<commit_message>
ADDED: Table of contents and some content
Missing Background, Timeline, References and Bio
</commit_message>
<xml_diff>
--- a/Phd-Thesis_Proposal.docx
+++ b/Phd-Thesis_Proposal.docx
@@ -7,9 +7,23 @@
         <w:pStyle w:val="Heading1"/>
         <w:jc w:val="center"/>
       </w:pPr>
-      <w:bookmarkStart w:id="0" w:name="_Toc365367652"/>
-      <w:r>
-        <w:t>Digital Synesthesia: Using Mobile Technology to interact with our world</w:t>
+      <w:bookmarkStart w:id="0" w:name="_Toc365379161"/>
+      <w:r>
+        <w:t>Digital Synesthes</w:t>
+      </w:r>
+      <w:r>
+        <w:t>ia: Using Mobile Technology to I</w:t>
+      </w:r>
+      <w:r>
+        <w:t>nteract w</w:t>
+      </w:r>
+      <w:bookmarkStart w:id="1" w:name="_GoBack"/>
+      <w:bookmarkEnd w:id="1"/>
+      <w:r>
+        <w:t>ith Our W</w:t>
+      </w:r>
+      <w:r>
+        <w:t>orld</w:t>
       </w:r>
       <w:bookmarkEnd w:id="0"/>
     </w:p>
@@ -167,7 +181,7 @@
         <mc:AlternateContent>
           <mc:Choice Requires="wps">
             <w:drawing>
-              <wp:anchor distT="0" distB="0" distL="114300" distR="114300" simplePos="0" relativeHeight="251659264" behindDoc="0" locked="0" layoutInCell="1" allowOverlap="1" wp14:anchorId="5E932DC2" wp14:editId="4F4F4DEF">
+              <wp:anchor distT="0" distB="0" distL="114300" distR="114300" simplePos="0" relativeHeight="251659264" behindDoc="0" locked="0" layoutInCell="1" allowOverlap="1" wp14:anchorId="1E2488EB" wp14:editId="7AA55730">
                 <wp:simplePos x="0" y="0"/>
                 <wp:positionH relativeFrom="margin">
                   <wp:align>right</wp:align>
@@ -274,7 +288,7 @@
         <mc:AlternateContent>
           <mc:Choice Requires="wps">
             <w:drawing>
-              <wp:anchor distT="0" distB="0" distL="114300" distR="114300" simplePos="0" relativeHeight="251661312" behindDoc="0" locked="0" layoutInCell="1" allowOverlap="1" wp14:anchorId="7E16546C" wp14:editId="39B1C139">
+              <wp:anchor distT="0" distB="0" distL="114300" distR="114300" simplePos="0" relativeHeight="251661312" behindDoc="0" locked="0" layoutInCell="1" allowOverlap="1" wp14:anchorId="340ED901" wp14:editId="38A7CBE9">
                 <wp:simplePos x="0" y="0"/>
                 <wp:positionH relativeFrom="margin">
                   <wp:align>right</wp:align>
@@ -402,7 +416,7 @@
         <mc:AlternateContent>
           <mc:Choice Requires="wps">
             <w:drawing>
-              <wp:anchor distT="0" distB="0" distL="114300" distR="114300" simplePos="0" relativeHeight="251663360" behindDoc="0" locked="0" layoutInCell="1" allowOverlap="1" wp14:anchorId="626FA273" wp14:editId="6FB7FEF9">
+              <wp:anchor distT="0" distB="0" distL="114300" distR="114300" simplePos="0" relativeHeight="251663360" behindDoc="0" locked="0" layoutInCell="1" allowOverlap="1" wp14:anchorId="18468D9A" wp14:editId="65B30C42">
                 <wp:simplePos x="0" y="0"/>
                 <wp:positionH relativeFrom="margin">
                   <wp:align>right</wp:align>
@@ -521,7 +535,7 @@
         <mc:AlternateContent>
           <mc:Choice Requires="wps">
             <w:drawing>
-              <wp:anchor distT="0" distB="0" distL="114300" distR="114300" simplePos="0" relativeHeight="251665408" behindDoc="0" locked="0" layoutInCell="1" allowOverlap="1" wp14:anchorId="2A21A305" wp14:editId="6777B228">
+              <wp:anchor distT="0" distB="0" distL="114300" distR="114300" simplePos="0" relativeHeight="251665408" behindDoc="0" locked="0" layoutInCell="1" allowOverlap="1" wp14:anchorId="20EA2C7A" wp14:editId="52B8F865">
                 <wp:simplePos x="0" y="0"/>
                 <wp:positionH relativeFrom="margin">
                   <wp:align>right</wp:align>
@@ -637,12 +651,12 @@
       <w:pPr>
         <w:pStyle w:val="Heading1"/>
       </w:pPr>
-      <w:bookmarkStart w:id="1" w:name="_Toc365367653"/>
+      <w:bookmarkStart w:id="2" w:name="_Toc365379162"/>
       <w:r>
         <w:lastRenderedPageBreak/>
         <w:t>Executive Summary</w:t>
       </w:r>
-      <w:bookmarkEnd w:id="1"/>
+      <w:bookmarkEnd w:id="2"/>
     </w:p>
     <w:p>
       <w:r>
@@ -669,8 +683,6 @@
       <w:r>
         <w:t xml:space="preserve">comfortable </w:t>
       </w:r>
-      <w:bookmarkStart w:id="2" w:name="_GoBack"/>
-      <w:bookmarkEnd w:id="2"/>
       <w:r>
         <w:t>multi-touch interaction</w:t>
       </w:r>
@@ -792,6 +804,13 @@
     </w:p>
     <w:sdt>
       <w:sdtPr>
+        <w:rPr>
+          <w:smallCaps w:val="0"/>
+          <w:spacing w:val="0"/>
+          <w:sz w:val="24"/>
+          <w:szCs w:val="20"/>
+          <w:lang w:bidi="ar-SA"/>
+        </w:rPr>
         <w:id w:val="1877889797"/>
         <w:docPartObj>
           <w:docPartGallery w:val="Table of Contents"/>
@@ -802,12 +821,7 @@
         <w:rPr>
           <w:b/>
           <w:bCs/>
-          <w:smallCaps w:val="0"/>
           <w:noProof/>
-          <w:spacing w:val="0"/>
-          <w:sz w:val="24"/>
-          <w:szCs w:val="20"/>
-          <w:lang w:bidi="ar-SA"/>
         </w:rPr>
       </w:sdtEndPr>
       <w:sdtContent>
@@ -827,6 +841,8 @@
             </w:tabs>
             <w:rPr>
               <w:noProof/>
+              <w:sz w:val="22"/>
+              <w:szCs w:val="22"/>
             </w:rPr>
           </w:pPr>
           <w:r>
@@ -838,7 +854,7 @@
           <w:r>
             <w:fldChar w:fldCharType="separate"/>
           </w:r>
-          <w:hyperlink w:anchor="_Toc365367652" w:history="1">
+          <w:hyperlink w:anchor="_Toc365379161" w:history="1">
             <w:r>
               <w:rPr>
                 <w:rStyle w:val="Hyperlink"/>
@@ -865,7 +881,7 @@
                 <w:noProof/>
                 <w:webHidden/>
               </w:rPr>
-              <w:instrText xml:space="preserve"> PAGEREF _Toc365367652 \h </w:instrText>
+              <w:instrText xml:space="preserve"> PAGEREF _Toc365379161 \h </w:instrText>
             </w:r>
             <w:r>
               <w:rPr>
@@ -904,9 +920,11 @@
             </w:tabs>
             <w:rPr>
               <w:noProof/>
+              <w:sz w:val="22"/>
+              <w:szCs w:val="22"/>
             </w:rPr>
           </w:pPr>
-          <w:hyperlink w:anchor="_Toc365367653" w:history="1">
+          <w:hyperlink w:anchor="_Toc365379162" w:history="1">
             <w:r>
               <w:rPr>
                 <w:rStyle w:val="Hyperlink"/>
@@ -933,7 +951,7 @@
                 <w:noProof/>
                 <w:webHidden/>
               </w:rPr>
-              <w:instrText xml:space="preserve"> PAGEREF _Toc365367653 \h </w:instrText>
+              <w:instrText xml:space="preserve"> PAGEREF _Toc365379162 \h </w:instrText>
             </w:r>
             <w:r>
               <w:rPr>
@@ -954,6 +972,1056 @@
                 <w:webHidden/>
               </w:rPr>
               <w:t>2</w:t>
+            </w:r>
+            <w:r>
+              <w:rPr>
+                <w:noProof/>
+                <w:webHidden/>
+              </w:rPr>
+              <w:fldChar w:fldCharType="end"/>
+            </w:r>
+          </w:hyperlink>
+        </w:p>
+        <w:p>
+          <w:pPr>
+            <w:pStyle w:val="TOC1"/>
+            <w:tabs>
+              <w:tab w:val="right" w:leader="dot" w:pos="9350"/>
+            </w:tabs>
+            <w:rPr>
+              <w:noProof/>
+              <w:sz w:val="22"/>
+              <w:szCs w:val="22"/>
+            </w:rPr>
+          </w:pPr>
+          <w:hyperlink w:anchor="_Toc365379163" w:history="1">
+            <w:r>
+              <w:rPr>
+                <w:rStyle w:val="Hyperlink"/>
+                <w:noProof/>
+              </w:rPr>
+              <w:t>Abstract</w:t>
+            </w:r>
+            <w:r>
+              <w:rPr>
+                <w:noProof/>
+                <w:webHidden/>
+              </w:rPr>
+              <w:tab/>
+            </w:r>
+            <w:r>
+              <w:rPr>
+                <w:noProof/>
+                <w:webHidden/>
+              </w:rPr>
+              <w:fldChar w:fldCharType="begin"/>
+            </w:r>
+            <w:r>
+              <w:rPr>
+                <w:noProof/>
+                <w:webHidden/>
+              </w:rPr>
+              <w:instrText xml:space="preserve"> PAGEREF _Toc365379163 \h </w:instrText>
+            </w:r>
+            <w:r>
+              <w:rPr>
+                <w:noProof/>
+                <w:webHidden/>
+              </w:rPr>
+            </w:r>
+            <w:r>
+              <w:rPr>
+                <w:noProof/>
+                <w:webHidden/>
+              </w:rPr>
+              <w:fldChar w:fldCharType="separate"/>
+            </w:r>
+            <w:r>
+              <w:rPr>
+                <w:noProof/>
+                <w:webHidden/>
+              </w:rPr>
+              <w:t>5</w:t>
+            </w:r>
+            <w:r>
+              <w:rPr>
+                <w:noProof/>
+                <w:webHidden/>
+              </w:rPr>
+              <w:fldChar w:fldCharType="end"/>
+            </w:r>
+          </w:hyperlink>
+        </w:p>
+        <w:p>
+          <w:pPr>
+            <w:pStyle w:val="TOC1"/>
+            <w:tabs>
+              <w:tab w:val="right" w:leader="dot" w:pos="9350"/>
+            </w:tabs>
+            <w:rPr>
+              <w:noProof/>
+              <w:sz w:val="22"/>
+              <w:szCs w:val="22"/>
+            </w:rPr>
+          </w:pPr>
+          <w:hyperlink w:anchor="_Toc365379164" w:history="1">
+            <w:r>
+              <w:rPr>
+                <w:rStyle w:val="Hyperlink"/>
+                <w:noProof/>
+              </w:rPr>
+              <w:t>Research Questions</w:t>
+            </w:r>
+            <w:r>
+              <w:rPr>
+                <w:noProof/>
+                <w:webHidden/>
+              </w:rPr>
+              <w:tab/>
+            </w:r>
+            <w:r>
+              <w:rPr>
+                <w:noProof/>
+                <w:webHidden/>
+              </w:rPr>
+              <w:fldChar w:fldCharType="begin"/>
+            </w:r>
+            <w:r>
+              <w:rPr>
+                <w:noProof/>
+                <w:webHidden/>
+              </w:rPr>
+              <w:instrText xml:space="preserve"> PAGEREF _Toc365379164 \h </w:instrText>
+            </w:r>
+            <w:r>
+              <w:rPr>
+                <w:noProof/>
+                <w:webHidden/>
+              </w:rPr>
+            </w:r>
+            <w:r>
+              <w:rPr>
+                <w:noProof/>
+                <w:webHidden/>
+              </w:rPr>
+              <w:fldChar w:fldCharType="separate"/>
+            </w:r>
+            <w:r>
+              <w:rPr>
+                <w:noProof/>
+                <w:webHidden/>
+              </w:rPr>
+              <w:t>6</w:t>
+            </w:r>
+            <w:r>
+              <w:rPr>
+                <w:noProof/>
+                <w:webHidden/>
+              </w:rPr>
+              <w:fldChar w:fldCharType="end"/>
+            </w:r>
+          </w:hyperlink>
+        </w:p>
+        <w:p>
+          <w:pPr>
+            <w:pStyle w:val="TOC2"/>
+            <w:tabs>
+              <w:tab w:val="right" w:leader="dot" w:pos="9350"/>
+            </w:tabs>
+            <w:rPr>
+              <w:noProof/>
+              <w:sz w:val="22"/>
+              <w:szCs w:val="22"/>
+            </w:rPr>
+          </w:pPr>
+          <w:hyperlink w:anchor="_Toc365379165" w:history="1">
+            <w:r>
+              <w:rPr>
+                <w:rStyle w:val="Hyperlink"/>
+                <w:noProof/>
+              </w:rPr>
+              <w:t>The Brain and the New Stimuli Short Term</w:t>
+            </w:r>
+            <w:r>
+              <w:rPr>
+                <w:noProof/>
+                <w:webHidden/>
+              </w:rPr>
+              <w:tab/>
+            </w:r>
+            <w:r>
+              <w:rPr>
+                <w:noProof/>
+                <w:webHidden/>
+              </w:rPr>
+              <w:fldChar w:fldCharType="begin"/>
+            </w:r>
+            <w:r>
+              <w:rPr>
+                <w:noProof/>
+                <w:webHidden/>
+              </w:rPr>
+              <w:instrText xml:space="preserve"> PAGEREF _Toc365379165 \h </w:instrText>
+            </w:r>
+            <w:r>
+              <w:rPr>
+                <w:noProof/>
+                <w:webHidden/>
+              </w:rPr>
+            </w:r>
+            <w:r>
+              <w:rPr>
+                <w:noProof/>
+                <w:webHidden/>
+              </w:rPr>
+              <w:fldChar w:fldCharType="separate"/>
+            </w:r>
+            <w:r>
+              <w:rPr>
+                <w:noProof/>
+                <w:webHidden/>
+              </w:rPr>
+              <w:t>6</w:t>
+            </w:r>
+            <w:r>
+              <w:rPr>
+                <w:noProof/>
+                <w:webHidden/>
+              </w:rPr>
+              <w:fldChar w:fldCharType="end"/>
+            </w:r>
+          </w:hyperlink>
+        </w:p>
+        <w:p>
+          <w:pPr>
+            <w:pStyle w:val="TOC2"/>
+            <w:tabs>
+              <w:tab w:val="right" w:leader="dot" w:pos="9350"/>
+            </w:tabs>
+            <w:rPr>
+              <w:noProof/>
+              <w:sz w:val="22"/>
+              <w:szCs w:val="22"/>
+            </w:rPr>
+          </w:pPr>
+          <w:hyperlink w:anchor="_Toc365379166" w:history="1">
+            <w:r>
+              <w:rPr>
+                <w:rStyle w:val="Hyperlink"/>
+                <w:noProof/>
+              </w:rPr>
+              <w:t>The Brain and the New Stimuli Long Term</w:t>
+            </w:r>
+            <w:r>
+              <w:rPr>
+                <w:noProof/>
+                <w:webHidden/>
+              </w:rPr>
+              <w:tab/>
+            </w:r>
+            <w:r>
+              <w:rPr>
+                <w:noProof/>
+                <w:webHidden/>
+              </w:rPr>
+              <w:fldChar w:fldCharType="begin"/>
+            </w:r>
+            <w:r>
+              <w:rPr>
+                <w:noProof/>
+                <w:webHidden/>
+              </w:rPr>
+              <w:instrText xml:space="preserve"> PAGEREF _Toc365379166 \h </w:instrText>
+            </w:r>
+            <w:r>
+              <w:rPr>
+                <w:noProof/>
+                <w:webHidden/>
+              </w:rPr>
+            </w:r>
+            <w:r>
+              <w:rPr>
+                <w:noProof/>
+                <w:webHidden/>
+              </w:rPr>
+              <w:fldChar w:fldCharType="separate"/>
+            </w:r>
+            <w:r>
+              <w:rPr>
+                <w:noProof/>
+                <w:webHidden/>
+              </w:rPr>
+              <w:t>6</w:t>
+            </w:r>
+            <w:r>
+              <w:rPr>
+                <w:noProof/>
+                <w:webHidden/>
+              </w:rPr>
+              <w:fldChar w:fldCharType="end"/>
+            </w:r>
+          </w:hyperlink>
+        </w:p>
+        <w:p>
+          <w:pPr>
+            <w:pStyle w:val="TOC2"/>
+            <w:tabs>
+              <w:tab w:val="right" w:leader="dot" w:pos="9350"/>
+            </w:tabs>
+            <w:rPr>
+              <w:noProof/>
+              <w:sz w:val="22"/>
+              <w:szCs w:val="22"/>
+            </w:rPr>
+          </w:pPr>
+          <w:hyperlink w:anchor="_Toc365379167" w:history="1">
+            <w:r>
+              <w:rPr>
+                <w:rStyle w:val="Hyperlink"/>
+                <w:noProof/>
+              </w:rPr>
+              <w:t>Biological and Metaphorical Approaches</w:t>
+            </w:r>
+            <w:r>
+              <w:rPr>
+                <w:noProof/>
+                <w:webHidden/>
+              </w:rPr>
+              <w:tab/>
+            </w:r>
+            <w:r>
+              <w:rPr>
+                <w:noProof/>
+                <w:webHidden/>
+              </w:rPr>
+              <w:fldChar w:fldCharType="begin"/>
+            </w:r>
+            <w:r>
+              <w:rPr>
+                <w:noProof/>
+                <w:webHidden/>
+              </w:rPr>
+              <w:instrText xml:space="preserve"> PAGEREF _Toc365379167 \h </w:instrText>
+            </w:r>
+            <w:r>
+              <w:rPr>
+                <w:noProof/>
+                <w:webHidden/>
+              </w:rPr>
+            </w:r>
+            <w:r>
+              <w:rPr>
+                <w:noProof/>
+                <w:webHidden/>
+              </w:rPr>
+              <w:fldChar w:fldCharType="separate"/>
+            </w:r>
+            <w:r>
+              <w:rPr>
+                <w:noProof/>
+                <w:webHidden/>
+              </w:rPr>
+              <w:t>6</w:t>
+            </w:r>
+            <w:r>
+              <w:rPr>
+                <w:noProof/>
+                <w:webHidden/>
+              </w:rPr>
+              <w:fldChar w:fldCharType="end"/>
+            </w:r>
+          </w:hyperlink>
+        </w:p>
+        <w:p>
+          <w:pPr>
+            <w:pStyle w:val="TOC2"/>
+            <w:tabs>
+              <w:tab w:val="right" w:leader="dot" w:pos="9350"/>
+            </w:tabs>
+            <w:rPr>
+              <w:noProof/>
+              <w:sz w:val="22"/>
+              <w:szCs w:val="22"/>
+            </w:rPr>
+          </w:pPr>
+          <w:hyperlink w:anchor="_Toc365379168" w:history="1">
+            <w:r>
+              <w:rPr>
+                <w:rStyle w:val="Hyperlink"/>
+                <w:noProof/>
+              </w:rPr>
+              <w:t>User Adoption Short Term</w:t>
+            </w:r>
+            <w:r>
+              <w:rPr>
+                <w:noProof/>
+                <w:webHidden/>
+              </w:rPr>
+              <w:tab/>
+            </w:r>
+            <w:r>
+              <w:rPr>
+                <w:noProof/>
+                <w:webHidden/>
+              </w:rPr>
+              <w:fldChar w:fldCharType="begin"/>
+            </w:r>
+            <w:r>
+              <w:rPr>
+                <w:noProof/>
+                <w:webHidden/>
+              </w:rPr>
+              <w:instrText xml:space="preserve"> PAGEREF _Toc365379168 \h </w:instrText>
+            </w:r>
+            <w:r>
+              <w:rPr>
+                <w:noProof/>
+                <w:webHidden/>
+              </w:rPr>
+            </w:r>
+            <w:r>
+              <w:rPr>
+                <w:noProof/>
+                <w:webHidden/>
+              </w:rPr>
+              <w:fldChar w:fldCharType="separate"/>
+            </w:r>
+            <w:r>
+              <w:rPr>
+                <w:noProof/>
+                <w:webHidden/>
+              </w:rPr>
+              <w:t>6</w:t>
+            </w:r>
+            <w:r>
+              <w:rPr>
+                <w:noProof/>
+                <w:webHidden/>
+              </w:rPr>
+              <w:fldChar w:fldCharType="end"/>
+            </w:r>
+          </w:hyperlink>
+        </w:p>
+        <w:p>
+          <w:pPr>
+            <w:pStyle w:val="TOC1"/>
+            <w:tabs>
+              <w:tab w:val="right" w:leader="dot" w:pos="9350"/>
+            </w:tabs>
+            <w:rPr>
+              <w:noProof/>
+              <w:sz w:val="22"/>
+              <w:szCs w:val="22"/>
+            </w:rPr>
+          </w:pPr>
+          <w:hyperlink w:anchor="_Toc365379169" w:history="1">
+            <w:r>
+              <w:rPr>
+                <w:rStyle w:val="Hyperlink"/>
+                <w:noProof/>
+              </w:rPr>
+              <w:t>Background</w:t>
+            </w:r>
+            <w:r>
+              <w:rPr>
+                <w:noProof/>
+                <w:webHidden/>
+              </w:rPr>
+              <w:tab/>
+            </w:r>
+            <w:r>
+              <w:rPr>
+                <w:noProof/>
+                <w:webHidden/>
+              </w:rPr>
+              <w:fldChar w:fldCharType="begin"/>
+            </w:r>
+            <w:r>
+              <w:rPr>
+                <w:noProof/>
+                <w:webHidden/>
+              </w:rPr>
+              <w:instrText xml:space="preserve"> PAGEREF _Toc365379169 \h </w:instrText>
+            </w:r>
+            <w:r>
+              <w:rPr>
+                <w:noProof/>
+                <w:webHidden/>
+              </w:rPr>
+            </w:r>
+            <w:r>
+              <w:rPr>
+                <w:noProof/>
+                <w:webHidden/>
+              </w:rPr>
+              <w:fldChar w:fldCharType="separate"/>
+            </w:r>
+            <w:r>
+              <w:rPr>
+                <w:noProof/>
+                <w:webHidden/>
+              </w:rPr>
+              <w:t>8</w:t>
+            </w:r>
+            <w:r>
+              <w:rPr>
+                <w:noProof/>
+                <w:webHidden/>
+              </w:rPr>
+              <w:fldChar w:fldCharType="end"/>
+            </w:r>
+          </w:hyperlink>
+        </w:p>
+        <w:p>
+          <w:pPr>
+            <w:pStyle w:val="TOC2"/>
+            <w:tabs>
+              <w:tab w:val="right" w:leader="dot" w:pos="9350"/>
+            </w:tabs>
+            <w:rPr>
+              <w:noProof/>
+              <w:sz w:val="22"/>
+              <w:szCs w:val="22"/>
+            </w:rPr>
+          </w:pPr>
+          <w:hyperlink w:anchor="_Toc365379170" w:history="1">
+            <w:r>
+              <w:rPr>
+                <w:rStyle w:val="Hyperlink"/>
+                <w:noProof/>
+              </w:rPr>
+              <w:t>Devices that Alter Perception</w:t>
+            </w:r>
+            <w:r>
+              <w:rPr>
+                <w:noProof/>
+                <w:webHidden/>
+              </w:rPr>
+              <w:tab/>
+            </w:r>
+            <w:r>
+              <w:rPr>
+                <w:noProof/>
+                <w:webHidden/>
+              </w:rPr>
+              <w:fldChar w:fldCharType="begin"/>
+            </w:r>
+            <w:r>
+              <w:rPr>
+                <w:noProof/>
+                <w:webHidden/>
+              </w:rPr>
+              <w:instrText xml:space="preserve"> PAGEREF _Toc365379170 \h </w:instrText>
+            </w:r>
+            <w:r>
+              <w:rPr>
+                <w:noProof/>
+                <w:webHidden/>
+              </w:rPr>
+            </w:r>
+            <w:r>
+              <w:rPr>
+                <w:noProof/>
+                <w:webHidden/>
+              </w:rPr>
+              <w:fldChar w:fldCharType="separate"/>
+            </w:r>
+            <w:r>
+              <w:rPr>
+                <w:noProof/>
+                <w:webHidden/>
+              </w:rPr>
+              <w:t>8</w:t>
+            </w:r>
+            <w:r>
+              <w:rPr>
+                <w:noProof/>
+                <w:webHidden/>
+              </w:rPr>
+              <w:fldChar w:fldCharType="end"/>
+            </w:r>
+          </w:hyperlink>
+        </w:p>
+        <w:p>
+          <w:pPr>
+            <w:pStyle w:val="TOC2"/>
+            <w:tabs>
+              <w:tab w:val="right" w:leader="dot" w:pos="9350"/>
+            </w:tabs>
+            <w:rPr>
+              <w:noProof/>
+              <w:sz w:val="22"/>
+              <w:szCs w:val="22"/>
+            </w:rPr>
+          </w:pPr>
+          <w:hyperlink w:anchor="_Toc365379171" w:history="1">
+            <w:r>
+              <w:rPr>
+                <w:rStyle w:val="Hyperlink"/>
+                <w:noProof/>
+              </w:rPr>
+              <w:t>Medical Devices</w:t>
+            </w:r>
+            <w:r>
+              <w:rPr>
+                <w:noProof/>
+                <w:webHidden/>
+              </w:rPr>
+              <w:tab/>
+            </w:r>
+            <w:r>
+              <w:rPr>
+                <w:noProof/>
+                <w:webHidden/>
+              </w:rPr>
+              <w:fldChar w:fldCharType="begin"/>
+            </w:r>
+            <w:r>
+              <w:rPr>
+                <w:noProof/>
+                <w:webHidden/>
+              </w:rPr>
+              <w:instrText xml:space="preserve"> PAGEREF _Toc365379171 \h </w:instrText>
+            </w:r>
+            <w:r>
+              <w:rPr>
+                <w:noProof/>
+                <w:webHidden/>
+              </w:rPr>
+            </w:r>
+            <w:r>
+              <w:rPr>
+                <w:noProof/>
+                <w:webHidden/>
+              </w:rPr>
+              <w:fldChar w:fldCharType="separate"/>
+            </w:r>
+            <w:r>
+              <w:rPr>
+                <w:noProof/>
+                <w:webHidden/>
+              </w:rPr>
+              <w:t>8</w:t>
+            </w:r>
+            <w:r>
+              <w:rPr>
+                <w:noProof/>
+                <w:webHidden/>
+              </w:rPr>
+              <w:fldChar w:fldCharType="end"/>
+            </w:r>
+          </w:hyperlink>
+        </w:p>
+        <w:p>
+          <w:pPr>
+            <w:pStyle w:val="TOC2"/>
+            <w:tabs>
+              <w:tab w:val="right" w:leader="dot" w:pos="9350"/>
+            </w:tabs>
+            <w:rPr>
+              <w:noProof/>
+              <w:sz w:val="22"/>
+              <w:szCs w:val="22"/>
+            </w:rPr>
+          </w:pPr>
+          <w:hyperlink w:anchor="_Toc365379172" w:history="1">
+            <w:r>
+              <w:rPr>
+                <w:rStyle w:val="Hyperlink"/>
+                <w:noProof/>
+              </w:rPr>
+              <w:t>The Military and Situational Awareness</w:t>
+            </w:r>
+            <w:r>
+              <w:rPr>
+                <w:noProof/>
+                <w:webHidden/>
+              </w:rPr>
+              <w:tab/>
+            </w:r>
+            <w:r>
+              <w:rPr>
+                <w:noProof/>
+                <w:webHidden/>
+              </w:rPr>
+              <w:fldChar w:fldCharType="begin"/>
+            </w:r>
+            <w:r>
+              <w:rPr>
+                <w:noProof/>
+                <w:webHidden/>
+              </w:rPr>
+              <w:instrText xml:space="preserve"> PAGEREF _Toc365379172 \h </w:instrText>
+            </w:r>
+            <w:r>
+              <w:rPr>
+                <w:noProof/>
+                <w:webHidden/>
+              </w:rPr>
+            </w:r>
+            <w:r>
+              <w:rPr>
+                <w:noProof/>
+                <w:webHidden/>
+              </w:rPr>
+              <w:fldChar w:fldCharType="separate"/>
+            </w:r>
+            <w:r>
+              <w:rPr>
+                <w:noProof/>
+                <w:webHidden/>
+              </w:rPr>
+              <w:t>8</w:t>
+            </w:r>
+            <w:r>
+              <w:rPr>
+                <w:noProof/>
+                <w:webHidden/>
+              </w:rPr>
+              <w:fldChar w:fldCharType="end"/>
+            </w:r>
+          </w:hyperlink>
+        </w:p>
+        <w:p>
+          <w:pPr>
+            <w:pStyle w:val="TOC2"/>
+            <w:tabs>
+              <w:tab w:val="right" w:leader="dot" w:pos="9350"/>
+            </w:tabs>
+            <w:rPr>
+              <w:noProof/>
+              <w:sz w:val="22"/>
+              <w:szCs w:val="22"/>
+            </w:rPr>
+          </w:pPr>
+          <w:hyperlink w:anchor="_Toc365379173" w:history="1">
+            <w:r>
+              <w:rPr>
+                <w:rStyle w:val="Hyperlink"/>
+                <w:noProof/>
+              </w:rPr>
+              <w:t>Related Projects</w:t>
+            </w:r>
+            <w:r>
+              <w:rPr>
+                <w:noProof/>
+                <w:webHidden/>
+              </w:rPr>
+              <w:tab/>
+            </w:r>
+            <w:r>
+              <w:rPr>
+                <w:noProof/>
+                <w:webHidden/>
+              </w:rPr>
+              <w:fldChar w:fldCharType="begin"/>
+            </w:r>
+            <w:r>
+              <w:rPr>
+                <w:noProof/>
+                <w:webHidden/>
+              </w:rPr>
+              <w:instrText xml:space="preserve"> PAGEREF _Toc365379173 \h </w:instrText>
+            </w:r>
+            <w:r>
+              <w:rPr>
+                <w:noProof/>
+                <w:webHidden/>
+              </w:rPr>
+            </w:r>
+            <w:r>
+              <w:rPr>
+                <w:noProof/>
+                <w:webHidden/>
+              </w:rPr>
+              <w:fldChar w:fldCharType="separate"/>
+            </w:r>
+            <w:r>
+              <w:rPr>
+                <w:noProof/>
+                <w:webHidden/>
+              </w:rPr>
+              <w:t>8</w:t>
+            </w:r>
+            <w:r>
+              <w:rPr>
+                <w:noProof/>
+                <w:webHidden/>
+              </w:rPr>
+              <w:fldChar w:fldCharType="end"/>
+            </w:r>
+          </w:hyperlink>
+        </w:p>
+        <w:p>
+          <w:pPr>
+            <w:pStyle w:val="TOC1"/>
+            <w:tabs>
+              <w:tab w:val="right" w:leader="dot" w:pos="9350"/>
+            </w:tabs>
+            <w:rPr>
+              <w:noProof/>
+              <w:sz w:val="22"/>
+              <w:szCs w:val="22"/>
+            </w:rPr>
+          </w:pPr>
+          <w:hyperlink w:anchor="_Toc365379174" w:history="1">
+            <w:r>
+              <w:rPr>
+                <w:rStyle w:val="Hyperlink"/>
+                <w:noProof/>
+              </w:rPr>
+              <w:t>Research Plan</w:t>
+            </w:r>
+            <w:r>
+              <w:rPr>
+                <w:noProof/>
+                <w:webHidden/>
+              </w:rPr>
+              <w:tab/>
+            </w:r>
+            <w:r>
+              <w:rPr>
+                <w:noProof/>
+                <w:webHidden/>
+              </w:rPr>
+              <w:fldChar w:fldCharType="begin"/>
+            </w:r>
+            <w:r>
+              <w:rPr>
+                <w:noProof/>
+                <w:webHidden/>
+              </w:rPr>
+              <w:instrText xml:space="preserve"> PAGEREF _Toc365379174 \h </w:instrText>
+            </w:r>
+            <w:r>
+              <w:rPr>
+                <w:noProof/>
+                <w:webHidden/>
+              </w:rPr>
+            </w:r>
+            <w:r>
+              <w:rPr>
+                <w:noProof/>
+                <w:webHidden/>
+              </w:rPr>
+              <w:fldChar w:fldCharType="separate"/>
+            </w:r>
+            <w:r>
+              <w:rPr>
+                <w:noProof/>
+                <w:webHidden/>
+              </w:rPr>
+              <w:t>9</w:t>
+            </w:r>
+            <w:r>
+              <w:rPr>
+                <w:noProof/>
+                <w:webHidden/>
+              </w:rPr>
+              <w:fldChar w:fldCharType="end"/>
+            </w:r>
+          </w:hyperlink>
+        </w:p>
+        <w:p>
+          <w:pPr>
+            <w:pStyle w:val="TOC1"/>
+            <w:tabs>
+              <w:tab w:val="right" w:leader="dot" w:pos="9350"/>
+            </w:tabs>
+            <w:rPr>
+              <w:noProof/>
+              <w:sz w:val="22"/>
+              <w:szCs w:val="22"/>
+            </w:rPr>
+          </w:pPr>
+          <w:hyperlink w:anchor="_Toc365379175" w:history="1">
+            <w:r>
+              <w:rPr>
+                <w:rStyle w:val="Hyperlink"/>
+                <w:noProof/>
+              </w:rPr>
+              <w:t>Timeline</w:t>
+            </w:r>
+            <w:r>
+              <w:rPr>
+                <w:noProof/>
+                <w:webHidden/>
+              </w:rPr>
+              <w:tab/>
+            </w:r>
+            <w:r>
+              <w:rPr>
+                <w:noProof/>
+                <w:webHidden/>
+              </w:rPr>
+              <w:fldChar w:fldCharType="begin"/>
+            </w:r>
+            <w:r>
+              <w:rPr>
+                <w:noProof/>
+                <w:webHidden/>
+              </w:rPr>
+              <w:instrText xml:space="preserve"> PAGEREF _Toc365379175 \h </w:instrText>
+            </w:r>
+            <w:r>
+              <w:rPr>
+                <w:noProof/>
+                <w:webHidden/>
+              </w:rPr>
+            </w:r>
+            <w:r>
+              <w:rPr>
+                <w:noProof/>
+                <w:webHidden/>
+              </w:rPr>
+              <w:fldChar w:fldCharType="separate"/>
+            </w:r>
+            <w:r>
+              <w:rPr>
+                <w:noProof/>
+                <w:webHidden/>
+              </w:rPr>
+              <w:t>10</w:t>
+            </w:r>
+            <w:r>
+              <w:rPr>
+                <w:noProof/>
+                <w:webHidden/>
+              </w:rPr>
+              <w:fldChar w:fldCharType="end"/>
+            </w:r>
+          </w:hyperlink>
+        </w:p>
+        <w:p>
+          <w:pPr>
+            <w:pStyle w:val="TOC1"/>
+            <w:tabs>
+              <w:tab w:val="right" w:leader="dot" w:pos="9350"/>
+            </w:tabs>
+            <w:rPr>
+              <w:noProof/>
+              <w:sz w:val="22"/>
+              <w:szCs w:val="22"/>
+            </w:rPr>
+          </w:pPr>
+          <w:hyperlink w:anchor="_Toc365379176" w:history="1">
+            <w:r>
+              <w:rPr>
+                <w:rStyle w:val="Hyperlink"/>
+                <w:noProof/>
+              </w:rPr>
+              <w:t>References</w:t>
+            </w:r>
+            <w:r>
+              <w:rPr>
+                <w:noProof/>
+                <w:webHidden/>
+              </w:rPr>
+              <w:tab/>
+            </w:r>
+            <w:r>
+              <w:rPr>
+                <w:noProof/>
+                <w:webHidden/>
+              </w:rPr>
+              <w:fldChar w:fldCharType="begin"/>
+            </w:r>
+            <w:r>
+              <w:rPr>
+                <w:noProof/>
+                <w:webHidden/>
+              </w:rPr>
+              <w:instrText xml:space="preserve"> PAGEREF _Toc365379176 \h </w:instrText>
+            </w:r>
+            <w:r>
+              <w:rPr>
+                <w:noProof/>
+                <w:webHidden/>
+              </w:rPr>
+            </w:r>
+            <w:r>
+              <w:rPr>
+                <w:noProof/>
+                <w:webHidden/>
+              </w:rPr>
+              <w:fldChar w:fldCharType="separate"/>
+            </w:r>
+            <w:r>
+              <w:rPr>
+                <w:noProof/>
+                <w:webHidden/>
+              </w:rPr>
+              <w:t>11</w:t>
+            </w:r>
+            <w:r>
+              <w:rPr>
+                <w:noProof/>
+                <w:webHidden/>
+              </w:rPr>
+              <w:fldChar w:fldCharType="end"/>
+            </w:r>
+          </w:hyperlink>
+        </w:p>
+        <w:p>
+          <w:pPr>
+            <w:pStyle w:val="TOC1"/>
+            <w:tabs>
+              <w:tab w:val="right" w:leader="dot" w:pos="9350"/>
+            </w:tabs>
+            <w:rPr>
+              <w:noProof/>
+              <w:sz w:val="22"/>
+              <w:szCs w:val="22"/>
+            </w:rPr>
+          </w:pPr>
+          <w:hyperlink w:anchor="_Toc365379177" w:history="1">
+            <w:r>
+              <w:rPr>
+                <w:rStyle w:val="Hyperlink"/>
+                <w:noProof/>
+              </w:rPr>
+              <w:t>Bio</w:t>
+            </w:r>
+            <w:r>
+              <w:rPr>
+                <w:noProof/>
+                <w:webHidden/>
+              </w:rPr>
+              <w:tab/>
+            </w:r>
+            <w:r>
+              <w:rPr>
+                <w:noProof/>
+                <w:webHidden/>
+              </w:rPr>
+              <w:fldChar w:fldCharType="begin"/>
+            </w:r>
+            <w:r>
+              <w:rPr>
+                <w:noProof/>
+                <w:webHidden/>
+              </w:rPr>
+              <w:instrText xml:space="preserve"> PAGEREF _Toc365379177 \h </w:instrText>
+            </w:r>
+            <w:r>
+              <w:rPr>
+                <w:noProof/>
+                <w:webHidden/>
+              </w:rPr>
+            </w:r>
+            <w:r>
+              <w:rPr>
+                <w:noProof/>
+                <w:webHidden/>
+              </w:rPr>
+              <w:fldChar w:fldCharType="separate"/>
+            </w:r>
+            <w:r>
+              <w:rPr>
+                <w:noProof/>
+                <w:webHidden/>
+              </w:rPr>
+              <w:t>12</w:t>
             </w:r>
             <w:r>
               <w:rPr>
@@ -985,21 +2053,541 @@
       <w:pPr>
         <w:pStyle w:val="Heading1"/>
       </w:pPr>
+      <w:bookmarkStart w:id="3" w:name="_Toc365379163"/>
       <w:r>
         <w:lastRenderedPageBreak/>
         <w:t>Abstract</w:t>
       </w:r>
+      <w:bookmarkEnd w:id="3"/>
     </w:p>
     <w:p/>
+    <w:p>
+      <w:r>
+        <w:t xml:space="preserve">The computation power that our mobile devices have gained in later years has surpassed that of the powerful computers of a few years </w:t>
+      </w:r>
+      <w:commentRangeStart w:id="4"/>
+      <w:r>
+        <w:t>ago</w:t>
+      </w:r>
+      <w:commentRangeEnd w:id="4"/>
+      <w:r>
+        <w:rPr>
+          <w:rStyle w:val="CommentReference"/>
+        </w:rPr>
+        <w:commentReference w:id="4"/>
+      </w:r>
+      <w:r>
+        <w:t xml:space="preserve"> . As this capacity keeps growing, the demand for better and more fulfilling mobile experiences has remained stagnant. A major reason for this is that the interaction capabilities of our devices are limited to the physical constraints of the device itself.</w:t>
+      </w:r>
+      <w:r>
+        <w:t xml:space="preserve"> This thesis looks to identify new and radically different mobile experiences while at the same time develop an interaction paradigm that will support the new experiences without and be independent of the physical constraints of the device.</w:t>
+      </w:r>
+    </w:p>
+    <w:p>
+      <w:r>
+        <w:t xml:space="preserve">The new experience will be based on the concept of digital synesthesia or a way of using our current technologies to directly affect our sensorial systems in such a way that the brain will interpret the new input as a new sensory capability. One of the key questions of this research is precisely how capable is our brain in mapping new inputs that could be turned on and off and how will it assimilate these inputs when used for long periods of time. This thesis will also shed light on what kind of </w:t>
+      </w:r>
+      <w:r>
+        <w:t>activities</w:t>
+      </w:r>
+      <w:r>
+        <w:t xml:space="preserve"> will be </w:t>
+      </w:r>
+      <w:r>
+        <w:t>find</w:t>
+      </w:r>
+      <w:r>
+        <w:t xml:space="preserve"> </w:t>
+      </w:r>
+      <w:r>
+        <w:t xml:space="preserve">this kind of interaction </w:t>
+      </w:r>
+      <w:r>
+        <w:t>valuable</w:t>
+      </w:r>
+      <w:r>
+        <w:t>, by creating</w:t>
+      </w:r>
+      <w:r>
+        <w:t xml:space="preserve"> scenarios where users will be able to use t</w:t>
+      </w:r>
+      <w:r>
+        <w:t>heir mobile devices as an</w:t>
+      </w:r>
+      <w:r>
+        <w:t xml:space="preserve"> additional sense</w:t>
+      </w:r>
+      <w:r>
+        <w:t>.</w:t>
+      </w:r>
+    </w:p>
+    <w:p>
+      <w:r>
+        <w:br w:type="page"/>
+      </w:r>
+    </w:p>
+    <w:p>
+      <w:pPr>
+        <w:pStyle w:val="Heading1"/>
+      </w:pPr>
+      <w:bookmarkStart w:id="5" w:name="_Toc365379164"/>
+      <w:r>
+        <w:lastRenderedPageBreak/>
+        <w:t>Research Questions</w:t>
+      </w:r>
+      <w:bookmarkEnd w:id="5"/>
+    </w:p>
     <w:p/>
+    <w:p>
+      <w:r>
+        <w:t>The main questions to be addressed revolve around the ability of the brain to interpret new information represented through existing sensory stimulus and the depth of assimilation that a user will demonstrate while trying these new technologies.</w:t>
+      </w:r>
+    </w:p>
+    <w:p>
+      <w:pPr>
+        <w:pStyle w:val="Heading2"/>
+      </w:pPr>
+      <w:bookmarkStart w:id="6" w:name="_Toc365379165"/>
+      <w:r>
+        <w:t>The Brain and the New Stimuli</w:t>
+      </w:r>
+      <w:r>
+        <w:t xml:space="preserve"> Short Term</w:t>
+      </w:r>
+      <w:bookmarkEnd w:id="6"/>
+    </w:p>
+    <w:p>
+      <w:r>
+        <w:t>1. Can a user understand the changing data when felt through and unrelated sensory input?</w:t>
+      </w:r>
+    </w:p>
+    <w:p>
+      <w:r>
+        <w:t>2. How accurate is the interpretation of the data when experienced in this new way?</w:t>
+      </w:r>
+    </w:p>
+    <w:p>
+      <w:r>
+        <w:t>3. What differences in accuracy and efficiency are there between interpreting data through reading values on a screen and feeling the data with this new approach?</w:t>
+      </w:r>
+    </w:p>
+    <w:p>
+      <w:pPr>
+        <w:pStyle w:val="Heading2"/>
+      </w:pPr>
+      <w:bookmarkStart w:id="7" w:name="_Toc365379166"/>
+      <w:r>
+        <w:t xml:space="preserve">The Brain and the New Stimuli </w:t>
+      </w:r>
+      <w:r>
+        <w:t>Long</w:t>
+      </w:r>
+      <w:r>
+        <w:t xml:space="preserve"> Term</w:t>
+      </w:r>
+      <w:bookmarkEnd w:id="7"/>
+    </w:p>
+    <w:p>
+      <w:r>
+        <w:t>1. Will the brain learn to ignore the new input or will the input eventually feel as natural as any of the original senses?</w:t>
+      </w:r>
+    </w:p>
+    <w:p>
+      <w:r>
+        <w:t xml:space="preserve">2. Will there be feelings of “phantom input” where the user will feel the effects </w:t>
+      </w:r>
+      <w:proofErr w:type="gramStart"/>
+      <w:r>
+        <w:t>of a stimuli</w:t>
+      </w:r>
+      <w:proofErr w:type="gramEnd"/>
+      <w:r>
+        <w:t xml:space="preserve"> that is not present.</w:t>
+      </w:r>
+    </w:p>
+    <w:p>
+      <w:pPr>
+        <w:pStyle w:val="Heading2"/>
+      </w:pPr>
+      <w:bookmarkStart w:id="8" w:name="_Toc365379167"/>
+      <w:r>
+        <w:t>Biological and Metaphorical Approaches</w:t>
+      </w:r>
+      <w:bookmarkEnd w:id="8"/>
+    </w:p>
+    <w:p>
+      <w:r>
+        <w:t xml:space="preserve">I identify two major ways of approaching this research. Because I’m trying to communicate data to the body through unconventional sensory pathways, it makes sense to use those parts of the body that would possess </w:t>
+      </w:r>
+      <w:r>
+        <w:t>greater physiological characteristics to receiving specific types of input. I call this the Biological approach since it looks primarily at the body and its capabilities.</w:t>
+      </w:r>
+    </w:p>
+    <w:p>
+      <w:r>
+        <w:t>Another way of approaching my research is to identify cultural constructs that refer to the body and sensory perception. Feeling “Butterflies in the stomach” or “Chills down the spine” are concepts that are rooted already in a person’s subconscious that might prove valuable when trying out the ideas of this thesis. I call this the Metaphorical approach.</w:t>
+      </w:r>
+    </w:p>
+    <w:p>
+      <w:r>
+        <w:t>1. Is the</w:t>
+      </w:r>
+      <w:r>
+        <w:t xml:space="preserve"> Metaphorical approach strong enough to create </w:t>
+      </w:r>
+      <w:r>
+        <w:t xml:space="preserve">a </w:t>
+      </w:r>
+      <w:r>
+        <w:t xml:space="preserve">successful </w:t>
+      </w:r>
+      <w:r>
+        <w:t>experience?</w:t>
+      </w:r>
+    </w:p>
+    <w:p>
+      <w:pPr>
+        <w:pStyle w:val="Heading2"/>
+      </w:pPr>
+      <w:bookmarkStart w:id="9" w:name="_Toc365379168"/>
+      <w:r>
+        <w:t>User Adoption</w:t>
+      </w:r>
+      <w:bookmarkEnd w:id="9"/>
+    </w:p>
+    <w:p>
+      <w:r>
+        <w:t>1. How comfortable are the users when using these kinds of devices?</w:t>
+      </w:r>
+    </w:p>
+    <w:p>
+      <w:r>
+        <w:lastRenderedPageBreak/>
+        <w:t xml:space="preserve">2. How valuable is the device </w:t>
+      </w:r>
+      <w:r>
+        <w:t xml:space="preserve">when used </w:t>
+      </w:r>
+      <w:r>
+        <w:t>towards the completion of a task for both experienced and novice users?</w:t>
+      </w:r>
+    </w:p>
+    <w:p>
+      <w:pPr>
+        <w:rPr>
+          <w:spacing w:val="5"/>
+          <w:sz w:val="32"/>
+          <w:szCs w:val="32"/>
+        </w:rPr>
+      </w:pPr>
+      <w:r>
+        <w:br w:type="page"/>
+      </w:r>
+    </w:p>
+    <w:p>
+      <w:pPr>
+        <w:pStyle w:val="Heading1"/>
+      </w:pPr>
+      <w:bookmarkStart w:id="10" w:name="_Toc365379169"/>
+      <w:r>
+        <w:lastRenderedPageBreak/>
+        <w:t>Background</w:t>
+      </w:r>
+      <w:bookmarkEnd w:id="10"/>
+    </w:p>
+    <w:p>
+      <w:pPr>
+        <w:pStyle w:val="Heading2"/>
+      </w:pPr>
+      <w:bookmarkStart w:id="11" w:name="_Toc365379170"/>
+      <w:r>
+        <w:t>Devices that Alter Perception</w:t>
+      </w:r>
+      <w:bookmarkEnd w:id="11"/>
+    </w:p>
+    <w:p>
+      <w:pPr>
+        <w:pStyle w:val="Heading2"/>
+      </w:pPr>
+      <w:bookmarkStart w:id="12" w:name="_Toc365379171"/>
+      <w:r>
+        <w:t>Medical Devices</w:t>
+      </w:r>
+      <w:bookmarkEnd w:id="12"/>
+    </w:p>
+    <w:p>
+      <w:pPr>
+        <w:pStyle w:val="Heading2"/>
+      </w:pPr>
+      <w:bookmarkStart w:id="13" w:name="_Toc365379172"/>
+      <w:r>
+        <w:t>The Military and Situational Awareness</w:t>
+      </w:r>
+      <w:bookmarkEnd w:id="13"/>
+    </w:p>
+    <w:p>
+      <w:pPr>
+        <w:pStyle w:val="Heading2"/>
+      </w:pPr>
+      <w:bookmarkStart w:id="14" w:name="_Toc365379173"/>
+      <w:r>
+        <w:t>Related Projects</w:t>
+      </w:r>
+      <w:bookmarkEnd w:id="14"/>
+    </w:p>
+    <w:p>
+      <w:pPr>
+        <w:rPr>
+          <w:spacing w:val="5"/>
+          <w:sz w:val="32"/>
+          <w:szCs w:val="32"/>
+        </w:rPr>
+      </w:pPr>
+      <w:r>
+        <w:br w:type="page"/>
+      </w:r>
+    </w:p>
+    <w:p>
+      <w:pPr>
+        <w:pStyle w:val="Heading1"/>
+      </w:pPr>
+      <w:bookmarkStart w:id="15" w:name="_Toc365379174"/>
+      <w:r>
+        <w:lastRenderedPageBreak/>
+        <w:t>Research Plan</w:t>
+      </w:r>
+      <w:bookmarkEnd w:id="15"/>
+    </w:p>
+    <w:p>
+      <w:r>
+        <w:t xml:space="preserve">Initially I have been freely exploring a variety of sensors and their ability to communicate with an Android device. As I learn, I have looked for user scenarios in which these sensors can be used to give the user some information that </w:t>
+      </w:r>
+      <w:r>
+        <w:t>either could not be perceived or that the accuracy of our existing sense would be unable to give that level of detail. Once familiar with different sensors and technologies, a</w:t>
+      </w:r>
+      <w:r>
+        <w:t xml:space="preserve"> series of activities will be defined in which a user </w:t>
+      </w:r>
+      <w:r>
+        <w:t>will complete a task while aided by the system.</w:t>
+      </w:r>
+    </w:p>
+    <w:p>
+      <w:r>
+        <w:t>Some of the activities may include Navigation Aids, games or sports, decision situations like driving of piloting, general user interface with household devices and remote perception of a context. Two or Three of these situations will be chosen depending on which group will help illustrate the widest breath of possibilities of the system and technology as well as a diverse sample of situations relevant to the users.</w:t>
+      </w:r>
+    </w:p>
+    <w:p>
+      <w:r>
+        <w:t>When a suitable system is developed for user testing, a first trial will be conducted with users of different backgrounds and tested in a one-time use of the technology in a specific activity.</w:t>
+      </w:r>
+      <w:r>
+        <w:t xml:space="preserve"> A second trial will be based on repeated use of the system to establish the effects of a continued use.</w:t>
+      </w:r>
+    </w:p>
+    <w:p>
+      <w:pPr>
+        <w:rPr>
+          <w:spacing w:val="5"/>
+          <w:sz w:val="32"/>
+          <w:szCs w:val="32"/>
+        </w:rPr>
+      </w:pPr>
+      <w:r>
+        <w:br w:type="page"/>
+      </w:r>
+    </w:p>
+    <w:p>
+      <w:pPr>
+        <w:pStyle w:val="Heading1"/>
+      </w:pPr>
+      <w:bookmarkStart w:id="16" w:name="_Toc365379175"/>
+      <w:r>
+        <w:lastRenderedPageBreak/>
+        <w:t>Timeline</w:t>
+      </w:r>
+      <w:bookmarkEnd w:id="16"/>
+    </w:p>
+    <w:p>
+      <w:pPr>
+        <w:rPr>
+          <w:spacing w:val="5"/>
+          <w:sz w:val="32"/>
+          <w:szCs w:val="32"/>
+        </w:rPr>
+      </w:pPr>
+      <w:r>
+        <w:br w:type="page"/>
+      </w:r>
+    </w:p>
+    <w:p>
+      <w:pPr>
+        <w:pStyle w:val="Heading1"/>
+      </w:pPr>
+      <w:bookmarkStart w:id="17" w:name="_Toc365379176"/>
+      <w:r>
+        <w:lastRenderedPageBreak/>
+        <w:t>References</w:t>
+      </w:r>
+      <w:bookmarkEnd w:id="17"/>
+    </w:p>
+    <w:p>
+      <w:pPr>
+        <w:rPr>
+          <w:spacing w:val="5"/>
+          <w:sz w:val="32"/>
+          <w:szCs w:val="32"/>
+        </w:rPr>
+      </w:pPr>
+      <w:r>
+        <w:br w:type="page"/>
+      </w:r>
+    </w:p>
+    <w:p>
+      <w:pPr>
+        <w:pStyle w:val="Heading1"/>
+      </w:pPr>
+      <w:bookmarkStart w:id="18" w:name="_Toc365379177"/>
+      <w:r>
+        <w:lastRenderedPageBreak/>
+        <w:t>Bio</w:t>
+      </w:r>
+      <w:bookmarkEnd w:id="18"/>
+    </w:p>
     <w:sectPr>
+      <w:footerReference w:type="default" r:id="rId9"/>
       <w:pgSz w:w="12240" w:h="15840"/>
       <w:pgMar w:top="1440" w:right="1440" w:bottom="1440" w:left="1440" w:header="720" w:footer="720" w:gutter="0"/>
       <w:cols w:space="720"/>
+      <w:titlePg/>
       <w:docGrid w:linePitch="360"/>
     </w:sectPr>
   </w:body>
 </w:document>
+</file>
+
+<file path=word/comments.xml><?xml version="1.0" encoding="utf-8"?>
+<w:comments xmlns:wpc="http://schemas.microsoft.com/office/word/2010/wordprocessingCanvas" xmlns:mc="http://schemas.openxmlformats.org/markup-compatibility/2006" xmlns:o="urn:schemas-microsoft-com:office:office" xmlns:r="http://schemas.openxmlformats.org/officeDocument/2006/relationships" xmlns:m="http://schemas.openxmlformats.org/officeDocument/2006/math" xmlns:v="urn:schemas-microsoft-com:vml" xmlns:wp14="http://schemas.microsoft.com/office/word/2010/wordprocessingDrawing" xmlns:wp="http://schemas.openxmlformats.org/drawingml/2006/wordprocessingDrawing" xmlns:w10="urn:schemas-microsoft-com:office:word" xmlns:w="http://schemas.openxmlformats.org/wordprocessingml/2006/main" xmlns:w14="http://schemas.microsoft.com/office/word/2010/wordml" xmlns:wpg="http://schemas.microsoft.com/office/word/2010/wordprocessingGroup" xmlns:wpi="http://schemas.microsoft.com/office/word/2010/wordprocessingInk" xmlns:wne="http://schemas.microsoft.com/office/word/2006/wordml" xmlns:wps="http://schemas.microsoft.com/office/word/2010/wordprocessingShape" mc:Ignorable="w14 wp14">
+  <w:comment w:id="4" w:author="HP Authorized Customer" w:date="2013-08-27T12:06:00Z" w:initials="HAC">
+    <w:p>
+      <w:pPr>
+        <w:pStyle w:val="CommentText"/>
+      </w:pPr>
+      <w:r>
+        <w:rPr>
+          <w:rStyle w:val="CommentReference"/>
+        </w:rPr>
+        <w:annotationRef/>
+      </w:r>
+      <w:r>
+        <w:t>Citation</w:t>
+      </w:r>
+    </w:p>
+  </w:comment>
+</w:comments>
+</file>
+
+<file path=word/endnotes.xml><?xml version="1.0" encoding="utf-8"?>
+<w:endnotes xmlns:wpc="http://schemas.microsoft.com/office/word/2010/wordprocessingCanvas" xmlns:mc="http://schemas.openxmlformats.org/markup-compatibility/2006" xmlns:o="urn:schemas-microsoft-com:office:office" xmlns:r="http://schemas.openxmlformats.org/officeDocument/2006/relationships" xmlns:m="http://schemas.openxmlformats.org/officeDocument/2006/math" xmlns:v="urn:schemas-microsoft-com:vml" xmlns:wp14="http://schemas.microsoft.com/office/word/2010/wordprocessingDrawing" xmlns:wp="http://schemas.openxmlformats.org/drawingml/2006/wordprocessingDrawing" xmlns:w10="urn:schemas-microsoft-com:office:word" xmlns:w="http://schemas.openxmlformats.org/wordprocessingml/2006/main" xmlns:w14="http://schemas.microsoft.com/office/word/2010/wordml" xmlns:wpg="http://schemas.microsoft.com/office/word/2010/wordprocessingGroup" xmlns:wpi="http://schemas.microsoft.com/office/word/2010/wordprocessingInk" xmlns:wne="http://schemas.microsoft.com/office/word/2006/wordml" xmlns:wps="http://schemas.microsoft.com/office/word/2010/wordprocessingShape" mc:Ignorable="w14 wp14">
+  <w:endnote w:type="separator" w:id="-1">
+    <w:p>
+      <w:pPr>
+        <w:spacing w:after="0" w:line="240" w:lineRule="auto"/>
+      </w:pPr>
+      <w:r>
+        <w:separator/>
+      </w:r>
+    </w:p>
+  </w:endnote>
+  <w:endnote w:type="continuationSeparator" w:id="0">
+    <w:p>
+      <w:pPr>
+        <w:spacing w:after="0" w:line="240" w:lineRule="auto"/>
+      </w:pPr>
+      <w:r>
+        <w:continuationSeparator/>
+      </w:r>
+    </w:p>
+  </w:endnote>
+</w:endnotes>
+</file>
+
+<file path=word/footer1.xml><?xml version="1.0" encoding="utf-8"?>
+<w:ftr xmlns:wpc="http://schemas.microsoft.com/office/word/2010/wordprocessingCanvas" xmlns:mc="http://schemas.openxmlformats.org/markup-compatibility/2006" xmlns:o="urn:schemas-microsoft-com:office:office" xmlns:r="http://schemas.openxmlformats.org/officeDocument/2006/relationships" xmlns:m="http://schemas.openxmlformats.org/officeDocument/2006/math" xmlns:v="urn:schemas-microsoft-com:vml" xmlns:wp14="http://schemas.microsoft.com/office/word/2010/wordprocessingDrawing" xmlns:wp="http://schemas.openxmlformats.org/drawingml/2006/wordprocessingDrawing" xmlns:w10="urn:schemas-microsoft-com:office:word" xmlns:w="http://schemas.openxmlformats.org/wordprocessingml/2006/main" xmlns:w14="http://schemas.microsoft.com/office/word/2010/wordml" xmlns:wpg="http://schemas.microsoft.com/office/word/2010/wordprocessingGroup" xmlns:wpi="http://schemas.microsoft.com/office/word/2010/wordprocessingInk" xmlns:wne="http://schemas.microsoft.com/office/word/2006/wordml" xmlns:wps="http://schemas.microsoft.com/office/word/2010/wordprocessingShape" mc:Ignorable="w14 wp14">
+  <w:sdt>
+    <w:sdtPr>
+      <w:id w:val="1392377142"/>
+      <w:docPartObj>
+        <w:docPartGallery w:val="Page Numbers (Bottom of Page)"/>
+        <w:docPartUnique/>
+      </w:docPartObj>
+    </w:sdtPr>
+    <w:sdtEndPr>
+      <w:rPr>
+        <w:noProof/>
+      </w:rPr>
+    </w:sdtEndPr>
+    <w:sdtContent>
+      <w:p>
+        <w:pPr>
+          <w:pStyle w:val="Footer"/>
+          <w:jc w:val="center"/>
+        </w:pPr>
+        <w:r>
+          <w:fldChar w:fldCharType="begin"/>
+        </w:r>
+        <w:r>
+          <w:instrText xml:space="preserve"> PAGE   \* MERGEFORMAT </w:instrText>
+        </w:r>
+        <w:r>
+          <w:fldChar w:fldCharType="separate"/>
+        </w:r>
+        <w:r>
+          <w:rPr>
+            <w:noProof/>
+          </w:rPr>
+          <w:t>2</w:t>
+        </w:r>
+        <w:r>
+          <w:rPr>
+            <w:noProof/>
+          </w:rPr>
+          <w:fldChar w:fldCharType="end"/>
+        </w:r>
+      </w:p>
+    </w:sdtContent>
+  </w:sdt>
+  <w:p>
+    <w:pPr>
+      <w:pStyle w:val="Footer"/>
+    </w:pPr>
+  </w:p>
+</w:ftr>
+</file>
+
+<file path=word/footnotes.xml><?xml version="1.0" encoding="utf-8"?>
+<w:footnotes xmlns:wpc="http://schemas.microsoft.com/office/word/2010/wordprocessingCanvas" xmlns:mc="http://schemas.openxmlformats.org/markup-compatibility/2006" xmlns:o="urn:schemas-microsoft-com:office:office" xmlns:r="http://schemas.openxmlformats.org/officeDocument/2006/relationships" xmlns:m="http://schemas.openxmlformats.org/officeDocument/2006/math" xmlns:v="urn:schemas-microsoft-com:vml" xmlns:wp14="http://schemas.microsoft.com/office/word/2010/wordprocessingDrawing" xmlns:wp="http://schemas.openxmlformats.org/drawingml/2006/wordprocessingDrawing" xmlns:w10="urn:schemas-microsoft-com:office:word" xmlns:w="http://schemas.openxmlformats.org/wordprocessingml/2006/main" xmlns:w14="http://schemas.microsoft.com/office/word/2010/wordml" xmlns:wpg="http://schemas.microsoft.com/office/word/2010/wordprocessingGroup" xmlns:wpi="http://schemas.microsoft.com/office/word/2010/wordprocessingInk" xmlns:wne="http://schemas.microsoft.com/office/word/2006/wordml" xmlns:wps="http://schemas.microsoft.com/office/word/2010/wordprocessingShape" mc:Ignorable="w14 wp14">
+  <w:footnote w:type="separator" w:id="-1">
+    <w:p>
+      <w:pPr>
+        <w:spacing w:after="0" w:line="240" w:lineRule="auto"/>
+      </w:pPr>
+      <w:r>
+        <w:separator/>
+      </w:r>
+    </w:p>
+  </w:footnote>
+  <w:footnote w:type="continuationSeparator" w:id="0">
+    <w:p>
+      <w:pPr>
+        <w:spacing w:after="0" w:line="240" w:lineRule="auto"/>
+      </w:pPr>
+      <w:r>
+        <w:continuationSeparator/>
+      </w:r>
+    </w:p>
+  </w:footnote>
+</w:footnotes>
 </file>
 
 <file path=word/styles.xml><?xml version="1.0" encoding="utf-8"?>
@@ -1193,9 +2781,9 @@
     <w:uiPriority w:val="9"/>
     <w:unhideWhenUsed/>
     <w:qFormat/>
-    <w:rsid w:val="003A4AFB"/>
+    <w:rsid w:val="00C06619"/>
     <w:pPr>
-      <w:spacing w:before="240" w:after="80"/>
+      <w:spacing w:before="360" w:after="80"/>
       <w:jc w:val="left"/>
       <w:outlineLvl w:val="1"/>
     </w:pPr>
@@ -1403,7 +2991,7 @@
     <w:basedOn w:val="DefaultParagraphFont"/>
     <w:link w:val="Heading2"/>
     <w:uiPriority w:val="9"/>
-    <w:rsid w:val="003A4AFB"/>
+    <w:rsid w:val="00C06619"/>
     <w:rPr>
       <w:smallCaps/>
       <w:spacing w:val="5"/>
@@ -1822,6 +3410,135 @@
       <w:sz w:val="16"/>
       <w:szCs w:val="16"/>
     </w:rPr>
+  </w:style>
+  <w:style w:type="paragraph" w:styleId="Header">
+    <w:name w:val="header"/>
+    <w:basedOn w:val="Normal"/>
+    <w:link w:val="HeaderChar"/>
+    <w:uiPriority w:val="99"/>
+    <w:unhideWhenUsed/>
+    <w:rsid w:val="00C23F63"/>
+    <w:pPr>
+      <w:tabs>
+        <w:tab w:val="center" w:pos="4680"/>
+        <w:tab w:val="right" w:pos="9360"/>
+      </w:tabs>
+      <w:spacing w:after="0" w:line="240" w:lineRule="auto"/>
+    </w:pPr>
+  </w:style>
+  <w:style w:type="character" w:customStyle="1" w:styleId="HeaderChar">
+    <w:name w:val="Header Char"/>
+    <w:basedOn w:val="DefaultParagraphFont"/>
+    <w:link w:val="Header"/>
+    <w:uiPriority w:val="99"/>
+    <w:rsid w:val="00C23F63"/>
+    <w:rPr>
+      <w:sz w:val="24"/>
+    </w:rPr>
+  </w:style>
+  <w:style w:type="paragraph" w:styleId="Footer">
+    <w:name w:val="footer"/>
+    <w:basedOn w:val="Normal"/>
+    <w:link w:val="FooterChar"/>
+    <w:uiPriority w:val="99"/>
+    <w:unhideWhenUsed/>
+    <w:rsid w:val="00C23F63"/>
+    <w:pPr>
+      <w:tabs>
+        <w:tab w:val="center" w:pos="4680"/>
+        <w:tab w:val="right" w:pos="9360"/>
+      </w:tabs>
+      <w:spacing w:after="0" w:line="240" w:lineRule="auto"/>
+    </w:pPr>
+  </w:style>
+  <w:style w:type="character" w:customStyle="1" w:styleId="FooterChar">
+    <w:name w:val="Footer Char"/>
+    <w:basedOn w:val="DefaultParagraphFont"/>
+    <w:link w:val="Footer"/>
+    <w:uiPriority w:val="99"/>
+    <w:rsid w:val="00C23F63"/>
+    <w:rPr>
+      <w:sz w:val="24"/>
+    </w:rPr>
+  </w:style>
+  <w:style w:type="character" w:styleId="CommentReference">
+    <w:name w:val="annotation reference"/>
+    <w:basedOn w:val="DefaultParagraphFont"/>
+    <w:uiPriority w:val="99"/>
+    <w:semiHidden/>
+    <w:unhideWhenUsed/>
+    <w:rsid w:val="00C23F63"/>
+    <w:rPr>
+      <w:sz w:val="16"/>
+      <w:szCs w:val="16"/>
+    </w:rPr>
+  </w:style>
+  <w:style w:type="paragraph" w:styleId="CommentText">
+    <w:name w:val="annotation text"/>
+    <w:basedOn w:val="Normal"/>
+    <w:link w:val="CommentTextChar"/>
+    <w:uiPriority w:val="99"/>
+    <w:semiHidden/>
+    <w:unhideWhenUsed/>
+    <w:rsid w:val="00C23F63"/>
+    <w:pPr>
+      <w:spacing w:line="240" w:lineRule="auto"/>
+    </w:pPr>
+    <w:rPr>
+      <w:sz w:val="20"/>
+    </w:rPr>
+  </w:style>
+  <w:style w:type="character" w:customStyle="1" w:styleId="CommentTextChar">
+    <w:name w:val="Comment Text Char"/>
+    <w:basedOn w:val="DefaultParagraphFont"/>
+    <w:link w:val="CommentText"/>
+    <w:uiPriority w:val="99"/>
+    <w:semiHidden/>
+    <w:rsid w:val="00C23F63"/>
+  </w:style>
+  <w:style w:type="paragraph" w:styleId="CommentSubject">
+    <w:name w:val="annotation subject"/>
+    <w:basedOn w:val="CommentText"/>
+    <w:next w:val="CommentText"/>
+    <w:link w:val="CommentSubjectChar"/>
+    <w:uiPriority w:val="99"/>
+    <w:semiHidden/>
+    <w:unhideWhenUsed/>
+    <w:rsid w:val="00C23F63"/>
+    <w:rPr>
+      <w:b/>
+      <w:bCs/>
+    </w:rPr>
+  </w:style>
+  <w:style w:type="character" w:customStyle="1" w:styleId="CommentSubjectChar">
+    <w:name w:val="Comment Subject Char"/>
+    <w:basedOn w:val="CommentTextChar"/>
+    <w:link w:val="CommentSubject"/>
+    <w:uiPriority w:val="99"/>
+    <w:semiHidden/>
+    <w:rsid w:val="00C23F63"/>
+    <w:rPr>
+      <w:b/>
+      <w:bCs/>
+    </w:rPr>
+  </w:style>
+  <w:style w:type="paragraph" w:styleId="TOC2">
+    <w:name w:val="toc 2"/>
+    <w:basedOn w:val="Normal"/>
+    <w:next w:val="Normal"/>
+    <w:autoRedefine/>
+    <w:uiPriority w:val="39"/>
+    <w:unhideWhenUsed/>
+    <w:rsid w:val="00E350A4"/>
+    <w:pPr>
+      <w:spacing w:after="100"/>
+      <w:ind w:left="240"/>
+    </w:pPr>
+  </w:style>
+  <w:style w:type="character" w:customStyle="1" w:styleId="apple-converted-space">
+    <w:name w:val="apple-converted-space"/>
+    <w:basedOn w:val="DefaultParagraphFont"/>
+    <w:rsid w:val="00212FBD"/>
   </w:style>
 </w:styles>
 </file>
@@ -2017,9 +3734,9 @@
     <w:uiPriority w:val="9"/>
     <w:unhideWhenUsed/>
     <w:qFormat/>
-    <w:rsid w:val="003A4AFB"/>
+    <w:rsid w:val="00C06619"/>
     <w:pPr>
-      <w:spacing w:before="240" w:after="80"/>
+      <w:spacing w:before="360" w:after="80"/>
       <w:jc w:val="left"/>
       <w:outlineLvl w:val="1"/>
     </w:pPr>
@@ -2227,7 +3944,7 @@
     <w:basedOn w:val="DefaultParagraphFont"/>
     <w:link w:val="Heading2"/>
     <w:uiPriority w:val="9"/>
-    <w:rsid w:val="003A4AFB"/>
+    <w:rsid w:val="00C06619"/>
     <w:rPr>
       <w:smallCaps/>
       <w:spacing w:val="5"/>
@@ -2647,7 +4364,645 @@
       <w:szCs w:val="16"/>
     </w:rPr>
   </w:style>
+  <w:style w:type="paragraph" w:styleId="Header">
+    <w:name w:val="header"/>
+    <w:basedOn w:val="Normal"/>
+    <w:link w:val="HeaderChar"/>
+    <w:uiPriority w:val="99"/>
+    <w:unhideWhenUsed/>
+    <w:rsid w:val="00C23F63"/>
+    <w:pPr>
+      <w:tabs>
+        <w:tab w:val="center" w:pos="4680"/>
+        <w:tab w:val="right" w:pos="9360"/>
+      </w:tabs>
+      <w:spacing w:after="0" w:line="240" w:lineRule="auto"/>
+    </w:pPr>
+  </w:style>
+  <w:style w:type="character" w:customStyle="1" w:styleId="HeaderChar">
+    <w:name w:val="Header Char"/>
+    <w:basedOn w:val="DefaultParagraphFont"/>
+    <w:link w:val="Header"/>
+    <w:uiPriority w:val="99"/>
+    <w:rsid w:val="00C23F63"/>
+    <w:rPr>
+      <w:sz w:val="24"/>
+    </w:rPr>
+  </w:style>
+  <w:style w:type="paragraph" w:styleId="Footer">
+    <w:name w:val="footer"/>
+    <w:basedOn w:val="Normal"/>
+    <w:link w:val="FooterChar"/>
+    <w:uiPriority w:val="99"/>
+    <w:unhideWhenUsed/>
+    <w:rsid w:val="00C23F63"/>
+    <w:pPr>
+      <w:tabs>
+        <w:tab w:val="center" w:pos="4680"/>
+        <w:tab w:val="right" w:pos="9360"/>
+      </w:tabs>
+      <w:spacing w:after="0" w:line="240" w:lineRule="auto"/>
+    </w:pPr>
+  </w:style>
+  <w:style w:type="character" w:customStyle="1" w:styleId="FooterChar">
+    <w:name w:val="Footer Char"/>
+    <w:basedOn w:val="DefaultParagraphFont"/>
+    <w:link w:val="Footer"/>
+    <w:uiPriority w:val="99"/>
+    <w:rsid w:val="00C23F63"/>
+    <w:rPr>
+      <w:sz w:val="24"/>
+    </w:rPr>
+  </w:style>
+  <w:style w:type="character" w:styleId="CommentReference">
+    <w:name w:val="annotation reference"/>
+    <w:basedOn w:val="DefaultParagraphFont"/>
+    <w:uiPriority w:val="99"/>
+    <w:semiHidden/>
+    <w:unhideWhenUsed/>
+    <w:rsid w:val="00C23F63"/>
+    <w:rPr>
+      <w:sz w:val="16"/>
+      <w:szCs w:val="16"/>
+    </w:rPr>
+  </w:style>
+  <w:style w:type="paragraph" w:styleId="CommentText">
+    <w:name w:val="annotation text"/>
+    <w:basedOn w:val="Normal"/>
+    <w:link w:val="CommentTextChar"/>
+    <w:uiPriority w:val="99"/>
+    <w:semiHidden/>
+    <w:unhideWhenUsed/>
+    <w:rsid w:val="00C23F63"/>
+    <w:pPr>
+      <w:spacing w:line="240" w:lineRule="auto"/>
+    </w:pPr>
+    <w:rPr>
+      <w:sz w:val="20"/>
+    </w:rPr>
+  </w:style>
+  <w:style w:type="character" w:customStyle="1" w:styleId="CommentTextChar">
+    <w:name w:val="Comment Text Char"/>
+    <w:basedOn w:val="DefaultParagraphFont"/>
+    <w:link w:val="CommentText"/>
+    <w:uiPriority w:val="99"/>
+    <w:semiHidden/>
+    <w:rsid w:val="00C23F63"/>
+  </w:style>
+  <w:style w:type="paragraph" w:styleId="CommentSubject">
+    <w:name w:val="annotation subject"/>
+    <w:basedOn w:val="CommentText"/>
+    <w:next w:val="CommentText"/>
+    <w:link w:val="CommentSubjectChar"/>
+    <w:uiPriority w:val="99"/>
+    <w:semiHidden/>
+    <w:unhideWhenUsed/>
+    <w:rsid w:val="00C23F63"/>
+    <w:rPr>
+      <w:b/>
+      <w:bCs/>
+    </w:rPr>
+  </w:style>
+  <w:style w:type="character" w:customStyle="1" w:styleId="CommentSubjectChar">
+    <w:name w:val="Comment Subject Char"/>
+    <w:basedOn w:val="CommentTextChar"/>
+    <w:link w:val="CommentSubject"/>
+    <w:uiPriority w:val="99"/>
+    <w:semiHidden/>
+    <w:rsid w:val="00C23F63"/>
+    <w:rPr>
+      <w:b/>
+      <w:bCs/>
+    </w:rPr>
+  </w:style>
+  <w:style w:type="paragraph" w:styleId="TOC2">
+    <w:name w:val="toc 2"/>
+    <w:basedOn w:val="Normal"/>
+    <w:next w:val="Normal"/>
+    <w:autoRedefine/>
+    <w:uiPriority w:val="39"/>
+    <w:unhideWhenUsed/>
+    <w:rsid w:val="00E350A4"/>
+    <w:pPr>
+      <w:spacing w:after="100"/>
+      <w:ind w:left="240"/>
+    </w:pPr>
+  </w:style>
+  <w:style w:type="character" w:customStyle="1" w:styleId="apple-converted-space">
+    <w:name w:val="apple-converted-space"/>
+    <w:basedOn w:val="DefaultParagraphFont"/>
+    <w:rsid w:val="00212FBD"/>
+  </w:style>
 </w:styles>
+</file>
+
+<file path=word/glossary/document.xml><?xml version="1.0" encoding="utf-8"?>
+<w:glossaryDocument xmlns:wpc="http://schemas.microsoft.com/office/word/2010/wordprocessingCanvas" xmlns:mc="http://schemas.openxmlformats.org/markup-compatibility/2006" xmlns:o="urn:schemas-microsoft-com:office:office" xmlns:r="http://schemas.openxmlformats.org/officeDocument/2006/relationships" xmlns:m="http://schemas.openxmlformats.org/officeDocument/2006/math" xmlns:v="urn:schemas-microsoft-com:vml" xmlns:wp14="http://schemas.microsoft.com/office/word/2010/wordprocessingDrawing" xmlns:wp="http://schemas.openxmlformats.org/drawingml/2006/wordprocessingDrawing" xmlns:w10="urn:schemas-microsoft-com:office:word" xmlns:w="http://schemas.openxmlformats.org/wordprocessingml/2006/main" xmlns:w14="http://schemas.microsoft.com/office/word/2010/wordml" xmlns:wpg="http://schemas.microsoft.com/office/word/2010/wordprocessingGroup" xmlns:wpi="http://schemas.microsoft.com/office/word/2010/wordprocessingInk" xmlns:wne="http://schemas.microsoft.com/office/word/2006/wordml" xmlns:wps="http://schemas.microsoft.com/office/word/2010/wordprocessingShape" mc:Ignorable="w14 wp14"/>
+</file>
+
+<file path=word/glossary/fontTable.xml><?xml version="1.0" encoding="utf-8"?>
+<w:fonts xmlns:mc="http://schemas.openxmlformats.org/markup-compatibility/2006" xmlns:r="http://schemas.openxmlformats.org/officeDocument/2006/relationships" xmlns:w="http://schemas.openxmlformats.org/wordprocessingml/2006/main" xmlns:w14="http://schemas.microsoft.com/office/word/2010/wordml" mc:Ignorable="w14">
+  <w:font w:name="Calibri">
+    <w:panose1 w:val="020F0502020204030204"/>
+    <w:charset w:val="00"/>
+    <w:family w:val="swiss"/>
+    <w:pitch w:val="variable"/>
+    <w:sig w:usb0="E10002FF" w:usb1="4000ACFF" w:usb2="00000009" w:usb3="00000000" w:csb0="0000019F" w:csb1="00000000"/>
+  </w:font>
+  <w:font w:name="Times New Roman">
+    <w:panose1 w:val="02020603050405020304"/>
+    <w:charset w:val="00"/>
+    <w:family w:val="roman"/>
+    <w:pitch w:val="variable"/>
+    <w:sig w:usb0="20002A87" w:usb1="80000000" w:usb2="00000008" w:usb3="00000000" w:csb0="000001FF" w:csb1="00000000"/>
+  </w:font>
+  <w:font w:name="Cambria">
+    <w:panose1 w:val="02040503050406030204"/>
+    <w:charset w:val="00"/>
+    <w:family w:val="roman"/>
+    <w:pitch w:val="variable"/>
+    <w:sig w:usb0="E00002FF" w:usb1="400004FF" w:usb2="00000000" w:usb3="00000000" w:csb0="0000019F" w:csb1="00000000"/>
+  </w:font>
+  <w:font w:name="Tahoma">
+    <w:panose1 w:val="020B0604030504040204"/>
+    <w:charset w:val="00"/>
+    <w:family w:val="swiss"/>
+    <w:pitch w:val="variable"/>
+    <w:sig w:usb0="61002A87" w:usb1="80000000" w:usb2="00000008" w:usb3="00000000" w:csb0="000101FF" w:csb1="00000000"/>
+  </w:font>
+</w:fonts>
+</file>
+
+<file path=word/glossary/settings.xml><?xml version="1.0" encoding="utf-8"?>
+<w:settings xmlns:mc="http://schemas.openxmlformats.org/markup-compatibility/2006" xmlns:o="urn:schemas-microsoft-com:office:office" xmlns:r="http://schemas.openxmlformats.org/officeDocument/2006/relationships" xmlns:m="http://schemas.openxmlformats.org/officeDocument/2006/math" xmlns:v="urn:schemas-microsoft-com:vml" xmlns:w10="urn:schemas-microsoft-com:office:word" xmlns:w="http://schemas.openxmlformats.org/wordprocessingml/2006/main" xmlns:w14="http://schemas.microsoft.com/office/word/2010/wordml" xmlns:sl="http://schemas.openxmlformats.org/schemaLibrary/2006/main" mc:Ignorable="w14">
+  <w:view w:val="normal"/>
+  <w:defaultTabStop w:val="720"/>
+  <w:characterSpacingControl w:val="doNotCompress"/>
+  <w:compat>
+    <w:useFELayout/>
+    <w:compatSetting w:name="compatibilityMode" w:uri="http://schemas.microsoft.com/office/word" w:val="14"/>
+    <w:compatSetting w:name="overrideTableStyleFontSizeAndJustification" w:uri="http://schemas.microsoft.com/office/word" w:val="1"/>
+    <w:compatSetting w:name="enableOpenTypeFeatures" w:uri="http://schemas.microsoft.com/office/word" w:val="1"/>
+    <w:compatSetting w:name="doNotFlipMirrorIndents" w:uri="http://schemas.microsoft.com/office/word" w:val="1"/>
+  </w:compat>
+  <w:rsids>
+    <w:rsidRoot w:val="00D148A1"/>
+    <w:rsid w:val="006A1FE0"/>
+    <w:rsid w:val="00D148A1"/>
+  </w:rsids>
+  <m:mathPr>
+    <m:mathFont m:val="Cambria Math"/>
+    <m:brkBin m:val="before"/>
+    <m:brkBinSub m:val="--"/>
+    <m:smallFrac m:val="0"/>
+    <m:dispDef/>
+    <m:lMargin m:val="0"/>
+    <m:rMargin m:val="0"/>
+    <m:defJc m:val="centerGroup"/>
+    <m:wrapIndent m:val="1440"/>
+    <m:intLim m:val="subSup"/>
+    <m:naryLim m:val="undOvr"/>
+  </m:mathPr>
+  <w:themeFontLang w:val="en-US"/>
+  <w:clrSchemeMapping w:bg1="light1" w:t1="dark1" w:bg2="light2" w:t2="dark2" w:accent1="accent1" w:accent2="accent2" w:accent3="accent3" w:accent4="accent4" w:accent5="accent5" w:accent6="accent6" w:hyperlink="hyperlink" w:followedHyperlink="followedHyperlink"/>
+  <w:decimalSymbol w:val="."/>
+  <w:listSeparator w:val=","/>
+</w:settings>
+</file>
+
+<file path=word/glossary/styles.xml><?xml version="1.0" encoding="utf-8"?>
+<w:styles xmlns:mc="http://schemas.openxmlformats.org/markup-compatibility/2006" xmlns:r="http://schemas.openxmlformats.org/officeDocument/2006/relationships" xmlns:w="http://schemas.openxmlformats.org/wordprocessingml/2006/main" xmlns:w14="http://schemas.microsoft.com/office/word/2010/wordml" mc:Ignorable="w14">
+  <w:docDefaults>
+    <w:rPrDefault>
+      <w:rPr>
+        <w:rFonts w:asciiTheme="minorHAnsi" w:eastAsiaTheme="minorEastAsia" w:hAnsiTheme="minorHAnsi" w:cstheme="minorBidi"/>
+        <w:sz w:val="22"/>
+        <w:szCs w:val="22"/>
+        <w:lang w:val="en-US" w:eastAsia="en-US" w:bidi="ar-SA"/>
+      </w:rPr>
+    </w:rPrDefault>
+    <w:pPrDefault>
+      <w:pPr>
+        <w:spacing w:after="200" w:line="276" w:lineRule="auto"/>
+      </w:pPr>
+    </w:pPrDefault>
+  </w:docDefaults>
+  <w:latentStyles w:defLockedState="0" w:defUIPriority="99" w:defSemiHidden="1" w:defUnhideWhenUsed="1" w:defQFormat="0" w:count="267">
+    <w:lsdException w:name="Normal" w:semiHidden="0" w:uiPriority="0" w:unhideWhenUsed="0" w:qFormat="1"/>
+    <w:lsdException w:name="heading 1" w:semiHidden="0" w:uiPriority="9" w:unhideWhenUsed="0" w:qFormat="1"/>
+    <w:lsdException w:name="heading 2" w:uiPriority="9" w:qFormat="1"/>
+    <w:lsdException w:name="heading 3" w:uiPriority="9" w:qFormat="1"/>
+    <w:lsdException w:name="heading 4" w:uiPriority="9" w:qFormat="1"/>
+    <w:lsdException w:name="heading 5" w:uiPriority="9" w:qFormat="1"/>
+    <w:lsdException w:name="heading 6" w:uiPriority="9" w:qFormat="1"/>
+    <w:lsdException w:name="heading 7" w:uiPriority="9" w:qFormat="1"/>
+    <w:lsdException w:name="heading 8" w:uiPriority="9" w:qFormat="1"/>
+    <w:lsdException w:name="heading 9" w:uiPriority="9" w:qFormat="1"/>
+    <w:lsdException w:name="toc 1" w:uiPriority="39"/>
+    <w:lsdException w:name="toc 2" w:uiPriority="39"/>
+    <w:lsdException w:name="toc 3" w:uiPriority="39"/>
+    <w:lsdException w:name="toc 4" w:uiPriority="39"/>
+    <w:lsdException w:name="toc 5" w:uiPriority="39"/>
+    <w:lsdException w:name="toc 6" w:uiPriority="39"/>
+    <w:lsdException w:name="toc 7" w:uiPriority="39"/>
+    <w:lsdException w:name="toc 8" w:uiPriority="39"/>
+    <w:lsdException w:name="toc 9" w:uiPriority="39"/>
+    <w:lsdException w:name="caption" w:uiPriority="35" w:qFormat="1"/>
+    <w:lsdException w:name="Title" w:semiHidden="0" w:uiPriority="10" w:unhideWhenUsed="0" w:qFormat="1"/>
+    <w:lsdException w:name="Default Paragraph Font" w:uiPriority="1"/>
+    <w:lsdException w:name="Subtitle" w:semiHidden="0" w:uiPriority="11" w:unhideWhenUsed="0" w:qFormat="1"/>
+    <w:lsdException w:name="Strong" w:semiHidden="0" w:uiPriority="22" w:unhideWhenUsed="0" w:qFormat="1"/>
+    <w:lsdException w:name="Emphasis" w:semiHidden="0" w:uiPriority="20" w:unhideWhenUsed="0" w:qFormat="1"/>
+    <w:lsdException w:name="Table Grid" w:semiHidden="0" w:uiPriority="59" w:unhideWhenUsed="0"/>
+    <w:lsdException w:name="Placeholder Text" w:unhideWhenUsed="0"/>
+    <w:lsdException w:name="No Spacing" w:semiHidden="0" w:uiPriority="1" w:unhideWhenUsed="0" w:qFormat="1"/>
+    <w:lsdException w:name="Light Shading" w:semiHidden="0" w:uiPriority="60" w:unhideWhenUsed="0"/>
+    <w:lsdException w:name="Light List" w:semiHidden="0" w:uiPriority="61" w:unhideWhenUsed="0"/>
+    <w:lsdException w:name="Light Grid" w:semiHidden="0" w:uiPriority="62" w:unhideWhenUsed="0"/>
+    <w:lsdException w:name="Medium Shading 1" w:semiHidden="0" w:uiPriority="63" w:unhideWhenUsed="0"/>
+    <w:lsdException w:name="Medium Shading 2" w:semiHidden="0" w:uiPriority="64" w:unhideWhenUsed="0"/>
+    <w:lsdException w:name="Medium List 1" w:semiHidden="0" w:uiPriority="65" w:unhideWhenUsed="0"/>
+    <w:lsdException w:name="Medium List 2" w:semiHidden="0" w:uiPriority="66" w:unhideWhenUsed="0"/>
+    <w:lsdException w:name="Medium Grid 1" w:semiHidden="0" w:uiPriority="67" w:unhideWhenUsed="0"/>
+    <w:lsdException w:name="Medium Grid 2" w:semiHidden="0" w:uiPriority="68" w:unhideWhenUsed="0"/>
+    <w:lsdException w:name="Medium Grid 3" w:semiHidden="0" w:uiPriority="69" w:unhideWhenUsed="0"/>
+    <w:lsdException w:name="Dark List" w:semiHidden="0" w:uiPriority="70" w:unhideWhenUsed="0"/>
+    <w:lsdException w:name="Colorful Shading" w:semiHidden="0" w:uiPriority="71" w:unhideWhenUsed="0"/>
+    <w:lsdException w:name="Colorful List" w:semiHidden="0" w:uiPriority="72" w:unhideWhenUsed="0"/>
+    <w:lsdException w:name="Colorful Grid" w:semiHidden="0" w:uiPriority="73" w:unhideWhenUsed="0"/>
+    <w:lsdException w:name="Light Shading Accent 1" w:semiHidden="0" w:uiPriority="60" w:unhideWhenUsed="0"/>
+    <w:lsdException w:name="Light List Accent 1" w:semiHidden="0" w:uiPriority="61" w:unhideWhenUsed="0"/>
+    <w:lsdException w:name="Light Grid Accent 1" w:semiHidden="0" w:uiPriority="62" w:unhideWhenUsed="0"/>
+    <w:lsdException w:name="Medium Shading 1 Accent 1" w:semiHidden="0" w:uiPriority="63" w:unhideWhenUsed="0"/>
+    <w:lsdException w:name="Medium Shading 2 Accent 1" w:semiHidden="0" w:uiPriority="64" w:unhideWhenUsed="0"/>
+    <w:lsdException w:name="Medium List 1 Accent 1" w:semiHidden="0" w:uiPriority="65" w:unhideWhenUsed="0"/>
+    <w:lsdException w:name="Revision" w:unhideWhenUsed="0"/>
+    <w:lsdException w:name="List Paragraph" w:semiHidden="0" w:uiPriority="34" w:unhideWhenUsed="0" w:qFormat="1"/>
+    <w:lsdException w:name="Quote" w:semiHidden="0" w:uiPriority="29" w:unhideWhenUsed="0" w:qFormat="1"/>
+    <w:lsdException w:name="Intense Quote" w:semiHidden="0" w:uiPriority="30" w:unhideWhenUsed="0" w:qFormat="1"/>
+    <w:lsdException w:name="Medium List 2 Accent 1" w:semiHidden="0" w:uiPriority="66" w:unhideWhenUsed="0"/>
+    <w:lsdException w:name="Medium Grid 1 Accent 1" w:semiHidden="0" w:uiPriority="67" w:unhideWhenUsed="0"/>
+    <w:lsdException w:name="Medium Grid 2 Accent 1" w:semiHidden="0" w:uiPriority="68" w:unhideWhenUsed="0"/>
+    <w:lsdException w:name="Medium Grid 3 Accent 1" w:semiHidden="0" w:uiPriority="69" w:unhideWhenUsed="0"/>
+    <w:lsdException w:name="Dark List Accent 1" w:semiHidden="0" w:uiPriority="70" w:unhideWhenUsed="0"/>
+    <w:lsdException w:name="Colorful Shading Accent 1" w:semiHidden="0" w:uiPriority="71" w:unhideWhenUsed="0"/>
+    <w:lsdException w:name="Colorful List Accent 1" w:semiHidden="0" w:uiPriority="72" w:unhideWhenUsed="0"/>
+    <w:lsdException w:name="Colorful Grid Accent 1" w:semiHidden="0" w:uiPriority="73" w:unhideWhenUsed="0"/>
+    <w:lsdException w:name="Light Shading Accent 2" w:semiHidden="0" w:uiPriority="60" w:unhideWhenUsed="0"/>
+    <w:lsdException w:name="Light List Accent 2" w:semiHidden="0" w:uiPriority="61" w:unhideWhenUsed="0"/>
+    <w:lsdException w:name="Light Grid Accent 2" w:semiHidden="0" w:uiPriority="62" w:unhideWhenUsed="0"/>
+    <w:lsdException w:name="Medium Shading 1 Accent 2" w:semiHidden="0" w:uiPriority="63" w:unhideWhenUsed="0"/>
+    <w:lsdException w:name="Medium Shading 2 Accent 2" w:semiHidden="0" w:uiPriority="64" w:unhideWhenUsed="0"/>
+    <w:lsdException w:name="Medium List 1 Accent 2" w:semiHidden="0" w:uiPriority="65" w:unhideWhenUsed="0"/>
+    <w:lsdException w:name="Medium List 2 Accent 2" w:semiHidden="0" w:uiPriority="66" w:unhideWhenUsed="0"/>
+    <w:lsdException w:name="Medium Grid 1 Accent 2" w:semiHidden="0" w:uiPriority="67" w:unhideWhenUsed="0"/>
+    <w:lsdException w:name="Medium Grid 2 Accent 2" w:semiHidden="0" w:uiPriority="68" w:unhideWhenUsed="0"/>
+    <w:lsdException w:name="Medium Grid 3 Accent 2" w:semiHidden="0" w:uiPriority="69" w:unhideWhenUsed="0"/>
+    <w:lsdException w:name="Dark List Accent 2" w:semiHidden="0" w:uiPriority="70" w:unhideWhenUsed="0"/>
+    <w:lsdException w:name="Colorful Shading Accent 2" w:semiHidden="0" w:uiPriority="71" w:unhideWhenUsed="0"/>
+    <w:lsdException w:name="Colorful List Accent 2" w:semiHidden="0" w:uiPriority="72" w:unhideWhenUsed="0"/>
+    <w:lsdException w:name="Colorful Grid Accent 2" w:semiHidden="0" w:uiPriority="73" w:unhideWhenUsed="0"/>
+    <w:lsdException w:name="Light Shading Accent 3" w:semiHidden="0" w:uiPriority="60" w:unhideWhenUsed="0"/>
+    <w:lsdException w:name="Light List Accent 3" w:semiHidden="0" w:uiPriority="61" w:unhideWhenUsed="0"/>
+    <w:lsdException w:name="Light Grid Accent 3" w:semiHidden="0" w:uiPriority="62" w:unhideWhenUsed="0"/>
+    <w:lsdException w:name="Medium Shading 1 Accent 3" w:semiHidden="0" w:uiPriority="63" w:unhideWhenUsed="0"/>
+    <w:lsdException w:name="Medium Shading 2 Accent 3" w:semiHidden="0" w:uiPriority="64" w:unhideWhenUsed="0"/>
+    <w:lsdException w:name="Medium List 1 Accent 3" w:semiHidden="0" w:uiPriority="65" w:unhideWhenUsed="0"/>
+    <w:lsdException w:name="Medium List 2 Accent 3" w:semiHidden="0" w:uiPriority="66" w:unhideWhenUsed="0"/>
+    <w:lsdException w:name="Medium Grid 1 Accent 3" w:semiHidden="0" w:uiPriority="67" w:unhideWhenUsed="0"/>
+    <w:lsdException w:name="Medium Grid 2 Accent 3" w:semiHidden="0" w:uiPriority="68" w:unhideWhenUsed="0"/>
+    <w:lsdException w:name="Medium Grid 3 Accent 3" w:semiHidden="0" w:uiPriority="69" w:unhideWhenUsed="0"/>
+    <w:lsdException w:name="Dark List Accent 3" w:semiHidden="0" w:uiPriority="70" w:unhideWhenUsed="0"/>
+    <w:lsdException w:name="Colorful Shading Accent 3" w:semiHidden="0" w:uiPriority="71" w:unhideWhenUsed="0"/>
+    <w:lsdException w:name="Colorful List Accent 3" w:semiHidden="0" w:uiPriority="72" w:unhideWhenUsed="0"/>
+    <w:lsdException w:name="Colorful Grid Accent 3" w:semiHidden="0" w:uiPriority="73" w:unhideWhenUsed="0"/>
+    <w:lsdException w:name="Light Shading Accent 4" w:semiHidden="0" w:uiPriority="60" w:unhideWhenUsed="0"/>
+    <w:lsdException w:name="Light List Accent 4" w:semiHidden="0" w:uiPriority="61" w:unhideWhenUsed="0"/>
+    <w:lsdException w:name="Light Grid Accent 4" w:semiHidden="0" w:uiPriority="62" w:unhideWhenUsed="0"/>
+    <w:lsdException w:name="Medium Shading 1 Accent 4" w:semiHidden="0" w:uiPriority="63" w:unhideWhenUsed="0"/>
+    <w:lsdException w:name="Medium Shading 2 Accent 4" w:semiHidden="0" w:uiPriority="64" w:unhideWhenUsed="0"/>
+    <w:lsdException w:name="Medium List 1 Accent 4" w:semiHidden="0" w:uiPriority="65" w:unhideWhenUsed="0"/>
+    <w:lsdException w:name="Medium List 2 Accent 4" w:semiHidden="0" w:uiPriority="66" w:unhideWhenUsed="0"/>
+    <w:lsdException w:name="Medium Grid 1 Accent 4" w:semiHidden="0" w:uiPriority="67" w:unhideWhenUsed="0"/>
+    <w:lsdException w:name="Medium Grid 2 Accent 4" w:semiHidden="0" w:uiPriority="68" w:unhideWhenUsed="0"/>
+    <w:lsdException w:name="Medium Grid 3 Accent 4" w:semiHidden="0" w:uiPriority="69" w:unhideWhenUsed="0"/>
+    <w:lsdException w:name="Dark List Accent 4" w:semiHidden="0" w:uiPriority="70" w:unhideWhenUsed="0"/>
+    <w:lsdException w:name="Colorful Shading Accent 4" w:semiHidden="0" w:uiPriority="71" w:unhideWhenUsed="0"/>
+    <w:lsdException w:name="Colorful List Accent 4" w:semiHidden="0" w:uiPriority="72" w:unhideWhenUsed="0"/>
+    <w:lsdException w:name="Colorful Grid Accent 4" w:semiHidden="0" w:uiPriority="73" w:unhideWhenUsed="0"/>
+    <w:lsdException w:name="Light Shading Accent 5" w:semiHidden="0" w:uiPriority="60" w:unhideWhenUsed="0"/>
+    <w:lsdException w:name="Light List Accent 5" w:semiHidden="0" w:uiPriority="61" w:unhideWhenUsed="0"/>
+    <w:lsdException w:name="Light Grid Accent 5" w:semiHidden="0" w:uiPriority="62" w:unhideWhenUsed="0"/>
+    <w:lsdException w:name="Medium Shading 1 Accent 5" w:semiHidden="0" w:uiPriority="63" w:unhideWhenUsed="0"/>
+    <w:lsdException w:name="Medium Shading 2 Accent 5" w:semiHidden="0" w:uiPriority="64" w:unhideWhenUsed="0"/>
+    <w:lsdException w:name="Medium List 1 Accent 5" w:semiHidden="0" w:uiPriority="65" w:unhideWhenUsed="0"/>
+    <w:lsdException w:name="Medium List 2 Accent 5" w:semiHidden="0" w:uiPriority="66" w:unhideWhenUsed="0"/>
+    <w:lsdException w:name="Medium Grid 1 Accent 5" w:semiHidden="0" w:uiPriority="67" w:unhideWhenUsed="0"/>
+    <w:lsdException w:name="Medium Grid 2 Accent 5" w:semiHidden="0" w:uiPriority="68" w:unhideWhenUsed="0"/>
+    <w:lsdException w:name="Medium Grid 3 Accent 5" w:semiHidden="0" w:uiPriority="69" w:unhideWhenUsed="0"/>
+    <w:lsdException w:name="Dark List Accent 5" w:semiHidden="0" w:uiPriority="70" w:unhideWhenUsed="0"/>
+    <w:lsdException w:name="Colorful Shading Accent 5" w:semiHidden="0" w:uiPriority="71" w:unhideWhenUsed="0"/>
+    <w:lsdException w:name="Colorful List Accent 5" w:semiHidden="0" w:uiPriority="72" w:unhideWhenUsed="0"/>
+    <w:lsdException w:name="Colorful Grid Accent 5" w:semiHidden="0" w:uiPriority="73" w:unhideWhenUsed="0"/>
+    <w:lsdException w:name="Light Shading Accent 6" w:semiHidden="0" w:uiPriority="60" w:unhideWhenUsed="0"/>
+    <w:lsdException w:name="Light List Accent 6" w:semiHidden="0" w:uiPriority="61" w:unhideWhenUsed="0"/>
+    <w:lsdException w:name="Light Grid Accent 6" w:semiHidden="0" w:uiPriority="62" w:unhideWhenUsed="0"/>
+    <w:lsdException w:name="Medium Shading 1 Accent 6" w:semiHidden="0" w:uiPriority="63" w:unhideWhenUsed="0"/>
+    <w:lsdException w:name="Medium Shading 2 Accent 6" w:semiHidden="0" w:uiPriority="64" w:unhideWhenUsed="0"/>
+    <w:lsdException w:name="Medium List 1 Accent 6" w:semiHidden="0" w:uiPriority="65" w:unhideWhenUsed="0"/>
+    <w:lsdException w:name="Medium List 2 Accent 6" w:semiHidden="0" w:uiPriority="66" w:unhideWhenUsed="0"/>
+    <w:lsdException w:name="Medium Grid 1 Accent 6" w:semiHidden="0" w:uiPriority="67" w:unhideWhenUsed="0"/>
+    <w:lsdException w:name="Medium Grid 2 Accent 6" w:semiHidden="0" w:uiPriority="68" w:unhideWhenUsed="0"/>
+    <w:lsdException w:name="Medium Grid 3 Accent 6" w:semiHidden="0" w:uiPriority="69" w:unhideWhenUsed="0"/>
+    <w:lsdException w:name="Dark List Accent 6" w:semiHidden="0" w:uiPriority="70" w:unhideWhenUsed="0"/>
+    <w:lsdException w:name="Colorful Shading Accent 6" w:semiHidden="0" w:uiPriority="71" w:unhideWhenUsed="0"/>
+    <w:lsdException w:name="Colorful List Accent 6" w:semiHidden="0" w:uiPriority="72" w:unhideWhenUsed="0"/>
+    <w:lsdException w:name="Colorful Grid Accent 6" w:semiHidden="0" w:uiPriority="73" w:unhideWhenUsed="0"/>
+    <w:lsdException w:name="Subtle Emphasis" w:semiHidden="0" w:uiPriority="19" w:unhideWhenUsed="0" w:qFormat="1"/>
+    <w:lsdException w:name="Intense Emphasis" w:semiHidden="0" w:uiPriority="21" w:unhideWhenUsed="0" w:qFormat="1"/>
+    <w:lsdException w:name="Subtle Reference" w:semiHidden="0" w:uiPriority="31" w:unhideWhenUsed="0" w:qFormat="1"/>
+    <w:lsdException w:name="Intense Reference" w:semiHidden="0" w:uiPriority="32" w:unhideWhenUsed="0" w:qFormat="1"/>
+    <w:lsdException w:name="Book Title" w:semiHidden="0" w:uiPriority="33" w:unhideWhenUsed="0" w:qFormat="1"/>
+    <w:lsdException w:name="Bibliography" w:uiPriority="37"/>
+    <w:lsdException w:name="TOC Heading" w:uiPriority="39" w:qFormat="1"/>
+  </w:latentStyles>
+  <w:style w:type="paragraph" w:default="1" w:styleId="Normal">
+    <w:name w:val="Normal"/>
+    <w:qFormat/>
+  </w:style>
+  <w:style w:type="character" w:default="1" w:styleId="DefaultParagraphFont">
+    <w:name w:val="Default Paragraph Font"/>
+    <w:uiPriority w:val="1"/>
+    <w:semiHidden/>
+    <w:unhideWhenUsed/>
+  </w:style>
+  <w:style w:type="table" w:default="1" w:styleId="TableNormal">
+    <w:name w:val="Normal Table"/>
+    <w:uiPriority w:val="99"/>
+    <w:semiHidden/>
+    <w:unhideWhenUsed/>
+    <w:tblPr>
+      <w:tblInd w:w="0" w:type="dxa"/>
+      <w:tblCellMar>
+        <w:top w:w="0" w:type="dxa"/>
+        <w:left w:w="108" w:type="dxa"/>
+        <w:bottom w:w="0" w:type="dxa"/>
+        <w:right w:w="108" w:type="dxa"/>
+      </w:tblCellMar>
+    </w:tblPr>
+  </w:style>
+  <w:style w:type="numbering" w:default="1" w:styleId="NoList">
+    <w:name w:val="No List"/>
+    <w:uiPriority w:val="99"/>
+    <w:semiHidden/>
+    <w:unhideWhenUsed/>
+  </w:style>
+  <w:style w:type="paragraph" w:customStyle="1" w:styleId="BCE3D3CC00454DFCB140DEF91872B241">
+    <w:name w:val="BCE3D3CC00454DFCB140DEF91872B241"/>
+    <w:rsid w:val="00D148A1"/>
+  </w:style>
+  <w:style w:type="paragraph" w:customStyle="1" w:styleId="E4D1387E84A54240A8689F10DCB49436">
+    <w:name w:val="E4D1387E84A54240A8689F10DCB49436"/>
+    <w:rsid w:val="00D148A1"/>
+  </w:style>
+  <w:style w:type="paragraph" w:customStyle="1" w:styleId="F142567073CA4A55A71663E467F8D8A4">
+    <w:name w:val="F142567073CA4A55A71663E467F8D8A4"/>
+    <w:rsid w:val="00D148A1"/>
+  </w:style>
+  <w:style w:type="paragraph" w:customStyle="1" w:styleId="ECA6E3BD02D74561AA2F5D53EA47BC7E">
+    <w:name w:val="ECA6E3BD02D74561AA2F5D53EA47BC7E"/>
+    <w:rsid w:val="00D148A1"/>
+  </w:style>
+  <w:style w:type="paragraph" w:customStyle="1" w:styleId="355C1C9F906B4E3C8D7ADF73EA0000FB">
+    <w:name w:val="355C1C9F906B4E3C8D7ADF73EA0000FB"/>
+    <w:rsid w:val="00D148A1"/>
+  </w:style>
+  <w:style w:type="paragraph" w:customStyle="1" w:styleId="797B63EB35D942FE9E4736A03D488C2B">
+    <w:name w:val="797B63EB35D942FE9E4736A03D488C2B"/>
+    <w:rsid w:val="00D148A1"/>
+  </w:style>
+</w:styles>
+</file>
+
+<file path=word/glossary/stylesWithEffects.xml><?xml version="1.0" encoding="utf-8"?>
+<w:styles xmlns:wpc="http://schemas.microsoft.com/office/word/2010/wordprocessingCanvas" xmlns:mc="http://schemas.openxmlformats.org/markup-compatibility/2006" xmlns:o="urn:schemas-microsoft-com:office:office" xmlns:r="http://schemas.openxmlformats.org/officeDocument/2006/relationships" xmlns:m="http://schemas.openxmlformats.org/officeDocument/2006/math" xmlns:v="urn:schemas-microsoft-com:vml" xmlns:wp14="http://schemas.microsoft.com/office/word/2010/wordprocessingDrawing" xmlns:wp="http://schemas.openxmlformats.org/drawingml/2006/wordprocessingDrawing" xmlns:w10="urn:schemas-microsoft-com:office:word" xmlns:w="http://schemas.openxmlformats.org/wordprocessingml/2006/main" xmlns:w14="http://schemas.microsoft.com/office/word/2010/wordml" xmlns:wpg="http://schemas.microsoft.com/office/word/2010/wordprocessingGroup" xmlns:wpi="http://schemas.microsoft.com/office/word/2010/wordprocessingInk" xmlns:wne="http://schemas.microsoft.com/office/word/2006/wordml" xmlns:wps="http://schemas.microsoft.com/office/word/2010/wordprocessingShape" mc:Ignorable="w14 wp14">
+  <w:docDefaults>
+    <w:rPrDefault>
+      <w:rPr>
+        <w:rFonts w:asciiTheme="minorHAnsi" w:eastAsiaTheme="minorEastAsia" w:hAnsiTheme="minorHAnsi" w:cstheme="minorBidi"/>
+        <w:sz w:val="22"/>
+        <w:szCs w:val="22"/>
+        <w:lang w:val="en-US" w:eastAsia="en-US" w:bidi="ar-SA"/>
+      </w:rPr>
+    </w:rPrDefault>
+    <w:pPrDefault>
+      <w:pPr>
+        <w:spacing w:after="200" w:line="276" w:lineRule="auto"/>
+      </w:pPr>
+    </w:pPrDefault>
+  </w:docDefaults>
+  <w:latentStyles w:defLockedState="0" w:defUIPriority="99" w:defSemiHidden="1" w:defUnhideWhenUsed="1" w:defQFormat="0" w:count="267">
+    <w:lsdException w:name="Normal" w:semiHidden="0" w:uiPriority="0" w:unhideWhenUsed="0" w:qFormat="1"/>
+    <w:lsdException w:name="heading 1" w:semiHidden="0" w:uiPriority="9" w:unhideWhenUsed="0" w:qFormat="1"/>
+    <w:lsdException w:name="heading 2" w:uiPriority="9" w:qFormat="1"/>
+    <w:lsdException w:name="heading 3" w:uiPriority="9" w:qFormat="1"/>
+    <w:lsdException w:name="heading 4" w:uiPriority="9" w:qFormat="1"/>
+    <w:lsdException w:name="heading 5" w:uiPriority="9" w:qFormat="1"/>
+    <w:lsdException w:name="heading 6" w:uiPriority="9" w:qFormat="1"/>
+    <w:lsdException w:name="heading 7" w:uiPriority="9" w:qFormat="1"/>
+    <w:lsdException w:name="heading 8" w:uiPriority="9" w:qFormat="1"/>
+    <w:lsdException w:name="heading 9" w:uiPriority="9" w:qFormat="1"/>
+    <w:lsdException w:name="toc 1" w:uiPriority="39"/>
+    <w:lsdException w:name="toc 2" w:uiPriority="39"/>
+    <w:lsdException w:name="toc 3" w:uiPriority="39"/>
+    <w:lsdException w:name="toc 4" w:uiPriority="39"/>
+    <w:lsdException w:name="toc 5" w:uiPriority="39"/>
+    <w:lsdException w:name="toc 6" w:uiPriority="39"/>
+    <w:lsdException w:name="toc 7" w:uiPriority="39"/>
+    <w:lsdException w:name="toc 8" w:uiPriority="39"/>
+    <w:lsdException w:name="toc 9" w:uiPriority="39"/>
+    <w:lsdException w:name="caption" w:uiPriority="35" w:qFormat="1"/>
+    <w:lsdException w:name="Title" w:semiHidden="0" w:uiPriority="10" w:unhideWhenUsed="0" w:qFormat="1"/>
+    <w:lsdException w:name="Default Paragraph Font" w:uiPriority="1"/>
+    <w:lsdException w:name="Subtitle" w:semiHidden="0" w:uiPriority="11" w:unhideWhenUsed="0" w:qFormat="1"/>
+    <w:lsdException w:name="Strong" w:semiHidden="0" w:uiPriority="22" w:unhideWhenUsed="0" w:qFormat="1"/>
+    <w:lsdException w:name="Emphasis" w:semiHidden="0" w:uiPriority="20" w:unhideWhenUsed="0" w:qFormat="1"/>
+    <w:lsdException w:name="Table Grid" w:semiHidden="0" w:uiPriority="59" w:unhideWhenUsed="0"/>
+    <w:lsdException w:name="Placeholder Text" w:unhideWhenUsed="0"/>
+    <w:lsdException w:name="No Spacing" w:semiHidden="0" w:uiPriority="1" w:unhideWhenUsed="0" w:qFormat="1"/>
+    <w:lsdException w:name="Light Shading" w:semiHidden="0" w:uiPriority="60" w:unhideWhenUsed="0"/>
+    <w:lsdException w:name="Light List" w:semiHidden="0" w:uiPriority="61" w:unhideWhenUsed="0"/>
+    <w:lsdException w:name="Light Grid" w:semiHidden="0" w:uiPriority="62" w:unhideWhenUsed="0"/>
+    <w:lsdException w:name="Medium Shading 1" w:semiHidden="0" w:uiPriority="63" w:unhideWhenUsed="0"/>
+    <w:lsdException w:name="Medium Shading 2" w:semiHidden="0" w:uiPriority="64" w:unhideWhenUsed="0"/>
+    <w:lsdException w:name="Medium List 1" w:semiHidden="0" w:uiPriority="65" w:unhideWhenUsed="0"/>
+    <w:lsdException w:name="Medium List 2" w:semiHidden="0" w:uiPriority="66" w:unhideWhenUsed="0"/>
+    <w:lsdException w:name="Medium Grid 1" w:semiHidden="0" w:uiPriority="67" w:unhideWhenUsed="0"/>
+    <w:lsdException w:name="Medium Grid 2" w:semiHidden="0" w:uiPriority="68" w:unhideWhenUsed="0"/>
+    <w:lsdException w:name="Medium Grid 3" w:semiHidden="0" w:uiPriority="69" w:unhideWhenUsed="0"/>
+    <w:lsdException w:name="Dark List" w:semiHidden="0" w:uiPriority="70" w:unhideWhenUsed="0"/>
+    <w:lsdException w:name="Colorful Shading" w:semiHidden="0" w:uiPriority="71" w:unhideWhenUsed="0"/>
+    <w:lsdException w:name="Colorful List" w:semiHidden="0" w:uiPriority="72" w:unhideWhenUsed="0"/>
+    <w:lsdException w:name="Colorful Grid" w:semiHidden="0" w:uiPriority="73" w:unhideWhenUsed="0"/>
+    <w:lsdException w:name="Light Shading Accent 1" w:semiHidden="0" w:uiPriority="60" w:unhideWhenUsed="0"/>
+    <w:lsdException w:name="Light List Accent 1" w:semiHidden="0" w:uiPriority="61" w:unhideWhenUsed="0"/>
+    <w:lsdException w:name="Light Grid Accent 1" w:semiHidden="0" w:uiPriority="62" w:unhideWhenUsed="0"/>
+    <w:lsdException w:name="Medium Shading 1 Accent 1" w:semiHidden="0" w:uiPriority="63" w:unhideWhenUsed="0"/>
+    <w:lsdException w:name="Medium Shading 2 Accent 1" w:semiHidden="0" w:uiPriority="64" w:unhideWhenUsed="0"/>
+    <w:lsdException w:name="Medium List 1 Accent 1" w:semiHidden="0" w:uiPriority="65" w:unhideWhenUsed="0"/>
+    <w:lsdException w:name="Revision" w:unhideWhenUsed="0"/>
+    <w:lsdException w:name="List Paragraph" w:semiHidden="0" w:uiPriority="34" w:unhideWhenUsed="0" w:qFormat="1"/>
+    <w:lsdException w:name="Quote" w:semiHidden="0" w:uiPriority="29" w:unhideWhenUsed="0" w:qFormat="1"/>
+    <w:lsdException w:name="Intense Quote" w:semiHidden="0" w:uiPriority="30" w:unhideWhenUsed="0" w:qFormat="1"/>
+    <w:lsdException w:name="Medium List 2 Accent 1" w:semiHidden="0" w:uiPriority="66" w:unhideWhenUsed="0"/>
+    <w:lsdException w:name="Medium Grid 1 Accent 1" w:semiHidden="0" w:uiPriority="67" w:unhideWhenUsed="0"/>
+    <w:lsdException w:name="Medium Grid 2 Accent 1" w:semiHidden="0" w:uiPriority="68" w:unhideWhenUsed="0"/>
+    <w:lsdException w:name="Medium Grid 3 Accent 1" w:semiHidden="0" w:uiPriority="69" w:unhideWhenUsed="0"/>
+    <w:lsdException w:name="Dark List Accent 1" w:semiHidden="0" w:uiPriority="70" w:unhideWhenUsed="0"/>
+    <w:lsdException w:name="Colorful Shading Accent 1" w:semiHidden="0" w:uiPriority="71" w:unhideWhenUsed="0"/>
+    <w:lsdException w:name="Colorful List Accent 1" w:semiHidden="0" w:uiPriority="72" w:unhideWhenUsed="0"/>
+    <w:lsdException w:name="Colorful Grid Accent 1" w:semiHidden="0" w:uiPriority="73" w:unhideWhenUsed="0"/>
+    <w:lsdException w:name="Light Shading Accent 2" w:semiHidden="0" w:uiPriority="60" w:unhideWhenUsed="0"/>
+    <w:lsdException w:name="Light List Accent 2" w:semiHidden="0" w:uiPriority="61" w:unhideWhenUsed="0"/>
+    <w:lsdException w:name="Light Grid Accent 2" w:semiHidden="0" w:uiPriority="62" w:unhideWhenUsed="0"/>
+    <w:lsdException w:name="Medium Shading 1 Accent 2" w:semiHidden="0" w:uiPriority="63" w:unhideWhenUsed="0"/>
+    <w:lsdException w:name="Medium Shading 2 Accent 2" w:semiHidden="0" w:uiPriority="64" w:unhideWhenUsed="0"/>
+    <w:lsdException w:name="Medium List 1 Accent 2" w:semiHidden="0" w:uiPriority="65" w:unhideWhenUsed="0"/>
+    <w:lsdException w:name="Medium List 2 Accent 2" w:semiHidden="0" w:uiPriority="66" w:unhideWhenUsed="0"/>
+    <w:lsdException w:name="Medium Grid 1 Accent 2" w:semiHidden="0" w:uiPriority="67" w:unhideWhenUsed="0"/>
+    <w:lsdException w:name="Medium Grid 2 Accent 2" w:semiHidden="0" w:uiPriority="68" w:unhideWhenUsed="0"/>
+    <w:lsdException w:name="Medium Grid 3 Accent 2" w:semiHidden="0" w:uiPriority="69" w:unhideWhenUsed="0"/>
+    <w:lsdException w:name="Dark List Accent 2" w:semiHidden="0" w:uiPriority="70" w:unhideWhenUsed="0"/>
+    <w:lsdException w:name="Colorful Shading Accent 2" w:semiHidden="0" w:uiPriority="71" w:unhideWhenUsed="0"/>
+    <w:lsdException w:name="Colorful List Accent 2" w:semiHidden="0" w:uiPriority="72" w:unhideWhenUsed="0"/>
+    <w:lsdException w:name="Colorful Grid Accent 2" w:semiHidden="0" w:uiPriority="73" w:unhideWhenUsed="0"/>
+    <w:lsdException w:name="Light Shading Accent 3" w:semiHidden="0" w:uiPriority="60" w:unhideWhenUsed="0"/>
+    <w:lsdException w:name="Light List Accent 3" w:semiHidden="0" w:uiPriority="61" w:unhideWhenUsed="0"/>
+    <w:lsdException w:name="Light Grid Accent 3" w:semiHidden="0" w:uiPriority="62" w:unhideWhenUsed="0"/>
+    <w:lsdException w:name="Medium Shading 1 Accent 3" w:semiHidden="0" w:uiPriority="63" w:unhideWhenUsed="0"/>
+    <w:lsdException w:name="Medium Shading 2 Accent 3" w:semiHidden="0" w:uiPriority="64" w:unhideWhenUsed="0"/>
+    <w:lsdException w:name="Medium List 1 Accent 3" w:semiHidden="0" w:uiPriority="65" w:unhideWhenUsed="0"/>
+    <w:lsdException w:name="Medium List 2 Accent 3" w:semiHidden="0" w:uiPriority="66" w:unhideWhenUsed="0"/>
+    <w:lsdException w:name="Medium Grid 1 Accent 3" w:semiHidden="0" w:uiPriority="67" w:unhideWhenUsed="0"/>
+    <w:lsdException w:name="Medium Grid 2 Accent 3" w:semiHidden="0" w:uiPriority="68" w:unhideWhenUsed="0"/>
+    <w:lsdException w:name="Medium Grid 3 Accent 3" w:semiHidden="0" w:uiPriority="69" w:unhideWhenUsed="0"/>
+    <w:lsdException w:name="Dark List Accent 3" w:semiHidden="0" w:uiPriority="70" w:unhideWhenUsed="0"/>
+    <w:lsdException w:name="Colorful Shading Accent 3" w:semiHidden="0" w:uiPriority="71" w:unhideWhenUsed="0"/>
+    <w:lsdException w:name="Colorful List Accent 3" w:semiHidden="0" w:uiPriority="72" w:unhideWhenUsed="0"/>
+    <w:lsdException w:name="Colorful Grid Accent 3" w:semiHidden="0" w:uiPriority="73" w:unhideWhenUsed="0"/>
+    <w:lsdException w:name="Light Shading Accent 4" w:semiHidden="0" w:uiPriority="60" w:unhideWhenUsed="0"/>
+    <w:lsdException w:name="Light List Accent 4" w:semiHidden="0" w:uiPriority="61" w:unhideWhenUsed="0"/>
+    <w:lsdException w:name="Light Grid Accent 4" w:semiHidden="0" w:uiPriority="62" w:unhideWhenUsed="0"/>
+    <w:lsdException w:name="Medium Shading 1 Accent 4" w:semiHidden="0" w:uiPriority="63" w:unhideWhenUsed="0"/>
+    <w:lsdException w:name="Medium Shading 2 Accent 4" w:semiHidden="0" w:uiPriority="64" w:unhideWhenUsed="0"/>
+    <w:lsdException w:name="Medium List 1 Accent 4" w:semiHidden="0" w:uiPriority="65" w:unhideWhenUsed="0"/>
+    <w:lsdException w:name="Medium List 2 Accent 4" w:semiHidden="0" w:uiPriority="66" w:unhideWhenUsed="0"/>
+    <w:lsdException w:name="Medium Grid 1 Accent 4" w:semiHidden="0" w:uiPriority="67" w:unhideWhenUsed="0"/>
+    <w:lsdException w:name="Medium Grid 2 Accent 4" w:semiHidden="0" w:uiPriority="68" w:unhideWhenUsed="0"/>
+    <w:lsdException w:name="Medium Grid 3 Accent 4" w:semiHidden="0" w:uiPriority="69" w:unhideWhenUsed="0"/>
+    <w:lsdException w:name="Dark List Accent 4" w:semiHidden="0" w:uiPriority="70" w:unhideWhenUsed="0"/>
+    <w:lsdException w:name="Colorful Shading Accent 4" w:semiHidden="0" w:uiPriority="71" w:unhideWhenUsed="0"/>
+    <w:lsdException w:name="Colorful List Accent 4" w:semiHidden="0" w:uiPriority="72" w:unhideWhenUsed="0"/>
+    <w:lsdException w:name="Colorful Grid Accent 4" w:semiHidden="0" w:uiPriority="73" w:unhideWhenUsed="0"/>
+    <w:lsdException w:name="Light Shading Accent 5" w:semiHidden="0" w:uiPriority="60" w:unhideWhenUsed="0"/>
+    <w:lsdException w:name="Light List Accent 5" w:semiHidden="0" w:uiPriority="61" w:unhideWhenUsed="0"/>
+    <w:lsdException w:name="Light Grid Accent 5" w:semiHidden="0" w:uiPriority="62" w:unhideWhenUsed="0"/>
+    <w:lsdException w:name="Medium Shading 1 Accent 5" w:semiHidden="0" w:uiPriority="63" w:unhideWhenUsed="0"/>
+    <w:lsdException w:name="Medium Shading 2 Accent 5" w:semiHidden="0" w:uiPriority="64" w:unhideWhenUsed="0"/>
+    <w:lsdException w:name="Medium List 1 Accent 5" w:semiHidden="0" w:uiPriority="65" w:unhideWhenUsed="0"/>
+    <w:lsdException w:name="Medium List 2 Accent 5" w:semiHidden="0" w:uiPriority="66" w:unhideWhenUsed="0"/>
+    <w:lsdException w:name="Medium Grid 1 Accent 5" w:semiHidden="0" w:uiPriority="67" w:unhideWhenUsed="0"/>
+    <w:lsdException w:name="Medium Grid 2 Accent 5" w:semiHidden="0" w:uiPriority="68" w:unhideWhenUsed="0"/>
+    <w:lsdException w:name="Medium Grid 3 Accent 5" w:semiHidden="0" w:uiPriority="69" w:unhideWhenUsed="0"/>
+    <w:lsdException w:name="Dark List Accent 5" w:semiHidden="0" w:uiPriority="70" w:unhideWhenUsed="0"/>
+    <w:lsdException w:name="Colorful Shading Accent 5" w:semiHidden="0" w:uiPriority="71" w:unhideWhenUsed="0"/>
+    <w:lsdException w:name="Colorful List Accent 5" w:semiHidden="0" w:uiPriority="72" w:unhideWhenUsed="0"/>
+    <w:lsdException w:name="Colorful Grid Accent 5" w:semiHidden="0" w:uiPriority="73" w:unhideWhenUsed="0"/>
+    <w:lsdException w:name="Light Shading Accent 6" w:semiHidden="0" w:uiPriority="60" w:unhideWhenUsed="0"/>
+    <w:lsdException w:name="Light List Accent 6" w:semiHidden="0" w:uiPriority="61" w:unhideWhenUsed="0"/>
+    <w:lsdException w:name="Light Grid Accent 6" w:semiHidden="0" w:uiPriority="62" w:unhideWhenUsed="0"/>
+    <w:lsdException w:name="Medium Shading 1 Accent 6" w:semiHidden="0" w:uiPriority="63" w:unhideWhenUsed="0"/>
+    <w:lsdException w:name="Medium Shading 2 Accent 6" w:semiHidden="0" w:uiPriority="64" w:unhideWhenUsed="0"/>
+    <w:lsdException w:name="Medium List 1 Accent 6" w:semiHidden="0" w:uiPriority="65" w:unhideWhenUsed="0"/>
+    <w:lsdException w:name="Medium List 2 Accent 6" w:semiHidden="0" w:uiPriority="66" w:unhideWhenUsed="0"/>
+    <w:lsdException w:name="Medium Grid 1 Accent 6" w:semiHidden="0" w:uiPriority="67" w:unhideWhenUsed="0"/>
+    <w:lsdException w:name="Medium Grid 2 Accent 6" w:semiHidden="0" w:uiPriority="68" w:unhideWhenUsed="0"/>
+    <w:lsdException w:name="Medium Grid 3 Accent 6" w:semiHidden="0" w:uiPriority="69" w:unhideWhenUsed="0"/>
+    <w:lsdException w:name="Dark List Accent 6" w:semiHidden="0" w:uiPriority="70" w:unhideWhenUsed="0"/>
+    <w:lsdException w:name="Colorful Shading Accent 6" w:semiHidden="0" w:uiPriority="71" w:unhideWhenUsed="0"/>
+    <w:lsdException w:name="Colorful List Accent 6" w:semiHidden="0" w:uiPriority="72" w:unhideWhenUsed="0"/>
+    <w:lsdException w:name="Colorful Grid Accent 6" w:semiHidden="0" w:uiPriority="73" w:unhideWhenUsed="0"/>
+    <w:lsdException w:name="Subtle Emphasis" w:semiHidden="0" w:uiPriority="19" w:unhideWhenUsed="0" w:qFormat="1"/>
+    <w:lsdException w:name="Intense Emphasis" w:semiHidden="0" w:uiPriority="21" w:unhideWhenUsed="0" w:qFormat="1"/>
+    <w:lsdException w:name="Subtle Reference" w:semiHidden="0" w:uiPriority="31" w:unhideWhenUsed="0" w:qFormat="1"/>
+    <w:lsdException w:name="Intense Reference" w:semiHidden="0" w:uiPriority="32" w:unhideWhenUsed="0" w:qFormat="1"/>
+    <w:lsdException w:name="Book Title" w:semiHidden="0" w:uiPriority="33" w:unhideWhenUsed="0" w:qFormat="1"/>
+    <w:lsdException w:name="Bibliography" w:uiPriority="37"/>
+    <w:lsdException w:name="TOC Heading" w:uiPriority="39" w:qFormat="1"/>
+  </w:latentStyles>
+  <w:style w:type="paragraph" w:default="1" w:styleId="Normal">
+    <w:name w:val="Normal"/>
+    <w:qFormat/>
+  </w:style>
+  <w:style w:type="character" w:default="1" w:styleId="DefaultParagraphFont">
+    <w:name w:val="Default Paragraph Font"/>
+    <w:uiPriority w:val="1"/>
+    <w:semiHidden/>
+    <w:unhideWhenUsed/>
+  </w:style>
+  <w:style w:type="table" w:default="1" w:styleId="TableNormal">
+    <w:name w:val="Normal Table"/>
+    <w:uiPriority w:val="99"/>
+    <w:semiHidden/>
+    <w:unhideWhenUsed/>
+    <w:tblPr>
+      <w:tblInd w:w="0" w:type="dxa"/>
+      <w:tblCellMar>
+        <w:top w:w="0" w:type="dxa"/>
+        <w:left w:w="108" w:type="dxa"/>
+        <w:bottom w:w="0" w:type="dxa"/>
+        <w:right w:w="108" w:type="dxa"/>
+      </w:tblCellMar>
+    </w:tblPr>
+  </w:style>
+  <w:style w:type="numbering" w:default="1" w:styleId="NoList">
+    <w:name w:val="No List"/>
+    <w:uiPriority w:val="99"/>
+    <w:semiHidden/>
+    <w:unhideWhenUsed/>
+  </w:style>
+  <w:style w:type="paragraph" w:customStyle="1" w:styleId="BCE3D3CC00454DFCB140DEF91872B241">
+    <w:name w:val="BCE3D3CC00454DFCB140DEF91872B241"/>
+    <w:rsid w:val="00D148A1"/>
+  </w:style>
+  <w:style w:type="paragraph" w:customStyle="1" w:styleId="E4D1387E84A54240A8689F10DCB49436">
+    <w:name w:val="E4D1387E84A54240A8689F10DCB49436"/>
+    <w:rsid w:val="00D148A1"/>
+  </w:style>
+  <w:style w:type="paragraph" w:customStyle="1" w:styleId="F142567073CA4A55A71663E467F8D8A4">
+    <w:name w:val="F142567073CA4A55A71663E467F8D8A4"/>
+    <w:rsid w:val="00D148A1"/>
+  </w:style>
+  <w:style w:type="paragraph" w:customStyle="1" w:styleId="ECA6E3BD02D74561AA2F5D53EA47BC7E">
+    <w:name w:val="ECA6E3BD02D74561AA2F5D53EA47BC7E"/>
+    <w:rsid w:val="00D148A1"/>
+  </w:style>
+  <w:style w:type="paragraph" w:customStyle="1" w:styleId="355C1C9F906B4E3C8D7ADF73EA0000FB">
+    <w:name w:val="355C1C9F906B4E3C8D7ADF73EA0000FB"/>
+    <w:rsid w:val="00D148A1"/>
+  </w:style>
+  <w:style w:type="paragraph" w:customStyle="1" w:styleId="797B63EB35D942FE9E4736A03D488C2B">
+    <w:name w:val="797B63EB35D942FE9E4736A03D488C2B"/>
+    <w:rsid w:val="00D148A1"/>
+  </w:style>
+</w:styles>
+</file>
+
+<file path=word/glossary/webSettings.xml><?xml version="1.0" encoding="utf-8"?>
+<w:webSettings xmlns:mc="http://schemas.openxmlformats.org/markup-compatibility/2006" xmlns:r="http://schemas.openxmlformats.org/officeDocument/2006/relationships" xmlns:w="http://schemas.openxmlformats.org/wordprocessingml/2006/main" xmlns:w14="http://schemas.microsoft.com/office/word/2010/wordml" mc:Ignorable="w14">
+  <w:optimizeForBrowser/>
+  <w:allowPNG/>
+</w:webSettings>
 </file>
 
 <file path=word/theme/theme1.xml><?xml version="1.0" encoding="utf-8"?>
@@ -2940,7 +5295,7 @@
 </file>
 
 <file path=customXml/itemProps1.xml><?xml version="1.0" encoding="utf-8"?>
-<ds:datastoreItem xmlns:ds="http://schemas.openxmlformats.org/officeDocument/2006/customXml" ds:itemID="{FA4C3578-7E74-406B-B9A2-A284D33E9041}">
+<ds:datastoreItem xmlns:ds="http://schemas.openxmlformats.org/officeDocument/2006/customXml" ds:itemID="{90E2026E-EDC4-4249-B019-9F8D89C05CD0}">
   <ds:schemaRefs>
     <ds:schemaRef ds:uri="http://schemas.openxmlformats.org/officeDocument/2006/bibliography"/>
   </ds:schemaRefs>

</xml_diff>

<commit_message>
FINISHED: sent for comments
</commit_message>
<xml_diff>
--- a/Phd-Thesis_Proposal.docx
+++ b/Phd-Thesis_Proposal.docx
@@ -7,7 +7,7 @@
         <w:pStyle w:val="Heading1"/>
         <w:jc w:val="center"/>
       </w:pPr>
-      <w:bookmarkStart w:id="0" w:name="_Toc366083460"/>
+      <w:bookmarkStart w:id="0" w:name="_Toc366163630"/>
       <w:r>
         <w:t>Digital Synesthes</w:t>
       </w:r>
@@ -625,7 +625,7 @@
         <w:jc w:val="right"/>
       </w:pPr>
       <w:r>
-        <w:t>Professor of Media Arts and Science</w:t>
+        <w:t>Assistant Professor of Media Arts and Sciences</w:t>
       </w:r>
     </w:p>
     <w:p>
@@ -646,7 +646,7 @@
       <w:pPr>
         <w:pStyle w:val="Heading1"/>
       </w:pPr>
-      <w:bookmarkStart w:id="1" w:name="_Toc366083461"/>
+      <w:bookmarkStart w:id="1" w:name="_Toc366163631"/>
       <w:r>
         <w:lastRenderedPageBreak/>
         <w:t>Executive Summary</w:t>
@@ -825,12 +825,12 @@
             <w:pStyle w:val="TOCHeading"/>
           </w:pPr>
           <w:r>
-            <w:t>Table of C</w:t>
+            <w:t>Table o</w:t>
           </w:r>
           <w:bookmarkStart w:id="2" w:name="_GoBack"/>
           <w:bookmarkEnd w:id="2"/>
           <w:r>
-            <w:t>ontents</w:t>
+            <w:t>f Contents</w:t>
           </w:r>
         </w:p>
         <w:p>
@@ -854,7 +854,7 @@
           <w:r>
             <w:fldChar w:fldCharType="separate"/>
           </w:r>
-          <w:hyperlink w:anchor="_Toc366083460" w:history="1">
+          <w:hyperlink w:anchor="_Toc366163630" w:history="1">
             <w:r>
               <w:rPr>
                 <w:rStyle w:val="Hyperlink"/>
@@ -881,7 +881,7 @@
                 <w:noProof/>
                 <w:webHidden/>
               </w:rPr>
-              <w:instrText xml:space="preserve"> PAGEREF _Toc366083460 \h </w:instrText>
+              <w:instrText xml:space="preserve"> PAGEREF _Toc366163630 \h </w:instrText>
             </w:r>
             <w:r>
               <w:rPr>
@@ -924,7 +924,7 @@
               <w:szCs w:val="22"/>
             </w:rPr>
           </w:pPr>
-          <w:hyperlink w:anchor="_Toc366083461" w:history="1">
+          <w:hyperlink w:anchor="_Toc366163631" w:history="1">
             <w:r>
               <w:rPr>
                 <w:rStyle w:val="Hyperlink"/>
@@ -951,7 +951,7 @@
                 <w:noProof/>
                 <w:webHidden/>
               </w:rPr>
-              <w:instrText xml:space="preserve"> PAGEREF _Toc366083461 \h </w:instrText>
+              <w:instrText xml:space="preserve"> PAGEREF _Toc366163631 \h </w:instrText>
             </w:r>
             <w:r>
               <w:rPr>
@@ -994,7 +994,7 @@
               <w:szCs w:val="22"/>
             </w:rPr>
           </w:pPr>
-          <w:hyperlink w:anchor="_Toc366083462" w:history="1">
+          <w:hyperlink w:anchor="_Toc366163632" w:history="1">
             <w:r>
               <w:rPr>
                 <w:rStyle w:val="Hyperlink"/>
@@ -1021,7 +1021,7 @@
                 <w:noProof/>
                 <w:webHidden/>
               </w:rPr>
-              <w:instrText xml:space="preserve"> PAGEREF _Toc366083462 \h </w:instrText>
+              <w:instrText xml:space="preserve"> PAGEREF _Toc366163632 \h </w:instrText>
             </w:r>
             <w:r>
               <w:rPr>
@@ -1064,7 +1064,7 @@
               <w:szCs w:val="22"/>
             </w:rPr>
           </w:pPr>
-          <w:hyperlink w:anchor="_Toc366083463" w:history="1">
+          <w:hyperlink w:anchor="_Toc366163633" w:history="1">
             <w:r>
               <w:rPr>
                 <w:rStyle w:val="Hyperlink"/>
@@ -1091,7 +1091,7 @@
                 <w:noProof/>
                 <w:webHidden/>
               </w:rPr>
-              <w:instrText xml:space="preserve"> PAGEREF _Toc366083463 \h </w:instrText>
+              <w:instrText xml:space="preserve"> PAGEREF _Toc366163633 \h </w:instrText>
             </w:r>
             <w:r>
               <w:rPr>
@@ -1134,7 +1134,7 @@
               <w:szCs w:val="22"/>
             </w:rPr>
           </w:pPr>
-          <w:hyperlink w:anchor="_Toc366083464" w:history="1">
+          <w:hyperlink w:anchor="_Toc366163634" w:history="1">
             <w:r>
               <w:rPr>
                 <w:rStyle w:val="Hyperlink"/>
@@ -1161,7 +1161,7 @@
                 <w:noProof/>
                 <w:webHidden/>
               </w:rPr>
-              <w:instrText xml:space="preserve"> PAGEREF _Toc366083464 \h </w:instrText>
+              <w:instrText xml:space="preserve"> PAGEREF _Toc366163634 \h </w:instrText>
             </w:r>
             <w:r>
               <w:rPr>
@@ -1204,7 +1204,7 @@
               <w:szCs w:val="22"/>
             </w:rPr>
           </w:pPr>
-          <w:hyperlink w:anchor="_Toc366083465" w:history="1">
+          <w:hyperlink w:anchor="_Toc366163635" w:history="1">
             <w:r>
               <w:rPr>
                 <w:rStyle w:val="Hyperlink"/>
@@ -1231,7 +1231,7 @@
                 <w:noProof/>
                 <w:webHidden/>
               </w:rPr>
-              <w:instrText xml:space="preserve"> PAGEREF _Toc366083465 \h </w:instrText>
+              <w:instrText xml:space="preserve"> PAGEREF _Toc366163635 \h </w:instrText>
             </w:r>
             <w:r>
               <w:rPr>
@@ -1274,7 +1274,7 @@
               <w:szCs w:val="22"/>
             </w:rPr>
           </w:pPr>
-          <w:hyperlink w:anchor="_Toc366083466" w:history="1">
+          <w:hyperlink w:anchor="_Toc366163636" w:history="1">
             <w:r>
               <w:rPr>
                 <w:rStyle w:val="Hyperlink"/>
@@ -1301,7 +1301,7 @@
                 <w:noProof/>
                 <w:webHidden/>
               </w:rPr>
-              <w:instrText xml:space="preserve"> PAGEREF _Toc366083466 \h </w:instrText>
+              <w:instrText xml:space="preserve"> PAGEREF _Toc366163636 \h </w:instrText>
             </w:r>
             <w:r>
               <w:rPr>
@@ -1344,7 +1344,7 @@
               <w:szCs w:val="22"/>
             </w:rPr>
           </w:pPr>
-          <w:hyperlink w:anchor="_Toc366083467" w:history="1">
+          <w:hyperlink w:anchor="_Toc366163637" w:history="1">
             <w:r>
               <w:rPr>
                 <w:rStyle w:val="Hyperlink"/>
@@ -1371,7 +1371,7 @@
                 <w:noProof/>
                 <w:webHidden/>
               </w:rPr>
-              <w:instrText xml:space="preserve"> PAGEREF _Toc366083467 \h </w:instrText>
+              <w:instrText xml:space="preserve"> PAGEREF _Toc366163637 \h </w:instrText>
             </w:r>
             <w:r>
               <w:rPr>
@@ -1414,7 +1414,7 @@
               <w:szCs w:val="22"/>
             </w:rPr>
           </w:pPr>
-          <w:hyperlink w:anchor="_Toc366083468" w:history="1">
+          <w:hyperlink w:anchor="_Toc366163638" w:history="1">
             <w:r>
               <w:rPr>
                 <w:rStyle w:val="Hyperlink"/>
@@ -1441,7 +1441,7 @@
                 <w:noProof/>
                 <w:webHidden/>
               </w:rPr>
-              <w:instrText xml:space="preserve"> PAGEREF _Toc366083468 \h </w:instrText>
+              <w:instrText xml:space="preserve"> PAGEREF _Toc366163638 \h </w:instrText>
             </w:r>
             <w:r>
               <w:rPr>
@@ -1484,7 +1484,7 @@
               <w:szCs w:val="22"/>
             </w:rPr>
           </w:pPr>
-          <w:hyperlink w:anchor="_Toc366083469" w:history="1">
+          <w:hyperlink w:anchor="_Toc366163639" w:history="1">
             <w:r>
               <w:rPr>
                 <w:rStyle w:val="Hyperlink"/>
@@ -1511,7 +1511,7 @@
                 <w:noProof/>
                 <w:webHidden/>
               </w:rPr>
-              <w:instrText xml:space="preserve"> PAGEREF _Toc366083469 \h </w:instrText>
+              <w:instrText xml:space="preserve"> PAGEREF _Toc366163639 \h </w:instrText>
             </w:r>
             <w:r>
               <w:rPr>
@@ -1550,23 +1550,17 @@
             </w:tabs>
             <w:rPr>
               <w:noProof/>
+              <w:sz w:val="22"/>
+              <w:szCs w:val="22"/>
             </w:rPr>
           </w:pPr>
-          <w:hyperlink w:anchor="_Toc366083470" w:history="1">
+          <w:hyperlink w:anchor="_Toc366163640" w:history="1">
             <w:r>
               <w:rPr>
                 <w:rStyle w:val="Hyperlink"/>
                 <w:noProof/>
               </w:rPr>
-              <w:t>The F</w:t>
-            </w:r>
-            <w:r>
-              <w:rPr>
-                <w:rStyle w:val="Hyperlink"/>
-                <w:noProof/>
-                <w:shd w:val="clear" w:color="auto" w:fill="FFFFFF"/>
-              </w:rPr>
-              <w:t>eelSpace belt [1]</w:t>
+              <w:t>Brainport[1]</w:t>
             </w:r>
             <w:r>
               <w:rPr>
@@ -1587,7 +1581,7 @@
                 <w:noProof/>
                 <w:webHidden/>
               </w:rPr>
-              <w:instrText xml:space="preserve"> PAGEREF _Toc366083470 \h </w:instrText>
+              <w:instrText xml:space="preserve"> PAGEREF _Toc366163640 \h </w:instrText>
             </w:r>
             <w:r>
               <w:rPr>
@@ -1626,15 +1620,17 @@
             </w:tabs>
             <w:rPr>
               <w:noProof/>
+              <w:sz w:val="22"/>
+              <w:szCs w:val="22"/>
             </w:rPr>
           </w:pPr>
-          <w:hyperlink w:anchor="_Toc366083471" w:history="1">
+          <w:hyperlink w:anchor="_Toc366163641" w:history="1">
             <w:r>
               <w:rPr>
                 <w:rStyle w:val="Hyperlink"/>
                 <w:noProof/>
               </w:rPr>
-              <w:t>Brainport[2]</w:t>
+              <w:t>Eyeborg[2]</w:t>
             </w:r>
             <w:r>
               <w:rPr>
@@ -1655,7 +1651,7 @@
                 <w:noProof/>
                 <w:webHidden/>
               </w:rPr>
-              <w:instrText xml:space="preserve"> PAGEREF _Toc366083471 \h </w:instrText>
+              <w:instrText xml:space="preserve"> PAGEREF _Toc366163641 \h </w:instrText>
             </w:r>
             <w:r>
               <w:rPr>
@@ -1698,13 +1694,13 @@
               <w:szCs w:val="22"/>
             </w:rPr>
           </w:pPr>
-          <w:hyperlink w:anchor="_Toc366083472" w:history="1">
+          <w:hyperlink w:anchor="_Toc366163642" w:history="1">
             <w:r>
               <w:rPr>
                 <w:rStyle w:val="Hyperlink"/>
                 <w:noProof/>
               </w:rPr>
-              <w:t>The Military and Situational Awareness</w:t>
+              <w:t>New Senses</w:t>
             </w:r>
             <w:r>
               <w:rPr>
@@ -1725,7 +1721,7 @@
                 <w:noProof/>
                 <w:webHidden/>
               </w:rPr>
-              <w:instrText xml:space="preserve"> PAGEREF _Toc366083472 \h </w:instrText>
+              <w:instrText xml:space="preserve"> PAGEREF _Toc366163642 \h </w:instrText>
             </w:r>
             <w:r>
               <w:rPr>
@@ -1746,6 +1742,364 @@
                 <w:webHidden/>
               </w:rPr>
               <w:t>8</w:t>
+            </w:r>
+            <w:r>
+              <w:rPr>
+                <w:noProof/>
+                <w:webHidden/>
+              </w:rPr>
+              <w:fldChar w:fldCharType="end"/>
+            </w:r>
+          </w:hyperlink>
+        </w:p>
+        <w:p>
+          <w:pPr>
+            <w:pStyle w:val="TOC3"/>
+            <w:tabs>
+              <w:tab w:val="right" w:leader="dot" w:pos="9350"/>
+            </w:tabs>
+            <w:rPr>
+              <w:noProof/>
+              <w:sz w:val="22"/>
+              <w:szCs w:val="22"/>
+            </w:rPr>
+          </w:pPr>
+          <w:hyperlink w:anchor="_Toc366163643" w:history="1">
+            <w:r>
+              <w:rPr>
+                <w:rStyle w:val="Hyperlink"/>
+                <w:noProof/>
+              </w:rPr>
+              <w:t>The F</w:t>
+            </w:r>
+            <w:r>
+              <w:rPr>
+                <w:rStyle w:val="Hyperlink"/>
+                <w:noProof/>
+                <w:shd w:val="clear" w:color="auto" w:fill="FFFFFF"/>
+              </w:rPr>
+              <w:t>eelSpace belt [4]</w:t>
+            </w:r>
+            <w:r>
+              <w:rPr>
+                <w:noProof/>
+                <w:webHidden/>
+              </w:rPr>
+              <w:tab/>
+            </w:r>
+            <w:r>
+              <w:rPr>
+                <w:noProof/>
+                <w:webHidden/>
+              </w:rPr>
+              <w:fldChar w:fldCharType="begin"/>
+            </w:r>
+            <w:r>
+              <w:rPr>
+                <w:noProof/>
+                <w:webHidden/>
+              </w:rPr>
+              <w:instrText xml:space="preserve"> PAGEREF _Toc366163643 \h </w:instrText>
+            </w:r>
+            <w:r>
+              <w:rPr>
+                <w:noProof/>
+                <w:webHidden/>
+              </w:rPr>
+            </w:r>
+            <w:r>
+              <w:rPr>
+                <w:noProof/>
+                <w:webHidden/>
+              </w:rPr>
+              <w:fldChar w:fldCharType="separate"/>
+            </w:r>
+            <w:r>
+              <w:rPr>
+                <w:noProof/>
+                <w:webHidden/>
+              </w:rPr>
+              <w:t>8</w:t>
+            </w:r>
+            <w:r>
+              <w:rPr>
+                <w:noProof/>
+                <w:webHidden/>
+              </w:rPr>
+              <w:fldChar w:fldCharType="end"/>
+            </w:r>
+          </w:hyperlink>
+        </w:p>
+        <w:p>
+          <w:pPr>
+            <w:pStyle w:val="TOC3"/>
+            <w:tabs>
+              <w:tab w:val="right" w:leader="dot" w:pos="9350"/>
+            </w:tabs>
+            <w:rPr>
+              <w:noProof/>
+              <w:sz w:val="22"/>
+              <w:szCs w:val="22"/>
+            </w:rPr>
+          </w:pPr>
+          <w:hyperlink w:anchor="_Toc366163644" w:history="1">
+            <w:r>
+              <w:rPr>
+                <w:rStyle w:val="Hyperlink"/>
+                <w:noProof/>
+              </w:rPr>
+              <w:t>Magnet Implant[5]</w:t>
+            </w:r>
+            <w:r>
+              <w:rPr>
+                <w:noProof/>
+                <w:webHidden/>
+              </w:rPr>
+              <w:tab/>
+            </w:r>
+            <w:r>
+              <w:rPr>
+                <w:noProof/>
+                <w:webHidden/>
+              </w:rPr>
+              <w:fldChar w:fldCharType="begin"/>
+            </w:r>
+            <w:r>
+              <w:rPr>
+                <w:noProof/>
+                <w:webHidden/>
+              </w:rPr>
+              <w:instrText xml:space="preserve"> PAGEREF _Toc366163644 \h </w:instrText>
+            </w:r>
+            <w:r>
+              <w:rPr>
+                <w:noProof/>
+                <w:webHidden/>
+              </w:rPr>
+            </w:r>
+            <w:r>
+              <w:rPr>
+                <w:noProof/>
+                <w:webHidden/>
+              </w:rPr>
+              <w:fldChar w:fldCharType="separate"/>
+            </w:r>
+            <w:r>
+              <w:rPr>
+                <w:noProof/>
+                <w:webHidden/>
+              </w:rPr>
+              <w:t>8</w:t>
+            </w:r>
+            <w:r>
+              <w:rPr>
+                <w:noProof/>
+                <w:webHidden/>
+              </w:rPr>
+              <w:fldChar w:fldCharType="end"/>
+            </w:r>
+          </w:hyperlink>
+        </w:p>
+        <w:p>
+          <w:pPr>
+            <w:pStyle w:val="TOC3"/>
+            <w:tabs>
+              <w:tab w:val="right" w:leader="dot" w:pos="9350"/>
+            </w:tabs>
+            <w:rPr>
+              <w:noProof/>
+              <w:sz w:val="22"/>
+              <w:szCs w:val="22"/>
+            </w:rPr>
+          </w:pPr>
+          <w:hyperlink w:anchor="_Toc366163645" w:history="1">
+            <w:r>
+              <w:rPr>
+                <w:rStyle w:val="Hyperlink"/>
+                <w:noProof/>
+              </w:rPr>
+              <w:t>Situational Awareness</w:t>
+            </w:r>
+            <w:r>
+              <w:rPr>
+                <w:noProof/>
+                <w:webHidden/>
+              </w:rPr>
+              <w:tab/>
+            </w:r>
+            <w:r>
+              <w:rPr>
+                <w:noProof/>
+                <w:webHidden/>
+              </w:rPr>
+              <w:fldChar w:fldCharType="begin"/>
+            </w:r>
+            <w:r>
+              <w:rPr>
+                <w:noProof/>
+                <w:webHidden/>
+              </w:rPr>
+              <w:instrText xml:space="preserve"> PAGEREF _Toc366163645 \h </w:instrText>
+            </w:r>
+            <w:r>
+              <w:rPr>
+                <w:noProof/>
+                <w:webHidden/>
+              </w:rPr>
+            </w:r>
+            <w:r>
+              <w:rPr>
+                <w:noProof/>
+                <w:webHidden/>
+              </w:rPr>
+              <w:fldChar w:fldCharType="separate"/>
+            </w:r>
+            <w:r>
+              <w:rPr>
+                <w:noProof/>
+                <w:webHidden/>
+              </w:rPr>
+              <w:t>9</w:t>
+            </w:r>
+            <w:r>
+              <w:rPr>
+                <w:noProof/>
+                <w:webHidden/>
+              </w:rPr>
+              <w:fldChar w:fldCharType="end"/>
+            </w:r>
+          </w:hyperlink>
+        </w:p>
+        <w:p>
+          <w:pPr>
+            <w:pStyle w:val="TOC1"/>
+            <w:tabs>
+              <w:tab w:val="right" w:leader="dot" w:pos="9350"/>
+            </w:tabs>
+            <w:rPr>
+              <w:noProof/>
+              <w:sz w:val="22"/>
+              <w:szCs w:val="22"/>
+            </w:rPr>
+          </w:pPr>
+          <w:hyperlink w:anchor="_Toc366163646" w:history="1">
+            <w:r>
+              <w:rPr>
+                <w:rStyle w:val="Hyperlink"/>
+                <w:noProof/>
+              </w:rPr>
+              <w:t>Research Plan</w:t>
+            </w:r>
+            <w:r>
+              <w:rPr>
+                <w:noProof/>
+                <w:webHidden/>
+              </w:rPr>
+              <w:tab/>
+            </w:r>
+            <w:r>
+              <w:rPr>
+                <w:noProof/>
+                <w:webHidden/>
+              </w:rPr>
+              <w:fldChar w:fldCharType="begin"/>
+            </w:r>
+            <w:r>
+              <w:rPr>
+                <w:noProof/>
+                <w:webHidden/>
+              </w:rPr>
+              <w:instrText xml:space="preserve"> PAGEREF _Toc366163646 \h </w:instrText>
+            </w:r>
+            <w:r>
+              <w:rPr>
+                <w:noProof/>
+                <w:webHidden/>
+              </w:rPr>
+            </w:r>
+            <w:r>
+              <w:rPr>
+                <w:noProof/>
+                <w:webHidden/>
+              </w:rPr>
+              <w:fldChar w:fldCharType="separate"/>
+            </w:r>
+            <w:r>
+              <w:rPr>
+                <w:noProof/>
+                <w:webHidden/>
+              </w:rPr>
+              <w:t>10</w:t>
+            </w:r>
+            <w:r>
+              <w:rPr>
+                <w:noProof/>
+                <w:webHidden/>
+              </w:rPr>
+              <w:fldChar w:fldCharType="end"/>
+            </w:r>
+          </w:hyperlink>
+        </w:p>
+        <w:p>
+          <w:pPr>
+            <w:pStyle w:val="TOC1"/>
+            <w:tabs>
+              <w:tab w:val="right" w:leader="dot" w:pos="9350"/>
+            </w:tabs>
+            <w:rPr>
+              <w:noProof/>
+              <w:sz w:val="22"/>
+              <w:szCs w:val="22"/>
+            </w:rPr>
+          </w:pPr>
+          <w:hyperlink w:anchor="_Toc366163647" w:history="1">
+            <w:r>
+              <w:rPr>
+                <w:rStyle w:val="Hyperlink"/>
+                <w:noProof/>
+              </w:rPr>
+              <w:t>Timeline</w:t>
+            </w:r>
+            <w:r>
+              <w:rPr>
+                <w:noProof/>
+                <w:webHidden/>
+              </w:rPr>
+              <w:tab/>
+            </w:r>
+            <w:r>
+              <w:rPr>
+                <w:noProof/>
+                <w:webHidden/>
+              </w:rPr>
+              <w:fldChar w:fldCharType="begin"/>
+            </w:r>
+            <w:r>
+              <w:rPr>
+                <w:noProof/>
+                <w:webHidden/>
+              </w:rPr>
+              <w:instrText xml:space="preserve"> PAGEREF _Toc366163647 \h </w:instrText>
+            </w:r>
+            <w:r>
+              <w:rPr>
+                <w:noProof/>
+                <w:webHidden/>
+              </w:rPr>
+            </w:r>
+            <w:r>
+              <w:rPr>
+                <w:noProof/>
+                <w:webHidden/>
+              </w:rPr>
+              <w:fldChar w:fldCharType="separate"/>
+            </w:r>
+            <w:r>
+              <w:rPr>
+                <w:noProof/>
+                <w:webHidden/>
+              </w:rPr>
+              <w:t>11</w:t>
             </w:r>
             <w:r>
               <w:rPr>
@@ -1768,13 +2122,13 @@
               <w:szCs w:val="22"/>
             </w:rPr>
           </w:pPr>
-          <w:hyperlink w:anchor="_Toc366083473" w:history="1">
+          <w:hyperlink w:anchor="_Toc366163648" w:history="1">
             <w:r>
               <w:rPr>
                 <w:rStyle w:val="Hyperlink"/>
                 <w:noProof/>
               </w:rPr>
-              <w:t>Related Projects</w:t>
+              <w:t>Phase One (October – November 2013)</w:t>
             </w:r>
             <w:r>
               <w:rPr>
@@ -1795,7 +2149,7 @@
                 <w:noProof/>
                 <w:webHidden/>
               </w:rPr>
-              <w:instrText xml:space="preserve"> PAGEREF _Toc366083473 \h </w:instrText>
+              <w:instrText xml:space="preserve"> PAGEREF _Toc366163648 \h </w:instrText>
             </w:r>
             <w:r>
               <w:rPr>
@@ -1815,7 +2169,217 @@
                 <w:noProof/>
                 <w:webHidden/>
               </w:rPr>
-              <w:t>8</w:t>
+              <w:t>11</w:t>
+            </w:r>
+            <w:r>
+              <w:rPr>
+                <w:noProof/>
+                <w:webHidden/>
+              </w:rPr>
+              <w:fldChar w:fldCharType="end"/>
+            </w:r>
+          </w:hyperlink>
+        </w:p>
+        <w:p>
+          <w:pPr>
+            <w:pStyle w:val="TOC2"/>
+            <w:tabs>
+              <w:tab w:val="right" w:leader="dot" w:pos="9350"/>
+            </w:tabs>
+            <w:rPr>
+              <w:noProof/>
+              <w:sz w:val="22"/>
+              <w:szCs w:val="22"/>
+            </w:rPr>
+          </w:pPr>
+          <w:hyperlink w:anchor="_Toc366163649" w:history="1">
+            <w:r>
+              <w:rPr>
+                <w:rStyle w:val="Hyperlink"/>
+                <w:noProof/>
+              </w:rPr>
+              <w:t>Phase Two (November 2013 – January 2014)</w:t>
+            </w:r>
+            <w:r>
+              <w:rPr>
+                <w:noProof/>
+                <w:webHidden/>
+              </w:rPr>
+              <w:tab/>
+            </w:r>
+            <w:r>
+              <w:rPr>
+                <w:noProof/>
+                <w:webHidden/>
+              </w:rPr>
+              <w:fldChar w:fldCharType="begin"/>
+            </w:r>
+            <w:r>
+              <w:rPr>
+                <w:noProof/>
+                <w:webHidden/>
+              </w:rPr>
+              <w:instrText xml:space="preserve"> PAGEREF _Toc366163649 \h </w:instrText>
+            </w:r>
+            <w:r>
+              <w:rPr>
+                <w:noProof/>
+                <w:webHidden/>
+              </w:rPr>
+            </w:r>
+            <w:r>
+              <w:rPr>
+                <w:noProof/>
+                <w:webHidden/>
+              </w:rPr>
+              <w:fldChar w:fldCharType="separate"/>
+            </w:r>
+            <w:r>
+              <w:rPr>
+                <w:noProof/>
+                <w:webHidden/>
+              </w:rPr>
+              <w:t>11</w:t>
+            </w:r>
+            <w:r>
+              <w:rPr>
+                <w:noProof/>
+                <w:webHidden/>
+              </w:rPr>
+              <w:fldChar w:fldCharType="end"/>
+            </w:r>
+          </w:hyperlink>
+        </w:p>
+        <w:p>
+          <w:pPr>
+            <w:pStyle w:val="TOC2"/>
+            <w:tabs>
+              <w:tab w:val="right" w:leader="dot" w:pos="9350"/>
+            </w:tabs>
+            <w:rPr>
+              <w:noProof/>
+              <w:sz w:val="22"/>
+              <w:szCs w:val="22"/>
+            </w:rPr>
+          </w:pPr>
+          <w:hyperlink w:anchor="_Toc366163650" w:history="1">
+            <w:r>
+              <w:rPr>
+                <w:rStyle w:val="Hyperlink"/>
+                <w:noProof/>
+              </w:rPr>
+              <w:t>Phase Three (February - April 2014)</w:t>
+            </w:r>
+            <w:r>
+              <w:rPr>
+                <w:noProof/>
+                <w:webHidden/>
+              </w:rPr>
+              <w:tab/>
+            </w:r>
+            <w:r>
+              <w:rPr>
+                <w:noProof/>
+                <w:webHidden/>
+              </w:rPr>
+              <w:fldChar w:fldCharType="begin"/>
+            </w:r>
+            <w:r>
+              <w:rPr>
+                <w:noProof/>
+                <w:webHidden/>
+              </w:rPr>
+              <w:instrText xml:space="preserve"> PAGEREF _Toc366163650 \h </w:instrText>
+            </w:r>
+            <w:r>
+              <w:rPr>
+                <w:noProof/>
+                <w:webHidden/>
+              </w:rPr>
+            </w:r>
+            <w:r>
+              <w:rPr>
+                <w:noProof/>
+                <w:webHidden/>
+              </w:rPr>
+              <w:fldChar w:fldCharType="separate"/>
+            </w:r>
+            <w:r>
+              <w:rPr>
+                <w:noProof/>
+                <w:webHidden/>
+              </w:rPr>
+              <w:t>11</w:t>
+            </w:r>
+            <w:r>
+              <w:rPr>
+                <w:noProof/>
+                <w:webHidden/>
+              </w:rPr>
+              <w:fldChar w:fldCharType="end"/>
+            </w:r>
+          </w:hyperlink>
+        </w:p>
+        <w:p>
+          <w:pPr>
+            <w:pStyle w:val="TOC2"/>
+            <w:tabs>
+              <w:tab w:val="right" w:leader="dot" w:pos="9350"/>
+            </w:tabs>
+            <w:rPr>
+              <w:noProof/>
+              <w:sz w:val="22"/>
+              <w:szCs w:val="22"/>
+            </w:rPr>
+          </w:pPr>
+          <w:hyperlink w:anchor="_Toc366163651" w:history="1">
+            <w:r>
+              <w:rPr>
+                <w:rStyle w:val="Hyperlink"/>
+                <w:noProof/>
+              </w:rPr>
+              <w:t>Phase Four (May - June 2014)</w:t>
+            </w:r>
+            <w:r>
+              <w:rPr>
+                <w:noProof/>
+                <w:webHidden/>
+              </w:rPr>
+              <w:tab/>
+            </w:r>
+            <w:r>
+              <w:rPr>
+                <w:noProof/>
+                <w:webHidden/>
+              </w:rPr>
+              <w:fldChar w:fldCharType="begin"/>
+            </w:r>
+            <w:r>
+              <w:rPr>
+                <w:noProof/>
+                <w:webHidden/>
+              </w:rPr>
+              <w:instrText xml:space="preserve"> PAGEREF _Toc366163651 \h </w:instrText>
+            </w:r>
+            <w:r>
+              <w:rPr>
+                <w:noProof/>
+                <w:webHidden/>
+              </w:rPr>
+            </w:r>
+            <w:r>
+              <w:rPr>
+                <w:noProof/>
+                <w:webHidden/>
+              </w:rPr>
+              <w:fldChar w:fldCharType="separate"/>
+            </w:r>
+            <w:r>
+              <w:rPr>
+                <w:noProof/>
+                <w:webHidden/>
+              </w:rPr>
+              <w:t>11</w:t>
             </w:r>
             <w:r>
               <w:rPr>
@@ -1838,13 +2402,13 @@
               <w:szCs w:val="22"/>
             </w:rPr>
           </w:pPr>
-          <w:hyperlink w:anchor="_Toc366083474" w:history="1">
+          <w:hyperlink w:anchor="_Toc366163652" w:history="1">
             <w:r>
               <w:rPr>
                 <w:rStyle w:val="Hyperlink"/>
                 <w:noProof/>
               </w:rPr>
-              <w:t>Research Plan</w:t>
+              <w:t>References</w:t>
             </w:r>
             <w:r>
               <w:rPr>
@@ -1865,7 +2429,7 @@
                 <w:noProof/>
                 <w:webHidden/>
               </w:rPr>
-              <w:instrText xml:space="preserve"> PAGEREF _Toc366083474 \h </w:instrText>
+              <w:instrText xml:space="preserve"> PAGEREF _Toc366163652 \h </w:instrText>
             </w:r>
             <w:r>
               <w:rPr>
@@ -1885,7 +2449,7 @@
                 <w:noProof/>
                 <w:webHidden/>
               </w:rPr>
-              <w:t>9</w:t>
+              <w:t>12</w:t>
             </w:r>
             <w:r>
               <w:rPr>
@@ -1908,13 +2472,13 @@
               <w:szCs w:val="22"/>
             </w:rPr>
           </w:pPr>
-          <w:hyperlink w:anchor="_Toc366083475" w:history="1">
+          <w:hyperlink w:anchor="_Toc366163653" w:history="1">
             <w:r>
               <w:rPr>
                 <w:rStyle w:val="Hyperlink"/>
                 <w:noProof/>
               </w:rPr>
-              <w:t>Timeline</w:t>
+              <w:t>Bio</w:t>
             </w:r>
             <w:r>
               <w:rPr>
@@ -1935,7 +2499,7 @@
                 <w:noProof/>
                 <w:webHidden/>
               </w:rPr>
-              <w:instrText xml:space="preserve"> PAGEREF _Toc366083475 \h </w:instrText>
+              <w:instrText xml:space="preserve"> PAGEREF _Toc366163653 \h </w:instrText>
             </w:r>
             <w:r>
               <w:rPr>
@@ -1955,7 +2519,7 @@
                 <w:noProof/>
                 <w:webHidden/>
               </w:rPr>
-              <w:t>10</w:t>
+              <w:t>13</w:t>
             </w:r>
             <w:r>
               <w:rPr>
@@ -1968,7 +2532,7 @@
         </w:p>
         <w:p>
           <w:pPr>
-            <w:pStyle w:val="TOC1"/>
+            <w:pStyle w:val="TOC2"/>
             <w:tabs>
               <w:tab w:val="right" w:leader="dot" w:pos="9350"/>
             </w:tabs>
@@ -1978,13 +2542,13 @@
               <w:szCs w:val="22"/>
             </w:rPr>
           </w:pPr>
-          <w:hyperlink w:anchor="_Toc366083476" w:history="1">
+          <w:hyperlink w:anchor="_Toc366163654" w:history="1">
             <w:r>
               <w:rPr>
                 <w:rStyle w:val="Hyperlink"/>
                 <w:noProof/>
               </w:rPr>
-              <w:t>References</w:t>
+              <w:t>Santiago Eloy Alfaro</w:t>
             </w:r>
             <w:r>
               <w:rPr>
@@ -2005,7 +2569,7 @@
                 <w:noProof/>
                 <w:webHidden/>
               </w:rPr>
-              <w:instrText xml:space="preserve"> PAGEREF _Toc366083476 \h </w:instrText>
+              <w:instrText xml:space="preserve"> PAGEREF _Toc366163654 \h </w:instrText>
             </w:r>
             <w:r>
               <w:rPr>
@@ -2025,77 +2589,7 @@
                 <w:noProof/>
                 <w:webHidden/>
               </w:rPr>
-              <w:t>11</w:t>
-            </w:r>
-            <w:r>
-              <w:rPr>
-                <w:noProof/>
-                <w:webHidden/>
-              </w:rPr>
-              <w:fldChar w:fldCharType="end"/>
-            </w:r>
-          </w:hyperlink>
-        </w:p>
-        <w:p>
-          <w:pPr>
-            <w:pStyle w:val="TOC1"/>
-            <w:tabs>
-              <w:tab w:val="right" w:leader="dot" w:pos="9350"/>
-            </w:tabs>
-            <w:rPr>
-              <w:noProof/>
-              <w:sz w:val="22"/>
-              <w:szCs w:val="22"/>
-            </w:rPr>
-          </w:pPr>
-          <w:hyperlink w:anchor="_Toc366083477" w:history="1">
-            <w:r>
-              <w:rPr>
-                <w:rStyle w:val="Hyperlink"/>
-                <w:noProof/>
-              </w:rPr>
-              <w:t>Bio</w:t>
-            </w:r>
-            <w:r>
-              <w:rPr>
-                <w:noProof/>
-                <w:webHidden/>
-              </w:rPr>
-              <w:tab/>
-            </w:r>
-            <w:r>
-              <w:rPr>
-                <w:noProof/>
-                <w:webHidden/>
-              </w:rPr>
-              <w:fldChar w:fldCharType="begin"/>
-            </w:r>
-            <w:r>
-              <w:rPr>
-                <w:noProof/>
-                <w:webHidden/>
-              </w:rPr>
-              <w:instrText xml:space="preserve"> PAGEREF _Toc366083477 \h </w:instrText>
-            </w:r>
-            <w:r>
-              <w:rPr>
-                <w:noProof/>
-                <w:webHidden/>
-              </w:rPr>
-            </w:r>
-            <w:r>
-              <w:rPr>
-                <w:noProof/>
-                <w:webHidden/>
-              </w:rPr>
-              <w:fldChar w:fldCharType="separate"/>
-            </w:r>
-            <w:r>
-              <w:rPr>
-                <w:noProof/>
-                <w:webHidden/>
-              </w:rPr>
-              <w:t>12</w:t>
+              <w:t>13</w:t>
             </w:r>
             <w:r>
               <w:rPr>
@@ -2127,7 +2621,7 @@
       <w:pPr>
         <w:pStyle w:val="Heading1"/>
       </w:pPr>
-      <w:bookmarkStart w:id="3" w:name="_Toc366083462"/>
+      <w:bookmarkStart w:id="3" w:name="_Toc366163632"/>
       <w:r>
         <w:lastRenderedPageBreak/>
         <w:t>Abstract</w:t>
@@ -2204,7 +2698,7 @@
       <w:pPr>
         <w:pStyle w:val="Heading1"/>
       </w:pPr>
-      <w:bookmarkStart w:id="5" w:name="_Toc366083463"/>
+      <w:bookmarkStart w:id="5" w:name="_Toc366163633"/>
       <w:r>
         <w:lastRenderedPageBreak/>
         <w:t>Research Questions</w:t>
@@ -2221,7 +2715,7 @@
       <w:pPr>
         <w:pStyle w:val="Heading2"/>
       </w:pPr>
-      <w:bookmarkStart w:id="6" w:name="_Toc366083464"/>
+      <w:bookmarkStart w:id="6" w:name="_Toc366163634"/>
       <w:r>
         <w:t>The Brain and the New Stimuli</w:t>
       </w:r>
@@ -2249,7 +2743,7 @@
       <w:pPr>
         <w:pStyle w:val="Heading2"/>
       </w:pPr>
-      <w:bookmarkStart w:id="7" w:name="_Toc366083465"/>
+      <w:bookmarkStart w:id="7" w:name="_Toc366163635"/>
       <w:r>
         <w:t>The Brain and the New Stimuli Long Term</w:t>
       </w:r>
@@ -2277,7 +2771,7 @@
       <w:pPr>
         <w:pStyle w:val="Heading2"/>
       </w:pPr>
-      <w:bookmarkStart w:id="8" w:name="_Toc366083466"/>
+      <w:bookmarkStart w:id="8" w:name="_Toc366163636"/>
       <w:r>
         <w:t>Biological and Metaphorical Approaches</w:t>
       </w:r>
@@ -2317,7 +2811,7 @@
       <w:pPr>
         <w:pStyle w:val="Heading2"/>
       </w:pPr>
-      <w:bookmarkStart w:id="9" w:name="_Toc366083467"/>
+      <w:bookmarkStart w:id="9" w:name="_Toc366163637"/>
       <w:r>
         <w:t>User Adoption</w:t>
       </w:r>
@@ -2356,7 +2850,7 @@
       <w:pPr>
         <w:pStyle w:val="Heading1"/>
       </w:pPr>
-      <w:bookmarkStart w:id="10" w:name="_Toc366083468"/>
+      <w:bookmarkStart w:id="10" w:name="_Toc366163638"/>
       <w:r>
         <w:lastRenderedPageBreak/>
         <w:t>Background</w:t>
@@ -2365,27 +2859,183 @@
     </w:p>
     <w:p>
       <w:r>
-        <w:t>In broad terms, humans have been using technology to enhance their physical capabilities and senses for a long time. A simple thermometer is a sensor that translates temperature information to visual output with a much greater degree of accuracy. A compass takes the imperceptible magnetic fields of our planet and represents them in a visual form. I’ll enumerate some of the projects that I think are most significant for the path that I see on this PhD thesis.</w:t>
+        <w:t>In broad terms, humans have been using technology to enhance their physical capabilities and senses for a long time. A simple thermometer is a sensor that translates temperature information to visual output with a much greater degree of accuracy</w:t>
+      </w:r>
+      <w:r>
+        <w:t xml:space="preserve"> than the sense of touch could afford</w:t>
+      </w:r>
+      <w:r>
+        <w:t>. A compass takes the imperceptible magnetic fields of our planet and represents them in a visual form. I’ll enumerate some of the projects that I think are most significant for the path that I see on this PhD thesis.</w:t>
       </w:r>
     </w:p>
     <w:p>
       <w:pPr>
         <w:pStyle w:val="Heading2"/>
       </w:pPr>
-      <w:bookmarkStart w:id="11" w:name="_Toc366083469"/>
+      <w:bookmarkStart w:id="11" w:name="_Toc366163639"/>
       <w:r>
         <w:t>Sensory Substitution</w:t>
       </w:r>
       <w:bookmarkEnd w:id="11"/>
     </w:p>
     <w:p>
+      <w:r>
+        <w:t>Either because a person may be lacking one of the five senses or because a different sensory input may offer other benefits</w:t>
+      </w:r>
+      <w:r>
+        <w:t xml:space="preserve"> like greater detail</w:t>
+      </w:r>
+      <w:r>
+        <w:t>, sensory substitution has been seen in several fields. Most sensors are a translation so in a sense a substitution, temperature, wind speed, distance or the passing of time. These are all things our bodies can perceive but by using a sensor and translating the information to a coded visual form we add the ability of greater accuracy and universal understanding.</w:t>
+      </w:r>
+    </w:p>
+    <w:p>
       <w:pPr>
         <w:pStyle w:val="Heading3"/>
+      </w:pPr>
+      <w:bookmarkStart w:id="12" w:name="_Toc366163640"/>
+      <w:proofErr w:type="spellStart"/>
+      <w:r>
+        <w:t>Brainport</w:t>
+      </w:r>
+      <w:proofErr w:type="spellEnd"/>
+      <w:r>
+        <w:fldChar w:fldCharType="begin" w:fldLock="1"/>
+      </w:r>
+      <w:r>
+        <w:instrText>ADDIN CSL_CITATION { "citationItems" : [ { "id" : "ITEM-1", "itemData" : { "ISSN" : "0219-6352", "abstract" : "Brain Computer Interface (BCI) technology is one of the most rapidly developing areas of modern science; it has created numerous significant crossroads between Neuroscience and Computer Science. The goal of BCI technology is to provide a direct link between the human brain and a computerized environment. The objective of recent BCI approaches and applications have been designed to provide the information flow from the brain to the computerized periphery. The opposite or alternative direction of the flow of information (computer to brain interface, or CBI) remains almost undeveloped. The BrainPort is a CBI that offers a complementary technology designed to support a direct link from a computerized environment to the human brain - and to do so non-invasively. Currently, BrainPort research is pursuing two primary goals. One is the delivery of missing sensory information critical for normal human behavior through an additional artificial sensory channel around the damaged or malfunctioning natural sensory system. The other is to decrease the risk of sensory overload in human-machine interactions by providing a parallel and supplemental channel for information flow to the brain. In contrast, conventional CBI strategies (e.g., Virtual Reality), are usually designed to provide additional or substitution information through pre-existing sensory channels, and unintentionally aggravate the brain overload problem.", "author" : [ { "dropping-particle" : "", "family" : "Danilov", "given" : "Yuri", "non-dropping-particle" : "", "parse-names" : false, "suffix" : "" }, { "dropping-particle" : "", "family" : "Tyler", "given" : "Mitchell", "non-dropping-particle" : "", "parse-names" : false, "suffix" : "" } ], "container-title" : "Journal of integrative neuroscience", "id" : "ITEM-1", "issue" : "4", "issued" : { "date-parts" : [ [ "2005", "12" ] ] }, "page" : "537-50", "title" : "Brainport: an alternative input to the brain.", "type" : "article-journal", "volume" : "4" }, "uris" : [ "http://www.mendeley.com/documents/?uuid=93c11a40-de20-49b8-8bd3-da75a824a4f8" ] } ], "mendeley" : { "previouslyFormattedCitation" : "[1]" }, "properties" : { "noteIndex" : 0 }, "schema" : "https://github.com/citation-style-language/schema/raw/master/csl-citation.json" }</w:instrText>
+      </w:r>
+      <w:r>
+        <w:fldChar w:fldCharType="separate"/>
+      </w:r>
+      <w:r>
+        <w:rPr>
+          <w:noProof/>
+        </w:rPr>
+        <w:t>[1]</w:t>
+      </w:r>
+      <w:bookmarkEnd w:id="12"/>
+      <w:r>
+        <w:fldChar w:fldCharType="end"/>
+      </w:r>
+    </w:p>
+    <w:p>
+      <w:proofErr w:type="spellStart"/>
+      <w:r>
+        <w:t>Brainport</w:t>
+      </w:r>
+      <w:proofErr w:type="spellEnd"/>
+      <w:r>
+        <w:t xml:space="preserve"> is a system that captures images through a camera and translates it into electrical signals that are felt on the tongue.</w:t>
+      </w:r>
+    </w:p>
+    <w:p>
+      <w:pPr>
+        <w:pStyle w:val="Heading3"/>
+      </w:pPr>
+      <w:bookmarkStart w:id="13" w:name="_Toc366163641"/>
+      <w:proofErr w:type="spellStart"/>
+      <w:r>
+        <w:t>Eyeborg</w:t>
+      </w:r>
+      <w:proofErr w:type="spellEnd"/>
+      <w:r>
+        <w:fldChar w:fldCharType="begin" w:fldLock="1"/>
+      </w:r>
+      <w:r>
+        <w:instrText>ADDIN CSL_CITATION { "citationItems" : [ { "id" : "ITEM-1", "itemData" : { "author" : [ { "dropping-particle" : "", "family" : "Peng", "given" : "Junyao", "non-dropping-particle" : "", "parse-names" : false, "suffix" : "" }, { "dropping-particle" : "", "family" : "Seymour", "given" : "Sabine", "non-dropping-particle" : "", "parse-names" : false, "suffix" : "" } ], "id" : "ITEM-1", "issued" : { "date-parts" : [ [ "0" ] ] }, "title" : "Envisioning the Cyborg in the 21st Century and Beyond", "type" : "article-journal" }, "uris" : [ "http://www.mendeley.com/documents/?uuid=a0e24eb8-38ff-44be-9dd0-56fe6ae697b3" ] } ], "mendeley" : { "previouslyFormattedCitation" : "[2]" }, "properties" : { "noteIndex" : 0 }, "schema" : "https://github.com/citation-style-language/schema/raw/master/csl-citation.json" }</w:instrText>
+      </w:r>
+      <w:r>
+        <w:fldChar w:fldCharType="separate"/>
+      </w:r>
+      <w:r>
+        <w:rPr>
+          <w:noProof/>
+        </w:rPr>
+        <w:t>[2]</w:t>
+      </w:r>
+      <w:bookmarkEnd w:id="13"/>
+      <w:r>
+        <w:fldChar w:fldCharType="end"/>
+      </w:r>
+    </w:p>
+    <w:p>
+      <w:r>
+        <w:t xml:space="preserve">The artist </w:t>
+      </w:r>
+      <w:r>
         <w:rPr>
           <w:shd w:val="clear" w:color="auto" w:fill="FFFFFF"/>
         </w:rPr>
-      </w:pPr>
-      <w:bookmarkStart w:id="12" w:name="_Toc366083470"/>
+        <w:t xml:space="preserve">Neil </w:t>
+      </w:r>
+      <w:proofErr w:type="spellStart"/>
+      <w:r>
+        <w:rPr>
+          <w:shd w:val="clear" w:color="auto" w:fill="FFFFFF"/>
+        </w:rPr>
+        <w:t>Harbisson</w:t>
+      </w:r>
+      <w:proofErr w:type="spellEnd"/>
+      <w:r>
+        <w:rPr>
+          <w:shd w:val="clear" w:color="auto" w:fill="FFFFFF"/>
+        </w:rPr>
+        <w:t>, who is completely colorblind, uses a device that captures color information through a camera on his forehead and translates it to sound he hears through bone conduction.</w:t>
+      </w:r>
+    </w:p>
+    <w:p>
+      <w:pPr>
+        <w:pStyle w:val="Heading2"/>
+      </w:pPr>
+      <w:bookmarkStart w:id="14" w:name="_Toc366163642"/>
+      <w:r>
+        <w:t>New Senses</w:t>
+      </w:r>
+      <w:bookmarkEnd w:id="14"/>
+    </w:p>
+    <w:p>
+      <w:r>
+        <w:t xml:space="preserve">Another big area in this field is creating completely new senses. Mostly out of curiosity, adding a new sense to our repertoire changes the way we understand and interact with the world. If the </w:t>
+      </w:r>
+      <w:proofErr w:type="spellStart"/>
+      <w:r>
+        <w:t>Umwelt</w:t>
+      </w:r>
+      <w:proofErr w:type="spellEnd"/>
+      <w:r>
+        <w:fldChar w:fldCharType="begin" w:fldLock="1"/>
+      </w:r>
+      <w:r>
+        <w:instrText>ADDIN CSL_CITATION { "citationItems" : [ { "id" : "ITEM-1", "itemData" : { "author" : [ { "dropping-particle" : "von", "family" : "Uexkull", "given" : "Jakob", "non-dropping-particle" : "", "parse-names" : false, "suffix" : "" } ], "id" : "ITEM-1", "issued" : { "date-parts" : [ [ "2010" ] ] }, "page" : "248", "publisher" : "Univ Of Minnesota Press", "title" : "A Foray into the Worlds of Animals and Humans: with A Theory of Meaning (Posthumanities)", "type" : "book" }, "uris" : [ "http://www.mendeley.com/documents/?uuid=bc401230-cfb4-4222-8980-5e53c85bf9e1" ] } ], "mendeley" : { "previouslyFormattedCitation" : "[3]" }, "properties" : { "noteIndex" : 0 }, "schema" : "https://github.com/citation-style-language/schema/raw/master/csl-citation.json" }</w:instrText>
+      </w:r>
+      <w:r>
+        <w:fldChar w:fldCharType="separate"/>
+      </w:r>
+      <w:r>
+        <w:rPr>
+          <w:noProof/>
+        </w:rPr>
+        <w:t>[3]</w:t>
+      </w:r>
+      <w:r>
+        <w:fldChar w:fldCharType="end"/>
+      </w:r>
+      <w:r>
+        <w:t xml:space="preserve"> theory</w:t>
+      </w:r>
+      <w:r>
+        <w:t xml:space="preserve"> shows how every creature can only understand the world through the affordances of its senses, then creating new senses should open up completely new world perspectives for humans.</w:t>
+      </w:r>
+    </w:p>
+    <w:p>
+      <w:pPr>
+        <w:pStyle w:val="Heading3"/>
+        <w:rPr>
+          <w:shd w:val="clear" w:color="auto" w:fill="FFFFFF"/>
+        </w:rPr>
+      </w:pPr>
+      <w:bookmarkStart w:id="15" w:name="_Toc366163643"/>
       <w:r>
         <w:t xml:space="preserve">The </w:t>
       </w:r>
@@ -2404,25 +3054,19 @@
         <w:rPr>
           <w:shd w:val="clear" w:color="auto" w:fill="FFFFFF"/>
         </w:rPr>
-        <w:t xml:space="preserve"> belt</w:t>
+        <w:t xml:space="preserve"> belt </w:t>
       </w:r>
       <w:r>
         <w:rPr>
           <w:shd w:val="clear" w:color="auto" w:fill="FFFFFF"/>
         </w:rPr>
-        <w:t xml:space="preserve"> </w:t>
+        <w:fldChar w:fldCharType="begin" w:fldLock="1"/>
       </w:r>
       <w:r>
         <w:rPr>
           <w:shd w:val="clear" w:color="auto" w:fill="FFFFFF"/>
         </w:rPr>
-        <w:fldChar w:fldCharType="begin" w:fldLock="1"/>
-      </w:r>
-      <w:r>
-        <w:rPr>
-          <w:shd w:val="clear" w:color="auto" w:fill="FFFFFF"/>
-        </w:rPr>
-        <w:instrText>ADDIN CSL_CITATION { "citationItems" : [ { "id" : "ITEM-1", "itemData" : { "ISSN" : "1741-2560", "abstract" : "Rapid advances in neuroscience have sparked numerous efforts to study the neural correlate of consciousness. Prominent subjects include higher sensory area, distributed assemblies bound by synchronization of neuronal activity and neurons in specific cortical laminae. In contrast, it has been suggested that the quality of sensory awareness is determined by systematic change of afferent signals resulting from behaviour and knowledge thereof. Support for such skill-based theories of perception is provided by experiments on sensory substitution. Here, we pursue this line of thought and create new sensorimotor contingencies and, hence, a new quality of perception. Adult subjects received orientation information, obtained by a magnetic compass, via vibrotactile stimulation around the waist. After six weeks of training we evaluated integration of the new input by a battery of tests. The results indicate that the sensory information provided by the belt (1) is processed and boosts performance, (2) if inconsistent with other sensory signals leads to variable performance, (3) does interact with the vestibular nystagmus and (4) in half of the experimental subjects leads to qualitative changes of sensory experience. These data support the hypothesis that new sensorimotor contingencies can be learned and integrated into behaviour and affect perceptual experience.", "author" : [ { "dropping-particle" : "", "family" : "Nagel", "given" : "Saskia K", "non-dropping-particle" : "", "parse-names" : false, "suffix" : "" }, { "dropping-particle" : "", "family" : "Carl", "given" : "Christine", "non-dropping-particle" : "", "parse-names" : false, "suffix" : "" }, { "dropping-particle" : "", "family" : "Kringe", "given" : "Tobias", "non-dropping-particle" : "", "parse-names" : false, "suffix" : "" }, { "dropping-particle" : "", "family" : "M\u00e4rtin", "given" : "Robert", "non-dropping-particle" : "", "parse-names" : false, "suffix" : "" }, { "dropping-particle" : "", "family" : "K\u00f6nig", "given" : "Peter", "non-dropping-particle" : "", "parse-names" : false, "suffix" : "" } ], "container-title" : "Journal of neural engineering", "id" : "ITEM-1", "issue" : "4", "issued" : { "date-parts" : [ [ "2005", "12", "1" ] ] }, "page" : "R13-26", "publisher" : "IOP Publishing", "title" : "Beyond sensory substitution--learning the sixth sense.", "type" : "article-journal", "volume" : "2" }, "uris" : [ "http://www.mendeley.com/documents/?uuid=16e95a93-402b-4def-a305-f763ebc668bf" ] } ], "mendeley" : { "previouslyFormattedCitation" : "[1]" }, "properties" : { "noteIndex" : 0 }, "schema" : "https://github.com/citation-style-language/schema/raw/master/csl-citation.json" }</w:instrText>
+        <w:instrText>ADDIN CSL_CITATION { "citationItems" : [ { "id" : "ITEM-1", "itemData" : { "ISSN" : "1741-2560", "abstract" : "Rapid advances in neuroscience have sparked numerous efforts to study the neural correlate of consciousness. Prominent subjects include higher sensory area, distributed assemblies bound by synchronization of neuronal activity and neurons in specific cortical laminae. In contrast, it has been suggested that the quality of sensory awareness is determined by systematic change of afferent signals resulting from behaviour and knowledge thereof. Support for such skill-based theories of perception is provided by experiments on sensory substitution. Here, we pursue this line of thought and create new sensorimotor contingencies and, hence, a new quality of perception. Adult subjects received orientation information, obtained by a magnetic compass, via vibrotactile stimulation around the waist. After six weeks of training we evaluated integration of the new input by a battery of tests. The results indicate that the sensory information provided by the belt (1) is processed and boosts performance, (2) if inconsistent with other sensory signals leads to variable performance, (3) does interact with the vestibular nystagmus and (4) in half of the experimental subjects leads to qualitative changes of sensory experience. These data support the hypothesis that new sensorimotor contingencies can be learned and integrated into behaviour and affect perceptual experience.", "author" : [ { "dropping-particle" : "", "family" : "Nagel", "given" : "Saskia K", "non-dropping-particle" : "", "parse-names" : false, "suffix" : "" }, { "dropping-particle" : "", "family" : "Carl", "given" : "Christine", "non-dropping-particle" : "", "parse-names" : false, "suffix" : "" }, { "dropping-particle" : "", "family" : "Kringe", "given" : "Tobias", "non-dropping-particle" : "", "parse-names" : false, "suffix" : "" }, { "dropping-particle" : "", "family" : "M\u00e4rtin", "given" : "Robert", "non-dropping-particle" : "", "parse-names" : false, "suffix" : "" }, { "dropping-particle" : "", "family" : "K\u00f6nig", "given" : "Peter", "non-dropping-particle" : "", "parse-names" : false, "suffix" : "" } ], "container-title" : "Journal of neural engineering", "id" : "ITEM-1", "issue" : "4", "issued" : { "date-parts" : [ [ "2005", "12", "1" ] ] }, "page" : "R13-26", "publisher" : "IOP Publishing", "title" : "Beyond sensory substitution--learning the sixth sense.", "type" : "article-journal", "volume" : "2" }, "uris" : [ "http://www.mendeley.com/documents/?uuid=16e95a93-402b-4def-a305-f763ebc668bf" ] } ], "mendeley" : { "previouslyFormattedCitation" : "[4]" }, "properties" : { "noteIndex" : 0 }, "schema" : "https://github.com/citation-style-language/schema/raw/master/csl-citation.json" }</w:instrText>
       </w:r>
       <w:r>
         <w:rPr>
@@ -2435,9 +3079,9 @@
           <w:noProof/>
           <w:shd w:val="clear" w:color="auto" w:fill="FFFFFF"/>
         </w:rPr>
-        <w:t>[1]</w:t>
-      </w:r>
-      <w:bookmarkEnd w:id="12"/>
+        <w:t>[4]</w:t>
+      </w:r>
+      <w:bookmarkEnd w:id="15"/>
       <w:r>
         <w:rPr>
           <w:shd w:val="clear" w:color="auto" w:fill="FFFFFF"/>
@@ -2455,24 +3099,129 @@
       </w:r>
       <w:proofErr w:type="spellEnd"/>
       <w:r>
-        <w:t xml:space="preserve"> belt was a device with vibrators that was worn around the waist. The vibrator closest to geographical north would constantly vibrate. When used for a few days, the user reported an </w:t>
+        <w:t xml:space="preserve"> belt was a device with vibrators that </w:t>
+      </w:r>
+      <w:r>
+        <w:t>could be</w:t>
+      </w:r>
+      <w:r>
+        <w:t xml:space="preserve"> worn around the waist. The vibrator closest to geographical north would constantly vibrate</w:t>
+      </w:r>
+      <w:r>
+        <w:t>, giving the user a sense of direction</w:t>
+      </w:r>
+      <w:r>
+        <w:t xml:space="preserve">. </w:t>
       </w:r>
     </w:p>
     <w:p>
       <w:pPr>
         <w:pStyle w:val="Heading3"/>
       </w:pPr>
-      <w:bookmarkStart w:id="13" w:name="_Toc366083471"/>
+      <w:bookmarkStart w:id="16" w:name="_Toc366163644"/>
+      <w:r>
+        <w:t>Magnet Implant</w:t>
+      </w:r>
+      <w:r>
+        <w:fldChar w:fldCharType="begin" w:fldLock="1"/>
+      </w:r>
+      <w:r>
+        <w:instrText>ADDIN CSL_CITATION { "citationItems" : [ { "id" : "ITEM-1", "itemData" : { "URL" : "http://www.iamdann.com/2012/03/21/my-magnet-implant-body-modification", "author" : [ { "dropping-particle" : "", "family" : "Berg", "given" : "Dann", "non-dropping-particle" : "", "parse-names" : false, "suffix" : "" } ], "id" : "ITEM-1", "issued" : { "date-parts" : [ [ "0" ] ] }, "title" : "Body Hacking: My Magnetic Implant", "type" : "webpage" }, "uris" : [ "http://www.mendeley.com/documents/?uuid=6039a825-c297-4c04-ad99-6e8544843152" ] } ], "mendeley" : { "previouslyFormattedCitation" : "[5]" }, "properties" : { "noteIndex" : 0 }, "schema" : "https://github.com/citation-style-language/schema/raw/master/csl-citation.json" }</w:instrText>
+      </w:r>
+      <w:r>
+        <w:fldChar w:fldCharType="separate"/>
+      </w:r>
+      <w:r>
+        <w:rPr>
+          <w:noProof/>
+        </w:rPr>
+        <w:t>[5]</w:t>
+      </w:r>
+      <w:bookmarkEnd w:id="16"/>
+      <w:r>
+        <w:fldChar w:fldCharType="end"/>
+      </w:r>
+    </w:p>
+    <w:p>
+      <w:r>
+        <w:lastRenderedPageBreak/>
+        <w:t xml:space="preserve">Dan Berg implanted a small magnet into his </w:t>
+      </w:r>
+      <w:r>
+        <w:t>pinkie</w:t>
+      </w:r>
+      <w:r>
+        <w:t> finger of his right hand. One of the reported effects was the ability to sense electrical flow by disruptions on the magnetic field.</w:t>
+      </w:r>
+    </w:p>
+    <w:p>
+      <w:pPr>
+        <w:pStyle w:val="Heading3"/>
+      </w:pPr>
+      <w:bookmarkStart w:id="17" w:name="_Toc366163645"/>
+      <w:r>
+        <w:t>Situational Awareness</w:t>
+      </w:r>
+      <w:bookmarkEnd w:id="17"/>
+    </w:p>
+    <w:p>
+      <w:r>
+        <w:t xml:space="preserve">Situational Awareness </w:t>
+      </w:r>
+      <w:r>
+        <w:t>is the ability to extract information from our environment and integrate it with previous knowledge in order to form a coherent mental picture</w:t>
+      </w:r>
+      <w:r>
+        <w:fldChar w:fldCharType="begin" w:fldLock="1"/>
+      </w:r>
+      <w:r>
+        <w:instrText>ADDIN CSL_CITATION { "citationItems" : [ { "id" : "ITEM-1", "itemData" : { "URL" : "http://en.wikipedia.org/wiki/Situation_awareness", "accessed" : { "date-parts" : [ [ "2013", "9", "5" ] ] }, "author" : [ { "dropping-particle" : "", "family" : "Wikipedia contributors", "given" : "", "non-dropping-particle" : "", "parse-names" : false, "suffix" : "" } ], "container-title" : "Wikipedia, The Free Encyclopedia.", "id" : "ITEM-1", "issued" : { "date-parts" : [ [ "2013" ] ] }, "title" : "Situation awareness - Wikipedia, the free encyclopedia", "type" : "webpage" }, "uris" : [ "http://www.mendeley.com/documents/?uuid=b555cfd8-05c0-46b0-b48f-aa29193a9716" ] } ], "mendeley" : { "previouslyFormattedCitation" : "[6]" }, "properties" : { "noteIndex" : 0 }, "schema" : "https://github.com/citation-style-language/schema/raw/master/csl-citation.json" }</w:instrText>
+      </w:r>
+      <w:r>
+        <w:fldChar w:fldCharType="separate"/>
+      </w:r>
+      <w:r>
+        <w:rPr>
+          <w:noProof/>
+        </w:rPr>
+        <w:t>[6]</w:t>
+      </w:r>
+      <w:r>
+        <w:fldChar w:fldCharType="end"/>
+      </w:r>
+      <w:r>
+        <w:t>.</w:t>
+      </w:r>
+      <w:r>
+        <w:t xml:space="preserve"> The military has done extensive research on </w:t>
+      </w:r>
+      <w:r>
+        <w:t>Situational Awareness both learning what the limits of the brain are when forced to work in an environment with many attention cues as well as the different strategies for reducing the cognitive load while conveying information to the brain through channels other than sight or sound.</w:t>
+      </w:r>
+    </w:p>
+    <w:p>
+      <w:r>
+        <w:t xml:space="preserve">Other than many studies in how to measure Situational Awareness in various users and situations, there are some papers on actual devices being tested that use </w:t>
+      </w:r>
       <w:proofErr w:type="spellStart"/>
       <w:r>
-        <w:t>Brainport</w:t>
+        <w:t>Vibrotactile</w:t>
       </w:r>
       <w:proofErr w:type="spellEnd"/>
       <w:r>
+        <w:t xml:space="preserve"> </w:t>
+      </w:r>
+      <w:r>
+        <w:t>D</w:t>
+      </w:r>
+      <w:r>
+        <w:t>isplays</w:t>
+      </w:r>
+      <w:r>
         <w:fldChar w:fldCharType="begin" w:fldLock="1"/>
       </w:r>
       <w:r>
-        <w:instrText>ADDIN CSL_CITATION { "citationItems" : [ { "id" : "ITEM-1", "itemData" : { "ISSN" : "0219-6352", "abstract" : "Brain Computer Interface (BCI) technology is one of the most rapidly developing areas of modern science; it has created numerous significant crossroads between Neuroscience and Computer Science. The goal of BCI technology is to provide a direct link between the human brain and a computerized environment. The objective of recent BCI approaches and applications have been designed to provide the information flow from the brain to the computerized periphery. The opposite or alternative direction of the flow of information (computer to brain interface, or CBI) remains almost undeveloped. The BrainPort is a CBI that offers a complementary technology designed to support a direct link from a computerized environment to the human brain - and to do so non-invasively. Currently, BrainPort research is pursuing two primary goals. One is the delivery of missing sensory information critical for normal human behavior through an additional artificial sensory channel around the damaged or malfunctioning natural sensory system. The other is to decrease the risk of sensory overload in human-machine interactions by providing a parallel and supplemental channel for information flow to the brain. In contrast, conventional CBI strategies (e.g., Virtual Reality), are usually designed to provide additional or substitution information through pre-existing sensory channels, and unintentionally aggravate the brain overload problem.", "author" : [ { "dropping-particle" : "", "family" : "Danilov", "given" : "Yuri", "non-dropping-particle" : "", "parse-names" : false, "suffix" : "" }, { "dropping-particle" : "", "family" : "Tyler", "given" : "Mitchell", "non-dropping-particle" : "", "parse-names" : false, "suffix" : "" } ], "container-title" : "Journal of integrative neuroscience", "id" : "ITEM-1", "issue" : "4", "issued" : { "date-parts" : [ [ "2005", "12" ] ] }, "page" : "537-50", "title" : "Brainport: an alternative input to the brain.", "type" : "article-journal", "volume" : "4" }, "uris" : [ "http://www.mendeley.com/documents/?uuid=93c11a40-de20-49b8-8bd3-da75a824a4f8" ] } ], "mendeley" : { "previouslyFormattedCitation" : "[2]" }, "properties" : { "noteIndex" : 0 }, "schema" : "https://github.com/citation-style-language/schema/raw/master/csl-citation.json" }</w:instrText>
+        <w:instrText>ADDIN CSL_CITATION { "citationItems" : [ { "id" : "ITEM-1", "itemData" : { "ISSN" : "1071-1813", "author" : [ { "dropping-particle" : "", "family" : "Raj", "given" : "A. K.", "non-dropping-particle" : "", "parse-names" : false, "suffix" : "" }, { "dropping-particle" : "", "family" : "Kass", "given" : "S. J.", "non-dropping-particle" : "", "parse-names" : false, "suffix" : "" }, { "dropping-particle" : "", "family" : "Perry", "given" : "J. F.", "non-dropping-particle" : "", "parse-names" : false, "suffix" : "" } ], "container-title" : "Proceedings of the Human Factors and Ergonomics Society Annual Meeting", "id" : "ITEM-1", "issue" : "1", "issued" : { "date-parts" : [ [ "2000", "7", "1" ] ] }, "page" : "181-184", "publisher" : "SAGE Publications", "title" : "Vibrotactile Displays for Improving Spatial Awareness", "type" : "article-journal", "volume" : "44" }, "uris" : [ "http://www.mendeley.com/documents/?uuid=7dbe35bb-68c2-4749-a47a-16d248c0a259" ] } ], "mendeley" : { "previouslyFormattedCitation" : "[7]" }, "properties" : { "noteIndex" : 0 }, "schema" : "https://github.com/citation-style-language/schema/raw/master/csl-citation.json" }</w:instrText>
       </w:r>
       <w:r>
         <w:fldChar w:fldCharType="separate"/>
@@ -2481,43 +3230,44 @@
         <w:rPr>
           <w:noProof/>
         </w:rPr>
-        <w:t>[2]</w:t>
-      </w:r>
-      <w:bookmarkEnd w:id="13"/>
+        <w:t>[7]</w:t>
+      </w:r>
       <w:r>
         <w:fldChar w:fldCharType="end"/>
       </w:r>
-    </w:p>
-    <w:p>
-      <w:proofErr w:type="spellStart"/>
-      <w:r>
-        <w:t>Brainport</w:t>
-      </w:r>
-      <w:proofErr w:type="spellEnd"/>
-      <w:r>
-        <w:t xml:space="preserve"> is a system that captures images through a camera and translates it into electrical signals that are felt on the tongue.</w:t>
-      </w:r>
-    </w:p>
-    <w:p>
-      <w:pPr>
-        <w:pStyle w:val="Heading2"/>
-      </w:pPr>
-      <w:bookmarkStart w:id="14" w:name="_Toc366083472"/>
-      <w:r>
-        <w:t>The Military and Situational Awareness</w:t>
-      </w:r>
-      <w:bookmarkEnd w:id="14"/>
-    </w:p>
-    <w:p>
-      <w:pPr>
-        <w:pStyle w:val="Heading2"/>
-      </w:pPr>
-      <w:bookmarkStart w:id="15" w:name="_Toc366083473"/>
-      <w:r>
-        <w:t>Related Projects</w:t>
-      </w:r>
-      <w:bookmarkEnd w:id="15"/>
-    </w:p>
+      <w:r>
+        <w:t xml:space="preserve"> and Tactile Navigation Cueing</w:t>
+      </w:r>
+      <w:r>
+        <w:fldChar w:fldCharType="begin" w:fldLock="1"/>
+      </w:r>
+      <w:r>
+        <w:instrText>ADDIN CSL_CITATION { "citationItems" : [ { "id" : "ITEM-1", "itemData" : { "ISSN" : "1071-1813", "author" : [ { "dropping-particle" : "", "family" : "Dorneich", "given" : "M. C.", "non-dropping-particle" : "", "parse-names" : false, "suffix" : "" }, { "dropping-particle" : "", "family" : "Ververs", "given" : "P. M.", "non-dropping-particle" : "", "parse-names" : false, "suffix" : "" }, { "dropping-particle" : "", "family" : "Whitlow", "given" : "S. D.", "non-dropping-particle" : "", "parse-names" : false, "suffix" : "" }, { "dropping-particle" : "", "family" : "Mathan", "given" : "S.", "non-dropping-particle" : "", "parse-names" : false, "suffix" : "" } ], "container-title" : "Proceedings of the Human Factors and Ergonomics Society Annual Meeting", "id" : "ITEM-1", "issue" : "24", "issued" : { "date-parts" : [ [ "2006", "10", "1" ] ] }, "page" : "2600-2604", "publisher" : "SAGE Publications", "title" : "Evaluation of a Tactile Navigation Cueing System and Real-Time Assessment of Cognitive State", "type" : "article-journal", "volume" : "50" }, "uris" : [ "http://www.mendeley.com/documents/?uuid=9f303217-2778-4ebe-b098-6b0df64b7567" ] } ], "mendeley" : { "previouslyFormattedCitation" : "[8]" }, "properties" : { "noteIndex" : 0 }, "schema" : "https://github.com/citation-style-language/schema/raw/master/csl-citation.json" }</w:instrText>
+      </w:r>
+      <w:r>
+        <w:fldChar w:fldCharType="separate"/>
+      </w:r>
+      <w:r>
+        <w:rPr>
+          <w:noProof/>
+        </w:rPr>
+        <w:t>[8]</w:t>
+      </w:r>
+      <w:r>
+        <w:fldChar w:fldCharType="end"/>
+      </w:r>
+      <w:r>
+        <w:t>.</w:t>
+      </w:r>
+    </w:p>
+    <w:p>
+      <w:pPr>
+        <w:rPr>
+          <w:szCs w:val="24"/>
+        </w:rPr>
+      </w:pPr>
+    </w:p>
+    <w:p/>
     <w:p>
       <w:pPr>
         <w:rPr>
@@ -2534,12 +3284,12 @@
       <w:pPr>
         <w:pStyle w:val="Heading1"/>
       </w:pPr>
-      <w:bookmarkStart w:id="16" w:name="_Toc366083474"/>
+      <w:bookmarkStart w:id="18" w:name="_Toc366163646"/>
       <w:r>
         <w:lastRenderedPageBreak/>
         <w:t>Research Plan</w:t>
       </w:r>
-      <w:bookmarkEnd w:id="16"/>
+      <w:bookmarkEnd w:id="18"/>
     </w:p>
     <w:p>
       <w:r>
@@ -2584,21 +3334,97 @@
       <w:pPr>
         <w:pStyle w:val="Heading1"/>
       </w:pPr>
-      <w:bookmarkStart w:id="17" w:name="_Toc366083475"/>
+      <w:bookmarkStart w:id="19" w:name="_Toc366163647"/>
       <w:r>
         <w:lastRenderedPageBreak/>
         <w:t>Timeline</w:t>
       </w:r>
-      <w:bookmarkEnd w:id="17"/>
+      <w:bookmarkEnd w:id="19"/>
+    </w:p>
+    <w:p>
+      <w:pPr>
+        <w:pStyle w:val="Heading2"/>
+      </w:pPr>
+      <w:bookmarkStart w:id="20" w:name="_Toc366163648"/>
+      <w:r>
+        <w:t>Phase One</w:t>
+      </w:r>
+      <w:r>
+        <w:t xml:space="preserve"> (October – November 2013)</w:t>
+      </w:r>
+      <w:bookmarkEnd w:id="20"/>
+    </w:p>
+    <w:p>
+      <w:r>
+        <w:t>At this stage I will have to decide at least 3 different contexts in which I will test systems of Digital Synesthesia. These contexts will have to be general enough so that they prove the value and applicability of the system in many other contexts and they should be different enough from each other so that a great breath of possibilities can be derived without much overlap.</w:t>
+      </w:r>
+    </w:p>
+    <w:p>
+      <w:pPr>
+        <w:pStyle w:val="Heading2"/>
+      </w:pPr>
+      <w:bookmarkStart w:id="21" w:name="_Toc366163649"/>
+      <w:r>
+        <w:t>Phase Two</w:t>
+      </w:r>
+      <w:r>
+        <w:t xml:space="preserve"> (November 2013 – January 2014)</w:t>
+      </w:r>
+      <w:bookmarkEnd w:id="21"/>
+    </w:p>
+    <w:p>
+      <w:r>
+        <w:t>This is the development stage. Fabrication and initial testing will be made of each of the systems for the contexts chosen. Extra attention will be put on the mobility of the system and its future deployment outside the lab.</w:t>
+      </w:r>
+    </w:p>
+    <w:p>
+      <w:pPr>
+        <w:pStyle w:val="Heading2"/>
+      </w:pPr>
+      <w:bookmarkStart w:id="22" w:name="_Toc366163650"/>
+      <w:r>
+        <w:t>Phase Three</w:t>
+      </w:r>
+      <w:r>
+        <w:t xml:space="preserve"> (February - April 2014)</w:t>
+      </w:r>
+      <w:bookmarkEnd w:id="22"/>
+    </w:p>
+    <w:p>
+      <w:r>
+        <w:t>User Testing will be done with the systems in a controlled environment.</w:t>
+      </w:r>
+    </w:p>
+    <w:p>
+      <w:pPr>
+        <w:pStyle w:val="Heading2"/>
+      </w:pPr>
+      <w:bookmarkStart w:id="23" w:name="_Toc366163651"/>
+      <w:r>
+        <w:t>Phase Four (</w:t>
+      </w:r>
+      <w:r>
+        <w:t>May - June</w:t>
+      </w:r>
+      <w:r>
+        <w:t xml:space="preserve"> 2014)</w:t>
+      </w:r>
+      <w:bookmarkEnd w:id="23"/>
     </w:p>
     <w:p>
       <w:pPr>
         <w:rPr>
           <w:spacing w:val="5"/>
-          <w:sz w:val="32"/>
-          <w:szCs w:val="32"/>
-        </w:rPr>
-      </w:pPr>
+          <w:sz w:val="28"/>
+          <w:szCs w:val="28"/>
+        </w:rPr>
+      </w:pPr>
+      <w:r>
+        <w:t xml:space="preserve">Thesis </w:t>
+      </w:r>
+      <w:r>
+        <w:t>writing and defense</w:t>
+      </w:r>
       <w:r>
         <w:br w:type="page"/>
       </w:r>
@@ -2607,18 +3433,18 @@
       <w:pPr>
         <w:pStyle w:val="Heading1"/>
       </w:pPr>
-      <w:bookmarkStart w:id="18" w:name="_Toc366083476"/>
+      <w:bookmarkStart w:id="24" w:name="_Toc366163652"/>
       <w:r>
         <w:lastRenderedPageBreak/>
         <w:t>References</w:t>
       </w:r>
-      <w:bookmarkEnd w:id="18"/>
+      <w:bookmarkEnd w:id="24"/>
     </w:p>
     <w:p>
       <w:pPr>
         <w:pStyle w:val="NormalWeb"/>
         <w:ind w:left="640" w:hanging="640"/>
-        <w:divId w:val="1246645864"/>
+        <w:divId w:val="1007638940"/>
         <w:rPr>
           <w:rFonts w:ascii="Calibri" w:hAnsi="Calibri" w:cs="Calibri"/>
           <w:noProof/>
@@ -2646,7 +3472,7 @@
           <w:noProof/>
         </w:rPr>
         <w:tab/>
-        <w:t xml:space="preserve">S. K. Nagel, C. Carl, T. Kringe, R. Märtin, and P. König, “Beyond sensory substitution--learning the sixth sense.,” </w:t>
+        <w:t xml:space="preserve">Y. Danilov and M. Tyler, “Brainport: an alternative input to the brain.,” </w:t>
       </w:r>
       <w:r>
         <w:rPr>
@@ -2655,21 +3481,21 @@
           <w:iCs/>
           <w:noProof/>
         </w:rPr>
-        <w:t>Journal of neural engineering</w:t>
+        <w:t>Journal of integrative neuroscience</w:t>
       </w:r>
       <w:r>
         <w:rPr>
           <w:rFonts w:ascii="Calibri" w:hAnsi="Calibri" w:cs="Calibri"/>
           <w:noProof/>
         </w:rPr>
-        <w:t>, vol. 2, no. 4, pp. R13–26, Dec. 2005.</w:t>
+        <w:t>, vol. 4, no. 4, pp. 537–50, Dec. 2005.</w:t>
       </w:r>
     </w:p>
     <w:p>
       <w:pPr>
         <w:pStyle w:val="NormalWeb"/>
         <w:ind w:left="640" w:hanging="640"/>
-        <w:divId w:val="1246645864"/>
+        <w:divId w:val="1007638940"/>
         <w:rPr>
           <w:rFonts w:ascii="Calibri" w:hAnsi="Calibri" w:cs="Calibri"/>
           <w:noProof/>
@@ -2688,7 +3514,33 @@
           <w:noProof/>
         </w:rPr>
         <w:tab/>
-        <w:t xml:space="preserve">Y. Danilov and M. Tyler, “Brainport: an alternative input to the brain.,” </w:t>
+        <w:t>J. Peng and S. Seymour, “Envisioning the Cyborg in the 21st Century and Beyond.”</w:t>
+      </w:r>
+    </w:p>
+    <w:p>
+      <w:pPr>
+        <w:pStyle w:val="NormalWeb"/>
+        <w:ind w:left="640" w:hanging="640"/>
+        <w:divId w:val="1007638940"/>
+        <w:rPr>
+          <w:rFonts w:ascii="Calibri" w:hAnsi="Calibri" w:cs="Calibri"/>
+          <w:noProof/>
+        </w:rPr>
+      </w:pPr>
+      <w:r>
+        <w:rPr>
+          <w:rFonts w:ascii="Calibri" w:hAnsi="Calibri" w:cs="Calibri"/>
+          <w:noProof/>
+        </w:rPr>
+        <w:t>[3]</w:t>
+      </w:r>
+      <w:r>
+        <w:rPr>
+          <w:rFonts w:ascii="Calibri" w:hAnsi="Calibri" w:cs="Calibri"/>
+          <w:noProof/>
+        </w:rPr>
+        <w:tab/>
+        <w:t xml:space="preserve">J. von Uexkull, </w:t>
       </w:r>
       <w:r>
         <w:rPr>
@@ -2697,20 +3549,215 @@
           <w:iCs/>
           <w:noProof/>
         </w:rPr>
-        <w:t>Journal of integrative neuroscience</w:t>
+        <w:t>A Foray into the Worlds of Animals and Humans: with A Theory of Meaning (Posthumanities)</w:t>
       </w:r>
       <w:r>
         <w:rPr>
           <w:rFonts w:ascii="Calibri" w:hAnsi="Calibri" w:cs="Calibri"/>
           <w:noProof/>
         </w:rPr>
-        <w:t xml:space="preserve">, vol. 4, no. 4, pp. 537–50, Dec. 2005. </w:t>
+        <w:t>. Univ Of Minnesota Press, 2010, p. 248.</w:t>
       </w:r>
     </w:p>
     <w:p>
       <w:pPr>
         <w:pStyle w:val="NormalWeb"/>
         <w:ind w:left="640" w:hanging="640"/>
+        <w:divId w:val="1007638940"/>
+        <w:rPr>
+          <w:rFonts w:ascii="Calibri" w:hAnsi="Calibri" w:cs="Calibri"/>
+          <w:noProof/>
+        </w:rPr>
+      </w:pPr>
+      <w:r>
+        <w:rPr>
+          <w:rFonts w:ascii="Calibri" w:hAnsi="Calibri" w:cs="Calibri"/>
+          <w:noProof/>
+        </w:rPr>
+        <w:t>[4]</w:t>
+      </w:r>
+      <w:r>
+        <w:rPr>
+          <w:rFonts w:ascii="Calibri" w:hAnsi="Calibri" w:cs="Calibri"/>
+          <w:noProof/>
+        </w:rPr>
+        <w:tab/>
+        <w:t xml:space="preserve">S. K. Nagel, C. Carl, T. Kringe, R. Märtin, and P. König, “Beyond sensory substitution--learning the sixth sense.,” </w:t>
+      </w:r>
+      <w:r>
+        <w:rPr>
+          <w:rFonts w:ascii="Calibri" w:hAnsi="Calibri" w:cs="Calibri"/>
+          <w:i/>
+          <w:iCs/>
+          <w:noProof/>
+        </w:rPr>
+        <w:t>Journal of neural engineering</w:t>
+      </w:r>
+      <w:r>
+        <w:rPr>
+          <w:rFonts w:ascii="Calibri" w:hAnsi="Calibri" w:cs="Calibri"/>
+          <w:noProof/>
+        </w:rPr>
+        <w:t>, vol. 2, no. 4, pp. R13–26, Dec. 2005.</w:t>
+      </w:r>
+    </w:p>
+    <w:p>
+      <w:pPr>
+        <w:pStyle w:val="NormalWeb"/>
+        <w:ind w:left="640" w:hanging="640"/>
+        <w:divId w:val="1007638940"/>
+        <w:rPr>
+          <w:rFonts w:ascii="Calibri" w:hAnsi="Calibri" w:cs="Calibri"/>
+          <w:noProof/>
+        </w:rPr>
+      </w:pPr>
+      <w:r>
+        <w:rPr>
+          <w:rFonts w:ascii="Calibri" w:hAnsi="Calibri" w:cs="Calibri"/>
+          <w:noProof/>
+        </w:rPr>
+        <w:t>[5]</w:t>
+      </w:r>
+      <w:r>
+        <w:rPr>
+          <w:rFonts w:ascii="Calibri" w:hAnsi="Calibri" w:cs="Calibri"/>
+          <w:noProof/>
+        </w:rPr>
+        <w:tab/>
+        <w:t>D. Berg, “Body Hacking: My Magnetic Implant.” [Online]. Available: http://www.iamdann.com/2012/03/21/my-magnet-implant-body-modification.</w:t>
+      </w:r>
+    </w:p>
+    <w:p>
+      <w:pPr>
+        <w:pStyle w:val="NormalWeb"/>
+        <w:ind w:left="640" w:hanging="640"/>
+        <w:divId w:val="1007638940"/>
+        <w:rPr>
+          <w:rFonts w:ascii="Calibri" w:hAnsi="Calibri" w:cs="Calibri"/>
+          <w:noProof/>
+        </w:rPr>
+      </w:pPr>
+      <w:r>
+        <w:rPr>
+          <w:rFonts w:ascii="Calibri" w:hAnsi="Calibri" w:cs="Calibri"/>
+          <w:noProof/>
+        </w:rPr>
+        <w:t>[6]</w:t>
+      </w:r>
+      <w:r>
+        <w:rPr>
+          <w:rFonts w:ascii="Calibri" w:hAnsi="Calibri" w:cs="Calibri"/>
+          <w:noProof/>
+        </w:rPr>
+        <w:tab/>
+        <w:t xml:space="preserve">Wikipedia contributors, “Situation awareness - Wikipedia, the free encyclopedia,” </w:t>
+      </w:r>
+      <w:r>
+        <w:rPr>
+          <w:rFonts w:ascii="Calibri" w:hAnsi="Calibri" w:cs="Calibri"/>
+          <w:i/>
+          <w:iCs/>
+          <w:noProof/>
+        </w:rPr>
+        <w:t>Wikipedia, The Free Encyclopedia.</w:t>
+      </w:r>
+      <w:r>
+        <w:rPr>
+          <w:rFonts w:ascii="Calibri" w:hAnsi="Calibri" w:cs="Calibri"/>
+          <w:noProof/>
+        </w:rPr>
+        <w:t>, 2013. [Online]. Available: http://en.wikipedia.org/wiki/Situation_awareness. [Accessed: 05-Sep-2013].</w:t>
+      </w:r>
+    </w:p>
+    <w:p>
+      <w:pPr>
+        <w:pStyle w:val="NormalWeb"/>
+        <w:ind w:left="640" w:hanging="640"/>
+        <w:divId w:val="1007638940"/>
+        <w:rPr>
+          <w:rFonts w:ascii="Calibri" w:hAnsi="Calibri" w:cs="Calibri"/>
+          <w:noProof/>
+        </w:rPr>
+      </w:pPr>
+      <w:r>
+        <w:rPr>
+          <w:rFonts w:ascii="Calibri" w:hAnsi="Calibri" w:cs="Calibri"/>
+          <w:noProof/>
+        </w:rPr>
+        <w:t>[7]</w:t>
+      </w:r>
+      <w:r>
+        <w:rPr>
+          <w:rFonts w:ascii="Calibri" w:hAnsi="Calibri" w:cs="Calibri"/>
+          <w:noProof/>
+        </w:rPr>
+        <w:tab/>
+        <w:t xml:space="preserve">A. K. Raj, S. J. Kass, and J. F. Perry, “Vibrotactile Displays for Improving Spatial Awareness,” </w:t>
+      </w:r>
+      <w:r>
+        <w:rPr>
+          <w:rFonts w:ascii="Calibri" w:hAnsi="Calibri" w:cs="Calibri"/>
+          <w:i/>
+          <w:iCs/>
+          <w:noProof/>
+        </w:rPr>
+        <w:t>Proceedings of the Human Factors and Ergonomics Society Annual Meeting</w:t>
+      </w:r>
+      <w:r>
+        <w:rPr>
+          <w:rFonts w:ascii="Calibri" w:hAnsi="Calibri" w:cs="Calibri"/>
+          <w:noProof/>
+        </w:rPr>
+        <w:t>, vol. 44, no. 1, pp. 181–184, Jul. 2000.</w:t>
+      </w:r>
+    </w:p>
+    <w:p>
+      <w:pPr>
+        <w:pStyle w:val="NormalWeb"/>
+        <w:ind w:left="640" w:hanging="640"/>
+        <w:divId w:val="1007638940"/>
+        <w:rPr>
+          <w:rFonts w:ascii="Calibri" w:hAnsi="Calibri" w:cs="Calibri"/>
+          <w:noProof/>
+        </w:rPr>
+      </w:pPr>
+      <w:r>
+        <w:rPr>
+          <w:rFonts w:ascii="Calibri" w:hAnsi="Calibri" w:cs="Calibri"/>
+          <w:noProof/>
+        </w:rPr>
+        <w:t>[8]</w:t>
+      </w:r>
+      <w:r>
+        <w:rPr>
+          <w:rFonts w:ascii="Calibri" w:hAnsi="Calibri" w:cs="Calibri"/>
+          <w:noProof/>
+        </w:rPr>
+        <w:tab/>
+        <w:t xml:space="preserve">M. C. Dorneich, P. M. Ververs, S. D. Whitlow, and S. Mathan, “Evaluation of a Tactile Navigation Cueing System and Real-Time Assessment of Cognitive State,” </w:t>
+      </w:r>
+      <w:r>
+        <w:rPr>
+          <w:rFonts w:ascii="Calibri" w:hAnsi="Calibri" w:cs="Calibri"/>
+          <w:i/>
+          <w:iCs/>
+          <w:noProof/>
+        </w:rPr>
+        <w:t>Proceedings of the Human Factors and Ergonomics Society Annual Meeting</w:t>
+      </w:r>
+      <w:r>
+        <w:rPr>
+          <w:rFonts w:ascii="Calibri" w:hAnsi="Calibri" w:cs="Calibri"/>
+          <w:noProof/>
+        </w:rPr>
+        <w:t xml:space="preserve">, vol. 50, no. 24, pp. 2600–2604, Oct. 2006. </w:t>
+      </w:r>
+    </w:p>
+    <w:p>
+      <w:pPr>
+        <w:pStyle w:val="NormalWeb"/>
+        <w:ind w:left="640" w:hanging="640"/>
+        <w:divId w:val="2059158011"/>
       </w:pPr>
       <w:r>
         <w:fldChar w:fldCharType="end"/>
@@ -2732,15 +3779,52 @@
       <w:pPr>
         <w:pStyle w:val="Heading1"/>
       </w:pPr>
-      <w:bookmarkStart w:id="19" w:name="_Toc366083477"/>
+      <w:bookmarkStart w:id="25" w:name="_Toc366163653"/>
       <w:r>
         <w:lastRenderedPageBreak/>
         <w:t>Bio</w:t>
       </w:r>
-      <w:bookmarkEnd w:id="19"/>
+      <w:bookmarkEnd w:id="25"/>
+    </w:p>
+    <w:p>
+      <w:pPr>
+        <w:pStyle w:val="Heading2"/>
+      </w:pPr>
+      <w:bookmarkStart w:id="26" w:name="_Toc366163654"/>
+      <w:r>
+        <w:t xml:space="preserve">Santiago </w:t>
+      </w:r>
+      <w:proofErr w:type="spellStart"/>
+      <w:r>
+        <w:t>Eloy</w:t>
+      </w:r>
+      <w:proofErr w:type="spellEnd"/>
+      <w:r>
+        <w:t xml:space="preserve"> Alfaro</w:t>
+      </w:r>
+      <w:bookmarkEnd w:id="26"/>
+    </w:p>
+    <w:p>
+      <w:r>
+        <w:t>Santiago r</w:t>
+      </w:r>
+      <w:r>
+        <w:t>eceived a B. in Industrial Design</w:t>
+      </w:r>
+      <w:r>
+        <w:t xml:space="preserve"> from Universidad Jorge </w:t>
+      </w:r>
+      <w:proofErr w:type="spellStart"/>
+      <w:r>
+        <w:t>Tadeo</w:t>
+      </w:r>
+      <w:proofErr w:type="spellEnd"/>
+      <w:r>
+        <w:t xml:space="preserve"> Lozano y Bogotá, Colombia (2003), a Master in Industrial Design from the Rhode Island School of Design (2007) and a S.M. in Media Technology from MIT in 2010. During his time before MIT Santiago worked in areas as varied as Media Broadcasting, Architecture and Education. During his master at the Media Lab, he started to look into the interface relation between users and objects with an emphasis on mobile devices and video storytelling. He has also taught courses on fabrication and design.</w:t>
+      </w:r>
     </w:p>
     <w:sectPr>
-      <w:footerReference w:type="default" r:id="rId9"/>
+      <w:footerReference w:type="default" r:id="rId10"/>
       <w:pgSz w:w="12240" w:h="15840"/>
       <w:pgMar w:top="1440" w:right="1440" w:bottom="1440" w:left="1440" w:header="720" w:footer="720" w:gutter="0"/>
       <w:cols w:space="720"/>
@@ -2831,7 +3915,7 @@
           <w:rPr>
             <w:noProof/>
           </w:rPr>
-          <w:t>12</w:t>
+          <w:t>2</w:t>
         </w:r>
         <w:r>
           <w:rPr>
@@ -2873,6 +3957,163 @@
     </w:p>
   </w:footnote>
 </w:footnotes>
+</file>
+
+<file path=word/numbering.xml><?xml version="1.0" encoding="utf-8"?>
+<w:numbering xmlns:wpc="http://schemas.microsoft.com/office/word/2010/wordprocessingCanvas" xmlns:mc="http://schemas.openxmlformats.org/markup-compatibility/2006" xmlns:o="urn:schemas-microsoft-com:office:office" xmlns:r="http://schemas.openxmlformats.org/officeDocument/2006/relationships" xmlns:m="http://schemas.openxmlformats.org/officeDocument/2006/math" xmlns:v="urn:schemas-microsoft-com:vml" xmlns:wp14="http://schemas.microsoft.com/office/word/2010/wordprocessingDrawing" xmlns:wp="http://schemas.openxmlformats.org/drawingml/2006/wordprocessingDrawing" xmlns:w10="urn:schemas-microsoft-com:office:word" xmlns:w="http://schemas.openxmlformats.org/wordprocessingml/2006/main" xmlns:w14="http://schemas.microsoft.com/office/word/2010/wordml" xmlns:wpg="http://schemas.microsoft.com/office/word/2010/wordprocessingGroup" xmlns:wpi="http://schemas.microsoft.com/office/word/2010/wordprocessingInk" xmlns:wne="http://schemas.microsoft.com/office/word/2006/wordml" xmlns:wps="http://schemas.microsoft.com/office/word/2010/wordprocessingShape" mc:Ignorable="w14 wp14">
+  <w:abstractNum w:abstractNumId="0">
+    <w:nsid w:val="27FE6868"/>
+    <w:multiLevelType w:val="multilevel"/>
+    <w:tmpl w:val="343C59B8"/>
+    <w:lvl w:ilvl="0">
+      <w:start w:val="1"/>
+      <w:numFmt w:val="bullet"/>
+      <w:lvlText w:val=""/>
+      <w:lvlJc w:val="left"/>
+      <w:pPr>
+        <w:tabs>
+          <w:tab w:val="num" w:pos="720"/>
+        </w:tabs>
+        <w:ind w:left="720" w:hanging="360"/>
+      </w:pPr>
+      <w:rPr>
+        <w:rFonts w:ascii="Symbol" w:hAnsi="Symbol" w:hint="default"/>
+        <w:sz w:val="20"/>
+      </w:rPr>
+    </w:lvl>
+    <w:lvl w:ilvl="1" w:tentative="1">
+      <w:start w:val="1"/>
+      <w:numFmt w:val="bullet"/>
+      <w:lvlText w:val=""/>
+      <w:lvlJc w:val="left"/>
+      <w:pPr>
+        <w:tabs>
+          <w:tab w:val="num" w:pos="1440"/>
+        </w:tabs>
+        <w:ind w:left="1440" w:hanging="360"/>
+      </w:pPr>
+      <w:rPr>
+        <w:rFonts w:ascii="Symbol" w:hAnsi="Symbol" w:hint="default"/>
+        <w:sz w:val="20"/>
+      </w:rPr>
+    </w:lvl>
+    <w:lvl w:ilvl="2" w:tentative="1">
+      <w:start w:val="1"/>
+      <w:numFmt w:val="bullet"/>
+      <w:lvlText w:val=""/>
+      <w:lvlJc w:val="left"/>
+      <w:pPr>
+        <w:tabs>
+          <w:tab w:val="num" w:pos="2160"/>
+        </w:tabs>
+        <w:ind w:left="2160" w:hanging="360"/>
+      </w:pPr>
+      <w:rPr>
+        <w:rFonts w:ascii="Symbol" w:hAnsi="Symbol" w:hint="default"/>
+        <w:sz w:val="20"/>
+      </w:rPr>
+    </w:lvl>
+    <w:lvl w:ilvl="3" w:tentative="1">
+      <w:start w:val="1"/>
+      <w:numFmt w:val="bullet"/>
+      <w:lvlText w:val=""/>
+      <w:lvlJc w:val="left"/>
+      <w:pPr>
+        <w:tabs>
+          <w:tab w:val="num" w:pos="2880"/>
+        </w:tabs>
+        <w:ind w:left="2880" w:hanging="360"/>
+      </w:pPr>
+      <w:rPr>
+        <w:rFonts w:ascii="Symbol" w:hAnsi="Symbol" w:hint="default"/>
+        <w:sz w:val="20"/>
+      </w:rPr>
+    </w:lvl>
+    <w:lvl w:ilvl="4" w:tentative="1">
+      <w:start w:val="1"/>
+      <w:numFmt w:val="bullet"/>
+      <w:lvlText w:val=""/>
+      <w:lvlJc w:val="left"/>
+      <w:pPr>
+        <w:tabs>
+          <w:tab w:val="num" w:pos="3600"/>
+        </w:tabs>
+        <w:ind w:left="3600" w:hanging="360"/>
+      </w:pPr>
+      <w:rPr>
+        <w:rFonts w:ascii="Symbol" w:hAnsi="Symbol" w:hint="default"/>
+        <w:sz w:val="20"/>
+      </w:rPr>
+    </w:lvl>
+    <w:lvl w:ilvl="5" w:tentative="1">
+      <w:start w:val="1"/>
+      <w:numFmt w:val="bullet"/>
+      <w:lvlText w:val=""/>
+      <w:lvlJc w:val="left"/>
+      <w:pPr>
+        <w:tabs>
+          <w:tab w:val="num" w:pos="4320"/>
+        </w:tabs>
+        <w:ind w:left="4320" w:hanging="360"/>
+      </w:pPr>
+      <w:rPr>
+        <w:rFonts w:ascii="Symbol" w:hAnsi="Symbol" w:hint="default"/>
+        <w:sz w:val="20"/>
+      </w:rPr>
+    </w:lvl>
+    <w:lvl w:ilvl="6" w:tentative="1">
+      <w:start w:val="1"/>
+      <w:numFmt w:val="bullet"/>
+      <w:lvlText w:val=""/>
+      <w:lvlJc w:val="left"/>
+      <w:pPr>
+        <w:tabs>
+          <w:tab w:val="num" w:pos="5040"/>
+        </w:tabs>
+        <w:ind w:left="5040" w:hanging="360"/>
+      </w:pPr>
+      <w:rPr>
+        <w:rFonts w:ascii="Symbol" w:hAnsi="Symbol" w:hint="default"/>
+        <w:sz w:val="20"/>
+      </w:rPr>
+    </w:lvl>
+    <w:lvl w:ilvl="7" w:tentative="1">
+      <w:start w:val="1"/>
+      <w:numFmt w:val="bullet"/>
+      <w:lvlText w:val=""/>
+      <w:lvlJc w:val="left"/>
+      <w:pPr>
+        <w:tabs>
+          <w:tab w:val="num" w:pos="5760"/>
+        </w:tabs>
+        <w:ind w:left="5760" w:hanging="360"/>
+      </w:pPr>
+      <w:rPr>
+        <w:rFonts w:ascii="Symbol" w:hAnsi="Symbol" w:hint="default"/>
+        <w:sz w:val="20"/>
+      </w:rPr>
+    </w:lvl>
+    <w:lvl w:ilvl="8" w:tentative="1">
+      <w:start w:val="1"/>
+      <w:numFmt w:val="bullet"/>
+      <w:lvlText w:val=""/>
+      <w:lvlJc w:val="left"/>
+      <w:pPr>
+        <w:tabs>
+          <w:tab w:val="num" w:pos="6480"/>
+        </w:tabs>
+        <w:ind w:left="6480" w:hanging="360"/>
+      </w:pPr>
+      <w:rPr>
+        <w:rFonts w:ascii="Symbol" w:hAnsi="Symbol" w:hint="default"/>
+        <w:sz w:val="20"/>
+      </w:rPr>
+    </w:lvl>
+  </w:abstractNum>
+  <w:num w:numId="1">
+    <w:abstractNumId w:val="0"/>
+  </w:num>
+</w:numbering>
 </file>
 
 <file path=word/styles.xml><?xml version="1.0" encoding="utf-8"?>
@@ -3853,6 +5094,14 @@
       <w:ind w:left="480"/>
     </w:pPr>
   </w:style>
+  <w:style w:type="paragraph" w:styleId="Bibliography">
+    <w:name w:val="Bibliography"/>
+    <w:basedOn w:val="Normal"/>
+    <w:next w:val="Normal"/>
+    <w:uiPriority w:val="37"/>
+    <w:unhideWhenUsed/>
+    <w:rsid w:val="00EE1E1B"/>
+  </w:style>
 </w:styles>
 </file>
 
@@ -4833,6 +6082,14 @@
       <w:spacing w:after="100"/>
       <w:ind w:left="480"/>
     </w:pPr>
+  </w:style>
+  <w:style w:type="paragraph" w:styleId="Bibliography">
+    <w:name w:val="Bibliography"/>
+    <w:basedOn w:val="Normal"/>
+    <w:next w:val="Normal"/>
+    <w:uiPriority w:val="37"/>
+    <w:unhideWhenUsed/>
+    <w:rsid w:val="00EE1E1B"/>
   </w:style>
 </w:styles>
 </file>
@@ -5123,11 +6380,33 @@
 </file>
 
 <file path=customXml/item1.xml><?xml version="1.0" encoding="utf-8"?>
-<b:Sources xmlns:b="http://schemas.openxmlformats.org/officeDocument/2006/bibliography" xmlns="http://schemas.openxmlformats.org/officeDocument/2006/bibliography" SelectedStyle="\IEEE2006OfficeOnline.xsl" StyleName="IEEE 2006"/>
+<b:Sources xmlns:b="http://schemas.openxmlformats.org/officeDocument/2006/bibliography" xmlns="http://schemas.openxmlformats.org/officeDocument/2006/bibliography" SelectedStyle="\IEEE2006OfficeOnline.xsl" StyleName="IEEE 2006">
+  <b:Source>
+    <b:Tag>Uex10</b:Tag>
+    <b:SourceType>Book</b:SourceType>
+    <b:Guid>{9924C1D7-9E28-49D5-A056-33D3DEC17AD3}</b:Guid>
+    <b:Author>
+      <b:Author>
+        <b:NameList>
+          <b:Person>
+            <b:Last>Uexküll</b:Last>
+            <b:First>Jakob</b:First>
+            <b:Middle>Von.</b:Middle>
+          </b:Person>
+        </b:NameList>
+      </b:Author>
+    </b:Author>
+    <b:Title>A Foray into the Worlds of Animals and Humans: With A Theory of Meaning.</b:Title>
+    <b:Year>2010</b:Year>
+    <b:City>Minneapolis</b:City>
+    <b:Publisher>University of Minnesota</b:Publisher>
+    <b:RefOrder>1</b:RefOrder>
+  </b:Source>
+</b:Sources>
 </file>
 
 <file path=customXml/itemProps1.xml><?xml version="1.0" encoding="utf-8"?>
-<ds:datastoreItem xmlns:ds="http://schemas.openxmlformats.org/officeDocument/2006/customXml" ds:itemID="{4A084D52-678B-4C2C-87F5-F820BEE9341F}">
+<ds:datastoreItem xmlns:ds="http://schemas.openxmlformats.org/officeDocument/2006/customXml" ds:itemID="{934F6254-9B7A-4E2C-969D-F49E2A974381}">
   <ds:schemaRefs>
     <ds:schemaRef ds:uri="http://schemas.openxmlformats.org/officeDocument/2006/bibliography"/>
   </ds:schemaRefs>

</xml_diff>

<commit_message>
changed the Proposed Activities.
</commit_message>
<xml_diff>
--- a/Phd-Thesis_Proposal.docx
+++ b/Phd-Thesis_Proposal.docx
@@ -3403,10 +3403,74 @@
     </w:p>
     <w:p>
       <w:r>
-        <w:t>As a general guideline I’m looking into activities that require constant feedback, that demand a significant percentage of our attention and that have our hands occupied. Additionally I would want to find an activity that will give me the opportunity to use a sensor for something that our human senses are not able to detect.</w:t>
-      </w:r>
-      <w:r>
-        <w:t xml:space="preserve"> For instance, an activity that I would want to propose is sailing. In sailing the skipper has to keep track of various environmental variables. Wind Speed and direction, current and tide. Also keep track of functional variables, trim of the boat and sail. Sailing is a great activity to test cognitive load and its effect by having some of those variables tracked by an external sensor. But sailing does not offer the opportunity of tracking variables not sensed by the body already.</w:t>
+        <w:t>Our mobi</w:t>
+      </w:r>
+      <w:r>
+        <w:t>le devic</w:t>
+      </w:r>
+      <w:r>
+        <w:t>es</w:t>
+      </w:r>
+      <w:r>
+        <w:t xml:space="preserve"> are already creating around us a system of sensory substitution. After all, a cellular signal that can’t be felt by the body is transformed into either sound or vibration for us to know we have a call. But this is just the beginning and mobile synesthesia has limited itself to activities that, as discussed previously, are not allowing for a vast evolution of our experience.</w:t>
+      </w:r>
+    </w:p>
+    <w:p>
+      <w:r>
+        <w:t xml:space="preserve">The Criteria for the activities that I’m proposing is simple. </w:t>
+      </w:r>
+    </w:p>
+    <w:p>
+      <w:pPr>
+        <w:ind w:firstLine="720"/>
+      </w:pPr>
+      <w:r>
+        <w:t>- Even if the mobile device is at the center of this activity, the activity must take place without direct manipulation of the device.</w:t>
+      </w:r>
+    </w:p>
+    <w:p>
+      <w:pPr>
+        <w:ind w:firstLine="720"/>
+      </w:pPr>
+      <w:r>
+        <w:t>- The activity must reduce cognitive load, either by offsetting a sensory loop to another sense or by allowing for artificial monitoring of a variable and only report when significant changes occur.</w:t>
+      </w:r>
+    </w:p>
+    <w:p>
+      <w:pPr>
+        <w:ind w:firstLine="720"/>
+      </w:pPr>
+      <w:r>
+        <w:t>- At least one of the activities must create the opportunity</w:t>
+      </w:r>
+      <w:r>
+        <w:t xml:space="preserve"> of detecting a variable that is currently not sensed by the body.</w:t>
+      </w:r>
+    </w:p>
+    <w:p>
+      <w:r>
+        <w:t>The initial list of activities I propose is:</w:t>
+      </w:r>
+    </w:p>
+    <w:p>
+      <w:pPr>
+        <w:pStyle w:val="Heading3"/>
+      </w:pPr>
+      <w:r>
+        <w:t>Sailing</w:t>
+      </w:r>
+    </w:p>
+    <w:p>
+      <w:r>
+        <w:t>In sailing the skipper has to keep track of various environmental variables. Wind Speed and direction, current and tide. Also keep track of functional variables, trim of the boat and sail. Sailing is a great activity to test cognitive load and its effect by having some of those variables tracked by an external sensor. But sailing does not offer the opportunity of tracking variables not sensed by the body already.</w:t>
+      </w:r>
+    </w:p>
+    <w:p>
+      <w:pPr>
+        <w:pStyle w:val="Heading3"/>
+      </w:pPr>
+      <w:r>
+        <w:t>Driving</w:t>
       </w:r>
     </w:p>
     <w:p>
@@ -3415,22 +3479,36 @@
       </w:r>
     </w:p>
     <w:p>
-      <w:r>
+      <w:pPr>
+        <w:pStyle w:val="Heading3"/>
+      </w:pPr>
+      <w:r>
+        <w:t>Sports and Games</w:t>
+      </w:r>
+    </w:p>
+    <w:p>
+      <w:r>
+        <w:lastRenderedPageBreak/>
         <w:t>Team sports like soccer or basketball might benefit from the knowledge of time left in the period, the position of other players and maybe some specific directions form a coach.</w:t>
       </w:r>
+      <w:r>
+        <w:t xml:space="preserve"> Computer gamers can be an interesting group to test enhanced situational awareness.</w:t>
+      </w:r>
+    </w:p>
+    <w:p>
+      <w:pPr>
+        <w:pStyle w:val="Heading3"/>
+      </w:pPr>
+      <w:r>
+        <w:t>Medicine and Healthcare</w:t>
+      </w:r>
     </w:p>
     <w:p>
       <w:r>
         <w:t xml:space="preserve">Medicine </w:t>
       </w:r>
       <w:r>
-        <w:t>is another context where many people can relate. A system can be developed for p</w:t>
-      </w:r>
-      <w:r>
-        <w:t xml:space="preserve">eople who need to keep a close look at insulin </w:t>
-      </w:r>
-      <w:r>
-        <w:t>levels or blood pressure, or another channel to know the state of artificial devices that sustain their health like pace makers or prosthetic limbs.</w:t>
+        <w:t>is another context where many people can relate. A system can be developed for people who need to keep a close look at insulin levels or blood pressure, or another channel to know the state of artificial devices that sustain their health like pace makers or prosthetic limbs.</w:t>
       </w:r>
     </w:p>
     <w:p>
@@ -3455,8 +3533,70 @@
       <w:r>
         <w:t xml:space="preserve"> </w:t>
       </w:r>
-      <w:bookmarkStart w:id="19" w:name="_GoBack"/>
-      <w:bookmarkEnd w:id="19"/>
+      <w:r>
+        <w:t>While performing an incision, feedback of depth and precise location of the surgical tools inside the body could be a benefit.</w:t>
+      </w:r>
+    </w:p>
+    <w:p>
+      <w:pPr>
+        <w:pStyle w:val="Heading3"/>
+      </w:pPr>
+      <w:r>
+        <w:t>Empathy</w:t>
+      </w:r>
+    </w:p>
+    <w:p>
+      <w:r>
+        <w:t>The ability of transferring the physical and sensory state from one person to another is a recent idea that I think might open up some</w:t>
+      </w:r>
+      <w:r>
+        <w:t xml:space="preserve"> interesting scenarios. A good example of this is the </w:t>
+      </w:r>
+      <w:proofErr w:type="spellStart"/>
+      <w:r>
+        <w:t>Huggies</w:t>
+      </w:r>
+      <w:proofErr w:type="spellEnd"/>
+      <w:r>
+        <w:t xml:space="preserve"> Belly Belt</w:t>
+      </w:r>
+      <w:r>
+        <w:t xml:space="preserve"> </w:t>
+      </w:r>
+      <w:r>
+        <w:fldChar w:fldCharType="begin" w:fldLock="1"/>
+      </w:r>
+      <w:r>
+        <w:instrText>ADDIN CSL_CITATION { "citationItems" : [ { "id" : "ITEM-1", "itemData" : { "URL" : "http://abcnews.go.com/blogs/lifestyle/2013/06/huggies-creates-belt-for-dad-to-feel-the-babys-kick/", "accessed" : { "date-parts" : [ [ "2013", "8", "13" ] ] }, "author" : [ { "dropping-particle" : "", "family" : "Mohney", "given" : "Gillian", "non-dropping-particle" : "", "parse-names" : false, "suffix" : "" } ], "container-title" : "ABC News", "id" : "ITEM-1", "issued" : { "date-parts" : [ [ "2013" ] ] }, "title" : "Huggies Creates Belt for Dad to \u2018Feel\u2019 the Baby\u2019s Kick - ABC News", "type" : "webpage" }, "uris" : [ "http://www.mendeley.com/documents/?uuid=bff9a5a0-f790-4103-a1e8-1fd77d097c12" ] } ], "mendeley" : { "previouslyFormattedCitation" : "[9]" }, "properties" : { "noteIndex" : 0 }, "schema" : "https://github.com/citation-style-language/schema/raw/master/csl-citation.json" }</w:instrText>
+      </w:r>
+      <w:r>
+        <w:fldChar w:fldCharType="separate"/>
+      </w:r>
+      <w:r>
+        <w:rPr>
+          <w:noProof/>
+        </w:rPr>
+        <w:t>[9]</w:t>
+      </w:r>
+      <w:r>
+        <w:fldChar w:fldCharType="end"/>
+      </w:r>
+      <w:r>
+        <w:t xml:space="preserve"> that transfers the baby’s kicks from the mom’s belly to the dad’s belly, creating a very powerful feeling for the dads.</w:t>
+      </w:r>
+    </w:p>
+    <w:p>
+      <w:pPr>
+        <w:pStyle w:val="Heading3"/>
+      </w:pPr>
+      <w:r>
+        <w:t>Environmental Monitoring</w:t>
+      </w:r>
+    </w:p>
+    <w:p>
+      <w:r>
+        <w:t>Many users are interested in the state of pollutants around them. A system that alerts of dangerous pollution levels or the presence of allergens could be very useful.</w:t>
+      </w:r>
     </w:p>
     <w:p>
       <w:pPr>
@@ -3474,82 +3614,87 @@
       <w:pPr>
         <w:pStyle w:val="Heading1"/>
       </w:pPr>
-      <w:bookmarkStart w:id="20" w:name="_Toc366681741"/>
+      <w:bookmarkStart w:id="19" w:name="_Toc366681741"/>
       <w:r>
         <w:lastRenderedPageBreak/>
         <w:t>Timeline</w:t>
       </w:r>
+      <w:bookmarkEnd w:id="19"/>
+    </w:p>
+    <w:p>
+      <w:pPr>
+        <w:pStyle w:val="Heading2"/>
+      </w:pPr>
+      <w:r>
+        <w:t>Pre Phase (September)</w:t>
+      </w:r>
+    </w:p>
+    <w:p>
+      <w:r>
+        <w:t>At this stage I will have to decide at least 3 different contexts in which I will test systems of Digital Synesthesia. These contexts will have to be general enough so that they prove the value and applicability of the system in many other contexts and they should be different enough from each other so that a great breath of possibilities can be derived without much overlap.</w:t>
+      </w:r>
+    </w:p>
+    <w:p>
+      <w:r>
+        <w:t>Also I will set up a proposal defense.</w:t>
+      </w:r>
+    </w:p>
+    <w:p>
+      <w:pPr>
+        <w:pStyle w:val="Heading2"/>
+      </w:pPr>
+      <w:bookmarkStart w:id="20" w:name="_Toc366681742"/>
+      <w:r>
+        <w:t>Phase One</w:t>
+      </w:r>
+      <w:r>
+        <w:t xml:space="preserve"> (October </w:t>
+      </w:r>
+      <w:bookmarkStart w:id="21" w:name="_Toc366681743"/>
       <w:bookmarkEnd w:id="20"/>
+      <w:r>
+        <w:t>2013 – January 2014)</w:t>
+      </w:r>
+      <w:bookmarkEnd w:id="21"/>
+    </w:p>
+    <w:p>
+      <w:r>
+        <w:t>This is the development stage. Fabrication and initial testing will be made of each of the systems for the contexts chosen. Extra attention will be put on the mobility of the system and its future deployment outside the lab.</w:t>
+      </w:r>
     </w:p>
     <w:p>
       <w:pPr>
         <w:pStyle w:val="Heading2"/>
       </w:pPr>
-      <w:bookmarkStart w:id="21" w:name="_Toc366681742"/>
-      <w:r>
-        <w:t>Phase One</w:t>
-      </w:r>
-      <w:r>
-        <w:t xml:space="preserve"> (October – November 2013)</w:t>
-      </w:r>
-      <w:bookmarkEnd w:id="21"/>
-    </w:p>
-    <w:p>
-      <w:r>
-        <w:t>At this stage I will have to decide at least 3 different contexts in which I will test systems of Digital Synesthesia. These contexts will have to be general enough so that they prove the value and applicability of the system in many other contexts and they should be different enough from each other so that a great breath of possibilities can be derived without much overlap.</w:t>
+      <w:bookmarkStart w:id="22" w:name="_Toc366681744"/>
+      <w:r>
+        <w:t>Phase Three</w:t>
+      </w:r>
+      <w:r>
+        <w:t xml:space="preserve"> (February - April 2014)</w:t>
+      </w:r>
+      <w:bookmarkEnd w:id="22"/>
+    </w:p>
+    <w:p>
+      <w:r>
+        <w:t>User Testing will be done with the systems in a controlled environment.</w:t>
       </w:r>
     </w:p>
     <w:p>
       <w:pPr>
         <w:pStyle w:val="Heading2"/>
       </w:pPr>
-      <w:bookmarkStart w:id="22" w:name="_Toc366681743"/>
-      <w:r>
-        <w:t>Phase Two</w:t>
-      </w:r>
-      <w:r>
-        <w:t xml:space="preserve"> (November 2013 – January 2014)</w:t>
-      </w:r>
-      <w:bookmarkEnd w:id="22"/>
-    </w:p>
-    <w:p>
-      <w:r>
-        <w:t>This is the development stage. Fabrication and initial testing will be made of each of the systems for the contexts chosen. Extra attention will be put on the mobility of the system and its future deployment outside the lab.</w:t>
-      </w:r>
-    </w:p>
-    <w:p>
-      <w:pPr>
-        <w:pStyle w:val="Heading2"/>
-      </w:pPr>
-      <w:bookmarkStart w:id="23" w:name="_Toc366681744"/>
-      <w:r>
-        <w:t>Phase Three</w:t>
-      </w:r>
-      <w:r>
-        <w:t xml:space="preserve"> (February - April 2014)</w:t>
+      <w:bookmarkStart w:id="23" w:name="_Toc366681745"/>
+      <w:r>
+        <w:t>Phase Four (</w:t>
+      </w:r>
+      <w:r>
+        <w:t>May - June</w:t>
+      </w:r>
+      <w:r>
+        <w:t xml:space="preserve"> 2014)</w:t>
       </w:r>
       <w:bookmarkEnd w:id="23"/>
-    </w:p>
-    <w:p>
-      <w:r>
-        <w:t>User Testing will be done with the systems in a controlled environment.</w:t>
-      </w:r>
-    </w:p>
-    <w:p>
-      <w:pPr>
-        <w:pStyle w:val="Heading2"/>
-      </w:pPr>
-      <w:bookmarkStart w:id="24" w:name="_Toc366681745"/>
-      <w:r>
-        <w:t>Phase Four (</w:t>
-      </w:r>
-      <w:r>
-        <w:t>May - June</w:t>
-      </w:r>
-      <w:r>
-        <w:t xml:space="preserve"> 2014)</w:t>
-      </w:r>
-      <w:bookmarkEnd w:id="24"/>
     </w:p>
     <w:p>
       <w:pPr>
@@ -3573,18 +3718,20 @@
       <w:pPr>
         <w:pStyle w:val="Heading1"/>
       </w:pPr>
-      <w:bookmarkStart w:id="25" w:name="_Toc366681746"/>
+      <w:bookmarkStart w:id="24" w:name="_Toc366681746"/>
       <w:r>
         <w:lastRenderedPageBreak/>
         <w:t>References</w:t>
       </w:r>
+      <w:bookmarkStart w:id="25" w:name="_GoBack"/>
+      <w:bookmarkEnd w:id="24"/>
       <w:bookmarkEnd w:id="25"/>
     </w:p>
     <w:p>
       <w:pPr>
         <w:pStyle w:val="NormalWeb"/>
         <w:ind w:left="640" w:hanging="640"/>
-        <w:divId w:val="1007638940"/>
+        <w:divId w:val="528178710"/>
         <w:rPr>
           <w:rFonts w:ascii="Calibri" w:hAnsi="Calibri" w:cs="Calibri"/>
           <w:noProof/>
@@ -3635,7 +3782,7 @@
       <w:pPr>
         <w:pStyle w:val="NormalWeb"/>
         <w:ind w:left="640" w:hanging="640"/>
-        <w:divId w:val="1007638940"/>
+        <w:divId w:val="528178710"/>
         <w:rPr>
           <w:rFonts w:ascii="Calibri" w:hAnsi="Calibri" w:cs="Calibri"/>
           <w:noProof/>
@@ -3661,7 +3808,7 @@
       <w:pPr>
         <w:pStyle w:val="NormalWeb"/>
         <w:ind w:left="640" w:hanging="640"/>
-        <w:divId w:val="1007638940"/>
+        <w:divId w:val="528178710"/>
         <w:rPr>
           <w:rFonts w:ascii="Calibri" w:hAnsi="Calibri" w:cs="Calibri"/>
           <w:noProof/>
@@ -3703,7 +3850,7 @@
       <w:pPr>
         <w:pStyle w:val="NormalWeb"/>
         <w:ind w:left="640" w:hanging="640"/>
-        <w:divId w:val="1007638940"/>
+        <w:divId w:val="528178710"/>
         <w:rPr>
           <w:rFonts w:ascii="Calibri" w:hAnsi="Calibri" w:cs="Calibri"/>
           <w:noProof/>
@@ -3745,7 +3892,7 @@
       <w:pPr>
         <w:pStyle w:val="NormalWeb"/>
         <w:ind w:left="640" w:hanging="640"/>
-        <w:divId w:val="1007638940"/>
+        <w:divId w:val="528178710"/>
         <w:rPr>
           <w:rFonts w:ascii="Calibri" w:hAnsi="Calibri" w:cs="Calibri"/>
           <w:noProof/>
@@ -3771,7 +3918,7 @@
       <w:pPr>
         <w:pStyle w:val="NormalWeb"/>
         <w:ind w:left="640" w:hanging="640"/>
-        <w:divId w:val="1007638940"/>
+        <w:divId w:val="528178710"/>
         <w:rPr>
           <w:rFonts w:ascii="Calibri" w:hAnsi="Calibri" w:cs="Calibri"/>
           <w:noProof/>
@@ -3813,7 +3960,7 @@
       <w:pPr>
         <w:pStyle w:val="NormalWeb"/>
         <w:ind w:left="640" w:hanging="640"/>
-        <w:divId w:val="1007638940"/>
+        <w:divId w:val="528178710"/>
         <w:rPr>
           <w:rFonts w:ascii="Calibri" w:hAnsi="Calibri" w:cs="Calibri"/>
           <w:noProof/>
@@ -3855,7 +4002,7 @@
       <w:pPr>
         <w:pStyle w:val="NormalWeb"/>
         <w:ind w:left="640" w:hanging="640"/>
-        <w:divId w:val="1007638940"/>
+        <w:divId w:val="528178710"/>
         <w:rPr>
           <w:rFonts w:ascii="Calibri" w:hAnsi="Calibri" w:cs="Calibri"/>
           <w:noProof/>
@@ -3890,27 +4037,62 @@
           <w:rFonts w:ascii="Calibri" w:hAnsi="Calibri" w:cs="Calibri"/>
           <w:noProof/>
         </w:rPr>
-        <w:t xml:space="preserve">, vol. 50, no. 24, pp. 2600–2604, Oct. 2006. </w:t>
+        <w:t>, vol. 50, no. 24, pp. 2600–2604, Oct. 2006.</w:t>
       </w:r>
     </w:p>
     <w:p>
       <w:pPr>
         <w:pStyle w:val="NormalWeb"/>
         <w:ind w:left="640" w:hanging="640"/>
-        <w:divId w:val="2059158011"/>
+        <w:divId w:val="528178710"/>
+        <w:rPr>
+          <w:rFonts w:ascii="Calibri" w:hAnsi="Calibri" w:cs="Calibri"/>
+          <w:noProof/>
+        </w:rPr>
+      </w:pPr>
+      <w:r>
+        <w:rPr>
+          <w:rFonts w:ascii="Calibri" w:hAnsi="Calibri" w:cs="Calibri"/>
+          <w:noProof/>
+        </w:rPr>
+        <w:t>[9]</w:t>
+      </w:r>
+      <w:r>
+        <w:rPr>
+          <w:rFonts w:ascii="Calibri" w:hAnsi="Calibri" w:cs="Calibri"/>
+          <w:noProof/>
+        </w:rPr>
+        <w:tab/>
+        <w:t xml:space="preserve">G. Mohney, “Huggies Creates Belt for Dad to ‘Feel’ the Baby’s Kick - ABC News,” </w:t>
+      </w:r>
+      <w:r>
+        <w:rPr>
+          <w:rFonts w:ascii="Calibri" w:hAnsi="Calibri" w:cs="Calibri"/>
+          <w:i/>
+          <w:iCs/>
+          <w:noProof/>
+        </w:rPr>
+        <w:t>ABC News</w:t>
+      </w:r>
+      <w:r>
+        <w:rPr>
+          <w:rFonts w:ascii="Calibri" w:hAnsi="Calibri" w:cs="Calibri"/>
+          <w:noProof/>
+        </w:rPr>
+        <w:t xml:space="preserve">, 2013. [Online]. Available: http://abcnews.go.com/blogs/lifestyle/2013/06/huggies-creates-belt-for-dad-to-feel-the-babys-kick/. [Accessed: 13-Aug-2013]. </w:t>
+      </w:r>
+    </w:p>
+    <w:p>
+      <w:pPr>
+        <w:pStyle w:val="NormalWeb"/>
+        <w:ind w:left="640" w:hanging="640"/>
+        <w:divId w:val="1007638940"/>
       </w:pPr>
       <w:r>
         <w:fldChar w:fldCharType="end"/>
       </w:r>
     </w:p>
     <w:p>
-      <w:pPr>
-        <w:rPr>
-          <w:spacing w:val="5"/>
-          <w:sz w:val="32"/>
-          <w:szCs w:val="32"/>
-        </w:rPr>
-      </w:pPr>
       <w:r>
         <w:br w:type="page"/>
       </w:r>
@@ -3919,9 +4101,13 @@
       <w:pPr>
         <w:pStyle w:val="Heading1"/>
       </w:pPr>
+    </w:p>
+    <w:p>
+      <w:pPr>
+        <w:pStyle w:val="Heading1"/>
+      </w:pPr>
       <w:bookmarkStart w:id="26" w:name="_Toc366681747"/>
       <w:r>
-        <w:lastRenderedPageBreak/>
         <w:t>Bio</w:t>
       </w:r>
       <w:bookmarkEnd w:id="26"/>
@@ -4055,7 +4241,7 @@
           <w:rPr>
             <w:noProof/>
           </w:rPr>
-          <w:t>4</w:t>
+          <w:t>11</w:t>
         </w:r>
         <w:r>
           <w:rPr>
@@ -6540,13 +6726,38 @@
     <b:Year>2010</b:Year>
     <b:City>Minneapolis</b:City>
     <b:Publisher>University of Minnesota</b:Publisher>
+    <b:RefOrder>2</b:RefOrder>
+  </b:Source>
+  <b:Source>
+    <b:Tag>Gil13</b:Tag>
+    <b:SourceType>InternetSite</b:SourceType>
+    <b:Guid>{C47E38C9-CD0A-45FA-8B93-2C624BC10D11}</b:Guid>
+    <b:Title>ABC News</b:Title>
+    <b:Year>2013</b:Year>
+    <b:Author>
+      <b:Author>
+        <b:NameList>
+          <b:Person>
+            <b:Last>Mohney</b:Last>
+            <b:First>Gillian</b:First>
+          </b:Person>
+        </b:NameList>
+      </b:Author>
+    </b:Author>
+    <b:ProductionCompany>ABC</b:ProductionCompany>
+    <b:Month>June</b:Month>
+    <b:Day>14</b:Day>
+    <b:YearAccessed>2013</b:YearAccessed>
+    <b:MonthAccessed>August</b:MonthAccessed>
+    <b:DayAccessed>10</b:DayAccessed>
+    <b:URL>http://abcnews.go.com/blogs/lifestyle/2013/06/huggies-creates-belt-for-dad-to-feel-the-babys-kick/</b:URL>
     <b:RefOrder>1</b:RefOrder>
   </b:Source>
 </b:Sources>
 </file>
 
 <file path=customXml/itemProps1.xml><?xml version="1.0" encoding="utf-8"?>
-<ds:datastoreItem xmlns:ds="http://schemas.openxmlformats.org/officeDocument/2006/customXml" ds:itemID="{CB9C0BD4-A50A-4B9B-8194-9983FD160087}">
+<ds:datastoreItem xmlns:ds="http://schemas.openxmlformats.org/officeDocument/2006/customXml" ds:itemID="{FD5BFAA9-4DB3-4C9C-9028-AA5AAFDE21AC}">
   <ds:schemaRefs>
     <ds:schemaRef ds:uri="http://schemas.openxmlformats.org/officeDocument/2006/bibliography"/>
   </ds:schemaRefs>

</xml_diff>

<commit_message>
CHANGED: Proposed Activities to final proposed.
Indoor Navigation
Poker
Ultrasonic touch.
</commit_message>
<xml_diff>
--- a/Phd-Thesis_Proposal.docx
+++ b/Phd-Thesis_Proposal.docx
@@ -7,7 +7,7 @@
         <w:pStyle w:val="Heading1"/>
         <w:jc w:val="center"/>
       </w:pPr>
-      <w:bookmarkStart w:id="0" w:name="_Toc366681723"/>
+      <w:bookmarkStart w:id="0" w:name="_Toc372716075"/>
       <w:r>
         <w:t>Digital Synesthes</w:t>
       </w:r>
@@ -37,8 +37,13 @@
         <w:jc w:val="center"/>
       </w:pPr>
       <w:r>
-        <w:t>Santiago Eloy Alfaro Bernate</w:t>
-      </w:r>
+        <w:t xml:space="preserve">Santiago Eloy Alfaro </w:t>
+      </w:r>
+      <w:proofErr w:type="spellStart"/>
+      <w:r>
+        <w:t>Bernate</w:t>
+      </w:r>
+      <w:proofErr w:type="spellEnd"/>
     </w:p>
     <w:p>
       <w:pPr>
@@ -91,8 +96,13 @@
       <w:pPr>
         <w:jc w:val="center"/>
       </w:pPr>
-      <w:r>
-        <w:t>at the</w:t>
+      <w:proofErr w:type="gramStart"/>
+      <w:r>
+        <w:t>at</w:t>
+      </w:r>
+      <w:proofErr w:type="gramEnd"/>
+      <w:r>
+        <w:t xml:space="preserve"> the</w:t>
       </w:r>
     </w:p>
     <w:p>
@@ -343,7 +353,15 @@
         <w:jc w:val="right"/>
       </w:pPr>
       <w:r>
-        <w:t>V. Michael Bove Jr.</w:t>
+        <w:t xml:space="preserve">V. Michael </w:t>
+      </w:r>
+      <w:proofErr w:type="spellStart"/>
+      <w:r>
+        <w:t>Bove</w:t>
+      </w:r>
+      <w:proofErr w:type="spellEnd"/>
+      <w:r>
+        <w:t xml:space="preserve"> Jr.</w:t>
       </w:r>
       <w:r>
         <w:t xml:space="preserve"> </w:t>
@@ -460,8 +478,13 @@
         <w:jc w:val="right"/>
       </w:pPr>
       <w:r>
-        <w:t>Joseph Paradiso</w:t>
-      </w:r>
+        <w:t xml:space="preserve">Joseph </w:t>
+      </w:r>
+      <w:proofErr w:type="spellStart"/>
+      <w:r>
+        <w:t>Paradiso</w:t>
+      </w:r>
+      <w:proofErr w:type="spellEnd"/>
     </w:p>
     <w:p>
       <w:pPr>
@@ -577,8 +600,13 @@
         <w:jc w:val="right"/>
       </w:pPr>
       <w:r>
-        <w:t>Kevin Slavin</w:t>
-      </w:r>
+        <w:t xml:space="preserve">Kevin </w:t>
+      </w:r>
+      <w:proofErr w:type="spellStart"/>
+      <w:r>
+        <w:t>Slavin</w:t>
+      </w:r>
+      <w:proofErr w:type="spellEnd"/>
       <w:r>
         <w:t xml:space="preserve"> </w:t>
       </w:r>
@@ -610,7 +638,7 @@
       <w:pPr>
         <w:pStyle w:val="Heading1"/>
       </w:pPr>
-      <w:bookmarkStart w:id="1" w:name="_Toc366681724"/>
+      <w:bookmarkStart w:id="1" w:name="_Toc372716076"/>
       <w:r>
         <w:lastRenderedPageBreak/>
         <w:t>Executive Summary</w:t>
@@ -813,7 +841,7 @@
           <w:r>
             <w:fldChar w:fldCharType="separate"/>
           </w:r>
-          <w:hyperlink w:anchor="_Toc366681723" w:history="1">
+          <w:hyperlink w:anchor="_Toc372716075" w:history="1">
             <w:r>
               <w:rPr>
                 <w:rStyle w:val="Hyperlink"/>
@@ -840,7 +868,7 @@
                 <w:noProof/>
                 <w:webHidden/>
               </w:rPr>
-              <w:instrText xml:space="preserve"> PAGEREF _Toc366681723 \h </w:instrText>
+              <w:instrText xml:space="preserve"> PAGEREF _Toc372716075 \h </w:instrText>
             </w:r>
             <w:r>
               <w:rPr>
@@ -883,7 +911,7 @@
               <w:szCs w:val="22"/>
             </w:rPr>
           </w:pPr>
-          <w:hyperlink w:anchor="_Toc366681724" w:history="1">
+          <w:hyperlink w:anchor="_Toc372716076" w:history="1">
             <w:r>
               <w:rPr>
                 <w:rStyle w:val="Hyperlink"/>
@@ -910,7 +938,7 @@
                 <w:noProof/>
                 <w:webHidden/>
               </w:rPr>
-              <w:instrText xml:space="preserve"> PAGEREF _Toc366681724 \h </w:instrText>
+              <w:instrText xml:space="preserve"> PAGEREF _Toc372716076 \h </w:instrText>
             </w:r>
             <w:r>
               <w:rPr>
@@ -953,7 +981,7 @@
               <w:szCs w:val="22"/>
             </w:rPr>
           </w:pPr>
-          <w:hyperlink w:anchor="_Toc366681725" w:history="1">
+          <w:hyperlink w:anchor="_Toc372716077" w:history="1">
             <w:r>
               <w:rPr>
                 <w:rStyle w:val="Hyperlink"/>
@@ -980,7 +1008,7 @@
                 <w:noProof/>
                 <w:webHidden/>
               </w:rPr>
-              <w:instrText xml:space="preserve"> PAGEREF _Toc366681725 \h </w:instrText>
+              <w:instrText xml:space="preserve"> PAGEREF _Toc372716077 \h </w:instrText>
             </w:r>
             <w:r>
               <w:rPr>
@@ -1000,7 +1028,7 @@
                 <w:noProof/>
                 <w:webHidden/>
               </w:rPr>
-              <w:t>5</w:t>
+              <w:t>6</w:t>
             </w:r>
             <w:r>
               <w:rPr>
@@ -1023,7 +1051,7 @@
               <w:szCs w:val="22"/>
             </w:rPr>
           </w:pPr>
-          <w:hyperlink w:anchor="_Toc366681726" w:history="1">
+          <w:hyperlink w:anchor="_Toc372716078" w:history="1">
             <w:r>
               <w:rPr>
                 <w:rStyle w:val="Hyperlink"/>
@@ -1050,7 +1078,7 @@
                 <w:noProof/>
                 <w:webHidden/>
               </w:rPr>
-              <w:instrText xml:space="preserve"> PAGEREF _Toc366681726 \h </w:instrText>
+              <w:instrText xml:space="preserve"> PAGEREF _Toc372716078 \h </w:instrText>
             </w:r>
             <w:r>
               <w:rPr>
@@ -1070,7 +1098,7 @@
                 <w:noProof/>
                 <w:webHidden/>
               </w:rPr>
-              <w:t>6</w:t>
+              <w:t>7</w:t>
             </w:r>
             <w:r>
               <w:rPr>
@@ -1093,7 +1121,7 @@
               <w:szCs w:val="22"/>
             </w:rPr>
           </w:pPr>
-          <w:hyperlink w:anchor="_Toc366681727" w:history="1">
+          <w:hyperlink w:anchor="_Toc372716079" w:history="1">
             <w:r>
               <w:rPr>
                 <w:rStyle w:val="Hyperlink"/>
@@ -1120,7 +1148,7 @@
                 <w:noProof/>
                 <w:webHidden/>
               </w:rPr>
-              <w:instrText xml:space="preserve"> PAGEREF _Toc366681727 \h </w:instrText>
+              <w:instrText xml:space="preserve"> PAGEREF _Toc372716079 \h </w:instrText>
             </w:r>
             <w:r>
               <w:rPr>
@@ -1140,7 +1168,7 @@
                 <w:noProof/>
                 <w:webHidden/>
               </w:rPr>
-              <w:t>6</w:t>
+              <w:t>7</w:t>
             </w:r>
             <w:r>
               <w:rPr>
@@ -1163,7 +1191,7 @@
               <w:szCs w:val="22"/>
             </w:rPr>
           </w:pPr>
-          <w:hyperlink w:anchor="_Toc366681728" w:history="1">
+          <w:hyperlink w:anchor="_Toc372716080" w:history="1">
             <w:r>
               <w:rPr>
                 <w:rStyle w:val="Hyperlink"/>
@@ -1190,7 +1218,7 @@
                 <w:noProof/>
                 <w:webHidden/>
               </w:rPr>
-              <w:instrText xml:space="preserve"> PAGEREF _Toc366681728 \h </w:instrText>
+              <w:instrText xml:space="preserve"> PAGEREF _Toc372716080 \h </w:instrText>
             </w:r>
             <w:r>
               <w:rPr>
@@ -1210,7 +1238,7 @@
                 <w:noProof/>
                 <w:webHidden/>
               </w:rPr>
-              <w:t>6</w:t>
+              <w:t>7</w:t>
             </w:r>
             <w:r>
               <w:rPr>
@@ -1233,7 +1261,7 @@
               <w:szCs w:val="22"/>
             </w:rPr>
           </w:pPr>
-          <w:hyperlink w:anchor="_Toc366681729" w:history="1">
+          <w:hyperlink w:anchor="_Toc372716081" w:history="1">
             <w:r>
               <w:rPr>
                 <w:rStyle w:val="Hyperlink"/>
@@ -1260,7 +1288,7 @@
                 <w:noProof/>
                 <w:webHidden/>
               </w:rPr>
-              <w:instrText xml:space="preserve"> PAGEREF _Toc366681729 \h </w:instrText>
+              <w:instrText xml:space="preserve"> PAGEREF _Toc372716081 \h </w:instrText>
             </w:r>
             <w:r>
               <w:rPr>
@@ -1280,7 +1308,7 @@
                 <w:noProof/>
                 <w:webHidden/>
               </w:rPr>
-              <w:t>6</w:t>
+              <w:t>7</w:t>
             </w:r>
             <w:r>
               <w:rPr>
@@ -1303,7 +1331,7 @@
               <w:szCs w:val="22"/>
             </w:rPr>
           </w:pPr>
-          <w:hyperlink w:anchor="_Toc366681730" w:history="1">
+          <w:hyperlink w:anchor="_Toc372716082" w:history="1">
             <w:r>
               <w:rPr>
                 <w:rStyle w:val="Hyperlink"/>
@@ -1330,7 +1358,7 @@
                 <w:noProof/>
                 <w:webHidden/>
               </w:rPr>
-              <w:instrText xml:space="preserve"> PAGEREF _Toc366681730 \h </w:instrText>
+              <w:instrText xml:space="preserve"> PAGEREF _Toc372716082 \h </w:instrText>
             </w:r>
             <w:r>
               <w:rPr>
@@ -1350,7 +1378,7 @@
                 <w:noProof/>
                 <w:webHidden/>
               </w:rPr>
-              <w:t>6</w:t>
+              <w:t>7</w:t>
             </w:r>
             <w:r>
               <w:rPr>
@@ -1373,7 +1401,7 @@
               <w:szCs w:val="22"/>
             </w:rPr>
           </w:pPr>
-          <w:hyperlink w:anchor="_Toc366681731" w:history="1">
+          <w:hyperlink w:anchor="_Toc372716083" w:history="1">
             <w:r>
               <w:rPr>
                 <w:rStyle w:val="Hyperlink"/>
@@ -1400,7 +1428,7 @@
                 <w:noProof/>
                 <w:webHidden/>
               </w:rPr>
-              <w:instrText xml:space="preserve"> PAGEREF _Toc366681731 \h </w:instrText>
+              <w:instrText xml:space="preserve"> PAGEREF _Toc372716083 \h </w:instrText>
             </w:r>
             <w:r>
               <w:rPr>
@@ -1420,7 +1448,7 @@
                 <w:noProof/>
                 <w:webHidden/>
               </w:rPr>
-              <w:t>8</w:t>
+              <w:t>9</w:t>
             </w:r>
             <w:r>
               <w:rPr>
@@ -1443,7 +1471,7 @@
               <w:szCs w:val="22"/>
             </w:rPr>
           </w:pPr>
-          <w:hyperlink w:anchor="_Toc366681732" w:history="1">
+          <w:hyperlink w:anchor="_Toc372716084" w:history="1">
             <w:r>
               <w:rPr>
                 <w:rStyle w:val="Hyperlink"/>
@@ -1470,7 +1498,7 @@
                 <w:noProof/>
                 <w:webHidden/>
               </w:rPr>
-              <w:instrText xml:space="preserve"> PAGEREF _Toc366681732 \h </w:instrText>
+              <w:instrText xml:space="preserve"> PAGEREF _Toc372716084 \h </w:instrText>
             </w:r>
             <w:r>
               <w:rPr>
@@ -1490,7 +1518,7 @@
                 <w:noProof/>
                 <w:webHidden/>
               </w:rPr>
-              <w:t>8</w:t>
+              <w:t>9</w:t>
             </w:r>
             <w:r>
               <w:rPr>
@@ -1513,7 +1541,7 @@
               <w:szCs w:val="22"/>
             </w:rPr>
           </w:pPr>
-          <w:hyperlink w:anchor="_Toc366681733" w:history="1">
+          <w:hyperlink w:anchor="_Toc372716085" w:history="1">
             <w:r>
               <w:rPr>
                 <w:rStyle w:val="Hyperlink"/>
@@ -1540,7 +1568,7 @@
                 <w:noProof/>
                 <w:webHidden/>
               </w:rPr>
-              <w:instrText xml:space="preserve"> PAGEREF _Toc366681733 \h </w:instrText>
+              <w:instrText xml:space="preserve"> PAGEREF _Toc372716085 \h </w:instrText>
             </w:r>
             <w:r>
               <w:rPr>
@@ -1560,7 +1588,7 @@
                 <w:noProof/>
                 <w:webHidden/>
               </w:rPr>
-              <w:t>8</w:t>
+              <w:t>9</w:t>
             </w:r>
             <w:r>
               <w:rPr>
@@ -1583,7 +1611,7 @@
               <w:szCs w:val="22"/>
             </w:rPr>
           </w:pPr>
-          <w:hyperlink w:anchor="_Toc366681734" w:history="1">
+          <w:hyperlink w:anchor="_Toc372716086" w:history="1">
             <w:r>
               <w:rPr>
                 <w:rStyle w:val="Hyperlink"/>
@@ -1610,7 +1638,7 @@
                 <w:noProof/>
                 <w:webHidden/>
               </w:rPr>
-              <w:instrText xml:space="preserve"> PAGEREF _Toc366681734 \h </w:instrText>
+              <w:instrText xml:space="preserve"> PAGEREF _Toc372716086 \h </w:instrText>
             </w:r>
             <w:r>
               <w:rPr>
@@ -1630,7 +1658,7 @@
                 <w:noProof/>
                 <w:webHidden/>
               </w:rPr>
-              <w:t>8</w:t>
+              <w:t>9</w:t>
             </w:r>
             <w:r>
               <w:rPr>
@@ -1653,7 +1681,7 @@
               <w:szCs w:val="22"/>
             </w:rPr>
           </w:pPr>
-          <w:hyperlink w:anchor="_Toc366681735" w:history="1">
+          <w:hyperlink w:anchor="_Toc372716087" w:history="1">
             <w:r>
               <w:rPr>
                 <w:rStyle w:val="Hyperlink"/>
@@ -1680,7 +1708,7 @@
                 <w:noProof/>
                 <w:webHidden/>
               </w:rPr>
-              <w:instrText xml:space="preserve"> PAGEREF _Toc366681735 \h </w:instrText>
+              <w:instrText xml:space="preserve"> PAGEREF _Toc372716087 \h </w:instrText>
             </w:r>
             <w:r>
               <w:rPr>
@@ -1700,7 +1728,7 @@
                 <w:noProof/>
                 <w:webHidden/>
               </w:rPr>
-              <w:t>8</w:t>
+              <w:t>9</w:t>
             </w:r>
             <w:r>
               <w:rPr>
@@ -1723,7 +1751,7 @@
               <w:szCs w:val="22"/>
             </w:rPr>
           </w:pPr>
-          <w:hyperlink w:anchor="_Toc366681736" w:history="1">
+          <w:hyperlink w:anchor="_Toc372716088" w:history="1">
             <w:r>
               <w:rPr>
                 <w:rStyle w:val="Hyperlink"/>
@@ -1758,7 +1786,7 @@
                 <w:noProof/>
                 <w:webHidden/>
               </w:rPr>
-              <w:instrText xml:space="preserve"> PAGEREF _Toc366681736 \h </w:instrText>
+              <w:instrText xml:space="preserve"> PAGEREF _Toc372716088 \h </w:instrText>
             </w:r>
             <w:r>
               <w:rPr>
@@ -1778,7 +1806,7 @@
                 <w:noProof/>
                 <w:webHidden/>
               </w:rPr>
-              <w:t>8</w:t>
+              <w:t>9</w:t>
             </w:r>
             <w:r>
               <w:rPr>
@@ -1801,7 +1829,7 @@
               <w:szCs w:val="22"/>
             </w:rPr>
           </w:pPr>
-          <w:hyperlink w:anchor="_Toc366681737" w:history="1">
+          <w:hyperlink w:anchor="_Toc372716089" w:history="1">
             <w:r>
               <w:rPr>
                 <w:rStyle w:val="Hyperlink"/>
@@ -1828,7 +1856,7 @@
                 <w:noProof/>
                 <w:webHidden/>
               </w:rPr>
-              <w:instrText xml:space="preserve"> PAGEREF _Toc366681737 \h </w:instrText>
+              <w:instrText xml:space="preserve"> PAGEREF _Toc372716089 \h </w:instrText>
             </w:r>
             <w:r>
               <w:rPr>
@@ -1848,7 +1876,7 @@
                 <w:noProof/>
                 <w:webHidden/>
               </w:rPr>
-              <w:t>8</w:t>
+              <w:t>9</w:t>
             </w:r>
             <w:r>
               <w:rPr>
@@ -1871,7 +1899,7 @@
               <w:szCs w:val="22"/>
             </w:rPr>
           </w:pPr>
-          <w:hyperlink w:anchor="_Toc366681738" w:history="1">
+          <w:hyperlink w:anchor="_Toc372716090" w:history="1">
             <w:r>
               <w:rPr>
                 <w:rStyle w:val="Hyperlink"/>
@@ -1898,7 +1926,7 @@
                 <w:noProof/>
                 <w:webHidden/>
               </w:rPr>
-              <w:instrText xml:space="preserve"> PAGEREF _Toc366681738 \h </w:instrText>
+              <w:instrText xml:space="preserve"> PAGEREF _Toc372716090 \h </w:instrText>
             </w:r>
             <w:r>
               <w:rPr>
@@ -1918,7 +1946,7 @@
                 <w:noProof/>
                 <w:webHidden/>
               </w:rPr>
-              <w:t>9</w:t>
+              <w:t>10</w:t>
             </w:r>
             <w:r>
               <w:rPr>
@@ -1941,7 +1969,7 @@
               <w:szCs w:val="22"/>
             </w:rPr>
           </w:pPr>
-          <w:hyperlink w:anchor="_Toc366681739" w:history="1">
+          <w:hyperlink w:anchor="_Toc372716091" w:history="1">
             <w:r>
               <w:rPr>
                 <w:rStyle w:val="Hyperlink"/>
@@ -1968,7 +1996,7 @@
                 <w:noProof/>
                 <w:webHidden/>
               </w:rPr>
-              <w:instrText xml:space="preserve"> PAGEREF _Toc366681739 \h </w:instrText>
+              <w:instrText xml:space="preserve"> PAGEREF _Toc372716091 \h </w:instrText>
             </w:r>
             <w:r>
               <w:rPr>
@@ -1988,7 +2016,7 @@
                 <w:noProof/>
                 <w:webHidden/>
               </w:rPr>
-              <w:t>10</w:t>
+              <w:t>11</w:t>
             </w:r>
             <w:r>
               <w:rPr>
@@ -2011,7 +2039,7 @@
               <w:szCs w:val="22"/>
             </w:rPr>
           </w:pPr>
-          <w:hyperlink w:anchor="_Toc366681740" w:history="1">
+          <w:hyperlink w:anchor="_Toc372716092" w:history="1">
             <w:r>
               <w:rPr>
                 <w:rStyle w:val="Hyperlink"/>
@@ -2038,7 +2066,7 @@
                 <w:noProof/>
                 <w:webHidden/>
               </w:rPr>
-              <w:instrText xml:space="preserve"> PAGEREF _Toc366681740 \h </w:instrText>
+              <w:instrText xml:space="preserve"> PAGEREF _Toc372716092 \h </w:instrText>
             </w:r>
             <w:r>
               <w:rPr>
@@ -2058,7 +2086,217 @@
                 <w:noProof/>
                 <w:webHidden/>
               </w:rPr>
-              <w:t>11</w:t>
+              <w:t>12</w:t>
+            </w:r>
+            <w:r>
+              <w:rPr>
+                <w:noProof/>
+                <w:webHidden/>
+              </w:rPr>
+              <w:fldChar w:fldCharType="end"/>
+            </w:r>
+          </w:hyperlink>
+        </w:p>
+        <w:p>
+          <w:pPr>
+            <w:pStyle w:val="TOC3"/>
+            <w:tabs>
+              <w:tab w:val="right" w:leader="dot" w:pos="9350"/>
+            </w:tabs>
+            <w:rPr>
+              <w:noProof/>
+              <w:sz w:val="22"/>
+              <w:szCs w:val="22"/>
+            </w:rPr>
+          </w:pPr>
+          <w:hyperlink w:anchor="_Toc372716093" w:history="1">
+            <w:r>
+              <w:rPr>
+                <w:rStyle w:val="Hyperlink"/>
+                <w:noProof/>
+              </w:rPr>
+              <w:t>Indoor Navigation</w:t>
+            </w:r>
+            <w:r>
+              <w:rPr>
+                <w:noProof/>
+                <w:webHidden/>
+              </w:rPr>
+              <w:tab/>
+            </w:r>
+            <w:r>
+              <w:rPr>
+                <w:noProof/>
+                <w:webHidden/>
+              </w:rPr>
+              <w:fldChar w:fldCharType="begin"/>
+            </w:r>
+            <w:r>
+              <w:rPr>
+                <w:noProof/>
+                <w:webHidden/>
+              </w:rPr>
+              <w:instrText xml:space="preserve"> PAGEREF _Toc372716093 \h </w:instrText>
+            </w:r>
+            <w:r>
+              <w:rPr>
+                <w:noProof/>
+                <w:webHidden/>
+              </w:rPr>
+            </w:r>
+            <w:r>
+              <w:rPr>
+                <w:noProof/>
+                <w:webHidden/>
+              </w:rPr>
+              <w:fldChar w:fldCharType="separate"/>
+            </w:r>
+            <w:r>
+              <w:rPr>
+                <w:noProof/>
+                <w:webHidden/>
+              </w:rPr>
+              <w:t>12</w:t>
+            </w:r>
+            <w:r>
+              <w:rPr>
+                <w:noProof/>
+                <w:webHidden/>
+              </w:rPr>
+              <w:fldChar w:fldCharType="end"/>
+            </w:r>
+          </w:hyperlink>
+        </w:p>
+        <w:p>
+          <w:pPr>
+            <w:pStyle w:val="TOC3"/>
+            <w:tabs>
+              <w:tab w:val="right" w:leader="dot" w:pos="9350"/>
+            </w:tabs>
+            <w:rPr>
+              <w:noProof/>
+              <w:sz w:val="22"/>
+              <w:szCs w:val="22"/>
+            </w:rPr>
+          </w:pPr>
+          <w:hyperlink w:anchor="_Toc372716094" w:history="1">
+            <w:r>
+              <w:rPr>
+                <w:rStyle w:val="Hyperlink"/>
+                <w:noProof/>
+              </w:rPr>
+              <w:t>Poker Game</w:t>
+            </w:r>
+            <w:r>
+              <w:rPr>
+                <w:noProof/>
+                <w:webHidden/>
+              </w:rPr>
+              <w:tab/>
+            </w:r>
+            <w:r>
+              <w:rPr>
+                <w:noProof/>
+                <w:webHidden/>
+              </w:rPr>
+              <w:fldChar w:fldCharType="begin"/>
+            </w:r>
+            <w:r>
+              <w:rPr>
+                <w:noProof/>
+                <w:webHidden/>
+              </w:rPr>
+              <w:instrText xml:space="preserve"> PAGEREF _Toc372716094 \h </w:instrText>
+            </w:r>
+            <w:r>
+              <w:rPr>
+                <w:noProof/>
+                <w:webHidden/>
+              </w:rPr>
+            </w:r>
+            <w:r>
+              <w:rPr>
+                <w:noProof/>
+                <w:webHidden/>
+              </w:rPr>
+              <w:fldChar w:fldCharType="separate"/>
+            </w:r>
+            <w:r>
+              <w:rPr>
+                <w:noProof/>
+                <w:webHidden/>
+              </w:rPr>
+              <w:t>12</w:t>
+            </w:r>
+            <w:r>
+              <w:rPr>
+                <w:noProof/>
+                <w:webHidden/>
+              </w:rPr>
+              <w:fldChar w:fldCharType="end"/>
+            </w:r>
+          </w:hyperlink>
+        </w:p>
+        <w:p>
+          <w:pPr>
+            <w:pStyle w:val="TOC3"/>
+            <w:tabs>
+              <w:tab w:val="right" w:leader="dot" w:pos="9350"/>
+            </w:tabs>
+            <w:rPr>
+              <w:noProof/>
+              <w:sz w:val="22"/>
+              <w:szCs w:val="22"/>
+            </w:rPr>
+          </w:pPr>
+          <w:hyperlink w:anchor="_Toc372716095" w:history="1">
+            <w:r>
+              <w:rPr>
+                <w:rStyle w:val="Hyperlink"/>
+                <w:noProof/>
+              </w:rPr>
+              <w:t>Ultrasonic Touch</w:t>
+            </w:r>
+            <w:r>
+              <w:rPr>
+                <w:noProof/>
+                <w:webHidden/>
+              </w:rPr>
+              <w:tab/>
+            </w:r>
+            <w:r>
+              <w:rPr>
+                <w:noProof/>
+                <w:webHidden/>
+              </w:rPr>
+              <w:fldChar w:fldCharType="begin"/>
+            </w:r>
+            <w:r>
+              <w:rPr>
+                <w:noProof/>
+                <w:webHidden/>
+              </w:rPr>
+              <w:instrText xml:space="preserve"> PAGEREF _Toc372716095 \h </w:instrText>
+            </w:r>
+            <w:r>
+              <w:rPr>
+                <w:noProof/>
+                <w:webHidden/>
+              </w:rPr>
+            </w:r>
+            <w:r>
+              <w:rPr>
+                <w:noProof/>
+                <w:webHidden/>
+              </w:rPr>
+              <w:fldChar w:fldCharType="separate"/>
+            </w:r>
+            <w:r>
+              <w:rPr>
+                <w:noProof/>
+                <w:webHidden/>
+              </w:rPr>
+              <w:t>13</w:t>
             </w:r>
             <w:r>
               <w:rPr>
@@ -2081,7 +2319,7 @@
               <w:szCs w:val="22"/>
             </w:rPr>
           </w:pPr>
-          <w:hyperlink w:anchor="_Toc366681741" w:history="1">
+          <w:hyperlink w:anchor="_Toc372716096" w:history="1">
             <w:r>
               <w:rPr>
                 <w:rStyle w:val="Hyperlink"/>
@@ -2108,7 +2346,7 @@
                 <w:noProof/>
                 <w:webHidden/>
               </w:rPr>
-              <w:instrText xml:space="preserve"> PAGEREF _Toc366681741 \h </w:instrText>
+              <w:instrText xml:space="preserve"> PAGEREF _Toc372716096 \h </w:instrText>
             </w:r>
             <w:r>
               <w:rPr>
@@ -2128,7 +2366,7 @@
                 <w:noProof/>
                 <w:webHidden/>
               </w:rPr>
-              <w:t>13</w:t>
+              <w:t>14</w:t>
             </w:r>
             <w:r>
               <w:rPr>
@@ -2151,13 +2389,13 @@
               <w:szCs w:val="22"/>
             </w:rPr>
           </w:pPr>
-          <w:hyperlink w:anchor="_Toc366681742" w:history="1">
+          <w:hyperlink w:anchor="_Toc372716097" w:history="1">
             <w:r>
               <w:rPr>
                 <w:rStyle w:val="Hyperlink"/>
                 <w:noProof/>
               </w:rPr>
-              <w:t>Phase One (October – November 2013)</w:t>
+              <w:t>Phase One (November - December)</w:t>
             </w:r>
             <w:r>
               <w:rPr>
@@ -2178,7 +2416,7 @@
                 <w:noProof/>
                 <w:webHidden/>
               </w:rPr>
-              <w:instrText xml:space="preserve"> PAGEREF _Toc366681742 \h </w:instrText>
+              <w:instrText xml:space="preserve"> PAGEREF _Toc372716097 \h </w:instrText>
             </w:r>
             <w:r>
               <w:rPr>
@@ -2198,7 +2436,7 @@
                 <w:noProof/>
                 <w:webHidden/>
               </w:rPr>
-              <w:t>13</w:t>
+              <w:t>14</w:t>
             </w:r>
             <w:r>
               <w:rPr>
@@ -2221,13 +2459,13 @@
               <w:szCs w:val="22"/>
             </w:rPr>
           </w:pPr>
-          <w:hyperlink w:anchor="_Toc366681743" w:history="1">
+          <w:hyperlink w:anchor="_Toc372716098" w:history="1">
             <w:r>
               <w:rPr>
                 <w:rStyle w:val="Hyperlink"/>
                 <w:noProof/>
               </w:rPr>
-              <w:t>Phase Two (November 2013 – January 2014)</w:t>
+              <w:t>Phase Two (December 2013 – February 2014)</w:t>
             </w:r>
             <w:r>
               <w:rPr>
@@ -2248,7 +2486,7 @@
                 <w:noProof/>
                 <w:webHidden/>
               </w:rPr>
-              <w:instrText xml:space="preserve"> PAGEREF _Toc366681743 \h </w:instrText>
+              <w:instrText xml:space="preserve"> PAGEREF _Toc372716098 \h </w:instrText>
             </w:r>
             <w:r>
               <w:rPr>
@@ -2268,7 +2506,7 @@
                 <w:noProof/>
                 <w:webHidden/>
               </w:rPr>
-              <w:t>13</w:t>
+              <w:t>14</w:t>
             </w:r>
             <w:r>
               <w:rPr>
@@ -2291,13 +2529,13 @@
               <w:szCs w:val="22"/>
             </w:rPr>
           </w:pPr>
-          <w:hyperlink w:anchor="_Toc366681744" w:history="1">
+          <w:hyperlink w:anchor="_Toc372716099" w:history="1">
             <w:r>
               <w:rPr>
                 <w:rStyle w:val="Hyperlink"/>
                 <w:noProof/>
               </w:rPr>
-              <w:t>Phase Three (February - April 2014)</w:t>
+              <w:t>Phase Three (March 2014)</w:t>
             </w:r>
             <w:r>
               <w:rPr>
@@ -2318,7 +2556,7 @@
                 <w:noProof/>
                 <w:webHidden/>
               </w:rPr>
-              <w:instrText xml:space="preserve"> PAGEREF _Toc366681744 \h </w:instrText>
+              <w:instrText xml:space="preserve"> PAGEREF _Toc372716099 \h </w:instrText>
             </w:r>
             <w:r>
               <w:rPr>
@@ -2338,7 +2576,7 @@
                 <w:noProof/>
                 <w:webHidden/>
               </w:rPr>
-              <w:t>13</w:t>
+              <w:t>14</w:t>
             </w:r>
             <w:r>
               <w:rPr>
@@ -2361,13 +2599,13 @@
               <w:szCs w:val="22"/>
             </w:rPr>
           </w:pPr>
-          <w:hyperlink w:anchor="_Toc366681745" w:history="1">
+          <w:hyperlink w:anchor="_Toc372716100" w:history="1">
             <w:r>
               <w:rPr>
                 <w:rStyle w:val="Hyperlink"/>
                 <w:noProof/>
               </w:rPr>
-              <w:t>Phase Four (May - June 2014)</w:t>
+              <w:t>Phase Four (April - June 2014)</w:t>
             </w:r>
             <w:r>
               <w:rPr>
@@ -2388,7 +2626,7 @@
                 <w:noProof/>
                 <w:webHidden/>
               </w:rPr>
-              <w:instrText xml:space="preserve"> PAGEREF _Toc366681745 \h </w:instrText>
+              <w:instrText xml:space="preserve"> PAGEREF _Toc372716100 \h </w:instrText>
             </w:r>
             <w:r>
               <w:rPr>
@@ -2408,7 +2646,7 @@
                 <w:noProof/>
                 <w:webHidden/>
               </w:rPr>
-              <w:t>13</w:t>
+              <w:t>14</w:t>
             </w:r>
             <w:r>
               <w:rPr>
@@ -2431,7 +2669,7 @@
               <w:szCs w:val="22"/>
             </w:rPr>
           </w:pPr>
-          <w:hyperlink w:anchor="_Toc366681746" w:history="1">
+          <w:hyperlink w:anchor="_Toc372716101" w:history="1">
             <w:r>
               <w:rPr>
                 <w:rStyle w:val="Hyperlink"/>
@@ -2458,7 +2696,7 @@
                 <w:noProof/>
                 <w:webHidden/>
               </w:rPr>
-              <w:instrText xml:space="preserve"> PAGEREF _Toc366681746 \h </w:instrText>
+              <w:instrText xml:space="preserve"> PAGEREF _Toc372716101 \h </w:instrText>
             </w:r>
             <w:r>
               <w:rPr>
@@ -2478,7 +2716,7 @@
                 <w:noProof/>
                 <w:webHidden/>
               </w:rPr>
-              <w:t>14</w:t>
+              <w:t>15</w:t>
             </w:r>
             <w:r>
               <w:rPr>
@@ -2501,7 +2739,7 @@
               <w:szCs w:val="22"/>
             </w:rPr>
           </w:pPr>
-          <w:hyperlink w:anchor="_Toc366681747" w:history="1">
+          <w:hyperlink w:anchor="_Toc372716102" w:history="1">
             <w:r>
               <w:rPr>
                 <w:rStyle w:val="Hyperlink"/>
@@ -2528,7 +2766,7 @@
                 <w:noProof/>
                 <w:webHidden/>
               </w:rPr>
-              <w:instrText xml:space="preserve"> PAGEREF _Toc366681747 \h </w:instrText>
+              <w:instrText xml:space="preserve"> PAGEREF _Toc372716102 \h </w:instrText>
             </w:r>
             <w:r>
               <w:rPr>
@@ -2548,7 +2786,7 @@
                 <w:noProof/>
                 <w:webHidden/>
               </w:rPr>
-              <w:t>15</w:t>
+              <w:t>16</w:t>
             </w:r>
             <w:r>
               <w:rPr>
@@ -2571,7 +2809,7 @@
               <w:szCs w:val="22"/>
             </w:rPr>
           </w:pPr>
-          <w:hyperlink w:anchor="_Toc366681748" w:history="1">
+          <w:hyperlink w:anchor="_Toc372716103" w:history="1">
             <w:r>
               <w:rPr>
                 <w:rStyle w:val="Hyperlink"/>
@@ -2598,7 +2836,7 @@
                 <w:noProof/>
                 <w:webHidden/>
               </w:rPr>
-              <w:instrText xml:space="preserve"> PAGEREF _Toc366681748 \h </w:instrText>
+              <w:instrText xml:space="preserve"> PAGEREF _Toc372716103 \h </w:instrText>
             </w:r>
             <w:r>
               <w:rPr>
@@ -2618,7 +2856,7 @@
                 <w:noProof/>
                 <w:webHidden/>
               </w:rPr>
-              <w:t>15</w:t>
+              <w:t>16</w:t>
             </w:r>
             <w:r>
               <w:rPr>
@@ -2650,7 +2888,7 @@
       <w:pPr>
         <w:pStyle w:val="Heading1"/>
       </w:pPr>
-      <w:bookmarkStart w:id="2" w:name="_Toc366681725"/>
+      <w:bookmarkStart w:id="2" w:name="_Toc372716077"/>
       <w:r>
         <w:lastRenderedPageBreak/>
         <w:t>Abstract</w:t>
@@ -2677,7 +2915,7 @@
         <w:t xml:space="preserve"> . As this capacity keeps growing, the demand for better and more fulfilling mobile experiences has remained stagnant. A major reason for this is that the interaction capabilities of our devices are limited to the physical constraints of the device itself.</w:t>
       </w:r>
       <w:r>
-        <w:t xml:space="preserve"> This thesis looks to identify new and radically different mobile experiences while at the same time develop an interaction paradigm that will support the new experiences without and be independent of the physical constraints of the device.</w:t>
+        <w:t xml:space="preserve"> This thesis looks to identify new and radically different mobile experiences while at the same time develop an interaction paradigm that will support the new experiences and be independent of the physical constraints of the device.</w:t>
       </w:r>
     </w:p>
     <w:p>
@@ -2688,7 +2926,7 @@
         <w:t>activities</w:t>
       </w:r>
       <w:r>
-        <w:t xml:space="preserve"> will be </w:t>
+        <w:t xml:space="preserve"> will </w:t>
       </w:r>
       <w:r>
         <w:t>find</w:t>
@@ -2727,7 +2965,7 @@
       <w:pPr>
         <w:pStyle w:val="Heading1"/>
       </w:pPr>
-      <w:bookmarkStart w:id="4" w:name="_Toc366681726"/>
+      <w:bookmarkStart w:id="4" w:name="_Toc372716078"/>
       <w:r>
         <w:lastRenderedPageBreak/>
         <w:t>Research Questions</w:t>
@@ -2744,7 +2982,7 @@
       <w:pPr>
         <w:pStyle w:val="Heading2"/>
       </w:pPr>
-      <w:bookmarkStart w:id="5" w:name="_Toc366681727"/>
+      <w:bookmarkStart w:id="5" w:name="_Toc372716079"/>
       <w:r>
         <w:t>The Brain and the New Stimuli</w:t>
       </w:r>
@@ -2772,7 +3010,7 @@
       <w:pPr>
         <w:pStyle w:val="Heading2"/>
       </w:pPr>
-      <w:bookmarkStart w:id="6" w:name="_Toc366681728"/>
+      <w:bookmarkStart w:id="6" w:name="_Toc372716080"/>
       <w:r>
         <w:t>The Brain and the New Stimuli Long Term</w:t>
       </w:r>
@@ -2785,14 +3023,22 @@
     </w:p>
     <w:p>
       <w:r>
-        <w:t>2. Will there be feelings of “phantom input” where the user will feel the effects of a stimuli that is not present.</w:t>
+        <w:t xml:space="preserve">2. Will there be feelings of “phantom input” where the user will feel the effects </w:t>
+      </w:r>
+      <w:proofErr w:type="gramStart"/>
+      <w:r>
+        <w:t>of a stimuli</w:t>
+      </w:r>
+      <w:proofErr w:type="gramEnd"/>
+      <w:r>
+        <w:t xml:space="preserve"> that is not present.</w:t>
       </w:r>
     </w:p>
     <w:p>
       <w:pPr>
         <w:pStyle w:val="Heading2"/>
       </w:pPr>
-      <w:bookmarkStart w:id="7" w:name="_Toc366681729"/>
+      <w:bookmarkStart w:id="7" w:name="_Toc372716081"/>
       <w:r>
         <w:t>Biological and Metaphorical Approaches</w:t>
       </w:r>
@@ -2832,7 +3078,7 @@
       <w:pPr>
         <w:pStyle w:val="Heading2"/>
       </w:pPr>
-      <w:bookmarkStart w:id="8" w:name="_Toc366681730"/>
+      <w:bookmarkStart w:id="8" w:name="_Toc372716082"/>
       <w:r>
         <w:t>User Adoption</w:t>
       </w:r>
@@ -2871,7 +3117,7 @@
       <w:pPr>
         <w:pStyle w:val="Heading1"/>
       </w:pPr>
-      <w:bookmarkStart w:id="9" w:name="_Toc366681731"/>
+      <w:bookmarkStart w:id="9" w:name="_Toc372716083"/>
       <w:r>
         <w:lastRenderedPageBreak/>
         <w:t>Background</w:t>
@@ -2893,7 +3139,7 @@
       <w:pPr>
         <w:pStyle w:val="Heading2"/>
       </w:pPr>
-      <w:bookmarkStart w:id="10" w:name="_Toc366681732"/>
+      <w:bookmarkStart w:id="10" w:name="_Toc372716084"/>
       <w:r>
         <w:t>Sensory Substitution</w:t>
       </w:r>
@@ -2914,10 +3160,13 @@
       <w:pPr>
         <w:pStyle w:val="Heading3"/>
       </w:pPr>
-      <w:bookmarkStart w:id="11" w:name="_Toc366681733"/>
+      <w:bookmarkStart w:id="11" w:name="_Toc372716085"/>
+      <w:bookmarkStart w:id="12" w:name="_GoBack"/>
+      <w:proofErr w:type="spellStart"/>
       <w:r>
         <w:t>Brainport</w:t>
       </w:r>
+      <w:proofErr w:type="spellEnd"/>
       <w:r>
         <w:fldChar w:fldCharType="begin" w:fldLock="1"/>
       </w:r>
@@ -2938,19 +3187,27 @@
         <w:fldChar w:fldCharType="end"/>
       </w:r>
     </w:p>
-    <w:p>
-      <w:r>
-        <w:t>Brainport is a system that captures images through a camera and translates it into electrical signals that are felt on the tongue.</w:t>
+    <w:bookmarkEnd w:id="12"/>
+    <w:p>
+      <w:proofErr w:type="spellStart"/>
+      <w:r>
+        <w:t>Brainport</w:t>
+      </w:r>
+      <w:proofErr w:type="spellEnd"/>
+      <w:r>
+        <w:t xml:space="preserve"> is a system that captures images through a camera and translates it into electrical signals that are felt on the tongue.</w:t>
       </w:r>
     </w:p>
     <w:p>
       <w:pPr>
         <w:pStyle w:val="Heading3"/>
       </w:pPr>
-      <w:bookmarkStart w:id="12" w:name="_Toc366681734"/>
+      <w:bookmarkStart w:id="13" w:name="_Toc372716086"/>
+      <w:proofErr w:type="spellStart"/>
       <w:r>
         <w:t>Eyeborg</w:t>
       </w:r>
+      <w:proofErr w:type="spellEnd"/>
       <w:r>
         <w:fldChar w:fldCharType="begin" w:fldLock="1"/>
       </w:r>
@@ -2966,7 +3223,7 @@
         </w:rPr>
         <w:t>[2]</w:t>
       </w:r>
-      <w:bookmarkEnd w:id="12"/>
+      <w:bookmarkEnd w:id="13"/>
       <w:r>
         <w:fldChar w:fldCharType="end"/>
       </w:r>
@@ -2979,23 +3236,42 @@
         <w:rPr>
           <w:shd w:val="clear" w:color="auto" w:fill="FFFFFF"/>
         </w:rPr>
-        <w:t>Neil Harbisson, who is completely colorblind, uses a device that captures color information through a camera on his forehead and translates it to sound he hears through bone conduction.</w:t>
+        <w:t xml:space="preserve">Neil </w:t>
+      </w:r>
+      <w:proofErr w:type="spellStart"/>
+      <w:r>
+        <w:rPr>
+          <w:shd w:val="clear" w:color="auto" w:fill="FFFFFF"/>
+        </w:rPr>
+        <w:t>Harbisson</w:t>
+      </w:r>
+      <w:proofErr w:type="spellEnd"/>
+      <w:r>
+        <w:rPr>
+          <w:shd w:val="clear" w:color="auto" w:fill="FFFFFF"/>
+        </w:rPr>
+        <w:t>, who is completely colorblind, uses a device that captures color information through a camera on his forehead and translates it to sound he hears through bone conduction.</w:t>
       </w:r>
     </w:p>
     <w:p>
       <w:pPr>
         <w:pStyle w:val="Heading2"/>
       </w:pPr>
-      <w:bookmarkStart w:id="13" w:name="_Toc366681735"/>
+      <w:bookmarkStart w:id="14" w:name="_Toc372716087"/>
       <w:r>
         <w:t>New Senses</w:t>
       </w:r>
-      <w:bookmarkEnd w:id="13"/>
-    </w:p>
-    <w:p>
-      <w:r>
-        <w:t>Another big area in this field is creating completely new senses. Mostly out of curiosity, adding a new sense to our repertoire changes the way we understand and interact with the world. If the Umwelt</w:t>
-      </w:r>
+      <w:bookmarkEnd w:id="14"/>
+    </w:p>
+    <w:p>
+      <w:r>
+        <w:t xml:space="preserve">Another big area in this field is creating completely new senses. Mostly out of curiosity, adding a new sense to our repertoire changes the way we understand and interact with the world. If the </w:t>
+      </w:r>
+      <w:proofErr w:type="spellStart"/>
+      <w:r>
+        <w:t>Umwelt</w:t>
+      </w:r>
+      <w:proofErr w:type="spellEnd"/>
       <w:r>
         <w:fldChar w:fldCharType="begin" w:fldLock="1"/>
       </w:r>
@@ -3028,15 +3304,26 @@
           <w:shd w:val="clear" w:color="auto" w:fill="FFFFFF"/>
         </w:rPr>
       </w:pPr>
-      <w:bookmarkStart w:id="14" w:name="_Toc366681736"/>
-      <w:r>
-        <w:t>The F</w:t>
+      <w:bookmarkStart w:id="15" w:name="_Toc372716088"/>
+      <w:r>
+        <w:t xml:space="preserve">The </w:t>
+      </w:r>
+      <w:proofErr w:type="spellStart"/>
+      <w:r>
+        <w:t>F</w:t>
       </w:r>
       <w:r>
         <w:rPr>
           <w:shd w:val="clear" w:color="auto" w:fill="FFFFFF"/>
         </w:rPr>
-        <w:t xml:space="preserve">eelSpace belt </w:t>
+        <w:t>eelSpace</w:t>
+      </w:r>
+      <w:proofErr w:type="spellEnd"/>
+      <w:r>
+        <w:rPr>
+          <w:shd w:val="clear" w:color="auto" w:fill="FFFFFF"/>
+        </w:rPr>
+        <w:t xml:space="preserve"> belt </w:t>
       </w:r>
       <w:r>
         <w:rPr>
@@ -3063,7 +3350,7 @@
         </w:rPr>
         <w:t>[4]</w:t>
       </w:r>
-      <w:bookmarkEnd w:id="14"/>
+      <w:bookmarkEnd w:id="15"/>
       <w:r>
         <w:rPr>
           <w:shd w:val="clear" w:color="auto" w:fill="FFFFFF"/>
@@ -3073,7 +3360,15 @@
     </w:p>
     <w:p>
       <w:r>
-        <w:t xml:space="preserve">The FeelSpace belt was a device with vibrators that </w:t>
+        <w:t xml:space="preserve">The </w:t>
+      </w:r>
+      <w:proofErr w:type="spellStart"/>
+      <w:r>
+        <w:t>FeelSpace</w:t>
+      </w:r>
+      <w:proofErr w:type="spellEnd"/>
+      <w:r>
+        <w:t xml:space="preserve"> belt was a device with vibrators that </w:t>
       </w:r>
       <w:r>
         <w:t>could be</w:t>
@@ -3092,7 +3387,7 @@
       <w:pPr>
         <w:pStyle w:val="Heading3"/>
       </w:pPr>
-      <w:bookmarkStart w:id="15" w:name="_Toc366681737"/>
+      <w:bookmarkStart w:id="16" w:name="_Toc372716089"/>
       <w:r>
         <w:t>Magnet Implant</w:t>
       </w:r>
@@ -3111,7 +3406,7 @@
         </w:rPr>
         <w:t>[5]</w:t>
       </w:r>
-      <w:bookmarkEnd w:id="15"/>
+      <w:bookmarkEnd w:id="16"/>
       <w:r>
         <w:fldChar w:fldCharType="end"/>
       </w:r>
@@ -3129,11 +3424,11 @@
       <w:pPr>
         <w:pStyle w:val="Heading3"/>
       </w:pPr>
-      <w:bookmarkStart w:id="16" w:name="_Toc366681738"/>
+      <w:bookmarkStart w:id="17" w:name="_Toc372716090"/>
       <w:r>
         <w:t>Situational Awareness</w:t>
       </w:r>
-      <w:bookmarkEnd w:id="16"/>
+      <w:bookmarkEnd w:id="17"/>
     </w:p>
     <w:p>
       <w:r>
@@ -3172,7 +3467,15 @@
     </w:p>
     <w:p>
       <w:r>
-        <w:t xml:space="preserve">Other than many studies in how to measure Situational Awareness in various users and situations, there are some papers on actual devices being tested that use Vibrotactile </w:t>
+        <w:t xml:space="preserve">Other than many studies in how to measure Situational Awareness in various users and situations, there are some papers on actual devices being tested that use </w:t>
+      </w:r>
+      <w:proofErr w:type="spellStart"/>
+      <w:r>
+        <w:t>Vibrotactile</w:t>
+      </w:r>
+      <w:proofErr w:type="spellEnd"/>
+      <w:r>
+        <w:t xml:space="preserve"> </w:t>
       </w:r>
       <w:r>
         <w:t>D</w:t>
@@ -3247,12 +3550,12 @@
       <w:pPr>
         <w:pStyle w:val="Heading1"/>
       </w:pPr>
-      <w:bookmarkStart w:id="17" w:name="_Toc366681739"/>
+      <w:bookmarkStart w:id="18" w:name="_Toc372716091"/>
       <w:r>
         <w:lastRenderedPageBreak/>
         <w:t>Research Plan</w:t>
       </w:r>
-      <w:bookmarkEnd w:id="17"/>
+      <w:bookmarkEnd w:id="18"/>
     </w:p>
     <w:p>
       <w:r>
@@ -3290,12 +3593,12 @@
       <w:pPr>
         <w:pStyle w:val="Heading2"/>
       </w:pPr>
-      <w:bookmarkStart w:id="18" w:name="_Toc366681740"/>
+      <w:bookmarkStart w:id="19" w:name="_Toc372716092"/>
       <w:r>
         <w:lastRenderedPageBreak/>
         <w:t>Proposed Activities</w:t>
       </w:r>
-      <w:bookmarkEnd w:id="18"/>
+      <w:bookmarkEnd w:id="19"/>
     </w:p>
     <w:p>
       <w:r>
@@ -3348,148 +3651,56 @@
       <w:pPr>
         <w:pStyle w:val="Heading3"/>
       </w:pPr>
-      <w:r>
-        <w:t>Sailing</w:t>
-      </w:r>
-    </w:p>
-    <w:p>
-      <w:r>
-        <w:t>In sailing the skipper has to keep track of various environmental variables. Wind Speed and direction, current and tide. Also keep track of functional variables, trim of the boat and sail. Sailing is a great activity to test cognitive load and its effect by having some of those variables tracked by an external sensor. But sailing does not offer the opportunity of tracking variables not sensed by the body already.</w:t>
+      <w:bookmarkStart w:id="20" w:name="_Toc372716093"/>
+      <w:r>
+        <w:t>Indoor Navigation</w:t>
+      </w:r>
+      <w:bookmarkEnd w:id="20"/>
+    </w:p>
+    <w:p>
+      <w:r>
+        <w:t>The system was made and tried for one person to be able to sense a temperature signal depending on their location around the Media Lab. I plan to extend this idea to more than one user and design activities in which participants need to find clues around the lab or find each other. A gaming scenario could be designed where the proximity to team members or opposing team member will render a different signal.</w:t>
       </w:r>
     </w:p>
     <w:p>
       <w:pPr>
         <w:pStyle w:val="Heading3"/>
       </w:pPr>
-      <w:r>
-        <w:t>Driving</w:t>
-      </w:r>
-    </w:p>
-    <w:p>
-      <w:r>
-        <w:t>Driving is a good activity because it is something that the majority of people can relate to and it will give the ability to test some variables not sensed by the body like proximity and location of other cars in relation to the user’s car.</w:t>
+      <w:bookmarkStart w:id="21" w:name="_Toc372716094"/>
+      <w:r>
+        <w:t>Poker Game</w:t>
+      </w:r>
+      <w:bookmarkEnd w:id="21"/>
+    </w:p>
+    <w:p>
+      <w:r>
+        <w:t>Using an infrared thermometer to detect the changes in temperature of a person’s face can be used to detect changes in their stress level. An interesting test would be to create a feedback loop where the temperature of the other players will be translated into a frequency signal on the participant’s body. This way I can determine if a new empathic awareness can be created and used, in this case, to the player’s advantage.</w:t>
       </w:r>
     </w:p>
     <w:p>
       <w:pPr>
         <w:pStyle w:val="Heading3"/>
       </w:pPr>
-      <w:r>
-        <w:t>Sports and Games</w:t>
-      </w:r>
-    </w:p>
-    <w:p>
+      <w:bookmarkStart w:id="22" w:name="_Toc372716095"/>
       <w:r>
         <w:lastRenderedPageBreak/>
-        <w:t>Team sports like soccer or basketball might benefit from the knowledge of time left in the period, the position of other players and maybe some specific directions form a coach.</w:t>
-      </w:r>
-      <w:r>
-        <w:t xml:space="preserve"> Computer gamers can be an interesting group to test enhanced situational awareness.</w:t>
-      </w:r>
-    </w:p>
-    <w:p>
-      <w:pPr>
-        <w:pStyle w:val="Heading3"/>
-      </w:pPr>
-      <w:r>
-        <w:t>Medicine and Healthcare</w:t>
-      </w:r>
-    </w:p>
-    <w:p>
-      <w:r>
-        <w:t xml:space="preserve">Medicine </w:t>
-      </w:r>
-      <w:r>
-        <w:t>is another context where many people can relate. A system can be developed for people who need to keep a close look at insulin levels or blood pressure, or another channel to know the state of artificial devices that sustain their health like pace makers or prosthetic limbs.</w:t>
-      </w:r>
-    </w:p>
-    <w:p>
-      <w:r>
-        <w:t>Even</w:t>
-      </w:r>
-      <w:r>
-        <w:t xml:space="preserve"> surgery might be a good candidate. The surgeon </w:t>
-      </w:r>
-      <w:r>
-        <w:t>can have</w:t>
-      </w:r>
-      <w:r>
-        <w:t xml:space="preserve"> a better reaction time if a critical level of the patient</w:t>
-      </w:r>
-      <w:r>
-        <w:t>’s state</w:t>
-      </w:r>
-      <w:r>
-        <w:t xml:space="preserve"> is monitored passively as the surgery is performed.</w:t>
-      </w:r>
-      <w:r>
-        <w:t xml:space="preserve"> </w:t>
-      </w:r>
-      <w:r>
-        <w:t>While performing an incision, feedback of depth and precise location of the surgical tools inside the body could be a benefit.</w:t>
-      </w:r>
-    </w:p>
-    <w:p>
-      <w:pPr>
-        <w:pStyle w:val="Heading3"/>
-      </w:pPr>
-      <w:r>
-        <w:t>Empathy</w:t>
-      </w:r>
-    </w:p>
-    <w:p>
-      <w:r>
-        <w:t>The ability of transferring the physical and sensory state from one person to another is a recent idea that I think might open up some</w:t>
-      </w:r>
-      <w:r>
-        <w:t xml:space="preserve"> interesting scenarios. A good example of this is the Huggies Belly Belt</w:t>
-      </w:r>
-      <w:r>
-        <w:t xml:space="preserve"> </w:t>
-      </w:r>
-      <w:r>
-        <w:fldChar w:fldCharType="begin" w:fldLock="1"/>
-      </w:r>
-      <w:r>
-        <w:instrText>ADDIN CSL_CITATION { "citationItems" : [ { "id" : "ITEM-1", "itemData" : { "URL" : "http://abcnews.go.com/blogs/lifestyle/2013/06/huggies-creates-belt-for-dad-to-feel-the-babys-kick/", "accessed" : { "date-parts" : [ [ "2013", "8", "13" ] ] }, "author" : [ { "dropping-particle" : "", "family" : "Mohney", "given" : "Gillian", "non-dropping-particle" : "", "parse-names" : false, "suffix" : "" } ], "container-title" : "ABC News", "id" : "ITEM-1", "issued" : { "date-parts" : [ [ "2013" ] ] }, "title" : "Huggies Creates Belt for Dad to \u2018Feel\u2019 the Baby\u2019s Kick - ABC News", "type" : "webpage" }, "uris" : [ "http://www.mendeley.com/documents/?uuid=bff9a5a0-f790-4103-a1e8-1fd77d097c12" ] } ], "mendeley" : { "previouslyFormattedCitation" : "[9]" }, "properties" : { "noteIndex" : 0 }, "schema" : "https://github.com/citation-style-language/schema/raw/master/csl-citation.json" }</w:instrText>
-      </w:r>
-      <w:r>
-        <w:fldChar w:fldCharType="separate"/>
-      </w:r>
-      <w:r>
-        <w:rPr>
-          <w:noProof/>
-        </w:rPr>
-        <w:t>[9]</w:t>
-      </w:r>
-      <w:r>
-        <w:fldChar w:fldCharType="end"/>
-      </w:r>
-      <w:r>
-        <w:t xml:space="preserve"> that transfers the baby’s kicks from the mom’s belly to the dad’s belly, creating a very powerful feeling for the dads.</w:t>
-      </w:r>
-    </w:p>
-    <w:p>
-      <w:pPr>
-        <w:pStyle w:val="Heading3"/>
-      </w:pPr>
-      <w:r>
-        <w:t>Environmental Monitoring</w:t>
-      </w:r>
-    </w:p>
-    <w:p>
-      <w:r>
-        <w:t>Many users are interested in the state of pollutants around them. A system that alerts of dangerous pollution levels or the presence of allergens could be very useful.</w:t>
-      </w:r>
+        <w:t>Ultrasonic Touch</w:t>
+      </w:r>
+      <w:bookmarkEnd w:id="22"/>
     </w:p>
     <w:p>
       <w:pPr>
         <w:rPr>
           <w:spacing w:val="5"/>
-          <w:sz w:val="32"/>
-          <w:szCs w:val="32"/>
-        </w:rPr>
-      </w:pPr>
+          <w:szCs w:val="24"/>
+        </w:rPr>
+      </w:pPr>
+      <w:r>
+        <w:t>I picture the ability of wearing an ultrasonic transmitter and receiver on each hand and being able to sense the time of flight of the signal between the fingers. This can be useful, for example, to detect changes in density of an object held between the user’s</w:t>
+      </w:r>
+      <w:r>
+        <w:t xml:space="preserve"> hands, which can help make informed decisions about the state of the object. Bone density is measured this way and I’m thinking ripeness of fruits and the fill level of a container that can’t be seen, like a propane gas tank. </w:t>
+      </w:r>
       <w:r>
         <w:br w:type="page"/>
       </w:r>
@@ -3498,46 +3709,67 @@
       <w:pPr>
         <w:pStyle w:val="Heading1"/>
       </w:pPr>
-      <w:bookmarkStart w:id="19" w:name="_Toc366681741"/>
+      <w:bookmarkStart w:id="23" w:name="_Toc372716096"/>
       <w:r>
         <w:lastRenderedPageBreak/>
         <w:t>Timeline</w:t>
       </w:r>
-      <w:bookmarkEnd w:id="19"/>
+      <w:bookmarkEnd w:id="23"/>
     </w:p>
     <w:p>
       <w:pPr>
         <w:pStyle w:val="Heading2"/>
       </w:pPr>
-      <w:r>
-        <w:t>Pre Phase (September)</w:t>
-      </w:r>
-    </w:p>
-    <w:p>
-      <w:r>
-        <w:t>At this stage I will have to decide at least 3 different contexts in which I will test systems of Digital Synesthesia. These contexts will have to be general enough so that they prove the value and applicability of the system in many other contexts and they should be different enough from each other so that a great breath of possibilities can be derived without much overlap.</w:t>
-      </w:r>
-    </w:p>
-    <w:p>
-      <w:r>
-        <w:t>Also I will set up a proposal defense.</w:t>
+      <w:bookmarkStart w:id="24" w:name="_Toc372716097"/>
+      <w:r>
+        <w:t>Phase</w:t>
+      </w:r>
+      <w:r>
+        <w:t xml:space="preserve"> One</w:t>
+      </w:r>
+      <w:r>
+        <w:t xml:space="preserve"> (</w:t>
+      </w:r>
+      <w:r>
+        <w:t>November - December</w:t>
+      </w:r>
+      <w:r>
+        <w:t>)</w:t>
+      </w:r>
+      <w:bookmarkEnd w:id="24"/>
+    </w:p>
+    <w:p>
+      <w:r>
+        <w:t xml:space="preserve">This stage is dealing with the final contexts that will be developed to prove my thesis as well as getting the proposal approved and submitted to MASCOM. By </w:t>
+      </w:r>
+      <w:proofErr w:type="spellStart"/>
+      <w:r>
+        <w:t>mid December</w:t>
+      </w:r>
+      <w:proofErr w:type="spellEnd"/>
+      <w:r>
+        <w:t xml:space="preserve"> I’m hoping to present my proposal.</w:t>
       </w:r>
     </w:p>
     <w:p>
       <w:pPr>
         <w:pStyle w:val="Heading2"/>
       </w:pPr>
-      <w:bookmarkStart w:id="20" w:name="_Toc366681742"/>
-      <w:r>
-        <w:t>Phase One</w:t>
-      </w:r>
-      <w:r>
-        <w:t xml:space="preserve"> (October </w:t>
-      </w:r>
-      <w:bookmarkStart w:id="21" w:name="_Toc366681743"/>
-      <w:bookmarkEnd w:id="20"/>
-      <w:r>
-        <w:t xml:space="preserve">2013 – </w:t>
+      <w:bookmarkStart w:id="25" w:name="_Toc372716098"/>
+      <w:r>
+        <w:t xml:space="preserve">Phase </w:t>
+      </w:r>
+      <w:r>
+        <w:t>Two</w:t>
+      </w:r>
+      <w:r>
+        <w:t xml:space="preserve"> (</w:t>
+      </w:r>
+      <w:r>
+        <w:t>December</w:t>
+      </w:r>
+      <w:r>
+        <w:t xml:space="preserve"> 2013 – </w:t>
       </w:r>
       <w:r>
         <w:t>February</w:t>
@@ -3545,7 +3777,7 @@
       <w:r>
         <w:t xml:space="preserve"> 2014)</w:t>
       </w:r>
-      <w:bookmarkEnd w:id="21"/>
+      <w:bookmarkEnd w:id="25"/>
     </w:p>
     <w:p>
       <w:r>
@@ -3556,12 +3788,12 @@
       <w:pPr>
         <w:pStyle w:val="Heading2"/>
       </w:pPr>
-      <w:bookmarkStart w:id="22" w:name="_Toc366681744"/>
+      <w:bookmarkStart w:id="26" w:name="_Toc372716099"/>
       <w:r>
         <w:t xml:space="preserve">Phase </w:t>
       </w:r>
       <w:r>
-        <w:t>Two</w:t>
+        <w:t>Three</w:t>
       </w:r>
       <w:r>
         <w:t xml:space="preserve"> (</w:t>
@@ -3569,12 +3801,10 @@
       <w:r>
         <w:t>March</w:t>
       </w:r>
-      <w:bookmarkStart w:id="23" w:name="_GoBack"/>
-      <w:bookmarkEnd w:id="23"/>
       <w:r>
         <w:t xml:space="preserve"> 2014)</w:t>
       </w:r>
-      <w:bookmarkEnd w:id="22"/>
+      <w:bookmarkEnd w:id="26"/>
     </w:p>
     <w:p>
       <w:r>
@@ -3585,12 +3815,12 @@
       <w:pPr>
         <w:pStyle w:val="Heading2"/>
       </w:pPr>
-      <w:bookmarkStart w:id="24" w:name="_Toc366681745"/>
+      <w:bookmarkStart w:id="27" w:name="_Toc372716100"/>
       <w:r>
         <w:t xml:space="preserve">Phase </w:t>
       </w:r>
       <w:r>
-        <w:t>Three</w:t>
+        <w:t>Four</w:t>
       </w:r>
       <w:r>
         <w:t xml:space="preserve"> (</w:t>
@@ -3604,7 +3834,7 @@
       <w:r>
         <w:t xml:space="preserve"> 2014)</w:t>
       </w:r>
-      <w:bookmarkEnd w:id="24"/>
+      <w:bookmarkEnd w:id="27"/>
     </w:p>
     <w:p>
       <w:pPr>
@@ -3628,12 +3858,12 @@
       <w:pPr>
         <w:pStyle w:val="Heading1"/>
       </w:pPr>
-      <w:bookmarkStart w:id="25" w:name="_Toc366681746"/>
+      <w:bookmarkStart w:id="28" w:name="_Toc372716101"/>
       <w:r>
         <w:lastRenderedPageBreak/>
         <w:t>References</w:t>
       </w:r>
-      <w:bookmarkEnd w:id="25"/>
+      <w:bookmarkEnd w:id="28"/>
     </w:p>
     <w:p>
       <w:pPr>
@@ -4014,21 +4244,21 @@
       <w:pPr>
         <w:pStyle w:val="Heading1"/>
       </w:pPr>
-      <w:bookmarkStart w:id="26" w:name="_Toc366681747"/>
+      <w:bookmarkStart w:id="29" w:name="_Toc372716102"/>
       <w:r>
         <w:t>Bio</w:t>
       </w:r>
-      <w:bookmarkEnd w:id="26"/>
+      <w:bookmarkEnd w:id="29"/>
     </w:p>
     <w:p>
       <w:pPr>
         <w:pStyle w:val="Heading2"/>
       </w:pPr>
-      <w:bookmarkStart w:id="27" w:name="_Toc366681748"/>
+      <w:bookmarkStart w:id="30" w:name="_Toc372716103"/>
       <w:r>
         <w:t>Santiago Eloy Alfaro</w:t>
       </w:r>
-      <w:bookmarkEnd w:id="27"/>
+      <w:bookmarkEnd w:id="30"/>
     </w:p>
     <w:p>
       <w:r>
@@ -4038,7 +4268,21 @@
         <w:t>eceived a B. in Industrial Design</w:t>
       </w:r>
       <w:r>
-        <w:t xml:space="preserve"> from Universidad Jorge Tadeo Lozano y Bogotá, Colombia (2003), a Master in Industrial Design from the Rhode Island School of Design (2007) and a S.M. in Media Technology from MIT in 2010. During his time before MIT Santiago worked in areas as varied as Media Broadcasting, Architecture and Education. During his master at the Media Lab, he started to look into the interface relation between users and objects with an emphasis on mobile devices and video storytelling. He has also taught courses on fabrication and design.</w:t>
+        <w:t xml:space="preserve"> from Universidad Jorge </w:t>
+      </w:r>
+      <w:proofErr w:type="spellStart"/>
+      <w:r>
+        <w:t>Tadeo</w:t>
+      </w:r>
+      <w:proofErr w:type="spellEnd"/>
+      <w:r>
+        <w:t xml:space="preserve"> Lozano y Bogotá, Colombia (2003), a Master in Industrial Design from the Rhode Island School of Design (2007) and a S.M. in Media Technology from MIT in 2010. During his time before MIT Santiago worked in areas as varied as Media Broadcasting, Architecture and Education. During his master at the Media Lab, he started to look into the interface</w:t>
+      </w:r>
+      <w:r>
+        <w:t>s</w:t>
+      </w:r>
+      <w:r>
+        <w:t xml:space="preserve"> between users and objects with an emphasis on mobile devices and video storytelling. He has also taught courses on fabrication and design.</w:t>
       </w:r>
     </w:p>
     <w:sectPr>
@@ -4133,7 +4377,7 @@
           <w:rPr>
             <w:noProof/>
           </w:rPr>
-          <w:t>13</w:t>
+          <w:t>2</w:t>
         </w:r>
         <w:r>
           <w:rPr>
@@ -6649,7 +6893,7 @@
 </file>
 
 <file path=customXml/itemProps1.xml><?xml version="1.0" encoding="utf-8"?>
-<ds:datastoreItem xmlns:ds="http://schemas.openxmlformats.org/officeDocument/2006/customXml" ds:itemID="{3FCE40B6-74B7-40D2-948E-920CE12B73DC}">
+<ds:datastoreItem xmlns:ds="http://schemas.openxmlformats.org/officeDocument/2006/customXml" ds:itemID="{9FBD0491-C828-425B-B1BD-F4D6718D0C27}">
   <ds:schemaRefs>
     <ds:schemaRef ds:uri="http://schemas.openxmlformats.org/officeDocument/2006/bibliography"/>
   </ds:schemaRefs>

</xml_diff>

<commit_message>
CHANGED: Started to make changes of MASCOM
</commit_message>
<xml_diff>
--- a/Phd-Thesis_Proposal.docx
+++ b/Phd-Thesis_Proposal.docx
@@ -7,7 +7,7 @@
         <w:pStyle w:val="Heading1"/>
         <w:jc w:val="center"/>
       </w:pPr>
-      <w:bookmarkStart w:id="0" w:name="_Toc372716075"/>
+      <w:bookmarkStart w:id="0" w:name="_Toc373751164"/>
       <w:r>
         <w:t>Digital Synesthes</w:t>
       </w:r>
@@ -119,7 +119,10 @@
         <w:jc w:val="center"/>
       </w:pPr>
       <w:r>
-        <w:t>August 2013</w:t>
+        <w:t>November</w:t>
+      </w:r>
+      <w:r>
+        <w:t xml:space="preserve"> 2013</w:t>
       </w:r>
     </w:p>
     <w:p>
@@ -638,7 +641,7 @@
       <w:pPr>
         <w:pStyle w:val="Heading1"/>
       </w:pPr>
-      <w:bookmarkStart w:id="1" w:name="_Toc372716076"/>
+      <w:bookmarkStart w:id="1" w:name="_Toc373751165"/>
       <w:r>
         <w:lastRenderedPageBreak/>
         <w:t>Executive Summary</w:t>
@@ -783,8 +786,6 @@
       <w:r>
         <w:t>With this dissertation I look to understand and help map a new direction for the future of Human-Mobile Device interaction.</w:t>
       </w:r>
-    </w:p>
-    <w:p>
       <w:r>
         <w:br w:type="page"/>
       </w:r>
@@ -841,7 +842,7 @@
           <w:r>
             <w:fldChar w:fldCharType="separate"/>
           </w:r>
-          <w:hyperlink w:anchor="_Toc372716075" w:history="1">
+          <w:hyperlink w:anchor="_Toc373751164" w:history="1">
             <w:r>
               <w:rPr>
                 <w:rStyle w:val="Hyperlink"/>
@@ -868,7 +869,7 @@
                 <w:noProof/>
                 <w:webHidden/>
               </w:rPr>
-              <w:instrText xml:space="preserve"> PAGEREF _Toc372716075 \h </w:instrText>
+              <w:instrText xml:space="preserve"> PAGEREF _Toc373751164 \h </w:instrText>
             </w:r>
             <w:r>
               <w:rPr>
@@ -911,7 +912,7 @@
               <w:szCs w:val="22"/>
             </w:rPr>
           </w:pPr>
-          <w:hyperlink w:anchor="_Toc372716076" w:history="1">
+          <w:hyperlink w:anchor="_Toc373751165" w:history="1">
             <w:r>
               <w:rPr>
                 <w:rStyle w:val="Hyperlink"/>
@@ -938,7 +939,7 @@
                 <w:noProof/>
                 <w:webHidden/>
               </w:rPr>
-              <w:instrText xml:space="preserve"> PAGEREF _Toc372716076 \h </w:instrText>
+              <w:instrText xml:space="preserve"> PAGEREF _Toc373751165 \h </w:instrText>
             </w:r>
             <w:r>
               <w:rPr>
@@ -981,7 +982,7 @@
               <w:szCs w:val="22"/>
             </w:rPr>
           </w:pPr>
-          <w:hyperlink w:anchor="_Toc372716077" w:history="1">
+          <w:hyperlink w:anchor="_Toc373751166" w:history="1">
             <w:r>
               <w:rPr>
                 <w:rStyle w:val="Hyperlink"/>
@@ -1008,7 +1009,7 @@
                 <w:noProof/>
                 <w:webHidden/>
               </w:rPr>
-              <w:instrText xml:space="preserve"> PAGEREF _Toc372716077 \h </w:instrText>
+              <w:instrText xml:space="preserve"> PAGEREF _Toc373751166 \h </w:instrText>
             </w:r>
             <w:r>
               <w:rPr>
@@ -1051,7 +1052,7 @@
               <w:szCs w:val="22"/>
             </w:rPr>
           </w:pPr>
-          <w:hyperlink w:anchor="_Toc372716078" w:history="1">
+          <w:hyperlink w:anchor="_Toc373751167" w:history="1">
             <w:r>
               <w:rPr>
                 <w:rStyle w:val="Hyperlink"/>
@@ -1078,7 +1079,7 @@
                 <w:noProof/>
                 <w:webHidden/>
               </w:rPr>
-              <w:instrText xml:space="preserve"> PAGEREF _Toc372716078 \h </w:instrText>
+              <w:instrText xml:space="preserve"> PAGEREF _Toc373751167 \h </w:instrText>
             </w:r>
             <w:r>
               <w:rPr>
@@ -1121,7 +1122,7 @@
               <w:szCs w:val="22"/>
             </w:rPr>
           </w:pPr>
-          <w:hyperlink w:anchor="_Toc372716079" w:history="1">
+          <w:hyperlink w:anchor="_Toc373751168" w:history="1">
             <w:r>
               <w:rPr>
                 <w:rStyle w:val="Hyperlink"/>
@@ -1148,7 +1149,7 @@
                 <w:noProof/>
                 <w:webHidden/>
               </w:rPr>
-              <w:instrText xml:space="preserve"> PAGEREF _Toc372716079 \h </w:instrText>
+              <w:instrText xml:space="preserve"> PAGEREF _Toc373751168 \h </w:instrText>
             </w:r>
             <w:r>
               <w:rPr>
@@ -1191,7 +1192,7 @@
               <w:szCs w:val="22"/>
             </w:rPr>
           </w:pPr>
-          <w:hyperlink w:anchor="_Toc372716080" w:history="1">
+          <w:hyperlink w:anchor="_Toc373751169" w:history="1">
             <w:r>
               <w:rPr>
                 <w:rStyle w:val="Hyperlink"/>
@@ -1218,7 +1219,7 @@
                 <w:noProof/>
                 <w:webHidden/>
               </w:rPr>
-              <w:instrText xml:space="preserve"> PAGEREF _Toc372716080 \h </w:instrText>
+              <w:instrText xml:space="preserve"> PAGEREF _Toc373751169 \h </w:instrText>
             </w:r>
             <w:r>
               <w:rPr>
@@ -1261,13 +1262,13 @@
               <w:szCs w:val="22"/>
             </w:rPr>
           </w:pPr>
-          <w:hyperlink w:anchor="_Toc372716081" w:history="1">
+          <w:hyperlink w:anchor="_Toc373751170" w:history="1">
             <w:r>
               <w:rPr>
                 <w:rStyle w:val="Hyperlink"/>
                 <w:noProof/>
               </w:rPr>
-              <w:t>Biological and Metaphorical Approaches</w:t>
+              <w:t>Escaping the visual user interface</w:t>
             </w:r>
             <w:r>
               <w:rPr>
@@ -1288,7 +1289,7 @@
                 <w:noProof/>
                 <w:webHidden/>
               </w:rPr>
-              <w:instrText xml:space="preserve"> PAGEREF _Toc372716081 \h </w:instrText>
+              <w:instrText xml:space="preserve"> PAGEREF _Toc373751170 \h </w:instrText>
             </w:r>
             <w:r>
               <w:rPr>
@@ -1331,12 +1332,82 @@
               <w:szCs w:val="22"/>
             </w:rPr>
           </w:pPr>
-          <w:hyperlink w:anchor="_Toc372716082" w:history="1">
+          <w:hyperlink w:anchor="_Toc373751171" w:history="1">
             <w:r>
               <w:rPr>
                 <w:rStyle w:val="Hyperlink"/>
                 <w:noProof/>
               </w:rPr>
+              <w:t>Biological and Metaphorical Approaches</w:t>
+            </w:r>
+            <w:r>
+              <w:rPr>
+                <w:noProof/>
+                <w:webHidden/>
+              </w:rPr>
+              <w:tab/>
+            </w:r>
+            <w:r>
+              <w:rPr>
+                <w:noProof/>
+                <w:webHidden/>
+              </w:rPr>
+              <w:fldChar w:fldCharType="begin"/>
+            </w:r>
+            <w:r>
+              <w:rPr>
+                <w:noProof/>
+                <w:webHidden/>
+              </w:rPr>
+              <w:instrText xml:space="preserve"> PAGEREF _Toc373751171 \h </w:instrText>
+            </w:r>
+            <w:r>
+              <w:rPr>
+                <w:noProof/>
+                <w:webHidden/>
+              </w:rPr>
+            </w:r>
+            <w:r>
+              <w:rPr>
+                <w:noProof/>
+                <w:webHidden/>
+              </w:rPr>
+              <w:fldChar w:fldCharType="separate"/>
+            </w:r>
+            <w:r>
+              <w:rPr>
+                <w:noProof/>
+                <w:webHidden/>
+              </w:rPr>
+              <w:t>7</w:t>
+            </w:r>
+            <w:r>
+              <w:rPr>
+                <w:noProof/>
+                <w:webHidden/>
+              </w:rPr>
+              <w:fldChar w:fldCharType="end"/>
+            </w:r>
+          </w:hyperlink>
+        </w:p>
+        <w:p>
+          <w:pPr>
+            <w:pStyle w:val="TOC2"/>
+            <w:tabs>
+              <w:tab w:val="right" w:leader="dot" w:pos="9350"/>
+            </w:tabs>
+            <w:rPr>
+              <w:noProof/>
+              <w:sz w:val="22"/>
+              <w:szCs w:val="22"/>
+            </w:rPr>
+          </w:pPr>
+          <w:hyperlink w:anchor="_Toc373751172" w:history="1">
+            <w:r>
+              <w:rPr>
+                <w:rStyle w:val="Hyperlink"/>
+                <w:noProof/>
+              </w:rPr>
               <w:t>User Adoption</w:t>
             </w:r>
             <w:r>
@@ -1358,7 +1429,7 @@
                 <w:noProof/>
                 <w:webHidden/>
               </w:rPr>
-              <w:instrText xml:space="preserve"> PAGEREF _Toc372716082 \h </w:instrText>
+              <w:instrText xml:space="preserve"> PAGEREF _Toc373751172 \h </w:instrText>
             </w:r>
             <w:r>
               <w:rPr>
@@ -1378,7 +1449,77 @@
                 <w:noProof/>
                 <w:webHidden/>
               </w:rPr>
-              <w:t>7</w:t>
+              <w:t>8</w:t>
+            </w:r>
+            <w:r>
+              <w:rPr>
+                <w:noProof/>
+                <w:webHidden/>
+              </w:rPr>
+              <w:fldChar w:fldCharType="end"/>
+            </w:r>
+          </w:hyperlink>
+        </w:p>
+        <w:p>
+          <w:pPr>
+            <w:pStyle w:val="TOC2"/>
+            <w:tabs>
+              <w:tab w:val="right" w:leader="dot" w:pos="9350"/>
+            </w:tabs>
+            <w:rPr>
+              <w:noProof/>
+              <w:sz w:val="22"/>
+              <w:szCs w:val="22"/>
+            </w:rPr>
+          </w:pPr>
+          <w:hyperlink w:anchor="_Toc373751173" w:history="1">
+            <w:r>
+              <w:rPr>
+                <w:rStyle w:val="Hyperlink"/>
+                <w:noProof/>
+              </w:rPr>
+              <w:t>Design Thinking</w:t>
+            </w:r>
+            <w:r>
+              <w:rPr>
+                <w:noProof/>
+                <w:webHidden/>
+              </w:rPr>
+              <w:tab/>
+            </w:r>
+            <w:r>
+              <w:rPr>
+                <w:noProof/>
+                <w:webHidden/>
+              </w:rPr>
+              <w:fldChar w:fldCharType="begin"/>
+            </w:r>
+            <w:r>
+              <w:rPr>
+                <w:noProof/>
+                <w:webHidden/>
+              </w:rPr>
+              <w:instrText xml:space="preserve"> PAGEREF _Toc373751173 \h </w:instrText>
+            </w:r>
+            <w:r>
+              <w:rPr>
+                <w:noProof/>
+                <w:webHidden/>
+              </w:rPr>
+            </w:r>
+            <w:r>
+              <w:rPr>
+                <w:noProof/>
+                <w:webHidden/>
+              </w:rPr>
+              <w:fldChar w:fldCharType="separate"/>
+            </w:r>
+            <w:r>
+              <w:rPr>
+                <w:noProof/>
+                <w:webHidden/>
+              </w:rPr>
+              <w:t>8</w:t>
             </w:r>
             <w:r>
               <w:rPr>
@@ -1401,7 +1542,7 @@
               <w:szCs w:val="22"/>
             </w:rPr>
           </w:pPr>
-          <w:hyperlink w:anchor="_Toc372716083" w:history="1">
+          <w:hyperlink w:anchor="_Toc373751174" w:history="1">
             <w:r>
               <w:rPr>
                 <w:rStyle w:val="Hyperlink"/>
@@ -1428,7 +1569,7 @@
                 <w:noProof/>
                 <w:webHidden/>
               </w:rPr>
-              <w:instrText xml:space="preserve"> PAGEREF _Toc372716083 \h </w:instrText>
+              <w:instrText xml:space="preserve"> PAGEREF _Toc373751174 \h </w:instrText>
             </w:r>
             <w:r>
               <w:rPr>
@@ -1471,7 +1612,7 @@
               <w:szCs w:val="22"/>
             </w:rPr>
           </w:pPr>
-          <w:hyperlink w:anchor="_Toc372716084" w:history="1">
+          <w:hyperlink w:anchor="_Toc373751175" w:history="1">
             <w:r>
               <w:rPr>
                 <w:rStyle w:val="Hyperlink"/>
@@ -1498,7 +1639,7 @@
                 <w:noProof/>
                 <w:webHidden/>
               </w:rPr>
-              <w:instrText xml:space="preserve"> PAGEREF _Toc372716084 \h </w:instrText>
+              <w:instrText xml:space="preserve"> PAGEREF _Toc373751175 \h </w:instrText>
             </w:r>
             <w:r>
               <w:rPr>
@@ -1541,7 +1682,7 @@
               <w:szCs w:val="22"/>
             </w:rPr>
           </w:pPr>
-          <w:hyperlink w:anchor="_Toc372716085" w:history="1">
+          <w:hyperlink w:anchor="_Toc373751176" w:history="1">
             <w:r>
               <w:rPr>
                 <w:rStyle w:val="Hyperlink"/>
@@ -1568,7 +1709,7 @@
                 <w:noProof/>
                 <w:webHidden/>
               </w:rPr>
-              <w:instrText xml:space="preserve"> PAGEREF _Toc372716085 \h </w:instrText>
+              <w:instrText xml:space="preserve"> PAGEREF _Toc373751176 \h </w:instrText>
             </w:r>
             <w:r>
               <w:rPr>
@@ -1611,7 +1752,7 @@
               <w:szCs w:val="22"/>
             </w:rPr>
           </w:pPr>
-          <w:hyperlink w:anchor="_Toc372716086" w:history="1">
+          <w:hyperlink w:anchor="_Toc373751177" w:history="1">
             <w:r>
               <w:rPr>
                 <w:rStyle w:val="Hyperlink"/>
@@ -1638,7 +1779,7 @@
                 <w:noProof/>
                 <w:webHidden/>
               </w:rPr>
-              <w:instrText xml:space="preserve"> PAGEREF _Toc372716086 \h </w:instrText>
+              <w:instrText xml:space="preserve"> PAGEREF _Toc373751177 \h </w:instrText>
             </w:r>
             <w:r>
               <w:rPr>
@@ -1681,7 +1822,7 @@
               <w:szCs w:val="22"/>
             </w:rPr>
           </w:pPr>
-          <w:hyperlink w:anchor="_Toc372716087" w:history="1">
+          <w:hyperlink w:anchor="_Toc373751178" w:history="1">
             <w:r>
               <w:rPr>
                 <w:rStyle w:val="Hyperlink"/>
@@ -1708,7 +1849,7 @@
                 <w:noProof/>
                 <w:webHidden/>
               </w:rPr>
-              <w:instrText xml:space="preserve"> PAGEREF _Toc372716087 \h </w:instrText>
+              <w:instrText xml:space="preserve"> PAGEREF _Toc373751178 \h </w:instrText>
             </w:r>
             <w:r>
               <w:rPr>
@@ -1751,7 +1892,7 @@
               <w:szCs w:val="22"/>
             </w:rPr>
           </w:pPr>
-          <w:hyperlink w:anchor="_Toc372716088" w:history="1">
+          <w:hyperlink w:anchor="_Toc373751179" w:history="1">
             <w:r>
               <w:rPr>
                 <w:rStyle w:val="Hyperlink"/>
@@ -1786,7 +1927,7 @@
                 <w:noProof/>
                 <w:webHidden/>
               </w:rPr>
-              <w:instrText xml:space="preserve"> PAGEREF _Toc372716088 \h </w:instrText>
+              <w:instrText xml:space="preserve"> PAGEREF _Toc373751179 \h </w:instrText>
             </w:r>
             <w:r>
               <w:rPr>
@@ -1829,7 +1970,7 @@
               <w:szCs w:val="22"/>
             </w:rPr>
           </w:pPr>
-          <w:hyperlink w:anchor="_Toc372716089" w:history="1">
+          <w:hyperlink w:anchor="_Toc373751180" w:history="1">
             <w:r>
               <w:rPr>
                 <w:rStyle w:val="Hyperlink"/>
@@ -1856,7 +1997,7 @@
                 <w:noProof/>
                 <w:webHidden/>
               </w:rPr>
-              <w:instrText xml:space="preserve"> PAGEREF _Toc372716089 \h </w:instrText>
+              <w:instrText xml:space="preserve"> PAGEREF _Toc373751180 \h </w:instrText>
             </w:r>
             <w:r>
               <w:rPr>
@@ -1899,7 +2040,7 @@
               <w:szCs w:val="22"/>
             </w:rPr>
           </w:pPr>
-          <w:hyperlink w:anchor="_Toc372716090" w:history="1">
+          <w:hyperlink w:anchor="_Toc373751181" w:history="1">
             <w:r>
               <w:rPr>
                 <w:rStyle w:val="Hyperlink"/>
@@ -1926,7 +2067,7 @@
                 <w:noProof/>
                 <w:webHidden/>
               </w:rPr>
-              <w:instrText xml:space="preserve"> PAGEREF _Toc372716090 \h </w:instrText>
+              <w:instrText xml:space="preserve"> PAGEREF _Toc373751181 \h </w:instrText>
             </w:r>
             <w:r>
               <w:rPr>
@@ -1969,7 +2110,7 @@
               <w:szCs w:val="22"/>
             </w:rPr>
           </w:pPr>
-          <w:hyperlink w:anchor="_Toc372716091" w:history="1">
+          <w:hyperlink w:anchor="_Toc373751182" w:history="1">
             <w:r>
               <w:rPr>
                 <w:rStyle w:val="Hyperlink"/>
@@ -1996,7 +2137,7 @@
                 <w:noProof/>
                 <w:webHidden/>
               </w:rPr>
-              <w:instrText xml:space="preserve"> PAGEREF _Toc372716091 \h </w:instrText>
+              <w:instrText xml:space="preserve"> PAGEREF _Toc373751182 \h </w:instrText>
             </w:r>
             <w:r>
               <w:rPr>
@@ -2039,7 +2180,7 @@
               <w:szCs w:val="22"/>
             </w:rPr>
           </w:pPr>
-          <w:hyperlink w:anchor="_Toc372716092" w:history="1">
+          <w:hyperlink w:anchor="_Toc373751183" w:history="1">
             <w:r>
               <w:rPr>
                 <w:rStyle w:val="Hyperlink"/>
@@ -2066,7 +2207,7 @@
                 <w:noProof/>
                 <w:webHidden/>
               </w:rPr>
-              <w:instrText xml:space="preserve"> PAGEREF _Toc372716092 \h </w:instrText>
+              <w:instrText xml:space="preserve"> PAGEREF _Toc373751183 \h </w:instrText>
             </w:r>
             <w:r>
               <w:rPr>
@@ -2086,7 +2227,7 @@
                 <w:noProof/>
                 <w:webHidden/>
               </w:rPr>
-              <w:t>12</w:t>
+              <w:t>11</w:t>
             </w:r>
             <w:r>
               <w:rPr>
@@ -2109,7 +2250,7 @@
               <w:szCs w:val="22"/>
             </w:rPr>
           </w:pPr>
-          <w:hyperlink w:anchor="_Toc372716093" w:history="1">
+          <w:hyperlink w:anchor="_Toc373751184" w:history="1">
             <w:r>
               <w:rPr>
                 <w:rStyle w:val="Hyperlink"/>
@@ -2136,7 +2277,7 @@
                 <w:noProof/>
                 <w:webHidden/>
               </w:rPr>
-              <w:instrText xml:space="preserve"> PAGEREF _Toc372716093 \h </w:instrText>
+              <w:instrText xml:space="preserve"> PAGEREF _Toc373751184 \h </w:instrText>
             </w:r>
             <w:r>
               <w:rPr>
@@ -2179,7 +2320,7 @@
               <w:szCs w:val="22"/>
             </w:rPr>
           </w:pPr>
-          <w:hyperlink w:anchor="_Toc372716094" w:history="1">
+          <w:hyperlink w:anchor="_Toc373751185" w:history="1">
             <w:r>
               <w:rPr>
                 <w:rStyle w:val="Hyperlink"/>
@@ -2206,7 +2347,7 @@
                 <w:noProof/>
                 <w:webHidden/>
               </w:rPr>
-              <w:instrText xml:space="preserve"> PAGEREF _Toc372716094 \h </w:instrText>
+              <w:instrText xml:space="preserve"> PAGEREF _Toc373751185 \h </w:instrText>
             </w:r>
             <w:r>
               <w:rPr>
@@ -2249,7 +2390,7 @@
               <w:szCs w:val="22"/>
             </w:rPr>
           </w:pPr>
-          <w:hyperlink w:anchor="_Toc372716095" w:history="1">
+          <w:hyperlink w:anchor="_Toc373751186" w:history="1">
             <w:r>
               <w:rPr>
                 <w:rStyle w:val="Hyperlink"/>
@@ -2276,7 +2417,7 @@
                 <w:noProof/>
                 <w:webHidden/>
               </w:rPr>
-              <w:instrText xml:space="preserve"> PAGEREF _Toc372716095 \h </w:instrText>
+              <w:instrText xml:space="preserve"> PAGEREF _Toc373751186 \h </w:instrText>
             </w:r>
             <w:r>
               <w:rPr>
@@ -2296,7 +2437,7 @@
                 <w:noProof/>
                 <w:webHidden/>
               </w:rPr>
-              <w:t>13</w:t>
+              <w:t>12</w:t>
             </w:r>
             <w:r>
               <w:rPr>
@@ -2319,7 +2460,7 @@
               <w:szCs w:val="22"/>
             </w:rPr>
           </w:pPr>
-          <w:hyperlink w:anchor="_Toc372716096" w:history="1">
+          <w:hyperlink w:anchor="_Toc373751187" w:history="1">
             <w:r>
               <w:rPr>
                 <w:rStyle w:val="Hyperlink"/>
@@ -2346,7 +2487,7 @@
                 <w:noProof/>
                 <w:webHidden/>
               </w:rPr>
-              <w:instrText xml:space="preserve"> PAGEREF _Toc372716096 \h </w:instrText>
+              <w:instrText xml:space="preserve"> PAGEREF _Toc373751187 \h </w:instrText>
             </w:r>
             <w:r>
               <w:rPr>
@@ -2366,7 +2507,7 @@
                 <w:noProof/>
                 <w:webHidden/>
               </w:rPr>
-              <w:t>14</w:t>
+              <w:t>13</w:t>
             </w:r>
             <w:r>
               <w:rPr>
@@ -2389,7 +2530,7 @@
               <w:szCs w:val="22"/>
             </w:rPr>
           </w:pPr>
-          <w:hyperlink w:anchor="_Toc372716097" w:history="1">
+          <w:hyperlink w:anchor="_Toc373751188" w:history="1">
             <w:r>
               <w:rPr>
                 <w:rStyle w:val="Hyperlink"/>
@@ -2416,7 +2557,7 @@
                 <w:noProof/>
                 <w:webHidden/>
               </w:rPr>
-              <w:instrText xml:space="preserve"> PAGEREF _Toc372716097 \h </w:instrText>
+              <w:instrText xml:space="preserve"> PAGEREF _Toc373751188 \h </w:instrText>
             </w:r>
             <w:r>
               <w:rPr>
@@ -2436,7 +2577,7 @@
                 <w:noProof/>
                 <w:webHidden/>
               </w:rPr>
-              <w:t>14</w:t>
+              <w:t>13</w:t>
             </w:r>
             <w:r>
               <w:rPr>
@@ -2459,7 +2600,7 @@
               <w:szCs w:val="22"/>
             </w:rPr>
           </w:pPr>
-          <w:hyperlink w:anchor="_Toc372716098" w:history="1">
+          <w:hyperlink w:anchor="_Toc373751189" w:history="1">
             <w:r>
               <w:rPr>
                 <w:rStyle w:val="Hyperlink"/>
@@ -2486,7 +2627,7 @@
                 <w:noProof/>
                 <w:webHidden/>
               </w:rPr>
-              <w:instrText xml:space="preserve"> PAGEREF _Toc372716098 \h </w:instrText>
+              <w:instrText xml:space="preserve"> PAGEREF _Toc373751189 \h </w:instrText>
             </w:r>
             <w:r>
               <w:rPr>
@@ -2506,7 +2647,7 @@
                 <w:noProof/>
                 <w:webHidden/>
               </w:rPr>
-              <w:t>14</w:t>
+              <w:t>13</w:t>
             </w:r>
             <w:r>
               <w:rPr>
@@ -2529,7 +2670,7 @@
               <w:szCs w:val="22"/>
             </w:rPr>
           </w:pPr>
-          <w:hyperlink w:anchor="_Toc372716099" w:history="1">
+          <w:hyperlink w:anchor="_Toc373751190" w:history="1">
             <w:r>
               <w:rPr>
                 <w:rStyle w:val="Hyperlink"/>
@@ -2556,7 +2697,7 @@
                 <w:noProof/>
                 <w:webHidden/>
               </w:rPr>
-              <w:instrText xml:space="preserve"> PAGEREF _Toc372716099 \h </w:instrText>
+              <w:instrText xml:space="preserve"> PAGEREF _Toc373751190 \h </w:instrText>
             </w:r>
             <w:r>
               <w:rPr>
@@ -2576,7 +2717,7 @@
                 <w:noProof/>
                 <w:webHidden/>
               </w:rPr>
-              <w:t>14</w:t>
+              <w:t>13</w:t>
             </w:r>
             <w:r>
               <w:rPr>
@@ -2599,7 +2740,7 @@
               <w:szCs w:val="22"/>
             </w:rPr>
           </w:pPr>
-          <w:hyperlink w:anchor="_Toc372716100" w:history="1">
+          <w:hyperlink w:anchor="_Toc373751191" w:history="1">
             <w:r>
               <w:rPr>
                 <w:rStyle w:val="Hyperlink"/>
@@ -2626,7 +2767,7 @@
                 <w:noProof/>
                 <w:webHidden/>
               </w:rPr>
-              <w:instrText xml:space="preserve"> PAGEREF _Toc372716100 \h </w:instrText>
+              <w:instrText xml:space="preserve"> PAGEREF _Toc373751191 \h </w:instrText>
             </w:r>
             <w:r>
               <w:rPr>
@@ -2646,7 +2787,7 @@
                 <w:noProof/>
                 <w:webHidden/>
               </w:rPr>
-              <w:t>14</w:t>
+              <w:t>13</w:t>
             </w:r>
             <w:r>
               <w:rPr>
@@ -2669,7 +2810,7 @@
               <w:szCs w:val="22"/>
             </w:rPr>
           </w:pPr>
-          <w:hyperlink w:anchor="_Toc372716101" w:history="1">
+          <w:hyperlink w:anchor="_Toc373751192" w:history="1">
             <w:r>
               <w:rPr>
                 <w:rStyle w:val="Hyperlink"/>
@@ -2696,7 +2837,7 @@
                 <w:noProof/>
                 <w:webHidden/>
               </w:rPr>
-              <w:instrText xml:space="preserve"> PAGEREF _Toc372716101 \h </w:instrText>
+              <w:instrText xml:space="preserve"> PAGEREF _Toc373751192 \h </w:instrText>
             </w:r>
             <w:r>
               <w:rPr>
@@ -2716,7 +2857,7 @@
                 <w:noProof/>
                 <w:webHidden/>
               </w:rPr>
-              <w:t>15</w:t>
+              <w:t>14</w:t>
             </w:r>
             <w:r>
               <w:rPr>
@@ -2739,7 +2880,7 @@
               <w:szCs w:val="22"/>
             </w:rPr>
           </w:pPr>
-          <w:hyperlink w:anchor="_Toc372716102" w:history="1">
+          <w:hyperlink w:anchor="_Toc373751193" w:history="1">
             <w:r>
               <w:rPr>
                 <w:rStyle w:val="Hyperlink"/>
@@ -2766,7 +2907,7 @@
                 <w:noProof/>
                 <w:webHidden/>
               </w:rPr>
-              <w:instrText xml:space="preserve"> PAGEREF _Toc372716102 \h </w:instrText>
+              <w:instrText xml:space="preserve"> PAGEREF _Toc373751193 \h </w:instrText>
             </w:r>
             <w:r>
               <w:rPr>
@@ -2786,7 +2927,7 @@
                 <w:noProof/>
                 <w:webHidden/>
               </w:rPr>
-              <w:t>16</w:t>
+              <w:t>15</w:t>
             </w:r>
             <w:r>
               <w:rPr>
@@ -2809,7 +2950,7 @@
               <w:szCs w:val="22"/>
             </w:rPr>
           </w:pPr>
-          <w:hyperlink w:anchor="_Toc372716103" w:history="1">
+          <w:hyperlink w:anchor="_Toc373751194" w:history="1">
             <w:r>
               <w:rPr>
                 <w:rStyle w:val="Hyperlink"/>
@@ -2836,7 +2977,7 @@
                 <w:noProof/>
                 <w:webHidden/>
               </w:rPr>
-              <w:instrText xml:space="preserve"> PAGEREF _Toc372716103 \h </w:instrText>
+              <w:instrText xml:space="preserve"> PAGEREF _Toc373751194 \h </w:instrText>
             </w:r>
             <w:r>
               <w:rPr>
@@ -2856,7 +2997,7 @@
                 <w:noProof/>
                 <w:webHidden/>
               </w:rPr>
-              <w:t>16</w:t>
+              <w:t>15</w:t>
             </w:r>
             <w:r>
               <w:rPr>
@@ -2888,7 +3029,7 @@
       <w:pPr>
         <w:pStyle w:val="Heading1"/>
       </w:pPr>
-      <w:bookmarkStart w:id="2" w:name="_Toc372716077"/>
+      <w:bookmarkStart w:id="2" w:name="_Toc373751166"/>
       <w:r>
         <w:lastRenderedPageBreak/>
         <w:t>Abstract</w:t>
@@ -2900,269 +3041,439 @@
       <w:r>
         <w:t xml:space="preserve">The computation power that our mobile devices have gained in later years has surpassed that of the powerful computers of a few years </w:t>
       </w:r>
-      <w:commentRangeStart w:id="3"/>
-      <w:r>
-        <w:t>ago</w:t>
-      </w:r>
-      <w:commentRangeEnd w:id="3"/>
+      <w:proofErr w:type="gramStart"/>
+      <w:r>
+        <w:t>ago .</w:t>
+      </w:r>
+      <w:proofErr w:type="gramEnd"/>
+      <w:r>
+        <w:t xml:space="preserve"> As this capacity keeps growing, the demand for better and more fulfilling mobile experiences has remained stagnant. A major reason for this is that the interaction capabilities of our devices are limited to the physical constraints of the device itself.</w:t>
+      </w:r>
+      <w:r>
+        <w:t xml:space="preserve"> This thesis looks to identify new and radically different mobile experiences while at the same time develop an interaction paradigm that will support the new experiences and be independent of the physical constraints of the device.</w:t>
+      </w:r>
+    </w:p>
+    <w:p>
+      <w:r>
+        <w:t xml:space="preserve">The new experience will be based on the concept of digital synesthesia or a way of using our current technologies to directly affect our sensorial systems in such a way that the brain will interpret the new input as a new sensory capability. One of the key questions of this research is precisely how capable is our brain in mapping new inputs that could be turned on and off and how will it assimilate these inputs when used for long periods of time. This thesis will also shed light on what kind of </w:t>
+      </w:r>
+      <w:r>
+        <w:t>activities</w:t>
+      </w:r>
+      <w:r>
+        <w:t xml:space="preserve"> will </w:t>
+      </w:r>
+      <w:r>
+        <w:t>find</w:t>
+      </w:r>
+      <w:r>
+        <w:t xml:space="preserve"> </w:t>
+      </w:r>
+      <w:r>
+        <w:t xml:space="preserve">this kind of interaction </w:t>
+      </w:r>
+      <w:r>
+        <w:t>valuable</w:t>
+      </w:r>
+      <w:r>
+        <w:t>, by creating</w:t>
+      </w:r>
+      <w:r>
+        <w:t xml:space="preserve"> scenarios where users will be able to use t</w:t>
+      </w:r>
+      <w:r>
+        <w:t>heir mobile devices as an</w:t>
+      </w:r>
+      <w:r>
+        <w:t xml:space="preserve"> additional sense</w:t>
+      </w:r>
+      <w:r>
+        <w:t>.</w:t>
+      </w:r>
+    </w:p>
+    <w:p>
+      <w:r>
+        <w:br w:type="page"/>
+      </w:r>
+    </w:p>
+    <w:p>
+      <w:pPr>
+        <w:pStyle w:val="Heading1"/>
+      </w:pPr>
+      <w:bookmarkStart w:id="3" w:name="_Toc373751167"/>
+      <w:bookmarkStart w:id="4" w:name="_Toc373751174"/>
+      <w:r>
+        <w:lastRenderedPageBreak/>
+        <w:t>Background</w:t>
+      </w:r>
+      <w:bookmarkEnd w:id="4"/>
+    </w:p>
+    <w:p>
+      <w:r>
+        <w:t>In broad terms, humans have been using technology to enhance their physical capabilities and senses for a long time. A simple thermometer is a sensor that translates temperature information to visual output with a much greater degree of accuracy than the sense of touch could afford. A compass takes the imperceptible magnetic fields of our planet and represents them in a visual form. I’ll enumerate some of the projects that I think are most significant for the path that I see on this PhD thesis.</w:t>
+      </w:r>
+    </w:p>
+    <w:p>
+      <w:pPr>
+        <w:pStyle w:val="Heading2"/>
+      </w:pPr>
+      <w:bookmarkStart w:id="5" w:name="_Toc373751175"/>
+      <w:r>
+        <w:t>Sensory Substitution</w:t>
+      </w:r>
+      <w:bookmarkEnd w:id="5"/>
+    </w:p>
+    <w:p>
+      <w:r>
+        <w:t>Either because a person may be lacking one of the five senses or because a different sensory input may offer other benefits like greater detail, sensory substitution has been seen in several fields. Most sensors are a translation so in a sense a substitution, temperature, wind speed, distance or the passing of time. These are all things our bodies can perceive but by using a sensor and translating the information to a coded visual form we add the ability of greater accuracy and universal understanding.</w:t>
+      </w:r>
+    </w:p>
+    <w:p>
+      <w:pPr>
+        <w:pStyle w:val="Heading3"/>
+      </w:pPr>
+      <w:bookmarkStart w:id="6" w:name="_Toc373751176"/>
+      <w:proofErr w:type="spellStart"/>
+      <w:r>
+        <w:t>Brainport</w:t>
+      </w:r>
+      <w:proofErr w:type="spellEnd"/>
+      <w:r>
+        <w:fldChar w:fldCharType="begin" w:fldLock="1"/>
+      </w:r>
+      <w:r>
+        <w:instrText>ADDIN CSL_CITATION { "citationItems" : [ { "id" : "ITEM-1", "itemData" : { "ISSN" : "0219-6352", "abstract" : "Brain Computer Interface (BCI) technology is one of the most rapidly developing areas of modern science; it has created numerous significant crossroads between Neuroscience and Computer Science. The goal of BCI technology is to provide a direct link between the human brain and a computerized environment. The objective of recent BCI approaches and applications have been designed to provide the information flow from the brain to the computerized periphery. The opposite or alternative direction of the flow of information (computer to brain interface, or CBI) remains almost undeveloped. The BrainPort is a CBI that offers a complementary technology designed to support a direct link from a computerized environment to the human brain - and to do so non-invasively. Currently, BrainPort research is pursuing two primary goals. One is the delivery of missing sensory information critical for normal human behavior through an additional artificial sensory channel around the damaged or malfunctioning natural sensory system. The other is to decrease the risk of sensory overload in human-machine interactions by providing a parallel and supplemental channel for information flow to the brain. In contrast, conventional CBI strategies (e.g., Virtual Reality), are usually designed to provide additional or substitution information through pre-existing sensory channels, and unintentionally aggravate the brain overload problem.", "author" : [ { "dropping-particle" : "", "family" : "Danilov", "given" : "Yuri", "non-dropping-particle" : "", "parse-names" : false, "suffix" : "" }, { "dropping-particle" : "", "family" : "Tyler", "given" : "Mitchell", "non-dropping-particle" : "", "parse-names" : false, "suffix" : "" } ], "container-title" : "Journal of integrative neuroscience", "id" : "ITEM-1", "issue" : "4", "issued" : { "date-parts" : [ [ "2005", "12" ] ] }, "page" : "537-50", "title" : "Brainport: an alternative input to the brain.", "type" : "article-journal", "volume" : "4" }, "uris" : [ "http://www.mendeley.com/documents/?uuid=93c11a40-de20-49b8-8bd3-da75a824a4f8" ] } ], "mendeley" : { "previouslyFormattedCitation" : "[1]" }, "properties" : { "noteIndex" : 0 }, "schema" : "https://github.com/citation-style-language/schema/raw/master/csl-citation.json" }</w:instrText>
+      </w:r>
+      <w:r>
+        <w:fldChar w:fldCharType="separate"/>
+      </w:r>
       <w:r>
         <w:rPr>
-          <w:rStyle w:val="CommentReference"/>
+          <w:noProof/>
         </w:rPr>
-        <w:commentReference w:id="3"/>
-      </w:r>
-      <w:r>
-        <w:t xml:space="preserve"> . As this capacity keeps growing, the demand for better and more fulfilling mobile experiences has remained stagnant. A major reason for this is that the interaction capabilities of our devices are limited to the physical constraints of the device itself.</w:t>
-      </w:r>
-      <w:r>
-        <w:t xml:space="preserve"> This thesis looks to identify new and radically different mobile experiences while at the same time develop an interaction paradigm that will support the new experiences and be independent of the physical constraints of the device.</w:t>
-      </w:r>
-    </w:p>
-    <w:p>
-      <w:r>
-        <w:t xml:space="preserve">The new experience will be based on the concept of digital synesthesia or a way of using our current technologies to directly affect our sensorial systems in such a way that the brain will interpret the new input as a new sensory capability. One of the key questions of this research is precisely how capable is our brain in mapping new inputs that could be turned on and off and how will it assimilate these inputs when used for long periods of time. This thesis will also shed light on what kind of </w:t>
-      </w:r>
-      <w:r>
-        <w:t>activities</w:t>
-      </w:r>
-      <w:r>
-        <w:t xml:space="preserve"> will </w:t>
-      </w:r>
-      <w:r>
-        <w:t>find</w:t>
-      </w:r>
-      <w:r>
-        <w:t xml:space="preserve"> </w:t>
-      </w:r>
-      <w:r>
-        <w:t xml:space="preserve">this kind of interaction </w:t>
-      </w:r>
-      <w:r>
-        <w:t>valuable</w:t>
-      </w:r>
-      <w:r>
-        <w:t>, by creating</w:t>
-      </w:r>
-      <w:r>
-        <w:t xml:space="preserve"> scenarios where users will be able to use t</w:t>
-      </w:r>
-      <w:r>
-        <w:t>heir mobile devices as an</w:t>
-      </w:r>
-      <w:r>
-        <w:t xml:space="preserve"> additional sense</w:t>
+        <w:t>[1]</w:t>
+      </w:r>
+      <w:bookmarkEnd w:id="6"/>
+      <w:r>
+        <w:fldChar w:fldCharType="end"/>
+      </w:r>
+    </w:p>
+    <w:p>
+      <w:proofErr w:type="spellStart"/>
+      <w:r>
+        <w:t>Brainport</w:t>
+      </w:r>
+      <w:proofErr w:type="spellEnd"/>
+      <w:r>
+        <w:t xml:space="preserve"> is a system that captures images through a camera and translates it into electrical signals that are felt on the tongue.</w:t>
+      </w:r>
+    </w:p>
+    <w:p>
+      <w:pPr>
+        <w:pStyle w:val="Heading3"/>
+      </w:pPr>
+      <w:bookmarkStart w:id="7" w:name="_Toc373751177"/>
+      <w:proofErr w:type="spellStart"/>
+      <w:r>
+        <w:t>Eyeborg</w:t>
+      </w:r>
+      <w:proofErr w:type="spellEnd"/>
+      <w:r>
+        <w:fldChar w:fldCharType="begin" w:fldLock="1"/>
+      </w:r>
+      <w:r>
+        <w:instrText>ADDIN CSL_CITATION { "citationItems" : [ { "id" : "ITEM-1", "itemData" : { "author" : [ { "dropping-particle" : "", "family" : "Peng", "given" : "Junyao", "non-dropping-particle" : "", "parse-names" : false, "suffix" : "" }, { "dropping-particle" : "", "family" : "Seymour", "given" : "Sabine", "non-dropping-particle" : "", "parse-names" : false, "suffix" : "" } ], "id" : "ITEM-1", "issued" : { "date-parts" : [ [ "0" ] ] }, "title" : "Envisioning the Cyborg in the 21st Century and Beyond", "type" : "article-journal" }, "uris" : [ "http://www.mendeley.com/documents/?uuid=a0e24eb8-38ff-44be-9dd0-56fe6ae697b3" ] } ], "mendeley" : { "previouslyFormattedCitation" : "[2]" }, "properties" : { "noteIndex" : 0 }, "schema" : "https://github.com/citation-style-language/schema/raw/master/csl-citation.json" }</w:instrText>
+      </w:r>
+      <w:r>
+        <w:fldChar w:fldCharType="separate"/>
+      </w:r>
+      <w:r>
+        <w:rPr>
+          <w:noProof/>
+        </w:rPr>
+        <w:t>[2]</w:t>
+      </w:r>
+      <w:bookmarkEnd w:id="7"/>
+      <w:r>
+        <w:fldChar w:fldCharType="end"/>
+      </w:r>
+    </w:p>
+    <w:p>
+      <w:r>
+        <w:t xml:space="preserve">The artist </w:t>
+      </w:r>
+      <w:r>
+        <w:rPr>
+          <w:shd w:val="clear" w:color="auto" w:fill="FFFFFF"/>
+        </w:rPr>
+        <w:t xml:space="preserve">Neil </w:t>
+      </w:r>
+      <w:proofErr w:type="spellStart"/>
+      <w:r>
+        <w:rPr>
+          <w:shd w:val="clear" w:color="auto" w:fill="FFFFFF"/>
+        </w:rPr>
+        <w:t>Harbisson</w:t>
+      </w:r>
+      <w:proofErr w:type="spellEnd"/>
+      <w:r>
+        <w:rPr>
+          <w:shd w:val="clear" w:color="auto" w:fill="FFFFFF"/>
+        </w:rPr>
+        <w:t>, who is completely colorblind, uses a device that captures color information through a camera on his forehead and translates it to sound he hears through bone conduction.</w:t>
+      </w:r>
+    </w:p>
+    <w:p>
+      <w:pPr>
+        <w:pStyle w:val="Heading2"/>
+      </w:pPr>
+      <w:bookmarkStart w:id="8" w:name="_Toc373751178"/>
+      <w:r>
+        <w:t>New Senses</w:t>
+      </w:r>
+      <w:bookmarkEnd w:id="8"/>
+    </w:p>
+    <w:p>
+      <w:r>
+        <w:t xml:space="preserve">Another big area in this field is creating completely new senses. Mostly out of curiosity, adding a new sense to our repertoire changes the way we understand and interact with the world. If the </w:t>
+      </w:r>
+      <w:proofErr w:type="spellStart"/>
+      <w:r>
+        <w:t>Umwelt</w:t>
+      </w:r>
+      <w:proofErr w:type="spellEnd"/>
+      <w:r>
+        <w:fldChar w:fldCharType="begin" w:fldLock="1"/>
+      </w:r>
+      <w:r>
+        <w:instrText>ADDIN CSL_CITATION { "citationItems" : [ { "id" : "ITEM-1", "itemData" : { "author" : [ { "dropping-particle" : "von", "family" : "Uexkull", "given" : "Jakob", "non-dropping-particle" : "", "parse-names" : false, "suffix" : "" } ], "id" : "ITEM-1", "issued" : { "date-parts" : [ [ "2010" ] ] }, "page" : "248", "publisher" : "Univ Of Minnesota Press", "title" : "A Foray into the Worlds of Animals and Humans: with A Theory of Meaning (Posthumanities)", "type" : "book" }, "uris" : [ "http://www.mendeley.com/documents/?uuid=bc401230-cfb4-4222-8980-5e53c85bf9e1" ] } ], "mendeley" : { "previouslyFormattedCitation" : "[3]" }, "properties" : { "noteIndex" : 0 }, "schema" : "https://github.com/citation-style-language/schema/raw/master/csl-citation.json" }</w:instrText>
+      </w:r>
+      <w:r>
+        <w:fldChar w:fldCharType="separate"/>
+      </w:r>
+      <w:r>
+        <w:rPr>
+          <w:noProof/>
+        </w:rPr>
+        <w:t>[3]</w:t>
+      </w:r>
+      <w:r>
+        <w:fldChar w:fldCharType="end"/>
+      </w:r>
+      <w:r>
+        <w:t xml:space="preserve"> theory shows how every creature can only understand the world through the affordances of its senses, then creating new senses should open up completely new world perspectives for humans.</w:t>
+      </w:r>
+    </w:p>
+    <w:p>
+      <w:pPr>
+        <w:pStyle w:val="Heading3"/>
+        <w:rPr>
+          <w:shd w:val="clear" w:color="auto" w:fill="FFFFFF"/>
+        </w:rPr>
+      </w:pPr>
+      <w:bookmarkStart w:id="9" w:name="_Toc373751179"/>
+      <w:r>
+        <w:t xml:space="preserve">The </w:t>
+      </w:r>
+      <w:proofErr w:type="spellStart"/>
+      <w:r>
+        <w:t>F</w:t>
+      </w:r>
+      <w:r>
+        <w:rPr>
+          <w:shd w:val="clear" w:color="auto" w:fill="FFFFFF"/>
+        </w:rPr>
+        <w:t>eelSpace</w:t>
+      </w:r>
+      <w:proofErr w:type="spellEnd"/>
+      <w:r>
+        <w:rPr>
+          <w:shd w:val="clear" w:color="auto" w:fill="FFFFFF"/>
+        </w:rPr>
+        <w:t xml:space="preserve"> belt </w:t>
+      </w:r>
+      <w:r>
+        <w:rPr>
+          <w:shd w:val="clear" w:color="auto" w:fill="FFFFFF"/>
+        </w:rPr>
+        <w:fldChar w:fldCharType="begin" w:fldLock="1"/>
+      </w:r>
+      <w:r>
+        <w:rPr>
+          <w:shd w:val="clear" w:color="auto" w:fill="FFFFFF"/>
+        </w:rPr>
+        <w:instrText>ADDIN CSL_CITATION { "citationItems" : [ { "id" : "ITEM-1", "itemData" : { "ISSN" : "1741-2560", "abstract" : "Rapid advances in neuroscience have sparked numerous efforts to study the neural correlate of consciousness. Prominent subjects include higher sensory area, distributed assemblies bound by synchronization of neuronal activity and neurons in specific cortical laminae. In contrast, it has been suggested that the quality of sensory awareness is determined by systematic change of afferent signals resulting from behaviour and knowledge thereof. Support for such skill-based theories of perception is provided by experiments on sensory substitution. Here, we pursue this line of thought and create new sensorimotor contingencies and, hence, a new quality of perception. Adult subjects received orientation information, obtained by a magnetic compass, via vibrotactile stimulation around the waist. After six weeks of training we evaluated integration of the new input by a battery of tests. The results indicate that the sensory information provided by the belt (1) is processed and boosts performance, (2) if inconsistent with other sensory signals leads to variable performance, (3) does interact with the vestibular nystagmus and (4) in half of the experimental subjects leads to qualitative changes of sensory experience. These data support the hypothesis that new sensorimotor contingencies can be learned and integrated into behaviour and affect perceptual experience.", "author" : [ { "dropping-particle" : "", "family" : "Nagel", "given" : "Saskia K", "non-dropping-particle" : "", "parse-names" : false, "suffix" : "" }, { "dropping-particle" : "", "family" : "Carl", "given" : "Christine", "non-dropping-particle" : "", "parse-names" : false, "suffix" : "" }, { "dropping-particle" : "", "family" : "Kringe", "given" : "Tobias", "non-dropping-particle" : "", "parse-names" : false, "suffix" : "" }, { "dropping-particle" : "", "family" : "M\u00e4rtin", "given" : "Robert", "non-dropping-particle" : "", "parse-names" : false, "suffix" : "" }, { "dropping-particle" : "", "family" : "K\u00f6nig", "given" : "Peter", "non-dropping-particle" : "", "parse-names" : false, "suffix" : "" } ], "container-title" : "Journal of neural engineering", "id" : "ITEM-1", "issue" : "4", "issued" : { "date-parts" : [ [ "2005", "12", "1" ] ] }, "page" : "R13-26", "publisher" : "IOP Publishing", "title" : "Beyond sensory substitution--learning the sixth sense.", "type" : "article-journal", "volume" : "2" }, "uris" : [ "http://www.mendeley.com/documents/?uuid=16e95a93-402b-4def-a305-f763ebc668bf" ] } ], "mendeley" : { "previouslyFormattedCitation" : "[4]" }, "properties" : { "noteIndex" : 0 }, "schema" : "https://github.com/citation-style-language/schema/raw/master/csl-citation.json" }</w:instrText>
+      </w:r>
+      <w:r>
+        <w:rPr>
+          <w:shd w:val="clear" w:color="auto" w:fill="FFFFFF"/>
+        </w:rPr>
+        <w:fldChar w:fldCharType="separate"/>
+      </w:r>
+      <w:r>
+        <w:rPr>
+          <w:noProof/>
+          <w:shd w:val="clear" w:color="auto" w:fill="FFFFFF"/>
+        </w:rPr>
+        <w:t>[4]</w:t>
+      </w:r>
+      <w:bookmarkEnd w:id="9"/>
+      <w:r>
+        <w:rPr>
+          <w:shd w:val="clear" w:color="auto" w:fill="FFFFFF"/>
+        </w:rPr>
+        <w:fldChar w:fldCharType="end"/>
+      </w:r>
+    </w:p>
+    <w:p>
+      <w:r>
+        <w:t xml:space="preserve">The </w:t>
+      </w:r>
+      <w:proofErr w:type="spellStart"/>
+      <w:r>
+        <w:t>FeelSpace</w:t>
+      </w:r>
+      <w:proofErr w:type="spellEnd"/>
+      <w:r>
+        <w:t xml:space="preserve"> belt was a device with vibrators that could be worn around the waist. The vibrator closest to geographical north would constantly vibrate, giving the user a sense of direction. </w:t>
+      </w:r>
+    </w:p>
+    <w:p>
+      <w:pPr>
+        <w:pStyle w:val="Heading3"/>
+      </w:pPr>
+      <w:bookmarkStart w:id="10" w:name="_Toc373751180"/>
+      <w:r>
+        <w:t>Magnet Implant</w:t>
+      </w:r>
+      <w:r>
+        <w:fldChar w:fldCharType="begin" w:fldLock="1"/>
+      </w:r>
+      <w:r>
+        <w:instrText>ADDIN CSL_CITATION { "citationItems" : [ { "id" : "ITEM-1", "itemData" : { "URL" : "http://www.iamdann.com/2012/03/21/my-magnet-implant-body-modification", "author" : [ { "dropping-particle" : "", "family" : "Berg", "given" : "Dann", "non-dropping-particle" : "", "parse-names" : false, "suffix" : "" } ], "id" : "ITEM-1", "issued" : { "date-parts" : [ [ "0" ] ] }, "title" : "Body Hacking: My Magnetic Implant", "type" : "webpage" }, "uris" : [ "http://www.mendeley.com/documents/?uuid=6039a825-c297-4c04-ad99-6e8544843152" ] } ], "mendeley" : { "previouslyFormattedCitation" : "[5]" }, "properties" : { "noteIndex" : 0 }, "schema" : "https://github.com/citation-style-language/schema/raw/master/csl-citation.json" }</w:instrText>
+      </w:r>
+      <w:r>
+        <w:fldChar w:fldCharType="separate"/>
+      </w:r>
+      <w:r>
+        <w:rPr>
+          <w:noProof/>
+        </w:rPr>
+        <w:t>[5]</w:t>
+      </w:r>
+      <w:bookmarkEnd w:id="10"/>
+      <w:r>
+        <w:fldChar w:fldCharType="end"/>
+      </w:r>
+    </w:p>
+    <w:p>
+      <w:r>
+        <w:lastRenderedPageBreak/>
+        <w:t xml:space="preserve">Dan Berg implanted a small magnet into his </w:t>
+      </w:r>
+      <w:r>
+        <w:t>pinkie finger of his right hand. One of the reported effects was the ability to sense electrical flow by disruptions on the magnetic field.</w:t>
+      </w:r>
+    </w:p>
+    <w:p>
+      <w:pPr>
+        <w:pStyle w:val="Heading3"/>
+      </w:pPr>
+      <w:bookmarkStart w:id="11" w:name="_Toc373751181"/>
+      <w:r>
+        <w:t>Situational Awareness</w:t>
+      </w:r>
+      <w:bookmarkEnd w:id="11"/>
+    </w:p>
+    <w:p>
+      <w:r>
+        <w:t>Situational Awareness is the ability to extract information from our environment and integrate it with previous knowledge in order to form a coherent mental picture</w:t>
+      </w:r>
+      <w:r>
+        <w:fldChar w:fldCharType="begin" w:fldLock="1"/>
+      </w:r>
+      <w:r>
+        <w:instrText>ADDIN CSL_CITATION { "citationItems" : [ { "id" : "ITEM-1", "itemData" : { "URL" : "http://en.wikipedia.org/wiki/Situation_awareness", "accessed" : { "date-parts" : [ [ "2013", "9", "5" ] ] }, "author" : [ { "dropping-particle" : "", "family" : "Wikipedia contributors", "given" : "", "non-dropping-particle" : "", "parse-names" : false, "suffix" : "" } ], "container-title" : "Wikipedia, The Free Encyclopedia.", "id" : "ITEM-1", "issued" : { "date-parts" : [ [ "2013" ] ] }, "title" : "Situation awareness - Wikipedia, the free encyclopedia", "type" : "webpage" }, "uris" : [ "http://www.mendeley.com/documents/?uuid=b555cfd8-05c0-46b0-b48f-aa29193a9716" ] } ], "mendeley" : { "previouslyFormattedCitation" : "[6]" }, "properties" : { "noteIndex" : 0 }, "schema" : "https://github.com/citation-style-language/schema/raw/master/csl-citation.json" }</w:instrText>
+      </w:r>
+      <w:r>
+        <w:fldChar w:fldCharType="separate"/>
+      </w:r>
+      <w:r>
+        <w:rPr>
+          <w:noProof/>
+        </w:rPr>
+        <w:t>[6]</w:t>
+      </w:r>
+      <w:r>
+        <w:fldChar w:fldCharType="end"/>
+      </w:r>
+      <w:r>
+        <w:t>. The military has done extensive research on Situational Awareness both learning what the limits of the brain are when forced to work in an environment with many attention cues as well as the different strategies for reducing the cognitive load while conveying information to the brain through channels other than sight or sound.</w:t>
+      </w:r>
+    </w:p>
+    <w:p>
+      <w:r>
+        <w:t xml:space="preserve">Other than many studies in how to measure Situational Awareness in various users and situations, there are some papers on actual devices being tested that use </w:t>
+      </w:r>
+      <w:proofErr w:type="spellStart"/>
+      <w:r>
+        <w:t>Vibrotactile</w:t>
+      </w:r>
+      <w:proofErr w:type="spellEnd"/>
+      <w:r>
+        <w:t xml:space="preserve"> Displays</w:t>
+      </w:r>
+      <w:r>
+        <w:fldChar w:fldCharType="begin" w:fldLock="1"/>
+      </w:r>
+      <w:r>
+        <w:instrText>ADDIN CSL_CITATION { "citationItems" : [ { "id" : "ITEM-1", "itemData" : { "ISSN" : "1071-1813", "author" : [ { "dropping-particle" : "", "family" : "Raj", "given" : "A. K.", "non-dropping-particle" : "", "parse-names" : false, "suffix" : "" }, { "dropping-particle" : "", "family" : "Kass", "given" : "S. J.", "non-dropping-particle" : "", "parse-names" : false, "suffix" : "" }, { "dropping-particle" : "", "family" : "Perry", "given" : "J. F.", "non-dropping-particle" : "", "parse-names" : false, "suffix" : "" } ], "container-title" : "Proceedings of the Human Factors and Ergonomics Society Annual Meeting", "id" : "ITEM-1", "issue" : "1", "issued" : { "date-parts" : [ [ "2000", "7", "1" ] ] }, "page" : "181-184", "publisher" : "SAGE Publications", "title" : "Vibrotactile Displays for Improving Spatial Awareness", "type" : "article-journal", "volume" : "44" }, "uris" : [ "http://www.mendeley.com/documents/?uuid=7dbe35bb-68c2-4749-a47a-16d248c0a259" ] } ], "mendeley" : { "previouslyFormattedCitation" : "[7]" }, "properties" : { "noteIndex" : 0 }, "schema" : "https://github.com/citation-style-language/schema/raw/master/csl-citation.json" }</w:instrText>
+      </w:r>
+      <w:r>
+        <w:fldChar w:fldCharType="separate"/>
+      </w:r>
+      <w:r>
+        <w:rPr>
+          <w:noProof/>
+        </w:rPr>
+        <w:t>[7]</w:t>
+      </w:r>
+      <w:r>
+        <w:fldChar w:fldCharType="end"/>
+      </w:r>
+      <w:r>
+        <w:t xml:space="preserve"> and Tactile Navigation Cueing</w:t>
+      </w:r>
+      <w:r>
+        <w:fldChar w:fldCharType="begin" w:fldLock="1"/>
+      </w:r>
+      <w:r>
+        <w:instrText>ADDIN CSL_CITATION { "citationItems" : [ { "id" : "ITEM-1", "itemData" : { "ISSN" : "1071-1813", "author" : [ { "dropping-particle" : "", "family" : "Dorneich", "given" : "M. C.", "non-dropping-particle" : "", "parse-names" : false, "suffix" : "" }, { "dropping-particle" : "", "family" : "Ververs", "given" : "P. M.", "non-dropping-particle" : "", "parse-names" : false, "suffix" : "" }, { "dropping-particle" : "", "family" : "Whitlow", "given" : "S. D.", "non-dropping-particle" : "", "parse-names" : false, "suffix" : "" }, { "dropping-particle" : "", "family" : "Mathan", "given" : "S.", "non-dropping-particle" : "", "parse-names" : false, "suffix" : "" } ], "container-title" : "Proceedings of the Human Factors and Ergonomics Society Annual Meeting", "id" : "ITEM-1", "issue" : "24", "issued" : { "date-parts" : [ [ "2006", "10", "1" ] ] }, "page" : "2600-2604", "publisher" : "SAGE Publications", "title" : "Evaluation of a Tactile Navigation Cueing System and Real-Time Assessment of Cognitive State", "type" : "article-journal", "volume" : "50" }, "uris" : [ "http://www.mendeley.com/documents/?uuid=9f303217-2778-4ebe-b098-6b0df64b7567" ] } ], "mendeley" : { "previouslyFormattedCitation" : "[8]" }, "properties" : { "noteIndex" : 0 }, "schema" : "https://github.com/citation-style-language/schema/raw/master/csl-citation.json" }</w:instrText>
+      </w:r>
+      <w:r>
+        <w:fldChar w:fldCharType="separate"/>
+      </w:r>
+      <w:r>
+        <w:rPr>
+          <w:noProof/>
+        </w:rPr>
+        <w:t>[8]</w:t>
+      </w:r>
+      <w:r>
+        <w:fldChar w:fldCharType="end"/>
       </w:r>
       <w:r>
         <w:t>.</w:t>
       </w:r>
     </w:p>
     <w:p>
-      <w:r>
-        <w:br w:type="page"/>
-      </w:r>
-    </w:p>
-    <w:p>
-      <w:pPr>
-        <w:pStyle w:val="Heading1"/>
-      </w:pPr>
-      <w:bookmarkStart w:id="4" w:name="_Toc372716078"/>
-      <w:r>
-        <w:lastRenderedPageBreak/>
-        <w:t>Research Questions</w:t>
-      </w:r>
-      <w:bookmarkEnd w:id="4"/>
+      <w:pPr>
+        <w:rPr>
+          <w:szCs w:val="24"/>
+        </w:rPr>
+      </w:pPr>
     </w:p>
     <w:p/>
-    <w:p>
-      <w:r>
-        <w:t>The main questions to be addressed revolve around the ability of the brain to interpret new information represented through existing sensory stimulus and the depth of assimilation that a user will demonstrate while trying these new technologies.</w:t>
-      </w:r>
-    </w:p>
-    <w:p>
-      <w:pPr>
-        <w:pStyle w:val="Heading2"/>
-      </w:pPr>
-      <w:bookmarkStart w:id="5" w:name="_Toc372716079"/>
-      <w:r>
-        <w:t>The Brain and the New Stimuli</w:t>
-      </w:r>
-      <w:r>
-        <w:t xml:space="preserve"> Short Term</w:t>
-      </w:r>
-      <w:bookmarkEnd w:id="5"/>
-    </w:p>
-    <w:p>
-      <w:r>
-        <w:t>1. Can a user understand the changing data when felt through and unrelated sensory input?</w:t>
-      </w:r>
-    </w:p>
-    <w:p>
-      <w:r>
-        <w:t>2. How accurate is the interpretation of the data when experienced in this new way?</w:t>
-      </w:r>
-    </w:p>
-    <w:p>
-      <w:r>
-        <w:t>3. What differences in accuracy and efficiency are there between interpreting data through reading values on a screen and feeling the data with this new approach?</w:t>
-      </w:r>
-    </w:p>
-    <w:p>
-      <w:pPr>
-        <w:pStyle w:val="Heading2"/>
-      </w:pPr>
-      <w:bookmarkStart w:id="6" w:name="_Toc372716080"/>
-      <w:r>
-        <w:t>The Brain and the New Stimuli Long Term</w:t>
-      </w:r>
-      <w:bookmarkEnd w:id="6"/>
-    </w:p>
-    <w:p>
-      <w:r>
-        <w:t>1. Will the brain learn to ignore the new input or will the input eventually feel as natural as any of the original senses?</w:t>
-      </w:r>
-    </w:p>
-    <w:p>
-      <w:r>
-        <w:t xml:space="preserve">2. Will there be feelings of “phantom input” where the user will feel the effects </w:t>
-      </w:r>
-      <w:proofErr w:type="gramStart"/>
-      <w:r>
-        <w:t>of a stimuli</w:t>
-      </w:r>
-      <w:proofErr w:type="gramEnd"/>
-      <w:r>
-        <w:t xml:space="preserve"> that is not present.</w:t>
-      </w:r>
-    </w:p>
-    <w:p>
-      <w:pPr>
-        <w:pStyle w:val="Heading2"/>
-      </w:pPr>
-      <w:r>
-        <w:t>Escaping the visual user interface</w:t>
-      </w:r>
-    </w:p>
-    <w:p>
-      <w:r>
-        <w:t>We know there are other senses but our understanding of visual user interfaces makes us think of the interface with these new senses in visual terms. The input signal is translated to numeric data and transmitted to the eyes.</w:t>
-      </w:r>
-    </w:p>
-    <w:p>
-      <w:r>
-        <w:t>1. Can we find the new usage paradigms for senses other than sight?</w:t>
-      </w:r>
-    </w:p>
-    <w:p>
-      <w:r>
-        <w:t>Since we don’t “write” to the other senses in our current interfaces, we don’t know how to “read” data that is perceived by say the skin.</w:t>
-      </w:r>
-    </w:p>
-    <w:p>
-      <w:r>
-        <w:t xml:space="preserve">2. Can this research start to uncover the </w:t>
-      </w:r>
-      <w:r>
-        <w:t>particular ways in which information should be transmitted differently to the skin (or other sen</w:t>
-      </w:r>
-      <w:bookmarkStart w:id="7" w:name="_GoBack"/>
-      <w:bookmarkEnd w:id="7"/>
-      <w:r>
-        <w:t>ses) than to the eyes?</w:t>
-      </w:r>
-    </w:p>
-    <w:p>
-      <w:pPr>
-        <w:pStyle w:val="Heading2"/>
-      </w:pPr>
-      <w:bookmarkStart w:id="8" w:name="_Toc372716081"/>
-      <w:r>
-        <w:t>Biological and Metaphorical Approaches</w:t>
-      </w:r>
-      <w:bookmarkEnd w:id="8"/>
-    </w:p>
-    <w:p>
-      <w:r>
-        <w:t xml:space="preserve">I identify two major ways of approaching this research. Because I’m trying to communicate data to the body through unconventional sensory pathways, it makes sense to use those parts of the </w:t>
-      </w:r>
-      <w:r>
-        <w:lastRenderedPageBreak/>
-        <w:t xml:space="preserve">body that would possess </w:t>
-      </w:r>
-      <w:r>
-        <w:t>greater physiological characteristics to receiving specific types of input. I call this the Biological approach since it looks primarily at the body and its capabilities.</w:t>
-      </w:r>
-    </w:p>
-    <w:p>
-      <w:r>
-        <w:t>Another way of approaching my research is to identify cultural constructs that refer to the body and sensory perception. Feeling “Butterflies in the stomach” or “Chills down the spine” are concepts that are rooted already in a person’s subconscious that might prove valuable when trying out the ideas of this thesis. I call this the Metaphorical approach.</w:t>
-      </w:r>
-    </w:p>
-    <w:p>
-      <w:r>
-        <w:t>1. Is the</w:t>
-      </w:r>
-      <w:r>
-        <w:t xml:space="preserve"> Metaphorical approach strong enough to create </w:t>
-      </w:r>
-      <w:r>
-        <w:t xml:space="preserve">a </w:t>
-      </w:r>
-      <w:r>
-        <w:t xml:space="preserve">successful </w:t>
-      </w:r>
-      <w:r>
-        <w:t>experience?</w:t>
-      </w:r>
-    </w:p>
-    <w:p>
-      <w:pPr>
-        <w:pStyle w:val="Heading2"/>
-      </w:pPr>
-      <w:bookmarkStart w:id="9" w:name="_Toc372716082"/>
-      <w:r>
-        <w:t>User Adoption</w:t>
-      </w:r>
-      <w:bookmarkEnd w:id="9"/>
-    </w:p>
-    <w:p>
-      <w:r>
-        <w:t>1. How comfortable are the users when using these kinds of devices?</w:t>
-      </w:r>
-    </w:p>
-    <w:p>
-      <w:r>
-        <w:t xml:space="preserve">2. How valuable is the device </w:t>
-      </w:r>
-      <w:r>
-        <w:t xml:space="preserve">when used </w:t>
-      </w:r>
-      <w:r>
-        <w:t>towards the completion of a task for both experienced and novice users?</w:t>
-      </w:r>
-    </w:p>
-    <w:p>
-      <w:pPr>
-        <w:pStyle w:val="Heading2"/>
-      </w:pPr>
-      <w:r>
-        <w:t>Design Thinking</w:t>
-      </w:r>
-    </w:p>
-    <w:p>
-      <w:r>
-        <w:t>1. Can a pattern be observed such that we can use the findings of this thesis to create a guideline of sensory mapping?</w:t>
-      </w:r>
-    </w:p>
-    <w:p>
-      <w:r>
-        <w:t>This guideline would allow future research to understand what feedback modalities are better suited to the synesthetic translation of which new sense. So that temperature might be better for binary or yes/no/neutral situations while vibration might be better at sensations that imply different degrees of intensity.</w:t>
-      </w:r>
-    </w:p>
-    <w:p>
-      <w:r>
-        <w:t>2. Could this research pave the way for a new “Mixed-Sensory Interface” field in the user interface world?</w:t>
-      </w:r>
-    </w:p>
     <w:p>
       <w:pPr>
         <w:rPr>
@@ -3179,421 +3490,201 @@
       <w:pPr>
         <w:pStyle w:val="Heading1"/>
       </w:pPr>
-      <w:bookmarkStart w:id="10" w:name="_Toc372716083"/>
       <w:r>
         <w:lastRenderedPageBreak/>
-        <w:t>Background</w:t>
-      </w:r>
-      <w:bookmarkEnd w:id="10"/>
-    </w:p>
-    <w:p>
-      <w:r>
-        <w:t>In broad terms, humans have been using technology to enhance their physical capabilities and senses for a long time. A simple thermometer is a sensor that translates temperature information to visual output with a much greater degree of accuracy</w:t>
-      </w:r>
-      <w:r>
-        <w:t xml:space="preserve"> than the sense of touch could afford</w:t>
-      </w:r>
-      <w:r>
-        <w:t>. A compass takes the imperceptible magnetic fields of our planet and represents them in a visual form. I’ll enumerate some of the projects that I think are most significant for the path that I see on this PhD thesis.</w:t>
+        <w:t>Research Questions</w:t>
+      </w:r>
+      <w:bookmarkEnd w:id="3"/>
+    </w:p>
+    <w:p>
+      <w:r>
+        <w:t>The main questions to be addressed revolve around the ability of the brain to interpret new information represented through existing sensory stimulus and the depth of assimilation that a user will demonstrate while trying these new technologies.</w:t>
       </w:r>
     </w:p>
     <w:p>
       <w:pPr>
         <w:pStyle w:val="Heading2"/>
       </w:pPr>
-      <w:bookmarkStart w:id="11" w:name="_Toc372716084"/>
-      <w:r>
-        <w:t>Sensory Substitution</w:t>
-      </w:r>
-      <w:bookmarkEnd w:id="11"/>
-    </w:p>
-    <w:p>
-      <w:r>
-        <w:t>Either because a person may be lacking one of the five senses or because a different sensory input may offer other benefits</w:t>
-      </w:r>
-      <w:r>
-        <w:t xml:space="preserve"> like greater detail</w:t>
-      </w:r>
-      <w:r>
-        <w:t>, sensory substitution has been seen in several fields. Most sensors are a translation so in a sense a substitution, temperature, wind speed, distance or the passing of time. These are all things our bodies can perceive but by using a sensor and translating the information to a coded visual form we add the ability of greater accuracy and universal understanding.</w:t>
-      </w:r>
-    </w:p>
-    <w:p>
-      <w:pPr>
-        <w:pStyle w:val="Heading3"/>
-      </w:pPr>
-      <w:bookmarkStart w:id="12" w:name="_Toc372716085"/>
-      <w:proofErr w:type="spellStart"/>
-      <w:r>
-        <w:t>Brainport</w:t>
-      </w:r>
-      <w:proofErr w:type="spellEnd"/>
-      <w:r>
-        <w:fldChar w:fldCharType="begin" w:fldLock="1"/>
-      </w:r>
-      <w:r>
-        <w:instrText>ADDIN CSL_CITATION { "citationItems" : [ { "id" : "ITEM-1", "itemData" : { "ISSN" : "0219-6352", "abstract" : "Brain Computer Interface (BCI) technology is one of the most rapidly developing areas of modern science; it has created numerous significant crossroads between Neuroscience and Computer Science. The goal of BCI technology is to provide a direct link between the human brain and a computerized environment. The objective of recent BCI approaches and applications have been designed to provide the information flow from the brain to the computerized periphery. The opposite or alternative direction of the flow of information (computer to brain interface, or CBI) remains almost undeveloped. The BrainPort is a CBI that offers a complementary technology designed to support a direct link from a computerized environment to the human brain - and to do so non-invasively. Currently, BrainPort research is pursuing two primary goals. One is the delivery of missing sensory information critical for normal human behavior through an additional artificial sensory channel around the damaged or malfunctioning natural sensory system. The other is to decrease the risk of sensory overload in human-machine interactions by providing a parallel and supplemental channel for information flow to the brain. In contrast, conventional CBI strategies (e.g., Virtual Reality), are usually designed to provide additional or substitution information through pre-existing sensory channels, and unintentionally aggravate the brain overload problem.", "author" : [ { "dropping-particle" : "", "family" : "Danilov", "given" : "Yuri", "non-dropping-particle" : "", "parse-names" : false, "suffix" : "" }, { "dropping-particle" : "", "family" : "Tyler", "given" : "Mitchell", "non-dropping-particle" : "", "parse-names" : false, "suffix" : "" } ], "container-title" : "Journal of integrative neuroscience", "id" : "ITEM-1", "issue" : "4", "issued" : { "date-parts" : [ [ "2005", "12" ] ] }, "page" : "537-50", "title" : "Brainport: an alternative input to the brain.", "type" : "article-journal", "volume" : "4" }, "uris" : [ "http://www.mendeley.com/documents/?uuid=93c11a40-de20-49b8-8bd3-da75a824a4f8" ] } ], "mendeley" : { "previouslyFormattedCitation" : "[1]" }, "properties" : { "noteIndex" : 0 }, "schema" : "https://github.com/citation-style-language/schema/raw/master/csl-citation.json" }</w:instrText>
-      </w:r>
-      <w:r>
-        <w:fldChar w:fldCharType="separate"/>
-      </w:r>
-      <w:r>
-        <w:rPr>
-          <w:noProof/>
-        </w:rPr>
-        <w:t>[1]</w:t>
+      <w:bookmarkStart w:id="12" w:name="_Toc373751168"/>
+      <w:r>
+        <w:t>The Brain and the New Stimuli</w:t>
+      </w:r>
+      <w:r>
+        <w:t xml:space="preserve"> Short Term</w:t>
       </w:r>
       <w:bookmarkEnd w:id="12"/>
-      <w:r>
-        <w:fldChar w:fldCharType="end"/>
-      </w:r>
-    </w:p>
-    <w:p>
-      <w:proofErr w:type="spellStart"/>
-      <w:r>
-        <w:t>Brainport</w:t>
-      </w:r>
-      <w:proofErr w:type="spellEnd"/>
-      <w:r>
-        <w:t xml:space="preserve"> is a system that captures images through a camera and translates it into electrical signals that are felt on the tongue.</w:t>
-      </w:r>
-    </w:p>
-    <w:p>
-      <w:pPr>
-        <w:pStyle w:val="Heading3"/>
-      </w:pPr>
-      <w:bookmarkStart w:id="13" w:name="_Toc372716086"/>
-      <w:proofErr w:type="spellStart"/>
-      <w:r>
-        <w:t>Eyeborg</w:t>
-      </w:r>
-      <w:proofErr w:type="spellEnd"/>
-      <w:r>
-        <w:fldChar w:fldCharType="begin" w:fldLock="1"/>
-      </w:r>
-      <w:r>
-        <w:instrText>ADDIN CSL_CITATION { "citationItems" : [ { "id" : "ITEM-1", "itemData" : { "author" : [ { "dropping-particle" : "", "family" : "Peng", "given" : "Junyao", "non-dropping-particle" : "", "parse-names" : false, "suffix" : "" }, { "dropping-particle" : "", "family" : "Seymour", "given" : "Sabine", "non-dropping-particle" : "", "parse-names" : false, "suffix" : "" } ], "id" : "ITEM-1", "issued" : { "date-parts" : [ [ "0" ] ] }, "title" : "Envisioning the Cyborg in the 21st Century and Beyond", "type" : "article-journal" }, "uris" : [ "http://www.mendeley.com/documents/?uuid=a0e24eb8-38ff-44be-9dd0-56fe6ae697b3" ] } ], "mendeley" : { "previouslyFormattedCitation" : "[2]" }, "properties" : { "noteIndex" : 0 }, "schema" : "https://github.com/citation-style-language/schema/raw/master/csl-citation.json" }</w:instrText>
-      </w:r>
-      <w:r>
-        <w:fldChar w:fldCharType="separate"/>
-      </w:r>
-      <w:r>
-        <w:rPr>
-          <w:noProof/>
-        </w:rPr>
-        <w:t>[2]</w:t>
+    </w:p>
+    <w:p>
+      <w:r>
+        <w:t>1. Can a user understand the changing data when felt through and unrelated sensory input?</w:t>
+      </w:r>
+    </w:p>
+    <w:p>
+      <w:r>
+        <w:t>2. How accurate is the interpretation of the data when experienced in this new way?</w:t>
+      </w:r>
+    </w:p>
+    <w:p>
+      <w:r>
+        <w:t>3. What differences in accuracy and efficiency are there between interpreting data through reading values on a screen and feeling the data with this new approach?</w:t>
+      </w:r>
+    </w:p>
+    <w:p>
+      <w:pPr>
+        <w:pStyle w:val="Heading2"/>
+      </w:pPr>
+      <w:bookmarkStart w:id="13" w:name="_Toc373751169"/>
+      <w:r>
+        <w:t>The Brain and the New Stimuli Long Term</w:t>
       </w:r>
       <w:bookmarkEnd w:id="13"/>
-      <w:r>
-        <w:fldChar w:fldCharType="end"/>
-      </w:r>
-    </w:p>
-    <w:p>
-      <w:r>
-        <w:t xml:space="preserve">The artist </w:t>
-      </w:r>
-      <w:r>
-        <w:rPr>
-          <w:shd w:val="clear" w:color="auto" w:fill="FFFFFF"/>
-        </w:rPr>
-        <w:t xml:space="preserve">Neil </w:t>
-      </w:r>
-      <w:proofErr w:type="spellStart"/>
-      <w:r>
-        <w:rPr>
-          <w:shd w:val="clear" w:color="auto" w:fill="FFFFFF"/>
-        </w:rPr>
-        <w:t>Harbisson</w:t>
-      </w:r>
-      <w:proofErr w:type="spellEnd"/>
-      <w:r>
-        <w:rPr>
-          <w:shd w:val="clear" w:color="auto" w:fill="FFFFFF"/>
-        </w:rPr>
-        <w:t>, who is completely colorblind, uses a device that captures color information through a camera on his forehead and translates it to sound he hears through bone conduction.</w:t>
+    </w:p>
+    <w:p>
+      <w:r>
+        <w:t>1. Will the brain learn to ignore the new input or will the input eventually feel as natural as any of the original senses?</w:t>
+      </w:r>
+    </w:p>
+    <w:p>
+      <w:r>
+        <w:t xml:space="preserve">2. Will there be feelings of “phantom input” where the user will feel the effects </w:t>
+      </w:r>
+      <w:proofErr w:type="gramStart"/>
+      <w:r>
+        <w:t>of a stimuli</w:t>
+      </w:r>
+      <w:proofErr w:type="gramEnd"/>
+      <w:r>
+        <w:t xml:space="preserve"> that is not present.</w:t>
       </w:r>
     </w:p>
     <w:p>
       <w:pPr>
         <w:pStyle w:val="Heading2"/>
       </w:pPr>
-      <w:bookmarkStart w:id="14" w:name="_Toc372716087"/>
-      <w:r>
-        <w:t>New Senses</w:t>
+      <w:bookmarkStart w:id="14" w:name="_Toc373751170"/>
+      <w:r>
+        <w:t>Escaping the visual user interface</w:t>
       </w:r>
       <w:bookmarkEnd w:id="14"/>
     </w:p>
     <w:p>
       <w:r>
-        <w:t xml:space="preserve">Another big area in this field is creating completely new senses. Mostly out of curiosity, adding a new sense to our repertoire changes the way we understand and interact with the world. If the </w:t>
-      </w:r>
-      <w:proofErr w:type="spellStart"/>
-      <w:r>
-        <w:t>Umwelt</w:t>
-      </w:r>
-      <w:proofErr w:type="spellEnd"/>
-      <w:r>
-        <w:fldChar w:fldCharType="begin" w:fldLock="1"/>
-      </w:r>
-      <w:r>
-        <w:instrText>ADDIN CSL_CITATION { "citationItems" : [ { "id" : "ITEM-1", "itemData" : { "author" : [ { "dropping-particle" : "von", "family" : "Uexkull", "given" : "Jakob", "non-dropping-particle" : "", "parse-names" : false, "suffix" : "" } ], "id" : "ITEM-1", "issued" : { "date-parts" : [ [ "2010" ] ] }, "page" : "248", "publisher" : "Univ Of Minnesota Press", "title" : "A Foray into the Worlds of Animals and Humans: with A Theory of Meaning (Posthumanities)", "type" : "book" }, "uris" : [ "http://www.mendeley.com/documents/?uuid=bc401230-cfb4-4222-8980-5e53c85bf9e1" ] } ], "mendeley" : { "previouslyFormattedCitation" : "[3]" }, "properties" : { "noteIndex" : 0 }, "schema" : "https://github.com/citation-style-language/schema/raw/master/csl-citation.json" }</w:instrText>
-      </w:r>
-      <w:r>
-        <w:fldChar w:fldCharType="separate"/>
-      </w:r>
-      <w:r>
-        <w:rPr>
-          <w:noProof/>
-        </w:rPr>
-        <w:t>[3]</w:t>
-      </w:r>
-      <w:r>
-        <w:fldChar w:fldCharType="end"/>
-      </w:r>
-      <w:r>
-        <w:t xml:space="preserve"> theory</w:t>
-      </w:r>
-      <w:r>
-        <w:t xml:space="preserve"> shows how every creature can only understand the world through the affordances of its senses, then creating new senses should open up completely new world perspectives for humans.</w:t>
-      </w:r>
-    </w:p>
-    <w:p>
-      <w:pPr>
-        <w:pStyle w:val="Heading3"/>
-        <w:rPr>
-          <w:shd w:val="clear" w:color="auto" w:fill="FFFFFF"/>
-        </w:rPr>
-      </w:pPr>
-      <w:bookmarkStart w:id="15" w:name="_Toc372716088"/>
-      <w:r>
-        <w:t xml:space="preserve">The </w:t>
-      </w:r>
-      <w:proofErr w:type="spellStart"/>
-      <w:r>
-        <w:t>F</w:t>
-      </w:r>
-      <w:r>
-        <w:rPr>
-          <w:shd w:val="clear" w:color="auto" w:fill="FFFFFF"/>
-        </w:rPr>
-        <w:t>eelSpace</w:t>
-      </w:r>
-      <w:proofErr w:type="spellEnd"/>
-      <w:r>
-        <w:rPr>
-          <w:shd w:val="clear" w:color="auto" w:fill="FFFFFF"/>
-        </w:rPr>
-        <w:t xml:space="preserve"> belt </w:t>
-      </w:r>
-      <w:r>
-        <w:rPr>
-          <w:shd w:val="clear" w:color="auto" w:fill="FFFFFF"/>
-        </w:rPr>
-        <w:fldChar w:fldCharType="begin" w:fldLock="1"/>
-      </w:r>
-      <w:r>
-        <w:rPr>
-          <w:shd w:val="clear" w:color="auto" w:fill="FFFFFF"/>
-        </w:rPr>
-        <w:instrText>ADDIN CSL_CITATION { "citationItems" : [ { "id" : "ITEM-1", "itemData" : { "ISSN" : "1741-2560", "abstract" : "Rapid advances in neuroscience have sparked numerous efforts to study the neural correlate of consciousness. Prominent subjects include higher sensory area, distributed assemblies bound by synchronization of neuronal activity and neurons in specific cortical laminae. In contrast, it has been suggested that the quality of sensory awareness is determined by systematic change of afferent signals resulting from behaviour and knowledge thereof. Support for such skill-based theories of perception is provided by experiments on sensory substitution. Here, we pursue this line of thought and create new sensorimotor contingencies and, hence, a new quality of perception. Adult subjects received orientation information, obtained by a magnetic compass, via vibrotactile stimulation around the waist. After six weeks of training we evaluated integration of the new input by a battery of tests. The results indicate that the sensory information provided by the belt (1) is processed and boosts performance, (2) if inconsistent with other sensory signals leads to variable performance, (3) does interact with the vestibular nystagmus and (4) in half of the experimental subjects leads to qualitative changes of sensory experience. These data support the hypothesis that new sensorimotor contingencies can be learned and integrated into behaviour and affect perceptual experience.", "author" : [ { "dropping-particle" : "", "family" : "Nagel", "given" : "Saskia K", "non-dropping-particle" : "", "parse-names" : false, "suffix" : "" }, { "dropping-particle" : "", "family" : "Carl", "given" : "Christine", "non-dropping-particle" : "", "parse-names" : false, "suffix" : "" }, { "dropping-particle" : "", "family" : "Kringe", "given" : "Tobias", "non-dropping-particle" : "", "parse-names" : false, "suffix" : "" }, { "dropping-particle" : "", "family" : "M\u00e4rtin", "given" : "Robert", "non-dropping-particle" : "", "parse-names" : false, "suffix" : "" }, { "dropping-particle" : "", "family" : "K\u00f6nig", "given" : "Peter", "non-dropping-particle" : "", "parse-names" : false, "suffix" : "" } ], "container-title" : "Journal of neural engineering", "id" : "ITEM-1", "issue" : "4", "issued" : { "date-parts" : [ [ "2005", "12", "1" ] ] }, "page" : "R13-26", "publisher" : "IOP Publishing", "title" : "Beyond sensory substitution--learning the sixth sense.", "type" : "article-journal", "volume" : "2" }, "uris" : [ "http://www.mendeley.com/documents/?uuid=16e95a93-402b-4def-a305-f763ebc668bf" ] } ], "mendeley" : { "previouslyFormattedCitation" : "[4]" }, "properties" : { "noteIndex" : 0 }, "schema" : "https://github.com/citation-style-language/schema/raw/master/csl-citation.json" }</w:instrText>
-      </w:r>
-      <w:r>
-        <w:rPr>
-          <w:shd w:val="clear" w:color="auto" w:fill="FFFFFF"/>
-        </w:rPr>
-        <w:fldChar w:fldCharType="separate"/>
-      </w:r>
-      <w:r>
-        <w:rPr>
-          <w:noProof/>
-          <w:shd w:val="clear" w:color="auto" w:fill="FFFFFF"/>
-        </w:rPr>
-        <w:t>[4]</w:t>
+        <w:t>We know there are other senses but our understanding of visual user interfaces makes us think of the interface with these new senses in visual terms. The input signal is translated to numeric data and transmitted to the eyes.</w:t>
+      </w:r>
+    </w:p>
+    <w:p>
+      <w:r>
+        <w:t>1. Can we find the new usage paradigms for senses other than sight?</w:t>
+      </w:r>
+    </w:p>
+    <w:p>
+      <w:r>
+        <w:t>Since we don’t “write” to the other senses in our current interfaces, we don’t know how to “read” data that is perceived by say the skin.</w:t>
+      </w:r>
+    </w:p>
+    <w:p>
+      <w:r>
+        <w:t xml:space="preserve">2. Can this research start to uncover the </w:t>
+      </w:r>
+      <w:r>
+        <w:t>particular ways in which information should be transmitted differently to the skin (or other senses) than to the eyes?</w:t>
+      </w:r>
+    </w:p>
+    <w:p>
+      <w:pPr>
+        <w:pStyle w:val="Heading2"/>
+      </w:pPr>
+      <w:bookmarkStart w:id="15" w:name="_Toc373751171"/>
+      <w:r>
+        <w:t>Biological and Metaphorical Approaches</w:t>
       </w:r>
       <w:bookmarkEnd w:id="15"/>
-      <w:r>
-        <w:rPr>
-          <w:shd w:val="clear" w:color="auto" w:fill="FFFFFF"/>
-        </w:rPr>
-        <w:fldChar w:fldCharType="end"/>
-      </w:r>
-    </w:p>
-    <w:p>
-      <w:r>
-        <w:t xml:space="preserve">The </w:t>
-      </w:r>
-      <w:proofErr w:type="spellStart"/>
-      <w:r>
-        <w:t>FeelSpace</w:t>
-      </w:r>
-      <w:proofErr w:type="spellEnd"/>
-      <w:r>
-        <w:t xml:space="preserve"> belt was a device with vibrators that </w:t>
-      </w:r>
-      <w:r>
-        <w:t>could be</w:t>
-      </w:r>
-      <w:r>
-        <w:t xml:space="preserve"> worn around the waist. The vibrator closest to geographical north would constantly vibrate</w:t>
-      </w:r>
-      <w:r>
-        <w:t>, giving the user a sense of direction</w:t>
-      </w:r>
-      <w:r>
-        <w:t xml:space="preserve">. </w:t>
-      </w:r>
-    </w:p>
-    <w:p>
-      <w:pPr>
-        <w:pStyle w:val="Heading3"/>
-      </w:pPr>
-      <w:bookmarkStart w:id="16" w:name="_Toc372716089"/>
-      <w:r>
-        <w:t>Magnet Implant</w:t>
-      </w:r>
-      <w:r>
-        <w:fldChar w:fldCharType="begin" w:fldLock="1"/>
-      </w:r>
-      <w:r>
-        <w:instrText>ADDIN CSL_CITATION { "citationItems" : [ { "id" : "ITEM-1", "itemData" : { "URL" : "http://www.iamdann.com/2012/03/21/my-magnet-implant-body-modification", "author" : [ { "dropping-particle" : "", "family" : "Berg", "given" : "Dann", "non-dropping-particle" : "", "parse-names" : false, "suffix" : "" } ], "id" : "ITEM-1", "issued" : { "date-parts" : [ [ "0" ] ] }, "title" : "Body Hacking: My Magnetic Implant", "type" : "webpage" }, "uris" : [ "http://www.mendeley.com/documents/?uuid=6039a825-c297-4c04-ad99-6e8544843152" ] } ], "mendeley" : { "previouslyFormattedCitation" : "[5]" }, "properties" : { "noteIndex" : 0 }, "schema" : "https://github.com/citation-style-language/schema/raw/master/csl-citation.json" }</w:instrText>
-      </w:r>
-      <w:r>
-        <w:fldChar w:fldCharType="separate"/>
-      </w:r>
-      <w:r>
-        <w:rPr>
-          <w:noProof/>
-        </w:rPr>
-        <w:t>[5]</w:t>
+    </w:p>
+    <w:p>
+      <w:r>
+        <w:t xml:space="preserve">I identify two major ways of approaching this research. Because I’m trying to communicate data to the body through unconventional sensory pathways, it makes sense to use those parts of the body that would possess </w:t>
+      </w:r>
+      <w:r>
+        <w:t>greater physiological characteristics to receiving specific types of input. I call this the Biological approach since it looks primarily at the body and its capabilities.</w:t>
+      </w:r>
+    </w:p>
+    <w:p>
+      <w:r>
+        <w:lastRenderedPageBreak/>
+        <w:t>Another way of approaching my research is to identify cultural constructs that refer to the body and sensory perception. Feeling “Butterflies in the stomach” or “Chills down the spine” are concepts that are rooted already in a person’s subconscious that might prove valuable when trying out the ideas of this thesis. I call this the Metaphorical approach.</w:t>
+      </w:r>
+    </w:p>
+    <w:p>
+      <w:r>
+        <w:t>1. Is the</w:t>
+      </w:r>
+      <w:r>
+        <w:t xml:space="preserve"> Metaphorical approach strong enough to create </w:t>
+      </w:r>
+      <w:r>
+        <w:t xml:space="preserve">a </w:t>
+      </w:r>
+      <w:r>
+        <w:t xml:space="preserve">successful </w:t>
+      </w:r>
+      <w:r>
+        <w:t>experience?</w:t>
+      </w:r>
+    </w:p>
+    <w:p>
+      <w:pPr>
+        <w:pStyle w:val="Heading2"/>
+      </w:pPr>
+      <w:bookmarkStart w:id="16" w:name="_Toc373751172"/>
+      <w:r>
+        <w:t>User Adoption</w:t>
       </w:r>
       <w:bookmarkEnd w:id="16"/>
-      <w:r>
-        <w:fldChar w:fldCharType="end"/>
-      </w:r>
-    </w:p>
-    <w:p>
-      <w:r>
-        <w:lastRenderedPageBreak/>
-        <w:t xml:space="preserve">Dan Berg implanted a small magnet into his </w:t>
-      </w:r>
-      <w:r>
-        <w:t>pinkie finger of his right hand. One of the reported effects was the ability to sense electrical flow by disruptions on the magnetic field.</w:t>
-      </w:r>
-    </w:p>
-    <w:p>
-      <w:pPr>
-        <w:pStyle w:val="Heading3"/>
-      </w:pPr>
-      <w:bookmarkStart w:id="17" w:name="_Toc372716090"/>
-      <w:r>
-        <w:t>Situational Awareness</w:t>
+    </w:p>
+    <w:p>
+      <w:r>
+        <w:t>1. How comfortable are the users when using these kinds of devices?</w:t>
+      </w:r>
+    </w:p>
+    <w:p>
+      <w:r>
+        <w:t xml:space="preserve">2. How valuable is the device </w:t>
+      </w:r>
+      <w:r>
+        <w:t xml:space="preserve">when used </w:t>
+      </w:r>
+      <w:r>
+        <w:t>t</w:t>
+      </w:r>
+      <w:r>
+        <w:t>owards the completion of a task? When the user is first learning this task? When used by someone who is experienced in the given task?</w:t>
+      </w:r>
+    </w:p>
+    <w:p>
+      <w:pPr>
+        <w:pStyle w:val="Heading2"/>
+      </w:pPr>
+      <w:bookmarkStart w:id="17" w:name="_Toc373751173"/>
+      <w:r>
+        <w:t>Design Thinking</w:t>
       </w:r>
       <w:bookmarkEnd w:id="17"/>
     </w:p>
     <w:p>
       <w:r>
-        <w:t xml:space="preserve">Situational Awareness </w:t>
-      </w:r>
-      <w:r>
-        <w:t>is the ability to extract information from our environment and integrate it with previous knowledge in order to form a coherent mental picture</w:t>
-      </w:r>
-      <w:r>
-        <w:fldChar w:fldCharType="begin" w:fldLock="1"/>
-      </w:r>
-      <w:r>
-        <w:instrText>ADDIN CSL_CITATION { "citationItems" : [ { "id" : "ITEM-1", "itemData" : { "URL" : "http://en.wikipedia.org/wiki/Situation_awareness", "accessed" : { "date-parts" : [ [ "2013", "9", "5" ] ] }, "author" : [ { "dropping-particle" : "", "family" : "Wikipedia contributors", "given" : "", "non-dropping-particle" : "", "parse-names" : false, "suffix" : "" } ], "container-title" : "Wikipedia, The Free Encyclopedia.", "id" : "ITEM-1", "issued" : { "date-parts" : [ [ "2013" ] ] }, "title" : "Situation awareness - Wikipedia, the free encyclopedia", "type" : "webpage" }, "uris" : [ "http://www.mendeley.com/documents/?uuid=b555cfd8-05c0-46b0-b48f-aa29193a9716" ] } ], "mendeley" : { "previouslyFormattedCitation" : "[6]" }, "properties" : { "noteIndex" : 0 }, "schema" : "https://github.com/citation-style-language/schema/raw/master/csl-citation.json" }</w:instrText>
-      </w:r>
-      <w:r>
-        <w:fldChar w:fldCharType="separate"/>
-      </w:r>
-      <w:r>
-        <w:rPr>
-          <w:noProof/>
-        </w:rPr>
-        <w:t>[6]</w:t>
-      </w:r>
-      <w:r>
-        <w:fldChar w:fldCharType="end"/>
-      </w:r>
-      <w:r>
-        <w:t>.</w:t>
-      </w:r>
-      <w:r>
-        <w:t xml:space="preserve"> The military has done extensive research on </w:t>
-      </w:r>
-      <w:r>
-        <w:t>Situational Awareness both learning what the limits of the brain are when forced to work in an environment with many attention cues as well as the different strategies for reducing the cognitive load while conveying information to the brain through channels other than sight or sound.</w:t>
-      </w:r>
-    </w:p>
-    <w:p>
-      <w:r>
-        <w:t xml:space="preserve">Other than many studies in how to measure Situational Awareness in various users and situations, there are some papers on actual devices being tested that use </w:t>
-      </w:r>
-      <w:proofErr w:type="spellStart"/>
-      <w:r>
-        <w:t>Vibrotactile</w:t>
-      </w:r>
-      <w:proofErr w:type="spellEnd"/>
-      <w:r>
-        <w:t xml:space="preserve"> </w:t>
-      </w:r>
-      <w:r>
-        <w:t>D</w:t>
-      </w:r>
-      <w:r>
-        <w:t>isplays</w:t>
-      </w:r>
-      <w:r>
-        <w:fldChar w:fldCharType="begin" w:fldLock="1"/>
-      </w:r>
-      <w:r>
-        <w:instrText>ADDIN CSL_CITATION { "citationItems" : [ { "id" : "ITEM-1", "itemData" : { "ISSN" : "1071-1813", "author" : [ { "dropping-particle" : "", "family" : "Raj", "given" : "A. K.", "non-dropping-particle" : "", "parse-names" : false, "suffix" : "" }, { "dropping-particle" : "", "family" : "Kass", "given" : "S. J.", "non-dropping-particle" : "", "parse-names" : false, "suffix" : "" }, { "dropping-particle" : "", "family" : "Perry", "given" : "J. F.", "non-dropping-particle" : "", "parse-names" : false, "suffix" : "" } ], "container-title" : "Proceedings of the Human Factors and Ergonomics Society Annual Meeting", "id" : "ITEM-1", "issue" : "1", "issued" : { "date-parts" : [ [ "2000", "7", "1" ] ] }, "page" : "181-184", "publisher" : "SAGE Publications", "title" : "Vibrotactile Displays for Improving Spatial Awareness", "type" : "article-journal", "volume" : "44" }, "uris" : [ "http://www.mendeley.com/documents/?uuid=7dbe35bb-68c2-4749-a47a-16d248c0a259" ] } ], "mendeley" : { "previouslyFormattedCitation" : "[7]" }, "properties" : { "noteIndex" : 0 }, "schema" : "https://github.com/citation-style-language/schema/raw/master/csl-citation.json" }</w:instrText>
-      </w:r>
-      <w:r>
-        <w:fldChar w:fldCharType="separate"/>
-      </w:r>
-      <w:r>
-        <w:rPr>
-          <w:noProof/>
-        </w:rPr>
-        <w:t>[7]</w:t>
-      </w:r>
-      <w:r>
-        <w:fldChar w:fldCharType="end"/>
-      </w:r>
-      <w:r>
-        <w:t xml:space="preserve"> and Tactile Navigation Cueing</w:t>
-      </w:r>
-      <w:r>
-        <w:fldChar w:fldCharType="begin" w:fldLock="1"/>
-      </w:r>
-      <w:r>
-        <w:instrText>ADDIN CSL_CITATION { "citationItems" : [ { "id" : "ITEM-1", "itemData" : { "ISSN" : "1071-1813", "author" : [ { "dropping-particle" : "", "family" : "Dorneich", "given" : "M. C.", "non-dropping-particle" : "", "parse-names" : false, "suffix" : "" }, { "dropping-particle" : "", "family" : "Ververs", "given" : "P. M.", "non-dropping-particle" : "", "parse-names" : false, "suffix" : "" }, { "dropping-particle" : "", "family" : "Whitlow", "given" : "S. D.", "non-dropping-particle" : "", "parse-names" : false, "suffix" : "" }, { "dropping-particle" : "", "family" : "Mathan", "given" : "S.", "non-dropping-particle" : "", "parse-names" : false, "suffix" : "" } ], "container-title" : "Proceedings of the Human Factors and Ergonomics Society Annual Meeting", "id" : "ITEM-1", "issue" : "24", "issued" : { "date-parts" : [ [ "2006", "10", "1" ] ] }, "page" : "2600-2604", "publisher" : "SAGE Publications", "title" : "Evaluation of a Tactile Navigation Cueing System and Real-Time Assessment of Cognitive State", "type" : "article-journal", "volume" : "50" }, "uris" : [ "http://www.mendeley.com/documents/?uuid=9f303217-2778-4ebe-b098-6b0df64b7567" ] } ], "mendeley" : { "previouslyFormattedCitation" : "[8]" }, "properties" : { "noteIndex" : 0 }, "schema" : "https://github.com/citation-style-language/schema/raw/master/csl-citation.json" }</w:instrText>
-      </w:r>
-      <w:r>
-        <w:fldChar w:fldCharType="separate"/>
-      </w:r>
-      <w:r>
-        <w:rPr>
-          <w:noProof/>
-        </w:rPr>
-        <w:t>[8]</w:t>
-      </w:r>
-      <w:r>
-        <w:fldChar w:fldCharType="end"/>
-      </w:r>
-      <w:r>
-        <w:t>.</w:t>
-      </w:r>
-    </w:p>
-    <w:p>
-      <w:pPr>
-        <w:rPr>
-          <w:szCs w:val="24"/>
-        </w:rPr>
-      </w:pPr>
-    </w:p>
-    <w:p/>
+        <w:t>1. Can a pattern be observed such that we can use the findings of this thesis to create a guideline of sensory mapping?</w:t>
+      </w:r>
+    </w:p>
+    <w:p>
+      <w:r>
+        <w:t>This guideline would allow future research to understand what feedback modalities are better suited to the synesthetic translation of which new sense. So that temperature might be better for binary or yes/no/neutral situations while vibration might be better at sensations that imply different degrees of intensity.</w:t>
+      </w:r>
+    </w:p>
+    <w:p>
+      <w:r>
+        <w:t>2. Could this research pave the way for a new “Mixed-Sensory Interface” field in the user interface world?</w:t>
+      </w:r>
+    </w:p>
     <w:p>
       <w:pPr>
         <w:rPr>
@@ -3610,7 +3701,7 @@
       <w:pPr>
         <w:pStyle w:val="Heading1"/>
       </w:pPr>
-      <w:bookmarkStart w:id="18" w:name="_Toc372716091"/>
+      <w:bookmarkStart w:id="18" w:name="_Toc373751182"/>
       <w:r>
         <w:lastRenderedPageBreak/>
         <w:t>Research Plan</w:t>
@@ -3619,134 +3710,125 @@
     </w:p>
     <w:p>
       <w:r>
-        <w:t xml:space="preserve">Initially I have been freely exploring a variety of sensors and their ability to communicate with an Android device. As I learn, I have looked for user scenarios in which these sensors can be used to give the user some information that </w:t>
-      </w:r>
-      <w:r>
-        <w:t>either could not be perceived or that the accuracy of our existing sense would be unable to give that level of detail. Once familiar with different sensors and technologies, a</w:t>
-      </w:r>
-      <w:r>
-        <w:t xml:space="preserve"> series of activities will be defined in which a user </w:t>
-      </w:r>
-      <w:r>
-        <w:t>will complete a task while aided by the system.</w:t>
-      </w:r>
-    </w:p>
-    <w:p>
-      <w:r>
-        <w:t>Some of the activities may include Navigation Aids, games or sports, decision situations like driving of piloting, general user interface with household devices and remote perception of a context. Two or Three of these situations will be chosen depending on which group will help illustrate the widest breath of possibilities of the system and technology as well as a diverse sample of situations relevant to the users.</w:t>
-      </w:r>
-    </w:p>
-    <w:p>
-      <w:r>
-        <w:t>When a suitable system is developed for user testing, a first trial will be conducted with users of different backgrounds and tested in a one-time use of the technology in a specific activity.</w:t>
-      </w:r>
-      <w:r>
-        <w:t xml:space="preserve"> A second trial will be based on repeated use of the system to establish the effects of a continued use.</w:t>
-      </w:r>
-    </w:p>
-    <w:p>
-      <w:r>
-        <w:br w:type="page"/>
-      </w:r>
+        <w:t xml:space="preserve">For this research I will be referring </w:t>
+      </w:r>
+      <w:r>
+        <w:t>to the sensory feedback loop in the following terms. The Input is the raw signal that is to be translated by the mobile device in order to be understood by the body. Translation is what the mobile device will do in order to generate and output that will be understood by the body, this will include any manipulation that can be control by the user like volume or base value. The Output will be signal that the users can feel through their body sensory system.</w:t>
+      </w:r>
+    </w:p>
+    <w:p>
+      <w:r>
+        <w:t xml:space="preserve">I will test three </w:t>
+      </w:r>
+      <w:r>
+        <w:t xml:space="preserve">output </w:t>
+      </w:r>
+      <w:r>
+        <w:t>modalities, temperature, vibration and sound through bone-conduction. With these in mind, different activities will be proposed tha</w:t>
+      </w:r>
+      <w:r>
+        <w:t>t will allow for the mapping of input to different outputs in a specific activity.</w:t>
+      </w:r>
+      <w:bookmarkStart w:id="19" w:name="_GoBack"/>
+      <w:bookmarkEnd w:id="19"/>
     </w:p>
     <w:p>
       <w:pPr>
         <w:pStyle w:val="Heading2"/>
       </w:pPr>
-      <w:bookmarkStart w:id="19" w:name="_Toc372716092"/>
+      <w:bookmarkStart w:id="20" w:name="_Toc373751183"/>
+      <w:r>
+        <w:t>Proposed Activities</w:t>
+      </w:r>
+      <w:bookmarkEnd w:id="20"/>
+    </w:p>
+    <w:p>
+      <w:r>
+        <w:t>During the summer I have developed a system that will use hot and cold signals in the back of your neck in response to your location and the location of others around the Media Lab. I also developed a system that will use vibrations in your forehead to represent changes in temperature. This was made with glass blowing in mind since I need to keep a constant understanding of the different temperatures of my piece as I’m working on it, this system would allow me to do this without stopping what I’m doing with my hands.</w:t>
+      </w:r>
+    </w:p>
+    <w:p>
+      <w:r>
+        <w:t>Our mobile devices are already creating around us a system of sensory substitution. After all, a cellular signal that can’t be felt by the body is transformed into either sound or vibration for us to know we have a call. But this is just the beginning and mobile synesthesia has limited itself to activities that, as discussed previously, are not allowing for a vast evolution of our experience.</w:t>
+      </w:r>
+    </w:p>
+    <w:p>
+      <w:r>
+        <w:t xml:space="preserve">The Criteria for the activities that I’m proposing is simple. </w:t>
+      </w:r>
+    </w:p>
+    <w:p>
+      <w:pPr>
+        <w:ind w:firstLine="720"/>
+      </w:pPr>
+      <w:r>
+        <w:t>- Even if the mobile device is at the center of this activity, the activity must take place without direct manipulation of the device.</w:t>
+      </w:r>
+    </w:p>
+    <w:p>
+      <w:pPr>
+        <w:ind w:firstLine="720"/>
+      </w:pPr>
+      <w:r>
+        <w:t>- The activity must reduce cognitive load, either by offsetting a sensory loop to another sense or by allowing for artificial monitoring of a variable and only report when significant changes occur.</w:t>
+      </w:r>
+    </w:p>
+    <w:p>
+      <w:pPr>
+        <w:ind w:firstLine="720"/>
+      </w:pPr>
+      <w:r>
+        <w:t>- At least one of the activities must create the opportunity</w:t>
+      </w:r>
+      <w:r>
+        <w:t xml:space="preserve"> of detecting a variable that is currently not sensed by the body.</w:t>
+      </w:r>
+    </w:p>
+    <w:p>
+      <w:r>
+        <w:t>The initial list of activities I propose is:</w:t>
+      </w:r>
+    </w:p>
+    <w:p>
+      <w:pPr>
+        <w:pStyle w:val="Heading3"/>
+      </w:pPr>
+      <w:bookmarkStart w:id="21" w:name="_Toc373751184"/>
+      <w:r>
+        <w:t>Indoor Navigation</w:t>
+      </w:r>
+      <w:bookmarkEnd w:id="21"/>
+    </w:p>
+    <w:p>
       <w:r>
         <w:lastRenderedPageBreak/>
-        <w:t>Proposed Activities</w:t>
-      </w:r>
-      <w:bookmarkEnd w:id="19"/>
-    </w:p>
-    <w:p>
-      <w:r>
-        <w:t>During the summer I have developed a system that will use hot and cold signals in the back of your neck in response to your location and the location of others around the Media Lab. I also developed a system that will use vibrations in your forehead to represent changes in temperature. This was made with glass blowing in mind since I need to keep a constant understanding of the different temperatures of my piece as I’m working on it, this system would allow me to do this without stopping what I’m doing with my hands.</w:t>
-      </w:r>
-    </w:p>
-    <w:p>
-      <w:r>
-        <w:t>Our mobile devices are already creating around us a system of sensory substitution. After all, a cellular signal that can’t be felt by the body is transformed into either sound or vibration for us to know we have a call. But this is just the beginning and mobile synesthesia has limited itself to activities that, as discussed previously, are not allowing for a vast evolution of our experience.</w:t>
-      </w:r>
-    </w:p>
-    <w:p>
-      <w:r>
-        <w:t xml:space="preserve">The Criteria for the activities that I’m proposing is simple. </w:t>
-      </w:r>
-    </w:p>
-    <w:p>
-      <w:pPr>
-        <w:ind w:firstLine="720"/>
-      </w:pPr>
-      <w:r>
-        <w:t>- Even if the mobile device is at the center of this activity, the activity must take place without direct manipulation of the device.</w:t>
-      </w:r>
-    </w:p>
-    <w:p>
-      <w:pPr>
-        <w:ind w:firstLine="720"/>
-      </w:pPr>
-      <w:r>
-        <w:t>- The activity must reduce cognitive load, either by offsetting a sensory loop to another sense or by allowing for artificial monitoring of a variable and only report when significant changes occur.</w:t>
-      </w:r>
-    </w:p>
-    <w:p>
-      <w:pPr>
-        <w:ind w:firstLine="720"/>
-      </w:pPr>
-      <w:r>
-        <w:t>- At least one of the activities must create the opportunity</w:t>
-      </w:r>
-      <w:r>
-        <w:t xml:space="preserve"> of detecting a variable that is currently not sensed by the body.</w:t>
-      </w:r>
-    </w:p>
-    <w:p>
-      <w:r>
-        <w:t>The initial list of activities I propose is:</w:t>
+        <w:t>The system was made and tried for one person to be able to sense a temperature signal depending on their location around the Media Lab. I plan to extend this idea to more than one user and design activities in which participants need to find clues around the lab or find each other. A gaming scenario could be designed where the proximity to team members or opposing team member will render a different signal.</w:t>
       </w:r>
     </w:p>
     <w:p>
       <w:pPr>
         <w:pStyle w:val="Heading3"/>
       </w:pPr>
-      <w:bookmarkStart w:id="20" w:name="_Toc372716093"/>
-      <w:r>
-        <w:t>Indoor Navigation</w:t>
-      </w:r>
-      <w:bookmarkEnd w:id="20"/>
-    </w:p>
-    <w:p>
-      <w:r>
-        <w:t>The system was made and tried for one person to be able to sense a temperature signal depending on their location around the Media Lab. I plan to extend this idea to more than one user and design activities in which participants need to find clues around the lab or find each other. A gaming scenario could be designed where the proximity to team members or opposing team member will render a different signal.</w:t>
+      <w:bookmarkStart w:id="22" w:name="_Toc373751185"/>
+      <w:r>
+        <w:t>Poker Game</w:t>
+      </w:r>
+      <w:bookmarkEnd w:id="22"/>
+    </w:p>
+    <w:p>
+      <w:r>
+        <w:t>Using an infrared thermometer to detect the changes in temperature of a person’s face can be used to detect changes in their stress level. An interesting test would be to create a feedback loop where the temperature of the other players will be translated into a frequency signal on the participant’s body. This way I can determine if a new empathic awareness can be created and used, in this case, to the player’s advantage.</w:t>
       </w:r>
     </w:p>
     <w:p>
       <w:pPr>
         <w:pStyle w:val="Heading3"/>
       </w:pPr>
-      <w:bookmarkStart w:id="21" w:name="_Toc372716094"/>
-      <w:r>
-        <w:t>Poker Game</w:t>
-      </w:r>
-      <w:bookmarkEnd w:id="21"/>
-    </w:p>
-    <w:p>
-      <w:r>
-        <w:t>Using an infrared thermometer to detect the changes in temperature of a person’s face can be used to detect changes in their stress level. An interesting test would be to create a feedback loop where the temperature of the other players will be translated into a frequency signal on the participant’s body. This way I can determine if a new empathic awareness can be created and used, in this case, to the player’s advantage.</w:t>
-      </w:r>
-    </w:p>
-    <w:p>
-      <w:pPr>
-        <w:pStyle w:val="Heading3"/>
-      </w:pPr>
-      <w:bookmarkStart w:id="22" w:name="_Toc372716095"/>
-      <w:r>
-        <w:lastRenderedPageBreak/>
+      <w:bookmarkStart w:id="23" w:name="_Toc373751186"/>
+      <w:r>
         <w:t>Ultrasonic Touch</w:t>
       </w:r>
-      <w:bookmarkEnd w:id="22"/>
+      <w:bookmarkEnd w:id="23"/>
     </w:p>
     <w:p>
       <w:pPr>
@@ -3769,18 +3851,18 @@
       <w:pPr>
         <w:pStyle w:val="Heading1"/>
       </w:pPr>
-      <w:bookmarkStart w:id="23" w:name="_Toc372716096"/>
+      <w:bookmarkStart w:id="24" w:name="_Toc373751187"/>
       <w:r>
         <w:lastRenderedPageBreak/>
         <w:t>Timeline</w:t>
       </w:r>
-      <w:bookmarkEnd w:id="23"/>
+      <w:bookmarkEnd w:id="24"/>
     </w:p>
     <w:p>
       <w:pPr>
         <w:pStyle w:val="Heading2"/>
       </w:pPr>
-      <w:bookmarkStart w:id="24" w:name="_Toc372716097"/>
+      <w:bookmarkStart w:id="25" w:name="_Toc373751188"/>
       <w:r>
         <w:t>Phase</w:t>
       </w:r>
@@ -3796,17 +3878,15 @@
       <w:r>
         <w:t>)</w:t>
       </w:r>
-      <w:bookmarkEnd w:id="24"/>
+      <w:bookmarkEnd w:id="25"/>
     </w:p>
     <w:p>
       <w:r>
         <w:t xml:space="preserve">This stage is dealing with the final contexts that will be developed to prove my thesis as well as getting the proposal approved and submitted to MASCOM. By </w:t>
       </w:r>
-      <w:proofErr w:type="spellStart"/>
-      <w:r>
-        <w:t>mid December</w:t>
-      </w:r>
-      <w:proofErr w:type="spellEnd"/>
+      <w:r>
+        <w:t>mid-December</w:t>
+      </w:r>
       <w:r>
         <w:t xml:space="preserve"> I’m hoping to present my proposal.</w:t>
       </w:r>
@@ -3815,7 +3895,7 @@
       <w:pPr>
         <w:pStyle w:val="Heading2"/>
       </w:pPr>
-      <w:bookmarkStart w:id="25" w:name="_Toc372716098"/>
+      <w:bookmarkStart w:id="26" w:name="_Toc373751189"/>
       <w:r>
         <w:t xml:space="preserve">Phase </w:t>
       </w:r>
@@ -3837,7 +3917,7 @@
       <w:r>
         <w:t xml:space="preserve"> 2014)</w:t>
       </w:r>
-      <w:bookmarkEnd w:id="25"/>
+      <w:bookmarkEnd w:id="26"/>
     </w:p>
     <w:p>
       <w:r>
@@ -3848,7 +3928,7 @@
       <w:pPr>
         <w:pStyle w:val="Heading2"/>
       </w:pPr>
-      <w:bookmarkStart w:id="26" w:name="_Toc372716099"/>
+      <w:bookmarkStart w:id="27" w:name="_Toc373751190"/>
       <w:r>
         <w:t xml:space="preserve">Phase </w:t>
       </w:r>
@@ -3864,7 +3944,7 @@
       <w:r>
         <w:t xml:space="preserve"> 2014)</w:t>
       </w:r>
-      <w:bookmarkEnd w:id="26"/>
+      <w:bookmarkEnd w:id="27"/>
     </w:p>
     <w:p>
       <w:r>
@@ -3875,7 +3955,7 @@
       <w:pPr>
         <w:pStyle w:val="Heading2"/>
       </w:pPr>
-      <w:bookmarkStart w:id="27" w:name="_Toc372716100"/>
+      <w:bookmarkStart w:id="28" w:name="_Toc373751191"/>
       <w:r>
         <w:t xml:space="preserve">Phase </w:t>
       </w:r>
@@ -3894,7 +3974,7 @@
       <w:r>
         <w:t xml:space="preserve"> 2014)</w:t>
       </w:r>
-      <w:bookmarkEnd w:id="27"/>
+      <w:bookmarkEnd w:id="28"/>
     </w:p>
     <w:p>
       <w:pPr>
@@ -3918,12 +3998,12 @@
       <w:pPr>
         <w:pStyle w:val="Heading1"/>
       </w:pPr>
-      <w:bookmarkStart w:id="28" w:name="_Toc372716101"/>
+      <w:bookmarkStart w:id="29" w:name="_Toc373751192"/>
       <w:r>
         <w:lastRenderedPageBreak/>
         <w:t>References</w:t>
       </w:r>
-      <w:bookmarkEnd w:id="28"/>
+      <w:bookmarkEnd w:id="29"/>
     </w:p>
     <w:p>
       <w:pPr>
@@ -4304,21 +4384,21 @@
       <w:pPr>
         <w:pStyle w:val="Heading1"/>
       </w:pPr>
-      <w:bookmarkStart w:id="29" w:name="_Toc372716102"/>
+      <w:bookmarkStart w:id="30" w:name="_Toc373751193"/>
       <w:r>
         <w:t>Bio</w:t>
       </w:r>
-      <w:bookmarkEnd w:id="29"/>
+      <w:bookmarkEnd w:id="30"/>
     </w:p>
     <w:p>
       <w:pPr>
         <w:pStyle w:val="Heading2"/>
       </w:pPr>
-      <w:bookmarkStart w:id="30" w:name="_Toc372716103"/>
+      <w:bookmarkStart w:id="31" w:name="_Toc373751194"/>
       <w:r>
         <w:t>Santiago Eloy Alfaro</w:t>
       </w:r>
-      <w:bookmarkEnd w:id="30"/>
+      <w:bookmarkEnd w:id="31"/>
     </w:p>
     <w:p>
       <w:r>
@@ -4346,7 +4426,7 @@
       </w:r>
     </w:p>
     <w:sectPr>
-      <w:footerReference w:type="default" r:id="rId10"/>
+      <w:footerReference w:type="default" r:id="rId9"/>
       <w:pgSz w:w="12240" w:h="15840"/>
       <w:pgMar w:top="1440" w:right="1440" w:bottom="1440" w:left="1440" w:header="720" w:footer="720" w:gutter="0"/>
       <w:cols w:space="720"/>
@@ -4355,27 +4435,6 @@
     </w:sectPr>
   </w:body>
 </w:document>
-</file>
-
-<file path=word/comments.xml><?xml version="1.0" encoding="utf-8"?>
-<w:comments xmlns:wpc="http://schemas.microsoft.com/office/word/2010/wordprocessingCanvas" xmlns:mc="http://schemas.openxmlformats.org/markup-compatibility/2006" xmlns:o="urn:schemas-microsoft-com:office:office" xmlns:r="http://schemas.openxmlformats.org/officeDocument/2006/relationships" xmlns:m="http://schemas.openxmlformats.org/officeDocument/2006/math" xmlns:v="urn:schemas-microsoft-com:vml" xmlns:wp14="http://schemas.microsoft.com/office/word/2010/wordprocessingDrawing" xmlns:wp="http://schemas.openxmlformats.org/drawingml/2006/wordprocessingDrawing" xmlns:w10="urn:schemas-microsoft-com:office:word" xmlns:w="http://schemas.openxmlformats.org/wordprocessingml/2006/main" xmlns:w14="http://schemas.microsoft.com/office/word/2010/wordml" xmlns:wpg="http://schemas.microsoft.com/office/word/2010/wordprocessingGroup" xmlns:wpi="http://schemas.microsoft.com/office/word/2010/wordprocessingInk" xmlns:wne="http://schemas.microsoft.com/office/word/2006/wordml" xmlns:wps="http://schemas.microsoft.com/office/word/2010/wordprocessingShape" mc:Ignorable="w14 wp14">
-  <w:comment w:id="3" w:author="HP Authorized Customer" w:date="2013-08-27T12:06:00Z" w:initials="HAC">
-    <w:p>
-      <w:pPr>
-        <w:pStyle w:val="CommentText"/>
-      </w:pPr>
-      <w:r>
-        <w:rPr>
-          <w:rStyle w:val="CommentReference"/>
-        </w:rPr>
-        <w:annotationRef/>
-      </w:r>
-      <w:r>
-        <w:t>Citation</w:t>
-      </w:r>
-    </w:p>
-  </w:comment>
-</w:comments>
 </file>
 
 <file path=word/endnotes.xml><?xml version="1.0" encoding="utf-8"?>
@@ -4437,7 +4496,7 @@
           <w:rPr>
             <w:noProof/>
           </w:rPr>
-          <w:t>9</w:t>
+          <w:t>11</w:t>
         </w:r>
         <w:r>
           <w:rPr>
@@ -6953,7 +7012,7 @@
 </file>
 
 <file path=customXml/itemProps1.xml><?xml version="1.0" encoding="utf-8"?>
-<ds:datastoreItem xmlns:ds="http://schemas.openxmlformats.org/officeDocument/2006/customXml" ds:itemID="{A8DBC77C-D707-44C0-B026-3E07C82E9A2F}">
+<ds:datastoreItem xmlns:ds="http://schemas.openxmlformats.org/officeDocument/2006/customXml" ds:itemID="{F21BE1C7-6115-4B0E-88D5-44D31DD60854}">
   <ds:schemaRefs>
     <ds:schemaRef ds:uri="http://schemas.openxmlformats.org/officeDocument/2006/bibliography"/>
   </ds:schemaRefs>

</xml_diff>

<commit_message>
december test from desktop
</commit_message>
<xml_diff>
--- a/Phd-Thesis_Proposal.docx
+++ b/Phd-Thesis_Proposal.docx
@@ -37,8 +37,13 @@
         <w:jc w:val="center"/>
       </w:pPr>
       <w:r>
-        <w:t>Santiago Eloy Alfaro Bernate</w:t>
-      </w:r>
+        <w:t xml:space="preserve">Santiago Eloy Alfaro </w:t>
+      </w:r>
+      <w:proofErr w:type="spellStart"/>
+      <w:r>
+        <w:t>Bernate</w:t>
+      </w:r>
+      <w:proofErr w:type="spellEnd"/>
     </w:p>
     <w:p>
       <w:pPr>
@@ -91,8 +96,13 @@
       <w:pPr>
         <w:jc w:val="center"/>
       </w:pPr>
-      <w:r>
-        <w:t>at the</w:t>
+      <w:proofErr w:type="gramStart"/>
+      <w:r>
+        <w:t>at</w:t>
+      </w:r>
+      <w:proofErr w:type="gramEnd"/>
+      <w:r>
+        <w:t xml:space="preserve"> the</w:t>
       </w:r>
     </w:p>
     <w:p>
@@ -109,10 +119,8 @@
         <w:jc w:val="center"/>
       </w:pPr>
       <w:r>
-        <w:t>December</w:t>
-      </w:r>
-      <w:bookmarkStart w:id="1" w:name="_GoBack"/>
-      <w:bookmarkEnd w:id="1"/>
+        <w:t>November</w:t>
+      </w:r>
       <w:r>
         <w:t xml:space="preserve"> 2013</w:t>
       </w:r>
@@ -348,7 +356,15 @@
         <w:jc w:val="right"/>
       </w:pPr>
       <w:r>
-        <w:t>V. Michael Bove Jr.</w:t>
+        <w:t xml:space="preserve">V. Michael </w:t>
+      </w:r>
+      <w:proofErr w:type="spellStart"/>
+      <w:r>
+        <w:t>Bove</w:t>
+      </w:r>
+      <w:proofErr w:type="spellEnd"/>
+      <w:r>
+        <w:t xml:space="preserve"> Jr.</w:t>
       </w:r>
       <w:r>
         <w:t xml:space="preserve"> </w:t>
@@ -465,8 +481,13 @@
         <w:jc w:val="right"/>
       </w:pPr>
       <w:r>
-        <w:t>Joseph Paradiso</w:t>
-      </w:r>
+        <w:t xml:space="preserve">Joseph </w:t>
+      </w:r>
+      <w:proofErr w:type="spellStart"/>
+      <w:r>
+        <w:t>Paradiso</w:t>
+      </w:r>
+      <w:proofErr w:type="spellEnd"/>
     </w:p>
     <w:p>
       <w:pPr>
@@ -582,8 +603,13 @@
         <w:jc w:val="right"/>
       </w:pPr>
       <w:r>
-        <w:t>Kevin Slavin</w:t>
-      </w:r>
+        <w:t xml:space="preserve">Kevin </w:t>
+      </w:r>
+      <w:proofErr w:type="spellStart"/>
+      <w:r>
+        <w:t>Slavin</w:t>
+      </w:r>
+      <w:proofErr w:type="spellEnd"/>
       <w:r>
         <w:t xml:space="preserve"> </w:t>
       </w:r>
@@ -615,12 +641,12 @@
       <w:pPr>
         <w:pStyle w:val="Heading1"/>
       </w:pPr>
-      <w:bookmarkStart w:id="2" w:name="_Toc373751165"/>
+      <w:bookmarkStart w:id="1" w:name="_Toc373751165"/>
       <w:r>
         <w:lastRenderedPageBreak/>
         <w:t>Executive Summary</w:t>
       </w:r>
-      <w:bookmarkEnd w:id="2"/>
+      <w:bookmarkEnd w:id="1"/>
     </w:p>
     <w:p>
       <w:r>
@@ -3003,17 +3029,25 @@
       <w:pPr>
         <w:pStyle w:val="Heading1"/>
       </w:pPr>
-      <w:bookmarkStart w:id="3" w:name="_Toc373751166"/>
+      <w:bookmarkStart w:id="2" w:name="_Toc373751166"/>
       <w:r>
         <w:lastRenderedPageBreak/>
         <w:t>Abstract</w:t>
       </w:r>
-      <w:bookmarkEnd w:id="3"/>
+      <w:bookmarkEnd w:id="2"/>
     </w:p>
     <w:p/>
     <w:p>
       <w:r>
-        <w:t>The computation power that our mobile devices have gained in later years has surpassed that of the powerful computers of a few years ago . As this capacity keeps growing, the demand for better and more fulfilling mobile experiences has remained stagnant. A major reason for this is that the interaction capabilities of our devices are limited to the physical constraints of the device itself.</w:t>
+        <w:t xml:space="preserve">The computation power that our mobile devices have gained in later years has surpassed that of the powerful computers of a few years </w:t>
+      </w:r>
+      <w:proofErr w:type="gramStart"/>
+      <w:r>
+        <w:t>ago .</w:t>
+      </w:r>
+      <w:proofErr w:type="gramEnd"/>
+      <w:r>
+        <w:t xml:space="preserve"> As this capacity keeps growing, the demand for better and more fulfilling mobile experiences has remained stagnant. A major reason for this is that the interaction capabilities of our devices are limited to the physical constraints of the device itself.</w:t>
       </w:r>
       <w:r>
         <w:t xml:space="preserve"> This thesis looks to identify new and radically different mobile experiences while at the same time develop an interaction paradigm that will support the new experiences and be independent of the physical constraints of the device.</w:t>
@@ -3066,8 +3100,8 @@
       <w:pPr>
         <w:pStyle w:val="Heading1"/>
       </w:pPr>
+      <w:bookmarkStart w:id="3" w:name="_Toc373751167"/>
       <w:bookmarkStart w:id="4" w:name="_Toc373751174"/>
-      <w:bookmarkStart w:id="5" w:name="_Toc373751167"/>
       <w:r>
         <w:lastRenderedPageBreak/>
         <w:t>Background</w:t>
@@ -3083,11 +3117,11 @@
       <w:pPr>
         <w:pStyle w:val="Heading2"/>
       </w:pPr>
-      <w:bookmarkStart w:id="6" w:name="_Toc373751175"/>
+      <w:bookmarkStart w:id="5" w:name="_Toc373751175"/>
       <w:r>
         <w:t>Sensory Substitution</w:t>
       </w:r>
-      <w:bookmarkEnd w:id="6"/>
+      <w:bookmarkEnd w:id="5"/>
     </w:p>
     <w:p>
       <w:r>
@@ -3098,10 +3132,12 @@
       <w:pPr>
         <w:pStyle w:val="Heading3"/>
       </w:pPr>
-      <w:bookmarkStart w:id="7" w:name="_Toc373751176"/>
+      <w:bookmarkStart w:id="6" w:name="_Toc373751176"/>
+      <w:proofErr w:type="spellStart"/>
       <w:r>
         <w:t>Brainport</w:t>
       </w:r>
+      <w:proofErr w:type="spellEnd"/>
       <w:r>
         <w:fldChar w:fldCharType="begin" w:fldLock="1"/>
       </w:r>
@@ -3117,24 +3153,31 @@
         </w:rPr>
         <w:t>[1]</w:t>
       </w:r>
-      <w:bookmarkEnd w:id="7"/>
+      <w:bookmarkEnd w:id="6"/>
       <w:r>
         <w:fldChar w:fldCharType="end"/>
       </w:r>
     </w:p>
     <w:p>
-      <w:r>
-        <w:t>Brainport is a system that captures images through a camera and translates it into electrical signals that are felt on the tongue.</w:t>
+      <w:proofErr w:type="spellStart"/>
+      <w:r>
+        <w:t>Brainport</w:t>
+      </w:r>
+      <w:proofErr w:type="spellEnd"/>
+      <w:r>
+        <w:t xml:space="preserve"> is a system that captures images through a camera and translates it into electrical signals that are felt on the tongue.</w:t>
       </w:r>
     </w:p>
     <w:p>
       <w:pPr>
         <w:pStyle w:val="Heading3"/>
       </w:pPr>
-      <w:bookmarkStart w:id="8" w:name="_Toc373751177"/>
+      <w:bookmarkStart w:id="7" w:name="_Toc373751177"/>
+      <w:proofErr w:type="spellStart"/>
       <w:r>
         <w:t>Eyeborg</w:t>
       </w:r>
+      <w:proofErr w:type="spellEnd"/>
       <w:r>
         <w:fldChar w:fldCharType="begin" w:fldLock="1"/>
       </w:r>
@@ -3150,7 +3193,7 @@
         </w:rPr>
         <w:t>[2]</w:t>
       </w:r>
-      <w:bookmarkEnd w:id="8"/>
+      <w:bookmarkEnd w:id="7"/>
       <w:r>
         <w:fldChar w:fldCharType="end"/>
       </w:r>
@@ -3163,23 +3206,42 @@
         <w:rPr>
           <w:shd w:val="clear" w:color="auto" w:fill="FFFFFF"/>
         </w:rPr>
-        <w:t>Neil Harbisson, who is completely colorblind, uses a device that captures color information through a camera on his forehead and translates it to sound he hears through bone conduction.</w:t>
+        <w:t xml:space="preserve">Neil </w:t>
+      </w:r>
+      <w:proofErr w:type="spellStart"/>
+      <w:r>
+        <w:rPr>
+          <w:shd w:val="clear" w:color="auto" w:fill="FFFFFF"/>
+        </w:rPr>
+        <w:t>Harbisson</w:t>
+      </w:r>
+      <w:proofErr w:type="spellEnd"/>
+      <w:r>
+        <w:rPr>
+          <w:shd w:val="clear" w:color="auto" w:fill="FFFFFF"/>
+        </w:rPr>
+        <w:t>, who is completely colorblind, uses a device that captures color information through a camera on his forehead and translates it to sound he hears through bone conduction.</w:t>
       </w:r>
     </w:p>
     <w:p>
       <w:pPr>
         <w:pStyle w:val="Heading2"/>
       </w:pPr>
-      <w:bookmarkStart w:id="9" w:name="_Toc373751178"/>
+      <w:bookmarkStart w:id="8" w:name="_Toc373751178"/>
       <w:r>
         <w:t>New Senses</w:t>
       </w:r>
-      <w:bookmarkEnd w:id="9"/>
-    </w:p>
-    <w:p>
-      <w:r>
-        <w:t>Another big area in this field is creating completely new senses. Mostly out of curiosity, adding a new sense to our repertoire changes the way we understand and interact with the world. If the Umwelt</w:t>
-      </w:r>
+      <w:bookmarkEnd w:id="8"/>
+    </w:p>
+    <w:p>
+      <w:r>
+        <w:t xml:space="preserve">Another big area in this field is creating completely new senses. Mostly out of curiosity, adding a new sense to our repertoire changes the way we understand and interact with the world. If the </w:t>
+      </w:r>
+      <w:proofErr w:type="spellStart"/>
+      <w:r>
+        <w:t>Umwelt</w:t>
+      </w:r>
+      <w:proofErr w:type="spellEnd"/>
       <w:r>
         <w:fldChar w:fldCharType="begin" w:fldLock="1"/>
       </w:r>
@@ -3209,15 +3271,26 @@
           <w:shd w:val="clear" w:color="auto" w:fill="FFFFFF"/>
         </w:rPr>
       </w:pPr>
-      <w:bookmarkStart w:id="10" w:name="_Toc373751179"/>
-      <w:r>
-        <w:t>The F</w:t>
+      <w:bookmarkStart w:id="9" w:name="_Toc373751179"/>
+      <w:r>
+        <w:t xml:space="preserve">The </w:t>
+      </w:r>
+      <w:proofErr w:type="spellStart"/>
+      <w:r>
+        <w:t>F</w:t>
       </w:r>
       <w:r>
         <w:rPr>
           <w:shd w:val="clear" w:color="auto" w:fill="FFFFFF"/>
         </w:rPr>
-        <w:t xml:space="preserve">eelSpace belt </w:t>
+        <w:t>eelSpace</w:t>
+      </w:r>
+      <w:proofErr w:type="spellEnd"/>
+      <w:r>
+        <w:rPr>
+          <w:shd w:val="clear" w:color="auto" w:fill="FFFFFF"/>
+        </w:rPr>
+        <w:t xml:space="preserve"> belt </w:t>
       </w:r>
       <w:r>
         <w:rPr>
@@ -3244,7 +3317,7 @@
         </w:rPr>
         <w:t>[4]</w:t>
       </w:r>
-      <w:bookmarkEnd w:id="10"/>
+      <w:bookmarkEnd w:id="9"/>
       <w:r>
         <w:rPr>
           <w:shd w:val="clear" w:color="auto" w:fill="FFFFFF"/>
@@ -3254,14 +3327,22 @@
     </w:p>
     <w:p>
       <w:r>
-        <w:t xml:space="preserve">The FeelSpace belt was a device with vibrators that could be worn around the waist. The vibrator closest to geographical north would constantly vibrate, giving the user a sense of direction. </w:t>
+        <w:t xml:space="preserve">The </w:t>
+      </w:r>
+      <w:proofErr w:type="spellStart"/>
+      <w:r>
+        <w:t>FeelSpace</w:t>
+      </w:r>
+      <w:proofErr w:type="spellEnd"/>
+      <w:r>
+        <w:t xml:space="preserve"> belt was a device with vibrators that could be worn around the waist. The vibrator closest to geographical north would constantly vibrate, giving the user a sense of direction. </w:t>
       </w:r>
     </w:p>
     <w:p>
       <w:pPr>
         <w:pStyle w:val="Heading3"/>
       </w:pPr>
-      <w:bookmarkStart w:id="11" w:name="_Toc373751180"/>
+      <w:bookmarkStart w:id="10" w:name="_Toc373751180"/>
       <w:r>
         <w:t>Magnet Implant</w:t>
       </w:r>
@@ -3280,7 +3361,7 @@
         </w:rPr>
         <w:t>[5]</w:t>
       </w:r>
-      <w:bookmarkEnd w:id="11"/>
+      <w:bookmarkEnd w:id="10"/>
       <w:r>
         <w:fldChar w:fldCharType="end"/>
       </w:r>
@@ -3298,11 +3379,11 @@
       <w:pPr>
         <w:pStyle w:val="Heading3"/>
       </w:pPr>
-      <w:bookmarkStart w:id="12" w:name="_Toc373751181"/>
+      <w:bookmarkStart w:id="11" w:name="_Toc373751181"/>
       <w:r>
         <w:t>Situational Awareness</w:t>
       </w:r>
-      <w:bookmarkEnd w:id="12"/>
+      <w:bookmarkEnd w:id="11"/>
     </w:p>
     <w:p>
       <w:r>
@@ -3332,7 +3413,15 @@
     </w:p>
     <w:p>
       <w:r>
-        <w:t>Other than many studies in how to measure Situational Awareness in various users and situations, there are some papers on actual devices being tested that use Vibrotactile Displays</w:t>
+        <w:t xml:space="preserve">Other than many studies in how to measure Situational Awareness in various users and situations, there are some papers on actual devices being tested that use </w:t>
+      </w:r>
+      <w:proofErr w:type="spellStart"/>
+      <w:r>
+        <w:t>Vibrotactile</w:t>
+      </w:r>
+      <w:proofErr w:type="spellEnd"/>
+      <w:r>
+        <w:t xml:space="preserve"> Displays</w:t>
       </w:r>
       <w:r>
         <w:fldChar w:fldCharType="begin" w:fldLock="1"/>
@@ -3405,7 +3494,7 @@
         <w:lastRenderedPageBreak/>
         <w:t>Research Questions</w:t>
       </w:r>
-      <w:bookmarkEnd w:id="5"/>
+      <w:bookmarkEnd w:id="3"/>
     </w:p>
     <w:p>
       <w:r>
@@ -3416,92 +3505,100 @@
       <w:pPr>
         <w:pStyle w:val="Heading2"/>
       </w:pPr>
-      <w:bookmarkStart w:id="13" w:name="_Toc373751168"/>
+      <w:bookmarkStart w:id="12" w:name="_Toc373751168"/>
       <w:r>
         <w:t>The Brain and the New Stimuli</w:t>
       </w:r>
       <w:r>
         <w:t xml:space="preserve"> Short Term</w:t>
       </w:r>
+      <w:bookmarkEnd w:id="12"/>
+    </w:p>
+    <w:p>
+      <w:r>
+        <w:t>1. Can a user understand the changing data when felt through and unrelated sensory input?</w:t>
+      </w:r>
+    </w:p>
+    <w:p>
+      <w:r>
+        <w:t>2. How accurate is the interpretation of the data when experienced in this new way?</w:t>
+      </w:r>
+    </w:p>
+    <w:p>
+      <w:r>
+        <w:t>3. What differences in accuracy and efficiency are there between interpreting data through reading values on a screen and feeling the data with this new approach?</w:t>
+      </w:r>
+    </w:p>
+    <w:p>
+      <w:pPr>
+        <w:pStyle w:val="Heading2"/>
+      </w:pPr>
+      <w:bookmarkStart w:id="13" w:name="_Toc373751169"/>
+      <w:r>
+        <w:t>The Brain and the New Stimuli Long Term</w:t>
+      </w:r>
       <w:bookmarkEnd w:id="13"/>
     </w:p>
     <w:p>
       <w:r>
-        <w:t>1. Can a user understand the changing data when felt through and unrelated sensory input?</w:t>
-      </w:r>
-    </w:p>
-    <w:p>
-      <w:r>
-        <w:t>2. How accurate is the interpretation of the data when experienced in this new way?</w:t>
-      </w:r>
-    </w:p>
-    <w:p>
-      <w:r>
-        <w:t>3. What differences in accuracy and efficiency are there between interpreting data through reading values on a screen and feeling the data with this new approach?</w:t>
+        <w:t>1. Will the brain learn to ignore the new input or will the input eventually feel as natural as any of the original senses?</w:t>
+      </w:r>
+    </w:p>
+    <w:p>
+      <w:r>
+        <w:t xml:space="preserve">2. Will there be feelings of “phantom input” where the user will feel the effects </w:t>
+      </w:r>
+      <w:proofErr w:type="gramStart"/>
+      <w:r>
+        <w:t>of a stimuli</w:t>
+      </w:r>
+      <w:proofErr w:type="gramEnd"/>
+      <w:r>
+        <w:t xml:space="preserve"> that is not present.</w:t>
       </w:r>
     </w:p>
     <w:p>
       <w:pPr>
         <w:pStyle w:val="Heading2"/>
       </w:pPr>
-      <w:bookmarkStart w:id="14" w:name="_Toc373751169"/>
-      <w:r>
-        <w:t>The Brain and the New Stimuli Long Term</w:t>
+      <w:bookmarkStart w:id="14" w:name="_Toc373751170"/>
+      <w:r>
+        <w:t>Escaping the visual user interface</w:t>
       </w:r>
       <w:bookmarkEnd w:id="14"/>
     </w:p>
     <w:p>
       <w:r>
-        <w:t>1. Will the brain learn to ignore the new input or will the input eventually feel as natural as any of the original senses?</w:t>
-      </w:r>
-    </w:p>
-    <w:p>
-      <w:r>
-        <w:t>2. Will there be feelings of “phantom input” where the user will feel the effects of a stimuli that is not present.</w:t>
+        <w:t>We know there are other senses but our understanding of visual user interfaces makes us think of the interface with these new senses in visual terms. The input signal is translated to numeric data and transmitted to the eyes.</w:t>
+      </w:r>
+    </w:p>
+    <w:p>
+      <w:r>
+        <w:t>1. Can we find the new usage paradigms for senses other than sight?</w:t>
+      </w:r>
+    </w:p>
+    <w:p>
+      <w:r>
+        <w:t>Since we don’t “write” to the other senses in our current interfaces, we don’t know how to “read” data that is perceived by say the skin.</w:t>
+      </w:r>
+    </w:p>
+    <w:p>
+      <w:r>
+        <w:t xml:space="preserve">2. Can this research start to uncover the </w:t>
+      </w:r>
+      <w:r>
+        <w:t>particular ways in which information should be transmitted differently to the skin (or other senses) than to the eyes?</w:t>
       </w:r>
     </w:p>
     <w:p>
       <w:pPr>
         <w:pStyle w:val="Heading2"/>
       </w:pPr>
-      <w:bookmarkStart w:id="15" w:name="_Toc373751170"/>
-      <w:r>
-        <w:t>Escaping the visual user interface</w:t>
+      <w:bookmarkStart w:id="15" w:name="_Toc373751171"/>
+      <w:r>
+        <w:t>Biological and Metaphorical Approaches</w:t>
       </w:r>
       <w:bookmarkEnd w:id="15"/>
-    </w:p>
-    <w:p>
-      <w:r>
-        <w:t>We know there are other senses but our understanding of visual user interfaces makes us think of the interface with these new senses in visual terms. The input signal is translated to numeric data and transmitted to the eyes.</w:t>
-      </w:r>
-    </w:p>
-    <w:p>
-      <w:r>
-        <w:t>1. Can we find the new usage paradigms for senses other than sight?</w:t>
-      </w:r>
-    </w:p>
-    <w:p>
-      <w:r>
-        <w:t>Since we don’t “write” to the other senses in our current interfaces, we don’t know how to “read” data that is perceived by say the skin.</w:t>
-      </w:r>
-    </w:p>
-    <w:p>
-      <w:r>
-        <w:t xml:space="preserve">2. Can this research start to uncover the </w:t>
-      </w:r>
-      <w:r>
-        <w:t>particular ways in which information should be transmitted differently to the skin (or other senses) than to the eyes?</w:t>
-      </w:r>
-    </w:p>
-    <w:p>
-      <w:pPr>
-        <w:pStyle w:val="Heading2"/>
-      </w:pPr>
-      <w:bookmarkStart w:id="16" w:name="_Toc373751171"/>
-      <w:r>
-        <w:t>Biological and Metaphorical Approaches</w:t>
-      </w:r>
-      <w:bookmarkEnd w:id="16"/>
     </w:p>
     <w:p>
       <w:r>
@@ -3538,40 +3635,40 @@
       <w:pPr>
         <w:pStyle w:val="Heading2"/>
       </w:pPr>
-      <w:bookmarkStart w:id="17" w:name="_Toc373751172"/>
+      <w:bookmarkStart w:id="16" w:name="_Toc373751172"/>
       <w:r>
         <w:t>User Adoption</w:t>
       </w:r>
+      <w:bookmarkEnd w:id="16"/>
+    </w:p>
+    <w:p>
+      <w:r>
+        <w:t>1. How comfortable are the users when using these kinds of devices?</w:t>
+      </w:r>
+    </w:p>
+    <w:p>
+      <w:r>
+        <w:t xml:space="preserve">2. How valuable is the device </w:t>
+      </w:r>
+      <w:r>
+        <w:t xml:space="preserve">when used </w:t>
+      </w:r>
+      <w:r>
+        <w:t>t</w:t>
+      </w:r>
+      <w:r>
+        <w:t>owards the completion of a task? When the user is first learning this task? When used by someone who is experienced in the given task?</w:t>
+      </w:r>
+    </w:p>
+    <w:p>
+      <w:pPr>
+        <w:pStyle w:val="Heading2"/>
+      </w:pPr>
+      <w:bookmarkStart w:id="17" w:name="_Toc373751173"/>
+      <w:r>
+        <w:t>Design Thinking</w:t>
+      </w:r>
       <w:bookmarkEnd w:id="17"/>
-    </w:p>
-    <w:p>
-      <w:r>
-        <w:t>1. How comfortable are the users when using these kinds of devices?</w:t>
-      </w:r>
-    </w:p>
-    <w:p>
-      <w:r>
-        <w:t xml:space="preserve">2. How valuable is the device </w:t>
-      </w:r>
-      <w:r>
-        <w:t xml:space="preserve">when used </w:t>
-      </w:r>
-      <w:r>
-        <w:t>t</w:t>
-      </w:r>
-      <w:r>
-        <w:t>owards the completion of a task? When the user is first learning this task? When used by someone who is experienced in the given task?</w:t>
-      </w:r>
-    </w:p>
-    <w:p>
-      <w:pPr>
-        <w:pStyle w:val="Heading2"/>
-      </w:pPr>
-      <w:bookmarkStart w:id="18" w:name="_Toc373751173"/>
-      <w:r>
-        <w:t>Design Thinking</w:t>
-      </w:r>
-      <w:bookmarkEnd w:id="18"/>
     </w:p>
     <w:p>
       <w:r>
@@ -3604,34 +3701,36 @@
       <w:pPr>
         <w:pStyle w:val="Heading1"/>
       </w:pPr>
-      <w:bookmarkStart w:id="19" w:name="_Toc373751182"/>
+      <w:bookmarkStart w:id="18" w:name="_Toc373751182"/>
       <w:r>
         <w:lastRenderedPageBreak/>
         <w:t>Research Plan</w:t>
       </w:r>
+      <w:bookmarkEnd w:id="18"/>
+    </w:p>
+    <w:p>
+      <w:r>
+        <w:t xml:space="preserve">For this research I will be referring </w:t>
+      </w:r>
+      <w:r>
+        <w:t>to the sensory feedback loop in the following terms. The Input is the raw signal that is to be translated by the mobile device in order to be understood by the body. Translation is what the mobile device will do in order to generate and output that will be understood by the body, this will include any manipulation that can be control by the user like volume or base value. The Output will be signal that the users can feel through their body sensory system.</w:t>
+      </w:r>
+    </w:p>
+    <w:p>
+      <w:r>
+        <w:t xml:space="preserve">I will test three </w:t>
+      </w:r>
+      <w:r>
+        <w:t xml:space="preserve">output </w:t>
+      </w:r>
+      <w:r>
+        <w:t>modalities, temperature, vibration and sound through bone-conduction. With these in mind, different activities will be proposed tha</w:t>
+      </w:r>
+      <w:r>
+        <w:t>t will allow for the mapping of input to different outputs in a specific activity.</w:t>
+      </w:r>
+      <w:bookmarkStart w:id="19" w:name="_GoBack"/>
       <w:bookmarkEnd w:id="19"/>
-    </w:p>
-    <w:p>
-      <w:r>
-        <w:t xml:space="preserve">For this research I will be referring </w:t>
-      </w:r>
-      <w:r>
-        <w:t>to the sensory feedback loop in the following terms. The Input is the raw signal that is to be translated by the mobile device in order to be understood by the body. Translation is what the mobile device will do in order to generate and output that will be understood by the body, this will include any manipulation that can be control by the user like volume or base value. The Output will be signal that the users can feel through their body sensory system.</w:t>
-      </w:r>
-    </w:p>
-    <w:p>
-      <w:r>
-        <w:t xml:space="preserve">I will test three </w:t>
-      </w:r>
-      <w:r>
-        <w:t xml:space="preserve">output </w:t>
-      </w:r>
-      <w:r>
-        <w:t>modalities, temperature, vibration and sound through bone-conduction. With these in mind, different activities will be proposed tha</w:t>
-      </w:r>
-      <w:r>
-        <w:t>t will allow for the mapping of input to different outputs in a specific activity.</w:t>
-      </w:r>
     </w:p>
     <w:p>
       <w:pPr>
@@ -4309,7 +4408,15 @@
         <w:t>eceived a B. in Industrial Design</w:t>
       </w:r>
       <w:r>
-        <w:t xml:space="preserve"> from Universidad Jorge Tadeo Lozano y Bogotá, Colombia (2003), a Master in Industrial Design from the Rhode Island School of Design (2007) and a S.M. in Media Technology from MIT in 2010. During his time before MIT Santiago worked in areas as varied as Media Broadcasting, Architecture and Education. During his master at the Media Lab, he started to look into the interface</w:t>
+        <w:t xml:space="preserve"> from Universidad Jorge </w:t>
+      </w:r>
+      <w:proofErr w:type="spellStart"/>
+      <w:r>
+        <w:t>Tadeo</w:t>
+      </w:r>
+      <w:proofErr w:type="spellEnd"/>
+      <w:r>
+        <w:t xml:space="preserve"> Lozano y Bogotá, Colombia (2003), a Master in Industrial Design from the Rhode Island School of Design (2007) and a S.M. in Media Technology from MIT in 2010. During his time before MIT Santiago worked in areas as varied as Media Broadcasting, Architecture and Education. During his master at the Media Lab, he started to look into the interface</w:t>
       </w:r>
       <w:r>
         <w:t>s</w:t>
@@ -4389,7 +4496,7 @@
           <w:rPr>
             <w:noProof/>
           </w:rPr>
-          <w:t>15</w:t>
+          <w:t>11</w:t>
         </w:r>
         <w:r>
           <w:rPr>
@@ -6905,7 +7012,7 @@
 </file>
 
 <file path=customXml/itemProps1.xml><?xml version="1.0" encoding="utf-8"?>
-<ds:datastoreItem xmlns:ds="http://schemas.openxmlformats.org/officeDocument/2006/customXml" ds:itemID="{9B949471-80A5-467A-AF47-6C6903E13488}">
+<ds:datastoreItem xmlns:ds="http://schemas.openxmlformats.org/officeDocument/2006/customXml" ds:itemID="{F21BE1C7-6115-4B0E-88D5-44D31DD60854}">
   <ds:schemaRefs>
     <ds:schemaRef ds:uri="http://schemas.openxmlformats.org/officeDocument/2006/bibliography"/>
   </ds:schemaRefs>

</xml_diff>

<commit_message>
Revert "december test from desktop"
This reverts commit b7d16cb285658d901cd21a77c03b598575c74c2e.
</commit_message>
<xml_diff>
--- a/Phd-Thesis_Proposal.docx
+++ b/Phd-Thesis_Proposal.docx
@@ -37,13 +37,8 @@
         <w:jc w:val="center"/>
       </w:pPr>
       <w:r>
-        <w:t xml:space="preserve">Santiago Eloy Alfaro </w:t>
-      </w:r>
-      <w:proofErr w:type="spellStart"/>
-      <w:r>
-        <w:t>Bernate</w:t>
-      </w:r>
-      <w:proofErr w:type="spellEnd"/>
+        <w:t>Santiago Eloy Alfaro Bernate</w:t>
+      </w:r>
     </w:p>
     <w:p>
       <w:pPr>
@@ -96,13 +91,8 @@
       <w:pPr>
         <w:jc w:val="center"/>
       </w:pPr>
-      <w:proofErr w:type="gramStart"/>
-      <w:r>
-        <w:t>at</w:t>
-      </w:r>
-      <w:proofErr w:type="gramEnd"/>
-      <w:r>
-        <w:t xml:space="preserve"> the</w:t>
+      <w:r>
+        <w:t>at the</w:t>
       </w:r>
     </w:p>
     <w:p>
@@ -119,8 +109,10 @@
         <w:jc w:val="center"/>
       </w:pPr>
       <w:r>
-        <w:t>November</w:t>
-      </w:r>
+        <w:t>December</w:t>
+      </w:r>
+      <w:bookmarkStart w:id="1" w:name="_GoBack"/>
+      <w:bookmarkEnd w:id="1"/>
       <w:r>
         <w:t xml:space="preserve"> 2013</w:t>
       </w:r>
@@ -356,15 +348,7 @@
         <w:jc w:val="right"/>
       </w:pPr>
       <w:r>
-        <w:t xml:space="preserve">V. Michael </w:t>
-      </w:r>
-      <w:proofErr w:type="spellStart"/>
-      <w:r>
-        <w:t>Bove</w:t>
-      </w:r>
-      <w:proofErr w:type="spellEnd"/>
-      <w:r>
-        <w:t xml:space="preserve"> Jr.</w:t>
+        <w:t>V. Michael Bove Jr.</w:t>
       </w:r>
       <w:r>
         <w:t xml:space="preserve"> </w:t>
@@ -481,13 +465,8 @@
         <w:jc w:val="right"/>
       </w:pPr>
       <w:r>
-        <w:t xml:space="preserve">Joseph </w:t>
-      </w:r>
-      <w:proofErr w:type="spellStart"/>
-      <w:r>
-        <w:t>Paradiso</w:t>
-      </w:r>
-      <w:proofErr w:type="spellEnd"/>
+        <w:t>Joseph Paradiso</w:t>
+      </w:r>
     </w:p>
     <w:p>
       <w:pPr>
@@ -603,13 +582,8 @@
         <w:jc w:val="right"/>
       </w:pPr>
       <w:r>
-        <w:t xml:space="preserve">Kevin </w:t>
-      </w:r>
-      <w:proofErr w:type="spellStart"/>
-      <w:r>
-        <w:t>Slavin</w:t>
-      </w:r>
-      <w:proofErr w:type="spellEnd"/>
+        <w:t>Kevin Slavin</w:t>
+      </w:r>
       <w:r>
         <w:t xml:space="preserve"> </w:t>
       </w:r>
@@ -641,12 +615,12 @@
       <w:pPr>
         <w:pStyle w:val="Heading1"/>
       </w:pPr>
-      <w:bookmarkStart w:id="1" w:name="_Toc373751165"/>
+      <w:bookmarkStart w:id="2" w:name="_Toc373751165"/>
       <w:r>
         <w:lastRenderedPageBreak/>
         <w:t>Executive Summary</w:t>
       </w:r>
-      <w:bookmarkEnd w:id="1"/>
+      <w:bookmarkEnd w:id="2"/>
     </w:p>
     <w:p>
       <w:r>
@@ -3029,25 +3003,17 @@
       <w:pPr>
         <w:pStyle w:val="Heading1"/>
       </w:pPr>
-      <w:bookmarkStart w:id="2" w:name="_Toc373751166"/>
+      <w:bookmarkStart w:id="3" w:name="_Toc373751166"/>
       <w:r>
         <w:lastRenderedPageBreak/>
         <w:t>Abstract</w:t>
       </w:r>
-      <w:bookmarkEnd w:id="2"/>
+      <w:bookmarkEnd w:id="3"/>
     </w:p>
     <w:p/>
     <w:p>
       <w:r>
-        <w:t xml:space="preserve">The computation power that our mobile devices have gained in later years has surpassed that of the powerful computers of a few years </w:t>
-      </w:r>
-      <w:proofErr w:type="gramStart"/>
-      <w:r>
-        <w:t>ago .</w:t>
-      </w:r>
-      <w:proofErr w:type="gramEnd"/>
-      <w:r>
-        <w:t xml:space="preserve"> As this capacity keeps growing, the demand for better and more fulfilling mobile experiences has remained stagnant. A major reason for this is that the interaction capabilities of our devices are limited to the physical constraints of the device itself.</w:t>
+        <w:t>The computation power that our mobile devices have gained in later years has surpassed that of the powerful computers of a few years ago . As this capacity keeps growing, the demand for better and more fulfilling mobile experiences has remained stagnant. A major reason for this is that the interaction capabilities of our devices are limited to the physical constraints of the device itself.</w:t>
       </w:r>
       <w:r>
         <w:t xml:space="preserve"> This thesis looks to identify new and radically different mobile experiences while at the same time develop an interaction paradigm that will support the new experiences and be independent of the physical constraints of the device.</w:t>
@@ -3100,8 +3066,8 @@
       <w:pPr>
         <w:pStyle w:val="Heading1"/>
       </w:pPr>
-      <w:bookmarkStart w:id="3" w:name="_Toc373751167"/>
       <w:bookmarkStart w:id="4" w:name="_Toc373751174"/>
+      <w:bookmarkStart w:id="5" w:name="_Toc373751167"/>
       <w:r>
         <w:lastRenderedPageBreak/>
         <w:t>Background</w:t>
@@ -3117,11 +3083,11 @@
       <w:pPr>
         <w:pStyle w:val="Heading2"/>
       </w:pPr>
-      <w:bookmarkStart w:id="5" w:name="_Toc373751175"/>
+      <w:bookmarkStart w:id="6" w:name="_Toc373751175"/>
       <w:r>
         <w:t>Sensory Substitution</w:t>
       </w:r>
-      <w:bookmarkEnd w:id="5"/>
+      <w:bookmarkEnd w:id="6"/>
     </w:p>
     <w:p>
       <w:r>
@@ -3132,12 +3098,10 @@
       <w:pPr>
         <w:pStyle w:val="Heading3"/>
       </w:pPr>
-      <w:bookmarkStart w:id="6" w:name="_Toc373751176"/>
-      <w:proofErr w:type="spellStart"/>
+      <w:bookmarkStart w:id="7" w:name="_Toc373751176"/>
       <w:r>
         <w:t>Brainport</w:t>
       </w:r>
-      <w:proofErr w:type="spellEnd"/>
       <w:r>
         <w:fldChar w:fldCharType="begin" w:fldLock="1"/>
       </w:r>
@@ -3153,31 +3117,24 @@
         </w:rPr>
         <w:t>[1]</w:t>
       </w:r>
-      <w:bookmarkEnd w:id="6"/>
+      <w:bookmarkEnd w:id="7"/>
       <w:r>
         <w:fldChar w:fldCharType="end"/>
       </w:r>
     </w:p>
     <w:p>
-      <w:proofErr w:type="spellStart"/>
-      <w:r>
-        <w:t>Brainport</w:t>
-      </w:r>
-      <w:proofErr w:type="spellEnd"/>
-      <w:r>
-        <w:t xml:space="preserve"> is a system that captures images through a camera and translates it into electrical signals that are felt on the tongue.</w:t>
+      <w:r>
+        <w:t>Brainport is a system that captures images through a camera and translates it into electrical signals that are felt on the tongue.</w:t>
       </w:r>
     </w:p>
     <w:p>
       <w:pPr>
         <w:pStyle w:val="Heading3"/>
       </w:pPr>
-      <w:bookmarkStart w:id="7" w:name="_Toc373751177"/>
-      <w:proofErr w:type="spellStart"/>
+      <w:bookmarkStart w:id="8" w:name="_Toc373751177"/>
       <w:r>
         <w:t>Eyeborg</w:t>
       </w:r>
-      <w:proofErr w:type="spellEnd"/>
       <w:r>
         <w:fldChar w:fldCharType="begin" w:fldLock="1"/>
       </w:r>
@@ -3193,7 +3150,7 @@
         </w:rPr>
         <w:t>[2]</w:t>
       </w:r>
-      <w:bookmarkEnd w:id="7"/>
+      <w:bookmarkEnd w:id="8"/>
       <w:r>
         <w:fldChar w:fldCharType="end"/>
       </w:r>
@@ -3206,42 +3163,23 @@
         <w:rPr>
           <w:shd w:val="clear" w:color="auto" w:fill="FFFFFF"/>
         </w:rPr>
-        <w:t xml:space="preserve">Neil </w:t>
-      </w:r>
-      <w:proofErr w:type="spellStart"/>
-      <w:r>
-        <w:rPr>
-          <w:shd w:val="clear" w:color="auto" w:fill="FFFFFF"/>
-        </w:rPr>
-        <w:t>Harbisson</w:t>
-      </w:r>
-      <w:proofErr w:type="spellEnd"/>
-      <w:r>
-        <w:rPr>
-          <w:shd w:val="clear" w:color="auto" w:fill="FFFFFF"/>
-        </w:rPr>
-        <w:t>, who is completely colorblind, uses a device that captures color information through a camera on his forehead and translates it to sound he hears through bone conduction.</w:t>
+        <w:t>Neil Harbisson, who is completely colorblind, uses a device that captures color information through a camera on his forehead and translates it to sound he hears through bone conduction.</w:t>
       </w:r>
     </w:p>
     <w:p>
       <w:pPr>
         <w:pStyle w:val="Heading2"/>
       </w:pPr>
-      <w:bookmarkStart w:id="8" w:name="_Toc373751178"/>
+      <w:bookmarkStart w:id="9" w:name="_Toc373751178"/>
       <w:r>
         <w:t>New Senses</w:t>
       </w:r>
-      <w:bookmarkEnd w:id="8"/>
-    </w:p>
-    <w:p>
-      <w:r>
-        <w:t xml:space="preserve">Another big area in this field is creating completely new senses. Mostly out of curiosity, adding a new sense to our repertoire changes the way we understand and interact with the world. If the </w:t>
-      </w:r>
-      <w:proofErr w:type="spellStart"/>
-      <w:r>
-        <w:t>Umwelt</w:t>
-      </w:r>
-      <w:proofErr w:type="spellEnd"/>
+      <w:bookmarkEnd w:id="9"/>
+    </w:p>
+    <w:p>
+      <w:r>
+        <w:t>Another big area in this field is creating completely new senses. Mostly out of curiosity, adding a new sense to our repertoire changes the way we understand and interact with the world. If the Umwelt</w:t>
+      </w:r>
       <w:r>
         <w:fldChar w:fldCharType="begin" w:fldLock="1"/>
       </w:r>
@@ -3271,26 +3209,15 @@
           <w:shd w:val="clear" w:color="auto" w:fill="FFFFFF"/>
         </w:rPr>
       </w:pPr>
-      <w:bookmarkStart w:id="9" w:name="_Toc373751179"/>
-      <w:r>
-        <w:t xml:space="preserve">The </w:t>
-      </w:r>
-      <w:proofErr w:type="spellStart"/>
-      <w:r>
-        <w:t>F</w:t>
+      <w:bookmarkStart w:id="10" w:name="_Toc373751179"/>
+      <w:r>
+        <w:t>The F</w:t>
       </w:r>
       <w:r>
         <w:rPr>
           <w:shd w:val="clear" w:color="auto" w:fill="FFFFFF"/>
         </w:rPr>
-        <w:t>eelSpace</w:t>
-      </w:r>
-      <w:proofErr w:type="spellEnd"/>
-      <w:r>
-        <w:rPr>
-          <w:shd w:val="clear" w:color="auto" w:fill="FFFFFF"/>
-        </w:rPr>
-        <w:t xml:space="preserve"> belt </w:t>
+        <w:t xml:space="preserve">eelSpace belt </w:t>
       </w:r>
       <w:r>
         <w:rPr>
@@ -3317,7 +3244,7 @@
         </w:rPr>
         <w:t>[4]</w:t>
       </w:r>
-      <w:bookmarkEnd w:id="9"/>
+      <w:bookmarkEnd w:id="10"/>
       <w:r>
         <w:rPr>
           <w:shd w:val="clear" w:color="auto" w:fill="FFFFFF"/>
@@ -3327,22 +3254,14 @@
     </w:p>
     <w:p>
       <w:r>
-        <w:t xml:space="preserve">The </w:t>
-      </w:r>
-      <w:proofErr w:type="spellStart"/>
-      <w:r>
-        <w:t>FeelSpace</w:t>
-      </w:r>
-      <w:proofErr w:type="spellEnd"/>
-      <w:r>
-        <w:t xml:space="preserve"> belt was a device with vibrators that could be worn around the waist. The vibrator closest to geographical north would constantly vibrate, giving the user a sense of direction. </w:t>
+        <w:t xml:space="preserve">The FeelSpace belt was a device with vibrators that could be worn around the waist. The vibrator closest to geographical north would constantly vibrate, giving the user a sense of direction. </w:t>
       </w:r>
     </w:p>
     <w:p>
       <w:pPr>
         <w:pStyle w:val="Heading3"/>
       </w:pPr>
-      <w:bookmarkStart w:id="10" w:name="_Toc373751180"/>
+      <w:bookmarkStart w:id="11" w:name="_Toc373751180"/>
       <w:r>
         <w:t>Magnet Implant</w:t>
       </w:r>
@@ -3361,7 +3280,7 @@
         </w:rPr>
         <w:t>[5]</w:t>
       </w:r>
-      <w:bookmarkEnd w:id="10"/>
+      <w:bookmarkEnd w:id="11"/>
       <w:r>
         <w:fldChar w:fldCharType="end"/>
       </w:r>
@@ -3379,11 +3298,11 @@
       <w:pPr>
         <w:pStyle w:val="Heading3"/>
       </w:pPr>
-      <w:bookmarkStart w:id="11" w:name="_Toc373751181"/>
+      <w:bookmarkStart w:id="12" w:name="_Toc373751181"/>
       <w:r>
         <w:t>Situational Awareness</w:t>
       </w:r>
-      <w:bookmarkEnd w:id="11"/>
+      <w:bookmarkEnd w:id="12"/>
     </w:p>
     <w:p>
       <w:r>
@@ -3413,15 +3332,7 @@
     </w:p>
     <w:p>
       <w:r>
-        <w:t xml:space="preserve">Other than many studies in how to measure Situational Awareness in various users and situations, there are some papers on actual devices being tested that use </w:t>
-      </w:r>
-      <w:proofErr w:type="spellStart"/>
-      <w:r>
-        <w:t>Vibrotactile</w:t>
-      </w:r>
-      <w:proofErr w:type="spellEnd"/>
-      <w:r>
-        <w:t xml:space="preserve"> Displays</w:t>
+        <w:t>Other than many studies in how to measure Situational Awareness in various users and situations, there are some papers on actual devices being tested that use Vibrotactile Displays</w:t>
       </w:r>
       <w:r>
         <w:fldChar w:fldCharType="begin" w:fldLock="1"/>
@@ -3494,7 +3405,7 @@
         <w:lastRenderedPageBreak/>
         <w:t>Research Questions</w:t>
       </w:r>
-      <w:bookmarkEnd w:id="3"/>
+      <w:bookmarkEnd w:id="5"/>
     </w:p>
     <w:p>
       <w:r>
@@ -3505,14 +3416,14 @@
       <w:pPr>
         <w:pStyle w:val="Heading2"/>
       </w:pPr>
-      <w:bookmarkStart w:id="12" w:name="_Toc373751168"/>
+      <w:bookmarkStart w:id="13" w:name="_Toc373751168"/>
       <w:r>
         <w:t>The Brain and the New Stimuli</w:t>
       </w:r>
       <w:r>
         <w:t xml:space="preserve"> Short Term</w:t>
       </w:r>
-      <w:bookmarkEnd w:id="12"/>
+      <w:bookmarkEnd w:id="13"/>
     </w:p>
     <w:p>
       <w:r>
@@ -3533,11 +3444,11 @@
       <w:pPr>
         <w:pStyle w:val="Heading2"/>
       </w:pPr>
-      <w:bookmarkStart w:id="13" w:name="_Toc373751169"/>
+      <w:bookmarkStart w:id="14" w:name="_Toc373751169"/>
       <w:r>
         <w:t>The Brain and the New Stimuli Long Term</w:t>
       </w:r>
-      <w:bookmarkEnd w:id="13"/>
+      <w:bookmarkEnd w:id="14"/>
     </w:p>
     <w:p>
       <w:r>
@@ -3546,26 +3457,18 @@
     </w:p>
     <w:p>
       <w:r>
-        <w:t xml:space="preserve">2. Will there be feelings of “phantom input” where the user will feel the effects </w:t>
-      </w:r>
-      <w:proofErr w:type="gramStart"/>
-      <w:r>
-        <w:t>of a stimuli</w:t>
-      </w:r>
-      <w:proofErr w:type="gramEnd"/>
-      <w:r>
-        <w:t xml:space="preserve"> that is not present.</w:t>
+        <w:t>2. Will there be feelings of “phantom input” where the user will feel the effects of a stimuli that is not present.</w:t>
       </w:r>
     </w:p>
     <w:p>
       <w:pPr>
         <w:pStyle w:val="Heading2"/>
       </w:pPr>
-      <w:bookmarkStart w:id="14" w:name="_Toc373751170"/>
+      <w:bookmarkStart w:id="15" w:name="_Toc373751170"/>
       <w:r>
         <w:t>Escaping the visual user interface</w:t>
       </w:r>
-      <w:bookmarkEnd w:id="14"/>
+      <w:bookmarkEnd w:id="15"/>
     </w:p>
     <w:p>
       <w:r>
@@ -3594,11 +3497,11 @@
       <w:pPr>
         <w:pStyle w:val="Heading2"/>
       </w:pPr>
-      <w:bookmarkStart w:id="15" w:name="_Toc373751171"/>
+      <w:bookmarkStart w:id="16" w:name="_Toc373751171"/>
       <w:r>
         <w:t>Biological and Metaphorical Approaches</w:t>
       </w:r>
-      <w:bookmarkEnd w:id="15"/>
+      <w:bookmarkEnd w:id="16"/>
     </w:p>
     <w:p>
       <w:r>
@@ -3635,11 +3538,11 @@
       <w:pPr>
         <w:pStyle w:val="Heading2"/>
       </w:pPr>
-      <w:bookmarkStart w:id="16" w:name="_Toc373751172"/>
+      <w:bookmarkStart w:id="17" w:name="_Toc373751172"/>
       <w:r>
         <w:t>User Adoption</w:t>
       </w:r>
-      <w:bookmarkEnd w:id="16"/>
+      <w:bookmarkEnd w:id="17"/>
     </w:p>
     <w:p>
       <w:r>
@@ -3664,11 +3567,11 @@
       <w:pPr>
         <w:pStyle w:val="Heading2"/>
       </w:pPr>
-      <w:bookmarkStart w:id="17" w:name="_Toc373751173"/>
+      <w:bookmarkStart w:id="18" w:name="_Toc373751173"/>
       <w:r>
         <w:t>Design Thinking</w:t>
       </w:r>
-      <w:bookmarkEnd w:id="17"/>
+      <w:bookmarkEnd w:id="18"/>
     </w:p>
     <w:p>
       <w:r>
@@ -3701,12 +3604,12 @@
       <w:pPr>
         <w:pStyle w:val="Heading1"/>
       </w:pPr>
-      <w:bookmarkStart w:id="18" w:name="_Toc373751182"/>
+      <w:bookmarkStart w:id="19" w:name="_Toc373751182"/>
       <w:r>
         <w:lastRenderedPageBreak/>
         <w:t>Research Plan</w:t>
       </w:r>
-      <w:bookmarkEnd w:id="18"/>
+      <w:bookmarkEnd w:id="19"/>
     </w:p>
     <w:p>
       <w:r>
@@ -3729,8 +3632,6 @@
       <w:r>
         <w:t>t will allow for the mapping of input to different outputs in a specific activity.</w:t>
       </w:r>
-      <w:bookmarkStart w:id="19" w:name="_GoBack"/>
-      <w:bookmarkEnd w:id="19"/>
     </w:p>
     <w:p>
       <w:pPr>
@@ -4408,15 +4309,7 @@
         <w:t>eceived a B. in Industrial Design</w:t>
       </w:r>
       <w:r>
-        <w:t xml:space="preserve"> from Universidad Jorge </w:t>
-      </w:r>
-      <w:proofErr w:type="spellStart"/>
-      <w:r>
-        <w:t>Tadeo</w:t>
-      </w:r>
-      <w:proofErr w:type="spellEnd"/>
-      <w:r>
-        <w:t xml:space="preserve"> Lozano y Bogotá, Colombia (2003), a Master in Industrial Design from the Rhode Island School of Design (2007) and a S.M. in Media Technology from MIT in 2010. During his time before MIT Santiago worked in areas as varied as Media Broadcasting, Architecture and Education. During his master at the Media Lab, he started to look into the interface</w:t>
+        <w:t xml:space="preserve"> from Universidad Jorge Tadeo Lozano y Bogotá, Colombia (2003), a Master in Industrial Design from the Rhode Island School of Design (2007) and a S.M. in Media Technology from MIT in 2010. During his time before MIT Santiago worked in areas as varied as Media Broadcasting, Architecture and Education. During his master at the Media Lab, he started to look into the interface</w:t>
       </w:r>
       <w:r>
         <w:t>s</w:t>
@@ -4496,7 +4389,7 @@
           <w:rPr>
             <w:noProof/>
           </w:rPr>
-          <w:t>11</w:t>
+          <w:t>15</w:t>
         </w:r>
         <w:r>
           <w:rPr>
@@ -7012,7 +6905,7 @@
 </file>
 
 <file path=customXml/itemProps1.xml><?xml version="1.0" encoding="utf-8"?>
-<ds:datastoreItem xmlns:ds="http://schemas.openxmlformats.org/officeDocument/2006/customXml" ds:itemID="{F21BE1C7-6115-4B0E-88D5-44D31DD60854}">
+<ds:datastoreItem xmlns:ds="http://schemas.openxmlformats.org/officeDocument/2006/customXml" ds:itemID="{9B949471-80A5-467A-AF47-6C6903E13488}">
   <ds:schemaRefs>
     <ds:schemaRef ds:uri="http://schemas.openxmlformats.org/officeDocument/2006/bibliography"/>
   </ds:schemaRefs>

</xml_diff>

<commit_message>
MORE: Exec and some Background
</commit_message>
<xml_diff>
--- a/Phd-Thesis_Proposal.docx
+++ b/Phd-Thesis_Proposal.docx
@@ -37,8 +37,13 @@
         <w:jc w:val="center"/>
       </w:pPr>
       <w:r>
-        <w:t>Santiago Eloy Alfaro Bernate</w:t>
-      </w:r>
+        <w:t xml:space="preserve">Santiago Eloy Alfaro </w:t>
+      </w:r>
+      <w:proofErr w:type="spellStart"/>
+      <w:r>
+        <w:t>Bernate</w:t>
+      </w:r>
+      <w:proofErr w:type="spellEnd"/>
     </w:p>
     <w:p>
       <w:pPr>
@@ -91,8 +96,13 @@
       <w:pPr>
         <w:jc w:val="center"/>
       </w:pPr>
-      <w:r>
-        <w:t>at the</w:t>
+      <w:proofErr w:type="gramStart"/>
+      <w:r>
+        <w:t>at</w:t>
+      </w:r>
+      <w:proofErr w:type="gramEnd"/>
+      <w:r>
+        <w:t xml:space="preserve"> the</w:t>
       </w:r>
     </w:p>
     <w:p>
@@ -352,7 +362,15 @@
         <w:jc w:val="right"/>
       </w:pPr>
       <w:r>
-        <w:t>V. Michael Bove Jr.</w:t>
+        <w:t xml:space="preserve">V. Michael </w:t>
+      </w:r>
+      <w:proofErr w:type="spellStart"/>
+      <w:r>
+        <w:t>Bove</w:t>
+      </w:r>
+      <w:proofErr w:type="spellEnd"/>
+      <w:r>
+        <w:t xml:space="preserve"> Jr.</w:t>
       </w:r>
       <w:r>
         <w:t xml:space="preserve"> </w:t>
@@ -469,8 +487,13 @@
         <w:jc w:val="right"/>
       </w:pPr>
       <w:r>
-        <w:t>Joseph Paradiso</w:t>
-      </w:r>
+        <w:t xml:space="preserve">Joseph </w:t>
+      </w:r>
+      <w:proofErr w:type="spellStart"/>
+      <w:r>
+        <w:t>Paradiso</w:t>
+      </w:r>
+      <w:proofErr w:type="spellEnd"/>
     </w:p>
     <w:p>
       <w:pPr>
@@ -586,8 +609,13 @@
         <w:jc w:val="right"/>
       </w:pPr>
       <w:r>
-        <w:t>Kevin Slavin</w:t>
-      </w:r>
+        <w:t xml:space="preserve">Kevin </w:t>
+      </w:r>
+      <w:proofErr w:type="spellStart"/>
+      <w:r>
+        <w:t>Slavin</w:t>
+      </w:r>
+      <w:proofErr w:type="spellEnd"/>
       <w:r>
         <w:t xml:space="preserve"> </w:t>
       </w:r>
@@ -634,7 +662,10 @@
         <w:t>a</w:t>
       </w:r>
       <w:r>
-        <w:t>rounds us.</w:t>
+        <w:t>round</w:t>
+      </w:r>
+      <w:r>
+        <w:t xml:space="preserve"> us.</w:t>
       </w:r>
       <w:r>
         <w:t xml:space="preserve"> A</w:t>
@@ -714,7 +745,7 @@
         <w:t>’</w:t>
       </w:r>
       <w:r>
-        <w:t xml:space="preserve"> interaction will be directly with the world that they are trying to explore.</w:t>
+        <w:t xml:space="preserve"> interaction will be directly with the world they are trying to explore.</w:t>
       </w:r>
       <w:r>
         <w:t xml:space="preserve"> The basis of the idea is to use a sensory channel, other than vision, to relay the information detected by external sensors</w:t>
@@ -757,8 +788,6 @@
         <w:lastRenderedPageBreak/>
         <w:t>the users a richer understanding of the world as they set to explore their new sensory capabilities.</w:t>
       </w:r>
-      <w:bookmarkStart w:id="2" w:name="_GoBack"/>
-      <w:bookmarkEnd w:id="2"/>
     </w:p>
     <w:p>
       <w:r>
@@ -3021,14 +3050,13 @@
       <w:pPr>
         <w:pStyle w:val="Heading1"/>
       </w:pPr>
-      <w:bookmarkStart w:id="3" w:name="_Toc373751166"/>
+      <w:bookmarkStart w:id="2" w:name="_Toc373751166"/>
       <w:r>
         <w:lastRenderedPageBreak/>
         <w:t>Abstract</w:t>
       </w:r>
-      <w:bookmarkEnd w:id="3"/>
-    </w:p>
-    <w:p/>
+      <w:bookmarkEnd w:id="2"/>
+    </w:p>
     <w:p>
       <w:r>
         <w:t>The computation power that our mobile devices have gained in later years has surpassed that of the powerf</w:t>
@@ -3060,7 +3088,7 @@
         <w:t xml:space="preserve"> </w:t>
       </w:r>
       <w:r>
-        <w:t xml:space="preserve">this kind of interaction </w:t>
+        <w:t xml:space="preserve">this interaction </w:t>
       </w:r>
       <w:r>
         <w:t>valuable</w:t>
@@ -3090,13 +3118,13 @@
       <w:pPr>
         <w:pStyle w:val="Heading1"/>
       </w:pPr>
-      <w:bookmarkStart w:id="4" w:name="_Toc373751174"/>
-      <w:bookmarkStart w:id="5" w:name="_Toc373751167"/>
+      <w:bookmarkStart w:id="3" w:name="_Toc373751174"/>
+      <w:bookmarkStart w:id="4" w:name="_Toc373751167"/>
       <w:r>
         <w:lastRenderedPageBreak/>
         <w:t>Background</w:t>
       </w:r>
-      <w:bookmarkEnd w:id="4"/>
+      <w:bookmarkEnd w:id="3"/>
     </w:p>
     <w:p>
       <w:r>
@@ -3107,6 +3135,24 @@
       <w:pPr>
         <w:pStyle w:val="Heading2"/>
       </w:pPr>
+      <w:r>
+        <w:t>Use of Non-Visual or Auditory Senses for Interaction</w:t>
+      </w:r>
+    </w:p>
+    <w:p>
+      <w:r>
+        <w:t xml:space="preserve">Research has been done to understand the complexities of using </w:t>
+      </w:r>
+      <w:r>
+        <w:t>the skin, as a receptor of vibration and temperature, to interface with others.</w:t>
+      </w:r>
+      <w:bookmarkStart w:id="5" w:name="_GoBack"/>
+      <w:bookmarkEnd w:id="5"/>
+    </w:p>
+    <w:p>
+      <w:pPr>
+        <w:pStyle w:val="Heading2"/>
+      </w:pPr>
       <w:bookmarkStart w:id="6" w:name="_Toc373751175"/>
       <w:r>
         <w:t>Sensory Substitution</w:t>
@@ -3123,9 +3169,11 @@
         <w:pStyle w:val="Heading3"/>
       </w:pPr>
       <w:bookmarkStart w:id="7" w:name="_Toc373751176"/>
+      <w:proofErr w:type="spellStart"/>
       <w:r>
         <w:t>Brainport</w:t>
       </w:r>
+      <w:proofErr w:type="spellEnd"/>
       <w:r>
         <w:fldChar w:fldCharType="begin" w:fldLock="1"/>
       </w:r>
@@ -3147,8 +3195,13 @@
       </w:r>
     </w:p>
     <w:p>
-      <w:r>
-        <w:t>Brainport is a system that captures images through a camera and translates it into electrical signals that are felt on the tongue.</w:t>
+      <w:proofErr w:type="spellStart"/>
+      <w:r>
+        <w:t>Brainport</w:t>
+      </w:r>
+      <w:proofErr w:type="spellEnd"/>
+      <w:r>
+        <w:t xml:space="preserve"> is a system that captures images through a camera and translates it into electrical signals that are felt on the tongue.</w:t>
       </w:r>
     </w:p>
     <w:p>
@@ -3156,9 +3209,11 @@
         <w:pStyle w:val="Heading3"/>
       </w:pPr>
       <w:bookmarkStart w:id="8" w:name="_Toc373751177"/>
+      <w:proofErr w:type="spellStart"/>
       <w:r>
         <w:t>Eyeborg</w:t>
       </w:r>
+      <w:proofErr w:type="spellEnd"/>
       <w:r>
         <w:fldChar w:fldCharType="begin" w:fldLock="1"/>
       </w:r>
@@ -3187,7 +3242,21 @@
         <w:rPr>
           <w:shd w:val="clear" w:color="auto" w:fill="FFFFFF"/>
         </w:rPr>
-        <w:t>Neil Harbisson, who is completely colorblind, uses a device that captures color information through a camera on his forehead and translates it to sound he hears through bone conduction.</w:t>
+        <w:t xml:space="preserve">Neil </w:t>
+      </w:r>
+      <w:proofErr w:type="spellStart"/>
+      <w:r>
+        <w:rPr>
+          <w:shd w:val="clear" w:color="auto" w:fill="FFFFFF"/>
+        </w:rPr>
+        <w:t>Harbisson</w:t>
+      </w:r>
+      <w:proofErr w:type="spellEnd"/>
+      <w:r>
+        <w:rPr>
+          <w:shd w:val="clear" w:color="auto" w:fill="FFFFFF"/>
+        </w:rPr>
+        <w:t>, who is completely colorblind, uses a device that captures color information through a camera on his forehead and translates it to sound he hears through bone conduction.</w:t>
       </w:r>
     </w:p>
     <w:p>
@@ -3202,8 +3271,13 @@
     </w:p>
     <w:p>
       <w:r>
-        <w:t>Another big area in this field is creating completely new senses. Mostly out of curiosity, adding a new sense to our repertoire changes the way we understand and interact with the world. If the Umwelt</w:t>
-      </w:r>
+        <w:t xml:space="preserve">Another big area in this field is creating completely new senses. Mostly out of curiosity, adding a new sense to our repertoire changes the way we understand and interact with the world. If the </w:t>
+      </w:r>
+      <w:proofErr w:type="spellStart"/>
+      <w:r>
+        <w:t>Umwelt</w:t>
+      </w:r>
+      <w:proofErr w:type="spellEnd"/>
       <w:r>
         <w:fldChar w:fldCharType="begin" w:fldLock="1"/>
       </w:r>
@@ -3235,13 +3309,24 @@
       </w:pPr>
       <w:bookmarkStart w:id="10" w:name="_Toc373751179"/>
       <w:r>
-        <w:t>The F</w:t>
+        <w:t xml:space="preserve">The </w:t>
+      </w:r>
+      <w:proofErr w:type="spellStart"/>
+      <w:r>
+        <w:t>F</w:t>
       </w:r>
       <w:r>
         <w:rPr>
           <w:shd w:val="clear" w:color="auto" w:fill="FFFFFF"/>
         </w:rPr>
-        <w:t xml:space="preserve">eelSpace belt </w:t>
+        <w:t>eelSpace</w:t>
+      </w:r>
+      <w:proofErr w:type="spellEnd"/>
+      <w:r>
+        <w:rPr>
+          <w:shd w:val="clear" w:color="auto" w:fill="FFFFFF"/>
+        </w:rPr>
+        <w:t xml:space="preserve"> belt </w:t>
       </w:r>
       <w:r>
         <w:rPr>
@@ -3278,7 +3363,16 @@
     </w:p>
     <w:p>
       <w:r>
-        <w:t xml:space="preserve">The FeelSpace belt was a device with vibrators that could be worn around the waist. The vibrator closest to geographical north would constantly vibrate, giving the user a sense of direction. </w:t>
+        <w:lastRenderedPageBreak/>
+        <w:t xml:space="preserve">The </w:t>
+      </w:r>
+      <w:proofErr w:type="spellStart"/>
+      <w:r>
+        <w:t>FeelSpace</w:t>
+      </w:r>
+      <w:proofErr w:type="spellEnd"/>
+      <w:r>
+        <w:t xml:space="preserve"> belt was a device with vibrators that could be worn around the waist. The vibrator closest to geographical north would constantly vibrate, giving the user a sense of direction. </w:t>
       </w:r>
     </w:p>
     <w:p>
@@ -3311,7 +3405,6 @@
     </w:p>
     <w:p>
       <w:r>
-        <w:lastRenderedPageBreak/>
         <w:t xml:space="preserve">Dan Berg implanted a small magnet into his </w:t>
       </w:r>
       <w:r>
@@ -3320,7 +3413,7 @@
     </w:p>
     <w:p>
       <w:pPr>
-        <w:pStyle w:val="Heading3"/>
+        <w:pStyle w:val="Heading2"/>
       </w:pPr>
       <w:bookmarkStart w:id="12" w:name="_Toc373751181"/>
       <w:r>
@@ -3356,7 +3449,15 @@
     </w:p>
     <w:p>
       <w:r>
-        <w:t>Other than many studies in how to measure Situational Awareness in various users and situations, there are some papers on actual devices being tested that use Vibrotactile Displays</w:t>
+        <w:t xml:space="preserve">Other than many studies in how to measure Situational Awareness in various users and situations, there are some papers on actual devices being tested that use </w:t>
+      </w:r>
+      <w:proofErr w:type="spellStart"/>
+      <w:r>
+        <w:t>Vibrotactile</w:t>
+      </w:r>
+      <w:proofErr w:type="spellEnd"/>
+      <w:r>
+        <w:t xml:space="preserve"> Displays</w:t>
       </w:r>
       <w:r>
         <w:fldChar w:fldCharType="begin" w:fldLock="1"/>
@@ -3429,7 +3530,7 @@
         <w:lastRenderedPageBreak/>
         <w:t>Research Questions</w:t>
       </w:r>
-      <w:bookmarkEnd w:id="5"/>
+      <w:bookmarkEnd w:id="4"/>
     </w:p>
     <w:p>
       <w:r>
@@ -3481,7 +3582,15 @@
     </w:p>
     <w:p>
       <w:r>
-        <w:t>2. Will there be feelings of “phantom input” where the user will feel the effects of a stimuli that is not present.</w:t>
+        <w:t xml:space="preserve">2. Will there be feelings of “phantom input” where the user will feel the effects </w:t>
+      </w:r>
+      <w:proofErr w:type="gramStart"/>
+      <w:r>
+        <w:t>of a stimuli</w:t>
+      </w:r>
+      <w:proofErr w:type="gramEnd"/>
+      <w:r>
+        <w:t xml:space="preserve"> that is not present.</w:t>
       </w:r>
     </w:p>
     <w:p>
@@ -4313,7 +4422,15 @@
         <w:t>eceived a B. in Industrial Design</w:t>
       </w:r>
       <w:r>
-        <w:t xml:space="preserve"> from Universidad Jorge Tadeo Lozano y Bogotá, Colombia (2003), a Master in Industrial Design from the Rhode Island School of Design (2007) and a S.M. in Media Technology from MIT in 2010. During his time before MIT Santiago worked in areas as varied as Media Broadcasting, Architecture and Education. During his master at the Media Lab, he started to look into the interface</w:t>
+        <w:t xml:space="preserve"> from Universidad Jorge </w:t>
+      </w:r>
+      <w:proofErr w:type="spellStart"/>
+      <w:r>
+        <w:t>Tadeo</w:t>
+      </w:r>
+      <w:proofErr w:type="spellEnd"/>
+      <w:r>
+        <w:t xml:space="preserve"> Lozano y Bogotá, Colombia (2003), a Master in Industrial Design from the Rhode Island School of Design (2007) and a S.M. in Media Technology from MIT in 2010. During his time before MIT Santiago worked in areas as varied as Media Broadcasting, Architecture and Education. During his master at the Media Lab, he started to look into the interface</w:t>
       </w:r>
       <w:r>
         <w:t>s</w:t>
@@ -4393,7 +4510,7 @@
           <w:rPr>
             <w:noProof/>
           </w:rPr>
-          <w:t>3</w:t>
+          <w:t>7</w:t>
         </w:r>
         <w:r>
           <w:rPr>
@@ -6909,7 +7026,7 @@
 </file>
 
 <file path=customXml/itemProps1.xml><?xml version="1.0" encoding="utf-8"?>
-<ds:datastoreItem xmlns:ds="http://schemas.openxmlformats.org/officeDocument/2006/customXml" ds:itemID="{AE669861-F27B-4C5C-9DE1-E60430E3D328}">
+<ds:datastoreItem xmlns:ds="http://schemas.openxmlformats.org/officeDocument/2006/customXml" ds:itemID="{4293F364-D2D4-4028-A1AD-F58767E747BD}">
   <ds:schemaRefs>
     <ds:schemaRef ds:uri="http://schemas.openxmlformats.org/officeDocument/2006/bibliography"/>
   </ds:schemaRefs>

</xml_diff>

<commit_message>
ADDED: Background and citations
</commit_message>
<xml_diff>
--- a/Phd-Thesis_Proposal.docx
+++ b/Phd-Thesis_Proposal.docx
@@ -37,15 +37,7 @@
         <w:jc w:val="center"/>
       </w:pPr>
       <w:r>
-        <w:t xml:space="preserve">Santiago </w:t>
-      </w:r>
-      <w:proofErr w:type="spellStart"/>
-      <w:r>
-        <w:t>Eloy</w:t>
-      </w:r>
-      <w:proofErr w:type="spellEnd"/>
-      <w:r>
-        <w:t xml:space="preserve"> Alfaro </w:t>
+        <w:t xml:space="preserve">Santiago Eloy Alfaro </w:t>
       </w:r>
       <w:proofErr w:type="spellStart"/>
       <w:r>
@@ -3144,7 +3136,13 @@
       </w:r>
       <w:proofErr w:type="spellEnd"/>
       <w:r>
-        <w:t xml:space="preserve"> to create experiences. I’ll present here the research and projects that best support the theory of Digital Synesthesia.</w:t>
+        <w:t xml:space="preserve"> to create experiences. I’ll present here the research and projects that best support the </w:t>
+      </w:r>
+      <w:r>
+        <w:t>basis</w:t>
+      </w:r>
+      <w:r>
+        <w:t xml:space="preserve"> of Digital Synesthesia.</w:t>
       </w:r>
     </w:p>
     <w:p>
@@ -3157,13 +3155,25 @@
     </w:p>
     <w:p>
       <w:r>
-        <w:t xml:space="preserve">Studies on the person’s ability to discern between two materials using only thermal cues have been conducted. They show how such perception is possible when there is a large difference between the thermal capacity and conductivity of the materials </w:t>
-      </w:r>
-      <w:r>
-        <w:rPr>
-          <w:color w:val="FF0000"/>
-        </w:rPr>
-        <w:t>[cite]</w:t>
+        <w:t>Studies on the person’s ability to discern between two materials using only thermal cues have been conducted. They show how such perception is possible when there is a large difference between the thermal capacity and conductivity of the materials</w:t>
+      </w:r>
+      <w:r>
+        <w:fldChar w:fldCharType="begin" w:fldLock="1"/>
+      </w:r>
+      <w:r>
+        <w:instrText>ADDIN CSL_CITATION { "citationItems" : [ { "id" : "ITEM-1", "itemData" : { "abstract" : "This research is focused on the development of a thermal display and understanding the nature of the thermal cues used to identify objects haptically. The objective of the present set of experiments was to measure material discrimination when thermal cues are the main source of information about the materials. A two-alternative forced-choice task was used to assess discrimination. Of the five materials presented to the hand, nylon was the only material reliably discriminated as being warmer than the other materials. A second experiment was conducted to determine the magnitude of the skin temperature changes when contact was made with the materials. The results indicated that thermal responses were small, averaging 0.5\u00b0C. These findings suggest that temperature cues can be used to discriminate between materials, but only when the thermal differences are large. It appears that subjects respond more to variations in heat capacity than thermal conductivity when discriminating between materials.", "author" : [ { "dropping-particle" : "", "family" : "Jones", "given" : "L.A.", "non-dropping-particle" : "", "parse-names" : false, "suffix" : "" }, { "dropping-particle" : "", "family" : "Berris", "given" : "M.", "non-dropping-particle" : "", "parse-names" : false, "suffix" : "" } ], "container-title" : "11th Symposium on Haptic Interfaces for Virtual Environment and Teleoperator Systems, 2003. HAPTICS 2003. Proceedings.", "id" : "ITEM-1", "issued" : { "date-parts" : [ [ "2003" ] ] }, "page" : "171-178", "publisher" : "IEEE Comput. Soc", "shortTitle" : "Haptic Interfaces for Virtual Environment and Tele", "title" : "Material discrimination and thermal perception", "type" : "paper-conference" }, "uris" : [ "http://www.mendeley.com/documents/?uuid=e0f8d3eb-aa0b-48ca-beaa-d2f83fea0db9" ] } ], "mendeley" : { "previouslyFormattedCitation" : "[1]" }, "properties" : { "noteIndex" : 0 }, "schema" : "https://github.com/citation-style-language/schema/raw/master/csl-citation.json" }</w:instrText>
+      </w:r>
+      <w:r>
+        <w:fldChar w:fldCharType="separate"/>
+      </w:r>
+      <w:r>
+        <w:rPr>
+          <w:noProof/>
+        </w:rPr>
+        <w:t>[1]</w:t>
+      </w:r>
+      <w:r>
+        <w:fldChar w:fldCharType="end"/>
       </w:r>
       <w:r>
         <w:t xml:space="preserve">. Similar results have been used to present thermal cues to the users in virtual environments and </w:t>
@@ -3180,10 +3190,40 @@
         <w:t xml:space="preserve"> </w:t>
       </w:r>
       <w:r>
-        <w:rPr>
-          <w:color w:val="C00000"/>
-        </w:rPr>
-        <w:t>[cite]</w:t>
+        <w:fldChar w:fldCharType="begin" w:fldLock="1"/>
+      </w:r>
+      <w:r>
+        <w:instrText>ADDIN CSL_CITATION { "citationItems" : [ { "id" : "ITEM-1", "itemData" : { "ISSN" : "1939-1412", "abstract" : "Thermal displays have been developed to present thermal cues to the hand to facilitate object recognition in virtual environments or in teleoperated robotic systems. This review focuses on this application domain of thermal displays and considers the models developed to simulate the thermal interaction between an object and the hand as they make contact. An overview of thermal perception and the mechanisms underlying the processing of thermal information is provided to give a framework for analyzing the design of thermal displays. The models developed to simulate thermal feedback are examined together with a description of the implementation of these models in thermal displays. The domains in which thermal displays have been used are described; this includes the simulation of material properties, the recreation of large-scale thermal effects in virtual environments, the encoding of abstract concepts and the use of thermal feedback in interactive art. The review concludes by considering the advantages and challenges associated with using thermal displays in these diverse areas.", "author" : [ { "dropping-particle" : "", "family" : "Jones", "given" : "L.A.", "non-dropping-particle" : "", "parse-names" : false, "suffix" : "" }, { "dropping-particle" : "", "family" : "Ho", "given" : "H.-N.", "non-dropping-particle" : "", "parse-names" : false, "suffix" : "" } ], "container-title" : "IEEE Transactions on Haptics", "id" : "ITEM-1", "issue" : "1", "issued" : { "date-parts" : [ [ "2008", "1" ] ] }, "page" : "53-70", "shortTitle" : "Haptics, IEEE Transactions on", "title" : "Warm or Cool, Large or Small? The Challenge of Thermal Displays", "type" : "article-journal", "volume" : "1" }, "uris" : [ "http://www.mendeley.com/documents/?uuid=ff46da30-119a-4140-a519-d0824b6fe929" ] } ], "mendeley" : { "previouslyFormattedCitation" : "[2]" }, "properties" : { "noteIndex" : 0 }, "schema" : "https://github.com/citation-style-language/schema/raw/master/csl-citation.json" }</w:instrText>
+      </w:r>
+      <w:r>
+        <w:fldChar w:fldCharType="separate"/>
+      </w:r>
+      <w:r>
+        <w:rPr>
+          <w:noProof/>
+        </w:rPr>
+        <w:t>[2]</w:t>
+      </w:r>
+      <w:r>
+        <w:fldChar w:fldCharType="end"/>
+      </w:r>
+      <w:r>
+        <w:fldChar w:fldCharType="begin" w:fldLock="1"/>
+      </w:r>
+      <w:r>
+        <w:instrText>ADDIN CSL_CITATION { "citationItems" : [ { "id" : "ITEM-1", "itemData" : { "abstract" : "Thermal stimulation is a rich, emotive and salient feedback channel that is well suited to HCI, but one that is yet to be fully investigated. Thermal feedback may be suited to environments that are too loud for audio or too bumpy for vibrotactile feedback. This paper presents two studies into how well users could detect hot and cold stimuli presented to the fingertips, the palm, the dorsal surface of the forearm and the dorsal surface of the upper arm. Evaluations were carried out in static and mobile settings. Results showed that the palm is most sensitive, cold is more perceivable and comfortable than warm and that stronger and faster-changing stimuli are more detectable but less comfortable. Guidelines for the design of thermal feedback are outlined, with attention paid to perceptual and hedonic factors.", "author" : [ { "dropping-particle" : "", "family" : "Wilson", "given" : "Graham", "non-dropping-particle" : "", "parse-names" : false, "suffix" : "" }, { "dropping-particle" : "", "family" : "Halvey", "given" : "Martin", "non-dropping-particle" : "", "parse-names" : false, "suffix" : "" }, { "dropping-particle" : "", "family" : "Brewster", "given" : "Stephen A", "non-dropping-particle" : "", "parse-names" : false, "suffix" : "" }, { "dropping-particle" : "", "family" : "Hughes", "given" : "Stephen A", "non-dropping-particle" : "", "parse-names" : false, "suffix" : "" } ], "container-title" : "Human Factors", "id" : "ITEM-1", "issued" : { "date-parts" : [ [ "2011" ] ] }, "page" : "2555-2564", "publisher" : "ACM", "title" : "Some Like it Hot ? Thermal Feedback for Mobile Devices", "type" : "article-journal" }, "uris" : [ "http://www.mendeley.com/documents/?uuid=2c90cc76-0492-4ef0-be46-d08d7e23e347" ] } ], "mendeley" : { "previouslyFormattedCitation" : "[3]" }, "properties" : { "noteIndex" : 0 }, "schema" : "https://github.com/citation-style-language/schema/raw/master/csl-citation.json" }</w:instrText>
+      </w:r>
+      <w:r>
+        <w:fldChar w:fldCharType="separate"/>
+      </w:r>
+      <w:r>
+        <w:rPr>
+          <w:noProof/>
+        </w:rPr>
+        <w:t>[3]</w:t>
+      </w:r>
+      <w:r>
+        <w:fldChar w:fldCharType="end"/>
       </w:r>
       <w:r>
         <w:t>.</w:t>
@@ -3207,25 +3247,194 @@
     </w:p>
     <w:p>
       <w:r>
-        <w:t xml:space="preserve">LA Jones et al have tested a tactile display mounted in the user’s arm and back. </w:t>
-      </w:r>
-      <w:r>
-        <w:t xml:space="preserve">Simple commands and instructions were communicated through a vibration pattern and tested for accuracy and efficiency </w:t>
-      </w:r>
-      <w:r>
-        <w:rPr>
-          <w:color w:val="C00000"/>
-        </w:rPr>
-        <w:t>[cite]</w:t>
+        <w:t>LA Jones et al have tested a tactile display mounted in the user’s arm and back</w:t>
+      </w:r>
+      <w:r>
+        <w:fldChar w:fldCharType="begin" w:fldLock="1"/>
+      </w:r>
+      <w:r>
+        <w:instrText>ADDIN CSL_CITATION { "citationItems" : [ { "id" : "ITEM-1", "itemData" : { "ISSN" : "0301-0066", "abstract" : "A series of experiments was conducted to evaluate the effectiveness with which a tactile display mounted on either the forearm or the back can be used to communicate simple instructions and commands. In the first two sets of experiments, participants identified a vibrotactile pattern using a visual template that represented the pattern of activation. For the patterns displayed on the forearm, accuracy depended on the specific set of patterns presented and ranged from 30% to 96% correct for the individual patterns. In a second series of experiments, seven hand-and-arm signals that are used to communicate in military contexts were converted into tactile representations that were displayed on the back. These were identified accurately (98% correct) and, when only the picture of the hand signal was available, participants achieved a recognition rate of 75% correct. A further study with these seven patterns indicated that participants were still able to identify the patterns accurately (92% correct) when they were engaged in a concurrent physical or cognitive task. The results indicate the importance of evaluating tactile communication in the context of the specific patterns or messages that will be conveyed, and that with the judicious selection of tactile patterns both the arm and back provide a functional substrate for tactile communication.", "author" : [ { "dropping-particle" : "", "family" : "Jones", "given" : "Lynette A", "non-dropping-particle" : "", "parse-names" : false, "suffix" : "" }, { "dropping-particle" : "", "family" : "Kunkel", "given" : "Jacquelyn", "non-dropping-particle" : "", "parse-names" : false, "suffix" : "" }, { "dropping-particle" : "", "family" : "Piateski", "given" : "Erin", "non-dropping-particle" : "", "parse-names" : false, "suffix" : "" } ], "container-title" : "Perception", "id" : "ITEM-1", "issue" : "1", "issued" : { "date-parts" : [ [ "2009", "1" ] ] }, "page" : "52-68", "title" : "Vibrotactile pattern recognition on the arm and back.", "type" : "article-journal", "volume" : "38" }, "uris" : [ "http://www.mendeley.com/documents/?uuid=40fd9b60-6765-42ec-a62d-950a1906c755" ] } ], "mendeley" : { "previouslyFormattedCitation" : "[4]" }, "properties" : { "noteIndex" : 0 }, "schema" : "https://github.com/citation-style-language/schema/raw/master/csl-citation.json" }</w:instrText>
+      </w:r>
+      <w:r>
+        <w:fldChar w:fldCharType="separate"/>
+      </w:r>
+      <w:r>
+        <w:rPr>
+          <w:noProof/>
+        </w:rPr>
+        <w:t>[4]</w:t>
+      </w:r>
+      <w:r>
+        <w:fldChar w:fldCharType="end"/>
+      </w:r>
+      <w:r>
+        <w:t xml:space="preserve">. </w:t>
+      </w:r>
+      <w:r>
+        <w:t>Simple commands and instructions were communicated through a vibration pattern and tes</w:t>
+      </w:r>
+      <w:r>
+        <w:t>ted for accuracy and efficiency</w:t>
       </w:r>
       <w:r>
         <w:t>.</w:t>
       </w:r>
+      <w:r>
+        <w:t xml:space="preserve"> </w:t>
+      </w:r>
+      <w:proofErr w:type="spellStart"/>
+      <w:r>
+        <w:t>SenseableRays</w:t>
+      </w:r>
+      <w:proofErr w:type="spellEnd"/>
+      <w:r>
+        <w:fldChar w:fldCharType="begin" w:fldLock="1"/>
+      </w:r>
+      <w:r>
+        <w:instrText>ADDIN CSL_CITATION { "citationItems" : [ { "id" : "ITEM-1", "itemData" : { "ISBN" : "9781605582467", "author" : [ { "dropping-particle" : "", "family" : "Substitution", "given" : "Opto-haptic", "non-dropping-particle" : "", "parse-names" : false, "suffix" : "" } ], "id" : "ITEM-1", "issued" : { "date-parts" : [ [ "2009" ] ] }, "title" : "SenseableRays : Opto-Haptic Substitution for Touch-Enhanced Interactive Spaces", "type" : "article-journal" }, "uris" : [ "http://www.mendeley.com/documents/?uuid=8d0bc827-bc14-4acd-8010-fabe76fe5904" ] } ], "mendeley" : { "previouslyFormattedCitation" : "[5]" }, "properties" : { "noteIndex" : 0 }, "schema" : "https://github.com/citation-style-language/schema/raw/master/csl-citation.json" }</w:instrText>
+      </w:r>
+      <w:r>
+        <w:fldChar w:fldCharType="separate"/>
+      </w:r>
+      <w:r>
+        <w:rPr>
+          <w:noProof/>
+        </w:rPr>
+        <w:t>[5]</w:t>
+      </w:r>
+      <w:r>
+        <w:fldChar w:fldCharType="end"/>
+      </w:r>
+      <w:r>
+        <w:t xml:space="preserve"> from </w:t>
+      </w:r>
+      <w:proofErr w:type="spellStart"/>
+      <w:r>
+        <w:t>Rekimoto</w:t>
+      </w:r>
+      <w:proofErr w:type="spellEnd"/>
+      <w:r>
+        <w:t xml:space="preserve"> Labs uses a small finger-mounted module that detects a structured light signal and emits a vibratory pulse giving the sense of feeling the projected light.</w:t>
+      </w:r>
+      <w:r>
+        <w:t xml:space="preserve"> </w:t>
+      </w:r>
     </w:p>
     <w:p>
       <w:pPr>
         <w:pStyle w:val="Heading2"/>
       </w:pPr>
+      <w:r>
+        <w:t>Mobile Communication</w:t>
+      </w:r>
+    </w:p>
+    <w:p>
+      <w:proofErr w:type="spellStart"/>
+      <w:r>
+        <w:t>Rekimoto</w:t>
+      </w:r>
+      <w:proofErr w:type="spellEnd"/>
+      <w:r>
+        <w:t xml:space="preserve"> lab has presented </w:t>
+      </w:r>
+      <w:proofErr w:type="spellStart"/>
+      <w:r>
+        <w:t>AffectPhone</w:t>
+      </w:r>
+      <w:proofErr w:type="spellEnd"/>
+      <w:r>
+        <w:fldChar w:fldCharType="begin" w:fldLock="1"/>
+      </w:r>
+      <w:r>
+        <w:instrText>ADDIN CSL_CITATION { "citationItems" : [ { "id" : "ITEM-1", "itemData" : { "author" : [ { "dropping-particle" : "", "family" : "Iwasaki", "given" : "K", "non-dropping-particle" : "", "parse-names" : false, "suffix" : "" }, { "dropping-particle" : "", "family" : "Miyaki", "given" : "T", "non-dropping-particle" : "", "parse-names" : false, "suffix" : "" }, { "dropping-particle" : "", "family" : "Rekimoto", "given" : "J", "non-dropping-particle" : "", "parse-names" : false, "suffix" : "" } ], "container-title" : "B-Interface", "id" : "ITEM-1", "issued" : { "date-parts" : [ [ "2010" ] ] }, "title" : "AffectPhone: A Handset Device to Present User's Emotional State with Warmth/Coolness.", "type" : "article-journal" }, "uris" : [ "http://www.mendeley.com/documents/?uuid=6cd31f7c-4308-47da-afbc-1f813a0fe81c" ] } ], "mendeley" : { "previouslyFormattedCitation" : "[6]" }, "properties" : { "noteIndex" : 0 }, "schema" : "https://github.com/citation-style-language/schema/raw/master/csl-citation.json" }</w:instrText>
+      </w:r>
+      <w:r>
+        <w:fldChar w:fldCharType="separate"/>
+      </w:r>
+      <w:r>
+        <w:rPr>
+          <w:noProof/>
+        </w:rPr>
+        <w:t>[6]</w:t>
+      </w:r>
+      <w:r>
+        <w:fldChar w:fldCharType="end"/>
+      </w:r>
+      <w:r>
+        <w:t xml:space="preserve"> a system that gives a handset the ability to detect a user’s arousal level </w:t>
+      </w:r>
+      <w:r>
+        <w:t xml:space="preserve">through GSR sensors </w:t>
+      </w:r>
+      <w:r>
+        <w:t xml:space="preserve">and transmit it to </w:t>
+      </w:r>
+      <w:r>
+        <w:t xml:space="preserve">another </w:t>
+      </w:r>
+      <w:r>
+        <w:t>user as hot or cold sensations in the hand.</w:t>
+      </w:r>
+      <w:r>
+        <w:t xml:space="preserve"> Similarly </w:t>
+      </w:r>
+      <w:proofErr w:type="spellStart"/>
+      <w:r>
+        <w:t>Pressages</w:t>
+      </w:r>
+      <w:proofErr w:type="spellEnd"/>
+      <w:r>
+        <w:fldChar w:fldCharType="begin" w:fldLock="1"/>
+      </w:r>
+      <w:r>
+        <w:instrText>ADDIN CSL_CITATION { "citationItems" : [ { "id" : "ITEM-1", "itemData" : { "ISBN" : "9781450315807", "author" : [ { "dropping-particle" : "", "family" : "Hoggan", "given" : "Eve", "non-dropping-particle" : "", "parse-names" : false, "suffix" : "" }, { "dropping-particle" : "", "family" : "Stewart", "given" : "Craig", "non-dropping-particle" : "", "parse-names" : false, "suffix" : "" }, { "dropping-particle" : "", "family" : "Haverinen", "given" : "Laura", "non-dropping-particle" : "", "parse-names" : false, "suffix" : "" }, { "dropping-particle" : "", "family" : "Jacucci", "given" : "Giulio", "non-dropping-particle" : "", "parse-names" : false, "suffix" : "" }, { "dropping-particle" : "", "family" : "Lantz", "given" : "Vuokko", "non-dropping-particle" : "", "parse-names" : false, "suffix" : "" } ], "id" : "ITEM-1", "issued" : { "date-parts" : [ [ "2012" ] ] }, "page" : "555-562", "title" : "Pressages : Augmenting Phone Calls with Non-Verbal Messages", "type" : "article-journal" }, "uris" : [ "http://www.mendeley.com/documents/?uuid=67b060bb-310e-4bc4-b0c1-a328bd08a9fd" ] } ], "mendeley" : { "previouslyFormattedCitation" : "[7]" }, "properties" : { "noteIndex" : 0 }, "schema" : "https://github.com/citation-style-language/schema/raw/master/csl-citation.json" }</w:instrText>
+      </w:r>
+      <w:r>
+        <w:fldChar w:fldCharType="separate"/>
+      </w:r>
+      <w:r>
+        <w:rPr>
+          <w:noProof/>
+        </w:rPr>
+        <w:t>[7]</w:t>
+      </w:r>
+      <w:r>
+        <w:fldChar w:fldCharType="end"/>
+      </w:r>
+      <w:r>
+        <w:t xml:space="preserve"> is a system that translates the pressure with which one user squeezes the sides of the mobile phone into vibration on the receiving phone. Both these projects are looking to create a better communication by using sensory feedback of the user’s state. </w:t>
+      </w:r>
+      <w:proofErr w:type="spellStart"/>
+      <w:r>
+        <w:t>Connexus</w:t>
+      </w:r>
+      <w:proofErr w:type="spellEnd"/>
+      <w:r>
+        <w:fldChar w:fldCharType="begin" w:fldLock="1"/>
+      </w:r>
+      <w:r>
+        <w:instrText>ADDIN CSL_CITATION { "citationItems" : [ { "id" : "ITEM-1", "itemData" : { "author" : [ { "dropping-particle" : "", "family" : "Paulos", "given" : "E", "non-dropping-particle" : "", "parse-names" : false, "suffix" : "" } ], "container-title" : "Proceedings of the 2003 conference on Designing for \u2026", "id" : "ITEM-1", "issued" : { "date-parts" : [ [ "2003" ] ] }, "title" : "Connexus: a communal interface", "type" : "article-journal" }, "uris" : [ "http://www.mendeley.com/documents/?uuid=7b4c6cc8-866e-4b4a-a14b-d7448627a895" ] } ], "mendeley" : { "previouslyFormattedCitation" : "[8]" }, "properties" : { "noteIndex" : 0 }, "schema" : "https://github.com/citation-style-language/schema/raw/master/csl-citation.json" }</w:instrText>
+      </w:r>
+      <w:r>
+        <w:fldChar w:fldCharType="separate"/>
+      </w:r>
+      <w:r>
+        <w:rPr>
+          <w:noProof/>
+        </w:rPr>
+        <w:t>[8]</w:t>
+      </w:r>
+      <w:r>
+        <w:fldChar w:fldCharType="end"/>
+      </w:r>
+      <w:r>
+        <w:t xml:space="preserve"> was an ambitious project that attempted to detect several signals of the users in order to recreate an image of the non-verbal cues that were being lost in non-co-located communication.</w:t>
+      </w:r>
+    </w:p>
+    <w:p>
+      <w:pPr>
+        <w:pStyle w:val="Heading2"/>
+      </w:pPr>
       <w:bookmarkStart w:id="5" w:name="_Toc373751175"/>
       <w:r>
         <w:t>Sensory Substitution</w:t>
@@ -3234,14 +3443,18 @@
     </w:p>
     <w:p>
       <w:r>
-        <w:t>Either because a person may be lacking one of the five senses or because a different sensory input may offer other benefits like greater detail, sensory substitution has been seen in several fields. Most sensors are a translation so in a sense a substitution, temperature, wind speed, distance or the passing of time. These are all things our bodies can perceive but by using a sensor and translating the information to a coded visual form we add the ability of greater accuracy and universal understanding.</w:t>
-      </w:r>
-    </w:p>
-    <w:p>
-      <w:pPr>
-        <w:pStyle w:val="Heading3"/>
-      </w:pPr>
+        <w:t>Either because a person may be lacking one of the five senses or because a different sensory input may offer other benefits like greater detail, sensory substitution has been seen in several fields. Most sensors are a translation, temperature, wind speed, distance or the passing of time</w:t>
+      </w:r>
+      <w:r>
+        <w:t>;</w:t>
+      </w:r>
+      <w:r>
+        <w:t xml:space="preserve"> are all things our bodies can perceive but by using a sensor and translating the information to a coded visual form we add the ability of greater accuracy and universal understanding.</w:t>
+      </w:r>
       <w:bookmarkStart w:id="6" w:name="_Toc373751176"/>
+      <w:r>
+        <w:t xml:space="preserve"> </w:t>
+      </w:r>
       <w:proofErr w:type="spellStart"/>
       <w:r>
         <w:t>Brainport</w:t>
@@ -3251,37 +3464,61 @@
         <w:fldChar w:fldCharType="begin" w:fldLock="1"/>
       </w:r>
       <w:r>
-        <w:instrText>ADDIN CSL_CITATION { "citationItems" : [ { "id" : "ITEM-1", "itemData" : { "ISSN" : "0219-6352", "abstract" : "Brain Computer Interface (BCI) technology is one of the most rapidly developing areas of modern science; it has created numerous significant crossroads between Neuroscience and Computer Science. The goal of BCI technology is to provide a direct link between the human brain and a computerized environment. The objective of recent BCI approaches and applications have been designed to provide the information flow from the brain to the computerized periphery. The opposite or alternative direction of the flow of information (computer to brain interface, or CBI) remains almost undeveloped. The BrainPort is a CBI that offers a complementary technology designed to support a direct link from a computerized environment to the human brain - and to do so non-invasively. Currently, BrainPort research is pursuing two primary goals. One is the delivery of missing sensory information critical for normal human behavior through an additional artificial sensory channel around the damaged or malfunctioning natural sensory system. The other is to decrease the risk of sensory overload in human-machine interactions by providing a parallel and supplemental channel for information flow to the brain. In contrast, conventional CBI strategies (e.g., Virtual Reality), are usually designed to provide additional or substitution information through pre-existing sensory channels, and unintentionally aggravate the brain overload problem.", "author" : [ { "dropping-particle" : "", "family" : "Danilov", "given" : "Yuri", "non-dropping-particle" : "", "parse-names" : false, "suffix" : "" }, { "dropping-particle" : "", "family" : "Tyler", "given" : "Mitchell", "non-dropping-particle" : "", "parse-names" : false, "suffix" : "" } ], "container-title" : "Journal of integrative neuroscience", "id" : "ITEM-1", "issue" : "4", "issued" : { "date-parts" : [ [ "2005", "12" ] ] }, "page" : "537-50", "title" : "Brainport: an alternative input to the brain.", "type" : "article-journal", "volume" : "4" }, "uris" : [ "http://www.mendeley.com/documents/?uuid=93c11a40-de20-49b8-8bd3-da75a824a4f8" ] } ], "mendeley" : { "previouslyFormattedCitation" : "[1]" }, "properties" : { "noteIndex" : 0 }, "schema" : "https://github.com/citation-style-language/schema/raw/master/csl-citation.json" }</w:instrText>
+        <w:instrText>ADDIN CSL_CITATION { "citationItems" : [ { "id" : "ITEM-1", "itemData" : { "ISSN" : "0219-6352", "abstract" : "Brain Computer Interface (BCI) technology is one of the most rapidly developing areas of modern science; it has created numerous significant crossroads between Neuroscience and Computer Science. The goal of BCI technology is to provide a direct link between the human brain and a computerized environment. The objective of recent BCI approaches and applications have been designed to provide the information flow from the brain to the computerized periphery. The opposite or alternative direction of the flow of information (computer to brain interface, or CBI) remains almost undeveloped. The BrainPort is a CBI that offers a complementary technology designed to support a direct link from a computerized environment to the human brain - and to do so non-invasively. Currently, BrainPort research is pursuing two primary goals. One is the delivery of missing sensory information critical for normal human behavior through an additional artificial sensory channel around the damaged or malfunctioning natural sensory system. The other is to decrease the risk of sensory overload in human-machine interactions by providing a parallel and supplemental channel for information flow to the brain. In contrast, conventional CBI strategies (e.g., Virtual Reality), are usually designed to provide additional or substitution information through pre-existing sensory channels, and unintentionally aggravate the brain overload problem.", "author" : [ { "dropping-particle" : "", "family" : "Danilov", "given" : "Yuri", "non-dropping-particle" : "", "parse-names" : false, "suffix" : "" }, { "dropping-particle" : "", "family" : "Tyler", "given" : "Mitchell", "non-dropping-particle" : "", "parse-names" : false, "suffix" : "" } ], "container-title" : "Journal of integrative neuroscience", "id" : "ITEM-1", "issue" : "4", "issued" : { "date-parts" : [ [ "2005", "12" ] ] }, "page" : "537-50", "title" : "Brainport: an alternative input to the brain.", "type" : "article-journal", "volume" : "4" }, "uris" : [ "http://www.mendeley.com/documents/?uuid=93c11a40-de20-49b8-8bd3-da75a824a4f8" ] } ], "mendeley" : { "previouslyFormattedCitation" : "[9]" }, "properties" : { "noteIndex" : 0 }, "schema" : "https://github.com/citation-style-language/schema/raw/master/csl-citation.json" }</w:instrText>
       </w:r>
       <w:r>
         <w:fldChar w:fldCharType="separate"/>
       </w:r>
-      <w:r>
-        <w:rPr>
-          <w:noProof/>
-        </w:rPr>
-        <w:t>[1]</w:t>
-      </w:r>
       <w:bookmarkEnd w:id="6"/>
       <w:r>
+        <w:rPr>
+          <w:noProof/>
+        </w:rPr>
+        <w:t>[9]</w:t>
+      </w:r>
+      <w:r>
         <w:fldChar w:fldCharType="end"/>
       </w:r>
-    </w:p>
-    <w:p>
+      <w:r>
+        <w:t xml:space="preserve"> </w:t>
+      </w:r>
+      <w:r>
+        <w:t xml:space="preserve">is a system that captures images through a camera and translates it into electrical </w:t>
+      </w:r>
+      <w:r>
+        <w:lastRenderedPageBreak/>
+        <w:t>signals that are felt on the tongue.</w:t>
+      </w:r>
+      <w:bookmarkStart w:id="7" w:name="_Toc373751177"/>
+      <w:r>
+        <w:t xml:space="preserve"> </w:t>
+      </w:r>
+      <w:r>
+        <w:t xml:space="preserve">The artist </w:t>
+      </w:r>
+      <w:r>
+        <w:rPr>
+          <w:shd w:val="clear" w:color="auto" w:fill="FFFFFF"/>
+        </w:rPr>
+        <w:t xml:space="preserve">Neil </w:t>
+      </w:r>
       <w:proofErr w:type="spellStart"/>
       <w:r>
-        <w:t>Brainport</w:t>
+        <w:rPr>
+          <w:shd w:val="clear" w:color="auto" w:fill="FFFFFF"/>
+        </w:rPr>
+        <w:t>Harbisson</w:t>
       </w:r>
       <w:proofErr w:type="spellEnd"/>
       <w:r>
-        <w:t xml:space="preserve"> is a system that captures images through a camera and translates it into electrical signals that are felt on the tongue.</w:t>
-      </w:r>
-    </w:p>
-    <w:p>
-      <w:pPr>
-        <w:pStyle w:val="Heading3"/>
-      </w:pPr>
-      <w:bookmarkStart w:id="7" w:name="_Toc373751177"/>
+        <w:rPr>
+          <w:shd w:val="clear" w:color="auto" w:fill="FFFFFF"/>
+        </w:rPr>
+        <w:t xml:space="preserve"> and his team have developed</w:t>
+      </w:r>
+      <w:r>
+        <w:t xml:space="preserve"> </w:t>
+      </w:r>
       <w:proofErr w:type="spellStart"/>
       <w:r>
         <w:t>Eyeborg</w:t>
@@ -3291,72 +3528,330 @@
         <w:fldChar w:fldCharType="begin" w:fldLock="1"/>
       </w:r>
       <w:r>
-        <w:instrText>ADDIN CSL_CITATION { "citationItems" : [ { "id" : "ITEM-1", "itemData" : { "author" : [ { "dropping-particle" : "", "family" : "Peng", "given" : "Junyao", "non-dropping-particle" : "", "parse-names" : false, "suffix" : "" }, { "dropping-particle" : "", "family" : "Seymour", "given" : "Sabine", "non-dropping-particle" : "", "parse-names" : false, "suffix" : "" } ], "id" : "ITEM-1", "issued" : { "date-parts" : [ [ "0" ] ] }, "title" : "Envisioning the Cyborg in the 21st Century and Beyond", "type" : "article-journal" }, "uris" : [ "http://www.mendeley.com/documents/?uuid=a0e24eb8-38ff-44be-9dd0-56fe6ae697b3" ] } ], "mendeley" : { "previouslyFormattedCitation" : "[2]" }, "properties" : { "noteIndex" : 0 }, "schema" : "https://github.com/citation-style-language/schema/raw/master/csl-citation.json" }</w:instrText>
+        <w:instrText>ADDIN CSL_CITATION { "citationItems" : [ { "id" : "ITEM-1", "itemData" : { "author" : [ { "dropping-particle" : "", "family" : "Peng", "given" : "Junyao", "non-dropping-particle" : "", "parse-names" : false, "suffix" : "" }, { "dropping-particle" : "", "family" : "Seymour", "given" : "Sabine", "non-dropping-particle" : "", "parse-names" : false, "suffix" : "" } ], "id" : "ITEM-1", "issued" : { "date-parts" : [ [ "0" ] ] }, "title" : "Envisioning the Cyborg in the 21st Century and Beyond", "type" : "article-journal" }, "uris" : [ "http://www.mendeley.com/documents/?uuid=a0e24eb8-38ff-44be-9dd0-56fe6ae697b3" ] } ], "mendeley" : { "previouslyFormattedCitation" : "[10]" }, "properties" : { "noteIndex" : 0 }, "schema" : "https://github.com/citation-style-language/schema/raw/master/csl-citation.json" }</w:instrText>
       </w:r>
       <w:r>
         <w:fldChar w:fldCharType="separate"/>
       </w:r>
-      <w:r>
-        <w:rPr>
-          <w:noProof/>
-        </w:rPr>
-        <w:t>[2]</w:t>
-      </w:r>
       <w:bookmarkEnd w:id="7"/>
       <w:r>
+        <w:rPr>
+          <w:noProof/>
+        </w:rPr>
+        <w:t>[10]</w:t>
+      </w:r>
+      <w:r>
         <w:fldChar w:fldCharType="end"/>
       </w:r>
-    </w:p>
-    <w:p>
-      <w:r>
-        <w:t xml:space="preserve">The artist </w:t>
+      <w:r>
+        <w:t xml:space="preserve"> so that Neil, who is completely color-blind, can </w:t>
       </w:r>
       <w:r>
         <w:rPr>
           <w:shd w:val="clear" w:color="auto" w:fill="FFFFFF"/>
         </w:rPr>
-        <w:t xml:space="preserve">Neil </w:t>
+        <w:t xml:space="preserve">use </w:t>
+      </w:r>
+      <w:r>
+        <w:rPr>
+          <w:shd w:val="clear" w:color="auto" w:fill="FFFFFF"/>
+        </w:rPr>
+        <w:t>this</w:t>
+      </w:r>
+      <w:r>
+        <w:rPr>
+          <w:shd w:val="clear" w:color="auto" w:fill="FFFFFF"/>
+        </w:rPr>
+        <w:t xml:space="preserve"> device </w:t>
+      </w:r>
+      <w:r>
+        <w:rPr>
+          <w:shd w:val="clear" w:color="auto" w:fill="FFFFFF"/>
+        </w:rPr>
+        <w:t>to capture</w:t>
+      </w:r>
+      <w:r>
+        <w:rPr>
+          <w:shd w:val="clear" w:color="auto" w:fill="FFFFFF"/>
+        </w:rPr>
+        <w:t xml:space="preserve"> color information through a camer</w:t>
+      </w:r>
+      <w:r>
+        <w:rPr>
+          <w:shd w:val="clear" w:color="auto" w:fill="FFFFFF"/>
+        </w:rPr>
+        <w:t>a on his forehead and translate</w:t>
+      </w:r>
+      <w:r>
+        <w:rPr>
+          <w:shd w:val="clear" w:color="auto" w:fill="FFFFFF"/>
+        </w:rPr>
+        <w:t xml:space="preserve"> it to sound he hears through bone conduction.</w:t>
+      </w:r>
+    </w:p>
+    <w:p>
+      <w:pPr>
+        <w:pStyle w:val="Heading2"/>
+      </w:pPr>
+      <w:bookmarkStart w:id="8" w:name="_Toc373751178"/>
+      <w:r>
+        <w:t>New Senses</w:t>
+      </w:r>
+      <w:bookmarkEnd w:id="8"/>
+    </w:p>
+    <w:p>
+      <w:r>
+        <w:t xml:space="preserve">Another big area in this field is creating completely new senses. Mostly out of curiosity, adding a new sense to our repertoire changes the way we understand and interact with the world. If the </w:t>
       </w:r>
       <w:proofErr w:type="spellStart"/>
       <w:r>
+        <w:t>Umwelt</w:t>
+      </w:r>
+      <w:proofErr w:type="spellEnd"/>
+      <w:r>
+        <w:fldChar w:fldCharType="begin" w:fldLock="1"/>
+      </w:r>
+      <w:r>
+        <w:instrText>ADDIN CSL_CITATION { "citationItems" : [ { "id" : "ITEM-1", "itemData" : { "author" : [ { "dropping-particle" : "von", "family" : "Uexkull", "given" : "Jakob", "non-dropping-particle" : "", "parse-names" : false, "suffix" : "" } ], "id" : "ITEM-1", "issued" : { "date-parts" : [ [ "2010" ] ] }, "page" : "248", "publisher" : "Univ Of Minnesota Press", "title" : "A Foray into the Worlds of Animals and Humans: with A Theory of Meaning (Posthumanities)", "type" : "book" }, "uris" : [ "http://www.mendeley.com/documents/?uuid=bc401230-cfb4-4222-8980-5e53c85bf9e1" ] } ], "mendeley" : { "previouslyFormattedCitation" : "[11]" }, "properties" : { "noteIndex" : 0 }, "schema" : "https://github.com/citation-style-language/schema/raw/master/csl-citation.json" }</w:instrText>
+      </w:r>
+      <w:r>
+        <w:fldChar w:fldCharType="separate"/>
+      </w:r>
+      <w:r>
+        <w:rPr>
+          <w:noProof/>
+        </w:rPr>
+        <w:t>[11]</w:t>
+      </w:r>
+      <w:r>
+        <w:fldChar w:fldCharType="end"/>
+      </w:r>
+      <w:r>
+        <w:t xml:space="preserve"> theory shows how every creature can only understand the world through the affordances of its senses, then creating new senses should open up completely new world perspectives for humans.</w:t>
+      </w:r>
+      <w:bookmarkStart w:id="9" w:name="_Toc373751179"/>
+      <w:r>
+        <w:t xml:space="preserve"> </w:t>
+      </w:r>
+      <w:r>
+        <w:t xml:space="preserve">The </w:t>
+      </w:r>
+      <w:proofErr w:type="spellStart"/>
+      <w:r>
+        <w:t>F</w:t>
+      </w:r>
+      <w:r>
         <w:rPr>
           <w:shd w:val="clear" w:color="auto" w:fill="FFFFFF"/>
         </w:rPr>
-        <w:t>Harbisson</w:t>
+        <w:t>eelSpace</w:t>
       </w:r>
       <w:proofErr w:type="spellEnd"/>
       <w:r>
         <w:rPr>
           <w:shd w:val="clear" w:color="auto" w:fill="FFFFFF"/>
         </w:rPr>
-        <w:t>, who is completely colorblind, uses a device that captures color information through a camera on his forehead and translates it to sound he hears through bone conduction.</w:t>
+        <w:fldChar w:fldCharType="begin" w:fldLock="1"/>
+      </w:r>
+      <w:r>
+        <w:rPr>
+          <w:shd w:val="clear" w:color="auto" w:fill="FFFFFF"/>
+        </w:rPr>
+        <w:instrText>ADDIN CSL_CITATION { "citationItems" : [ { "id" : "ITEM-1", "itemData" : { "ISSN" : "1741-2560", "abstract" : "Rapid advances in neuroscience have sparked numerous efforts to study the neural correlate of consciousness. Prominent subjects include higher sensory area, distributed assemblies bound by synchronization of neuronal activity and neurons in specific cortical laminae. In contrast, it has been suggested that the quality of sensory awareness is determined by systematic change of afferent signals resulting from behaviour and knowledge thereof. Support for such skill-based theories of perception is provided by experiments on sensory substitution. Here, we pursue this line of thought and create new sensorimotor contingencies and, hence, a new quality of perception. Adult subjects received orientation information, obtained by a magnetic compass, via vibrotactile stimulation around the waist. After six weeks of training we evaluated integration of the new input by a battery of tests. The results indicate that the sensory information provided by the belt (1) is processed and boosts performance, (2) if inconsistent with other sensory signals leads to variable performance, (3) does interact with the vestibular nystagmus and (4) in half of the experimental subjects leads to qualitative changes of sensory experience. These data support the hypothesis that new sensorimotor contingencies can be learned and integrated into behaviour and affect perceptual experience.", "author" : [ { "dropping-particle" : "", "family" : "Nagel", "given" : "Saskia K", "non-dropping-particle" : "", "parse-names" : false, "suffix" : "" }, { "dropping-particle" : "", "family" : "Carl", "given" : "Christine", "non-dropping-particle" : "", "parse-names" : false, "suffix" : "" }, { "dropping-particle" : "", "family" : "Kringe", "given" : "Tobias", "non-dropping-particle" : "", "parse-names" : false, "suffix" : "" }, { "dropping-particle" : "", "family" : "M\u00e4rtin", "given" : "Robert", "non-dropping-particle" : "", "parse-names" : false, "suffix" : "" }, { "dropping-particle" : "", "family" : "K\u00f6nig", "given" : "Peter", "non-dropping-particle" : "", "parse-names" : false, "suffix" : "" } ], "container-title" : "Journal of neural engineering", "id" : "ITEM-1", "issue" : "4", "issued" : { "date-parts" : [ [ "2005", "12", "1" ] ] }, "page" : "R13-26", "publisher" : "IOP Publishing", "title" : "Beyond sensory substitution--learning the sixth sense.", "type" : "article-journal", "volume" : "2" }, "uris" : [ "http://www.mendeley.com/documents/?uuid=16e95a93-402b-4def-a305-f763ebc668bf" ] } ], "mendeley" : { "previouslyFormattedCitation" : "[12]" }, "properties" : { "noteIndex" : 0 }, "schema" : "https://github.com/citation-style-language/schema/raw/master/csl-citation.json" }</w:instrText>
+      </w:r>
+      <w:r>
+        <w:rPr>
+          <w:shd w:val="clear" w:color="auto" w:fill="FFFFFF"/>
+        </w:rPr>
+        <w:fldChar w:fldCharType="separate"/>
+      </w:r>
+      <w:r>
+        <w:rPr>
+          <w:noProof/>
+          <w:shd w:val="clear" w:color="auto" w:fill="FFFFFF"/>
+        </w:rPr>
+        <w:t>[12]</w:t>
+      </w:r>
+      <w:r>
+        <w:rPr>
+          <w:shd w:val="clear" w:color="auto" w:fill="FFFFFF"/>
+        </w:rPr>
+        <w:fldChar w:fldCharType="end"/>
+      </w:r>
+      <w:r>
+        <w:t xml:space="preserve"> </w:t>
+      </w:r>
+      <w:r>
+        <w:rPr>
+          <w:shd w:val="clear" w:color="auto" w:fill="FFFFFF"/>
+        </w:rPr>
+        <w:t xml:space="preserve">belt </w:t>
+      </w:r>
+      <w:bookmarkEnd w:id="9"/>
+      <w:r>
+        <w:t xml:space="preserve">was a device with vibrators that could be worn around the waist. The vibrator closest to geographical north would constantly vibrate, giving the user a sense of direction. </w:t>
+      </w:r>
+      <w:bookmarkStart w:id="10" w:name="_Toc373751180"/>
+      <w:r>
+        <w:t xml:space="preserve">Another take on navigation is </w:t>
+      </w:r>
+      <w:proofErr w:type="spellStart"/>
+      <w:r>
+        <w:t>Momo</w:t>
+      </w:r>
+      <w:proofErr w:type="spellEnd"/>
+      <w:r>
+        <w:fldChar w:fldCharType="begin" w:fldLock="1"/>
+      </w:r>
+      <w:r>
+        <w:instrText>ADDIN CSL_CITATION { "citationItems" : [ { "id" : "ITEM-1", "itemData" : { "author" : [ { "dropping-particle" : "", "family" : "WANG", "given" : "C", "non-dropping-particle" : "", "parse-names" : false, "suffix" : "" }, { "dropping-particle" : "", "family" : "O'FRIEL", "given" : "K", "non-dropping-particle" : "", "parse-names" : false, "suffix" : "" } ], "id" : "ITEM-1", "issued" : { "date-parts" : [ [ "0" ] ] }, "title" : "MOMO: a haptic navigation device", "type" : "article-journal" }, "uris" : [ "http://www.mendeley.com/documents/?uuid=8576e512-62f4-477c-858f-48b500c90080" ] } ], "mendeley" : { "previouslyFormattedCitation" : "[13]" }, "properties" : { "noteIndex" : 0 }, "schema" : "https://github.com/citation-style-language/schema/raw/master/csl-citation.json" }</w:instrText>
+      </w:r>
+      <w:r>
+        <w:fldChar w:fldCharType="separate"/>
+      </w:r>
+      <w:r>
+        <w:rPr>
+          <w:noProof/>
+        </w:rPr>
+        <w:t>[13]</w:t>
+      </w:r>
+      <w:r>
+        <w:fldChar w:fldCharType="end"/>
+      </w:r>
+      <w:r>
+        <w:t xml:space="preserve"> a egg-like device that leans towards the direction the traveler needs to go so the change in the center of gravity of the device is perceptible in the hands of the user. </w:t>
+      </w:r>
+      <w:r>
+        <w:t>Dan Berg</w:t>
+      </w:r>
+      <w:r>
+        <w:t>, a writer and technology advisor</w:t>
+      </w:r>
+      <w:r>
+        <w:t xml:space="preserve"> </w:t>
+      </w:r>
+      <w:bookmarkEnd w:id="10"/>
+      <w:r>
+        <w:t xml:space="preserve">implanted a small magnet into </w:t>
+      </w:r>
+      <w:r>
+        <w:t>the</w:t>
+      </w:r>
+      <w:r>
+        <w:t xml:space="preserve"> </w:t>
+      </w:r>
+      <w:r>
+        <w:t>little</w:t>
+      </w:r>
+      <w:r>
+        <w:t> finger of his right hand</w:t>
+      </w:r>
+      <w:r>
+        <w:fldChar w:fldCharType="begin" w:fldLock="1"/>
+      </w:r>
+      <w:r>
+        <w:instrText>ADDIN CSL_CITATION { "citationItems" : [ { "id" : "ITEM-1", "itemData" : { "URL" : "http://www.iamdann.com/2012/03/21/my-magnet-implant-body-modification", "author" : [ { "dropping-particle" : "", "family" : "Berg", "given" : "Dann", "non-dropping-particle" : "", "parse-names" : false, "suffix" : "" } ], "id" : "ITEM-1", "issued" : { "date-parts" : [ [ "0" ] ] }, "title" : "Body Hacking: My Magnetic Implant", "type" : "webpage" }, "uris" : [ "http://www.mendeley.com/documents/?uuid=6039a825-c297-4c04-ad99-6e8544843152" ] } ], "mendeley" : { "previouslyFormattedCitation" : "[14]" }, "properties" : { "noteIndex" : 0 }, "schema" : "https://github.com/citation-style-language/schema/raw/master/csl-citation.json" }</w:instrText>
+      </w:r>
+      <w:r>
+        <w:fldChar w:fldCharType="separate"/>
+      </w:r>
+      <w:r>
+        <w:rPr>
+          <w:noProof/>
+        </w:rPr>
+        <w:t>[14]</w:t>
+      </w:r>
+      <w:r>
+        <w:fldChar w:fldCharType="end"/>
+      </w:r>
+      <w:r>
+        <w:t>. One of the reported effects was the ability to sense electrical flow by disruptions on the magnetic field.</w:t>
+      </w:r>
+      <w:r>
+        <w:t xml:space="preserve"> Disney research has developed </w:t>
+      </w:r>
+      <w:proofErr w:type="spellStart"/>
+      <w:r>
+        <w:t>Aireal</w:t>
+      </w:r>
+      <w:proofErr w:type="spellEnd"/>
+      <w:r>
+        <w:fldChar w:fldCharType="begin" w:fldLock="1"/>
+      </w:r>
+      <w:r>
+        <w:instrText>ADDIN CSL_CITATION { "citationItems" : [ { "id" : "ITEM-1", "itemData" : { "ISBN" : "9781450321402", "author" : [ { "dropping-particle" : "", "family" : "Sodhi", "given" : "Rajinder", "non-dropping-particle" : "", "parse-names" : false, "suffix" : "" }, { "dropping-particle" : "", "family" : "Poupyrev", "given" : "I", "non-dropping-particle" : "", "parse-names" : false, "suffix" : "" }, { "dropping-particle" : "", "family" : "Glisson", "given" : "M", "non-dropping-particle" : "", "parse-names" : false, "suffix" : "" }, { "dropping-particle" : "", "family" : "Israr", "given" : "A", "non-dropping-particle" : "", "parse-names" : false, "suffix" : "" } ], "container-title" : "ACM Transactions on Graphics \u2026", "id" : "ITEM-1", "issued" : { "date-parts" : [ [ "2013" ] ] }, "title" : "AIREAL: interactive tactile experiences in free air", "type" : "article-journal" }, "uris" : [ "http://www.mendeley.com/documents/?uuid=71cba1e3-5f99-47dd-a64b-56d0f6770936" ] } ], "mendeley" : { "previouslyFormattedCitation" : "[15]" }, "properties" : { "noteIndex" : 0 }, "schema" : "https://github.com/citation-style-language/schema/raw/master/csl-citation.json" }</w:instrText>
+      </w:r>
+      <w:r>
+        <w:fldChar w:fldCharType="separate"/>
+      </w:r>
+      <w:r>
+        <w:rPr>
+          <w:noProof/>
+        </w:rPr>
+        <w:t>[15]</w:t>
+      </w:r>
+      <w:r>
+        <w:fldChar w:fldCharType="end"/>
+      </w:r>
+      <w:r>
+        <w:t xml:space="preserve"> to use air vortices to create a tactile sensation of virtual images or images projected on the body.</w:t>
       </w:r>
     </w:p>
     <w:p>
       <w:pPr>
         <w:pStyle w:val="Heading2"/>
       </w:pPr>
-      <w:bookmarkStart w:id="8" w:name="_Toc373751178"/>
-      <w:r>
-        <w:t>New Senses</w:t>
-      </w:r>
-      <w:bookmarkEnd w:id="8"/>
-    </w:p>
-    <w:p>
-      <w:r>
-        <w:lastRenderedPageBreak/>
-        <w:t xml:space="preserve">Another big area in this field is creating completely new senses. Mostly out of curiosity, adding a new sense to our repertoire changes the way we understand and interact with the world. If the </w:t>
+      <w:bookmarkStart w:id="11" w:name="_Toc373751181"/>
+      <w:bookmarkStart w:id="12" w:name="_GoBack"/>
+      <w:bookmarkEnd w:id="12"/>
+      <w:r>
+        <w:t>Situational Awareness</w:t>
+      </w:r>
+      <w:bookmarkEnd w:id="11"/>
+    </w:p>
+    <w:p>
+      <w:r>
+        <w:t>Situational Awareness is the ability to extract information from our environment and integrate it with previous knowledge in order to form a coherent mental picture</w:t>
+      </w:r>
+      <w:r>
+        <w:fldChar w:fldCharType="begin" w:fldLock="1"/>
+      </w:r>
+      <w:r>
+        <w:instrText>ADDIN CSL_CITATION { "citationItems" : [ { "id" : "ITEM-1", "itemData" : { "URL" : "http://en.wikipedia.org/wiki/Situation_awareness", "accessed" : { "date-parts" : [ [ "2013", "9", "5" ] ] }, "author" : [ { "dropping-particle" : "", "family" : "Wikipedia contributors", "given" : "", "non-dropping-particle" : "", "parse-names" : false, "suffix" : "" } ], "container-title" : "Wikipedia, The Free Encyclopedia.", "id" : "ITEM-1", "issued" : { "date-parts" : [ [ "2013" ] ] }, "title" : "Situation awareness - Wikipedia, the free encyclopedia", "type" : "webpage" }, "uris" : [ "http://www.mendeley.com/documents/?uuid=b555cfd8-05c0-46b0-b48f-aa29193a9716" ] } ], "mendeley" : { "previouslyFormattedCitation" : "[16]" }, "properties" : { "noteIndex" : 0 }, "schema" : "https://github.com/citation-style-language/schema/raw/master/csl-citation.json" }</w:instrText>
+      </w:r>
+      <w:r>
+        <w:fldChar w:fldCharType="separate"/>
+      </w:r>
+      <w:r>
+        <w:rPr>
+          <w:noProof/>
+        </w:rPr>
+        <w:t>[16]</w:t>
+      </w:r>
+      <w:r>
+        <w:fldChar w:fldCharType="end"/>
+      </w:r>
+      <w:r>
+        <w:t>. The military has done extensive research on Situational Awareness both learning what the limits of the brain are when forced to work in an environment with many attention cues as well as the different strategies for reducing the cognitive load while conveying information to the brain through channels other than sight or sound.</w:t>
+      </w:r>
+    </w:p>
+    <w:p>
+      <w:r>
+        <w:t xml:space="preserve">Other than many studies in how to measure Situational Awareness in various users and situations, there are some papers on actual devices being tested that use </w:t>
       </w:r>
       <w:proofErr w:type="spellStart"/>
       <w:r>
-        <w:t>Umwelt</w:t>
+        <w:t>Vibrotactile</w:t>
       </w:r>
       <w:proofErr w:type="spellEnd"/>
       <w:r>
+        <w:t xml:space="preserve"> Displays</w:t>
+      </w:r>
+      <w:r>
         <w:fldChar w:fldCharType="begin" w:fldLock="1"/>
       </w:r>
       <w:r>
-        <w:instrText>ADDIN CSL_CITATION { "citationItems" : [ { "id" : "ITEM-1", "itemData" : { "author" : [ { "dropping-particle" : "von", "family" : "Uexkull", "given" : "Jakob", "non-dropping-particle" : "", "parse-names" : false, "suffix" : "" } ], "id" : "ITEM-1", "issued" : { "date-parts" : [ [ "2010" ] ] }, "page" : "248", "publisher" : "Univ Of Minnesota Press", "title" : "A Foray into the Worlds of Animals and Humans: with A Theory of Meaning (Posthumanities)", "type" : "book" }, "uris" : [ "http://www.mendeley.com/documents/?uuid=bc401230-cfb4-4222-8980-5e53c85bf9e1" ] } ], "mendeley" : { "previouslyFormattedCitation" : "[3]" }, "properties" : { "noteIndex" : 0 }, "schema" : "https://github.com/citation-style-language/schema/raw/master/csl-citation.json" }</w:instrText>
+        <w:instrText>ADDIN CSL_CITATION { "citationItems" : [ { "id" : "ITEM-1", "itemData" : { "ISSN" : "1071-1813", "author" : [ { "dropping-particle" : "", "family" : "Raj", "given" : "A. K.", "non-dropping-particle" : "", "parse-names" : false, "suffix" : "" }, { "dropping-particle" : "", "family" : "Kass", "given" : "S. J.", "non-dropping-particle" : "", "parse-names" : false, "suffix" : "" }, { "dropping-particle" : "", "family" : "Perry", "given" : "J. F.", "non-dropping-particle" : "", "parse-names" : false, "suffix" : "" } ], "container-title" : "Proceedings of the Human Factors and Ergonomics Society Annual Meeting", "id" : "ITEM-1", "issue" : "1", "issued" : { "date-parts" : [ [ "2000", "7", "1" ] ] }, "page" : "181-184", "publisher" : "SAGE Publications", "title" : "Vibrotactile Displays for Improving Spatial Awareness", "type" : "article-journal", "volume" : "44" }, "uris" : [ "http://www.mendeley.com/documents/?uuid=7dbe35bb-68c2-4749-a47a-16d248c0a259" ] } ], "mendeley" : { "previouslyFormattedCitation" : "[17]" }, "properties" : { "noteIndex" : 0 }, "schema" : "https://github.com/citation-style-language/schema/raw/master/csl-citation.json" }</w:instrText>
       </w:r>
       <w:r>
         <w:fldChar w:fldCharType="separate"/>
@@ -3365,283 +3860,28 @@
         <w:rPr>
           <w:noProof/>
         </w:rPr>
-        <w:t>[3]</w:t>
+        <w:t>[17]</w:t>
       </w:r>
       <w:r>
         <w:fldChar w:fldCharType="end"/>
       </w:r>
       <w:r>
-        <w:t xml:space="preserve"> theory shows how every creature can only understand the world through the affordances of its senses, then creating new senses should open up completely new world perspectives for humans.</w:t>
-      </w:r>
-    </w:p>
-    <w:p>
-      <w:pPr>
-        <w:pStyle w:val="Heading3"/>
-        <w:rPr>
-          <w:shd w:val="clear" w:color="auto" w:fill="FFFFFF"/>
-        </w:rPr>
-      </w:pPr>
-      <w:bookmarkStart w:id="9" w:name="_Toc373751179"/>
-      <w:r>
-        <w:t xml:space="preserve">The </w:t>
-      </w:r>
-      <w:proofErr w:type="spellStart"/>
-      <w:r>
-        <w:t>F</w:t>
-      </w:r>
-      <w:r>
-        <w:rPr>
-          <w:shd w:val="clear" w:color="auto" w:fill="FFFFFF"/>
-        </w:rPr>
-        <w:t>eelSpace</w:t>
-      </w:r>
-      <w:proofErr w:type="spellEnd"/>
-      <w:r>
-        <w:rPr>
-          <w:shd w:val="clear" w:color="auto" w:fill="FFFFFF"/>
-        </w:rPr>
-        <w:t xml:space="preserve"> belt </w:t>
-      </w:r>
-      <w:r>
-        <w:rPr>
-          <w:shd w:val="clear" w:color="auto" w:fill="FFFFFF"/>
-        </w:rPr>
+        <w:t xml:space="preserve"> and Tactile Navigation Cueing</w:t>
+      </w:r>
+      <w:r>
         <w:fldChar w:fldCharType="begin" w:fldLock="1"/>
       </w:r>
       <w:r>
-        <w:rPr>
-          <w:shd w:val="clear" w:color="auto" w:fill="FFFFFF"/>
-        </w:rPr>
-        <w:instrText>ADDIN CSL_CITATION { "citationItems" : [ { "id" : "ITEM-1", "itemData" : { "ISSN" : "1741-2560", "abstract" : "Rapid advances in neuroscience have sparked numerous efforts to study the neural correlate of consciousness. Prominent subjects include higher sensory area, distributed assemblies bound by synchronization of neuronal activity and neurons in specific cortical laminae. In contrast, it has been suggested that the quality of sensory awareness is determined by systematic change of afferent signals resulting from behaviour and knowledge thereof. Support for such skill-based theories of perception is provided by experiments on sensory substitution. Here, we pursue this line of thought and create new sensorimotor contingencies and, hence, a new quality of perception. Adult subjects received orientation information, obtained by a magnetic compass, via vibrotactile stimulation around the waist. After six weeks of training we evaluated integration of the new input by a battery of tests. The results indicate that the sensory information provided by the belt (1) is processed and boosts performance, (2) if inconsistent with other sensory signals leads to variable performance, (3) does interact with the vestibular nystagmus and (4) in half of the experimental subjects leads to qualitative changes of sensory experience. These data support the hypothesis that new sensorimotor contingencies can be learned and integrated into behaviour and affect perceptual experience.", "author" : [ { "dropping-particle" : "", "family" : "Nagel", "given" : "Saskia K", "non-dropping-particle" : "", "parse-names" : false, "suffix" : "" }, { "dropping-particle" : "", "family" : "Carl", "given" : "Christine", "non-dropping-particle" : "", "parse-names" : false, "suffix" : "" }, { "dropping-particle" : "", "family" : "Kringe", "given" : "Tobias", "non-dropping-particle" : "", "parse-names" : false, "suffix" : "" }, { "dropping-particle" : "", "family" : "M\u00e4rtin", "given" : "Robert", "non-dropping-particle" : "", "parse-names" : false, "suffix" : "" }, { "dropping-particle" : "", "family" : "K\u00f6nig", "given" : "Peter", "non-dropping-particle" : "", "parse-names" : false, "suffix" : "" } ], "container-title" : "Journal of neural engineering", "id" : "ITEM-1", "issue" : "4", "issued" : { "date-parts" : [ [ "2005", "12", "1" ] ] }, "page" : "R13-26", "publisher" : "IOP Publishing", "title" : "Beyond sensory substitution--learning the sixth sense.", "type" : "article-journal", "volume" : "2" }, "uris" : [ "http://www.mendeley.com/documents/?uuid=16e95a93-402b-4def-a305-f763ebc668bf" ] } ], "mendeley" : { "previouslyFormattedCitation" : "[4]" }, "properties" : { "noteIndex" : 0 }, "schema" : "https://github.com/citation-style-language/schema/raw/master/csl-citation.json" }</w:instrText>
-      </w:r>
-      <w:r>
-        <w:rPr>
-          <w:shd w:val="clear" w:color="auto" w:fill="FFFFFF"/>
-        </w:rPr>
+        <w:instrText>ADDIN CSL_CITATION { "citationItems" : [ { "id" : "ITEM-1", "itemData" : { "ISSN" : "1071-1813", "author" : [ { "dropping-particle" : "", "family" : "Dorneich", "given" : "M. C.", "non-dropping-particle" : "", "parse-names" : false, "suffix" : "" }, { "dropping-particle" : "", "family" : "Ververs", "given" : "P. M.", "non-dropping-particle" : "", "parse-names" : false, "suffix" : "" }, { "dropping-particle" : "", "family" : "Whitlow", "given" : "S. D.", "non-dropping-particle" : "", "parse-names" : false, "suffix" : "" }, { "dropping-particle" : "", "family" : "Mathan", "given" : "S.", "non-dropping-particle" : "", "parse-names" : false, "suffix" : "" } ], "container-title" : "Proceedings of the Human Factors and Ergonomics Society Annual Meeting", "id" : "ITEM-1", "issue" : "24", "issued" : { "date-parts" : [ [ "2006", "10", "1" ] ] }, "page" : "2600-2604", "publisher" : "SAGE Publications", "title" : "Evaluation of a Tactile Navigation Cueing System and Real-Time Assessment of Cognitive State", "type" : "article-journal", "volume" : "50" }, "uris" : [ "http://www.mendeley.com/documents/?uuid=9f303217-2778-4ebe-b098-6b0df64b7567" ] } ], "mendeley" : { "previouslyFormattedCitation" : "[18]" }, "properties" : { "noteIndex" : 0 }, "schema" : "https://github.com/citation-style-language/schema/raw/master/csl-citation.json" }</w:instrText>
+      </w:r>
+      <w:r>
         <w:fldChar w:fldCharType="separate"/>
       </w:r>
       <w:r>
         <w:rPr>
           <w:noProof/>
-          <w:shd w:val="clear" w:color="auto" w:fill="FFFFFF"/>
-        </w:rPr>
-        <w:t>[4]</w:t>
-      </w:r>
-      <w:bookmarkEnd w:id="9"/>
-      <w:r>
-        <w:rPr>
-          <w:shd w:val="clear" w:color="auto" w:fill="FFFFFF"/>
-        </w:rPr>
-        <w:fldChar w:fldCharType="end"/>
-      </w:r>
-    </w:p>
-    <w:p>
-      <w:r>
-        <w:t xml:space="preserve">The </w:t>
-      </w:r>
-      <w:proofErr w:type="spellStart"/>
-      <w:r>
-        <w:t>FeelSpace</w:t>
-      </w:r>
-      <w:proofErr w:type="spellEnd"/>
-      <w:r>
-        <w:t xml:space="preserve"> belt was a device with vibrators that could be worn around the waist. The vibrator closest to geographical north would constantly vibrate, giving the user a sense of direction. </w:t>
-      </w:r>
-    </w:p>
-    <w:p>
-      <w:pPr>
-        <w:pStyle w:val="Heading3"/>
-      </w:pPr>
-      <w:bookmarkStart w:id="10" w:name="_Toc373751180"/>
-      <w:r>
-        <w:t>Magnet Implant</w:t>
-      </w:r>
-      <w:r>
-        <w:fldChar w:fldCharType="begin" w:fldLock="1"/>
-      </w:r>
-      <w:r>
-        <w:instrText>ADDIN CSL_CITATION { "citationItems" : [ { "id" : "ITEM-1", "itemData" : { "URL" : "http://www.iamdann.com/2012/03/21/my-magnet-implant-body-modification", "author" : [ { "dropping-particle" : "", "family" : "Berg", "given" : "Dann", "non-dropping-particle" : "", "parse-names" : false, "suffix" : "" } ], "id" : "ITEM-1", "issued" : { "date-parts" : [ [ "0" ] ] }, "title" : "Body Hacking: My Magnetic Implant", "type" : "webpage" }, "uris" : [ "http://www.mendeley.com/documents/?uuid=6039a825-c297-4c04-ad99-6e8544843152" ] } ], "mendeley" : { "previouslyFormattedCitation" : "[5]" }, "properties" : { "noteIndex" : 0 }, "schema" : "https://github.com/citation-style-language/schema/raw/master/csl-citation.json" }</w:instrText>
-      </w:r>
-      <w:r>
-        <w:fldChar w:fldCharType="separate"/>
-      </w:r>
-      <w:r>
-        <w:rPr>
-          <w:noProof/>
-        </w:rPr>
-        <w:t>[5]</w:t>
-      </w:r>
-      <w:bookmarkEnd w:id="10"/>
-      <w:r>
-        <w:fldChar w:fldCharType="end"/>
-      </w:r>
-    </w:p>
-    <w:p>
-      <w:r>
-        <w:t xml:space="preserve">Dan Berg implanted a small magnet into his </w:t>
-      </w:r>
-      <w:r>
-        <w:t>pinkie finger of his right hand. One of the reported effects was the ability to sense electrical flow by disruptions on the magnetic field.</w:t>
-      </w:r>
-    </w:p>
-    <w:p>
-      <w:pPr>
-        <w:pStyle w:val="Heading2"/>
-      </w:pPr>
-      <w:r>
-        <w:t>Product Design</w:t>
-      </w:r>
-    </w:p>
-    <w:p>
-      <w:r>
-        <w:t xml:space="preserve">The industrial design field has been experimenting with </w:t>
-      </w:r>
-      <w:r>
-        <w:t>projects that use non visual interfaces as a way of augmenting usability and overall experience.</w:t>
-      </w:r>
-      <w:bookmarkStart w:id="11" w:name="_GoBack"/>
-      <w:bookmarkEnd w:id="11"/>
-    </w:p>
-    <w:p>
-      <w:pPr>
-        <w:pStyle w:val="Heading3"/>
-      </w:pPr>
-      <w:proofErr w:type="spellStart"/>
-      <w:r>
-        <w:t>Pressages</w:t>
-      </w:r>
-      <w:proofErr w:type="spellEnd"/>
-    </w:p>
-    <w:p/>
-    <w:p>
-      <w:pPr>
-        <w:pStyle w:val="Heading3"/>
-      </w:pPr>
-      <w:proofErr w:type="spellStart"/>
-      <w:r>
-        <w:t>Connexus</w:t>
-      </w:r>
-      <w:proofErr w:type="spellEnd"/>
-    </w:p>
-    <w:p/>
-    <w:p>
-      <w:pPr>
-        <w:pStyle w:val="Heading3"/>
-      </w:pPr>
-      <w:proofErr w:type="spellStart"/>
-      <w:r>
-        <w:t>Rekimoto</w:t>
-      </w:r>
-      <w:proofErr w:type="spellEnd"/>
-    </w:p>
-    <w:p/>
-    <w:p>
-      <w:pPr>
-        <w:pStyle w:val="Heading3"/>
-      </w:pPr>
-      <w:proofErr w:type="spellStart"/>
-      <w:r>
-        <w:t>momo</w:t>
-      </w:r>
-      <w:proofErr w:type="spellEnd"/>
-    </w:p>
-    <w:p/>
-    <w:p>
-      <w:pPr>
-        <w:pStyle w:val="Heading3"/>
-      </w:pPr>
-      <w:r>
-        <w:t>Disney Research</w:t>
-      </w:r>
-    </w:p>
-    <w:p/>
-    <w:p>
-      <w:pPr>
-        <w:pStyle w:val="Heading2"/>
-      </w:pPr>
-      <w:bookmarkStart w:id="12" w:name="_Toc373751181"/>
-      <w:r>
-        <w:t>Situational Awareness</w:t>
-      </w:r>
-      <w:bookmarkEnd w:id="12"/>
-    </w:p>
-    <w:p>
-      <w:r>
-        <w:t>Situational Awareness is the ability to extract information from our environment and integrate it with previous knowledge in order to form a coherent mental picture</w:t>
-      </w:r>
-      <w:r>
-        <w:fldChar w:fldCharType="begin" w:fldLock="1"/>
-      </w:r>
-      <w:r>
-        <w:instrText>ADDIN CSL_CITATION { "citationItems" : [ { "id" : "ITEM-1", "itemData" : { "URL" : "http://en.wikipedia.org/wiki/Situation_awareness", "accessed" : { "date-parts" : [ [ "2013", "9", "5" ] ] }, "author" : [ { "dropping-particle" : "", "family" : "Wikipedia contributors", "given" : "", "non-dropping-particle" : "", "parse-names" : false, "suffix" : "" } ], "container-title" : "Wikipedia, The Free Encyclopedia.", "id" : "ITEM-1", "issued" : { "date-parts" : [ [ "2013" ] ] }, "title" : "Situation awareness - Wikipedia, the free encyclopedia", "type" : "webpage" }, "uris" : [ "http://www.mendeley.com/documents/?uuid=b555cfd8-05c0-46b0-b48f-aa29193a9716" ] } ], "mendeley" : { "previouslyFormattedCitation" : "[6]" }, "properties" : { "noteIndex" : 0 }, "schema" : "https://github.com/citation-style-language/schema/raw/master/csl-citation.json" }</w:instrText>
-      </w:r>
-      <w:r>
-        <w:fldChar w:fldCharType="separate"/>
-      </w:r>
-      <w:r>
-        <w:rPr>
-          <w:noProof/>
-        </w:rPr>
-        <w:t>[6]</w:t>
-      </w:r>
-      <w:r>
-        <w:fldChar w:fldCharType="end"/>
-      </w:r>
-      <w:r>
-        <w:t xml:space="preserve">. The military has done extensive research on Situational Awareness both learning what the limits of the brain are when forced to work in an environment with many attention cues as well as the different </w:t>
-      </w:r>
-      <w:r>
-        <w:lastRenderedPageBreak/>
-        <w:t>strategies for reducing the cognitive load while conveying information to the brain through channels other than sight or sound.</w:t>
-      </w:r>
-    </w:p>
-    <w:p>
-      <w:r>
-        <w:t xml:space="preserve">Other than many studies in how to measure Situational Awareness in various users and situations, there are some papers on actual devices being tested that use </w:t>
-      </w:r>
-      <w:proofErr w:type="spellStart"/>
-      <w:r>
-        <w:t>Vibrotactile</w:t>
-      </w:r>
-      <w:proofErr w:type="spellEnd"/>
-      <w:r>
-        <w:t xml:space="preserve"> Displays</w:t>
-      </w:r>
-      <w:r>
-        <w:fldChar w:fldCharType="begin" w:fldLock="1"/>
-      </w:r>
-      <w:r>
-        <w:instrText>ADDIN CSL_CITATION { "citationItems" : [ { "id" : "ITEM-1", "itemData" : { "ISSN" : "1071-1813", "author" : [ { "dropping-particle" : "", "family" : "Raj", "given" : "A. K.", "non-dropping-particle" : "", "parse-names" : false, "suffix" : "" }, { "dropping-particle" : "", "family" : "Kass", "given" : "S. J.", "non-dropping-particle" : "", "parse-names" : false, "suffix" : "" }, { "dropping-particle" : "", "family" : "Perry", "given" : "J. F.", "non-dropping-particle" : "", "parse-names" : false, "suffix" : "" } ], "container-title" : "Proceedings of the Human Factors and Ergonomics Society Annual Meeting", "id" : "ITEM-1", "issue" : "1", "issued" : { "date-parts" : [ [ "2000", "7", "1" ] ] }, "page" : "181-184", "publisher" : "SAGE Publications", "title" : "Vibrotactile Displays for Improving Spatial Awareness", "type" : "article-journal", "volume" : "44" }, "uris" : [ "http://www.mendeley.com/documents/?uuid=7dbe35bb-68c2-4749-a47a-16d248c0a259" ] } ], "mendeley" : { "previouslyFormattedCitation" : "[7]" }, "properties" : { "noteIndex" : 0 }, "schema" : "https://github.com/citation-style-language/schema/raw/master/csl-citation.json" }</w:instrText>
-      </w:r>
-      <w:r>
-        <w:fldChar w:fldCharType="separate"/>
-      </w:r>
-      <w:r>
-        <w:rPr>
-          <w:noProof/>
-        </w:rPr>
-        <w:t>[7]</w:t>
-      </w:r>
-      <w:r>
-        <w:fldChar w:fldCharType="end"/>
-      </w:r>
-      <w:r>
-        <w:t xml:space="preserve"> and Tactile Navigation Cueing</w:t>
-      </w:r>
-      <w:r>
-        <w:fldChar w:fldCharType="begin" w:fldLock="1"/>
-      </w:r>
-      <w:r>
-        <w:instrText>ADDIN CSL_CITATION { "citationItems" : [ { "id" : "ITEM-1", "itemData" : { "ISSN" : "1071-1813", "author" : [ { "dropping-particle" : "", "family" : "Dorneich", "given" : "M. C.", "non-dropping-particle" : "", "parse-names" : false, "suffix" : "" }, { "dropping-particle" : "", "family" : "Ververs", "given" : "P. M.", "non-dropping-particle" : "", "parse-names" : false, "suffix" : "" }, { "dropping-particle" : "", "family" : "Whitlow", "given" : "S. D.", "non-dropping-particle" : "", "parse-names" : false, "suffix" : "" }, { "dropping-particle" : "", "family" : "Mathan", "given" : "S.", "non-dropping-particle" : "", "parse-names" : false, "suffix" : "" } ], "container-title" : "Proceedings of the Human Factors and Ergonomics Society Annual Meeting", "id" : "ITEM-1", "issue" : "24", "issued" : { "date-parts" : [ [ "2006", "10", "1" ] ] }, "page" : "2600-2604", "publisher" : "SAGE Publications", "title" : "Evaluation of a Tactile Navigation Cueing System and Real-Time Assessment of Cognitive State", "type" : "article-journal", "volume" : "50" }, "uris" : [ "http://www.mendeley.com/documents/?uuid=9f303217-2778-4ebe-b098-6b0df64b7567" ] } ], "mendeley" : { "previouslyFormattedCitation" : "[8]" }, "properties" : { "noteIndex" : 0 }, "schema" : "https://github.com/citation-style-language/schema/raw/master/csl-citation.json" }</w:instrText>
-      </w:r>
-      <w:r>
-        <w:fldChar w:fldCharType="separate"/>
-      </w:r>
-      <w:r>
-        <w:rPr>
-          <w:noProof/>
-        </w:rPr>
-        <w:t>[8]</w:t>
+        </w:rPr>
+        <w:t>[18]</w:t>
       </w:r>
       <w:r>
         <w:fldChar w:fldCharType="end"/>
@@ -4171,7 +4411,7 @@
       <w:pPr>
         <w:pStyle w:val="NormalWeb"/>
         <w:ind w:left="640" w:hanging="640"/>
-        <w:divId w:val="528178710"/>
+        <w:divId w:val="1487014401"/>
         <w:rPr>
           <w:rFonts w:ascii="Calibri" w:hAnsi="Calibri" w:cs="Calibri"/>
           <w:noProof/>
@@ -4192,6 +4432,310 @@
           <w:noProof/>
         </w:rPr>
         <w:t>[1]</w:t>
+      </w:r>
+      <w:r>
+        <w:rPr>
+          <w:rFonts w:ascii="Calibri" w:hAnsi="Calibri" w:cs="Calibri"/>
+          <w:noProof/>
+        </w:rPr>
+        <w:tab/>
+        <w:t xml:space="preserve">L. A. Jones and M. Berris, “Material discrimination and thermal perception,” in </w:t>
+      </w:r>
+      <w:r>
+        <w:rPr>
+          <w:rFonts w:ascii="Calibri" w:hAnsi="Calibri" w:cs="Calibri"/>
+          <w:i/>
+          <w:iCs/>
+          <w:noProof/>
+        </w:rPr>
+        <w:t>11th Symposium on Haptic Interfaces for Virtual Environment and Teleoperator Systems, 2003. HAPTICS 2003. Proceedings.</w:t>
+      </w:r>
+      <w:r>
+        <w:rPr>
+          <w:rFonts w:ascii="Calibri" w:hAnsi="Calibri" w:cs="Calibri"/>
+          <w:noProof/>
+        </w:rPr>
+        <w:t>, 2003, pp. 171–178.</w:t>
+      </w:r>
+    </w:p>
+    <w:p>
+      <w:pPr>
+        <w:pStyle w:val="NormalWeb"/>
+        <w:ind w:left="640" w:hanging="640"/>
+        <w:divId w:val="1487014401"/>
+        <w:rPr>
+          <w:rFonts w:ascii="Calibri" w:hAnsi="Calibri" w:cs="Calibri"/>
+          <w:noProof/>
+        </w:rPr>
+      </w:pPr>
+      <w:r>
+        <w:rPr>
+          <w:rFonts w:ascii="Calibri" w:hAnsi="Calibri" w:cs="Calibri"/>
+          <w:noProof/>
+        </w:rPr>
+        <w:t>[2]</w:t>
+      </w:r>
+      <w:r>
+        <w:rPr>
+          <w:rFonts w:ascii="Calibri" w:hAnsi="Calibri" w:cs="Calibri"/>
+          <w:noProof/>
+        </w:rPr>
+        <w:tab/>
+        <w:t xml:space="preserve">L. A. Jones and H.-N. Ho, “Warm or Cool, Large or Small? The Challenge of Thermal Displays,” </w:t>
+      </w:r>
+      <w:r>
+        <w:rPr>
+          <w:rFonts w:ascii="Calibri" w:hAnsi="Calibri" w:cs="Calibri"/>
+          <w:i/>
+          <w:iCs/>
+          <w:noProof/>
+        </w:rPr>
+        <w:t>IEEE Transactions on Haptics</w:t>
+      </w:r>
+      <w:r>
+        <w:rPr>
+          <w:rFonts w:ascii="Calibri" w:hAnsi="Calibri" w:cs="Calibri"/>
+          <w:noProof/>
+        </w:rPr>
+        <w:t>, vol. 1, no. 1, pp. 53–70, Jan. 2008.</w:t>
+      </w:r>
+    </w:p>
+    <w:p>
+      <w:pPr>
+        <w:pStyle w:val="NormalWeb"/>
+        <w:ind w:left="640" w:hanging="640"/>
+        <w:divId w:val="1487014401"/>
+        <w:rPr>
+          <w:rFonts w:ascii="Calibri" w:hAnsi="Calibri" w:cs="Calibri"/>
+          <w:noProof/>
+        </w:rPr>
+      </w:pPr>
+      <w:r>
+        <w:rPr>
+          <w:rFonts w:ascii="Calibri" w:hAnsi="Calibri" w:cs="Calibri"/>
+          <w:noProof/>
+        </w:rPr>
+        <w:t>[3]</w:t>
+      </w:r>
+      <w:r>
+        <w:rPr>
+          <w:rFonts w:ascii="Calibri" w:hAnsi="Calibri" w:cs="Calibri"/>
+          <w:noProof/>
+        </w:rPr>
+        <w:tab/>
+        <w:t xml:space="preserve">G. Wilson, M. Halvey, S. A. Brewster, and S. A. Hughes, “Some Like it Hot ? Thermal Feedback for Mobile Devices,” </w:t>
+      </w:r>
+      <w:r>
+        <w:rPr>
+          <w:rFonts w:ascii="Calibri" w:hAnsi="Calibri" w:cs="Calibri"/>
+          <w:i/>
+          <w:iCs/>
+          <w:noProof/>
+        </w:rPr>
+        <w:t>Human Factors</w:t>
+      </w:r>
+      <w:r>
+        <w:rPr>
+          <w:rFonts w:ascii="Calibri" w:hAnsi="Calibri" w:cs="Calibri"/>
+          <w:noProof/>
+        </w:rPr>
+        <w:t>, pp. 2555–2564, 2011.</w:t>
+      </w:r>
+    </w:p>
+    <w:p>
+      <w:pPr>
+        <w:pStyle w:val="NormalWeb"/>
+        <w:ind w:left="640" w:hanging="640"/>
+        <w:divId w:val="1487014401"/>
+        <w:rPr>
+          <w:rFonts w:ascii="Calibri" w:hAnsi="Calibri" w:cs="Calibri"/>
+          <w:noProof/>
+        </w:rPr>
+      </w:pPr>
+      <w:r>
+        <w:rPr>
+          <w:rFonts w:ascii="Calibri" w:hAnsi="Calibri" w:cs="Calibri"/>
+          <w:noProof/>
+        </w:rPr>
+        <w:t>[4]</w:t>
+      </w:r>
+      <w:r>
+        <w:rPr>
+          <w:rFonts w:ascii="Calibri" w:hAnsi="Calibri" w:cs="Calibri"/>
+          <w:noProof/>
+        </w:rPr>
+        <w:tab/>
+        <w:t xml:space="preserve">L. A. Jones, J. Kunkel, and E. Piateski, “Vibrotactile pattern recognition on the arm and back.,” </w:t>
+      </w:r>
+      <w:r>
+        <w:rPr>
+          <w:rFonts w:ascii="Calibri" w:hAnsi="Calibri" w:cs="Calibri"/>
+          <w:i/>
+          <w:iCs/>
+          <w:noProof/>
+        </w:rPr>
+        <w:t>Perception</w:t>
+      </w:r>
+      <w:r>
+        <w:rPr>
+          <w:rFonts w:ascii="Calibri" w:hAnsi="Calibri" w:cs="Calibri"/>
+          <w:noProof/>
+        </w:rPr>
+        <w:t>, vol. 38, no. 1, pp. 52–68, Jan. 2009.</w:t>
+      </w:r>
+    </w:p>
+    <w:p>
+      <w:pPr>
+        <w:pStyle w:val="NormalWeb"/>
+        <w:ind w:left="640" w:hanging="640"/>
+        <w:divId w:val="1487014401"/>
+        <w:rPr>
+          <w:rFonts w:ascii="Calibri" w:hAnsi="Calibri" w:cs="Calibri"/>
+          <w:noProof/>
+        </w:rPr>
+      </w:pPr>
+      <w:r>
+        <w:rPr>
+          <w:rFonts w:ascii="Calibri" w:hAnsi="Calibri" w:cs="Calibri"/>
+          <w:noProof/>
+        </w:rPr>
+        <w:t>[5]</w:t>
+      </w:r>
+      <w:r>
+        <w:rPr>
+          <w:rFonts w:ascii="Calibri" w:hAnsi="Calibri" w:cs="Calibri"/>
+          <w:noProof/>
+        </w:rPr>
+        <w:tab/>
+        <w:t>O. Substitution, “SenseableRays : Opto-Haptic Substitution for Touch-Enhanced Interactive Spaces,” 2009.</w:t>
+      </w:r>
+    </w:p>
+    <w:p>
+      <w:pPr>
+        <w:pStyle w:val="NormalWeb"/>
+        <w:ind w:left="640" w:hanging="640"/>
+        <w:divId w:val="1487014401"/>
+        <w:rPr>
+          <w:rFonts w:ascii="Calibri" w:hAnsi="Calibri" w:cs="Calibri"/>
+          <w:noProof/>
+        </w:rPr>
+      </w:pPr>
+      <w:r>
+        <w:rPr>
+          <w:rFonts w:ascii="Calibri" w:hAnsi="Calibri" w:cs="Calibri"/>
+          <w:noProof/>
+        </w:rPr>
+        <w:t>[6]</w:t>
+      </w:r>
+      <w:r>
+        <w:rPr>
+          <w:rFonts w:ascii="Calibri" w:hAnsi="Calibri" w:cs="Calibri"/>
+          <w:noProof/>
+        </w:rPr>
+        <w:tab/>
+        <w:t xml:space="preserve">K. Iwasaki, T. Miyaki, and J. Rekimoto, “AffectPhone: A Handset Device to Present User’s Emotional State with Warmth/Coolness.,” </w:t>
+      </w:r>
+      <w:r>
+        <w:rPr>
+          <w:rFonts w:ascii="Calibri" w:hAnsi="Calibri" w:cs="Calibri"/>
+          <w:i/>
+          <w:iCs/>
+          <w:noProof/>
+        </w:rPr>
+        <w:t>B-Interface</w:t>
+      </w:r>
+      <w:r>
+        <w:rPr>
+          <w:rFonts w:ascii="Calibri" w:hAnsi="Calibri" w:cs="Calibri"/>
+          <w:noProof/>
+        </w:rPr>
+        <w:t>, 2010.</w:t>
+      </w:r>
+    </w:p>
+    <w:p>
+      <w:pPr>
+        <w:pStyle w:val="NormalWeb"/>
+        <w:ind w:left="640" w:hanging="640"/>
+        <w:divId w:val="1487014401"/>
+        <w:rPr>
+          <w:rFonts w:ascii="Calibri" w:hAnsi="Calibri" w:cs="Calibri"/>
+          <w:noProof/>
+        </w:rPr>
+      </w:pPr>
+      <w:r>
+        <w:rPr>
+          <w:rFonts w:ascii="Calibri" w:hAnsi="Calibri" w:cs="Calibri"/>
+          <w:noProof/>
+        </w:rPr>
+        <w:t>[7]</w:t>
+      </w:r>
+      <w:r>
+        <w:rPr>
+          <w:rFonts w:ascii="Calibri" w:hAnsi="Calibri" w:cs="Calibri"/>
+          <w:noProof/>
+        </w:rPr>
+        <w:tab/>
+        <w:t>E. Hoggan, C. Stewart, L. Haverinen, G. Jacucci, and V. Lantz, “Pressages : Augmenting Phone Calls with Non-Verbal Messages,” pp. 555–562, 2012.</w:t>
+      </w:r>
+    </w:p>
+    <w:p>
+      <w:pPr>
+        <w:pStyle w:val="NormalWeb"/>
+        <w:ind w:left="640" w:hanging="640"/>
+        <w:divId w:val="1487014401"/>
+        <w:rPr>
+          <w:rFonts w:ascii="Calibri" w:hAnsi="Calibri" w:cs="Calibri"/>
+          <w:noProof/>
+        </w:rPr>
+      </w:pPr>
+      <w:r>
+        <w:rPr>
+          <w:rFonts w:ascii="Calibri" w:hAnsi="Calibri" w:cs="Calibri"/>
+          <w:noProof/>
+        </w:rPr>
+        <w:t>[8]</w:t>
+      </w:r>
+      <w:r>
+        <w:rPr>
+          <w:rFonts w:ascii="Calibri" w:hAnsi="Calibri" w:cs="Calibri"/>
+          <w:noProof/>
+        </w:rPr>
+        <w:tab/>
+        <w:t xml:space="preserve">E. Paulos, “Connexus: a communal interface,” </w:t>
+      </w:r>
+      <w:r>
+        <w:rPr>
+          <w:rFonts w:ascii="Calibri" w:hAnsi="Calibri" w:cs="Calibri"/>
+          <w:i/>
+          <w:iCs/>
+          <w:noProof/>
+        </w:rPr>
+        <w:t>Proceedings of the 2003 conference on Designing for …</w:t>
+      </w:r>
+      <w:r>
+        <w:rPr>
+          <w:rFonts w:ascii="Calibri" w:hAnsi="Calibri" w:cs="Calibri"/>
+          <w:noProof/>
+        </w:rPr>
+        <w:t>, 2003.</w:t>
+      </w:r>
+    </w:p>
+    <w:p>
+      <w:pPr>
+        <w:pStyle w:val="NormalWeb"/>
+        <w:ind w:left="640" w:hanging="640"/>
+        <w:divId w:val="1487014401"/>
+        <w:rPr>
+          <w:rFonts w:ascii="Calibri" w:hAnsi="Calibri" w:cs="Calibri"/>
+          <w:noProof/>
+        </w:rPr>
+      </w:pPr>
+      <w:r>
+        <w:rPr>
+          <w:rFonts w:ascii="Calibri" w:hAnsi="Calibri" w:cs="Calibri"/>
+          <w:noProof/>
+        </w:rPr>
+        <w:t>[9]</w:t>
       </w:r>
       <w:r>
         <w:rPr>
@@ -4222,18 +4766,18 @@
       <w:pPr>
         <w:pStyle w:val="NormalWeb"/>
         <w:ind w:left="640" w:hanging="640"/>
-        <w:divId w:val="528178710"/>
-        <w:rPr>
-          <w:rFonts w:ascii="Calibri" w:hAnsi="Calibri" w:cs="Calibri"/>
-          <w:noProof/>
-        </w:rPr>
-      </w:pPr>
-      <w:r>
-        <w:rPr>
-          <w:rFonts w:ascii="Calibri" w:hAnsi="Calibri" w:cs="Calibri"/>
-          <w:noProof/>
-        </w:rPr>
-        <w:t>[2]</w:t>
+        <w:divId w:val="1487014401"/>
+        <w:rPr>
+          <w:rFonts w:ascii="Calibri" w:hAnsi="Calibri" w:cs="Calibri"/>
+          <w:noProof/>
+        </w:rPr>
+      </w:pPr>
+      <w:r>
+        <w:rPr>
+          <w:rFonts w:ascii="Calibri" w:hAnsi="Calibri" w:cs="Calibri"/>
+          <w:noProof/>
+        </w:rPr>
+        <w:t>[10]</w:t>
       </w:r>
       <w:r>
         <w:rPr>
@@ -4248,18 +4792,18 @@
       <w:pPr>
         <w:pStyle w:val="NormalWeb"/>
         <w:ind w:left="640" w:hanging="640"/>
-        <w:divId w:val="528178710"/>
-        <w:rPr>
-          <w:rFonts w:ascii="Calibri" w:hAnsi="Calibri" w:cs="Calibri"/>
-          <w:noProof/>
-        </w:rPr>
-      </w:pPr>
-      <w:r>
-        <w:rPr>
-          <w:rFonts w:ascii="Calibri" w:hAnsi="Calibri" w:cs="Calibri"/>
-          <w:noProof/>
-        </w:rPr>
-        <w:t>[3]</w:t>
+        <w:divId w:val="1487014401"/>
+        <w:rPr>
+          <w:rFonts w:ascii="Calibri" w:hAnsi="Calibri" w:cs="Calibri"/>
+          <w:noProof/>
+        </w:rPr>
+      </w:pPr>
+      <w:r>
+        <w:rPr>
+          <w:rFonts w:ascii="Calibri" w:hAnsi="Calibri" w:cs="Calibri"/>
+          <w:noProof/>
+        </w:rPr>
+        <w:t>[11]</w:t>
       </w:r>
       <w:r>
         <w:rPr>
@@ -4290,18 +4834,18 @@
       <w:pPr>
         <w:pStyle w:val="NormalWeb"/>
         <w:ind w:left="640" w:hanging="640"/>
-        <w:divId w:val="528178710"/>
-        <w:rPr>
-          <w:rFonts w:ascii="Calibri" w:hAnsi="Calibri" w:cs="Calibri"/>
-          <w:noProof/>
-        </w:rPr>
-      </w:pPr>
-      <w:r>
-        <w:rPr>
-          <w:rFonts w:ascii="Calibri" w:hAnsi="Calibri" w:cs="Calibri"/>
-          <w:noProof/>
-        </w:rPr>
-        <w:t>[4]</w:t>
+        <w:divId w:val="1487014401"/>
+        <w:rPr>
+          <w:rFonts w:ascii="Calibri" w:hAnsi="Calibri" w:cs="Calibri"/>
+          <w:noProof/>
+        </w:rPr>
+      </w:pPr>
+      <w:r>
+        <w:rPr>
+          <w:rFonts w:ascii="Calibri" w:hAnsi="Calibri" w:cs="Calibri"/>
+          <w:noProof/>
+        </w:rPr>
+        <w:t>[12]</w:t>
       </w:r>
       <w:r>
         <w:rPr>
@@ -4332,18 +4876,44 @@
       <w:pPr>
         <w:pStyle w:val="NormalWeb"/>
         <w:ind w:left="640" w:hanging="640"/>
-        <w:divId w:val="528178710"/>
-        <w:rPr>
-          <w:rFonts w:ascii="Calibri" w:hAnsi="Calibri" w:cs="Calibri"/>
-          <w:noProof/>
-        </w:rPr>
-      </w:pPr>
-      <w:r>
-        <w:rPr>
-          <w:rFonts w:ascii="Calibri" w:hAnsi="Calibri" w:cs="Calibri"/>
-          <w:noProof/>
-        </w:rPr>
-        <w:t>[5]</w:t>
+        <w:divId w:val="1487014401"/>
+        <w:rPr>
+          <w:rFonts w:ascii="Calibri" w:hAnsi="Calibri" w:cs="Calibri"/>
+          <w:noProof/>
+        </w:rPr>
+      </w:pPr>
+      <w:r>
+        <w:rPr>
+          <w:rFonts w:ascii="Calibri" w:hAnsi="Calibri" w:cs="Calibri"/>
+          <w:noProof/>
+        </w:rPr>
+        <w:t>[13]</w:t>
+      </w:r>
+      <w:r>
+        <w:rPr>
+          <w:rFonts w:ascii="Calibri" w:hAnsi="Calibri" w:cs="Calibri"/>
+          <w:noProof/>
+        </w:rPr>
+        <w:tab/>
+        <w:t>C. WANG and K. O’FRIEL, “MOMO: a haptic navigation device.”</w:t>
+      </w:r>
+    </w:p>
+    <w:p>
+      <w:pPr>
+        <w:pStyle w:val="NormalWeb"/>
+        <w:ind w:left="640" w:hanging="640"/>
+        <w:divId w:val="1487014401"/>
+        <w:rPr>
+          <w:rFonts w:ascii="Calibri" w:hAnsi="Calibri" w:cs="Calibri"/>
+          <w:noProof/>
+        </w:rPr>
+      </w:pPr>
+      <w:r>
+        <w:rPr>
+          <w:rFonts w:ascii="Calibri" w:hAnsi="Calibri" w:cs="Calibri"/>
+          <w:noProof/>
+        </w:rPr>
+        <w:t>[14]</w:t>
       </w:r>
       <w:r>
         <w:rPr>
@@ -4358,18 +4928,61 @@
       <w:pPr>
         <w:pStyle w:val="NormalWeb"/>
         <w:ind w:left="640" w:hanging="640"/>
-        <w:divId w:val="528178710"/>
-        <w:rPr>
-          <w:rFonts w:ascii="Calibri" w:hAnsi="Calibri" w:cs="Calibri"/>
-          <w:noProof/>
-        </w:rPr>
-      </w:pPr>
-      <w:r>
-        <w:rPr>
-          <w:rFonts w:ascii="Calibri" w:hAnsi="Calibri" w:cs="Calibri"/>
-          <w:noProof/>
-        </w:rPr>
-        <w:t>[6]</w:t>
+        <w:divId w:val="1487014401"/>
+        <w:rPr>
+          <w:rFonts w:ascii="Calibri" w:hAnsi="Calibri" w:cs="Calibri"/>
+          <w:noProof/>
+        </w:rPr>
+      </w:pPr>
+      <w:r>
+        <w:rPr>
+          <w:rFonts w:ascii="Calibri" w:hAnsi="Calibri" w:cs="Calibri"/>
+          <w:noProof/>
+        </w:rPr>
+        <w:lastRenderedPageBreak/>
+        <w:t>[15]</w:t>
+      </w:r>
+      <w:r>
+        <w:rPr>
+          <w:rFonts w:ascii="Calibri" w:hAnsi="Calibri" w:cs="Calibri"/>
+          <w:noProof/>
+        </w:rPr>
+        <w:tab/>
+        <w:t xml:space="preserve">R. Sodhi, I. Poupyrev, M. Glisson, and A. Israr, “AIREAL: interactive tactile experiences in free air,” </w:t>
+      </w:r>
+      <w:r>
+        <w:rPr>
+          <w:rFonts w:ascii="Calibri" w:hAnsi="Calibri" w:cs="Calibri"/>
+          <w:i/>
+          <w:iCs/>
+          <w:noProof/>
+        </w:rPr>
+        <w:t>ACM Transactions on Graphics …</w:t>
+      </w:r>
+      <w:r>
+        <w:rPr>
+          <w:rFonts w:ascii="Calibri" w:hAnsi="Calibri" w:cs="Calibri"/>
+          <w:noProof/>
+        </w:rPr>
+        <w:t>, 2013.</w:t>
+      </w:r>
+    </w:p>
+    <w:p>
+      <w:pPr>
+        <w:pStyle w:val="NormalWeb"/>
+        <w:ind w:left="640" w:hanging="640"/>
+        <w:divId w:val="1487014401"/>
+        <w:rPr>
+          <w:rFonts w:ascii="Calibri" w:hAnsi="Calibri" w:cs="Calibri"/>
+          <w:noProof/>
+        </w:rPr>
+      </w:pPr>
+      <w:r>
+        <w:rPr>
+          <w:rFonts w:ascii="Calibri" w:hAnsi="Calibri" w:cs="Calibri"/>
+          <w:noProof/>
+        </w:rPr>
+        <w:t>[16]</w:t>
       </w:r>
       <w:r>
         <w:rPr>
@@ -4400,18 +5013,18 @@
       <w:pPr>
         <w:pStyle w:val="NormalWeb"/>
         <w:ind w:left="640" w:hanging="640"/>
-        <w:divId w:val="528178710"/>
-        <w:rPr>
-          <w:rFonts w:ascii="Calibri" w:hAnsi="Calibri" w:cs="Calibri"/>
-          <w:noProof/>
-        </w:rPr>
-      </w:pPr>
-      <w:r>
-        <w:rPr>
-          <w:rFonts w:ascii="Calibri" w:hAnsi="Calibri" w:cs="Calibri"/>
-          <w:noProof/>
-        </w:rPr>
-        <w:t>[7]</w:t>
+        <w:divId w:val="1487014401"/>
+        <w:rPr>
+          <w:rFonts w:ascii="Calibri" w:hAnsi="Calibri" w:cs="Calibri"/>
+          <w:noProof/>
+        </w:rPr>
+      </w:pPr>
+      <w:r>
+        <w:rPr>
+          <w:rFonts w:ascii="Calibri" w:hAnsi="Calibri" w:cs="Calibri"/>
+          <w:noProof/>
+        </w:rPr>
+        <w:t>[17]</w:t>
       </w:r>
       <w:r>
         <w:rPr>
@@ -4442,18 +5055,18 @@
       <w:pPr>
         <w:pStyle w:val="NormalWeb"/>
         <w:ind w:left="640" w:hanging="640"/>
-        <w:divId w:val="528178710"/>
-        <w:rPr>
-          <w:rFonts w:ascii="Calibri" w:hAnsi="Calibri" w:cs="Calibri"/>
-          <w:noProof/>
-        </w:rPr>
-      </w:pPr>
-      <w:r>
-        <w:rPr>
-          <w:rFonts w:ascii="Calibri" w:hAnsi="Calibri" w:cs="Calibri"/>
-          <w:noProof/>
-        </w:rPr>
-        <w:t>[8]</w:t>
+        <w:divId w:val="1487014401"/>
+        <w:rPr>
+          <w:rFonts w:ascii="Calibri" w:hAnsi="Calibri" w:cs="Calibri"/>
+          <w:noProof/>
+        </w:rPr>
+      </w:pPr>
+      <w:r>
+        <w:rPr>
+          <w:rFonts w:ascii="Calibri" w:hAnsi="Calibri" w:cs="Calibri"/>
+          <w:noProof/>
+        </w:rPr>
+        <w:t>[18]</w:t>
       </w:r>
       <w:r>
         <w:rPr>
@@ -4477,56 +5090,14 @@
           <w:rFonts w:ascii="Calibri" w:hAnsi="Calibri" w:cs="Calibri"/>
           <w:noProof/>
         </w:rPr>
-        <w:t>, vol. 50, no. 24, pp. 2600–2604, Oct. 2006.</w:t>
+        <w:t xml:space="preserve">, vol. 50, no. 24, pp. 2600–2604, Oct. 2006. </w:t>
       </w:r>
     </w:p>
     <w:p>
       <w:pPr>
         <w:pStyle w:val="NormalWeb"/>
         <w:ind w:left="640" w:hanging="640"/>
-        <w:divId w:val="528178710"/>
-        <w:rPr>
-          <w:rFonts w:ascii="Calibri" w:hAnsi="Calibri" w:cs="Calibri"/>
-          <w:noProof/>
-        </w:rPr>
-      </w:pPr>
-      <w:r>
-        <w:rPr>
-          <w:rFonts w:ascii="Calibri" w:hAnsi="Calibri" w:cs="Calibri"/>
-          <w:noProof/>
-        </w:rPr>
-        <w:t>[9]</w:t>
-      </w:r>
-      <w:r>
-        <w:rPr>
-          <w:rFonts w:ascii="Calibri" w:hAnsi="Calibri" w:cs="Calibri"/>
-          <w:noProof/>
-        </w:rPr>
-        <w:tab/>
-        <w:t xml:space="preserve">G. Mohney, “Huggies Creates Belt for Dad to ‘Feel’ the Baby’s Kick - ABC News,” </w:t>
-      </w:r>
-      <w:r>
-        <w:rPr>
-          <w:rFonts w:ascii="Calibri" w:hAnsi="Calibri" w:cs="Calibri"/>
-          <w:i/>
-          <w:iCs/>
-          <w:noProof/>
-        </w:rPr>
-        <w:t>ABC News</w:t>
-      </w:r>
-      <w:r>
-        <w:rPr>
-          <w:rFonts w:ascii="Calibri" w:hAnsi="Calibri" w:cs="Calibri"/>
-          <w:noProof/>
-        </w:rPr>
-        <w:t xml:space="preserve">, 2013. [Online]. Available: http://abcnews.go.com/blogs/lifestyle/2013/06/huggies-creates-belt-for-dad-to-feel-the-babys-kick/. [Accessed: 13-Aug-2013]. </w:t>
-      </w:r>
-    </w:p>
-    <w:p>
-      <w:pPr>
-        <w:pStyle w:val="NormalWeb"/>
-        <w:ind w:left="640" w:hanging="640"/>
-        <w:divId w:val="1007638940"/>
+        <w:divId w:val="1759323799"/>
       </w:pPr>
       <w:r>
         <w:fldChar w:fldCharType="end"/>
@@ -4658,7 +5229,7 @@
           <w:rPr>
             <w:noProof/>
           </w:rPr>
-          <w:t>8</w:t>
+          <w:t>11</w:t>
         </w:r>
         <w:r>
           <w:rPr>
@@ -5218,7 +5789,6 @@
   <w:style w:type="character" w:default="1" w:styleId="DefaultParagraphFont">
     <w:name w:val="Default Paragraph Font"/>
     <w:uiPriority w:val="1"/>
-    <w:semiHidden/>
     <w:unhideWhenUsed/>
   </w:style>
   <w:style w:type="table" w:default="1" w:styleId="TableNormal">
@@ -6207,7 +6777,6 @@
   <w:style w:type="character" w:default="1" w:styleId="DefaultParagraphFont">
     <w:name w:val="Default Paragraph Font"/>
     <w:uiPriority w:val="1"/>
-    <w:semiHidden/>
     <w:unhideWhenUsed/>
   </w:style>
   <w:style w:type="table" w:default="1" w:styleId="TableNormal">
@@ -7174,7 +7743,7 @@
 </file>
 
 <file path=customXml/itemProps1.xml><?xml version="1.0" encoding="utf-8"?>
-<ds:datastoreItem xmlns:ds="http://schemas.openxmlformats.org/officeDocument/2006/customXml" ds:itemID="{A316263A-38C3-4C1A-9AC7-C74BCE5EA03C}">
+<ds:datastoreItem xmlns:ds="http://schemas.openxmlformats.org/officeDocument/2006/customXml" ds:itemID="{D6FDC489-3591-4019-8FCF-4C3F01E1CDA9}">
   <ds:schemaRefs>
     <ds:schemaRef ds:uri="http://schemas.openxmlformats.org/officeDocument/2006/bibliography"/>
   </ds:schemaRefs>

</xml_diff>

<commit_message>
ADDED: research questions and reserach plan
Sent to Mike
</commit_message>
<xml_diff>
--- a/Phd-Thesis_Proposal.docx
+++ b/Phd-Thesis_Proposal.docx
@@ -7,7 +7,9 @@
         <w:pStyle w:val="Heading1"/>
         <w:jc w:val="center"/>
       </w:pPr>
-      <w:bookmarkStart w:id="0" w:name="_Toc373751164"/>
+      <w:bookmarkStart w:id="0" w:name="_Toc375235426"/>
+      <w:bookmarkStart w:id="1" w:name="_GoBack"/>
+      <w:bookmarkEnd w:id="1"/>
       <w:r>
         <w:t>Digital Synesthes</w:t>
       </w:r>
@@ -119,10 +121,7 @@
         <w:jc w:val="center"/>
       </w:pPr>
       <w:r>
-        <w:t>December</w:t>
-      </w:r>
-      <w:r>
-        <w:t xml:space="preserve"> 2013</w:t>
+        <w:t>January 2014</w:t>
       </w:r>
     </w:p>
     <w:p>
@@ -131,7 +130,10 @@
         <w:jc w:val="center"/>
       </w:pPr>
       <w:r>
-        <w:t>© Massachusetts Institute of Technology 2013</w:t>
+        <w:t>© Massachuse</w:t>
+      </w:r>
+      <w:r>
+        <w:t>tts Institute of Technology 2014</w:t>
       </w:r>
     </w:p>
     <w:p>
@@ -647,12 +649,12 @@
       <w:pPr>
         <w:pStyle w:val="Heading1"/>
       </w:pPr>
-      <w:bookmarkStart w:id="1" w:name="_Toc373751165"/>
+      <w:bookmarkStart w:id="2" w:name="_Toc375235427"/>
       <w:r>
         <w:lastRenderedPageBreak/>
         <w:t>Executive Summary</w:t>
       </w:r>
-      <w:bookmarkEnd w:id="1"/>
+      <w:bookmarkEnd w:id="2"/>
     </w:p>
     <w:p>
       <w:r>
@@ -863,7 +865,7 @@
           <w:r>
             <w:fldChar w:fldCharType="separate"/>
           </w:r>
-          <w:hyperlink w:anchor="_Toc373751164" w:history="1">
+          <w:hyperlink w:anchor="_Toc375235426" w:history="1">
             <w:r>
               <w:rPr>
                 <w:rStyle w:val="Hyperlink"/>
@@ -890,7 +892,7 @@
                 <w:noProof/>
                 <w:webHidden/>
               </w:rPr>
-              <w:instrText xml:space="preserve"> PAGEREF _Toc373751164 \h </w:instrText>
+              <w:instrText xml:space="preserve"> PAGEREF _Toc375235426 \h </w:instrText>
             </w:r>
             <w:r>
               <w:rPr>
@@ -933,7 +935,7 @@
               <w:szCs w:val="22"/>
             </w:rPr>
           </w:pPr>
-          <w:hyperlink w:anchor="_Toc373751165" w:history="1">
+          <w:hyperlink w:anchor="_Toc375235427" w:history="1">
             <w:r>
               <w:rPr>
                 <w:rStyle w:val="Hyperlink"/>
@@ -960,7 +962,7 @@
                 <w:noProof/>
                 <w:webHidden/>
               </w:rPr>
-              <w:instrText xml:space="preserve"> PAGEREF _Toc373751165 \h </w:instrText>
+              <w:instrText xml:space="preserve"> PAGEREF _Toc375235427 \h </w:instrText>
             </w:r>
             <w:r>
               <w:rPr>
@@ -1003,7 +1005,7 @@
               <w:szCs w:val="22"/>
             </w:rPr>
           </w:pPr>
-          <w:hyperlink w:anchor="_Toc373751166" w:history="1">
+          <w:hyperlink w:anchor="_Toc375235428" w:history="1">
             <w:r>
               <w:rPr>
                 <w:rStyle w:val="Hyperlink"/>
@@ -1030,7 +1032,7 @@
                 <w:noProof/>
                 <w:webHidden/>
               </w:rPr>
-              <w:instrText xml:space="preserve"> PAGEREF _Toc373751166 \h </w:instrText>
+              <w:instrText xml:space="preserve"> PAGEREF _Toc375235428 \h </w:instrText>
             </w:r>
             <w:r>
               <w:rPr>
@@ -1073,13 +1075,13 @@
               <w:szCs w:val="22"/>
             </w:rPr>
           </w:pPr>
-          <w:hyperlink w:anchor="_Toc373751167" w:history="1">
+          <w:hyperlink w:anchor="_Toc375235429" w:history="1">
             <w:r>
               <w:rPr>
                 <w:rStyle w:val="Hyperlink"/>
                 <w:noProof/>
               </w:rPr>
-              <w:t>Research Questions</w:t>
+              <w:t>Background</w:t>
             </w:r>
             <w:r>
               <w:rPr>
@@ -1100,7 +1102,7 @@
                 <w:noProof/>
                 <w:webHidden/>
               </w:rPr>
-              <w:instrText xml:space="preserve"> PAGEREF _Toc373751167 \h </w:instrText>
+              <w:instrText xml:space="preserve"> PAGEREF _Toc375235429 \h </w:instrText>
             </w:r>
             <w:r>
               <w:rPr>
@@ -1143,13 +1145,13 @@
               <w:szCs w:val="22"/>
             </w:rPr>
           </w:pPr>
-          <w:hyperlink w:anchor="_Toc373751168" w:history="1">
+          <w:hyperlink w:anchor="_Toc375235430" w:history="1">
             <w:r>
               <w:rPr>
                 <w:rStyle w:val="Hyperlink"/>
                 <w:noProof/>
               </w:rPr>
-              <w:t>The Brain and the New Stimuli Short Term</w:t>
+              <w:t>Thermal Interfacing</w:t>
             </w:r>
             <w:r>
               <w:rPr>
@@ -1170,7 +1172,7 @@
                 <w:noProof/>
                 <w:webHidden/>
               </w:rPr>
-              <w:instrText xml:space="preserve"> PAGEREF _Toc373751168 \h </w:instrText>
+              <w:instrText xml:space="preserve"> PAGEREF _Toc375235430 \h </w:instrText>
             </w:r>
             <w:r>
               <w:rPr>
@@ -1213,13 +1215,13 @@
               <w:szCs w:val="22"/>
             </w:rPr>
           </w:pPr>
-          <w:hyperlink w:anchor="_Toc373751169" w:history="1">
+          <w:hyperlink w:anchor="_Toc375235431" w:history="1">
             <w:r>
               <w:rPr>
                 <w:rStyle w:val="Hyperlink"/>
                 <w:noProof/>
               </w:rPr>
-              <w:t>The Brain and the New Stimuli Long Term</w:t>
+              <w:t>Vibrotactile Interfacing</w:t>
             </w:r>
             <w:r>
               <w:rPr>
@@ -1240,7 +1242,7 @@
                 <w:noProof/>
                 <w:webHidden/>
               </w:rPr>
-              <w:instrText xml:space="preserve"> PAGEREF _Toc373751169 \h </w:instrText>
+              <w:instrText xml:space="preserve"> PAGEREF _Toc375235431 \h </w:instrText>
             </w:r>
             <w:r>
               <w:rPr>
@@ -1283,13 +1285,13 @@
               <w:szCs w:val="22"/>
             </w:rPr>
           </w:pPr>
-          <w:hyperlink w:anchor="_Toc373751170" w:history="1">
+          <w:hyperlink w:anchor="_Toc375235432" w:history="1">
             <w:r>
               <w:rPr>
                 <w:rStyle w:val="Hyperlink"/>
                 <w:noProof/>
               </w:rPr>
-              <w:t>Escaping the visual user interface</w:t>
+              <w:t>Mobile Communication</w:t>
             </w:r>
             <w:r>
               <w:rPr>
@@ -1310,7 +1312,7 @@
                 <w:noProof/>
                 <w:webHidden/>
               </w:rPr>
-              <w:instrText xml:space="preserve"> PAGEREF _Toc373751170 \h </w:instrText>
+              <w:instrText xml:space="preserve"> PAGEREF _Toc375235432 \h </w:instrText>
             </w:r>
             <w:r>
               <w:rPr>
@@ -1353,13 +1355,13 @@
               <w:szCs w:val="22"/>
             </w:rPr>
           </w:pPr>
-          <w:hyperlink w:anchor="_Toc373751171" w:history="1">
+          <w:hyperlink w:anchor="_Toc375235433" w:history="1">
             <w:r>
               <w:rPr>
                 <w:rStyle w:val="Hyperlink"/>
                 <w:noProof/>
               </w:rPr>
-              <w:t>Biological and Metaphorical Approaches</w:t>
+              <w:t>Sensory Substitution</w:t>
             </w:r>
             <w:r>
               <w:rPr>
@@ -1380,7 +1382,7 @@
                 <w:noProof/>
                 <w:webHidden/>
               </w:rPr>
-              <w:instrText xml:space="preserve"> PAGEREF _Toc373751171 \h </w:instrText>
+              <w:instrText xml:space="preserve"> PAGEREF _Toc375235433 \h </w:instrText>
             </w:r>
             <w:r>
               <w:rPr>
@@ -1423,13 +1425,13 @@
               <w:szCs w:val="22"/>
             </w:rPr>
           </w:pPr>
-          <w:hyperlink w:anchor="_Toc373751172" w:history="1">
+          <w:hyperlink w:anchor="_Toc375235434" w:history="1">
             <w:r>
               <w:rPr>
                 <w:rStyle w:val="Hyperlink"/>
                 <w:noProof/>
               </w:rPr>
-              <w:t>User Adoption</w:t>
+              <w:t>New Senses</w:t>
             </w:r>
             <w:r>
               <w:rPr>
@@ -1450,7 +1452,7 @@
                 <w:noProof/>
                 <w:webHidden/>
               </w:rPr>
-              <w:instrText xml:space="preserve"> PAGEREF _Toc373751172 \h </w:instrText>
+              <w:instrText xml:space="preserve"> PAGEREF _Toc375235434 \h </w:instrText>
             </w:r>
             <w:r>
               <w:rPr>
@@ -1493,13 +1495,13 @@
               <w:szCs w:val="22"/>
             </w:rPr>
           </w:pPr>
-          <w:hyperlink w:anchor="_Toc373751173" w:history="1">
+          <w:hyperlink w:anchor="_Toc375235435" w:history="1">
             <w:r>
               <w:rPr>
                 <w:rStyle w:val="Hyperlink"/>
                 <w:noProof/>
               </w:rPr>
-              <w:t>Design Thinking</w:t>
+              <w:t>Situational Awareness</w:t>
             </w:r>
             <w:r>
               <w:rPr>
@@ -1520,7 +1522,7 @@
                 <w:noProof/>
                 <w:webHidden/>
               </w:rPr>
-              <w:instrText xml:space="preserve"> PAGEREF _Toc373751173 \h </w:instrText>
+              <w:instrText xml:space="preserve"> PAGEREF _Toc375235435 \h </w:instrText>
             </w:r>
             <w:r>
               <w:rPr>
@@ -1563,13 +1565,13 @@
               <w:szCs w:val="22"/>
             </w:rPr>
           </w:pPr>
-          <w:hyperlink w:anchor="_Toc373751174" w:history="1">
+          <w:hyperlink w:anchor="_Toc375235436" w:history="1">
             <w:r>
               <w:rPr>
                 <w:rStyle w:val="Hyperlink"/>
                 <w:noProof/>
               </w:rPr>
-              <w:t>Background</w:t>
+              <w:t>Research Questions</w:t>
             </w:r>
             <w:r>
               <w:rPr>
@@ -1590,7 +1592,7 @@
                 <w:noProof/>
                 <w:webHidden/>
               </w:rPr>
-              <w:instrText xml:space="preserve"> PAGEREF _Toc373751174 \h </w:instrText>
+              <w:instrText xml:space="preserve"> PAGEREF _Toc375235436 \h </w:instrText>
             </w:r>
             <w:r>
               <w:rPr>
@@ -1633,12 +1635,82 @@
               <w:szCs w:val="22"/>
             </w:rPr>
           </w:pPr>
-          <w:hyperlink w:anchor="_Toc373751175" w:history="1">
+          <w:hyperlink w:anchor="_Toc375235437" w:history="1">
             <w:r>
               <w:rPr>
                 <w:rStyle w:val="Hyperlink"/>
                 <w:noProof/>
               </w:rPr>
+              <w:t>Discreet and Continuous Data</w:t>
+            </w:r>
+            <w:r>
+              <w:rPr>
+                <w:noProof/>
+                <w:webHidden/>
+              </w:rPr>
+              <w:tab/>
+            </w:r>
+            <w:r>
+              <w:rPr>
+                <w:noProof/>
+                <w:webHidden/>
+              </w:rPr>
+              <w:fldChar w:fldCharType="begin"/>
+            </w:r>
+            <w:r>
+              <w:rPr>
+                <w:noProof/>
+                <w:webHidden/>
+              </w:rPr>
+              <w:instrText xml:space="preserve"> PAGEREF _Toc375235437 \h </w:instrText>
+            </w:r>
+            <w:r>
+              <w:rPr>
+                <w:noProof/>
+                <w:webHidden/>
+              </w:rPr>
+            </w:r>
+            <w:r>
+              <w:rPr>
+                <w:noProof/>
+                <w:webHidden/>
+              </w:rPr>
+              <w:fldChar w:fldCharType="separate"/>
+            </w:r>
+            <w:r>
+              <w:rPr>
+                <w:noProof/>
+                <w:webHidden/>
+              </w:rPr>
+              <w:t>9</w:t>
+            </w:r>
+            <w:r>
+              <w:rPr>
+                <w:noProof/>
+                <w:webHidden/>
+              </w:rPr>
+              <w:fldChar w:fldCharType="end"/>
+            </w:r>
+          </w:hyperlink>
+        </w:p>
+        <w:p>
+          <w:pPr>
+            <w:pStyle w:val="TOC2"/>
+            <w:tabs>
+              <w:tab w:val="right" w:leader="dot" w:pos="9350"/>
+            </w:tabs>
+            <w:rPr>
+              <w:noProof/>
+              <w:sz w:val="22"/>
+              <w:szCs w:val="22"/>
+            </w:rPr>
+          </w:pPr>
+          <w:hyperlink w:anchor="_Toc375235438" w:history="1">
+            <w:r>
+              <w:rPr>
+                <w:rStyle w:val="Hyperlink"/>
+                <w:noProof/>
+              </w:rPr>
               <w:t>Sensory Substitution</w:t>
             </w:r>
             <w:r>
@@ -1660,7 +1732,7 @@
                 <w:noProof/>
                 <w:webHidden/>
               </w:rPr>
-              <w:instrText xml:space="preserve"> PAGEREF _Toc373751175 \h </w:instrText>
+              <w:instrText xml:space="preserve"> PAGEREF _Toc375235438 \h </w:instrText>
             </w:r>
             <w:r>
               <w:rPr>
@@ -1681,6 +1753,566 @@
                 <w:webHidden/>
               </w:rPr>
               <w:t>9</w:t>
+            </w:r>
+            <w:r>
+              <w:rPr>
+                <w:noProof/>
+                <w:webHidden/>
+              </w:rPr>
+              <w:fldChar w:fldCharType="end"/>
+            </w:r>
+          </w:hyperlink>
+        </w:p>
+        <w:p>
+          <w:pPr>
+            <w:pStyle w:val="TOC2"/>
+            <w:tabs>
+              <w:tab w:val="right" w:leader="dot" w:pos="9350"/>
+            </w:tabs>
+            <w:rPr>
+              <w:noProof/>
+              <w:sz w:val="22"/>
+              <w:szCs w:val="22"/>
+            </w:rPr>
+          </w:pPr>
+          <w:hyperlink w:anchor="_Toc375235439" w:history="1">
+            <w:r>
+              <w:rPr>
+                <w:rStyle w:val="Hyperlink"/>
+                <w:noProof/>
+              </w:rPr>
+              <w:t>Sensory Augmentation</w:t>
+            </w:r>
+            <w:r>
+              <w:rPr>
+                <w:noProof/>
+                <w:webHidden/>
+              </w:rPr>
+              <w:tab/>
+            </w:r>
+            <w:r>
+              <w:rPr>
+                <w:noProof/>
+                <w:webHidden/>
+              </w:rPr>
+              <w:fldChar w:fldCharType="begin"/>
+            </w:r>
+            <w:r>
+              <w:rPr>
+                <w:noProof/>
+                <w:webHidden/>
+              </w:rPr>
+              <w:instrText xml:space="preserve"> PAGEREF _Toc375235439 \h </w:instrText>
+            </w:r>
+            <w:r>
+              <w:rPr>
+                <w:noProof/>
+                <w:webHidden/>
+              </w:rPr>
+            </w:r>
+            <w:r>
+              <w:rPr>
+                <w:noProof/>
+                <w:webHidden/>
+              </w:rPr>
+              <w:fldChar w:fldCharType="separate"/>
+            </w:r>
+            <w:r>
+              <w:rPr>
+                <w:noProof/>
+                <w:webHidden/>
+              </w:rPr>
+              <w:t>9</w:t>
+            </w:r>
+            <w:r>
+              <w:rPr>
+                <w:noProof/>
+                <w:webHidden/>
+              </w:rPr>
+              <w:fldChar w:fldCharType="end"/>
+            </w:r>
+          </w:hyperlink>
+        </w:p>
+        <w:p>
+          <w:pPr>
+            <w:pStyle w:val="TOC2"/>
+            <w:tabs>
+              <w:tab w:val="right" w:leader="dot" w:pos="9350"/>
+            </w:tabs>
+            <w:rPr>
+              <w:noProof/>
+              <w:sz w:val="22"/>
+              <w:szCs w:val="22"/>
+            </w:rPr>
+          </w:pPr>
+          <w:hyperlink w:anchor="_Toc375235440" w:history="1">
+            <w:r>
+              <w:rPr>
+                <w:rStyle w:val="Hyperlink"/>
+                <w:noProof/>
+              </w:rPr>
+              <w:t>New Senses</w:t>
+            </w:r>
+            <w:r>
+              <w:rPr>
+                <w:noProof/>
+                <w:webHidden/>
+              </w:rPr>
+              <w:tab/>
+            </w:r>
+            <w:r>
+              <w:rPr>
+                <w:noProof/>
+                <w:webHidden/>
+              </w:rPr>
+              <w:fldChar w:fldCharType="begin"/>
+            </w:r>
+            <w:r>
+              <w:rPr>
+                <w:noProof/>
+                <w:webHidden/>
+              </w:rPr>
+              <w:instrText xml:space="preserve"> PAGEREF _Toc375235440 \h </w:instrText>
+            </w:r>
+            <w:r>
+              <w:rPr>
+                <w:noProof/>
+                <w:webHidden/>
+              </w:rPr>
+            </w:r>
+            <w:r>
+              <w:rPr>
+                <w:noProof/>
+                <w:webHidden/>
+              </w:rPr>
+              <w:fldChar w:fldCharType="separate"/>
+            </w:r>
+            <w:r>
+              <w:rPr>
+                <w:noProof/>
+                <w:webHidden/>
+              </w:rPr>
+              <w:t>9</w:t>
+            </w:r>
+            <w:r>
+              <w:rPr>
+                <w:noProof/>
+                <w:webHidden/>
+              </w:rPr>
+              <w:fldChar w:fldCharType="end"/>
+            </w:r>
+          </w:hyperlink>
+        </w:p>
+        <w:p>
+          <w:pPr>
+            <w:pStyle w:val="TOC2"/>
+            <w:tabs>
+              <w:tab w:val="right" w:leader="dot" w:pos="9350"/>
+            </w:tabs>
+            <w:rPr>
+              <w:noProof/>
+              <w:sz w:val="22"/>
+              <w:szCs w:val="22"/>
+            </w:rPr>
+          </w:pPr>
+          <w:hyperlink w:anchor="_Toc375235441" w:history="1">
+            <w:r>
+              <w:rPr>
+                <w:rStyle w:val="Hyperlink"/>
+                <w:noProof/>
+              </w:rPr>
+              <w:t>The Brain and the New Stimuli</w:t>
+            </w:r>
+            <w:r>
+              <w:rPr>
+                <w:noProof/>
+                <w:webHidden/>
+              </w:rPr>
+              <w:tab/>
+            </w:r>
+            <w:r>
+              <w:rPr>
+                <w:noProof/>
+                <w:webHidden/>
+              </w:rPr>
+              <w:fldChar w:fldCharType="begin"/>
+            </w:r>
+            <w:r>
+              <w:rPr>
+                <w:noProof/>
+                <w:webHidden/>
+              </w:rPr>
+              <w:instrText xml:space="preserve"> PAGEREF _Toc375235441 \h </w:instrText>
+            </w:r>
+            <w:r>
+              <w:rPr>
+                <w:noProof/>
+                <w:webHidden/>
+              </w:rPr>
+            </w:r>
+            <w:r>
+              <w:rPr>
+                <w:noProof/>
+                <w:webHidden/>
+              </w:rPr>
+              <w:fldChar w:fldCharType="separate"/>
+            </w:r>
+            <w:r>
+              <w:rPr>
+                <w:noProof/>
+                <w:webHidden/>
+              </w:rPr>
+              <w:t>9</w:t>
+            </w:r>
+            <w:r>
+              <w:rPr>
+                <w:noProof/>
+                <w:webHidden/>
+              </w:rPr>
+              <w:fldChar w:fldCharType="end"/>
+            </w:r>
+          </w:hyperlink>
+        </w:p>
+        <w:p>
+          <w:pPr>
+            <w:pStyle w:val="TOC2"/>
+            <w:tabs>
+              <w:tab w:val="right" w:leader="dot" w:pos="9350"/>
+            </w:tabs>
+            <w:rPr>
+              <w:noProof/>
+              <w:sz w:val="22"/>
+              <w:szCs w:val="22"/>
+            </w:rPr>
+          </w:pPr>
+          <w:hyperlink w:anchor="_Toc375235442" w:history="1">
+            <w:r>
+              <w:rPr>
+                <w:rStyle w:val="Hyperlink"/>
+                <w:noProof/>
+              </w:rPr>
+              <w:t>Escaping the visual user interface</w:t>
+            </w:r>
+            <w:r>
+              <w:rPr>
+                <w:noProof/>
+                <w:webHidden/>
+              </w:rPr>
+              <w:tab/>
+            </w:r>
+            <w:r>
+              <w:rPr>
+                <w:noProof/>
+                <w:webHidden/>
+              </w:rPr>
+              <w:fldChar w:fldCharType="begin"/>
+            </w:r>
+            <w:r>
+              <w:rPr>
+                <w:noProof/>
+                <w:webHidden/>
+              </w:rPr>
+              <w:instrText xml:space="preserve"> PAGEREF _Toc375235442 \h </w:instrText>
+            </w:r>
+            <w:r>
+              <w:rPr>
+                <w:noProof/>
+                <w:webHidden/>
+              </w:rPr>
+            </w:r>
+            <w:r>
+              <w:rPr>
+                <w:noProof/>
+                <w:webHidden/>
+              </w:rPr>
+              <w:fldChar w:fldCharType="separate"/>
+            </w:r>
+            <w:r>
+              <w:rPr>
+                <w:noProof/>
+                <w:webHidden/>
+              </w:rPr>
+              <w:t>10</w:t>
+            </w:r>
+            <w:r>
+              <w:rPr>
+                <w:noProof/>
+                <w:webHidden/>
+              </w:rPr>
+              <w:fldChar w:fldCharType="end"/>
+            </w:r>
+          </w:hyperlink>
+        </w:p>
+        <w:p>
+          <w:pPr>
+            <w:pStyle w:val="TOC2"/>
+            <w:tabs>
+              <w:tab w:val="right" w:leader="dot" w:pos="9350"/>
+            </w:tabs>
+            <w:rPr>
+              <w:noProof/>
+              <w:sz w:val="22"/>
+              <w:szCs w:val="22"/>
+            </w:rPr>
+          </w:pPr>
+          <w:hyperlink w:anchor="_Toc375235443" w:history="1">
+            <w:r>
+              <w:rPr>
+                <w:rStyle w:val="Hyperlink"/>
+                <w:noProof/>
+              </w:rPr>
+              <w:t>Biological and Metaphorical Approaches</w:t>
+            </w:r>
+            <w:r>
+              <w:rPr>
+                <w:noProof/>
+                <w:webHidden/>
+              </w:rPr>
+              <w:tab/>
+            </w:r>
+            <w:r>
+              <w:rPr>
+                <w:noProof/>
+                <w:webHidden/>
+              </w:rPr>
+              <w:fldChar w:fldCharType="begin"/>
+            </w:r>
+            <w:r>
+              <w:rPr>
+                <w:noProof/>
+                <w:webHidden/>
+              </w:rPr>
+              <w:instrText xml:space="preserve"> PAGEREF _Toc375235443 \h </w:instrText>
+            </w:r>
+            <w:r>
+              <w:rPr>
+                <w:noProof/>
+                <w:webHidden/>
+              </w:rPr>
+            </w:r>
+            <w:r>
+              <w:rPr>
+                <w:noProof/>
+                <w:webHidden/>
+              </w:rPr>
+              <w:fldChar w:fldCharType="separate"/>
+            </w:r>
+            <w:r>
+              <w:rPr>
+                <w:noProof/>
+                <w:webHidden/>
+              </w:rPr>
+              <w:t>10</w:t>
+            </w:r>
+            <w:r>
+              <w:rPr>
+                <w:noProof/>
+                <w:webHidden/>
+              </w:rPr>
+              <w:fldChar w:fldCharType="end"/>
+            </w:r>
+          </w:hyperlink>
+        </w:p>
+        <w:p>
+          <w:pPr>
+            <w:pStyle w:val="TOC2"/>
+            <w:tabs>
+              <w:tab w:val="right" w:leader="dot" w:pos="9350"/>
+            </w:tabs>
+            <w:rPr>
+              <w:noProof/>
+              <w:sz w:val="22"/>
+              <w:szCs w:val="22"/>
+            </w:rPr>
+          </w:pPr>
+          <w:hyperlink w:anchor="_Toc375235444" w:history="1">
+            <w:r>
+              <w:rPr>
+                <w:rStyle w:val="Hyperlink"/>
+                <w:noProof/>
+              </w:rPr>
+              <w:t>Design Thinking</w:t>
+            </w:r>
+            <w:r>
+              <w:rPr>
+                <w:noProof/>
+                <w:webHidden/>
+              </w:rPr>
+              <w:tab/>
+            </w:r>
+            <w:r>
+              <w:rPr>
+                <w:noProof/>
+                <w:webHidden/>
+              </w:rPr>
+              <w:fldChar w:fldCharType="begin"/>
+            </w:r>
+            <w:r>
+              <w:rPr>
+                <w:noProof/>
+                <w:webHidden/>
+              </w:rPr>
+              <w:instrText xml:space="preserve"> PAGEREF _Toc375235444 \h </w:instrText>
+            </w:r>
+            <w:r>
+              <w:rPr>
+                <w:noProof/>
+                <w:webHidden/>
+              </w:rPr>
+            </w:r>
+            <w:r>
+              <w:rPr>
+                <w:noProof/>
+                <w:webHidden/>
+              </w:rPr>
+              <w:fldChar w:fldCharType="separate"/>
+            </w:r>
+            <w:r>
+              <w:rPr>
+                <w:noProof/>
+                <w:webHidden/>
+              </w:rPr>
+              <w:t>10</w:t>
+            </w:r>
+            <w:r>
+              <w:rPr>
+                <w:noProof/>
+                <w:webHidden/>
+              </w:rPr>
+              <w:fldChar w:fldCharType="end"/>
+            </w:r>
+          </w:hyperlink>
+        </w:p>
+        <w:p>
+          <w:pPr>
+            <w:pStyle w:val="TOC1"/>
+            <w:tabs>
+              <w:tab w:val="right" w:leader="dot" w:pos="9350"/>
+            </w:tabs>
+            <w:rPr>
+              <w:noProof/>
+              <w:sz w:val="22"/>
+              <w:szCs w:val="22"/>
+            </w:rPr>
+          </w:pPr>
+          <w:hyperlink w:anchor="_Toc375235445" w:history="1">
+            <w:r>
+              <w:rPr>
+                <w:rStyle w:val="Hyperlink"/>
+                <w:noProof/>
+              </w:rPr>
+              <w:t>Research Plan</w:t>
+            </w:r>
+            <w:r>
+              <w:rPr>
+                <w:noProof/>
+                <w:webHidden/>
+              </w:rPr>
+              <w:tab/>
+            </w:r>
+            <w:r>
+              <w:rPr>
+                <w:noProof/>
+                <w:webHidden/>
+              </w:rPr>
+              <w:fldChar w:fldCharType="begin"/>
+            </w:r>
+            <w:r>
+              <w:rPr>
+                <w:noProof/>
+                <w:webHidden/>
+              </w:rPr>
+              <w:instrText xml:space="preserve"> PAGEREF _Toc375235445 \h </w:instrText>
+            </w:r>
+            <w:r>
+              <w:rPr>
+                <w:noProof/>
+                <w:webHidden/>
+              </w:rPr>
+            </w:r>
+            <w:r>
+              <w:rPr>
+                <w:noProof/>
+                <w:webHidden/>
+              </w:rPr>
+              <w:fldChar w:fldCharType="separate"/>
+            </w:r>
+            <w:r>
+              <w:rPr>
+                <w:noProof/>
+                <w:webHidden/>
+              </w:rPr>
+              <w:t>11</w:t>
+            </w:r>
+            <w:r>
+              <w:rPr>
+                <w:noProof/>
+                <w:webHidden/>
+              </w:rPr>
+              <w:fldChar w:fldCharType="end"/>
+            </w:r>
+          </w:hyperlink>
+        </w:p>
+        <w:p>
+          <w:pPr>
+            <w:pStyle w:val="TOC2"/>
+            <w:tabs>
+              <w:tab w:val="right" w:leader="dot" w:pos="9350"/>
+            </w:tabs>
+            <w:rPr>
+              <w:noProof/>
+              <w:sz w:val="22"/>
+              <w:szCs w:val="22"/>
+            </w:rPr>
+          </w:pPr>
+          <w:hyperlink w:anchor="_Toc375235446" w:history="1">
+            <w:r>
+              <w:rPr>
+                <w:rStyle w:val="Hyperlink"/>
+                <w:noProof/>
+              </w:rPr>
+              <w:t>Proposed Activities</w:t>
+            </w:r>
+            <w:r>
+              <w:rPr>
+                <w:noProof/>
+                <w:webHidden/>
+              </w:rPr>
+              <w:tab/>
+            </w:r>
+            <w:r>
+              <w:rPr>
+                <w:noProof/>
+                <w:webHidden/>
+              </w:rPr>
+              <w:fldChar w:fldCharType="begin"/>
+            </w:r>
+            <w:r>
+              <w:rPr>
+                <w:noProof/>
+                <w:webHidden/>
+              </w:rPr>
+              <w:instrText xml:space="preserve"> PAGEREF _Toc375235446 \h </w:instrText>
+            </w:r>
+            <w:r>
+              <w:rPr>
+                <w:noProof/>
+                <w:webHidden/>
+              </w:rPr>
+            </w:r>
+            <w:r>
+              <w:rPr>
+                <w:noProof/>
+                <w:webHidden/>
+              </w:rPr>
+              <w:fldChar w:fldCharType="separate"/>
+            </w:r>
+            <w:r>
+              <w:rPr>
+                <w:noProof/>
+                <w:webHidden/>
+              </w:rPr>
+              <w:t>11</w:t>
             </w:r>
             <w:r>
               <w:rPr>
@@ -1703,13 +2335,13 @@
               <w:szCs w:val="22"/>
             </w:rPr>
           </w:pPr>
-          <w:hyperlink w:anchor="_Toc373751176" w:history="1">
+          <w:hyperlink w:anchor="_Toc375235447" w:history="1">
             <w:r>
               <w:rPr>
                 <w:rStyle w:val="Hyperlink"/>
                 <w:noProof/>
               </w:rPr>
-              <w:t>Brainport[1]</w:t>
+              <w:t>(On the fence about this one now)</w:t>
             </w:r>
             <w:r>
               <w:rPr>
@@ -1730,7 +2362,7 @@
                 <w:noProof/>
                 <w:webHidden/>
               </w:rPr>
-              <w:instrText xml:space="preserve"> PAGEREF _Toc373751176 \h </w:instrText>
+              <w:instrText xml:space="preserve"> PAGEREF _Toc375235447 \h </w:instrText>
             </w:r>
             <w:r>
               <w:rPr>
@@ -1750,7 +2382,7 @@
                 <w:noProof/>
                 <w:webHidden/>
               </w:rPr>
-              <w:t>9</w:t>
+              <w:t>11</w:t>
             </w:r>
             <w:r>
               <w:rPr>
@@ -1773,13 +2405,13 @@
               <w:szCs w:val="22"/>
             </w:rPr>
           </w:pPr>
-          <w:hyperlink w:anchor="_Toc373751177" w:history="1">
+          <w:hyperlink w:anchor="_Toc375235448" w:history="1">
             <w:r>
               <w:rPr>
                 <w:rStyle w:val="Hyperlink"/>
                 <w:noProof/>
               </w:rPr>
-              <w:t>Eyeborg[2]</w:t>
+              <w:t>Ultrasonic Touch</w:t>
             </w:r>
             <w:r>
               <w:rPr>
@@ -1800,7 +2432,7 @@
                 <w:noProof/>
                 <w:webHidden/>
               </w:rPr>
-              <w:instrText xml:space="preserve"> PAGEREF _Toc373751177 \h </w:instrText>
+              <w:instrText xml:space="preserve"> PAGEREF _Toc375235448 \h </w:instrText>
             </w:r>
             <w:r>
               <w:rPr>
@@ -1820,7 +2452,77 @@
                 <w:noProof/>
                 <w:webHidden/>
               </w:rPr>
-              <w:t>9</w:t>
+              <w:t>11</w:t>
+            </w:r>
+            <w:r>
+              <w:rPr>
+                <w:noProof/>
+                <w:webHidden/>
+              </w:rPr>
+              <w:fldChar w:fldCharType="end"/>
+            </w:r>
+          </w:hyperlink>
+        </w:p>
+        <w:p>
+          <w:pPr>
+            <w:pStyle w:val="TOC1"/>
+            <w:tabs>
+              <w:tab w:val="right" w:leader="dot" w:pos="9350"/>
+            </w:tabs>
+            <w:rPr>
+              <w:noProof/>
+              <w:sz w:val="22"/>
+              <w:szCs w:val="22"/>
+            </w:rPr>
+          </w:pPr>
+          <w:hyperlink w:anchor="_Toc375235449" w:history="1">
+            <w:r>
+              <w:rPr>
+                <w:rStyle w:val="Hyperlink"/>
+                <w:noProof/>
+              </w:rPr>
+              <w:t>Timeline (not updated yet)</w:t>
+            </w:r>
+            <w:r>
+              <w:rPr>
+                <w:noProof/>
+                <w:webHidden/>
+              </w:rPr>
+              <w:tab/>
+            </w:r>
+            <w:r>
+              <w:rPr>
+                <w:noProof/>
+                <w:webHidden/>
+              </w:rPr>
+              <w:fldChar w:fldCharType="begin"/>
+            </w:r>
+            <w:r>
+              <w:rPr>
+                <w:noProof/>
+                <w:webHidden/>
+              </w:rPr>
+              <w:instrText xml:space="preserve"> PAGEREF _Toc375235449 \h </w:instrText>
+            </w:r>
+            <w:r>
+              <w:rPr>
+                <w:noProof/>
+                <w:webHidden/>
+              </w:rPr>
+            </w:r>
+            <w:r>
+              <w:rPr>
+                <w:noProof/>
+                <w:webHidden/>
+              </w:rPr>
+              <w:fldChar w:fldCharType="separate"/>
+            </w:r>
+            <w:r>
+              <w:rPr>
+                <w:noProof/>
+                <w:webHidden/>
+              </w:rPr>
+              <w:t>12</w:t>
             </w:r>
             <w:r>
               <w:rPr>
@@ -1843,13 +2545,13 @@
               <w:szCs w:val="22"/>
             </w:rPr>
           </w:pPr>
-          <w:hyperlink w:anchor="_Toc373751178" w:history="1">
+          <w:hyperlink w:anchor="_Toc375235450" w:history="1">
             <w:r>
               <w:rPr>
                 <w:rStyle w:val="Hyperlink"/>
                 <w:noProof/>
               </w:rPr>
-              <w:t>New Senses</w:t>
+              <w:t>Phase One (November - December)</w:t>
             </w:r>
             <w:r>
               <w:rPr>
@@ -1870,7 +2572,7 @@
                 <w:noProof/>
                 <w:webHidden/>
               </w:rPr>
-              <w:instrText xml:space="preserve"> PAGEREF _Toc373751178 \h </w:instrText>
+              <w:instrText xml:space="preserve"> PAGEREF _Toc375235450 \h </w:instrText>
             </w:r>
             <w:r>
               <w:rPr>
@@ -1890,7 +2592,7 @@
                 <w:noProof/>
                 <w:webHidden/>
               </w:rPr>
-              <w:t>9</w:t>
+              <w:t>12</w:t>
             </w:r>
             <w:r>
               <w:rPr>
@@ -1903,7 +2605,7 @@
         </w:p>
         <w:p>
           <w:pPr>
-            <w:pStyle w:val="TOC3"/>
+            <w:pStyle w:val="TOC2"/>
             <w:tabs>
               <w:tab w:val="right" w:leader="dot" w:pos="9350"/>
             </w:tabs>
@@ -1913,21 +2615,13 @@
               <w:szCs w:val="22"/>
             </w:rPr>
           </w:pPr>
-          <w:hyperlink w:anchor="_Toc373751179" w:history="1">
+          <w:hyperlink w:anchor="_Toc375235451" w:history="1">
             <w:r>
               <w:rPr>
                 <w:rStyle w:val="Hyperlink"/>
                 <w:noProof/>
               </w:rPr>
-              <w:t>The F</w:t>
-            </w:r>
-            <w:r>
-              <w:rPr>
-                <w:rStyle w:val="Hyperlink"/>
-                <w:noProof/>
-                <w:shd w:val="clear" w:color="auto" w:fill="FFFFFF"/>
-              </w:rPr>
-              <w:t>eelSpace belt [4]</w:t>
+              <w:t>Phase Two (December 2013 – February 2014)</w:t>
             </w:r>
             <w:r>
               <w:rPr>
@@ -1948,7 +2642,7 @@
                 <w:noProof/>
                 <w:webHidden/>
               </w:rPr>
-              <w:instrText xml:space="preserve"> PAGEREF _Toc373751179 \h </w:instrText>
+              <w:instrText xml:space="preserve"> PAGEREF _Toc375235451 \h </w:instrText>
             </w:r>
             <w:r>
               <w:rPr>
@@ -1968,7 +2662,7 @@
                 <w:noProof/>
                 <w:webHidden/>
               </w:rPr>
-              <w:t>9</w:t>
+              <w:t>12</w:t>
             </w:r>
             <w:r>
               <w:rPr>
@@ -1981,7 +2675,7 @@
         </w:p>
         <w:p>
           <w:pPr>
-            <w:pStyle w:val="TOC3"/>
+            <w:pStyle w:val="TOC2"/>
             <w:tabs>
               <w:tab w:val="right" w:leader="dot" w:pos="9350"/>
             </w:tabs>
@@ -1991,13 +2685,13 @@
               <w:szCs w:val="22"/>
             </w:rPr>
           </w:pPr>
-          <w:hyperlink w:anchor="_Toc373751180" w:history="1">
+          <w:hyperlink w:anchor="_Toc375235452" w:history="1">
             <w:r>
               <w:rPr>
                 <w:rStyle w:val="Hyperlink"/>
                 <w:noProof/>
               </w:rPr>
-              <w:t>Magnet Implant[5]</w:t>
+              <w:t>Phase Three (March 2014)</w:t>
             </w:r>
             <w:r>
               <w:rPr>
@@ -2018,7 +2712,7 @@
                 <w:noProof/>
                 <w:webHidden/>
               </w:rPr>
-              <w:instrText xml:space="preserve"> PAGEREF _Toc373751180 \h </w:instrText>
+              <w:instrText xml:space="preserve"> PAGEREF _Toc375235452 \h </w:instrText>
             </w:r>
             <w:r>
               <w:rPr>
@@ -2038,7 +2732,7 @@
                 <w:noProof/>
                 <w:webHidden/>
               </w:rPr>
-              <w:t>9</w:t>
+              <w:t>12</w:t>
             </w:r>
             <w:r>
               <w:rPr>
@@ -2051,7 +2745,7 @@
         </w:p>
         <w:p>
           <w:pPr>
-            <w:pStyle w:val="TOC3"/>
+            <w:pStyle w:val="TOC2"/>
             <w:tabs>
               <w:tab w:val="right" w:leader="dot" w:pos="9350"/>
             </w:tabs>
@@ -2061,13 +2755,13 @@
               <w:szCs w:val="22"/>
             </w:rPr>
           </w:pPr>
-          <w:hyperlink w:anchor="_Toc373751181" w:history="1">
+          <w:hyperlink w:anchor="_Toc375235453" w:history="1">
             <w:r>
               <w:rPr>
                 <w:rStyle w:val="Hyperlink"/>
                 <w:noProof/>
               </w:rPr>
-              <w:t>Situational Awareness</w:t>
+              <w:t>Phase Four (April - June 2014)</w:t>
             </w:r>
             <w:r>
               <w:rPr>
@@ -2088,7 +2782,7 @@
                 <w:noProof/>
                 <w:webHidden/>
               </w:rPr>
-              <w:instrText xml:space="preserve"> PAGEREF _Toc373751181 \h </w:instrText>
+              <w:instrText xml:space="preserve"> PAGEREF _Toc375235453 \h </w:instrText>
             </w:r>
             <w:r>
               <w:rPr>
@@ -2108,7 +2802,7 @@
                 <w:noProof/>
                 <w:webHidden/>
               </w:rPr>
-              <w:t>10</w:t>
+              <w:t>12</w:t>
             </w:r>
             <w:r>
               <w:rPr>
@@ -2131,13 +2825,13 @@
               <w:szCs w:val="22"/>
             </w:rPr>
           </w:pPr>
-          <w:hyperlink w:anchor="_Toc373751182" w:history="1">
+          <w:hyperlink w:anchor="_Toc375235454" w:history="1">
             <w:r>
               <w:rPr>
                 <w:rStyle w:val="Hyperlink"/>
                 <w:noProof/>
               </w:rPr>
-              <w:t>Research Plan</w:t>
+              <w:t>References</w:t>
             </w:r>
             <w:r>
               <w:rPr>
@@ -2158,7 +2852,7 @@
                 <w:noProof/>
                 <w:webHidden/>
               </w:rPr>
-              <w:instrText xml:space="preserve"> PAGEREF _Toc373751182 \h </w:instrText>
+              <w:instrText xml:space="preserve"> PAGEREF _Toc375235454 \h </w:instrText>
             </w:r>
             <w:r>
               <w:rPr>
@@ -2178,7 +2872,77 @@
                 <w:noProof/>
                 <w:webHidden/>
               </w:rPr>
-              <w:t>11</w:t>
+              <w:t>13</w:t>
+            </w:r>
+            <w:r>
+              <w:rPr>
+                <w:noProof/>
+                <w:webHidden/>
+              </w:rPr>
+              <w:fldChar w:fldCharType="end"/>
+            </w:r>
+          </w:hyperlink>
+        </w:p>
+        <w:p>
+          <w:pPr>
+            <w:pStyle w:val="TOC1"/>
+            <w:tabs>
+              <w:tab w:val="right" w:leader="dot" w:pos="9350"/>
+            </w:tabs>
+            <w:rPr>
+              <w:noProof/>
+              <w:sz w:val="22"/>
+              <w:szCs w:val="22"/>
+            </w:rPr>
+          </w:pPr>
+          <w:hyperlink w:anchor="_Toc375235455" w:history="1">
+            <w:r>
+              <w:rPr>
+                <w:rStyle w:val="Hyperlink"/>
+                <w:noProof/>
+              </w:rPr>
+              <w:t>Bio</w:t>
+            </w:r>
+            <w:r>
+              <w:rPr>
+                <w:noProof/>
+                <w:webHidden/>
+              </w:rPr>
+              <w:tab/>
+            </w:r>
+            <w:r>
+              <w:rPr>
+                <w:noProof/>
+                <w:webHidden/>
+              </w:rPr>
+              <w:fldChar w:fldCharType="begin"/>
+            </w:r>
+            <w:r>
+              <w:rPr>
+                <w:noProof/>
+                <w:webHidden/>
+              </w:rPr>
+              <w:instrText xml:space="preserve"> PAGEREF _Toc375235455 \h </w:instrText>
+            </w:r>
+            <w:r>
+              <w:rPr>
+                <w:noProof/>
+                <w:webHidden/>
+              </w:rPr>
+            </w:r>
+            <w:r>
+              <w:rPr>
+                <w:noProof/>
+                <w:webHidden/>
+              </w:rPr>
+              <w:fldChar w:fldCharType="separate"/>
+            </w:r>
+            <w:r>
+              <w:rPr>
+                <w:noProof/>
+                <w:webHidden/>
+              </w:rPr>
+              <w:t>15</w:t>
             </w:r>
             <w:r>
               <w:rPr>
@@ -2201,13 +2965,13 @@
               <w:szCs w:val="22"/>
             </w:rPr>
           </w:pPr>
-          <w:hyperlink w:anchor="_Toc373751183" w:history="1">
+          <w:hyperlink w:anchor="_Toc375235456" w:history="1">
             <w:r>
               <w:rPr>
                 <w:rStyle w:val="Hyperlink"/>
                 <w:noProof/>
               </w:rPr>
-              <w:t>Proposed Activities</w:t>
+              <w:t>Santiago Eloy Alfaro</w:t>
             </w:r>
             <w:r>
               <w:rPr>
@@ -2228,777 +2992,7 @@
                 <w:noProof/>
                 <w:webHidden/>
               </w:rPr>
-              <w:instrText xml:space="preserve"> PAGEREF _Toc373751183 \h </w:instrText>
-            </w:r>
-            <w:r>
-              <w:rPr>
-                <w:noProof/>
-                <w:webHidden/>
-              </w:rPr>
-            </w:r>
-            <w:r>
-              <w:rPr>
-                <w:noProof/>
-                <w:webHidden/>
-              </w:rPr>
-              <w:fldChar w:fldCharType="separate"/>
-            </w:r>
-            <w:r>
-              <w:rPr>
-                <w:noProof/>
-                <w:webHidden/>
-              </w:rPr>
-              <w:t>11</w:t>
-            </w:r>
-            <w:r>
-              <w:rPr>
-                <w:noProof/>
-                <w:webHidden/>
-              </w:rPr>
-              <w:fldChar w:fldCharType="end"/>
-            </w:r>
-          </w:hyperlink>
-        </w:p>
-        <w:p>
-          <w:pPr>
-            <w:pStyle w:val="TOC3"/>
-            <w:tabs>
-              <w:tab w:val="right" w:leader="dot" w:pos="9350"/>
-            </w:tabs>
-            <w:rPr>
-              <w:noProof/>
-              <w:sz w:val="22"/>
-              <w:szCs w:val="22"/>
-            </w:rPr>
-          </w:pPr>
-          <w:hyperlink w:anchor="_Toc373751184" w:history="1">
-            <w:r>
-              <w:rPr>
-                <w:rStyle w:val="Hyperlink"/>
-                <w:noProof/>
-              </w:rPr>
-              <w:t>Indoor Navigation</w:t>
-            </w:r>
-            <w:r>
-              <w:rPr>
-                <w:noProof/>
-                <w:webHidden/>
-              </w:rPr>
-              <w:tab/>
-            </w:r>
-            <w:r>
-              <w:rPr>
-                <w:noProof/>
-                <w:webHidden/>
-              </w:rPr>
-              <w:fldChar w:fldCharType="begin"/>
-            </w:r>
-            <w:r>
-              <w:rPr>
-                <w:noProof/>
-                <w:webHidden/>
-              </w:rPr>
-              <w:instrText xml:space="preserve"> PAGEREF _Toc373751184 \h </w:instrText>
-            </w:r>
-            <w:r>
-              <w:rPr>
-                <w:noProof/>
-                <w:webHidden/>
-              </w:rPr>
-            </w:r>
-            <w:r>
-              <w:rPr>
-                <w:noProof/>
-                <w:webHidden/>
-              </w:rPr>
-              <w:fldChar w:fldCharType="separate"/>
-            </w:r>
-            <w:r>
-              <w:rPr>
-                <w:noProof/>
-                <w:webHidden/>
-              </w:rPr>
-              <w:t>12</w:t>
-            </w:r>
-            <w:r>
-              <w:rPr>
-                <w:noProof/>
-                <w:webHidden/>
-              </w:rPr>
-              <w:fldChar w:fldCharType="end"/>
-            </w:r>
-          </w:hyperlink>
-        </w:p>
-        <w:p>
-          <w:pPr>
-            <w:pStyle w:val="TOC3"/>
-            <w:tabs>
-              <w:tab w:val="right" w:leader="dot" w:pos="9350"/>
-            </w:tabs>
-            <w:rPr>
-              <w:noProof/>
-              <w:sz w:val="22"/>
-              <w:szCs w:val="22"/>
-            </w:rPr>
-          </w:pPr>
-          <w:hyperlink w:anchor="_Toc373751185" w:history="1">
-            <w:r>
-              <w:rPr>
-                <w:rStyle w:val="Hyperlink"/>
-                <w:noProof/>
-              </w:rPr>
-              <w:t>Poker Game</w:t>
-            </w:r>
-            <w:r>
-              <w:rPr>
-                <w:noProof/>
-                <w:webHidden/>
-              </w:rPr>
-              <w:tab/>
-            </w:r>
-            <w:r>
-              <w:rPr>
-                <w:noProof/>
-                <w:webHidden/>
-              </w:rPr>
-              <w:fldChar w:fldCharType="begin"/>
-            </w:r>
-            <w:r>
-              <w:rPr>
-                <w:noProof/>
-                <w:webHidden/>
-              </w:rPr>
-              <w:instrText xml:space="preserve"> PAGEREF _Toc373751185 \h </w:instrText>
-            </w:r>
-            <w:r>
-              <w:rPr>
-                <w:noProof/>
-                <w:webHidden/>
-              </w:rPr>
-            </w:r>
-            <w:r>
-              <w:rPr>
-                <w:noProof/>
-                <w:webHidden/>
-              </w:rPr>
-              <w:fldChar w:fldCharType="separate"/>
-            </w:r>
-            <w:r>
-              <w:rPr>
-                <w:noProof/>
-                <w:webHidden/>
-              </w:rPr>
-              <w:t>12</w:t>
-            </w:r>
-            <w:r>
-              <w:rPr>
-                <w:noProof/>
-                <w:webHidden/>
-              </w:rPr>
-              <w:fldChar w:fldCharType="end"/>
-            </w:r>
-          </w:hyperlink>
-        </w:p>
-        <w:p>
-          <w:pPr>
-            <w:pStyle w:val="TOC3"/>
-            <w:tabs>
-              <w:tab w:val="right" w:leader="dot" w:pos="9350"/>
-            </w:tabs>
-            <w:rPr>
-              <w:noProof/>
-              <w:sz w:val="22"/>
-              <w:szCs w:val="22"/>
-            </w:rPr>
-          </w:pPr>
-          <w:hyperlink w:anchor="_Toc373751186" w:history="1">
-            <w:r>
-              <w:rPr>
-                <w:rStyle w:val="Hyperlink"/>
-                <w:noProof/>
-              </w:rPr>
-              <w:t>Ultrasonic Touch</w:t>
-            </w:r>
-            <w:r>
-              <w:rPr>
-                <w:noProof/>
-                <w:webHidden/>
-              </w:rPr>
-              <w:tab/>
-            </w:r>
-            <w:r>
-              <w:rPr>
-                <w:noProof/>
-                <w:webHidden/>
-              </w:rPr>
-              <w:fldChar w:fldCharType="begin"/>
-            </w:r>
-            <w:r>
-              <w:rPr>
-                <w:noProof/>
-                <w:webHidden/>
-              </w:rPr>
-              <w:instrText xml:space="preserve"> PAGEREF _Toc373751186 \h </w:instrText>
-            </w:r>
-            <w:r>
-              <w:rPr>
-                <w:noProof/>
-                <w:webHidden/>
-              </w:rPr>
-            </w:r>
-            <w:r>
-              <w:rPr>
-                <w:noProof/>
-                <w:webHidden/>
-              </w:rPr>
-              <w:fldChar w:fldCharType="separate"/>
-            </w:r>
-            <w:r>
-              <w:rPr>
-                <w:noProof/>
-                <w:webHidden/>
-              </w:rPr>
-              <w:t>12</w:t>
-            </w:r>
-            <w:r>
-              <w:rPr>
-                <w:noProof/>
-                <w:webHidden/>
-              </w:rPr>
-              <w:fldChar w:fldCharType="end"/>
-            </w:r>
-          </w:hyperlink>
-        </w:p>
-        <w:p>
-          <w:pPr>
-            <w:pStyle w:val="TOC1"/>
-            <w:tabs>
-              <w:tab w:val="right" w:leader="dot" w:pos="9350"/>
-            </w:tabs>
-            <w:rPr>
-              <w:noProof/>
-              <w:sz w:val="22"/>
-              <w:szCs w:val="22"/>
-            </w:rPr>
-          </w:pPr>
-          <w:hyperlink w:anchor="_Toc373751187" w:history="1">
-            <w:r>
-              <w:rPr>
-                <w:rStyle w:val="Hyperlink"/>
-                <w:noProof/>
-              </w:rPr>
-              <w:t>Timeline</w:t>
-            </w:r>
-            <w:r>
-              <w:rPr>
-                <w:noProof/>
-                <w:webHidden/>
-              </w:rPr>
-              <w:tab/>
-            </w:r>
-            <w:r>
-              <w:rPr>
-                <w:noProof/>
-                <w:webHidden/>
-              </w:rPr>
-              <w:fldChar w:fldCharType="begin"/>
-            </w:r>
-            <w:r>
-              <w:rPr>
-                <w:noProof/>
-                <w:webHidden/>
-              </w:rPr>
-              <w:instrText xml:space="preserve"> PAGEREF _Toc373751187 \h </w:instrText>
-            </w:r>
-            <w:r>
-              <w:rPr>
-                <w:noProof/>
-                <w:webHidden/>
-              </w:rPr>
-            </w:r>
-            <w:r>
-              <w:rPr>
-                <w:noProof/>
-                <w:webHidden/>
-              </w:rPr>
-              <w:fldChar w:fldCharType="separate"/>
-            </w:r>
-            <w:r>
-              <w:rPr>
-                <w:noProof/>
-                <w:webHidden/>
-              </w:rPr>
-              <w:t>13</w:t>
-            </w:r>
-            <w:r>
-              <w:rPr>
-                <w:noProof/>
-                <w:webHidden/>
-              </w:rPr>
-              <w:fldChar w:fldCharType="end"/>
-            </w:r>
-          </w:hyperlink>
-        </w:p>
-        <w:p>
-          <w:pPr>
-            <w:pStyle w:val="TOC2"/>
-            <w:tabs>
-              <w:tab w:val="right" w:leader="dot" w:pos="9350"/>
-            </w:tabs>
-            <w:rPr>
-              <w:noProof/>
-              <w:sz w:val="22"/>
-              <w:szCs w:val="22"/>
-            </w:rPr>
-          </w:pPr>
-          <w:hyperlink w:anchor="_Toc373751188" w:history="1">
-            <w:r>
-              <w:rPr>
-                <w:rStyle w:val="Hyperlink"/>
-                <w:noProof/>
-              </w:rPr>
-              <w:t>Phase One (November - December)</w:t>
-            </w:r>
-            <w:r>
-              <w:rPr>
-                <w:noProof/>
-                <w:webHidden/>
-              </w:rPr>
-              <w:tab/>
-            </w:r>
-            <w:r>
-              <w:rPr>
-                <w:noProof/>
-                <w:webHidden/>
-              </w:rPr>
-              <w:fldChar w:fldCharType="begin"/>
-            </w:r>
-            <w:r>
-              <w:rPr>
-                <w:noProof/>
-                <w:webHidden/>
-              </w:rPr>
-              <w:instrText xml:space="preserve"> PAGEREF _Toc373751188 \h </w:instrText>
-            </w:r>
-            <w:r>
-              <w:rPr>
-                <w:noProof/>
-                <w:webHidden/>
-              </w:rPr>
-            </w:r>
-            <w:r>
-              <w:rPr>
-                <w:noProof/>
-                <w:webHidden/>
-              </w:rPr>
-              <w:fldChar w:fldCharType="separate"/>
-            </w:r>
-            <w:r>
-              <w:rPr>
-                <w:noProof/>
-                <w:webHidden/>
-              </w:rPr>
-              <w:t>13</w:t>
-            </w:r>
-            <w:r>
-              <w:rPr>
-                <w:noProof/>
-                <w:webHidden/>
-              </w:rPr>
-              <w:fldChar w:fldCharType="end"/>
-            </w:r>
-          </w:hyperlink>
-        </w:p>
-        <w:p>
-          <w:pPr>
-            <w:pStyle w:val="TOC2"/>
-            <w:tabs>
-              <w:tab w:val="right" w:leader="dot" w:pos="9350"/>
-            </w:tabs>
-            <w:rPr>
-              <w:noProof/>
-              <w:sz w:val="22"/>
-              <w:szCs w:val="22"/>
-            </w:rPr>
-          </w:pPr>
-          <w:hyperlink w:anchor="_Toc373751189" w:history="1">
-            <w:r>
-              <w:rPr>
-                <w:rStyle w:val="Hyperlink"/>
-                <w:noProof/>
-              </w:rPr>
-              <w:t>Phase Two (December 2013 – February 2014)</w:t>
-            </w:r>
-            <w:r>
-              <w:rPr>
-                <w:noProof/>
-                <w:webHidden/>
-              </w:rPr>
-              <w:tab/>
-            </w:r>
-            <w:r>
-              <w:rPr>
-                <w:noProof/>
-                <w:webHidden/>
-              </w:rPr>
-              <w:fldChar w:fldCharType="begin"/>
-            </w:r>
-            <w:r>
-              <w:rPr>
-                <w:noProof/>
-                <w:webHidden/>
-              </w:rPr>
-              <w:instrText xml:space="preserve"> PAGEREF _Toc373751189 \h </w:instrText>
-            </w:r>
-            <w:r>
-              <w:rPr>
-                <w:noProof/>
-                <w:webHidden/>
-              </w:rPr>
-            </w:r>
-            <w:r>
-              <w:rPr>
-                <w:noProof/>
-                <w:webHidden/>
-              </w:rPr>
-              <w:fldChar w:fldCharType="separate"/>
-            </w:r>
-            <w:r>
-              <w:rPr>
-                <w:noProof/>
-                <w:webHidden/>
-              </w:rPr>
-              <w:t>13</w:t>
-            </w:r>
-            <w:r>
-              <w:rPr>
-                <w:noProof/>
-                <w:webHidden/>
-              </w:rPr>
-              <w:fldChar w:fldCharType="end"/>
-            </w:r>
-          </w:hyperlink>
-        </w:p>
-        <w:p>
-          <w:pPr>
-            <w:pStyle w:val="TOC2"/>
-            <w:tabs>
-              <w:tab w:val="right" w:leader="dot" w:pos="9350"/>
-            </w:tabs>
-            <w:rPr>
-              <w:noProof/>
-              <w:sz w:val="22"/>
-              <w:szCs w:val="22"/>
-            </w:rPr>
-          </w:pPr>
-          <w:hyperlink w:anchor="_Toc373751190" w:history="1">
-            <w:r>
-              <w:rPr>
-                <w:rStyle w:val="Hyperlink"/>
-                <w:noProof/>
-              </w:rPr>
-              <w:t>Phase Three (March 2014)</w:t>
-            </w:r>
-            <w:r>
-              <w:rPr>
-                <w:noProof/>
-                <w:webHidden/>
-              </w:rPr>
-              <w:tab/>
-            </w:r>
-            <w:r>
-              <w:rPr>
-                <w:noProof/>
-                <w:webHidden/>
-              </w:rPr>
-              <w:fldChar w:fldCharType="begin"/>
-            </w:r>
-            <w:r>
-              <w:rPr>
-                <w:noProof/>
-                <w:webHidden/>
-              </w:rPr>
-              <w:instrText xml:space="preserve"> PAGEREF _Toc373751190 \h </w:instrText>
-            </w:r>
-            <w:r>
-              <w:rPr>
-                <w:noProof/>
-                <w:webHidden/>
-              </w:rPr>
-            </w:r>
-            <w:r>
-              <w:rPr>
-                <w:noProof/>
-                <w:webHidden/>
-              </w:rPr>
-              <w:fldChar w:fldCharType="separate"/>
-            </w:r>
-            <w:r>
-              <w:rPr>
-                <w:noProof/>
-                <w:webHidden/>
-              </w:rPr>
-              <w:t>13</w:t>
-            </w:r>
-            <w:r>
-              <w:rPr>
-                <w:noProof/>
-                <w:webHidden/>
-              </w:rPr>
-              <w:fldChar w:fldCharType="end"/>
-            </w:r>
-          </w:hyperlink>
-        </w:p>
-        <w:p>
-          <w:pPr>
-            <w:pStyle w:val="TOC2"/>
-            <w:tabs>
-              <w:tab w:val="right" w:leader="dot" w:pos="9350"/>
-            </w:tabs>
-            <w:rPr>
-              <w:noProof/>
-              <w:sz w:val="22"/>
-              <w:szCs w:val="22"/>
-            </w:rPr>
-          </w:pPr>
-          <w:hyperlink w:anchor="_Toc373751191" w:history="1">
-            <w:r>
-              <w:rPr>
-                <w:rStyle w:val="Hyperlink"/>
-                <w:noProof/>
-              </w:rPr>
-              <w:t>Phase Four (April - June 2014)</w:t>
-            </w:r>
-            <w:r>
-              <w:rPr>
-                <w:noProof/>
-                <w:webHidden/>
-              </w:rPr>
-              <w:tab/>
-            </w:r>
-            <w:r>
-              <w:rPr>
-                <w:noProof/>
-                <w:webHidden/>
-              </w:rPr>
-              <w:fldChar w:fldCharType="begin"/>
-            </w:r>
-            <w:r>
-              <w:rPr>
-                <w:noProof/>
-                <w:webHidden/>
-              </w:rPr>
-              <w:instrText xml:space="preserve"> PAGEREF _Toc373751191 \h </w:instrText>
-            </w:r>
-            <w:r>
-              <w:rPr>
-                <w:noProof/>
-                <w:webHidden/>
-              </w:rPr>
-            </w:r>
-            <w:r>
-              <w:rPr>
-                <w:noProof/>
-                <w:webHidden/>
-              </w:rPr>
-              <w:fldChar w:fldCharType="separate"/>
-            </w:r>
-            <w:r>
-              <w:rPr>
-                <w:noProof/>
-                <w:webHidden/>
-              </w:rPr>
-              <w:t>13</w:t>
-            </w:r>
-            <w:r>
-              <w:rPr>
-                <w:noProof/>
-                <w:webHidden/>
-              </w:rPr>
-              <w:fldChar w:fldCharType="end"/>
-            </w:r>
-          </w:hyperlink>
-        </w:p>
-        <w:p>
-          <w:pPr>
-            <w:pStyle w:val="TOC1"/>
-            <w:tabs>
-              <w:tab w:val="right" w:leader="dot" w:pos="9350"/>
-            </w:tabs>
-            <w:rPr>
-              <w:noProof/>
-              <w:sz w:val="22"/>
-              <w:szCs w:val="22"/>
-            </w:rPr>
-          </w:pPr>
-          <w:hyperlink w:anchor="_Toc373751192" w:history="1">
-            <w:r>
-              <w:rPr>
-                <w:rStyle w:val="Hyperlink"/>
-                <w:noProof/>
-              </w:rPr>
-              <w:t>References</w:t>
-            </w:r>
-            <w:r>
-              <w:rPr>
-                <w:noProof/>
-                <w:webHidden/>
-              </w:rPr>
-              <w:tab/>
-            </w:r>
-            <w:r>
-              <w:rPr>
-                <w:noProof/>
-                <w:webHidden/>
-              </w:rPr>
-              <w:fldChar w:fldCharType="begin"/>
-            </w:r>
-            <w:r>
-              <w:rPr>
-                <w:noProof/>
-                <w:webHidden/>
-              </w:rPr>
-              <w:instrText xml:space="preserve"> PAGEREF _Toc373751192 \h </w:instrText>
-            </w:r>
-            <w:r>
-              <w:rPr>
-                <w:noProof/>
-                <w:webHidden/>
-              </w:rPr>
-            </w:r>
-            <w:r>
-              <w:rPr>
-                <w:noProof/>
-                <w:webHidden/>
-              </w:rPr>
-              <w:fldChar w:fldCharType="separate"/>
-            </w:r>
-            <w:r>
-              <w:rPr>
-                <w:noProof/>
-                <w:webHidden/>
-              </w:rPr>
-              <w:t>14</w:t>
-            </w:r>
-            <w:r>
-              <w:rPr>
-                <w:noProof/>
-                <w:webHidden/>
-              </w:rPr>
-              <w:fldChar w:fldCharType="end"/>
-            </w:r>
-          </w:hyperlink>
-        </w:p>
-        <w:p>
-          <w:pPr>
-            <w:pStyle w:val="TOC1"/>
-            <w:tabs>
-              <w:tab w:val="right" w:leader="dot" w:pos="9350"/>
-            </w:tabs>
-            <w:rPr>
-              <w:noProof/>
-              <w:sz w:val="22"/>
-              <w:szCs w:val="22"/>
-            </w:rPr>
-          </w:pPr>
-          <w:hyperlink w:anchor="_Toc373751193" w:history="1">
-            <w:r>
-              <w:rPr>
-                <w:rStyle w:val="Hyperlink"/>
-                <w:noProof/>
-              </w:rPr>
-              <w:t>Bio</w:t>
-            </w:r>
-            <w:r>
-              <w:rPr>
-                <w:noProof/>
-                <w:webHidden/>
-              </w:rPr>
-              <w:tab/>
-            </w:r>
-            <w:r>
-              <w:rPr>
-                <w:noProof/>
-                <w:webHidden/>
-              </w:rPr>
-              <w:fldChar w:fldCharType="begin"/>
-            </w:r>
-            <w:r>
-              <w:rPr>
-                <w:noProof/>
-                <w:webHidden/>
-              </w:rPr>
-              <w:instrText xml:space="preserve"> PAGEREF _Toc373751193 \h </w:instrText>
-            </w:r>
-            <w:r>
-              <w:rPr>
-                <w:noProof/>
-                <w:webHidden/>
-              </w:rPr>
-            </w:r>
-            <w:r>
-              <w:rPr>
-                <w:noProof/>
-                <w:webHidden/>
-              </w:rPr>
-              <w:fldChar w:fldCharType="separate"/>
-            </w:r>
-            <w:r>
-              <w:rPr>
-                <w:noProof/>
-                <w:webHidden/>
-              </w:rPr>
-              <w:t>15</w:t>
-            </w:r>
-            <w:r>
-              <w:rPr>
-                <w:noProof/>
-                <w:webHidden/>
-              </w:rPr>
-              <w:fldChar w:fldCharType="end"/>
-            </w:r>
-          </w:hyperlink>
-        </w:p>
-        <w:p>
-          <w:pPr>
-            <w:pStyle w:val="TOC2"/>
-            <w:tabs>
-              <w:tab w:val="right" w:leader="dot" w:pos="9350"/>
-            </w:tabs>
-            <w:rPr>
-              <w:noProof/>
-              <w:sz w:val="22"/>
-              <w:szCs w:val="22"/>
-            </w:rPr>
-          </w:pPr>
-          <w:hyperlink w:anchor="_Toc373751194" w:history="1">
-            <w:r>
-              <w:rPr>
-                <w:rStyle w:val="Hyperlink"/>
-                <w:noProof/>
-              </w:rPr>
-              <w:t>Santiago Eloy Alfaro</w:t>
-            </w:r>
-            <w:r>
-              <w:rPr>
-                <w:noProof/>
-                <w:webHidden/>
-              </w:rPr>
-              <w:tab/>
-            </w:r>
-            <w:r>
-              <w:rPr>
-                <w:noProof/>
-                <w:webHidden/>
-              </w:rPr>
-              <w:fldChar w:fldCharType="begin"/>
-            </w:r>
-            <w:r>
-              <w:rPr>
-                <w:noProof/>
-                <w:webHidden/>
-              </w:rPr>
-              <w:instrText xml:space="preserve"> PAGEREF _Toc373751194 \h </w:instrText>
+              <w:instrText xml:space="preserve"> PAGEREF _Toc375235456 \h </w:instrText>
             </w:r>
             <w:r>
               <w:rPr>
@@ -3050,12 +3044,12 @@
       <w:pPr>
         <w:pStyle w:val="Heading1"/>
       </w:pPr>
-      <w:bookmarkStart w:id="2" w:name="_Toc373751166"/>
+      <w:bookmarkStart w:id="3" w:name="_Toc375235428"/>
       <w:r>
         <w:lastRenderedPageBreak/>
         <w:t>Abstract</w:t>
       </w:r>
-      <w:bookmarkEnd w:id="2"/>
+      <w:bookmarkEnd w:id="3"/>
     </w:p>
     <w:p>
       <w:r>
@@ -3118,13 +3112,12 @@
       <w:pPr>
         <w:pStyle w:val="Heading1"/>
       </w:pPr>
-      <w:bookmarkStart w:id="3" w:name="_Toc373751174"/>
-      <w:bookmarkStart w:id="4" w:name="_Toc373751167"/>
+      <w:bookmarkStart w:id="4" w:name="_Toc375235429"/>
       <w:r>
         <w:lastRenderedPageBreak/>
         <w:t>Background</w:t>
       </w:r>
-      <w:bookmarkEnd w:id="3"/>
+      <w:bookmarkEnd w:id="4"/>
     </w:p>
     <w:p>
       <w:r>
@@ -3149,9 +3142,11 @@
       <w:pPr>
         <w:pStyle w:val="Heading2"/>
       </w:pPr>
+      <w:bookmarkStart w:id="5" w:name="_Toc375235430"/>
       <w:r>
         <w:t>Thermal Interfacing</w:t>
       </w:r>
+      <w:bookmarkEnd w:id="5"/>
     </w:p>
     <w:p>
       <w:r>
@@ -3236,6 +3231,7 @@
       <w:pPr>
         <w:pStyle w:val="Heading2"/>
       </w:pPr>
+      <w:bookmarkStart w:id="6" w:name="_Toc375235431"/>
       <w:proofErr w:type="spellStart"/>
       <w:r>
         <w:t>Vibrotactile</w:t>
@@ -3244,6 +3240,7 @@
       <w:r>
         <w:t xml:space="preserve"> Interfacing</w:t>
       </w:r>
+      <w:bookmarkEnd w:id="6"/>
     </w:p>
     <w:p>
       <w:r>
@@ -3324,9 +3321,11 @@
       <w:pPr>
         <w:pStyle w:val="Heading2"/>
       </w:pPr>
+      <w:bookmarkStart w:id="7" w:name="_Toc375235432"/>
       <w:r>
         <w:t>Mobile Communication</w:t>
       </w:r>
+      <w:bookmarkEnd w:id="7"/>
     </w:p>
     <w:p>
       <w:proofErr w:type="spellStart"/>
@@ -3361,22 +3360,7 @@
         <w:fldChar w:fldCharType="end"/>
       </w:r>
       <w:r>
-        <w:t xml:space="preserve"> a system that gives a handset the ability to detect a user’s arousal level </w:t>
-      </w:r>
-      <w:r>
-        <w:t xml:space="preserve">through GSR sensors </w:t>
-      </w:r>
-      <w:r>
-        <w:t xml:space="preserve">and transmit it to </w:t>
-      </w:r>
-      <w:r>
-        <w:t xml:space="preserve">another </w:t>
-      </w:r>
-      <w:r>
-        <w:t>user as hot or cold sensations in the hand.</w:t>
-      </w:r>
-      <w:r>
-        <w:t xml:space="preserve"> Similarly </w:t>
+        <w:t xml:space="preserve"> a system that gives a handset the ability to detect a user’s arousal level through GSR sensors and transmit it to another user as hot or cold sensations in the hand. Similarly </w:t>
       </w:r>
       <w:proofErr w:type="spellStart"/>
       <w:r>
@@ -3435,11 +3419,11 @@
       <w:pPr>
         <w:pStyle w:val="Heading2"/>
       </w:pPr>
-      <w:bookmarkStart w:id="5" w:name="_Toc373751175"/>
+      <w:bookmarkStart w:id="8" w:name="_Toc375235433"/>
       <w:r>
         <w:t>Sensory Substitution</w:t>
       </w:r>
-      <w:bookmarkEnd w:id="5"/>
+      <w:bookmarkEnd w:id="8"/>
     </w:p>
     <w:p>
       <w:r>
@@ -3451,7 +3435,6 @@
       <w:r>
         <w:t xml:space="preserve"> are all things our bodies can perceive but by using a sensor and translating the information to a coded visual form we add the ability of greater accuracy and universal understanding.</w:t>
       </w:r>
-      <w:bookmarkStart w:id="6" w:name="_Toc373751176"/>
       <w:r>
         <w:t xml:space="preserve"> </w:t>
       </w:r>
@@ -3469,7 +3452,6 @@
       <w:r>
         <w:fldChar w:fldCharType="separate"/>
       </w:r>
-      <w:bookmarkEnd w:id="6"/>
       <w:r>
         <w:rPr>
           <w:noProof/>
@@ -3489,130 +3471,318 @@
         <w:lastRenderedPageBreak/>
         <w:t>signals that are felt on the tongue.</w:t>
       </w:r>
-      <w:bookmarkStart w:id="7" w:name="_Toc373751177"/>
+      <w:r>
+        <w:t xml:space="preserve"> The artist </w:t>
+      </w:r>
+      <w:r>
+        <w:rPr>
+          <w:shd w:val="clear" w:color="auto" w:fill="FFFFFF"/>
+        </w:rPr>
+        <w:t xml:space="preserve">Neil </w:t>
+      </w:r>
+      <w:proofErr w:type="spellStart"/>
+      <w:r>
+        <w:rPr>
+          <w:shd w:val="clear" w:color="auto" w:fill="FFFFFF"/>
+        </w:rPr>
+        <w:t>Harbisson</w:t>
+      </w:r>
+      <w:proofErr w:type="spellEnd"/>
+      <w:r>
+        <w:rPr>
+          <w:shd w:val="clear" w:color="auto" w:fill="FFFFFF"/>
+        </w:rPr>
+        <w:t xml:space="preserve"> and his team have developed</w:t>
+      </w:r>
       <w:r>
         <w:t xml:space="preserve"> </w:t>
       </w:r>
-      <w:r>
-        <w:t xml:space="preserve">The artist </w:t>
+      <w:proofErr w:type="spellStart"/>
+      <w:r>
+        <w:t>Eyeborg</w:t>
+      </w:r>
+      <w:proofErr w:type="spellEnd"/>
+      <w:r>
+        <w:fldChar w:fldCharType="begin" w:fldLock="1"/>
+      </w:r>
+      <w:r>
+        <w:instrText>ADDIN CSL_CITATION { "citationItems" : [ { "id" : "ITEM-1", "itemData" : { "author" : [ { "dropping-particle" : "", "family" : "Peng", "given" : "Junyao", "non-dropping-particle" : "", "parse-names" : false, "suffix" : "" }, { "dropping-particle" : "", "family" : "Seymour", "given" : "Sabine", "non-dropping-particle" : "", "parse-names" : false, "suffix" : "" } ], "id" : "ITEM-1", "issued" : { "date-parts" : [ [ "0" ] ] }, "title" : "Envisioning the Cyborg in the 21st Century and Beyond", "type" : "article-journal" }, "uris" : [ "http://www.mendeley.com/documents/?uuid=a0e24eb8-38ff-44be-9dd0-56fe6ae697b3" ] } ], "mendeley" : { "previouslyFormattedCitation" : "[10]" }, "properties" : { "noteIndex" : 0 }, "schema" : "https://github.com/citation-style-language/schema/raw/master/csl-citation.json" }</w:instrText>
+      </w:r>
+      <w:r>
+        <w:fldChar w:fldCharType="separate"/>
+      </w:r>
+      <w:r>
+        <w:rPr>
+          <w:noProof/>
+        </w:rPr>
+        <w:t>[10]</w:t>
+      </w:r>
+      <w:r>
+        <w:fldChar w:fldCharType="end"/>
+      </w:r>
+      <w:r>
+        <w:t xml:space="preserve"> so that Neil, who is completely color-blind, can </w:t>
       </w:r>
       <w:r>
         <w:rPr>
           <w:shd w:val="clear" w:color="auto" w:fill="FFFFFF"/>
         </w:rPr>
-        <w:t xml:space="preserve">Neil </w:t>
+        <w:t xml:space="preserve">use </w:t>
+      </w:r>
+      <w:r>
+        <w:rPr>
+          <w:shd w:val="clear" w:color="auto" w:fill="FFFFFF"/>
+        </w:rPr>
+        <w:t>this</w:t>
+      </w:r>
+      <w:r>
+        <w:rPr>
+          <w:shd w:val="clear" w:color="auto" w:fill="FFFFFF"/>
+        </w:rPr>
+        <w:t xml:space="preserve"> device </w:t>
+      </w:r>
+      <w:r>
+        <w:rPr>
+          <w:shd w:val="clear" w:color="auto" w:fill="FFFFFF"/>
+        </w:rPr>
+        <w:t>to capture</w:t>
+      </w:r>
+      <w:r>
+        <w:rPr>
+          <w:shd w:val="clear" w:color="auto" w:fill="FFFFFF"/>
+        </w:rPr>
+        <w:t xml:space="preserve"> color information through a camer</w:t>
+      </w:r>
+      <w:r>
+        <w:rPr>
+          <w:shd w:val="clear" w:color="auto" w:fill="FFFFFF"/>
+        </w:rPr>
+        <w:t>a on his forehead and translate</w:t>
+      </w:r>
+      <w:r>
+        <w:rPr>
+          <w:shd w:val="clear" w:color="auto" w:fill="FFFFFF"/>
+        </w:rPr>
+        <w:t xml:space="preserve"> it to sound he hears through bone conduction.</w:t>
+      </w:r>
+    </w:p>
+    <w:p>
+      <w:pPr>
+        <w:pStyle w:val="Heading2"/>
+      </w:pPr>
+      <w:bookmarkStart w:id="9" w:name="_Toc375235434"/>
+      <w:r>
+        <w:t>New Senses</w:t>
+      </w:r>
+      <w:bookmarkEnd w:id="9"/>
+    </w:p>
+    <w:p>
+      <w:r>
+        <w:t xml:space="preserve">Another big area in this field is creating completely new senses. Mostly out of curiosity, adding a new sense to our repertoire changes the way we understand and interact with the world. If the </w:t>
       </w:r>
       <w:proofErr w:type="spellStart"/>
       <w:r>
+        <w:t>Umwelt</w:t>
+      </w:r>
+      <w:proofErr w:type="spellEnd"/>
+      <w:r>
+        <w:fldChar w:fldCharType="begin" w:fldLock="1"/>
+      </w:r>
+      <w:r>
+        <w:instrText>ADDIN CSL_CITATION { "citationItems" : [ { "id" : "ITEM-1", "itemData" : { "author" : [ { "dropping-particle" : "von", "family" : "Uexkull", "given" : "Jakob", "non-dropping-particle" : "", "parse-names" : false, "suffix" : "" } ], "id" : "ITEM-1", "issued" : { "date-parts" : [ [ "2010" ] ] }, "page" : "248", "publisher" : "Univ Of Minnesota Press", "title" : "A Foray into the Worlds of Animals and Humans: with A Theory of Meaning (Posthumanities)", "type" : "book" }, "uris" : [ "http://www.mendeley.com/documents/?uuid=bc401230-cfb4-4222-8980-5e53c85bf9e1" ] } ], "mendeley" : { "previouslyFormattedCitation" : "[11]" }, "properties" : { "noteIndex" : 0 }, "schema" : "https://github.com/citation-style-language/schema/raw/master/csl-citation.json" }</w:instrText>
+      </w:r>
+      <w:r>
+        <w:fldChar w:fldCharType="separate"/>
+      </w:r>
+      <w:r>
+        <w:rPr>
+          <w:noProof/>
+        </w:rPr>
+        <w:t>[11]</w:t>
+      </w:r>
+      <w:r>
+        <w:fldChar w:fldCharType="end"/>
+      </w:r>
+      <w:r>
+        <w:t xml:space="preserve"> theory shows how every creature can only understand the world through the affordances of its senses, then creating new senses should open up completely new world perspectives for humans.</w:t>
+      </w:r>
+      <w:r>
+        <w:t xml:space="preserve"> </w:t>
+      </w:r>
+      <w:r>
+        <w:t xml:space="preserve">The </w:t>
+      </w:r>
+      <w:proofErr w:type="spellStart"/>
+      <w:r>
+        <w:t>F</w:t>
+      </w:r>
+      <w:r>
         <w:rPr>
           <w:shd w:val="clear" w:color="auto" w:fill="FFFFFF"/>
         </w:rPr>
-        <w:t>Harbisson</w:t>
+        <w:t>eelSpace</w:t>
       </w:r>
       <w:proofErr w:type="spellEnd"/>
       <w:r>
         <w:rPr>
           <w:shd w:val="clear" w:color="auto" w:fill="FFFFFF"/>
         </w:rPr>
-        <w:t xml:space="preserve"> and his team have developed</w:t>
+        <w:fldChar w:fldCharType="begin" w:fldLock="1"/>
+      </w:r>
+      <w:r>
+        <w:rPr>
+          <w:shd w:val="clear" w:color="auto" w:fill="FFFFFF"/>
+        </w:rPr>
+        <w:instrText>ADDIN CSL_CITATION { "citationItems" : [ { "id" : "ITEM-1", "itemData" : { "ISSN" : "1741-2560", "abstract" : "Rapid advances in neuroscience have sparked numerous efforts to study the neural correlate of consciousness. Prominent subjects include higher sensory area, distributed assemblies bound by synchronization of neuronal activity and neurons in specific cortical laminae. In contrast, it has been suggested that the quality of sensory awareness is determined by systematic change of afferent signals resulting from behaviour and knowledge thereof. Support for such skill-based theories of perception is provided by experiments on sensory substitution. Here, we pursue this line of thought and create new sensorimotor contingencies and, hence, a new quality of perception. Adult subjects received orientation information, obtained by a magnetic compass, via vibrotactile stimulation around the waist. After six weeks of training we evaluated integration of the new input by a battery of tests. The results indicate that the sensory information provided by the belt (1) is processed and boosts performance, (2) if inconsistent with other sensory signals leads to variable performance, (3) does interact with the vestibular nystagmus and (4) in half of the experimental subjects leads to qualitative changes of sensory experience. These data support the hypothesis that new sensorimotor contingencies can be learned and integrated into behaviour and affect perceptual experience.", "author" : [ { "dropping-particle" : "", "family" : "Nagel", "given" : "Saskia K", "non-dropping-particle" : "", "parse-names" : false, "suffix" : "" }, { "dropping-particle" : "", "family" : "Carl", "given" : "Christine", "non-dropping-particle" : "", "parse-names" : false, "suffix" : "" }, { "dropping-particle" : "", "family" : "Kringe", "given" : "Tobias", "non-dropping-particle" : "", "parse-names" : false, "suffix" : "" }, { "dropping-particle" : "", "family" : "M\u00e4rtin", "given" : "Robert", "non-dropping-particle" : "", "parse-names" : false, "suffix" : "" }, { "dropping-particle" : "", "family" : "K\u00f6nig", "given" : "Peter", "non-dropping-particle" : "", "parse-names" : false, "suffix" : "" } ], "container-title" : "Journal of neural engineering", "id" : "ITEM-1", "issue" : "4", "issued" : { "date-parts" : [ [ "2005", "12", "1" ] ] }, "page" : "R13-26", "publisher" : "IOP Publishing", "title" : "Beyond sensory substitution--learning the sixth sense.", "type" : "article-journal", "volume" : "2" }, "uris" : [ "http://www.mendeley.com/documents/?uuid=16e95a93-402b-4def-a305-f763ebc668bf" ] } ], "mendeley" : { "previouslyFormattedCitation" : "[12]" }, "properties" : { "noteIndex" : 0 }, "schema" : "https://github.com/citation-style-language/schema/raw/master/csl-citation.json" }</w:instrText>
+      </w:r>
+      <w:r>
+        <w:rPr>
+          <w:shd w:val="clear" w:color="auto" w:fill="FFFFFF"/>
+        </w:rPr>
+        <w:fldChar w:fldCharType="separate"/>
+      </w:r>
+      <w:r>
+        <w:rPr>
+          <w:noProof/>
+          <w:shd w:val="clear" w:color="auto" w:fill="FFFFFF"/>
+        </w:rPr>
+        <w:t>[12]</w:t>
+      </w:r>
+      <w:r>
+        <w:rPr>
+          <w:shd w:val="clear" w:color="auto" w:fill="FFFFFF"/>
+        </w:rPr>
+        <w:fldChar w:fldCharType="end"/>
       </w:r>
       <w:r>
         <w:t xml:space="preserve"> </w:t>
       </w:r>
+      <w:r>
+        <w:rPr>
+          <w:shd w:val="clear" w:color="auto" w:fill="FFFFFF"/>
+        </w:rPr>
+        <w:t xml:space="preserve">belt </w:t>
+      </w:r>
+      <w:r>
+        <w:t xml:space="preserve">was a device with vibrators that could be worn around the waist. The vibrator closest to geographical north would constantly vibrate, giving the user a sense of direction. </w:t>
+      </w:r>
+      <w:r>
+        <w:t xml:space="preserve">Another take on navigation is </w:t>
+      </w:r>
       <w:proofErr w:type="spellStart"/>
       <w:r>
-        <w:t>Eyeborg</w:t>
+        <w:t>Momo</w:t>
       </w:r>
       <w:proofErr w:type="spellEnd"/>
       <w:r>
         <w:fldChar w:fldCharType="begin" w:fldLock="1"/>
       </w:r>
       <w:r>
-        <w:instrText>ADDIN CSL_CITATION { "citationItems" : [ { "id" : "ITEM-1", "itemData" : { "author" : [ { "dropping-particle" : "", "family" : "Peng", "given" : "Junyao", "non-dropping-particle" : "", "parse-names" : false, "suffix" : "" }, { "dropping-particle" : "", "family" : "Seymour", "given" : "Sabine", "non-dropping-particle" : "", "parse-names" : false, "suffix" : "" } ], "id" : "ITEM-1", "issued" : { "date-parts" : [ [ "0" ] ] }, "title" : "Envisioning the Cyborg in the 21st Century and Beyond", "type" : "article-journal" }, "uris" : [ "http://www.mendeley.com/documents/?uuid=a0e24eb8-38ff-44be-9dd0-56fe6ae697b3" ] } ], "mendeley" : { "previouslyFormattedCitation" : "[10]" }, "properties" : { "noteIndex" : 0 }, "schema" : "https://github.com/citation-style-language/schema/raw/master/csl-citation.json" }</w:instrText>
+        <w:instrText>ADDIN CSL_CITATION { "citationItems" : [ { "id" : "ITEM-1", "itemData" : { "author" : [ { "dropping-particle" : "", "family" : "WANG", "given" : "C", "non-dropping-particle" : "", "parse-names" : false, "suffix" : "" }, { "dropping-particle" : "", "family" : "O'FRIEL", "given" : "K", "non-dropping-particle" : "", "parse-names" : false, "suffix" : "" } ], "id" : "ITEM-1", "issued" : { "date-parts" : [ [ "0" ] ] }, "title" : "MOMO: a haptic navigation device", "type" : "article-journal" }, "uris" : [ "http://www.mendeley.com/documents/?uuid=8576e512-62f4-477c-858f-48b500c90080" ] } ], "mendeley" : { "previouslyFormattedCitation" : "[13]" }, "properties" : { "noteIndex" : 0 }, "schema" : "https://github.com/citation-style-language/schema/raw/master/csl-citation.json" }</w:instrText>
       </w:r>
       <w:r>
         <w:fldChar w:fldCharType="separate"/>
       </w:r>
-      <w:bookmarkEnd w:id="7"/>
-      <w:r>
-        <w:rPr>
-          <w:noProof/>
-        </w:rPr>
-        <w:t>[10]</w:t>
+      <w:r>
+        <w:rPr>
+          <w:noProof/>
+        </w:rPr>
+        <w:t>[13]</w:t>
       </w:r>
       <w:r>
         <w:fldChar w:fldCharType="end"/>
       </w:r>
       <w:r>
-        <w:t xml:space="preserve"> so that Neil, who is completely color-blind, can </w:t>
-      </w:r>
-      <w:r>
-        <w:rPr>
-          <w:shd w:val="clear" w:color="auto" w:fill="FFFFFF"/>
-        </w:rPr>
-        <w:t xml:space="preserve">use </w:t>
-      </w:r>
-      <w:r>
-        <w:rPr>
-          <w:shd w:val="clear" w:color="auto" w:fill="FFFFFF"/>
-        </w:rPr>
-        <w:t>this</w:t>
-      </w:r>
-      <w:r>
-        <w:rPr>
-          <w:shd w:val="clear" w:color="auto" w:fill="FFFFFF"/>
-        </w:rPr>
-        <w:t xml:space="preserve"> device </w:t>
-      </w:r>
-      <w:r>
-        <w:rPr>
-          <w:shd w:val="clear" w:color="auto" w:fill="FFFFFF"/>
-        </w:rPr>
-        <w:t>to capture</w:t>
-      </w:r>
-      <w:r>
-        <w:rPr>
-          <w:shd w:val="clear" w:color="auto" w:fill="FFFFFF"/>
-        </w:rPr>
-        <w:t xml:space="preserve"> color information through a camer</w:t>
-      </w:r>
-      <w:r>
-        <w:rPr>
-          <w:shd w:val="clear" w:color="auto" w:fill="FFFFFF"/>
-        </w:rPr>
-        <w:t>a on his forehead and translate</w:t>
-      </w:r>
-      <w:r>
-        <w:rPr>
-          <w:shd w:val="clear" w:color="auto" w:fill="FFFFFF"/>
-        </w:rPr>
-        <w:t xml:space="preserve"> it to sound he hears through bone conduction.</w:t>
+        <w:t xml:space="preserve"> a egg-like device that leans towards the direction the traveler needs to go so the change in the center of gravity of the device is perceptible in the hands of the user. </w:t>
+      </w:r>
+      <w:r>
+        <w:t xml:space="preserve">Dan Berg, a writer and technology advisor </w:t>
+      </w:r>
+      <w:r>
+        <w:t xml:space="preserve">implanted a small magnet into </w:t>
+      </w:r>
+      <w:r>
+        <w:t>the</w:t>
+      </w:r>
+      <w:r>
+        <w:t xml:space="preserve"> </w:t>
+      </w:r>
+      <w:r>
+        <w:t>little</w:t>
+      </w:r>
+      <w:r>
+        <w:t> finger of his right hand</w:t>
+      </w:r>
+      <w:r>
+        <w:fldChar w:fldCharType="begin" w:fldLock="1"/>
+      </w:r>
+      <w:r>
+        <w:instrText>ADDIN CSL_CITATION { "citationItems" : [ { "id" : "ITEM-1", "itemData" : { "URL" : "http://www.iamdann.com/2012/03/21/my-magnet-implant-body-modification", "author" : [ { "dropping-particle" : "", "family" : "Berg", "given" : "Dann", "non-dropping-particle" : "", "parse-names" : false, "suffix" : "" } ], "id" : "ITEM-1", "issued" : { "date-parts" : [ [ "0" ] ] }, "title" : "Body Hacking: My Magnetic Implant", "type" : "webpage" }, "uris" : [ "http://www.mendeley.com/documents/?uuid=6039a825-c297-4c04-ad99-6e8544843152" ] } ], "mendeley" : { "previouslyFormattedCitation" : "[14]" }, "properties" : { "noteIndex" : 0 }, "schema" : "https://github.com/citation-style-language/schema/raw/master/csl-citation.json" }</w:instrText>
+      </w:r>
+      <w:r>
+        <w:fldChar w:fldCharType="separate"/>
+      </w:r>
+      <w:r>
+        <w:rPr>
+          <w:noProof/>
+        </w:rPr>
+        <w:t>[14]</w:t>
+      </w:r>
+      <w:r>
+        <w:fldChar w:fldCharType="end"/>
+      </w:r>
+      <w:r>
+        <w:t>. One of the reported effects was the ability to sense electrical flow by disruptions on the magnetic field.</w:t>
+      </w:r>
+      <w:r>
+        <w:t xml:space="preserve"> Disney research has developed </w:t>
+      </w:r>
+      <w:proofErr w:type="spellStart"/>
+      <w:r>
+        <w:t>Aireal</w:t>
+      </w:r>
+      <w:proofErr w:type="spellEnd"/>
+      <w:r>
+        <w:fldChar w:fldCharType="begin" w:fldLock="1"/>
+      </w:r>
+      <w:r>
+        <w:instrText>ADDIN CSL_CITATION { "citationItems" : [ { "id" : "ITEM-1", "itemData" : { "ISBN" : "9781450321402", "author" : [ { "dropping-particle" : "", "family" : "Sodhi", "given" : "Rajinder", "non-dropping-particle" : "", "parse-names" : false, "suffix" : "" }, { "dropping-particle" : "", "family" : "Poupyrev", "given" : "I", "non-dropping-particle" : "", "parse-names" : false, "suffix" : "" }, { "dropping-particle" : "", "family" : "Glisson", "given" : "M", "non-dropping-particle" : "", "parse-names" : false, "suffix" : "" }, { "dropping-particle" : "", "family" : "Israr", "given" : "A", "non-dropping-particle" : "", "parse-names" : false, "suffix" : "" } ], "container-title" : "ACM Transactions on Graphics \u2026", "id" : "ITEM-1", "issued" : { "date-parts" : [ [ "2013" ] ] }, "title" : "AIREAL: interactive tactile experiences in free air", "type" : "article-journal" }, "uris" : [ "http://www.mendeley.com/documents/?uuid=71cba1e3-5f99-47dd-a64b-56d0f6770936" ] } ], "mendeley" : { "previouslyFormattedCitation" : "[15]" }, "properties" : { "noteIndex" : 0 }, "schema" : "https://github.com/citation-style-language/schema/raw/master/csl-citation.json" }</w:instrText>
+      </w:r>
+      <w:r>
+        <w:fldChar w:fldCharType="separate"/>
+      </w:r>
+      <w:r>
+        <w:rPr>
+          <w:noProof/>
+        </w:rPr>
+        <w:t>[15]</w:t>
+      </w:r>
+      <w:r>
+        <w:fldChar w:fldCharType="end"/>
+      </w:r>
+      <w:r>
+        <w:t xml:space="preserve"> to use air vortices to create a tactile sensation of virtual images or images projected on the body.</w:t>
       </w:r>
     </w:p>
     <w:p>
       <w:pPr>
         <w:pStyle w:val="Heading2"/>
       </w:pPr>
-      <w:bookmarkStart w:id="8" w:name="_Toc373751178"/>
-      <w:r>
-        <w:t>New Senses</w:t>
-      </w:r>
-      <w:bookmarkEnd w:id="8"/>
-    </w:p>
-    <w:p>
-      <w:r>
-        <w:t xml:space="preserve">Another big area in this field is creating completely new senses. Mostly out of curiosity, adding a new sense to our repertoire changes the way we understand and interact with the world. If the </w:t>
-      </w:r>
-      <w:proofErr w:type="spellStart"/>
-      <w:r>
-        <w:t>Umwelt</w:t>
-      </w:r>
-      <w:proofErr w:type="spellEnd"/>
+      <w:bookmarkStart w:id="10" w:name="_Toc375235435"/>
+      <w:r>
+        <w:t>Situational Awareness</w:t>
+      </w:r>
+      <w:bookmarkEnd w:id="10"/>
+    </w:p>
+    <w:p>
+      <w:r>
+        <w:t>Situational Awareness is the ability to extract information from our environment and integrate it with previous knowledge in order to form a coherent mental picture</w:t>
+      </w:r>
       <w:r>
         <w:fldChar w:fldCharType="begin" w:fldLock="1"/>
       </w:r>
       <w:r>
-        <w:instrText>ADDIN CSL_CITATION { "citationItems" : [ { "id" : "ITEM-1", "itemData" : { "author" : [ { "dropping-particle" : "von", "family" : "Uexkull", "given" : "Jakob", "non-dropping-particle" : "", "parse-names" : false, "suffix" : "" } ], "id" : "ITEM-1", "issued" : { "date-parts" : [ [ "2010" ] ] }, "page" : "248", "publisher" : "Univ Of Minnesota Press", "title" : "A Foray into the Worlds of Animals and Humans: with A Theory of Meaning (Posthumanities)", "type" : "book" }, "uris" : [ "http://www.mendeley.com/documents/?uuid=bc401230-cfb4-4222-8980-5e53c85bf9e1" ] } ], "mendeley" : { "previouslyFormattedCitation" : "[11]" }, "properties" : { "noteIndex" : 0 }, "schema" : "https://github.com/citation-style-language/schema/raw/master/csl-citation.json" }</w:instrText>
+        <w:instrText>ADDIN CSL_CITATION { "citationItems" : [ { "id" : "ITEM-1", "itemData" : { "URL" : "http://en.wikipedia.org/wiki/Situation_awareness", "accessed" : { "date-parts" : [ [ "2013", "9", "5" ] ] }, "author" : [ { "dropping-particle" : "", "family" : "Wikipedia contributors", "given" : "", "non-dropping-particle" : "", "parse-names" : false, "suffix" : "" } ], "container-title" : "Wikipedia, The Free Encyclopedia.", "id" : "ITEM-1", "issued" : { "date-parts" : [ [ "2013" ] ] }, "title" : "Situation awareness - Wikipedia, the free encyclopedia", "type" : "webpage" }, "uris" : [ "http://www.mendeley.com/documents/?uuid=b555cfd8-05c0-46b0-b48f-aa29193a9716" ] } ], "mendeley" : { "previouslyFormattedCitation" : "[16]" }, "properties" : { "noteIndex" : 0 }, "schema" : "https://github.com/citation-style-language/schema/raw/master/csl-citation.json" }</w:instrText>
       </w:r>
       <w:r>
         <w:fldChar w:fldCharType="separate"/>
@@ -3621,283 +3791,15 @@
         <w:rPr>
           <w:noProof/>
         </w:rPr>
-        <w:t>[11]</w:t>
+        <w:t>[16]</w:t>
       </w:r>
       <w:r>
         <w:fldChar w:fldCharType="end"/>
       </w:r>
       <w:r>
-        <w:t xml:space="preserve"> theory shows how every creature can only understand the world through the affordances of its senses, then creating new senses should open up completely new world perspectives for humans.</w:t>
-      </w:r>
-      <w:bookmarkStart w:id="9" w:name="_Toc373751179"/>
-      <w:r>
-        <w:t xml:space="preserve"> </w:t>
-      </w:r>
-      <w:r>
-        <w:t xml:space="preserve">The </w:t>
-      </w:r>
-      <w:proofErr w:type="spellStart"/>
-      <w:r>
-        <w:t>F</w:t>
-      </w:r>
-      <w:r>
-        <w:rPr>
-          <w:shd w:val="clear" w:color="auto" w:fill="FFFFFF"/>
-        </w:rPr>
-        <w:t>eelSpace</w:t>
-      </w:r>
-      <w:proofErr w:type="spellEnd"/>
-      <w:r>
-        <w:rPr>
-          <w:shd w:val="clear" w:color="auto" w:fill="FFFFFF"/>
-        </w:rPr>
-        <w:fldChar w:fldCharType="begin" w:fldLock="1"/>
-      </w:r>
-      <w:r>
-        <w:rPr>
-          <w:shd w:val="clear" w:color="auto" w:fill="FFFFFF"/>
-        </w:rPr>
-        <w:instrText>ADDIN CSL_CITATION { "citationItems" : [ { "id" : "ITEM-1", "itemData" : { "ISSN" : "1741-2560", "abstract" : "Rapid advances in neuroscience have sparked numerous efforts to study the neural correlate of consciousness. Prominent subjects include higher sensory area, distributed assemblies bound by synchronization of neuronal activity and neurons in specific cortical laminae. In contrast, it has been suggested that the quality of sensory awareness is determined by systematic change of afferent signals resulting from behaviour and knowledge thereof. Support for such skill-based theories of perception is provided by experiments on sensory substitution. Here, we pursue this line of thought and create new sensorimotor contingencies and, hence, a new quality of perception. Adult subjects received orientation information, obtained by a magnetic compass, via vibrotactile stimulation around the waist. After six weeks of training we evaluated integration of the new input by a battery of tests. The results indicate that the sensory information provided by the belt (1) is processed and boosts performance, (2) if inconsistent with other sensory signals leads to variable performance, (3) does interact with the vestibular nystagmus and (4) in half of the experimental subjects leads to qualitative changes of sensory experience. These data support the hypothesis that new sensorimotor contingencies can be learned and integrated into behaviour and affect perceptual experience.", "author" : [ { "dropping-particle" : "", "family" : "Nagel", "given" : "Saskia K", "non-dropping-particle" : "", "parse-names" : false, "suffix" : "" }, { "dropping-particle" : "", "family" : "Carl", "given" : "Christine", "non-dropping-particle" : "", "parse-names" : false, "suffix" : "" }, { "dropping-particle" : "", "family" : "Kringe", "given" : "Tobias", "non-dropping-particle" : "", "parse-names" : false, "suffix" : "" }, { "dropping-particle" : "", "family" : "M\u00e4rtin", "given" : "Robert", "non-dropping-particle" : "", "parse-names" : false, "suffix" : "" }, { "dropping-particle" : "", "family" : "K\u00f6nig", "given" : "Peter", "non-dropping-particle" : "", "parse-names" : false, "suffix" : "" } ], "container-title" : "Journal of neural engineering", "id" : "ITEM-1", "issue" : "4", "issued" : { "date-parts" : [ [ "2005", "12", "1" ] ] }, "page" : "R13-26", "publisher" : "IOP Publishing", "title" : "Beyond sensory substitution--learning the sixth sense.", "type" : "article-journal", "volume" : "2" }, "uris" : [ "http://www.mendeley.com/documents/?uuid=16e95a93-402b-4def-a305-f763ebc668bf" ] } ], "mendeley" : { "previouslyFormattedCitation" : "[12]" }, "properties" : { "noteIndex" : 0 }, "schema" : "https://github.com/citation-style-language/schema/raw/master/csl-citation.json" }</w:instrText>
-      </w:r>
-      <w:r>
-        <w:rPr>
-          <w:shd w:val="clear" w:color="auto" w:fill="FFFFFF"/>
-        </w:rPr>
-        <w:fldChar w:fldCharType="separate"/>
-      </w:r>
-      <w:r>
-        <w:rPr>
-          <w:noProof/>
-          <w:shd w:val="clear" w:color="auto" w:fill="FFFFFF"/>
-        </w:rPr>
-        <w:t>[12]</w:t>
-      </w:r>
-      <w:r>
-        <w:rPr>
-          <w:shd w:val="clear" w:color="auto" w:fill="FFFFFF"/>
-        </w:rPr>
-        <w:fldChar w:fldCharType="end"/>
-      </w:r>
-      <w:r>
-        <w:t xml:space="preserve"> </w:t>
-      </w:r>
-      <w:r>
-        <w:rPr>
-          <w:shd w:val="clear" w:color="auto" w:fill="FFFFFF"/>
-        </w:rPr>
-        <w:t xml:space="preserve">belt </w:t>
-      </w:r>
-      <w:bookmarkEnd w:id="9"/>
-      <w:r>
-        <w:t xml:space="preserve">was a device with vibrators that could be worn around the waist. The vibrator closest to geographical north would constantly vibrate, giving the user a sense of direction. </w:t>
-      </w:r>
-      <w:bookmarkStart w:id="10" w:name="_Toc373751180"/>
-      <w:r>
-        <w:t xml:space="preserve">Another take on navigation is </w:t>
-      </w:r>
-      <w:proofErr w:type="spellStart"/>
-      <w:r>
-        <w:t>Momo</w:t>
-      </w:r>
-      <w:proofErr w:type="spellEnd"/>
-      <w:r>
-        <w:fldChar w:fldCharType="begin" w:fldLock="1"/>
-      </w:r>
-      <w:r>
-        <w:instrText>ADDIN CSL_CITATION { "citationItems" : [ { "id" : "ITEM-1", "itemData" : { "author" : [ { "dropping-particle" : "", "family" : "WANG", "given" : "C", "non-dropping-particle" : "", "parse-names" : false, "suffix" : "" }, { "dropping-particle" : "", "family" : "O'FRIEL", "given" : "K", "non-dropping-particle" : "", "parse-names" : false, "suffix" : "" } ], "id" : "ITEM-1", "issued" : { "date-parts" : [ [ "0" ] ] }, "title" : "MOMO: a haptic navigation device", "type" : "article-journal" }, "uris" : [ "http://www.mendeley.com/documents/?uuid=8576e512-62f4-477c-858f-48b500c90080" ] } ], "mendeley" : { "previouslyFormattedCitation" : "[13]" }, "properties" : { "noteIndex" : 0 }, "schema" : "https://github.com/citation-style-language/schema/raw/master/csl-citation.json" }</w:instrText>
-      </w:r>
-      <w:r>
-        <w:fldChar w:fldCharType="separate"/>
-      </w:r>
-      <w:r>
-        <w:rPr>
-          <w:noProof/>
-        </w:rPr>
-        <w:t>[13]</w:t>
-      </w:r>
-      <w:r>
-        <w:fldChar w:fldCharType="end"/>
-      </w:r>
-      <w:r>
-        <w:t xml:space="preserve"> a egg-like device that leans towards the direction the traveler needs to go so the change in the center of gravity of the device is perceptible in the hands of the user. </w:t>
-      </w:r>
-      <w:r>
-        <w:t>Dan Berg</w:t>
-      </w:r>
-      <w:r>
-        <w:t>, a writer and technology advisor</w:t>
-      </w:r>
-      <w:r>
-        <w:t xml:space="preserve"> </w:t>
-      </w:r>
-      <w:bookmarkEnd w:id="10"/>
-      <w:r>
-        <w:t xml:space="preserve">implanted a small magnet into </w:t>
-      </w:r>
-      <w:r>
-        <w:t>the</w:t>
-      </w:r>
-      <w:r>
-        <w:t xml:space="preserve"> </w:t>
-      </w:r>
-      <w:r>
-        <w:t>little</w:t>
-      </w:r>
-      <w:r>
-        <w:t> finger of his right hand</w:t>
-      </w:r>
-      <w:r>
-        <w:fldChar w:fldCharType="begin" w:fldLock="1"/>
-      </w:r>
-      <w:r>
-        <w:instrText>ADDIN CSL_CITATION { "citationItems" : [ { "id" : "ITEM-1", "itemData" : { "URL" : "http://www.iamdann.com/2012/03/21/my-magnet-implant-body-modification", "author" : [ { "dropping-particle" : "", "family" : "Berg", "given" : "Dann", "non-dropping-particle" : "", "parse-names" : false, "suffix" : "" } ], "id" : "ITEM-1", "issued" : { "date-parts" : [ [ "0" ] ] }, "title" : "Body Hacking: My Magnetic Implant", "type" : "webpage" }, "uris" : [ "http://www.mendeley.com/documents/?uuid=6039a825-c297-4c04-ad99-6e8544843152" ] } ], "mendeley" : { "previouslyFormattedCitation" : "[14]" }, "properties" : { "noteIndex" : 0 }, "schema" : "https://github.com/citation-style-language/schema/raw/master/csl-citation.json" }</w:instrText>
-      </w:r>
-      <w:r>
-        <w:fldChar w:fldCharType="separate"/>
-      </w:r>
-      <w:r>
-        <w:rPr>
-          <w:noProof/>
-        </w:rPr>
-        <w:t>[14]</w:t>
-      </w:r>
-      <w:r>
-        <w:fldChar w:fldCharType="end"/>
-      </w:r>
-      <w:r>
-        <w:t>. One of the reported effects was the ability to sense electrical flow by disruptions on the magnetic field.</w:t>
-      </w:r>
-      <w:r>
-        <w:t xml:space="preserve"> Disney research has developed </w:t>
-      </w:r>
-      <w:proofErr w:type="spellStart"/>
-      <w:r>
-        <w:t>Aireal</w:t>
-      </w:r>
-      <w:proofErr w:type="spellEnd"/>
-      <w:r>
-        <w:fldChar w:fldCharType="begin" w:fldLock="1"/>
-      </w:r>
-      <w:r>
-        <w:instrText>ADDIN CSL_CITATION { "citationItems" : [ { "id" : "ITEM-1", "itemData" : { "ISBN" : "9781450321402", "author" : [ { "dropping-particle" : "", "family" : "Sodhi", "given" : "Rajinder", "non-dropping-particle" : "", "parse-names" : false, "suffix" : "" }, { "dropping-particle" : "", "family" : "Poupyrev", "given" : "I", "non-dropping-particle" : "", "parse-names" : false, "suffix" : "" }, { "dropping-particle" : "", "family" : "Glisson", "given" : "M", "non-dropping-particle" : "", "parse-names" : false, "suffix" : "" }, { "dropping-particle" : "", "family" : "Israr", "given" : "A", "non-dropping-particle" : "", "parse-names" : false, "suffix" : "" } ], "container-title" : "ACM Transactions on Graphics \u2026", "id" : "ITEM-1", "issued" : { "date-parts" : [ [ "2013" ] ] }, "title" : "AIREAL: interactive tactile experiences in free air", "type" : "article-journal" }, "uris" : [ "http://www.mendeley.com/documents/?uuid=71cba1e3-5f99-47dd-a64b-56d0f6770936" ] } ], "mendeley" : { "previouslyFormattedCitation" : "[15]" }, "properties" : { "noteIndex" : 0 }, "schema" : "https://github.com/citation-style-language/schema/raw/master/csl-citation.json" }</w:instrText>
-      </w:r>
-      <w:r>
-        <w:fldChar w:fldCharType="separate"/>
-      </w:r>
-      <w:r>
-        <w:rPr>
-          <w:noProof/>
-        </w:rPr>
-        <w:t>[15]</w:t>
-      </w:r>
-      <w:r>
-        <w:fldChar w:fldCharType="end"/>
-      </w:r>
-      <w:r>
-        <w:t xml:space="preserve"> to use air vortices to create a tactile sensation of virtual images or images projected on the body.</w:t>
-      </w:r>
-    </w:p>
-    <w:p>
-      <w:pPr>
-        <w:pStyle w:val="Heading2"/>
-      </w:pPr>
-      <w:bookmarkStart w:id="11" w:name="_Toc373751181"/>
-      <w:bookmarkStart w:id="12" w:name="_GoBack"/>
-      <w:bookmarkEnd w:id="12"/>
-      <w:r>
-        <w:t>Situational Awareness</w:t>
-      </w:r>
-      <w:bookmarkEnd w:id="11"/>
-    </w:p>
-    <w:p>
-      <w:r>
-        <w:t>Situational Awareness is the ability to extract information from our environment and integrate it with previous knowledge in order to form a coherent mental picture</w:t>
-      </w:r>
-      <w:r>
-        <w:fldChar w:fldCharType="begin" w:fldLock="1"/>
-      </w:r>
-      <w:r>
-        <w:instrText>ADDIN CSL_CITATION { "citationItems" : [ { "id" : "ITEM-1", "itemData" : { "URL" : "http://en.wikipedia.org/wiki/Situation_awareness", "accessed" : { "date-parts" : [ [ "2013", "9", "5" ] ] }, "author" : [ { "dropping-particle" : "", "family" : "Wikipedia contributors", "given" : "", "non-dropping-particle" : "", "parse-names" : false, "suffix" : "" } ], "container-title" : "Wikipedia, The Free Encyclopedia.", "id" : "ITEM-1", "issued" : { "date-parts" : [ [ "2013" ] ] }, "title" : "Situation awareness - Wikipedia, the free encyclopedia", "type" : "webpage" }, "uris" : [ "http://www.mendeley.com/documents/?uuid=b555cfd8-05c0-46b0-b48f-aa29193a9716" ] } ], "mendeley" : { "previouslyFormattedCitation" : "[16]" }, "properties" : { "noteIndex" : 0 }, "schema" : "https://github.com/citation-style-language/schema/raw/master/csl-citation.json" }</w:instrText>
-      </w:r>
-      <w:r>
-        <w:fldChar w:fldCharType="separate"/>
-      </w:r>
-      <w:r>
-        <w:rPr>
-          <w:noProof/>
-        </w:rPr>
-        <w:t>[16]</w:t>
-      </w:r>
-      <w:r>
-        <w:fldChar w:fldCharType="end"/>
-      </w:r>
-      <w:r>
-        <w:t>. The military has done extensive research on Situational Awareness both learning what the limits of the brain are when forced to work in an environment with many attention cues as well as the different strategies for reducing the cognitive load while conveying information to the brain through channels other than sight or sound.</w:t>
-      </w:r>
-    </w:p>
-    <w:p>
-      <w:r>
-        <w:t xml:space="preserve">Other than many studies in how to measure Situational Awareness in various users and situations, there are some papers on actual devices being tested that use </w:t>
-      </w:r>
-      <w:proofErr w:type="spellStart"/>
-      <w:r>
-        <w:t>Vibrotactile</w:t>
-      </w:r>
-      <w:proofErr w:type="spellEnd"/>
-      <w:r>
-        <w:t xml:space="preserve"> Displays</w:t>
-      </w:r>
-      <w:r>
-        <w:fldChar w:fldCharType="begin" w:fldLock="1"/>
-      </w:r>
-      <w:r>
-        <w:instrText>ADDIN CSL_CITATION { "citationItems" : [ { "id" : "ITEM-1", "itemData" : { "ISSN" : "1071-1813", "author" : [ { "dropping-particle" : "", "family" : "Raj", "given" : "A. K.", "non-dropping-particle" : "", "parse-names" : false, "suffix" : "" }, { "dropping-particle" : "", "family" : "Kass", "given" : "S. J.", "non-dropping-particle" : "", "parse-names" : false, "suffix" : "" }, { "dropping-particle" : "", "family" : "Perry", "given" : "J. F.", "non-dropping-particle" : "", "parse-names" : false, "suffix" : "" } ], "container-title" : "Proceedings of the Human Factors and Ergonomics Society Annual Meeting", "id" : "ITEM-1", "issue" : "1", "issued" : { "date-parts" : [ [ "2000", "7", "1" ] ] }, "page" : "181-184", "publisher" : "SAGE Publications", "title" : "Vibrotactile Displays for Improving Spatial Awareness", "type" : "article-journal", "volume" : "44" }, "uris" : [ "http://www.mendeley.com/documents/?uuid=7dbe35bb-68c2-4749-a47a-16d248c0a259" ] } ], "mendeley" : { "previouslyFormattedCitation" : "[17]" }, "properties" : { "noteIndex" : 0 }, "schema" : "https://github.com/citation-style-language/schema/raw/master/csl-citation.json" }</w:instrText>
-      </w:r>
-      <w:r>
-        <w:fldChar w:fldCharType="separate"/>
-      </w:r>
-      <w:r>
-        <w:rPr>
-          <w:noProof/>
-        </w:rPr>
-        <w:t>[17]</w:t>
-      </w:r>
-      <w:r>
-        <w:fldChar w:fldCharType="end"/>
-      </w:r>
-      <w:r>
-        <w:t xml:space="preserve"> and Tactile Navigation Cueing</w:t>
-      </w:r>
-      <w:r>
-        <w:fldChar w:fldCharType="begin" w:fldLock="1"/>
-      </w:r>
-      <w:r>
-        <w:instrText>ADDIN CSL_CITATION { "citationItems" : [ { "id" : "ITEM-1", "itemData" : { "ISSN" : "1071-1813", "author" : [ { "dropping-particle" : "", "family" : "Dorneich", "given" : "M. C.", "non-dropping-particle" : "", "parse-names" : false, "suffix" : "" }, { "dropping-particle" : "", "family" : "Ververs", "given" : "P. M.", "non-dropping-particle" : "", "parse-names" : false, "suffix" : "" }, { "dropping-particle" : "", "family" : "Whitlow", "given" : "S. D.", "non-dropping-particle" : "", "parse-names" : false, "suffix" : "" }, { "dropping-particle" : "", "family" : "Mathan", "given" : "S.", "non-dropping-particle" : "", "parse-names" : false, "suffix" : "" } ], "container-title" : "Proceedings of the Human Factors and Ergonomics Society Annual Meeting", "id" : "ITEM-1", "issue" : "24", "issued" : { "date-parts" : [ [ "2006", "10", "1" ] ] }, "page" : "2600-2604", "publisher" : "SAGE Publications", "title" : "Evaluation of a Tactile Navigation Cueing System and Real-Time Assessment of Cognitive State", "type" : "article-journal", "volume" : "50" }, "uris" : [ "http://www.mendeley.com/documents/?uuid=9f303217-2778-4ebe-b098-6b0df64b7567" ] } ], "mendeley" : { "previouslyFormattedCitation" : "[18]" }, "properties" : { "noteIndex" : 0 }, "schema" : "https://github.com/citation-style-language/schema/raw/master/csl-citation.json" }</w:instrText>
-      </w:r>
-      <w:r>
-        <w:fldChar w:fldCharType="separate"/>
-      </w:r>
-      <w:r>
-        <w:rPr>
-          <w:noProof/>
-        </w:rPr>
-        <w:t>[18]</w:t>
-      </w:r>
-      <w:r>
-        <w:fldChar w:fldCharType="end"/>
-      </w:r>
-      <w:r>
-        <w:t>.</w:t>
-      </w:r>
-    </w:p>
-    <w:p>
-      <w:pPr>
-        <w:rPr>
-          <w:szCs w:val="24"/>
-        </w:rPr>
-      </w:pPr>
-    </w:p>
-    <w:p/>
+        <w:t>. The military has done extensive research on Situational Awareness both learning the limits of the brain when forced to work in an environment with many attention cues as well as the different strategies for reducing the cognitive load while conveying information to the brain through channels other than sight or sound.</w:t>
+      </w:r>
+    </w:p>
     <w:p>
       <w:pPr>
         <w:rPr>
@@ -3907,6 +3809,59 @@
         </w:rPr>
       </w:pPr>
       <w:r>
+        <w:t xml:space="preserve">Other than many studies in how to measure Situational Awareness in various users and situations, there are some papers on actual devices being tested that use </w:t>
+      </w:r>
+      <w:proofErr w:type="spellStart"/>
+      <w:r>
+        <w:t>Vibrotactile</w:t>
+      </w:r>
+      <w:proofErr w:type="spellEnd"/>
+      <w:r>
+        <w:t xml:space="preserve"> Displays</w:t>
+      </w:r>
+      <w:r>
+        <w:fldChar w:fldCharType="begin" w:fldLock="1"/>
+      </w:r>
+      <w:r>
+        <w:instrText>ADDIN CSL_CITATION { "citationItems" : [ { "id" : "ITEM-1", "itemData" : { "ISSN" : "1071-1813", "author" : [ { "dropping-particle" : "", "family" : "Raj", "given" : "A. K.", "non-dropping-particle" : "", "parse-names" : false, "suffix" : "" }, { "dropping-particle" : "", "family" : "Kass", "given" : "S. J.", "non-dropping-particle" : "", "parse-names" : false, "suffix" : "" }, { "dropping-particle" : "", "family" : "Perry", "given" : "J. F.", "non-dropping-particle" : "", "parse-names" : false, "suffix" : "" } ], "container-title" : "Proceedings of the Human Factors and Ergonomics Society Annual Meeting", "id" : "ITEM-1", "issue" : "1", "issued" : { "date-parts" : [ [ "2000", "7", "1" ] ] }, "page" : "181-184", "publisher" : "SAGE Publications", "title" : "Vibrotactile Displays for Improving Spatial Awareness", "type" : "article-journal", "volume" : "44" }, "uris" : [ "http://www.mendeley.com/documents/?uuid=7dbe35bb-68c2-4749-a47a-16d248c0a259" ] } ], "mendeley" : { "previouslyFormattedCitation" : "[17]" }, "properties" : { "noteIndex" : 0 }, "schema" : "https://github.com/citation-style-language/schema/raw/master/csl-citation.json" }</w:instrText>
+      </w:r>
+      <w:r>
+        <w:fldChar w:fldCharType="separate"/>
+      </w:r>
+      <w:r>
+        <w:rPr>
+          <w:noProof/>
+        </w:rPr>
+        <w:t>[17]</w:t>
+      </w:r>
+      <w:r>
+        <w:fldChar w:fldCharType="end"/>
+      </w:r>
+      <w:r>
+        <w:t xml:space="preserve"> and Tactile Navigation Cueing</w:t>
+      </w:r>
+      <w:r>
+        <w:fldChar w:fldCharType="begin" w:fldLock="1"/>
+      </w:r>
+      <w:r>
+        <w:instrText>ADDIN CSL_CITATION { "citationItems" : [ { "id" : "ITEM-1", "itemData" : { "ISSN" : "1071-1813", "author" : [ { "dropping-particle" : "", "family" : "Dorneich", "given" : "M. C.", "non-dropping-particle" : "", "parse-names" : false, "suffix" : "" }, { "dropping-particle" : "", "family" : "Ververs", "given" : "P. M.", "non-dropping-particle" : "", "parse-names" : false, "suffix" : "" }, { "dropping-particle" : "", "family" : "Whitlow", "given" : "S. D.", "non-dropping-particle" : "", "parse-names" : false, "suffix" : "" }, { "dropping-particle" : "", "family" : "Mathan", "given" : "S.", "non-dropping-particle" : "", "parse-names" : false, "suffix" : "" } ], "container-title" : "Proceedings of the Human Factors and Ergonomics Society Annual Meeting", "id" : "ITEM-1", "issue" : "24", "issued" : { "date-parts" : [ [ "2006", "10", "1" ] ] }, "page" : "2600-2604", "publisher" : "SAGE Publications", "title" : "Evaluation of a Tactile Navigation Cueing System and Real-Time Assessment of Cognitive State", "type" : "article-journal", "volume" : "50" }, "uris" : [ "http://www.mendeley.com/documents/?uuid=9f303217-2778-4ebe-b098-6b0df64b7567" ] } ], "mendeley" : { "previouslyFormattedCitation" : "[18]" }, "properties" : { "noteIndex" : 0 }, "schema" : "https://github.com/citation-style-language/schema/raw/master/csl-citation.json" }</w:instrText>
+      </w:r>
+      <w:r>
+        <w:fldChar w:fldCharType="separate"/>
+      </w:r>
+      <w:r>
+        <w:rPr>
+          <w:noProof/>
+        </w:rPr>
+        <w:t>[18]</w:t>
+      </w:r>
+      <w:r>
+        <w:fldChar w:fldCharType="end"/>
+      </w:r>
+      <w:r>
+        <w:t>.</w:t>
+      </w:r>
+      <w:r>
         <w:br w:type="page"/>
       </w:r>
     </w:p>
@@ -3914,199 +3869,283 @@
       <w:pPr>
         <w:pStyle w:val="Heading1"/>
       </w:pPr>
+      <w:bookmarkStart w:id="11" w:name="_Toc375235436"/>
       <w:r>
         <w:lastRenderedPageBreak/>
         <w:t>Research Questions</w:t>
       </w:r>
-      <w:bookmarkEnd w:id="4"/>
-    </w:p>
-    <w:p>
-      <w:r>
-        <w:t>The main questions to be addressed revolve around the ability of the brain to interpret new information represented through existing sensory stimulus and the depth of assimilation that a user will demonstrate while trying these new technologies.</w:t>
+      <w:bookmarkEnd w:id="11"/>
+    </w:p>
+    <w:p>
+      <w:r>
+        <w:t>The questions that will be answered with this project will be related to the success of Digital Synesthesia as an interaction paradigm in different scenarios. The conclusions will be broad enough to be generalized in other situations.</w:t>
+      </w:r>
+      <w:r>
+        <w:t xml:space="preserve"> Another line of questions will look at the relation between type of data and the mode of tran</w:t>
+      </w:r>
+      <w:r>
+        <w:t>smitting this data to the body. One important objective is to generate a design guideline for future synesthetic interfaces. This guideline would allow future research to understand what feedback modalities are better suited to the synesthetic translation of which new sense. So that temperature might be better for binary or yes/no/neutral situations while vibration might be better at sensations that imply different degrees of intensity.</w:t>
       </w:r>
     </w:p>
     <w:p>
       <w:pPr>
         <w:pStyle w:val="Heading2"/>
       </w:pPr>
-      <w:bookmarkStart w:id="13" w:name="_Toc373751168"/>
+      <w:bookmarkStart w:id="12" w:name="_Toc375235437"/>
+      <w:r>
+        <w:t xml:space="preserve">Discreet </w:t>
+      </w:r>
+      <w:r>
+        <w:t xml:space="preserve">and </w:t>
+      </w:r>
+      <w:r>
+        <w:t>Contin</w:t>
+      </w:r>
+      <w:r>
+        <w:t>u</w:t>
+      </w:r>
+      <w:r>
+        <w:t>ous Data</w:t>
+      </w:r>
+      <w:bookmarkEnd w:id="12"/>
+    </w:p>
+    <w:p>
+      <w:r>
+        <w:t xml:space="preserve">1. </w:t>
+      </w:r>
+      <w:r>
+        <w:t>Is there a better or worse pairing between the input channel and the type of data to be analyzed?</w:t>
+      </w:r>
+    </w:p>
+    <w:p>
+      <w:pPr>
+        <w:pStyle w:val="Heading2"/>
+      </w:pPr>
+      <w:bookmarkStart w:id="13" w:name="_Toc375235438"/>
+      <w:r>
+        <w:t>Sensory Substitution</w:t>
+      </w:r>
+      <w:bookmarkEnd w:id="13"/>
+    </w:p>
+    <w:p>
+      <w:r>
+        <w:t xml:space="preserve">2. </w:t>
+      </w:r>
+      <w:r>
+        <w:t xml:space="preserve">In a situation where vision is the sense used to make a quick decision, will Digital Synesthesia prove to be an alternate way of accomplishing the same task or part of </w:t>
+      </w:r>
+      <w:r>
+        <w:t xml:space="preserve">that </w:t>
+      </w:r>
+      <w:r>
+        <w:t>task?</w:t>
+      </w:r>
+    </w:p>
+    <w:p>
+      <w:pPr>
+        <w:pStyle w:val="Heading2"/>
+      </w:pPr>
+      <w:bookmarkStart w:id="14" w:name="_Toc375235439"/>
+      <w:r>
+        <w:t xml:space="preserve">Sensory </w:t>
+      </w:r>
+      <w:r>
+        <w:t>Augmentation</w:t>
+      </w:r>
+      <w:bookmarkEnd w:id="14"/>
+    </w:p>
+    <w:p>
+      <w:r>
+        <w:t xml:space="preserve">3. </w:t>
+      </w:r>
+      <w:r>
+        <w:t>In a situation where the user already bases a decision on information from a sense other than vision or audio, is there an advantage to being able to interpret that same data through a different sense and in greater detail?</w:t>
+      </w:r>
+    </w:p>
+    <w:p>
+      <w:pPr>
+        <w:pStyle w:val="Heading2"/>
+      </w:pPr>
+      <w:bookmarkStart w:id="15" w:name="_Toc375235440"/>
+      <w:r>
+        <w:t>New Senses</w:t>
+      </w:r>
+      <w:bookmarkEnd w:id="15"/>
+    </w:p>
+    <w:p>
+      <w:r>
+        <w:t xml:space="preserve">4. </w:t>
+      </w:r>
+      <w:r>
+        <w:t>How does a user perform in a specific task when using new information that could not previously be sensed, compared to the same activity with no sensory enhancement?</w:t>
+      </w:r>
+    </w:p>
+    <w:p>
+      <w:pPr>
+        <w:pStyle w:val="Heading2"/>
+      </w:pPr>
+      <w:bookmarkStart w:id="16" w:name="_Toc375235441"/>
       <w:r>
         <w:t>The Brain and the New Stimuli</w:t>
       </w:r>
-      <w:r>
-        <w:t xml:space="preserve"> Short Term</w:t>
-      </w:r>
-      <w:bookmarkEnd w:id="13"/>
-    </w:p>
-    <w:p>
-      <w:r>
-        <w:t>1. Can a user understand the changing data when felt through and unrelated sensory input?</w:t>
-      </w:r>
-    </w:p>
-    <w:p>
-      <w:r>
-        <w:t>2. How accurate is the interpretation of the data when experienced in this new way?</w:t>
-      </w:r>
-    </w:p>
-    <w:p>
-      <w:r>
-        <w:t>3. What differences in accuracy and efficiency are there between interpreting data through reading values on a screen and feeling the data with this new approach?</w:t>
-      </w:r>
-    </w:p>
+      <w:bookmarkEnd w:id="16"/>
+    </w:p>
+    <w:p>
+      <w:r>
+        <w:t xml:space="preserve">5. </w:t>
+      </w:r>
+      <w:r>
+        <w:t>How accurate is the interpretation of the data when experienced in this new way?</w:t>
+      </w:r>
+    </w:p>
+    <w:p>
+      <w:r>
+        <w:t>6</w:t>
+      </w:r>
+      <w:r>
+        <w:t xml:space="preserve">. Will there be feelings of “phantom input” where the user will feel the effects of a </w:t>
+      </w:r>
+      <w:r>
+        <w:t>stimulation</w:t>
+      </w:r>
+      <w:r>
+        <w:t xml:space="preserve"> that is not present.</w:t>
+      </w:r>
+      <w:r>
+        <w:t xml:space="preserve"> </w:t>
+      </w:r>
+    </w:p>
+    <w:p>
+      <w:r>
+        <w:t>7. How valuable is the device when used towards the completion of a task when the user is first learning this task? When used by someone who is experienced in the given task?</w:t>
+      </w:r>
+    </w:p>
+    <w:p/>
     <w:p>
       <w:pPr>
         <w:pStyle w:val="Heading2"/>
       </w:pPr>
-      <w:bookmarkStart w:id="14" w:name="_Toc373751169"/>
-      <w:r>
-        <w:t>The Brain and the New Stimuli Long Term</w:t>
-      </w:r>
-      <w:bookmarkEnd w:id="14"/>
-    </w:p>
-    <w:p>
-      <w:r>
-        <w:t>1. Will the brain learn to ignore the new input or will the input eventually feel as natural as any of the original senses?</w:t>
-      </w:r>
-    </w:p>
-    <w:p>
-      <w:r>
-        <w:t xml:space="preserve">2. Will there be feelings of “phantom input” where the user will feel the effects </w:t>
-      </w:r>
-      <w:proofErr w:type="gramStart"/>
-      <w:r>
-        <w:t>of a stimuli</w:t>
-      </w:r>
-      <w:proofErr w:type="gramEnd"/>
-      <w:r>
-        <w:t xml:space="preserve"> that is not present.</w:t>
+      <w:bookmarkStart w:id="17" w:name="_Toc375235442"/>
+      <w:r>
+        <w:t>Escaping the visual user interface</w:t>
+      </w:r>
+      <w:bookmarkEnd w:id="17"/>
+    </w:p>
+    <w:p>
+      <w:r>
+        <w:t>We know there are other senses but our understanding of visual user interfaces makes us think of the interface with thes</w:t>
+      </w:r>
+      <w:r>
+        <w:t>e new senses in visual terms,</w:t>
+      </w:r>
+      <w:r>
+        <w:t xml:space="preserve"> </w:t>
+      </w:r>
+      <w:r>
+        <w:t>where</w:t>
+      </w:r>
+      <w:r>
+        <w:t xml:space="preserve"> input signal is translated to numeric data and transmitted to the eyes.</w:t>
+      </w:r>
+    </w:p>
+    <w:p>
+      <w:r>
+        <w:t>8</w:t>
+      </w:r>
+      <w:r>
+        <w:t>. Can we find the new usage paradigms for senses other than sight?</w:t>
+      </w:r>
+    </w:p>
+    <w:p>
+      <w:r>
+        <w:t>9</w:t>
+      </w:r>
+      <w:r>
+        <w:t xml:space="preserve">. Can this research start to uncover the </w:t>
+      </w:r>
+      <w:r>
+        <w:t xml:space="preserve">particular ways in which information should be </w:t>
+      </w:r>
+      <w:r>
+        <w:t xml:space="preserve">understood and interpreted when </w:t>
+      </w:r>
+      <w:r>
+        <w:t>transmitted to the skin (or other senses) than to the eyes?</w:t>
+      </w:r>
+      <w:r>
+        <w:t xml:space="preserve"> Perhaps the idea of “value” is mostly a visual construct.</w:t>
       </w:r>
     </w:p>
     <w:p>
       <w:pPr>
         <w:pStyle w:val="Heading2"/>
       </w:pPr>
-      <w:bookmarkStart w:id="15" w:name="_Toc373751170"/>
-      <w:r>
-        <w:t>Escaping the visual user interface</w:t>
-      </w:r>
-      <w:bookmarkEnd w:id="15"/>
-    </w:p>
-    <w:p>
-      <w:r>
-        <w:t>We know there are other senses but our understanding of visual user interfaces makes us think of the interface with these new senses in visual terms. The input signal is translated to numeric data and transmitted to the eyes.</w:t>
-      </w:r>
-    </w:p>
-    <w:p>
-      <w:r>
-        <w:t>1. Can we find the new usage paradigms for senses other than sight?</w:t>
-      </w:r>
-    </w:p>
-    <w:p>
-      <w:r>
-        <w:t>Since we don’t “write” to the other senses in our current interfaces, we don’t know how to “read” data that is perceived by say the skin.</w:t>
-      </w:r>
-    </w:p>
-    <w:p>
-      <w:r>
-        <w:t xml:space="preserve">2. Can this research start to uncover the </w:t>
-      </w:r>
-      <w:r>
-        <w:t>particular ways in which information should be transmitted differently to the skin (or other senses) than to the eyes?</w:t>
+      <w:bookmarkStart w:id="18" w:name="_Toc375235443"/>
+      <w:r>
+        <w:t>Biological and Metaphorical Approaches</w:t>
+      </w:r>
+      <w:bookmarkEnd w:id="18"/>
+    </w:p>
+    <w:p>
+      <w:r>
+        <w:t xml:space="preserve">I identify two major ways of approaching this research. Because I’m trying to communicate data to the body through unconventional sensory pathways, it makes sense to use those parts of the body that would possess </w:t>
+      </w:r>
+      <w:r>
+        <w:t>greater physiological characteristics to receiving specific types of input. I call this the Biological approach since it looks primarily at the body and its capabilities.</w:t>
+      </w:r>
+    </w:p>
+    <w:p>
+      <w:r>
+        <w:t>Another way of approaching my research is to identify cultural constructs that refer to the body and sensory perception. Feeling “Butterflies in the stomach” or “Chills down the spine” are concepts that are rooted already in a person’s subconscious that might prove valuable when trying out the ideas of this thesis. I call this the Metaphorical approach.</w:t>
+      </w:r>
+    </w:p>
+    <w:p>
+      <w:r>
+        <w:t>10</w:t>
+      </w:r>
+      <w:r>
+        <w:t>. Is the</w:t>
+      </w:r>
+      <w:r>
+        <w:t xml:space="preserve"> Metaphorical approach strong enough to create </w:t>
+      </w:r>
+      <w:r>
+        <w:t xml:space="preserve">a </w:t>
+      </w:r>
+      <w:r>
+        <w:t xml:space="preserve">successful </w:t>
+      </w:r>
+      <w:r>
+        <w:t>experience?</w:t>
       </w:r>
     </w:p>
     <w:p>
       <w:pPr>
         <w:pStyle w:val="Heading2"/>
       </w:pPr>
-      <w:bookmarkStart w:id="16" w:name="_Toc373751171"/>
-      <w:r>
-        <w:t>Biological and Metaphorical Approaches</w:t>
-      </w:r>
-      <w:bookmarkEnd w:id="16"/>
-    </w:p>
-    <w:p>
-      <w:r>
-        <w:t xml:space="preserve">I identify two major ways of approaching this research. Because I’m trying to communicate data to the body through unconventional sensory pathways, it makes sense to use those parts of the body that would possess </w:t>
-      </w:r>
-      <w:r>
-        <w:t>greater physiological characteristics to receiving specific types of input. I call this the Biological approach since it looks primarily at the body and its capabilities.</w:t>
-      </w:r>
-    </w:p>
-    <w:p>
-      <w:r>
-        <w:lastRenderedPageBreak/>
-        <w:t>Another way of approaching my research is to identify cultural constructs that refer to the body and sensory perception. Feeling “Butterflies in the stomach” or “Chills down the spine” are concepts that are rooted already in a person’s subconscious that might prove valuable when trying out the ideas of this thesis. I call this the Metaphorical approach.</w:t>
-      </w:r>
-    </w:p>
-    <w:p>
-      <w:r>
-        <w:t>1. Is the</w:t>
-      </w:r>
-      <w:r>
-        <w:t xml:space="preserve"> Metaphorical approach strong enough to create </w:t>
-      </w:r>
-      <w:r>
-        <w:t xml:space="preserve">a </w:t>
-      </w:r>
-      <w:r>
-        <w:t xml:space="preserve">successful </w:t>
-      </w:r>
-      <w:r>
-        <w:t>experience?</w:t>
-      </w:r>
-    </w:p>
-    <w:p>
-      <w:pPr>
-        <w:pStyle w:val="Heading2"/>
-      </w:pPr>
-      <w:bookmarkStart w:id="17" w:name="_Toc373751172"/>
-      <w:r>
-        <w:t>User Adoption</w:t>
-      </w:r>
-      <w:bookmarkEnd w:id="17"/>
-    </w:p>
-    <w:p>
-      <w:r>
-        <w:t>1. How comfortable are the users when using these kinds of devices?</w:t>
-      </w:r>
-    </w:p>
-    <w:p>
-      <w:r>
-        <w:t xml:space="preserve">2. How valuable is the device </w:t>
-      </w:r>
-      <w:r>
-        <w:t xml:space="preserve">when used </w:t>
-      </w:r>
-      <w:r>
-        <w:t>t</w:t>
-      </w:r>
-      <w:r>
-        <w:t>owards the completion of a task? When the user is first learning this task? When used by someone who is experienced in the given task?</w:t>
-      </w:r>
-    </w:p>
-    <w:p>
-      <w:pPr>
-        <w:pStyle w:val="Heading2"/>
-      </w:pPr>
-      <w:bookmarkStart w:id="18" w:name="_Toc373751173"/>
+      <w:bookmarkStart w:id="19" w:name="_Toc375235444"/>
       <w:r>
         <w:t>Design Thinking</w:t>
       </w:r>
-      <w:bookmarkEnd w:id="18"/>
-    </w:p>
-    <w:p>
-      <w:r>
-        <w:t>1. Can a pattern be observed such that we can use the findings of this thesis to create a guideline of sensory mapping?</w:t>
-      </w:r>
-    </w:p>
-    <w:p>
-      <w:r>
-        <w:t>This guideline would allow future research to understand what feedback modalities are better suited to the synesthetic translation of which new sense. So that temperature might be better for binary or yes/no/neutral situations while vibration might be better at sensations that imply different degrees of intensity.</w:t>
-      </w:r>
-    </w:p>
-    <w:p>
-      <w:r>
-        <w:t>2. Could this research pave the way for a new “Mixed-Sensory Interface” field in the user interface world?</w:t>
+      <w:bookmarkEnd w:id="19"/>
+    </w:p>
+    <w:p>
+      <w:r>
+        <w:t>1</w:t>
+      </w:r>
+      <w:r>
+        <w:t>1</w:t>
+      </w:r>
+      <w:r>
+        <w:t>. Can a pattern be observed such that we can use the findings of this thesis to create a guideline of sensory mapping?</w:t>
+      </w:r>
+    </w:p>
+    <w:p>
+      <w:r>
+        <w:t>12</w:t>
+      </w:r>
+      <w:r>
+        <w:t>. Could this research pave the way for a new “Mixed-Sensory Interface” field in the user interface world?</w:t>
       </w:r>
     </w:p>
     <w:p>
@@ -4125,38 +4164,12 @@
       <w:pPr>
         <w:pStyle w:val="Heading1"/>
       </w:pPr>
-      <w:bookmarkStart w:id="19" w:name="_Toc373751182"/>
+      <w:bookmarkStart w:id="20" w:name="_Toc375235445"/>
       <w:r>
         <w:lastRenderedPageBreak/>
         <w:t>Research Plan</w:t>
       </w:r>
-      <w:bookmarkEnd w:id="19"/>
-    </w:p>
-    <w:p>
-      <w:r>
-        <w:t xml:space="preserve">For this research I will be referring </w:t>
-      </w:r>
-      <w:r>
-        <w:t>to the sensory feedback loop in the following terms. The Input is the raw signal that is to be translated by the mobile device in order to be understood by the body. Translation is what the mobile device will do in order to</w:t>
-      </w:r>
-      <w:r>
-        <w:t xml:space="preserve"> generate an</w:t>
-      </w:r>
-      <w:r>
-        <w:t xml:space="preserve"> output that will be understood by the body, this will include any manipulation that can be </w:t>
-      </w:r>
-      <w:r>
-        <w:t>controlled</w:t>
-      </w:r>
-      <w:r>
-        <w:t xml:space="preserve"> by the user like volume or base value. The Output will be signal that the users can feel through their body</w:t>
-      </w:r>
-      <w:r>
-        <w:t>’s</w:t>
-      </w:r>
-      <w:r>
-        <w:t xml:space="preserve"> sensory system.</w:t>
-      </w:r>
+      <w:bookmarkEnd w:id="20"/>
     </w:p>
     <w:p>
       <w:r>
@@ -4176,58 +4189,67 @@
       <w:pPr>
         <w:pStyle w:val="Heading2"/>
       </w:pPr>
-      <w:bookmarkStart w:id="20" w:name="_Toc373751183"/>
+      <w:bookmarkStart w:id="21" w:name="_Toc375235446"/>
       <w:r>
         <w:t>Proposed Activities</w:t>
       </w:r>
-      <w:bookmarkEnd w:id="20"/>
+      <w:bookmarkEnd w:id="21"/>
+    </w:p>
+    <w:p>
+      <w:r>
+        <w:t>In order to test</w:t>
+      </w:r>
+      <w:r>
+        <w:t xml:space="preserve"> a situation of sense augmentation</w:t>
+      </w:r>
+      <w:r>
+        <w:t xml:space="preserve"> a wearable pressure sensor will be placed at the users fingertips.</w:t>
+      </w:r>
+      <w:r>
+        <w:t xml:space="preserve"> Pressure information will be translated to the body while adjusting the sensitivity level. This will allow me to compare the hand’s natural pressure sensitivity to the sensor’s performance and by adjusting the sensitivity of the sensor I can test if this sense augmentation strategy is in any way advantageous.</w:t>
+      </w:r>
+    </w:p>
+    <w:p>
+      <w:r>
+        <w:t>For testing a new sense, the users will wear a head band that can detect the facial temperatures of a person standing in front of the user. With accurate temperature measurements, the user should be able to detect the level of stress of the other person. This might be useful in a gaming scenario, like a poker game, where knowing the stress level of the other players can be of use to the user.</w:t>
+      </w:r>
+    </w:p>
+    <w:p>
+      <w:r>
+        <w:t>Another new sense test will be a</w:t>
+      </w:r>
+      <w:r>
+        <w:t xml:space="preserve"> location awareness scenario where a user can receive a feedback depending on their location around the lab. This test will be used to look at the user’s response to an alert that they might not be constantly looking for, un-like the poker game where the user will want to be constantly paying attention to the signal.</w:t>
+      </w:r>
     </w:p>
     <w:p>
       <w:pPr>
         <w:pStyle w:val="Heading3"/>
-      </w:pPr>
-      <w:bookmarkStart w:id="21" w:name="_Toc373751184"/>
-    </w:p>
-    <w:p>
-      <w:r>
-        <w:t>In order to test how the user interprets an output that refers to a discreet signal</w:t>
-      </w:r>
+        <w:rPr>
+          <w:color w:val="FF0000"/>
+        </w:rPr>
+      </w:pPr>
+      <w:bookmarkStart w:id="22" w:name="_Toc375235447"/>
+      <w:r>
+        <w:rPr>
+          <w:color w:val="FF0000"/>
+        </w:rPr>
+        <w:t>(On the fence about this one now)</w:t>
+      </w:r>
+      <w:bookmarkEnd w:id="22"/>
     </w:p>
     <w:p>
       <w:pPr>
         <w:pStyle w:val="Heading3"/>
-      </w:pPr>
-      <w:r>
-        <w:t>Indoor Navigation</w:t>
-      </w:r>
-      <w:bookmarkEnd w:id="21"/>
-    </w:p>
-    <w:p>
-      <w:r>
-        <w:t>The system was made and tried for one person to be able to sense a temperature signal depending on their location around the Media Lab. I plan to extend this idea to more than one user and design activities in which participants need to find clues around the lab or find each other. A gaming scenario could be designed where the proximity to team members or opposing team member will render a different signal.</w:t>
-      </w:r>
-    </w:p>
-    <w:p>
-      <w:pPr>
-        <w:pStyle w:val="Heading3"/>
-      </w:pPr>
-      <w:bookmarkStart w:id="22" w:name="_Toc373751185"/>
-      <w:r>
-        <w:t>Poker Game</w:t>
-      </w:r>
-      <w:bookmarkEnd w:id="22"/>
-    </w:p>
-    <w:p>
-      <w:r>
-        <w:t>Using an infrared thermometer to detect the changes in temperature of a person’s face can be used to detect changes in their stress level. An interesting test would be to create a feedback loop where the temperature of the other players will be translated into a frequency signal on the participant’s body. This way I can determine if a new empathic awareness can be created and used, in this case, to the player’s advantage.</w:t>
-      </w:r>
-    </w:p>
-    <w:p>
-      <w:pPr>
-        <w:pStyle w:val="Heading3"/>
-      </w:pPr>
-      <w:bookmarkStart w:id="23" w:name="_Toc373751186"/>
-      <w:r>
+        <w:rPr>
+          <w:color w:val="FF0000"/>
+        </w:rPr>
+      </w:pPr>
+      <w:bookmarkStart w:id="23" w:name="_Toc375235448"/>
+      <w:r>
+        <w:rPr>
+          <w:color w:val="FF0000"/>
+        </w:rPr>
         <w:t>Ultrasonic Touch</w:t>
       </w:r>
       <w:bookmarkEnd w:id="23"/>
@@ -4235,15 +4257,31 @@
     <w:p>
       <w:pPr>
         <w:rPr>
-          <w:spacing w:val="5"/>
-          <w:szCs w:val="24"/>
-        </w:rPr>
-      </w:pPr>
-      <w:r>
+          <w:color w:val="FF0000"/>
+        </w:rPr>
+      </w:pPr>
+      <w:r>
+        <w:rPr>
+          <w:color w:val="FF0000"/>
+        </w:rPr>
         <w:t>I picture the ability of wearing an ultrasonic transmitter and receiver on each hand and being able to sense the time of flight of the signal between the fingers. This can be useful, for example, to detect changes in density of an object held between the user’s</w:t>
       </w:r>
       <w:r>
-        <w:t xml:space="preserve"> hands, which can help make informed decisions about the state of the object. Bone density is measured this way and I’m thinking ripeness of fruits and the fill level of a container that can’t be seen, like a propane gas tank. </w:t>
+        <w:rPr>
+          <w:color w:val="FF0000"/>
+        </w:rPr>
+        <w:t xml:space="preserve"> hands, which can help make informed decisions about the state of the object. Bone density is measured this way and I’m thinking ripeness of fruits and the fill level of a container that can’t be s</w:t>
+      </w:r>
+      <w:r>
+        <w:rPr>
+          <w:color w:val="FF0000"/>
+        </w:rPr>
+        <w:t>een, like a propane gas tank.</w:t>
+      </w:r>
+    </w:p>
+    <w:p>
+      <w:r>
+        <w:t>Each test will be performed with vibration, thermal and bone conducted sound in order to decide which type of feedback fits better each particular data type. With these test scenarios I will obtain enough data and experimental evidence of how valuable the digital Synesthesia concept can be for other usage scenarios and I will be more informed to be able to propose a way of creating more generic situations for users to use this interface.</w:t>
       </w:r>
       <w:r>
         <w:br w:type="page"/>
@@ -4253,18 +4291,27 @@
       <w:pPr>
         <w:pStyle w:val="Heading1"/>
       </w:pPr>
-      <w:bookmarkStart w:id="24" w:name="_Toc373751187"/>
+      <w:bookmarkStart w:id="24" w:name="_Toc375235449"/>
       <w:r>
         <w:lastRenderedPageBreak/>
         <w:t>Timeline</w:t>
       </w:r>
+      <w:r>
+        <w:t xml:space="preserve"> </w:t>
+      </w:r>
+      <w:r>
+        <w:rPr>
+          <w:color w:val="FF0000"/>
+        </w:rPr>
+        <w:t>(not updated yet)</w:t>
+      </w:r>
       <w:bookmarkEnd w:id="24"/>
     </w:p>
     <w:p>
       <w:pPr>
         <w:pStyle w:val="Heading2"/>
       </w:pPr>
-      <w:bookmarkStart w:id="25" w:name="_Toc373751188"/>
+      <w:bookmarkStart w:id="25" w:name="_Toc375235450"/>
       <w:r>
         <w:t>Phase</w:t>
       </w:r>
@@ -4297,7 +4344,7 @@
       <w:pPr>
         <w:pStyle w:val="Heading2"/>
       </w:pPr>
-      <w:bookmarkStart w:id="26" w:name="_Toc373751189"/>
+      <w:bookmarkStart w:id="26" w:name="_Toc375235451"/>
       <w:r>
         <w:t xml:space="preserve">Phase </w:t>
       </w:r>
@@ -4330,7 +4377,7 @@
       <w:pPr>
         <w:pStyle w:val="Heading2"/>
       </w:pPr>
-      <w:bookmarkStart w:id="27" w:name="_Toc373751190"/>
+      <w:bookmarkStart w:id="27" w:name="_Toc375235452"/>
       <w:r>
         <w:t xml:space="preserve">Phase </w:t>
       </w:r>
@@ -4357,7 +4404,7 @@
       <w:pPr>
         <w:pStyle w:val="Heading2"/>
       </w:pPr>
-      <w:bookmarkStart w:id="28" w:name="_Toc373751191"/>
+      <w:bookmarkStart w:id="28" w:name="_Toc375235453"/>
       <w:r>
         <w:t xml:space="preserve">Phase </w:t>
       </w:r>
@@ -4400,7 +4447,7 @@
       <w:pPr>
         <w:pStyle w:val="Heading1"/>
       </w:pPr>
-      <w:bookmarkStart w:id="29" w:name="_Toc373751192"/>
+      <w:bookmarkStart w:id="29" w:name="_Toc375235454"/>
       <w:r>
         <w:lastRenderedPageBreak/>
         <w:t>References</w:t>
@@ -5117,7 +5164,7 @@
       <w:pPr>
         <w:pStyle w:val="Heading1"/>
       </w:pPr>
-      <w:bookmarkStart w:id="30" w:name="_Toc373751193"/>
+      <w:bookmarkStart w:id="30" w:name="_Toc375235455"/>
       <w:r>
         <w:t>Bio</w:t>
       </w:r>
@@ -5127,7 +5174,7 @@
       <w:pPr>
         <w:pStyle w:val="Heading2"/>
       </w:pPr>
-      <w:bookmarkStart w:id="31" w:name="_Toc373751194"/>
+      <w:bookmarkStart w:id="31" w:name="_Toc375235456"/>
       <w:r>
         <w:t>Santiago Eloy Alfaro</w:t>
       </w:r>
@@ -5229,7 +5276,7 @@
           <w:rPr>
             <w:noProof/>
           </w:rPr>
-          <w:t>11</w:t>
+          <w:t>5</w:t>
         </w:r>
         <w:r>
           <w:rPr>
@@ -5789,6 +5836,7 @@
   <w:style w:type="character" w:default="1" w:styleId="DefaultParagraphFont">
     <w:name w:val="Default Paragraph Font"/>
     <w:uiPriority w:val="1"/>
+    <w:semiHidden/>
     <w:unhideWhenUsed/>
   </w:style>
   <w:style w:type="table" w:default="1" w:styleId="TableNormal">
@@ -6777,6 +6825,7 @@
   <w:style w:type="character" w:default="1" w:styleId="DefaultParagraphFont">
     <w:name w:val="Default Paragraph Font"/>
     <w:uiPriority w:val="1"/>
+    <w:semiHidden/>
     <w:unhideWhenUsed/>
   </w:style>
   <w:style w:type="table" w:default="1" w:styleId="TableNormal">
@@ -7743,7 +7792,7 @@
 </file>
 
 <file path=customXml/itemProps1.xml><?xml version="1.0" encoding="utf-8"?>
-<ds:datastoreItem xmlns:ds="http://schemas.openxmlformats.org/officeDocument/2006/customXml" ds:itemID="{D6FDC489-3591-4019-8FCF-4C3F01E1CDA9}">
+<ds:datastoreItem xmlns:ds="http://schemas.openxmlformats.org/officeDocument/2006/customXml" ds:itemID="{74478A3D-68C9-417E-AEB2-F0BC71AEDB3D}">
   <ds:schemaRefs>
     <ds:schemaRef ds:uri="http://schemas.openxmlformats.org/officeDocument/2006/bibliography"/>
   </ds:schemaRefs>

</xml_diff>

<commit_message>
ADDED: more questions and edited the research
</commit_message>
<xml_diff>
--- a/Phd-Thesis_Proposal.docx
+++ b/Phd-Thesis_Proposal.docx
@@ -7,7 +7,9 @@
         <w:pStyle w:val="Heading1"/>
         <w:jc w:val="center"/>
       </w:pPr>
-      <w:bookmarkStart w:id="0" w:name="_Toc375235426"/>
+      <w:bookmarkStart w:id="0" w:name="_Toc377042840"/>
+      <w:bookmarkStart w:id="1" w:name="_GoBack"/>
+      <w:bookmarkEnd w:id="1"/>
       <w:r>
         <w:t>Digital Synesthes</w:t>
       </w:r>
@@ -647,12 +649,12 @@
       <w:pPr>
         <w:pStyle w:val="Heading1"/>
       </w:pPr>
-      <w:bookmarkStart w:id="1" w:name="_Toc375235427"/>
+      <w:bookmarkStart w:id="2" w:name="_Toc377042841"/>
       <w:r>
         <w:lastRenderedPageBreak/>
         <w:t>Executive Summary</w:t>
       </w:r>
-      <w:bookmarkEnd w:id="1"/>
+      <w:bookmarkEnd w:id="2"/>
     </w:p>
     <w:p>
       <w:r>
@@ -736,7 +738,13 @@
         <w:t xml:space="preserve"> as the “translat</w:t>
       </w:r>
       <w:r>
-        <w:t>or” of information and the user</w:t>
+        <w:t xml:space="preserve">or” of information </w:t>
+      </w:r>
+      <w:r>
+        <w:t>while</w:t>
+      </w:r>
+      <w:r>
+        <w:t xml:space="preserve"> the user</w:t>
       </w:r>
       <w:r>
         <w:t>s</w:t>
@@ -751,10 +759,7 @@
         <w:t xml:space="preserve"> The basis of the idea is to use a sensory channel, other than vision, to relay the information detected by external sensors</w:t>
       </w:r>
       <w:r>
-        <w:t>. The importance of this is that by avoiding the visual sense, the users can more easily divide their atte</w:t>
-      </w:r>
-      <w:r>
-        <w:t>ntion between concurrent tasks.</w:t>
+        <w:t xml:space="preserve">. </w:t>
       </w:r>
     </w:p>
     <w:p>
@@ -765,7 +770,31 @@
         <w:t>interpret it in a unique way.</w:t>
       </w:r>
       <w:r>
-        <w:t xml:space="preserve"> In addition, it will provide an experience that uses a greater variety of sensory channels. This will create a richer more immersive experience.</w:t>
+        <w:t xml:space="preserve"> </w:t>
+      </w:r>
+      <w:r>
+        <w:t>It</w:t>
+      </w:r>
+      <w:r>
+        <w:t xml:space="preserve"> will provide an experience that uses a greater variety of sensory channels</w:t>
+      </w:r>
+      <w:r>
+        <w:t xml:space="preserve"> creating</w:t>
+      </w:r>
+      <w:r>
+        <w:t xml:space="preserve"> a richer more immersive experience.</w:t>
+      </w:r>
+      <w:r>
+        <w:t xml:space="preserve"> </w:t>
+      </w:r>
+      <w:r>
+        <w:t>I</w:t>
+      </w:r>
+      <w:r>
+        <w:t xml:space="preserve">n addition, by </w:t>
+      </w:r>
+      <w:r>
+        <w:t>avoiding the visual sense, the users can more easily divide their attention between concurrent tasks.</w:t>
       </w:r>
     </w:p>
     <w:p>
@@ -782,15 +811,18 @@
         <w:t>The results of these projects have proved that there is a great opportunity in using senses other than vision or hearing. Also they have demonstrated the plasticity of the brain in interpreting information when received through different senses.</w:t>
       </w:r>
       <w:r>
-        <w:t xml:space="preserve"> This thesis will go further by building on top of these findings and asking how we can use Digital Synesthesia to create a new interface paradigm, one that will allow the user to interact directly with the world and not mind the mobile device. This will grant </w:t>
-      </w:r>
+        <w:t xml:space="preserve"> This thesis will go further by building on top of these findings and asking how we can use Digital Synesthesia to create a new interface paradigm, one that will allow the user to interact directly with the world and not </w:t>
+      </w:r>
+      <w:r>
+        <w:t>with</w:t>
+      </w:r>
+      <w:r>
+        <w:t xml:space="preserve"> the mobile device. This will grant the users a richer understanding of the world as they set to explore their new sensory capabilities.</w:t>
+      </w:r>
+    </w:p>
+    <w:p>
       <w:r>
         <w:lastRenderedPageBreak/>
-        <w:t>the users a richer understanding of the world as they set to explore their new sensory capabilities.</w:t>
-      </w:r>
-    </w:p>
-    <w:p>
-      <w:r>
         <w:t xml:space="preserve">The evaluation of this work will be done by conducting a series of activities where users will wear devices that will generate additional sensory feedback loops. These activities will be analyzed by comparing results with and without </w:t>
       </w:r>
       <w:r>
@@ -863,7 +895,7 @@
           <w:r>
             <w:fldChar w:fldCharType="separate"/>
           </w:r>
-          <w:hyperlink w:anchor="_Toc375235426" w:history="1">
+          <w:hyperlink w:anchor="_Toc377042840" w:history="1">
             <w:r>
               <w:rPr>
                 <w:rStyle w:val="Hyperlink"/>
@@ -890,7 +922,7 @@
                 <w:noProof/>
                 <w:webHidden/>
               </w:rPr>
-              <w:instrText xml:space="preserve"> PAGEREF _Toc375235426 \h </w:instrText>
+              <w:instrText xml:space="preserve"> PAGEREF _Toc377042840 \h </w:instrText>
             </w:r>
             <w:r>
               <w:rPr>
@@ -933,7 +965,7 @@
               <w:szCs w:val="22"/>
             </w:rPr>
           </w:pPr>
-          <w:hyperlink w:anchor="_Toc375235427" w:history="1">
+          <w:hyperlink w:anchor="_Toc377042841" w:history="1">
             <w:r>
               <w:rPr>
                 <w:rStyle w:val="Hyperlink"/>
@@ -960,7 +992,7 @@
                 <w:noProof/>
                 <w:webHidden/>
               </w:rPr>
-              <w:instrText xml:space="preserve"> PAGEREF _Toc375235427 \h </w:instrText>
+              <w:instrText xml:space="preserve"> PAGEREF _Toc377042841 \h </w:instrText>
             </w:r>
             <w:r>
               <w:rPr>
@@ -1003,7 +1035,7 @@
               <w:szCs w:val="22"/>
             </w:rPr>
           </w:pPr>
-          <w:hyperlink w:anchor="_Toc375235428" w:history="1">
+          <w:hyperlink w:anchor="_Toc377042842" w:history="1">
             <w:r>
               <w:rPr>
                 <w:rStyle w:val="Hyperlink"/>
@@ -1030,7 +1062,7 @@
                 <w:noProof/>
                 <w:webHidden/>
               </w:rPr>
-              <w:instrText xml:space="preserve"> PAGEREF _Toc375235428 \h </w:instrText>
+              <w:instrText xml:space="preserve"> PAGEREF _Toc377042842 \h </w:instrText>
             </w:r>
             <w:r>
               <w:rPr>
@@ -1073,7 +1105,7 @@
               <w:szCs w:val="22"/>
             </w:rPr>
           </w:pPr>
-          <w:hyperlink w:anchor="_Toc375235429" w:history="1">
+          <w:hyperlink w:anchor="_Toc377042843" w:history="1">
             <w:r>
               <w:rPr>
                 <w:rStyle w:val="Hyperlink"/>
@@ -1100,7 +1132,7 @@
                 <w:noProof/>
                 <w:webHidden/>
               </w:rPr>
-              <w:instrText xml:space="preserve"> PAGEREF _Toc375235429 \h </w:instrText>
+              <w:instrText xml:space="preserve"> PAGEREF _Toc377042843 \h </w:instrText>
             </w:r>
             <w:r>
               <w:rPr>
@@ -1143,7 +1175,7 @@
               <w:szCs w:val="22"/>
             </w:rPr>
           </w:pPr>
-          <w:hyperlink w:anchor="_Toc375235430" w:history="1">
+          <w:hyperlink w:anchor="_Toc377042844" w:history="1">
             <w:r>
               <w:rPr>
                 <w:rStyle w:val="Hyperlink"/>
@@ -1170,7 +1202,7 @@
                 <w:noProof/>
                 <w:webHidden/>
               </w:rPr>
-              <w:instrText xml:space="preserve"> PAGEREF _Toc375235430 \h </w:instrText>
+              <w:instrText xml:space="preserve"> PAGEREF _Toc377042844 \h </w:instrText>
             </w:r>
             <w:r>
               <w:rPr>
@@ -1213,7 +1245,7 @@
               <w:szCs w:val="22"/>
             </w:rPr>
           </w:pPr>
-          <w:hyperlink w:anchor="_Toc375235431" w:history="1">
+          <w:hyperlink w:anchor="_Toc377042845" w:history="1">
             <w:r>
               <w:rPr>
                 <w:rStyle w:val="Hyperlink"/>
@@ -1240,7 +1272,7 @@
                 <w:noProof/>
                 <w:webHidden/>
               </w:rPr>
-              <w:instrText xml:space="preserve"> PAGEREF _Toc375235431 \h </w:instrText>
+              <w:instrText xml:space="preserve"> PAGEREF _Toc377042845 \h </w:instrText>
             </w:r>
             <w:r>
               <w:rPr>
@@ -1283,7 +1315,7 @@
               <w:szCs w:val="22"/>
             </w:rPr>
           </w:pPr>
-          <w:hyperlink w:anchor="_Toc375235432" w:history="1">
+          <w:hyperlink w:anchor="_Toc377042846" w:history="1">
             <w:r>
               <w:rPr>
                 <w:rStyle w:val="Hyperlink"/>
@@ -1310,7 +1342,7 @@
                 <w:noProof/>
                 <w:webHidden/>
               </w:rPr>
-              <w:instrText xml:space="preserve"> PAGEREF _Toc375235432 \h </w:instrText>
+              <w:instrText xml:space="preserve"> PAGEREF _Toc377042846 \h </w:instrText>
             </w:r>
             <w:r>
               <w:rPr>
@@ -1353,7 +1385,7 @@
               <w:szCs w:val="22"/>
             </w:rPr>
           </w:pPr>
-          <w:hyperlink w:anchor="_Toc375235433" w:history="1">
+          <w:hyperlink w:anchor="_Toc377042847" w:history="1">
             <w:r>
               <w:rPr>
                 <w:rStyle w:val="Hyperlink"/>
@@ -1380,7 +1412,7 @@
                 <w:noProof/>
                 <w:webHidden/>
               </w:rPr>
-              <w:instrText xml:space="preserve"> PAGEREF _Toc375235433 \h </w:instrText>
+              <w:instrText xml:space="preserve"> PAGEREF _Toc377042847 \h </w:instrText>
             </w:r>
             <w:r>
               <w:rPr>
@@ -1423,7 +1455,7 @@
               <w:szCs w:val="22"/>
             </w:rPr>
           </w:pPr>
-          <w:hyperlink w:anchor="_Toc375235434" w:history="1">
+          <w:hyperlink w:anchor="_Toc377042848" w:history="1">
             <w:r>
               <w:rPr>
                 <w:rStyle w:val="Hyperlink"/>
@@ -1450,7 +1482,7 @@
                 <w:noProof/>
                 <w:webHidden/>
               </w:rPr>
-              <w:instrText xml:space="preserve"> PAGEREF _Toc375235434 \h </w:instrText>
+              <w:instrText xml:space="preserve"> PAGEREF _Toc377042848 \h </w:instrText>
             </w:r>
             <w:r>
               <w:rPr>
@@ -1493,7 +1525,7 @@
               <w:szCs w:val="22"/>
             </w:rPr>
           </w:pPr>
-          <w:hyperlink w:anchor="_Toc375235435" w:history="1">
+          <w:hyperlink w:anchor="_Toc377042849" w:history="1">
             <w:r>
               <w:rPr>
                 <w:rStyle w:val="Hyperlink"/>
@@ -1520,7 +1552,7 @@
                 <w:noProof/>
                 <w:webHidden/>
               </w:rPr>
-              <w:instrText xml:space="preserve"> PAGEREF _Toc375235435 \h </w:instrText>
+              <w:instrText xml:space="preserve"> PAGEREF _Toc377042849 \h </w:instrText>
             </w:r>
             <w:r>
               <w:rPr>
@@ -1563,7 +1595,7 @@
               <w:szCs w:val="22"/>
             </w:rPr>
           </w:pPr>
-          <w:hyperlink w:anchor="_Toc375235436" w:history="1">
+          <w:hyperlink w:anchor="_Toc377042850" w:history="1">
             <w:r>
               <w:rPr>
                 <w:rStyle w:val="Hyperlink"/>
@@ -1590,7 +1622,7 @@
                 <w:noProof/>
                 <w:webHidden/>
               </w:rPr>
-              <w:instrText xml:space="preserve"> PAGEREF _Toc375235436 \h </w:instrText>
+              <w:instrText xml:space="preserve"> PAGEREF _Toc377042850 \h </w:instrText>
             </w:r>
             <w:r>
               <w:rPr>
@@ -1633,7 +1665,7 @@
               <w:szCs w:val="22"/>
             </w:rPr>
           </w:pPr>
-          <w:hyperlink w:anchor="_Toc375235437" w:history="1">
+          <w:hyperlink w:anchor="_Toc377042851" w:history="1">
             <w:r>
               <w:rPr>
                 <w:rStyle w:val="Hyperlink"/>
@@ -1660,7 +1692,7 @@
                 <w:noProof/>
                 <w:webHidden/>
               </w:rPr>
-              <w:instrText xml:space="preserve"> PAGEREF _Toc375235437 \h </w:instrText>
+              <w:instrText xml:space="preserve"> PAGEREF _Toc377042851 \h </w:instrText>
             </w:r>
             <w:r>
               <w:rPr>
@@ -1703,7 +1735,7 @@
               <w:szCs w:val="22"/>
             </w:rPr>
           </w:pPr>
-          <w:hyperlink w:anchor="_Toc375235438" w:history="1">
+          <w:hyperlink w:anchor="_Toc377042852" w:history="1">
             <w:r>
               <w:rPr>
                 <w:rStyle w:val="Hyperlink"/>
@@ -1730,7 +1762,7 @@
                 <w:noProof/>
                 <w:webHidden/>
               </w:rPr>
-              <w:instrText xml:space="preserve"> PAGEREF _Toc375235438 \h </w:instrText>
+              <w:instrText xml:space="preserve"> PAGEREF _Toc377042852 \h </w:instrText>
             </w:r>
             <w:r>
               <w:rPr>
@@ -1773,7 +1805,7 @@
               <w:szCs w:val="22"/>
             </w:rPr>
           </w:pPr>
-          <w:hyperlink w:anchor="_Toc375235439" w:history="1">
+          <w:hyperlink w:anchor="_Toc377042853" w:history="1">
             <w:r>
               <w:rPr>
                 <w:rStyle w:val="Hyperlink"/>
@@ -1800,7 +1832,7 @@
                 <w:noProof/>
                 <w:webHidden/>
               </w:rPr>
-              <w:instrText xml:space="preserve"> PAGEREF _Toc375235439 \h </w:instrText>
+              <w:instrText xml:space="preserve"> PAGEREF _Toc377042853 \h </w:instrText>
             </w:r>
             <w:r>
               <w:rPr>
@@ -1843,7 +1875,7 @@
               <w:szCs w:val="22"/>
             </w:rPr>
           </w:pPr>
-          <w:hyperlink w:anchor="_Toc375235440" w:history="1">
+          <w:hyperlink w:anchor="_Toc377042854" w:history="1">
             <w:r>
               <w:rPr>
                 <w:rStyle w:val="Hyperlink"/>
@@ -1870,7 +1902,7 @@
                 <w:noProof/>
                 <w:webHidden/>
               </w:rPr>
-              <w:instrText xml:space="preserve"> PAGEREF _Toc375235440 \h </w:instrText>
+              <w:instrText xml:space="preserve"> PAGEREF _Toc377042854 \h </w:instrText>
             </w:r>
             <w:r>
               <w:rPr>
@@ -1913,7 +1945,7 @@
               <w:szCs w:val="22"/>
             </w:rPr>
           </w:pPr>
-          <w:hyperlink w:anchor="_Toc375235441" w:history="1">
+          <w:hyperlink w:anchor="_Toc377042855" w:history="1">
             <w:r>
               <w:rPr>
                 <w:rStyle w:val="Hyperlink"/>
@@ -1940,7 +1972,7 @@
                 <w:noProof/>
                 <w:webHidden/>
               </w:rPr>
-              <w:instrText xml:space="preserve"> PAGEREF _Toc375235441 \h </w:instrText>
+              <w:instrText xml:space="preserve"> PAGEREF _Toc377042855 \h </w:instrText>
             </w:r>
             <w:r>
               <w:rPr>
@@ -1983,7 +2015,7 @@
               <w:szCs w:val="22"/>
             </w:rPr>
           </w:pPr>
-          <w:hyperlink w:anchor="_Toc375235442" w:history="1">
+          <w:hyperlink w:anchor="_Toc377042856" w:history="1">
             <w:r>
               <w:rPr>
                 <w:rStyle w:val="Hyperlink"/>
@@ -2010,7 +2042,7 @@
                 <w:noProof/>
                 <w:webHidden/>
               </w:rPr>
-              <w:instrText xml:space="preserve"> PAGEREF _Toc375235442 \h </w:instrText>
+              <w:instrText xml:space="preserve"> PAGEREF _Toc377042856 \h </w:instrText>
             </w:r>
             <w:r>
               <w:rPr>
@@ -2053,7 +2085,7 @@
               <w:szCs w:val="22"/>
             </w:rPr>
           </w:pPr>
-          <w:hyperlink w:anchor="_Toc375235443" w:history="1">
+          <w:hyperlink w:anchor="_Toc377042857" w:history="1">
             <w:r>
               <w:rPr>
                 <w:rStyle w:val="Hyperlink"/>
@@ -2080,13 +2112,7 @@
                 <w:noProof/>
                 <w:webHidden/>
               </w:rPr>
-              <w:instrText xml:space="preserve"> PAGEREF _Toc375235443 \h </w:instrText>
-            </w:r>
-            <w:r>
-              <w:rPr>
-                <w:noProof/>
-                <w:webHidden/>
-              </w:rPr>
+              <w:instrText xml:space="preserve"> PAGEREF _Toc377042857 \h </w:instrText>
             </w:r>
             <w:r>
               <w:rPr>
@@ -2097,10 +2123,12 @@
             </w:r>
             <w:r>
               <w:rPr>
-                <w:noProof/>
-                <w:webHidden/>
-              </w:rPr>
-              <w:t>10</w:t>
+                <w:b/>
+                <w:bCs/>
+                <w:noProof/>
+                <w:webHidden/>
+              </w:rPr>
+              <w:t>Error! Bookmark not defined.</w:t>
             </w:r>
             <w:r>
               <w:rPr>
@@ -2123,7 +2151,7 @@
               <w:szCs w:val="22"/>
             </w:rPr>
           </w:pPr>
-          <w:hyperlink w:anchor="_Toc375235444" w:history="1">
+          <w:hyperlink w:anchor="_Toc377042858" w:history="1">
             <w:r>
               <w:rPr>
                 <w:rStyle w:val="Hyperlink"/>
@@ -2150,7 +2178,7 @@
                 <w:noProof/>
                 <w:webHidden/>
               </w:rPr>
-              <w:instrText xml:space="preserve"> PAGEREF _Toc375235444 \h </w:instrText>
+              <w:instrText xml:space="preserve"> PAGEREF _Toc377042858 \h </w:instrText>
             </w:r>
             <w:r>
               <w:rPr>
@@ -2193,7 +2221,7 @@
               <w:szCs w:val="22"/>
             </w:rPr>
           </w:pPr>
-          <w:hyperlink w:anchor="_Toc375235445" w:history="1">
+          <w:hyperlink w:anchor="_Toc377042859" w:history="1">
             <w:r>
               <w:rPr>
                 <w:rStyle w:val="Hyperlink"/>
@@ -2220,7 +2248,7 @@
                 <w:noProof/>
                 <w:webHidden/>
               </w:rPr>
-              <w:instrText xml:space="preserve"> PAGEREF _Toc375235445 \h </w:instrText>
+              <w:instrText xml:space="preserve"> PAGEREF _Toc377042859 \h </w:instrText>
             </w:r>
             <w:r>
               <w:rPr>
@@ -2263,7 +2291,7 @@
               <w:szCs w:val="22"/>
             </w:rPr>
           </w:pPr>
-          <w:hyperlink w:anchor="_Toc375235446" w:history="1">
+          <w:hyperlink w:anchor="_Toc377042860" w:history="1">
             <w:r>
               <w:rPr>
                 <w:rStyle w:val="Hyperlink"/>
@@ -2290,7 +2318,7 @@
                 <w:noProof/>
                 <w:webHidden/>
               </w:rPr>
-              <w:instrText xml:space="preserve"> PAGEREF _Toc375235446 \h </w:instrText>
+              <w:instrText xml:space="preserve"> PAGEREF _Toc377042860 \h </w:instrText>
             </w:r>
             <w:r>
               <w:rPr>
@@ -2311,138 +2339,6 @@
                 <w:webHidden/>
               </w:rPr>
               <w:t>11</w:t>
-            </w:r>
-            <w:r>
-              <w:rPr>
-                <w:noProof/>
-                <w:webHidden/>
-              </w:rPr>
-              <w:fldChar w:fldCharType="end"/>
-            </w:r>
-          </w:hyperlink>
-        </w:p>
-        <w:p>
-          <w:pPr>
-            <w:pStyle w:val="TOC3"/>
-            <w:tabs>
-              <w:tab w:val="right" w:leader="dot" w:pos="9350"/>
-            </w:tabs>
-            <w:rPr>
-              <w:noProof/>
-              <w:sz w:val="22"/>
-              <w:szCs w:val="22"/>
-            </w:rPr>
-          </w:pPr>
-          <w:hyperlink w:anchor="_Toc375235447" w:history="1">
-            <w:r>
-              <w:rPr>
-                <w:rStyle w:val="Hyperlink"/>
-                <w:noProof/>
-              </w:rPr>
-              <w:t>(On the fence about this one now)</w:t>
-            </w:r>
-            <w:r>
-              <w:rPr>
-                <w:noProof/>
-                <w:webHidden/>
-              </w:rPr>
-              <w:tab/>
-            </w:r>
-            <w:r>
-              <w:rPr>
-                <w:noProof/>
-                <w:webHidden/>
-              </w:rPr>
-              <w:fldChar w:fldCharType="begin"/>
-            </w:r>
-            <w:r>
-              <w:rPr>
-                <w:noProof/>
-                <w:webHidden/>
-              </w:rPr>
-              <w:instrText xml:space="preserve"> PAGEREF _Toc375235447 \h </w:instrText>
-            </w:r>
-            <w:r>
-              <w:rPr>
-                <w:noProof/>
-                <w:webHidden/>
-              </w:rPr>
-              <w:fldChar w:fldCharType="separate"/>
-            </w:r>
-            <w:r>
-              <w:rPr>
-                <w:b/>
-                <w:bCs/>
-                <w:noProof/>
-                <w:webHidden/>
-              </w:rPr>
-              <w:t>Error! Bookmark not defined.</w:t>
-            </w:r>
-            <w:r>
-              <w:rPr>
-                <w:noProof/>
-                <w:webHidden/>
-              </w:rPr>
-              <w:fldChar w:fldCharType="end"/>
-            </w:r>
-          </w:hyperlink>
-        </w:p>
-        <w:p>
-          <w:pPr>
-            <w:pStyle w:val="TOC3"/>
-            <w:tabs>
-              <w:tab w:val="right" w:leader="dot" w:pos="9350"/>
-            </w:tabs>
-            <w:rPr>
-              <w:noProof/>
-              <w:sz w:val="22"/>
-              <w:szCs w:val="22"/>
-            </w:rPr>
-          </w:pPr>
-          <w:hyperlink w:anchor="_Toc375235448" w:history="1">
-            <w:r>
-              <w:rPr>
-                <w:rStyle w:val="Hyperlink"/>
-                <w:noProof/>
-              </w:rPr>
-              <w:t>Ultrasonic Touch</w:t>
-            </w:r>
-            <w:r>
-              <w:rPr>
-                <w:noProof/>
-                <w:webHidden/>
-              </w:rPr>
-              <w:tab/>
-            </w:r>
-            <w:r>
-              <w:rPr>
-                <w:noProof/>
-                <w:webHidden/>
-              </w:rPr>
-              <w:fldChar w:fldCharType="begin"/>
-            </w:r>
-            <w:r>
-              <w:rPr>
-                <w:noProof/>
-                <w:webHidden/>
-              </w:rPr>
-              <w:instrText xml:space="preserve"> PAGEREF _Toc375235448 \h </w:instrText>
-            </w:r>
-            <w:r>
-              <w:rPr>
-                <w:noProof/>
-                <w:webHidden/>
-              </w:rPr>
-              <w:fldChar w:fldCharType="separate"/>
-            </w:r>
-            <w:r>
-              <w:rPr>
-                <w:b/>
-                <w:bCs/>
-                <w:noProof/>
-                <w:webHidden/>
-              </w:rPr>
-              <w:t>Error! Bookmark not defined.</w:t>
             </w:r>
             <w:r>
               <w:rPr>
@@ -2465,13 +2361,13 @@
               <w:szCs w:val="22"/>
             </w:rPr>
           </w:pPr>
-          <w:hyperlink w:anchor="_Toc375235449" w:history="1">
+          <w:hyperlink w:anchor="_Toc377042861" w:history="1">
             <w:r>
               <w:rPr>
                 <w:rStyle w:val="Hyperlink"/>
                 <w:noProof/>
               </w:rPr>
-              <w:t>Timeline (not updated yet)</w:t>
+              <w:t>Timeline</w:t>
             </w:r>
             <w:r>
               <w:rPr>
@@ -2492,7 +2388,7 @@
                 <w:noProof/>
                 <w:webHidden/>
               </w:rPr>
-              <w:instrText xml:space="preserve"> PAGEREF _Toc375235449 \h </w:instrText>
+              <w:instrText xml:space="preserve"> PAGEREF _Toc377042861 \h </w:instrText>
             </w:r>
             <w:r>
               <w:rPr>
@@ -2535,13 +2431,13 @@
               <w:szCs w:val="22"/>
             </w:rPr>
           </w:pPr>
-          <w:hyperlink w:anchor="_Toc375235450" w:history="1">
+          <w:hyperlink w:anchor="_Toc377042862" w:history="1">
             <w:r>
               <w:rPr>
                 <w:rStyle w:val="Hyperlink"/>
                 <w:noProof/>
               </w:rPr>
-              <w:t>Phase One (November - December)</w:t>
+              <w:t>Phase One (January)</w:t>
             </w:r>
             <w:r>
               <w:rPr>
@@ -2562,7 +2458,7 @@
                 <w:noProof/>
                 <w:webHidden/>
               </w:rPr>
-              <w:instrText xml:space="preserve"> PAGEREF _Toc375235450 \h </w:instrText>
+              <w:instrText xml:space="preserve"> PAGEREF _Toc377042862 \h </w:instrText>
             </w:r>
             <w:r>
               <w:rPr>
@@ -2605,13 +2501,13 @@
               <w:szCs w:val="22"/>
             </w:rPr>
           </w:pPr>
-          <w:hyperlink w:anchor="_Toc375235451" w:history="1">
+          <w:hyperlink w:anchor="_Toc377042863" w:history="1">
             <w:r>
               <w:rPr>
                 <w:rStyle w:val="Hyperlink"/>
                 <w:noProof/>
               </w:rPr>
-              <w:t>Phase Two (December 2013 – February 2014)</w:t>
+              <w:t>Phase Two (February - March)</w:t>
             </w:r>
             <w:r>
               <w:rPr>
@@ -2632,7 +2528,7 @@
                 <w:noProof/>
                 <w:webHidden/>
               </w:rPr>
-              <w:instrText xml:space="preserve"> PAGEREF _Toc375235451 \h </w:instrText>
+              <w:instrText xml:space="preserve"> PAGEREF _Toc377042863 \h </w:instrText>
             </w:r>
             <w:r>
               <w:rPr>
@@ -2675,13 +2571,13 @@
               <w:szCs w:val="22"/>
             </w:rPr>
           </w:pPr>
-          <w:hyperlink w:anchor="_Toc375235452" w:history="1">
+          <w:hyperlink w:anchor="_Toc377042864" w:history="1">
             <w:r>
               <w:rPr>
                 <w:rStyle w:val="Hyperlink"/>
                 <w:noProof/>
               </w:rPr>
-              <w:t>Phase Three (March 2014)</w:t>
+              <w:t>Phase Three (April - May)</w:t>
             </w:r>
             <w:r>
               <w:rPr>
@@ -2702,7 +2598,7 @@
                 <w:noProof/>
                 <w:webHidden/>
               </w:rPr>
-              <w:instrText xml:space="preserve"> PAGEREF _Toc375235452 \h </w:instrText>
+              <w:instrText xml:space="preserve"> PAGEREF _Toc377042864 \h </w:instrText>
             </w:r>
             <w:r>
               <w:rPr>
@@ -2745,13 +2641,13 @@
               <w:szCs w:val="22"/>
             </w:rPr>
           </w:pPr>
-          <w:hyperlink w:anchor="_Toc375235453" w:history="1">
+          <w:hyperlink w:anchor="_Toc377042865" w:history="1">
             <w:r>
               <w:rPr>
                 <w:rStyle w:val="Hyperlink"/>
                 <w:noProof/>
               </w:rPr>
-              <w:t>Phase Four (April - June 2014)</w:t>
+              <w:t>Phase Four (June - July)</w:t>
             </w:r>
             <w:r>
               <w:rPr>
@@ -2772,7 +2668,7 @@
                 <w:noProof/>
                 <w:webHidden/>
               </w:rPr>
-              <w:instrText xml:space="preserve"> PAGEREF _Toc375235453 \h </w:instrText>
+              <w:instrText xml:space="preserve"> PAGEREF _Toc377042865 \h </w:instrText>
             </w:r>
             <w:r>
               <w:rPr>
@@ -2815,7 +2711,7 @@
               <w:szCs w:val="22"/>
             </w:rPr>
           </w:pPr>
-          <w:hyperlink w:anchor="_Toc375235454" w:history="1">
+          <w:hyperlink w:anchor="_Toc377042866" w:history="1">
             <w:r>
               <w:rPr>
                 <w:rStyle w:val="Hyperlink"/>
@@ -2842,7 +2738,7 @@
                 <w:noProof/>
                 <w:webHidden/>
               </w:rPr>
-              <w:instrText xml:space="preserve"> PAGEREF _Toc375235454 \h </w:instrText>
+              <w:instrText xml:space="preserve"> PAGEREF _Toc377042866 \h </w:instrText>
             </w:r>
             <w:r>
               <w:rPr>
@@ -2885,7 +2781,7 @@
               <w:szCs w:val="22"/>
             </w:rPr>
           </w:pPr>
-          <w:hyperlink w:anchor="_Toc375235455" w:history="1">
+          <w:hyperlink w:anchor="_Toc377042867" w:history="1">
             <w:r>
               <w:rPr>
                 <w:rStyle w:val="Hyperlink"/>
@@ -2912,7 +2808,7 @@
                 <w:noProof/>
                 <w:webHidden/>
               </w:rPr>
-              <w:instrText xml:space="preserve"> PAGEREF _Toc375235455 \h </w:instrText>
+              <w:instrText xml:space="preserve"> PAGEREF _Toc377042867 \h </w:instrText>
             </w:r>
             <w:r>
               <w:rPr>
@@ -2955,7 +2851,7 @@
               <w:szCs w:val="22"/>
             </w:rPr>
           </w:pPr>
-          <w:hyperlink w:anchor="_Toc375235456" w:history="1">
+          <w:hyperlink w:anchor="_Toc377042868" w:history="1">
             <w:r>
               <w:rPr>
                 <w:rStyle w:val="Hyperlink"/>
@@ -2982,7 +2878,7 @@
                 <w:noProof/>
                 <w:webHidden/>
               </w:rPr>
-              <w:instrText xml:space="preserve"> PAGEREF _Toc375235456 \h </w:instrText>
+              <w:instrText xml:space="preserve"> PAGEREF _Toc377042868 \h </w:instrText>
             </w:r>
             <w:r>
               <w:rPr>
@@ -3034,12 +2930,12 @@
       <w:pPr>
         <w:pStyle w:val="Heading1"/>
       </w:pPr>
-      <w:bookmarkStart w:id="2" w:name="_Toc375235428"/>
+      <w:bookmarkStart w:id="3" w:name="_Toc377042842"/>
       <w:r>
         <w:lastRenderedPageBreak/>
         <w:t>Abstract</w:t>
       </w:r>
-      <w:bookmarkEnd w:id="2"/>
+      <w:bookmarkEnd w:id="3"/>
     </w:p>
     <w:p>
       <w:r>
@@ -3099,12 +2995,12 @@
       <w:pPr>
         <w:pStyle w:val="Heading1"/>
       </w:pPr>
-      <w:bookmarkStart w:id="3" w:name="_Toc375235429"/>
+      <w:bookmarkStart w:id="4" w:name="_Toc377042843"/>
       <w:r>
         <w:lastRenderedPageBreak/>
         <w:t>Background</w:t>
       </w:r>
-      <w:bookmarkEnd w:id="3"/>
+      <w:bookmarkEnd w:id="4"/>
     </w:p>
     <w:p>
       <w:r>
@@ -3129,11 +3025,11 @@
       <w:pPr>
         <w:pStyle w:val="Heading2"/>
       </w:pPr>
-      <w:bookmarkStart w:id="4" w:name="_Toc375235430"/>
+      <w:bookmarkStart w:id="5" w:name="_Toc377042844"/>
       <w:r>
         <w:t>Thermal Interfacing</w:t>
       </w:r>
-      <w:bookmarkEnd w:id="4"/>
+      <w:bookmarkEnd w:id="5"/>
     </w:p>
     <w:p>
       <w:r>
@@ -3218,7 +3114,7 @@
       <w:pPr>
         <w:pStyle w:val="Heading2"/>
       </w:pPr>
-      <w:bookmarkStart w:id="5" w:name="_Toc375235431"/>
+      <w:bookmarkStart w:id="6" w:name="_Toc377042845"/>
       <w:proofErr w:type="spellStart"/>
       <w:r>
         <w:t>Vibrotactile</w:t>
@@ -3227,7 +3123,7 @@
       <w:r>
         <w:t xml:space="preserve"> Interfacing</w:t>
       </w:r>
-      <w:bookmarkEnd w:id="5"/>
+      <w:bookmarkEnd w:id="6"/>
     </w:p>
     <w:p>
       <w:r>
@@ -3308,11 +3204,11 @@
       <w:pPr>
         <w:pStyle w:val="Heading2"/>
       </w:pPr>
-      <w:bookmarkStart w:id="6" w:name="_Toc375235432"/>
+      <w:bookmarkStart w:id="7" w:name="_Toc377042846"/>
       <w:r>
         <w:t>Mobile Communication</w:t>
       </w:r>
-      <w:bookmarkEnd w:id="6"/>
+      <w:bookmarkEnd w:id="7"/>
     </w:p>
     <w:p>
       <w:proofErr w:type="spellStart"/>
@@ -3406,11 +3302,11 @@
       <w:pPr>
         <w:pStyle w:val="Heading2"/>
       </w:pPr>
-      <w:bookmarkStart w:id="7" w:name="_Toc375235433"/>
+      <w:bookmarkStart w:id="8" w:name="_Toc377042847"/>
       <w:r>
         <w:t>Sensory Substitution</w:t>
       </w:r>
-      <w:bookmarkEnd w:id="7"/>
+      <w:bookmarkEnd w:id="8"/>
     </w:p>
     <w:p>
       <w:r>
@@ -3557,11 +3453,11 @@
       <w:pPr>
         <w:pStyle w:val="Heading2"/>
       </w:pPr>
-      <w:bookmarkStart w:id="8" w:name="_Toc375235434"/>
+      <w:bookmarkStart w:id="9" w:name="_Toc377042848"/>
       <w:r>
         <w:t>New Senses</w:t>
       </w:r>
-      <w:bookmarkEnd w:id="8"/>
+      <w:bookmarkEnd w:id="9"/>
     </w:p>
     <w:p>
       <w:r>
@@ -3755,11 +3651,11 @@
       <w:pPr>
         <w:pStyle w:val="Heading2"/>
       </w:pPr>
-      <w:bookmarkStart w:id="9" w:name="_Toc375235435"/>
+      <w:bookmarkStart w:id="10" w:name="_Toc377042849"/>
       <w:r>
         <w:t>Situational Awareness</w:t>
       </w:r>
-      <w:bookmarkEnd w:id="9"/>
+      <w:bookmarkEnd w:id="10"/>
     </w:p>
     <w:p>
       <w:r>
@@ -3856,16 +3752,22 @@
       <w:pPr>
         <w:pStyle w:val="Heading1"/>
       </w:pPr>
-      <w:bookmarkStart w:id="10" w:name="_Toc375235436"/>
+      <w:bookmarkStart w:id="11" w:name="_Toc377042850"/>
       <w:r>
         <w:lastRenderedPageBreak/>
         <w:t>Research Questions</w:t>
       </w:r>
-      <w:bookmarkEnd w:id="10"/>
-    </w:p>
-    <w:p>
-      <w:r>
-        <w:t>The questions that will be answered with this project will be related to the success of Digital Synesthesia as an interaction paradigm in different scenarios. The conclusions will be broad enough to be generalized in other situations.</w:t>
+      <w:bookmarkEnd w:id="11"/>
+    </w:p>
+    <w:p>
+      <w:r>
+        <w:t xml:space="preserve">The questions that will be answered with this project will be related to the success of Digital Synesthesia as an interaction paradigm in different scenarios. The </w:t>
+      </w:r>
+      <w:r>
+        <w:t>studies and scenarios</w:t>
+      </w:r>
+      <w:r>
+        <w:t xml:space="preserve"> will be broad enough to be generalized in other situations.</w:t>
       </w:r>
       <w:r>
         <w:t xml:space="preserve"> Another line of questions will look at the relation between type of data and the mode of tran</w:t>
@@ -3878,7 +3780,7 @@
       <w:pPr>
         <w:pStyle w:val="Heading2"/>
       </w:pPr>
-      <w:bookmarkStart w:id="11" w:name="_Toc375235437"/>
+      <w:bookmarkStart w:id="12" w:name="_Toc377042851"/>
       <w:r>
         <w:t xml:space="preserve">Discreet </w:t>
       </w:r>
@@ -3894,11 +3796,19 @@
       <w:r>
         <w:t>ous Data</w:t>
       </w:r>
-      <w:bookmarkEnd w:id="11"/>
-    </w:p>
-    <w:p>
-      <w:r>
-        <w:t xml:space="preserve">1. </w:t>
+      <w:bookmarkEnd w:id="12"/>
+    </w:p>
+    <w:p>
+      <w:r>
+        <w:t>1. Will a discreet signal that just turns on and off to get the users attention be more effective than a continuous signal that needs for the user’s interpretation of changing data?</w:t>
+      </w:r>
+    </w:p>
+    <w:p>
+      <w:r>
+        <w:t>2</w:t>
+      </w:r>
+      <w:r>
+        <w:t xml:space="preserve">. </w:t>
       </w:r>
       <w:r>
         <w:t>Is there a better or worse pairing between the input channel and the type of data to be analyzed?</w:t>
@@ -3908,15 +3818,18 @@
       <w:pPr>
         <w:pStyle w:val="Heading2"/>
       </w:pPr>
-      <w:bookmarkStart w:id="12" w:name="_Toc375235438"/>
+      <w:bookmarkStart w:id="13" w:name="_Toc377042852"/>
       <w:r>
         <w:t>Sensory Substitution</w:t>
       </w:r>
-      <w:bookmarkEnd w:id="12"/>
-    </w:p>
-    <w:p>
-      <w:r>
-        <w:t xml:space="preserve">2. </w:t>
+      <w:bookmarkEnd w:id="13"/>
+    </w:p>
+    <w:p>
+      <w:r>
+        <w:t>3</w:t>
+      </w:r>
+      <w:r>
+        <w:t xml:space="preserve">. </w:t>
       </w:r>
       <w:r>
         <w:t xml:space="preserve">In a situation where vision is the sense used to make a quick decision, will Digital Synesthesia prove to be an alternate way of accomplishing the same task or part of </w:t>
@@ -3932,18 +3845,21 @@
       <w:pPr>
         <w:pStyle w:val="Heading2"/>
       </w:pPr>
-      <w:bookmarkStart w:id="13" w:name="_Toc375235439"/>
+      <w:bookmarkStart w:id="14" w:name="_Toc377042853"/>
       <w:r>
         <w:t xml:space="preserve">Sensory </w:t>
       </w:r>
       <w:r>
         <w:t>Augmentation</w:t>
       </w:r>
-      <w:bookmarkEnd w:id="13"/>
-    </w:p>
-    <w:p>
-      <w:r>
-        <w:t xml:space="preserve">3. </w:t>
+      <w:bookmarkEnd w:id="14"/>
+    </w:p>
+    <w:p>
+      <w:r>
+        <w:t>4</w:t>
+      </w:r>
+      <w:r>
+        <w:t xml:space="preserve">. </w:t>
       </w:r>
       <w:r>
         <w:t>In a situation where the user already bases a decision on information from a sense other than vision or audio, is there an advantage to being able to interpret that same data through a different sense and in greater detail?</w:t>
@@ -3953,15 +3869,18 @@
       <w:pPr>
         <w:pStyle w:val="Heading2"/>
       </w:pPr>
-      <w:bookmarkStart w:id="14" w:name="_Toc375235440"/>
+      <w:bookmarkStart w:id="15" w:name="_Toc377042854"/>
       <w:r>
         <w:t>New Senses</w:t>
       </w:r>
-      <w:bookmarkEnd w:id="14"/>
-    </w:p>
-    <w:p>
-      <w:r>
-        <w:t xml:space="preserve">4. </w:t>
+      <w:bookmarkEnd w:id="15"/>
+    </w:p>
+    <w:p>
+      <w:r>
+        <w:t>5</w:t>
+      </w:r>
+      <w:r>
+        <w:t xml:space="preserve">. </w:t>
       </w:r>
       <w:r>
         <w:t>How does a user perform in a specific task when using new information that could not previously be sensed, compared to the same activity with no sensory enhancement?</w:t>
@@ -3971,15 +3890,18 @@
       <w:pPr>
         <w:pStyle w:val="Heading2"/>
       </w:pPr>
-      <w:bookmarkStart w:id="15" w:name="_Toc375235441"/>
+      <w:bookmarkStart w:id="16" w:name="_Toc377042855"/>
       <w:r>
         <w:t>The Brain and the New Stimuli</w:t>
       </w:r>
-      <w:bookmarkEnd w:id="15"/>
-    </w:p>
-    <w:p>
-      <w:r>
-        <w:t xml:space="preserve">5. </w:t>
+      <w:bookmarkEnd w:id="16"/>
+    </w:p>
+    <w:p>
+      <w:r>
+        <w:t>6</w:t>
+      </w:r>
+      <w:r>
+        <w:t xml:space="preserve">. </w:t>
       </w:r>
       <w:r>
         <w:t>How accurate is the interpretation of the data when experienced in this new way?</w:t>
@@ -3987,7 +3909,7 @@
     </w:p>
     <w:p>
       <w:r>
-        <w:t>6</w:t>
+        <w:t>7</w:t>
       </w:r>
       <w:r>
         <w:t xml:space="preserve">. Will there be feelings of “phantom input” where the user will feel the effects of a </w:t>
@@ -4004,19 +3926,22 @@
     </w:p>
     <w:p>
       <w:r>
-        <w:t>7. How valuable is the device when used towards the completion of a task when the user is first learning this task? When used by someone who is experienced in the given task?</w:t>
-      </w:r>
-    </w:p>
-    <w:p/>
+        <w:lastRenderedPageBreak/>
+        <w:t>8</w:t>
+      </w:r>
+      <w:r>
+        <w:t>. How valuable is the device when used towards the completion of a task when the user is first learning this task? When used by someone who is experienced in the given task?</w:t>
+      </w:r>
+    </w:p>
     <w:p>
       <w:pPr>
         <w:pStyle w:val="Heading2"/>
       </w:pPr>
-      <w:bookmarkStart w:id="16" w:name="_Toc375235442"/>
+      <w:bookmarkStart w:id="17" w:name="_Toc377042856"/>
       <w:r>
         <w:t>Escaping the visual user interface</w:t>
       </w:r>
-      <w:bookmarkEnd w:id="16"/>
+      <w:bookmarkEnd w:id="17"/>
     </w:p>
     <w:p>
       <w:r>
@@ -4037,7 +3962,7 @@
     </w:p>
     <w:p>
       <w:r>
-        <w:t>8</w:t>
+        <w:t>9</w:t>
       </w:r>
       <w:r>
         <w:t>. Can we find the new usage paradigms for senses other than sight?</w:t>
@@ -4045,7 +3970,7 @@
     </w:p>
     <w:p>
       <w:r>
-        <w:t>9</w:t>
+        <w:t>10</w:t>
       </w:r>
       <w:r>
         <w:t xml:space="preserve">. Can this research start to uncover the </w:t>
@@ -4067,50 +3992,7 @@
       <w:pPr>
         <w:pStyle w:val="Heading2"/>
       </w:pPr>
-      <w:bookmarkStart w:id="17" w:name="_Toc375235443"/>
-      <w:r>
-        <w:t>Biological and Metaphorical Approaches</w:t>
-      </w:r>
-      <w:bookmarkEnd w:id="17"/>
-    </w:p>
-    <w:p>
-      <w:r>
-        <w:t xml:space="preserve">I identify two major ways of approaching this research. Because I’m trying to communicate data to the body through unconventional sensory pathways, it makes sense to use those parts of the body that would possess </w:t>
-      </w:r>
-      <w:r>
-        <w:t>greater physiological characteristics to receiving specific types of input. I call this the Biological approach since it looks primarily at the body and its capabilities.</w:t>
-      </w:r>
-    </w:p>
-    <w:p>
-      <w:r>
-        <w:t>Another way of approaching my research is to identify cultural constructs that refer to the body and sensory perception. Feeling “Butterflies in the stomach” or “Chills down the spine” are concepts that are rooted already in a person’s subconscious that might prove valuable when trying out the ideas of this thesis. I call this the Metaphorical approach.</w:t>
-      </w:r>
-    </w:p>
-    <w:p>
-      <w:r>
-        <w:t>10</w:t>
-      </w:r>
-      <w:r>
-        <w:t>. Is the</w:t>
-      </w:r>
-      <w:r>
-        <w:t xml:space="preserve"> Metaphorical approach strong enough to create </w:t>
-      </w:r>
-      <w:r>
-        <w:t xml:space="preserve">a </w:t>
-      </w:r>
-      <w:r>
-        <w:t xml:space="preserve">successful </w:t>
-      </w:r>
-      <w:r>
-        <w:t>experience?</w:t>
-      </w:r>
-    </w:p>
-    <w:p>
-      <w:pPr>
-        <w:pStyle w:val="Heading2"/>
-      </w:pPr>
-      <w:bookmarkStart w:id="18" w:name="_Toc375235444"/>
+      <w:bookmarkStart w:id="18" w:name="_Toc377042858"/>
       <w:r>
         <w:t>Design Thinking</w:t>
       </w:r>
@@ -4151,7 +4033,7 @@
       <w:pPr>
         <w:pStyle w:val="Heading1"/>
       </w:pPr>
-      <w:bookmarkStart w:id="19" w:name="_Toc375235445"/>
+      <w:bookmarkStart w:id="19" w:name="_Toc377042859"/>
       <w:r>
         <w:lastRenderedPageBreak/>
         <w:t>Research Plan</w:t>
@@ -4160,27 +4042,50 @@
     </w:p>
     <w:p>
       <w:r>
-        <w:t xml:space="preserve">I will test three </w:t>
-      </w:r>
-      <w:r>
-        <w:t xml:space="preserve">output </w:t>
-      </w:r>
-      <w:r>
-        <w:t>modalities, temperature, vibration and sound through bone-conduction. With these in mind, different activities will be proposed tha</w:t>
-      </w:r>
-      <w:r>
-        <w:t>t will allow for the mapping of input to different outputs in a specific activity.</w:t>
+        <w:t>The first step is to design simple input-output systems where sensor data will be sent to the mobile device and the device will translate and send the information to an output modality. Currently I have built a temperature to vibration head-band, a location to temperature system that currently is worn on the back of the neck and a warning system that takes an online prom</w:t>
+      </w:r>
+      <w:r>
+        <w:t>p</w:t>
+      </w:r>
+      <w:r>
+        <w:t>t like email and gives a s</w:t>
+      </w:r>
+      <w:r>
+        <w:t>cent as a signal</w:t>
+      </w:r>
+      <w:r>
+        <w:t>.</w:t>
+      </w:r>
+      <w:r>
+        <w:t xml:space="preserve"> In addition</w:t>
+      </w:r>
+      <w:r>
+        <w:t xml:space="preserve"> I plan to build a pressure sensing system to be used between fingers and an ultrasonic system to be used between the hands. For each of these systems there will be a usage scenario designed to test the value of the translation.</w:t>
+      </w:r>
+    </w:p>
+    <w:p>
+      <w:r>
+        <w:t>Different scenarios will be designed in order</w:t>
+      </w:r>
+      <w:r>
+        <w:t xml:space="preserve"> to test a Digital Synesthesia i</w:t>
+      </w:r>
+      <w:r>
+        <w:t>nterface. The design of the scenario will aim to answer some of the research questions outlined. Each scenario will allow for pairing different output modalities to a single input sensor in order to compare the efficacy of each output.</w:t>
       </w:r>
     </w:p>
     <w:p>
       <w:pPr>
         <w:pStyle w:val="Heading2"/>
       </w:pPr>
-      <w:bookmarkStart w:id="20" w:name="_Toc375235446"/>
-      <w:r>
-        <w:t>Proposed Activities</w:t>
+      <w:bookmarkStart w:id="20" w:name="_Toc377042860"/>
+      <w:r>
+        <w:t xml:space="preserve">Proposed </w:t>
       </w:r>
       <w:bookmarkEnd w:id="20"/>
+      <w:r>
+        <w:t>Scenarios</w:t>
+      </w:r>
     </w:p>
     <w:p>
       <w:r>
@@ -4190,7 +4095,13 @@
         <w:t xml:space="preserve"> a situation of sense augmentation</w:t>
       </w:r>
       <w:r>
-        <w:t xml:space="preserve"> a wearable pressure sensor will be placed at the users fingertips.</w:t>
+        <w:t xml:space="preserve"> a wearable pressure sensor will be placed at the user</w:t>
+      </w:r>
+      <w:r>
+        <w:t>’</w:t>
+      </w:r>
+      <w:r>
+        <w:t>s fingertips.</w:t>
       </w:r>
       <w:r>
         <w:t xml:space="preserve"> Pressure information will be translated to the body while adjusting the sensitivity level. This will allow me to compare the hand’s natural pressure sensitivity to the sensor’s performance and by adjusting the sensitivity of the sensor I can test if this sense augmentation strategy is in any way advantageous.</w:t>
@@ -4221,132 +4132,139 @@
       <w:pPr>
         <w:pStyle w:val="Heading1"/>
       </w:pPr>
-      <w:bookmarkStart w:id="21" w:name="_Toc375235449"/>
+      <w:bookmarkStart w:id="21" w:name="_Toc377042861"/>
       <w:r>
         <w:lastRenderedPageBreak/>
         <w:t>Timeline</w:t>
       </w:r>
-      <w:bookmarkStart w:id="22" w:name="_GoBack"/>
       <w:bookmarkEnd w:id="21"/>
+    </w:p>
+    <w:p>
+      <w:pPr>
+        <w:pStyle w:val="Heading2"/>
+      </w:pPr>
+      <w:bookmarkStart w:id="22" w:name="_Toc377042862"/>
+      <w:r>
+        <w:t>Phase</w:t>
+      </w:r>
+      <w:r>
+        <w:t xml:space="preserve"> One</w:t>
+      </w:r>
+      <w:r>
+        <w:t xml:space="preserve"> (</w:t>
+      </w:r>
+      <w:r>
+        <w:t>January)</w:t>
+      </w:r>
       <w:bookmarkEnd w:id="22"/>
     </w:p>
     <w:p>
+      <w:r>
+        <w:t xml:space="preserve">This stage is dealing with the final contexts that will be developed to prove my thesis as well as getting the proposal </w:t>
+      </w:r>
+      <w:r>
+        <w:t xml:space="preserve">submitted </w:t>
+      </w:r>
+      <w:r>
+        <w:t xml:space="preserve">and </w:t>
+      </w:r>
+      <w:r>
+        <w:t>approved by</w:t>
+      </w:r>
+      <w:r>
+        <w:t xml:space="preserve"> MASCOM</w:t>
+      </w:r>
+      <w:r>
+        <w:t xml:space="preserve"> and defended</w:t>
+      </w:r>
+      <w:r>
+        <w:t xml:space="preserve">. </w:t>
+      </w:r>
+    </w:p>
+    <w:p>
       <w:pPr>
         <w:pStyle w:val="Heading2"/>
       </w:pPr>
-      <w:bookmarkStart w:id="23" w:name="_Toc375235450"/>
-      <w:r>
-        <w:t>Phase</w:t>
-      </w:r>
-      <w:r>
-        <w:t xml:space="preserve"> One</w:t>
+      <w:bookmarkStart w:id="23" w:name="_Toc377042863"/>
+      <w:r>
+        <w:t xml:space="preserve">Phase </w:t>
+      </w:r>
+      <w:r>
+        <w:t>Two</w:t>
       </w:r>
       <w:r>
         <w:t xml:space="preserve"> (</w:t>
       </w:r>
       <w:r>
-        <w:t>January</w:t>
+        <w:t>February</w:t>
+      </w:r>
+      <w:r>
+        <w:t xml:space="preserve"> - March</w:t>
+      </w:r>
+      <w:r>
+        <w:t>)</w:t>
       </w:r>
       <w:bookmarkEnd w:id="23"/>
+    </w:p>
+    <w:p>
+      <w:r>
+        <w:t>This is the development stage. Fabrication and initial testing will be made of each of the systems for the contexts chosen. Extra attention will be put on the mobility of the system and its future deployment outside the lab.</w:t>
+      </w:r>
+    </w:p>
+    <w:p>
+      <w:pPr>
+        <w:pStyle w:val="Heading2"/>
+      </w:pPr>
+      <w:bookmarkStart w:id="24" w:name="_Toc377042864"/>
+      <w:r>
+        <w:t xml:space="preserve">Phase </w:t>
+      </w:r>
+      <w:r>
+        <w:t>Three</w:t>
+      </w:r>
+      <w:r>
+        <w:t xml:space="preserve"> (</w:t>
+      </w:r>
+      <w:r>
+        <w:t>April - May</w:t>
+      </w:r>
       <w:r>
         <w:t>)</w:t>
       </w:r>
-    </w:p>
-    <w:p>
-      <w:r>
-        <w:t>This stage is dealing with the final contexts that will be developed to prove my thesis as well as getting the proposal approved and submitted to MASCOM</w:t>
-      </w:r>
-      <w:r>
-        <w:t xml:space="preserve"> and defended</w:t>
-      </w:r>
-      <w:r>
-        <w:t xml:space="preserve">. </w:t>
+      <w:bookmarkEnd w:id="24"/>
+    </w:p>
+    <w:p>
+      <w:r>
+        <w:t>User Testing will be done with the systems in a controlled environment.</w:t>
       </w:r>
     </w:p>
     <w:p>
       <w:pPr>
         <w:pStyle w:val="Heading2"/>
       </w:pPr>
-      <w:bookmarkStart w:id="24" w:name="_Toc375235451"/>
+      <w:bookmarkStart w:id="25" w:name="_Toc377042865"/>
       <w:r>
         <w:t xml:space="preserve">Phase </w:t>
       </w:r>
       <w:r>
-        <w:t>Two</w:t>
+        <w:t>Four</w:t>
       </w:r>
       <w:r>
         <w:t xml:space="preserve"> (</w:t>
       </w:r>
       <w:r>
-        <w:t>February</w:t>
-      </w:r>
-      <w:r>
-        <w:t xml:space="preserve"> - March</w:t>
+        <w:t>June</w:t>
+      </w:r>
+      <w:r>
+        <w:t xml:space="preserve"> - </w:t>
+      </w:r>
+      <w:r>
+        <w:t>July</w:t>
       </w:r>
       <w:r>
         <w:t>)</w:t>
       </w:r>
-      <w:bookmarkEnd w:id="24"/>
-    </w:p>
-    <w:p>
-      <w:r>
-        <w:t>This is the development stage. Fabrication and initial testing will be made of each of the systems for the contexts chosen. Extra attention will be put on the mobility of the system and its future deployment outside the lab.</w:t>
-      </w:r>
-    </w:p>
-    <w:p>
-      <w:pPr>
-        <w:pStyle w:val="Heading2"/>
-      </w:pPr>
-      <w:bookmarkStart w:id="25" w:name="_Toc375235452"/>
-      <w:r>
-        <w:t xml:space="preserve">Phase </w:t>
-      </w:r>
-      <w:r>
-        <w:t>Three</w:t>
-      </w:r>
-      <w:r>
-        <w:t xml:space="preserve"> (</w:t>
-      </w:r>
-      <w:r>
-        <w:t>April - May</w:t>
-      </w:r>
-      <w:r>
-        <w:t>)</w:t>
-      </w:r>
       <w:bookmarkEnd w:id="25"/>
-    </w:p>
-    <w:p>
-      <w:r>
-        <w:t>User Testing will be done with the systems in a controlled environment.</w:t>
-      </w:r>
-    </w:p>
-    <w:p>
-      <w:pPr>
-        <w:pStyle w:val="Heading2"/>
-      </w:pPr>
-      <w:bookmarkStart w:id="26" w:name="_Toc375235453"/>
-      <w:r>
-        <w:t xml:space="preserve">Phase </w:t>
-      </w:r>
-      <w:r>
-        <w:t>Four</w:t>
-      </w:r>
-      <w:r>
-        <w:t xml:space="preserve"> (</w:t>
-      </w:r>
-      <w:r>
-        <w:t>June</w:t>
-      </w:r>
-      <w:r>
-        <w:t xml:space="preserve"> - </w:t>
-      </w:r>
-      <w:r>
-        <w:t>July</w:t>
-      </w:r>
-      <w:r>
-        <w:t>)</w:t>
-      </w:r>
-      <w:bookmarkEnd w:id="26"/>
     </w:p>
     <w:p>
       <w:pPr>
@@ -4370,708 +4288,715 @@
       <w:pPr>
         <w:pStyle w:val="Heading1"/>
       </w:pPr>
-      <w:bookmarkStart w:id="27" w:name="_Toc375235454"/>
+      <w:bookmarkStart w:id="26" w:name="_Toc377042866"/>
       <w:r>
         <w:lastRenderedPageBreak/>
         <w:t>References</w:t>
       </w:r>
-      <w:bookmarkEnd w:id="27"/>
+      <w:bookmarkEnd w:id="26"/>
+    </w:p>
+    <w:p>
+      <w:pPr>
+        <w:pStyle w:val="NormalWeb"/>
+        <w:ind w:left="640" w:hanging="640"/>
+        <w:divId w:val="1199663272"/>
+        <w:rPr>
+          <w:rFonts w:ascii="Calibri" w:hAnsi="Calibri" w:cs="Calibri"/>
+          <w:noProof/>
+        </w:rPr>
+      </w:pPr>
+      <w:r>
+        <w:fldChar w:fldCharType="begin" w:fldLock="1"/>
+      </w:r>
+      <w:r>
+        <w:instrText xml:space="preserve">ADDIN Mendeley Bibliography CSL_BIBLIOGRAPHY </w:instrText>
+      </w:r>
+      <w:r>
+        <w:fldChar w:fldCharType="separate"/>
+      </w:r>
+      <w:r>
+        <w:rPr>
+          <w:rFonts w:ascii="Calibri" w:hAnsi="Calibri" w:cs="Calibri"/>
+          <w:noProof/>
+        </w:rPr>
+        <w:t>[1]</w:t>
+      </w:r>
+      <w:r>
+        <w:rPr>
+          <w:rFonts w:ascii="Calibri" w:hAnsi="Calibri" w:cs="Calibri"/>
+          <w:noProof/>
+        </w:rPr>
+        <w:tab/>
+        <w:t xml:space="preserve">L. A. Jones and M. Berris, “Material discrimination and thermal perception,” in </w:t>
+      </w:r>
+      <w:r>
+        <w:rPr>
+          <w:rFonts w:ascii="Calibri" w:hAnsi="Calibri" w:cs="Calibri"/>
+          <w:i/>
+          <w:iCs/>
+          <w:noProof/>
+        </w:rPr>
+        <w:t>11th Symposium on Haptic Interfaces for Virtual Environment and Teleoperator Systems, 2003. HAPTICS 2003. Proceedings.</w:t>
+      </w:r>
+      <w:r>
+        <w:rPr>
+          <w:rFonts w:ascii="Calibri" w:hAnsi="Calibri" w:cs="Calibri"/>
+          <w:noProof/>
+        </w:rPr>
+        <w:t>, 2003, pp. 171–178.</w:t>
+      </w:r>
+    </w:p>
+    <w:p>
+      <w:pPr>
+        <w:pStyle w:val="NormalWeb"/>
+        <w:ind w:left="640" w:hanging="640"/>
+        <w:divId w:val="1199663272"/>
+        <w:rPr>
+          <w:rFonts w:ascii="Calibri" w:hAnsi="Calibri" w:cs="Calibri"/>
+          <w:noProof/>
+        </w:rPr>
+      </w:pPr>
+      <w:r>
+        <w:rPr>
+          <w:rFonts w:ascii="Calibri" w:hAnsi="Calibri" w:cs="Calibri"/>
+          <w:noProof/>
+        </w:rPr>
+        <w:t>[2]</w:t>
+      </w:r>
+      <w:r>
+        <w:rPr>
+          <w:rFonts w:ascii="Calibri" w:hAnsi="Calibri" w:cs="Calibri"/>
+          <w:noProof/>
+        </w:rPr>
+        <w:tab/>
+        <w:t xml:space="preserve">L. A. Jones and H.-N. Ho, “Warm or Cool, Large or Small? The Challenge of Thermal Displays,” </w:t>
+      </w:r>
+      <w:r>
+        <w:rPr>
+          <w:rFonts w:ascii="Calibri" w:hAnsi="Calibri" w:cs="Calibri"/>
+          <w:i/>
+          <w:iCs/>
+          <w:noProof/>
+        </w:rPr>
+        <w:t>IEEE Trans. Haptics</w:t>
+      </w:r>
+      <w:r>
+        <w:rPr>
+          <w:rFonts w:ascii="Calibri" w:hAnsi="Calibri" w:cs="Calibri"/>
+          <w:noProof/>
+        </w:rPr>
+        <w:t>, vol. 1, no. 1, pp. 53–70, Jan. 2008.</w:t>
+      </w:r>
+    </w:p>
+    <w:p>
+      <w:pPr>
+        <w:pStyle w:val="NormalWeb"/>
+        <w:ind w:left="640" w:hanging="640"/>
+        <w:divId w:val="1199663272"/>
+        <w:rPr>
+          <w:rFonts w:ascii="Calibri" w:hAnsi="Calibri" w:cs="Calibri"/>
+          <w:noProof/>
+        </w:rPr>
+      </w:pPr>
+      <w:r>
+        <w:rPr>
+          <w:rFonts w:ascii="Calibri" w:hAnsi="Calibri" w:cs="Calibri"/>
+          <w:noProof/>
+        </w:rPr>
+        <w:t>[3]</w:t>
+      </w:r>
+      <w:r>
+        <w:rPr>
+          <w:rFonts w:ascii="Calibri" w:hAnsi="Calibri" w:cs="Calibri"/>
+          <w:noProof/>
+        </w:rPr>
+        <w:tab/>
+        <w:t xml:space="preserve">G. Wilson, M. Halvey, S. A. Brewster, and S. A. Hughes, “Some Like it Hot ? Thermal Feedback for Mobile Devices,” </w:t>
+      </w:r>
+      <w:r>
+        <w:rPr>
+          <w:rFonts w:ascii="Calibri" w:hAnsi="Calibri" w:cs="Calibri"/>
+          <w:i/>
+          <w:iCs/>
+          <w:noProof/>
+        </w:rPr>
+        <w:t>Hum. Factors</w:t>
+      </w:r>
+      <w:r>
+        <w:rPr>
+          <w:rFonts w:ascii="Calibri" w:hAnsi="Calibri" w:cs="Calibri"/>
+          <w:noProof/>
+        </w:rPr>
+        <w:t>, pp. 2555–2564, 2011.</w:t>
+      </w:r>
+    </w:p>
+    <w:p>
+      <w:pPr>
+        <w:pStyle w:val="NormalWeb"/>
+        <w:ind w:left="640" w:hanging="640"/>
+        <w:divId w:val="1199663272"/>
+        <w:rPr>
+          <w:rFonts w:ascii="Calibri" w:hAnsi="Calibri" w:cs="Calibri"/>
+          <w:noProof/>
+        </w:rPr>
+      </w:pPr>
+      <w:r>
+        <w:rPr>
+          <w:rFonts w:ascii="Calibri" w:hAnsi="Calibri" w:cs="Calibri"/>
+          <w:noProof/>
+        </w:rPr>
+        <w:t>[4]</w:t>
+      </w:r>
+      <w:r>
+        <w:rPr>
+          <w:rFonts w:ascii="Calibri" w:hAnsi="Calibri" w:cs="Calibri"/>
+          <w:noProof/>
+        </w:rPr>
+        <w:tab/>
+        <w:t xml:space="preserve">L. A. Jones, J. Kunkel, and E. Piateski, “Vibrotactile pattern recognition on the arm and back.,” </w:t>
+      </w:r>
+      <w:r>
+        <w:rPr>
+          <w:rFonts w:ascii="Calibri" w:hAnsi="Calibri" w:cs="Calibri"/>
+          <w:i/>
+          <w:iCs/>
+          <w:noProof/>
+        </w:rPr>
+        <w:t>Perception</w:t>
+      </w:r>
+      <w:r>
+        <w:rPr>
+          <w:rFonts w:ascii="Calibri" w:hAnsi="Calibri" w:cs="Calibri"/>
+          <w:noProof/>
+        </w:rPr>
+        <w:t>, vol. 38, no. 1, pp. 52–68, Jan. 2009.</w:t>
+      </w:r>
+    </w:p>
+    <w:p>
+      <w:pPr>
+        <w:pStyle w:val="NormalWeb"/>
+        <w:ind w:left="640" w:hanging="640"/>
+        <w:divId w:val="1199663272"/>
+        <w:rPr>
+          <w:rFonts w:ascii="Calibri" w:hAnsi="Calibri" w:cs="Calibri"/>
+          <w:noProof/>
+        </w:rPr>
+      </w:pPr>
+      <w:r>
+        <w:rPr>
+          <w:rFonts w:ascii="Calibri" w:hAnsi="Calibri" w:cs="Calibri"/>
+          <w:noProof/>
+        </w:rPr>
+        <w:t>[5]</w:t>
+      </w:r>
+      <w:r>
+        <w:rPr>
+          <w:rFonts w:ascii="Calibri" w:hAnsi="Calibri" w:cs="Calibri"/>
+          <w:noProof/>
+        </w:rPr>
+        <w:tab/>
+        <w:t>O. Substitution, “SenseableRays : Opto-Haptic Substitution for Touch-Enhanced Interactive Spaces,” 2009.</w:t>
+      </w:r>
+    </w:p>
+    <w:p>
+      <w:pPr>
+        <w:pStyle w:val="NormalWeb"/>
+        <w:ind w:left="640" w:hanging="640"/>
+        <w:divId w:val="1199663272"/>
+        <w:rPr>
+          <w:rFonts w:ascii="Calibri" w:hAnsi="Calibri" w:cs="Calibri"/>
+          <w:noProof/>
+        </w:rPr>
+      </w:pPr>
+      <w:r>
+        <w:rPr>
+          <w:rFonts w:ascii="Calibri" w:hAnsi="Calibri" w:cs="Calibri"/>
+          <w:noProof/>
+        </w:rPr>
+        <w:t>[6]</w:t>
+      </w:r>
+      <w:r>
+        <w:rPr>
+          <w:rFonts w:ascii="Calibri" w:hAnsi="Calibri" w:cs="Calibri"/>
+          <w:noProof/>
+        </w:rPr>
+        <w:tab/>
+        <w:t xml:space="preserve">K. Iwasaki, T. Miyaki, and J. Rekimoto, “AffectPhone: A Handset Device to Present User’s Emotional State with Warmth/Coolness.,” </w:t>
+      </w:r>
+      <w:r>
+        <w:rPr>
+          <w:rFonts w:ascii="Calibri" w:hAnsi="Calibri" w:cs="Calibri"/>
+          <w:i/>
+          <w:iCs/>
+          <w:noProof/>
+        </w:rPr>
+        <w:t>B-Interface</w:t>
+      </w:r>
+      <w:r>
+        <w:rPr>
+          <w:rFonts w:ascii="Calibri" w:hAnsi="Calibri" w:cs="Calibri"/>
+          <w:noProof/>
+        </w:rPr>
+        <w:t>, 2010.</w:t>
+      </w:r>
+    </w:p>
+    <w:p>
+      <w:pPr>
+        <w:pStyle w:val="NormalWeb"/>
+        <w:ind w:left="640" w:hanging="640"/>
+        <w:divId w:val="1199663272"/>
+        <w:rPr>
+          <w:rFonts w:ascii="Calibri" w:hAnsi="Calibri" w:cs="Calibri"/>
+          <w:noProof/>
+        </w:rPr>
+      </w:pPr>
+      <w:r>
+        <w:rPr>
+          <w:rFonts w:ascii="Calibri" w:hAnsi="Calibri" w:cs="Calibri"/>
+          <w:noProof/>
+        </w:rPr>
+        <w:t>[7]</w:t>
+      </w:r>
+      <w:r>
+        <w:rPr>
+          <w:rFonts w:ascii="Calibri" w:hAnsi="Calibri" w:cs="Calibri"/>
+          <w:noProof/>
+        </w:rPr>
+        <w:tab/>
+        <w:t>E. Hoggan, C. Stewart, L. Haverinen, G. Jacucci, and V. Lantz, “Pressages : Augmenting Phone Calls with Non-Verbal Messages,” pp. 555–562, 2012.</w:t>
+      </w:r>
+    </w:p>
+    <w:p>
+      <w:pPr>
+        <w:pStyle w:val="NormalWeb"/>
+        <w:ind w:left="640" w:hanging="640"/>
+        <w:divId w:val="1199663272"/>
+        <w:rPr>
+          <w:rFonts w:ascii="Calibri" w:hAnsi="Calibri" w:cs="Calibri"/>
+          <w:noProof/>
+        </w:rPr>
+      </w:pPr>
+      <w:r>
+        <w:rPr>
+          <w:rFonts w:ascii="Calibri" w:hAnsi="Calibri" w:cs="Calibri"/>
+          <w:noProof/>
+        </w:rPr>
+        <w:t>[8]</w:t>
+      </w:r>
+      <w:r>
+        <w:rPr>
+          <w:rFonts w:ascii="Calibri" w:hAnsi="Calibri" w:cs="Calibri"/>
+          <w:noProof/>
+        </w:rPr>
+        <w:tab/>
+        <w:t xml:space="preserve">E. Paulos, “Connexus: a communal interface,” </w:t>
+      </w:r>
+      <w:r>
+        <w:rPr>
+          <w:rFonts w:ascii="Calibri" w:hAnsi="Calibri" w:cs="Calibri"/>
+          <w:i/>
+          <w:iCs/>
+          <w:noProof/>
+        </w:rPr>
+        <w:t>Proc. 2003 Conf. Des. …</w:t>
+      </w:r>
+      <w:r>
+        <w:rPr>
+          <w:rFonts w:ascii="Calibri" w:hAnsi="Calibri" w:cs="Calibri"/>
+          <w:noProof/>
+        </w:rPr>
+        <w:t>, 2003.</w:t>
+      </w:r>
+    </w:p>
+    <w:p>
+      <w:pPr>
+        <w:pStyle w:val="NormalWeb"/>
+        <w:ind w:left="640" w:hanging="640"/>
+        <w:divId w:val="1199663272"/>
+        <w:rPr>
+          <w:rFonts w:ascii="Calibri" w:hAnsi="Calibri" w:cs="Calibri"/>
+          <w:noProof/>
+        </w:rPr>
+      </w:pPr>
+      <w:r>
+        <w:rPr>
+          <w:rFonts w:ascii="Calibri" w:hAnsi="Calibri" w:cs="Calibri"/>
+          <w:noProof/>
+        </w:rPr>
+        <w:t>[9]</w:t>
+      </w:r>
+      <w:r>
+        <w:rPr>
+          <w:rFonts w:ascii="Calibri" w:hAnsi="Calibri" w:cs="Calibri"/>
+          <w:noProof/>
+        </w:rPr>
+        <w:tab/>
+        <w:t xml:space="preserve">Y. Danilov and M. Tyler, “Brainport: an alternative input to the brain.,” </w:t>
+      </w:r>
+      <w:r>
+        <w:rPr>
+          <w:rFonts w:ascii="Calibri" w:hAnsi="Calibri" w:cs="Calibri"/>
+          <w:i/>
+          <w:iCs/>
+          <w:noProof/>
+        </w:rPr>
+        <w:t>J. Integr. Neurosci.</w:t>
+      </w:r>
+      <w:r>
+        <w:rPr>
+          <w:rFonts w:ascii="Calibri" w:hAnsi="Calibri" w:cs="Calibri"/>
+          <w:noProof/>
+        </w:rPr>
+        <w:t>, vol. 4, no. 4, pp. 537–50, Dec. 2005.</w:t>
+      </w:r>
+    </w:p>
+    <w:p>
+      <w:pPr>
+        <w:pStyle w:val="NormalWeb"/>
+        <w:ind w:left="640" w:hanging="640"/>
+        <w:divId w:val="1199663272"/>
+        <w:rPr>
+          <w:rFonts w:ascii="Calibri" w:hAnsi="Calibri" w:cs="Calibri"/>
+          <w:noProof/>
+        </w:rPr>
+      </w:pPr>
+      <w:r>
+        <w:rPr>
+          <w:rFonts w:ascii="Calibri" w:hAnsi="Calibri" w:cs="Calibri"/>
+          <w:noProof/>
+        </w:rPr>
+        <w:t>[10]</w:t>
+      </w:r>
+      <w:r>
+        <w:rPr>
+          <w:rFonts w:ascii="Calibri" w:hAnsi="Calibri" w:cs="Calibri"/>
+          <w:noProof/>
+        </w:rPr>
+        <w:tab/>
+        <w:t>J. Peng and S. Seymour, “Envisioning the Cyborg in the 21st Century and Beyond.”</w:t>
+      </w:r>
+    </w:p>
+    <w:p>
+      <w:pPr>
+        <w:pStyle w:val="NormalWeb"/>
+        <w:ind w:left="640" w:hanging="640"/>
+        <w:divId w:val="1199663272"/>
+        <w:rPr>
+          <w:rFonts w:ascii="Calibri" w:hAnsi="Calibri" w:cs="Calibri"/>
+          <w:noProof/>
+        </w:rPr>
+      </w:pPr>
+      <w:r>
+        <w:rPr>
+          <w:rFonts w:ascii="Calibri" w:hAnsi="Calibri" w:cs="Calibri"/>
+          <w:noProof/>
+        </w:rPr>
+        <w:t>[11]</w:t>
+      </w:r>
+      <w:r>
+        <w:rPr>
+          <w:rFonts w:ascii="Calibri" w:hAnsi="Calibri" w:cs="Calibri"/>
+          <w:noProof/>
+        </w:rPr>
+        <w:tab/>
+        <w:t xml:space="preserve">J. von Uexkull, </w:t>
+      </w:r>
+      <w:r>
+        <w:rPr>
+          <w:rFonts w:ascii="Calibri" w:hAnsi="Calibri" w:cs="Calibri"/>
+          <w:i/>
+          <w:iCs/>
+          <w:noProof/>
+        </w:rPr>
+        <w:t>A Foray into the Worlds of Animals and Humans: with A Theory of Meaning (Posthumanities)</w:t>
+      </w:r>
+      <w:r>
+        <w:rPr>
+          <w:rFonts w:ascii="Calibri" w:hAnsi="Calibri" w:cs="Calibri"/>
+          <w:noProof/>
+        </w:rPr>
+        <w:t>. Univ Of Minnesota Press, 2010, p. 248.</w:t>
+      </w:r>
+    </w:p>
+    <w:p>
+      <w:pPr>
+        <w:pStyle w:val="NormalWeb"/>
+        <w:ind w:left="640" w:hanging="640"/>
+        <w:divId w:val="1199663272"/>
+        <w:rPr>
+          <w:rFonts w:ascii="Calibri" w:hAnsi="Calibri" w:cs="Calibri"/>
+          <w:noProof/>
+        </w:rPr>
+      </w:pPr>
+      <w:r>
+        <w:rPr>
+          <w:rFonts w:ascii="Calibri" w:hAnsi="Calibri" w:cs="Calibri"/>
+          <w:noProof/>
+        </w:rPr>
+        <w:t>[12]</w:t>
+      </w:r>
+      <w:r>
+        <w:rPr>
+          <w:rFonts w:ascii="Calibri" w:hAnsi="Calibri" w:cs="Calibri"/>
+          <w:noProof/>
+        </w:rPr>
+        <w:tab/>
+        <w:t xml:space="preserve">S. K. Nagel, C. Carl, T. Kringe, R. Märtin, and P. König, “Beyond sensory substitution--learning the sixth sense.,” </w:t>
+      </w:r>
+      <w:r>
+        <w:rPr>
+          <w:rFonts w:ascii="Calibri" w:hAnsi="Calibri" w:cs="Calibri"/>
+          <w:i/>
+          <w:iCs/>
+          <w:noProof/>
+        </w:rPr>
+        <w:t>J. Neural Eng.</w:t>
+      </w:r>
+      <w:r>
+        <w:rPr>
+          <w:rFonts w:ascii="Calibri" w:hAnsi="Calibri" w:cs="Calibri"/>
+          <w:noProof/>
+        </w:rPr>
+        <w:t>, vol. 2, no. 4, pp. R13–26, Dec. 2005.</w:t>
+      </w:r>
+    </w:p>
+    <w:p>
+      <w:pPr>
+        <w:pStyle w:val="NormalWeb"/>
+        <w:ind w:left="640" w:hanging="640"/>
+        <w:divId w:val="1199663272"/>
+        <w:rPr>
+          <w:rFonts w:ascii="Calibri" w:hAnsi="Calibri" w:cs="Calibri"/>
+          <w:noProof/>
+        </w:rPr>
+      </w:pPr>
+      <w:r>
+        <w:rPr>
+          <w:rFonts w:ascii="Calibri" w:hAnsi="Calibri" w:cs="Calibri"/>
+          <w:noProof/>
+        </w:rPr>
+        <w:t>[13]</w:t>
+      </w:r>
+      <w:r>
+        <w:rPr>
+          <w:rFonts w:ascii="Calibri" w:hAnsi="Calibri" w:cs="Calibri"/>
+          <w:noProof/>
+        </w:rPr>
+        <w:tab/>
+        <w:t>C. WANG and K. O’FRIEL, “MOMO: a haptic navigation device.”</w:t>
+      </w:r>
+    </w:p>
+    <w:p>
+      <w:pPr>
+        <w:pStyle w:val="NormalWeb"/>
+        <w:ind w:left="640" w:hanging="640"/>
+        <w:divId w:val="1199663272"/>
+        <w:rPr>
+          <w:rFonts w:ascii="Calibri" w:hAnsi="Calibri" w:cs="Calibri"/>
+          <w:noProof/>
+        </w:rPr>
+      </w:pPr>
+      <w:r>
+        <w:rPr>
+          <w:rFonts w:ascii="Calibri" w:hAnsi="Calibri" w:cs="Calibri"/>
+          <w:noProof/>
+        </w:rPr>
+        <w:t>[14]</w:t>
+      </w:r>
+      <w:r>
+        <w:rPr>
+          <w:rFonts w:ascii="Calibri" w:hAnsi="Calibri" w:cs="Calibri"/>
+          <w:noProof/>
+        </w:rPr>
+        <w:tab/>
+        <w:t>D. Berg, “Body Hacking: My Magnetic Implant.” [Online]. Available: http://www.iamdann.com/2012/03/21/my-magnet-implant-body-modification.</w:t>
+      </w:r>
+    </w:p>
+    <w:p>
+      <w:pPr>
+        <w:pStyle w:val="NormalWeb"/>
+        <w:ind w:left="640" w:hanging="640"/>
+        <w:divId w:val="1199663272"/>
+        <w:rPr>
+          <w:rFonts w:ascii="Calibri" w:hAnsi="Calibri" w:cs="Calibri"/>
+          <w:noProof/>
+        </w:rPr>
+      </w:pPr>
+      <w:r>
+        <w:rPr>
+          <w:rFonts w:ascii="Calibri" w:hAnsi="Calibri" w:cs="Calibri"/>
+          <w:noProof/>
+        </w:rPr>
+        <w:t>[15]</w:t>
+      </w:r>
+      <w:r>
+        <w:rPr>
+          <w:rFonts w:ascii="Calibri" w:hAnsi="Calibri" w:cs="Calibri"/>
+          <w:noProof/>
+        </w:rPr>
+        <w:tab/>
+        <w:t xml:space="preserve">R. Sodhi, I. Poupyrev, M. Glisson, and A. Israr, “AIREAL: interactive tactile experiences in free air,” </w:t>
+      </w:r>
+      <w:r>
+        <w:rPr>
+          <w:rFonts w:ascii="Calibri" w:hAnsi="Calibri" w:cs="Calibri"/>
+          <w:i/>
+          <w:iCs/>
+          <w:noProof/>
+        </w:rPr>
+        <w:t>ACM Trans. Graph. …</w:t>
+      </w:r>
+      <w:r>
+        <w:rPr>
+          <w:rFonts w:ascii="Calibri" w:hAnsi="Calibri" w:cs="Calibri"/>
+          <w:noProof/>
+        </w:rPr>
+        <w:t>, 2013.</w:t>
+      </w:r>
+    </w:p>
+    <w:p>
+      <w:pPr>
+        <w:pStyle w:val="NormalWeb"/>
+        <w:ind w:left="640" w:hanging="640"/>
+        <w:divId w:val="1199663272"/>
+        <w:rPr>
+          <w:rFonts w:ascii="Calibri" w:hAnsi="Calibri" w:cs="Calibri"/>
+          <w:noProof/>
+        </w:rPr>
+      </w:pPr>
+      <w:r>
+        <w:rPr>
+          <w:rFonts w:ascii="Calibri" w:hAnsi="Calibri" w:cs="Calibri"/>
+          <w:noProof/>
+        </w:rPr>
+        <w:lastRenderedPageBreak/>
+        <w:t>[16]</w:t>
+      </w:r>
+      <w:r>
+        <w:rPr>
+          <w:rFonts w:ascii="Calibri" w:hAnsi="Calibri" w:cs="Calibri"/>
+          <w:noProof/>
+        </w:rPr>
+        <w:tab/>
+        <w:t xml:space="preserve">Wikipedia contributors, “Situation awareness - Wikipedia, the free encyclopedia,” </w:t>
+      </w:r>
+      <w:r>
+        <w:rPr>
+          <w:rFonts w:ascii="Calibri" w:hAnsi="Calibri" w:cs="Calibri"/>
+          <w:i/>
+          <w:iCs/>
+          <w:noProof/>
+        </w:rPr>
+        <w:t>Wikipedia, The Free Encyclopedia.</w:t>
+      </w:r>
+      <w:r>
+        <w:rPr>
+          <w:rFonts w:ascii="Calibri" w:hAnsi="Calibri" w:cs="Calibri"/>
+          <w:noProof/>
+        </w:rPr>
+        <w:t>, 2013. [Online]. Available: http://en.wikipedia.org/wiki/Situation_awareness. [Accessed: 05-Sep-2013].</w:t>
+      </w:r>
+    </w:p>
+    <w:p>
+      <w:pPr>
+        <w:pStyle w:val="NormalWeb"/>
+        <w:ind w:left="640" w:hanging="640"/>
+        <w:divId w:val="1199663272"/>
+        <w:rPr>
+          <w:rFonts w:ascii="Calibri" w:hAnsi="Calibri" w:cs="Calibri"/>
+          <w:noProof/>
+        </w:rPr>
+      </w:pPr>
+      <w:r>
+        <w:rPr>
+          <w:rFonts w:ascii="Calibri" w:hAnsi="Calibri" w:cs="Calibri"/>
+          <w:noProof/>
+        </w:rPr>
+        <w:t>[17]</w:t>
+      </w:r>
+      <w:r>
+        <w:rPr>
+          <w:rFonts w:ascii="Calibri" w:hAnsi="Calibri" w:cs="Calibri"/>
+          <w:noProof/>
+        </w:rPr>
+        <w:tab/>
+        <w:t xml:space="preserve">A. K. Raj, S. J. Kass, and J. F. Perry, “Vibrotactile Displays for Improving Spatial Awareness,” </w:t>
+      </w:r>
+      <w:r>
+        <w:rPr>
+          <w:rFonts w:ascii="Calibri" w:hAnsi="Calibri" w:cs="Calibri"/>
+          <w:i/>
+          <w:iCs/>
+          <w:noProof/>
+        </w:rPr>
+        <w:t>Proc. Hum. Factors Ergon. Soc. Annu. Meet.</w:t>
+      </w:r>
+      <w:r>
+        <w:rPr>
+          <w:rFonts w:ascii="Calibri" w:hAnsi="Calibri" w:cs="Calibri"/>
+          <w:noProof/>
+        </w:rPr>
+        <w:t>, vol. 44, no. 1, pp. 181–184, Jul. 2000.</w:t>
+      </w:r>
+    </w:p>
+    <w:p>
+      <w:pPr>
+        <w:pStyle w:val="NormalWeb"/>
+        <w:ind w:left="640" w:hanging="640"/>
+        <w:divId w:val="1199663272"/>
+        <w:rPr>
+          <w:rFonts w:ascii="Calibri" w:hAnsi="Calibri" w:cs="Calibri"/>
+          <w:noProof/>
+        </w:rPr>
+      </w:pPr>
+      <w:r>
+        <w:rPr>
+          <w:rFonts w:ascii="Calibri" w:hAnsi="Calibri" w:cs="Calibri"/>
+          <w:noProof/>
+        </w:rPr>
+        <w:t>[18]</w:t>
+      </w:r>
+      <w:r>
+        <w:rPr>
+          <w:rFonts w:ascii="Calibri" w:hAnsi="Calibri" w:cs="Calibri"/>
+          <w:noProof/>
+        </w:rPr>
+        <w:tab/>
+        <w:t xml:space="preserve">M. C. Dorneich, P. M. Ververs, S. D. Whitlow, and S. Mathan, “Evaluation of a Tactile Navigation Cueing System and Real-Time Assessment of Cognitive State,” </w:t>
+      </w:r>
+      <w:r>
+        <w:rPr>
+          <w:rFonts w:ascii="Calibri" w:hAnsi="Calibri" w:cs="Calibri"/>
+          <w:i/>
+          <w:iCs/>
+          <w:noProof/>
+        </w:rPr>
+        <w:t>Proc. Hum. Factors Ergon. Soc. Annu. Meet.</w:t>
+      </w:r>
+      <w:r>
+        <w:rPr>
+          <w:rFonts w:ascii="Calibri" w:hAnsi="Calibri" w:cs="Calibri"/>
+          <w:noProof/>
+        </w:rPr>
+        <w:t xml:space="preserve">, vol. 50, no. 24, pp. 2600–2604, Oct. 2006. </w:t>
+      </w:r>
+    </w:p>
+    <w:p>
+      <w:pPr>
+        <w:pStyle w:val="NormalWeb"/>
+        <w:ind w:left="640" w:hanging="640"/>
+        <w:divId w:val="537668158"/>
+      </w:pPr>
+      <w:r>
+        <w:fldChar w:fldCharType="end"/>
+      </w:r>
     </w:p>
     <w:p>
       <w:pPr>
         <w:pStyle w:val="NormalWeb"/>
         <w:ind w:left="640" w:hanging="640"/>
         <w:divId w:val="1487014401"/>
-        <w:rPr>
-          <w:rFonts w:ascii="Calibri" w:hAnsi="Calibri" w:cs="Calibri"/>
-          <w:noProof/>
-        </w:rPr>
-      </w:pPr>
-      <w:r>
-        <w:fldChar w:fldCharType="begin" w:fldLock="1"/>
-      </w:r>
-      <w:r>
-        <w:instrText xml:space="preserve">ADDIN Mendeley Bibliography CSL_BIBLIOGRAPHY </w:instrText>
-      </w:r>
-      <w:r>
-        <w:fldChar w:fldCharType="separate"/>
-      </w:r>
-      <w:r>
-        <w:rPr>
-          <w:rFonts w:ascii="Calibri" w:hAnsi="Calibri" w:cs="Calibri"/>
-          <w:noProof/>
-        </w:rPr>
-        <w:t>[1]</w:t>
-      </w:r>
-      <w:r>
-        <w:rPr>
-          <w:rFonts w:ascii="Calibri" w:hAnsi="Calibri" w:cs="Calibri"/>
-          <w:noProof/>
-        </w:rPr>
-        <w:tab/>
-        <w:t xml:space="preserve">L. A. Jones and M. Berris, “Material discrimination and thermal perception,” in </w:t>
-      </w:r>
-      <w:r>
-        <w:rPr>
-          <w:rFonts w:ascii="Calibri" w:hAnsi="Calibri" w:cs="Calibri"/>
-          <w:i/>
-          <w:iCs/>
-          <w:noProof/>
-        </w:rPr>
-        <w:t>11th Symposium on Haptic Interfaces for Virtual Environment and Teleoperator Systems, 2003. HAPTICS 2003. Proceedings.</w:t>
-      </w:r>
-      <w:r>
-        <w:rPr>
-          <w:rFonts w:ascii="Calibri" w:hAnsi="Calibri" w:cs="Calibri"/>
-          <w:noProof/>
-        </w:rPr>
-        <w:t>, 2003, pp. 171–178.</w:t>
-      </w:r>
-    </w:p>
-    <w:p>
-      <w:pPr>
-        <w:pStyle w:val="NormalWeb"/>
-        <w:ind w:left="640" w:hanging="640"/>
-        <w:divId w:val="1487014401"/>
-        <w:rPr>
-          <w:rFonts w:ascii="Calibri" w:hAnsi="Calibri" w:cs="Calibri"/>
-          <w:noProof/>
-        </w:rPr>
-      </w:pPr>
-      <w:r>
-        <w:rPr>
-          <w:rFonts w:ascii="Calibri" w:hAnsi="Calibri" w:cs="Calibri"/>
-          <w:noProof/>
-        </w:rPr>
-        <w:t>[2]</w:t>
-      </w:r>
-      <w:r>
-        <w:rPr>
-          <w:rFonts w:ascii="Calibri" w:hAnsi="Calibri" w:cs="Calibri"/>
-          <w:noProof/>
-        </w:rPr>
-        <w:tab/>
-        <w:t xml:space="preserve">L. A. Jones and H.-N. Ho, “Warm or Cool, Large or Small? The Challenge of Thermal Displays,” </w:t>
-      </w:r>
-      <w:r>
-        <w:rPr>
-          <w:rFonts w:ascii="Calibri" w:hAnsi="Calibri" w:cs="Calibri"/>
-          <w:i/>
-          <w:iCs/>
-          <w:noProof/>
-        </w:rPr>
-        <w:t>IEEE Transactions on Haptics</w:t>
-      </w:r>
-      <w:r>
-        <w:rPr>
-          <w:rFonts w:ascii="Calibri" w:hAnsi="Calibri" w:cs="Calibri"/>
-          <w:noProof/>
-        </w:rPr>
-        <w:t>, vol. 1, no. 1, pp. 53–70, Jan. 2008.</w:t>
-      </w:r>
-    </w:p>
-    <w:p>
-      <w:pPr>
-        <w:pStyle w:val="NormalWeb"/>
-        <w:ind w:left="640" w:hanging="640"/>
-        <w:divId w:val="1487014401"/>
-        <w:rPr>
-          <w:rFonts w:ascii="Calibri" w:hAnsi="Calibri" w:cs="Calibri"/>
-          <w:noProof/>
-        </w:rPr>
-      </w:pPr>
-      <w:r>
-        <w:rPr>
-          <w:rFonts w:ascii="Calibri" w:hAnsi="Calibri" w:cs="Calibri"/>
-          <w:noProof/>
-        </w:rPr>
-        <w:t>[3]</w:t>
-      </w:r>
-      <w:r>
-        <w:rPr>
-          <w:rFonts w:ascii="Calibri" w:hAnsi="Calibri" w:cs="Calibri"/>
-          <w:noProof/>
-        </w:rPr>
-        <w:tab/>
-        <w:t xml:space="preserve">G. Wilson, M. Halvey, S. A. Brewster, and S. A. Hughes, “Some Like it Hot ? Thermal Feedback for Mobile Devices,” </w:t>
-      </w:r>
-      <w:r>
-        <w:rPr>
-          <w:rFonts w:ascii="Calibri" w:hAnsi="Calibri" w:cs="Calibri"/>
-          <w:i/>
-          <w:iCs/>
-          <w:noProof/>
-        </w:rPr>
-        <w:t>Human Factors</w:t>
-      </w:r>
-      <w:r>
-        <w:rPr>
-          <w:rFonts w:ascii="Calibri" w:hAnsi="Calibri" w:cs="Calibri"/>
-          <w:noProof/>
-        </w:rPr>
-        <w:t>, pp. 2555–2564, 2011.</w:t>
-      </w:r>
-    </w:p>
-    <w:p>
-      <w:pPr>
-        <w:pStyle w:val="NormalWeb"/>
-        <w:ind w:left="640" w:hanging="640"/>
-        <w:divId w:val="1487014401"/>
-        <w:rPr>
-          <w:rFonts w:ascii="Calibri" w:hAnsi="Calibri" w:cs="Calibri"/>
-          <w:noProof/>
-        </w:rPr>
-      </w:pPr>
-      <w:r>
-        <w:rPr>
-          <w:rFonts w:ascii="Calibri" w:hAnsi="Calibri" w:cs="Calibri"/>
-          <w:noProof/>
-        </w:rPr>
-        <w:t>[4]</w:t>
-      </w:r>
-      <w:r>
-        <w:rPr>
-          <w:rFonts w:ascii="Calibri" w:hAnsi="Calibri" w:cs="Calibri"/>
-          <w:noProof/>
-        </w:rPr>
-        <w:tab/>
-        <w:t xml:space="preserve">L. A. Jones, J. Kunkel, and E. Piateski, “Vibrotactile pattern recognition on the arm and back.,” </w:t>
-      </w:r>
-      <w:r>
-        <w:rPr>
-          <w:rFonts w:ascii="Calibri" w:hAnsi="Calibri" w:cs="Calibri"/>
-          <w:i/>
-          <w:iCs/>
-          <w:noProof/>
-        </w:rPr>
-        <w:t>Perception</w:t>
-      </w:r>
-      <w:r>
-        <w:rPr>
-          <w:rFonts w:ascii="Calibri" w:hAnsi="Calibri" w:cs="Calibri"/>
-          <w:noProof/>
-        </w:rPr>
-        <w:t>, vol. 38, no. 1, pp. 52–68, Jan. 2009.</w:t>
-      </w:r>
-    </w:p>
-    <w:p>
-      <w:pPr>
-        <w:pStyle w:val="NormalWeb"/>
-        <w:ind w:left="640" w:hanging="640"/>
-        <w:divId w:val="1487014401"/>
-        <w:rPr>
-          <w:rFonts w:ascii="Calibri" w:hAnsi="Calibri" w:cs="Calibri"/>
-          <w:noProof/>
-        </w:rPr>
-      </w:pPr>
-      <w:r>
-        <w:rPr>
-          <w:rFonts w:ascii="Calibri" w:hAnsi="Calibri" w:cs="Calibri"/>
-          <w:noProof/>
-        </w:rPr>
-        <w:t>[5]</w:t>
-      </w:r>
-      <w:r>
-        <w:rPr>
-          <w:rFonts w:ascii="Calibri" w:hAnsi="Calibri" w:cs="Calibri"/>
-          <w:noProof/>
-        </w:rPr>
-        <w:tab/>
-        <w:t>O. Substitution, “SenseableRays : Opto-Haptic Substitution for Touch-Enhanced Interactive Spaces,” 2009.</w:t>
-      </w:r>
-    </w:p>
-    <w:p>
-      <w:pPr>
-        <w:pStyle w:val="NormalWeb"/>
-        <w:ind w:left="640" w:hanging="640"/>
-        <w:divId w:val="1487014401"/>
-        <w:rPr>
-          <w:rFonts w:ascii="Calibri" w:hAnsi="Calibri" w:cs="Calibri"/>
-          <w:noProof/>
-        </w:rPr>
-      </w:pPr>
-      <w:r>
-        <w:rPr>
-          <w:rFonts w:ascii="Calibri" w:hAnsi="Calibri" w:cs="Calibri"/>
-          <w:noProof/>
-        </w:rPr>
-        <w:t>[6]</w:t>
-      </w:r>
-      <w:r>
-        <w:rPr>
-          <w:rFonts w:ascii="Calibri" w:hAnsi="Calibri" w:cs="Calibri"/>
-          <w:noProof/>
-        </w:rPr>
-        <w:tab/>
-        <w:t xml:space="preserve">K. Iwasaki, T. Miyaki, and J. Rekimoto, “AffectPhone: A Handset Device to Present User’s Emotional State with Warmth/Coolness.,” </w:t>
-      </w:r>
-      <w:r>
-        <w:rPr>
-          <w:rFonts w:ascii="Calibri" w:hAnsi="Calibri" w:cs="Calibri"/>
-          <w:i/>
-          <w:iCs/>
-          <w:noProof/>
-        </w:rPr>
-        <w:t>B-Interface</w:t>
-      </w:r>
-      <w:r>
-        <w:rPr>
-          <w:rFonts w:ascii="Calibri" w:hAnsi="Calibri" w:cs="Calibri"/>
-          <w:noProof/>
-        </w:rPr>
-        <w:t>, 2010.</w:t>
-      </w:r>
-    </w:p>
-    <w:p>
-      <w:pPr>
-        <w:pStyle w:val="NormalWeb"/>
-        <w:ind w:left="640" w:hanging="640"/>
-        <w:divId w:val="1487014401"/>
-        <w:rPr>
-          <w:rFonts w:ascii="Calibri" w:hAnsi="Calibri" w:cs="Calibri"/>
-          <w:noProof/>
-        </w:rPr>
-      </w:pPr>
-      <w:r>
-        <w:rPr>
-          <w:rFonts w:ascii="Calibri" w:hAnsi="Calibri" w:cs="Calibri"/>
-          <w:noProof/>
-        </w:rPr>
-        <w:t>[7]</w:t>
-      </w:r>
-      <w:r>
-        <w:rPr>
-          <w:rFonts w:ascii="Calibri" w:hAnsi="Calibri" w:cs="Calibri"/>
-          <w:noProof/>
-        </w:rPr>
-        <w:tab/>
-        <w:t>E. Hoggan, C. Stewart, L. Haverinen, G. Jacucci, and V. Lantz, “Pressages : Augmenting Phone Calls with Non-Verbal Messages,” pp. 555–562, 2012.</w:t>
-      </w:r>
-    </w:p>
-    <w:p>
-      <w:pPr>
-        <w:pStyle w:val="NormalWeb"/>
-        <w:ind w:left="640" w:hanging="640"/>
-        <w:divId w:val="1487014401"/>
-        <w:rPr>
-          <w:rFonts w:ascii="Calibri" w:hAnsi="Calibri" w:cs="Calibri"/>
-          <w:noProof/>
-        </w:rPr>
-      </w:pPr>
-      <w:r>
-        <w:rPr>
-          <w:rFonts w:ascii="Calibri" w:hAnsi="Calibri" w:cs="Calibri"/>
-          <w:noProof/>
-        </w:rPr>
-        <w:t>[8]</w:t>
-      </w:r>
-      <w:r>
-        <w:rPr>
-          <w:rFonts w:ascii="Calibri" w:hAnsi="Calibri" w:cs="Calibri"/>
-          <w:noProof/>
-        </w:rPr>
-        <w:tab/>
-        <w:t xml:space="preserve">E. Paulos, “Connexus: a communal interface,” </w:t>
-      </w:r>
-      <w:r>
-        <w:rPr>
-          <w:rFonts w:ascii="Calibri" w:hAnsi="Calibri" w:cs="Calibri"/>
-          <w:i/>
-          <w:iCs/>
-          <w:noProof/>
-        </w:rPr>
-        <w:t>Proceedings of the 2003 conference on Designing for …</w:t>
-      </w:r>
-      <w:r>
-        <w:rPr>
-          <w:rFonts w:ascii="Calibri" w:hAnsi="Calibri" w:cs="Calibri"/>
-          <w:noProof/>
-        </w:rPr>
-        <w:t>, 2003.</w:t>
-      </w:r>
-    </w:p>
-    <w:p>
-      <w:pPr>
-        <w:pStyle w:val="NormalWeb"/>
-        <w:ind w:left="640" w:hanging="640"/>
-        <w:divId w:val="1487014401"/>
-        <w:rPr>
-          <w:rFonts w:ascii="Calibri" w:hAnsi="Calibri" w:cs="Calibri"/>
-          <w:noProof/>
-        </w:rPr>
-      </w:pPr>
-      <w:r>
-        <w:rPr>
-          <w:rFonts w:ascii="Calibri" w:hAnsi="Calibri" w:cs="Calibri"/>
-          <w:noProof/>
-        </w:rPr>
-        <w:t>[9]</w:t>
-      </w:r>
-      <w:r>
-        <w:rPr>
-          <w:rFonts w:ascii="Calibri" w:hAnsi="Calibri" w:cs="Calibri"/>
-          <w:noProof/>
-        </w:rPr>
-        <w:tab/>
-        <w:t xml:space="preserve">Y. Danilov and M. Tyler, “Brainport: an alternative input to the brain.,” </w:t>
-      </w:r>
-      <w:r>
-        <w:rPr>
-          <w:rFonts w:ascii="Calibri" w:hAnsi="Calibri" w:cs="Calibri"/>
-          <w:i/>
-          <w:iCs/>
-          <w:noProof/>
-        </w:rPr>
-        <w:t>Journal of integrative neuroscience</w:t>
-      </w:r>
-      <w:r>
-        <w:rPr>
-          <w:rFonts w:ascii="Calibri" w:hAnsi="Calibri" w:cs="Calibri"/>
-          <w:noProof/>
-        </w:rPr>
-        <w:t>, vol. 4, no. 4, pp. 537–50, Dec. 2005.</w:t>
-      </w:r>
-    </w:p>
-    <w:p>
-      <w:pPr>
-        <w:pStyle w:val="NormalWeb"/>
-        <w:ind w:left="640" w:hanging="640"/>
-        <w:divId w:val="1487014401"/>
-        <w:rPr>
-          <w:rFonts w:ascii="Calibri" w:hAnsi="Calibri" w:cs="Calibri"/>
-          <w:noProof/>
-        </w:rPr>
-      </w:pPr>
-      <w:r>
-        <w:rPr>
-          <w:rFonts w:ascii="Calibri" w:hAnsi="Calibri" w:cs="Calibri"/>
-          <w:noProof/>
-        </w:rPr>
-        <w:t>[10]</w:t>
-      </w:r>
-      <w:r>
-        <w:rPr>
-          <w:rFonts w:ascii="Calibri" w:hAnsi="Calibri" w:cs="Calibri"/>
-          <w:noProof/>
-        </w:rPr>
-        <w:tab/>
-        <w:t>J. Peng and S. Seymour, “Envisioning the Cyborg in the 21st Century and Beyond.”</w:t>
-      </w:r>
-    </w:p>
-    <w:p>
-      <w:pPr>
-        <w:pStyle w:val="NormalWeb"/>
-        <w:ind w:left="640" w:hanging="640"/>
-        <w:divId w:val="1487014401"/>
-        <w:rPr>
-          <w:rFonts w:ascii="Calibri" w:hAnsi="Calibri" w:cs="Calibri"/>
-          <w:noProof/>
-        </w:rPr>
-      </w:pPr>
-      <w:r>
-        <w:rPr>
-          <w:rFonts w:ascii="Calibri" w:hAnsi="Calibri" w:cs="Calibri"/>
-          <w:noProof/>
-        </w:rPr>
-        <w:t>[11]</w:t>
-      </w:r>
-      <w:r>
-        <w:rPr>
-          <w:rFonts w:ascii="Calibri" w:hAnsi="Calibri" w:cs="Calibri"/>
-          <w:noProof/>
-        </w:rPr>
-        <w:tab/>
-        <w:t xml:space="preserve">J. von Uexkull, </w:t>
-      </w:r>
-      <w:r>
-        <w:rPr>
-          <w:rFonts w:ascii="Calibri" w:hAnsi="Calibri" w:cs="Calibri"/>
-          <w:i/>
-          <w:iCs/>
-          <w:noProof/>
-        </w:rPr>
-        <w:t>A Foray into the Worlds of Animals and Humans: with A Theory of Meaning (Posthumanities)</w:t>
-      </w:r>
-      <w:r>
-        <w:rPr>
-          <w:rFonts w:ascii="Calibri" w:hAnsi="Calibri" w:cs="Calibri"/>
-          <w:noProof/>
-        </w:rPr>
-        <w:t>. Univ Of Minnesota Press, 2010, p. 248.</w:t>
-      </w:r>
-    </w:p>
-    <w:p>
-      <w:pPr>
-        <w:pStyle w:val="NormalWeb"/>
-        <w:ind w:left="640" w:hanging="640"/>
-        <w:divId w:val="1487014401"/>
-        <w:rPr>
-          <w:rFonts w:ascii="Calibri" w:hAnsi="Calibri" w:cs="Calibri"/>
-          <w:noProof/>
-        </w:rPr>
-      </w:pPr>
-      <w:r>
-        <w:rPr>
-          <w:rFonts w:ascii="Calibri" w:hAnsi="Calibri" w:cs="Calibri"/>
-          <w:noProof/>
-        </w:rPr>
-        <w:t>[12]</w:t>
-      </w:r>
-      <w:r>
-        <w:rPr>
-          <w:rFonts w:ascii="Calibri" w:hAnsi="Calibri" w:cs="Calibri"/>
-          <w:noProof/>
-        </w:rPr>
-        <w:tab/>
-        <w:t xml:space="preserve">S. K. Nagel, C. Carl, T. Kringe, R. Märtin, and P. König, “Beyond sensory substitution--learning the sixth sense.,” </w:t>
-      </w:r>
-      <w:r>
-        <w:rPr>
-          <w:rFonts w:ascii="Calibri" w:hAnsi="Calibri" w:cs="Calibri"/>
-          <w:i/>
-          <w:iCs/>
-          <w:noProof/>
-        </w:rPr>
-        <w:t>Journal of neural engineering</w:t>
-      </w:r>
-      <w:r>
-        <w:rPr>
-          <w:rFonts w:ascii="Calibri" w:hAnsi="Calibri" w:cs="Calibri"/>
-          <w:noProof/>
-        </w:rPr>
-        <w:t>, vol. 2, no. 4, pp. R13–26, Dec. 2005.</w:t>
-      </w:r>
-    </w:p>
-    <w:p>
-      <w:pPr>
-        <w:pStyle w:val="NormalWeb"/>
-        <w:ind w:left="640" w:hanging="640"/>
-        <w:divId w:val="1487014401"/>
-        <w:rPr>
-          <w:rFonts w:ascii="Calibri" w:hAnsi="Calibri" w:cs="Calibri"/>
-          <w:noProof/>
-        </w:rPr>
-      </w:pPr>
-      <w:r>
-        <w:rPr>
-          <w:rFonts w:ascii="Calibri" w:hAnsi="Calibri" w:cs="Calibri"/>
-          <w:noProof/>
-        </w:rPr>
-        <w:t>[13]</w:t>
-      </w:r>
-      <w:r>
-        <w:rPr>
-          <w:rFonts w:ascii="Calibri" w:hAnsi="Calibri" w:cs="Calibri"/>
-          <w:noProof/>
-        </w:rPr>
-        <w:tab/>
-        <w:t>C. WANG and K. O’FRIEL, “MOMO: a haptic navigation device.”</w:t>
-      </w:r>
-    </w:p>
-    <w:p>
-      <w:pPr>
-        <w:pStyle w:val="NormalWeb"/>
-        <w:ind w:left="640" w:hanging="640"/>
-        <w:divId w:val="1487014401"/>
-        <w:rPr>
-          <w:rFonts w:ascii="Calibri" w:hAnsi="Calibri" w:cs="Calibri"/>
-          <w:noProof/>
-        </w:rPr>
-      </w:pPr>
-      <w:r>
-        <w:rPr>
-          <w:rFonts w:ascii="Calibri" w:hAnsi="Calibri" w:cs="Calibri"/>
-          <w:noProof/>
-        </w:rPr>
-        <w:t>[14]</w:t>
-      </w:r>
-      <w:r>
-        <w:rPr>
-          <w:rFonts w:ascii="Calibri" w:hAnsi="Calibri" w:cs="Calibri"/>
-          <w:noProof/>
-        </w:rPr>
-        <w:tab/>
-        <w:t>D. Berg, “Body Hacking: My Magnetic Implant.” [Online]. Available: http://www.iamdann.com/2012/03/21/my-magnet-implant-body-modification.</w:t>
-      </w:r>
-    </w:p>
-    <w:p>
-      <w:pPr>
-        <w:pStyle w:val="NormalWeb"/>
-        <w:ind w:left="640" w:hanging="640"/>
-        <w:divId w:val="1487014401"/>
-        <w:rPr>
-          <w:rFonts w:ascii="Calibri" w:hAnsi="Calibri" w:cs="Calibri"/>
-          <w:noProof/>
-        </w:rPr>
-      </w:pPr>
-      <w:r>
-        <w:rPr>
-          <w:rFonts w:ascii="Calibri" w:hAnsi="Calibri" w:cs="Calibri"/>
-          <w:noProof/>
-        </w:rPr>
-        <w:lastRenderedPageBreak/>
-        <w:t>[15]</w:t>
-      </w:r>
-      <w:r>
-        <w:rPr>
-          <w:rFonts w:ascii="Calibri" w:hAnsi="Calibri" w:cs="Calibri"/>
-          <w:noProof/>
-        </w:rPr>
-        <w:tab/>
-        <w:t xml:space="preserve">R. Sodhi, I. Poupyrev, M. Glisson, and A. Israr, “AIREAL: interactive tactile experiences in free air,” </w:t>
-      </w:r>
-      <w:r>
-        <w:rPr>
-          <w:rFonts w:ascii="Calibri" w:hAnsi="Calibri" w:cs="Calibri"/>
-          <w:i/>
-          <w:iCs/>
-          <w:noProof/>
-        </w:rPr>
-        <w:t>ACM Transactions on Graphics …</w:t>
-      </w:r>
-      <w:r>
-        <w:rPr>
-          <w:rFonts w:ascii="Calibri" w:hAnsi="Calibri" w:cs="Calibri"/>
-          <w:noProof/>
-        </w:rPr>
-        <w:t>, 2013.</w:t>
-      </w:r>
-    </w:p>
-    <w:p>
-      <w:pPr>
-        <w:pStyle w:val="NormalWeb"/>
-        <w:ind w:left="640" w:hanging="640"/>
-        <w:divId w:val="1487014401"/>
-        <w:rPr>
-          <w:rFonts w:ascii="Calibri" w:hAnsi="Calibri" w:cs="Calibri"/>
-          <w:noProof/>
-        </w:rPr>
-      </w:pPr>
-      <w:r>
-        <w:rPr>
-          <w:rFonts w:ascii="Calibri" w:hAnsi="Calibri" w:cs="Calibri"/>
-          <w:noProof/>
-        </w:rPr>
-        <w:t>[16]</w:t>
-      </w:r>
-      <w:r>
-        <w:rPr>
-          <w:rFonts w:ascii="Calibri" w:hAnsi="Calibri" w:cs="Calibri"/>
-          <w:noProof/>
-        </w:rPr>
-        <w:tab/>
-        <w:t xml:space="preserve">Wikipedia contributors, “Situation awareness - Wikipedia, the free encyclopedia,” </w:t>
-      </w:r>
-      <w:r>
-        <w:rPr>
-          <w:rFonts w:ascii="Calibri" w:hAnsi="Calibri" w:cs="Calibri"/>
-          <w:i/>
-          <w:iCs/>
-          <w:noProof/>
-        </w:rPr>
-        <w:t>Wikipedia, The Free Encyclopedia.</w:t>
-      </w:r>
-      <w:r>
-        <w:rPr>
-          <w:rFonts w:ascii="Calibri" w:hAnsi="Calibri" w:cs="Calibri"/>
-          <w:noProof/>
-        </w:rPr>
-        <w:t>, 2013. [Online]. Available: http://en.wikipedia.org/wiki/Situation_awareness. [Accessed: 05-Sep-2013].</w:t>
-      </w:r>
-    </w:p>
-    <w:p>
-      <w:pPr>
-        <w:pStyle w:val="NormalWeb"/>
-        <w:ind w:left="640" w:hanging="640"/>
-        <w:divId w:val="1487014401"/>
-        <w:rPr>
-          <w:rFonts w:ascii="Calibri" w:hAnsi="Calibri" w:cs="Calibri"/>
-          <w:noProof/>
-        </w:rPr>
-      </w:pPr>
-      <w:r>
-        <w:rPr>
-          <w:rFonts w:ascii="Calibri" w:hAnsi="Calibri" w:cs="Calibri"/>
-          <w:noProof/>
-        </w:rPr>
-        <w:t>[17]</w:t>
-      </w:r>
-      <w:r>
-        <w:rPr>
-          <w:rFonts w:ascii="Calibri" w:hAnsi="Calibri" w:cs="Calibri"/>
-          <w:noProof/>
-        </w:rPr>
-        <w:tab/>
-        <w:t xml:space="preserve">A. K. Raj, S. J. Kass, and J. F. Perry, “Vibrotactile Displays for Improving Spatial Awareness,” </w:t>
-      </w:r>
-      <w:r>
-        <w:rPr>
-          <w:rFonts w:ascii="Calibri" w:hAnsi="Calibri" w:cs="Calibri"/>
-          <w:i/>
-          <w:iCs/>
-          <w:noProof/>
-        </w:rPr>
-        <w:t>Proceedings of the Human Factors and Ergonomics Society Annual Meeting</w:t>
-      </w:r>
-      <w:r>
-        <w:rPr>
-          <w:rFonts w:ascii="Calibri" w:hAnsi="Calibri" w:cs="Calibri"/>
-          <w:noProof/>
-        </w:rPr>
-        <w:t>, vol. 44, no. 1, pp. 181–184, Jul. 2000.</w:t>
-      </w:r>
-    </w:p>
-    <w:p>
-      <w:pPr>
-        <w:pStyle w:val="NormalWeb"/>
-        <w:ind w:left="640" w:hanging="640"/>
-        <w:divId w:val="1487014401"/>
-        <w:rPr>
-          <w:rFonts w:ascii="Calibri" w:hAnsi="Calibri" w:cs="Calibri"/>
-          <w:noProof/>
-        </w:rPr>
-      </w:pPr>
-      <w:r>
-        <w:rPr>
-          <w:rFonts w:ascii="Calibri" w:hAnsi="Calibri" w:cs="Calibri"/>
-          <w:noProof/>
-        </w:rPr>
-        <w:t>[18]</w:t>
-      </w:r>
-      <w:r>
-        <w:rPr>
-          <w:rFonts w:ascii="Calibri" w:hAnsi="Calibri" w:cs="Calibri"/>
-          <w:noProof/>
-        </w:rPr>
-        <w:tab/>
-        <w:t xml:space="preserve">M. C. Dorneich, P. M. Ververs, S. D. Whitlow, and S. Mathan, “Evaluation of a Tactile Navigation Cueing System and Real-Time Assessment of Cognitive State,” </w:t>
-      </w:r>
-      <w:r>
-        <w:rPr>
-          <w:rFonts w:ascii="Calibri" w:hAnsi="Calibri" w:cs="Calibri"/>
-          <w:i/>
-          <w:iCs/>
-          <w:noProof/>
-        </w:rPr>
-        <w:t>Proceedings of the Human Factors and Ergonomics Society Annual Meeting</w:t>
-      </w:r>
-      <w:r>
-        <w:rPr>
-          <w:rFonts w:ascii="Calibri" w:hAnsi="Calibri" w:cs="Calibri"/>
-          <w:noProof/>
-        </w:rPr>
-        <w:t xml:space="preserve">, vol. 50, no. 24, pp. 2600–2604, Oct. 2006. </w:t>
-      </w:r>
-    </w:p>
-    <w:p>
-      <w:pPr>
-        <w:pStyle w:val="NormalWeb"/>
-        <w:ind w:left="640" w:hanging="640"/>
-        <w:divId w:val="1759323799"/>
-      </w:pPr>
-      <w:r>
-        <w:fldChar w:fldCharType="end"/>
-      </w:r>
+      </w:pPr>
     </w:p>
     <w:p>
       <w:r>
@@ -5087,21 +5012,21 @@
       <w:pPr>
         <w:pStyle w:val="Heading1"/>
       </w:pPr>
-      <w:bookmarkStart w:id="28" w:name="_Toc375235455"/>
+      <w:bookmarkStart w:id="27" w:name="_Toc377042867"/>
       <w:r>
         <w:t>Bio</w:t>
       </w:r>
+      <w:bookmarkEnd w:id="27"/>
+    </w:p>
+    <w:p>
+      <w:pPr>
+        <w:pStyle w:val="Heading2"/>
+      </w:pPr>
+      <w:bookmarkStart w:id="28" w:name="_Toc377042868"/>
+      <w:r>
+        <w:t>Santiago Eloy Alfaro</w:t>
+      </w:r>
       <w:bookmarkEnd w:id="28"/>
-    </w:p>
-    <w:p>
-      <w:pPr>
-        <w:pStyle w:val="Heading2"/>
-      </w:pPr>
-      <w:bookmarkStart w:id="29" w:name="_Toc375235456"/>
-      <w:r>
-        <w:t>Santiago Eloy Alfaro</w:t>
-      </w:r>
-      <w:bookmarkEnd w:id="29"/>
     </w:p>
     <w:p>
       <w:r>
@@ -5199,7 +5124,7 @@
           <w:rPr>
             <w:noProof/>
           </w:rPr>
-          <w:t>2</w:t>
+          <w:t>5</w:t>
         </w:r>
         <w:r>
           <w:rPr>
@@ -7684,7 +7609,7 @@
     <b:Year>2010</b:Year>
     <b:City>Minneapolis</b:City>
     <b:Publisher>University of Minnesota</b:Publisher>
-    <b:RefOrder>2</b:RefOrder>
+    <b:RefOrder>1</b:RefOrder>
   </b:Source>
   <b:Source>
     <b:Tag>Gil13</b:Tag>
@@ -7709,13 +7634,13 @@
     <b:MonthAccessed>August</b:MonthAccessed>
     <b:DayAccessed>10</b:DayAccessed>
     <b:URL>http://abcnews.go.com/blogs/lifestyle/2013/06/huggies-creates-belt-for-dad-to-feel-the-babys-kick/</b:URL>
-    <b:RefOrder>1</b:RefOrder>
+    <b:RefOrder>2</b:RefOrder>
   </b:Source>
 </b:Sources>
 </file>
 
 <file path=customXml/itemProps1.xml><?xml version="1.0" encoding="utf-8"?>
-<ds:datastoreItem xmlns:ds="http://schemas.openxmlformats.org/officeDocument/2006/customXml" ds:itemID="{4171EADA-0993-40A7-BDF5-4B06B097D174}">
+<ds:datastoreItem xmlns:ds="http://schemas.openxmlformats.org/officeDocument/2006/customXml" ds:itemID="{C35CD68C-2C03-47BC-9EEA-2EB92F88E2BA}">
   <ds:schemaRefs>
     <ds:schemaRef ds:uri="http://schemas.openxmlformats.org/officeDocument/2006/bibliography"/>
   </ds:schemaRefs>

</xml_diff>

<commit_message>
ADDED: Research and Bibliography
</commit_message>
<xml_diff>
--- a/Phd-Thesis_Proposal.docx
+++ b/Phd-Thesis_Proposal.docx
@@ -7,9 +7,7 @@
         <w:pStyle w:val="Heading1"/>
         <w:jc w:val="center"/>
       </w:pPr>
-      <w:bookmarkStart w:id="0" w:name="_Toc377042840"/>
-      <w:bookmarkStart w:id="1" w:name="_GoBack"/>
-      <w:bookmarkEnd w:id="1"/>
+      <w:bookmarkStart w:id="0" w:name="_Toc377132170"/>
       <w:r>
         <w:t>Digital Synesthes</w:t>
       </w:r>
@@ -649,12 +647,12 @@
       <w:pPr>
         <w:pStyle w:val="Heading1"/>
       </w:pPr>
-      <w:bookmarkStart w:id="2" w:name="_Toc377042841"/>
+      <w:bookmarkStart w:id="1" w:name="_Toc377132171"/>
       <w:r>
         <w:lastRenderedPageBreak/>
         <w:t>Executive Summary</w:t>
       </w:r>
-      <w:bookmarkEnd w:id="2"/>
+      <w:bookmarkEnd w:id="1"/>
     </w:p>
     <w:p>
       <w:r>
@@ -895,7 +893,7 @@
           <w:r>
             <w:fldChar w:fldCharType="separate"/>
           </w:r>
-          <w:hyperlink w:anchor="_Toc377042840" w:history="1">
+          <w:hyperlink w:anchor="_Toc377132170" w:history="1">
             <w:r>
               <w:rPr>
                 <w:rStyle w:val="Hyperlink"/>
@@ -922,7 +920,7 @@
                 <w:noProof/>
                 <w:webHidden/>
               </w:rPr>
-              <w:instrText xml:space="preserve"> PAGEREF _Toc377042840 \h </w:instrText>
+              <w:instrText xml:space="preserve"> PAGEREF _Toc377132170 \h </w:instrText>
             </w:r>
             <w:r>
               <w:rPr>
@@ -965,7 +963,7 @@
               <w:szCs w:val="22"/>
             </w:rPr>
           </w:pPr>
-          <w:hyperlink w:anchor="_Toc377042841" w:history="1">
+          <w:hyperlink w:anchor="_Toc377132171" w:history="1">
             <w:r>
               <w:rPr>
                 <w:rStyle w:val="Hyperlink"/>
@@ -992,7 +990,7 @@
                 <w:noProof/>
                 <w:webHidden/>
               </w:rPr>
-              <w:instrText xml:space="preserve"> PAGEREF _Toc377042841 \h </w:instrText>
+              <w:instrText xml:space="preserve"> PAGEREF _Toc377132171 \h </w:instrText>
             </w:r>
             <w:r>
               <w:rPr>
@@ -1035,7 +1033,7 @@
               <w:szCs w:val="22"/>
             </w:rPr>
           </w:pPr>
-          <w:hyperlink w:anchor="_Toc377042842" w:history="1">
+          <w:hyperlink w:anchor="_Toc377132172" w:history="1">
             <w:r>
               <w:rPr>
                 <w:rStyle w:val="Hyperlink"/>
@@ -1062,7 +1060,7 @@
                 <w:noProof/>
                 <w:webHidden/>
               </w:rPr>
-              <w:instrText xml:space="preserve"> PAGEREF _Toc377042842 \h </w:instrText>
+              <w:instrText xml:space="preserve"> PAGEREF _Toc377132172 \h </w:instrText>
             </w:r>
             <w:r>
               <w:rPr>
@@ -1105,7 +1103,7 @@
               <w:szCs w:val="22"/>
             </w:rPr>
           </w:pPr>
-          <w:hyperlink w:anchor="_Toc377042843" w:history="1">
+          <w:hyperlink w:anchor="_Toc377132173" w:history="1">
             <w:r>
               <w:rPr>
                 <w:rStyle w:val="Hyperlink"/>
@@ -1132,7 +1130,7 @@
                 <w:noProof/>
                 <w:webHidden/>
               </w:rPr>
-              <w:instrText xml:space="preserve"> PAGEREF _Toc377042843 \h </w:instrText>
+              <w:instrText xml:space="preserve"> PAGEREF _Toc377132173 \h </w:instrText>
             </w:r>
             <w:r>
               <w:rPr>
@@ -1175,7 +1173,7 @@
               <w:szCs w:val="22"/>
             </w:rPr>
           </w:pPr>
-          <w:hyperlink w:anchor="_Toc377042844" w:history="1">
+          <w:hyperlink w:anchor="_Toc377132174" w:history="1">
             <w:r>
               <w:rPr>
                 <w:rStyle w:val="Hyperlink"/>
@@ -1202,7 +1200,7 @@
                 <w:noProof/>
                 <w:webHidden/>
               </w:rPr>
-              <w:instrText xml:space="preserve"> PAGEREF _Toc377042844 \h </w:instrText>
+              <w:instrText xml:space="preserve"> PAGEREF _Toc377132174 \h </w:instrText>
             </w:r>
             <w:r>
               <w:rPr>
@@ -1245,7 +1243,7 @@
               <w:szCs w:val="22"/>
             </w:rPr>
           </w:pPr>
-          <w:hyperlink w:anchor="_Toc377042845" w:history="1">
+          <w:hyperlink w:anchor="_Toc377132175" w:history="1">
             <w:r>
               <w:rPr>
                 <w:rStyle w:val="Hyperlink"/>
@@ -1272,7 +1270,7 @@
                 <w:noProof/>
                 <w:webHidden/>
               </w:rPr>
-              <w:instrText xml:space="preserve"> PAGEREF _Toc377042845 \h </w:instrText>
+              <w:instrText xml:space="preserve"> PAGEREF _Toc377132175 \h </w:instrText>
             </w:r>
             <w:r>
               <w:rPr>
@@ -1315,7 +1313,7 @@
               <w:szCs w:val="22"/>
             </w:rPr>
           </w:pPr>
-          <w:hyperlink w:anchor="_Toc377042846" w:history="1">
+          <w:hyperlink w:anchor="_Toc377132176" w:history="1">
             <w:r>
               <w:rPr>
                 <w:rStyle w:val="Hyperlink"/>
@@ -1342,7 +1340,7 @@
                 <w:noProof/>
                 <w:webHidden/>
               </w:rPr>
-              <w:instrText xml:space="preserve"> PAGEREF _Toc377042846 \h </w:instrText>
+              <w:instrText xml:space="preserve"> PAGEREF _Toc377132176 \h </w:instrText>
             </w:r>
             <w:r>
               <w:rPr>
@@ -1385,7 +1383,7 @@
               <w:szCs w:val="22"/>
             </w:rPr>
           </w:pPr>
-          <w:hyperlink w:anchor="_Toc377042847" w:history="1">
+          <w:hyperlink w:anchor="_Toc377132177" w:history="1">
             <w:r>
               <w:rPr>
                 <w:rStyle w:val="Hyperlink"/>
@@ -1412,7 +1410,7 @@
                 <w:noProof/>
                 <w:webHidden/>
               </w:rPr>
-              <w:instrText xml:space="preserve"> PAGEREF _Toc377042847 \h </w:instrText>
+              <w:instrText xml:space="preserve"> PAGEREF _Toc377132177 \h </w:instrText>
             </w:r>
             <w:r>
               <w:rPr>
@@ -1455,7 +1453,7 @@
               <w:szCs w:val="22"/>
             </w:rPr>
           </w:pPr>
-          <w:hyperlink w:anchor="_Toc377042848" w:history="1">
+          <w:hyperlink w:anchor="_Toc377132178" w:history="1">
             <w:r>
               <w:rPr>
                 <w:rStyle w:val="Hyperlink"/>
@@ -1482,7 +1480,7 @@
                 <w:noProof/>
                 <w:webHidden/>
               </w:rPr>
-              <w:instrText xml:space="preserve"> PAGEREF _Toc377042848 \h </w:instrText>
+              <w:instrText xml:space="preserve"> PAGEREF _Toc377132178 \h </w:instrText>
             </w:r>
             <w:r>
               <w:rPr>
@@ -1525,7 +1523,7 @@
               <w:szCs w:val="22"/>
             </w:rPr>
           </w:pPr>
-          <w:hyperlink w:anchor="_Toc377042849" w:history="1">
+          <w:hyperlink w:anchor="_Toc377132179" w:history="1">
             <w:r>
               <w:rPr>
                 <w:rStyle w:val="Hyperlink"/>
@@ -1552,7 +1550,7 @@
                 <w:noProof/>
                 <w:webHidden/>
               </w:rPr>
-              <w:instrText xml:space="preserve"> PAGEREF _Toc377042849 \h </w:instrText>
+              <w:instrText xml:space="preserve"> PAGEREF _Toc377132179 \h </w:instrText>
             </w:r>
             <w:r>
               <w:rPr>
@@ -1595,7 +1593,7 @@
               <w:szCs w:val="22"/>
             </w:rPr>
           </w:pPr>
-          <w:hyperlink w:anchor="_Toc377042850" w:history="1">
+          <w:hyperlink w:anchor="_Toc377132180" w:history="1">
             <w:r>
               <w:rPr>
                 <w:rStyle w:val="Hyperlink"/>
@@ -1622,7 +1620,7 @@
                 <w:noProof/>
                 <w:webHidden/>
               </w:rPr>
-              <w:instrText xml:space="preserve"> PAGEREF _Toc377042850 \h </w:instrText>
+              <w:instrText xml:space="preserve"> PAGEREF _Toc377132180 \h </w:instrText>
             </w:r>
             <w:r>
               <w:rPr>
@@ -1665,7 +1663,7 @@
               <w:szCs w:val="22"/>
             </w:rPr>
           </w:pPr>
-          <w:hyperlink w:anchor="_Toc377042851" w:history="1">
+          <w:hyperlink w:anchor="_Toc377132181" w:history="1">
             <w:r>
               <w:rPr>
                 <w:rStyle w:val="Hyperlink"/>
@@ -1692,7 +1690,7 @@
                 <w:noProof/>
                 <w:webHidden/>
               </w:rPr>
-              <w:instrText xml:space="preserve"> PAGEREF _Toc377042851 \h </w:instrText>
+              <w:instrText xml:space="preserve"> PAGEREF _Toc377132181 \h </w:instrText>
             </w:r>
             <w:r>
               <w:rPr>
@@ -1735,7 +1733,7 @@
               <w:szCs w:val="22"/>
             </w:rPr>
           </w:pPr>
-          <w:hyperlink w:anchor="_Toc377042852" w:history="1">
+          <w:hyperlink w:anchor="_Toc377132182" w:history="1">
             <w:r>
               <w:rPr>
                 <w:rStyle w:val="Hyperlink"/>
@@ -1762,7 +1760,7 @@
                 <w:noProof/>
                 <w:webHidden/>
               </w:rPr>
-              <w:instrText xml:space="preserve"> PAGEREF _Toc377042852 \h </w:instrText>
+              <w:instrText xml:space="preserve"> PAGEREF _Toc377132182 \h </w:instrText>
             </w:r>
             <w:r>
               <w:rPr>
@@ -1805,7 +1803,7 @@
               <w:szCs w:val="22"/>
             </w:rPr>
           </w:pPr>
-          <w:hyperlink w:anchor="_Toc377042853" w:history="1">
+          <w:hyperlink w:anchor="_Toc377132183" w:history="1">
             <w:r>
               <w:rPr>
                 <w:rStyle w:val="Hyperlink"/>
@@ -1832,7 +1830,7 @@
                 <w:noProof/>
                 <w:webHidden/>
               </w:rPr>
-              <w:instrText xml:space="preserve"> PAGEREF _Toc377042853 \h </w:instrText>
+              <w:instrText xml:space="preserve"> PAGEREF _Toc377132183 \h </w:instrText>
             </w:r>
             <w:r>
               <w:rPr>
@@ -1875,7 +1873,7 @@
               <w:szCs w:val="22"/>
             </w:rPr>
           </w:pPr>
-          <w:hyperlink w:anchor="_Toc377042854" w:history="1">
+          <w:hyperlink w:anchor="_Toc377132184" w:history="1">
             <w:r>
               <w:rPr>
                 <w:rStyle w:val="Hyperlink"/>
@@ -1902,7 +1900,7 @@
                 <w:noProof/>
                 <w:webHidden/>
               </w:rPr>
-              <w:instrText xml:space="preserve"> PAGEREF _Toc377042854 \h </w:instrText>
+              <w:instrText xml:space="preserve"> PAGEREF _Toc377132184 \h </w:instrText>
             </w:r>
             <w:r>
               <w:rPr>
@@ -1945,7 +1943,7 @@
               <w:szCs w:val="22"/>
             </w:rPr>
           </w:pPr>
-          <w:hyperlink w:anchor="_Toc377042855" w:history="1">
+          <w:hyperlink w:anchor="_Toc377132185" w:history="1">
             <w:r>
               <w:rPr>
                 <w:rStyle w:val="Hyperlink"/>
@@ -1972,7 +1970,7 @@
                 <w:noProof/>
                 <w:webHidden/>
               </w:rPr>
-              <w:instrText xml:space="preserve"> PAGEREF _Toc377042855 \h </w:instrText>
+              <w:instrText xml:space="preserve"> PAGEREF _Toc377132185 \h </w:instrText>
             </w:r>
             <w:r>
               <w:rPr>
@@ -2015,7 +2013,7 @@
               <w:szCs w:val="22"/>
             </w:rPr>
           </w:pPr>
-          <w:hyperlink w:anchor="_Toc377042856" w:history="1">
+          <w:hyperlink w:anchor="_Toc377132186" w:history="1">
             <w:r>
               <w:rPr>
                 <w:rStyle w:val="Hyperlink"/>
@@ -2042,7 +2040,7 @@
                 <w:noProof/>
                 <w:webHidden/>
               </w:rPr>
-              <w:instrText xml:space="preserve"> PAGEREF _Toc377042856 \h </w:instrText>
+              <w:instrText xml:space="preserve"> PAGEREF _Toc377132186 \h </w:instrText>
             </w:r>
             <w:r>
               <w:rPr>
@@ -2085,13 +2083,13 @@
               <w:szCs w:val="22"/>
             </w:rPr>
           </w:pPr>
-          <w:hyperlink w:anchor="_Toc377042857" w:history="1">
+          <w:hyperlink w:anchor="_Toc377132187" w:history="1">
             <w:r>
               <w:rPr>
                 <w:rStyle w:val="Hyperlink"/>
                 <w:noProof/>
               </w:rPr>
-              <w:t>Biological and Metaphorical Approaches</w:t>
+              <w:t>Design Thinking</w:t>
             </w:r>
             <w:r>
               <w:rPr>
@@ -2112,7 +2110,13 @@
                 <w:noProof/>
                 <w:webHidden/>
               </w:rPr>
-              <w:instrText xml:space="preserve"> PAGEREF _Toc377042857 \h </w:instrText>
+              <w:instrText xml:space="preserve"> PAGEREF _Toc377132187 \h </w:instrText>
+            </w:r>
+            <w:r>
+              <w:rPr>
+                <w:noProof/>
+                <w:webHidden/>
+              </w:rPr>
             </w:r>
             <w:r>
               <w:rPr>
@@ -2123,12 +2127,80 @@
             </w:r>
             <w:r>
               <w:rPr>
-                <w:b/>
-                <w:bCs/>
-                <w:noProof/>
-                <w:webHidden/>
-              </w:rPr>
-              <w:t>Error! Bookmark not defined.</w:t>
+                <w:noProof/>
+                <w:webHidden/>
+              </w:rPr>
+              <w:t>10</w:t>
+            </w:r>
+            <w:r>
+              <w:rPr>
+                <w:noProof/>
+                <w:webHidden/>
+              </w:rPr>
+              <w:fldChar w:fldCharType="end"/>
+            </w:r>
+          </w:hyperlink>
+        </w:p>
+        <w:p>
+          <w:pPr>
+            <w:pStyle w:val="TOC1"/>
+            <w:tabs>
+              <w:tab w:val="right" w:leader="dot" w:pos="9350"/>
+            </w:tabs>
+            <w:rPr>
+              <w:noProof/>
+              <w:sz w:val="22"/>
+              <w:szCs w:val="22"/>
+            </w:rPr>
+          </w:pPr>
+          <w:hyperlink w:anchor="_Toc377132188" w:history="1">
+            <w:r>
+              <w:rPr>
+                <w:rStyle w:val="Hyperlink"/>
+                <w:noProof/>
+              </w:rPr>
+              <w:t>Research Plan</w:t>
+            </w:r>
+            <w:r>
+              <w:rPr>
+                <w:noProof/>
+                <w:webHidden/>
+              </w:rPr>
+              <w:tab/>
+            </w:r>
+            <w:r>
+              <w:rPr>
+                <w:noProof/>
+                <w:webHidden/>
+              </w:rPr>
+              <w:fldChar w:fldCharType="begin"/>
+            </w:r>
+            <w:r>
+              <w:rPr>
+                <w:noProof/>
+                <w:webHidden/>
+              </w:rPr>
+              <w:instrText xml:space="preserve"> PAGEREF _Toc377132188 \h </w:instrText>
+            </w:r>
+            <w:r>
+              <w:rPr>
+                <w:noProof/>
+                <w:webHidden/>
+              </w:rPr>
+            </w:r>
+            <w:r>
+              <w:rPr>
+                <w:noProof/>
+                <w:webHidden/>
+              </w:rPr>
+              <w:fldChar w:fldCharType="separate"/>
+            </w:r>
+            <w:r>
+              <w:rPr>
+                <w:noProof/>
+                <w:webHidden/>
+              </w:rPr>
+              <w:t>11</w:t>
             </w:r>
             <w:r>
               <w:rPr>
@@ -2151,13 +2223,13 @@
               <w:szCs w:val="22"/>
             </w:rPr>
           </w:pPr>
-          <w:hyperlink w:anchor="_Toc377042858" w:history="1">
+          <w:hyperlink w:anchor="_Toc377132189" w:history="1">
             <w:r>
               <w:rPr>
                 <w:rStyle w:val="Hyperlink"/>
                 <w:noProof/>
               </w:rPr>
-              <w:t>Design Thinking</w:t>
+              <w:t>Proposed Scenarios</w:t>
             </w:r>
             <w:r>
               <w:rPr>
@@ -2178,7 +2250,7 @@
                 <w:noProof/>
                 <w:webHidden/>
               </w:rPr>
-              <w:instrText xml:space="preserve"> PAGEREF _Toc377042858 \h </w:instrText>
+              <w:instrText xml:space="preserve"> PAGEREF _Toc377132189 \h </w:instrText>
             </w:r>
             <w:r>
               <w:rPr>
@@ -2198,7 +2270,7 @@
                 <w:noProof/>
                 <w:webHidden/>
               </w:rPr>
-              <w:t>10</w:t>
+              <w:t>11</w:t>
             </w:r>
             <w:r>
               <w:rPr>
@@ -2221,13 +2293,13 @@
               <w:szCs w:val="22"/>
             </w:rPr>
           </w:pPr>
-          <w:hyperlink w:anchor="_Toc377042859" w:history="1">
+          <w:hyperlink w:anchor="_Toc377132190" w:history="1">
             <w:r>
               <w:rPr>
                 <w:rStyle w:val="Hyperlink"/>
                 <w:noProof/>
               </w:rPr>
-              <w:t>Research Plan</w:t>
+              <w:t>Timeline</w:t>
             </w:r>
             <w:r>
               <w:rPr>
@@ -2248,7 +2320,7 @@
                 <w:noProof/>
                 <w:webHidden/>
               </w:rPr>
-              <w:instrText xml:space="preserve"> PAGEREF _Toc377042859 \h </w:instrText>
+              <w:instrText xml:space="preserve"> PAGEREF _Toc377132190 \h </w:instrText>
             </w:r>
             <w:r>
               <w:rPr>
@@ -2268,7 +2340,7 @@
                 <w:noProof/>
                 <w:webHidden/>
               </w:rPr>
-              <w:t>11</w:t>
+              <w:t>12</w:t>
             </w:r>
             <w:r>
               <w:rPr>
@@ -2291,13 +2363,13 @@
               <w:szCs w:val="22"/>
             </w:rPr>
           </w:pPr>
-          <w:hyperlink w:anchor="_Toc377042860" w:history="1">
+          <w:hyperlink w:anchor="_Toc377132191" w:history="1">
             <w:r>
               <w:rPr>
                 <w:rStyle w:val="Hyperlink"/>
                 <w:noProof/>
               </w:rPr>
-              <w:t>Proposed Activities</w:t>
+              <w:t>Phase One (January)</w:t>
             </w:r>
             <w:r>
               <w:rPr>
@@ -2318,7 +2390,7 @@
                 <w:noProof/>
                 <w:webHidden/>
               </w:rPr>
-              <w:instrText xml:space="preserve"> PAGEREF _Toc377042860 \h </w:instrText>
+              <w:instrText xml:space="preserve"> PAGEREF _Toc377132191 \h </w:instrText>
             </w:r>
             <w:r>
               <w:rPr>
@@ -2338,7 +2410,217 @@
                 <w:noProof/>
                 <w:webHidden/>
               </w:rPr>
-              <w:t>11</w:t>
+              <w:t>12</w:t>
+            </w:r>
+            <w:r>
+              <w:rPr>
+                <w:noProof/>
+                <w:webHidden/>
+              </w:rPr>
+              <w:fldChar w:fldCharType="end"/>
+            </w:r>
+          </w:hyperlink>
+        </w:p>
+        <w:p>
+          <w:pPr>
+            <w:pStyle w:val="TOC2"/>
+            <w:tabs>
+              <w:tab w:val="right" w:leader="dot" w:pos="9350"/>
+            </w:tabs>
+            <w:rPr>
+              <w:noProof/>
+              <w:sz w:val="22"/>
+              <w:szCs w:val="22"/>
+            </w:rPr>
+          </w:pPr>
+          <w:hyperlink w:anchor="_Toc377132192" w:history="1">
+            <w:r>
+              <w:rPr>
+                <w:rStyle w:val="Hyperlink"/>
+                <w:noProof/>
+              </w:rPr>
+              <w:t>Phase Two (February - March)</w:t>
+            </w:r>
+            <w:r>
+              <w:rPr>
+                <w:noProof/>
+                <w:webHidden/>
+              </w:rPr>
+              <w:tab/>
+            </w:r>
+            <w:r>
+              <w:rPr>
+                <w:noProof/>
+                <w:webHidden/>
+              </w:rPr>
+              <w:fldChar w:fldCharType="begin"/>
+            </w:r>
+            <w:r>
+              <w:rPr>
+                <w:noProof/>
+                <w:webHidden/>
+              </w:rPr>
+              <w:instrText xml:space="preserve"> PAGEREF _Toc377132192 \h </w:instrText>
+            </w:r>
+            <w:r>
+              <w:rPr>
+                <w:noProof/>
+                <w:webHidden/>
+              </w:rPr>
+            </w:r>
+            <w:r>
+              <w:rPr>
+                <w:noProof/>
+                <w:webHidden/>
+              </w:rPr>
+              <w:fldChar w:fldCharType="separate"/>
+            </w:r>
+            <w:r>
+              <w:rPr>
+                <w:noProof/>
+                <w:webHidden/>
+              </w:rPr>
+              <w:t>12</w:t>
+            </w:r>
+            <w:r>
+              <w:rPr>
+                <w:noProof/>
+                <w:webHidden/>
+              </w:rPr>
+              <w:fldChar w:fldCharType="end"/>
+            </w:r>
+          </w:hyperlink>
+        </w:p>
+        <w:p>
+          <w:pPr>
+            <w:pStyle w:val="TOC2"/>
+            <w:tabs>
+              <w:tab w:val="right" w:leader="dot" w:pos="9350"/>
+            </w:tabs>
+            <w:rPr>
+              <w:noProof/>
+              <w:sz w:val="22"/>
+              <w:szCs w:val="22"/>
+            </w:rPr>
+          </w:pPr>
+          <w:hyperlink w:anchor="_Toc377132193" w:history="1">
+            <w:r>
+              <w:rPr>
+                <w:rStyle w:val="Hyperlink"/>
+                <w:noProof/>
+              </w:rPr>
+              <w:t>Phase Three (April - May)</w:t>
+            </w:r>
+            <w:r>
+              <w:rPr>
+                <w:noProof/>
+                <w:webHidden/>
+              </w:rPr>
+              <w:tab/>
+            </w:r>
+            <w:r>
+              <w:rPr>
+                <w:noProof/>
+                <w:webHidden/>
+              </w:rPr>
+              <w:fldChar w:fldCharType="begin"/>
+            </w:r>
+            <w:r>
+              <w:rPr>
+                <w:noProof/>
+                <w:webHidden/>
+              </w:rPr>
+              <w:instrText xml:space="preserve"> PAGEREF _Toc377132193 \h </w:instrText>
+            </w:r>
+            <w:r>
+              <w:rPr>
+                <w:noProof/>
+                <w:webHidden/>
+              </w:rPr>
+            </w:r>
+            <w:r>
+              <w:rPr>
+                <w:noProof/>
+                <w:webHidden/>
+              </w:rPr>
+              <w:fldChar w:fldCharType="separate"/>
+            </w:r>
+            <w:r>
+              <w:rPr>
+                <w:noProof/>
+                <w:webHidden/>
+              </w:rPr>
+              <w:t>12</w:t>
+            </w:r>
+            <w:r>
+              <w:rPr>
+                <w:noProof/>
+                <w:webHidden/>
+              </w:rPr>
+              <w:fldChar w:fldCharType="end"/>
+            </w:r>
+          </w:hyperlink>
+        </w:p>
+        <w:p>
+          <w:pPr>
+            <w:pStyle w:val="TOC2"/>
+            <w:tabs>
+              <w:tab w:val="right" w:leader="dot" w:pos="9350"/>
+            </w:tabs>
+            <w:rPr>
+              <w:noProof/>
+              <w:sz w:val="22"/>
+              <w:szCs w:val="22"/>
+            </w:rPr>
+          </w:pPr>
+          <w:hyperlink w:anchor="_Toc377132194" w:history="1">
+            <w:r>
+              <w:rPr>
+                <w:rStyle w:val="Hyperlink"/>
+                <w:noProof/>
+              </w:rPr>
+              <w:t>Phase Four (June - July)</w:t>
+            </w:r>
+            <w:r>
+              <w:rPr>
+                <w:noProof/>
+                <w:webHidden/>
+              </w:rPr>
+              <w:tab/>
+            </w:r>
+            <w:r>
+              <w:rPr>
+                <w:noProof/>
+                <w:webHidden/>
+              </w:rPr>
+              <w:fldChar w:fldCharType="begin"/>
+            </w:r>
+            <w:r>
+              <w:rPr>
+                <w:noProof/>
+                <w:webHidden/>
+              </w:rPr>
+              <w:instrText xml:space="preserve"> PAGEREF _Toc377132194 \h </w:instrText>
+            </w:r>
+            <w:r>
+              <w:rPr>
+                <w:noProof/>
+                <w:webHidden/>
+              </w:rPr>
+            </w:r>
+            <w:r>
+              <w:rPr>
+                <w:noProof/>
+                <w:webHidden/>
+              </w:rPr>
+              <w:fldChar w:fldCharType="separate"/>
+            </w:r>
+            <w:r>
+              <w:rPr>
+                <w:noProof/>
+                <w:webHidden/>
+              </w:rPr>
+              <w:t>12</w:t>
             </w:r>
             <w:r>
               <w:rPr>
@@ -2361,13 +2643,13 @@
               <w:szCs w:val="22"/>
             </w:rPr>
           </w:pPr>
-          <w:hyperlink w:anchor="_Toc377042861" w:history="1">
+          <w:hyperlink w:anchor="_Toc377132195" w:history="1">
             <w:r>
               <w:rPr>
                 <w:rStyle w:val="Hyperlink"/>
                 <w:noProof/>
               </w:rPr>
-              <w:t>Timeline</w:t>
+              <w:t>References</w:t>
             </w:r>
             <w:r>
               <w:rPr>
@@ -2388,7 +2670,7 @@
                 <w:noProof/>
                 <w:webHidden/>
               </w:rPr>
-              <w:instrText xml:space="preserve"> PAGEREF _Toc377042861 \h </w:instrText>
+              <w:instrText xml:space="preserve"> PAGEREF _Toc377132195 \h </w:instrText>
             </w:r>
             <w:r>
               <w:rPr>
@@ -2408,7 +2690,77 @@
                 <w:noProof/>
                 <w:webHidden/>
               </w:rPr>
-              <w:t>12</w:t>
+              <w:t>13</w:t>
+            </w:r>
+            <w:r>
+              <w:rPr>
+                <w:noProof/>
+                <w:webHidden/>
+              </w:rPr>
+              <w:fldChar w:fldCharType="end"/>
+            </w:r>
+          </w:hyperlink>
+        </w:p>
+        <w:p>
+          <w:pPr>
+            <w:pStyle w:val="TOC1"/>
+            <w:tabs>
+              <w:tab w:val="right" w:leader="dot" w:pos="9350"/>
+            </w:tabs>
+            <w:rPr>
+              <w:noProof/>
+              <w:sz w:val="22"/>
+              <w:szCs w:val="22"/>
+            </w:rPr>
+          </w:pPr>
+          <w:hyperlink w:anchor="_Toc377132196" w:history="1">
+            <w:r>
+              <w:rPr>
+                <w:rStyle w:val="Hyperlink"/>
+                <w:noProof/>
+              </w:rPr>
+              <w:t>Bio</w:t>
+            </w:r>
+            <w:r>
+              <w:rPr>
+                <w:noProof/>
+                <w:webHidden/>
+              </w:rPr>
+              <w:tab/>
+            </w:r>
+            <w:r>
+              <w:rPr>
+                <w:noProof/>
+                <w:webHidden/>
+              </w:rPr>
+              <w:fldChar w:fldCharType="begin"/>
+            </w:r>
+            <w:r>
+              <w:rPr>
+                <w:noProof/>
+                <w:webHidden/>
+              </w:rPr>
+              <w:instrText xml:space="preserve"> PAGEREF _Toc377132196 \h </w:instrText>
+            </w:r>
+            <w:r>
+              <w:rPr>
+                <w:noProof/>
+                <w:webHidden/>
+              </w:rPr>
+            </w:r>
+            <w:r>
+              <w:rPr>
+                <w:noProof/>
+                <w:webHidden/>
+              </w:rPr>
+              <w:fldChar w:fldCharType="separate"/>
+            </w:r>
+            <w:r>
+              <w:rPr>
+                <w:noProof/>
+                <w:webHidden/>
+              </w:rPr>
+              <w:t>15</w:t>
             </w:r>
             <w:r>
               <w:rPr>
@@ -2431,13 +2783,13 @@
               <w:szCs w:val="22"/>
             </w:rPr>
           </w:pPr>
-          <w:hyperlink w:anchor="_Toc377042862" w:history="1">
+          <w:hyperlink w:anchor="_Toc377132197" w:history="1">
             <w:r>
               <w:rPr>
                 <w:rStyle w:val="Hyperlink"/>
                 <w:noProof/>
               </w:rPr>
-              <w:t>Phase One (January)</w:t>
+              <w:t>Santiago Eloy Alfaro</w:t>
             </w:r>
             <w:r>
               <w:rPr>
@@ -2458,7 +2810,7 @@
                 <w:noProof/>
                 <w:webHidden/>
               </w:rPr>
-              <w:instrText xml:space="preserve"> PAGEREF _Toc377042862 \h </w:instrText>
+              <w:instrText xml:space="preserve"> PAGEREF _Toc377132197 \h </w:instrText>
             </w:r>
             <w:r>
               <w:rPr>
@@ -2478,427 +2830,7 @@
                 <w:noProof/>
                 <w:webHidden/>
               </w:rPr>
-              <w:t>12</w:t>
-            </w:r>
-            <w:r>
-              <w:rPr>
-                <w:noProof/>
-                <w:webHidden/>
-              </w:rPr>
-              <w:fldChar w:fldCharType="end"/>
-            </w:r>
-          </w:hyperlink>
-        </w:p>
-        <w:p>
-          <w:pPr>
-            <w:pStyle w:val="TOC2"/>
-            <w:tabs>
-              <w:tab w:val="right" w:leader="dot" w:pos="9350"/>
-            </w:tabs>
-            <w:rPr>
-              <w:noProof/>
-              <w:sz w:val="22"/>
-              <w:szCs w:val="22"/>
-            </w:rPr>
-          </w:pPr>
-          <w:hyperlink w:anchor="_Toc377042863" w:history="1">
-            <w:r>
-              <w:rPr>
-                <w:rStyle w:val="Hyperlink"/>
-                <w:noProof/>
-              </w:rPr>
-              <w:t>Phase Two (February - March)</w:t>
-            </w:r>
-            <w:r>
-              <w:rPr>
-                <w:noProof/>
-                <w:webHidden/>
-              </w:rPr>
-              <w:tab/>
-            </w:r>
-            <w:r>
-              <w:rPr>
-                <w:noProof/>
-                <w:webHidden/>
-              </w:rPr>
-              <w:fldChar w:fldCharType="begin"/>
-            </w:r>
-            <w:r>
-              <w:rPr>
-                <w:noProof/>
-                <w:webHidden/>
-              </w:rPr>
-              <w:instrText xml:space="preserve"> PAGEREF _Toc377042863 \h </w:instrText>
-            </w:r>
-            <w:r>
-              <w:rPr>
-                <w:noProof/>
-                <w:webHidden/>
-              </w:rPr>
-            </w:r>
-            <w:r>
-              <w:rPr>
-                <w:noProof/>
-                <w:webHidden/>
-              </w:rPr>
-              <w:fldChar w:fldCharType="separate"/>
-            </w:r>
-            <w:r>
-              <w:rPr>
-                <w:noProof/>
-                <w:webHidden/>
-              </w:rPr>
-              <w:t>12</w:t>
-            </w:r>
-            <w:r>
-              <w:rPr>
-                <w:noProof/>
-                <w:webHidden/>
-              </w:rPr>
-              <w:fldChar w:fldCharType="end"/>
-            </w:r>
-          </w:hyperlink>
-        </w:p>
-        <w:p>
-          <w:pPr>
-            <w:pStyle w:val="TOC2"/>
-            <w:tabs>
-              <w:tab w:val="right" w:leader="dot" w:pos="9350"/>
-            </w:tabs>
-            <w:rPr>
-              <w:noProof/>
-              <w:sz w:val="22"/>
-              <w:szCs w:val="22"/>
-            </w:rPr>
-          </w:pPr>
-          <w:hyperlink w:anchor="_Toc377042864" w:history="1">
-            <w:r>
-              <w:rPr>
-                <w:rStyle w:val="Hyperlink"/>
-                <w:noProof/>
-              </w:rPr>
-              <w:t>Phase Three (April - May)</w:t>
-            </w:r>
-            <w:r>
-              <w:rPr>
-                <w:noProof/>
-                <w:webHidden/>
-              </w:rPr>
-              <w:tab/>
-            </w:r>
-            <w:r>
-              <w:rPr>
-                <w:noProof/>
-                <w:webHidden/>
-              </w:rPr>
-              <w:fldChar w:fldCharType="begin"/>
-            </w:r>
-            <w:r>
-              <w:rPr>
-                <w:noProof/>
-                <w:webHidden/>
-              </w:rPr>
-              <w:instrText xml:space="preserve"> PAGEREF _Toc377042864 \h </w:instrText>
-            </w:r>
-            <w:r>
-              <w:rPr>
-                <w:noProof/>
-                <w:webHidden/>
-              </w:rPr>
-            </w:r>
-            <w:r>
-              <w:rPr>
-                <w:noProof/>
-                <w:webHidden/>
-              </w:rPr>
-              <w:fldChar w:fldCharType="separate"/>
-            </w:r>
-            <w:r>
-              <w:rPr>
-                <w:noProof/>
-                <w:webHidden/>
-              </w:rPr>
-              <w:t>12</w:t>
-            </w:r>
-            <w:r>
-              <w:rPr>
-                <w:noProof/>
-                <w:webHidden/>
-              </w:rPr>
-              <w:fldChar w:fldCharType="end"/>
-            </w:r>
-          </w:hyperlink>
-        </w:p>
-        <w:p>
-          <w:pPr>
-            <w:pStyle w:val="TOC2"/>
-            <w:tabs>
-              <w:tab w:val="right" w:leader="dot" w:pos="9350"/>
-            </w:tabs>
-            <w:rPr>
-              <w:noProof/>
-              <w:sz w:val="22"/>
-              <w:szCs w:val="22"/>
-            </w:rPr>
-          </w:pPr>
-          <w:hyperlink w:anchor="_Toc377042865" w:history="1">
-            <w:r>
-              <w:rPr>
-                <w:rStyle w:val="Hyperlink"/>
-                <w:noProof/>
-              </w:rPr>
-              <w:t>Phase Four (June - July)</w:t>
-            </w:r>
-            <w:r>
-              <w:rPr>
-                <w:noProof/>
-                <w:webHidden/>
-              </w:rPr>
-              <w:tab/>
-            </w:r>
-            <w:r>
-              <w:rPr>
-                <w:noProof/>
-                <w:webHidden/>
-              </w:rPr>
-              <w:fldChar w:fldCharType="begin"/>
-            </w:r>
-            <w:r>
-              <w:rPr>
-                <w:noProof/>
-                <w:webHidden/>
-              </w:rPr>
-              <w:instrText xml:space="preserve"> PAGEREF _Toc377042865 \h </w:instrText>
-            </w:r>
-            <w:r>
-              <w:rPr>
-                <w:noProof/>
-                <w:webHidden/>
-              </w:rPr>
-            </w:r>
-            <w:r>
-              <w:rPr>
-                <w:noProof/>
-                <w:webHidden/>
-              </w:rPr>
-              <w:fldChar w:fldCharType="separate"/>
-            </w:r>
-            <w:r>
-              <w:rPr>
-                <w:noProof/>
-                <w:webHidden/>
-              </w:rPr>
-              <w:t>12</w:t>
-            </w:r>
-            <w:r>
-              <w:rPr>
-                <w:noProof/>
-                <w:webHidden/>
-              </w:rPr>
-              <w:fldChar w:fldCharType="end"/>
-            </w:r>
-          </w:hyperlink>
-        </w:p>
-        <w:p>
-          <w:pPr>
-            <w:pStyle w:val="TOC1"/>
-            <w:tabs>
-              <w:tab w:val="right" w:leader="dot" w:pos="9350"/>
-            </w:tabs>
-            <w:rPr>
-              <w:noProof/>
-              <w:sz w:val="22"/>
-              <w:szCs w:val="22"/>
-            </w:rPr>
-          </w:pPr>
-          <w:hyperlink w:anchor="_Toc377042866" w:history="1">
-            <w:r>
-              <w:rPr>
-                <w:rStyle w:val="Hyperlink"/>
-                <w:noProof/>
-              </w:rPr>
-              <w:t>References</w:t>
-            </w:r>
-            <w:r>
-              <w:rPr>
-                <w:noProof/>
-                <w:webHidden/>
-              </w:rPr>
-              <w:tab/>
-            </w:r>
-            <w:r>
-              <w:rPr>
-                <w:noProof/>
-                <w:webHidden/>
-              </w:rPr>
-              <w:fldChar w:fldCharType="begin"/>
-            </w:r>
-            <w:r>
-              <w:rPr>
-                <w:noProof/>
-                <w:webHidden/>
-              </w:rPr>
-              <w:instrText xml:space="preserve"> PAGEREF _Toc377042866 \h </w:instrText>
-            </w:r>
-            <w:r>
-              <w:rPr>
-                <w:noProof/>
-                <w:webHidden/>
-              </w:rPr>
-            </w:r>
-            <w:r>
-              <w:rPr>
-                <w:noProof/>
-                <w:webHidden/>
-              </w:rPr>
-              <w:fldChar w:fldCharType="separate"/>
-            </w:r>
-            <w:r>
-              <w:rPr>
-                <w:noProof/>
-                <w:webHidden/>
-              </w:rPr>
-              <w:t>13</w:t>
-            </w:r>
-            <w:r>
-              <w:rPr>
-                <w:noProof/>
-                <w:webHidden/>
-              </w:rPr>
-              <w:fldChar w:fldCharType="end"/>
-            </w:r>
-          </w:hyperlink>
-        </w:p>
-        <w:p>
-          <w:pPr>
-            <w:pStyle w:val="TOC1"/>
-            <w:tabs>
-              <w:tab w:val="right" w:leader="dot" w:pos="9350"/>
-            </w:tabs>
-            <w:rPr>
-              <w:noProof/>
-              <w:sz w:val="22"/>
-              <w:szCs w:val="22"/>
-            </w:rPr>
-          </w:pPr>
-          <w:hyperlink w:anchor="_Toc377042867" w:history="1">
-            <w:r>
-              <w:rPr>
-                <w:rStyle w:val="Hyperlink"/>
-                <w:noProof/>
-              </w:rPr>
-              <w:t>Bio</w:t>
-            </w:r>
-            <w:r>
-              <w:rPr>
-                <w:noProof/>
-                <w:webHidden/>
-              </w:rPr>
-              <w:tab/>
-            </w:r>
-            <w:r>
-              <w:rPr>
-                <w:noProof/>
-                <w:webHidden/>
-              </w:rPr>
-              <w:fldChar w:fldCharType="begin"/>
-            </w:r>
-            <w:r>
-              <w:rPr>
-                <w:noProof/>
-                <w:webHidden/>
-              </w:rPr>
-              <w:instrText xml:space="preserve"> PAGEREF _Toc377042867 \h </w:instrText>
-            </w:r>
-            <w:r>
-              <w:rPr>
-                <w:noProof/>
-                <w:webHidden/>
-              </w:rPr>
-            </w:r>
-            <w:r>
-              <w:rPr>
-                <w:noProof/>
-                <w:webHidden/>
-              </w:rPr>
-              <w:fldChar w:fldCharType="separate"/>
-            </w:r>
-            <w:r>
-              <w:rPr>
-                <w:noProof/>
-                <w:webHidden/>
-              </w:rPr>
-              <w:t>15</w:t>
-            </w:r>
-            <w:r>
-              <w:rPr>
-                <w:noProof/>
-                <w:webHidden/>
-              </w:rPr>
-              <w:fldChar w:fldCharType="end"/>
-            </w:r>
-          </w:hyperlink>
-        </w:p>
-        <w:p>
-          <w:pPr>
-            <w:pStyle w:val="TOC2"/>
-            <w:tabs>
-              <w:tab w:val="right" w:leader="dot" w:pos="9350"/>
-            </w:tabs>
-            <w:rPr>
-              <w:noProof/>
-              <w:sz w:val="22"/>
-              <w:szCs w:val="22"/>
-            </w:rPr>
-          </w:pPr>
-          <w:hyperlink w:anchor="_Toc377042868" w:history="1">
-            <w:r>
-              <w:rPr>
-                <w:rStyle w:val="Hyperlink"/>
-                <w:noProof/>
-              </w:rPr>
-              <w:t>Santiago Eloy Alfaro</w:t>
-            </w:r>
-            <w:r>
-              <w:rPr>
-                <w:noProof/>
-                <w:webHidden/>
-              </w:rPr>
-              <w:tab/>
-            </w:r>
-            <w:r>
-              <w:rPr>
-                <w:noProof/>
-                <w:webHidden/>
-              </w:rPr>
-              <w:fldChar w:fldCharType="begin"/>
-            </w:r>
-            <w:r>
-              <w:rPr>
-                <w:noProof/>
-                <w:webHidden/>
-              </w:rPr>
-              <w:instrText xml:space="preserve"> PAGEREF _Toc377042868 \h </w:instrText>
-            </w:r>
-            <w:r>
-              <w:rPr>
-                <w:noProof/>
-                <w:webHidden/>
-              </w:rPr>
-            </w:r>
-            <w:r>
-              <w:rPr>
-                <w:noProof/>
-                <w:webHidden/>
-              </w:rPr>
-              <w:fldChar w:fldCharType="separate"/>
-            </w:r>
-            <w:r>
-              <w:rPr>
-                <w:noProof/>
-                <w:webHidden/>
-              </w:rPr>
-              <w:t>15</w:t>
+              <w:t>16</w:t>
             </w:r>
             <w:r>
               <w:rPr>
@@ -2916,6 +2848,7 @@
               <w:bCs/>
               <w:noProof/>
             </w:rPr>
+            <w:lastRenderedPageBreak/>
             <w:fldChar w:fldCharType="end"/>
           </w:r>
         </w:p>
@@ -2930,12 +2863,12 @@
       <w:pPr>
         <w:pStyle w:val="Heading1"/>
       </w:pPr>
-      <w:bookmarkStart w:id="3" w:name="_Toc377042842"/>
+      <w:bookmarkStart w:id="2" w:name="_Toc377132172"/>
       <w:r>
         <w:lastRenderedPageBreak/>
         <w:t>Abstract</w:t>
       </w:r>
-      <w:bookmarkEnd w:id="3"/>
+      <w:bookmarkEnd w:id="2"/>
     </w:p>
     <w:p>
       <w:r>
@@ -2995,51 +2928,145 @@
       <w:pPr>
         <w:pStyle w:val="Heading1"/>
       </w:pPr>
-      <w:bookmarkStart w:id="4" w:name="_Toc377042843"/>
+      <w:bookmarkStart w:id="3" w:name="_Toc377132173"/>
       <w:r>
         <w:lastRenderedPageBreak/>
         <w:t>Background</w:t>
       </w:r>
+      <w:bookmarkEnd w:id="3"/>
+    </w:p>
+    <w:p>
+      <w:r>
+        <w:t xml:space="preserve">Many projects and research have been trying to understand the feasibility of using touch, thermal, vibration and </w:t>
+      </w:r>
+      <w:proofErr w:type="spellStart"/>
+      <w:r>
+        <w:t>haptics</w:t>
+      </w:r>
+      <w:proofErr w:type="spellEnd"/>
+      <w:r>
+        <w:t xml:space="preserve"> to create experiences. I’ll present here the research and projects that best support the </w:t>
+      </w:r>
+      <w:r>
+        <w:t>basis</w:t>
+      </w:r>
+      <w:r>
+        <w:t xml:space="preserve"> of Digital Synesthesia.</w:t>
+      </w:r>
+    </w:p>
+    <w:p>
+      <w:pPr>
+        <w:pStyle w:val="Heading2"/>
+      </w:pPr>
+      <w:bookmarkStart w:id="4" w:name="_Toc377132174"/>
+      <w:r>
+        <w:t>Thermal Interfacing</w:t>
+      </w:r>
       <w:bookmarkEnd w:id="4"/>
     </w:p>
     <w:p>
       <w:r>
-        <w:t xml:space="preserve">Many projects and research have been trying to understand the feasibility of using touch, thermal, vibration and </w:t>
+        <w:t>Studies on the person’s ability to discern between two materials using only thermal cues have been conducted. They show how such perception is possible when there is a large difference between the thermal capacity and conductivity of the materials</w:t>
+      </w:r>
+      <w:r>
+        <w:fldChar w:fldCharType="begin" w:fldLock="1"/>
+      </w:r>
+      <w:r>
+        <w:instrText>ADDIN CSL_CITATION { "citationItems" : [ { "id" : "ITEM-1", "itemData" : { "abstract" : "This research is focused on the development of a thermal display and understanding the nature of the thermal cues used to identify objects haptically. The objective of the present set of experiments was to measure material discrimination when thermal cues are the main source of information about the materials. A two-alternative forced-choice task was used to assess discrimination. Of the five materials presented to the hand, nylon was the only material reliably discriminated as being warmer than the other materials. A second experiment was conducted to determine the magnitude of the skin temperature changes when contact was made with the materials. The results indicated that thermal responses were small, averaging 0.5\u00b0C. These findings suggest that temperature cues can be used to discriminate between materials, but only when the thermal differences are large. It appears that subjects respond more to variations in heat capacity than thermal conductivity when discriminating between materials.", "author" : [ { "dropping-particle" : "", "family" : "Jones", "given" : "L.A.", "non-dropping-particle" : "", "parse-names" : false, "suffix" : "" }, { "dropping-particle" : "", "family" : "Berris", "given" : "M.", "non-dropping-particle" : "", "parse-names" : false, "suffix" : "" } ], "container-title" : "11th Symposium on Haptic Interfaces for Virtual Environment and Teleoperator Systems, 2003. HAPTICS 2003. Proceedings.", "id" : "ITEM-1", "issued" : { "date-parts" : [ [ "2003" ] ] }, "page" : "171-178", "publisher" : "IEEE Comput. Soc", "shortTitle" : "Haptic Interfaces for Virtual Environment and Tele", "title" : "Material discrimination and thermal perception", "type" : "paper-conference" }, "uris" : [ "http://www.mendeley.com/documents/?uuid=e0f8d3eb-aa0b-48ca-beaa-d2f83fea0db9" ] } ], "mendeley" : { "previouslyFormattedCitation" : "[1]" }, "properties" : { "noteIndex" : 0 }, "schema" : "https://github.com/citation-style-language/schema/raw/master/csl-citation.json" }</w:instrText>
+      </w:r>
+      <w:r>
+        <w:fldChar w:fldCharType="separate"/>
+      </w:r>
+      <w:r>
+        <w:rPr>
+          <w:noProof/>
+        </w:rPr>
+        <w:t>[1]</w:t>
+      </w:r>
+      <w:r>
+        <w:fldChar w:fldCharType="end"/>
+      </w:r>
+      <w:r>
+        <w:t xml:space="preserve">. Similar results have been used to present thermal cues to the users in virtual environments and </w:t>
       </w:r>
       <w:proofErr w:type="spellStart"/>
       <w:r>
-        <w:t>haptics</w:t>
+        <w:t>teleoperated</w:t>
       </w:r>
       <w:proofErr w:type="spellEnd"/>
       <w:r>
-        <w:t xml:space="preserve"> to create experiences. I’ll present here the research and projects that best support the </w:t>
-      </w:r>
-      <w:r>
-        <w:t>basis</w:t>
-      </w:r>
-      <w:r>
-        <w:t xml:space="preserve"> of Digital Synesthesia.</w:t>
+        <w:t xml:space="preserve"> systems</w:t>
+      </w:r>
+      <w:r>
+        <w:t xml:space="preserve"> </w:t>
+      </w:r>
+      <w:r>
+        <w:fldChar w:fldCharType="begin" w:fldLock="1"/>
+      </w:r>
+      <w:r>
+        <w:instrText>ADDIN CSL_CITATION { "citationItems" : [ { "id" : "ITEM-1", "itemData" : { "ISSN" : "1939-1412", "abstract" : "Thermal displays have been developed to present thermal cues to the hand to facilitate object recognition in virtual environments or in teleoperated robotic systems. This review focuses on this application domain of thermal displays and considers the models developed to simulate the thermal interaction between an object and the hand as they make contact. An overview of thermal perception and the mechanisms underlying the processing of thermal information is provided to give a framework for analyzing the design of thermal displays. The models developed to simulate thermal feedback are examined together with a description of the implementation of these models in thermal displays. The domains in which thermal displays have been used are described; this includes the simulation of material properties, the recreation of large-scale thermal effects in virtual environments, the encoding of abstract concepts and the use of thermal feedback in interactive art. The review concludes by considering the advantages and challenges associated with using thermal displays in these diverse areas.", "author" : [ { "dropping-particle" : "", "family" : "Jones", "given" : "L.A.", "non-dropping-particle" : "", "parse-names" : false, "suffix" : "" }, { "dropping-particle" : "", "family" : "Ho", "given" : "H.-N.", "non-dropping-particle" : "", "parse-names" : false, "suffix" : "" } ], "container-title" : "IEEE Transactions on Haptics", "id" : "ITEM-1", "issue" : "1", "issued" : { "date-parts" : [ [ "2008", "1" ] ] }, "page" : "53-70", "shortTitle" : "Haptics, IEEE Transactions on", "title" : "Warm or Cool, Large or Small? The Challenge of Thermal Displays", "type" : "article-journal", "volume" : "1" }, "uris" : [ "http://www.mendeley.com/documents/?uuid=ff46da30-119a-4140-a519-d0824b6fe929" ] } ], "mendeley" : { "previouslyFormattedCitation" : "[2]" }, "properties" : { "noteIndex" : 0 }, "schema" : "https://github.com/citation-style-language/schema/raw/master/csl-citation.json" }</w:instrText>
+      </w:r>
+      <w:r>
+        <w:fldChar w:fldCharType="separate"/>
+      </w:r>
+      <w:r>
+        <w:rPr>
+          <w:noProof/>
+        </w:rPr>
+        <w:t>[2]</w:t>
+      </w:r>
+      <w:r>
+        <w:fldChar w:fldCharType="end"/>
+      </w:r>
+      <w:r>
+        <w:fldChar w:fldCharType="begin" w:fldLock="1"/>
+      </w:r>
+      <w:r>
+        <w:instrText>ADDIN CSL_CITATION { "citationItems" : [ { "id" : "ITEM-1", "itemData" : { "abstract" : "Thermal stimulation is a rich, emotive and salient feedback channel that is well suited to HCI, but one that is yet to be fully investigated. Thermal feedback may be suited to environments that are too loud for audio or too bumpy for vibrotactile feedback. This paper presents two studies into how well users could detect hot and cold stimuli presented to the fingertips, the palm, the dorsal surface of the forearm and the dorsal surface of the upper arm. Evaluations were carried out in static and mobile settings. Results showed that the palm is most sensitive, cold is more perceivable and comfortable than warm and that stronger and faster-changing stimuli are more detectable but less comfortable. Guidelines for the design of thermal feedback are outlined, with attention paid to perceptual and hedonic factors.", "author" : [ { "dropping-particle" : "", "family" : "Wilson", "given" : "Graham", "non-dropping-particle" : "", "parse-names" : false, "suffix" : "" }, { "dropping-particle" : "", "family" : "Halvey", "given" : "Martin", "non-dropping-particle" : "", "parse-names" : false, "suffix" : "" }, { "dropping-particle" : "", "family" : "Brewster", "given" : "Stephen A", "non-dropping-particle" : "", "parse-names" : false, "suffix" : "" }, { "dropping-particle" : "", "family" : "Hughes", "given" : "Stephen A", "non-dropping-particle" : "", "parse-names" : false, "suffix" : "" } ], "container-title" : "Human Factors", "id" : "ITEM-1", "issued" : { "date-parts" : [ [ "2011" ] ] }, "page" : "2555-2564", "publisher" : "ACM", "title" : "Some Like it Hot ? Thermal Feedback for Mobile Devices", "type" : "article-journal" }, "uris" : [ "http://www.mendeley.com/documents/?uuid=2c90cc76-0492-4ef0-be46-d08d7e23e347" ] } ], "mendeley" : { "previouslyFormattedCitation" : "[3]" }, "properties" : { "noteIndex" : 0 }, "schema" : "https://github.com/citation-style-language/schema/raw/master/csl-citation.json" }</w:instrText>
+      </w:r>
+      <w:r>
+        <w:fldChar w:fldCharType="separate"/>
+      </w:r>
+      <w:r>
+        <w:rPr>
+          <w:noProof/>
+        </w:rPr>
+        <w:t>[3]</w:t>
+      </w:r>
+      <w:r>
+        <w:fldChar w:fldCharType="end"/>
+      </w:r>
+      <w:r>
+        <w:t>.</w:t>
+      </w:r>
+      <w:r>
+        <w:t xml:space="preserve"> </w:t>
       </w:r>
     </w:p>
     <w:p>
       <w:pPr>
         <w:pStyle w:val="Heading2"/>
       </w:pPr>
-      <w:bookmarkStart w:id="5" w:name="_Toc377042844"/>
-      <w:r>
-        <w:t>Thermal Interfacing</w:t>
+      <w:bookmarkStart w:id="5" w:name="_Toc377132175"/>
+      <w:proofErr w:type="spellStart"/>
+      <w:r>
+        <w:t>Vibrotactile</w:t>
+      </w:r>
+      <w:proofErr w:type="spellEnd"/>
+      <w:r>
+        <w:t xml:space="preserve"> Interfacing</w:t>
       </w:r>
       <w:bookmarkEnd w:id="5"/>
     </w:p>
     <w:p>
       <w:r>
-        <w:t>Studies on the person’s ability to discern between two materials using only thermal cues have been conducted. They show how such perception is possible when there is a large difference between the thermal capacity and conductivity of the materials</w:t>
+        <w:t>LA Jones et al have tested a tactile display mounted in the user’s arm and back</w:t>
       </w:r>
       <w:r>
         <w:fldChar w:fldCharType="begin" w:fldLock="1"/>
       </w:r>
       <w:r>
-        <w:instrText>ADDIN CSL_CITATION { "citationItems" : [ { "id" : "ITEM-1", "itemData" : { "abstract" : "This research is focused on the development of a thermal display and understanding the nature of the thermal cues used to identify objects haptically. The objective of the present set of experiments was to measure material discrimination when thermal cues are the main source of information about the materials. A two-alternative forced-choice task was used to assess discrimination. Of the five materials presented to the hand, nylon was the only material reliably discriminated as being warmer than the other materials. A second experiment was conducted to determine the magnitude of the skin temperature changes when contact was made with the materials. The results indicated that thermal responses were small, averaging 0.5\u00b0C. These findings suggest that temperature cues can be used to discriminate between materials, but only when the thermal differences are large. It appears that subjects respond more to variations in heat capacity than thermal conductivity when discriminating between materials.", "author" : [ { "dropping-particle" : "", "family" : "Jones", "given" : "L.A.", "non-dropping-particle" : "", "parse-names" : false, "suffix" : "" }, { "dropping-particle" : "", "family" : "Berris", "given" : "M.", "non-dropping-particle" : "", "parse-names" : false, "suffix" : "" } ], "container-title" : "11th Symposium on Haptic Interfaces for Virtual Environment and Teleoperator Systems, 2003. HAPTICS 2003. Proceedings.", "id" : "ITEM-1", "issued" : { "date-parts" : [ [ "2003" ] ] }, "page" : "171-178", "publisher" : "IEEE Comput. Soc", "shortTitle" : "Haptic Interfaces for Virtual Environment and Tele", "title" : "Material discrimination and thermal perception", "type" : "paper-conference" }, "uris" : [ "http://www.mendeley.com/documents/?uuid=e0f8d3eb-aa0b-48ca-beaa-d2f83fea0db9" ] } ], "mendeley" : { "previouslyFormattedCitation" : "[1]" }, "properties" : { "noteIndex" : 0 }, "schema" : "https://github.com/citation-style-language/schema/raw/master/csl-citation.json" }</w:instrText>
+        <w:instrText>ADDIN CSL_CITATION { "citationItems" : [ { "id" : "ITEM-1", "itemData" : { "ISSN" : "0301-0066", "abstract" : "A series of experiments was conducted to evaluate the effectiveness with which a tactile display mounted on either the forearm or the back can be used to communicate simple instructions and commands. In the first two sets of experiments, participants identified a vibrotactile pattern using a visual template that represented the pattern of activation. For the patterns displayed on the forearm, accuracy depended on the specific set of patterns presented and ranged from 30% to 96% correct for the individual patterns. In a second series of experiments, seven hand-and-arm signals that are used to communicate in military contexts were converted into tactile representations that were displayed on the back. These were identified accurately (98% correct) and, when only the picture of the hand signal was available, participants achieved a recognition rate of 75% correct. A further study with these seven patterns indicated that participants were still able to identify the patterns accurately (92% correct) when they were engaged in a concurrent physical or cognitive task. The results indicate the importance of evaluating tactile communication in the context of the specific patterns or messages that will be conveyed, and that with the judicious selection of tactile patterns both the arm and back provide a functional substrate for tactile communication.", "author" : [ { "dropping-particle" : "", "family" : "Jones", "given" : "Lynette A", "non-dropping-particle" : "", "parse-names" : false, "suffix" : "" }, { "dropping-particle" : "", "family" : "Kunkel", "given" : "Jacquelyn", "non-dropping-particle" : "", "parse-names" : false, "suffix" : "" }, { "dropping-particle" : "", "family" : "Piateski", "given" : "Erin", "non-dropping-particle" : "", "parse-names" : false, "suffix" : "" } ], "container-title" : "Perception", "id" : "ITEM-1", "issue" : "1", "issued" : { "date-parts" : [ [ "2009", "1" ] ] }, "page" : "52-68", "title" : "Vibrotactile pattern recognition on the arm and back.", "type" : "article-journal", "volume" : "38" }, "uris" : [ "http://www.mendeley.com/documents/?uuid=40fd9b60-6765-42ec-a62d-950a1906c755" ] } ], "mendeley" : { "previouslyFormattedCitation" : "[4]" }, "properties" : { "noteIndex" : 0 }, "schema" : "https://github.com/citation-style-language/schema/raw/master/csl-citation.json" }</w:instrText>
       </w:r>
       <w:r>
         <w:fldChar w:fldCharType="separate"/>
@@ -3048,30 +3075,93 @@
         <w:rPr>
           <w:noProof/>
         </w:rPr>
-        <w:t>[1]</w:t>
+        <w:t>[4]</w:t>
       </w:r>
       <w:r>
         <w:fldChar w:fldCharType="end"/>
       </w:r>
       <w:r>
-        <w:t xml:space="preserve">. Similar results have been used to present thermal cues to the users in virtual environments and </w:t>
+        <w:t xml:space="preserve">. </w:t>
+      </w:r>
+      <w:r>
+        <w:t>Simple commands and instructions were communicated through a vibration pattern and tes</w:t>
+      </w:r>
+      <w:r>
+        <w:t>ted for accuracy and efficiency</w:t>
+      </w:r>
+      <w:r>
+        <w:t>.</w:t>
+      </w:r>
+      <w:r>
+        <w:t xml:space="preserve"> </w:t>
       </w:r>
       <w:proofErr w:type="spellStart"/>
       <w:r>
-        <w:t>teleoperated</w:t>
+        <w:t>SenseableRays</w:t>
       </w:r>
       <w:proofErr w:type="spellEnd"/>
       <w:r>
-        <w:t xml:space="preserve"> systems</w:t>
+        <w:fldChar w:fldCharType="begin" w:fldLock="1"/>
+      </w:r>
+      <w:r>
+        <w:instrText>ADDIN CSL_CITATION { "citationItems" : [ { "id" : "ITEM-1", "itemData" : { "ISBN" : "9781605582467", "author" : [ { "dropping-particle" : "", "family" : "Substitution", "given" : "Opto-haptic", "non-dropping-particle" : "", "parse-names" : false, "suffix" : "" } ], "id" : "ITEM-1", "issued" : { "date-parts" : [ [ "2009" ] ] }, "title" : "SenseableRays : Opto-Haptic Substitution for Touch-Enhanced Interactive Spaces", "type" : "article-journal" }, "uris" : [ "http://www.mendeley.com/documents/?uuid=8d0bc827-bc14-4acd-8010-fabe76fe5904" ] } ], "mendeley" : { "previouslyFormattedCitation" : "[5]" }, "properties" : { "noteIndex" : 0 }, "schema" : "https://github.com/citation-style-language/schema/raw/master/csl-citation.json" }</w:instrText>
+      </w:r>
+      <w:r>
+        <w:fldChar w:fldCharType="separate"/>
+      </w:r>
+      <w:r>
+        <w:rPr>
+          <w:noProof/>
+        </w:rPr>
+        <w:t>[5]</w:t>
+      </w:r>
+      <w:r>
+        <w:fldChar w:fldCharType="end"/>
+      </w:r>
+      <w:r>
+        <w:t xml:space="preserve"> from </w:t>
+      </w:r>
+      <w:proofErr w:type="spellStart"/>
+      <w:r>
+        <w:t>Rekimoto</w:t>
+      </w:r>
+      <w:proofErr w:type="spellEnd"/>
+      <w:r>
+        <w:t xml:space="preserve"> Labs uses a small finger-mounted module that detects a structured light signal and emits a vibratory pulse giving the sense of feeling the projected light.</w:t>
       </w:r>
       <w:r>
         <w:t xml:space="preserve"> </w:t>
       </w:r>
+    </w:p>
+    <w:p>
+      <w:pPr>
+        <w:pStyle w:val="Heading2"/>
+      </w:pPr>
+      <w:bookmarkStart w:id="6" w:name="_Toc377132176"/>
+      <w:r>
+        <w:t>Mobile Communication</w:t>
+      </w:r>
+      <w:bookmarkEnd w:id="6"/>
+    </w:p>
+    <w:p>
+      <w:proofErr w:type="spellStart"/>
+      <w:r>
+        <w:t>Rekimoto</w:t>
+      </w:r>
+      <w:proofErr w:type="spellEnd"/>
+      <w:r>
+        <w:t xml:space="preserve"> lab has presented </w:t>
+      </w:r>
+      <w:proofErr w:type="spellStart"/>
+      <w:r>
+        <w:t>AffectPhone</w:t>
+      </w:r>
+      <w:proofErr w:type="spellEnd"/>
       <w:r>
         <w:fldChar w:fldCharType="begin" w:fldLock="1"/>
       </w:r>
       <w:r>
-        <w:instrText>ADDIN CSL_CITATION { "citationItems" : [ { "id" : "ITEM-1", "itemData" : { "ISSN" : "1939-1412", "abstract" : "Thermal displays have been developed to present thermal cues to the hand to facilitate object recognition in virtual environments or in teleoperated robotic systems. This review focuses on this application domain of thermal displays and considers the models developed to simulate the thermal interaction between an object and the hand as they make contact. An overview of thermal perception and the mechanisms underlying the processing of thermal information is provided to give a framework for analyzing the design of thermal displays. The models developed to simulate thermal feedback are examined together with a description of the implementation of these models in thermal displays. The domains in which thermal displays have been used are described; this includes the simulation of material properties, the recreation of large-scale thermal effects in virtual environments, the encoding of abstract concepts and the use of thermal feedback in interactive art. The review concludes by considering the advantages and challenges associated with using thermal displays in these diverse areas.", "author" : [ { "dropping-particle" : "", "family" : "Jones", "given" : "L.A.", "non-dropping-particle" : "", "parse-names" : false, "suffix" : "" }, { "dropping-particle" : "", "family" : "Ho", "given" : "H.-N.", "non-dropping-particle" : "", "parse-names" : false, "suffix" : "" } ], "container-title" : "IEEE Transactions on Haptics", "id" : "ITEM-1", "issue" : "1", "issued" : { "date-parts" : [ [ "2008", "1" ] ] }, "page" : "53-70", "shortTitle" : "Haptics, IEEE Transactions on", "title" : "Warm or Cool, Large or Small? The Challenge of Thermal Displays", "type" : "article-journal", "volume" : "1" }, "uris" : [ "http://www.mendeley.com/documents/?uuid=ff46da30-119a-4140-a519-d0824b6fe929" ] } ], "mendeley" : { "previouslyFormattedCitation" : "[2]" }, "properties" : { "noteIndex" : 0 }, "schema" : "https://github.com/citation-style-language/schema/raw/master/csl-citation.json" }</w:instrText>
+        <w:instrText>ADDIN CSL_CITATION { "citationItems" : [ { "id" : "ITEM-1", "itemData" : { "author" : [ { "dropping-particle" : "", "family" : "Iwasaki", "given" : "K", "non-dropping-particle" : "", "parse-names" : false, "suffix" : "" }, { "dropping-particle" : "", "family" : "Miyaki", "given" : "T", "non-dropping-particle" : "", "parse-names" : false, "suffix" : "" }, { "dropping-particle" : "", "family" : "Rekimoto", "given" : "J", "non-dropping-particle" : "", "parse-names" : false, "suffix" : "" } ], "container-title" : "B-Interface", "id" : "ITEM-1", "issued" : { "date-parts" : [ [ "2010" ] ] }, "title" : "AffectPhone: A Handset Device to Present User's Emotional State with Warmth/Coolness.", "type" : "article-journal" }, "uris" : [ "http://www.mendeley.com/documents/?uuid=6cd31f7c-4308-47da-afbc-1f813a0fe81c" ] } ], "mendeley" : { "previouslyFormattedCitation" : "[6]" }, "properties" : { "noteIndex" : 0 }, "schema" : "https://github.com/citation-style-language/schema/raw/master/csl-citation.json" }</w:instrText>
       </w:r>
       <w:r>
         <w:fldChar w:fldCharType="separate"/>
@@ -3080,16 +3170,24 @@
         <w:rPr>
           <w:noProof/>
         </w:rPr>
-        <w:t>[2]</w:t>
+        <w:t>[6]</w:t>
       </w:r>
       <w:r>
         <w:fldChar w:fldCharType="end"/>
       </w:r>
       <w:r>
+        <w:t xml:space="preserve"> a system that gives a handset the ability to detect a user’s arousal level through GSR sensors and transmit it to another user as hot or cold sensations in the hand. Similarly </w:t>
+      </w:r>
+      <w:proofErr w:type="spellStart"/>
+      <w:r>
+        <w:t>Pressages</w:t>
+      </w:r>
+      <w:proofErr w:type="spellEnd"/>
+      <w:r>
         <w:fldChar w:fldCharType="begin" w:fldLock="1"/>
       </w:r>
       <w:r>
-        <w:instrText>ADDIN CSL_CITATION { "citationItems" : [ { "id" : "ITEM-1", "itemData" : { "abstract" : "Thermal stimulation is a rich, emotive and salient feedback channel that is well suited to HCI, but one that is yet to be fully investigated. Thermal feedback may be suited to environments that are too loud for audio or too bumpy for vibrotactile feedback. This paper presents two studies into how well users could detect hot and cold stimuli presented to the fingertips, the palm, the dorsal surface of the forearm and the dorsal surface of the upper arm. Evaluations were carried out in static and mobile settings. Results showed that the palm is most sensitive, cold is more perceivable and comfortable than warm and that stronger and faster-changing stimuli are more detectable but less comfortable. Guidelines for the design of thermal feedback are outlined, with attention paid to perceptual and hedonic factors.", "author" : [ { "dropping-particle" : "", "family" : "Wilson", "given" : "Graham", "non-dropping-particle" : "", "parse-names" : false, "suffix" : "" }, { "dropping-particle" : "", "family" : "Halvey", "given" : "Martin", "non-dropping-particle" : "", "parse-names" : false, "suffix" : "" }, { "dropping-particle" : "", "family" : "Brewster", "given" : "Stephen A", "non-dropping-particle" : "", "parse-names" : false, "suffix" : "" }, { "dropping-particle" : "", "family" : "Hughes", "given" : "Stephen A", "non-dropping-particle" : "", "parse-names" : false, "suffix" : "" } ], "container-title" : "Human Factors", "id" : "ITEM-1", "issued" : { "date-parts" : [ [ "2011" ] ] }, "page" : "2555-2564", "publisher" : "ACM", "title" : "Some Like it Hot ? Thermal Feedback for Mobile Devices", "type" : "article-journal" }, "uris" : [ "http://www.mendeley.com/documents/?uuid=2c90cc76-0492-4ef0-be46-d08d7e23e347" ] } ], "mendeley" : { "previouslyFormattedCitation" : "[3]" }, "properties" : { "noteIndex" : 0 }, "schema" : "https://github.com/citation-style-language/schema/raw/master/csl-citation.json" }</w:instrText>
+        <w:instrText>ADDIN CSL_CITATION { "citationItems" : [ { "id" : "ITEM-1", "itemData" : { "ISBN" : "9781450315807", "author" : [ { "dropping-particle" : "", "family" : "Hoggan", "given" : "Eve", "non-dropping-particle" : "", "parse-names" : false, "suffix" : "" }, { "dropping-particle" : "", "family" : "Stewart", "given" : "Craig", "non-dropping-particle" : "", "parse-names" : false, "suffix" : "" }, { "dropping-particle" : "", "family" : "Haverinen", "given" : "Laura", "non-dropping-particle" : "", "parse-names" : false, "suffix" : "" }, { "dropping-particle" : "", "family" : "Jacucci", "given" : "Giulio", "non-dropping-particle" : "", "parse-names" : false, "suffix" : "" }, { "dropping-particle" : "", "family" : "Lantz", "given" : "Vuokko", "non-dropping-particle" : "", "parse-names" : false, "suffix" : "" } ], "id" : "ITEM-1", "issued" : { "date-parts" : [ [ "2012" ] ] }, "page" : "555-562", "title" : "Pressages : Augmenting Phone Calls with Non-Verbal Messages", "type" : "article-journal" }, "uris" : [ "http://www.mendeley.com/documents/?uuid=67b060bb-310e-4bc4-b0c1-a328bd08a9fd" ] } ], "mendeley" : { "previouslyFormattedCitation" : "[7]" }, "properties" : { "noteIndex" : 0 }, "schema" : "https://github.com/citation-style-language/schema/raw/master/csl-citation.json" }</w:instrText>
       </w:r>
       <w:r>
         <w:fldChar w:fldCharType="separate"/>
@@ -3098,215 +3196,50 @@
         <w:rPr>
           <w:noProof/>
         </w:rPr>
-        <w:t>[3]</w:t>
+        <w:t>[7]</w:t>
       </w:r>
       <w:r>
         <w:fldChar w:fldCharType="end"/>
       </w:r>
       <w:r>
-        <w:t>.</w:t>
-      </w:r>
-      <w:r>
-        <w:t xml:space="preserve"> </w:t>
+        <w:t xml:space="preserve"> is a system that translates the pressure with which one user squeezes the sides of the mobile phone into vibration on the receiving phone. Both these projects are looking to create a better communication by using sensory feedback of the user’s state. </w:t>
+      </w:r>
+      <w:proofErr w:type="spellStart"/>
+      <w:r>
+        <w:t>Connexus</w:t>
+      </w:r>
+      <w:proofErr w:type="spellEnd"/>
+      <w:r>
+        <w:fldChar w:fldCharType="begin" w:fldLock="1"/>
+      </w:r>
+      <w:r>
+        <w:instrText>ADDIN CSL_CITATION { "citationItems" : [ { "id" : "ITEM-1", "itemData" : { "author" : [ { "dropping-particle" : "", "family" : "Paulos", "given" : "E", "non-dropping-particle" : "", "parse-names" : false, "suffix" : "" } ], "container-title" : "Proceedings of the 2003 conference on Designing for \u2026", "id" : "ITEM-1", "issued" : { "date-parts" : [ [ "2003" ] ] }, "title" : "Connexus: a communal interface", "type" : "article-journal" }, "uris" : [ "http://www.mendeley.com/documents/?uuid=7b4c6cc8-866e-4b4a-a14b-d7448627a895" ] } ], "mendeley" : { "previouslyFormattedCitation" : "[8]" }, "properties" : { "noteIndex" : 0 }, "schema" : "https://github.com/citation-style-language/schema/raw/master/csl-citation.json" }</w:instrText>
+      </w:r>
+      <w:r>
+        <w:fldChar w:fldCharType="separate"/>
+      </w:r>
+      <w:r>
+        <w:rPr>
+          <w:noProof/>
+        </w:rPr>
+        <w:t>[8]</w:t>
+      </w:r>
+      <w:r>
+        <w:fldChar w:fldCharType="end"/>
+      </w:r>
+      <w:r>
+        <w:t xml:space="preserve"> was an ambitious project that attempted to detect several signals of the users in order to recreate an image of the non-verbal cues that were being lost in non-co-located communication.</w:t>
       </w:r>
     </w:p>
     <w:p>
       <w:pPr>
         <w:pStyle w:val="Heading2"/>
       </w:pPr>
-      <w:bookmarkStart w:id="6" w:name="_Toc377042845"/>
-      <w:proofErr w:type="spellStart"/>
-      <w:r>
-        <w:t>Vibrotactile</w:t>
-      </w:r>
-      <w:proofErr w:type="spellEnd"/>
-      <w:r>
-        <w:t xml:space="preserve"> Interfacing</w:t>
-      </w:r>
-      <w:bookmarkEnd w:id="6"/>
-    </w:p>
-    <w:p>
-      <w:r>
-        <w:t>LA Jones et al have tested a tactile display mounted in the user’s arm and back</w:t>
-      </w:r>
-      <w:r>
-        <w:fldChar w:fldCharType="begin" w:fldLock="1"/>
-      </w:r>
-      <w:r>
-        <w:instrText>ADDIN CSL_CITATION { "citationItems" : [ { "id" : "ITEM-1", "itemData" : { "ISSN" : "0301-0066", "abstract" : "A series of experiments was conducted to evaluate the effectiveness with which a tactile display mounted on either the forearm or the back can be used to communicate simple instructions and commands. In the first two sets of experiments, participants identified a vibrotactile pattern using a visual template that represented the pattern of activation. For the patterns displayed on the forearm, accuracy depended on the specific set of patterns presented and ranged from 30% to 96% correct for the individual patterns. In a second series of experiments, seven hand-and-arm signals that are used to communicate in military contexts were converted into tactile representations that were displayed on the back. These were identified accurately (98% correct) and, when only the picture of the hand signal was available, participants achieved a recognition rate of 75% correct. A further study with these seven patterns indicated that participants were still able to identify the patterns accurately (92% correct) when they were engaged in a concurrent physical or cognitive task. The results indicate the importance of evaluating tactile communication in the context of the specific patterns or messages that will be conveyed, and that with the judicious selection of tactile patterns both the arm and back provide a functional substrate for tactile communication.", "author" : [ { "dropping-particle" : "", "family" : "Jones", "given" : "Lynette A", "non-dropping-particle" : "", "parse-names" : false, "suffix" : "" }, { "dropping-particle" : "", "family" : "Kunkel", "given" : "Jacquelyn", "non-dropping-particle" : "", "parse-names" : false, "suffix" : "" }, { "dropping-particle" : "", "family" : "Piateski", "given" : "Erin", "non-dropping-particle" : "", "parse-names" : false, "suffix" : "" } ], "container-title" : "Perception", "id" : "ITEM-1", "issue" : "1", "issued" : { "date-parts" : [ [ "2009", "1" ] ] }, "page" : "52-68", "title" : "Vibrotactile pattern recognition on the arm and back.", "type" : "article-journal", "volume" : "38" }, "uris" : [ "http://www.mendeley.com/documents/?uuid=40fd9b60-6765-42ec-a62d-950a1906c755" ] } ], "mendeley" : { "previouslyFormattedCitation" : "[4]" }, "properties" : { "noteIndex" : 0 }, "schema" : "https://github.com/citation-style-language/schema/raw/master/csl-citation.json" }</w:instrText>
-      </w:r>
-      <w:r>
-        <w:fldChar w:fldCharType="separate"/>
-      </w:r>
-      <w:r>
-        <w:rPr>
-          <w:noProof/>
-        </w:rPr>
-        <w:t>[4]</w:t>
-      </w:r>
-      <w:r>
-        <w:fldChar w:fldCharType="end"/>
-      </w:r>
-      <w:r>
-        <w:t xml:space="preserve">. </w:t>
-      </w:r>
-      <w:r>
-        <w:t>Simple commands and instructions were communicated through a vibration pattern and tes</w:t>
-      </w:r>
-      <w:r>
-        <w:t>ted for accuracy and efficiency</w:t>
-      </w:r>
-      <w:r>
-        <w:t>.</w:t>
-      </w:r>
-      <w:r>
-        <w:t xml:space="preserve"> </w:t>
-      </w:r>
-      <w:proofErr w:type="spellStart"/>
-      <w:r>
-        <w:t>SenseableRays</w:t>
-      </w:r>
-      <w:proofErr w:type="spellEnd"/>
-      <w:r>
-        <w:fldChar w:fldCharType="begin" w:fldLock="1"/>
-      </w:r>
-      <w:r>
-        <w:instrText>ADDIN CSL_CITATION { "citationItems" : [ { "id" : "ITEM-1", "itemData" : { "ISBN" : "9781605582467", "author" : [ { "dropping-particle" : "", "family" : "Substitution", "given" : "Opto-haptic", "non-dropping-particle" : "", "parse-names" : false, "suffix" : "" } ], "id" : "ITEM-1", "issued" : { "date-parts" : [ [ "2009" ] ] }, "title" : "SenseableRays : Opto-Haptic Substitution for Touch-Enhanced Interactive Spaces", "type" : "article-journal" }, "uris" : [ "http://www.mendeley.com/documents/?uuid=8d0bc827-bc14-4acd-8010-fabe76fe5904" ] } ], "mendeley" : { "previouslyFormattedCitation" : "[5]" }, "properties" : { "noteIndex" : 0 }, "schema" : "https://github.com/citation-style-language/schema/raw/master/csl-citation.json" }</w:instrText>
-      </w:r>
-      <w:r>
-        <w:fldChar w:fldCharType="separate"/>
-      </w:r>
-      <w:r>
-        <w:rPr>
-          <w:noProof/>
-        </w:rPr>
-        <w:t>[5]</w:t>
-      </w:r>
-      <w:r>
-        <w:fldChar w:fldCharType="end"/>
-      </w:r>
-      <w:r>
-        <w:t xml:space="preserve"> from </w:t>
-      </w:r>
-      <w:proofErr w:type="spellStart"/>
-      <w:r>
-        <w:t>Rekimoto</w:t>
-      </w:r>
-      <w:proofErr w:type="spellEnd"/>
-      <w:r>
-        <w:t xml:space="preserve"> Labs uses a small finger-mounted module that detects a structured light signal and emits a vibratory pulse giving the sense of feeling the projected light.</w:t>
-      </w:r>
-      <w:r>
-        <w:t xml:space="preserve"> </w:t>
-      </w:r>
-    </w:p>
-    <w:p>
-      <w:pPr>
-        <w:pStyle w:val="Heading2"/>
-      </w:pPr>
-      <w:bookmarkStart w:id="7" w:name="_Toc377042846"/>
-      <w:r>
-        <w:t>Mobile Communication</w:t>
+      <w:bookmarkStart w:id="7" w:name="_Toc377132177"/>
+      <w:r>
+        <w:t>Sensory Substitution</w:t>
       </w:r>
       <w:bookmarkEnd w:id="7"/>
-    </w:p>
-    <w:p>
-      <w:proofErr w:type="spellStart"/>
-      <w:r>
-        <w:t>Rekimoto</w:t>
-      </w:r>
-      <w:proofErr w:type="spellEnd"/>
-      <w:r>
-        <w:t xml:space="preserve"> lab has presented </w:t>
-      </w:r>
-      <w:proofErr w:type="spellStart"/>
-      <w:r>
-        <w:t>AffectPhone</w:t>
-      </w:r>
-      <w:proofErr w:type="spellEnd"/>
-      <w:r>
-        <w:fldChar w:fldCharType="begin" w:fldLock="1"/>
-      </w:r>
-      <w:r>
-        <w:instrText>ADDIN CSL_CITATION { "citationItems" : [ { "id" : "ITEM-1", "itemData" : { "author" : [ { "dropping-particle" : "", "family" : "Iwasaki", "given" : "K", "non-dropping-particle" : "", "parse-names" : false, "suffix" : "" }, { "dropping-particle" : "", "family" : "Miyaki", "given" : "T", "non-dropping-particle" : "", "parse-names" : false, "suffix" : "" }, { "dropping-particle" : "", "family" : "Rekimoto", "given" : "J", "non-dropping-particle" : "", "parse-names" : false, "suffix" : "" } ], "container-title" : "B-Interface", "id" : "ITEM-1", "issued" : { "date-parts" : [ [ "2010" ] ] }, "title" : "AffectPhone: A Handset Device to Present User's Emotional State with Warmth/Coolness.", "type" : "article-journal" }, "uris" : [ "http://www.mendeley.com/documents/?uuid=6cd31f7c-4308-47da-afbc-1f813a0fe81c" ] } ], "mendeley" : { "previouslyFormattedCitation" : "[6]" }, "properties" : { "noteIndex" : 0 }, "schema" : "https://github.com/citation-style-language/schema/raw/master/csl-citation.json" }</w:instrText>
-      </w:r>
-      <w:r>
-        <w:fldChar w:fldCharType="separate"/>
-      </w:r>
-      <w:r>
-        <w:rPr>
-          <w:noProof/>
-        </w:rPr>
-        <w:t>[6]</w:t>
-      </w:r>
-      <w:r>
-        <w:fldChar w:fldCharType="end"/>
-      </w:r>
-      <w:r>
-        <w:t xml:space="preserve"> a system that gives a handset the ability to detect a user’s arousal level through GSR sensors and transmit it to another user as hot or cold sensations in the hand. Similarly </w:t>
-      </w:r>
-      <w:proofErr w:type="spellStart"/>
-      <w:r>
-        <w:t>Pressages</w:t>
-      </w:r>
-      <w:proofErr w:type="spellEnd"/>
-      <w:r>
-        <w:fldChar w:fldCharType="begin" w:fldLock="1"/>
-      </w:r>
-      <w:r>
-        <w:instrText>ADDIN CSL_CITATION { "citationItems" : [ { "id" : "ITEM-1", "itemData" : { "ISBN" : "9781450315807", "author" : [ { "dropping-particle" : "", "family" : "Hoggan", "given" : "Eve", "non-dropping-particle" : "", "parse-names" : false, "suffix" : "" }, { "dropping-particle" : "", "family" : "Stewart", "given" : "Craig", "non-dropping-particle" : "", "parse-names" : false, "suffix" : "" }, { "dropping-particle" : "", "family" : "Haverinen", "given" : "Laura", "non-dropping-particle" : "", "parse-names" : false, "suffix" : "" }, { "dropping-particle" : "", "family" : "Jacucci", "given" : "Giulio", "non-dropping-particle" : "", "parse-names" : false, "suffix" : "" }, { "dropping-particle" : "", "family" : "Lantz", "given" : "Vuokko", "non-dropping-particle" : "", "parse-names" : false, "suffix" : "" } ], "id" : "ITEM-1", "issued" : { "date-parts" : [ [ "2012" ] ] }, "page" : "555-562", "title" : "Pressages : Augmenting Phone Calls with Non-Verbal Messages", "type" : "article-journal" }, "uris" : [ "http://www.mendeley.com/documents/?uuid=67b060bb-310e-4bc4-b0c1-a328bd08a9fd" ] } ], "mendeley" : { "previouslyFormattedCitation" : "[7]" }, "properties" : { "noteIndex" : 0 }, "schema" : "https://github.com/citation-style-language/schema/raw/master/csl-citation.json" }</w:instrText>
-      </w:r>
-      <w:r>
-        <w:fldChar w:fldCharType="separate"/>
-      </w:r>
-      <w:r>
-        <w:rPr>
-          <w:noProof/>
-        </w:rPr>
-        <w:t>[7]</w:t>
-      </w:r>
-      <w:r>
-        <w:fldChar w:fldCharType="end"/>
-      </w:r>
-      <w:r>
-        <w:t xml:space="preserve"> is a system that translates the pressure with which one user squeezes the sides of the mobile phone into vibration on the receiving phone. Both these projects are looking to create a better communication by using sensory feedback of the user’s state. </w:t>
-      </w:r>
-      <w:proofErr w:type="spellStart"/>
-      <w:r>
-        <w:t>Connexus</w:t>
-      </w:r>
-      <w:proofErr w:type="spellEnd"/>
-      <w:r>
-        <w:fldChar w:fldCharType="begin" w:fldLock="1"/>
-      </w:r>
-      <w:r>
-        <w:instrText>ADDIN CSL_CITATION { "citationItems" : [ { "id" : "ITEM-1", "itemData" : { "author" : [ { "dropping-particle" : "", "family" : "Paulos", "given" : "E", "non-dropping-particle" : "", "parse-names" : false, "suffix" : "" } ], "container-title" : "Proceedings of the 2003 conference on Designing for \u2026", "id" : "ITEM-1", "issued" : { "date-parts" : [ [ "2003" ] ] }, "title" : "Connexus: a communal interface", "type" : "article-journal" }, "uris" : [ "http://www.mendeley.com/documents/?uuid=7b4c6cc8-866e-4b4a-a14b-d7448627a895" ] } ], "mendeley" : { "previouslyFormattedCitation" : "[8]" }, "properties" : { "noteIndex" : 0 }, "schema" : "https://github.com/citation-style-language/schema/raw/master/csl-citation.json" }</w:instrText>
-      </w:r>
-      <w:r>
-        <w:fldChar w:fldCharType="separate"/>
-      </w:r>
-      <w:r>
-        <w:rPr>
-          <w:noProof/>
-        </w:rPr>
-        <w:t>[8]</w:t>
-      </w:r>
-      <w:r>
-        <w:fldChar w:fldCharType="end"/>
-      </w:r>
-      <w:r>
-        <w:t xml:space="preserve"> was an ambitious project that attempted to detect several signals of the users in order to recreate an image of the non-verbal cues that were being lost in non-co-located communication.</w:t>
-      </w:r>
-    </w:p>
-    <w:p>
-      <w:pPr>
-        <w:pStyle w:val="Heading2"/>
-      </w:pPr>
-      <w:bookmarkStart w:id="8" w:name="_Toc377042847"/>
-      <w:r>
-        <w:t>Sensory Substitution</w:t>
-      </w:r>
-      <w:bookmarkEnd w:id="8"/>
     </w:p>
     <w:p>
       <w:r>
@@ -3453,209 +3386,209 @@
       <w:pPr>
         <w:pStyle w:val="Heading2"/>
       </w:pPr>
-      <w:bookmarkStart w:id="9" w:name="_Toc377042848"/>
+      <w:bookmarkStart w:id="8" w:name="_Toc377132178"/>
       <w:r>
         <w:t>New Senses</w:t>
       </w:r>
+      <w:bookmarkEnd w:id="8"/>
+    </w:p>
+    <w:p>
+      <w:r>
+        <w:t xml:space="preserve">Another big area in this field is creating completely new senses. Mostly out of curiosity, adding a new sense to our repertoire changes the way we understand and interact with the world. If the </w:t>
+      </w:r>
+      <w:proofErr w:type="spellStart"/>
+      <w:r>
+        <w:t>Umwelt</w:t>
+      </w:r>
+      <w:proofErr w:type="spellEnd"/>
+      <w:r>
+        <w:fldChar w:fldCharType="begin" w:fldLock="1"/>
+      </w:r>
+      <w:r>
+        <w:instrText>ADDIN CSL_CITATION { "citationItems" : [ { "id" : "ITEM-1", "itemData" : { "author" : [ { "dropping-particle" : "von", "family" : "Uexkull", "given" : "Jakob", "non-dropping-particle" : "", "parse-names" : false, "suffix" : "" } ], "id" : "ITEM-1", "issued" : { "date-parts" : [ [ "2010" ] ] }, "page" : "248", "publisher" : "Univ Of Minnesota Press", "title" : "A Foray into the Worlds of Animals and Humans: with A Theory of Meaning (Posthumanities)", "type" : "book" }, "uris" : [ "http://www.mendeley.com/documents/?uuid=bc401230-cfb4-4222-8980-5e53c85bf9e1" ] } ], "mendeley" : { "previouslyFormattedCitation" : "[11]" }, "properties" : { "noteIndex" : 0 }, "schema" : "https://github.com/citation-style-language/schema/raw/master/csl-citation.json" }</w:instrText>
+      </w:r>
+      <w:r>
+        <w:fldChar w:fldCharType="separate"/>
+      </w:r>
+      <w:r>
+        <w:rPr>
+          <w:noProof/>
+        </w:rPr>
+        <w:t>[11]</w:t>
+      </w:r>
+      <w:r>
+        <w:fldChar w:fldCharType="end"/>
+      </w:r>
+      <w:r>
+        <w:t xml:space="preserve"> theory shows how every creature can only understand the world through the affordances of its senses, then creating new senses should open up completely new world perspectives for humans.</w:t>
+      </w:r>
+      <w:r>
+        <w:t xml:space="preserve"> </w:t>
+      </w:r>
+      <w:r>
+        <w:t xml:space="preserve">The </w:t>
+      </w:r>
+      <w:proofErr w:type="spellStart"/>
+      <w:r>
+        <w:t>F</w:t>
+      </w:r>
+      <w:r>
+        <w:rPr>
+          <w:shd w:val="clear" w:color="auto" w:fill="FFFFFF"/>
+        </w:rPr>
+        <w:t>eelSpace</w:t>
+      </w:r>
+      <w:proofErr w:type="spellEnd"/>
+      <w:r>
+        <w:rPr>
+          <w:shd w:val="clear" w:color="auto" w:fill="FFFFFF"/>
+        </w:rPr>
+        <w:fldChar w:fldCharType="begin" w:fldLock="1"/>
+      </w:r>
+      <w:r>
+        <w:rPr>
+          <w:shd w:val="clear" w:color="auto" w:fill="FFFFFF"/>
+        </w:rPr>
+        <w:instrText>ADDIN CSL_CITATION { "citationItems" : [ { "id" : "ITEM-1", "itemData" : { "ISSN" : "1741-2560", "abstract" : "Rapid advances in neuroscience have sparked numerous efforts to study the neural correlate of consciousness. Prominent subjects include higher sensory area, distributed assemblies bound by synchronization of neuronal activity and neurons in specific cortical laminae. In contrast, it has been suggested that the quality of sensory awareness is determined by systematic change of afferent signals resulting from behaviour and knowledge thereof. Support for such skill-based theories of perception is provided by experiments on sensory substitution. Here, we pursue this line of thought and create new sensorimotor contingencies and, hence, a new quality of perception. Adult subjects received orientation information, obtained by a magnetic compass, via vibrotactile stimulation around the waist. After six weeks of training we evaluated integration of the new input by a battery of tests. The results indicate that the sensory information provided by the belt (1) is processed and boosts performance, (2) if inconsistent with other sensory signals leads to variable performance, (3) does interact with the vestibular nystagmus and (4) in half of the experimental subjects leads to qualitative changes of sensory experience. These data support the hypothesis that new sensorimotor contingencies can be learned and integrated into behaviour and affect perceptual experience.", "author" : [ { "dropping-particle" : "", "family" : "Nagel", "given" : "Saskia K", "non-dropping-particle" : "", "parse-names" : false, "suffix" : "" }, { "dropping-particle" : "", "family" : "Carl", "given" : "Christine", "non-dropping-particle" : "", "parse-names" : false, "suffix" : "" }, { "dropping-particle" : "", "family" : "Kringe", "given" : "Tobias", "non-dropping-particle" : "", "parse-names" : false, "suffix" : "" }, { "dropping-particle" : "", "family" : "M\u00e4rtin", "given" : "Robert", "non-dropping-particle" : "", "parse-names" : false, "suffix" : "" }, { "dropping-particle" : "", "family" : "K\u00f6nig", "given" : "Peter", "non-dropping-particle" : "", "parse-names" : false, "suffix" : "" } ], "container-title" : "Journal of neural engineering", "id" : "ITEM-1", "issue" : "4", "issued" : { "date-parts" : [ [ "2005", "12", "1" ] ] }, "page" : "R13-26", "publisher" : "IOP Publishing", "title" : "Beyond sensory substitution--learning the sixth sense.", "type" : "article-journal", "volume" : "2" }, "uris" : [ "http://www.mendeley.com/documents/?uuid=16e95a93-402b-4def-a305-f763ebc668bf" ] } ], "mendeley" : { "previouslyFormattedCitation" : "[12]" }, "properties" : { "noteIndex" : 0 }, "schema" : "https://github.com/citation-style-language/schema/raw/master/csl-citation.json" }</w:instrText>
+      </w:r>
+      <w:r>
+        <w:rPr>
+          <w:shd w:val="clear" w:color="auto" w:fill="FFFFFF"/>
+        </w:rPr>
+        <w:fldChar w:fldCharType="separate"/>
+      </w:r>
+      <w:r>
+        <w:rPr>
+          <w:noProof/>
+          <w:shd w:val="clear" w:color="auto" w:fill="FFFFFF"/>
+        </w:rPr>
+        <w:t>[12]</w:t>
+      </w:r>
+      <w:r>
+        <w:rPr>
+          <w:shd w:val="clear" w:color="auto" w:fill="FFFFFF"/>
+        </w:rPr>
+        <w:fldChar w:fldCharType="end"/>
+      </w:r>
+      <w:r>
+        <w:t xml:space="preserve"> </w:t>
+      </w:r>
+      <w:r>
+        <w:rPr>
+          <w:shd w:val="clear" w:color="auto" w:fill="FFFFFF"/>
+        </w:rPr>
+        <w:t xml:space="preserve">belt </w:t>
+      </w:r>
+      <w:r>
+        <w:t xml:space="preserve">was a device with vibrators that could be worn around the waist. The vibrator closest to geographical north would constantly vibrate, giving the user a sense of direction. </w:t>
+      </w:r>
+      <w:r>
+        <w:t xml:space="preserve">Another take on navigation is </w:t>
+      </w:r>
+      <w:proofErr w:type="spellStart"/>
+      <w:r>
+        <w:t>Momo</w:t>
+      </w:r>
+      <w:proofErr w:type="spellEnd"/>
+      <w:r>
+        <w:fldChar w:fldCharType="begin" w:fldLock="1"/>
+      </w:r>
+      <w:r>
+        <w:instrText>ADDIN CSL_CITATION { "citationItems" : [ { "id" : "ITEM-1", "itemData" : { "author" : [ { "dropping-particle" : "", "family" : "WANG", "given" : "C", "non-dropping-particle" : "", "parse-names" : false, "suffix" : "" }, { "dropping-particle" : "", "family" : "O'FRIEL", "given" : "K", "non-dropping-particle" : "", "parse-names" : false, "suffix" : "" } ], "id" : "ITEM-1", "issued" : { "date-parts" : [ [ "0" ] ] }, "title" : "MOMO: a haptic navigation device", "type" : "article-journal" }, "uris" : [ "http://www.mendeley.com/documents/?uuid=8576e512-62f4-477c-858f-48b500c90080" ] } ], "mendeley" : { "previouslyFormattedCitation" : "[13]" }, "properties" : { "noteIndex" : 0 }, "schema" : "https://github.com/citation-style-language/schema/raw/master/csl-citation.json" }</w:instrText>
+      </w:r>
+      <w:r>
+        <w:fldChar w:fldCharType="separate"/>
+      </w:r>
+      <w:r>
+        <w:rPr>
+          <w:noProof/>
+        </w:rPr>
+        <w:t>[13]</w:t>
+      </w:r>
+      <w:r>
+        <w:fldChar w:fldCharType="end"/>
+      </w:r>
+      <w:r>
+        <w:t xml:space="preserve"> a egg-like device that leans towards the direction the traveler needs to go so the change in the center of gravity of the device is perceptible in the hands of the user. </w:t>
+      </w:r>
+      <w:r>
+        <w:t xml:space="preserve">Dan Berg, a writer and technology advisor </w:t>
+      </w:r>
+      <w:r>
+        <w:t xml:space="preserve">implanted a small magnet into </w:t>
+      </w:r>
+      <w:r>
+        <w:t>the</w:t>
+      </w:r>
+      <w:r>
+        <w:t xml:space="preserve"> </w:t>
+      </w:r>
+      <w:r>
+        <w:t>little</w:t>
+      </w:r>
+      <w:r>
+        <w:t> finger of his right hand</w:t>
+      </w:r>
+      <w:r>
+        <w:fldChar w:fldCharType="begin" w:fldLock="1"/>
+      </w:r>
+      <w:r>
+        <w:instrText>ADDIN CSL_CITATION { "citationItems" : [ { "id" : "ITEM-1", "itemData" : { "URL" : "http://www.iamdann.com/2012/03/21/my-magnet-implant-body-modification", "author" : [ { "dropping-particle" : "", "family" : "Berg", "given" : "Dann", "non-dropping-particle" : "", "parse-names" : false, "suffix" : "" } ], "id" : "ITEM-1", "issued" : { "date-parts" : [ [ "0" ] ] }, "title" : "Body Hacking: My Magnetic Implant", "type" : "webpage" }, "uris" : [ "http://www.mendeley.com/documents/?uuid=6039a825-c297-4c04-ad99-6e8544843152" ] } ], "mendeley" : { "previouslyFormattedCitation" : "[14]" }, "properties" : { "noteIndex" : 0 }, "schema" : "https://github.com/citation-style-language/schema/raw/master/csl-citation.json" }</w:instrText>
+      </w:r>
+      <w:r>
+        <w:fldChar w:fldCharType="separate"/>
+      </w:r>
+      <w:r>
+        <w:rPr>
+          <w:noProof/>
+        </w:rPr>
+        <w:t>[14]</w:t>
+      </w:r>
+      <w:r>
+        <w:fldChar w:fldCharType="end"/>
+      </w:r>
+      <w:r>
+        <w:t>. One of the reported effects was the ability to sense electrical flow by disruptions on the magnetic field.</w:t>
+      </w:r>
+      <w:r>
+        <w:t xml:space="preserve"> Disney research has developed </w:t>
+      </w:r>
+      <w:proofErr w:type="spellStart"/>
+      <w:r>
+        <w:t>Aireal</w:t>
+      </w:r>
+      <w:proofErr w:type="spellEnd"/>
+      <w:r>
+        <w:fldChar w:fldCharType="begin" w:fldLock="1"/>
+      </w:r>
+      <w:r>
+        <w:instrText>ADDIN CSL_CITATION { "citationItems" : [ { "id" : "ITEM-1", "itemData" : { "ISBN" : "9781450321402", "author" : [ { "dropping-particle" : "", "family" : "Sodhi", "given" : "Rajinder", "non-dropping-particle" : "", "parse-names" : false, "suffix" : "" }, { "dropping-particle" : "", "family" : "Poupyrev", "given" : "I", "non-dropping-particle" : "", "parse-names" : false, "suffix" : "" }, { "dropping-particle" : "", "family" : "Glisson", "given" : "M", "non-dropping-particle" : "", "parse-names" : false, "suffix" : "" }, { "dropping-particle" : "", "family" : "Israr", "given" : "A", "non-dropping-particle" : "", "parse-names" : false, "suffix" : "" } ], "container-title" : "ACM Transactions on Graphics \u2026", "id" : "ITEM-1", "issued" : { "date-parts" : [ [ "2013" ] ] }, "title" : "AIREAL: interactive tactile experiences in free air", "type" : "article-journal" }, "uris" : [ "http://www.mendeley.com/documents/?uuid=71cba1e3-5f99-47dd-a64b-56d0f6770936" ] } ], "mendeley" : { "previouslyFormattedCitation" : "[15]" }, "properties" : { "noteIndex" : 0 }, "schema" : "https://github.com/citation-style-language/schema/raw/master/csl-citation.json" }</w:instrText>
+      </w:r>
+      <w:r>
+        <w:fldChar w:fldCharType="separate"/>
+      </w:r>
+      <w:r>
+        <w:rPr>
+          <w:noProof/>
+        </w:rPr>
+        <w:t>[15]</w:t>
+      </w:r>
+      <w:r>
+        <w:fldChar w:fldCharType="end"/>
+      </w:r>
+      <w:r>
+        <w:t xml:space="preserve"> to use air vortices to create a tactile sensation of virtual images or images projected on the body.</w:t>
+      </w:r>
+    </w:p>
+    <w:p>
+      <w:pPr>
+        <w:pStyle w:val="Heading2"/>
+      </w:pPr>
+      <w:bookmarkStart w:id="9" w:name="_Toc377132179"/>
+      <w:r>
+        <w:t>Situational Awareness</w:t>
+      </w:r>
       <w:bookmarkEnd w:id="9"/>
-    </w:p>
-    <w:p>
-      <w:r>
-        <w:t xml:space="preserve">Another big area in this field is creating completely new senses. Mostly out of curiosity, adding a new sense to our repertoire changes the way we understand and interact with the world. If the </w:t>
-      </w:r>
-      <w:proofErr w:type="spellStart"/>
-      <w:r>
-        <w:t>Umwelt</w:t>
-      </w:r>
-      <w:proofErr w:type="spellEnd"/>
-      <w:r>
-        <w:fldChar w:fldCharType="begin" w:fldLock="1"/>
-      </w:r>
-      <w:r>
-        <w:instrText>ADDIN CSL_CITATION { "citationItems" : [ { "id" : "ITEM-1", "itemData" : { "author" : [ { "dropping-particle" : "von", "family" : "Uexkull", "given" : "Jakob", "non-dropping-particle" : "", "parse-names" : false, "suffix" : "" } ], "id" : "ITEM-1", "issued" : { "date-parts" : [ [ "2010" ] ] }, "page" : "248", "publisher" : "Univ Of Minnesota Press", "title" : "A Foray into the Worlds of Animals and Humans: with A Theory of Meaning (Posthumanities)", "type" : "book" }, "uris" : [ "http://www.mendeley.com/documents/?uuid=bc401230-cfb4-4222-8980-5e53c85bf9e1" ] } ], "mendeley" : { "previouslyFormattedCitation" : "[11]" }, "properties" : { "noteIndex" : 0 }, "schema" : "https://github.com/citation-style-language/schema/raw/master/csl-citation.json" }</w:instrText>
-      </w:r>
-      <w:r>
-        <w:fldChar w:fldCharType="separate"/>
-      </w:r>
-      <w:r>
-        <w:rPr>
-          <w:noProof/>
-        </w:rPr>
-        <w:t>[11]</w:t>
-      </w:r>
-      <w:r>
-        <w:fldChar w:fldCharType="end"/>
-      </w:r>
-      <w:r>
-        <w:t xml:space="preserve"> theory shows how every creature can only understand the world through the affordances of its senses, then creating new senses should open up completely new world perspectives for humans.</w:t>
-      </w:r>
-      <w:r>
-        <w:t xml:space="preserve"> </w:t>
-      </w:r>
-      <w:r>
-        <w:t xml:space="preserve">The </w:t>
-      </w:r>
-      <w:proofErr w:type="spellStart"/>
-      <w:r>
-        <w:t>F</w:t>
-      </w:r>
-      <w:r>
-        <w:rPr>
-          <w:shd w:val="clear" w:color="auto" w:fill="FFFFFF"/>
-        </w:rPr>
-        <w:t>eelSpace</w:t>
-      </w:r>
-      <w:proofErr w:type="spellEnd"/>
-      <w:r>
-        <w:rPr>
-          <w:shd w:val="clear" w:color="auto" w:fill="FFFFFF"/>
-        </w:rPr>
-        <w:fldChar w:fldCharType="begin" w:fldLock="1"/>
-      </w:r>
-      <w:r>
-        <w:rPr>
-          <w:shd w:val="clear" w:color="auto" w:fill="FFFFFF"/>
-        </w:rPr>
-        <w:instrText>ADDIN CSL_CITATION { "citationItems" : [ { "id" : "ITEM-1", "itemData" : { "ISSN" : "1741-2560", "abstract" : "Rapid advances in neuroscience have sparked numerous efforts to study the neural correlate of consciousness. Prominent subjects include higher sensory area, distributed assemblies bound by synchronization of neuronal activity and neurons in specific cortical laminae. In contrast, it has been suggested that the quality of sensory awareness is determined by systematic change of afferent signals resulting from behaviour and knowledge thereof. Support for such skill-based theories of perception is provided by experiments on sensory substitution. Here, we pursue this line of thought and create new sensorimotor contingencies and, hence, a new quality of perception. Adult subjects received orientation information, obtained by a magnetic compass, via vibrotactile stimulation around the waist. After six weeks of training we evaluated integration of the new input by a battery of tests. The results indicate that the sensory information provided by the belt (1) is processed and boosts performance, (2) if inconsistent with other sensory signals leads to variable performance, (3) does interact with the vestibular nystagmus and (4) in half of the experimental subjects leads to qualitative changes of sensory experience. These data support the hypothesis that new sensorimotor contingencies can be learned and integrated into behaviour and affect perceptual experience.", "author" : [ { "dropping-particle" : "", "family" : "Nagel", "given" : "Saskia K", "non-dropping-particle" : "", "parse-names" : false, "suffix" : "" }, { "dropping-particle" : "", "family" : "Carl", "given" : "Christine", "non-dropping-particle" : "", "parse-names" : false, "suffix" : "" }, { "dropping-particle" : "", "family" : "Kringe", "given" : "Tobias", "non-dropping-particle" : "", "parse-names" : false, "suffix" : "" }, { "dropping-particle" : "", "family" : "M\u00e4rtin", "given" : "Robert", "non-dropping-particle" : "", "parse-names" : false, "suffix" : "" }, { "dropping-particle" : "", "family" : "K\u00f6nig", "given" : "Peter", "non-dropping-particle" : "", "parse-names" : false, "suffix" : "" } ], "container-title" : "Journal of neural engineering", "id" : "ITEM-1", "issue" : "4", "issued" : { "date-parts" : [ [ "2005", "12", "1" ] ] }, "page" : "R13-26", "publisher" : "IOP Publishing", "title" : "Beyond sensory substitution--learning the sixth sense.", "type" : "article-journal", "volume" : "2" }, "uris" : [ "http://www.mendeley.com/documents/?uuid=16e95a93-402b-4def-a305-f763ebc668bf" ] } ], "mendeley" : { "previouslyFormattedCitation" : "[12]" }, "properties" : { "noteIndex" : 0 }, "schema" : "https://github.com/citation-style-language/schema/raw/master/csl-citation.json" }</w:instrText>
-      </w:r>
-      <w:r>
-        <w:rPr>
-          <w:shd w:val="clear" w:color="auto" w:fill="FFFFFF"/>
-        </w:rPr>
-        <w:fldChar w:fldCharType="separate"/>
-      </w:r>
-      <w:r>
-        <w:rPr>
-          <w:noProof/>
-          <w:shd w:val="clear" w:color="auto" w:fill="FFFFFF"/>
-        </w:rPr>
-        <w:t>[12]</w:t>
-      </w:r>
-      <w:r>
-        <w:rPr>
-          <w:shd w:val="clear" w:color="auto" w:fill="FFFFFF"/>
-        </w:rPr>
-        <w:fldChar w:fldCharType="end"/>
-      </w:r>
-      <w:r>
-        <w:t xml:space="preserve"> </w:t>
-      </w:r>
-      <w:r>
-        <w:rPr>
-          <w:shd w:val="clear" w:color="auto" w:fill="FFFFFF"/>
-        </w:rPr>
-        <w:t xml:space="preserve">belt </w:t>
-      </w:r>
-      <w:r>
-        <w:t xml:space="preserve">was a device with vibrators that could be worn around the waist. The vibrator closest to geographical north would constantly vibrate, giving the user a sense of direction. </w:t>
-      </w:r>
-      <w:r>
-        <w:t xml:space="preserve">Another take on navigation is </w:t>
-      </w:r>
-      <w:proofErr w:type="spellStart"/>
-      <w:r>
-        <w:t>Momo</w:t>
-      </w:r>
-      <w:proofErr w:type="spellEnd"/>
-      <w:r>
-        <w:fldChar w:fldCharType="begin" w:fldLock="1"/>
-      </w:r>
-      <w:r>
-        <w:instrText>ADDIN CSL_CITATION { "citationItems" : [ { "id" : "ITEM-1", "itemData" : { "author" : [ { "dropping-particle" : "", "family" : "WANG", "given" : "C", "non-dropping-particle" : "", "parse-names" : false, "suffix" : "" }, { "dropping-particle" : "", "family" : "O'FRIEL", "given" : "K", "non-dropping-particle" : "", "parse-names" : false, "suffix" : "" } ], "id" : "ITEM-1", "issued" : { "date-parts" : [ [ "0" ] ] }, "title" : "MOMO: a haptic navigation device", "type" : "article-journal" }, "uris" : [ "http://www.mendeley.com/documents/?uuid=8576e512-62f4-477c-858f-48b500c90080" ] } ], "mendeley" : { "previouslyFormattedCitation" : "[13]" }, "properties" : { "noteIndex" : 0 }, "schema" : "https://github.com/citation-style-language/schema/raw/master/csl-citation.json" }</w:instrText>
-      </w:r>
-      <w:r>
-        <w:fldChar w:fldCharType="separate"/>
-      </w:r>
-      <w:r>
-        <w:rPr>
-          <w:noProof/>
-        </w:rPr>
-        <w:t>[13]</w:t>
-      </w:r>
-      <w:r>
-        <w:fldChar w:fldCharType="end"/>
-      </w:r>
-      <w:r>
-        <w:t xml:space="preserve"> a egg-like device that leans towards the direction the traveler needs to go so the change in the center of gravity of the device is perceptible in the hands of the user. </w:t>
-      </w:r>
-      <w:r>
-        <w:t xml:space="preserve">Dan Berg, a writer and technology advisor </w:t>
-      </w:r>
-      <w:r>
-        <w:t xml:space="preserve">implanted a small magnet into </w:t>
-      </w:r>
-      <w:r>
-        <w:t>the</w:t>
-      </w:r>
-      <w:r>
-        <w:t xml:space="preserve"> </w:t>
-      </w:r>
-      <w:r>
-        <w:t>little</w:t>
-      </w:r>
-      <w:r>
-        <w:t> finger of his right hand</w:t>
-      </w:r>
-      <w:r>
-        <w:fldChar w:fldCharType="begin" w:fldLock="1"/>
-      </w:r>
-      <w:r>
-        <w:instrText>ADDIN CSL_CITATION { "citationItems" : [ { "id" : "ITEM-1", "itemData" : { "URL" : "http://www.iamdann.com/2012/03/21/my-magnet-implant-body-modification", "author" : [ { "dropping-particle" : "", "family" : "Berg", "given" : "Dann", "non-dropping-particle" : "", "parse-names" : false, "suffix" : "" } ], "id" : "ITEM-1", "issued" : { "date-parts" : [ [ "0" ] ] }, "title" : "Body Hacking: My Magnetic Implant", "type" : "webpage" }, "uris" : [ "http://www.mendeley.com/documents/?uuid=6039a825-c297-4c04-ad99-6e8544843152" ] } ], "mendeley" : { "previouslyFormattedCitation" : "[14]" }, "properties" : { "noteIndex" : 0 }, "schema" : "https://github.com/citation-style-language/schema/raw/master/csl-citation.json" }</w:instrText>
-      </w:r>
-      <w:r>
-        <w:fldChar w:fldCharType="separate"/>
-      </w:r>
-      <w:r>
-        <w:rPr>
-          <w:noProof/>
-        </w:rPr>
-        <w:t>[14]</w:t>
-      </w:r>
-      <w:r>
-        <w:fldChar w:fldCharType="end"/>
-      </w:r>
-      <w:r>
-        <w:t>. One of the reported effects was the ability to sense electrical flow by disruptions on the magnetic field.</w:t>
-      </w:r>
-      <w:r>
-        <w:t xml:space="preserve"> Disney research has developed </w:t>
-      </w:r>
-      <w:proofErr w:type="spellStart"/>
-      <w:r>
-        <w:t>Aireal</w:t>
-      </w:r>
-      <w:proofErr w:type="spellEnd"/>
-      <w:r>
-        <w:fldChar w:fldCharType="begin" w:fldLock="1"/>
-      </w:r>
-      <w:r>
-        <w:instrText>ADDIN CSL_CITATION { "citationItems" : [ { "id" : "ITEM-1", "itemData" : { "ISBN" : "9781450321402", "author" : [ { "dropping-particle" : "", "family" : "Sodhi", "given" : "Rajinder", "non-dropping-particle" : "", "parse-names" : false, "suffix" : "" }, { "dropping-particle" : "", "family" : "Poupyrev", "given" : "I", "non-dropping-particle" : "", "parse-names" : false, "suffix" : "" }, { "dropping-particle" : "", "family" : "Glisson", "given" : "M", "non-dropping-particle" : "", "parse-names" : false, "suffix" : "" }, { "dropping-particle" : "", "family" : "Israr", "given" : "A", "non-dropping-particle" : "", "parse-names" : false, "suffix" : "" } ], "container-title" : "ACM Transactions on Graphics \u2026", "id" : "ITEM-1", "issued" : { "date-parts" : [ [ "2013" ] ] }, "title" : "AIREAL: interactive tactile experiences in free air", "type" : "article-journal" }, "uris" : [ "http://www.mendeley.com/documents/?uuid=71cba1e3-5f99-47dd-a64b-56d0f6770936" ] } ], "mendeley" : { "previouslyFormattedCitation" : "[15]" }, "properties" : { "noteIndex" : 0 }, "schema" : "https://github.com/citation-style-language/schema/raw/master/csl-citation.json" }</w:instrText>
-      </w:r>
-      <w:r>
-        <w:fldChar w:fldCharType="separate"/>
-      </w:r>
-      <w:r>
-        <w:rPr>
-          <w:noProof/>
-        </w:rPr>
-        <w:t>[15]</w:t>
-      </w:r>
-      <w:r>
-        <w:fldChar w:fldCharType="end"/>
-      </w:r>
-      <w:r>
-        <w:t xml:space="preserve"> to use air vortices to create a tactile sensation of virtual images or images projected on the body.</w:t>
-      </w:r>
-    </w:p>
-    <w:p>
-      <w:pPr>
-        <w:pStyle w:val="Heading2"/>
-      </w:pPr>
-      <w:bookmarkStart w:id="10" w:name="_Toc377042849"/>
-      <w:r>
-        <w:t>Situational Awareness</w:t>
-      </w:r>
-      <w:bookmarkEnd w:id="10"/>
     </w:p>
     <w:p>
       <w:r>
@@ -3752,149 +3685,155 @@
       <w:pPr>
         <w:pStyle w:val="Heading1"/>
       </w:pPr>
-      <w:bookmarkStart w:id="11" w:name="_Toc377042850"/>
+      <w:bookmarkStart w:id="10" w:name="_Toc377132180"/>
       <w:r>
         <w:lastRenderedPageBreak/>
         <w:t>Research Questions</w:t>
       </w:r>
+      <w:bookmarkEnd w:id="10"/>
+    </w:p>
+    <w:p>
+      <w:r>
+        <w:t xml:space="preserve">The questions that will be answered with this project </w:t>
+      </w:r>
+      <w:r>
+        <w:t>are</w:t>
+      </w:r>
+      <w:r>
+        <w:t xml:space="preserve"> related to the success of Digital Synesthesia as an interaction paradigm in different scenarios. The </w:t>
+      </w:r>
+      <w:r>
+        <w:t>studies and scenarios</w:t>
+      </w:r>
+      <w:r>
+        <w:t xml:space="preserve"> will be broad enough to be generalized in other situations.</w:t>
+      </w:r>
+      <w:r>
+        <w:t xml:space="preserve"> Another line of questions will look at the relation between type of data and the mode of tran</w:t>
+      </w:r>
+      <w:r>
+        <w:t>smitting this data to the body. One important objective is to generate a design guideline for future synesthetic interfaces. This guideline would allow future research to understand what feedback modalities are better suited to the synesthetic translation of which new sense. So that temperature might be better for binary or yes/no/neutral situations while vibration might be better at sensations that imply different degrees of intensity.</w:t>
+      </w:r>
+    </w:p>
+    <w:p>
+      <w:pPr>
+        <w:pStyle w:val="Heading2"/>
+      </w:pPr>
+      <w:bookmarkStart w:id="11" w:name="_Toc377132181"/>
+      <w:r>
+        <w:t xml:space="preserve">Discreet </w:t>
+      </w:r>
+      <w:r>
+        <w:t xml:space="preserve">and </w:t>
+      </w:r>
+      <w:r>
+        <w:t>Contin</w:t>
+      </w:r>
+      <w:r>
+        <w:t>u</w:t>
+      </w:r>
+      <w:r>
+        <w:t>ous Data</w:t>
+      </w:r>
       <w:bookmarkEnd w:id="11"/>
     </w:p>
     <w:p>
       <w:r>
-        <w:t xml:space="preserve">The questions that will be answered with this project will be related to the success of Digital Synesthesia as an interaction paradigm in different scenarios. The </w:t>
-      </w:r>
-      <w:r>
-        <w:t>studies and scenarios</w:t>
-      </w:r>
-      <w:r>
-        <w:t xml:space="preserve"> will be broad enough to be generalized in other situations.</w:t>
-      </w:r>
-      <w:r>
-        <w:t xml:space="preserve"> Another line of questions will look at the relation between type of data and the mode of tran</w:t>
-      </w:r>
-      <w:r>
-        <w:t>smitting this data to the body. One important objective is to generate a design guideline for future synesthetic interfaces. This guideline would allow future research to understand what feedback modalities are better suited to the synesthetic translation of which new sense. So that temperature might be better for binary or yes/no/neutral situations while vibration might be better at sensations that imply different degrees of intensity.</w:t>
+        <w:t>1. Will a discreet signal that just turns on and off to get the users attention be more effective than a continuous signal that needs for the user’s interpretation of changing data?</w:t>
+      </w:r>
+    </w:p>
+    <w:p>
+      <w:r>
+        <w:t>2</w:t>
+      </w:r>
+      <w:r>
+        <w:t xml:space="preserve">. </w:t>
+      </w:r>
+      <w:r>
+        <w:t>Is there a better or worse pairing between the input channel and the type of data to be analyzed?</w:t>
       </w:r>
     </w:p>
     <w:p>
       <w:pPr>
         <w:pStyle w:val="Heading2"/>
       </w:pPr>
-      <w:bookmarkStart w:id="12" w:name="_Toc377042851"/>
-      <w:r>
-        <w:t xml:space="preserve">Discreet </w:t>
-      </w:r>
-      <w:r>
-        <w:t xml:space="preserve">and </w:t>
-      </w:r>
-      <w:r>
-        <w:t>Contin</w:t>
-      </w:r>
-      <w:r>
-        <w:t>u</w:t>
-      </w:r>
-      <w:r>
-        <w:t>ous Data</w:t>
+      <w:bookmarkStart w:id="12" w:name="_Toc377132182"/>
+      <w:r>
+        <w:t>Sensory Substitution</w:t>
       </w:r>
       <w:bookmarkEnd w:id="12"/>
     </w:p>
     <w:p>
       <w:r>
-        <w:t>1. Will a discreet signal that just turns on and off to get the users attention be more effective than a continuous signal that needs for the user’s interpretation of changing data?</w:t>
-      </w:r>
-    </w:p>
-    <w:p>
-      <w:r>
-        <w:t>2</w:t>
+        <w:t>3</w:t>
       </w:r>
       <w:r>
         <w:t xml:space="preserve">. </w:t>
       </w:r>
       <w:r>
-        <w:t>Is there a better or worse pairing between the input channel and the type of data to be analyzed?</w:t>
+        <w:t xml:space="preserve">In a situation where vision is the sense used to make a quick decision, will Digital Synesthesia prove to be an alternate way of accomplishing the same task or part of </w:t>
+      </w:r>
+      <w:r>
+        <w:t xml:space="preserve">that </w:t>
+      </w:r>
+      <w:r>
+        <w:t>task?</w:t>
       </w:r>
     </w:p>
     <w:p>
       <w:pPr>
         <w:pStyle w:val="Heading2"/>
       </w:pPr>
-      <w:bookmarkStart w:id="13" w:name="_Toc377042852"/>
-      <w:r>
-        <w:t>Sensory Substitution</w:t>
+      <w:bookmarkStart w:id="13" w:name="_Toc377132183"/>
+      <w:r>
+        <w:t xml:space="preserve">Sensory </w:t>
+      </w:r>
+      <w:r>
+        <w:t>Augmentation</w:t>
       </w:r>
       <w:bookmarkEnd w:id="13"/>
     </w:p>
     <w:p>
       <w:r>
-        <w:t>3</w:t>
+        <w:t>4</w:t>
       </w:r>
       <w:r>
         <w:t xml:space="preserve">. </w:t>
       </w:r>
       <w:r>
-        <w:t xml:space="preserve">In a situation where vision is the sense used to make a quick decision, will Digital Synesthesia prove to be an alternate way of accomplishing the same task or part of </w:t>
-      </w:r>
-      <w:r>
-        <w:t xml:space="preserve">that </w:t>
-      </w:r>
-      <w:r>
-        <w:t>task?</w:t>
+        <w:t>In a situation where the user already bases a decision on information from a sense other than vision or audio, is there an advantage to being able to interpret that same data through a different sense and in greater detail?</w:t>
       </w:r>
     </w:p>
     <w:p>
       <w:pPr>
         <w:pStyle w:val="Heading2"/>
       </w:pPr>
-      <w:bookmarkStart w:id="14" w:name="_Toc377042853"/>
-      <w:r>
-        <w:t xml:space="preserve">Sensory </w:t>
-      </w:r>
-      <w:r>
-        <w:t>Augmentation</w:t>
+      <w:bookmarkStart w:id="14" w:name="_Toc377132184"/>
+      <w:r>
+        <w:t>New Senses</w:t>
       </w:r>
       <w:bookmarkEnd w:id="14"/>
     </w:p>
     <w:p>
       <w:r>
-        <w:t>4</w:t>
+        <w:t>5</w:t>
       </w:r>
       <w:r>
         <w:t xml:space="preserve">. </w:t>
       </w:r>
       <w:r>
-        <w:t>In a situation where the user already bases a decision on information from a sense other than vision or audio, is there an advantage to being able to interpret that same data through a different sense and in greater detail?</w:t>
+        <w:t>How does a user perform in a specific task when using new information that could not previously be sensed, compared to the same activity with no sensory enhancement?</w:t>
       </w:r>
     </w:p>
     <w:p>
       <w:pPr>
         <w:pStyle w:val="Heading2"/>
       </w:pPr>
-      <w:bookmarkStart w:id="15" w:name="_Toc377042854"/>
-      <w:r>
-        <w:t>New Senses</w:t>
+      <w:bookmarkStart w:id="15" w:name="_Toc377132185"/>
+      <w:r>
+        <w:t>The Brain and the New Stimuli</w:t>
       </w:r>
       <w:bookmarkEnd w:id="15"/>
-    </w:p>
-    <w:p>
-      <w:r>
-        <w:t>5</w:t>
-      </w:r>
-      <w:r>
-        <w:t xml:space="preserve">. </w:t>
-      </w:r>
-      <w:r>
-        <w:t>How does a user perform in a specific task when using new information that could not previously be sensed, compared to the same activity with no sensory enhancement?</w:t>
-      </w:r>
-    </w:p>
-    <w:p>
-      <w:pPr>
-        <w:pStyle w:val="Heading2"/>
-      </w:pPr>
-      <w:bookmarkStart w:id="16" w:name="_Toc377042855"/>
-      <w:r>
-        <w:t>The Brain and the New Stimuli</w:t>
-      </w:r>
-      <w:bookmarkEnd w:id="16"/>
     </w:p>
     <w:p>
       <w:r>
@@ -3937,66 +3876,66 @@
       <w:pPr>
         <w:pStyle w:val="Heading2"/>
       </w:pPr>
-      <w:bookmarkStart w:id="17" w:name="_Toc377042856"/>
+      <w:bookmarkStart w:id="16" w:name="_Toc377132186"/>
       <w:r>
         <w:t>Escaping the visual user interface</w:t>
       </w:r>
+      <w:bookmarkEnd w:id="16"/>
+    </w:p>
+    <w:p>
+      <w:r>
+        <w:t>We know there are other senses but our understanding of visual user interfaces makes us think of the interface with thes</w:t>
+      </w:r>
+      <w:r>
+        <w:t>e new senses in visual terms,</w:t>
+      </w:r>
+      <w:r>
+        <w:t xml:space="preserve"> </w:t>
+      </w:r>
+      <w:r>
+        <w:t>where</w:t>
+      </w:r>
+      <w:r>
+        <w:t xml:space="preserve"> input signal is translated to numeric data and transmitted to the eyes.</w:t>
+      </w:r>
+    </w:p>
+    <w:p>
+      <w:r>
+        <w:t>9</w:t>
+      </w:r>
+      <w:r>
+        <w:t>. Can we find the new usage paradigms for senses other than sight?</w:t>
+      </w:r>
+    </w:p>
+    <w:p>
+      <w:r>
+        <w:t>10</w:t>
+      </w:r>
+      <w:r>
+        <w:t xml:space="preserve">. Can this research start to uncover the </w:t>
+      </w:r>
+      <w:r>
+        <w:t xml:space="preserve">particular ways in which information should be </w:t>
+      </w:r>
+      <w:r>
+        <w:t xml:space="preserve">understood and interpreted when </w:t>
+      </w:r>
+      <w:r>
+        <w:t>transmitted to the skin (or other senses) than to the eyes?</w:t>
+      </w:r>
+      <w:r>
+        <w:t xml:space="preserve"> Perhaps the idea of “value” is mostly a visual construct.</w:t>
+      </w:r>
+    </w:p>
+    <w:p>
+      <w:pPr>
+        <w:pStyle w:val="Heading2"/>
+      </w:pPr>
+      <w:bookmarkStart w:id="17" w:name="_Toc377132187"/>
+      <w:r>
+        <w:t>Design Thinking</w:t>
+      </w:r>
       <w:bookmarkEnd w:id="17"/>
-    </w:p>
-    <w:p>
-      <w:r>
-        <w:t>We know there are other senses but our understanding of visual user interfaces makes us think of the interface with thes</w:t>
-      </w:r>
-      <w:r>
-        <w:t>e new senses in visual terms,</w:t>
-      </w:r>
-      <w:r>
-        <w:t xml:space="preserve"> </w:t>
-      </w:r>
-      <w:r>
-        <w:t>where</w:t>
-      </w:r>
-      <w:r>
-        <w:t xml:space="preserve"> input signal is translated to numeric data and transmitted to the eyes.</w:t>
-      </w:r>
-    </w:p>
-    <w:p>
-      <w:r>
-        <w:t>9</w:t>
-      </w:r>
-      <w:r>
-        <w:t>. Can we find the new usage paradigms for senses other than sight?</w:t>
-      </w:r>
-    </w:p>
-    <w:p>
-      <w:r>
-        <w:t>10</w:t>
-      </w:r>
-      <w:r>
-        <w:t xml:space="preserve">. Can this research start to uncover the </w:t>
-      </w:r>
-      <w:r>
-        <w:t xml:space="preserve">particular ways in which information should be </w:t>
-      </w:r>
-      <w:r>
-        <w:t xml:space="preserve">understood and interpreted when </w:t>
-      </w:r>
-      <w:r>
-        <w:t>transmitted to the skin (or other senses) than to the eyes?</w:t>
-      </w:r>
-      <w:r>
-        <w:t xml:space="preserve"> Perhaps the idea of “value” is mostly a visual construct.</w:t>
-      </w:r>
-    </w:p>
-    <w:p>
-      <w:pPr>
-        <w:pStyle w:val="Heading2"/>
-      </w:pPr>
-      <w:bookmarkStart w:id="18" w:name="_Toc377042858"/>
-      <w:r>
-        <w:t>Design Thinking</w:t>
-      </w:r>
-      <w:bookmarkEnd w:id="18"/>
     </w:p>
     <w:p>
       <w:r>
@@ -4033,62 +3972,71 @@
       <w:pPr>
         <w:pStyle w:val="Heading1"/>
       </w:pPr>
-      <w:bookmarkStart w:id="19" w:name="_Toc377042859"/>
+      <w:bookmarkStart w:id="18" w:name="_Toc377132188"/>
       <w:r>
         <w:lastRenderedPageBreak/>
         <w:t>Research Plan</w:t>
       </w:r>
+      <w:bookmarkEnd w:id="18"/>
+    </w:p>
+    <w:p>
+      <w:r>
+        <w:t>The first step is to design simple input-output systems where sensor data will be sent to the mobile device and the device will translate and send the information to an output modality. Currently I have built a temperature to vibration head-band, a location to temperature system that currently is worn on the back of the neck and a warning system that takes an online prom</w:t>
+      </w:r>
+      <w:r>
+        <w:t>p</w:t>
+      </w:r>
+      <w:r>
+        <w:t>t like email and gives a s</w:t>
+      </w:r>
+      <w:r>
+        <w:t>cent as a signal</w:t>
+      </w:r>
+      <w:r>
+        <w:t>.</w:t>
+      </w:r>
+      <w:r>
+        <w:t xml:space="preserve"> In addition</w:t>
+      </w:r>
+      <w:r>
+        <w:t xml:space="preserve"> I plan to build a pressure sensing system to be used between fingers and an ultrasonic system to be used between the hands. For each of these systems there will be a usage scenario designed to test the value of the translation.</w:t>
+      </w:r>
+    </w:p>
+    <w:p>
+      <w:r>
+        <w:t>Different scenarios will be designed in order</w:t>
+      </w:r>
+      <w:r>
+        <w:t xml:space="preserve"> to test a Digital Synesthesia i</w:t>
+      </w:r>
+      <w:r>
+        <w:t>nterface. The design of the scenario will aim to answer some of the research questions outlined. Each scenario will allow for pairing different output modalities to a single input sensor in order to compare the efficacy of each output.</w:t>
+      </w:r>
+      <w:r>
+        <w:t xml:space="preserve"> </w:t>
+      </w:r>
+      <w:r>
+        <w:t xml:space="preserve">Each test will be performed with vibration, thermal and bone conducted sound in order to decide which type of feedback better fits </w:t>
+      </w:r>
+      <w:r>
+        <w:t>each particular data type.</w:t>
+      </w:r>
+    </w:p>
+    <w:p>
+      <w:pPr>
+        <w:pStyle w:val="Heading2"/>
+      </w:pPr>
+      <w:bookmarkStart w:id="19" w:name="_Toc377132189"/>
+      <w:r>
+        <w:t xml:space="preserve">Proposed </w:t>
+      </w:r>
+      <w:r>
+        <w:t>Scenarios</w:t>
+      </w:r>
       <w:bookmarkEnd w:id="19"/>
     </w:p>
     <w:p>
       <w:r>
-        <w:t>The first step is to design simple input-output systems where sensor data will be sent to the mobile device and the device will translate and send the information to an output modality. Currently I have built a temperature to vibration head-band, a location to temperature system that currently is worn on the back of the neck and a warning system that takes an online prom</w:t>
-      </w:r>
-      <w:r>
-        <w:t>p</w:t>
-      </w:r>
-      <w:r>
-        <w:t>t like email and gives a s</w:t>
-      </w:r>
-      <w:r>
-        <w:t>cent as a signal</w:t>
-      </w:r>
-      <w:r>
-        <w:t>.</w:t>
-      </w:r>
-      <w:r>
-        <w:t xml:space="preserve"> In addition</w:t>
-      </w:r>
-      <w:r>
-        <w:t xml:space="preserve"> I plan to build a pressure sensing system to be used between fingers and an ultrasonic system to be used between the hands. For each of these systems there will be a usage scenario designed to test the value of the translation.</w:t>
-      </w:r>
-    </w:p>
-    <w:p>
-      <w:r>
-        <w:t>Different scenarios will be designed in order</w:t>
-      </w:r>
-      <w:r>
-        <w:t xml:space="preserve"> to test a Digital Synesthesia i</w:t>
-      </w:r>
-      <w:r>
-        <w:t>nterface. The design of the scenario will aim to answer some of the research questions outlined. Each scenario will allow for pairing different output modalities to a single input sensor in order to compare the efficacy of each output.</w:t>
-      </w:r>
-    </w:p>
-    <w:p>
-      <w:pPr>
-        <w:pStyle w:val="Heading2"/>
-      </w:pPr>
-      <w:bookmarkStart w:id="20" w:name="_Toc377042860"/>
-      <w:r>
-        <w:t xml:space="preserve">Proposed </w:t>
-      </w:r>
-      <w:bookmarkEnd w:id="20"/>
-      <w:r>
-        <w:t>Scenarios</w:t>
-      </w:r>
-    </w:p>
-    <w:p>
-      <w:r>
         <w:t>In order to test</w:t>
       </w:r>
       <w:r>
@@ -4106,10 +4054,34 @@
       <w:r>
         <w:t xml:space="preserve"> Pressure information will be translated to the body while adjusting the sensitivity level. This will allow me to compare the hand’s natural pressure sensitivity to the sensor’s performance and by adjusting the sensitivity of the sensor I can test if this sense augmentation strategy is in any way advantageous.</w:t>
       </w:r>
-    </w:p>
-    <w:p>
-      <w:r>
-        <w:t>For testing a new sense, the users will wear a head band that can detect the facial temperatures of a person standing in front of the user. With accurate temperature measurements, the user should be able to detect the level of stress of the other person. This might be useful in a gaming scenario, like a poker game, where knowing the stress level of the other players can be of use to the user.</w:t>
+      <w:r>
+        <w:t xml:space="preserve"> </w:t>
+      </w:r>
+    </w:p>
+    <w:p>
+      <w:r>
+        <w:t>For testing a new sense, the users will wear a head band that can detect the facial temperatures of a person standing in front of the user. With accurate temperature measurements, the user should be able to detect the level of stress of the other person</w:t>
+      </w:r>
+      <w:r>
+        <w:fldChar w:fldCharType="begin" w:fldLock="1"/>
+      </w:r>
+      <w:r>
+        <w:instrText>ADDIN CSL_CITATION { "citationItems" : [ { "id" : "ITEM-1", "itemData" : { "ISSN" : "1094-687X", "abstract" : "Skin temperature is an effective indicator for objectively\nevaluating human sensations, because it is controlled by sympathetic\nnerve activity which reflects the course of information processing in\nthe brain. In this paper, the authors show a method to evaluate stress\nfrom skin temperature and an equipment which continuously measures skin\ntemperature of an subject working in front of a computer terminal. An\nexperiment is performed to investigate a relationship between stressful\ntask and the skin temperature. The experiment shows that there is a high\ncorrelation among stress, skin temperatures on nose and forehead. From\nthis experiment, a regression equation is derived which computes the\nintensity of stress from skin temperatures on nose and forehead. A\nnon-contact skin temperature measuring system is developed based on\nknowledge obtained in the experiment. The system comprised of an\ninfrared camera, color camera, image processing unit and workstation.\nThe features are the abilities to track nose and forehead positions of\nan subject doing computer operation automatically and to evaluate the\nstress continuously", "author" : [ { "dropping-particle" : "", "family" : "Kataoka", "given" : "H.", "non-dropping-particle" : "", "parse-names" : false, "suffix" : "" }, { "dropping-particle" : "", "family" : "Kano", "given" : "H.", "non-dropping-particle" : "", "parse-names" : false, "suffix" : "" }, { "dropping-particle" : "", "family" : "Yoshida", "given" : "H.", "non-dropping-particle" : "", "parse-names" : false, "suffix" : "" }, { "dropping-particle" : "", "family" : "Saijo", "given" : "A.", "non-dropping-particle" : "", "parse-names" : false, "suffix" : "" }, { "dropping-particle" : "", "family" : "Yasuda", "given" : "M.", "non-dropping-particle" : "", "parse-names" : false, "suffix" : "" }, { "dropping-particle" : "", "family" : "Osumi", "given" : "M.", "non-dropping-particle" : "", "parse-names" : false, "suffix" : "" } ], "container-title" : "Proceedings of the 20th Annual International Conference of the IEEE Engineering in Medicine and Biology Society. Vol.20 Biomedical Engineering Towards the Year 2000 and Beyond (Cat. No.98CH36286)", "id" : "ITEM-1", "issued" : { "date-parts" : [ [ "1998" ] ] }, "title" : "Development of a skin temperature measuring system for non-contact\nstress evaluation", "type" : "article-journal", "volume" : "2" }, "uris" : [ "http://www.mendeley.com/documents/?uuid=b1f4ac57-e35f-457e-a497-ce52c1300843" ] } ], "mendeley" : { "previouslyFormattedCitation" : "[19]" }, "properties" : { "noteIndex" : 0 }, "schema" : "https://github.com/citation-style-language/schema/raw/master/csl-citation.json" }</w:instrText>
+      </w:r>
+      <w:r>
+        <w:fldChar w:fldCharType="separate"/>
+      </w:r>
+      <w:r>
+        <w:rPr>
+          <w:noProof/>
+        </w:rPr>
+        <w:t>[19]</w:t>
+      </w:r>
+      <w:r>
+        <w:fldChar w:fldCharType="end"/>
+      </w:r>
+      <w:r>
+        <w:t>. This might be useful in a gaming scenario, like a poker game, where knowing the stress level of the other players can be of use to the user.</w:t>
       </w:r>
     </w:p>
     <w:p>
@@ -4117,12 +4089,13 @@
         <w:t>Another new sense test will be a</w:t>
       </w:r>
       <w:r>
-        <w:t xml:space="preserve"> location awareness scenario where a user can receive a feedback depending on their location around the lab. This test will be used to look at the user’s response to an alert that they might not be constantly looking for, un-like the poker game where the user will want to be constantly paying attention to the signal.</w:t>
-      </w:r>
-    </w:p>
-    <w:p>
-      <w:r>
-        <w:t>Each test will be performed with vibration, thermal and bone conducted sound in order to decide which type of feedback fits better each particular data type. With these test scenarios I will obtain enough data and experimental evidence of how valuable the digital Synesthesia concept can be for other usage scenarios and I will be more informed to be able to propose a way of creating more generic situations for users to use this interface.</w:t>
+        <w:t xml:space="preserve"> location awareness scen</w:t>
+      </w:r>
+      <w:r>
+        <w:t xml:space="preserve">ario where a user can receive </w:t>
+      </w:r>
+      <w:r>
+        <w:t>feedback depending on their location around the lab. This test will be used to look at the user’s response to an alert that they might not be constantly looking for, un-like the poker game where the user will want to be constantly paying attention to the signal.</w:t>
       </w:r>
       <w:r>
         <w:br w:type="page"/>
@@ -4132,74 +4105,101 @@
       <w:pPr>
         <w:pStyle w:val="Heading1"/>
       </w:pPr>
-      <w:bookmarkStart w:id="21" w:name="_Toc377042861"/>
+      <w:bookmarkStart w:id="20" w:name="_Toc377132190"/>
       <w:r>
         <w:lastRenderedPageBreak/>
         <w:t>Timeline</w:t>
       </w:r>
+      <w:bookmarkEnd w:id="20"/>
+    </w:p>
+    <w:p>
+      <w:pPr>
+        <w:pStyle w:val="Heading2"/>
+      </w:pPr>
+      <w:bookmarkStart w:id="21" w:name="_Toc377132191"/>
+      <w:r>
+        <w:t>Phase</w:t>
+      </w:r>
+      <w:r>
+        <w:t xml:space="preserve"> One</w:t>
+      </w:r>
+      <w:r>
+        <w:t xml:space="preserve"> (</w:t>
+      </w:r>
+      <w:r>
+        <w:t>January)</w:t>
+      </w:r>
       <w:bookmarkEnd w:id="21"/>
     </w:p>
     <w:p>
+      <w:r>
+        <w:t xml:space="preserve">This stage is dealing with the final contexts that will be developed to prove my thesis as well as getting the proposal </w:t>
+      </w:r>
+      <w:r>
+        <w:t xml:space="preserve">submitted </w:t>
+      </w:r>
+      <w:r>
+        <w:t xml:space="preserve">and </w:t>
+      </w:r>
+      <w:r>
+        <w:t>approved by</w:t>
+      </w:r>
+      <w:r>
+        <w:t xml:space="preserve"> MASCOM</w:t>
+      </w:r>
+      <w:r>
+        <w:t xml:space="preserve"> and defended</w:t>
+      </w:r>
+      <w:r>
+        <w:t xml:space="preserve">. </w:t>
+      </w:r>
+    </w:p>
+    <w:p>
       <w:pPr>
         <w:pStyle w:val="Heading2"/>
       </w:pPr>
-      <w:bookmarkStart w:id="22" w:name="_Toc377042862"/>
-      <w:r>
-        <w:t>Phase</w:t>
-      </w:r>
-      <w:r>
-        <w:t xml:space="preserve"> One</w:t>
+      <w:bookmarkStart w:id="22" w:name="_Toc377132192"/>
+      <w:r>
+        <w:t xml:space="preserve">Phase </w:t>
+      </w:r>
+      <w:r>
+        <w:t>Two</w:t>
       </w:r>
       <w:r>
         <w:t xml:space="preserve"> (</w:t>
       </w:r>
       <w:r>
-        <w:t>January)</w:t>
+        <w:t>February</w:t>
+      </w:r>
+      <w:r>
+        <w:t xml:space="preserve"> - March</w:t>
+      </w:r>
+      <w:r>
+        <w:t>)</w:t>
       </w:r>
       <w:bookmarkEnd w:id="22"/>
     </w:p>
     <w:p>
       <w:r>
-        <w:t xml:space="preserve">This stage is dealing with the final contexts that will be developed to prove my thesis as well as getting the proposal </w:t>
-      </w:r>
-      <w:r>
-        <w:t xml:space="preserve">submitted </w:t>
-      </w:r>
-      <w:r>
-        <w:t xml:space="preserve">and </w:t>
-      </w:r>
-      <w:r>
-        <w:t>approved by</w:t>
-      </w:r>
-      <w:r>
-        <w:t xml:space="preserve"> MASCOM</w:t>
-      </w:r>
-      <w:r>
-        <w:t xml:space="preserve"> and defended</w:t>
-      </w:r>
-      <w:r>
-        <w:t xml:space="preserve">. </w:t>
+        <w:t>This is the development stage. Fabrication and initial testing will be made of each of the systems for the contexts chosen. Extra attention will be put on the mobility of the system and its future deployment outside the lab.</w:t>
       </w:r>
     </w:p>
     <w:p>
       <w:pPr>
         <w:pStyle w:val="Heading2"/>
       </w:pPr>
-      <w:bookmarkStart w:id="23" w:name="_Toc377042863"/>
+      <w:bookmarkStart w:id="23" w:name="_Toc377132193"/>
       <w:r>
         <w:t xml:space="preserve">Phase </w:t>
       </w:r>
       <w:r>
-        <w:t>Two</w:t>
+        <w:t>Three</w:t>
       </w:r>
       <w:r>
         <w:t xml:space="preserve"> (</w:t>
       </w:r>
       <w:r>
-        <w:t>February</w:t>
-      </w:r>
-      <w:r>
-        <w:t xml:space="preserve"> - March</w:t>
+        <w:t>April - May</w:t>
       </w:r>
       <w:r>
         <w:t>)</w:t>
@@ -4208,63 +4208,36 @@
     </w:p>
     <w:p>
       <w:r>
-        <w:t>This is the development stage. Fabrication and initial testing will be made of each of the systems for the contexts chosen. Extra attention will be put on the mobility of the system and its future deployment outside the lab.</w:t>
+        <w:t>User Testing will be done with the systems in a controlled environment.</w:t>
       </w:r>
     </w:p>
     <w:p>
       <w:pPr>
         <w:pStyle w:val="Heading2"/>
       </w:pPr>
-      <w:bookmarkStart w:id="24" w:name="_Toc377042864"/>
+      <w:bookmarkStart w:id="24" w:name="_Toc377132194"/>
       <w:r>
         <w:t xml:space="preserve">Phase </w:t>
       </w:r>
       <w:r>
-        <w:t>Three</w:t>
+        <w:t>Four</w:t>
       </w:r>
       <w:r>
         <w:t xml:space="preserve"> (</w:t>
       </w:r>
       <w:r>
-        <w:t>April - May</w:t>
+        <w:t>June</w:t>
+      </w:r>
+      <w:r>
+        <w:t xml:space="preserve"> - </w:t>
+      </w:r>
+      <w:r>
+        <w:t>July</w:t>
       </w:r>
       <w:r>
         <w:t>)</w:t>
       </w:r>
       <w:bookmarkEnd w:id="24"/>
-    </w:p>
-    <w:p>
-      <w:r>
-        <w:t>User Testing will be done with the systems in a controlled environment.</w:t>
-      </w:r>
-    </w:p>
-    <w:p>
-      <w:pPr>
-        <w:pStyle w:val="Heading2"/>
-      </w:pPr>
-      <w:bookmarkStart w:id="25" w:name="_Toc377042865"/>
-      <w:r>
-        <w:t xml:space="preserve">Phase </w:t>
-      </w:r>
-      <w:r>
-        <w:t>Four</w:t>
-      </w:r>
-      <w:r>
-        <w:t xml:space="preserve"> (</w:t>
-      </w:r>
-      <w:r>
-        <w:t>June</w:t>
-      </w:r>
-      <w:r>
-        <w:t xml:space="preserve"> - </w:t>
-      </w:r>
-      <w:r>
-        <w:t>July</w:t>
-      </w:r>
-      <w:r>
-        <w:t>)</w:t>
-      </w:r>
-      <w:bookmarkEnd w:id="25"/>
     </w:p>
     <w:p>
       <w:pPr>
@@ -4288,18 +4261,18 @@
       <w:pPr>
         <w:pStyle w:val="Heading1"/>
       </w:pPr>
-      <w:bookmarkStart w:id="26" w:name="_Toc377042866"/>
+      <w:bookmarkStart w:id="25" w:name="_Toc377132195"/>
       <w:r>
         <w:lastRenderedPageBreak/>
         <w:t>References</w:t>
       </w:r>
-      <w:bookmarkEnd w:id="26"/>
+      <w:bookmarkEnd w:id="25"/>
     </w:p>
     <w:p>
       <w:pPr>
         <w:pStyle w:val="NormalWeb"/>
         <w:ind w:left="640" w:hanging="640"/>
-        <w:divId w:val="1199663272"/>
+        <w:divId w:val="1594390015"/>
         <w:rPr>
           <w:rFonts w:ascii="Calibri" w:hAnsi="Calibri" w:cs="Calibri"/>
           <w:noProof/>
@@ -4350,7 +4323,7 @@
       <w:pPr>
         <w:pStyle w:val="NormalWeb"/>
         <w:ind w:left="640" w:hanging="640"/>
-        <w:divId w:val="1199663272"/>
+        <w:divId w:val="1594390015"/>
         <w:rPr>
           <w:rFonts w:ascii="Calibri" w:hAnsi="Calibri" w:cs="Calibri"/>
           <w:noProof/>
@@ -4392,7 +4365,7 @@
       <w:pPr>
         <w:pStyle w:val="NormalWeb"/>
         <w:ind w:left="640" w:hanging="640"/>
-        <w:divId w:val="1199663272"/>
+        <w:divId w:val="1594390015"/>
         <w:rPr>
           <w:rFonts w:ascii="Calibri" w:hAnsi="Calibri" w:cs="Calibri"/>
           <w:noProof/>
@@ -4434,7 +4407,7 @@
       <w:pPr>
         <w:pStyle w:val="NormalWeb"/>
         <w:ind w:left="640" w:hanging="640"/>
-        <w:divId w:val="1199663272"/>
+        <w:divId w:val="1594390015"/>
         <w:rPr>
           <w:rFonts w:ascii="Calibri" w:hAnsi="Calibri" w:cs="Calibri"/>
           <w:noProof/>
@@ -4476,7 +4449,7 @@
       <w:pPr>
         <w:pStyle w:val="NormalWeb"/>
         <w:ind w:left="640" w:hanging="640"/>
-        <w:divId w:val="1199663272"/>
+        <w:divId w:val="1594390015"/>
         <w:rPr>
           <w:rFonts w:ascii="Calibri" w:hAnsi="Calibri" w:cs="Calibri"/>
           <w:noProof/>
@@ -4502,7 +4475,7 @@
       <w:pPr>
         <w:pStyle w:val="NormalWeb"/>
         <w:ind w:left="640" w:hanging="640"/>
-        <w:divId w:val="1199663272"/>
+        <w:divId w:val="1594390015"/>
         <w:rPr>
           <w:rFonts w:ascii="Calibri" w:hAnsi="Calibri" w:cs="Calibri"/>
           <w:noProof/>
@@ -4544,7 +4517,7 @@
       <w:pPr>
         <w:pStyle w:val="NormalWeb"/>
         <w:ind w:left="640" w:hanging="640"/>
-        <w:divId w:val="1199663272"/>
+        <w:divId w:val="1594390015"/>
         <w:rPr>
           <w:rFonts w:ascii="Calibri" w:hAnsi="Calibri" w:cs="Calibri"/>
           <w:noProof/>
@@ -4570,7 +4543,7 @@
       <w:pPr>
         <w:pStyle w:val="NormalWeb"/>
         <w:ind w:left="640" w:hanging="640"/>
-        <w:divId w:val="1199663272"/>
+        <w:divId w:val="1594390015"/>
         <w:rPr>
           <w:rFonts w:ascii="Calibri" w:hAnsi="Calibri" w:cs="Calibri"/>
           <w:noProof/>
@@ -4612,7 +4585,7 @@
       <w:pPr>
         <w:pStyle w:val="NormalWeb"/>
         <w:ind w:left="640" w:hanging="640"/>
-        <w:divId w:val="1199663272"/>
+        <w:divId w:val="1594390015"/>
         <w:rPr>
           <w:rFonts w:ascii="Calibri" w:hAnsi="Calibri" w:cs="Calibri"/>
           <w:noProof/>
@@ -4654,7 +4627,7 @@
       <w:pPr>
         <w:pStyle w:val="NormalWeb"/>
         <w:ind w:left="640" w:hanging="640"/>
-        <w:divId w:val="1199663272"/>
+        <w:divId w:val="1594390015"/>
         <w:rPr>
           <w:rFonts w:ascii="Calibri" w:hAnsi="Calibri" w:cs="Calibri"/>
           <w:noProof/>
@@ -4680,7 +4653,7 @@
       <w:pPr>
         <w:pStyle w:val="NormalWeb"/>
         <w:ind w:left="640" w:hanging="640"/>
-        <w:divId w:val="1199663272"/>
+        <w:divId w:val="1594390015"/>
         <w:rPr>
           <w:rFonts w:ascii="Calibri" w:hAnsi="Calibri" w:cs="Calibri"/>
           <w:noProof/>
@@ -4722,7 +4695,7 @@
       <w:pPr>
         <w:pStyle w:val="NormalWeb"/>
         <w:ind w:left="640" w:hanging="640"/>
-        <w:divId w:val="1199663272"/>
+        <w:divId w:val="1594390015"/>
         <w:rPr>
           <w:rFonts w:ascii="Calibri" w:hAnsi="Calibri" w:cs="Calibri"/>
           <w:noProof/>
@@ -4764,7 +4737,7 @@
       <w:pPr>
         <w:pStyle w:val="NormalWeb"/>
         <w:ind w:left="640" w:hanging="640"/>
-        <w:divId w:val="1199663272"/>
+        <w:divId w:val="1594390015"/>
         <w:rPr>
           <w:rFonts w:ascii="Calibri" w:hAnsi="Calibri" w:cs="Calibri"/>
           <w:noProof/>
@@ -4790,7 +4763,7 @@
       <w:pPr>
         <w:pStyle w:val="NormalWeb"/>
         <w:ind w:left="640" w:hanging="640"/>
-        <w:divId w:val="1199663272"/>
+        <w:divId w:val="1594390015"/>
         <w:rPr>
           <w:rFonts w:ascii="Calibri" w:hAnsi="Calibri" w:cs="Calibri"/>
           <w:noProof/>
@@ -4816,7 +4789,7 @@
       <w:pPr>
         <w:pStyle w:val="NormalWeb"/>
         <w:ind w:left="640" w:hanging="640"/>
-        <w:divId w:val="1199663272"/>
+        <w:divId w:val="1594390015"/>
         <w:rPr>
           <w:rFonts w:ascii="Calibri" w:hAnsi="Calibri" w:cs="Calibri"/>
           <w:noProof/>
@@ -4858,7 +4831,7 @@
       <w:pPr>
         <w:pStyle w:val="NormalWeb"/>
         <w:ind w:left="640" w:hanging="640"/>
-        <w:divId w:val="1199663272"/>
+        <w:divId w:val="1594390015"/>
         <w:rPr>
           <w:rFonts w:ascii="Calibri" w:hAnsi="Calibri" w:cs="Calibri"/>
           <w:noProof/>
@@ -4901,7 +4874,7 @@
       <w:pPr>
         <w:pStyle w:val="NormalWeb"/>
         <w:ind w:left="640" w:hanging="640"/>
-        <w:divId w:val="1199663272"/>
+        <w:divId w:val="1594390015"/>
         <w:rPr>
           <w:rFonts w:ascii="Calibri" w:hAnsi="Calibri" w:cs="Calibri"/>
           <w:noProof/>
@@ -4943,7 +4916,7 @@
       <w:pPr>
         <w:pStyle w:val="NormalWeb"/>
         <w:ind w:left="640" w:hanging="640"/>
-        <w:divId w:val="1199663272"/>
+        <w:divId w:val="1594390015"/>
         <w:rPr>
           <w:rFonts w:ascii="Calibri" w:hAnsi="Calibri" w:cs="Calibri"/>
           <w:noProof/>
@@ -4978,25 +4951,64 @@
           <w:rFonts w:ascii="Calibri" w:hAnsi="Calibri" w:cs="Calibri"/>
           <w:noProof/>
         </w:rPr>
-        <w:t xml:space="preserve">, vol. 50, no. 24, pp. 2600–2604, Oct. 2006. </w:t>
+        <w:t>, vol. 50, no. 24, pp. 2600–2604, Oct. 2006.</w:t>
       </w:r>
     </w:p>
     <w:p>
       <w:pPr>
         <w:pStyle w:val="NormalWeb"/>
         <w:ind w:left="640" w:hanging="640"/>
-        <w:divId w:val="537668158"/>
-      </w:pPr>
-      <w:r>
-        <w:fldChar w:fldCharType="end"/>
+        <w:divId w:val="1594390015"/>
+        <w:rPr>
+          <w:rFonts w:ascii="Calibri" w:hAnsi="Calibri" w:cs="Calibri"/>
+          <w:noProof/>
+        </w:rPr>
+      </w:pPr>
+      <w:r>
+        <w:rPr>
+          <w:rFonts w:ascii="Calibri" w:hAnsi="Calibri" w:cs="Calibri"/>
+          <w:noProof/>
+        </w:rPr>
+        <w:t>[19]</w:t>
+      </w:r>
+      <w:r>
+        <w:rPr>
+          <w:rFonts w:ascii="Calibri" w:hAnsi="Calibri" w:cs="Calibri"/>
+          <w:noProof/>
+        </w:rPr>
+        <w:tab/>
+        <w:t xml:space="preserve">H. Kataoka, H. Kano, H. Yoshida, A. Saijo, M. Yasuda, and M. Osumi, “Development of a skin temperature measuring system for non-contact stress evaluation,” </w:t>
+      </w:r>
+      <w:r>
+        <w:rPr>
+          <w:rFonts w:ascii="Calibri" w:hAnsi="Calibri" w:cs="Calibri"/>
+          <w:i/>
+          <w:iCs/>
+          <w:noProof/>
+        </w:rPr>
+        <w:t>Proc. 20th Annu. Int. Conf. IEEE Eng. Med. Biol. Soc. Vol.20 Biomed. Eng. Towar. Year 2000 Beyond (Cat. No.98CH36286)</w:t>
+      </w:r>
+      <w:r>
+        <w:rPr>
+          <w:rFonts w:ascii="Calibri" w:hAnsi="Calibri" w:cs="Calibri"/>
+          <w:noProof/>
+        </w:rPr>
+        <w:t xml:space="preserve">, vol. 2, 1998. </w:t>
       </w:r>
     </w:p>
     <w:p>
       <w:pPr>
         <w:pStyle w:val="NormalWeb"/>
         <w:ind w:left="640" w:hanging="640"/>
-        <w:divId w:val="1487014401"/>
-      </w:pPr>
+        <w:divId w:val="791826013"/>
+        <w:rPr>
+          <w:rFonts w:ascii="Calibri" w:hAnsi="Calibri" w:cs="Calibri"/>
+          <w:noProof/>
+        </w:rPr>
+      </w:pPr>
+      <w:r>
+        <w:fldChar w:fldCharType="end"/>
+      </w:r>
     </w:p>
     <w:p>
       <w:r>
@@ -5007,22 +5019,819 @@
       <w:pPr>
         <w:pStyle w:val="Heading1"/>
       </w:pPr>
+      <w:bookmarkStart w:id="26" w:name="_Toc377132196"/>
+      <w:r>
+        <w:lastRenderedPageBreak/>
+        <w:t xml:space="preserve">Non-Cited </w:t>
+      </w:r>
+      <w:r>
+        <w:t>Bibliography</w:t>
+      </w:r>
+    </w:p>
+    <w:p>
+      <w:pPr>
+        <w:spacing w:before="100" w:beforeAutospacing="1" w:after="100" w:afterAutospacing="1" w:line="240" w:lineRule="auto"/>
+        <w:ind w:left="480" w:hanging="480"/>
+        <w:jc w:val="left"/>
+        <w:rPr>
+          <w:rFonts w:ascii="Calibri" w:hAnsi="Calibri" w:cs="Calibri"/>
+          <w:noProof/>
+          <w:szCs w:val="24"/>
+        </w:rPr>
+      </w:pPr>
+      <w:proofErr w:type="spellStart"/>
+      <w:proofErr w:type="gramStart"/>
+      <w:r>
+        <w:rPr>
+          <w:rFonts w:ascii="Calibri" w:hAnsi="Calibri" w:cs="Calibri"/>
+          <w:noProof/>
+          <w:szCs w:val="24"/>
+        </w:rPr>
+        <w:t>Auvray</w:t>
+      </w:r>
+      <w:proofErr w:type="spellEnd"/>
+      <w:r>
+        <w:rPr>
+          <w:rFonts w:ascii="Calibri" w:hAnsi="Calibri" w:cs="Calibri"/>
+          <w:noProof/>
+          <w:szCs w:val="24"/>
+        </w:rPr>
+        <w:t xml:space="preserve">, </w:t>
+      </w:r>
+      <w:proofErr w:type="spellStart"/>
+      <w:r>
+        <w:rPr>
+          <w:rFonts w:ascii="Calibri" w:hAnsi="Calibri" w:cs="Calibri"/>
+          <w:noProof/>
+          <w:szCs w:val="24"/>
+        </w:rPr>
+        <w:t>Malika</w:t>
+      </w:r>
+      <w:proofErr w:type="spellEnd"/>
+      <w:r>
+        <w:rPr>
+          <w:rFonts w:ascii="Calibri" w:hAnsi="Calibri" w:cs="Calibri"/>
+          <w:noProof/>
+          <w:szCs w:val="24"/>
+        </w:rPr>
+        <w:t xml:space="preserve">, Sylvain </w:t>
+      </w:r>
+      <w:proofErr w:type="spellStart"/>
+      <w:r>
+        <w:rPr>
+          <w:rFonts w:ascii="Calibri" w:hAnsi="Calibri" w:cs="Calibri"/>
+          <w:noProof/>
+          <w:szCs w:val="24"/>
+        </w:rPr>
+        <w:t>Hanneton</w:t>
+      </w:r>
+      <w:proofErr w:type="spellEnd"/>
+      <w:r>
+        <w:rPr>
+          <w:rFonts w:ascii="Calibri" w:hAnsi="Calibri" w:cs="Calibri"/>
+          <w:noProof/>
+          <w:szCs w:val="24"/>
+        </w:rPr>
+        <w:t xml:space="preserve">, Charles </w:t>
+      </w:r>
+      <w:proofErr w:type="spellStart"/>
+      <w:r>
+        <w:rPr>
+          <w:rFonts w:ascii="Calibri" w:hAnsi="Calibri" w:cs="Calibri"/>
+          <w:noProof/>
+          <w:szCs w:val="24"/>
+        </w:rPr>
+        <w:t>Lenay</w:t>
+      </w:r>
+      <w:proofErr w:type="spellEnd"/>
+      <w:r>
+        <w:rPr>
+          <w:rFonts w:ascii="Calibri" w:hAnsi="Calibri" w:cs="Calibri"/>
+          <w:noProof/>
+          <w:szCs w:val="24"/>
+        </w:rPr>
+        <w:t xml:space="preserve">, and Kevin </w:t>
+      </w:r>
+      <w:proofErr w:type="spellStart"/>
+      <w:r>
+        <w:rPr>
+          <w:rFonts w:ascii="Calibri" w:hAnsi="Calibri" w:cs="Calibri"/>
+          <w:noProof/>
+          <w:szCs w:val="24"/>
+        </w:rPr>
+        <w:t>O’Regan</w:t>
+      </w:r>
+      <w:proofErr w:type="spellEnd"/>
+      <w:r>
+        <w:rPr>
+          <w:rFonts w:ascii="Calibri" w:hAnsi="Calibri" w:cs="Calibri"/>
+          <w:noProof/>
+          <w:szCs w:val="24"/>
+        </w:rPr>
+        <w:t>.</w:t>
+      </w:r>
+      <w:proofErr w:type="gramEnd"/>
+      <w:r>
+        <w:rPr>
+          <w:rFonts w:ascii="Calibri" w:hAnsi="Calibri" w:cs="Calibri"/>
+          <w:noProof/>
+          <w:szCs w:val="24"/>
+        </w:rPr>
+        <w:t xml:space="preserve"> 2005. “There Is Something Out There: Distal Attribution in Sensory Substitution, Twenty Years Later.” Journal of Integrative Neuroscience 4 (04): 505–521. </w:t>
+      </w:r>
+      <w:hyperlink r:id="rId9" w:history="1">
+        <w:r>
+          <w:t>http://www.worldscientific.com/doi/abs/10.1142/S0219635205001002</w:t>
+        </w:r>
+      </w:hyperlink>
+      <w:r>
+        <w:rPr>
+          <w:rFonts w:ascii="Calibri" w:hAnsi="Calibri" w:cs="Calibri"/>
+          <w:noProof/>
+          <w:szCs w:val="24"/>
+        </w:rPr>
+        <w:t>.</w:t>
+      </w:r>
+    </w:p>
+    <w:p>
+      <w:pPr>
+        <w:spacing w:before="100" w:beforeAutospacing="1" w:after="100" w:afterAutospacing="1" w:line="240" w:lineRule="auto"/>
+        <w:ind w:left="480" w:hanging="480"/>
+        <w:jc w:val="left"/>
+        <w:rPr>
+          <w:rFonts w:ascii="Calibri" w:hAnsi="Calibri" w:cs="Calibri"/>
+          <w:noProof/>
+          <w:szCs w:val="24"/>
+        </w:rPr>
+      </w:pPr>
+      <w:proofErr w:type="spellStart"/>
+      <w:proofErr w:type="gramStart"/>
+      <w:r>
+        <w:rPr>
+          <w:rFonts w:ascii="Calibri" w:hAnsi="Calibri" w:cs="Calibri"/>
+          <w:noProof/>
+          <w:szCs w:val="24"/>
+        </w:rPr>
+        <w:t>Auvray</w:t>
+      </w:r>
+      <w:proofErr w:type="spellEnd"/>
+      <w:r>
+        <w:rPr>
+          <w:rFonts w:ascii="Calibri" w:hAnsi="Calibri" w:cs="Calibri"/>
+          <w:noProof/>
+          <w:szCs w:val="24"/>
+        </w:rPr>
+        <w:t xml:space="preserve">, </w:t>
+      </w:r>
+      <w:proofErr w:type="spellStart"/>
+      <w:r>
+        <w:rPr>
+          <w:rFonts w:ascii="Calibri" w:hAnsi="Calibri" w:cs="Calibri"/>
+          <w:noProof/>
+          <w:szCs w:val="24"/>
+        </w:rPr>
+        <w:t>Malika</w:t>
+      </w:r>
+      <w:proofErr w:type="spellEnd"/>
+      <w:r>
+        <w:rPr>
+          <w:rFonts w:ascii="Calibri" w:hAnsi="Calibri" w:cs="Calibri"/>
+          <w:noProof/>
+          <w:szCs w:val="24"/>
+        </w:rPr>
+        <w:t xml:space="preserve">, and Erik </w:t>
+      </w:r>
+      <w:proofErr w:type="spellStart"/>
+      <w:r>
+        <w:rPr>
+          <w:rFonts w:ascii="Calibri" w:hAnsi="Calibri" w:cs="Calibri"/>
+          <w:noProof/>
+          <w:szCs w:val="24"/>
+        </w:rPr>
+        <w:t>Myin</w:t>
+      </w:r>
+      <w:proofErr w:type="spellEnd"/>
+      <w:r>
+        <w:rPr>
+          <w:rFonts w:ascii="Calibri" w:hAnsi="Calibri" w:cs="Calibri"/>
+          <w:noProof/>
+          <w:szCs w:val="24"/>
+        </w:rPr>
+        <w:t>.</w:t>
+      </w:r>
+      <w:proofErr w:type="gramEnd"/>
+      <w:r>
+        <w:rPr>
+          <w:rFonts w:ascii="Calibri" w:hAnsi="Calibri" w:cs="Calibri"/>
+          <w:noProof/>
+          <w:szCs w:val="24"/>
+        </w:rPr>
+        <w:t xml:space="preserve"> 2009. “Perception with Compensatory Devices: From Sensory Substitution to Sensorimotor Extension.” Cognitive Science 33 (6): 1036–1058. http://onlinelibrary.wiley.com/doi/10.1111/j.1551-6709.2009.01040.x/full.</w:t>
+      </w:r>
+    </w:p>
+    <w:p>
+      <w:pPr>
+        <w:spacing w:before="100" w:beforeAutospacing="1" w:after="100" w:afterAutospacing="1" w:line="240" w:lineRule="auto"/>
+        <w:ind w:left="480" w:hanging="480"/>
+        <w:jc w:val="left"/>
+        <w:rPr>
+          <w:rFonts w:ascii="Calibri" w:hAnsi="Calibri" w:cs="Calibri"/>
+          <w:noProof/>
+          <w:szCs w:val="24"/>
+        </w:rPr>
+      </w:pPr>
+      <w:proofErr w:type="spellStart"/>
+      <w:proofErr w:type="gramStart"/>
+      <w:r>
+        <w:rPr>
+          <w:rFonts w:ascii="Calibri" w:hAnsi="Calibri" w:cs="Calibri"/>
+          <w:noProof/>
+          <w:szCs w:val="24"/>
+        </w:rPr>
+        <w:t>Deroy</w:t>
+      </w:r>
+      <w:proofErr w:type="spellEnd"/>
+      <w:r>
+        <w:rPr>
+          <w:rFonts w:ascii="Calibri" w:hAnsi="Calibri" w:cs="Calibri"/>
+          <w:noProof/>
+          <w:szCs w:val="24"/>
+        </w:rPr>
+        <w:t xml:space="preserve">, Ophelia, and </w:t>
+      </w:r>
+      <w:proofErr w:type="spellStart"/>
+      <w:r>
+        <w:rPr>
+          <w:rFonts w:ascii="Calibri" w:hAnsi="Calibri" w:cs="Calibri"/>
+          <w:noProof/>
+          <w:szCs w:val="24"/>
+        </w:rPr>
+        <w:t>Malika</w:t>
+      </w:r>
+      <w:proofErr w:type="spellEnd"/>
+      <w:r>
+        <w:rPr>
+          <w:rFonts w:ascii="Calibri" w:hAnsi="Calibri" w:cs="Calibri"/>
+          <w:noProof/>
+          <w:szCs w:val="24"/>
+        </w:rPr>
+        <w:t xml:space="preserve"> </w:t>
+      </w:r>
+      <w:proofErr w:type="spellStart"/>
+      <w:r>
+        <w:rPr>
+          <w:rFonts w:ascii="Calibri" w:hAnsi="Calibri" w:cs="Calibri"/>
+          <w:noProof/>
+          <w:szCs w:val="24"/>
+        </w:rPr>
+        <w:t>Auvray</w:t>
+      </w:r>
+      <w:proofErr w:type="spellEnd"/>
+      <w:r>
+        <w:rPr>
+          <w:rFonts w:ascii="Calibri" w:hAnsi="Calibri" w:cs="Calibri"/>
+          <w:noProof/>
+          <w:szCs w:val="24"/>
+        </w:rPr>
+        <w:t>.</w:t>
+      </w:r>
+      <w:proofErr w:type="gramEnd"/>
+      <w:r>
+        <w:rPr>
+          <w:rFonts w:ascii="Calibri" w:hAnsi="Calibri" w:cs="Calibri"/>
+          <w:noProof/>
+          <w:szCs w:val="24"/>
+        </w:rPr>
+        <w:t xml:space="preserve"> 2012. “Reading the World through the Skin and Ears: a New Perspective on Sensory Substitution.” </w:t>
+      </w:r>
+      <w:proofErr w:type="gramStart"/>
+      <w:r>
+        <w:rPr>
+          <w:rFonts w:ascii="Calibri" w:hAnsi="Calibri" w:cs="Calibri"/>
+          <w:noProof/>
+          <w:szCs w:val="24"/>
+        </w:rPr>
+        <w:t>Frontiers in Psychology 3.</w:t>
+      </w:r>
+      <w:proofErr w:type="gramEnd"/>
+      <w:r>
+        <w:rPr>
+          <w:rFonts w:ascii="Calibri" w:hAnsi="Calibri" w:cs="Calibri"/>
+          <w:noProof/>
+          <w:szCs w:val="24"/>
+        </w:rPr>
+        <w:t xml:space="preserve"> http://www.ncbi.nlm.nih.gov/pmc/articles/PMC3491585/.</w:t>
+      </w:r>
+    </w:p>
+    <w:p>
+      <w:pPr>
+        <w:spacing w:before="100" w:beforeAutospacing="1" w:after="100" w:afterAutospacing="1" w:line="240" w:lineRule="auto"/>
+        <w:ind w:left="480" w:hanging="480"/>
+        <w:jc w:val="left"/>
+        <w:rPr>
+          <w:rFonts w:ascii="Calibri" w:hAnsi="Calibri" w:cs="Calibri"/>
+          <w:noProof/>
+          <w:szCs w:val="24"/>
+        </w:rPr>
+      </w:pPr>
+      <w:r>
+        <w:rPr>
+          <w:rFonts w:ascii="Calibri" w:hAnsi="Calibri" w:cs="Calibri"/>
+          <w:noProof/>
+          <w:szCs w:val="24"/>
+        </w:rPr>
+        <w:t xml:space="preserve">Jones, L.A. 2006. </w:t>
+      </w:r>
+      <w:proofErr w:type="gramStart"/>
+      <w:r>
+        <w:rPr>
+          <w:rFonts w:ascii="Calibri" w:hAnsi="Calibri" w:cs="Calibri"/>
+          <w:noProof/>
+          <w:szCs w:val="24"/>
+        </w:rPr>
+        <w:t>“Thermal Model for Hand-Object Interactions.”</w:t>
+      </w:r>
+      <w:proofErr w:type="gramEnd"/>
+      <w:r>
+        <w:rPr>
+          <w:rFonts w:ascii="Calibri" w:hAnsi="Calibri" w:cs="Calibri"/>
+          <w:noProof/>
+          <w:szCs w:val="24"/>
+        </w:rPr>
+        <w:t xml:space="preserve"> In 2006 14th Symposium on Haptic Interfaces for Virtual Environment and </w:t>
+      </w:r>
+      <w:proofErr w:type="spellStart"/>
+      <w:r>
+        <w:rPr>
+          <w:rFonts w:ascii="Calibri" w:hAnsi="Calibri" w:cs="Calibri"/>
+          <w:noProof/>
+          <w:szCs w:val="24"/>
+        </w:rPr>
+        <w:t>Teleoperator</w:t>
+      </w:r>
+      <w:proofErr w:type="spellEnd"/>
+      <w:r>
+        <w:rPr>
+          <w:rFonts w:ascii="Calibri" w:hAnsi="Calibri" w:cs="Calibri"/>
+          <w:noProof/>
+          <w:szCs w:val="24"/>
+        </w:rPr>
+        <w:t xml:space="preserve"> Systems, 461–467. </w:t>
+      </w:r>
+      <w:proofErr w:type="gramStart"/>
+      <w:r>
+        <w:rPr>
+          <w:rFonts w:ascii="Calibri" w:hAnsi="Calibri" w:cs="Calibri"/>
+          <w:noProof/>
+          <w:szCs w:val="24"/>
+        </w:rPr>
+        <w:t>IEEE.</w:t>
+      </w:r>
+      <w:proofErr w:type="gramEnd"/>
+      <w:r>
+        <w:rPr>
+          <w:rFonts w:ascii="Calibri" w:hAnsi="Calibri" w:cs="Calibri"/>
+          <w:noProof/>
+          <w:szCs w:val="24"/>
+        </w:rPr>
+        <w:t xml:space="preserve"> http://ieeexplore.ieee.org/lpdocs/epic03/wrapper.htm?arnumber=1627108.</w:t>
+      </w:r>
+    </w:p>
+    <w:p>
+      <w:pPr>
+        <w:spacing w:before="100" w:beforeAutospacing="1" w:after="100" w:afterAutospacing="1" w:line="240" w:lineRule="auto"/>
+        <w:ind w:left="480" w:hanging="480"/>
+        <w:jc w:val="left"/>
+        <w:rPr>
+          <w:rFonts w:ascii="Calibri" w:hAnsi="Calibri" w:cs="Calibri"/>
+          <w:noProof/>
+          <w:szCs w:val="24"/>
+        </w:rPr>
+      </w:pPr>
+      <w:proofErr w:type="gramStart"/>
+      <w:r>
+        <w:rPr>
+          <w:rFonts w:ascii="Calibri" w:hAnsi="Calibri" w:cs="Calibri"/>
+          <w:noProof/>
+          <w:szCs w:val="24"/>
+        </w:rPr>
+        <w:t xml:space="preserve">Jones, L.A., and M. </w:t>
+      </w:r>
+      <w:proofErr w:type="spellStart"/>
+      <w:r>
+        <w:rPr>
+          <w:rFonts w:ascii="Calibri" w:hAnsi="Calibri" w:cs="Calibri"/>
+          <w:noProof/>
+          <w:szCs w:val="24"/>
+        </w:rPr>
+        <w:t>Berris</w:t>
+      </w:r>
+      <w:proofErr w:type="spellEnd"/>
+      <w:r>
+        <w:rPr>
+          <w:rFonts w:ascii="Calibri" w:hAnsi="Calibri" w:cs="Calibri"/>
+          <w:noProof/>
+          <w:szCs w:val="24"/>
+        </w:rPr>
+        <w:t>.</w:t>
+      </w:r>
+      <w:proofErr w:type="gramEnd"/>
+      <w:r>
+        <w:rPr>
+          <w:rFonts w:ascii="Calibri" w:hAnsi="Calibri" w:cs="Calibri"/>
+          <w:noProof/>
+          <w:szCs w:val="24"/>
+        </w:rPr>
+        <w:t xml:space="preserve"> 2002. “The Psychophysics of Temperature Perception and Thermal-Interface Design.” In Proceedings 10th Symposium on Haptic Interfaces for Virtual Environment and </w:t>
+      </w:r>
+      <w:proofErr w:type="spellStart"/>
+      <w:r>
+        <w:rPr>
+          <w:rFonts w:ascii="Calibri" w:hAnsi="Calibri" w:cs="Calibri"/>
+          <w:noProof/>
+          <w:szCs w:val="24"/>
+        </w:rPr>
+        <w:t>Teleoperator</w:t>
+      </w:r>
+      <w:proofErr w:type="spellEnd"/>
+      <w:r>
+        <w:rPr>
+          <w:rFonts w:ascii="Calibri" w:hAnsi="Calibri" w:cs="Calibri"/>
+          <w:noProof/>
+          <w:szCs w:val="24"/>
+        </w:rPr>
+        <w:t xml:space="preserve"> Systems. HAPTICS 2002, 137–142. IEEE </w:t>
+      </w:r>
+      <w:proofErr w:type="spellStart"/>
+      <w:r>
+        <w:rPr>
+          <w:rFonts w:ascii="Calibri" w:hAnsi="Calibri" w:cs="Calibri"/>
+          <w:noProof/>
+          <w:szCs w:val="24"/>
+        </w:rPr>
+        <w:t>Comput</w:t>
+      </w:r>
+      <w:proofErr w:type="spellEnd"/>
+      <w:r>
+        <w:rPr>
+          <w:rFonts w:ascii="Calibri" w:hAnsi="Calibri" w:cs="Calibri"/>
+          <w:noProof/>
+          <w:szCs w:val="24"/>
+        </w:rPr>
+        <w:t xml:space="preserve">. </w:t>
+      </w:r>
+      <w:proofErr w:type="gramStart"/>
+      <w:r>
+        <w:rPr>
+          <w:rFonts w:ascii="Calibri" w:hAnsi="Calibri" w:cs="Calibri"/>
+          <w:noProof/>
+          <w:szCs w:val="24"/>
+        </w:rPr>
+        <w:t>Soc. http://ieeexplore.ieee.org/lpdocs/epic03/wrapper.htm?arnumber=998951.</w:t>
+      </w:r>
+      <w:proofErr w:type="gramEnd"/>
+    </w:p>
+    <w:p>
+      <w:pPr>
+        <w:spacing w:before="100" w:beforeAutospacing="1" w:after="100" w:afterAutospacing="1" w:line="240" w:lineRule="auto"/>
+        <w:ind w:left="480" w:hanging="480"/>
+        <w:jc w:val="left"/>
+        <w:rPr>
+          <w:rFonts w:ascii="Calibri" w:hAnsi="Calibri" w:cs="Calibri"/>
+          <w:noProof/>
+          <w:szCs w:val="24"/>
+        </w:rPr>
+      </w:pPr>
+      <w:proofErr w:type="gramStart"/>
+      <w:r>
+        <w:rPr>
+          <w:rFonts w:ascii="Calibri" w:hAnsi="Calibri" w:cs="Calibri"/>
+          <w:noProof/>
+          <w:szCs w:val="24"/>
+        </w:rPr>
+        <w:t>Lederman, Susan J., and Lynette A. Jones.</w:t>
+      </w:r>
+      <w:proofErr w:type="gramEnd"/>
+      <w:r>
+        <w:rPr>
+          <w:rFonts w:ascii="Calibri" w:hAnsi="Calibri" w:cs="Calibri"/>
+          <w:noProof/>
+          <w:szCs w:val="24"/>
+        </w:rPr>
+        <w:t xml:space="preserve"> 2011. “Tactile and Haptic Illusions.” IEEE Transactions on </w:t>
+      </w:r>
+      <w:proofErr w:type="spellStart"/>
+      <w:r>
+        <w:rPr>
+          <w:rFonts w:ascii="Calibri" w:hAnsi="Calibri" w:cs="Calibri"/>
+          <w:noProof/>
+          <w:szCs w:val="24"/>
+        </w:rPr>
+        <w:t>Haptics</w:t>
+      </w:r>
+      <w:proofErr w:type="spellEnd"/>
+      <w:r>
+        <w:rPr>
+          <w:rFonts w:ascii="Calibri" w:hAnsi="Calibri" w:cs="Calibri"/>
+          <w:noProof/>
+          <w:szCs w:val="24"/>
+        </w:rPr>
+        <w:t xml:space="preserve"> 4 (4) (July): 273–294. http://ieeexplore.ieee.org/lpdocs/epic03/wrapper.htm?arnumber=5710913.</w:t>
+      </w:r>
+    </w:p>
+    <w:p>
+      <w:pPr>
+        <w:spacing w:before="100" w:beforeAutospacing="1" w:after="100" w:afterAutospacing="1" w:line="240" w:lineRule="auto"/>
+        <w:ind w:left="480" w:hanging="480"/>
+        <w:jc w:val="left"/>
+        <w:rPr>
+          <w:rFonts w:ascii="Calibri" w:hAnsi="Calibri" w:cs="Calibri"/>
+          <w:noProof/>
+          <w:szCs w:val="24"/>
+        </w:rPr>
+      </w:pPr>
+      <w:proofErr w:type="spellStart"/>
+      <w:proofErr w:type="gramStart"/>
+      <w:r>
+        <w:rPr>
+          <w:rFonts w:ascii="Calibri" w:hAnsi="Calibri" w:cs="Calibri"/>
+          <w:noProof/>
+          <w:szCs w:val="24"/>
+        </w:rPr>
+        <w:t>Spirkovska</w:t>
+      </w:r>
+      <w:proofErr w:type="spellEnd"/>
+      <w:r>
+        <w:rPr>
+          <w:rFonts w:ascii="Calibri" w:hAnsi="Calibri" w:cs="Calibri"/>
+          <w:noProof/>
+          <w:szCs w:val="24"/>
+        </w:rPr>
+        <w:t>, Lilly.</w:t>
+      </w:r>
+      <w:proofErr w:type="gramEnd"/>
+      <w:r>
+        <w:rPr>
+          <w:rFonts w:ascii="Calibri" w:hAnsi="Calibri" w:cs="Calibri"/>
+          <w:noProof/>
+          <w:szCs w:val="24"/>
+        </w:rPr>
+        <w:t xml:space="preserve"> 2013. “Summary of Tactile User Interfaces Techniques and Systems.” </w:t>
+      </w:r>
+      <w:proofErr w:type="gramStart"/>
+      <w:r>
+        <w:rPr>
+          <w:rFonts w:ascii="Calibri" w:hAnsi="Calibri" w:cs="Calibri"/>
+          <w:noProof/>
+          <w:szCs w:val="24"/>
+        </w:rPr>
+        <w:t>Accessed August 6.</w:t>
+      </w:r>
+      <w:proofErr w:type="gramEnd"/>
+      <w:r>
+        <w:rPr>
+          <w:rFonts w:ascii="Calibri" w:hAnsi="Calibri" w:cs="Calibri"/>
+          <w:noProof/>
+          <w:szCs w:val="24"/>
+        </w:rPr>
+        <w:t xml:space="preserve"> http://citeseerx.ist.psu.edu/viewdoc/summary?doi=10.1.1.102.6863.</w:t>
+      </w:r>
+    </w:p>
+    <w:p>
+      <w:pPr>
+        <w:spacing w:before="100" w:beforeAutospacing="1" w:after="100" w:afterAutospacing="1" w:line="240" w:lineRule="auto"/>
+        <w:ind w:left="480" w:hanging="480"/>
+        <w:jc w:val="left"/>
+        <w:rPr>
+          <w:rFonts w:ascii="Calibri" w:hAnsi="Calibri" w:cs="Calibri"/>
+          <w:noProof/>
+          <w:szCs w:val="24"/>
+        </w:rPr>
+      </w:pPr>
+      <w:proofErr w:type="spellStart"/>
+      <w:r>
+        <w:rPr>
+          <w:rFonts w:ascii="Calibri" w:hAnsi="Calibri" w:cs="Calibri"/>
+          <w:noProof/>
+          <w:szCs w:val="24"/>
+        </w:rPr>
+        <w:t>Rekimoto</w:t>
+      </w:r>
+      <w:proofErr w:type="spellEnd"/>
+      <w:r>
+        <w:rPr>
+          <w:rFonts w:ascii="Calibri" w:hAnsi="Calibri" w:cs="Calibri"/>
+          <w:noProof/>
+          <w:szCs w:val="24"/>
+        </w:rPr>
+        <w:t>, Jun. 2009. “</w:t>
+      </w:r>
+      <w:proofErr w:type="spellStart"/>
+      <w:r>
+        <w:rPr>
+          <w:rFonts w:ascii="Calibri" w:hAnsi="Calibri" w:cs="Calibri"/>
+          <w:noProof/>
+          <w:szCs w:val="24"/>
+        </w:rPr>
+        <w:t>SenseableRays</w:t>
+      </w:r>
+      <w:proofErr w:type="spellEnd"/>
+      <w:r>
+        <w:rPr>
+          <w:rFonts w:ascii="Calibri" w:hAnsi="Calibri" w:cs="Calibri"/>
+          <w:noProof/>
+          <w:szCs w:val="24"/>
+        </w:rPr>
+        <w:t xml:space="preserve">: </w:t>
+      </w:r>
+      <w:proofErr w:type="spellStart"/>
+      <w:r>
+        <w:rPr>
+          <w:rFonts w:ascii="Calibri" w:hAnsi="Calibri" w:cs="Calibri"/>
+          <w:noProof/>
+          <w:szCs w:val="24"/>
+        </w:rPr>
+        <w:t>Opto</w:t>
+      </w:r>
+      <w:proofErr w:type="spellEnd"/>
+      <w:r>
+        <w:rPr>
+          <w:rFonts w:ascii="Calibri" w:hAnsi="Calibri" w:cs="Calibri"/>
+          <w:noProof/>
+          <w:szCs w:val="24"/>
+        </w:rPr>
+        <w:t>-Haptic Substitution for Touch-Enhanced Interactive Spaces.” In Proceedings of the 27th International Conference Extended Abstracts on Human Factors in Computing Systems - CHI EA</w:t>
+      </w:r>
+      <w:proofErr w:type="gramStart"/>
+      <w:r>
+        <w:rPr>
+          <w:rFonts w:ascii="Calibri" w:hAnsi="Calibri" w:cs="Calibri"/>
+          <w:noProof/>
+          <w:szCs w:val="24"/>
+        </w:rPr>
+        <w:t>  ’09</w:t>
+      </w:r>
+      <w:proofErr w:type="gramEnd"/>
+      <w:r>
+        <w:rPr>
+          <w:rFonts w:ascii="Calibri" w:hAnsi="Calibri" w:cs="Calibri"/>
+          <w:noProof/>
+          <w:szCs w:val="24"/>
+        </w:rPr>
+        <w:t>, 2519. New York, New York, USA: ACM Press. http://dl.acm.org/citation.cfm?id=1520340.1520356.</w:t>
+      </w:r>
+    </w:p>
+    <w:p>
+      <w:pPr>
+        <w:spacing w:before="100" w:beforeAutospacing="1" w:after="100" w:afterAutospacing="1" w:line="240" w:lineRule="auto"/>
+        <w:ind w:left="480" w:hanging="480"/>
+        <w:jc w:val="left"/>
+        <w:rPr>
+          <w:rFonts w:ascii="Calibri" w:hAnsi="Calibri" w:cs="Calibri"/>
+          <w:noProof/>
+          <w:szCs w:val="24"/>
+        </w:rPr>
+      </w:pPr>
+      <w:proofErr w:type="spellStart"/>
+      <w:r>
+        <w:rPr>
+          <w:rFonts w:ascii="Calibri" w:hAnsi="Calibri" w:cs="Calibri"/>
+          <w:noProof/>
+          <w:szCs w:val="24"/>
+        </w:rPr>
+        <w:t>Sodhi</w:t>
+      </w:r>
+      <w:proofErr w:type="spellEnd"/>
+      <w:r>
+        <w:rPr>
+          <w:rFonts w:ascii="Calibri" w:hAnsi="Calibri" w:cs="Calibri"/>
+          <w:noProof/>
+          <w:szCs w:val="24"/>
+        </w:rPr>
+        <w:t xml:space="preserve">, </w:t>
+      </w:r>
+      <w:proofErr w:type="spellStart"/>
+      <w:r>
+        <w:rPr>
+          <w:rFonts w:ascii="Calibri" w:hAnsi="Calibri" w:cs="Calibri"/>
+          <w:noProof/>
+          <w:szCs w:val="24"/>
+        </w:rPr>
+        <w:t>Rajinder</w:t>
+      </w:r>
+      <w:proofErr w:type="spellEnd"/>
+      <w:r>
+        <w:rPr>
+          <w:rFonts w:ascii="Calibri" w:hAnsi="Calibri" w:cs="Calibri"/>
+          <w:noProof/>
+          <w:szCs w:val="24"/>
+        </w:rPr>
+        <w:t xml:space="preserve">, I </w:t>
+      </w:r>
+      <w:proofErr w:type="spellStart"/>
+      <w:r>
+        <w:rPr>
+          <w:rFonts w:ascii="Calibri" w:hAnsi="Calibri" w:cs="Calibri"/>
+          <w:noProof/>
+          <w:szCs w:val="24"/>
+        </w:rPr>
+        <w:t>Poupyrev</w:t>
+      </w:r>
+      <w:proofErr w:type="spellEnd"/>
+      <w:r>
+        <w:rPr>
+          <w:rFonts w:ascii="Calibri" w:hAnsi="Calibri" w:cs="Calibri"/>
+          <w:noProof/>
+          <w:szCs w:val="24"/>
+        </w:rPr>
+        <w:t xml:space="preserve">, M </w:t>
+      </w:r>
+      <w:proofErr w:type="spellStart"/>
+      <w:r>
+        <w:rPr>
+          <w:rFonts w:ascii="Calibri" w:hAnsi="Calibri" w:cs="Calibri"/>
+          <w:noProof/>
+          <w:szCs w:val="24"/>
+        </w:rPr>
+        <w:t>Glisson</w:t>
+      </w:r>
+      <w:proofErr w:type="spellEnd"/>
+      <w:r>
+        <w:rPr>
+          <w:rFonts w:ascii="Calibri" w:hAnsi="Calibri" w:cs="Calibri"/>
+          <w:noProof/>
+          <w:szCs w:val="24"/>
+        </w:rPr>
+        <w:t xml:space="preserve">, and </w:t>
+      </w:r>
+      <w:proofErr w:type="gramStart"/>
+      <w:r>
+        <w:rPr>
+          <w:rFonts w:ascii="Calibri" w:hAnsi="Calibri" w:cs="Calibri"/>
+          <w:noProof/>
+          <w:szCs w:val="24"/>
+        </w:rPr>
+        <w:t>A</w:t>
+      </w:r>
+      <w:proofErr w:type="gramEnd"/>
+      <w:r>
+        <w:rPr>
+          <w:rFonts w:ascii="Calibri" w:hAnsi="Calibri" w:cs="Calibri"/>
+          <w:noProof/>
+          <w:szCs w:val="24"/>
+        </w:rPr>
+        <w:t xml:space="preserve"> </w:t>
+      </w:r>
+      <w:proofErr w:type="spellStart"/>
+      <w:r>
+        <w:rPr>
+          <w:rFonts w:ascii="Calibri" w:hAnsi="Calibri" w:cs="Calibri"/>
+          <w:noProof/>
+          <w:szCs w:val="24"/>
+        </w:rPr>
+        <w:t>Israr</w:t>
+      </w:r>
+      <w:proofErr w:type="spellEnd"/>
+      <w:r>
+        <w:rPr>
+          <w:rFonts w:ascii="Calibri" w:hAnsi="Calibri" w:cs="Calibri"/>
+          <w:noProof/>
+          <w:szCs w:val="24"/>
+        </w:rPr>
+        <w:t>. 2013. “AIREAL: Interactive Tactile Experiences in Free Air.” ACM Transactions on Graphics …. http://dl.acm.org/citation.cfm?id=2462007.</w:t>
+      </w:r>
+    </w:p>
+    <w:p/>
+    <w:p>
+      <w:pPr>
+        <w:rPr>
+          <w:smallCaps/>
+          <w:spacing w:val="5"/>
+          <w:sz w:val="32"/>
+          <w:szCs w:val="32"/>
+        </w:rPr>
+      </w:pPr>
+      <w:r>
+        <w:br w:type="page"/>
+      </w:r>
     </w:p>
     <w:p>
       <w:pPr>
         <w:pStyle w:val="Heading1"/>
       </w:pPr>
-      <w:bookmarkStart w:id="27" w:name="_Toc377042867"/>
-      <w:r>
+      <w:r>
+        <w:lastRenderedPageBreak/>
         <w:t>Bio</w:t>
       </w:r>
+      <w:bookmarkStart w:id="27" w:name="_GoBack"/>
+      <w:bookmarkEnd w:id="26"/>
       <w:bookmarkEnd w:id="27"/>
     </w:p>
     <w:p>
       <w:pPr>
         <w:pStyle w:val="Heading2"/>
       </w:pPr>
-      <w:bookmarkStart w:id="28" w:name="_Toc377042868"/>
+      <w:bookmarkStart w:id="28" w:name="_Toc377132197"/>
       <w:r>
         <w:t>Santiago Eloy Alfaro</w:t>
       </w:r>
@@ -5054,7 +5863,7 @@
       </w:r>
     </w:p>
     <w:sectPr>
-      <w:footerReference w:type="default" r:id="rId9"/>
+      <w:footerReference w:type="default" r:id="rId10"/>
       <w:pgSz w:w="12240" w:h="15840"/>
       <w:pgMar w:top="1440" w:right="1440" w:bottom="1440" w:left="1440" w:header="720" w:footer="720" w:gutter="0"/>
       <w:cols w:space="720"/>
@@ -5124,7 +5933,7 @@
           <w:rPr>
             <w:noProof/>
           </w:rPr>
-          <w:t>5</w:t>
+          <w:t>4</w:t>
         </w:r>
         <w:r>
           <w:rPr>
@@ -7640,7 +8449,7 @@
 </file>
 
 <file path=customXml/itemProps1.xml><?xml version="1.0" encoding="utf-8"?>
-<ds:datastoreItem xmlns:ds="http://schemas.openxmlformats.org/officeDocument/2006/customXml" ds:itemID="{C35CD68C-2C03-47BC-9EEA-2EB92F88E2BA}">
+<ds:datastoreItem xmlns:ds="http://schemas.openxmlformats.org/officeDocument/2006/customXml" ds:itemID="{ECBE5E79-58F8-4044-9F9D-F527B45FCD9A}">
   <ds:schemaRefs>
     <ds:schemaRef ds:uri="http://schemas.openxmlformats.org/officeDocument/2006/bibliography"/>
   </ds:schemaRefs>

</xml_diff>

<commit_message>
SENT to Kevin and Joe
</commit_message>
<xml_diff>
--- a/Phd-Thesis_Proposal.docx
+++ b/Phd-Thesis_Proposal.docx
@@ -7,7 +7,7 @@
         <w:pStyle w:val="Heading1"/>
         <w:jc w:val="center"/>
       </w:pPr>
-      <w:bookmarkStart w:id="0" w:name="_Toc377132170"/>
+      <w:bookmarkStart w:id="0" w:name="_Toc377398537"/>
       <w:r>
         <w:t>Digital Synesthes</w:t>
       </w:r>
@@ -647,7 +647,7 @@
       <w:pPr>
         <w:pStyle w:val="Heading1"/>
       </w:pPr>
-      <w:bookmarkStart w:id="1" w:name="_Toc377132171"/>
+      <w:bookmarkStart w:id="1" w:name="_Toc377398538"/>
       <w:r>
         <w:lastRenderedPageBreak/>
         <w:t>Executive Summary</w:t>
@@ -893,7 +893,7 @@
           <w:r>
             <w:fldChar w:fldCharType="separate"/>
           </w:r>
-          <w:hyperlink w:anchor="_Toc377132170" w:history="1">
+          <w:hyperlink w:anchor="_Toc377398537" w:history="1">
             <w:r>
               <w:rPr>
                 <w:rStyle w:val="Hyperlink"/>
@@ -920,7 +920,7 @@
                 <w:noProof/>
                 <w:webHidden/>
               </w:rPr>
-              <w:instrText xml:space="preserve"> PAGEREF _Toc377132170 \h </w:instrText>
+              <w:instrText xml:space="preserve"> PAGEREF _Toc377398537 \h </w:instrText>
             </w:r>
             <w:r>
               <w:rPr>
@@ -963,7 +963,7 @@
               <w:szCs w:val="22"/>
             </w:rPr>
           </w:pPr>
-          <w:hyperlink w:anchor="_Toc377132171" w:history="1">
+          <w:hyperlink w:anchor="_Toc377398538" w:history="1">
             <w:r>
               <w:rPr>
                 <w:rStyle w:val="Hyperlink"/>
@@ -990,7 +990,7 @@
                 <w:noProof/>
                 <w:webHidden/>
               </w:rPr>
-              <w:instrText xml:space="preserve"> PAGEREF _Toc377132171 \h </w:instrText>
+              <w:instrText xml:space="preserve"> PAGEREF _Toc377398538 \h </w:instrText>
             </w:r>
             <w:r>
               <w:rPr>
@@ -1033,7 +1033,7 @@
               <w:szCs w:val="22"/>
             </w:rPr>
           </w:pPr>
-          <w:hyperlink w:anchor="_Toc377132172" w:history="1">
+          <w:hyperlink w:anchor="_Toc377398539" w:history="1">
             <w:r>
               <w:rPr>
                 <w:rStyle w:val="Hyperlink"/>
@@ -1060,7 +1060,7 @@
                 <w:noProof/>
                 <w:webHidden/>
               </w:rPr>
-              <w:instrText xml:space="preserve"> PAGEREF _Toc377132172 \h </w:instrText>
+              <w:instrText xml:space="preserve"> PAGEREF _Toc377398539 \h </w:instrText>
             </w:r>
             <w:r>
               <w:rPr>
@@ -1103,7 +1103,7 @@
               <w:szCs w:val="22"/>
             </w:rPr>
           </w:pPr>
-          <w:hyperlink w:anchor="_Toc377132173" w:history="1">
+          <w:hyperlink w:anchor="_Toc377398540" w:history="1">
             <w:r>
               <w:rPr>
                 <w:rStyle w:val="Hyperlink"/>
@@ -1130,7 +1130,79 @@
                 <w:noProof/>
                 <w:webHidden/>
               </w:rPr>
-              <w:instrText xml:space="preserve"> PAGEREF _Toc377132173 \h </w:instrText>
+              <w:instrText xml:space="preserve"> PAGEREF _Toc377398540 \h </w:instrText>
+            </w:r>
+            <w:r>
+              <w:rPr>
+                <w:noProof/>
+                <w:webHidden/>
+              </w:rPr>
+            </w:r>
+            <w:r>
+              <w:rPr>
+                <w:noProof/>
+                <w:webHidden/>
+              </w:rPr>
+              <w:fldChar w:fldCharType="separate"/>
+            </w:r>
+            <w:r>
+              <w:rPr>
+                <w:noProof/>
+                <w:webHidden/>
+              </w:rPr>
+              <w:t>7</w:t>
+            </w:r>
+            <w:r>
+              <w:rPr>
+                <w:noProof/>
+                <w:webHidden/>
+              </w:rPr>
+              <w:fldChar w:fldCharType="end"/>
+            </w:r>
+          </w:hyperlink>
+          <w:bookmarkStart w:id="2" w:name="_GoBack"/>
+          <w:bookmarkEnd w:id="2"/>
+        </w:p>
+        <w:p>
+          <w:pPr>
+            <w:pStyle w:val="TOC2"/>
+            <w:tabs>
+              <w:tab w:val="right" w:leader="dot" w:pos="9350"/>
+            </w:tabs>
+            <w:rPr>
+              <w:noProof/>
+              <w:sz w:val="22"/>
+              <w:szCs w:val="22"/>
+            </w:rPr>
+          </w:pPr>
+          <w:hyperlink w:anchor="_Toc377398541" w:history="1">
+            <w:r>
+              <w:rPr>
+                <w:rStyle w:val="Hyperlink"/>
+                <w:noProof/>
+              </w:rPr>
+              <w:t>Thermal Interfacing</w:t>
+            </w:r>
+            <w:r>
+              <w:rPr>
+                <w:noProof/>
+                <w:webHidden/>
+              </w:rPr>
+              <w:tab/>
+            </w:r>
+            <w:r>
+              <w:rPr>
+                <w:noProof/>
+                <w:webHidden/>
+              </w:rPr>
+              <w:fldChar w:fldCharType="begin"/>
+            </w:r>
+            <w:r>
+              <w:rPr>
+                <w:noProof/>
+                <w:webHidden/>
+              </w:rPr>
+              <w:instrText xml:space="preserve"> PAGEREF _Toc377398541 \h </w:instrText>
             </w:r>
             <w:r>
               <w:rPr>
@@ -1173,13 +1245,13 @@
               <w:szCs w:val="22"/>
             </w:rPr>
           </w:pPr>
-          <w:hyperlink w:anchor="_Toc377132174" w:history="1">
+          <w:hyperlink w:anchor="_Toc377398542" w:history="1">
             <w:r>
               <w:rPr>
                 <w:rStyle w:val="Hyperlink"/>
                 <w:noProof/>
               </w:rPr>
-              <w:t>Thermal Interfacing</w:t>
+              <w:t>Vibrotactile Interfacing</w:t>
             </w:r>
             <w:r>
               <w:rPr>
@@ -1200,7 +1272,7 @@
                 <w:noProof/>
                 <w:webHidden/>
               </w:rPr>
-              <w:instrText xml:space="preserve"> PAGEREF _Toc377132174 \h </w:instrText>
+              <w:instrText xml:space="preserve"> PAGEREF _Toc377398542 \h </w:instrText>
             </w:r>
             <w:r>
               <w:rPr>
@@ -1243,13 +1315,13 @@
               <w:szCs w:val="22"/>
             </w:rPr>
           </w:pPr>
-          <w:hyperlink w:anchor="_Toc377132175" w:history="1">
+          <w:hyperlink w:anchor="_Toc377398543" w:history="1">
             <w:r>
               <w:rPr>
                 <w:rStyle w:val="Hyperlink"/>
                 <w:noProof/>
               </w:rPr>
-              <w:t>Vibrotactile Interfacing</w:t>
+              <w:t>Mobile Communication</w:t>
             </w:r>
             <w:r>
               <w:rPr>
@@ -1270,7 +1342,7 @@
                 <w:noProof/>
                 <w:webHidden/>
               </w:rPr>
-              <w:instrText xml:space="preserve"> PAGEREF _Toc377132175 \h </w:instrText>
+              <w:instrText xml:space="preserve"> PAGEREF _Toc377398543 \h </w:instrText>
             </w:r>
             <w:r>
               <w:rPr>
@@ -1313,13 +1385,13 @@
               <w:szCs w:val="22"/>
             </w:rPr>
           </w:pPr>
-          <w:hyperlink w:anchor="_Toc377132176" w:history="1">
+          <w:hyperlink w:anchor="_Toc377398544" w:history="1">
             <w:r>
               <w:rPr>
                 <w:rStyle w:val="Hyperlink"/>
                 <w:noProof/>
               </w:rPr>
-              <w:t>Mobile Communication</w:t>
+              <w:t>Sensory Substitution</w:t>
             </w:r>
             <w:r>
               <w:rPr>
@@ -1340,7 +1412,7 @@
                 <w:noProof/>
                 <w:webHidden/>
               </w:rPr>
-              <w:instrText xml:space="preserve"> PAGEREF _Toc377132176 \h </w:instrText>
+              <w:instrText xml:space="preserve"> PAGEREF _Toc377398544 \h </w:instrText>
             </w:r>
             <w:r>
               <w:rPr>
@@ -1383,13 +1455,13 @@
               <w:szCs w:val="22"/>
             </w:rPr>
           </w:pPr>
-          <w:hyperlink w:anchor="_Toc377132177" w:history="1">
+          <w:hyperlink w:anchor="_Toc377398545" w:history="1">
             <w:r>
               <w:rPr>
                 <w:rStyle w:val="Hyperlink"/>
                 <w:noProof/>
               </w:rPr>
-              <w:t>Sensory Substitution</w:t>
+              <w:t>New Senses</w:t>
             </w:r>
             <w:r>
               <w:rPr>
@@ -1410,7 +1482,7 @@
                 <w:noProof/>
                 <w:webHidden/>
               </w:rPr>
-              <w:instrText xml:space="preserve"> PAGEREF _Toc377132177 \h </w:instrText>
+              <w:instrText xml:space="preserve"> PAGEREF _Toc377398545 \h </w:instrText>
             </w:r>
             <w:r>
               <w:rPr>
@@ -1430,7 +1502,7 @@
                 <w:noProof/>
                 <w:webHidden/>
               </w:rPr>
-              <w:t>7</w:t>
+              <w:t>8</w:t>
             </w:r>
             <w:r>
               <w:rPr>
@@ -1453,13 +1525,13 @@
               <w:szCs w:val="22"/>
             </w:rPr>
           </w:pPr>
-          <w:hyperlink w:anchor="_Toc377132178" w:history="1">
+          <w:hyperlink w:anchor="_Toc377398546" w:history="1">
             <w:r>
               <w:rPr>
                 <w:rStyle w:val="Hyperlink"/>
                 <w:noProof/>
               </w:rPr>
-              <w:t>New Senses</w:t>
+              <w:t>Situational Awareness</w:t>
             </w:r>
             <w:r>
               <w:rPr>
@@ -1480,7 +1552,7 @@
                 <w:noProof/>
                 <w:webHidden/>
               </w:rPr>
-              <w:instrText xml:space="preserve"> PAGEREF _Toc377132178 \h </w:instrText>
+              <w:instrText xml:space="preserve"> PAGEREF _Toc377398546 \h </w:instrText>
             </w:r>
             <w:r>
               <w:rPr>
@@ -1501,6 +1573,76 @@
                 <w:webHidden/>
               </w:rPr>
               <w:t>8</w:t>
+            </w:r>
+            <w:r>
+              <w:rPr>
+                <w:noProof/>
+                <w:webHidden/>
+              </w:rPr>
+              <w:fldChar w:fldCharType="end"/>
+            </w:r>
+          </w:hyperlink>
+        </w:p>
+        <w:p>
+          <w:pPr>
+            <w:pStyle w:val="TOC1"/>
+            <w:tabs>
+              <w:tab w:val="right" w:leader="dot" w:pos="9350"/>
+            </w:tabs>
+            <w:rPr>
+              <w:noProof/>
+              <w:sz w:val="22"/>
+              <w:szCs w:val="22"/>
+            </w:rPr>
+          </w:pPr>
+          <w:hyperlink w:anchor="_Toc377398547" w:history="1">
+            <w:r>
+              <w:rPr>
+                <w:rStyle w:val="Hyperlink"/>
+                <w:noProof/>
+              </w:rPr>
+              <w:t>Research Questions</w:t>
+            </w:r>
+            <w:r>
+              <w:rPr>
+                <w:noProof/>
+                <w:webHidden/>
+              </w:rPr>
+              <w:tab/>
+            </w:r>
+            <w:r>
+              <w:rPr>
+                <w:noProof/>
+                <w:webHidden/>
+              </w:rPr>
+              <w:fldChar w:fldCharType="begin"/>
+            </w:r>
+            <w:r>
+              <w:rPr>
+                <w:noProof/>
+                <w:webHidden/>
+              </w:rPr>
+              <w:instrText xml:space="preserve"> PAGEREF _Toc377398547 \h </w:instrText>
+            </w:r>
+            <w:r>
+              <w:rPr>
+                <w:noProof/>
+                <w:webHidden/>
+              </w:rPr>
+            </w:r>
+            <w:r>
+              <w:rPr>
+                <w:noProof/>
+                <w:webHidden/>
+              </w:rPr>
+              <w:fldChar w:fldCharType="separate"/>
+            </w:r>
+            <w:r>
+              <w:rPr>
+                <w:noProof/>
+                <w:webHidden/>
+              </w:rPr>
+              <w:t>9</w:t>
             </w:r>
             <w:r>
               <w:rPr>
@@ -1523,13 +1665,13 @@
               <w:szCs w:val="22"/>
             </w:rPr>
           </w:pPr>
-          <w:hyperlink w:anchor="_Toc377132179" w:history="1">
+          <w:hyperlink w:anchor="_Toc377398548" w:history="1">
             <w:r>
               <w:rPr>
                 <w:rStyle w:val="Hyperlink"/>
                 <w:noProof/>
               </w:rPr>
-              <w:t>Situational Awareness</w:t>
+              <w:t>Discreet and Continuous Data</w:t>
             </w:r>
             <w:r>
               <w:rPr>
@@ -1550,7 +1692,7 @@
                 <w:noProof/>
                 <w:webHidden/>
               </w:rPr>
-              <w:instrText xml:space="preserve"> PAGEREF _Toc377132179 \h </w:instrText>
+              <w:instrText xml:space="preserve"> PAGEREF _Toc377398548 \h </w:instrText>
             </w:r>
             <w:r>
               <w:rPr>
@@ -1570,7 +1712,427 @@
                 <w:noProof/>
                 <w:webHidden/>
               </w:rPr>
-              <w:t>8</w:t>
+              <w:t>9</w:t>
+            </w:r>
+            <w:r>
+              <w:rPr>
+                <w:noProof/>
+                <w:webHidden/>
+              </w:rPr>
+              <w:fldChar w:fldCharType="end"/>
+            </w:r>
+          </w:hyperlink>
+        </w:p>
+        <w:p>
+          <w:pPr>
+            <w:pStyle w:val="TOC2"/>
+            <w:tabs>
+              <w:tab w:val="right" w:leader="dot" w:pos="9350"/>
+            </w:tabs>
+            <w:rPr>
+              <w:noProof/>
+              <w:sz w:val="22"/>
+              <w:szCs w:val="22"/>
+            </w:rPr>
+          </w:pPr>
+          <w:hyperlink w:anchor="_Toc377398549" w:history="1">
+            <w:r>
+              <w:rPr>
+                <w:rStyle w:val="Hyperlink"/>
+                <w:noProof/>
+              </w:rPr>
+              <w:t>Sensory Substitution</w:t>
+            </w:r>
+            <w:r>
+              <w:rPr>
+                <w:noProof/>
+                <w:webHidden/>
+              </w:rPr>
+              <w:tab/>
+            </w:r>
+            <w:r>
+              <w:rPr>
+                <w:noProof/>
+                <w:webHidden/>
+              </w:rPr>
+              <w:fldChar w:fldCharType="begin"/>
+            </w:r>
+            <w:r>
+              <w:rPr>
+                <w:noProof/>
+                <w:webHidden/>
+              </w:rPr>
+              <w:instrText xml:space="preserve"> PAGEREF _Toc377398549 \h </w:instrText>
+            </w:r>
+            <w:r>
+              <w:rPr>
+                <w:noProof/>
+                <w:webHidden/>
+              </w:rPr>
+            </w:r>
+            <w:r>
+              <w:rPr>
+                <w:noProof/>
+                <w:webHidden/>
+              </w:rPr>
+              <w:fldChar w:fldCharType="separate"/>
+            </w:r>
+            <w:r>
+              <w:rPr>
+                <w:noProof/>
+                <w:webHidden/>
+              </w:rPr>
+              <w:t>9</w:t>
+            </w:r>
+            <w:r>
+              <w:rPr>
+                <w:noProof/>
+                <w:webHidden/>
+              </w:rPr>
+              <w:fldChar w:fldCharType="end"/>
+            </w:r>
+          </w:hyperlink>
+        </w:p>
+        <w:p>
+          <w:pPr>
+            <w:pStyle w:val="TOC2"/>
+            <w:tabs>
+              <w:tab w:val="right" w:leader="dot" w:pos="9350"/>
+            </w:tabs>
+            <w:rPr>
+              <w:noProof/>
+              <w:sz w:val="22"/>
+              <w:szCs w:val="22"/>
+            </w:rPr>
+          </w:pPr>
+          <w:hyperlink w:anchor="_Toc377398550" w:history="1">
+            <w:r>
+              <w:rPr>
+                <w:rStyle w:val="Hyperlink"/>
+                <w:noProof/>
+              </w:rPr>
+              <w:t>Sensory Augmentation</w:t>
+            </w:r>
+            <w:r>
+              <w:rPr>
+                <w:noProof/>
+                <w:webHidden/>
+              </w:rPr>
+              <w:tab/>
+            </w:r>
+            <w:r>
+              <w:rPr>
+                <w:noProof/>
+                <w:webHidden/>
+              </w:rPr>
+              <w:fldChar w:fldCharType="begin"/>
+            </w:r>
+            <w:r>
+              <w:rPr>
+                <w:noProof/>
+                <w:webHidden/>
+              </w:rPr>
+              <w:instrText xml:space="preserve"> PAGEREF _Toc377398550 \h </w:instrText>
+            </w:r>
+            <w:r>
+              <w:rPr>
+                <w:noProof/>
+                <w:webHidden/>
+              </w:rPr>
+            </w:r>
+            <w:r>
+              <w:rPr>
+                <w:noProof/>
+                <w:webHidden/>
+              </w:rPr>
+              <w:fldChar w:fldCharType="separate"/>
+            </w:r>
+            <w:r>
+              <w:rPr>
+                <w:noProof/>
+                <w:webHidden/>
+              </w:rPr>
+              <w:t>9</w:t>
+            </w:r>
+            <w:r>
+              <w:rPr>
+                <w:noProof/>
+                <w:webHidden/>
+              </w:rPr>
+              <w:fldChar w:fldCharType="end"/>
+            </w:r>
+          </w:hyperlink>
+        </w:p>
+        <w:p>
+          <w:pPr>
+            <w:pStyle w:val="TOC2"/>
+            <w:tabs>
+              <w:tab w:val="right" w:leader="dot" w:pos="9350"/>
+            </w:tabs>
+            <w:rPr>
+              <w:noProof/>
+              <w:sz w:val="22"/>
+              <w:szCs w:val="22"/>
+            </w:rPr>
+          </w:pPr>
+          <w:hyperlink w:anchor="_Toc377398551" w:history="1">
+            <w:r>
+              <w:rPr>
+                <w:rStyle w:val="Hyperlink"/>
+                <w:noProof/>
+              </w:rPr>
+              <w:t>New Senses</w:t>
+            </w:r>
+            <w:r>
+              <w:rPr>
+                <w:noProof/>
+                <w:webHidden/>
+              </w:rPr>
+              <w:tab/>
+            </w:r>
+            <w:r>
+              <w:rPr>
+                <w:noProof/>
+                <w:webHidden/>
+              </w:rPr>
+              <w:fldChar w:fldCharType="begin"/>
+            </w:r>
+            <w:r>
+              <w:rPr>
+                <w:noProof/>
+                <w:webHidden/>
+              </w:rPr>
+              <w:instrText xml:space="preserve"> PAGEREF _Toc377398551 \h </w:instrText>
+            </w:r>
+            <w:r>
+              <w:rPr>
+                <w:noProof/>
+                <w:webHidden/>
+              </w:rPr>
+            </w:r>
+            <w:r>
+              <w:rPr>
+                <w:noProof/>
+                <w:webHidden/>
+              </w:rPr>
+              <w:fldChar w:fldCharType="separate"/>
+            </w:r>
+            <w:r>
+              <w:rPr>
+                <w:noProof/>
+                <w:webHidden/>
+              </w:rPr>
+              <w:t>9</w:t>
+            </w:r>
+            <w:r>
+              <w:rPr>
+                <w:noProof/>
+                <w:webHidden/>
+              </w:rPr>
+              <w:fldChar w:fldCharType="end"/>
+            </w:r>
+          </w:hyperlink>
+        </w:p>
+        <w:p>
+          <w:pPr>
+            <w:pStyle w:val="TOC2"/>
+            <w:tabs>
+              <w:tab w:val="right" w:leader="dot" w:pos="9350"/>
+            </w:tabs>
+            <w:rPr>
+              <w:noProof/>
+              <w:sz w:val="22"/>
+              <w:szCs w:val="22"/>
+            </w:rPr>
+          </w:pPr>
+          <w:hyperlink w:anchor="_Toc377398552" w:history="1">
+            <w:r>
+              <w:rPr>
+                <w:rStyle w:val="Hyperlink"/>
+                <w:noProof/>
+              </w:rPr>
+              <w:t>The Brain and the New Stimuli</w:t>
+            </w:r>
+            <w:r>
+              <w:rPr>
+                <w:noProof/>
+                <w:webHidden/>
+              </w:rPr>
+              <w:tab/>
+            </w:r>
+            <w:r>
+              <w:rPr>
+                <w:noProof/>
+                <w:webHidden/>
+              </w:rPr>
+              <w:fldChar w:fldCharType="begin"/>
+            </w:r>
+            <w:r>
+              <w:rPr>
+                <w:noProof/>
+                <w:webHidden/>
+              </w:rPr>
+              <w:instrText xml:space="preserve"> PAGEREF _Toc377398552 \h </w:instrText>
+            </w:r>
+            <w:r>
+              <w:rPr>
+                <w:noProof/>
+                <w:webHidden/>
+              </w:rPr>
+            </w:r>
+            <w:r>
+              <w:rPr>
+                <w:noProof/>
+                <w:webHidden/>
+              </w:rPr>
+              <w:fldChar w:fldCharType="separate"/>
+            </w:r>
+            <w:r>
+              <w:rPr>
+                <w:noProof/>
+                <w:webHidden/>
+              </w:rPr>
+              <w:t>9</w:t>
+            </w:r>
+            <w:r>
+              <w:rPr>
+                <w:noProof/>
+                <w:webHidden/>
+              </w:rPr>
+              <w:fldChar w:fldCharType="end"/>
+            </w:r>
+          </w:hyperlink>
+        </w:p>
+        <w:p>
+          <w:pPr>
+            <w:pStyle w:val="TOC2"/>
+            <w:tabs>
+              <w:tab w:val="right" w:leader="dot" w:pos="9350"/>
+            </w:tabs>
+            <w:rPr>
+              <w:noProof/>
+              <w:sz w:val="22"/>
+              <w:szCs w:val="22"/>
+            </w:rPr>
+          </w:pPr>
+          <w:hyperlink w:anchor="_Toc377398553" w:history="1">
+            <w:r>
+              <w:rPr>
+                <w:rStyle w:val="Hyperlink"/>
+                <w:noProof/>
+              </w:rPr>
+              <w:t>Escaping the visual user interface</w:t>
+            </w:r>
+            <w:r>
+              <w:rPr>
+                <w:noProof/>
+                <w:webHidden/>
+              </w:rPr>
+              <w:tab/>
+            </w:r>
+            <w:r>
+              <w:rPr>
+                <w:noProof/>
+                <w:webHidden/>
+              </w:rPr>
+              <w:fldChar w:fldCharType="begin"/>
+            </w:r>
+            <w:r>
+              <w:rPr>
+                <w:noProof/>
+                <w:webHidden/>
+              </w:rPr>
+              <w:instrText xml:space="preserve"> PAGEREF _Toc377398553 \h </w:instrText>
+            </w:r>
+            <w:r>
+              <w:rPr>
+                <w:noProof/>
+                <w:webHidden/>
+              </w:rPr>
+            </w:r>
+            <w:r>
+              <w:rPr>
+                <w:noProof/>
+                <w:webHidden/>
+              </w:rPr>
+              <w:fldChar w:fldCharType="separate"/>
+            </w:r>
+            <w:r>
+              <w:rPr>
+                <w:noProof/>
+                <w:webHidden/>
+              </w:rPr>
+              <w:t>10</w:t>
+            </w:r>
+            <w:r>
+              <w:rPr>
+                <w:noProof/>
+                <w:webHidden/>
+              </w:rPr>
+              <w:fldChar w:fldCharType="end"/>
+            </w:r>
+          </w:hyperlink>
+        </w:p>
+        <w:p>
+          <w:pPr>
+            <w:pStyle w:val="TOC2"/>
+            <w:tabs>
+              <w:tab w:val="right" w:leader="dot" w:pos="9350"/>
+            </w:tabs>
+            <w:rPr>
+              <w:noProof/>
+              <w:sz w:val="22"/>
+              <w:szCs w:val="22"/>
+            </w:rPr>
+          </w:pPr>
+          <w:hyperlink w:anchor="_Toc377398554" w:history="1">
+            <w:r>
+              <w:rPr>
+                <w:rStyle w:val="Hyperlink"/>
+                <w:noProof/>
+              </w:rPr>
+              <w:t>Design Thinking</w:t>
+            </w:r>
+            <w:r>
+              <w:rPr>
+                <w:noProof/>
+                <w:webHidden/>
+              </w:rPr>
+              <w:tab/>
+            </w:r>
+            <w:r>
+              <w:rPr>
+                <w:noProof/>
+                <w:webHidden/>
+              </w:rPr>
+              <w:fldChar w:fldCharType="begin"/>
+            </w:r>
+            <w:r>
+              <w:rPr>
+                <w:noProof/>
+                <w:webHidden/>
+              </w:rPr>
+              <w:instrText xml:space="preserve"> PAGEREF _Toc377398554 \h </w:instrText>
+            </w:r>
+            <w:r>
+              <w:rPr>
+                <w:noProof/>
+                <w:webHidden/>
+              </w:rPr>
+            </w:r>
+            <w:r>
+              <w:rPr>
+                <w:noProof/>
+                <w:webHidden/>
+              </w:rPr>
+              <w:fldChar w:fldCharType="separate"/>
+            </w:r>
+            <w:r>
+              <w:rPr>
+                <w:noProof/>
+                <w:webHidden/>
+              </w:rPr>
+              <w:t>10</w:t>
             </w:r>
             <w:r>
               <w:rPr>
@@ -1593,13 +2155,13 @@
               <w:szCs w:val="22"/>
             </w:rPr>
           </w:pPr>
-          <w:hyperlink w:anchor="_Toc377132180" w:history="1">
+          <w:hyperlink w:anchor="_Toc377398555" w:history="1">
             <w:r>
               <w:rPr>
                 <w:rStyle w:val="Hyperlink"/>
                 <w:noProof/>
               </w:rPr>
-              <w:t>Research Questions</w:t>
+              <w:t>Research Plan</w:t>
             </w:r>
             <w:r>
               <w:rPr>
@@ -1620,7 +2182,7 @@
                 <w:noProof/>
                 <w:webHidden/>
               </w:rPr>
-              <w:instrText xml:space="preserve"> PAGEREF _Toc377132180 \h </w:instrText>
+              <w:instrText xml:space="preserve"> PAGEREF _Toc377398555 \h </w:instrText>
             </w:r>
             <w:r>
               <w:rPr>
@@ -1640,7 +2202,7 @@
                 <w:noProof/>
                 <w:webHidden/>
               </w:rPr>
-              <w:t>9</w:t>
+              <w:t>11</w:t>
             </w:r>
             <w:r>
               <w:rPr>
@@ -1663,13 +2225,13 @@
               <w:szCs w:val="22"/>
             </w:rPr>
           </w:pPr>
-          <w:hyperlink w:anchor="_Toc377132181" w:history="1">
+          <w:hyperlink w:anchor="_Toc377398556" w:history="1">
             <w:r>
               <w:rPr>
                 <w:rStyle w:val="Hyperlink"/>
                 <w:noProof/>
               </w:rPr>
-              <w:t>Discreet and Continuous Data</w:t>
+              <w:t>Proposed Scenarios</w:t>
             </w:r>
             <w:r>
               <w:rPr>
@@ -1690,7 +2252,7 @@
                 <w:noProof/>
                 <w:webHidden/>
               </w:rPr>
-              <w:instrText xml:space="preserve"> PAGEREF _Toc377132181 \h </w:instrText>
+              <w:instrText xml:space="preserve"> PAGEREF _Toc377398556 \h </w:instrText>
             </w:r>
             <w:r>
               <w:rPr>
@@ -1710,7 +2272,77 @@
                 <w:noProof/>
                 <w:webHidden/>
               </w:rPr>
-              <w:t>9</w:t>
+              <w:t>11</w:t>
+            </w:r>
+            <w:r>
+              <w:rPr>
+                <w:noProof/>
+                <w:webHidden/>
+              </w:rPr>
+              <w:fldChar w:fldCharType="end"/>
+            </w:r>
+          </w:hyperlink>
+        </w:p>
+        <w:p>
+          <w:pPr>
+            <w:pStyle w:val="TOC1"/>
+            <w:tabs>
+              <w:tab w:val="right" w:leader="dot" w:pos="9350"/>
+            </w:tabs>
+            <w:rPr>
+              <w:noProof/>
+              <w:sz w:val="22"/>
+              <w:szCs w:val="22"/>
+            </w:rPr>
+          </w:pPr>
+          <w:hyperlink w:anchor="_Toc377398557" w:history="1">
+            <w:r>
+              <w:rPr>
+                <w:rStyle w:val="Hyperlink"/>
+                <w:noProof/>
+              </w:rPr>
+              <w:t>Timeline</w:t>
+            </w:r>
+            <w:r>
+              <w:rPr>
+                <w:noProof/>
+                <w:webHidden/>
+              </w:rPr>
+              <w:tab/>
+            </w:r>
+            <w:r>
+              <w:rPr>
+                <w:noProof/>
+                <w:webHidden/>
+              </w:rPr>
+              <w:fldChar w:fldCharType="begin"/>
+            </w:r>
+            <w:r>
+              <w:rPr>
+                <w:noProof/>
+                <w:webHidden/>
+              </w:rPr>
+              <w:instrText xml:space="preserve"> PAGEREF _Toc377398557 \h </w:instrText>
+            </w:r>
+            <w:r>
+              <w:rPr>
+                <w:noProof/>
+                <w:webHidden/>
+              </w:rPr>
+            </w:r>
+            <w:r>
+              <w:rPr>
+                <w:noProof/>
+                <w:webHidden/>
+              </w:rPr>
+              <w:fldChar w:fldCharType="separate"/>
+            </w:r>
+            <w:r>
+              <w:rPr>
+                <w:noProof/>
+                <w:webHidden/>
+              </w:rPr>
+              <w:t>12</w:t>
             </w:r>
             <w:r>
               <w:rPr>
@@ -1733,13 +2365,13 @@
               <w:szCs w:val="22"/>
             </w:rPr>
           </w:pPr>
-          <w:hyperlink w:anchor="_Toc377132182" w:history="1">
+          <w:hyperlink w:anchor="_Toc377398558" w:history="1">
             <w:r>
               <w:rPr>
                 <w:rStyle w:val="Hyperlink"/>
                 <w:noProof/>
               </w:rPr>
-              <w:t>Sensory Substitution</w:t>
+              <w:t>Phase One (January)</w:t>
             </w:r>
             <w:r>
               <w:rPr>
@@ -1760,7 +2392,7 @@
                 <w:noProof/>
                 <w:webHidden/>
               </w:rPr>
-              <w:instrText xml:space="preserve"> PAGEREF _Toc377132182 \h </w:instrText>
+              <w:instrText xml:space="preserve"> PAGEREF _Toc377398558 \h </w:instrText>
             </w:r>
             <w:r>
               <w:rPr>
@@ -1780,7 +2412,7 @@
                 <w:noProof/>
                 <w:webHidden/>
               </w:rPr>
-              <w:t>9</w:t>
+              <w:t>12</w:t>
             </w:r>
             <w:r>
               <w:rPr>
@@ -1803,13 +2435,13 @@
               <w:szCs w:val="22"/>
             </w:rPr>
           </w:pPr>
-          <w:hyperlink w:anchor="_Toc377132183" w:history="1">
+          <w:hyperlink w:anchor="_Toc377398559" w:history="1">
             <w:r>
               <w:rPr>
                 <w:rStyle w:val="Hyperlink"/>
                 <w:noProof/>
               </w:rPr>
-              <w:t>Sensory Augmentation</w:t>
+              <w:t>Phase Two (February - March)</w:t>
             </w:r>
             <w:r>
               <w:rPr>
@@ -1830,7 +2462,7 @@
                 <w:noProof/>
                 <w:webHidden/>
               </w:rPr>
-              <w:instrText xml:space="preserve"> PAGEREF _Toc377132183 \h </w:instrText>
+              <w:instrText xml:space="preserve"> PAGEREF _Toc377398559 \h </w:instrText>
             </w:r>
             <w:r>
               <w:rPr>
@@ -1850,7 +2482,7 @@
                 <w:noProof/>
                 <w:webHidden/>
               </w:rPr>
-              <w:t>9</w:t>
+              <w:t>12</w:t>
             </w:r>
             <w:r>
               <w:rPr>
@@ -1873,13 +2505,13 @@
               <w:szCs w:val="22"/>
             </w:rPr>
           </w:pPr>
-          <w:hyperlink w:anchor="_Toc377132184" w:history="1">
+          <w:hyperlink w:anchor="_Toc377398560" w:history="1">
             <w:r>
               <w:rPr>
                 <w:rStyle w:val="Hyperlink"/>
                 <w:noProof/>
               </w:rPr>
-              <w:t>New Senses</w:t>
+              <w:t>Phase Three (April - May)</w:t>
             </w:r>
             <w:r>
               <w:rPr>
@@ -1900,7 +2532,7 @@
                 <w:noProof/>
                 <w:webHidden/>
               </w:rPr>
-              <w:instrText xml:space="preserve"> PAGEREF _Toc377132184 \h </w:instrText>
+              <w:instrText xml:space="preserve"> PAGEREF _Toc377398560 \h </w:instrText>
             </w:r>
             <w:r>
               <w:rPr>
@@ -1920,7 +2552,7 @@
                 <w:noProof/>
                 <w:webHidden/>
               </w:rPr>
-              <w:t>9</w:t>
+              <w:t>12</w:t>
             </w:r>
             <w:r>
               <w:rPr>
@@ -1943,13 +2575,13 @@
               <w:szCs w:val="22"/>
             </w:rPr>
           </w:pPr>
-          <w:hyperlink w:anchor="_Toc377132185" w:history="1">
+          <w:hyperlink w:anchor="_Toc377398561" w:history="1">
             <w:r>
               <w:rPr>
                 <w:rStyle w:val="Hyperlink"/>
                 <w:noProof/>
               </w:rPr>
-              <w:t>The Brain and the New Stimuli</w:t>
+              <w:t>Phase Four (June - July)</w:t>
             </w:r>
             <w:r>
               <w:rPr>
@@ -1970,7 +2602,7 @@
                 <w:noProof/>
                 <w:webHidden/>
               </w:rPr>
-              <w:instrText xml:space="preserve"> PAGEREF _Toc377132185 \h </w:instrText>
+              <w:instrText xml:space="preserve"> PAGEREF _Toc377398561 \h </w:instrText>
             </w:r>
             <w:r>
               <w:rPr>
@@ -1990,7 +2622,217 @@
                 <w:noProof/>
                 <w:webHidden/>
               </w:rPr>
-              <w:t>9</w:t>
+              <w:t>12</w:t>
+            </w:r>
+            <w:r>
+              <w:rPr>
+                <w:noProof/>
+                <w:webHidden/>
+              </w:rPr>
+              <w:fldChar w:fldCharType="end"/>
+            </w:r>
+          </w:hyperlink>
+        </w:p>
+        <w:p>
+          <w:pPr>
+            <w:pStyle w:val="TOC1"/>
+            <w:tabs>
+              <w:tab w:val="right" w:leader="dot" w:pos="9350"/>
+            </w:tabs>
+            <w:rPr>
+              <w:noProof/>
+              <w:sz w:val="22"/>
+              <w:szCs w:val="22"/>
+            </w:rPr>
+          </w:pPr>
+          <w:hyperlink w:anchor="_Toc377398562" w:history="1">
+            <w:r>
+              <w:rPr>
+                <w:rStyle w:val="Hyperlink"/>
+                <w:noProof/>
+              </w:rPr>
+              <w:t>References</w:t>
+            </w:r>
+            <w:r>
+              <w:rPr>
+                <w:noProof/>
+                <w:webHidden/>
+              </w:rPr>
+              <w:tab/>
+            </w:r>
+            <w:r>
+              <w:rPr>
+                <w:noProof/>
+                <w:webHidden/>
+              </w:rPr>
+              <w:fldChar w:fldCharType="begin"/>
+            </w:r>
+            <w:r>
+              <w:rPr>
+                <w:noProof/>
+                <w:webHidden/>
+              </w:rPr>
+              <w:instrText xml:space="preserve"> PAGEREF _Toc377398562 \h </w:instrText>
+            </w:r>
+            <w:r>
+              <w:rPr>
+                <w:noProof/>
+                <w:webHidden/>
+              </w:rPr>
+            </w:r>
+            <w:r>
+              <w:rPr>
+                <w:noProof/>
+                <w:webHidden/>
+              </w:rPr>
+              <w:fldChar w:fldCharType="separate"/>
+            </w:r>
+            <w:r>
+              <w:rPr>
+                <w:noProof/>
+                <w:webHidden/>
+              </w:rPr>
+              <w:t>13</w:t>
+            </w:r>
+            <w:r>
+              <w:rPr>
+                <w:noProof/>
+                <w:webHidden/>
+              </w:rPr>
+              <w:fldChar w:fldCharType="end"/>
+            </w:r>
+          </w:hyperlink>
+        </w:p>
+        <w:p>
+          <w:pPr>
+            <w:pStyle w:val="TOC1"/>
+            <w:tabs>
+              <w:tab w:val="right" w:leader="dot" w:pos="9350"/>
+            </w:tabs>
+            <w:rPr>
+              <w:noProof/>
+              <w:sz w:val="22"/>
+              <w:szCs w:val="22"/>
+            </w:rPr>
+          </w:pPr>
+          <w:hyperlink w:anchor="_Toc377398563" w:history="1">
+            <w:r>
+              <w:rPr>
+                <w:rStyle w:val="Hyperlink"/>
+                <w:noProof/>
+              </w:rPr>
+              <w:t>Non-Cited Bibliography</w:t>
+            </w:r>
+            <w:r>
+              <w:rPr>
+                <w:noProof/>
+                <w:webHidden/>
+              </w:rPr>
+              <w:tab/>
+            </w:r>
+            <w:r>
+              <w:rPr>
+                <w:noProof/>
+                <w:webHidden/>
+              </w:rPr>
+              <w:fldChar w:fldCharType="begin"/>
+            </w:r>
+            <w:r>
+              <w:rPr>
+                <w:noProof/>
+                <w:webHidden/>
+              </w:rPr>
+              <w:instrText xml:space="preserve"> PAGEREF _Toc377398563 \h </w:instrText>
+            </w:r>
+            <w:r>
+              <w:rPr>
+                <w:noProof/>
+                <w:webHidden/>
+              </w:rPr>
+            </w:r>
+            <w:r>
+              <w:rPr>
+                <w:noProof/>
+                <w:webHidden/>
+              </w:rPr>
+              <w:fldChar w:fldCharType="separate"/>
+            </w:r>
+            <w:r>
+              <w:rPr>
+                <w:noProof/>
+                <w:webHidden/>
+              </w:rPr>
+              <w:t>15</w:t>
+            </w:r>
+            <w:r>
+              <w:rPr>
+                <w:noProof/>
+                <w:webHidden/>
+              </w:rPr>
+              <w:fldChar w:fldCharType="end"/>
+            </w:r>
+          </w:hyperlink>
+        </w:p>
+        <w:p>
+          <w:pPr>
+            <w:pStyle w:val="TOC1"/>
+            <w:tabs>
+              <w:tab w:val="right" w:leader="dot" w:pos="9350"/>
+            </w:tabs>
+            <w:rPr>
+              <w:noProof/>
+              <w:sz w:val="22"/>
+              <w:szCs w:val="22"/>
+            </w:rPr>
+          </w:pPr>
+          <w:hyperlink w:anchor="_Toc377398564" w:history="1">
+            <w:r>
+              <w:rPr>
+                <w:rStyle w:val="Hyperlink"/>
+                <w:noProof/>
+              </w:rPr>
+              <w:t>Bio</w:t>
+            </w:r>
+            <w:r>
+              <w:rPr>
+                <w:noProof/>
+                <w:webHidden/>
+              </w:rPr>
+              <w:tab/>
+            </w:r>
+            <w:r>
+              <w:rPr>
+                <w:noProof/>
+                <w:webHidden/>
+              </w:rPr>
+              <w:fldChar w:fldCharType="begin"/>
+            </w:r>
+            <w:r>
+              <w:rPr>
+                <w:noProof/>
+                <w:webHidden/>
+              </w:rPr>
+              <w:instrText xml:space="preserve"> PAGEREF _Toc377398564 \h </w:instrText>
+            </w:r>
+            <w:r>
+              <w:rPr>
+                <w:noProof/>
+                <w:webHidden/>
+              </w:rPr>
+            </w:r>
+            <w:r>
+              <w:rPr>
+                <w:noProof/>
+                <w:webHidden/>
+              </w:rPr>
+              <w:fldChar w:fldCharType="separate"/>
+            </w:r>
+            <w:r>
+              <w:rPr>
+                <w:noProof/>
+                <w:webHidden/>
+              </w:rPr>
+              <w:t>16</w:t>
             </w:r>
             <w:r>
               <w:rPr>
@@ -2013,13 +2855,13 @@
               <w:szCs w:val="22"/>
             </w:rPr>
           </w:pPr>
-          <w:hyperlink w:anchor="_Toc377132186" w:history="1">
+          <w:hyperlink w:anchor="_Toc377398565" w:history="1">
             <w:r>
               <w:rPr>
                 <w:rStyle w:val="Hyperlink"/>
                 <w:noProof/>
               </w:rPr>
-              <w:t>Escaping the visual user interface</w:t>
+              <w:t>Santiago Eloy Alfaro</w:t>
             </w:r>
             <w:r>
               <w:rPr>
@@ -2040,777 +2882,7 @@
                 <w:noProof/>
                 <w:webHidden/>
               </w:rPr>
-              <w:instrText xml:space="preserve"> PAGEREF _Toc377132186 \h </w:instrText>
-            </w:r>
-            <w:r>
-              <w:rPr>
-                <w:noProof/>
-                <w:webHidden/>
-              </w:rPr>
-            </w:r>
-            <w:r>
-              <w:rPr>
-                <w:noProof/>
-                <w:webHidden/>
-              </w:rPr>
-              <w:fldChar w:fldCharType="separate"/>
-            </w:r>
-            <w:r>
-              <w:rPr>
-                <w:noProof/>
-                <w:webHidden/>
-              </w:rPr>
-              <w:t>10</w:t>
-            </w:r>
-            <w:r>
-              <w:rPr>
-                <w:noProof/>
-                <w:webHidden/>
-              </w:rPr>
-              <w:fldChar w:fldCharType="end"/>
-            </w:r>
-          </w:hyperlink>
-        </w:p>
-        <w:p>
-          <w:pPr>
-            <w:pStyle w:val="TOC2"/>
-            <w:tabs>
-              <w:tab w:val="right" w:leader="dot" w:pos="9350"/>
-            </w:tabs>
-            <w:rPr>
-              <w:noProof/>
-              <w:sz w:val="22"/>
-              <w:szCs w:val="22"/>
-            </w:rPr>
-          </w:pPr>
-          <w:hyperlink w:anchor="_Toc377132187" w:history="1">
-            <w:r>
-              <w:rPr>
-                <w:rStyle w:val="Hyperlink"/>
-                <w:noProof/>
-              </w:rPr>
-              <w:t>Design Thinking</w:t>
-            </w:r>
-            <w:r>
-              <w:rPr>
-                <w:noProof/>
-                <w:webHidden/>
-              </w:rPr>
-              <w:tab/>
-            </w:r>
-            <w:r>
-              <w:rPr>
-                <w:noProof/>
-                <w:webHidden/>
-              </w:rPr>
-              <w:fldChar w:fldCharType="begin"/>
-            </w:r>
-            <w:r>
-              <w:rPr>
-                <w:noProof/>
-                <w:webHidden/>
-              </w:rPr>
-              <w:instrText xml:space="preserve"> PAGEREF _Toc377132187 \h </w:instrText>
-            </w:r>
-            <w:r>
-              <w:rPr>
-                <w:noProof/>
-                <w:webHidden/>
-              </w:rPr>
-            </w:r>
-            <w:r>
-              <w:rPr>
-                <w:noProof/>
-                <w:webHidden/>
-              </w:rPr>
-              <w:fldChar w:fldCharType="separate"/>
-            </w:r>
-            <w:r>
-              <w:rPr>
-                <w:noProof/>
-                <w:webHidden/>
-              </w:rPr>
-              <w:t>10</w:t>
-            </w:r>
-            <w:r>
-              <w:rPr>
-                <w:noProof/>
-                <w:webHidden/>
-              </w:rPr>
-              <w:fldChar w:fldCharType="end"/>
-            </w:r>
-          </w:hyperlink>
-        </w:p>
-        <w:p>
-          <w:pPr>
-            <w:pStyle w:val="TOC1"/>
-            <w:tabs>
-              <w:tab w:val="right" w:leader="dot" w:pos="9350"/>
-            </w:tabs>
-            <w:rPr>
-              <w:noProof/>
-              <w:sz w:val="22"/>
-              <w:szCs w:val="22"/>
-            </w:rPr>
-          </w:pPr>
-          <w:hyperlink w:anchor="_Toc377132188" w:history="1">
-            <w:r>
-              <w:rPr>
-                <w:rStyle w:val="Hyperlink"/>
-                <w:noProof/>
-              </w:rPr>
-              <w:t>Research Plan</w:t>
-            </w:r>
-            <w:r>
-              <w:rPr>
-                <w:noProof/>
-                <w:webHidden/>
-              </w:rPr>
-              <w:tab/>
-            </w:r>
-            <w:r>
-              <w:rPr>
-                <w:noProof/>
-                <w:webHidden/>
-              </w:rPr>
-              <w:fldChar w:fldCharType="begin"/>
-            </w:r>
-            <w:r>
-              <w:rPr>
-                <w:noProof/>
-                <w:webHidden/>
-              </w:rPr>
-              <w:instrText xml:space="preserve"> PAGEREF _Toc377132188 \h </w:instrText>
-            </w:r>
-            <w:r>
-              <w:rPr>
-                <w:noProof/>
-                <w:webHidden/>
-              </w:rPr>
-            </w:r>
-            <w:r>
-              <w:rPr>
-                <w:noProof/>
-                <w:webHidden/>
-              </w:rPr>
-              <w:fldChar w:fldCharType="separate"/>
-            </w:r>
-            <w:r>
-              <w:rPr>
-                <w:noProof/>
-                <w:webHidden/>
-              </w:rPr>
-              <w:t>11</w:t>
-            </w:r>
-            <w:r>
-              <w:rPr>
-                <w:noProof/>
-                <w:webHidden/>
-              </w:rPr>
-              <w:fldChar w:fldCharType="end"/>
-            </w:r>
-          </w:hyperlink>
-        </w:p>
-        <w:p>
-          <w:pPr>
-            <w:pStyle w:val="TOC2"/>
-            <w:tabs>
-              <w:tab w:val="right" w:leader="dot" w:pos="9350"/>
-            </w:tabs>
-            <w:rPr>
-              <w:noProof/>
-              <w:sz w:val="22"/>
-              <w:szCs w:val="22"/>
-            </w:rPr>
-          </w:pPr>
-          <w:hyperlink w:anchor="_Toc377132189" w:history="1">
-            <w:r>
-              <w:rPr>
-                <w:rStyle w:val="Hyperlink"/>
-                <w:noProof/>
-              </w:rPr>
-              <w:t>Proposed Scenarios</w:t>
-            </w:r>
-            <w:r>
-              <w:rPr>
-                <w:noProof/>
-                <w:webHidden/>
-              </w:rPr>
-              <w:tab/>
-            </w:r>
-            <w:r>
-              <w:rPr>
-                <w:noProof/>
-                <w:webHidden/>
-              </w:rPr>
-              <w:fldChar w:fldCharType="begin"/>
-            </w:r>
-            <w:r>
-              <w:rPr>
-                <w:noProof/>
-                <w:webHidden/>
-              </w:rPr>
-              <w:instrText xml:space="preserve"> PAGEREF _Toc377132189 \h </w:instrText>
-            </w:r>
-            <w:r>
-              <w:rPr>
-                <w:noProof/>
-                <w:webHidden/>
-              </w:rPr>
-            </w:r>
-            <w:r>
-              <w:rPr>
-                <w:noProof/>
-                <w:webHidden/>
-              </w:rPr>
-              <w:fldChar w:fldCharType="separate"/>
-            </w:r>
-            <w:r>
-              <w:rPr>
-                <w:noProof/>
-                <w:webHidden/>
-              </w:rPr>
-              <w:t>11</w:t>
-            </w:r>
-            <w:r>
-              <w:rPr>
-                <w:noProof/>
-                <w:webHidden/>
-              </w:rPr>
-              <w:fldChar w:fldCharType="end"/>
-            </w:r>
-          </w:hyperlink>
-        </w:p>
-        <w:p>
-          <w:pPr>
-            <w:pStyle w:val="TOC1"/>
-            <w:tabs>
-              <w:tab w:val="right" w:leader="dot" w:pos="9350"/>
-            </w:tabs>
-            <w:rPr>
-              <w:noProof/>
-              <w:sz w:val="22"/>
-              <w:szCs w:val="22"/>
-            </w:rPr>
-          </w:pPr>
-          <w:hyperlink w:anchor="_Toc377132190" w:history="1">
-            <w:r>
-              <w:rPr>
-                <w:rStyle w:val="Hyperlink"/>
-                <w:noProof/>
-              </w:rPr>
-              <w:t>Timeline</w:t>
-            </w:r>
-            <w:r>
-              <w:rPr>
-                <w:noProof/>
-                <w:webHidden/>
-              </w:rPr>
-              <w:tab/>
-            </w:r>
-            <w:r>
-              <w:rPr>
-                <w:noProof/>
-                <w:webHidden/>
-              </w:rPr>
-              <w:fldChar w:fldCharType="begin"/>
-            </w:r>
-            <w:r>
-              <w:rPr>
-                <w:noProof/>
-                <w:webHidden/>
-              </w:rPr>
-              <w:instrText xml:space="preserve"> PAGEREF _Toc377132190 \h </w:instrText>
-            </w:r>
-            <w:r>
-              <w:rPr>
-                <w:noProof/>
-                <w:webHidden/>
-              </w:rPr>
-            </w:r>
-            <w:r>
-              <w:rPr>
-                <w:noProof/>
-                <w:webHidden/>
-              </w:rPr>
-              <w:fldChar w:fldCharType="separate"/>
-            </w:r>
-            <w:r>
-              <w:rPr>
-                <w:noProof/>
-                <w:webHidden/>
-              </w:rPr>
-              <w:t>12</w:t>
-            </w:r>
-            <w:r>
-              <w:rPr>
-                <w:noProof/>
-                <w:webHidden/>
-              </w:rPr>
-              <w:fldChar w:fldCharType="end"/>
-            </w:r>
-          </w:hyperlink>
-        </w:p>
-        <w:p>
-          <w:pPr>
-            <w:pStyle w:val="TOC2"/>
-            <w:tabs>
-              <w:tab w:val="right" w:leader="dot" w:pos="9350"/>
-            </w:tabs>
-            <w:rPr>
-              <w:noProof/>
-              <w:sz w:val="22"/>
-              <w:szCs w:val="22"/>
-            </w:rPr>
-          </w:pPr>
-          <w:hyperlink w:anchor="_Toc377132191" w:history="1">
-            <w:r>
-              <w:rPr>
-                <w:rStyle w:val="Hyperlink"/>
-                <w:noProof/>
-              </w:rPr>
-              <w:t>Phase One (January)</w:t>
-            </w:r>
-            <w:r>
-              <w:rPr>
-                <w:noProof/>
-                <w:webHidden/>
-              </w:rPr>
-              <w:tab/>
-            </w:r>
-            <w:r>
-              <w:rPr>
-                <w:noProof/>
-                <w:webHidden/>
-              </w:rPr>
-              <w:fldChar w:fldCharType="begin"/>
-            </w:r>
-            <w:r>
-              <w:rPr>
-                <w:noProof/>
-                <w:webHidden/>
-              </w:rPr>
-              <w:instrText xml:space="preserve"> PAGEREF _Toc377132191 \h </w:instrText>
-            </w:r>
-            <w:r>
-              <w:rPr>
-                <w:noProof/>
-                <w:webHidden/>
-              </w:rPr>
-            </w:r>
-            <w:r>
-              <w:rPr>
-                <w:noProof/>
-                <w:webHidden/>
-              </w:rPr>
-              <w:fldChar w:fldCharType="separate"/>
-            </w:r>
-            <w:r>
-              <w:rPr>
-                <w:noProof/>
-                <w:webHidden/>
-              </w:rPr>
-              <w:t>12</w:t>
-            </w:r>
-            <w:r>
-              <w:rPr>
-                <w:noProof/>
-                <w:webHidden/>
-              </w:rPr>
-              <w:fldChar w:fldCharType="end"/>
-            </w:r>
-          </w:hyperlink>
-        </w:p>
-        <w:p>
-          <w:pPr>
-            <w:pStyle w:val="TOC2"/>
-            <w:tabs>
-              <w:tab w:val="right" w:leader="dot" w:pos="9350"/>
-            </w:tabs>
-            <w:rPr>
-              <w:noProof/>
-              <w:sz w:val="22"/>
-              <w:szCs w:val="22"/>
-            </w:rPr>
-          </w:pPr>
-          <w:hyperlink w:anchor="_Toc377132192" w:history="1">
-            <w:r>
-              <w:rPr>
-                <w:rStyle w:val="Hyperlink"/>
-                <w:noProof/>
-              </w:rPr>
-              <w:t>Phase Two (February - March)</w:t>
-            </w:r>
-            <w:r>
-              <w:rPr>
-                <w:noProof/>
-                <w:webHidden/>
-              </w:rPr>
-              <w:tab/>
-            </w:r>
-            <w:r>
-              <w:rPr>
-                <w:noProof/>
-                <w:webHidden/>
-              </w:rPr>
-              <w:fldChar w:fldCharType="begin"/>
-            </w:r>
-            <w:r>
-              <w:rPr>
-                <w:noProof/>
-                <w:webHidden/>
-              </w:rPr>
-              <w:instrText xml:space="preserve"> PAGEREF _Toc377132192 \h </w:instrText>
-            </w:r>
-            <w:r>
-              <w:rPr>
-                <w:noProof/>
-                <w:webHidden/>
-              </w:rPr>
-            </w:r>
-            <w:r>
-              <w:rPr>
-                <w:noProof/>
-                <w:webHidden/>
-              </w:rPr>
-              <w:fldChar w:fldCharType="separate"/>
-            </w:r>
-            <w:r>
-              <w:rPr>
-                <w:noProof/>
-                <w:webHidden/>
-              </w:rPr>
-              <w:t>12</w:t>
-            </w:r>
-            <w:r>
-              <w:rPr>
-                <w:noProof/>
-                <w:webHidden/>
-              </w:rPr>
-              <w:fldChar w:fldCharType="end"/>
-            </w:r>
-          </w:hyperlink>
-        </w:p>
-        <w:p>
-          <w:pPr>
-            <w:pStyle w:val="TOC2"/>
-            <w:tabs>
-              <w:tab w:val="right" w:leader="dot" w:pos="9350"/>
-            </w:tabs>
-            <w:rPr>
-              <w:noProof/>
-              <w:sz w:val="22"/>
-              <w:szCs w:val="22"/>
-            </w:rPr>
-          </w:pPr>
-          <w:hyperlink w:anchor="_Toc377132193" w:history="1">
-            <w:r>
-              <w:rPr>
-                <w:rStyle w:val="Hyperlink"/>
-                <w:noProof/>
-              </w:rPr>
-              <w:t>Phase Three (April - May)</w:t>
-            </w:r>
-            <w:r>
-              <w:rPr>
-                <w:noProof/>
-                <w:webHidden/>
-              </w:rPr>
-              <w:tab/>
-            </w:r>
-            <w:r>
-              <w:rPr>
-                <w:noProof/>
-                <w:webHidden/>
-              </w:rPr>
-              <w:fldChar w:fldCharType="begin"/>
-            </w:r>
-            <w:r>
-              <w:rPr>
-                <w:noProof/>
-                <w:webHidden/>
-              </w:rPr>
-              <w:instrText xml:space="preserve"> PAGEREF _Toc377132193 \h </w:instrText>
-            </w:r>
-            <w:r>
-              <w:rPr>
-                <w:noProof/>
-                <w:webHidden/>
-              </w:rPr>
-            </w:r>
-            <w:r>
-              <w:rPr>
-                <w:noProof/>
-                <w:webHidden/>
-              </w:rPr>
-              <w:fldChar w:fldCharType="separate"/>
-            </w:r>
-            <w:r>
-              <w:rPr>
-                <w:noProof/>
-                <w:webHidden/>
-              </w:rPr>
-              <w:t>12</w:t>
-            </w:r>
-            <w:r>
-              <w:rPr>
-                <w:noProof/>
-                <w:webHidden/>
-              </w:rPr>
-              <w:fldChar w:fldCharType="end"/>
-            </w:r>
-          </w:hyperlink>
-        </w:p>
-        <w:p>
-          <w:pPr>
-            <w:pStyle w:val="TOC2"/>
-            <w:tabs>
-              <w:tab w:val="right" w:leader="dot" w:pos="9350"/>
-            </w:tabs>
-            <w:rPr>
-              <w:noProof/>
-              <w:sz w:val="22"/>
-              <w:szCs w:val="22"/>
-            </w:rPr>
-          </w:pPr>
-          <w:hyperlink w:anchor="_Toc377132194" w:history="1">
-            <w:r>
-              <w:rPr>
-                <w:rStyle w:val="Hyperlink"/>
-                <w:noProof/>
-              </w:rPr>
-              <w:t>Phase Four (June - July)</w:t>
-            </w:r>
-            <w:r>
-              <w:rPr>
-                <w:noProof/>
-                <w:webHidden/>
-              </w:rPr>
-              <w:tab/>
-            </w:r>
-            <w:r>
-              <w:rPr>
-                <w:noProof/>
-                <w:webHidden/>
-              </w:rPr>
-              <w:fldChar w:fldCharType="begin"/>
-            </w:r>
-            <w:r>
-              <w:rPr>
-                <w:noProof/>
-                <w:webHidden/>
-              </w:rPr>
-              <w:instrText xml:space="preserve"> PAGEREF _Toc377132194 \h </w:instrText>
-            </w:r>
-            <w:r>
-              <w:rPr>
-                <w:noProof/>
-                <w:webHidden/>
-              </w:rPr>
-            </w:r>
-            <w:r>
-              <w:rPr>
-                <w:noProof/>
-                <w:webHidden/>
-              </w:rPr>
-              <w:fldChar w:fldCharType="separate"/>
-            </w:r>
-            <w:r>
-              <w:rPr>
-                <w:noProof/>
-                <w:webHidden/>
-              </w:rPr>
-              <w:t>12</w:t>
-            </w:r>
-            <w:r>
-              <w:rPr>
-                <w:noProof/>
-                <w:webHidden/>
-              </w:rPr>
-              <w:fldChar w:fldCharType="end"/>
-            </w:r>
-          </w:hyperlink>
-        </w:p>
-        <w:p>
-          <w:pPr>
-            <w:pStyle w:val="TOC1"/>
-            <w:tabs>
-              <w:tab w:val="right" w:leader="dot" w:pos="9350"/>
-            </w:tabs>
-            <w:rPr>
-              <w:noProof/>
-              <w:sz w:val="22"/>
-              <w:szCs w:val="22"/>
-            </w:rPr>
-          </w:pPr>
-          <w:hyperlink w:anchor="_Toc377132195" w:history="1">
-            <w:r>
-              <w:rPr>
-                <w:rStyle w:val="Hyperlink"/>
-                <w:noProof/>
-              </w:rPr>
-              <w:t>References</w:t>
-            </w:r>
-            <w:r>
-              <w:rPr>
-                <w:noProof/>
-                <w:webHidden/>
-              </w:rPr>
-              <w:tab/>
-            </w:r>
-            <w:r>
-              <w:rPr>
-                <w:noProof/>
-                <w:webHidden/>
-              </w:rPr>
-              <w:fldChar w:fldCharType="begin"/>
-            </w:r>
-            <w:r>
-              <w:rPr>
-                <w:noProof/>
-                <w:webHidden/>
-              </w:rPr>
-              <w:instrText xml:space="preserve"> PAGEREF _Toc377132195 \h </w:instrText>
-            </w:r>
-            <w:r>
-              <w:rPr>
-                <w:noProof/>
-                <w:webHidden/>
-              </w:rPr>
-            </w:r>
-            <w:r>
-              <w:rPr>
-                <w:noProof/>
-                <w:webHidden/>
-              </w:rPr>
-              <w:fldChar w:fldCharType="separate"/>
-            </w:r>
-            <w:r>
-              <w:rPr>
-                <w:noProof/>
-                <w:webHidden/>
-              </w:rPr>
-              <w:t>13</w:t>
-            </w:r>
-            <w:r>
-              <w:rPr>
-                <w:noProof/>
-                <w:webHidden/>
-              </w:rPr>
-              <w:fldChar w:fldCharType="end"/>
-            </w:r>
-          </w:hyperlink>
-        </w:p>
-        <w:p>
-          <w:pPr>
-            <w:pStyle w:val="TOC1"/>
-            <w:tabs>
-              <w:tab w:val="right" w:leader="dot" w:pos="9350"/>
-            </w:tabs>
-            <w:rPr>
-              <w:noProof/>
-              <w:sz w:val="22"/>
-              <w:szCs w:val="22"/>
-            </w:rPr>
-          </w:pPr>
-          <w:hyperlink w:anchor="_Toc377132196" w:history="1">
-            <w:r>
-              <w:rPr>
-                <w:rStyle w:val="Hyperlink"/>
-                <w:noProof/>
-              </w:rPr>
-              <w:t>Bio</w:t>
-            </w:r>
-            <w:r>
-              <w:rPr>
-                <w:noProof/>
-                <w:webHidden/>
-              </w:rPr>
-              <w:tab/>
-            </w:r>
-            <w:r>
-              <w:rPr>
-                <w:noProof/>
-                <w:webHidden/>
-              </w:rPr>
-              <w:fldChar w:fldCharType="begin"/>
-            </w:r>
-            <w:r>
-              <w:rPr>
-                <w:noProof/>
-                <w:webHidden/>
-              </w:rPr>
-              <w:instrText xml:space="preserve"> PAGEREF _Toc377132196 \h </w:instrText>
-            </w:r>
-            <w:r>
-              <w:rPr>
-                <w:noProof/>
-                <w:webHidden/>
-              </w:rPr>
-            </w:r>
-            <w:r>
-              <w:rPr>
-                <w:noProof/>
-                <w:webHidden/>
-              </w:rPr>
-              <w:fldChar w:fldCharType="separate"/>
-            </w:r>
-            <w:r>
-              <w:rPr>
-                <w:noProof/>
-                <w:webHidden/>
-              </w:rPr>
-              <w:t>15</w:t>
-            </w:r>
-            <w:r>
-              <w:rPr>
-                <w:noProof/>
-                <w:webHidden/>
-              </w:rPr>
-              <w:fldChar w:fldCharType="end"/>
-            </w:r>
-          </w:hyperlink>
-        </w:p>
-        <w:p>
-          <w:pPr>
-            <w:pStyle w:val="TOC2"/>
-            <w:tabs>
-              <w:tab w:val="right" w:leader="dot" w:pos="9350"/>
-            </w:tabs>
-            <w:rPr>
-              <w:noProof/>
-              <w:sz w:val="22"/>
-              <w:szCs w:val="22"/>
-            </w:rPr>
-          </w:pPr>
-          <w:hyperlink w:anchor="_Toc377132197" w:history="1">
-            <w:r>
-              <w:rPr>
-                <w:rStyle w:val="Hyperlink"/>
-                <w:noProof/>
-              </w:rPr>
-              <w:t>Santiago Eloy Alfaro</w:t>
-            </w:r>
-            <w:r>
-              <w:rPr>
-                <w:noProof/>
-                <w:webHidden/>
-              </w:rPr>
-              <w:tab/>
-            </w:r>
-            <w:r>
-              <w:rPr>
-                <w:noProof/>
-                <w:webHidden/>
-              </w:rPr>
-              <w:fldChar w:fldCharType="begin"/>
-            </w:r>
-            <w:r>
-              <w:rPr>
-                <w:noProof/>
-                <w:webHidden/>
-              </w:rPr>
-              <w:instrText xml:space="preserve"> PAGEREF _Toc377132197 \h </w:instrText>
+              <w:instrText xml:space="preserve"> PAGEREF _Toc377398565 \h </w:instrText>
             </w:r>
             <w:r>
               <w:rPr>
@@ -2848,7 +2920,6 @@
               <w:bCs/>
               <w:noProof/>
             </w:rPr>
-            <w:lastRenderedPageBreak/>
             <w:fldChar w:fldCharType="end"/>
           </w:r>
         </w:p>
@@ -2863,12 +2934,12 @@
       <w:pPr>
         <w:pStyle w:val="Heading1"/>
       </w:pPr>
-      <w:bookmarkStart w:id="2" w:name="_Toc377132172"/>
+      <w:bookmarkStart w:id="3" w:name="_Toc377398539"/>
       <w:r>
         <w:lastRenderedPageBreak/>
         <w:t>Abstract</w:t>
       </w:r>
-      <w:bookmarkEnd w:id="2"/>
+      <w:bookmarkEnd w:id="3"/>
     </w:p>
     <w:p>
       <w:r>
@@ -2928,12 +2999,12 @@
       <w:pPr>
         <w:pStyle w:val="Heading1"/>
       </w:pPr>
-      <w:bookmarkStart w:id="3" w:name="_Toc377132173"/>
+      <w:bookmarkStart w:id="4" w:name="_Toc377398540"/>
       <w:r>
         <w:lastRenderedPageBreak/>
         <w:t>Background</w:t>
       </w:r>
-      <w:bookmarkEnd w:id="3"/>
+      <w:bookmarkEnd w:id="4"/>
     </w:p>
     <w:p>
       <w:r>
@@ -2958,11 +3029,11 @@
       <w:pPr>
         <w:pStyle w:val="Heading2"/>
       </w:pPr>
-      <w:bookmarkStart w:id="4" w:name="_Toc377132174"/>
+      <w:bookmarkStart w:id="5" w:name="_Toc377398541"/>
       <w:r>
         <w:t>Thermal Interfacing</w:t>
       </w:r>
-      <w:bookmarkEnd w:id="4"/>
+      <w:bookmarkEnd w:id="5"/>
     </w:p>
     <w:p>
       <w:r>
@@ -3047,7 +3118,7 @@
       <w:pPr>
         <w:pStyle w:val="Heading2"/>
       </w:pPr>
-      <w:bookmarkStart w:id="5" w:name="_Toc377132175"/>
+      <w:bookmarkStart w:id="6" w:name="_Toc377398542"/>
       <w:proofErr w:type="spellStart"/>
       <w:r>
         <w:t>Vibrotactile</w:t>
@@ -3056,7 +3127,7 @@
       <w:r>
         <w:t xml:space="preserve"> Interfacing</w:t>
       </w:r>
-      <w:bookmarkEnd w:id="5"/>
+      <w:bookmarkEnd w:id="6"/>
     </w:p>
     <w:p>
       <w:r>
@@ -3137,11 +3208,11 @@
       <w:pPr>
         <w:pStyle w:val="Heading2"/>
       </w:pPr>
-      <w:bookmarkStart w:id="6" w:name="_Toc377132176"/>
+      <w:bookmarkStart w:id="7" w:name="_Toc377398543"/>
       <w:r>
         <w:t>Mobile Communication</w:t>
       </w:r>
-      <w:bookmarkEnd w:id="6"/>
+      <w:bookmarkEnd w:id="7"/>
     </w:p>
     <w:p>
       <w:proofErr w:type="spellStart"/>
@@ -3235,11 +3306,11 @@
       <w:pPr>
         <w:pStyle w:val="Heading2"/>
       </w:pPr>
-      <w:bookmarkStart w:id="7" w:name="_Toc377132177"/>
+      <w:bookmarkStart w:id="8" w:name="_Toc377398544"/>
       <w:r>
         <w:t>Sensory Substitution</w:t>
       </w:r>
-      <w:bookmarkEnd w:id="7"/>
+      <w:bookmarkEnd w:id="8"/>
     </w:p>
     <w:p>
       <w:r>
@@ -3386,11 +3457,11 @@
       <w:pPr>
         <w:pStyle w:val="Heading2"/>
       </w:pPr>
-      <w:bookmarkStart w:id="8" w:name="_Toc377132178"/>
+      <w:bookmarkStart w:id="9" w:name="_Toc377398545"/>
       <w:r>
         <w:t>New Senses</w:t>
       </w:r>
-      <w:bookmarkEnd w:id="8"/>
+      <w:bookmarkEnd w:id="9"/>
     </w:p>
     <w:p>
       <w:r>
@@ -3584,11 +3655,11 @@
       <w:pPr>
         <w:pStyle w:val="Heading2"/>
       </w:pPr>
-      <w:bookmarkStart w:id="9" w:name="_Toc377132179"/>
+      <w:bookmarkStart w:id="10" w:name="_Toc377398546"/>
       <w:r>
         <w:t>Situational Awareness</w:t>
       </w:r>
-      <w:bookmarkEnd w:id="9"/>
+      <w:bookmarkEnd w:id="10"/>
     </w:p>
     <w:p>
       <w:r>
@@ -3685,12 +3756,12 @@
       <w:pPr>
         <w:pStyle w:val="Heading1"/>
       </w:pPr>
-      <w:bookmarkStart w:id="10" w:name="_Toc377132180"/>
+      <w:bookmarkStart w:id="11" w:name="_Toc377398547"/>
       <w:r>
         <w:lastRenderedPageBreak/>
         <w:t>Research Questions</w:t>
       </w:r>
-      <w:bookmarkEnd w:id="10"/>
+      <w:bookmarkEnd w:id="11"/>
     </w:p>
     <w:p>
       <w:r>
@@ -3719,7 +3790,7 @@
       <w:pPr>
         <w:pStyle w:val="Heading2"/>
       </w:pPr>
-      <w:bookmarkStart w:id="11" w:name="_Toc377132181"/>
+      <w:bookmarkStart w:id="12" w:name="_Toc377398548"/>
       <w:r>
         <w:t xml:space="preserve">Discreet </w:t>
       </w:r>
@@ -3735,7 +3806,7 @@
       <w:r>
         <w:t>ous Data</w:t>
       </w:r>
-      <w:bookmarkEnd w:id="11"/>
+      <w:bookmarkEnd w:id="12"/>
     </w:p>
     <w:p>
       <w:r>
@@ -3757,11 +3828,11 @@
       <w:pPr>
         <w:pStyle w:val="Heading2"/>
       </w:pPr>
-      <w:bookmarkStart w:id="12" w:name="_Toc377132182"/>
+      <w:bookmarkStart w:id="13" w:name="_Toc377398549"/>
       <w:r>
         <w:t>Sensory Substitution</w:t>
       </w:r>
-      <w:bookmarkEnd w:id="12"/>
+      <w:bookmarkEnd w:id="13"/>
     </w:p>
     <w:p>
       <w:r>
@@ -3784,14 +3855,14 @@
       <w:pPr>
         <w:pStyle w:val="Heading2"/>
       </w:pPr>
-      <w:bookmarkStart w:id="13" w:name="_Toc377132183"/>
+      <w:bookmarkStart w:id="14" w:name="_Toc377398550"/>
       <w:r>
         <w:t xml:space="preserve">Sensory </w:t>
       </w:r>
       <w:r>
         <w:t>Augmentation</w:t>
       </w:r>
-      <w:bookmarkEnd w:id="13"/>
+      <w:bookmarkEnd w:id="14"/>
     </w:p>
     <w:p>
       <w:r>
@@ -3808,11 +3879,11 @@
       <w:pPr>
         <w:pStyle w:val="Heading2"/>
       </w:pPr>
-      <w:bookmarkStart w:id="14" w:name="_Toc377132184"/>
+      <w:bookmarkStart w:id="15" w:name="_Toc377398551"/>
       <w:r>
         <w:t>New Senses</w:t>
       </w:r>
-      <w:bookmarkEnd w:id="14"/>
+      <w:bookmarkEnd w:id="15"/>
     </w:p>
     <w:p>
       <w:r>
@@ -3829,11 +3900,11 @@
       <w:pPr>
         <w:pStyle w:val="Heading2"/>
       </w:pPr>
-      <w:bookmarkStart w:id="15" w:name="_Toc377132185"/>
+      <w:bookmarkStart w:id="16" w:name="_Toc377398552"/>
       <w:r>
         <w:t>The Brain and the New Stimuli</w:t>
       </w:r>
-      <w:bookmarkEnd w:id="15"/>
+      <w:bookmarkEnd w:id="16"/>
     </w:p>
     <w:p>
       <w:r>
@@ -3876,11 +3947,11 @@
       <w:pPr>
         <w:pStyle w:val="Heading2"/>
       </w:pPr>
-      <w:bookmarkStart w:id="16" w:name="_Toc377132186"/>
+      <w:bookmarkStart w:id="17" w:name="_Toc377398553"/>
       <w:r>
         <w:t>Escaping the visual user interface</w:t>
       </w:r>
-      <w:bookmarkEnd w:id="16"/>
+      <w:bookmarkEnd w:id="17"/>
     </w:p>
     <w:p>
       <w:r>
@@ -3931,11 +4002,11 @@
       <w:pPr>
         <w:pStyle w:val="Heading2"/>
       </w:pPr>
-      <w:bookmarkStart w:id="17" w:name="_Toc377132187"/>
+      <w:bookmarkStart w:id="18" w:name="_Toc377398554"/>
       <w:r>
         <w:t>Design Thinking</w:t>
       </w:r>
-      <w:bookmarkEnd w:id="17"/>
+      <w:bookmarkEnd w:id="18"/>
     </w:p>
     <w:p>
       <w:r>
@@ -3972,12 +4043,12 @@
       <w:pPr>
         <w:pStyle w:val="Heading1"/>
       </w:pPr>
-      <w:bookmarkStart w:id="18" w:name="_Toc377132188"/>
+      <w:bookmarkStart w:id="19" w:name="_Toc377398555"/>
       <w:r>
         <w:lastRenderedPageBreak/>
         <w:t>Research Plan</w:t>
       </w:r>
-      <w:bookmarkEnd w:id="18"/>
+      <w:bookmarkEnd w:id="19"/>
     </w:p>
     <w:p>
       <w:r>
@@ -4026,14 +4097,14 @@
       <w:pPr>
         <w:pStyle w:val="Heading2"/>
       </w:pPr>
-      <w:bookmarkStart w:id="19" w:name="_Toc377132189"/>
+      <w:bookmarkStart w:id="20" w:name="_Toc377398556"/>
       <w:r>
         <w:t xml:space="preserve">Proposed </w:t>
       </w:r>
       <w:r>
         <w:t>Scenarios</w:t>
       </w:r>
-      <w:bookmarkEnd w:id="19"/>
+      <w:bookmarkEnd w:id="20"/>
     </w:p>
     <w:p>
       <w:r>
@@ -4105,18 +4176,18 @@
       <w:pPr>
         <w:pStyle w:val="Heading1"/>
       </w:pPr>
-      <w:bookmarkStart w:id="20" w:name="_Toc377132190"/>
+      <w:bookmarkStart w:id="21" w:name="_Toc377398557"/>
       <w:r>
         <w:lastRenderedPageBreak/>
         <w:t>Timeline</w:t>
       </w:r>
-      <w:bookmarkEnd w:id="20"/>
+      <w:bookmarkEnd w:id="21"/>
     </w:p>
     <w:p>
       <w:pPr>
         <w:pStyle w:val="Heading2"/>
       </w:pPr>
-      <w:bookmarkStart w:id="21" w:name="_Toc377132191"/>
+      <w:bookmarkStart w:id="22" w:name="_Toc377398558"/>
       <w:r>
         <w:t>Phase</w:t>
       </w:r>
@@ -4129,7 +4200,7 @@
       <w:r>
         <w:t>January)</w:t>
       </w:r>
-      <w:bookmarkEnd w:id="21"/>
+      <w:bookmarkEnd w:id="22"/>
     </w:p>
     <w:p>
       <w:r>
@@ -4158,7 +4229,7 @@
       <w:pPr>
         <w:pStyle w:val="Heading2"/>
       </w:pPr>
-      <w:bookmarkStart w:id="22" w:name="_Toc377132192"/>
+      <w:bookmarkStart w:id="23" w:name="_Toc377398559"/>
       <w:r>
         <w:t xml:space="preserve">Phase </w:t>
       </w:r>
@@ -4177,7 +4248,7 @@
       <w:r>
         <w:t>)</w:t>
       </w:r>
-      <w:bookmarkEnd w:id="22"/>
+      <w:bookmarkEnd w:id="23"/>
     </w:p>
     <w:p>
       <w:r>
@@ -4188,7 +4259,7 @@
       <w:pPr>
         <w:pStyle w:val="Heading2"/>
       </w:pPr>
-      <w:bookmarkStart w:id="23" w:name="_Toc377132193"/>
+      <w:bookmarkStart w:id="24" w:name="_Toc377398560"/>
       <w:r>
         <w:t xml:space="preserve">Phase </w:t>
       </w:r>
@@ -4204,7 +4275,7 @@
       <w:r>
         <w:t>)</w:t>
       </w:r>
-      <w:bookmarkEnd w:id="23"/>
+      <w:bookmarkEnd w:id="24"/>
     </w:p>
     <w:p>
       <w:r>
@@ -4215,7 +4286,7 @@
       <w:pPr>
         <w:pStyle w:val="Heading2"/>
       </w:pPr>
-      <w:bookmarkStart w:id="24" w:name="_Toc377132194"/>
+      <w:bookmarkStart w:id="25" w:name="_Toc377398561"/>
       <w:r>
         <w:t xml:space="preserve">Phase </w:t>
       </w:r>
@@ -4237,7 +4308,7 @@
       <w:r>
         <w:t>)</w:t>
       </w:r>
-      <w:bookmarkEnd w:id="24"/>
+      <w:bookmarkEnd w:id="25"/>
     </w:p>
     <w:p>
       <w:pPr>
@@ -4261,12 +4332,12 @@
       <w:pPr>
         <w:pStyle w:val="Heading1"/>
       </w:pPr>
-      <w:bookmarkStart w:id="25" w:name="_Toc377132195"/>
+      <w:bookmarkStart w:id="26" w:name="_Toc377398562"/>
       <w:r>
         <w:lastRenderedPageBreak/>
         <w:t>References</w:t>
       </w:r>
-      <w:bookmarkEnd w:id="25"/>
+      <w:bookmarkEnd w:id="26"/>
     </w:p>
     <w:p>
       <w:pPr>
@@ -5019,7 +5090,7 @@
       <w:pPr>
         <w:pStyle w:val="Heading1"/>
       </w:pPr>
-      <w:bookmarkStart w:id="26" w:name="_Toc377132196"/>
+      <w:bookmarkStart w:id="27" w:name="_Toc377398563"/>
       <w:r>
         <w:lastRenderedPageBreak/>
         <w:t xml:space="preserve">Non-Cited </w:t>
@@ -5027,6 +5098,7 @@
       <w:r>
         <w:t>Bibliography</w:t>
       </w:r>
+      <w:bookmarkEnd w:id="27"/>
     </w:p>
     <w:p>
       <w:pPr>
@@ -5039,105 +5111,13 @@
           <w:szCs w:val="24"/>
         </w:rPr>
       </w:pPr>
-      <w:proofErr w:type="spellStart"/>
-      <w:proofErr w:type="gramStart"/>
       <w:r>
         <w:rPr>
           <w:rFonts w:ascii="Calibri" w:hAnsi="Calibri" w:cs="Calibri"/>
           <w:noProof/>
           <w:szCs w:val="24"/>
         </w:rPr>
-        <w:t>Auvray</w:t>
-      </w:r>
-      <w:proofErr w:type="spellEnd"/>
-      <w:r>
-        <w:rPr>
-          <w:rFonts w:ascii="Calibri" w:hAnsi="Calibri" w:cs="Calibri"/>
-          <w:noProof/>
-          <w:szCs w:val="24"/>
-        </w:rPr>
-        <w:t xml:space="preserve">, </w:t>
-      </w:r>
-      <w:proofErr w:type="spellStart"/>
-      <w:r>
-        <w:rPr>
-          <w:rFonts w:ascii="Calibri" w:hAnsi="Calibri" w:cs="Calibri"/>
-          <w:noProof/>
-          <w:szCs w:val="24"/>
-        </w:rPr>
-        <w:t>Malika</w:t>
-      </w:r>
-      <w:proofErr w:type="spellEnd"/>
-      <w:r>
-        <w:rPr>
-          <w:rFonts w:ascii="Calibri" w:hAnsi="Calibri" w:cs="Calibri"/>
-          <w:noProof/>
-          <w:szCs w:val="24"/>
-        </w:rPr>
-        <w:t xml:space="preserve">, Sylvain </w:t>
-      </w:r>
-      <w:proofErr w:type="spellStart"/>
-      <w:r>
-        <w:rPr>
-          <w:rFonts w:ascii="Calibri" w:hAnsi="Calibri" w:cs="Calibri"/>
-          <w:noProof/>
-          <w:szCs w:val="24"/>
-        </w:rPr>
-        <w:t>Hanneton</w:t>
-      </w:r>
-      <w:proofErr w:type="spellEnd"/>
-      <w:r>
-        <w:rPr>
-          <w:rFonts w:ascii="Calibri" w:hAnsi="Calibri" w:cs="Calibri"/>
-          <w:noProof/>
-          <w:szCs w:val="24"/>
-        </w:rPr>
-        <w:t xml:space="preserve">, Charles </w:t>
-      </w:r>
-      <w:proofErr w:type="spellStart"/>
-      <w:r>
-        <w:rPr>
-          <w:rFonts w:ascii="Calibri" w:hAnsi="Calibri" w:cs="Calibri"/>
-          <w:noProof/>
-          <w:szCs w:val="24"/>
-        </w:rPr>
-        <w:t>Lenay</w:t>
-      </w:r>
-      <w:proofErr w:type="spellEnd"/>
-      <w:r>
-        <w:rPr>
-          <w:rFonts w:ascii="Calibri" w:hAnsi="Calibri" w:cs="Calibri"/>
-          <w:noProof/>
-          <w:szCs w:val="24"/>
-        </w:rPr>
-        <w:t xml:space="preserve">, and Kevin </w:t>
-      </w:r>
-      <w:proofErr w:type="spellStart"/>
-      <w:r>
-        <w:rPr>
-          <w:rFonts w:ascii="Calibri" w:hAnsi="Calibri" w:cs="Calibri"/>
-          <w:noProof/>
-          <w:szCs w:val="24"/>
-        </w:rPr>
-        <w:t>O’Regan</w:t>
-      </w:r>
-      <w:proofErr w:type="spellEnd"/>
-      <w:r>
-        <w:rPr>
-          <w:rFonts w:ascii="Calibri" w:hAnsi="Calibri" w:cs="Calibri"/>
-          <w:noProof/>
-          <w:szCs w:val="24"/>
-        </w:rPr>
-        <w:t>.</w:t>
-      </w:r>
-      <w:proofErr w:type="gramEnd"/>
-      <w:r>
-        <w:rPr>
-          <w:rFonts w:ascii="Calibri" w:hAnsi="Calibri" w:cs="Calibri"/>
-          <w:noProof/>
-          <w:szCs w:val="24"/>
-        </w:rPr>
-        <w:t xml:space="preserve"> 2005. “There Is Something Out There: Distal Attribution in Sensory Substitution, Twenty Years Later.” Journal of Integrative Neuroscience 4 (04): 505–521. </w:t>
+        <w:t xml:space="preserve">Auvray, Malika, Sylvain Hanneton, Charles Lenay, and Kevin O’Regan. 2005. “There Is Something Out There: Distal Attribution in Sensory Substitution, Twenty Years Later.” Journal of Integrative Neuroscience 4 (04): 505–521. </w:t>
       </w:r>
       <w:hyperlink r:id="rId9" w:history="1">
         <w:r>
@@ -5164,69 +5144,13 @@
           <w:szCs w:val="24"/>
         </w:rPr>
       </w:pPr>
-      <w:proofErr w:type="spellStart"/>
-      <w:proofErr w:type="gramStart"/>
       <w:r>
         <w:rPr>
           <w:rFonts w:ascii="Calibri" w:hAnsi="Calibri" w:cs="Calibri"/>
           <w:noProof/>
           <w:szCs w:val="24"/>
         </w:rPr>
-        <w:t>Auvray</w:t>
-      </w:r>
-      <w:proofErr w:type="spellEnd"/>
-      <w:r>
-        <w:rPr>
-          <w:rFonts w:ascii="Calibri" w:hAnsi="Calibri" w:cs="Calibri"/>
-          <w:noProof/>
-          <w:szCs w:val="24"/>
-        </w:rPr>
-        <w:t xml:space="preserve">, </w:t>
-      </w:r>
-      <w:proofErr w:type="spellStart"/>
-      <w:r>
-        <w:rPr>
-          <w:rFonts w:ascii="Calibri" w:hAnsi="Calibri" w:cs="Calibri"/>
-          <w:noProof/>
-          <w:szCs w:val="24"/>
-        </w:rPr>
-        <w:t>Malika</w:t>
-      </w:r>
-      <w:proofErr w:type="spellEnd"/>
-      <w:r>
-        <w:rPr>
-          <w:rFonts w:ascii="Calibri" w:hAnsi="Calibri" w:cs="Calibri"/>
-          <w:noProof/>
-          <w:szCs w:val="24"/>
-        </w:rPr>
-        <w:t xml:space="preserve">, and Erik </w:t>
-      </w:r>
-      <w:proofErr w:type="spellStart"/>
-      <w:r>
-        <w:rPr>
-          <w:rFonts w:ascii="Calibri" w:hAnsi="Calibri" w:cs="Calibri"/>
-          <w:noProof/>
-          <w:szCs w:val="24"/>
-        </w:rPr>
-        <w:t>Myin</w:t>
-      </w:r>
-      <w:proofErr w:type="spellEnd"/>
-      <w:r>
-        <w:rPr>
-          <w:rFonts w:ascii="Calibri" w:hAnsi="Calibri" w:cs="Calibri"/>
-          <w:noProof/>
-          <w:szCs w:val="24"/>
-        </w:rPr>
-        <w:t>.</w:t>
-      </w:r>
-      <w:proofErr w:type="gramEnd"/>
-      <w:r>
-        <w:rPr>
-          <w:rFonts w:ascii="Calibri" w:hAnsi="Calibri" w:cs="Calibri"/>
-          <w:noProof/>
-          <w:szCs w:val="24"/>
-        </w:rPr>
-        <w:t xml:space="preserve"> 2009. “Perception with Compensatory Devices: From Sensory Substitution to Sensorimotor Extension.” Cognitive Science 33 (6): 1036–1058. http://onlinelibrary.wiley.com/doi/10.1111/j.1551-6709.2009.01040.x/full.</w:t>
+        <w:t>Auvray, Malika, and Erik Myin. 2009. “Perception with Compensatory Devices: From Sensory Substitution to Sensorimotor Extension.” Cognitive Science 33 (6): 1036–1058. http://onlinelibrary.wiley.com/doi/10.1111/j.1551-6709.2009.01040.x/full.</w:t>
       </w:r>
     </w:p>
     <w:p>
@@ -5240,87 +5164,13 @@
           <w:szCs w:val="24"/>
         </w:rPr>
       </w:pPr>
-      <w:proofErr w:type="spellStart"/>
-      <w:proofErr w:type="gramStart"/>
       <w:r>
         <w:rPr>
           <w:rFonts w:ascii="Calibri" w:hAnsi="Calibri" w:cs="Calibri"/>
           <w:noProof/>
           <w:szCs w:val="24"/>
         </w:rPr>
-        <w:t>Deroy</w:t>
-      </w:r>
-      <w:proofErr w:type="spellEnd"/>
-      <w:r>
-        <w:rPr>
-          <w:rFonts w:ascii="Calibri" w:hAnsi="Calibri" w:cs="Calibri"/>
-          <w:noProof/>
-          <w:szCs w:val="24"/>
-        </w:rPr>
-        <w:t xml:space="preserve">, Ophelia, and </w:t>
-      </w:r>
-      <w:proofErr w:type="spellStart"/>
-      <w:r>
-        <w:rPr>
-          <w:rFonts w:ascii="Calibri" w:hAnsi="Calibri" w:cs="Calibri"/>
-          <w:noProof/>
-          <w:szCs w:val="24"/>
-        </w:rPr>
-        <w:t>Malika</w:t>
-      </w:r>
-      <w:proofErr w:type="spellEnd"/>
-      <w:r>
-        <w:rPr>
-          <w:rFonts w:ascii="Calibri" w:hAnsi="Calibri" w:cs="Calibri"/>
-          <w:noProof/>
-          <w:szCs w:val="24"/>
-        </w:rPr>
-        <w:t xml:space="preserve"> </w:t>
-      </w:r>
-      <w:proofErr w:type="spellStart"/>
-      <w:r>
-        <w:rPr>
-          <w:rFonts w:ascii="Calibri" w:hAnsi="Calibri" w:cs="Calibri"/>
-          <w:noProof/>
-          <w:szCs w:val="24"/>
-        </w:rPr>
-        <w:t>Auvray</w:t>
-      </w:r>
-      <w:proofErr w:type="spellEnd"/>
-      <w:r>
-        <w:rPr>
-          <w:rFonts w:ascii="Calibri" w:hAnsi="Calibri" w:cs="Calibri"/>
-          <w:noProof/>
-          <w:szCs w:val="24"/>
-        </w:rPr>
-        <w:t>.</w:t>
-      </w:r>
-      <w:proofErr w:type="gramEnd"/>
-      <w:r>
-        <w:rPr>
-          <w:rFonts w:ascii="Calibri" w:hAnsi="Calibri" w:cs="Calibri"/>
-          <w:noProof/>
-          <w:szCs w:val="24"/>
-        </w:rPr>
-        <w:t xml:space="preserve"> 2012. “Reading the World through the Skin and Ears: a New Perspective on Sensory Substitution.” </w:t>
-      </w:r>
-      <w:proofErr w:type="gramStart"/>
-      <w:r>
-        <w:rPr>
-          <w:rFonts w:ascii="Calibri" w:hAnsi="Calibri" w:cs="Calibri"/>
-          <w:noProof/>
-          <w:szCs w:val="24"/>
-        </w:rPr>
-        <w:t>Frontiers in Psychology 3.</w:t>
-      </w:r>
-      <w:proofErr w:type="gramEnd"/>
-      <w:r>
-        <w:rPr>
-          <w:rFonts w:ascii="Calibri" w:hAnsi="Calibri" w:cs="Calibri"/>
-          <w:noProof/>
-          <w:szCs w:val="24"/>
-        </w:rPr>
-        <w:t xml:space="preserve"> http://www.ncbi.nlm.nih.gov/pmc/articles/PMC3491585/.</w:t>
+        <w:t>Deroy, Ophelia, and Malika Auvray. 2012. “Reading the World through the Skin and Ears: a New Perspective on Sensory Substitution.” Frontiers in Psychology 3. http://www.ncbi.nlm.nih.gov/pmc/articles/PMC3491585/.</w:t>
       </w:r>
     </w:p>
     <w:p>
@@ -5340,61 +5190,7 @@
           <w:noProof/>
           <w:szCs w:val="24"/>
         </w:rPr>
-        <w:t xml:space="preserve">Jones, L.A. 2006. </w:t>
-      </w:r>
-      <w:proofErr w:type="gramStart"/>
-      <w:r>
-        <w:rPr>
-          <w:rFonts w:ascii="Calibri" w:hAnsi="Calibri" w:cs="Calibri"/>
-          <w:noProof/>
-          <w:szCs w:val="24"/>
-        </w:rPr>
-        <w:t>“Thermal Model for Hand-Object Interactions.”</w:t>
-      </w:r>
-      <w:proofErr w:type="gramEnd"/>
-      <w:r>
-        <w:rPr>
-          <w:rFonts w:ascii="Calibri" w:hAnsi="Calibri" w:cs="Calibri"/>
-          <w:noProof/>
-          <w:szCs w:val="24"/>
-        </w:rPr>
-        <w:t xml:space="preserve"> In 2006 14th Symposium on Haptic Interfaces for Virtual Environment and </w:t>
-      </w:r>
-      <w:proofErr w:type="spellStart"/>
-      <w:r>
-        <w:rPr>
-          <w:rFonts w:ascii="Calibri" w:hAnsi="Calibri" w:cs="Calibri"/>
-          <w:noProof/>
-          <w:szCs w:val="24"/>
-        </w:rPr>
-        <w:t>Teleoperator</w:t>
-      </w:r>
-      <w:proofErr w:type="spellEnd"/>
-      <w:r>
-        <w:rPr>
-          <w:rFonts w:ascii="Calibri" w:hAnsi="Calibri" w:cs="Calibri"/>
-          <w:noProof/>
-          <w:szCs w:val="24"/>
-        </w:rPr>
-        <w:t xml:space="preserve"> Systems, 461–467. </w:t>
-      </w:r>
-      <w:proofErr w:type="gramStart"/>
-      <w:r>
-        <w:rPr>
-          <w:rFonts w:ascii="Calibri" w:hAnsi="Calibri" w:cs="Calibri"/>
-          <w:noProof/>
-          <w:szCs w:val="24"/>
-        </w:rPr>
-        <w:t>IEEE.</w:t>
-      </w:r>
-      <w:proofErr w:type="gramEnd"/>
-      <w:r>
-        <w:rPr>
-          <w:rFonts w:ascii="Calibri" w:hAnsi="Calibri" w:cs="Calibri"/>
-          <w:noProof/>
-          <w:szCs w:val="24"/>
-        </w:rPr>
-        <w:t xml:space="preserve"> http://ieeexplore.ieee.org/lpdocs/epic03/wrapper.htm?arnumber=1627108.</w:t>
+        <w:t>Jones, L.A. 2006. “Thermal Model for Hand-Object Interactions.” In 2006 14th Symposium on Haptic Interfaces for Virtual Environment and Teleoperator Systems, 461–467. IEEE. http://ieeexplore.ieee.org/lpdocs/epic03/wrapper.htm?arnumber=1627108.</w:t>
       </w:r>
     </w:p>
     <w:p>
@@ -5408,88 +5204,14 @@
           <w:szCs w:val="24"/>
         </w:rPr>
       </w:pPr>
-      <w:proofErr w:type="gramStart"/>
       <w:r>
         <w:rPr>
           <w:rFonts w:ascii="Calibri" w:hAnsi="Calibri" w:cs="Calibri"/>
           <w:noProof/>
           <w:szCs w:val="24"/>
         </w:rPr>
-        <w:t xml:space="preserve">Jones, L.A., and M. </w:t>
-      </w:r>
-      <w:proofErr w:type="spellStart"/>
-      <w:r>
-        <w:rPr>
-          <w:rFonts w:ascii="Calibri" w:hAnsi="Calibri" w:cs="Calibri"/>
-          <w:noProof/>
-          <w:szCs w:val="24"/>
-        </w:rPr>
-        <w:t>Berris</w:t>
-      </w:r>
-      <w:proofErr w:type="spellEnd"/>
-      <w:r>
-        <w:rPr>
-          <w:rFonts w:ascii="Calibri" w:hAnsi="Calibri" w:cs="Calibri"/>
-          <w:noProof/>
-          <w:szCs w:val="24"/>
-        </w:rPr>
-        <w:t>.</w:t>
-      </w:r>
-      <w:proofErr w:type="gramEnd"/>
-      <w:r>
-        <w:rPr>
-          <w:rFonts w:ascii="Calibri" w:hAnsi="Calibri" w:cs="Calibri"/>
-          <w:noProof/>
-          <w:szCs w:val="24"/>
-        </w:rPr>
-        <w:t xml:space="preserve"> 2002. “The Psychophysics of Temperature Perception and Thermal-Interface Design.” In Proceedings 10th Symposium on Haptic Interfaces for Virtual Environment and </w:t>
-      </w:r>
-      <w:proofErr w:type="spellStart"/>
-      <w:r>
-        <w:rPr>
-          <w:rFonts w:ascii="Calibri" w:hAnsi="Calibri" w:cs="Calibri"/>
-          <w:noProof/>
-          <w:szCs w:val="24"/>
-        </w:rPr>
-        <w:t>Teleoperator</w:t>
-      </w:r>
-      <w:proofErr w:type="spellEnd"/>
-      <w:r>
-        <w:rPr>
-          <w:rFonts w:ascii="Calibri" w:hAnsi="Calibri" w:cs="Calibri"/>
-          <w:noProof/>
-          <w:szCs w:val="24"/>
-        </w:rPr>
-        <w:t xml:space="preserve"> Systems. HAPTICS 2002, 137–142. IEEE </w:t>
-      </w:r>
-      <w:proofErr w:type="spellStart"/>
-      <w:r>
-        <w:rPr>
-          <w:rFonts w:ascii="Calibri" w:hAnsi="Calibri" w:cs="Calibri"/>
-          <w:noProof/>
-          <w:szCs w:val="24"/>
-        </w:rPr>
-        <w:t>Comput</w:t>
-      </w:r>
-      <w:proofErr w:type="spellEnd"/>
-      <w:r>
-        <w:rPr>
-          <w:rFonts w:ascii="Calibri" w:hAnsi="Calibri" w:cs="Calibri"/>
-          <w:noProof/>
-          <w:szCs w:val="24"/>
-        </w:rPr>
-        <w:t xml:space="preserve">. </w:t>
-      </w:r>
-      <w:proofErr w:type="gramStart"/>
-      <w:r>
-        <w:rPr>
-          <w:rFonts w:ascii="Calibri" w:hAnsi="Calibri" w:cs="Calibri"/>
-          <w:noProof/>
-          <w:szCs w:val="24"/>
-        </w:rPr>
-        <w:t>Soc. http://ieeexplore.ieee.org/lpdocs/epic03/wrapper.htm?arnumber=998951.</w:t>
-      </w:r>
-      <w:proofErr w:type="gramEnd"/>
+        <w:t>Jones, L.A., and M. Berris. 2002. “The Psychophysics of Temperature Perception and Thermal-Interface Design.” In Proceedings 10th Symposium on Haptic Interfaces for Virtual Environment and Teleoperator Systems. HAPTICS 2002, 137–142. IEEE Comput. Soc. http://ieeexplore.ieee.org/lpdocs/epic03/wrapper.htm?arnumber=998951.</w:t>
+      </w:r>
     </w:p>
     <w:p>
       <w:pPr>
@@ -5502,41 +5224,13 @@
           <w:szCs w:val="24"/>
         </w:rPr>
       </w:pPr>
-      <w:proofErr w:type="gramStart"/>
       <w:r>
         <w:rPr>
           <w:rFonts w:ascii="Calibri" w:hAnsi="Calibri" w:cs="Calibri"/>
           <w:noProof/>
           <w:szCs w:val="24"/>
         </w:rPr>
-        <w:t>Lederman, Susan J., and Lynette A. Jones.</w:t>
-      </w:r>
-      <w:proofErr w:type="gramEnd"/>
-      <w:r>
-        <w:rPr>
-          <w:rFonts w:ascii="Calibri" w:hAnsi="Calibri" w:cs="Calibri"/>
-          <w:noProof/>
-          <w:szCs w:val="24"/>
-        </w:rPr>
-        <w:t xml:space="preserve"> 2011. “Tactile and Haptic Illusions.” IEEE Transactions on </w:t>
-      </w:r>
-      <w:proofErr w:type="spellStart"/>
-      <w:r>
-        <w:rPr>
-          <w:rFonts w:ascii="Calibri" w:hAnsi="Calibri" w:cs="Calibri"/>
-          <w:noProof/>
-          <w:szCs w:val="24"/>
-        </w:rPr>
-        <w:t>Haptics</w:t>
-      </w:r>
-      <w:proofErr w:type="spellEnd"/>
-      <w:r>
-        <w:rPr>
-          <w:rFonts w:ascii="Calibri" w:hAnsi="Calibri" w:cs="Calibri"/>
-          <w:noProof/>
-          <w:szCs w:val="24"/>
-        </w:rPr>
-        <w:t xml:space="preserve"> 4 (4) (July): 273–294. http://ieeexplore.ieee.org/lpdocs/epic03/wrapper.htm?arnumber=5710913.</w:t>
+        <w:t>Lederman, Susan J., and Lynette A. Jones. 2011. “Tactile and Haptic Illusions.” IEEE Transactions on Haptics 4 (4) (July): 273–294. http://ieeexplore.ieee.org/lpdocs/epic03/wrapper.htm?arnumber=5710913.</w:t>
       </w:r>
     </w:p>
     <w:p>
@@ -5550,51 +5244,13 @@
           <w:szCs w:val="24"/>
         </w:rPr>
       </w:pPr>
-      <w:proofErr w:type="spellStart"/>
-      <w:proofErr w:type="gramStart"/>
       <w:r>
         <w:rPr>
           <w:rFonts w:ascii="Calibri" w:hAnsi="Calibri" w:cs="Calibri"/>
           <w:noProof/>
           <w:szCs w:val="24"/>
         </w:rPr>
-        <w:t>Spirkovska</w:t>
-      </w:r>
-      <w:proofErr w:type="spellEnd"/>
-      <w:r>
-        <w:rPr>
-          <w:rFonts w:ascii="Calibri" w:hAnsi="Calibri" w:cs="Calibri"/>
-          <w:noProof/>
-          <w:szCs w:val="24"/>
-        </w:rPr>
-        <w:t>, Lilly.</w:t>
-      </w:r>
-      <w:proofErr w:type="gramEnd"/>
-      <w:r>
-        <w:rPr>
-          <w:rFonts w:ascii="Calibri" w:hAnsi="Calibri" w:cs="Calibri"/>
-          <w:noProof/>
-          <w:szCs w:val="24"/>
-        </w:rPr>
-        <w:t xml:space="preserve"> 2013. “Summary of Tactile User Interfaces Techniques and Systems.” </w:t>
-      </w:r>
-      <w:proofErr w:type="gramStart"/>
-      <w:r>
-        <w:rPr>
-          <w:rFonts w:ascii="Calibri" w:hAnsi="Calibri" w:cs="Calibri"/>
-          <w:noProof/>
-          <w:szCs w:val="24"/>
-        </w:rPr>
-        <w:t>Accessed August 6.</w:t>
-      </w:r>
-      <w:proofErr w:type="gramEnd"/>
-      <w:r>
-        <w:rPr>
-          <w:rFonts w:ascii="Calibri" w:hAnsi="Calibri" w:cs="Calibri"/>
-          <w:noProof/>
-          <w:szCs w:val="24"/>
-        </w:rPr>
-        <w:t xml:space="preserve"> http://citeseerx.ist.psu.edu/viewdoc/summary?doi=10.1.1.102.6863.</w:t>
+        <w:t>Spirkovska, Lilly. 2013. “Summary of Tactile User Interfaces Techniques and Systems.” Accessed August 6. http://citeseerx.ist.psu.edu/viewdoc/summary?doi=10.1.1.102.6863.</w:t>
       </w:r>
     </w:p>
     <w:p>
@@ -5608,77 +5264,13 @@
           <w:szCs w:val="24"/>
         </w:rPr>
       </w:pPr>
-      <w:proofErr w:type="spellStart"/>
       <w:r>
         <w:rPr>
           <w:rFonts w:ascii="Calibri" w:hAnsi="Calibri" w:cs="Calibri"/>
           <w:noProof/>
           <w:szCs w:val="24"/>
         </w:rPr>
-        <w:t>Rekimoto</w:t>
-      </w:r>
-      <w:proofErr w:type="spellEnd"/>
-      <w:r>
-        <w:rPr>
-          <w:rFonts w:ascii="Calibri" w:hAnsi="Calibri" w:cs="Calibri"/>
-          <w:noProof/>
-          <w:szCs w:val="24"/>
-        </w:rPr>
-        <w:t>, Jun. 2009. “</w:t>
-      </w:r>
-      <w:proofErr w:type="spellStart"/>
-      <w:r>
-        <w:rPr>
-          <w:rFonts w:ascii="Calibri" w:hAnsi="Calibri" w:cs="Calibri"/>
-          <w:noProof/>
-          <w:szCs w:val="24"/>
-        </w:rPr>
-        <w:t>SenseableRays</w:t>
-      </w:r>
-      <w:proofErr w:type="spellEnd"/>
-      <w:r>
-        <w:rPr>
-          <w:rFonts w:ascii="Calibri" w:hAnsi="Calibri" w:cs="Calibri"/>
-          <w:noProof/>
-          <w:szCs w:val="24"/>
-        </w:rPr>
-        <w:t xml:space="preserve">: </w:t>
-      </w:r>
-      <w:proofErr w:type="spellStart"/>
-      <w:r>
-        <w:rPr>
-          <w:rFonts w:ascii="Calibri" w:hAnsi="Calibri" w:cs="Calibri"/>
-          <w:noProof/>
-          <w:szCs w:val="24"/>
-        </w:rPr>
-        <w:t>Opto</w:t>
-      </w:r>
-      <w:proofErr w:type="spellEnd"/>
-      <w:r>
-        <w:rPr>
-          <w:rFonts w:ascii="Calibri" w:hAnsi="Calibri" w:cs="Calibri"/>
-          <w:noProof/>
-          <w:szCs w:val="24"/>
-        </w:rPr>
-        <w:t>-Haptic Substitution for Touch-Enhanced Interactive Spaces.” In Proceedings of the 27th International Conference Extended Abstracts on Human Factors in Computing Systems - CHI EA</w:t>
-      </w:r>
-      <w:proofErr w:type="gramStart"/>
-      <w:r>
-        <w:rPr>
-          <w:rFonts w:ascii="Calibri" w:hAnsi="Calibri" w:cs="Calibri"/>
-          <w:noProof/>
-          <w:szCs w:val="24"/>
-        </w:rPr>
-        <w:t>  ’09</w:t>
-      </w:r>
-      <w:proofErr w:type="gramEnd"/>
-      <w:r>
-        <w:rPr>
-          <w:rFonts w:ascii="Calibri" w:hAnsi="Calibri" w:cs="Calibri"/>
-          <w:noProof/>
-          <w:szCs w:val="24"/>
-        </w:rPr>
-        <w:t>, 2519. New York, New York, USA: ACM Press. http://dl.acm.org/citation.cfm?id=1520340.1520356.</w:t>
+        <w:t>Rekimoto, Jun. 2009. “SenseableRays: Opto-Haptic Substitution for Touch-Enhanced Interactive Spaces.” In Proceedings of the 27th International Conference Extended Abstracts on Human Factors in Computing Systems - CHI EA  ’09, 2519. New York, New York, USA: ACM Press. http://dl.acm.org/citation.cfm?id=1520340.1520356.</w:t>
       </w:r>
     </w:p>
     <w:p>
@@ -5692,113 +5284,13 @@
           <w:szCs w:val="24"/>
         </w:rPr>
       </w:pPr>
-      <w:proofErr w:type="spellStart"/>
       <w:r>
         <w:rPr>
           <w:rFonts w:ascii="Calibri" w:hAnsi="Calibri" w:cs="Calibri"/>
           <w:noProof/>
           <w:szCs w:val="24"/>
         </w:rPr>
-        <w:t>Sodhi</w:t>
-      </w:r>
-      <w:proofErr w:type="spellEnd"/>
-      <w:r>
-        <w:rPr>
-          <w:rFonts w:ascii="Calibri" w:hAnsi="Calibri" w:cs="Calibri"/>
-          <w:noProof/>
-          <w:szCs w:val="24"/>
-        </w:rPr>
-        <w:t xml:space="preserve">, </w:t>
-      </w:r>
-      <w:proofErr w:type="spellStart"/>
-      <w:r>
-        <w:rPr>
-          <w:rFonts w:ascii="Calibri" w:hAnsi="Calibri" w:cs="Calibri"/>
-          <w:noProof/>
-          <w:szCs w:val="24"/>
-        </w:rPr>
-        <w:t>Rajinder</w:t>
-      </w:r>
-      <w:proofErr w:type="spellEnd"/>
-      <w:r>
-        <w:rPr>
-          <w:rFonts w:ascii="Calibri" w:hAnsi="Calibri" w:cs="Calibri"/>
-          <w:noProof/>
-          <w:szCs w:val="24"/>
-        </w:rPr>
-        <w:t xml:space="preserve">, I </w:t>
-      </w:r>
-      <w:proofErr w:type="spellStart"/>
-      <w:r>
-        <w:rPr>
-          <w:rFonts w:ascii="Calibri" w:hAnsi="Calibri" w:cs="Calibri"/>
-          <w:noProof/>
-          <w:szCs w:val="24"/>
-        </w:rPr>
-        <w:t>Poupyrev</w:t>
-      </w:r>
-      <w:proofErr w:type="spellEnd"/>
-      <w:r>
-        <w:rPr>
-          <w:rFonts w:ascii="Calibri" w:hAnsi="Calibri" w:cs="Calibri"/>
-          <w:noProof/>
-          <w:szCs w:val="24"/>
-        </w:rPr>
-        <w:t xml:space="preserve">, M </w:t>
-      </w:r>
-      <w:proofErr w:type="spellStart"/>
-      <w:r>
-        <w:rPr>
-          <w:rFonts w:ascii="Calibri" w:hAnsi="Calibri" w:cs="Calibri"/>
-          <w:noProof/>
-          <w:szCs w:val="24"/>
-        </w:rPr>
-        <w:t>Glisson</w:t>
-      </w:r>
-      <w:proofErr w:type="spellEnd"/>
-      <w:r>
-        <w:rPr>
-          <w:rFonts w:ascii="Calibri" w:hAnsi="Calibri" w:cs="Calibri"/>
-          <w:noProof/>
-          <w:szCs w:val="24"/>
-        </w:rPr>
-        <w:t xml:space="preserve">, and </w:t>
-      </w:r>
-      <w:proofErr w:type="gramStart"/>
-      <w:r>
-        <w:rPr>
-          <w:rFonts w:ascii="Calibri" w:hAnsi="Calibri" w:cs="Calibri"/>
-          <w:noProof/>
-          <w:szCs w:val="24"/>
-        </w:rPr>
-        <w:t>A</w:t>
-      </w:r>
-      <w:proofErr w:type="gramEnd"/>
-      <w:r>
-        <w:rPr>
-          <w:rFonts w:ascii="Calibri" w:hAnsi="Calibri" w:cs="Calibri"/>
-          <w:noProof/>
-          <w:szCs w:val="24"/>
-        </w:rPr>
-        <w:t xml:space="preserve"> </w:t>
-      </w:r>
-      <w:proofErr w:type="spellStart"/>
-      <w:r>
-        <w:rPr>
-          <w:rFonts w:ascii="Calibri" w:hAnsi="Calibri" w:cs="Calibri"/>
-          <w:noProof/>
-          <w:szCs w:val="24"/>
-        </w:rPr>
-        <w:t>Israr</w:t>
-      </w:r>
-      <w:proofErr w:type="spellEnd"/>
-      <w:r>
-        <w:rPr>
-          <w:rFonts w:ascii="Calibri" w:hAnsi="Calibri" w:cs="Calibri"/>
-          <w:noProof/>
-          <w:szCs w:val="24"/>
-        </w:rPr>
-        <w:t>. 2013. “AIREAL: Interactive Tactile Experiences in Free Air.” ACM Transactions on Graphics …. http://dl.acm.org/citation.cfm?id=2462007.</w:t>
+        <w:t>Sodhi, Rajinder, I Poupyrev, M Glisson, and A Israr. 2013. “AIREAL: Interactive Tactile Experiences in Free Air.” ACM Transactions on Graphics …. http://dl.acm.org/citation.cfm?id=2462007.</w:t>
       </w:r>
     </w:p>
     <w:p/>
@@ -5819,23 +5311,22 @@
       <w:pPr>
         <w:pStyle w:val="Heading1"/>
       </w:pPr>
+      <w:bookmarkStart w:id="28" w:name="_Toc377398564"/>
       <w:r>
         <w:lastRenderedPageBreak/>
         <w:t>Bio</w:t>
       </w:r>
-      <w:bookmarkStart w:id="27" w:name="_GoBack"/>
-      <w:bookmarkEnd w:id="26"/>
-      <w:bookmarkEnd w:id="27"/>
+      <w:bookmarkEnd w:id="28"/>
     </w:p>
     <w:p>
       <w:pPr>
         <w:pStyle w:val="Heading2"/>
       </w:pPr>
-      <w:bookmarkStart w:id="28" w:name="_Toc377132197"/>
+      <w:bookmarkStart w:id="29" w:name="_Toc377398565"/>
       <w:r>
         <w:t>Santiago Eloy Alfaro</w:t>
       </w:r>
-      <w:bookmarkEnd w:id="28"/>
+      <w:bookmarkEnd w:id="29"/>
     </w:p>
     <w:p>
       <w:r>
@@ -5933,7 +5424,7 @@
           <w:rPr>
             <w:noProof/>
           </w:rPr>
-          <w:t>4</w:t>
+          <w:t>5</w:t>
         </w:r>
         <w:r>
           <w:rPr>
@@ -8449,7 +7940,7 @@
 </file>
 
 <file path=customXml/itemProps1.xml><?xml version="1.0" encoding="utf-8"?>
-<ds:datastoreItem xmlns:ds="http://schemas.openxmlformats.org/officeDocument/2006/customXml" ds:itemID="{ECBE5E79-58F8-4044-9F9D-F527B45FCD9A}">
+<ds:datastoreItem xmlns:ds="http://schemas.openxmlformats.org/officeDocument/2006/customXml" ds:itemID="{77B56F4E-E540-48AB-B466-B026701CACDC}">
   <ds:schemaRefs>
     <ds:schemaRef ds:uri="http://schemas.openxmlformats.org/officeDocument/2006/bibliography"/>
   </ds:schemaRefs>

</xml_diff>

<commit_message>
very close to FINAL
Changed Promise, abstract, research and summary
</commit_message>
<xml_diff>
--- a/Phd-Thesis_Proposal.docx
+++ b/Phd-Thesis_Proposal.docx
@@ -7,7 +7,7 @@
         <w:pStyle w:val="Heading1"/>
         <w:jc w:val="center"/>
       </w:pPr>
-      <w:bookmarkStart w:id="0" w:name="_Toc379819261"/>
+      <w:bookmarkStart w:id="0" w:name="_Toc379902610"/>
       <w:r>
         <w:t>Digital Synesthes</w:t>
       </w:r>
@@ -650,7 +650,7 @@
       <w:pPr>
         <w:pStyle w:val="Heading1"/>
       </w:pPr>
-      <w:bookmarkStart w:id="1" w:name="_Toc379819262"/>
+      <w:bookmarkStart w:id="1" w:name="_Toc379902611"/>
       <w:r>
         <w:lastRenderedPageBreak/>
         <w:t>Executive Summary</w:t>
@@ -710,7 +710,13 @@
         <w:t>devices</w:t>
       </w:r>
       <w:r>
-        <w:t xml:space="preserve"> heavily relies on transmitting information visually while at the same time demanding a high level of attention from the user.</w:t>
+        <w:t xml:space="preserve"> relies </w:t>
+      </w:r>
+      <w:r>
+        <w:t xml:space="preserve">heavily </w:t>
+      </w:r>
+      <w:r>
+        <w:t>on transmitting information visually while at the same time demanding a high level of attention from the user.</w:t>
       </w:r>
     </w:p>
     <w:p>
@@ -764,8 +770,22 @@
       </w:r>
     </w:p>
     <w:p>
-      <w:r>
-        <w:t xml:space="preserve">Digital Synesthesia refers to the ability to use mobile technology as the conduit between the body and aspects of the world that the body is not able to sense. The value of this approach is that the users will be able to explore their immediate environment in a way that is closer to how the original five senses are used to explore and learn. This will allow each user to find a personal meaning to the new information that they are experiencing and </w:t>
+      <w:pPr>
+        <w:rPr>
+          <w:color w:val="FF0000"/>
+        </w:rPr>
+      </w:pPr>
+      <w:r>
+        <w:t xml:space="preserve">Digital Synesthesia refers to the ability to use mobile technology as the conduit between the body and aspects of the world that the body is not able to sense. </w:t>
+      </w:r>
+      <w:r>
+        <w:t xml:space="preserve">It finds its place between modern sensing technology and the brain’s interpretation of external data. Using existing sensory experiences to represent information outside of our natural sensory range, the brain will be able to interpret and assimilate the new </w:t>
+      </w:r>
+      <w:r>
+        <w:t xml:space="preserve">sensory stimulation as a new sense. </w:t>
+      </w:r>
+      <w:r>
+        <w:t xml:space="preserve">This will allow each user to find a personal meaning to the new information that they are experiencing and </w:t>
       </w:r>
       <w:r>
         <w:t>interpret it in a unique way.</w:t>
@@ -786,29 +806,26 @@
         <w:t xml:space="preserve"> a richer more immersive experience.</w:t>
       </w:r>
       <w:r>
+        <w:t xml:space="preserve"> I</w:t>
+      </w:r>
+      <w:r>
+        <w:t xml:space="preserve">n addition, by </w:t>
+      </w:r>
+      <w:r>
+        <w:t>avoiding the visual sense, the users can more easily divide their attention between concurrent tasks.</w:t>
+      </w:r>
+    </w:p>
+    <w:p>
+      <w:r>
+        <w:t xml:space="preserve">The related work falls mostly </w:t>
+      </w:r>
+      <w:r>
+        <w:t>into two categories, those that replace a non-working sense with another and those that give the user a completely new sense.</w:t>
+      </w:r>
+      <w:r>
         <w:t xml:space="preserve"> </w:t>
       </w:r>
       <w:r>
-        <w:t>I</w:t>
-      </w:r>
-      <w:r>
-        <w:t xml:space="preserve">n addition, by </w:t>
-      </w:r>
-      <w:r>
-        <w:t>avoiding the visual sense, the users can more easily divide their attention between concurrent tasks.</w:t>
-      </w:r>
-    </w:p>
-    <w:p>
-      <w:r>
-        <w:t xml:space="preserve">The related work falls mostly </w:t>
-      </w:r>
-      <w:r>
-        <w:t>into two categories, those that replace a non-working sense with another and those that give the user a completely new sense.</w:t>
-      </w:r>
-      <w:r>
-        <w:t xml:space="preserve"> </w:t>
-      </w:r>
-      <w:r>
         <w:t>The results of these projects have proved that there is a great opportunity in using senses other than vision or hearing. Also they have demonstrated the plasticity of the brain in interpreting information when received through different senses.</w:t>
       </w:r>
       <w:r>
@@ -818,12 +835,21 @@
         <w:t>with</w:t>
       </w:r>
       <w:r>
-        <w:t xml:space="preserve"> the mobile device. This will grant the users a richer understanding of the world as they set to explore their new sensory capabilities.</w:t>
-      </w:r>
-    </w:p>
-    <w:p>
+        <w:t xml:space="preserve"> the mobile device. </w:t>
+      </w:r>
+      <w:r>
+        <w:t xml:space="preserve">Since we understand our world by our interpretation of our senses, having new sensory experiences </w:t>
+      </w:r>
+      <w:r>
+        <w:t xml:space="preserve">will </w:t>
+      </w:r>
       <w:r>
         <w:lastRenderedPageBreak/>
+        <w:t>grant the users a richer understanding of the world as they set to explore their new sensory capabilities.</w:t>
+      </w:r>
+    </w:p>
+    <w:p>
+      <w:r>
         <w:t xml:space="preserve">The evaluation of this work will be done by conducting a series of activities where users will wear devices that will generate additional sensory feedback loops. These activities will be analyzed by comparing results with and without </w:t>
       </w:r>
       <w:r>
@@ -833,28 +859,37 @@
         <w:t xml:space="preserve"> to be performed</w:t>
       </w:r>
       <w:r>
-        <w:t>. A qualitative result will be obtained from discussion with the subjects about the wearable technology in general and a quantitative result will be obtained from the data collected during the tasks.</w:t>
+        <w:t xml:space="preserve">. </w:t>
+      </w:r>
+      <w:r>
+        <w:t xml:space="preserve">Users will be asked to perform a task when fully aware of the role of the sensory feedback loop and other tasks when not knowing what the sensory feedback is responding to. </w:t>
+      </w:r>
+      <w:r>
+        <w:t>A qualitative result will be obtained from discussion with the subjects about the wearable technology in general and a quantitative result will be obtained from the data collected during the tasks.</w:t>
       </w:r>
     </w:p>
     <w:p>
       <w:pPr>
         <w:pStyle w:val="Heading3"/>
       </w:pPr>
-      <w:bookmarkStart w:id="2" w:name="_Toc379819263"/>
-      <w:r>
-        <w:t>Future Projections</w:t>
+      <w:bookmarkStart w:id="2" w:name="_Toc379902612"/>
+      <w:r>
+        <w:t>Future Projection</w:t>
       </w:r>
       <w:bookmarkEnd w:id="2"/>
     </w:p>
     <w:p>
       <w:r>
-        <w:t>What I see as the long term vision of Digital Synesthesia is to give everyday users the ability to turn senses on and off depending on the experience that they are looking for. This will come with the understanding between natural phenomena and its effect on our lives</w:t>
-      </w:r>
-      <w:r>
-        <w:t>. Other animals use this information to their advantage every day, ultra-violet light to choose the best flowers, magnetic fields to find direction</w:t>
-      </w:r>
-      <w:r>
-        <w:t>. I wonder what new possibilities will come to us when we can feel these in a similar way.</w:t>
+        <w:t>What I see as the long term vision of Digital Synesthesia is to give everyday users the ability to turn senses on and off depending on the experience that they are looking for. This will come with the understanding between natural phenomena and its effect on our lives. Other animals use this information to their advantage every day, ultra-violet light to choose the best flowers, magnetic fields to find direction</w:t>
+      </w:r>
+      <w:r>
+        <w:t xml:space="preserve">. I wonder what new possibilities will come to us when we can feel </w:t>
+      </w:r>
+      <w:r>
+        <w:t>the world</w:t>
+      </w:r>
+      <w:r>
+        <w:t xml:space="preserve"> in a similar way.</w:t>
       </w:r>
     </w:p>
     <w:p>
@@ -914,7 +949,7 @@
           <w:r>
             <w:fldChar w:fldCharType="separate"/>
           </w:r>
-          <w:hyperlink w:anchor="_Toc379819261" w:history="1">
+          <w:hyperlink w:anchor="_Toc379902610" w:history="1">
             <w:r>
               <w:rPr>
                 <w:rStyle w:val="Hyperlink"/>
@@ -941,7 +976,7 @@
                 <w:noProof/>
                 <w:webHidden/>
               </w:rPr>
-              <w:instrText xml:space="preserve"> PAGEREF _Toc379819261 \h </w:instrText>
+              <w:instrText xml:space="preserve"> PAGEREF _Toc379902610 \h </w:instrText>
             </w:r>
             <w:r>
               <w:rPr>
@@ -984,7 +1019,7 @@
               <w:szCs w:val="22"/>
             </w:rPr>
           </w:pPr>
-          <w:hyperlink w:anchor="_Toc379819262" w:history="1">
+          <w:hyperlink w:anchor="_Toc379902611" w:history="1">
             <w:r>
               <w:rPr>
                 <w:rStyle w:val="Hyperlink"/>
@@ -1011,7 +1046,7 @@
                 <w:noProof/>
                 <w:webHidden/>
               </w:rPr>
-              <w:instrText xml:space="preserve"> PAGEREF _Toc379819262 \h </w:instrText>
+              <w:instrText xml:space="preserve"> PAGEREF _Toc379902611 \h </w:instrText>
             </w:r>
             <w:r>
               <w:rPr>
@@ -1054,13 +1089,13 @@
               <w:szCs w:val="22"/>
             </w:rPr>
           </w:pPr>
-          <w:hyperlink w:anchor="_Toc379819263" w:history="1">
+          <w:hyperlink w:anchor="_Toc379902612" w:history="1">
             <w:r>
               <w:rPr>
                 <w:rStyle w:val="Hyperlink"/>
                 <w:noProof/>
               </w:rPr>
-              <w:t>Future Projections</w:t>
+              <w:t>Future Projection</w:t>
             </w:r>
             <w:r>
               <w:rPr>
@@ -1081,7 +1116,7 @@
                 <w:noProof/>
                 <w:webHidden/>
               </w:rPr>
-              <w:instrText xml:space="preserve"> PAGEREF _Toc379819263 \h </w:instrText>
+              <w:instrText xml:space="preserve"> PAGEREF _Toc379902612 \h </w:instrText>
             </w:r>
             <w:r>
               <w:rPr>
@@ -1124,7 +1159,7 @@
               <w:szCs w:val="22"/>
             </w:rPr>
           </w:pPr>
-          <w:hyperlink w:anchor="_Toc379819264" w:history="1">
+          <w:hyperlink w:anchor="_Toc379902613" w:history="1">
             <w:r>
               <w:rPr>
                 <w:rStyle w:val="Hyperlink"/>
@@ -1151,7 +1186,7 @@
                 <w:noProof/>
                 <w:webHidden/>
               </w:rPr>
-              <w:instrText xml:space="preserve"> PAGEREF _Toc379819264 \h </w:instrText>
+              <w:instrText xml:space="preserve"> PAGEREF _Toc379902613 \h </w:instrText>
             </w:r>
             <w:r>
               <w:rPr>
@@ -1194,7 +1229,7 @@
               <w:szCs w:val="22"/>
             </w:rPr>
           </w:pPr>
-          <w:hyperlink w:anchor="_Toc379819265" w:history="1">
+          <w:hyperlink w:anchor="_Toc379902614" w:history="1">
             <w:r>
               <w:rPr>
                 <w:rStyle w:val="Hyperlink"/>
@@ -1221,7 +1256,7 @@
                 <w:noProof/>
                 <w:webHidden/>
               </w:rPr>
-              <w:instrText xml:space="preserve"> PAGEREF _Toc379819265 \h </w:instrText>
+              <w:instrText xml:space="preserve"> PAGEREF _Toc379902614 \h </w:instrText>
             </w:r>
             <w:r>
               <w:rPr>
@@ -1264,7 +1299,7 @@
               <w:szCs w:val="22"/>
             </w:rPr>
           </w:pPr>
-          <w:hyperlink w:anchor="_Toc379819266" w:history="1">
+          <w:hyperlink w:anchor="_Toc379902615" w:history="1">
             <w:r>
               <w:rPr>
                 <w:rStyle w:val="Hyperlink"/>
@@ -1291,7 +1326,7 @@
                 <w:noProof/>
                 <w:webHidden/>
               </w:rPr>
-              <w:instrText xml:space="preserve"> PAGEREF _Toc379819266 \h </w:instrText>
+              <w:instrText xml:space="preserve"> PAGEREF _Toc379902615 \h </w:instrText>
             </w:r>
             <w:r>
               <w:rPr>
@@ -1334,7 +1369,7 @@
               <w:szCs w:val="22"/>
             </w:rPr>
           </w:pPr>
-          <w:hyperlink w:anchor="_Toc379819267" w:history="1">
+          <w:hyperlink w:anchor="_Toc379902616" w:history="1">
             <w:r>
               <w:rPr>
                 <w:rStyle w:val="Hyperlink"/>
@@ -1361,7 +1396,7 @@
                 <w:noProof/>
                 <w:webHidden/>
               </w:rPr>
-              <w:instrText xml:space="preserve"> PAGEREF _Toc379819267 \h </w:instrText>
+              <w:instrText xml:space="preserve"> PAGEREF _Toc379902616 \h </w:instrText>
             </w:r>
             <w:r>
               <w:rPr>
@@ -1404,7 +1439,7 @@
               <w:szCs w:val="22"/>
             </w:rPr>
           </w:pPr>
-          <w:hyperlink w:anchor="_Toc379819268" w:history="1">
+          <w:hyperlink w:anchor="_Toc379902617" w:history="1">
             <w:r>
               <w:rPr>
                 <w:rStyle w:val="Hyperlink"/>
@@ -1431,7 +1466,7 @@
                 <w:noProof/>
                 <w:webHidden/>
               </w:rPr>
-              <w:instrText xml:space="preserve"> PAGEREF _Toc379819268 \h </w:instrText>
+              <w:instrText xml:space="preserve"> PAGEREF _Toc379902617 \h </w:instrText>
             </w:r>
             <w:r>
               <w:rPr>
@@ -1474,7 +1509,7 @@
               <w:szCs w:val="22"/>
             </w:rPr>
           </w:pPr>
-          <w:hyperlink w:anchor="_Toc379819269" w:history="1">
+          <w:hyperlink w:anchor="_Toc379902618" w:history="1">
             <w:r>
               <w:rPr>
                 <w:rStyle w:val="Hyperlink"/>
@@ -1501,7 +1536,7 @@
                 <w:noProof/>
                 <w:webHidden/>
               </w:rPr>
-              <w:instrText xml:space="preserve"> PAGEREF _Toc379819269 \h </w:instrText>
+              <w:instrText xml:space="preserve"> PAGEREF _Toc379902618 \h </w:instrText>
             </w:r>
             <w:r>
               <w:rPr>
@@ -1544,7 +1579,7 @@
               <w:szCs w:val="22"/>
             </w:rPr>
           </w:pPr>
-          <w:hyperlink w:anchor="_Toc379819270" w:history="1">
+          <w:hyperlink w:anchor="_Toc379902619" w:history="1">
             <w:r>
               <w:rPr>
                 <w:rStyle w:val="Hyperlink"/>
@@ -1571,7 +1606,7 @@
                 <w:noProof/>
                 <w:webHidden/>
               </w:rPr>
-              <w:instrText xml:space="preserve"> PAGEREF _Toc379819270 \h </w:instrText>
+              <w:instrText xml:space="preserve"> PAGEREF _Toc379902619 \h </w:instrText>
             </w:r>
             <w:r>
               <w:rPr>
@@ -1614,7 +1649,7 @@
               <w:szCs w:val="22"/>
             </w:rPr>
           </w:pPr>
-          <w:hyperlink w:anchor="_Toc379819271" w:history="1">
+          <w:hyperlink w:anchor="_Toc379902620" w:history="1">
             <w:r>
               <w:rPr>
                 <w:rStyle w:val="Hyperlink"/>
@@ -1641,7 +1676,7 @@
                 <w:noProof/>
                 <w:webHidden/>
               </w:rPr>
-              <w:instrText xml:space="preserve"> PAGEREF _Toc379819271 \h </w:instrText>
+              <w:instrText xml:space="preserve"> PAGEREF _Toc379902620 \h </w:instrText>
             </w:r>
             <w:r>
               <w:rPr>
@@ -1684,7 +1719,7 @@
               <w:szCs w:val="22"/>
             </w:rPr>
           </w:pPr>
-          <w:hyperlink w:anchor="_Toc379819272" w:history="1">
+          <w:hyperlink w:anchor="_Toc379902621" w:history="1">
             <w:r>
               <w:rPr>
                 <w:rStyle w:val="Hyperlink"/>
@@ -1711,7 +1746,7 @@
                 <w:noProof/>
                 <w:webHidden/>
               </w:rPr>
-              <w:instrText xml:space="preserve"> PAGEREF _Toc379819272 \h </w:instrText>
+              <w:instrText xml:space="preserve"> PAGEREF _Toc379902621 \h </w:instrText>
             </w:r>
             <w:r>
               <w:rPr>
@@ -1731,7 +1766,7 @@
                 <w:noProof/>
                 <w:webHidden/>
               </w:rPr>
-              <w:t>8</w:t>
+              <w:t>9</w:t>
             </w:r>
             <w:r>
               <w:rPr>
@@ -1754,13 +1789,13 @@
               <w:szCs w:val="22"/>
             </w:rPr>
           </w:pPr>
-          <w:hyperlink w:anchor="_Toc379819273" w:history="1">
+          <w:hyperlink w:anchor="_Toc379902622" w:history="1">
             <w:r>
               <w:rPr>
                 <w:rStyle w:val="Hyperlink"/>
                 <w:noProof/>
               </w:rPr>
-              <w:t>Stage One</w:t>
+              <w:t>First Stage</w:t>
             </w:r>
             <w:r>
               <w:rPr>
@@ -1781,7 +1816,7 @@
                 <w:noProof/>
                 <w:webHidden/>
               </w:rPr>
-              <w:instrText xml:space="preserve"> PAGEREF _Toc379819273 \h </w:instrText>
+              <w:instrText xml:space="preserve"> PAGEREF _Toc379902622 \h </w:instrText>
             </w:r>
             <w:r>
               <w:rPr>
@@ -1824,7 +1859,7 @@
               <w:szCs w:val="22"/>
             </w:rPr>
           </w:pPr>
-          <w:hyperlink w:anchor="_Toc379819274" w:history="1">
+          <w:hyperlink w:anchor="_Toc379902623" w:history="1">
             <w:r>
               <w:rPr>
                 <w:rStyle w:val="Hyperlink"/>
@@ -1851,7 +1886,7 @@
                 <w:noProof/>
                 <w:webHidden/>
               </w:rPr>
-              <w:instrText xml:space="preserve"> PAGEREF _Toc379819274 \h </w:instrText>
+              <w:instrText xml:space="preserve"> PAGEREF _Toc379902623 \h </w:instrText>
             </w:r>
             <w:r>
               <w:rPr>
@@ -1894,7 +1929,7 @@
               <w:szCs w:val="22"/>
             </w:rPr>
           </w:pPr>
-          <w:hyperlink w:anchor="_Toc379819275" w:history="1">
+          <w:hyperlink w:anchor="_Toc379902624" w:history="1">
             <w:r>
               <w:rPr>
                 <w:rStyle w:val="Hyperlink"/>
@@ -1921,7 +1956,7 @@
                 <w:noProof/>
                 <w:webHidden/>
               </w:rPr>
-              <w:instrText xml:space="preserve"> PAGEREF _Toc379819275 \h </w:instrText>
+              <w:instrText xml:space="preserve"> PAGEREF _Toc379902624 \h </w:instrText>
             </w:r>
             <w:r>
               <w:rPr>
@@ -1964,7 +1999,7 @@
               <w:szCs w:val="22"/>
             </w:rPr>
           </w:pPr>
-          <w:hyperlink w:anchor="_Toc379819276" w:history="1">
+          <w:hyperlink w:anchor="_Toc379902625" w:history="1">
             <w:r>
               <w:rPr>
                 <w:rStyle w:val="Hyperlink"/>
@@ -1991,7 +2026,7 @@
                 <w:noProof/>
                 <w:webHidden/>
               </w:rPr>
-              <w:instrText xml:space="preserve"> PAGEREF _Toc379819276 \h </w:instrText>
+              <w:instrText xml:space="preserve"> PAGEREF _Toc379902625 \h </w:instrText>
             </w:r>
             <w:r>
               <w:rPr>
@@ -2011,7 +2046,7 @@
                 <w:noProof/>
                 <w:webHidden/>
               </w:rPr>
-              <w:t>9</w:t>
+              <w:t>11</w:t>
             </w:r>
             <w:r>
               <w:rPr>
@@ -2034,7 +2069,7 @@
               <w:szCs w:val="22"/>
             </w:rPr>
           </w:pPr>
-          <w:hyperlink w:anchor="_Toc379819277" w:history="1">
+          <w:hyperlink w:anchor="_Toc379902626" w:history="1">
             <w:r>
               <w:rPr>
                 <w:rStyle w:val="Hyperlink"/>
@@ -2061,7 +2096,7 @@
                 <w:noProof/>
                 <w:webHidden/>
               </w:rPr>
-              <w:instrText xml:space="preserve"> PAGEREF _Toc379819277 \h </w:instrText>
+              <w:instrText xml:space="preserve"> PAGEREF _Toc379902626 \h </w:instrText>
             </w:r>
             <w:r>
               <w:rPr>
@@ -2081,7 +2116,7 @@
                 <w:noProof/>
                 <w:webHidden/>
               </w:rPr>
-              <w:t>10</w:t>
+              <w:t>11</w:t>
             </w:r>
             <w:r>
               <w:rPr>
@@ -2104,7 +2139,7 @@
               <w:szCs w:val="22"/>
             </w:rPr>
           </w:pPr>
-          <w:hyperlink w:anchor="_Toc379819278" w:history="1">
+          <w:hyperlink w:anchor="_Toc379902627" w:history="1">
             <w:r>
               <w:rPr>
                 <w:rStyle w:val="Hyperlink"/>
@@ -2131,7 +2166,7 @@
                 <w:noProof/>
                 <w:webHidden/>
               </w:rPr>
-              <w:instrText xml:space="preserve"> PAGEREF _Toc379819278 \h </w:instrText>
+              <w:instrText xml:space="preserve"> PAGEREF _Toc379902627 \h </w:instrText>
             </w:r>
             <w:r>
               <w:rPr>
@@ -2151,7 +2186,7 @@
                 <w:noProof/>
                 <w:webHidden/>
               </w:rPr>
-              <w:t>10</w:t>
+              <w:t>11</w:t>
             </w:r>
             <w:r>
               <w:rPr>
@@ -2174,7 +2209,7 @@
               <w:szCs w:val="22"/>
             </w:rPr>
           </w:pPr>
-          <w:hyperlink w:anchor="_Toc379819279" w:history="1">
+          <w:hyperlink w:anchor="_Toc379902628" w:history="1">
             <w:r>
               <w:rPr>
                 <w:rStyle w:val="Hyperlink"/>
@@ -2201,7 +2236,7 @@
                 <w:noProof/>
                 <w:webHidden/>
               </w:rPr>
-              <w:instrText xml:space="preserve"> PAGEREF _Toc379819279 \h </w:instrText>
+              <w:instrText xml:space="preserve"> PAGEREF _Toc379902628 \h </w:instrText>
             </w:r>
             <w:r>
               <w:rPr>
@@ -2221,7 +2256,7 @@
                 <w:noProof/>
                 <w:webHidden/>
               </w:rPr>
-              <w:t>10</w:t>
+              <w:t>11</w:t>
             </w:r>
             <w:r>
               <w:rPr>
@@ -2244,7 +2279,7 @@
               <w:szCs w:val="22"/>
             </w:rPr>
           </w:pPr>
-          <w:hyperlink w:anchor="_Toc379819280" w:history="1">
+          <w:hyperlink w:anchor="_Toc379902629" w:history="1">
             <w:r>
               <w:rPr>
                 <w:rStyle w:val="Hyperlink"/>
@@ -2271,7 +2306,7 @@
                 <w:noProof/>
                 <w:webHidden/>
               </w:rPr>
-              <w:instrText xml:space="preserve"> PAGEREF _Toc379819280 \h </w:instrText>
+              <w:instrText xml:space="preserve"> PAGEREF _Toc379902629 \h </w:instrText>
             </w:r>
             <w:r>
               <w:rPr>
@@ -2291,7 +2326,7 @@
                 <w:noProof/>
                 <w:webHidden/>
               </w:rPr>
-              <w:t>10</w:t>
+              <w:t>11</w:t>
             </w:r>
             <w:r>
               <w:rPr>
@@ -2314,7 +2349,7 @@
               <w:szCs w:val="22"/>
             </w:rPr>
           </w:pPr>
-          <w:hyperlink w:anchor="_Toc379819281" w:history="1">
+          <w:hyperlink w:anchor="_Toc379902630" w:history="1">
             <w:r>
               <w:rPr>
                 <w:rStyle w:val="Hyperlink"/>
@@ -2341,7 +2376,7 @@
                 <w:noProof/>
                 <w:webHidden/>
               </w:rPr>
-              <w:instrText xml:space="preserve"> PAGEREF _Toc379819281 \h </w:instrText>
+              <w:instrText xml:space="preserve"> PAGEREF _Toc379902630 \h </w:instrText>
             </w:r>
             <w:r>
               <w:rPr>
@@ -2361,7 +2396,7 @@
                 <w:noProof/>
                 <w:webHidden/>
               </w:rPr>
-              <w:t>10</w:t>
+              <w:t>11</w:t>
             </w:r>
             <w:r>
               <w:rPr>
@@ -2384,7 +2419,7 @@
               <w:szCs w:val="22"/>
             </w:rPr>
           </w:pPr>
-          <w:hyperlink w:anchor="_Toc379819282" w:history="1">
+          <w:hyperlink w:anchor="_Toc379902631" w:history="1">
             <w:r>
               <w:rPr>
                 <w:rStyle w:val="Hyperlink"/>
@@ -2411,7 +2446,7 @@
                 <w:noProof/>
                 <w:webHidden/>
               </w:rPr>
-              <w:instrText xml:space="preserve"> PAGEREF _Toc379819282 \h </w:instrText>
+              <w:instrText xml:space="preserve"> PAGEREF _Toc379902631 \h </w:instrText>
             </w:r>
             <w:r>
               <w:rPr>
@@ -2431,7 +2466,7 @@
                 <w:noProof/>
                 <w:webHidden/>
               </w:rPr>
-              <w:t>11</w:t>
+              <w:t>12</w:t>
             </w:r>
             <w:r>
               <w:rPr>
@@ -2454,7 +2489,7 @@
               <w:szCs w:val="22"/>
             </w:rPr>
           </w:pPr>
-          <w:hyperlink w:anchor="_Toc379819283" w:history="1">
+          <w:hyperlink w:anchor="_Toc379902632" w:history="1">
             <w:r>
               <w:rPr>
                 <w:rStyle w:val="Hyperlink"/>
@@ -2481,7 +2516,7 @@
                 <w:noProof/>
                 <w:webHidden/>
               </w:rPr>
-              <w:instrText xml:space="preserve"> PAGEREF _Toc379819283 \h </w:instrText>
+              <w:instrText xml:space="preserve"> PAGEREF _Toc379902632 \h </w:instrText>
             </w:r>
             <w:r>
               <w:rPr>
@@ -2501,7 +2536,7 @@
                 <w:noProof/>
                 <w:webHidden/>
               </w:rPr>
-              <w:t>11</w:t>
+              <w:t>12</w:t>
             </w:r>
             <w:r>
               <w:rPr>
@@ -2524,7 +2559,7 @@
               <w:szCs w:val="22"/>
             </w:rPr>
           </w:pPr>
-          <w:hyperlink w:anchor="_Toc379819284" w:history="1">
+          <w:hyperlink w:anchor="_Toc379902633" w:history="1">
             <w:r>
               <w:rPr>
                 <w:rStyle w:val="Hyperlink"/>
@@ -2551,7 +2586,7 @@
                 <w:noProof/>
                 <w:webHidden/>
               </w:rPr>
-              <w:instrText xml:space="preserve"> PAGEREF _Toc379819284 \h </w:instrText>
+              <w:instrText xml:space="preserve"> PAGEREF _Toc379902633 \h </w:instrText>
             </w:r>
             <w:r>
               <w:rPr>
@@ -2571,7 +2606,7 @@
                 <w:noProof/>
                 <w:webHidden/>
               </w:rPr>
-              <w:t>12</w:t>
+              <w:t>13</w:t>
             </w:r>
             <w:r>
               <w:rPr>
@@ -2594,7 +2629,7 @@
               <w:szCs w:val="22"/>
             </w:rPr>
           </w:pPr>
-          <w:hyperlink w:anchor="_Toc379819285" w:history="1">
+          <w:hyperlink w:anchor="_Toc379902634" w:history="1">
             <w:r>
               <w:rPr>
                 <w:rStyle w:val="Hyperlink"/>
@@ -2621,7 +2656,7 @@
                 <w:noProof/>
                 <w:webHidden/>
               </w:rPr>
-              <w:instrText xml:space="preserve"> PAGEREF _Toc379819285 \h </w:instrText>
+              <w:instrText xml:space="preserve"> PAGEREF _Toc379902634 \h </w:instrText>
             </w:r>
             <w:r>
               <w:rPr>
@@ -2641,7 +2676,7 @@
                 <w:noProof/>
                 <w:webHidden/>
               </w:rPr>
-              <w:t>12</w:t>
+              <w:t>13</w:t>
             </w:r>
             <w:r>
               <w:rPr>
@@ -2664,7 +2699,7 @@
               <w:szCs w:val="22"/>
             </w:rPr>
           </w:pPr>
-          <w:hyperlink w:anchor="_Toc379819286" w:history="1">
+          <w:hyperlink w:anchor="_Toc379902635" w:history="1">
             <w:r>
               <w:rPr>
                 <w:rStyle w:val="Hyperlink"/>
@@ -2691,7 +2726,7 @@
                 <w:noProof/>
                 <w:webHidden/>
               </w:rPr>
-              <w:instrText xml:space="preserve"> PAGEREF _Toc379819286 \h </w:instrText>
+              <w:instrText xml:space="preserve"> PAGEREF _Toc379902635 \h </w:instrText>
             </w:r>
             <w:r>
               <w:rPr>
@@ -2711,7 +2746,7 @@
                 <w:noProof/>
                 <w:webHidden/>
               </w:rPr>
-              <w:t>12</w:t>
+              <w:t>13</w:t>
             </w:r>
             <w:r>
               <w:rPr>
@@ -2734,7 +2769,7 @@
               <w:szCs w:val="22"/>
             </w:rPr>
           </w:pPr>
-          <w:hyperlink w:anchor="_Toc379819287" w:history="1">
+          <w:hyperlink w:anchor="_Toc379902636" w:history="1">
             <w:r>
               <w:rPr>
                 <w:rStyle w:val="Hyperlink"/>
@@ -2761,7 +2796,7 @@
                 <w:noProof/>
                 <w:webHidden/>
               </w:rPr>
-              <w:instrText xml:space="preserve"> PAGEREF _Toc379819287 \h </w:instrText>
+              <w:instrText xml:space="preserve"> PAGEREF _Toc379902636 \h </w:instrText>
             </w:r>
             <w:r>
               <w:rPr>
@@ -2781,7 +2816,7 @@
                 <w:noProof/>
                 <w:webHidden/>
               </w:rPr>
-              <w:t>12</w:t>
+              <w:t>13</w:t>
             </w:r>
             <w:r>
               <w:rPr>
@@ -2804,7 +2839,7 @@
               <w:szCs w:val="22"/>
             </w:rPr>
           </w:pPr>
-          <w:hyperlink w:anchor="_Toc379819288" w:history="1">
+          <w:hyperlink w:anchor="_Toc379902637" w:history="1">
             <w:r>
               <w:rPr>
                 <w:rStyle w:val="Hyperlink"/>
@@ -2831,7 +2866,7 @@
                 <w:noProof/>
                 <w:webHidden/>
               </w:rPr>
-              <w:instrText xml:space="preserve"> PAGEREF _Toc379819288 \h </w:instrText>
+              <w:instrText xml:space="preserve"> PAGEREF _Toc379902637 \h </w:instrText>
             </w:r>
             <w:r>
               <w:rPr>
@@ -2851,7 +2886,7 @@
                 <w:noProof/>
                 <w:webHidden/>
               </w:rPr>
-              <w:t>12</w:t>
+              <w:t>13</w:t>
             </w:r>
             <w:r>
               <w:rPr>
@@ -2874,7 +2909,7 @@
               <w:szCs w:val="22"/>
             </w:rPr>
           </w:pPr>
-          <w:hyperlink w:anchor="_Toc379819289" w:history="1">
+          <w:hyperlink w:anchor="_Toc379902638" w:history="1">
             <w:r>
               <w:rPr>
                 <w:rStyle w:val="Hyperlink"/>
@@ -2901,7 +2936,7 @@
                 <w:noProof/>
                 <w:webHidden/>
               </w:rPr>
-              <w:instrText xml:space="preserve"> PAGEREF _Toc379819289 \h </w:instrText>
+              <w:instrText xml:space="preserve"> PAGEREF _Toc379902638 \h </w:instrText>
             </w:r>
             <w:r>
               <w:rPr>
@@ -2921,7 +2956,77 @@
                 <w:noProof/>
                 <w:webHidden/>
               </w:rPr>
-              <w:t>13</w:t>
+              <w:t>14</w:t>
+            </w:r>
+            <w:r>
+              <w:rPr>
+                <w:noProof/>
+                <w:webHidden/>
+              </w:rPr>
+              <w:fldChar w:fldCharType="end"/>
+            </w:r>
+          </w:hyperlink>
+        </w:p>
+        <w:p>
+          <w:pPr>
+            <w:pStyle w:val="TOC3"/>
+            <w:tabs>
+              <w:tab w:val="right" w:leader="dot" w:pos="9350"/>
+            </w:tabs>
+            <w:rPr>
+              <w:noProof/>
+              <w:sz w:val="22"/>
+              <w:szCs w:val="22"/>
+            </w:rPr>
+          </w:pPr>
+          <w:hyperlink w:anchor="_Toc379902639" w:history="1">
+            <w:r>
+              <w:rPr>
+                <w:rStyle w:val="Hyperlink"/>
+                <w:noProof/>
+              </w:rPr>
+              <w:t>Proposed Scenarios</w:t>
+            </w:r>
+            <w:r>
+              <w:rPr>
+                <w:noProof/>
+                <w:webHidden/>
+              </w:rPr>
+              <w:tab/>
+            </w:r>
+            <w:r>
+              <w:rPr>
+                <w:noProof/>
+                <w:webHidden/>
+              </w:rPr>
+              <w:fldChar w:fldCharType="begin"/>
+            </w:r>
+            <w:r>
+              <w:rPr>
+                <w:noProof/>
+                <w:webHidden/>
+              </w:rPr>
+              <w:instrText xml:space="preserve"> PAGEREF _Toc379902639 \h </w:instrText>
+            </w:r>
+            <w:r>
+              <w:rPr>
+                <w:noProof/>
+                <w:webHidden/>
+              </w:rPr>
+            </w:r>
+            <w:r>
+              <w:rPr>
+                <w:noProof/>
+                <w:webHidden/>
+              </w:rPr>
+              <w:fldChar w:fldCharType="separate"/>
+            </w:r>
+            <w:r>
+              <w:rPr>
+                <w:noProof/>
+                <w:webHidden/>
+              </w:rPr>
+              <w:t>14</w:t>
             </w:r>
             <w:r>
               <w:rPr>
@@ -2944,7 +3049,7 @@
               <w:szCs w:val="22"/>
             </w:rPr>
           </w:pPr>
-          <w:hyperlink w:anchor="_Toc379819290" w:history="1">
+          <w:hyperlink w:anchor="_Toc379902640" w:history="1">
             <w:r>
               <w:rPr>
                 <w:rStyle w:val="Hyperlink"/>
@@ -2971,7 +3076,7 @@
                 <w:noProof/>
                 <w:webHidden/>
               </w:rPr>
-              <w:instrText xml:space="preserve"> PAGEREF _Toc379819290 \h </w:instrText>
+              <w:instrText xml:space="preserve"> PAGEREF _Toc379902640 \h </w:instrText>
             </w:r>
             <w:r>
               <w:rPr>
@@ -2991,7 +3096,7 @@
                 <w:noProof/>
                 <w:webHidden/>
               </w:rPr>
-              <w:t>14</w:t>
+              <w:t>15</w:t>
             </w:r>
             <w:r>
               <w:rPr>
@@ -3014,7 +3119,7 @@
               <w:szCs w:val="22"/>
             </w:rPr>
           </w:pPr>
-          <w:hyperlink w:anchor="_Toc379819291" w:history="1">
+          <w:hyperlink w:anchor="_Toc379902641" w:history="1">
             <w:r>
               <w:rPr>
                 <w:rStyle w:val="Hyperlink"/>
@@ -3041,7 +3146,7 @@
                 <w:noProof/>
                 <w:webHidden/>
               </w:rPr>
-              <w:instrText xml:space="preserve"> PAGEREF _Toc379819291 \h </w:instrText>
+              <w:instrText xml:space="preserve"> PAGEREF _Toc379902641 \h </w:instrText>
             </w:r>
             <w:r>
               <w:rPr>
@@ -3061,7 +3166,7 @@
                 <w:noProof/>
                 <w:webHidden/>
               </w:rPr>
-              <w:t>14</w:t>
+              <w:t>15</w:t>
             </w:r>
             <w:r>
               <w:rPr>
@@ -3084,7 +3189,7 @@
               <w:szCs w:val="22"/>
             </w:rPr>
           </w:pPr>
-          <w:hyperlink w:anchor="_Toc379819292" w:history="1">
+          <w:hyperlink w:anchor="_Toc379902642" w:history="1">
             <w:r>
               <w:rPr>
                 <w:rStyle w:val="Hyperlink"/>
@@ -3111,7 +3216,7 @@
                 <w:noProof/>
                 <w:webHidden/>
               </w:rPr>
-              <w:instrText xml:space="preserve"> PAGEREF _Toc379819292 \h </w:instrText>
+              <w:instrText xml:space="preserve"> PAGEREF _Toc379902642 \h </w:instrText>
             </w:r>
             <w:r>
               <w:rPr>
@@ -3131,7 +3236,7 @@
                 <w:noProof/>
                 <w:webHidden/>
               </w:rPr>
-              <w:t>14</w:t>
+              <w:t>15</w:t>
             </w:r>
             <w:r>
               <w:rPr>
@@ -3154,7 +3259,7 @@
               <w:szCs w:val="22"/>
             </w:rPr>
           </w:pPr>
-          <w:hyperlink w:anchor="_Toc379819293" w:history="1">
+          <w:hyperlink w:anchor="_Toc379902643" w:history="1">
             <w:r>
               <w:rPr>
                 <w:rStyle w:val="Hyperlink"/>
@@ -3181,7 +3286,7 @@
                 <w:noProof/>
                 <w:webHidden/>
               </w:rPr>
-              <w:instrText xml:space="preserve"> PAGEREF _Toc379819293 \h </w:instrText>
+              <w:instrText xml:space="preserve"> PAGEREF _Toc379902643 \h </w:instrText>
             </w:r>
             <w:r>
               <w:rPr>
@@ -3201,7 +3306,7 @@
                 <w:noProof/>
                 <w:webHidden/>
               </w:rPr>
-              <w:t>14</w:t>
+              <w:t>15</w:t>
             </w:r>
             <w:r>
               <w:rPr>
@@ -3224,7 +3329,7 @@
               <w:szCs w:val="22"/>
             </w:rPr>
           </w:pPr>
-          <w:hyperlink w:anchor="_Toc379819294" w:history="1">
+          <w:hyperlink w:anchor="_Toc379902644" w:history="1">
             <w:r>
               <w:rPr>
                 <w:rStyle w:val="Hyperlink"/>
@@ -3251,7 +3356,7 @@
                 <w:noProof/>
                 <w:webHidden/>
               </w:rPr>
-              <w:instrText xml:space="preserve"> PAGEREF _Toc379819294 \h </w:instrText>
+              <w:instrText xml:space="preserve"> PAGEREF _Toc379902644 \h </w:instrText>
             </w:r>
             <w:r>
               <w:rPr>
@@ -3271,7 +3376,7 @@
                 <w:noProof/>
                 <w:webHidden/>
               </w:rPr>
-              <w:t>14</w:t>
+              <w:t>15</w:t>
             </w:r>
             <w:r>
               <w:rPr>
@@ -3294,7 +3399,7 @@
               <w:szCs w:val="22"/>
             </w:rPr>
           </w:pPr>
-          <w:hyperlink w:anchor="_Toc379819295" w:history="1">
+          <w:hyperlink w:anchor="_Toc379902645" w:history="1">
             <w:r>
               <w:rPr>
                 <w:rStyle w:val="Hyperlink"/>
@@ -3321,7 +3426,7 @@
                 <w:noProof/>
                 <w:webHidden/>
               </w:rPr>
-              <w:instrText xml:space="preserve"> PAGEREF _Toc379819295 \h </w:instrText>
+              <w:instrText xml:space="preserve"> PAGEREF _Toc379902645 \h </w:instrText>
             </w:r>
             <w:r>
               <w:rPr>
@@ -3341,7 +3446,7 @@
                 <w:noProof/>
                 <w:webHidden/>
               </w:rPr>
-              <w:t>15</w:t>
+              <w:t>16</w:t>
             </w:r>
             <w:r>
               <w:rPr>
@@ -3364,7 +3469,7 @@
               <w:szCs w:val="22"/>
             </w:rPr>
           </w:pPr>
-          <w:hyperlink w:anchor="_Toc379819296" w:history="1">
+          <w:hyperlink w:anchor="_Toc379902646" w:history="1">
             <w:r>
               <w:rPr>
                 <w:rStyle w:val="Hyperlink"/>
@@ -3391,7 +3496,7 @@
                 <w:noProof/>
                 <w:webHidden/>
               </w:rPr>
-              <w:instrText xml:space="preserve"> PAGEREF _Toc379819296 \h </w:instrText>
+              <w:instrText xml:space="preserve"> PAGEREF _Toc379902646 \h </w:instrText>
             </w:r>
             <w:r>
               <w:rPr>
@@ -3411,7 +3516,7 @@
                 <w:noProof/>
                 <w:webHidden/>
               </w:rPr>
-              <w:t>17</w:t>
+              <w:t>18</w:t>
             </w:r>
             <w:r>
               <w:rPr>
@@ -3434,7 +3539,7 @@
               <w:szCs w:val="22"/>
             </w:rPr>
           </w:pPr>
-          <w:hyperlink w:anchor="_Toc379819297" w:history="1">
+          <w:hyperlink w:anchor="_Toc379902647" w:history="1">
             <w:r>
               <w:rPr>
                 <w:rStyle w:val="Hyperlink"/>
@@ -3461,7 +3566,7 @@
                 <w:noProof/>
                 <w:webHidden/>
               </w:rPr>
-              <w:instrText xml:space="preserve"> PAGEREF _Toc379819297 \h </w:instrText>
+              <w:instrText xml:space="preserve"> PAGEREF _Toc379902647 \h </w:instrText>
             </w:r>
             <w:r>
               <w:rPr>
@@ -3481,7 +3586,7 @@
                 <w:noProof/>
                 <w:webHidden/>
               </w:rPr>
-              <w:t>19</w:t>
+              <w:t>20</w:t>
             </w:r>
             <w:r>
               <w:rPr>
@@ -3504,7 +3609,7 @@
               <w:szCs w:val="22"/>
             </w:rPr>
           </w:pPr>
-          <w:hyperlink w:anchor="_Toc379819298" w:history="1">
+          <w:hyperlink w:anchor="_Toc379902648" w:history="1">
             <w:r>
               <w:rPr>
                 <w:rStyle w:val="Hyperlink"/>
@@ -3531,7 +3636,7 @@
                 <w:noProof/>
                 <w:webHidden/>
               </w:rPr>
-              <w:instrText xml:space="preserve"> PAGEREF _Toc379819298 \h </w:instrText>
+              <w:instrText xml:space="preserve"> PAGEREF _Toc379902648 \h </w:instrText>
             </w:r>
             <w:r>
               <w:rPr>
@@ -3551,7 +3656,7 @@
                 <w:noProof/>
                 <w:webHidden/>
               </w:rPr>
-              <w:t>19</w:t>
+              <w:t>20</w:t>
             </w:r>
             <w:r>
               <w:rPr>
@@ -3583,7 +3688,7 @@
       <w:pPr>
         <w:pStyle w:val="Heading1"/>
       </w:pPr>
-      <w:bookmarkStart w:id="3" w:name="_Toc379819264"/>
+      <w:bookmarkStart w:id="3" w:name="_Toc379902613"/>
       <w:r>
         <w:lastRenderedPageBreak/>
         <w:t>Abstract</w:t>
@@ -3592,54 +3697,21 @@
     </w:p>
     <w:p>
       <w:r>
-        <w:t>Digital Synesthesia is the concept of using sensors and mobile technology to create a user experience that mimics the way people use their senses and enables the perception of information that the body is not capable of sensing. For this to work, the system must not only collect data through sensors but find the best way to pass the information to the body while staying away from visual and auditory channels. This way the brain will be able to accept the new information without shifting or dividing attention from the current task.</w:t>
-      </w:r>
-    </w:p>
-    <w:p>
-      <w:r>
-        <w:t xml:space="preserve">One of the key questions of this research is how capable is our brain in mapping new inputs that could be turned on and off and </w:t>
-      </w:r>
-      <w:r>
-        <w:t>what are the best sensory channels to convey different types of information</w:t>
-      </w:r>
-      <w:r>
-        <w:t xml:space="preserve">. This thesis will also shed light on what kind of </w:t>
-      </w:r>
-      <w:r>
-        <w:t>activities</w:t>
-      </w:r>
-      <w:r>
-        <w:t xml:space="preserve"> will </w:t>
-      </w:r>
-      <w:r>
-        <w:t>find</w:t>
-      </w:r>
-      <w:r>
-        <w:t xml:space="preserve"> </w:t>
-      </w:r>
-      <w:r>
-        <w:t xml:space="preserve">this interaction </w:t>
-      </w:r>
-      <w:r>
-        <w:t>valuable</w:t>
-      </w:r>
-      <w:r>
-        <w:t>, by creating</w:t>
-      </w:r>
-      <w:r>
-        <w:t xml:space="preserve"> scenarios where users will be able to use t</w:t>
-      </w:r>
-      <w:r>
-        <w:t>heir mobile devices as an</w:t>
-      </w:r>
-      <w:r>
-        <w:t xml:space="preserve"> additional sense</w:t>
-      </w:r>
-      <w:r>
-        <w:t>.</w:t>
-      </w:r>
-    </w:p>
-    <w:p>
+        <w:t xml:space="preserve">The vision of Digital Synesthesia is to make the idea of Human-Computer Interfacing disappear so that it gives way for a new level of Human-World Interfacing. Digital Synesthesia is aiming to find a way for our mobile technology to stay in our pockets and allow us to experience the world by sensing information outside of our sensory capabilities. </w:t>
+      </w:r>
+    </w:p>
+    <w:p>
+      <w:r>
+        <w:t xml:space="preserve">Digital Synesthesia is the concept of using sensors and mobile technology to create a user experience that mimics the way people use their senses and enables the perception of information that the body is not capable of sensing. </w:t>
+      </w:r>
+      <w:r>
+        <w:t xml:space="preserve">Modern technology already offers the ability to detect information from the world that is beyond our natural sensory spectrum but what has not been properly done is find the way for our brains and body to incorporate this new information as a part of our sensory tool-belt so that we can truly begin to understand our surrounding world in a new and undiscovered way. </w:t>
+      </w:r>
+    </w:p>
+    <w:p>
+      <w:r>
+        <w:t>The system will not only collect data through sensors but find the best way to pass the information to the body while staying away from visual and auditory channels. This way the brain will be able to accept the new information without shifting or dividing attention from the current task.</w:t>
+      </w:r>
       <w:r>
         <w:br w:type="page"/>
       </w:r>
@@ -3648,7 +3720,7 @@
       <w:pPr>
         <w:pStyle w:val="Heading1"/>
       </w:pPr>
-      <w:bookmarkStart w:id="4" w:name="_Toc379819265"/>
+      <w:bookmarkStart w:id="4" w:name="_Toc379902614"/>
       <w:r>
         <w:lastRenderedPageBreak/>
         <w:t>Background</w:t>
@@ -3678,7 +3750,7 @@
       <w:pPr>
         <w:pStyle w:val="Heading2"/>
       </w:pPr>
-      <w:bookmarkStart w:id="5" w:name="_Toc379819266"/>
+      <w:bookmarkStart w:id="5" w:name="_Toc379902615"/>
       <w:r>
         <w:t>Thermal Interfacing</w:t>
       </w:r>
@@ -3767,7 +3839,7 @@
       <w:pPr>
         <w:pStyle w:val="Heading2"/>
       </w:pPr>
-      <w:bookmarkStart w:id="6" w:name="_Toc379819267"/>
+      <w:bookmarkStart w:id="6" w:name="_Toc379902616"/>
       <w:proofErr w:type="spellStart"/>
       <w:r>
         <w:t>Vibrotactile</w:t>
@@ -3857,7 +3929,7 @@
       <w:pPr>
         <w:pStyle w:val="Heading2"/>
       </w:pPr>
-      <w:bookmarkStart w:id="7" w:name="_Toc379819268"/>
+      <w:bookmarkStart w:id="7" w:name="_Toc379902617"/>
       <w:r>
         <w:t>Mobile Communication</w:t>
       </w:r>
@@ -3955,7 +4027,7 @@
       <w:pPr>
         <w:pStyle w:val="Heading2"/>
       </w:pPr>
-      <w:bookmarkStart w:id="8" w:name="_Toc379819269"/>
+      <w:bookmarkStart w:id="8" w:name="_Toc379902618"/>
       <w:r>
         <w:t>Sensory Substitution</w:t>
       </w:r>
@@ -4106,7 +4178,7 @@
       <w:pPr>
         <w:pStyle w:val="Heading2"/>
       </w:pPr>
-      <w:bookmarkStart w:id="9" w:name="_Toc379819270"/>
+      <w:bookmarkStart w:id="9" w:name="_Toc379902619"/>
       <w:r>
         <w:t>New Senses</w:t>
       </w:r>
@@ -4137,7 +4209,7 @@
         <w:rPr>
           <w:shd w:val="clear" w:color="auto" w:fill="FFFFFF"/>
         </w:rPr>
-        <w:instrText>ADDIN CSL_CITATION { "citationItems" : [ { "id" : "ITEM-1", "itemData" : { "ISSN" : "1741-2560", "abstract" : "Rapid advances in neuroscience have sparked numerous efforts to study the neural correlate of consciousness. Prominent subjects include higher sensory area, distributed assemblies bound by synchronization of neuronal activity and neurons in specific cortical laminae. In contrast, it has been suggested that the quality of sensory awareness is determined by systematic change of afferent signals resulting from behaviour and knowledge thereof. Support for such skill-based theories of perception is provided by experiments on sensory substitution. Here, we pursue this line of thought and create new sensorimotor contingencies and, hence, a new quality of perception. Adult subjects received orientation information, obtained by a magnetic compass, via vibrotactile stimulation around the waist. After six weeks of training we evaluated integration of the new input by a battery of tests. The results indicate that the sensory information provided by the belt (1) is processed and boosts performance, (2) if inconsistent with other sensory signals leads to variable performance, (3) does interact with the vestibular nystagmus and (4) in half of the experimental subjects leads to qualitative changes of sensory experience. These data support the hypothesis that new sensorimotor contingencies can be learned and integrated into behaviour and affect perceptual experience.", "author" : [ { "dropping-particle" : "", "family" : "Nagel", "given" : "Saskia K", "non-dropping-particle" : "", "parse-names" : false, "suffix" : "" }, { "dropping-particle" : "", "family" : "Carl", "given" : "Christine", "non-dropping-particle" : "", "parse-names" : false, "suffix" : "" }, { "dropping-particle" : "", "family" : "Kringe", "given" : "Tobias", "non-dropping-particle" : "", "parse-names" : false, "suffix" : "" }, { "dropping-particle" : "", "family" : "M\u00e4rtin", "given" : "Robert", "non-dropping-particle" : "", "parse-names" : false, "suffix" : "" }, { "dropping-particle" : "", "family" : "K\u00f6nig", "given" : "Peter", "non-dropping-particle" : "", "parse-names" : false, "suffix" : "" } ], "container-title" : "Journal of neural engineering", "id" : "ITEM-1", "issue" : "4", "issued" : { "date-parts" : [ [ "2005", "12", "1" ] ] }, "page" : "R13-26", "publisher" : "IOP Publishing", "title" : "Beyond sensory substitution--learning the sixth sense.", "type" : "article-journal", "volume" : "2" }, "uris" : [ "http://www.mendeley.com/documents/?uuid=16e95a93-402b-4def-a305-f763ebc668bf" ] } ], "mendeley" : { "previouslyFormattedCitation" : "[12]" }, "properties" : { "noteIndex" : 0 }, "schema" : "https://github.com/citation-style-language/schema/raw/master/csl-citation.json" }</w:instrText>
+        <w:instrText>ADDIN CSL_CITATION { "citationItems" : [ { "id" : "ITEM-1", "itemData" : { "ISSN" : "1741-2560", "abstract" : "Rapid advances in neuroscience have sparked numerous efforts to study the neural correlate of consciousness. Prominent subjects include higher sensory area, distributed assemblies bound by synchronization of neuronal activity and neurons in specific cortical laminae. In contrast, it has been suggested that the quality of sensory awareness is determined by systematic change of afferent signals resulting from behaviour and knowledge thereof. Support for such skill-based theories of perception is provided by experiments on sensory substitution. Here, we pursue this line of thought and create new sensorimotor contingencies and, hence, a new quality of perception. Adult subjects received orientation information, obtained by a magnetic compass, via vibrotactile stimulation around the waist. After six weeks of training we evaluated integration of the new input by a battery of tests. The results indicate that the sensory information provided by the belt (1) is processed and boosts performance, (2) if inconsistent with other sensory signals leads to variable performance, (3) does interact with the vestibular nystagmus and (4) in half of the experimental subjects leads to qualitative changes of sensory experience. These data support the hypothesis that new sensorimotor contingencies can be learned and integrated into behaviour and affect perceptual experience.", "author" : [ { "dropping-particle" : "", "family" : "Nagel", "given" : "Saskia K", "non-dropping-particle" : "", "parse-names" : false, "suffix" : "" }, { "dropping-particle" : "", "family" : "Carl", "given" : "Christine", "non-dropping-particle" : "", "parse-names" : false, "suffix" : "" }, { "dropping-particle" : "", "family" : "Kringe", "given" : "Tobias", "non-dropping-particle" : "", "parse-names" : false, "suffix" : "" }, { "dropping-particle" : "", "family" : "M\u00e4rtin", "given" : "Robert", "non-dropping-particle" : "", "parse-names" : false, "suffix" : "" }, { "dropping-particle" : "", "family" : "K\u00f6nig", "given" : "Peter", "non-dropping-particle" : "", "parse-names" : false, "suffix" : "" } ], "container-title" : "Journal of neural engineering", "id" : "ITEM-1", "issue" : "4", "issued" : { "date-parts" : [ [ "2005", "12", "1" ] ] }, "page" : "R13-26", "publisher" : "IOP Publishing", "title" : "Beyond sensory substitution--learning the sixth sense.", "type" : "article-journal", "volume" : "2" }, "uris" : [ "http://www.mendeley.com/documents/?uuid=16e95a93-402b-4def-a305-f763ebc668bf" ] } ], "mendeley" : { "previouslyFormattedCitation" : "[11]" }, "properties" : { "noteIndex" : 0 }, "schema" : "https://github.com/citation-style-language/schema/raw/master/csl-citation.json" }</w:instrText>
       </w:r>
       <w:r>
         <w:rPr>
@@ -4150,39 +4222,107 @@
           <w:noProof/>
           <w:shd w:val="clear" w:color="auto" w:fill="FFFFFF"/>
         </w:rPr>
+        <w:t>[11]</w:t>
+      </w:r>
+      <w:r>
+        <w:rPr>
+          <w:shd w:val="clear" w:color="auto" w:fill="FFFFFF"/>
+        </w:rPr>
+        <w:fldChar w:fldCharType="end"/>
+      </w:r>
+      <w:r>
+        <w:t xml:space="preserve"> </w:t>
+      </w:r>
+      <w:r>
+        <w:rPr>
+          <w:shd w:val="clear" w:color="auto" w:fill="FFFFFF"/>
+        </w:rPr>
+        <w:t xml:space="preserve">belt </w:t>
+      </w:r>
+      <w:r>
+        <w:t xml:space="preserve">was a device with vibrators that could be worn around the waist. The vibrator closest to geographical north would constantly vibrate, giving the user a sense of direction. </w:t>
+      </w:r>
+      <w:r>
+        <w:t xml:space="preserve">Another take on navigation is </w:t>
+      </w:r>
+      <w:proofErr w:type="spellStart"/>
+      <w:r>
+        <w:t>Momo</w:t>
+      </w:r>
+      <w:proofErr w:type="spellEnd"/>
+      <w:r>
+        <w:fldChar w:fldCharType="begin" w:fldLock="1"/>
+      </w:r>
+      <w:r>
+        <w:instrText>ADDIN CSL_CITATION { "citationItems" : [ { "id" : "ITEM-1", "itemData" : { "author" : [ { "dropping-particle" : "", "family" : "WANG", "given" : "C", "non-dropping-particle" : "", "parse-names" : false, "suffix" : "" }, { "dropping-particle" : "", "family" : "O'FRIEL", "given" : "K", "non-dropping-particle" : "", "parse-names" : false, "suffix" : "" } ], "id" : "ITEM-1", "issued" : { "date-parts" : [ [ "0" ] ] }, "title" : "MOMO: a haptic navigation device", "type" : "article-journal" }, "uris" : [ "http://www.mendeley.com/documents/?uuid=8576e512-62f4-477c-858f-48b500c90080" ] } ], "mendeley" : { "previouslyFormattedCitation" : "[12]" }, "properties" : { "noteIndex" : 0 }, "schema" : "https://github.com/citation-style-language/schema/raw/master/csl-citation.json" }</w:instrText>
+      </w:r>
+      <w:r>
+        <w:fldChar w:fldCharType="separate"/>
+      </w:r>
+      <w:r>
+        <w:rPr>
+          <w:noProof/>
+        </w:rPr>
         <w:t>[12]</w:t>
       </w:r>
       <w:r>
-        <w:rPr>
-          <w:shd w:val="clear" w:color="auto" w:fill="FFFFFF"/>
-        </w:rPr>
         <w:fldChar w:fldCharType="end"/>
       </w:r>
       <w:r>
+        <w:t xml:space="preserve"> a egg-like device that leans towards the direction the traveler needs to go so the change in the center of gravity of the device is perceptible in the hands of the user. </w:t>
+      </w:r>
+      <w:r>
+        <w:t xml:space="preserve">Dan Berg, a writer and technology advisor </w:t>
+      </w:r>
+      <w:r>
+        <w:t xml:space="preserve">implanted a small magnet into </w:t>
+      </w:r>
+      <w:r>
+        <w:t>the</w:t>
+      </w:r>
+      <w:r>
         <w:t xml:space="preserve"> </w:t>
       </w:r>
       <w:r>
-        <w:rPr>
-          <w:shd w:val="clear" w:color="auto" w:fill="FFFFFF"/>
-        </w:rPr>
-        <w:t xml:space="preserve">belt </w:t>
-      </w:r>
-      <w:r>
-        <w:t xml:space="preserve">was a device with vibrators that could be worn around the waist. The vibrator closest to geographical north would constantly vibrate, giving the user a sense of direction. </w:t>
-      </w:r>
-      <w:r>
-        <w:t xml:space="preserve">Another take on navigation is </w:t>
+        <w:t>little</w:t>
+      </w:r>
+      <w:r>
+        <w:t> finger of his right hand</w:t>
+      </w:r>
+      <w:r>
+        <w:fldChar w:fldCharType="begin" w:fldLock="1"/>
+      </w:r>
+      <w:r>
+        <w:instrText>ADDIN CSL_CITATION { "citationItems" : [ { "id" : "ITEM-1", "itemData" : { "URL" : "http://www.iamdann.com/2012/03/21/my-magnet-implant-body-modification", "author" : [ { "dropping-particle" : "", "family" : "Berg", "given" : "Dann", "non-dropping-particle" : "", "parse-names" : false, "suffix" : "" } ], "id" : "ITEM-1", "issued" : { "date-parts" : [ [ "0" ] ] }, "title" : "Body Hacking: My Magnetic Implant", "type" : "webpage" }, "uris" : [ "http://www.mendeley.com/documents/?uuid=6039a825-c297-4c04-ad99-6e8544843152" ] } ], "mendeley" : { "previouslyFormattedCitation" : "[13]" }, "properties" : { "noteIndex" : 0 }, "schema" : "https://github.com/citation-style-language/schema/raw/master/csl-citation.json" }</w:instrText>
+      </w:r>
+      <w:r>
+        <w:fldChar w:fldCharType="separate"/>
+      </w:r>
+      <w:r>
+        <w:rPr>
+          <w:noProof/>
+        </w:rPr>
+        <w:t>[13]</w:t>
+      </w:r>
+      <w:r>
+        <w:fldChar w:fldCharType="end"/>
+      </w:r>
+      <w:r>
+        <w:t>. One of the reported effects was the ability to sense electrical flow by disruptions on the magnetic field.</w:t>
+      </w:r>
+      <w:r>
+        <w:t xml:space="preserve"> Disney research has developed </w:t>
       </w:r>
       <w:proofErr w:type="spellStart"/>
       <w:r>
-        <w:t>Momo</w:t>
+        <w:t>Aireal</w:t>
       </w:r>
       <w:proofErr w:type="spellEnd"/>
       <w:r>
         <w:fldChar w:fldCharType="begin" w:fldLock="1"/>
       </w:r>
       <w:r>
-        <w:instrText>ADDIN CSL_CITATION { "citationItems" : [ { "id" : "ITEM-1", "itemData" : { "author" : [ { "dropping-particle" : "", "family" : "WANG", "given" : "C", "non-dropping-particle" : "", "parse-names" : false, "suffix" : "" }, { "dropping-particle" : "", "family" : "O'FRIEL", "given" : "K", "non-dropping-particle" : "", "parse-names" : false, "suffix" : "" } ], "id" : "ITEM-1", "issued" : { "date-parts" : [ [ "0" ] ] }, "title" : "MOMO: a haptic navigation device", "type" : "article-journal" }, "uris" : [ "http://www.mendeley.com/documents/?uuid=8576e512-62f4-477c-858f-48b500c90080" ] } ], "mendeley" : { "previouslyFormattedCitation" : "[13]" }, "properties" : { "noteIndex" : 0 }, "schema" : "https://github.com/citation-style-language/schema/raw/master/csl-citation.json" }</w:instrText>
+        <w:instrText>ADDIN CSL_CITATION { "citationItems" : [ { "id" : "ITEM-1", "itemData" : { "ISBN" : "9781450321402", "author" : [ { "dropping-particle" : "", "family" : "Sodhi", "given" : "Rajinder", "non-dropping-particle" : "", "parse-names" : false, "suffix" : "" }, { "dropping-particle" : "", "family" : "Poupyrev", "given" : "I", "non-dropping-particle" : "", "parse-names" : false, "suffix" : "" }, { "dropping-particle" : "", "family" : "Glisson", "given" : "M", "non-dropping-particle" : "", "parse-names" : false, "suffix" : "" }, { "dropping-particle" : "", "family" : "Israr", "given" : "A", "non-dropping-particle" : "", "parse-names" : false, "suffix" : "" } ], "container-title" : "ACM Transactions on Graphics \u2026", "id" : "ITEM-1", "issued" : { "date-parts" : [ [ "2013" ] ] }, "title" : "AIREAL: interactive tactile experiences in free air", "type" : "article-journal" }, "uris" : [ "http://www.mendeley.com/documents/?uuid=71cba1e3-5f99-47dd-a64b-56d0f6770936" ] } ], "mendeley" : { "previouslyFormattedCitation" : "[14]" }, "properties" : { "noteIndex" : 0 }, "schema" : "https://github.com/citation-style-language/schema/raw/master/csl-citation.json" }</w:instrText>
       </w:r>
       <w:r>
         <w:fldChar w:fldCharType="separate"/>
@@ -4191,37 +4331,158 @@
         <w:rPr>
           <w:noProof/>
         </w:rPr>
-        <w:t>[13]</w:t>
+        <w:t>[14]</w:t>
       </w:r>
       <w:r>
         <w:fldChar w:fldCharType="end"/>
       </w:r>
       <w:r>
-        <w:t xml:space="preserve"> a egg-like device that leans towards the direction the traveler needs to go so the change in the center of gravity of the device is perceptible in the hands of the user. </w:t>
-      </w:r>
-      <w:r>
-        <w:t xml:space="preserve">Dan Berg, a writer and technology advisor </w:t>
-      </w:r>
-      <w:r>
-        <w:t xml:space="preserve">implanted a small magnet into </w:t>
-      </w:r>
-      <w:r>
-        <w:t>the</w:t>
+        <w:t xml:space="preserve"> to use air vortices to create a tactile sensation of virtual images or images projected on the body.</w:t>
+      </w:r>
+    </w:p>
+    <w:p>
+      <w:pPr>
+        <w:pStyle w:val="Heading2"/>
+      </w:pPr>
+      <w:bookmarkStart w:id="10" w:name="_Toc379902620"/>
+      <w:r>
+        <w:t>Situational Awareness</w:t>
+      </w:r>
+      <w:bookmarkEnd w:id="10"/>
+    </w:p>
+    <w:p>
+      <w:r>
+        <w:t>Situational Awareness is the ability to extract information from our environment and integrate it with previous knowledge in order to form a coherent mental picture</w:t>
+      </w:r>
+      <w:r>
+        <w:fldChar w:fldCharType="begin" w:fldLock="1"/>
+      </w:r>
+      <w:r>
+        <w:instrText>ADDIN CSL_CITATION { "citationItems" : [ { "id" : "ITEM-1", "itemData" : { "URL" : "http://en.wikipedia.org/wiki/Situation_awareness", "accessed" : { "date-parts" : [ [ "2013", "9", "5" ] ] }, "author" : [ { "dropping-particle" : "", "family" : "Wikipedia contributors", "given" : "", "non-dropping-particle" : "", "parse-names" : false, "suffix" : "" } ], "container-title" : "Wikipedia, The Free Encyclopedia.", "id" : "ITEM-1", "issued" : { "date-parts" : [ [ "2013" ] ] }, "title" : "Situation awareness - Wikipedia, the free encyclopedia", "type" : "webpage" }, "uris" : [ "http://www.mendeley.com/documents/?uuid=b555cfd8-05c0-46b0-b48f-aa29193a9716" ] } ], "mendeley" : { "previouslyFormattedCitation" : "[15]" }, "properties" : { "noteIndex" : 0 }, "schema" : "https://github.com/citation-style-language/schema/raw/master/csl-citation.json" }</w:instrText>
+      </w:r>
+      <w:r>
+        <w:fldChar w:fldCharType="separate"/>
+      </w:r>
+      <w:r>
+        <w:rPr>
+          <w:noProof/>
+        </w:rPr>
+        <w:t>[15]</w:t>
+      </w:r>
+      <w:r>
+        <w:fldChar w:fldCharType="end"/>
+      </w:r>
+      <w:r>
+        <w:t>. The military has done extensive research on Situational Awareness both learning the limits of the brain when forced to work in an environment with many attention cues as well as the different strategies for reducing the cognitive load while conveying information to the brain through channels other than sight or sound.</w:t>
+      </w:r>
+    </w:p>
+    <w:p>
+      <w:r>
+        <w:t xml:space="preserve">Other than many studies in how to measure Situational Awareness in various users and situations, there are some papers on actual devices being tested that use </w:t>
+      </w:r>
+      <w:proofErr w:type="spellStart"/>
+      <w:r>
+        <w:t>Vibrotactile</w:t>
+      </w:r>
+      <w:proofErr w:type="spellEnd"/>
+      <w:r>
+        <w:t xml:space="preserve"> Displays</w:t>
+      </w:r>
+      <w:r>
+        <w:fldChar w:fldCharType="begin" w:fldLock="1"/>
+      </w:r>
+      <w:r>
+        <w:instrText>ADDIN CSL_CITATION { "citationItems" : [ { "id" : "ITEM-1", "itemData" : { "ISSN" : "1071-1813", "author" : [ { "dropping-particle" : "", "family" : "Raj", "given" : "A. K.", "non-dropping-particle" : "", "parse-names" : false, "suffix" : "" }, { "dropping-particle" : "", "family" : "Kass", "given" : "S. J.", "non-dropping-particle" : "", "parse-names" : false, "suffix" : "" }, { "dropping-particle" : "", "family" : "Perry", "given" : "J. F.", "non-dropping-particle" : "", "parse-names" : false, "suffix" : "" } ], "container-title" : "Proceedings of the Human Factors and Ergonomics Society Annual Meeting", "id" : "ITEM-1", "issue" : "1", "issued" : { "date-parts" : [ [ "2000", "7", "1" ] ] }, "page" : "181-184", "publisher" : "SAGE Publications", "title" : "Vibrotactile Displays for Improving Spatial Awareness", "type" : "article-journal", "volume" : "44" }, "uris" : [ "http://www.mendeley.com/documents/?uuid=7dbe35bb-68c2-4749-a47a-16d248c0a259" ] } ], "mendeley" : { "previouslyFormattedCitation" : "[16]" }, "properties" : { "noteIndex" : 0 }, "schema" : "https://github.com/citation-style-language/schema/raw/master/csl-citation.json" }</w:instrText>
+      </w:r>
+      <w:r>
+        <w:fldChar w:fldCharType="separate"/>
+      </w:r>
+      <w:r>
+        <w:rPr>
+          <w:noProof/>
+        </w:rPr>
+        <w:t>[16]</w:t>
+      </w:r>
+      <w:r>
+        <w:fldChar w:fldCharType="end"/>
+      </w:r>
+      <w:r>
+        <w:t xml:space="preserve"> and Tactile Navigation Cueing</w:t>
+      </w:r>
+      <w:r>
+        <w:fldChar w:fldCharType="begin" w:fldLock="1"/>
+      </w:r>
+      <w:r>
+        <w:instrText>ADDIN CSL_CITATION { "citationItems" : [ { "id" : "ITEM-1", "itemData" : { "ISSN" : "1071-1813", "author" : [ { "dropping-particle" : "", "family" : "Dorneich", "given" : "M. C.", "non-dropping-particle" : "", "parse-names" : false, "suffix" : "" }, { "dropping-particle" : "", "family" : "Ververs", "given" : "P. M.", "non-dropping-particle" : "", "parse-names" : false, "suffix" : "" }, { "dropping-particle" : "", "family" : "Whitlow", "given" : "S. D.", "non-dropping-particle" : "", "parse-names" : false, "suffix" : "" }, { "dropping-particle" : "", "family" : "Mathan", "given" : "S.", "non-dropping-particle" : "", "parse-names" : false, "suffix" : "" } ], "container-title" : "Proceedings of the Human Factors and Ergonomics Society Annual Meeting", "id" : "ITEM-1", "issue" : "24", "issued" : { "date-parts" : [ [ "2006", "10", "1" ] ] }, "page" : "2600-2604", "publisher" : "SAGE Publications", "title" : "Evaluation of a Tactile Navigation Cueing System and Real-Time Assessment of Cognitive State", "type" : "article-journal", "volume" : "50" }, "uris" : [ "http://www.mendeley.com/documents/?uuid=9f303217-2778-4ebe-b098-6b0df64b7567" ] } ], "mendeley" : { "previouslyFormattedCitation" : "[17]" }, "properties" : { "noteIndex" : 0 }, "schema" : "https://github.com/citation-style-language/schema/raw/master/csl-citation.json" }</w:instrText>
+      </w:r>
+      <w:r>
+        <w:fldChar w:fldCharType="separate"/>
+      </w:r>
+      <w:r>
+        <w:rPr>
+          <w:noProof/>
+        </w:rPr>
+        <w:t>[17]</w:t>
+      </w:r>
+      <w:r>
+        <w:fldChar w:fldCharType="end"/>
+      </w:r>
+      <w:r>
+        <w:t>.</w:t>
+      </w:r>
+    </w:p>
+    <w:p>
+      <w:r>
+        <w:br w:type="page"/>
+      </w:r>
+    </w:p>
+    <w:p>
+      <w:pPr>
+        <w:pStyle w:val="Heading1"/>
+      </w:pPr>
+      <w:bookmarkStart w:id="11" w:name="_Toc379902621"/>
+      <w:r>
+        <w:lastRenderedPageBreak/>
+        <w:t>The promise of Digital Synesthesia</w:t>
+      </w:r>
+      <w:bookmarkEnd w:id="11"/>
+    </w:p>
+    <w:p>
+      <w:r>
+        <w:t>The author</w:t>
       </w:r>
       <w:r>
         <w:t xml:space="preserve"> </w:t>
       </w:r>
-      <w:r>
-        <w:t>little</w:t>
-      </w:r>
-      <w:r>
-        <w:t> finger of his right hand</w:t>
-      </w:r>
+      <w:proofErr w:type="spellStart"/>
+      <w:r>
+        <w:t>Jakob</w:t>
+      </w:r>
+      <w:proofErr w:type="spellEnd"/>
+      <w:r>
+        <w:t xml:space="preserve"> von </w:t>
+      </w:r>
+      <w:proofErr w:type="spellStart"/>
+      <w:r>
+        <w:t>Uexküll</w:t>
+      </w:r>
+      <w:proofErr w:type="spellEnd"/>
+      <w:r>
+        <w:t xml:space="preserve"> in his notions of t</w:t>
+      </w:r>
+      <w:r>
+        <w:t xml:space="preserve">he </w:t>
+      </w:r>
+      <w:proofErr w:type="spellStart"/>
+      <w:r>
+        <w:t>Umwelt</w:t>
+      </w:r>
+      <w:proofErr w:type="spellEnd"/>
       <w:r>
         <w:fldChar w:fldCharType="begin" w:fldLock="1"/>
       </w:r>
       <w:r>
-        <w:instrText>ADDIN CSL_CITATION { "citationItems" : [ { "id" : "ITEM-1", "itemData" : { "URL" : "http://www.iamdann.com/2012/03/21/my-magnet-implant-body-modification", "author" : [ { "dropping-particle" : "", "family" : "Berg", "given" : "Dann", "non-dropping-particle" : "", "parse-names" : false, "suffix" : "" } ], "id" : "ITEM-1", "issued" : { "date-parts" : [ [ "0" ] ] }, "title" : "Body Hacking: My Magnetic Implant", "type" : "webpage" }, "uris" : [ "http://www.mendeley.com/documents/?uuid=6039a825-c297-4c04-ad99-6e8544843152" ] } ], "mendeley" : { "previouslyFormattedCitation" : "[14]" }, "properties" : { "noteIndex" : 0 }, "schema" : "https://github.com/citation-style-language/schema/raw/master/csl-citation.json" }</w:instrText>
+        <w:instrText>ADDIN CSL_CITATION { "citationItems" : [ { "id" : "ITEM-1", "itemData" : { "author" : [ { "dropping-particle" : "von", "family" : "Uexkull", "given" : "Jakob", "non-dropping-particle" : "", "parse-names" : false, "suffix" : "" } ], "id" : "ITEM-1", "issued" : { "date-parts" : [ [ "2010" ] ] }, "page" : "248", "publisher" : "Univ Of Minnesota Press", "title" : "A Foray into the Worlds of Animals and Humans: with A Theory of Meaning (Posthumanities)", "type" : "book" }, "uris" : [ "http://www.mendeley.com/documents/?uuid=bc401230-cfb4-4222-8980-5e53c85bf9e1" ] } ], "mendeley" : { "previouslyFormattedCitation" : "[18]" }, "properties" : { "noteIndex" : 0 }, "schema" : "https://github.com/citation-style-language/schema/raw/master/csl-citation.json" }</w:instrText>
       </w:r>
       <w:r>
         <w:fldChar w:fldCharType="separate"/>
@@ -4230,524 +4491,456 @@
         <w:rPr>
           <w:noProof/>
         </w:rPr>
-        <w:t>[14]</w:t>
+        <w:t>[18]</w:t>
       </w:r>
       <w:r>
         <w:fldChar w:fldCharType="end"/>
       </w:r>
       <w:r>
-        <w:t>. One of the reported effects was the ability to sense electrical flow by disruptions on the magnetic field.</w:t>
-      </w:r>
-      <w:r>
-        <w:t xml:space="preserve"> Disney research has developed </w:t>
-      </w:r>
-      <w:proofErr w:type="spellStart"/>
-      <w:r>
-        <w:t>Aireal</w:t>
-      </w:r>
-      <w:proofErr w:type="spellEnd"/>
-      <w:r>
-        <w:fldChar w:fldCharType="begin" w:fldLock="1"/>
-      </w:r>
-      <w:r>
-        <w:instrText>ADDIN CSL_CITATION { "citationItems" : [ { "id" : "ITEM-1", "itemData" : { "ISBN" : "9781450321402", "author" : [ { "dropping-particle" : "", "family" : "Sodhi", "given" : "Rajinder", "non-dropping-particle" : "", "parse-names" : false, "suffix" : "" }, { "dropping-particle" : "", "family" : "Poupyrev", "given" : "I", "non-dropping-particle" : "", "parse-names" : false, "suffix" : "" }, { "dropping-particle" : "", "family" : "Glisson", "given" : "M", "non-dropping-particle" : "", "parse-names" : false, "suffix" : "" }, { "dropping-particle" : "", "family" : "Israr", "given" : "A", "non-dropping-particle" : "", "parse-names" : false, "suffix" : "" } ], "container-title" : "ACM Transactions on Graphics \u2026", "id" : "ITEM-1", "issued" : { "date-parts" : [ [ "2013" ] ] }, "title" : "AIREAL: interactive tactile experiences in free air", "type" : "article-journal" }, "uris" : [ "http://www.mendeley.com/documents/?uuid=71cba1e3-5f99-47dd-a64b-56d0f6770936" ] } ], "mendeley" : { "previouslyFormattedCitation" : "[15]" }, "properties" : { "noteIndex" : 0 }, "schema" : "https://github.com/citation-style-language/schema/raw/master/csl-citation.json" }</w:instrText>
-      </w:r>
-      <w:r>
-        <w:fldChar w:fldCharType="separate"/>
-      </w:r>
-      <w:r>
-        <w:rPr>
-          <w:noProof/>
-        </w:rPr>
-        <w:t>[15]</w:t>
-      </w:r>
-      <w:r>
-        <w:fldChar w:fldCharType="end"/>
-      </w:r>
-      <w:r>
-        <w:t xml:space="preserve"> to use air vortices to create a tactile sensation of virtual images or images projected on the body.</w:t>
+        <w:t xml:space="preserve">, </w:t>
+      </w:r>
+      <w:r>
+        <w:t>shows how every creature can only understand the world through the affordances o</w:t>
+      </w:r>
+      <w:r>
+        <w:t>f its senses.</w:t>
+      </w:r>
+      <w:r>
+        <w:t xml:space="preserve"> </w:t>
+      </w:r>
+      <w:r>
+        <w:t xml:space="preserve">This will lead to believe that </w:t>
+      </w:r>
+      <w:r>
+        <w:t>the access to</w:t>
+      </w:r>
+      <w:r>
+        <w:t xml:space="preserve"> new senses should open up new world perspectives for humans.</w:t>
+      </w:r>
+      <w:r>
+        <w:t xml:space="preserve"> This </w:t>
+      </w:r>
+      <w:r>
+        <w:t>theory</w:t>
+      </w:r>
+      <w:r>
+        <w:t xml:space="preserve"> is at the center of the Digital Synesthesia project. </w:t>
+      </w:r>
+      <w:r>
+        <w:t>M</w:t>
+      </w:r>
+      <w:r>
+        <w:t xml:space="preserve">odern </w:t>
+      </w:r>
+      <w:r>
+        <w:t>technology</w:t>
+      </w:r>
+      <w:r>
+        <w:t xml:space="preserve"> already offers the ability to detect information from the world that is beyond our natural sensory spectrum but what has not been properly done is the way for our brains and body incorporate this new information</w:t>
+      </w:r>
+      <w:r>
+        <w:t xml:space="preserve"> as an addition to our sensory capabilities</w:t>
+      </w:r>
+      <w:r>
+        <w:t xml:space="preserve">. Digital Synesthesia offers a way of taking new sensory experiences and </w:t>
+      </w:r>
+      <w:proofErr w:type="gramStart"/>
+      <w:r>
+        <w:t>transmit</w:t>
+      </w:r>
+      <w:proofErr w:type="gramEnd"/>
+      <w:r>
+        <w:t xml:space="preserve"> them to the body</w:t>
+      </w:r>
+      <w:r>
+        <w:t xml:space="preserve"> </w:t>
+      </w:r>
+      <w:r>
+        <w:t>in a way that mimics our other senses</w:t>
+      </w:r>
+      <w:r>
+        <w:t>. Keeping away from mostly</w:t>
+      </w:r>
+      <w:r>
+        <w:t xml:space="preserve"> visual and highly cognitive experience</w:t>
+      </w:r>
+      <w:r>
+        <w:t xml:space="preserve"> that demands a big part of the </w:t>
+      </w:r>
+      <w:proofErr w:type="gramStart"/>
+      <w:r>
+        <w:t>users</w:t>
+      </w:r>
+      <w:proofErr w:type="gramEnd"/>
+      <w:r>
+        <w:t xml:space="preserve"> attention</w:t>
+      </w:r>
+      <w:r>
+        <w:t xml:space="preserve">. </w:t>
+      </w:r>
+      <w:r>
+        <w:t>With Digital Synesthesia</w:t>
+      </w:r>
+      <w:r>
+        <w:t xml:space="preserve">, </w:t>
+      </w:r>
+      <w:r>
+        <w:t xml:space="preserve">we </w:t>
+      </w:r>
+      <w:r>
+        <w:t>will be able to</w:t>
+      </w:r>
+      <w:r>
+        <w:t xml:space="preserve"> understand our surrounding world in a new and undiscovered way.</w:t>
+      </w:r>
+    </w:p>
+    <w:p>
+      <w:r>
+        <w:t xml:space="preserve">In order to explore these new sensory experiences, this project proposes to start small and slowly ramp up. </w:t>
       </w:r>
     </w:p>
     <w:p>
       <w:pPr>
         <w:pStyle w:val="Heading2"/>
       </w:pPr>
-      <w:bookmarkStart w:id="10" w:name="_Toc379819271"/>
-      <w:r>
-        <w:t>Situational Awareness</w:t>
-      </w:r>
-      <w:bookmarkEnd w:id="10"/>
-    </w:p>
-    <w:p>
-      <w:r>
-        <w:t>Situational Awareness is the ability to extract information from our environment and integrate it with previous knowledge in order to form a coherent mental picture</w:t>
-      </w:r>
-      <w:r>
-        <w:fldChar w:fldCharType="begin" w:fldLock="1"/>
-      </w:r>
-      <w:r>
-        <w:instrText>ADDIN CSL_CITATION { "citationItems" : [ { "id" : "ITEM-1", "itemData" : { "URL" : "http://en.wikipedia.org/wiki/Situation_awareness", "accessed" : { "date-parts" : [ [ "2013", "9", "5" ] ] }, "author" : [ { "dropping-particle" : "", "family" : "Wikipedia contributors", "given" : "", "non-dropping-particle" : "", "parse-names" : false, "suffix" : "" } ], "container-title" : "Wikipedia, The Free Encyclopedia.", "id" : "ITEM-1", "issued" : { "date-parts" : [ [ "2013" ] ] }, "title" : "Situation awareness - Wikipedia, the free encyclopedia", "type" : "webpage" }, "uris" : [ "http://www.mendeley.com/documents/?uuid=b555cfd8-05c0-46b0-b48f-aa29193a9716" ] } ], "mendeley" : { "previouslyFormattedCitation" : "[16]" }, "properties" : { "noteIndex" : 0 }, "schema" : "https://github.com/citation-style-language/schema/raw/master/csl-citation.json" }</w:instrText>
-      </w:r>
-      <w:r>
-        <w:fldChar w:fldCharType="separate"/>
-      </w:r>
-      <w:r>
-        <w:rPr>
-          <w:noProof/>
-        </w:rPr>
-        <w:t>[16]</w:t>
-      </w:r>
-      <w:r>
-        <w:fldChar w:fldCharType="end"/>
-      </w:r>
-      <w:r>
-        <w:t>. The military has done extensive research on Situational Awareness both learning the limits of the brain when forced to work in an environment with many attention cues as well as the different strategies for reducing the cognitive load while conveying information to the brain through channels other than sight or sound.</w:t>
-      </w:r>
-    </w:p>
-    <w:p>
-      <w:r>
-        <w:t xml:space="preserve">Other than many studies in how to measure Situational Awareness in various users and situations, there are some papers on actual devices being tested that use </w:t>
-      </w:r>
-      <w:proofErr w:type="spellStart"/>
-      <w:r>
-        <w:t>Vibrotactile</w:t>
-      </w:r>
-      <w:proofErr w:type="spellEnd"/>
-      <w:r>
-        <w:t xml:space="preserve"> Displays</w:t>
-      </w:r>
-      <w:r>
-        <w:fldChar w:fldCharType="begin" w:fldLock="1"/>
-      </w:r>
-      <w:r>
-        <w:instrText>ADDIN CSL_CITATION { "citationItems" : [ { "id" : "ITEM-1", "itemData" : { "ISSN" : "1071-1813", "author" : [ { "dropping-particle" : "", "family" : "Raj", "given" : "A. K.", "non-dropping-particle" : "", "parse-names" : false, "suffix" : "" }, { "dropping-particle" : "", "family" : "Kass", "given" : "S. J.", "non-dropping-particle" : "", "parse-names" : false, "suffix" : "" }, { "dropping-particle" : "", "family" : "Perry", "given" : "J. F.", "non-dropping-particle" : "", "parse-names" : false, "suffix" : "" } ], "container-title" : "Proceedings of the Human Factors and Ergonomics Society Annual Meeting", "id" : "ITEM-1", "issue" : "1", "issued" : { "date-parts" : [ [ "2000", "7", "1" ] ] }, "page" : "181-184", "publisher" : "SAGE Publications", "title" : "Vibrotactile Displays for Improving Spatial Awareness", "type" : "article-journal", "volume" : "44" }, "uris" : [ "http://www.mendeley.com/documents/?uuid=7dbe35bb-68c2-4749-a47a-16d248c0a259" ] } ], "mendeley" : { "previouslyFormattedCitation" : "[17]" }, "properties" : { "noteIndex" : 0 }, "schema" : "https://github.com/citation-style-language/schema/raw/master/csl-citation.json" }</w:instrText>
-      </w:r>
-      <w:r>
-        <w:fldChar w:fldCharType="separate"/>
-      </w:r>
-      <w:r>
-        <w:rPr>
-          <w:noProof/>
-        </w:rPr>
-        <w:t>[17]</w:t>
-      </w:r>
-      <w:r>
-        <w:fldChar w:fldCharType="end"/>
-      </w:r>
-      <w:r>
-        <w:t xml:space="preserve"> and Tactile Navigation Cueing</w:t>
-      </w:r>
-      <w:r>
-        <w:fldChar w:fldCharType="begin" w:fldLock="1"/>
-      </w:r>
-      <w:r>
-        <w:instrText>ADDIN CSL_CITATION { "citationItems" : [ { "id" : "ITEM-1", "itemData" : { "ISSN" : "1071-1813", "author" : [ { "dropping-particle" : "", "family" : "Dorneich", "given" : "M. C.", "non-dropping-particle" : "", "parse-names" : false, "suffix" : "" }, { "dropping-particle" : "", "family" : "Ververs", "given" : "P. M.", "non-dropping-particle" : "", "parse-names" : false, "suffix" : "" }, { "dropping-particle" : "", "family" : "Whitlow", "given" : "S. D.", "non-dropping-particle" : "", "parse-names" : false, "suffix" : "" }, { "dropping-particle" : "", "family" : "Mathan", "given" : "S.", "non-dropping-particle" : "", "parse-names" : false, "suffix" : "" } ], "container-title" : "Proceedings of the Human Factors and Ergonomics Society Annual Meeting", "id" : "ITEM-1", "issue" : "24", "issued" : { "date-parts" : [ [ "2006", "10", "1" ] ] }, "page" : "2600-2604", "publisher" : "SAGE Publications", "title" : "Evaluation of a Tactile Navigation Cueing System and Real-Time Assessment of Cognitive State", "type" : "article-journal", "volume" : "50" }, "uris" : [ "http://www.mendeley.com/documents/?uuid=9f303217-2778-4ebe-b098-6b0df64b7567" ] } ], "mendeley" : { "previouslyFormattedCitation" : "[18]" }, "properties" : { "noteIndex" : 0 }, "schema" : "https://github.com/citation-style-language/schema/raw/master/csl-citation.json" }</w:instrText>
-      </w:r>
-      <w:r>
-        <w:fldChar w:fldCharType="separate"/>
-      </w:r>
-      <w:r>
-        <w:rPr>
-          <w:noProof/>
-        </w:rPr>
-        <w:t>[18]</w:t>
-      </w:r>
-      <w:r>
-        <w:fldChar w:fldCharType="end"/>
-      </w:r>
-      <w:r>
-        <w:t>.</w:t>
-      </w:r>
+      <w:bookmarkStart w:id="12" w:name="_Toc379902622"/>
+      <w:r>
+        <w:t xml:space="preserve">First </w:t>
+      </w:r>
+      <w:r>
+        <w:t>Stage</w:t>
+      </w:r>
+      <w:bookmarkEnd w:id="12"/>
+    </w:p>
+    <w:p>
+      <w:r>
+        <w:t>This stage will be</w:t>
+      </w:r>
+      <w:r>
+        <w:t xml:space="preserve"> a compare and contrast stage where natural sensory experiences will be studied side by side with enhanced sensory experiences. This way I can compare how the users relate to new input by having it be analogous to one of their existing senses. This stage will also look to compare two sensory experiences against each other, explore if the users might find an enhanced sensory experience to be of more use than the natural un-enhanced body experience.</w:t>
+      </w:r>
+    </w:p>
+    <w:p>
+      <w:pPr>
+        <w:pStyle w:val="Heading2"/>
+      </w:pPr>
+      <w:bookmarkStart w:id="13" w:name="_Toc379902623"/>
+      <w:r>
+        <w:t>Second</w:t>
+      </w:r>
+      <w:r>
+        <w:t xml:space="preserve"> Stage</w:t>
+      </w:r>
+      <w:bookmarkEnd w:id="13"/>
+    </w:p>
+    <w:p>
+      <w:r>
+        <w:t xml:space="preserve">At this stage, </w:t>
+      </w:r>
+      <w:r>
+        <w:t xml:space="preserve">the project will look into </w:t>
+      </w:r>
+      <w:r>
+        <w:t xml:space="preserve">the creation of new sensory experiences. </w:t>
+      </w:r>
+      <w:r>
+        <w:t xml:space="preserve">Using some of the prototypes that I have already developed and some prototypes that are in the works, this project will study the user’s acceptance of new information that will be consciously mapped to a particular sensory experience. This means that the users will have full understanding of what is the task to be accomplished, the new sense to be detected and how the information will be translated to the sense they can actually feel. This will allow me to understand how quickly </w:t>
+      </w:r>
+      <w:r>
+        <w:t>users can</w:t>
+      </w:r>
+      <w:r>
+        <w:t xml:space="preserve"> get used to</w:t>
+      </w:r>
+      <w:r>
+        <w:t xml:space="preserve"> their new sensory experiences and record their impressions on the experience.</w:t>
+      </w:r>
+    </w:p>
+    <w:p>
+      <w:pPr>
+        <w:pStyle w:val="Heading2"/>
+      </w:pPr>
+      <w:bookmarkStart w:id="14" w:name="_Toc379902624"/>
+      <w:r>
+        <w:t>Third</w:t>
+      </w:r>
+      <w:r>
+        <w:t xml:space="preserve"> Stage</w:t>
+      </w:r>
+      <w:bookmarkEnd w:id="14"/>
+    </w:p>
+    <w:p>
+      <w:r>
+        <w:t xml:space="preserve">Here, </w:t>
+      </w:r>
+      <w:r>
+        <w:t xml:space="preserve">the project will look into a new sensory experience that the users will have no prior understanding of what type of sensory translation is taking place. </w:t>
+      </w:r>
+      <w:r>
+        <w:t xml:space="preserve">In the same way as a new </w:t>
+      </w:r>
+      <w:r>
+        <w:lastRenderedPageBreak/>
+        <w:t xml:space="preserve">born might search for patterns in order to understand its new senses. </w:t>
+      </w:r>
+      <w:r>
+        <w:t>This will be a useful experiment to see how quickly the users can find a correlation between something that could not previously be felt and the sensory feedback.</w:t>
+      </w:r>
+      <w:r>
+        <w:t xml:space="preserve"> </w:t>
+      </w:r>
+    </w:p>
+    <w:p>
+      <w:pPr>
+        <w:rPr>
+          <w:color w:val="FF0000"/>
+        </w:rPr>
+      </w:pPr>
+      <w:r>
+        <w:rPr>
+          <w:color w:val="FF0000"/>
+        </w:rPr>
+        <w:t>One important objective is to generate a design guideline for future synesthetic interfaces. This guideline would allow future research to understand what feedback modalities are better suited to the synesthetic translation of which new sense. So that temperature might be better for binary or yes/no/neutral situations while vibration might be better at sensations that imply different degrees of intensity.</w:t>
+      </w:r>
+    </w:p>
+    <w:p>
+      <w:r>
+        <w:br w:type="page"/>
+      </w:r>
+      <w:bookmarkStart w:id="15" w:name="_GoBack"/>
+      <w:bookmarkEnd w:id="15"/>
     </w:p>
     <w:p>
       <w:pPr>
         <w:pStyle w:val="Heading1"/>
       </w:pPr>
-      <w:bookmarkStart w:id="11" w:name="_Toc379819272"/>
-      <w:r>
-        <w:t>The promise of Digital Synesthesia</w:t>
-      </w:r>
-      <w:bookmarkEnd w:id="11"/>
-    </w:p>
-    <w:p>
-      <w:r>
-        <w:t>The vision of Digital Synesthesia is to make the idea of Human-Computer Interfacing disappear so that it gives way for a new level of Human-World Interfacing. Digital Synesthesia is aiming to find a way for our mobile technology to stay in our pockets and allow us to experience the world by sensing information previously unavailable.</w:t>
+      <w:bookmarkStart w:id="16" w:name="_Toc379902625"/>
+      <w:r>
+        <w:lastRenderedPageBreak/>
+        <w:t>Research Questions</w:t>
+      </w:r>
+      <w:bookmarkEnd w:id="16"/>
+    </w:p>
+    <w:p>
+      <w:r>
+        <w:t xml:space="preserve">In each stage I will be looking to answer specific questions that will inform the next stage or the overall project. In order to answer the question, specific test scenarios will be designed. </w:t>
+      </w:r>
+      <w:r>
+        <w:t xml:space="preserve">The </w:t>
+      </w:r>
+      <w:r>
+        <w:t>questions will look</w:t>
+      </w:r>
+      <w:r>
+        <w:t>, amongst other things,</w:t>
+      </w:r>
+      <w:r>
+        <w:t xml:space="preserve"> at the relation between type of data and the mode of tran</w:t>
+      </w:r>
+      <w:r>
+        <w:t>smitting this data to the body; how the user will understand an analogous sense, a new sense or the substitution of a sense; and how quickly will the user understand the sensory feedback loop.</w:t>
+      </w:r>
+    </w:p>
+    <w:p>
+      <w:pPr>
+        <w:pStyle w:val="Heading2"/>
+      </w:pPr>
+      <w:bookmarkStart w:id="17" w:name="_Toc379902626"/>
+      <w:r>
+        <w:t xml:space="preserve">Discreet </w:t>
+      </w:r>
+      <w:r>
+        <w:t xml:space="preserve">and </w:t>
+      </w:r>
+      <w:r>
+        <w:t>Contin</w:t>
+      </w:r>
+      <w:r>
+        <w:t>u</w:t>
+      </w:r>
+      <w:r>
+        <w:t>ous Data</w:t>
+      </w:r>
+      <w:bookmarkEnd w:id="17"/>
+    </w:p>
+    <w:p>
+      <w:r>
+        <w:t>1. Will a discreet signal that just turns on and off to get the users attention be more effective than a continuous signal that needs for the user’s interpretation of changing data?</w:t>
+      </w:r>
+    </w:p>
+    <w:p>
+      <w:r>
+        <w:t>2</w:t>
+      </w:r>
+      <w:r>
+        <w:t xml:space="preserve">. </w:t>
+      </w:r>
+      <w:r>
+        <w:t>Is there a better or worse pairing between the input channel and the type of data to be analyzed?</w:t>
+      </w:r>
+    </w:p>
+    <w:p>
+      <w:pPr>
+        <w:pStyle w:val="Heading2"/>
+      </w:pPr>
+      <w:bookmarkStart w:id="18" w:name="_Toc379902627"/>
+      <w:r>
+        <w:t>Sensory Substitution</w:t>
+      </w:r>
+      <w:bookmarkEnd w:id="18"/>
+    </w:p>
+    <w:p>
+      <w:r>
+        <w:t>3</w:t>
+      </w:r>
+      <w:r>
+        <w:t xml:space="preserve">. </w:t>
+      </w:r>
+      <w:r>
+        <w:t xml:space="preserve">In a situation where vision is the sense used to make a quick decision, will Digital Synesthesia prove to be </w:t>
+      </w:r>
+      <w:r>
+        <w:t>a valid</w:t>
+      </w:r>
+      <w:r>
+        <w:t xml:space="preserve"> alternat</w:t>
+      </w:r>
+      <w:r>
+        <w:t>ive</w:t>
       </w:r>
       <w:r>
         <w:t xml:space="preserve"> </w:t>
       </w:r>
-    </w:p>
-    <w:p>
-      <w:r>
-        <w:t>The author</w:t>
+      <w:r>
+        <w:t>to</w:t>
+      </w:r>
+      <w:r>
+        <w:t xml:space="preserve"> accomplishing the same task or part of </w:t>
+      </w:r>
+      <w:r>
+        <w:t xml:space="preserve">that </w:t>
+      </w:r>
+      <w:r>
+        <w:t>task?</w:t>
+      </w:r>
+    </w:p>
+    <w:p>
+      <w:pPr>
+        <w:pStyle w:val="Heading2"/>
+      </w:pPr>
+      <w:bookmarkStart w:id="19" w:name="_Toc379902628"/>
+      <w:r>
+        <w:t xml:space="preserve">Sensory </w:t>
+      </w:r>
+      <w:r>
+        <w:t>Augmentation</w:t>
+      </w:r>
+      <w:bookmarkEnd w:id="19"/>
+    </w:p>
+    <w:p>
+      <w:r>
+        <w:t>4</w:t>
+      </w:r>
+      <w:r>
+        <w:t xml:space="preserve">. </w:t>
+      </w:r>
+      <w:r>
+        <w:t>In a situation where the user already bases a decision on information from a sense other than vision or audio, is there an advantage to being able to interpret that same data through a different sense and in greater detail?</w:t>
+      </w:r>
+    </w:p>
+    <w:p>
+      <w:pPr>
+        <w:pStyle w:val="Heading2"/>
+      </w:pPr>
+      <w:bookmarkStart w:id="20" w:name="_Toc379902629"/>
+      <w:r>
+        <w:t>New Senses</w:t>
+      </w:r>
+      <w:bookmarkEnd w:id="20"/>
+    </w:p>
+    <w:p>
+      <w:r>
+        <w:t>5</w:t>
+      </w:r>
+      <w:r>
+        <w:t xml:space="preserve">. </w:t>
+      </w:r>
+      <w:r>
+        <w:t>How does a user perform in a specific task when using new information that could not previously be sensed, compared to the same activity with no sensory enhancement?</w:t>
+      </w:r>
+    </w:p>
+    <w:p>
+      <w:pPr>
+        <w:pStyle w:val="Heading2"/>
+      </w:pPr>
+      <w:bookmarkStart w:id="21" w:name="_Toc379902630"/>
+      <w:r>
+        <w:t xml:space="preserve">The </w:t>
+      </w:r>
+      <w:r>
+        <w:t>User</w:t>
+      </w:r>
+      <w:r>
+        <w:t xml:space="preserve"> and the New Stimuli</w:t>
+      </w:r>
+      <w:bookmarkEnd w:id="21"/>
+    </w:p>
+    <w:p>
+      <w:r>
+        <w:t>6</w:t>
+      </w:r>
+      <w:r>
+        <w:t xml:space="preserve">. </w:t>
+      </w:r>
+      <w:r>
+        <w:t>How accurate is the interpretation of the data when experienced in this new way?</w:t>
+      </w:r>
+    </w:p>
+    <w:p>
+      <w:r>
+        <w:t>7</w:t>
+      </w:r>
+      <w:r>
+        <w:t xml:space="preserve">. Will there be feelings of “phantom input” where the user will feel the effects of a </w:t>
+      </w:r>
+      <w:r>
+        <w:t>stimulation</w:t>
+      </w:r>
+      <w:r>
+        <w:t xml:space="preserve"> that is not present.</w:t>
       </w:r>
       <w:r>
         <w:t xml:space="preserve"> </w:t>
       </w:r>
-      <w:proofErr w:type="spellStart"/>
-      <w:r>
-        <w:t>Jakob</w:t>
-      </w:r>
-      <w:proofErr w:type="spellEnd"/>
-      <w:r>
-        <w:t xml:space="preserve"> von </w:t>
-      </w:r>
-      <w:proofErr w:type="spellStart"/>
-      <w:r>
-        <w:t>Uexküll</w:t>
-      </w:r>
-      <w:proofErr w:type="spellEnd"/>
-      <w:r>
-        <w:t xml:space="preserve"> in his notions of t</w:t>
-      </w:r>
-      <w:r>
-        <w:t xml:space="preserve">he </w:t>
-      </w:r>
-      <w:proofErr w:type="spellStart"/>
-      <w:r>
-        <w:t>Umwelt</w:t>
-      </w:r>
-      <w:proofErr w:type="spellEnd"/>
-      <w:r>
-        <w:fldChar w:fldCharType="begin" w:fldLock="1"/>
-      </w:r>
-      <w:r>
-        <w:instrText>ADDIN CSL_CITATION { "citationItems" : [ { "id" : "ITEM-1", "itemData" : { "author" : [ { "dropping-particle" : "von", "family" : "Uexkull", "given" : "Jakob", "non-dropping-particle" : "", "parse-names" : false, "suffix" : "" } ], "id" : "ITEM-1", "issued" : { "date-parts" : [ [ "2010" ] ] }, "page" : "248", "publisher" : "Univ Of Minnesota Press", "title" : "A Foray into the Worlds of Animals and Humans: with A Theory of Meaning (Posthumanities)", "type" : "book" }, "uris" : [ "http://www.mendeley.com/documents/?uuid=bc401230-cfb4-4222-8980-5e53c85bf9e1" ] } ], "mendeley" : { "previouslyFormattedCitation" : "[11]" }, "properties" : { "noteIndex" : 0 }, "schema" : "https://github.com/citation-style-language/schema/raw/master/csl-citation.json" }</w:instrText>
-      </w:r>
-      <w:r>
-        <w:fldChar w:fldCharType="separate"/>
-      </w:r>
-      <w:r>
-        <w:rPr>
-          <w:noProof/>
-        </w:rPr>
-        <w:t>[11]</w:t>
-      </w:r>
-      <w:r>
-        <w:fldChar w:fldCharType="end"/>
-      </w:r>
-      <w:r>
-        <w:t xml:space="preserve">, </w:t>
-      </w:r>
-      <w:r>
-        <w:t>shows how every creature can only understand the world through the affordances o</w:t>
-      </w:r>
-      <w:r>
-        <w:t>f its senses.</w:t>
-      </w:r>
-      <w:r>
-        <w:t xml:space="preserve"> </w:t>
-      </w:r>
-      <w:r>
-        <w:t xml:space="preserve">This will lead to believe that </w:t>
-      </w:r>
-      <w:r>
-        <w:lastRenderedPageBreak/>
-        <w:t>creating new senses should open up completely new world perspectives for humans.</w:t>
-      </w:r>
-      <w:r>
-        <w:t xml:space="preserve"> This </w:t>
-      </w:r>
-      <w:r>
-        <w:t>theory</w:t>
-      </w:r>
-      <w:r>
-        <w:t xml:space="preserve"> is at the center of the Digital Synesthesia project. The modern world already offers the ability to detect information from the world that is beyond our natural sensory spectrum but what has not been properly done is find the way for our brains and body to incorporate this new information as a part of our sensory tool-belt so that we can truly begin to understand our surrounding world in a new and undiscovered way.</w:t>
-      </w:r>
-    </w:p>
-    <w:p>
-      <w:r>
-        <w:t xml:space="preserve">In order to explore these new sensory experiences, this project proposes to start small and slowly ramp up. </w:t>
+    </w:p>
+    <w:p>
+      <w:r>
+        <w:t>8</w:t>
+      </w:r>
+      <w:r>
+        <w:t>. How valuable is the device when used towards the completion of a task when the user is first learning this task? When used by someone who is experienced in the given task?</w:t>
       </w:r>
     </w:p>
     <w:p>
       <w:pPr>
         <w:pStyle w:val="Heading2"/>
       </w:pPr>
-      <w:bookmarkStart w:id="12" w:name="_Toc379819273"/>
-      <w:r>
-        <w:t>Stage One</w:t>
-      </w:r>
-      <w:bookmarkEnd w:id="12"/>
-    </w:p>
-    <w:p>
-      <w:r>
-        <w:t>This stage will be</w:t>
-      </w:r>
-      <w:r>
-        <w:t xml:space="preserve"> a compare and contrast stage where natural sensory experiences will be studied side by side with enhanced sensory experiences. This way I can compare how the users relate to new input by having it be analogous to one of their existing senses. This stage will also look to compare two sensory experiences against each other, explore if the users might find an enhanced sensory experience to be of more use than the natural un-enhanced body experience.</w:t>
-      </w:r>
-    </w:p>
-    <w:p>
-      <w:pPr>
-        <w:pStyle w:val="Heading2"/>
-      </w:pPr>
-      <w:bookmarkStart w:id="13" w:name="_Toc379819274"/>
-      <w:r>
-        <w:t>Second</w:t>
-      </w:r>
-      <w:r>
-        <w:t xml:space="preserve"> Stage</w:t>
-      </w:r>
-      <w:bookmarkEnd w:id="13"/>
-    </w:p>
-    <w:p>
-      <w:r>
-        <w:t xml:space="preserve">At this stage, </w:t>
-      </w:r>
-      <w:r>
-        <w:t xml:space="preserve">the project will look into </w:t>
-      </w:r>
-      <w:r>
-        <w:t xml:space="preserve">the creation of new sensory experiences. </w:t>
-      </w:r>
-      <w:r>
-        <w:t xml:space="preserve">Using some of the prototypes that I have already developed and some prototypes that are in the works, this project will study the user’s acceptance of new information that will be consciously mapped to a particular sensory experience. This means that the users will have full understanding of what is the task to be accomplished, the new sense to be detected and how the information will be translated to the sense they can actually feel. This will allow me to understand how quickly </w:t>
-      </w:r>
-      <w:r>
-        <w:t>users can</w:t>
-      </w:r>
-      <w:r>
-        <w:t xml:space="preserve"> get used to</w:t>
-      </w:r>
-      <w:r>
-        <w:t xml:space="preserve"> their new sensory experiences and record their impressions on the experience.</w:t>
-      </w:r>
-    </w:p>
-    <w:p>
-      <w:pPr>
-        <w:pStyle w:val="Heading2"/>
-      </w:pPr>
-      <w:bookmarkStart w:id="14" w:name="_Toc379819275"/>
-      <w:r>
-        <w:t>Third</w:t>
-      </w:r>
-      <w:r>
-        <w:t xml:space="preserve"> Stage</w:t>
-      </w:r>
-      <w:bookmarkEnd w:id="14"/>
-    </w:p>
-    <w:p>
-      <w:r>
-        <w:t xml:space="preserve">Here, </w:t>
-      </w:r>
-      <w:r>
-        <w:t>the project will look into a new sensory experience that the users will have no prior understanding of what type of sensory translation is taking place. This will be a useful experiment to see how quickly the users can find a correlation between something that could not previously be felt and the new sensory feedback.</w:t>
-      </w:r>
-    </w:p>
-    <w:p>
-      <w:pPr>
-        <w:pStyle w:val="Heading1"/>
-      </w:pPr>
-      <w:bookmarkStart w:id="15" w:name="_Toc379819276"/>
-      <w:r>
-        <w:t>Research Questions</w:t>
-      </w:r>
-      <w:bookmarkEnd w:id="15"/>
-    </w:p>
-    <w:p>
-      <w:r>
-        <w:t xml:space="preserve">The questions that will be answered with this project </w:t>
-      </w:r>
-      <w:r>
-        <w:t>are</w:t>
-      </w:r>
-      <w:r>
-        <w:t xml:space="preserve"> related to the success of Digital Synesthesia as an interaction paradigm in different scenarios. The </w:t>
-      </w:r>
-      <w:r>
-        <w:t>studies and scenarios</w:t>
-      </w:r>
-      <w:r>
-        <w:t xml:space="preserve"> will be </w:t>
-      </w:r>
-      <w:r>
-        <w:lastRenderedPageBreak/>
-        <w:t>broad enough to be generalized in other situations.</w:t>
-      </w:r>
-      <w:r>
-        <w:t xml:space="preserve"> Another line of questions will look at the relation between type of data and the mode of tran</w:t>
-      </w:r>
-      <w:r>
-        <w:t>smitting this data to the body. One important objective is to generate a design guideline for future synesthetic interfaces. This guideline would allow future research to understand what feedback modalities are better suited to the synesthetic translation of which new sense. So that temperature might be better for binary or yes/no/neutral situations while vibration might be better at sensations that imply different degrees of intensity.</w:t>
-      </w:r>
-    </w:p>
-    <w:p>
-      <w:pPr>
-        <w:pStyle w:val="Heading2"/>
-      </w:pPr>
-      <w:bookmarkStart w:id="16" w:name="_Toc379819277"/>
-      <w:r>
-        <w:t xml:space="preserve">Discreet </w:t>
-      </w:r>
-      <w:r>
-        <w:t xml:space="preserve">and </w:t>
-      </w:r>
-      <w:r>
-        <w:t>Contin</w:t>
-      </w:r>
-      <w:r>
-        <w:t>u</w:t>
-      </w:r>
-      <w:r>
-        <w:t>ous Data</w:t>
-      </w:r>
-      <w:bookmarkEnd w:id="16"/>
-    </w:p>
-    <w:p>
-      <w:r>
-        <w:t>1. Will a discreet signal that just turns on and off to get the users attention be more effective than a continuous signal that needs for the user’s interpretation of changing data?</w:t>
-      </w:r>
-    </w:p>
-    <w:p>
-      <w:r>
-        <w:t>2</w:t>
-      </w:r>
-      <w:r>
-        <w:t xml:space="preserve">. </w:t>
-      </w:r>
-      <w:r>
-        <w:t>Is there a better or worse pairing between the input channel and the type of data to be analyzed?</w:t>
-      </w:r>
-    </w:p>
-    <w:p>
-      <w:pPr>
-        <w:pStyle w:val="Heading2"/>
-      </w:pPr>
-      <w:bookmarkStart w:id="17" w:name="_Toc379819278"/>
-      <w:r>
-        <w:t>Sensory Substitution</w:t>
-      </w:r>
-      <w:bookmarkEnd w:id="17"/>
-    </w:p>
-    <w:p>
-      <w:r>
-        <w:t>3</w:t>
-      </w:r>
-      <w:r>
-        <w:t xml:space="preserve">. </w:t>
-      </w:r>
-      <w:r>
-        <w:t xml:space="preserve">In a situation where vision is the sense used to make a quick decision, will Digital Synesthesia prove to be an alternate way of accomplishing the same task or part of </w:t>
-      </w:r>
-      <w:r>
-        <w:t xml:space="preserve">that </w:t>
-      </w:r>
-      <w:r>
-        <w:t>task?</w:t>
-      </w:r>
-    </w:p>
-    <w:p>
-      <w:pPr>
-        <w:pStyle w:val="Heading2"/>
-      </w:pPr>
-      <w:bookmarkStart w:id="18" w:name="_Toc379819279"/>
-      <w:r>
-        <w:t xml:space="preserve">Sensory </w:t>
-      </w:r>
-      <w:r>
-        <w:t>Augmentation</w:t>
-      </w:r>
-      <w:bookmarkEnd w:id="18"/>
-    </w:p>
-    <w:p>
-      <w:r>
-        <w:t>4</w:t>
-      </w:r>
-      <w:r>
-        <w:t xml:space="preserve">. </w:t>
-      </w:r>
-      <w:r>
-        <w:t>In a situation where the user already bases a decision on information from a sense other than vision or audio, is there an advantage to being able to interpret that same data through a different sense and in greater detail?</w:t>
-      </w:r>
-    </w:p>
-    <w:p>
-      <w:pPr>
-        <w:pStyle w:val="Heading2"/>
-      </w:pPr>
-      <w:bookmarkStart w:id="19" w:name="_Toc379819280"/>
-      <w:r>
-        <w:t>New Senses</w:t>
-      </w:r>
-      <w:bookmarkEnd w:id="19"/>
-    </w:p>
-    <w:p>
-      <w:r>
-        <w:t>5</w:t>
-      </w:r>
-      <w:r>
-        <w:t xml:space="preserve">. </w:t>
-      </w:r>
-      <w:r>
-        <w:t>How does a user perform in a specific task when using new information that could not previously be sensed, compared to the same activity with no sensory enhancement?</w:t>
-      </w:r>
-    </w:p>
-    <w:p>
-      <w:pPr>
-        <w:pStyle w:val="Heading2"/>
-      </w:pPr>
-      <w:bookmarkStart w:id="20" w:name="_Toc379819281"/>
-      <w:r>
-        <w:t xml:space="preserve">The </w:t>
-      </w:r>
-      <w:r>
-        <w:t>User</w:t>
-      </w:r>
-      <w:r>
-        <w:t xml:space="preserve"> and the New Stimuli</w:t>
-      </w:r>
-      <w:bookmarkEnd w:id="20"/>
-    </w:p>
-    <w:p>
-      <w:r>
-        <w:t>6</w:t>
-      </w:r>
-      <w:r>
-        <w:t xml:space="preserve">. </w:t>
-      </w:r>
-      <w:r>
-        <w:t>How accurate is the interpretation of the data when experienced in this new way?</w:t>
-      </w:r>
-    </w:p>
-    <w:p>
-      <w:r>
-        <w:t>7</w:t>
-      </w:r>
-      <w:r>
-        <w:t xml:space="preserve">. Will there be feelings of “phantom input” where the user will feel the effects of a </w:t>
-      </w:r>
-      <w:r>
-        <w:t>stimulation</w:t>
-      </w:r>
-      <w:r>
-        <w:t xml:space="preserve"> that is not present.</w:t>
-      </w:r>
-      <w:r>
-        <w:t xml:space="preserve"> </w:t>
-      </w:r>
-    </w:p>
-    <w:p>
-      <w:r>
-        <w:t>8</w:t>
-      </w:r>
-      <w:r>
-        <w:t>. How valuable is the device when used towards the completion of a task when the user is first learning this task? When used by someone who is experienced in the given task?</w:t>
-      </w:r>
-    </w:p>
-    <w:p>
-      <w:pPr>
-        <w:pStyle w:val="Heading2"/>
-      </w:pPr>
-      <w:bookmarkStart w:id="21" w:name="_Toc379819282"/>
+      <w:bookmarkStart w:id="22" w:name="_Toc379902631"/>
       <w:r>
         <w:lastRenderedPageBreak/>
         <w:t>Escaping the visual user interface</w:t>
       </w:r>
-      <w:bookmarkEnd w:id="21"/>
-    </w:p>
-    <w:p>
-      <w:r>
-        <w:t>We know there are other senses but our understanding of visual user interfaces makes us think of the interface with thes</w:t>
+      <w:bookmarkEnd w:id="22"/>
+    </w:p>
+    <w:p>
+      <w:r>
+        <w:t xml:space="preserve">We know there are other senses but </w:t>
+      </w:r>
+      <w:r>
+        <w:t>the commonness</w:t>
+      </w:r>
+      <w:r>
+        <w:t xml:space="preserve"> of visual user interfaces makes us think of the interface with thes</w:t>
       </w:r>
       <w:r>
         <w:t>e new senses in visual terms,</w:t>
@@ -4784,7 +4977,7 @@
         <w:t xml:space="preserve">understood and interpreted when </w:t>
       </w:r>
       <w:r>
-        <w:t>transmitted to the skin (or other senses) than to the eyes?</w:t>
+        <w:t>transmitted to the skin (or other senses)?</w:t>
       </w:r>
       <w:r>
         <w:t xml:space="preserve"> Perhaps the idea of “value” is mostly a visual construct.</w:t>
@@ -4794,11 +4987,11 @@
       <w:pPr>
         <w:pStyle w:val="Heading2"/>
       </w:pPr>
-      <w:bookmarkStart w:id="22" w:name="_Toc379819283"/>
+      <w:bookmarkStart w:id="23" w:name="_Toc379902632"/>
       <w:r>
         <w:t>Design Thinking</w:t>
       </w:r>
-      <w:bookmarkEnd w:id="22"/>
+      <w:bookmarkEnd w:id="23"/>
     </w:p>
     <w:p>
       <w:r>
@@ -4835,25 +5028,25 @@
       <w:pPr>
         <w:pStyle w:val="Heading1"/>
       </w:pPr>
-      <w:bookmarkStart w:id="23" w:name="_Toc379819284"/>
+      <w:bookmarkStart w:id="24" w:name="_Toc379902633"/>
       <w:r>
         <w:lastRenderedPageBreak/>
         <w:t>Research Plan</w:t>
       </w:r>
-      <w:bookmarkEnd w:id="23"/>
+      <w:bookmarkEnd w:id="24"/>
     </w:p>
     <w:p>
       <w:pPr>
         <w:pStyle w:val="Heading2"/>
       </w:pPr>
-      <w:bookmarkStart w:id="24" w:name="_Toc379819285"/>
+      <w:bookmarkStart w:id="25" w:name="_Toc379902634"/>
       <w:r>
         <w:t>Stage One</w:t>
       </w:r>
       <w:r>
         <w:t xml:space="preserve"> – Analogous Sensory Experiences</w:t>
       </w:r>
-      <w:bookmarkEnd w:id="24"/>
+      <w:bookmarkEnd w:id="25"/>
     </w:p>
     <w:p>
       <w:r>
@@ -4870,11 +5063,11 @@
       <w:pPr>
         <w:pStyle w:val="Heading3"/>
       </w:pPr>
-      <w:bookmarkStart w:id="25" w:name="_Toc379819286"/>
+      <w:bookmarkStart w:id="26" w:name="_Toc379902635"/>
       <w:r>
         <w:t>Proposed Scenarios</w:t>
       </w:r>
-      <w:bookmarkEnd w:id="25"/>
+      <w:bookmarkEnd w:id="26"/>
     </w:p>
     <w:p>
       <w:r>
@@ -4893,7 +5086,7 @@
       <w:pPr>
         <w:pStyle w:val="Heading2"/>
       </w:pPr>
-      <w:bookmarkStart w:id="26" w:name="_Toc379819287"/>
+      <w:bookmarkStart w:id="27" w:name="_Toc379902636"/>
       <w:r>
         <w:t xml:space="preserve">Stage Two – New </w:t>
       </w:r>
@@ -4903,7 +5096,7 @@
       <w:r>
         <w:t>Sensory Experiences</w:t>
       </w:r>
-      <w:bookmarkEnd w:id="26"/>
+      <w:bookmarkEnd w:id="27"/>
     </w:p>
     <w:p>
       <w:r>
@@ -4923,11 +5116,11 @@
       <w:pPr>
         <w:pStyle w:val="Heading3"/>
       </w:pPr>
-      <w:bookmarkStart w:id="27" w:name="_Toc379819288"/>
+      <w:bookmarkStart w:id="28" w:name="_Toc379902637"/>
       <w:r>
         <w:t>Proposed Scenarios</w:t>
       </w:r>
-      <w:bookmarkEnd w:id="27"/>
+      <w:bookmarkEnd w:id="28"/>
     </w:p>
     <w:p>
       <w:r>
@@ -4968,102 +5161,81 @@
       <w:pPr>
         <w:pStyle w:val="Heading2"/>
       </w:pPr>
-      <w:bookmarkStart w:id="28" w:name="_Toc379819289"/>
+      <w:bookmarkStart w:id="29" w:name="_Toc379902638"/>
       <w:r>
         <w:t>Stage Three – New Unconscious Sensory Experiences</w:t>
       </w:r>
-      <w:bookmarkEnd w:id="28"/>
+      <w:bookmarkEnd w:id="29"/>
     </w:p>
     <w:p>
       <w:r>
         <w:t xml:space="preserve">This stage will look to understand how the users will be able to </w:t>
       </w:r>
-    </w:p>
-    <w:p/>
-    <w:p/>
-    <w:p>
-      <w:pPr>
-        <w:rPr>
-          <w:color w:val="FF0000"/>
-        </w:rPr>
-      </w:pPr>
-      <w:r>
-        <w:rPr>
-          <w:color w:val="FF0000"/>
-        </w:rPr>
-        <w:t>The first step is to design simple input-output systems where sensor data will be sent to the mobile device and the device will translate and send the information to an output modality. Currently I have built a temperature to vibration head-band, a location to temperature system that currently is worn on the back of the neck and a warning system that takes an online prom</w:t>
-      </w:r>
-      <w:r>
-        <w:rPr>
-          <w:color w:val="FF0000"/>
-        </w:rPr>
-        <w:t>p</w:t>
-      </w:r>
-      <w:r>
-        <w:rPr>
-          <w:color w:val="FF0000"/>
-        </w:rPr>
-        <w:t>t like email and gives a s</w:t>
-      </w:r>
-      <w:r>
-        <w:rPr>
-          <w:color w:val="FF0000"/>
-        </w:rPr>
-        <w:t>cent as a signal</w:t>
-      </w:r>
-      <w:r>
-        <w:rPr>
-          <w:color w:val="FF0000"/>
-        </w:rPr>
-        <w:t>.</w:t>
-      </w:r>
-      <w:r>
-        <w:rPr>
-          <w:color w:val="FF0000"/>
-        </w:rPr>
-        <w:t xml:space="preserve"> In addition</w:t>
-      </w:r>
-      <w:r>
-        <w:rPr>
-          <w:color w:val="FF0000"/>
-        </w:rPr>
-        <w:t xml:space="preserve"> I plan to build a pressure sensing system to be used between fingers and an ultrasonic system to be used between the hands. For each of these systems there will be a usage scenario designed to test the value of the translation.</w:t>
-      </w:r>
-    </w:p>
-    <w:p>
-      <w:pPr>
-        <w:rPr>
-          <w:color w:val="FF0000"/>
-        </w:rPr>
-      </w:pPr>
-      <w:r>
-        <w:rPr>
-          <w:color w:val="FF0000"/>
-        </w:rPr>
-        <w:t>Different scenarios will be designed in order</w:t>
-      </w:r>
-      <w:r>
-        <w:rPr>
-          <w:color w:val="FF0000"/>
-        </w:rPr>
-        <w:t xml:space="preserve"> to test a Digital Synesthesia i</w:t>
-      </w:r>
-      <w:r>
-        <w:rPr>
-          <w:color w:val="FF0000"/>
-        </w:rPr>
-        <w:t>nterface. The design of the scenario will aim to answer some of the research questions outlined. Each scenario will allow for pairing different output modalities to a single input sensor in order to compare the efficacy of each output.</w:t>
-      </w:r>
-      <w:r>
-        <w:rPr>
-          <w:color w:val="FF0000"/>
-        </w:rPr>
-        <w:t xml:space="preserve"> Each test will be performed with vibration, thermal and bone conducted sound in order to decide which type of feedback better fits each particular data type.</w:t>
-      </w:r>
-    </w:p>
-    <w:p>
-      <w:r>
-        <w:t>As the project advances and I am able to test new circuits and scenarios, I expect to be able to propose more input-output systems to be tested.</w:t>
+      <w:r>
+        <w:t>understand an unknown sensory feedback loop. This stage is more ambitious because it will require a setting where the users will be able to explore at their leisure and have enough time to understand what the new sensory feedback is responding to. I expect to see the brains ability to find these mappings in a similar way as when new born babies were able to discover and understand their senses.</w:t>
+      </w:r>
+    </w:p>
+    <w:p>
+      <w:pPr>
+        <w:pStyle w:val="Heading3"/>
+      </w:pPr>
+      <w:bookmarkStart w:id="30" w:name="_Toc379902639"/>
+      <w:r>
+        <w:t>Proposed Scenarios</w:t>
+      </w:r>
+      <w:bookmarkEnd w:id="30"/>
+    </w:p>
+    <w:p>
+      <w:r>
+        <w:t xml:space="preserve">I plan to take advantage of the data available in </w:t>
+      </w:r>
+      <w:proofErr w:type="spellStart"/>
+      <w:r>
+        <w:t>DoppelLab</w:t>
+      </w:r>
+      <w:proofErr w:type="spellEnd"/>
+      <w:r>
+        <w:fldChar w:fldCharType="begin" w:fldLock="1"/>
+      </w:r>
+      <w:r>
+        <w:instrText>ADDIN CSL_CITATION { "citationItems" : [ { "id" : "ITEM-1", "itemData" : { "DOI" : "10.1109/ICSENS.2011.6126903", "ISBN" : "978-1-4244-9289-3", "ISSN" : "1930-0395", "abstract" : "We present DoppelLab, an immersive sensor data browser built on a 3-d game engine. DoppelLab unifies independent sensor networks and data sources within the spatial framework of a building. Animated visualizations and sonifications serve as representations of real-time data within the virtual space.", "author" : [ { "dropping-particle" : "", "family" : "Dublon", "given" : "Gershon", "non-dropping-particle" : "", "parse-names" : false, "suffix" : "" }, { "dropping-particle" : "", "family" : "Pardue", "given" : "Laurel S.", "non-dropping-particle" : "", "parse-names" : false, "suffix" : "" }, { "dropping-particle" : "", "family" : "Mayton", "given" : "Brian", "non-dropping-particle" : "", "parse-names" : false, "suffix" : "" }, { "dropping-particle" : "", "family" : "Swartz", "given" : "Noah", "non-dropping-particle" : "", "parse-names" : false, "suffix" : "" }, { "dropping-particle" : "", "family" : "Joliat", "given" : "Nicholas", "non-dropping-particle" : "", "parse-names" : false, "suffix" : "" }, { "dropping-particle" : "", "family" : "Hurst", "given" : "Patrick", "non-dropping-particle" : "", "parse-names" : false, "suffix" : "" }, { "dropping-particle" : "", "family" : "Paradiso", "given" : "Joseph A.", "non-dropping-particle" : "", "parse-names" : false, "suffix" : "" } ], "container-title" : "2011 IEEE SENSORS Proceedings", "id" : "ITEM-1", "issued" : { "date-parts" : [ [ "2011", "10" ] ] }, "page" : "1612-1615", "publisher" : "IEEE", "shortTitle" : "Sensors, 2011 IEEE", "title" : "DoppelLab: Tools for exploring and harnessing multimodal sensor network data", "type" : "paper-conference" }, "uris" : [ "http://www.mendeley.com/documents/?uuid=e0a02adb-c954-49d1-9815-02a8ec8c3c43" ] } ], "mendeley" : { "previouslyFormattedCitation" : "[20]" }, "properties" : { "noteIndex" : 0 }, "schema" : "https://github.com/citation-style-language/schema/raw/master/csl-citation.json" }</w:instrText>
+      </w:r>
+      <w:r>
+        <w:fldChar w:fldCharType="separate"/>
+      </w:r>
+      <w:r>
+        <w:rPr>
+          <w:noProof/>
+        </w:rPr>
+        <w:t>[20]</w:t>
+      </w:r>
+      <w:r>
+        <w:fldChar w:fldCharType="end"/>
+      </w:r>
+      <w:r>
+        <w:t xml:space="preserve"> in order to create a sensory feedback to specific contextual information. The users will be allowed to explore the </w:t>
+      </w:r>
+      <w:proofErr w:type="spellStart"/>
+      <w:r>
+        <w:t>MediaLab</w:t>
+      </w:r>
+      <w:proofErr w:type="spellEnd"/>
+      <w:r>
+        <w:t xml:space="preserve"> for a specific amount of time and try to figure out what their sensation is mapped to. The data could be local temperature, </w:t>
+      </w:r>
+      <w:r>
+        <w:t>distance to a point in the building where there is a group of people or distance to a specific person.</w:t>
+      </w:r>
+    </w:p>
+    <w:p>
+      <w:r>
+        <w:t xml:space="preserve">As the project advances and I am able to test new circuits and scenarios, I expect to be able to propose more input-output </w:t>
+      </w:r>
+      <w:r>
+        <w:t>dyads</w:t>
+      </w:r>
+      <w:r>
+        <w:t xml:space="preserve"> to be tested.</w:t>
       </w:r>
       <w:r>
         <w:br w:type="page"/>
@@ -5073,18 +5245,18 @@
       <w:pPr>
         <w:pStyle w:val="Heading1"/>
       </w:pPr>
-      <w:bookmarkStart w:id="29" w:name="_Toc379819290"/>
+      <w:bookmarkStart w:id="31" w:name="_Toc379902640"/>
       <w:r>
         <w:lastRenderedPageBreak/>
         <w:t>Timeline</w:t>
       </w:r>
-      <w:bookmarkEnd w:id="29"/>
+      <w:bookmarkEnd w:id="31"/>
     </w:p>
     <w:p>
       <w:pPr>
         <w:pStyle w:val="Heading2"/>
       </w:pPr>
-      <w:bookmarkStart w:id="30" w:name="_Toc379819291"/>
+      <w:bookmarkStart w:id="32" w:name="_Toc379902641"/>
       <w:r>
         <w:t>Phase</w:t>
       </w:r>
@@ -5103,7 +5275,7 @@
       <w:r>
         <w:t>)</w:t>
       </w:r>
-      <w:bookmarkEnd w:id="30"/>
+      <w:bookmarkEnd w:id="32"/>
     </w:p>
     <w:p>
       <w:r>
@@ -5132,7 +5304,7 @@
       <w:pPr>
         <w:pStyle w:val="Heading2"/>
       </w:pPr>
-      <w:bookmarkStart w:id="31" w:name="_Toc379819292"/>
+      <w:bookmarkStart w:id="33" w:name="_Toc379902642"/>
       <w:r>
         <w:t xml:space="preserve">Phase </w:t>
       </w:r>
@@ -5154,7 +5326,7 @@
       <w:r>
         <w:t>)</w:t>
       </w:r>
-      <w:bookmarkEnd w:id="31"/>
+      <w:bookmarkEnd w:id="33"/>
     </w:p>
     <w:p>
       <w:r>
@@ -5165,7 +5337,7 @@
       <w:pPr>
         <w:pStyle w:val="Heading2"/>
       </w:pPr>
-      <w:bookmarkStart w:id="32" w:name="_Toc379819293"/>
+      <w:bookmarkStart w:id="34" w:name="_Toc379902643"/>
       <w:r>
         <w:t xml:space="preserve">Phase </w:t>
       </w:r>
@@ -5187,7 +5359,7 @@
       <w:r>
         <w:t>)</w:t>
       </w:r>
-      <w:bookmarkEnd w:id="32"/>
+      <w:bookmarkEnd w:id="34"/>
     </w:p>
     <w:p>
       <w:r>
@@ -5198,7 +5370,7 @@
       <w:pPr>
         <w:pStyle w:val="Heading2"/>
       </w:pPr>
-      <w:bookmarkStart w:id="33" w:name="_Toc379819294"/>
+      <w:bookmarkStart w:id="35" w:name="_Toc379902644"/>
       <w:r>
         <w:t xml:space="preserve">Phase </w:t>
       </w:r>
@@ -5220,7 +5392,7 @@
       <w:r>
         <w:t>)</w:t>
       </w:r>
-      <w:bookmarkEnd w:id="33"/>
+      <w:bookmarkEnd w:id="35"/>
     </w:p>
     <w:p>
       <w:r>
@@ -5238,8 +5410,6 @@
           <w:szCs w:val="28"/>
         </w:rPr>
       </w:pPr>
-      <w:bookmarkStart w:id="34" w:name="_GoBack"/>
-      <w:bookmarkEnd w:id="34"/>
       <w:r>
         <w:br w:type="page"/>
       </w:r>
@@ -5248,12 +5418,782 @@
       <w:pPr>
         <w:pStyle w:val="Heading1"/>
       </w:pPr>
-      <w:bookmarkStart w:id="35" w:name="_Toc379819295"/>
+      <w:bookmarkStart w:id="36" w:name="_Toc379902645"/>
       <w:r>
         <w:lastRenderedPageBreak/>
         <w:t>References</w:t>
       </w:r>
-      <w:bookmarkEnd w:id="35"/>
+      <w:bookmarkEnd w:id="36"/>
+    </w:p>
+    <w:p>
+      <w:pPr>
+        <w:pStyle w:val="NormalWeb"/>
+        <w:ind w:left="640" w:hanging="640"/>
+        <w:divId w:val="1224489700"/>
+        <w:rPr>
+          <w:rFonts w:ascii="Calibri" w:hAnsi="Calibri" w:cs="Calibri"/>
+          <w:noProof/>
+        </w:rPr>
+      </w:pPr>
+      <w:r>
+        <w:fldChar w:fldCharType="begin" w:fldLock="1"/>
+      </w:r>
+      <w:r>
+        <w:instrText xml:space="preserve">ADDIN Mendeley Bibliography CSL_BIBLIOGRAPHY </w:instrText>
+      </w:r>
+      <w:r>
+        <w:fldChar w:fldCharType="separate"/>
+      </w:r>
+      <w:r>
+        <w:rPr>
+          <w:rFonts w:ascii="Calibri" w:hAnsi="Calibri" w:cs="Calibri"/>
+          <w:noProof/>
+        </w:rPr>
+        <w:t>[1]</w:t>
+      </w:r>
+      <w:r>
+        <w:rPr>
+          <w:rFonts w:ascii="Calibri" w:hAnsi="Calibri" w:cs="Calibri"/>
+          <w:noProof/>
+        </w:rPr>
+        <w:tab/>
+        <w:t xml:space="preserve">L. A. Jones and M. Berris, “Material discrimination and thermal perception,” in </w:t>
+      </w:r>
+      <w:r>
+        <w:rPr>
+          <w:rFonts w:ascii="Calibri" w:hAnsi="Calibri" w:cs="Calibri"/>
+          <w:i/>
+          <w:iCs/>
+          <w:noProof/>
+        </w:rPr>
+        <w:t>11th Symposium on Haptic Interfaces for Virtual Environment and Teleoperator Systems, 2003. HAPTICS 2003. Proceedings.</w:t>
+      </w:r>
+      <w:r>
+        <w:rPr>
+          <w:rFonts w:ascii="Calibri" w:hAnsi="Calibri" w:cs="Calibri"/>
+          <w:noProof/>
+        </w:rPr>
+        <w:t>, 2003, pp. 171–178.</w:t>
+      </w:r>
+    </w:p>
+    <w:p>
+      <w:pPr>
+        <w:pStyle w:val="NormalWeb"/>
+        <w:ind w:left="640" w:hanging="640"/>
+        <w:divId w:val="1224489700"/>
+        <w:rPr>
+          <w:rFonts w:ascii="Calibri" w:hAnsi="Calibri" w:cs="Calibri"/>
+          <w:noProof/>
+        </w:rPr>
+      </w:pPr>
+      <w:r>
+        <w:rPr>
+          <w:rFonts w:ascii="Calibri" w:hAnsi="Calibri" w:cs="Calibri"/>
+          <w:noProof/>
+        </w:rPr>
+        <w:t>[2]</w:t>
+      </w:r>
+      <w:r>
+        <w:rPr>
+          <w:rFonts w:ascii="Calibri" w:hAnsi="Calibri" w:cs="Calibri"/>
+          <w:noProof/>
+        </w:rPr>
+        <w:tab/>
+        <w:t xml:space="preserve">L. A. Jones and H.-N. Ho, “Warm or Cool, Large or Small? The Challenge of Thermal Displays,” </w:t>
+      </w:r>
+      <w:r>
+        <w:rPr>
+          <w:rFonts w:ascii="Calibri" w:hAnsi="Calibri" w:cs="Calibri"/>
+          <w:i/>
+          <w:iCs/>
+          <w:noProof/>
+        </w:rPr>
+        <w:t>IEEE Trans. Haptics</w:t>
+      </w:r>
+      <w:r>
+        <w:rPr>
+          <w:rFonts w:ascii="Calibri" w:hAnsi="Calibri" w:cs="Calibri"/>
+          <w:noProof/>
+        </w:rPr>
+        <w:t>, vol. 1, no. 1, pp. 53–70, Jan. 2008.</w:t>
+      </w:r>
+    </w:p>
+    <w:p>
+      <w:pPr>
+        <w:pStyle w:val="NormalWeb"/>
+        <w:ind w:left="640" w:hanging="640"/>
+        <w:divId w:val="1224489700"/>
+        <w:rPr>
+          <w:rFonts w:ascii="Calibri" w:hAnsi="Calibri" w:cs="Calibri"/>
+          <w:noProof/>
+        </w:rPr>
+      </w:pPr>
+      <w:r>
+        <w:rPr>
+          <w:rFonts w:ascii="Calibri" w:hAnsi="Calibri" w:cs="Calibri"/>
+          <w:noProof/>
+        </w:rPr>
+        <w:t>[3]</w:t>
+      </w:r>
+      <w:r>
+        <w:rPr>
+          <w:rFonts w:ascii="Calibri" w:hAnsi="Calibri" w:cs="Calibri"/>
+          <w:noProof/>
+        </w:rPr>
+        <w:tab/>
+        <w:t xml:space="preserve">G. Wilson, M. Halvey, S. A. Brewster, and S. A. Hughes, “Some Like it Hot ? Thermal Feedback for Mobile Devices,” </w:t>
+      </w:r>
+      <w:r>
+        <w:rPr>
+          <w:rFonts w:ascii="Calibri" w:hAnsi="Calibri" w:cs="Calibri"/>
+          <w:i/>
+          <w:iCs/>
+          <w:noProof/>
+        </w:rPr>
+        <w:t>Hum. Factors</w:t>
+      </w:r>
+      <w:r>
+        <w:rPr>
+          <w:rFonts w:ascii="Calibri" w:hAnsi="Calibri" w:cs="Calibri"/>
+          <w:noProof/>
+        </w:rPr>
+        <w:t>, pp. 2555–2564, 2011.</w:t>
+      </w:r>
+    </w:p>
+    <w:p>
+      <w:pPr>
+        <w:pStyle w:val="NormalWeb"/>
+        <w:ind w:left="640" w:hanging="640"/>
+        <w:divId w:val="1224489700"/>
+        <w:rPr>
+          <w:rFonts w:ascii="Calibri" w:hAnsi="Calibri" w:cs="Calibri"/>
+          <w:noProof/>
+        </w:rPr>
+      </w:pPr>
+      <w:r>
+        <w:rPr>
+          <w:rFonts w:ascii="Calibri" w:hAnsi="Calibri" w:cs="Calibri"/>
+          <w:noProof/>
+        </w:rPr>
+        <w:t>[4]</w:t>
+      </w:r>
+      <w:r>
+        <w:rPr>
+          <w:rFonts w:ascii="Calibri" w:hAnsi="Calibri" w:cs="Calibri"/>
+          <w:noProof/>
+        </w:rPr>
+        <w:tab/>
+        <w:t xml:space="preserve">L. A. Jones, J. Kunkel, and E. Piateski, “Vibrotactile pattern recognition on the arm and back.,” </w:t>
+      </w:r>
+      <w:r>
+        <w:rPr>
+          <w:rFonts w:ascii="Calibri" w:hAnsi="Calibri" w:cs="Calibri"/>
+          <w:i/>
+          <w:iCs/>
+          <w:noProof/>
+        </w:rPr>
+        <w:t>Perception</w:t>
+      </w:r>
+      <w:r>
+        <w:rPr>
+          <w:rFonts w:ascii="Calibri" w:hAnsi="Calibri" w:cs="Calibri"/>
+          <w:noProof/>
+        </w:rPr>
+        <w:t>, vol. 38, no. 1, pp. 52–68, Jan. 2009.</w:t>
+      </w:r>
+    </w:p>
+    <w:p>
+      <w:pPr>
+        <w:pStyle w:val="NormalWeb"/>
+        <w:ind w:left="640" w:hanging="640"/>
+        <w:divId w:val="1224489700"/>
+        <w:rPr>
+          <w:rFonts w:ascii="Calibri" w:hAnsi="Calibri" w:cs="Calibri"/>
+          <w:noProof/>
+        </w:rPr>
+      </w:pPr>
+      <w:r>
+        <w:rPr>
+          <w:rFonts w:ascii="Calibri" w:hAnsi="Calibri" w:cs="Calibri"/>
+          <w:noProof/>
+        </w:rPr>
+        <w:t>[5]</w:t>
+      </w:r>
+      <w:r>
+        <w:rPr>
+          <w:rFonts w:ascii="Calibri" w:hAnsi="Calibri" w:cs="Calibri"/>
+          <w:noProof/>
+        </w:rPr>
+        <w:tab/>
+        <w:t>O. Substitution, “SenseableRays : Opto-Haptic Substitution for Touch-Enhanced Interactive Spaces,” 2009.</w:t>
+      </w:r>
+    </w:p>
+    <w:p>
+      <w:pPr>
+        <w:pStyle w:val="NormalWeb"/>
+        <w:ind w:left="640" w:hanging="640"/>
+        <w:divId w:val="1224489700"/>
+        <w:rPr>
+          <w:rFonts w:ascii="Calibri" w:hAnsi="Calibri" w:cs="Calibri"/>
+          <w:noProof/>
+        </w:rPr>
+      </w:pPr>
+      <w:r>
+        <w:rPr>
+          <w:rFonts w:ascii="Calibri" w:hAnsi="Calibri" w:cs="Calibri"/>
+          <w:noProof/>
+        </w:rPr>
+        <w:t>[6]</w:t>
+      </w:r>
+      <w:r>
+        <w:rPr>
+          <w:rFonts w:ascii="Calibri" w:hAnsi="Calibri" w:cs="Calibri"/>
+          <w:noProof/>
+        </w:rPr>
+        <w:tab/>
+        <w:t xml:space="preserve">K. Iwasaki, T. Miyaki, and J. Rekimoto, “AffectPhone: A Handset Device to Present User’s Emotional State with Warmth/Coolness.,” </w:t>
+      </w:r>
+      <w:r>
+        <w:rPr>
+          <w:rFonts w:ascii="Calibri" w:hAnsi="Calibri" w:cs="Calibri"/>
+          <w:i/>
+          <w:iCs/>
+          <w:noProof/>
+        </w:rPr>
+        <w:t>B-Interface</w:t>
+      </w:r>
+      <w:r>
+        <w:rPr>
+          <w:rFonts w:ascii="Calibri" w:hAnsi="Calibri" w:cs="Calibri"/>
+          <w:noProof/>
+        </w:rPr>
+        <w:t>, 2010.</w:t>
+      </w:r>
+    </w:p>
+    <w:p>
+      <w:pPr>
+        <w:pStyle w:val="NormalWeb"/>
+        <w:ind w:left="640" w:hanging="640"/>
+        <w:divId w:val="1224489700"/>
+        <w:rPr>
+          <w:rFonts w:ascii="Calibri" w:hAnsi="Calibri" w:cs="Calibri"/>
+          <w:noProof/>
+        </w:rPr>
+      </w:pPr>
+      <w:r>
+        <w:rPr>
+          <w:rFonts w:ascii="Calibri" w:hAnsi="Calibri" w:cs="Calibri"/>
+          <w:noProof/>
+        </w:rPr>
+        <w:t>[7]</w:t>
+      </w:r>
+      <w:r>
+        <w:rPr>
+          <w:rFonts w:ascii="Calibri" w:hAnsi="Calibri" w:cs="Calibri"/>
+          <w:noProof/>
+        </w:rPr>
+        <w:tab/>
+        <w:t>E. Hoggan, C. Stewart, L. Haverinen, G. Jacucci, and V. Lantz, “Pressages : Augmenting Phone Calls with Non-Verbal Messages,” pp. 555–562, 2012.</w:t>
+      </w:r>
+    </w:p>
+    <w:p>
+      <w:pPr>
+        <w:pStyle w:val="NormalWeb"/>
+        <w:ind w:left="640" w:hanging="640"/>
+        <w:divId w:val="1224489700"/>
+        <w:rPr>
+          <w:rFonts w:ascii="Calibri" w:hAnsi="Calibri" w:cs="Calibri"/>
+          <w:noProof/>
+        </w:rPr>
+      </w:pPr>
+      <w:r>
+        <w:rPr>
+          <w:rFonts w:ascii="Calibri" w:hAnsi="Calibri" w:cs="Calibri"/>
+          <w:noProof/>
+        </w:rPr>
+        <w:t>[8]</w:t>
+      </w:r>
+      <w:r>
+        <w:rPr>
+          <w:rFonts w:ascii="Calibri" w:hAnsi="Calibri" w:cs="Calibri"/>
+          <w:noProof/>
+        </w:rPr>
+        <w:tab/>
+        <w:t xml:space="preserve">E. Paulos, “Connexus: a communal interface,” </w:t>
+      </w:r>
+      <w:r>
+        <w:rPr>
+          <w:rFonts w:ascii="Calibri" w:hAnsi="Calibri" w:cs="Calibri"/>
+          <w:i/>
+          <w:iCs/>
+          <w:noProof/>
+        </w:rPr>
+        <w:t>Proc. 2003 Conf. Des. …</w:t>
+      </w:r>
+      <w:r>
+        <w:rPr>
+          <w:rFonts w:ascii="Calibri" w:hAnsi="Calibri" w:cs="Calibri"/>
+          <w:noProof/>
+        </w:rPr>
+        <w:t>, 2003.</w:t>
+      </w:r>
+    </w:p>
+    <w:p>
+      <w:pPr>
+        <w:pStyle w:val="NormalWeb"/>
+        <w:ind w:left="640" w:hanging="640"/>
+        <w:divId w:val="1224489700"/>
+        <w:rPr>
+          <w:rFonts w:ascii="Calibri" w:hAnsi="Calibri" w:cs="Calibri"/>
+          <w:noProof/>
+        </w:rPr>
+      </w:pPr>
+      <w:r>
+        <w:rPr>
+          <w:rFonts w:ascii="Calibri" w:hAnsi="Calibri" w:cs="Calibri"/>
+          <w:noProof/>
+        </w:rPr>
+        <w:t>[9]</w:t>
+      </w:r>
+      <w:r>
+        <w:rPr>
+          <w:rFonts w:ascii="Calibri" w:hAnsi="Calibri" w:cs="Calibri"/>
+          <w:noProof/>
+        </w:rPr>
+        <w:tab/>
+        <w:t xml:space="preserve">Y. Danilov and M. Tyler, “Brainport: an alternative input to the brain.,” </w:t>
+      </w:r>
+      <w:r>
+        <w:rPr>
+          <w:rFonts w:ascii="Calibri" w:hAnsi="Calibri" w:cs="Calibri"/>
+          <w:i/>
+          <w:iCs/>
+          <w:noProof/>
+        </w:rPr>
+        <w:t>J. Integr. Neurosci.</w:t>
+      </w:r>
+      <w:r>
+        <w:rPr>
+          <w:rFonts w:ascii="Calibri" w:hAnsi="Calibri" w:cs="Calibri"/>
+          <w:noProof/>
+        </w:rPr>
+        <w:t>, vol. 4, no. 4, pp. 537–50, Dec. 2005.</w:t>
+      </w:r>
+    </w:p>
+    <w:p>
+      <w:pPr>
+        <w:pStyle w:val="NormalWeb"/>
+        <w:ind w:left="640" w:hanging="640"/>
+        <w:divId w:val="1224489700"/>
+        <w:rPr>
+          <w:rFonts w:ascii="Calibri" w:hAnsi="Calibri" w:cs="Calibri"/>
+          <w:noProof/>
+        </w:rPr>
+      </w:pPr>
+      <w:r>
+        <w:rPr>
+          <w:rFonts w:ascii="Calibri" w:hAnsi="Calibri" w:cs="Calibri"/>
+          <w:noProof/>
+        </w:rPr>
+        <w:t>[10]</w:t>
+      </w:r>
+      <w:r>
+        <w:rPr>
+          <w:rFonts w:ascii="Calibri" w:hAnsi="Calibri" w:cs="Calibri"/>
+          <w:noProof/>
+        </w:rPr>
+        <w:tab/>
+        <w:t>J. Peng and S. Seymour, “Envisioning the Cyborg in the 21st Century and Beyond.”</w:t>
+      </w:r>
+    </w:p>
+    <w:p>
+      <w:pPr>
+        <w:pStyle w:val="NormalWeb"/>
+        <w:ind w:left="640" w:hanging="640"/>
+        <w:divId w:val="1224489700"/>
+        <w:rPr>
+          <w:rFonts w:ascii="Calibri" w:hAnsi="Calibri" w:cs="Calibri"/>
+          <w:noProof/>
+        </w:rPr>
+      </w:pPr>
+      <w:r>
+        <w:rPr>
+          <w:rFonts w:ascii="Calibri" w:hAnsi="Calibri" w:cs="Calibri"/>
+          <w:noProof/>
+        </w:rPr>
+        <w:t>[11]</w:t>
+      </w:r>
+      <w:r>
+        <w:rPr>
+          <w:rFonts w:ascii="Calibri" w:hAnsi="Calibri" w:cs="Calibri"/>
+          <w:noProof/>
+        </w:rPr>
+        <w:tab/>
+        <w:t xml:space="preserve">S. K. Nagel, C. Carl, T. Kringe, R. Märtin, and P. König, “Beyond sensory substitution--learning the sixth sense.,” </w:t>
+      </w:r>
+      <w:r>
+        <w:rPr>
+          <w:rFonts w:ascii="Calibri" w:hAnsi="Calibri" w:cs="Calibri"/>
+          <w:i/>
+          <w:iCs/>
+          <w:noProof/>
+        </w:rPr>
+        <w:t>J. Neural Eng.</w:t>
+      </w:r>
+      <w:r>
+        <w:rPr>
+          <w:rFonts w:ascii="Calibri" w:hAnsi="Calibri" w:cs="Calibri"/>
+          <w:noProof/>
+        </w:rPr>
+        <w:t>, vol. 2, no. 4, pp. R13–26, Dec. 2005.</w:t>
+      </w:r>
+    </w:p>
+    <w:p>
+      <w:pPr>
+        <w:pStyle w:val="NormalWeb"/>
+        <w:ind w:left="640" w:hanging="640"/>
+        <w:divId w:val="1224489700"/>
+        <w:rPr>
+          <w:rFonts w:ascii="Calibri" w:hAnsi="Calibri" w:cs="Calibri"/>
+          <w:noProof/>
+        </w:rPr>
+      </w:pPr>
+      <w:r>
+        <w:rPr>
+          <w:rFonts w:ascii="Calibri" w:hAnsi="Calibri" w:cs="Calibri"/>
+          <w:noProof/>
+        </w:rPr>
+        <w:t>[12]</w:t>
+      </w:r>
+      <w:r>
+        <w:rPr>
+          <w:rFonts w:ascii="Calibri" w:hAnsi="Calibri" w:cs="Calibri"/>
+          <w:noProof/>
+        </w:rPr>
+        <w:tab/>
+        <w:t>C. WANG and K. O’FRIEL, “MOMO: a haptic navigation device.”</w:t>
+      </w:r>
+    </w:p>
+    <w:p>
+      <w:pPr>
+        <w:pStyle w:val="NormalWeb"/>
+        <w:ind w:left="640" w:hanging="640"/>
+        <w:divId w:val="1224489700"/>
+        <w:rPr>
+          <w:rFonts w:ascii="Calibri" w:hAnsi="Calibri" w:cs="Calibri"/>
+          <w:noProof/>
+        </w:rPr>
+      </w:pPr>
+      <w:r>
+        <w:rPr>
+          <w:rFonts w:ascii="Calibri" w:hAnsi="Calibri" w:cs="Calibri"/>
+          <w:noProof/>
+        </w:rPr>
+        <w:t>[13]</w:t>
+      </w:r>
+      <w:r>
+        <w:rPr>
+          <w:rFonts w:ascii="Calibri" w:hAnsi="Calibri" w:cs="Calibri"/>
+          <w:noProof/>
+        </w:rPr>
+        <w:tab/>
+        <w:t>D. Berg, “Body Hacking: My Magnetic Implant.” [Online]. Available: http://www.iamdann.com/2012/03/21/my-magnet-implant-body-modification.</w:t>
+      </w:r>
+    </w:p>
+    <w:p>
+      <w:pPr>
+        <w:pStyle w:val="NormalWeb"/>
+        <w:ind w:left="640" w:hanging="640"/>
+        <w:divId w:val="1224489700"/>
+        <w:rPr>
+          <w:rFonts w:ascii="Calibri" w:hAnsi="Calibri" w:cs="Calibri"/>
+          <w:noProof/>
+        </w:rPr>
+      </w:pPr>
+      <w:r>
+        <w:rPr>
+          <w:rFonts w:ascii="Calibri" w:hAnsi="Calibri" w:cs="Calibri"/>
+          <w:noProof/>
+        </w:rPr>
+        <w:t>[14]</w:t>
+      </w:r>
+      <w:r>
+        <w:rPr>
+          <w:rFonts w:ascii="Calibri" w:hAnsi="Calibri" w:cs="Calibri"/>
+          <w:noProof/>
+        </w:rPr>
+        <w:tab/>
+        <w:t xml:space="preserve">R. Sodhi, I. Poupyrev, M. Glisson, and A. Israr, “AIREAL: interactive tactile experiences in free air,” </w:t>
+      </w:r>
+      <w:r>
+        <w:rPr>
+          <w:rFonts w:ascii="Calibri" w:hAnsi="Calibri" w:cs="Calibri"/>
+          <w:i/>
+          <w:iCs/>
+          <w:noProof/>
+        </w:rPr>
+        <w:t>ACM Trans. Graph. …</w:t>
+      </w:r>
+      <w:r>
+        <w:rPr>
+          <w:rFonts w:ascii="Calibri" w:hAnsi="Calibri" w:cs="Calibri"/>
+          <w:noProof/>
+        </w:rPr>
+        <w:t>, 2013.</w:t>
+      </w:r>
+    </w:p>
+    <w:p>
+      <w:pPr>
+        <w:pStyle w:val="NormalWeb"/>
+        <w:ind w:left="640" w:hanging="640"/>
+        <w:divId w:val="1224489700"/>
+        <w:rPr>
+          <w:rFonts w:ascii="Calibri" w:hAnsi="Calibri" w:cs="Calibri"/>
+          <w:noProof/>
+        </w:rPr>
+      </w:pPr>
+      <w:r>
+        <w:rPr>
+          <w:rFonts w:ascii="Calibri" w:hAnsi="Calibri" w:cs="Calibri"/>
+          <w:noProof/>
+        </w:rPr>
+        <w:lastRenderedPageBreak/>
+        <w:t>[15]</w:t>
+      </w:r>
+      <w:r>
+        <w:rPr>
+          <w:rFonts w:ascii="Calibri" w:hAnsi="Calibri" w:cs="Calibri"/>
+          <w:noProof/>
+        </w:rPr>
+        <w:tab/>
+        <w:t xml:space="preserve">Wikipedia contributors, “Situation awareness - Wikipedia, the free encyclopedia,” </w:t>
+      </w:r>
+      <w:r>
+        <w:rPr>
+          <w:rFonts w:ascii="Calibri" w:hAnsi="Calibri" w:cs="Calibri"/>
+          <w:i/>
+          <w:iCs/>
+          <w:noProof/>
+        </w:rPr>
+        <w:t>Wikipedia, The Free Encyclopedia.</w:t>
+      </w:r>
+      <w:r>
+        <w:rPr>
+          <w:rFonts w:ascii="Calibri" w:hAnsi="Calibri" w:cs="Calibri"/>
+          <w:noProof/>
+        </w:rPr>
+        <w:t>, 2013. [Online]. Available: http://en.wikipedia.org/wiki/Situation_awareness. [Accessed: 05-Sep-2013].</w:t>
+      </w:r>
+    </w:p>
+    <w:p>
+      <w:pPr>
+        <w:pStyle w:val="NormalWeb"/>
+        <w:ind w:left="640" w:hanging="640"/>
+        <w:divId w:val="1224489700"/>
+        <w:rPr>
+          <w:rFonts w:ascii="Calibri" w:hAnsi="Calibri" w:cs="Calibri"/>
+          <w:noProof/>
+        </w:rPr>
+      </w:pPr>
+      <w:r>
+        <w:rPr>
+          <w:rFonts w:ascii="Calibri" w:hAnsi="Calibri" w:cs="Calibri"/>
+          <w:noProof/>
+        </w:rPr>
+        <w:t>[16]</w:t>
+      </w:r>
+      <w:r>
+        <w:rPr>
+          <w:rFonts w:ascii="Calibri" w:hAnsi="Calibri" w:cs="Calibri"/>
+          <w:noProof/>
+        </w:rPr>
+        <w:tab/>
+        <w:t xml:space="preserve">A. K. Raj, S. J. Kass, and J. F. Perry, “Vibrotactile Displays for Improving Spatial Awareness,” </w:t>
+      </w:r>
+      <w:r>
+        <w:rPr>
+          <w:rFonts w:ascii="Calibri" w:hAnsi="Calibri" w:cs="Calibri"/>
+          <w:i/>
+          <w:iCs/>
+          <w:noProof/>
+        </w:rPr>
+        <w:t>Proc. Hum. Factors Ergon. Soc. Annu. Meet.</w:t>
+      </w:r>
+      <w:r>
+        <w:rPr>
+          <w:rFonts w:ascii="Calibri" w:hAnsi="Calibri" w:cs="Calibri"/>
+          <w:noProof/>
+        </w:rPr>
+        <w:t>, vol. 44, no. 1, pp. 181–184, Jul. 2000.</w:t>
+      </w:r>
+    </w:p>
+    <w:p>
+      <w:pPr>
+        <w:pStyle w:val="NormalWeb"/>
+        <w:ind w:left="640" w:hanging="640"/>
+        <w:divId w:val="1224489700"/>
+        <w:rPr>
+          <w:rFonts w:ascii="Calibri" w:hAnsi="Calibri" w:cs="Calibri"/>
+          <w:noProof/>
+        </w:rPr>
+      </w:pPr>
+      <w:r>
+        <w:rPr>
+          <w:rFonts w:ascii="Calibri" w:hAnsi="Calibri" w:cs="Calibri"/>
+          <w:noProof/>
+        </w:rPr>
+        <w:t>[17]</w:t>
+      </w:r>
+      <w:r>
+        <w:rPr>
+          <w:rFonts w:ascii="Calibri" w:hAnsi="Calibri" w:cs="Calibri"/>
+          <w:noProof/>
+        </w:rPr>
+        <w:tab/>
+        <w:t xml:space="preserve">M. C. Dorneich, P. M. Ververs, S. D. Whitlow, and S. Mathan, “Evaluation of a Tactile Navigation Cueing System and Real-Time Assessment of Cognitive State,” </w:t>
+      </w:r>
+      <w:r>
+        <w:rPr>
+          <w:rFonts w:ascii="Calibri" w:hAnsi="Calibri" w:cs="Calibri"/>
+          <w:i/>
+          <w:iCs/>
+          <w:noProof/>
+        </w:rPr>
+        <w:t>Proc. Hum. Factors Ergon. Soc. Annu. Meet.</w:t>
+      </w:r>
+      <w:r>
+        <w:rPr>
+          <w:rFonts w:ascii="Calibri" w:hAnsi="Calibri" w:cs="Calibri"/>
+          <w:noProof/>
+        </w:rPr>
+        <w:t>, vol. 50, no. 24, pp. 2600–2604, Oct. 2006.</w:t>
+      </w:r>
+    </w:p>
+    <w:p>
+      <w:pPr>
+        <w:pStyle w:val="NormalWeb"/>
+        <w:ind w:left="640" w:hanging="640"/>
+        <w:divId w:val="1224489700"/>
+        <w:rPr>
+          <w:rFonts w:ascii="Calibri" w:hAnsi="Calibri" w:cs="Calibri"/>
+          <w:noProof/>
+        </w:rPr>
+      </w:pPr>
+      <w:r>
+        <w:rPr>
+          <w:rFonts w:ascii="Calibri" w:hAnsi="Calibri" w:cs="Calibri"/>
+          <w:noProof/>
+        </w:rPr>
+        <w:t>[18]</w:t>
+      </w:r>
+      <w:r>
+        <w:rPr>
+          <w:rFonts w:ascii="Calibri" w:hAnsi="Calibri" w:cs="Calibri"/>
+          <w:noProof/>
+        </w:rPr>
+        <w:tab/>
+        <w:t xml:space="preserve">J. von Uexkull, </w:t>
+      </w:r>
+      <w:r>
+        <w:rPr>
+          <w:rFonts w:ascii="Calibri" w:hAnsi="Calibri" w:cs="Calibri"/>
+          <w:i/>
+          <w:iCs/>
+          <w:noProof/>
+        </w:rPr>
+        <w:t>A Foray into the Worlds of Animals and Humans: with A Theory of Meaning (Posthumanities)</w:t>
+      </w:r>
+      <w:r>
+        <w:rPr>
+          <w:rFonts w:ascii="Calibri" w:hAnsi="Calibri" w:cs="Calibri"/>
+          <w:noProof/>
+        </w:rPr>
+        <w:t>. Univ Of Minnesota Press, 2010, p. 248.</w:t>
+      </w:r>
+    </w:p>
+    <w:p>
+      <w:pPr>
+        <w:pStyle w:val="NormalWeb"/>
+        <w:ind w:left="640" w:hanging="640"/>
+        <w:divId w:val="1224489700"/>
+        <w:rPr>
+          <w:rFonts w:ascii="Calibri" w:hAnsi="Calibri" w:cs="Calibri"/>
+          <w:noProof/>
+        </w:rPr>
+      </w:pPr>
+      <w:r>
+        <w:rPr>
+          <w:rFonts w:ascii="Calibri" w:hAnsi="Calibri" w:cs="Calibri"/>
+          <w:noProof/>
+        </w:rPr>
+        <w:t>[19]</w:t>
+      </w:r>
+      <w:r>
+        <w:rPr>
+          <w:rFonts w:ascii="Calibri" w:hAnsi="Calibri" w:cs="Calibri"/>
+          <w:noProof/>
+        </w:rPr>
+        <w:tab/>
+        <w:t xml:space="preserve">H. Kataoka, H. Kano, H. Yoshida, A. Saijo, M. Yasuda, and M. Osumi, “Development of a skin temperature measuring system for non-contact stress evaluation,” </w:t>
+      </w:r>
+      <w:r>
+        <w:rPr>
+          <w:rFonts w:ascii="Calibri" w:hAnsi="Calibri" w:cs="Calibri"/>
+          <w:i/>
+          <w:iCs/>
+          <w:noProof/>
+        </w:rPr>
+        <w:t>Proc. 20th Annu. Int. Conf. IEEE Eng. Med. Biol. Soc. Vol.20 Biomed. Eng. Towar. Year 2000 Beyond (Cat. No.98CH36286)</w:t>
+      </w:r>
+      <w:r>
+        <w:rPr>
+          <w:rFonts w:ascii="Calibri" w:hAnsi="Calibri" w:cs="Calibri"/>
+          <w:noProof/>
+        </w:rPr>
+        <w:t>, vol. 2, 1998.</w:t>
+      </w:r>
+    </w:p>
+    <w:p>
+      <w:pPr>
+        <w:pStyle w:val="NormalWeb"/>
+        <w:ind w:left="640" w:hanging="640"/>
+        <w:divId w:val="1224489700"/>
+        <w:rPr>
+          <w:rFonts w:ascii="Calibri" w:hAnsi="Calibri" w:cs="Calibri"/>
+          <w:noProof/>
+        </w:rPr>
+      </w:pPr>
+      <w:r>
+        <w:rPr>
+          <w:rFonts w:ascii="Calibri" w:hAnsi="Calibri" w:cs="Calibri"/>
+          <w:noProof/>
+        </w:rPr>
+        <w:t>[20]</w:t>
+      </w:r>
+      <w:r>
+        <w:rPr>
+          <w:rFonts w:ascii="Calibri" w:hAnsi="Calibri" w:cs="Calibri"/>
+          <w:noProof/>
+        </w:rPr>
+        <w:tab/>
+        <w:t xml:space="preserve">G. Dublon, L. S. Pardue, B. Mayton, N. Swartz, N. Joliat, P. Hurst, and J. A. Paradiso, “DoppelLab: Tools for exploring and harnessing multimodal sensor network data,” in </w:t>
+      </w:r>
+      <w:r>
+        <w:rPr>
+          <w:rFonts w:ascii="Calibri" w:hAnsi="Calibri" w:cs="Calibri"/>
+          <w:i/>
+          <w:iCs/>
+          <w:noProof/>
+        </w:rPr>
+        <w:t>2011 IEEE SENSORS Proceedings</w:t>
+      </w:r>
+      <w:r>
+        <w:rPr>
+          <w:rFonts w:ascii="Calibri" w:hAnsi="Calibri" w:cs="Calibri"/>
+          <w:noProof/>
+        </w:rPr>
+        <w:t xml:space="preserve">, 2011, pp. 1612–1615. </w:t>
+      </w:r>
     </w:p>
     <w:p>
       <w:pPr>
@@ -5266,734 +6206,6 @@
         </w:rPr>
       </w:pPr>
       <w:r>
-        <w:fldChar w:fldCharType="begin" w:fldLock="1"/>
-      </w:r>
-      <w:r>
-        <w:instrText xml:space="preserve">ADDIN Mendeley Bibliography CSL_BIBLIOGRAPHY </w:instrText>
-      </w:r>
-      <w:r>
-        <w:fldChar w:fldCharType="separate"/>
-      </w:r>
-      <w:r>
-        <w:rPr>
-          <w:rFonts w:ascii="Calibri" w:hAnsi="Calibri" w:cs="Calibri"/>
-          <w:noProof/>
-        </w:rPr>
-        <w:t>[1]</w:t>
-      </w:r>
-      <w:r>
-        <w:rPr>
-          <w:rFonts w:ascii="Calibri" w:hAnsi="Calibri" w:cs="Calibri"/>
-          <w:noProof/>
-        </w:rPr>
-        <w:tab/>
-        <w:t xml:space="preserve">L. A. Jones and M. Berris, “Material discrimination and thermal perception,” in </w:t>
-      </w:r>
-      <w:r>
-        <w:rPr>
-          <w:rFonts w:ascii="Calibri" w:hAnsi="Calibri" w:cs="Calibri"/>
-          <w:i/>
-          <w:iCs/>
-          <w:noProof/>
-        </w:rPr>
-        <w:t>11th Symposium on Haptic Interfaces for Virtual Environment and Teleoperator Systems, 2003. HAPTICS 2003. Proceedings.</w:t>
-      </w:r>
-      <w:r>
-        <w:rPr>
-          <w:rFonts w:ascii="Calibri" w:hAnsi="Calibri" w:cs="Calibri"/>
-          <w:noProof/>
-        </w:rPr>
-        <w:t>, 2003, pp. 171–178.</w:t>
-      </w:r>
-    </w:p>
-    <w:p>
-      <w:pPr>
-        <w:pStyle w:val="NormalWeb"/>
-        <w:ind w:left="640" w:hanging="640"/>
-        <w:divId w:val="1594390015"/>
-        <w:rPr>
-          <w:rFonts w:ascii="Calibri" w:hAnsi="Calibri" w:cs="Calibri"/>
-          <w:noProof/>
-        </w:rPr>
-      </w:pPr>
-      <w:r>
-        <w:rPr>
-          <w:rFonts w:ascii="Calibri" w:hAnsi="Calibri" w:cs="Calibri"/>
-          <w:noProof/>
-        </w:rPr>
-        <w:t>[2]</w:t>
-      </w:r>
-      <w:r>
-        <w:rPr>
-          <w:rFonts w:ascii="Calibri" w:hAnsi="Calibri" w:cs="Calibri"/>
-          <w:noProof/>
-        </w:rPr>
-        <w:tab/>
-        <w:t xml:space="preserve">L. A. Jones and H.-N. Ho, “Warm or Cool, Large or Small? The Challenge of Thermal Displays,” </w:t>
-      </w:r>
-      <w:r>
-        <w:rPr>
-          <w:rFonts w:ascii="Calibri" w:hAnsi="Calibri" w:cs="Calibri"/>
-          <w:i/>
-          <w:iCs/>
-          <w:noProof/>
-        </w:rPr>
-        <w:t>IEEE Trans. Haptics</w:t>
-      </w:r>
-      <w:r>
-        <w:rPr>
-          <w:rFonts w:ascii="Calibri" w:hAnsi="Calibri" w:cs="Calibri"/>
-          <w:noProof/>
-        </w:rPr>
-        <w:t>, vol. 1, no. 1, pp. 53–70, Jan. 2008.</w:t>
-      </w:r>
-    </w:p>
-    <w:p>
-      <w:pPr>
-        <w:pStyle w:val="NormalWeb"/>
-        <w:ind w:left="640" w:hanging="640"/>
-        <w:divId w:val="1594390015"/>
-        <w:rPr>
-          <w:rFonts w:ascii="Calibri" w:hAnsi="Calibri" w:cs="Calibri"/>
-          <w:noProof/>
-        </w:rPr>
-      </w:pPr>
-      <w:r>
-        <w:rPr>
-          <w:rFonts w:ascii="Calibri" w:hAnsi="Calibri" w:cs="Calibri"/>
-          <w:noProof/>
-        </w:rPr>
-        <w:t>[3]</w:t>
-      </w:r>
-      <w:r>
-        <w:rPr>
-          <w:rFonts w:ascii="Calibri" w:hAnsi="Calibri" w:cs="Calibri"/>
-          <w:noProof/>
-        </w:rPr>
-        <w:tab/>
-        <w:t xml:space="preserve">G. Wilson, M. Halvey, S. A. Brewster, and S. A. Hughes, “Some Like it Hot ? Thermal Feedback for Mobile Devices,” </w:t>
-      </w:r>
-      <w:r>
-        <w:rPr>
-          <w:rFonts w:ascii="Calibri" w:hAnsi="Calibri" w:cs="Calibri"/>
-          <w:i/>
-          <w:iCs/>
-          <w:noProof/>
-        </w:rPr>
-        <w:t>Hum. Factors</w:t>
-      </w:r>
-      <w:r>
-        <w:rPr>
-          <w:rFonts w:ascii="Calibri" w:hAnsi="Calibri" w:cs="Calibri"/>
-          <w:noProof/>
-        </w:rPr>
-        <w:t>, pp. 2555–2564, 2011.</w:t>
-      </w:r>
-    </w:p>
-    <w:p>
-      <w:pPr>
-        <w:pStyle w:val="NormalWeb"/>
-        <w:ind w:left="640" w:hanging="640"/>
-        <w:divId w:val="1594390015"/>
-        <w:rPr>
-          <w:rFonts w:ascii="Calibri" w:hAnsi="Calibri" w:cs="Calibri"/>
-          <w:noProof/>
-        </w:rPr>
-      </w:pPr>
-      <w:r>
-        <w:rPr>
-          <w:rFonts w:ascii="Calibri" w:hAnsi="Calibri" w:cs="Calibri"/>
-          <w:noProof/>
-        </w:rPr>
-        <w:t>[4]</w:t>
-      </w:r>
-      <w:r>
-        <w:rPr>
-          <w:rFonts w:ascii="Calibri" w:hAnsi="Calibri" w:cs="Calibri"/>
-          <w:noProof/>
-        </w:rPr>
-        <w:tab/>
-        <w:t xml:space="preserve">L. A. Jones, J. Kunkel, and E. Piateski, “Vibrotactile pattern recognition on the arm and back.,” </w:t>
-      </w:r>
-      <w:r>
-        <w:rPr>
-          <w:rFonts w:ascii="Calibri" w:hAnsi="Calibri" w:cs="Calibri"/>
-          <w:i/>
-          <w:iCs/>
-          <w:noProof/>
-        </w:rPr>
-        <w:t>Perception</w:t>
-      </w:r>
-      <w:r>
-        <w:rPr>
-          <w:rFonts w:ascii="Calibri" w:hAnsi="Calibri" w:cs="Calibri"/>
-          <w:noProof/>
-        </w:rPr>
-        <w:t>, vol. 38, no. 1, pp. 52–68, Jan. 2009.</w:t>
-      </w:r>
-    </w:p>
-    <w:p>
-      <w:pPr>
-        <w:pStyle w:val="NormalWeb"/>
-        <w:ind w:left="640" w:hanging="640"/>
-        <w:divId w:val="1594390015"/>
-        <w:rPr>
-          <w:rFonts w:ascii="Calibri" w:hAnsi="Calibri" w:cs="Calibri"/>
-          <w:noProof/>
-        </w:rPr>
-      </w:pPr>
-      <w:r>
-        <w:rPr>
-          <w:rFonts w:ascii="Calibri" w:hAnsi="Calibri" w:cs="Calibri"/>
-          <w:noProof/>
-        </w:rPr>
-        <w:t>[5]</w:t>
-      </w:r>
-      <w:r>
-        <w:rPr>
-          <w:rFonts w:ascii="Calibri" w:hAnsi="Calibri" w:cs="Calibri"/>
-          <w:noProof/>
-        </w:rPr>
-        <w:tab/>
-        <w:t>O. Substitution, “SenseableRays : Opto-Haptic Substitution for Touch-Enhanced Interactive Spaces,” 2009.</w:t>
-      </w:r>
-    </w:p>
-    <w:p>
-      <w:pPr>
-        <w:pStyle w:val="NormalWeb"/>
-        <w:ind w:left="640" w:hanging="640"/>
-        <w:divId w:val="1594390015"/>
-        <w:rPr>
-          <w:rFonts w:ascii="Calibri" w:hAnsi="Calibri" w:cs="Calibri"/>
-          <w:noProof/>
-        </w:rPr>
-      </w:pPr>
-      <w:r>
-        <w:rPr>
-          <w:rFonts w:ascii="Calibri" w:hAnsi="Calibri" w:cs="Calibri"/>
-          <w:noProof/>
-        </w:rPr>
-        <w:t>[6]</w:t>
-      </w:r>
-      <w:r>
-        <w:rPr>
-          <w:rFonts w:ascii="Calibri" w:hAnsi="Calibri" w:cs="Calibri"/>
-          <w:noProof/>
-        </w:rPr>
-        <w:tab/>
-        <w:t xml:space="preserve">K. Iwasaki, T. Miyaki, and J. Rekimoto, “AffectPhone: A Handset Device to Present User’s Emotional State with Warmth/Coolness.,” </w:t>
-      </w:r>
-      <w:r>
-        <w:rPr>
-          <w:rFonts w:ascii="Calibri" w:hAnsi="Calibri" w:cs="Calibri"/>
-          <w:i/>
-          <w:iCs/>
-          <w:noProof/>
-        </w:rPr>
-        <w:t>B-Interface</w:t>
-      </w:r>
-      <w:r>
-        <w:rPr>
-          <w:rFonts w:ascii="Calibri" w:hAnsi="Calibri" w:cs="Calibri"/>
-          <w:noProof/>
-        </w:rPr>
-        <w:t>, 2010.</w:t>
-      </w:r>
-    </w:p>
-    <w:p>
-      <w:pPr>
-        <w:pStyle w:val="NormalWeb"/>
-        <w:ind w:left="640" w:hanging="640"/>
-        <w:divId w:val="1594390015"/>
-        <w:rPr>
-          <w:rFonts w:ascii="Calibri" w:hAnsi="Calibri" w:cs="Calibri"/>
-          <w:noProof/>
-        </w:rPr>
-      </w:pPr>
-      <w:r>
-        <w:rPr>
-          <w:rFonts w:ascii="Calibri" w:hAnsi="Calibri" w:cs="Calibri"/>
-          <w:noProof/>
-        </w:rPr>
-        <w:t>[7]</w:t>
-      </w:r>
-      <w:r>
-        <w:rPr>
-          <w:rFonts w:ascii="Calibri" w:hAnsi="Calibri" w:cs="Calibri"/>
-          <w:noProof/>
-        </w:rPr>
-        <w:tab/>
-        <w:t>E. Hoggan, C. Stewart, L. Haverinen, G. Jacucci, and V. Lantz, “Pressages : Augmenting Phone Calls with Non-Verbal Messages,” pp. 555–562, 2012.</w:t>
-      </w:r>
-    </w:p>
-    <w:p>
-      <w:pPr>
-        <w:pStyle w:val="NormalWeb"/>
-        <w:ind w:left="640" w:hanging="640"/>
-        <w:divId w:val="1594390015"/>
-        <w:rPr>
-          <w:rFonts w:ascii="Calibri" w:hAnsi="Calibri" w:cs="Calibri"/>
-          <w:noProof/>
-        </w:rPr>
-      </w:pPr>
-      <w:r>
-        <w:rPr>
-          <w:rFonts w:ascii="Calibri" w:hAnsi="Calibri" w:cs="Calibri"/>
-          <w:noProof/>
-        </w:rPr>
-        <w:t>[8]</w:t>
-      </w:r>
-      <w:r>
-        <w:rPr>
-          <w:rFonts w:ascii="Calibri" w:hAnsi="Calibri" w:cs="Calibri"/>
-          <w:noProof/>
-        </w:rPr>
-        <w:tab/>
-        <w:t xml:space="preserve">E. Paulos, “Connexus: a communal interface,” </w:t>
-      </w:r>
-      <w:r>
-        <w:rPr>
-          <w:rFonts w:ascii="Calibri" w:hAnsi="Calibri" w:cs="Calibri"/>
-          <w:i/>
-          <w:iCs/>
-          <w:noProof/>
-        </w:rPr>
-        <w:t>Proc. 2003 Conf. Des. …</w:t>
-      </w:r>
-      <w:r>
-        <w:rPr>
-          <w:rFonts w:ascii="Calibri" w:hAnsi="Calibri" w:cs="Calibri"/>
-          <w:noProof/>
-        </w:rPr>
-        <w:t>, 2003.</w:t>
-      </w:r>
-    </w:p>
-    <w:p>
-      <w:pPr>
-        <w:pStyle w:val="NormalWeb"/>
-        <w:ind w:left="640" w:hanging="640"/>
-        <w:divId w:val="1594390015"/>
-        <w:rPr>
-          <w:rFonts w:ascii="Calibri" w:hAnsi="Calibri" w:cs="Calibri"/>
-          <w:noProof/>
-        </w:rPr>
-      </w:pPr>
-      <w:r>
-        <w:rPr>
-          <w:rFonts w:ascii="Calibri" w:hAnsi="Calibri" w:cs="Calibri"/>
-          <w:noProof/>
-        </w:rPr>
-        <w:t>[9]</w:t>
-      </w:r>
-      <w:r>
-        <w:rPr>
-          <w:rFonts w:ascii="Calibri" w:hAnsi="Calibri" w:cs="Calibri"/>
-          <w:noProof/>
-        </w:rPr>
-        <w:tab/>
-        <w:t xml:space="preserve">Y. Danilov and M. Tyler, “Brainport: an alternative input to the brain.,” </w:t>
-      </w:r>
-      <w:r>
-        <w:rPr>
-          <w:rFonts w:ascii="Calibri" w:hAnsi="Calibri" w:cs="Calibri"/>
-          <w:i/>
-          <w:iCs/>
-          <w:noProof/>
-        </w:rPr>
-        <w:t>J. Integr. Neurosci.</w:t>
-      </w:r>
-      <w:r>
-        <w:rPr>
-          <w:rFonts w:ascii="Calibri" w:hAnsi="Calibri" w:cs="Calibri"/>
-          <w:noProof/>
-        </w:rPr>
-        <w:t>, vol. 4, no. 4, pp. 537–50, Dec. 2005.</w:t>
-      </w:r>
-    </w:p>
-    <w:p>
-      <w:pPr>
-        <w:pStyle w:val="NormalWeb"/>
-        <w:ind w:left="640" w:hanging="640"/>
-        <w:divId w:val="1594390015"/>
-        <w:rPr>
-          <w:rFonts w:ascii="Calibri" w:hAnsi="Calibri" w:cs="Calibri"/>
-          <w:noProof/>
-        </w:rPr>
-      </w:pPr>
-      <w:r>
-        <w:rPr>
-          <w:rFonts w:ascii="Calibri" w:hAnsi="Calibri" w:cs="Calibri"/>
-          <w:noProof/>
-        </w:rPr>
-        <w:t>[10]</w:t>
-      </w:r>
-      <w:r>
-        <w:rPr>
-          <w:rFonts w:ascii="Calibri" w:hAnsi="Calibri" w:cs="Calibri"/>
-          <w:noProof/>
-        </w:rPr>
-        <w:tab/>
-        <w:t>J. Peng and S. Seymour, “Envisioning the Cyborg in the 21st Century and Beyond.”</w:t>
-      </w:r>
-    </w:p>
-    <w:p>
-      <w:pPr>
-        <w:pStyle w:val="NormalWeb"/>
-        <w:ind w:left="640" w:hanging="640"/>
-        <w:divId w:val="1594390015"/>
-        <w:rPr>
-          <w:rFonts w:ascii="Calibri" w:hAnsi="Calibri" w:cs="Calibri"/>
-          <w:noProof/>
-        </w:rPr>
-      </w:pPr>
-      <w:r>
-        <w:rPr>
-          <w:rFonts w:ascii="Calibri" w:hAnsi="Calibri" w:cs="Calibri"/>
-          <w:noProof/>
-        </w:rPr>
-        <w:t>[11]</w:t>
-      </w:r>
-      <w:r>
-        <w:rPr>
-          <w:rFonts w:ascii="Calibri" w:hAnsi="Calibri" w:cs="Calibri"/>
-          <w:noProof/>
-        </w:rPr>
-        <w:tab/>
-        <w:t xml:space="preserve">J. von Uexkull, </w:t>
-      </w:r>
-      <w:r>
-        <w:rPr>
-          <w:rFonts w:ascii="Calibri" w:hAnsi="Calibri" w:cs="Calibri"/>
-          <w:i/>
-          <w:iCs/>
-          <w:noProof/>
-        </w:rPr>
-        <w:t>A Foray into the Worlds of Animals and Humans: with A Theory of Meaning (Posthumanities)</w:t>
-      </w:r>
-      <w:r>
-        <w:rPr>
-          <w:rFonts w:ascii="Calibri" w:hAnsi="Calibri" w:cs="Calibri"/>
-          <w:noProof/>
-        </w:rPr>
-        <w:t>. Univ Of Minnesota Press, 2010, p. 248.</w:t>
-      </w:r>
-    </w:p>
-    <w:p>
-      <w:pPr>
-        <w:pStyle w:val="NormalWeb"/>
-        <w:ind w:left="640" w:hanging="640"/>
-        <w:divId w:val="1594390015"/>
-        <w:rPr>
-          <w:rFonts w:ascii="Calibri" w:hAnsi="Calibri" w:cs="Calibri"/>
-          <w:noProof/>
-        </w:rPr>
-      </w:pPr>
-      <w:r>
-        <w:rPr>
-          <w:rFonts w:ascii="Calibri" w:hAnsi="Calibri" w:cs="Calibri"/>
-          <w:noProof/>
-        </w:rPr>
-        <w:t>[12]</w:t>
-      </w:r>
-      <w:r>
-        <w:rPr>
-          <w:rFonts w:ascii="Calibri" w:hAnsi="Calibri" w:cs="Calibri"/>
-          <w:noProof/>
-        </w:rPr>
-        <w:tab/>
-        <w:t xml:space="preserve">S. K. Nagel, C. Carl, T. Kringe, R. Märtin, and P. König, “Beyond sensory substitution--learning the sixth sense.,” </w:t>
-      </w:r>
-      <w:r>
-        <w:rPr>
-          <w:rFonts w:ascii="Calibri" w:hAnsi="Calibri" w:cs="Calibri"/>
-          <w:i/>
-          <w:iCs/>
-          <w:noProof/>
-        </w:rPr>
-        <w:t>J. Neural Eng.</w:t>
-      </w:r>
-      <w:r>
-        <w:rPr>
-          <w:rFonts w:ascii="Calibri" w:hAnsi="Calibri" w:cs="Calibri"/>
-          <w:noProof/>
-        </w:rPr>
-        <w:t>, vol. 2, no. 4, pp. R13–26, Dec. 2005.</w:t>
-      </w:r>
-    </w:p>
-    <w:p>
-      <w:pPr>
-        <w:pStyle w:val="NormalWeb"/>
-        <w:ind w:left="640" w:hanging="640"/>
-        <w:divId w:val="1594390015"/>
-        <w:rPr>
-          <w:rFonts w:ascii="Calibri" w:hAnsi="Calibri" w:cs="Calibri"/>
-          <w:noProof/>
-        </w:rPr>
-      </w:pPr>
-      <w:r>
-        <w:rPr>
-          <w:rFonts w:ascii="Calibri" w:hAnsi="Calibri" w:cs="Calibri"/>
-          <w:noProof/>
-        </w:rPr>
-        <w:t>[13]</w:t>
-      </w:r>
-      <w:r>
-        <w:rPr>
-          <w:rFonts w:ascii="Calibri" w:hAnsi="Calibri" w:cs="Calibri"/>
-          <w:noProof/>
-        </w:rPr>
-        <w:tab/>
-        <w:t>C. WANG and K. O’FRIEL, “MOMO: a haptic navigation device.”</w:t>
-      </w:r>
-    </w:p>
-    <w:p>
-      <w:pPr>
-        <w:pStyle w:val="NormalWeb"/>
-        <w:ind w:left="640" w:hanging="640"/>
-        <w:divId w:val="1594390015"/>
-        <w:rPr>
-          <w:rFonts w:ascii="Calibri" w:hAnsi="Calibri" w:cs="Calibri"/>
-          <w:noProof/>
-        </w:rPr>
-      </w:pPr>
-      <w:r>
-        <w:rPr>
-          <w:rFonts w:ascii="Calibri" w:hAnsi="Calibri" w:cs="Calibri"/>
-          <w:noProof/>
-        </w:rPr>
-        <w:t>[14]</w:t>
-      </w:r>
-      <w:r>
-        <w:rPr>
-          <w:rFonts w:ascii="Calibri" w:hAnsi="Calibri" w:cs="Calibri"/>
-          <w:noProof/>
-        </w:rPr>
-        <w:tab/>
-        <w:t>D. Berg, “Body Hacking: My Magnetic Implant.” [Online]. Available: http://www.iamdann.com/2012/03/21/my-magnet-implant-body-modification.</w:t>
-      </w:r>
-    </w:p>
-    <w:p>
-      <w:pPr>
-        <w:pStyle w:val="NormalWeb"/>
-        <w:ind w:left="640" w:hanging="640"/>
-        <w:divId w:val="1594390015"/>
-        <w:rPr>
-          <w:rFonts w:ascii="Calibri" w:hAnsi="Calibri" w:cs="Calibri"/>
-          <w:noProof/>
-        </w:rPr>
-      </w:pPr>
-      <w:r>
-        <w:rPr>
-          <w:rFonts w:ascii="Calibri" w:hAnsi="Calibri" w:cs="Calibri"/>
-          <w:noProof/>
-        </w:rPr>
-        <w:t>[15]</w:t>
-      </w:r>
-      <w:r>
-        <w:rPr>
-          <w:rFonts w:ascii="Calibri" w:hAnsi="Calibri" w:cs="Calibri"/>
-          <w:noProof/>
-        </w:rPr>
-        <w:tab/>
-        <w:t xml:space="preserve">R. Sodhi, I. Poupyrev, M. Glisson, and A. Israr, “AIREAL: interactive tactile experiences in free air,” </w:t>
-      </w:r>
-      <w:r>
-        <w:rPr>
-          <w:rFonts w:ascii="Calibri" w:hAnsi="Calibri" w:cs="Calibri"/>
-          <w:i/>
-          <w:iCs/>
-          <w:noProof/>
-        </w:rPr>
-        <w:t>ACM Trans. Graph. …</w:t>
-      </w:r>
-      <w:r>
-        <w:rPr>
-          <w:rFonts w:ascii="Calibri" w:hAnsi="Calibri" w:cs="Calibri"/>
-          <w:noProof/>
-        </w:rPr>
-        <w:t>, 2013.</w:t>
-      </w:r>
-    </w:p>
-    <w:p>
-      <w:pPr>
-        <w:pStyle w:val="NormalWeb"/>
-        <w:ind w:left="640" w:hanging="640"/>
-        <w:divId w:val="1594390015"/>
-        <w:rPr>
-          <w:rFonts w:ascii="Calibri" w:hAnsi="Calibri" w:cs="Calibri"/>
-          <w:noProof/>
-        </w:rPr>
-      </w:pPr>
-      <w:r>
-        <w:rPr>
-          <w:rFonts w:ascii="Calibri" w:hAnsi="Calibri" w:cs="Calibri"/>
-          <w:noProof/>
-        </w:rPr>
-        <w:lastRenderedPageBreak/>
-        <w:t>[16]</w:t>
-      </w:r>
-      <w:r>
-        <w:rPr>
-          <w:rFonts w:ascii="Calibri" w:hAnsi="Calibri" w:cs="Calibri"/>
-          <w:noProof/>
-        </w:rPr>
-        <w:tab/>
-        <w:t xml:space="preserve">Wikipedia contributors, “Situation awareness - Wikipedia, the free encyclopedia,” </w:t>
-      </w:r>
-      <w:r>
-        <w:rPr>
-          <w:rFonts w:ascii="Calibri" w:hAnsi="Calibri" w:cs="Calibri"/>
-          <w:i/>
-          <w:iCs/>
-          <w:noProof/>
-        </w:rPr>
-        <w:t>Wikipedia, The Free Encyclopedia.</w:t>
-      </w:r>
-      <w:r>
-        <w:rPr>
-          <w:rFonts w:ascii="Calibri" w:hAnsi="Calibri" w:cs="Calibri"/>
-          <w:noProof/>
-        </w:rPr>
-        <w:t>, 2013. [Online]. Available: http://en.wikipedia.org/wiki/Situation_awareness. [Accessed: 05-Sep-2013].</w:t>
-      </w:r>
-    </w:p>
-    <w:p>
-      <w:pPr>
-        <w:pStyle w:val="NormalWeb"/>
-        <w:ind w:left="640" w:hanging="640"/>
-        <w:divId w:val="1594390015"/>
-        <w:rPr>
-          <w:rFonts w:ascii="Calibri" w:hAnsi="Calibri" w:cs="Calibri"/>
-          <w:noProof/>
-        </w:rPr>
-      </w:pPr>
-      <w:r>
-        <w:rPr>
-          <w:rFonts w:ascii="Calibri" w:hAnsi="Calibri" w:cs="Calibri"/>
-          <w:noProof/>
-        </w:rPr>
-        <w:t>[17]</w:t>
-      </w:r>
-      <w:r>
-        <w:rPr>
-          <w:rFonts w:ascii="Calibri" w:hAnsi="Calibri" w:cs="Calibri"/>
-          <w:noProof/>
-        </w:rPr>
-        <w:tab/>
-        <w:t xml:space="preserve">A. K. Raj, S. J. Kass, and J. F. Perry, “Vibrotactile Displays for Improving Spatial Awareness,” </w:t>
-      </w:r>
-      <w:r>
-        <w:rPr>
-          <w:rFonts w:ascii="Calibri" w:hAnsi="Calibri" w:cs="Calibri"/>
-          <w:i/>
-          <w:iCs/>
-          <w:noProof/>
-        </w:rPr>
-        <w:t>Proc. Hum. Factors Ergon. Soc. Annu. Meet.</w:t>
-      </w:r>
-      <w:r>
-        <w:rPr>
-          <w:rFonts w:ascii="Calibri" w:hAnsi="Calibri" w:cs="Calibri"/>
-          <w:noProof/>
-        </w:rPr>
-        <w:t>, vol. 44, no. 1, pp. 181–184, Jul. 2000.</w:t>
-      </w:r>
-    </w:p>
-    <w:p>
-      <w:pPr>
-        <w:pStyle w:val="NormalWeb"/>
-        <w:ind w:left="640" w:hanging="640"/>
-        <w:divId w:val="1594390015"/>
-        <w:rPr>
-          <w:rFonts w:ascii="Calibri" w:hAnsi="Calibri" w:cs="Calibri"/>
-          <w:noProof/>
-        </w:rPr>
-      </w:pPr>
-      <w:r>
-        <w:rPr>
-          <w:rFonts w:ascii="Calibri" w:hAnsi="Calibri" w:cs="Calibri"/>
-          <w:noProof/>
-        </w:rPr>
-        <w:t>[18]</w:t>
-      </w:r>
-      <w:r>
-        <w:rPr>
-          <w:rFonts w:ascii="Calibri" w:hAnsi="Calibri" w:cs="Calibri"/>
-          <w:noProof/>
-        </w:rPr>
-        <w:tab/>
-        <w:t xml:space="preserve">M. C. Dorneich, P. M. Ververs, S. D. Whitlow, and S. Mathan, “Evaluation of a Tactile Navigation Cueing System and Real-Time Assessment of Cognitive State,” </w:t>
-      </w:r>
-      <w:r>
-        <w:rPr>
-          <w:rFonts w:ascii="Calibri" w:hAnsi="Calibri" w:cs="Calibri"/>
-          <w:i/>
-          <w:iCs/>
-          <w:noProof/>
-        </w:rPr>
-        <w:t>Proc. Hum. Factors Ergon. Soc. Annu. Meet.</w:t>
-      </w:r>
-      <w:r>
-        <w:rPr>
-          <w:rFonts w:ascii="Calibri" w:hAnsi="Calibri" w:cs="Calibri"/>
-          <w:noProof/>
-        </w:rPr>
-        <w:t>, vol. 50, no. 24, pp. 2600–2604, Oct. 2006.</w:t>
-      </w:r>
-    </w:p>
-    <w:p>
-      <w:pPr>
-        <w:pStyle w:val="NormalWeb"/>
-        <w:ind w:left="640" w:hanging="640"/>
-        <w:divId w:val="1594390015"/>
-        <w:rPr>
-          <w:rFonts w:ascii="Calibri" w:hAnsi="Calibri" w:cs="Calibri"/>
-          <w:noProof/>
-        </w:rPr>
-      </w:pPr>
-      <w:r>
-        <w:rPr>
-          <w:rFonts w:ascii="Calibri" w:hAnsi="Calibri" w:cs="Calibri"/>
-          <w:noProof/>
-        </w:rPr>
-        <w:t>[19]</w:t>
-      </w:r>
-      <w:r>
-        <w:rPr>
-          <w:rFonts w:ascii="Calibri" w:hAnsi="Calibri" w:cs="Calibri"/>
-          <w:noProof/>
-        </w:rPr>
-        <w:tab/>
-        <w:t xml:space="preserve">H. Kataoka, H. Kano, H. Yoshida, A. Saijo, M. Yasuda, and M. Osumi, “Development of a skin temperature measuring system for non-contact stress evaluation,” </w:t>
-      </w:r>
-      <w:r>
-        <w:rPr>
-          <w:rFonts w:ascii="Calibri" w:hAnsi="Calibri" w:cs="Calibri"/>
-          <w:i/>
-          <w:iCs/>
-          <w:noProof/>
-        </w:rPr>
-        <w:t>Proc. 20th Annu. Int. Conf. IEEE Eng. Med. Biol. Soc. Vol.20 Biomed. Eng. Towar. Year 2000 Beyond (Cat. No.98CH36286)</w:t>
-      </w:r>
-      <w:r>
-        <w:rPr>
-          <w:rFonts w:ascii="Calibri" w:hAnsi="Calibri" w:cs="Calibri"/>
-          <w:noProof/>
-        </w:rPr>
-        <w:t xml:space="preserve">, vol. 2, 1998. </w:t>
-      </w:r>
-    </w:p>
-    <w:p>
-      <w:pPr>
-        <w:pStyle w:val="NormalWeb"/>
-        <w:ind w:left="640" w:hanging="640"/>
-        <w:divId w:val="791826013"/>
-        <w:rPr>
-          <w:rFonts w:ascii="Calibri" w:hAnsi="Calibri" w:cs="Calibri"/>
-          <w:noProof/>
-        </w:rPr>
-      </w:pPr>
-      <w:r>
         <w:fldChar w:fldCharType="end"/>
       </w:r>
     </w:p>
@@ -6006,7 +6218,7 @@
       <w:pPr>
         <w:pStyle w:val="Heading1"/>
       </w:pPr>
-      <w:bookmarkStart w:id="36" w:name="_Toc379819296"/>
+      <w:bookmarkStart w:id="37" w:name="_Toc379902646"/>
       <w:r>
         <w:lastRenderedPageBreak/>
         <w:t xml:space="preserve">Non-Cited </w:t>
@@ -6014,7 +6226,7 @@
       <w:r>
         <w:t>Bibliography</w:t>
       </w:r>
-      <w:bookmarkEnd w:id="36"/>
+      <w:bookmarkEnd w:id="37"/>
     </w:p>
     <w:p>
       <w:pPr>
@@ -6308,22 +6520,22 @@
       <w:pPr>
         <w:pStyle w:val="Heading1"/>
       </w:pPr>
-      <w:bookmarkStart w:id="37" w:name="_Toc379819297"/>
+      <w:bookmarkStart w:id="38" w:name="_Toc379902647"/>
       <w:r>
         <w:lastRenderedPageBreak/>
         <w:t>Bio</w:t>
       </w:r>
-      <w:bookmarkEnd w:id="37"/>
+      <w:bookmarkEnd w:id="38"/>
     </w:p>
     <w:p>
       <w:pPr>
         <w:pStyle w:val="Heading2"/>
       </w:pPr>
-      <w:bookmarkStart w:id="38" w:name="_Toc379819298"/>
+      <w:bookmarkStart w:id="39" w:name="_Toc379902648"/>
       <w:r>
         <w:t>Santiago Eloy Alfaro</w:t>
       </w:r>
-      <w:bookmarkEnd w:id="38"/>
+      <w:bookmarkEnd w:id="39"/>
     </w:p>
     <w:p>
       <w:r>
@@ -6421,7 +6633,7 @@
           <w:rPr>
             <w:noProof/>
           </w:rPr>
-          <w:t>5</w:t>
+          <w:t>10</w:t>
         </w:r>
         <w:r>
           <w:rPr>
@@ -8937,7 +9149,7 @@
 </file>
 
 <file path=customXml/itemProps1.xml><?xml version="1.0" encoding="utf-8"?>
-<ds:datastoreItem xmlns:ds="http://schemas.openxmlformats.org/officeDocument/2006/customXml" ds:itemID="{3958BFEA-11B4-4D99-9681-9AAECC66C9D7}">
+<ds:datastoreItem xmlns:ds="http://schemas.openxmlformats.org/officeDocument/2006/customXml" ds:itemID="{FE000F93-6DD7-429C-9096-ECE4303DB6A8}">
   <ds:schemaRefs>
     <ds:schemaRef ds:uri="http://schemas.openxmlformats.org/officeDocument/2006/bibliography"/>
   </ds:schemaRefs>

</xml_diff>

<commit_message>
After first session with Keiko
</commit_message>
<xml_diff>
--- a/Phd-Thesis_Proposal.docx
+++ b/Phd-Thesis_Proposal.docx
@@ -659,7 +659,37 @@
     </w:p>
     <w:p>
       <w:r>
-        <w:t xml:space="preserve">Humans have dreamt for many years to go beyond our physical capabilities. We have dreamt about flying, breathing underwater, exploring space or simply moving as fast as possible. All these dreams have been managed through our use of technology and our understanding of the physical world </w:t>
+        <w:t xml:space="preserve">Humans </w:t>
+      </w:r>
+      <w:r>
+        <w:t>have dreamt for many years of going</w:t>
+      </w:r>
+      <w:r>
+        <w:t xml:space="preserve"> beyond our physical capabilities. We have dreamt </w:t>
+      </w:r>
+      <w:r>
+        <w:t>of</w:t>
+      </w:r>
+      <w:r>
+        <w:t xml:space="preserve"> flying, breathing underwater, exploring space or simply moving as fast as possible. All </w:t>
+      </w:r>
+      <w:r>
+        <w:t xml:space="preserve">of </w:t>
+      </w:r>
+      <w:r>
+        <w:t xml:space="preserve">these dreams have been </w:t>
+      </w:r>
+      <w:r>
+        <w:t>made possible</w:t>
+      </w:r>
+      <w:r>
+        <w:t xml:space="preserve"> through </w:t>
+      </w:r>
+      <w:r>
+        <w:t>the</w:t>
+      </w:r>
+      <w:r>
+        <w:t xml:space="preserve"> use of technology and our understanding of the physical world </w:t>
       </w:r>
       <w:r>
         <w:t>a</w:t>
@@ -671,228 +701,480 @@
         <w:t xml:space="preserve"> us.</w:t>
       </w:r>
       <w:r>
-        <w:t xml:space="preserve"> A</w:t>
-      </w:r>
-      <w:r>
-        <w:t>nother vein of human-</w:t>
-      </w:r>
-      <w:r>
-        <w:t>augmenting dreams deal</w:t>
+        <w:t xml:space="preserve"> We have also dreamt of </w:t>
+      </w:r>
+      <w:r>
+        <w:t xml:space="preserve">augmenting our senses. </w:t>
+      </w:r>
+      <w:r>
+        <w:t>In p</w:t>
+      </w:r>
+      <w:r>
+        <w:t>opular culture</w:t>
+      </w:r>
+      <w:r>
+        <w:t>, we create</w:t>
+      </w:r>
+      <w:r>
+        <w:t xml:space="preserve"> characters </w:t>
+      </w:r>
+      <w:proofErr w:type="gramStart"/>
+      <w:r>
+        <w:t>who</w:t>
+      </w:r>
+      <w:proofErr w:type="gramEnd"/>
+      <w:r>
+        <w:t xml:space="preserve"> are</w:t>
+      </w:r>
+      <w:r>
+        <w:t xml:space="preserve"> able to see through walls, feel the presence of danger, use echolocation or sense the emotional state of others.</w:t>
+      </w:r>
+      <w:r>
+        <w:t xml:space="preserve"> </w:t>
+      </w:r>
+      <w:r>
+        <w:t xml:space="preserve">Technology has already given us the tools to make most of these dreams a reality. Furthermore, </w:t>
+      </w:r>
+      <w:r>
+        <w:t>mobile technology has made it possible for humans to use sensors as a ubiquitous just-in-time source of information.</w:t>
+      </w:r>
+      <w:r>
+        <w:t xml:space="preserve"> </w:t>
+      </w:r>
+      <w:r>
+        <w:t xml:space="preserve">This ability to access digital information from anywhere at any time is the main value of mobile devices. </w:t>
+      </w:r>
+      <w:r>
+        <w:t xml:space="preserve">But </w:t>
+      </w:r>
+      <w:r>
+        <w:t xml:space="preserve">interaction with </w:t>
+      </w:r>
+      <w:r>
+        <w:t xml:space="preserve">mobile </w:t>
+      </w:r>
+      <w:r>
+        <w:t>devices</w:t>
+      </w:r>
+      <w:r>
+        <w:t xml:space="preserve"> relies </w:t>
+      </w:r>
+      <w:r>
+        <w:t xml:space="preserve">heavily </w:t>
+      </w:r>
+      <w:r>
+        <w:t>on transmitting information visually</w:t>
+      </w:r>
+      <w:r>
+        <w:t>,</w:t>
+      </w:r>
+      <w:r>
+        <w:t xml:space="preserve"> </w:t>
+      </w:r>
+      <w:r>
+        <w:t xml:space="preserve">which demands </w:t>
+      </w:r>
+      <w:r>
+        <w:t>a high level of attention from the user.</w:t>
+      </w:r>
+    </w:p>
+    <w:p>
+      <w:r>
+        <w:t xml:space="preserve">This </w:t>
+      </w:r>
+      <w:r>
+        <w:t xml:space="preserve">thesis </w:t>
+      </w:r>
+      <w:r>
+        <w:t xml:space="preserve">explores a way of using sensor and mobile technology to create a superhuman sensory experience that feels as natural as possible to the user. </w:t>
+      </w:r>
+      <w:r>
+        <w:t xml:space="preserve">I </w:t>
+      </w:r>
+      <w:r>
+        <w:t>aim to</w:t>
+      </w:r>
+      <w:r>
+        <w:t xml:space="preserve"> develop a new p</w:t>
+      </w:r>
+      <w:r>
+        <w:t>aradigm of interaction between</w:t>
+      </w:r>
+      <w:r>
+        <w:t xml:space="preserve"> user</w:t>
       </w:r>
       <w:r>
         <w:t>s</w:t>
       </w:r>
       <w:r>
-        <w:t xml:space="preserve"> with our senses. Popular culture has long put forth the value of characters being able to see through walls, feel the presence of danger, use echolocation or sense the emotional state of others.</w:t>
+        <w:t xml:space="preserve"> and the</w:t>
+      </w:r>
+      <w:r>
+        <w:t>ir</w:t>
+      </w:r>
+      <w:r>
+        <w:t xml:space="preserve"> mobile device</w:t>
+      </w:r>
+      <w:r>
+        <w:t>s:</w:t>
       </w:r>
       <w:r>
         <w:t xml:space="preserve"> </w:t>
       </w:r>
       <w:r>
-        <w:t>The technology to sense information from the world is being created constantly and mobile technology has made it possible for humans to use these sensors as a ubiquitous just-in-time source of information.</w:t>
+        <w:t>o</w:t>
+      </w:r>
+      <w:r>
+        <w:t xml:space="preserve">ne in which the device </w:t>
+      </w:r>
+      <w:r>
+        <w:t>acts</w:t>
       </w:r>
       <w:r>
         <w:t xml:space="preserve"> </w:t>
       </w:r>
       <w:r>
-        <w:t xml:space="preserve">This ability to access digital information from anywhere at any time, is the main user experience and the great value of mobile devices. </w:t>
-      </w:r>
-      <w:r>
-        <w:t xml:space="preserve">But the </w:t>
-      </w:r>
-      <w:r>
-        <w:t xml:space="preserve">interaction with </w:t>
-      </w:r>
-      <w:r>
-        <w:t xml:space="preserve">mobile </w:t>
-      </w:r>
-      <w:r>
-        <w:t>devices</w:t>
-      </w:r>
-      <w:r>
-        <w:t xml:space="preserve"> relies </w:t>
-      </w:r>
-      <w:r>
-        <w:t xml:space="preserve">heavily </w:t>
-      </w:r>
-      <w:r>
-        <w:t>on transmitting information visually while at the same time demanding a high level of attention from the user.</w:t>
-      </w:r>
-    </w:p>
-    <w:p>
-      <w:r>
-        <w:t xml:space="preserve">This </w:t>
-      </w:r>
-      <w:r>
-        <w:t xml:space="preserve">thesis </w:t>
-      </w:r>
-      <w:r>
-        <w:t xml:space="preserve">explores a way of using sensor and mobile technology to create a superhuman sensory experience that feels as natural as possible to the user. </w:t>
-      </w:r>
-      <w:r>
-        <w:t xml:space="preserve">In doing so, I will develop a new paradigm of interaction between a user and the mobile device. One in which the device </w:t>
-      </w:r>
-      <w:r>
-        <w:t>acts</w:t>
+        <w:t>mainly</w:t>
+      </w:r>
+      <w:r>
+        <w:t xml:space="preserve"> as the “translat</w:t>
+      </w:r>
+      <w:r>
+        <w:t xml:space="preserve">or” of information </w:t>
+      </w:r>
+      <w:r>
+        <w:t>while</w:t>
+      </w:r>
+      <w:r>
+        <w:t xml:space="preserve"> the user</w:t>
+      </w:r>
+      <w:r>
+        <w:t>s</w:t>
+      </w:r>
+      <w:r>
+        <w:t xml:space="preserve"> interact</w:t>
+      </w:r>
+      <w:r>
+        <w:t xml:space="preserve"> directly with the world they are trying to explore.</w:t>
       </w:r>
       <w:r>
         <w:t xml:space="preserve"> </w:t>
       </w:r>
       <w:r>
-        <w:t>mainly</w:t>
-      </w:r>
-      <w:r>
-        <w:t xml:space="preserve"> as the “translat</w:t>
-      </w:r>
-      <w:r>
-        <w:t xml:space="preserve">or” of information </w:t>
-      </w:r>
-      <w:r>
-        <w:t>while</w:t>
-      </w:r>
-      <w:r>
-        <w:t xml:space="preserve"> the user</w:t>
+        <w:t>This “Digital Synesthesia” can be achieved by using a sensory channel</w:t>
+      </w:r>
+      <w:r>
+        <w:t xml:space="preserve"> other than vision to relay the information detected by external sensors</w:t>
+      </w:r>
+      <w:r>
+        <w:t xml:space="preserve">. </w:t>
+      </w:r>
+    </w:p>
+    <w:p>
+      <w:r>
+        <w:t xml:space="preserve">Digital Synesthesia refers to the ability to use mobile technology as the conduit between the body and aspects of the world that the </w:t>
+      </w:r>
+      <w:r>
+        <w:t xml:space="preserve">human </w:t>
+      </w:r>
+      <w:r>
+        <w:t xml:space="preserve">body is not able to sense. </w:t>
+      </w:r>
+      <w:r>
+        <w:t>It will connect</w:t>
+      </w:r>
+      <w:r>
+        <w:t xml:space="preserve"> modern sensing technology </w:t>
+      </w:r>
+      <w:r>
+        <w:t>with</w:t>
+      </w:r>
+      <w:r>
+        <w:t xml:space="preserve"> the brain’s interpretation of external data. </w:t>
+      </w:r>
+      <w:r>
+        <w:t>I will show that by using</w:t>
+      </w:r>
+      <w:r>
+        <w:t xml:space="preserve"> </w:t>
+      </w:r>
+      <w:r>
+        <w:t>natural</w:t>
+      </w:r>
+      <w:r>
+        <w:t xml:space="preserve"> sensory </w:t>
+      </w:r>
+      <w:r>
+        <w:t>channels</w:t>
+      </w:r>
+      <w:r>
+        <w:t xml:space="preserve"> to represent information </w:t>
+      </w:r>
+      <w:r>
+        <w:t>beyond human perception</w:t>
+      </w:r>
+      <w:r>
+        <w:t xml:space="preserve">, the brain will be able to interpret and assimilate the new </w:t>
+      </w:r>
+      <w:r>
+        <w:t>stimulation as a new sense</w:t>
+      </w:r>
+      <w:r>
+        <w:t>.</w:t>
+      </w:r>
+      <w:r>
+        <w:t xml:space="preserve"> </w:t>
+      </w:r>
+      <w:r>
+        <w:t xml:space="preserve">Instead of giving the users an absolute value of the </w:t>
+      </w:r>
+      <w:r>
+        <w:t>information</w:t>
+      </w:r>
+      <w:r>
+        <w:t xml:space="preserve"> being detected, </w:t>
+      </w:r>
+      <w:r>
+        <w:t>the users</w:t>
+      </w:r>
+      <w:r>
+        <w:t xml:space="preserve"> will feel this translation on their bodies</w:t>
+      </w:r>
+      <w:r>
+        <w:t xml:space="preserve">. </w:t>
+      </w:r>
+      <w:r>
+        <w:t>This will allow each user to fi</w:t>
+      </w:r>
+      <w:r>
+        <w:t>nd a personal meaning for the</w:t>
+      </w:r>
+      <w:r>
+        <w:t xml:space="preserve"> information that they are experiencing and </w:t>
+      </w:r>
+      <w:r>
+        <w:t>interpret it in a unique way.</w:t>
+      </w:r>
+      <w:r>
+        <w:t xml:space="preserve"> </w:t>
+      </w:r>
+      <w:r>
+        <w:t>By spreading out the interaction across more senses, the experience will feel more natural and thus allow the</w:t>
+      </w:r>
+      <w:r>
+        <w:t xml:space="preserve"> users </w:t>
+      </w:r>
+      <w:r>
+        <w:t>to</w:t>
+      </w:r>
+      <w:r>
+        <w:t xml:space="preserve"> more easily divide their attention between concurrent tasks.</w:t>
+      </w:r>
+      <w:r>
+        <w:t xml:space="preserve"> </w:t>
+      </w:r>
+      <w:r>
+        <w:t xml:space="preserve">Thus, </w:t>
+      </w:r>
+      <w:r>
+        <w:t>Digital Synesthesia</w:t>
+      </w:r>
+      <w:r>
+        <w:t xml:space="preserve"> </w:t>
+      </w:r>
+      <w:r>
+        <w:t>creates a</w:t>
+      </w:r>
+      <w:r>
+        <w:t xml:space="preserve"> richer</w:t>
+      </w:r>
+      <w:r>
+        <w:t>,</w:t>
+      </w:r>
+      <w:r>
+        <w:t xml:space="preserve"> more immersive experience.</w:t>
+      </w:r>
+      <w:r>
+        <w:t xml:space="preserve"> </w:t>
+      </w:r>
+    </w:p>
+    <w:p>
+      <w:r>
+        <w:t xml:space="preserve">The related work falls mostly </w:t>
+      </w:r>
+      <w:r>
+        <w:t>into two categories, those that replace a non-working sense with another</w:t>
+      </w:r>
+      <w:r>
+        <w:t>,</w:t>
+      </w:r>
+      <w:r>
+        <w:t xml:space="preserve"> and those that give the user a completely new sense.</w:t>
+      </w:r>
+      <w:r>
+        <w:t xml:space="preserve"> </w:t>
+      </w:r>
+      <w:r>
+        <w:t xml:space="preserve">The results of these projects have proved that there is a great opportunity in using senses other than vision or hearing. </w:t>
+      </w:r>
+      <w:r>
+        <w:t>They have a</w:t>
+      </w:r>
+      <w:r>
+        <w:t>lso demonstrated the plasticity of the brain in interpreting information when received through different senses.</w:t>
+      </w:r>
+      <w:r>
+        <w:t xml:space="preserve"> This thesis will go further by building on top of these findings and asking how we can use Digital Synesthesia to create a new interface paradigm, one that will allow the user</w:t>
       </w:r>
       <w:r>
         <w:t>s</w:t>
       </w:r>
       <w:r>
-        <w:t>’</w:t>
-      </w:r>
-      <w:r>
-        <w:t xml:space="preserve"> interaction will be directly with the world they are trying to explore.</w:t>
-      </w:r>
-      <w:r>
-        <w:t xml:space="preserve"> The basis of the idea is to use a sensory channel, other than vision, to relay the information detected by external sensors</w:t>
-      </w:r>
-      <w:r>
-        <w:t xml:space="preserve">. </w:t>
-      </w:r>
-    </w:p>
-    <w:p>
-      <w:pPr>
-        <w:rPr>
-          <w:color w:val="FF0000"/>
-        </w:rPr>
-      </w:pPr>
-      <w:r>
-        <w:t xml:space="preserve">Digital Synesthesia refers to the ability to use mobile technology as the conduit between the body and aspects of the world that the body is not able to sense. </w:t>
-      </w:r>
-      <w:r>
-        <w:t xml:space="preserve">It finds its place between modern sensing technology and the brain’s interpretation of external data. Using existing sensory experiences to represent information outside of our natural sensory range, the brain will be able to interpret and assimilate the new </w:t>
-      </w:r>
-      <w:r>
-        <w:t xml:space="preserve">sensory stimulation as a new sense. </w:t>
-      </w:r>
-      <w:r>
-        <w:t xml:space="preserve">This will allow each user to find a personal meaning to the new information that they are experiencing and </w:t>
-      </w:r>
-      <w:r>
-        <w:t>interpret it in a unique way.</w:t>
+        <w:t xml:space="preserve"> to interact directly with the world and not </w:t>
+      </w:r>
+      <w:r>
+        <w:t>with</w:t>
+      </w:r>
+      <w:r>
+        <w:t xml:space="preserve"> the mobile device. </w:t>
+      </w:r>
+      <w:r>
+        <w:t xml:space="preserve">Since we </w:t>
+      </w:r>
+      <w:r>
+        <w:lastRenderedPageBreak/>
+        <w:t xml:space="preserve">understand our </w:t>
+      </w:r>
+      <w:r>
+        <w:t xml:space="preserve">environment through </w:t>
+      </w:r>
+      <w:r>
+        <w:t xml:space="preserve">our senses, having new sensory experiences </w:t>
+      </w:r>
+      <w:r>
+        <w:t>will grant users a richer understanding of the world as they explore their new sensory capabilities.</w:t>
+      </w:r>
+    </w:p>
+    <w:p>
+      <w:r>
+        <w:t xml:space="preserve">The evaluation of this work will be done by conducting a series of </w:t>
+      </w:r>
+      <w:r>
+        <w:t>studies</w:t>
       </w:r>
       <w:r>
         <w:t xml:space="preserve"> </w:t>
       </w:r>
       <w:r>
-        <w:t>It</w:t>
-      </w:r>
-      <w:r>
-        <w:t xml:space="preserve"> will provide an experience that uses a greater variety of sensory channels</w:t>
-      </w:r>
-      <w:r>
-        <w:t xml:space="preserve"> creating</w:t>
-      </w:r>
-      <w:r>
-        <w:t xml:space="preserve"> a richer more immersive experience.</w:t>
-      </w:r>
-      <w:r>
-        <w:t xml:space="preserve"> I</w:t>
-      </w:r>
-      <w:r>
-        <w:t xml:space="preserve">n addition, by </w:t>
-      </w:r>
-      <w:r>
-        <w:t>avoiding the visual sense, the users can more easily divide their attention between concurrent tasks.</w:t>
-      </w:r>
-    </w:p>
-    <w:p>
-      <w:r>
-        <w:t xml:space="preserve">The related work falls mostly </w:t>
-      </w:r>
-      <w:r>
-        <w:t>into two categories, those that replace a non-working sense with another and those that give the user a completely new sense.</w:t>
+        <w:t>in which</w:t>
+      </w:r>
+      <w:r>
+        <w:t xml:space="preserve"> users will wear devices that generate </w:t>
+      </w:r>
+      <w:r>
+        <w:t>new</w:t>
+      </w:r>
+      <w:r>
+        <w:t xml:space="preserve"> sensory feedback loops. </w:t>
+      </w:r>
+      <w:r>
+        <w:t>In these studies</w:t>
+      </w:r>
+      <w:r>
+        <w:t>,</w:t>
+      </w:r>
+      <w:r>
+        <w:t xml:space="preserve"> the subjects will be </w:t>
+      </w:r>
+      <w:r>
+        <w:t xml:space="preserve">asked to complete a task with the aid of one or more new digital senses. The studies will range from scenarios in which the subject simply compares the digital sense with a natural sense, to a situation where the subject can feel new information and has to discover what it means. Data will be collected on the time and accuracy of the completed task and a </w:t>
+      </w:r>
+      <w:r>
+        <w:t>qualitative result will be obtained from discussion with the subjects about the</w:t>
+      </w:r>
+      <w:r>
+        <w:t xml:space="preserve"> wearable technology and the experience in general.</w:t>
+      </w:r>
+    </w:p>
+    <w:p>
+      <w:pPr>
+        <w:pStyle w:val="Heading3"/>
+      </w:pPr>
+      <w:bookmarkStart w:id="2" w:name="_Toc380073456"/>
+      <w:r>
+        <w:t>Future Projection</w:t>
+      </w:r>
+      <w:bookmarkEnd w:id="2"/>
+    </w:p>
+    <w:p>
+      <w:r>
+        <w:t>Many</w:t>
+      </w:r>
+      <w:r>
+        <w:t xml:space="preserve"> animals use natural phenomena</w:t>
+      </w:r>
+      <w:r>
+        <w:t xml:space="preserve"> to their advantage every day, such as</w:t>
       </w:r>
       <w:r>
         <w:t xml:space="preserve"> </w:t>
       </w:r>
       <w:r>
-        <w:t>The results of these projects have proved that there is a great opportunity in using senses other than vision or hearing. Also they have demonstrated the plasticity of the brain in interpreting information when received through different senses.</w:t>
-      </w:r>
-      <w:r>
-        <w:t xml:space="preserve"> This thesis will go further by building on top of these findings and asking how we can use Digital Synesthesia to create a new interface paradigm, one that will allow the user to interact directly with the world and not </w:t>
-      </w:r>
-      <w:r>
-        <w:t>with</w:t>
-      </w:r>
-      <w:r>
-        <w:t xml:space="preserve"> the mobile device. </w:t>
-      </w:r>
-      <w:r>
-        <w:t xml:space="preserve">Since we understand our world by our interpretation of our senses, having new sensory experiences </w:t>
-      </w:r>
-      <w:r>
-        <w:t xml:space="preserve">will </w:t>
-      </w:r>
-      <w:r>
-        <w:lastRenderedPageBreak/>
-        <w:t>grant the users a richer understanding of the world as they set to explore their new sensory capabilities.</w:t>
-      </w:r>
-    </w:p>
-    <w:p>
-      <w:r>
-        <w:t xml:space="preserve">The evaluation of this work will be done by conducting a series of activities where users will wear devices that will generate additional sensory feedback loops. These activities will be analyzed by comparing results with and without </w:t>
-      </w:r>
-      <w:r>
-        <w:t>the devices and by testing users that may be familiar and un-familiar with the task</w:t>
-      </w:r>
-      <w:r>
-        <w:t xml:space="preserve"> to be performed</w:t>
-      </w:r>
-      <w:r>
-        <w:t xml:space="preserve">. </w:t>
-      </w:r>
-      <w:r>
-        <w:t xml:space="preserve">Users will be asked to perform a task when fully aware of the role of the sensory feedback loop and other tasks when not knowing what the sensory feedback is responding to. </w:t>
-      </w:r>
-      <w:r>
-        <w:t>A qualitative result will be obtained from discussion with the subjects about the wearable technology in general and a quantitative result will be obtained from the data collected during the tasks.</w:t>
-      </w:r>
-    </w:p>
-    <w:p>
-      <w:pPr>
-        <w:pStyle w:val="Heading3"/>
-      </w:pPr>
-      <w:bookmarkStart w:id="2" w:name="_Toc380073456"/>
-      <w:r>
-        <w:t>Future Projection</w:t>
-      </w:r>
-      <w:bookmarkEnd w:id="2"/>
-    </w:p>
-    <w:p>
-      <w:r>
-        <w:t>What I see as the long term vision of Digital Synesthesia is to give everyday users the ability to turn senses on and off depending on the experience that they are looking for. This will come with the understanding between natural phenomena and its effect on our lives. Other animals use this information to their advantage every day, ultra-violet light to choose the best flowers, magnetic fields to find direction</w:t>
-      </w:r>
-      <w:r>
-        <w:t xml:space="preserve">. </w:t>
-      </w:r>
-      <w:r>
-        <w:t xml:space="preserve">When humans are able to interpret these physical phenomena in a way that is more in tune with their bodies and </w:t>
-      </w:r>
-      <w:r>
-        <w:t xml:space="preserve">less of </w:t>
-      </w:r>
-      <w:r>
-        <w:t>a cognitive interpretation of quantity, then the interaction and general experience in and with the world will change dramatically.</w:t>
+        <w:t xml:space="preserve">sensing </w:t>
+      </w:r>
+      <w:r>
+        <w:t>ultra-violet li</w:t>
+      </w:r>
+      <w:r>
+        <w:t xml:space="preserve">ght to choose the best flowers or sensing </w:t>
+      </w:r>
+      <w:r>
+        <w:t>magnetic fields to find direction. When humans are able to interpret these physical phenomena in a way that is more in tune with their bodies and less of a cognitive inte</w:t>
+      </w:r>
+      <w:r>
+        <w:t>rpretation of quantity, then our</w:t>
+      </w:r>
+      <w:r>
+        <w:t xml:space="preserve"> interaction and general experience in and with the world will change dramatically.</w:t>
+      </w:r>
+      <w:r>
+        <w:t xml:space="preserve"> </w:t>
+      </w:r>
+      <w:r>
+        <w:t xml:space="preserve">By understanding and interpreting </w:t>
+      </w:r>
+      <w:r>
+        <w:t xml:space="preserve">these </w:t>
+      </w:r>
+      <w:r>
+        <w:t xml:space="preserve">natural phenomena, designers of digital synesthetic interfaces </w:t>
+      </w:r>
+      <w:r>
+        <w:t>will be able to</w:t>
+      </w:r>
+      <w:r>
+        <w:t xml:space="preserve"> create new sensory loops </w:t>
+      </w:r>
+      <w:r>
+        <w:t>that</w:t>
+      </w:r>
+      <w:r>
+        <w:t xml:space="preserve"> offer new experiences to the users. </w:t>
+      </w:r>
+      <w:r>
+        <w:t xml:space="preserve">Digital Synesthesia </w:t>
+      </w:r>
+      <w:r>
+        <w:t>will</w:t>
+      </w:r>
+      <w:r>
+        <w:t xml:space="preserve"> give everyday users the ability to turn senses on and off depending on the experience they </w:t>
+      </w:r>
+      <w:r>
+        <w:t>seek</w:t>
+      </w:r>
+      <w:r>
+        <w:t>.</w:t>
       </w:r>
     </w:p>
     <w:p>
@@ -1710,7 +1992,6 @@
             </w:r>
           </w:hyperlink>
         </w:p>
-        <w:bookmarkStart w:id="3" w:name="_GoBack"/>
         <w:p>
           <w:pPr>
             <w:pStyle w:val="TOC2"/>
@@ -1723,110 +2004,64 @@
               <w:szCs w:val="22"/>
             </w:rPr>
           </w:pPr>
-          <w:r>
-            <w:rPr>
-              <w:rStyle w:val="Hyperlink"/>
-              <w:noProof/>
-            </w:rPr>
-            <w:fldChar w:fldCharType="begin"/>
-          </w:r>
-          <w:r>
-            <w:rPr>
-              <w:rStyle w:val="Hyperlink"/>
-              <w:noProof/>
-            </w:rPr>
-            <w:instrText xml:space="preserve"> </w:instrText>
-          </w:r>
-          <w:r>
-            <w:rPr>
-              <w:noProof/>
-            </w:rPr>
-            <w:instrText>HYPERLINK \l "_Toc380073465"</w:instrText>
-          </w:r>
-          <w:r>
-            <w:rPr>
-              <w:rStyle w:val="Hyperlink"/>
-              <w:noProof/>
-            </w:rPr>
-            <w:instrText xml:space="preserve"> </w:instrText>
-          </w:r>
-          <w:r>
-            <w:rPr>
-              <w:rStyle w:val="Hyperlink"/>
-              <w:noProof/>
-            </w:rPr>
-          </w:r>
-          <w:r>
-            <w:rPr>
-              <w:rStyle w:val="Hyperlink"/>
-              <w:noProof/>
-            </w:rPr>
-            <w:fldChar w:fldCharType="separate"/>
-          </w:r>
-          <w:r>
-            <w:rPr>
-              <w:rStyle w:val="Hyperlink"/>
-              <w:noProof/>
-            </w:rPr>
-            <w:t>Neuroplasticity</w:t>
-          </w:r>
-          <w:r>
-            <w:rPr>
-              <w:noProof/>
-              <w:webHidden/>
-            </w:rPr>
-            <w:tab/>
-          </w:r>
-          <w:r>
-            <w:rPr>
-              <w:noProof/>
-              <w:webHidden/>
-            </w:rPr>
-            <w:fldChar w:fldCharType="begin"/>
-          </w:r>
-          <w:r>
-            <w:rPr>
-              <w:noProof/>
-              <w:webHidden/>
-            </w:rPr>
-            <w:instrText xml:space="preserve"> PAGEREF _Toc380073465 \h </w:instrText>
-          </w:r>
-          <w:r>
-            <w:rPr>
-              <w:noProof/>
-              <w:webHidden/>
-            </w:rPr>
-          </w:r>
-          <w:r>
-            <w:rPr>
-              <w:noProof/>
-              <w:webHidden/>
-            </w:rPr>
-            <w:fldChar w:fldCharType="separate"/>
-          </w:r>
-          <w:r>
-            <w:rPr>
-              <w:noProof/>
-              <w:webHidden/>
-            </w:rPr>
-            <w:t>8</w:t>
-          </w:r>
-          <w:r>
-            <w:rPr>
-              <w:noProof/>
-              <w:webHidden/>
-            </w:rPr>
-            <w:fldChar w:fldCharType="end"/>
-          </w:r>
-          <w:r>
-            <w:rPr>
-              <w:rStyle w:val="Hyperlink"/>
-              <w:noProof/>
-            </w:rPr>
-            <w:fldChar w:fldCharType="end"/>
-          </w:r>
+          <w:hyperlink w:anchor="_Toc380073465" w:history="1">
+            <w:r>
+              <w:rPr>
+                <w:rStyle w:val="Hyperlink"/>
+                <w:noProof/>
+              </w:rPr>
+              <w:t>Neuroplasticity</w:t>
+            </w:r>
+            <w:r>
+              <w:rPr>
+                <w:noProof/>
+                <w:webHidden/>
+              </w:rPr>
+              <w:tab/>
+            </w:r>
+            <w:r>
+              <w:rPr>
+                <w:noProof/>
+                <w:webHidden/>
+              </w:rPr>
+              <w:fldChar w:fldCharType="begin"/>
+            </w:r>
+            <w:r>
+              <w:rPr>
+                <w:noProof/>
+                <w:webHidden/>
+              </w:rPr>
+              <w:instrText xml:space="preserve"> PAGEREF _Toc380073465 \h </w:instrText>
+            </w:r>
+            <w:r>
+              <w:rPr>
+                <w:noProof/>
+                <w:webHidden/>
+              </w:rPr>
+            </w:r>
+            <w:r>
+              <w:rPr>
+                <w:noProof/>
+                <w:webHidden/>
+              </w:rPr>
+              <w:fldChar w:fldCharType="separate"/>
+            </w:r>
+            <w:r>
+              <w:rPr>
+                <w:noProof/>
+                <w:webHidden/>
+              </w:rPr>
+              <w:t>8</w:t>
+            </w:r>
+            <w:r>
+              <w:rPr>
+                <w:noProof/>
+                <w:webHidden/>
+              </w:rPr>
+              <w:fldChar w:fldCharType="end"/>
+            </w:r>
+          </w:hyperlink>
         </w:p>
-        <w:bookmarkEnd w:id="3"/>
         <w:p>
           <w:pPr>
             <w:pStyle w:val="TOC1"/>
@@ -1839,108 +2074,63 @@
               <w:szCs w:val="22"/>
             </w:rPr>
           </w:pPr>
-          <w:r>
-            <w:rPr>
-              <w:rStyle w:val="Hyperlink"/>
-              <w:noProof/>
-            </w:rPr>
-            <w:fldChar w:fldCharType="begin"/>
-          </w:r>
-          <w:r>
-            <w:rPr>
-              <w:rStyle w:val="Hyperlink"/>
-              <w:noProof/>
-            </w:rPr>
-            <w:instrText xml:space="preserve"> </w:instrText>
-          </w:r>
-          <w:r>
-            <w:rPr>
-              <w:noProof/>
-            </w:rPr>
-            <w:instrText>HYPERLINK \l "_Toc380073466"</w:instrText>
-          </w:r>
-          <w:r>
-            <w:rPr>
-              <w:rStyle w:val="Hyperlink"/>
-              <w:noProof/>
-            </w:rPr>
-            <w:instrText xml:space="preserve"> </w:instrText>
-          </w:r>
-          <w:r>
-            <w:rPr>
-              <w:rStyle w:val="Hyperlink"/>
-              <w:noProof/>
-            </w:rPr>
-          </w:r>
-          <w:r>
-            <w:rPr>
-              <w:rStyle w:val="Hyperlink"/>
-              <w:noProof/>
-            </w:rPr>
-            <w:fldChar w:fldCharType="separate"/>
-          </w:r>
-          <w:r>
-            <w:rPr>
-              <w:rStyle w:val="Hyperlink"/>
-              <w:noProof/>
-            </w:rPr>
-            <w:t>The promise of Digital Synesthesia</w:t>
-          </w:r>
-          <w:r>
-            <w:rPr>
-              <w:noProof/>
-              <w:webHidden/>
-            </w:rPr>
-            <w:tab/>
-          </w:r>
-          <w:r>
-            <w:rPr>
-              <w:noProof/>
-              <w:webHidden/>
-            </w:rPr>
-            <w:fldChar w:fldCharType="begin"/>
-          </w:r>
-          <w:r>
-            <w:rPr>
-              <w:noProof/>
-              <w:webHidden/>
-            </w:rPr>
-            <w:instrText xml:space="preserve"> PAGEREF _Toc380073466 \h </w:instrText>
-          </w:r>
-          <w:r>
-            <w:rPr>
-              <w:noProof/>
-              <w:webHidden/>
-            </w:rPr>
-          </w:r>
-          <w:r>
-            <w:rPr>
-              <w:noProof/>
-              <w:webHidden/>
-            </w:rPr>
-            <w:fldChar w:fldCharType="separate"/>
-          </w:r>
-          <w:r>
-            <w:rPr>
-              <w:noProof/>
-              <w:webHidden/>
-            </w:rPr>
-            <w:t>10</w:t>
-          </w:r>
-          <w:r>
-            <w:rPr>
-              <w:noProof/>
-              <w:webHidden/>
-            </w:rPr>
-            <w:fldChar w:fldCharType="end"/>
-          </w:r>
-          <w:r>
-            <w:rPr>
-              <w:rStyle w:val="Hyperlink"/>
-              <w:noProof/>
-            </w:rPr>
-            <w:fldChar w:fldCharType="end"/>
-          </w:r>
+          <w:hyperlink w:anchor="_Toc380073466" w:history="1">
+            <w:r>
+              <w:rPr>
+                <w:rStyle w:val="Hyperlink"/>
+                <w:noProof/>
+              </w:rPr>
+              <w:t>The promise of Digital Synesthesia</w:t>
+            </w:r>
+            <w:r>
+              <w:rPr>
+                <w:noProof/>
+                <w:webHidden/>
+              </w:rPr>
+              <w:tab/>
+            </w:r>
+            <w:r>
+              <w:rPr>
+                <w:noProof/>
+                <w:webHidden/>
+              </w:rPr>
+              <w:fldChar w:fldCharType="begin"/>
+            </w:r>
+            <w:r>
+              <w:rPr>
+                <w:noProof/>
+                <w:webHidden/>
+              </w:rPr>
+              <w:instrText xml:space="preserve"> PAGEREF _Toc380073466 \h </w:instrText>
+            </w:r>
+            <w:r>
+              <w:rPr>
+                <w:noProof/>
+                <w:webHidden/>
+              </w:rPr>
+            </w:r>
+            <w:r>
+              <w:rPr>
+                <w:noProof/>
+                <w:webHidden/>
+              </w:rPr>
+              <w:fldChar w:fldCharType="separate"/>
+            </w:r>
+            <w:r>
+              <w:rPr>
+                <w:noProof/>
+                <w:webHidden/>
+              </w:rPr>
+              <w:t>10</w:t>
+            </w:r>
+            <w:r>
+              <w:rPr>
+                <w:noProof/>
+                <w:webHidden/>
+              </w:rPr>
+              <w:fldChar w:fldCharType="end"/>
+            </w:r>
+          </w:hyperlink>
         </w:p>
         <w:p>
           <w:pPr>
@@ -4273,35 +4463,131 @@
       <w:pPr>
         <w:pStyle w:val="Heading1"/>
       </w:pPr>
-      <w:bookmarkStart w:id="4" w:name="_Toc380073457"/>
+      <w:bookmarkStart w:id="3" w:name="_Toc380073457"/>
       <w:r>
         <w:lastRenderedPageBreak/>
         <w:t>Abstract</w:t>
       </w:r>
-      <w:bookmarkEnd w:id="4"/>
-    </w:p>
-    <w:p>
-      <w:r>
-        <w:t>The vision of Digital Synesthesia is to make the idea of Human-Computer Interfacing disappear so that it gives way for a new level of Human-</w:t>
+      <w:bookmarkEnd w:id="3"/>
+    </w:p>
+    <w:p>
+      <w:r>
+        <w:t>Digital Synesthesia is the concept of using sensors and mobile technology to create a user experience that mimics the way people use their senses and enables the perception</w:t>
+      </w:r>
+      <w:r>
+        <w:t xml:space="preserve"> of information that is outside of our sensory spectrum</w:t>
+      </w:r>
+      <w:r>
+        <w:t xml:space="preserve">. Modern technology already offers the ability to detect </w:t>
+      </w:r>
+      <w:r>
+        <w:t>this information, but what has not been achieved</w:t>
+      </w:r>
+      <w:r>
+        <w:t xml:space="preserve"> is the way for our brains and body to incorporate this new information as a </w:t>
+      </w:r>
+      <w:r>
+        <w:t>part of our sensory tool-belt. Then</w:t>
+      </w:r>
+      <w:r>
+        <w:t xml:space="preserve"> we can truly begin to understand our surrounding world </w:t>
+      </w:r>
+      <w:r>
+        <w:t xml:space="preserve">in a new and undiscovered way. </w:t>
+      </w:r>
+    </w:p>
+    <w:p>
+      <w:r>
+        <w:t xml:space="preserve">The vision of Digital Synesthesia is to make the </w:t>
+      </w:r>
+      <w:r>
+        <w:t xml:space="preserve">current </w:t>
+      </w:r>
+      <w:r>
+        <w:t xml:space="preserve">idea of Human-Computer Interfacing </w:t>
+      </w:r>
+      <w:r>
+        <w:t>evolve</w:t>
+      </w:r>
+      <w:r>
+        <w:t xml:space="preserve"> so that it gives way for a new Human-</w:t>
       </w:r>
       <w:r>
         <w:t>Environment</w:t>
       </w:r>
       <w:r>
-        <w:t xml:space="preserve"> Interfacing. Digital Synesthesia is aiming to find a way for our mobile technology to stay in our pockets and allow us to experience the world by sensing information outside of our sensory capabilities. </w:t>
-      </w:r>
-    </w:p>
-    <w:p>
-      <w:r>
-        <w:t xml:space="preserve">Digital Synesthesia is the concept of using sensors and mobile technology to create a user experience that mimics the way people use their senses and enables the perception of information that the body is not capable of sensing. </w:t>
-      </w:r>
-      <w:r>
-        <w:t xml:space="preserve">Modern technology already offers the ability to detect information from the world that is beyond our natural sensory spectrum but what has not been properly done is find the way for our brains and body to incorporate this new information as a part of our sensory tool-belt so that we can truly begin to understand our surrounding world in a new and undiscovered way. </w:t>
-      </w:r>
-    </w:p>
-    <w:p>
-      <w:r>
-        <w:t>The system will not only collect data through sensors but find the best way to pass the information to the body while staying away from visual and auditory channels. This way the brain will be able to accept the new information without shifting or dividing attention from the current task.</w:t>
+        <w:t xml:space="preserve"> Inte</w:t>
+      </w:r>
+      <w:r>
+        <w:t xml:space="preserve">rfacing. Digital Synesthesia </w:t>
+      </w:r>
+      <w:r>
+        <w:t>aim</w:t>
+      </w:r>
+      <w:r>
+        <w:t>s</w:t>
+      </w:r>
+      <w:r>
+        <w:t xml:space="preserve"> </w:t>
+      </w:r>
+      <w:r>
+        <w:t>keep</w:t>
+      </w:r>
+      <w:r>
+        <w:t xml:space="preserve"> our mobile </w:t>
+      </w:r>
+      <w:r>
+        <w:t>devices</w:t>
+      </w:r>
+      <w:r>
+        <w:t xml:space="preserve"> in our pockets </w:t>
+      </w:r>
+      <w:r>
+        <w:t>while</w:t>
+      </w:r>
+      <w:r>
+        <w:t xml:space="preserve"> allow</w:t>
+      </w:r>
+      <w:r>
+        <w:t>ing</w:t>
+      </w:r>
+      <w:r>
+        <w:t xml:space="preserve"> us to experience the world by sensing information outside of our sensory capabilities. </w:t>
+      </w:r>
+    </w:p>
+    <w:p>
+      <w:r>
+        <w:t>The system will not only collect data through sensors</w:t>
+      </w:r>
+      <w:r>
+        <w:t>,</w:t>
+      </w:r>
+      <w:r>
+        <w:t xml:space="preserve"> but </w:t>
+      </w:r>
+      <w:r>
+        <w:t xml:space="preserve">also </w:t>
+      </w:r>
+      <w:r>
+        <w:t xml:space="preserve">find the best way to pass the information to the body while </w:t>
+      </w:r>
+      <w:r>
+        <w:t>bypassing</w:t>
+      </w:r>
+      <w:r>
+        <w:t xml:space="preserve"> visual and auditory channels. This way</w:t>
+      </w:r>
+      <w:r>
+        <w:t>,</w:t>
+      </w:r>
+      <w:r>
+        <w:t xml:space="preserve"> the brain will be able to </w:t>
+      </w:r>
+      <w:r>
+        <w:t>interpret</w:t>
+      </w:r>
+      <w:r>
+        <w:t xml:space="preserve"> the new information without shifting or dividing attention from the current task.</w:t>
       </w:r>
       <w:r>
         <w:br w:type="page"/>
@@ -4311,51 +4597,172 @@
       <w:pPr>
         <w:pStyle w:val="Heading1"/>
       </w:pPr>
-      <w:bookmarkStart w:id="5" w:name="_Toc380073458"/>
+      <w:bookmarkStart w:id="4" w:name="_Toc380073458"/>
       <w:r>
         <w:lastRenderedPageBreak/>
         <w:t>Background</w:t>
       </w:r>
+      <w:bookmarkEnd w:id="4"/>
+    </w:p>
+    <w:p>
+      <w:r>
+        <w:t>Many proj</w:t>
+      </w:r>
+      <w:r>
+        <w:t>ects and research have sought</w:t>
+      </w:r>
+      <w:r>
+        <w:t xml:space="preserve"> to understand the feasibility of using touch, thermal, vibration and </w:t>
+      </w:r>
+      <w:proofErr w:type="spellStart"/>
+      <w:r>
+        <w:t>haptics</w:t>
+      </w:r>
+      <w:proofErr w:type="spellEnd"/>
+      <w:r>
+        <w:t xml:space="preserve"> to communicate information to the brain</w:t>
+      </w:r>
+      <w:r>
+        <w:t xml:space="preserve">. I’ll present here the research and projects that best support the </w:t>
+      </w:r>
+      <w:r>
+        <w:t>basis</w:t>
+      </w:r>
+      <w:r>
+        <w:t xml:space="preserve"> of Digital Synesthesia.</w:t>
+      </w:r>
+    </w:p>
+    <w:p>
+      <w:pPr>
+        <w:pStyle w:val="Heading2"/>
+      </w:pPr>
+      <w:bookmarkStart w:id="5" w:name="_Toc380073459"/>
+      <w:r>
+        <w:t>Thermal Interfacing</w:t>
+      </w:r>
       <w:bookmarkEnd w:id="5"/>
     </w:p>
     <w:p>
       <w:r>
-        <w:t xml:space="preserve">Many projects and research have been trying to understand the feasibility of using touch, thermal, vibration and </w:t>
+        <w:t xml:space="preserve">Studies on </w:t>
+      </w:r>
+      <w:r>
+        <w:t>a</w:t>
+      </w:r>
+      <w:r>
+        <w:t xml:space="preserve"> person’s ability to discern between two materials using only thermal cues have been conducted. They show how such perception is possible when there is a large difference between the thermal capacity and conductivity of the materials</w:t>
+      </w:r>
+      <w:r>
+        <w:fldChar w:fldCharType="begin" w:fldLock="1"/>
+      </w:r>
+      <w:r>
+        <w:instrText>ADDIN CSL_CITATION { "citationItems" : [ { "id" : "ITEM-1", "itemData" : { "abstract" : "This research is focused on the development of a thermal display and understanding the nature of the thermal cues used to identify objects haptically. The objective of the present set of experiments was to measure material discrimination when thermal cues are the main source of information about the materials. A two-alternative forced-choice task was used to assess discrimination. Of the five materials presented to the hand, nylon was the only material reliably discriminated as being warmer than the other materials. A second experiment was conducted to determine the magnitude of the skin temperature changes when contact was made with the materials. The results indicated that thermal responses were small, averaging 0.5\u00b0C. These findings suggest that temperature cues can be used to discriminate between materials, but only when the thermal differences are large. It appears that subjects respond more to variations in heat capacity than thermal conductivity when discriminating between materials.", "author" : [ { "dropping-particle" : "", "family" : "Jones", "given" : "L.A.", "non-dropping-particle" : "", "parse-names" : false, "suffix" : "" }, { "dropping-particle" : "", "family" : "Berris", "given" : "M.", "non-dropping-particle" : "", "parse-names" : false, "suffix" : "" } ], "container-title" : "11th Symposium on Haptic Interfaces for Virtual Environment and Teleoperator Systems, 2003. HAPTICS 2003. Proceedings.", "id" : "ITEM-1", "issued" : { "date-parts" : [ [ "2003" ] ] }, "page" : "171-178", "publisher" : "IEEE Comput. Soc", "shortTitle" : "Haptic Interfaces for Virtual Environment and Tele", "title" : "Material discrimination and thermal perception", "type" : "paper-conference" }, "uris" : [ "http://www.mendeley.com/documents/?uuid=e0f8d3eb-aa0b-48ca-beaa-d2f83fea0db9" ] } ], "mendeley" : { "previouslyFormattedCitation" : "[1]" }, "properties" : { "noteIndex" : 0 }, "schema" : "https://github.com/citation-style-language/schema/raw/master/csl-citation.json" }</w:instrText>
+      </w:r>
+      <w:r>
+        <w:fldChar w:fldCharType="separate"/>
+      </w:r>
+      <w:r>
+        <w:rPr>
+          <w:noProof/>
+        </w:rPr>
+        <w:t>[1]</w:t>
+      </w:r>
+      <w:r>
+        <w:fldChar w:fldCharType="end"/>
+      </w:r>
+      <w:r>
+        <w:t xml:space="preserve">. Similar results have been used to present thermal cues to the users in virtual environments and </w:t>
       </w:r>
       <w:proofErr w:type="spellStart"/>
       <w:r>
-        <w:t>haptics</w:t>
+        <w:t>teleoperated</w:t>
       </w:r>
       <w:proofErr w:type="spellEnd"/>
       <w:r>
-        <w:t xml:space="preserve"> to create experiences. I’ll present here the research and projects that best support the </w:t>
-      </w:r>
-      <w:r>
-        <w:t>basis</w:t>
-      </w:r>
-      <w:r>
-        <w:t xml:space="preserve"> of Digital Synesthesia.</w:t>
+        <w:t xml:space="preserve"> systems</w:t>
+      </w:r>
+      <w:r>
+        <w:t xml:space="preserve"> </w:t>
+      </w:r>
+      <w:r>
+        <w:fldChar w:fldCharType="begin" w:fldLock="1"/>
+      </w:r>
+      <w:r>
+        <w:instrText>ADDIN CSL_CITATION { "citationItems" : [ { "id" : "ITEM-1", "itemData" : { "ISSN" : "1939-1412", "abstract" : "Thermal displays have been developed to present thermal cues to the hand to facilitate object recognition in virtual environments or in teleoperated robotic systems. This review focuses on this application domain of thermal displays and considers the models developed to simulate the thermal interaction between an object and the hand as they make contact. An overview of thermal perception and the mechanisms underlying the processing of thermal information is provided to give a framework for analyzing the design of thermal displays. The models developed to simulate thermal feedback are examined together with a description of the implementation of these models in thermal displays. The domains in which thermal displays have been used are described; this includes the simulation of material properties, the recreation of large-scale thermal effects in virtual environments, the encoding of abstract concepts and the use of thermal feedback in interactive art. The review concludes by considering the advantages and challenges associated with using thermal displays in these diverse areas.", "author" : [ { "dropping-particle" : "", "family" : "Jones", "given" : "L.A.", "non-dropping-particle" : "", "parse-names" : false, "suffix" : "" }, { "dropping-particle" : "", "family" : "Ho", "given" : "H.-N.", "non-dropping-particle" : "", "parse-names" : false, "suffix" : "" } ], "container-title" : "IEEE Transactions on Haptics", "id" : "ITEM-1", "issue" : "1", "issued" : { "date-parts" : [ [ "2008", "1" ] ] }, "page" : "53-70", "shortTitle" : "Haptics, IEEE Transactions on", "title" : "Warm or Cool, Large or Small? The Challenge of Thermal Displays", "type" : "article-journal", "volume" : "1" }, "uris" : [ "http://www.mendeley.com/documents/?uuid=ff46da30-119a-4140-a519-d0824b6fe929" ] } ], "mendeley" : { "previouslyFormattedCitation" : "[2]" }, "properties" : { "noteIndex" : 0 }, "schema" : "https://github.com/citation-style-language/schema/raw/master/csl-citation.json" }</w:instrText>
+      </w:r>
+      <w:r>
+        <w:fldChar w:fldCharType="separate"/>
+      </w:r>
+      <w:r>
+        <w:rPr>
+          <w:noProof/>
+        </w:rPr>
+        <w:t>[2]</w:t>
+      </w:r>
+      <w:r>
+        <w:fldChar w:fldCharType="end"/>
+      </w:r>
+      <w:r>
+        <w:fldChar w:fldCharType="begin" w:fldLock="1"/>
+      </w:r>
+      <w:r>
+        <w:instrText>ADDIN CSL_CITATION { "citationItems" : [ { "id" : "ITEM-1", "itemData" : { "abstract" : "Thermal stimulation is a rich, emotive and salient feedback channel that is well suited to HCI, but one that is yet to be fully investigated. Thermal feedback may be suited to environments that are too loud for audio or too bumpy for vibrotactile feedback. This paper presents two studies into how well users could detect hot and cold stimuli presented to the fingertips, the palm, the dorsal surface of the forearm and the dorsal surface of the upper arm. Evaluations were carried out in static and mobile settings. Results showed that the palm is most sensitive, cold is more perceivable and comfortable than warm and that stronger and faster-changing stimuli are more detectable but less comfortable. Guidelines for the design of thermal feedback are outlined, with attention paid to perceptual and hedonic factors.", "author" : [ { "dropping-particle" : "", "family" : "Wilson", "given" : "Graham", "non-dropping-particle" : "", "parse-names" : false, "suffix" : "" }, { "dropping-particle" : "", "family" : "Halvey", "given" : "Martin", "non-dropping-particle" : "", "parse-names" : false, "suffix" : "" }, { "dropping-particle" : "", "family" : "Brewster", "given" : "Stephen A", "non-dropping-particle" : "", "parse-names" : false, "suffix" : "" }, { "dropping-particle" : "", "family" : "Hughes", "given" : "Stephen A", "non-dropping-particle" : "", "parse-names" : false, "suffix" : "" } ], "collection-editor" : "CHI '11", "container-title" : "Human Factors", "id" : "ITEM-1", "issued" : { "date-parts" : [ [ "2011" ] ] }, "page" : "2555-2564", "publisher" : "ACM", "title" : "Some Like it Hot ? Thermal Feedback for Mobile Devices", "type" : "article-journal" }, "uris" : [ "http://www.mendeley.com/documents/?uuid=2c90cc76-0492-4ef0-be46-d08d7e23e347" ] } ], "mendeley" : { "previouslyFormattedCitation" : "[3]" }, "properties" : { "noteIndex" : 0 }, "schema" : "https://github.com/citation-style-language/schema/raw/master/csl-citation.json" }</w:instrText>
+      </w:r>
+      <w:r>
+        <w:fldChar w:fldCharType="separate"/>
+      </w:r>
+      <w:r>
+        <w:rPr>
+          <w:noProof/>
+        </w:rPr>
+        <w:t>[3]</w:t>
+      </w:r>
+      <w:r>
+        <w:fldChar w:fldCharType="end"/>
+      </w:r>
+      <w:r>
+        <w:t>.</w:t>
+      </w:r>
+      <w:r>
+        <w:t xml:space="preserve"> </w:t>
+      </w:r>
+      <w:r>
+        <w:t xml:space="preserve">Digital Synesthesia will further this research by </w:t>
+      </w:r>
+      <w:r>
+        <w:t>finding more effective ways of coding information through the sense of temperature.</w:t>
       </w:r>
     </w:p>
     <w:p>
       <w:pPr>
         <w:pStyle w:val="Heading2"/>
       </w:pPr>
-      <w:bookmarkStart w:id="6" w:name="_Toc380073459"/>
-      <w:r>
-        <w:t>Thermal Interfacing</w:t>
+      <w:bookmarkStart w:id="6" w:name="_Toc380073460"/>
+      <w:proofErr w:type="spellStart"/>
+      <w:r>
+        <w:t>Vibrotactile</w:t>
+      </w:r>
+      <w:proofErr w:type="spellEnd"/>
+      <w:r>
+        <w:t xml:space="preserve"> Interfacing</w:t>
       </w:r>
       <w:bookmarkEnd w:id="6"/>
     </w:p>
     <w:p>
       <w:r>
-        <w:t>Studies on the person’s ability to discern between two materials using only thermal cues have been conducted. They show how such perception is possible when there is a large difference between the thermal capacity and conductivity of the materials</w:t>
+        <w:t>LA Jones et al have tested a tactile display moun</w:t>
+      </w:r>
+      <w:r>
+        <w:t>ted o</w:t>
+      </w:r>
+      <w:r>
+        <w:t>n the user’s arm and back</w:t>
       </w:r>
       <w:r>
         <w:fldChar w:fldCharType="begin" w:fldLock="1"/>
       </w:r>
       <w:r>
-        <w:instrText>ADDIN CSL_CITATION { "citationItems" : [ { "id" : "ITEM-1", "itemData" : { "abstract" : "This research is focused on the development of a thermal display and understanding the nature of the thermal cues used to identify objects haptically. The objective of the present set of experiments was to measure material discrimination when thermal cues are the main source of information about the materials. A two-alternative forced-choice task was used to assess discrimination. Of the five materials presented to the hand, nylon was the only material reliably discriminated as being warmer than the other materials. A second experiment was conducted to determine the magnitude of the skin temperature changes when contact was made with the materials. The results indicated that thermal responses were small, averaging 0.5\u00b0C. These findings suggest that temperature cues can be used to discriminate between materials, but only when the thermal differences are large. It appears that subjects respond more to variations in heat capacity than thermal conductivity when discriminating between materials.", "author" : [ { "dropping-particle" : "", "family" : "Jones", "given" : "L.A.", "non-dropping-particle" : "", "parse-names" : false, "suffix" : "" }, { "dropping-particle" : "", "family" : "Berris", "given" : "M.", "non-dropping-particle" : "", "parse-names" : false, "suffix" : "" } ], "container-title" : "11th Symposium on Haptic Interfaces for Virtual Environment and Teleoperator Systems, 2003. HAPTICS 2003. Proceedings.", "id" : "ITEM-1", "issued" : { "date-parts" : [ [ "2003" ] ] }, "page" : "171-178", "publisher" : "IEEE Comput. Soc", "shortTitle" : "Haptic Interfaces for Virtual Environment and Tele", "title" : "Material discrimination and thermal perception", "type" : "paper-conference" }, "uris" : [ "http://www.mendeley.com/documents/?uuid=e0f8d3eb-aa0b-48ca-beaa-d2f83fea0db9" ] } ], "mendeley" : { "previouslyFormattedCitation" : "[1]" }, "properties" : { "noteIndex" : 0 }, "schema" : "https://github.com/citation-style-language/schema/raw/master/csl-citation.json" }</w:instrText>
+        <w:instrText>ADDIN CSL_CITATION { "citationItems" : [ { "id" : "ITEM-1", "itemData" : { "ISSN" : "0301-0066", "abstract" : "A series of experiments was conducted to evaluate the effectiveness with which a tactile display mounted on either the forearm or the back can be used to communicate simple instructions and commands. In the first two sets of experiments, participants identified a vibrotactile pattern using a visual template that represented the pattern of activation. For the patterns displayed on the forearm, accuracy depended on the specific set of patterns presented and ranged from 30% to 96% correct for the individual patterns. In a second series of experiments, seven hand-and-arm signals that are used to communicate in military contexts were converted into tactile representations that were displayed on the back. These were identified accurately (98% correct) and, when only the picture of the hand signal was available, participants achieved a recognition rate of 75% correct. A further study with these seven patterns indicated that participants were still able to identify the patterns accurately (92% correct) when they were engaged in a concurrent physical or cognitive task. The results indicate the importance of evaluating tactile communication in the context of the specific patterns or messages that will be conveyed, and that with the judicious selection of tactile patterns both the arm and back provide a functional substrate for tactile communication.", "author" : [ { "dropping-particle" : "", "family" : "Jones", "given" : "Lynette A", "non-dropping-particle" : "", "parse-names" : false, "suffix" : "" }, { "dropping-particle" : "", "family" : "Kunkel", "given" : "Jacquelyn", "non-dropping-particle" : "", "parse-names" : false, "suffix" : "" }, { "dropping-particle" : "", "family" : "Piateski", "given" : "Erin", "non-dropping-particle" : "", "parse-names" : false, "suffix" : "" } ], "container-title" : "Perception", "id" : "ITEM-1", "issue" : "1", "issued" : { "date-parts" : [ [ "2009", "1" ] ] }, "page" : "52-68", "title" : "Vibrotactile pattern recognition on the arm and back.", "type" : "article-journal", "volume" : "38" }, "uris" : [ "http://www.mendeley.com/documents/?uuid=40fd9b60-6765-42ec-a62d-950a1906c755" ] } ], "mendeley" : { "previouslyFormattedCitation" : "[4]" }, "properties" : { "noteIndex" : 0 }, "schema" : "https://github.com/citation-style-language/schema/raw/master/csl-citation.json" }</w:instrText>
       </w:r>
       <w:r>
         <w:fldChar w:fldCharType="separate"/>
@@ -4364,30 +4771,112 @@
         <w:rPr>
           <w:noProof/>
         </w:rPr>
-        <w:t>[1]</w:t>
+        <w:t>[4]</w:t>
       </w:r>
       <w:r>
         <w:fldChar w:fldCharType="end"/>
       </w:r>
       <w:r>
-        <w:t xml:space="preserve">. Similar results have been used to present thermal cues to the users in virtual environments and </w:t>
+        <w:t xml:space="preserve">. </w:t>
+      </w:r>
+      <w:r>
+        <w:t>Simple commands and instructions were communicated through a vibration pattern and tes</w:t>
+      </w:r>
+      <w:r>
+        <w:t>ted for accuracy and efficiency</w:t>
+      </w:r>
+      <w:r>
+        <w:t>.</w:t>
+      </w:r>
+      <w:r>
+        <w:t xml:space="preserve"> </w:t>
       </w:r>
       <w:proofErr w:type="spellStart"/>
       <w:r>
-        <w:t>teleoperated</w:t>
+        <w:t>SenseableRays</w:t>
       </w:r>
       <w:proofErr w:type="spellEnd"/>
       <w:r>
-        <w:t xml:space="preserve"> systems</w:t>
+        <w:fldChar w:fldCharType="begin" w:fldLock="1"/>
+      </w:r>
+      <w:r>
+        <w:instrText>ADDIN CSL_CITATION { "citationItems" : [ { "id" : "ITEM-1", "itemData" : { "author" : [ { "dropping-particle" : "", "family" : "Rekimoto", "given" : "J", "non-dropping-particle" : "", "parse-names" : false, "suffix" : "" } ], "container-title" : "CHI'09 Extended Abstracts on Human Factors in \u2026", "id" : "ITEM-1", "issued" : { "date-parts" : [ [ "2009" ] ] }, "page" : "2519-2528", "title" : "SenseableRays: opto-haptic substitution for touch-enhanced interactive spaces", "type" : "article-journal" }, "uris" : [ "http://www.mendeley.com/documents/?uuid=a3da008c-562b-43aa-ada5-ff38cf38d5cd" ] } ], "mendeley" : { "previouslyFormattedCitation" : "[5]" }, "properties" : { "noteIndex" : 0 }, "schema" : "https://github.com/citation-style-language/schema/raw/master/csl-citation.json" }</w:instrText>
+      </w:r>
+      <w:r>
+        <w:fldChar w:fldCharType="separate"/>
+      </w:r>
+      <w:r>
+        <w:rPr>
+          <w:noProof/>
+        </w:rPr>
+        <w:t>[5]</w:t>
+      </w:r>
+      <w:r>
+        <w:fldChar w:fldCharType="end"/>
+      </w:r>
+      <w:r>
+        <w:t xml:space="preserve"> from </w:t>
+      </w:r>
+      <w:proofErr w:type="spellStart"/>
+      <w:r>
+        <w:t>Rekimoto</w:t>
+      </w:r>
+      <w:proofErr w:type="spellEnd"/>
+      <w:r>
+        <w:t xml:space="preserve"> Labs uses a small finger-mounted module that detects a structured light signal and emits a vibratory pulse giving the sense of feeling the projected light.</w:t>
       </w:r>
       <w:r>
         <w:t xml:space="preserve"> </w:t>
       </w:r>
       <w:r>
+        <w:t xml:space="preserve">LA Jones has shown that </w:t>
+      </w:r>
+      <w:proofErr w:type="spellStart"/>
+      <w:r>
+        <w:t>vibrotactile</w:t>
+      </w:r>
+      <w:proofErr w:type="spellEnd"/>
+      <w:r>
+        <w:t xml:space="preserve"> interfacing is a very effective way of transmitting information while </w:t>
+      </w:r>
+      <w:proofErr w:type="spellStart"/>
+      <w:r>
+        <w:t>Rekimoto</w:t>
+      </w:r>
+      <w:proofErr w:type="spellEnd"/>
+      <w:r>
+        <w:t xml:space="preserve"> shows the added value that the tactile sense brings to an experience. Digital Synesthesia will try to join these two efforts to create a more immersive and efficient experience.</w:t>
+      </w:r>
+    </w:p>
+    <w:p>
+      <w:pPr>
+        <w:pStyle w:val="Heading2"/>
+      </w:pPr>
+      <w:bookmarkStart w:id="7" w:name="_Toc380073461"/>
+      <w:r>
+        <w:t>Mobile Communication</w:t>
+      </w:r>
+      <w:bookmarkEnd w:id="7"/>
+    </w:p>
+    <w:p>
+      <w:proofErr w:type="spellStart"/>
+      <w:r>
+        <w:t>Rekimoto</w:t>
+      </w:r>
+      <w:proofErr w:type="spellEnd"/>
+      <w:r>
+        <w:t xml:space="preserve"> lab has presented </w:t>
+      </w:r>
+      <w:proofErr w:type="spellStart"/>
+      <w:r>
+        <w:t>AffectPhone</w:t>
+      </w:r>
+      <w:proofErr w:type="spellEnd"/>
+      <w:r>
         <w:fldChar w:fldCharType="begin" w:fldLock="1"/>
       </w:r>
       <w:r>
-        <w:instrText>ADDIN CSL_CITATION { "citationItems" : [ { "id" : "ITEM-1", "itemData" : { "ISSN" : "1939-1412", "abstract" : "Thermal displays have been developed to present thermal cues to the hand to facilitate object recognition in virtual environments or in teleoperated robotic systems. This review focuses on this application domain of thermal displays and considers the models developed to simulate the thermal interaction between an object and the hand as they make contact. An overview of thermal perception and the mechanisms underlying the processing of thermal information is provided to give a framework for analyzing the design of thermal displays. The models developed to simulate thermal feedback are examined together with a description of the implementation of these models in thermal displays. The domains in which thermal displays have been used are described; this includes the simulation of material properties, the recreation of large-scale thermal effects in virtual environments, the encoding of abstract concepts and the use of thermal feedback in interactive art. The review concludes by considering the advantages and challenges associated with using thermal displays in these diverse areas.", "author" : [ { "dropping-particle" : "", "family" : "Jones", "given" : "L.A.", "non-dropping-particle" : "", "parse-names" : false, "suffix" : "" }, { "dropping-particle" : "", "family" : "Ho", "given" : "H.-N.", "non-dropping-particle" : "", "parse-names" : false, "suffix" : "" } ], "container-title" : "IEEE Transactions on Haptics", "id" : "ITEM-1", "issue" : "1", "issued" : { "date-parts" : [ [ "2008", "1" ] ] }, "page" : "53-70", "shortTitle" : "Haptics, IEEE Transactions on", "title" : "Warm or Cool, Large or Small? The Challenge of Thermal Displays", "type" : "article-journal", "volume" : "1" }, "uris" : [ "http://www.mendeley.com/documents/?uuid=ff46da30-119a-4140-a519-d0824b6fe929" ] } ], "mendeley" : { "previouslyFormattedCitation" : "[2]" }, "properties" : { "noteIndex" : 0 }, "schema" : "https://github.com/citation-style-language/schema/raw/master/csl-citation.json" }</w:instrText>
+        <w:instrText>ADDIN CSL_CITATION { "citationItems" : [ { "id" : "ITEM-1", "itemData" : { "author" : [ { "dropping-particle" : "", "family" : "Iwasaki", "given" : "K", "non-dropping-particle" : "", "parse-names" : false, "suffix" : "" }, { "dropping-particle" : "", "family" : "Miyaki", "given" : "T", "non-dropping-particle" : "", "parse-names" : false, "suffix" : "" }, { "dropping-particle" : "", "family" : "Rekimoto", "given" : "J", "non-dropping-particle" : "", "parse-names" : false, "suffix" : "" } ], "container-title" : "B-Interface", "id" : "ITEM-1", "issued" : { "date-parts" : [ [ "2010" ] ] }, "title" : "AffectPhone: A Handset Device to Present User's Emotional State with Warmth/Coolness.", "type" : "article-journal" }, "uris" : [ "http://www.mendeley.com/documents/?uuid=6cd31f7c-4308-47da-afbc-1f813a0fe81c" ] } ], "mendeley" : { "previouslyFormattedCitation" : "[6]" }, "properties" : { "noteIndex" : 0 }, "schema" : "https://github.com/citation-style-language/schema/raw/master/csl-citation.json" }</w:instrText>
       </w:r>
       <w:r>
         <w:fldChar w:fldCharType="separate"/>
@@ -4396,16 +4885,51 @@
         <w:rPr>
           <w:noProof/>
         </w:rPr>
-        <w:t>[2]</w:t>
+        <w:t>[6]</w:t>
       </w:r>
       <w:r>
         <w:fldChar w:fldCharType="end"/>
       </w:r>
       <w:r>
+        <w:t>,</w:t>
+      </w:r>
+      <w:r>
+        <w:t xml:space="preserve"> a system that gives a handset the ability to detect a user’s arousal level through G</w:t>
+      </w:r>
+      <w:r>
+        <w:t xml:space="preserve">alvanic </w:t>
+      </w:r>
+      <w:r>
+        <w:t>S</w:t>
+      </w:r>
+      <w:r>
+        <w:t xml:space="preserve">kin </w:t>
+      </w:r>
+      <w:r>
+        <w:t>R</w:t>
+      </w:r>
+      <w:r>
+        <w:t>esponse</w:t>
+      </w:r>
+      <w:r>
+        <w:t xml:space="preserve"> sensors and transmit it to another user as hot or cold sensations in the hand. Similarly</w:t>
+      </w:r>
+      <w:r>
+        <w:t>,</w:t>
+      </w:r>
+      <w:r>
+        <w:t xml:space="preserve"> </w:t>
+      </w:r>
+      <w:proofErr w:type="spellStart"/>
+      <w:r>
+        <w:t>Pressages</w:t>
+      </w:r>
+      <w:proofErr w:type="spellEnd"/>
+      <w:r>
         <w:fldChar w:fldCharType="begin" w:fldLock="1"/>
       </w:r>
       <w:r>
-        <w:instrText>ADDIN CSL_CITATION { "citationItems" : [ { "id" : "ITEM-1", "itemData" : { "abstract" : "Thermal stimulation is a rich, emotive and salient feedback channel that is well suited to HCI, but one that is yet to be fully investigated. Thermal feedback may be suited to environments that are too loud for audio or too bumpy for vibrotactile feedback. This paper presents two studies into how well users could detect hot and cold stimuli presented to the fingertips, the palm, the dorsal surface of the forearm and the dorsal surface of the upper arm. Evaluations were carried out in static and mobile settings. Results showed that the palm is most sensitive, cold is more perceivable and comfortable than warm and that stronger and faster-changing stimuli are more detectable but less comfortable. Guidelines for the design of thermal feedback are outlined, with attention paid to perceptual and hedonic factors.", "author" : [ { "dropping-particle" : "", "family" : "Wilson", "given" : "Graham", "non-dropping-particle" : "", "parse-names" : false, "suffix" : "" }, { "dropping-particle" : "", "family" : "Halvey", "given" : "Martin", "non-dropping-particle" : "", "parse-names" : false, "suffix" : "" }, { "dropping-particle" : "", "family" : "Brewster", "given" : "Stephen A", "non-dropping-particle" : "", "parse-names" : false, "suffix" : "" }, { "dropping-particle" : "", "family" : "Hughes", "given" : "Stephen A", "non-dropping-particle" : "", "parse-names" : false, "suffix" : "" } ], "collection-editor" : "CHI '11", "container-title" : "Human Factors", "id" : "ITEM-1", "issued" : { "date-parts" : [ [ "2011" ] ] }, "page" : "2555-2564", "publisher" : "ACM", "title" : "Some Like it Hot ? Thermal Feedback for Mobile Devices", "type" : "article-journal" }, "uris" : [ "http://www.mendeley.com/documents/?uuid=2c90cc76-0492-4ef0-be46-d08d7e23e347" ] } ], "mendeley" : { "previouslyFormattedCitation" : "[3]" }, "properties" : { "noteIndex" : 0 }, "schema" : "https://github.com/citation-style-language/schema/raw/master/csl-citation.json" }</w:instrText>
+        <w:instrText>ADDIN CSL_CITATION { "citationItems" : [ { "id" : "ITEM-1", "itemData" : { "ISBN" : "9781450315807", "author" : [ { "dropping-particle" : "", "family" : "Hoggan", "given" : "Eve", "non-dropping-particle" : "", "parse-names" : false, "suffix" : "" }, { "dropping-particle" : "", "family" : "Stewart", "given" : "Craig", "non-dropping-particle" : "", "parse-names" : false, "suffix" : "" }, { "dropping-particle" : "", "family" : "Haverinen", "given" : "Laura", "non-dropping-particle" : "", "parse-names" : false, "suffix" : "" }, { "dropping-particle" : "", "family" : "Jacucci", "given" : "Giulio", "non-dropping-particle" : "", "parse-names" : false, "suffix" : "" }, { "dropping-particle" : "", "family" : "Lantz", "given" : "Vuokko", "non-dropping-particle" : "", "parse-names" : false, "suffix" : "" } ], "id" : "ITEM-1", "issued" : { "date-parts" : [ [ "2012" ] ] }, "page" : "555-562", "title" : "Pressages : Augmenting Phone Calls with Non-Verbal Messages", "type" : "article-journal" }, "uris" : [ "http://www.mendeley.com/documents/?uuid=67b060bb-310e-4bc4-b0c1-a328bd08a9fd" ] } ], "mendeley" : { "previouslyFormattedCitation" : "[7]" }, "properties" : { "noteIndex" : 0 }, "schema" : "https://github.com/citation-style-language/schema/raw/master/csl-citation.json" }</w:instrText>
       </w:r>
       <w:r>
         <w:fldChar w:fldCharType="separate"/>
@@ -4414,42 +4938,561 @@
         <w:rPr>
           <w:noProof/>
         </w:rPr>
-        <w:t>[3]</w:t>
+        <w:t>[7]</w:t>
       </w:r>
       <w:r>
         <w:fldChar w:fldCharType="end"/>
       </w:r>
       <w:r>
+        <w:t xml:space="preserve"> is a system that translates the pressure with which one user squeezes the sides of the mobile phone into </w:t>
+      </w:r>
+      <w:r>
+        <w:t xml:space="preserve">a </w:t>
+      </w:r>
+      <w:r>
+        <w:t>vibration on the receiving phone. Both these projects are looking to create a better communication by usi</w:t>
+      </w:r>
+      <w:r>
+        <w:t>ng sensory feedback of the user</w:t>
+      </w:r>
+      <w:r>
+        <w:t>s</w:t>
+      </w:r>
+      <w:r>
+        <w:t>’</w:t>
+      </w:r>
+      <w:r>
+        <w:t xml:space="preserve"> state. </w:t>
+      </w:r>
+      <w:proofErr w:type="spellStart"/>
+      <w:r>
+        <w:t>Connexus</w:t>
+      </w:r>
+      <w:proofErr w:type="spellEnd"/>
+      <w:r>
+        <w:fldChar w:fldCharType="begin" w:fldLock="1"/>
+      </w:r>
+      <w:r>
+        <w:instrText>ADDIN CSL_CITATION { "citationItems" : [ { "id" : "ITEM-1", "itemData" : { "author" : [ { "dropping-particle" : "", "family" : "Paulos", "given" : "E", "non-dropping-particle" : "", "parse-names" : false, "suffix" : "" } ], "container-title" : "Proceedings of the 2003 conference on Designing for \u2026", "id" : "ITEM-1", "issued" : { "date-parts" : [ [ "2003" ] ] }, "title" : "Connexus: a communal interface", "type" : "article-journal" }, "uris" : [ "http://www.mendeley.com/documents/?uuid=7b4c6cc8-866e-4b4a-a14b-d7448627a895" ] } ], "mendeley" : { "previouslyFormattedCitation" : "[8]" }, "properties" : { "noteIndex" : 0 }, "schema" : "https://github.com/citation-style-language/schema/raw/master/csl-citation.json" }</w:instrText>
+      </w:r>
+      <w:r>
+        <w:fldChar w:fldCharType="separate"/>
+      </w:r>
+      <w:r>
+        <w:rPr>
+          <w:noProof/>
+        </w:rPr>
+        <w:t>[8]</w:t>
+      </w:r>
+      <w:r>
+        <w:fldChar w:fldCharType="end"/>
+      </w:r>
+      <w:r>
+        <w:t xml:space="preserve"> was an ambitious project that attempted to detect several signals of the users in order to recreate an image of the non-verbal cues that were being lost in non-co-located communication.</w:t>
+      </w:r>
+      <w:r>
+        <w:t xml:space="preserve"> Even though these projects hit close to what Digital Synesthesia looks for, they are from the start limited in certain ways. </w:t>
+      </w:r>
+      <w:commentRangeStart w:id="8"/>
+      <w:r>
+        <w:t>Maybe the hand that holds the device is not the best place to create new digital senses and more testing to understand what type of data maps well to different sensory cues is needed.</w:t>
+      </w:r>
+      <w:commentRangeEnd w:id="8"/>
+      <w:r>
+        <w:rPr>
+          <w:rStyle w:val="CommentReference"/>
+        </w:rPr>
+        <w:commentReference w:id="8"/>
+      </w:r>
+    </w:p>
+    <w:p>
+      <w:pPr>
+        <w:pStyle w:val="Heading2"/>
+      </w:pPr>
+      <w:bookmarkStart w:id="9" w:name="_Toc380073462"/>
+      <w:r>
+        <w:lastRenderedPageBreak/>
+        <w:t>Sensory Substitution</w:t>
+      </w:r>
+      <w:bookmarkEnd w:id="9"/>
+    </w:p>
+    <w:p>
+      <w:r>
+        <w:t>Either because a person may be lacking one of the five senses or because a different sensory input may offer other benefits like greater detail, sensory substitution has been seen in several fields</w:t>
+      </w:r>
+      <w:r>
+        <w:t>. Most sensors translate information</w:t>
+      </w:r>
+      <w:r>
+        <w:t>,</w:t>
+      </w:r>
+      <w:r>
+        <w:t xml:space="preserve"> such as</w:t>
+      </w:r>
+      <w:r>
+        <w:t xml:space="preserve"> temperature, wind speed, distance or the passing of time</w:t>
+      </w:r>
+      <w:r>
         <w:t>.</w:t>
       </w:r>
       <w:r>
         <w:t xml:space="preserve"> </w:t>
       </w:r>
+      <w:r>
+        <w:t xml:space="preserve">All </w:t>
+      </w:r>
+      <w:r>
+        <w:t>are things our bodies can perceive but by using a sensor and translating the information to a coded visual form we add the ability of greater accuracy and universal understanding.</w:t>
+      </w:r>
+      <w:r>
+        <w:t xml:space="preserve"> </w:t>
+      </w:r>
+      <w:proofErr w:type="spellStart"/>
+      <w:r>
+        <w:t>Brainport</w:t>
+      </w:r>
+      <w:proofErr w:type="spellEnd"/>
+      <w:r>
+        <w:fldChar w:fldCharType="begin" w:fldLock="1"/>
+      </w:r>
+      <w:r>
+        <w:instrText>ADDIN CSL_CITATION { "citationItems" : [ { "id" : "ITEM-1", "itemData" : { "ISSN" : "0219-6352", "abstract" : "Brain Computer Interface (BCI) technology is one of the most rapidly developing areas of modern science; it has created numerous significant crossroads between Neuroscience and Computer Science. The goal of BCI technology is to provide a direct link between the human brain and a computerized environment. The objective of recent BCI approaches and applications have been designed to provide the information flow from the brain to the computerized periphery. The opposite or alternative direction of the flow of information (computer to brain interface, or CBI) remains almost undeveloped. The BrainPort is a CBI that offers a complementary technology designed to support a direct link from a computerized environment to the human brain - and to do so non-invasively. Currently, BrainPort research is pursuing two primary goals. One is the delivery of missing sensory information critical for normal human behavior through an additional artificial sensory channel around the damaged or malfunctioning natural sensory system. The other is to decrease the risk of sensory overload in human-machine interactions by providing a parallel and supplemental channel for information flow to the brain. In contrast, conventional CBI strategies (e.g., Virtual Reality), are usually designed to provide additional or substitution information through pre-existing sensory channels, and unintentionally aggravate the brain overload problem.", "author" : [ { "dropping-particle" : "", "family" : "Danilov", "given" : "Yuri", "non-dropping-particle" : "", "parse-names" : false, "suffix" : "" }, { "dropping-particle" : "", "family" : "Tyler", "given" : "Mitchell", "non-dropping-particle" : "", "parse-names" : false, "suffix" : "" } ], "container-title" : "Journal of integrative neuroscience", "id" : "ITEM-1", "issue" : "4", "issued" : { "date-parts" : [ [ "2005", "12" ] ] }, "page" : "537-50", "title" : "Brainport: an alternative input to the brain.", "type" : "article-journal", "volume" : "4" }, "uris" : [ "http://www.mendeley.com/documents/?uuid=93c11a40-de20-49b8-8bd3-da75a824a4f8" ] } ], "mendeley" : { "previouslyFormattedCitation" : "[9]" }, "properties" : { "noteIndex" : 0 }, "schema" : "https://github.com/citation-style-language/schema/raw/master/csl-citation.json" }</w:instrText>
+      </w:r>
+      <w:r>
+        <w:fldChar w:fldCharType="separate"/>
+      </w:r>
+      <w:r>
+        <w:rPr>
+          <w:noProof/>
+        </w:rPr>
+        <w:t>[9]</w:t>
+      </w:r>
+      <w:r>
+        <w:fldChar w:fldCharType="end"/>
+      </w:r>
+      <w:r>
+        <w:t xml:space="preserve"> </w:t>
+      </w:r>
+      <w:r>
+        <w:t>is a system that captures images through a camera and translates it into electrical signals that are felt on the tongue.</w:t>
+      </w:r>
+      <w:r>
+        <w:t xml:space="preserve"> The artist </w:t>
+      </w:r>
+      <w:r>
+        <w:rPr>
+          <w:shd w:val="clear" w:color="auto" w:fill="FFFFFF"/>
+        </w:rPr>
+        <w:t xml:space="preserve">Neil </w:t>
+      </w:r>
+      <w:proofErr w:type="spellStart"/>
+      <w:r>
+        <w:rPr>
+          <w:shd w:val="clear" w:color="auto" w:fill="FFFFFF"/>
+        </w:rPr>
+        <w:t>Harbisson</w:t>
+      </w:r>
+      <w:proofErr w:type="spellEnd"/>
+      <w:r>
+        <w:rPr>
+          <w:shd w:val="clear" w:color="auto" w:fill="FFFFFF"/>
+        </w:rPr>
+        <w:t xml:space="preserve"> and his team have developed</w:t>
+      </w:r>
+      <w:r>
+        <w:t xml:space="preserve"> </w:t>
+      </w:r>
+      <w:proofErr w:type="spellStart"/>
+      <w:r>
+        <w:t>Eyeborg</w:t>
+      </w:r>
+      <w:proofErr w:type="spellEnd"/>
+      <w:r>
+        <w:fldChar w:fldCharType="begin" w:fldLock="1"/>
+      </w:r>
+      <w:r>
+        <w:instrText>ADDIN CSL_CITATION { "citationItems" : [ { "id" : "ITEM-1", "itemData" : { "author" : [ { "dropping-particle" : "", "family" : "Peng", "given" : "Junyao", "non-dropping-particle" : "", "parse-names" : false, "suffix" : "" }, { "dropping-particle" : "", "family" : "Seymour", "given" : "Sabine", "non-dropping-particle" : "", "parse-names" : false, "suffix" : "" } ], "id" : "ITEM-1", "issued" : { "date-parts" : [ [ "0" ] ] }, "title" : "Envisioning the Cyborg in the 21st Century and Beyond", "type" : "article-journal" }, "uris" : [ "http://www.mendeley.com/documents/?uuid=a0e24eb8-38ff-44be-9dd0-56fe6ae697b3" ] } ], "mendeley" : { "previouslyFormattedCitation" : "[10]" }, "properties" : { "noteIndex" : 0 }, "schema" : "https://github.com/citation-style-language/schema/raw/master/csl-citation.json" }</w:instrText>
+      </w:r>
+      <w:r>
+        <w:fldChar w:fldCharType="separate"/>
+      </w:r>
+      <w:r>
+        <w:rPr>
+          <w:noProof/>
+        </w:rPr>
+        <w:t>[10]</w:t>
+      </w:r>
+      <w:r>
+        <w:fldChar w:fldCharType="end"/>
+      </w:r>
+      <w:r>
+        <w:t xml:space="preserve"> so that Neil, who is completely color-blind, can </w:t>
+      </w:r>
+      <w:r>
+        <w:rPr>
+          <w:shd w:val="clear" w:color="auto" w:fill="FFFFFF"/>
+        </w:rPr>
+        <w:t xml:space="preserve">use </w:t>
+      </w:r>
+      <w:r>
+        <w:rPr>
+          <w:shd w:val="clear" w:color="auto" w:fill="FFFFFF"/>
+        </w:rPr>
+        <w:t>this</w:t>
+      </w:r>
+      <w:r>
+        <w:rPr>
+          <w:shd w:val="clear" w:color="auto" w:fill="FFFFFF"/>
+        </w:rPr>
+        <w:t xml:space="preserve"> device </w:t>
+      </w:r>
+      <w:r>
+        <w:rPr>
+          <w:shd w:val="clear" w:color="auto" w:fill="FFFFFF"/>
+        </w:rPr>
+        <w:t>to capture</w:t>
+      </w:r>
+      <w:r>
+        <w:rPr>
+          <w:shd w:val="clear" w:color="auto" w:fill="FFFFFF"/>
+        </w:rPr>
+        <w:t xml:space="preserve"> color information through a camer</w:t>
+      </w:r>
+      <w:r>
+        <w:rPr>
+          <w:shd w:val="clear" w:color="auto" w:fill="FFFFFF"/>
+        </w:rPr>
+        <w:t>a on his forehead and translate</w:t>
+      </w:r>
+      <w:r>
+        <w:rPr>
+          <w:shd w:val="clear" w:color="auto" w:fill="FFFFFF"/>
+        </w:rPr>
+        <w:t xml:space="preserve"> it to sound he hears through bone conduction.</w:t>
+      </w:r>
+      <w:r>
+        <w:rPr>
+          <w:shd w:val="clear" w:color="auto" w:fill="FFFFFF"/>
+        </w:rPr>
+        <w:t xml:space="preserve"> T</w:t>
+      </w:r>
+      <w:r>
+        <w:rPr>
+          <w:shd w:val="clear" w:color="auto" w:fill="FFFFFF"/>
+        </w:rPr>
+        <w:t xml:space="preserve">hese hit at the core of Digital Synesthesia. But what this project proposes is that these kinds of interfaces will be useful in the everyday experiences of the average user. In order for this to happen, the interface has to find a way to be less obtrusive and more </w:t>
+      </w:r>
+      <w:proofErr w:type="gramStart"/>
+      <w:r>
+        <w:rPr>
+          <w:shd w:val="clear" w:color="auto" w:fill="FFFFFF"/>
+        </w:rPr>
+        <w:t>user</w:t>
+      </w:r>
+      <w:proofErr w:type="gramEnd"/>
+      <w:r>
+        <w:rPr>
+          <w:shd w:val="clear" w:color="auto" w:fill="FFFFFF"/>
+        </w:rPr>
+        <w:t xml:space="preserve"> friendly.</w:t>
+      </w:r>
     </w:p>
     <w:p>
       <w:pPr>
         <w:pStyle w:val="Heading2"/>
       </w:pPr>
-      <w:bookmarkStart w:id="7" w:name="_Toc380073460"/>
+      <w:bookmarkStart w:id="10" w:name="_Toc380073463"/>
+      <w:r>
+        <w:t>New Senses</w:t>
+      </w:r>
+      <w:bookmarkEnd w:id="10"/>
+    </w:p>
+    <w:p>
+      <w:r>
+        <w:t xml:space="preserve">Another big area in this field is creating completely new senses. </w:t>
+      </w:r>
+      <w:r>
+        <w:t>A</w:t>
+      </w:r>
+      <w:r>
+        <w:t xml:space="preserve">dding a new sense to our repertoire changes the way we understand and interact with the world. The </w:t>
+      </w:r>
       <w:proofErr w:type="spellStart"/>
       <w:r>
+        <w:t>F</w:t>
+      </w:r>
+      <w:r>
+        <w:rPr>
+          <w:shd w:val="clear" w:color="auto" w:fill="FFFFFF"/>
+        </w:rPr>
+        <w:t>eelSpace</w:t>
+      </w:r>
+      <w:proofErr w:type="spellEnd"/>
+      <w:r>
+        <w:rPr>
+          <w:shd w:val="clear" w:color="auto" w:fill="FFFFFF"/>
+        </w:rPr>
+        <w:fldChar w:fldCharType="begin" w:fldLock="1"/>
+      </w:r>
+      <w:r>
+        <w:rPr>
+          <w:shd w:val="clear" w:color="auto" w:fill="FFFFFF"/>
+        </w:rPr>
+        <w:instrText>ADDIN CSL_CITATION { "citationItems" : [ { "id" : "ITEM-1", "itemData" : { "ISSN" : "1741-2560", "abstract" : "Rapid advances in neuroscience have sparked numerous efforts to study the neural correlate of consciousness. Prominent subjects include higher sensory area, distributed assemblies bound by synchronization of neuronal activity and neurons in specific cortical laminae. In contrast, it has been suggested that the quality of sensory awareness is determined by systematic change of afferent signals resulting from behaviour and knowledge thereof. Support for such skill-based theories of perception is provided by experiments on sensory substitution. Here, we pursue this line of thought and create new sensorimotor contingencies and, hence, a new quality of perception. Adult subjects received orientation information, obtained by a magnetic compass, via vibrotactile stimulation around the waist. After six weeks of training we evaluated integration of the new input by a battery of tests. The results indicate that the sensory information provided by the belt (1) is processed and boosts performance, (2) if inconsistent with other sensory signals leads to variable performance, (3) does interact with the vestibular nystagmus and (4) in half of the experimental subjects leads to qualitative changes of sensory experience. These data support the hypothesis that new sensorimotor contingencies can be learned and integrated into behaviour and affect perceptual experience.", "author" : [ { "dropping-particle" : "", "family" : "Nagel", "given" : "Saskia K", "non-dropping-particle" : "", "parse-names" : false, "suffix" : "" }, { "dropping-particle" : "", "family" : "Carl", "given" : "Christine", "non-dropping-particle" : "", "parse-names" : false, "suffix" : "" }, { "dropping-particle" : "", "family" : "Kringe", "given" : "Tobias", "non-dropping-particle" : "", "parse-names" : false, "suffix" : "" }, { "dropping-particle" : "", "family" : "M\u00e4rtin", "given" : "Robert", "non-dropping-particle" : "", "parse-names" : false, "suffix" : "" }, { "dropping-particle" : "", "family" : "K\u00f6nig", "given" : "Peter", "non-dropping-particle" : "", "parse-names" : false, "suffix" : "" } ], "container-title" : "Journal of neural engineering", "id" : "ITEM-1", "issue" : "4", "issued" : { "date-parts" : [ [ "2005", "12", "1" ] ] }, "page" : "R13-26", "publisher" : "IOP Publishing", "title" : "Beyond sensory substitution--learning the sixth sense.", "type" : "article-journal", "volume" : "2" }, "uris" : [ "http://www.mendeley.com/documents/?uuid=16e95a93-402b-4def-a305-f763ebc668bf" ] } ], "mendeley" : { "previouslyFormattedCitation" : "[11]" }, "properties" : { "noteIndex" : 0 }, "schema" : "https://github.com/citation-style-language/schema/raw/master/csl-citation.json" }</w:instrText>
+      </w:r>
+      <w:r>
+        <w:rPr>
+          <w:shd w:val="clear" w:color="auto" w:fill="FFFFFF"/>
+        </w:rPr>
+        <w:fldChar w:fldCharType="separate"/>
+      </w:r>
+      <w:r>
+        <w:rPr>
+          <w:noProof/>
+          <w:shd w:val="clear" w:color="auto" w:fill="FFFFFF"/>
+        </w:rPr>
+        <w:t>[11]</w:t>
+      </w:r>
+      <w:r>
+        <w:rPr>
+          <w:shd w:val="clear" w:color="auto" w:fill="FFFFFF"/>
+        </w:rPr>
+        <w:fldChar w:fldCharType="end"/>
+      </w:r>
+      <w:r>
+        <w:t xml:space="preserve"> </w:t>
+      </w:r>
+      <w:r>
+        <w:rPr>
+          <w:shd w:val="clear" w:color="auto" w:fill="FFFFFF"/>
+        </w:rPr>
+        <w:t xml:space="preserve">belt </w:t>
+      </w:r>
+      <w:r>
+        <w:t xml:space="preserve">was a device with vibrators that could be worn around the waist. The vibrator closest to geographical north would constantly vibrate, giving the user a sense of direction. </w:t>
+      </w:r>
+      <w:r>
+        <w:t xml:space="preserve">Another take on navigation is </w:t>
+      </w:r>
+      <w:proofErr w:type="spellStart"/>
+      <w:r>
+        <w:t>Momo</w:t>
+      </w:r>
+      <w:proofErr w:type="spellEnd"/>
+      <w:r>
+        <w:fldChar w:fldCharType="begin" w:fldLock="1"/>
+      </w:r>
+      <w:r>
+        <w:instrText>ADDIN CSL_CITATION { "citationItems" : [ { "id" : "ITEM-1", "itemData" : { "author" : [ { "dropping-particle" : "", "family" : "WANG", "given" : "C", "non-dropping-particle" : "", "parse-names" : false, "suffix" : "" }, { "dropping-particle" : "", "family" : "O'FRIEL", "given" : "K", "non-dropping-particle" : "", "parse-names" : false, "suffix" : "" } ], "id" : "ITEM-1", "issued" : { "date-parts" : [ [ "0" ] ] }, "title" : "MOMO: a haptic navigation device", "type" : "article-journal" }, "uris" : [ "http://www.mendeley.com/documents/?uuid=8576e512-62f4-477c-858f-48b500c90080" ] } ], "mendeley" : { "previouslyFormattedCitation" : "[12]" }, "properties" : { "noteIndex" : 0 }, "schema" : "https://github.com/citation-style-language/schema/raw/master/csl-citation.json" }</w:instrText>
+      </w:r>
+      <w:r>
+        <w:fldChar w:fldCharType="separate"/>
+      </w:r>
+      <w:r>
+        <w:rPr>
+          <w:noProof/>
+        </w:rPr>
+        <w:t>[12]</w:t>
+      </w:r>
+      <w:r>
+        <w:fldChar w:fldCharType="end"/>
+      </w:r>
+      <w:r>
+        <w:t>,</w:t>
+      </w:r>
+      <w:r>
+        <w:t xml:space="preserve"> a</w:t>
+      </w:r>
+      <w:r>
+        <w:t xml:space="preserve"> handheld</w:t>
+      </w:r>
+      <w:r>
+        <w:t xml:space="preserve"> egg-like device that leans towards the direction </w:t>
+      </w:r>
+      <w:r>
+        <w:t>in which the traveler needs to go. T</w:t>
+      </w:r>
+      <w:r>
+        <w:t xml:space="preserve">he change in the center of gravity of the device is perceptible in the hands of the user. </w:t>
+      </w:r>
+      <w:r>
+        <w:t>Dan Berg, a writer and technology advisor</w:t>
+      </w:r>
+      <w:r>
+        <w:t>,</w:t>
+      </w:r>
+      <w:r>
+        <w:t xml:space="preserve"> </w:t>
+      </w:r>
+      <w:r>
+        <w:t xml:space="preserve">implanted a small magnet into </w:t>
+      </w:r>
+      <w:r>
+        <w:t>the</w:t>
+      </w:r>
+      <w:r>
+        <w:t xml:space="preserve"> </w:t>
+      </w:r>
+      <w:r>
+        <w:t>little</w:t>
+      </w:r>
+      <w:r>
+        <w:t> finger of his right hand</w:t>
+      </w:r>
+      <w:r>
+        <w:fldChar w:fldCharType="begin" w:fldLock="1"/>
+      </w:r>
+      <w:r>
+        <w:instrText>ADDIN CSL_CITATION { "citationItems" : [ { "id" : "ITEM-1", "itemData" : { "URL" : "http://www.iamdann.com/2012/03/21/my-magnet-implant-body-modification", "author" : [ { "dropping-particle" : "", "family" : "Berg", "given" : "Dann", "non-dropping-particle" : "", "parse-names" : false, "suffix" : "" } ], "id" : "ITEM-1", "issued" : { "date-parts" : [ [ "0" ] ] }, "title" : "Body Hacking: My Magnetic Implant", "type" : "webpage" }, "uris" : [ "http://www.mendeley.com/documents/?uuid=6039a825-c297-4c04-ad99-6e8544843152" ] } ], "mendeley" : { "previouslyFormattedCitation" : "[13]" }, "properties" : { "noteIndex" : 0 }, "schema" : "https://github.com/citation-style-language/schema/raw/master/csl-citation.json" }</w:instrText>
+      </w:r>
+      <w:r>
+        <w:fldChar w:fldCharType="separate"/>
+      </w:r>
+      <w:r>
+        <w:rPr>
+          <w:noProof/>
+        </w:rPr>
+        <w:t>[13]</w:t>
+      </w:r>
+      <w:r>
+        <w:fldChar w:fldCharType="end"/>
+      </w:r>
+      <w:r>
+        <w:t>. One of the reported effects was the ability to sense electrical flow by</w:t>
+      </w:r>
+      <w:r>
+        <w:t xml:space="preserve"> the</w:t>
+      </w:r>
+      <w:r>
+        <w:t xml:space="preserve"> disruptions on the magnetic field.</w:t>
+      </w:r>
+      <w:r>
+        <w:t xml:space="preserve"> Disney research has developed </w:t>
+      </w:r>
+      <w:proofErr w:type="spellStart"/>
+      <w:r>
+        <w:t>Aireal</w:t>
+      </w:r>
+      <w:proofErr w:type="spellEnd"/>
+      <w:r>
+        <w:fldChar w:fldCharType="begin" w:fldLock="1"/>
+      </w:r>
+      <w:r>
+        <w:instrText>ADDIN CSL_CITATION { "citationItems" : [ { "id" : "ITEM-1", "itemData" : { "ISBN" : "9781450321402", "author" : [ { "dropping-particle" : "", "family" : "Sodhi", "given" : "Rajinder", "non-dropping-particle" : "", "parse-names" : false, "suffix" : "" }, { "dropping-particle" : "", "family" : "Poupyrev", "given" : "I", "non-dropping-particle" : "", "parse-names" : false, "suffix" : "" }, { "dropping-particle" : "", "family" : "Glisson", "given" : "M", "non-dropping-particle" : "", "parse-names" : false, "suffix" : "" }, { "dropping-particle" : "", "family" : "Israr", "given" : "A", "non-dropping-particle" : "", "parse-names" : false, "suffix" : "" } ], "container-title" : "ACM Transactions on Graphics \u2026", "id" : "ITEM-1", "issued" : { "date-parts" : [ [ "2013" ] ] }, "title" : "AIREAL: interactive tactile experiences in free air", "type" : "article-journal" }, "uris" : [ "http://www.mendeley.com/documents/?uuid=71cba1e3-5f99-47dd-a64b-56d0f6770936" ] } ], "mendeley" : { "previouslyFormattedCitation" : "[14]" }, "properties" : { "noteIndex" : 0 }, "schema" : "https://github.com/citation-style-language/schema/raw/master/csl-citation.json" }</w:instrText>
+      </w:r>
+      <w:r>
+        <w:fldChar w:fldCharType="separate"/>
+      </w:r>
+      <w:r>
+        <w:rPr>
+          <w:noProof/>
+        </w:rPr>
+        <w:t>[14]</w:t>
+      </w:r>
+      <w:r>
+        <w:fldChar w:fldCharType="end"/>
+      </w:r>
+      <w:r>
+        <w:t>, which</w:t>
+      </w:r>
+      <w:r>
+        <w:t xml:space="preserve"> use</w:t>
+      </w:r>
+      <w:r>
+        <w:t>s</w:t>
+      </w:r>
+      <w:r>
+        <w:t xml:space="preserve"> air vortices to create a tactile sensation of virtual images or images projected on the body.</w:t>
+      </w:r>
+      <w:r>
+        <w:t xml:space="preserve"> These projects hint at the ability of the brain to interpret new experiences. Digital Synesthesia will make use of this ability to understand how the brain can learn to adapt to new sensory inputs.</w:t>
+      </w:r>
+    </w:p>
+    <w:p>
+      <w:pPr>
+        <w:pStyle w:val="Heading2"/>
+      </w:pPr>
+      <w:bookmarkStart w:id="11" w:name="_Toc380073464"/>
+      <w:r>
+        <w:t>Situational Awareness</w:t>
+      </w:r>
+      <w:bookmarkEnd w:id="11"/>
+    </w:p>
+    <w:p>
+      <w:r>
+        <w:t>Situational Awareness is the ability to extract information from our environment and integrate it with previous knowledge in order to form a coherent mental picture</w:t>
+      </w:r>
+      <w:r>
+        <w:fldChar w:fldCharType="begin" w:fldLock="1"/>
+      </w:r>
+      <w:r>
+        <w:instrText>ADDIN CSL_CITATION { "citationItems" : [ { "id" : "ITEM-1", "itemData" : { "URL" : "http://en.wikipedia.org/wiki/Situation_awareness", "accessed" : { "date-parts" : [ [ "2013", "9", "5" ] ] }, "author" : [ { "dropping-particle" : "", "family" : "Wikipedia contributors", "given" : "", "non-dropping-particle" : "", "parse-names" : false, "suffix" : "" } ], "container-title" : "Wikipedia, The Free Encyclopedia.", "id" : "ITEM-1", "issued" : { "date-parts" : [ [ "2013" ] ] }, "title" : "Situation awareness - Wikipedia, the free encyclopedia", "type" : "webpage" }, "uris" : [ "http://www.mendeley.com/documents/?uuid=b555cfd8-05c0-46b0-b48f-aa29193a9716" ] } ], "mendeley" : { "previouslyFormattedCitation" : "[15]" }, "properties" : { "noteIndex" : 0 }, "schema" : "https://github.com/citation-style-language/schema/raw/master/csl-citation.json" }</w:instrText>
+      </w:r>
+      <w:r>
+        <w:fldChar w:fldCharType="separate"/>
+      </w:r>
+      <w:r>
+        <w:rPr>
+          <w:noProof/>
+        </w:rPr>
+        <w:t>[15]</w:t>
+      </w:r>
+      <w:r>
+        <w:fldChar w:fldCharType="end"/>
+      </w:r>
+      <w:r>
+        <w:t xml:space="preserve">. The </w:t>
+      </w:r>
+      <w:r>
+        <w:t xml:space="preserve">US </w:t>
+      </w:r>
+      <w:r>
+        <w:t>military has done extensive research on Situational Awareness</w:t>
+      </w:r>
+      <w:r>
+        <w:t>.</w:t>
+      </w:r>
+      <w:r>
+        <w:t xml:space="preserve"> </w:t>
+      </w:r>
+      <w:r>
+        <w:t>They have explored th</w:t>
+      </w:r>
+      <w:r>
+        <w:t>e limits of the brain when forced to work in an environment with many attention cues</w:t>
+      </w:r>
+      <w:r>
+        <w:t>,</w:t>
+      </w:r>
+      <w:r>
+        <w:t xml:space="preserve"> as well as different strategies for reducing the cognitive load while conveying information to the brain through channels other than sight or sound.</w:t>
+      </w:r>
+      <w:r>
+        <w:t xml:space="preserve"> </w:t>
+      </w:r>
+      <w:r>
+        <w:t>In addition to</w:t>
+      </w:r>
+      <w:r>
+        <w:t xml:space="preserve"> many studies in how to measure Situational </w:t>
+      </w:r>
+      <w:r>
+        <w:lastRenderedPageBreak/>
+        <w:t xml:space="preserve">Awareness in various users and situations, there are some papers on actual devices being tested that use </w:t>
+      </w:r>
+      <w:proofErr w:type="spellStart"/>
+      <w:r>
         <w:t>Vibrotactile</w:t>
       </w:r>
       <w:proofErr w:type="spellEnd"/>
       <w:r>
-        <w:t xml:space="preserve"> Interfacing</w:t>
-      </w:r>
-      <w:bookmarkEnd w:id="7"/>
-    </w:p>
-    <w:p>
-      <w:r>
-        <w:t>LA Jones et al have tested a tactile display mounted in the user’s arm and back</w:t>
+        <w:t xml:space="preserve"> Displays</w:t>
       </w:r>
       <w:r>
         <w:fldChar w:fldCharType="begin" w:fldLock="1"/>
       </w:r>
       <w:r>
-        <w:instrText>ADDIN CSL_CITATION { "citationItems" : [ { "id" : "ITEM-1", "itemData" : { "ISSN" : "0301-0066", "abstract" : "A series of experiments was conducted to evaluate the effectiveness with which a tactile display mounted on either the forearm or the back can be used to communicate simple instructions and commands. In the first two sets of experiments, participants identified a vibrotactile pattern using a visual template that represented the pattern of activation. For the patterns displayed on the forearm, accuracy depended on the specific set of patterns presented and ranged from 30% to 96% correct for the individual patterns. In a second series of experiments, seven hand-and-arm signals that are used to communicate in military contexts were converted into tactile representations that were displayed on the back. These were identified accurately (98% correct) and, when only the picture of the hand signal was available, participants achieved a recognition rate of 75% correct. A further study with these seven patterns indicated that participants were still able to identify the patterns accurately (92% correct) when they were engaged in a concurrent physical or cognitive task. The results indicate the importance of evaluating tactile communication in the context of the specific patterns or messages that will be conveyed, and that with the judicious selection of tactile patterns both the arm and back provide a functional substrate for tactile communication.", "author" : [ { "dropping-particle" : "", "family" : "Jones", "given" : "Lynette A", "non-dropping-particle" : "", "parse-names" : false, "suffix" : "" }, { "dropping-particle" : "", "family" : "Kunkel", "given" : "Jacquelyn", "non-dropping-particle" : "", "parse-names" : false, "suffix" : "" }, { "dropping-particle" : "", "family" : "Piateski", "given" : "Erin", "non-dropping-particle" : "", "parse-names" : false, "suffix" : "" } ], "container-title" : "Perception", "id" : "ITEM-1", "issue" : "1", "issued" : { "date-parts" : [ [ "2009", "1" ] ] }, "page" : "52-68", "title" : "Vibrotactile pattern recognition on the arm and back.", "type" : "article-journal", "volume" : "38" }, "uris" : [ "http://www.mendeley.com/documents/?uuid=40fd9b60-6765-42ec-a62d-950a1906c755" ] } ], "mendeley" : { "previouslyFormattedCitation" : "[4]" }, "properties" : { "noteIndex" : 0 }, "schema" : "https://github.com/citation-style-language/schema/raw/master/csl-citation.json" }</w:instrText>
+        <w:instrText>ADDIN CSL_CITATION { "citationItems" : [ { "id" : "ITEM-1", "itemData" : { "ISSN" : "1071-1813", "author" : [ { "dropping-particle" : "", "family" : "Raj", "given" : "A. K.", "non-dropping-particle" : "", "parse-names" : false, "suffix" : "" }, { "dropping-particle" : "", "family" : "Kass", "given" : "S. J.", "non-dropping-particle" : "", "parse-names" : false, "suffix" : "" }, { "dropping-particle" : "", "family" : "Perry", "given" : "J. F.", "non-dropping-particle" : "", "parse-names" : false, "suffix" : "" } ], "container-title" : "Proceedings of the Human Factors and Ergonomics Society Annual Meeting", "id" : "ITEM-1", "issue" : "1", "issued" : { "date-parts" : [ [ "2000", "7", "1" ] ] }, "page" : "181-184", "publisher" : "SAGE Publications", "title" : "Vibrotactile Displays for Improving Spatial Awareness", "type" : "article-journal", "volume" : "44" }, "uris" : [ "http://www.mendeley.com/documents/?uuid=7dbe35bb-68c2-4749-a47a-16d248c0a259" ] } ], "mendeley" : { "previouslyFormattedCitation" : "[16]" }, "properties" : { "noteIndex" : 0 }, "schema" : "https://github.com/citation-style-language/schema/raw/master/csl-citation.json" }</w:instrText>
       </w:r>
       <w:r>
         <w:fldChar w:fldCharType="separate"/>
@@ -4458,629 +5501,118 @@
         <w:rPr>
           <w:noProof/>
         </w:rPr>
-        <w:t>[4]</w:t>
+        <w:t>[16]</w:t>
       </w:r>
       <w:r>
         <w:fldChar w:fldCharType="end"/>
       </w:r>
       <w:r>
+        <w:t xml:space="preserve"> and Tactile Navigation Cueing</w:t>
+      </w:r>
+      <w:r>
+        <w:fldChar w:fldCharType="begin" w:fldLock="1"/>
+      </w:r>
+      <w:r>
+        <w:instrText>ADDIN CSL_CITATION { "citationItems" : [ { "id" : "ITEM-1", "itemData" : { "ISSN" : "1071-1813", "author" : [ { "dropping-particle" : "", "family" : "Dorneich", "given" : "M. C.", "non-dropping-particle" : "", "parse-names" : false, "suffix" : "" }, { "dropping-particle" : "", "family" : "Ververs", "given" : "P. M.", "non-dropping-particle" : "", "parse-names" : false, "suffix" : "" }, { "dropping-particle" : "", "family" : "Whitlow", "given" : "S. D.", "non-dropping-particle" : "", "parse-names" : false, "suffix" : "" }, { "dropping-particle" : "", "family" : "Mathan", "given" : "S.", "non-dropping-particle" : "", "parse-names" : false, "suffix" : "" } ], "container-title" : "Proceedings of the Human Factors and Ergonomics Society Annual Meeting", "id" : "ITEM-1", "issue" : "24", "issued" : { "date-parts" : [ [ "2006", "10", "1" ] ] }, "page" : "2600-2604", "publisher" : "SAGE Publications", "title" : "Evaluation of a Tactile Navigation Cueing System and Real-Time Assessment of Cognitive State", "type" : "article-journal", "volume" : "50" }, "uris" : [ "http://www.mendeley.com/documents/?uuid=9f303217-2778-4ebe-b098-6b0df64b7567" ] } ], "mendeley" : { "previouslyFormattedCitation" : "[17]" }, "properties" : { "noteIndex" : 0 }, "schema" : "https://github.com/citation-style-language/schema/raw/master/csl-citation.json" }</w:instrText>
+      </w:r>
+      <w:r>
+        <w:fldChar w:fldCharType="separate"/>
+      </w:r>
+      <w:r>
+        <w:rPr>
+          <w:noProof/>
+        </w:rPr>
+        <w:t>[17]</w:t>
+      </w:r>
+      <w:r>
+        <w:fldChar w:fldCharType="end"/>
+      </w:r>
+      <w:r>
+        <w:t>.</w:t>
+      </w:r>
+      <w:r>
+        <w:t xml:space="preserve"> The findings in these studies will inform Digital Synesthesia on the cognitive limits of the brain when presented with multiple sensory inputs at once.</w:t>
+      </w:r>
+    </w:p>
+    <w:p>
+      <w:pPr>
+        <w:pStyle w:val="Heading2"/>
+      </w:pPr>
+      <w:bookmarkStart w:id="12" w:name="_Toc380073465"/>
+      <w:r>
+        <w:t>Neuroplasticity</w:t>
+      </w:r>
+      <w:bookmarkEnd w:id="12"/>
+    </w:p>
+    <w:p>
+      <w:r>
+        <w:t xml:space="preserve">The field of Neuroplasticity has </w:t>
+      </w:r>
+      <w:r>
+        <w:t>explored</w:t>
+      </w:r>
+      <w:r>
+        <w:t xml:space="preserve"> the way </w:t>
+      </w:r>
+      <w:r>
+        <w:t>in which the</w:t>
+      </w:r>
+      <w:r>
+        <w:t xml:space="preserve"> human brain is able to evolve and change given different sensory inpu</w:t>
+      </w:r>
+      <w:r>
+        <w:t xml:space="preserve">ts. Studies have shown that a child’s </w:t>
+      </w:r>
+      <w:r>
+        <w:t>brain exhibits a greater range of neuroplasticity than the adult brain but</w:t>
+      </w:r>
+      <w:r>
+        <w:t xml:space="preserve"> that</w:t>
+      </w:r>
+      <w:r>
+        <w:t xml:space="preserve"> the adult brain is still capable of change and adaptation</w:t>
+      </w:r>
+      <w:r>
+        <w:fldChar w:fldCharType="begin" w:fldLock="1"/>
+      </w:r>
+      <w:r>
+        <w:instrText>ADDIN CSL_CITATION { "citationItems" : [ { "id" : "ITEM-1", "itemData" : { "author" : [ { "dropping-particle" : "", "family" : "Draganski", "given" : "B", "non-dropping-particle" : "", "parse-names" : false, "suffix" : "" }, { "dropping-particle" : "", "family" : "Gaser", "given" : "C", "non-dropping-particle" : "", "parse-names" : false, "suffix" : "" }, { "dropping-particle" : "", "family" : "Busch", "given" : "Volker", "non-dropping-particle" : "", "parse-names" : false, "suffix" : "" } ], "container-title" : "Nature", "id" : "ITEM-1", "issued" : { "date-parts" : [ [ "2004" ] ] }, "page" : "311-312", "title" : "Neuroplasticity: changes in grey matter induced by training", "type" : "article-journal" }, "uris" : [ "http://www.mendeley.com/documents/?uuid=4f643056-937e-4224-a80a-0c032b5268c4" ] } ], "mendeley" : { "previouslyFormattedCitation" : "[18]" }, "properties" : { "noteIndex" : 0 }, "schema" : "https://github.com/citation-style-language/schema/raw/master/csl-citation.json" }</w:instrText>
+      </w:r>
+      <w:r>
+        <w:fldChar w:fldCharType="separate"/>
+      </w:r>
+      <w:r>
+        <w:rPr>
+          <w:noProof/>
+        </w:rPr>
+        <w:t>[18]</w:t>
+      </w:r>
+      <w:r>
+        <w:fldChar w:fldCharType="end"/>
+      </w:r>
+      <w:r>
+        <w:fldChar w:fldCharType="begin" w:fldLock="1"/>
+      </w:r>
+      <w:r>
+        <w:instrText>ADDIN CSL_CITATION { "citationItems" : [ { "id" : "ITEM-1", "itemData" : { "DOI" : "10.1146/annurev.neuro.27.070203.144216", "ISSN" : "0147-006X", "PMID" : "16022601", "abstract" : "Plasticity is an intrinsic property of the human brain and represents evolution's invention to enable the nervous system to escape the restrictions of its own genome and thus adapt to environmental pressures, physiologic changes, and experiences. Dynamic shifts in the strength of preexisting connections across distributed neural networks, changes in task-related cortico-cortical and cortico-subcortical coherence and modifications of the mapping between behavior and neural activity take place in response to changes in afferent input or efferent demand. Such rapid, ongoing changes may be followed by the establishment of new connections through dendritic growth and arborization. However, they harbor the danger that the evolving pattern of neural activation may in itself lead to abnormal behavior. Plasticity is the mechanism for development and learning, as much as a cause of pathology. The challenge we face is to learn enough about the mechanisms of plasticity to modulate them to achieve the best behavioral outcome for a given subject.", "author" : [ { "dropping-particle" : "", "family" : "Pascual-Leone", "given" : "Alvaro", "non-dropping-particle" : "", "parse-names" : false, "suffix" : "" }, { "dropping-particle" : "", "family" : "Amedi", "given" : "Amir", "non-dropping-particle" : "", "parse-names" : false, "suffix" : "" }, { "dropping-particle" : "", "family" : "Fregni", "given" : "Felipe", "non-dropping-particle" : "", "parse-names" : false, "suffix" : "" }, { "dropping-particle" : "", "family" : "Merabet", "given" : "Lotfi B", "non-dropping-particle" : "", "parse-names" : false, "suffix" : "" } ], "container-title" : "Annual review of neuroscience", "id" : "ITEM-1", "issued" : { "date-parts" : [ [ "2005", "1" ] ] }, "page" : "377-401", "title" : "The plastic human brain cortex.", "type" : "article-journal", "volume" : "28" }, "uris" : [ "http://www.mendeley.com/documents/?uuid=dfe49719-b428-463c-8d5b-353b45b35767" ] } ], "mendeley" : { "previouslyFormattedCitation" : "[19]" }, "properties" : { "noteIndex" : 0 }, "schema" : "https://github.com/citation-style-language/schema/raw/master/csl-citation.json" }</w:instrText>
+      </w:r>
+      <w:r>
+        <w:fldChar w:fldCharType="separate"/>
+      </w:r>
+      <w:r>
+        <w:rPr>
+          <w:noProof/>
+        </w:rPr>
+        <w:t>[19]</w:t>
+      </w:r>
+      <w:r>
+        <w:fldChar w:fldCharType="end"/>
+      </w:r>
+      <w:r>
         <w:t xml:space="preserve">. </w:t>
       </w:r>
       <w:r>
-        <w:t>Simple commands and instructions were communicated through a vibration pattern and tes</w:t>
-      </w:r>
-      <w:r>
-        <w:t>ted for accuracy and efficiency</w:t>
-      </w:r>
-      <w:r>
-        <w:t>.</w:t>
-      </w:r>
-      <w:r>
-        <w:t xml:space="preserve"> </w:t>
-      </w:r>
-      <w:proofErr w:type="spellStart"/>
-      <w:r>
-        <w:t>SenseableRays</w:t>
-      </w:r>
-      <w:proofErr w:type="spellEnd"/>
-      <w:r>
-        <w:fldChar w:fldCharType="begin" w:fldLock="1"/>
-      </w:r>
-      <w:r>
-        <w:instrText>ADDIN CSL_CITATION { "citationItems" : [ { "id" : "ITEM-1", "itemData" : { "author" : [ { "dropping-particle" : "", "family" : "Rekimoto", "given" : "J", "non-dropping-particle" : "", "parse-names" : false, "suffix" : "" } ], "container-title" : "CHI'09 Extended Abstracts on Human Factors in \u2026", "id" : "ITEM-1", "issued" : { "date-parts" : [ [ "2009" ] ] }, "page" : "2519-2528", "title" : "SenseableRays: opto-haptic substitution for touch-enhanced interactive spaces", "type" : "article-journal" }, "uris" : [ "http://www.mendeley.com/documents/?uuid=a3da008c-562b-43aa-ada5-ff38cf38d5cd" ] } ], "mendeley" : { "previouslyFormattedCitation" : "[5]" }, "properties" : { "noteIndex" : 0 }, "schema" : "https://github.com/citation-style-language/schema/raw/master/csl-citation.json" }</w:instrText>
-      </w:r>
-      <w:r>
-        <w:fldChar w:fldCharType="separate"/>
-      </w:r>
-      <w:r>
-        <w:rPr>
-          <w:noProof/>
-        </w:rPr>
-        <w:t>[5]</w:t>
-      </w:r>
-      <w:r>
-        <w:fldChar w:fldCharType="end"/>
-      </w:r>
-      <w:r>
-        <w:t xml:space="preserve"> from </w:t>
-      </w:r>
-      <w:proofErr w:type="spellStart"/>
-      <w:r>
-        <w:t>Rekimoto</w:t>
-      </w:r>
-      <w:proofErr w:type="spellEnd"/>
-      <w:r>
-        <w:t xml:space="preserve"> Labs uses a small finger-mounted module that detects a structured light signal and emits a vibratory pulse giving the sense of feeling the projected light.</w:t>
-      </w:r>
-      <w:r>
-        <w:t xml:space="preserve"> </w:t>
-      </w:r>
-    </w:p>
-    <w:p>
-      <w:pPr>
-        <w:pStyle w:val="Heading2"/>
-      </w:pPr>
-      <w:bookmarkStart w:id="8" w:name="_Toc380073461"/>
-      <w:r>
-        <w:t>Mobile Communication</w:t>
-      </w:r>
-      <w:bookmarkEnd w:id="8"/>
-    </w:p>
-    <w:p>
-      <w:proofErr w:type="spellStart"/>
-      <w:r>
-        <w:t>Rekimoto</w:t>
-      </w:r>
-      <w:proofErr w:type="spellEnd"/>
-      <w:r>
-        <w:t xml:space="preserve"> lab has presented </w:t>
-      </w:r>
-      <w:proofErr w:type="spellStart"/>
-      <w:r>
-        <w:t>AffectPhone</w:t>
-      </w:r>
-      <w:proofErr w:type="spellEnd"/>
-      <w:r>
-        <w:fldChar w:fldCharType="begin" w:fldLock="1"/>
-      </w:r>
-      <w:r>
-        <w:instrText>ADDIN CSL_CITATION { "citationItems" : [ { "id" : "ITEM-1", "itemData" : { "author" : [ { "dropping-particle" : "", "family" : "Iwasaki", "given" : "K", "non-dropping-particle" : "", "parse-names" : false, "suffix" : "" }, { "dropping-particle" : "", "family" : "Miyaki", "given" : "T", "non-dropping-particle" : "", "parse-names" : false, "suffix" : "" }, { "dropping-particle" : "", "family" : "Rekimoto", "given" : "J", "non-dropping-particle" : "", "parse-names" : false, "suffix" : "" } ], "container-title" : "B-Interface", "id" : "ITEM-1", "issued" : { "date-parts" : [ [ "2010" ] ] }, "title" : "AffectPhone: A Handset Device to Present User's Emotional State with Warmth/Coolness.", "type" : "article-journal" }, "uris" : [ "http://www.mendeley.com/documents/?uuid=6cd31f7c-4308-47da-afbc-1f813a0fe81c" ] } ], "mendeley" : { "previouslyFormattedCitation" : "[6]" }, "properties" : { "noteIndex" : 0 }, "schema" : "https://github.com/citation-style-language/schema/raw/master/csl-citation.json" }</w:instrText>
-      </w:r>
-      <w:r>
-        <w:fldChar w:fldCharType="separate"/>
-      </w:r>
-      <w:r>
-        <w:rPr>
-          <w:noProof/>
-        </w:rPr>
-        <w:t>[6]</w:t>
-      </w:r>
-      <w:r>
-        <w:fldChar w:fldCharType="end"/>
-      </w:r>
-      <w:r>
-        <w:t xml:space="preserve"> a system that gives a handset the ability to detect a user’s arousal level through GSR sensors and transmit it to another user as hot or cold sensations in the hand. Similarly </w:t>
-      </w:r>
-      <w:proofErr w:type="spellStart"/>
-      <w:r>
-        <w:t>Pressages</w:t>
-      </w:r>
-      <w:proofErr w:type="spellEnd"/>
-      <w:r>
-        <w:fldChar w:fldCharType="begin" w:fldLock="1"/>
-      </w:r>
-      <w:r>
-        <w:instrText>ADDIN CSL_CITATION { "citationItems" : [ { "id" : "ITEM-1", "itemData" : { "ISBN" : "9781450315807", "author" : [ { "dropping-particle" : "", "family" : "Hoggan", "given" : "Eve", "non-dropping-particle" : "", "parse-names" : false, "suffix" : "" }, { "dropping-particle" : "", "family" : "Stewart", "given" : "Craig", "non-dropping-particle" : "", "parse-names" : false, "suffix" : "" }, { "dropping-particle" : "", "family" : "Haverinen", "given" : "Laura", "non-dropping-particle" : "", "parse-names" : false, "suffix" : "" }, { "dropping-particle" : "", "family" : "Jacucci", "given" : "Giulio", "non-dropping-particle" : "", "parse-names" : false, "suffix" : "" }, { "dropping-particle" : "", "family" : "Lantz", "given" : "Vuokko", "non-dropping-particle" : "", "parse-names" : false, "suffix" : "" } ], "id" : "ITEM-1", "issued" : { "date-parts" : [ [ "2012" ] ] }, "page" : "555-562", "title" : "Pressages : Augmenting Phone Calls with Non-Verbal Messages", "type" : "article-journal" }, "uris" : [ "http://www.mendeley.com/documents/?uuid=67b060bb-310e-4bc4-b0c1-a328bd08a9fd" ] } ], "mendeley" : { "previouslyFormattedCitation" : "[7]" }, "properties" : { "noteIndex" : 0 }, "schema" : "https://github.com/citation-style-language/schema/raw/master/csl-citation.json" }</w:instrText>
-      </w:r>
-      <w:r>
-        <w:fldChar w:fldCharType="separate"/>
-      </w:r>
-      <w:r>
-        <w:rPr>
-          <w:noProof/>
-        </w:rPr>
-        <w:t>[7]</w:t>
-      </w:r>
-      <w:r>
-        <w:fldChar w:fldCharType="end"/>
-      </w:r>
-      <w:r>
-        <w:t xml:space="preserve"> is a system that translates the pressure with which one user squeezes the sides of the mobile phone into vibration on the receiving phone. Both these projects are looking to create a better communication by using sensory feedback of the user’s state. </w:t>
-      </w:r>
-      <w:proofErr w:type="spellStart"/>
-      <w:r>
-        <w:t>Connexus</w:t>
-      </w:r>
-      <w:proofErr w:type="spellEnd"/>
-      <w:r>
-        <w:fldChar w:fldCharType="begin" w:fldLock="1"/>
-      </w:r>
-      <w:r>
-        <w:instrText>ADDIN CSL_CITATION { "citationItems" : [ { "id" : "ITEM-1", "itemData" : { "author" : [ { "dropping-particle" : "", "family" : "Paulos", "given" : "E", "non-dropping-particle" : "", "parse-names" : false, "suffix" : "" } ], "container-title" : "Proceedings of the 2003 conference on Designing for \u2026", "id" : "ITEM-1", "issued" : { "date-parts" : [ [ "2003" ] ] }, "title" : "Connexus: a communal interface", "type" : "article-journal" }, "uris" : [ "http://www.mendeley.com/documents/?uuid=7b4c6cc8-866e-4b4a-a14b-d7448627a895" ] } ], "mendeley" : { "previouslyFormattedCitation" : "[8]" }, "properties" : { "noteIndex" : 0 }, "schema" : "https://github.com/citation-style-language/schema/raw/master/csl-citation.json" }</w:instrText>
-      </w:r>
-      <w:r>
-        <w:fldChar w:fldCharType="separate"/>
-      </w:r>
-      <w:r>
-        <w:rPr>
-          <w:noProof/>
-        </w:rPr>
-        <w:t>[8]</w:t>
-      </w:r>
-      <w:r>
-        <w:fldChar w:fldCharType="end"/>
-      </w:r>
-      <w:r>
-        <w:t xml:space="preserve"> was an ambitious project that attempted to detect several signals of the users in order to recreate an image of the non-verbal cues that were being lost in non-co-located communication.</w:t>
-      </w:r>
-    </w:p>
-    <w:p>
-      <w:pPr>
-        <w:pStyle w:val="Heading2"/>
-      </w:pPr>
-      <w:bookmarkStart w:id="9" w:name="_Toc380073462"/>
-      <w:r>
-        <w:t>Sensory Substitution</w:t>
-      </w:r>
-      <w:bookmarkEnd w:id="9"/>
-    </w:p>
-    <w:p>
-      <w:r>
-        <w:t>Either because a person may be lacking one of the five senses or because a different sensory input may offer other benefits like greater detail, sensory substitution has been seen in several fields. Most sensors are a translation, temperature, wind speed, distance or the passing of time</w:t>
-      </w:r>
-      <w:r>
-        <w:t>;</w:t>
-      </w:r>
-      <w:r>
-        <w:t xml:space="preserve"> are all things our bodies can perceive but by using a sensor and translating the information to a coded visual form we add the ability of greater accuracy and universal understanding.</w:t>
-      </w:r>
-      <w:r>
-        <w:t xml:space="preserve"> </w:t>
-      </w:r>
-      <w:proofErr w:type="spellStart"/>
-      <w:r>
-        <w:t>Brainport</w:t>
-      </w:r>
-      <w:proofErr w:type="spellEnd"/>
-      <w:r>
-        <w:fldChar w:fldCharType="begin" w:fldLock="1"/>
-      </w:r>
-      <w:r>
-        <w:instrText>ADDIN CSL_CITATION { "citationItems" : [ { "id" : "ITEM-1", "itemData" : { "ISSN" : "0219-6352", "abstract" : "Brain Computer Interface (BCI) technology is one of the most rapidly developing areas of modern science; it has created numerous significant crossroads between Neuroscience and Computer Science. The goal of BCI technology is to provide a direct link between the human brain and a computerized environment. The objective of recent BCI approaches and applications have been designed to provide the information flow from the brain to the computerized periphery. The opposite or alternative direction of the flow of information (computer to brain interface, or CBI) remains almost undeveloped. The BrainPort is a CBI that offers a complementary technology designed to support a direct link from a computerized environment to the human brain - and to do so non-invasively. Currently, BrainPort research is pursuing two primary goals. One is the delivery of missing sensory information critical for normal human behavior through an additional artificial sensory channel around the damaged or malfunctioning natural sensory system. The other is to decrease the risk of sensory overload in human-machine interactions by providing a parallel and supplemental channel for information flow to the brain. In contrast, conventional CBI strategies (e.g., Virtual Reality), are usually designed to provide additional or substitution information through pre-existing sensory channels, and unintentionally aggravate the brain overload problem.", "author" : [ { "dropping-particle" : "", "family" : "Danilov", "given" : "Yuri", "non-dropping-particle" : "", "parse-names" : false, "suffix" : "" }, { "dropping-particle" : "", "family" : "Tyler", "given" : "Mitchell", "non-dropping-particle" : "", "parse-names" : false, "suffix" : "" } ], "container-title" : "Journal of integrative neuroscience", "id" : "ITEM-1", "issue" : "4", "issued" : { "date-parts" : [ [ "2005", "12" ] ] }, "page" : "537-50", "title" : "Brainport: an alternative input to the brain.", "type" : "article-journal", "volume" : "4" }, "uris" : [ "http://www.mendeley.com/documents/?uuid=93c11a40-de20-49b8-8bd3-da75a824a4f8" ] } ], "mendeley" : { "previouslyFormattedCitation" : "[9]" }, "properties" : { "noteIndex" : 0 }, "schema" : "https://github.com/citation-style-language/schema/raw/master/csl-citation.json" }</w:instrText>
-      </w:r>
-      <w:r>
-        <w:fldChar w:fldCharType="separate"/>
-      </w:r>
-      <w:r>
-        <w:rPr>
-          <w:noProof/>
-        </w:rPr>
-        <w:t>[9]</w:t>
-      </w:r>
-      <w:r>
-        <w:fldChar w:fldCharType="end"/>
-      </w:r>
-      <w:r>
-        <w:t xml:space="preserve"> </w:t>
-      </w:r>
-      <w:r>
-        <w:t xml:space="preserve">is a system that captures images through a camera and translates it into electrical </w:t>
-      </w:r>
-      <w:r>
-        <w:lastRenderedPageBreak/>
-        <w:t>signals that are felt on the tongue.</w:t>
-      </w:r>
-      <w:r>
-        <w:t xml:space="preserve"> The artist </w:t>
-      </w:r>
-      <w:r>
-        <w:rPr>
-          <w:shd w:val="clear" w:color="auto" w:fill="FFFFFF"/>
-        </w:rPr>
-        <w:t xml:space="preserve">Neil </w:t>
-      </w:r>
-      <w:proofErr w:type="spellStart"/>
-      <w:r>
-        <w:rPr>
-          <w:shd w:val="clear" w:color="auto" w:fill="FFFFFF"/>
-        </w:rPr>
-        <w:t>Harbisson</w:t>
-      </w:r>
-      <w:proofErr w:type="spellEnd"/>
-      <w:r>
-        <w:rPr>
-          <w:shd w:val="clear" w:color="auto" w:fill="FFFFFF"/>
-        </w:rPr>
-        <w:t xml:space="preserve"> and his team have developed</w:t>
-      </w:r>
-      <w:r>
-        <w:t xml:space="preserve"> </w:t>
-      </w:r>
-      <w:proofErr w:type="spellStart"/>
-      <w:r>
-        <w:t>Eyeborg</w:t>
-      </w:r>
-      <w:proofErr w:type="spellEnd"/>
-      <w:r>
-        <w:fldChar w:fldCharType="begin" w:fldLock="1"/>
-      </w:r>
-      <w:r>
-        <w:instrText>ADDIN CSL_CITATION { "citationItems" : [ { "id" : "ITEM-1", "itemData" : { "author" : [ { "dropping-particle" : "", "family" : "Peng", "given" : "Junyao", "non-dropping-particle" : "", "parse-names" : false, "suffix" : "" }, { "dropping-particle" : "", "family" : "Seymour", "given" : "Sabine", "non-dropping-particle" : "", "parse-names" : false, "suffix" : "" } ], "id" : "ITEM-1", "issued" : { "date-parts" : [ [ "0" ] ] }, "title" : "Envisioning the Cyborg in the 21st Century and Beyond", "type" : "article-journal" }, "uris" : [ "http://www.mendeley.com/documents/?uuid=a0e24eb8-38ff-44be-9dd0-56fe6ae697b3" ] } ], "mendeley" : { "previouslyFormattedCitation" : "[10]" }, "properties" : { "noteIndex" : 0 }, "schema" : "https://github.com/citation-style-language/schema/raw/master/csl-citation.json" }</w:instrText>
-      </w:r>
-      <w:r>
-        <w:fldChar w:fldCharType="separate"/>
-      </w:r>
-      <w:r>
-        <w:rPr>
-          <w:noProof/>
-        </w:rPr>
-        <w:t>[10]</w:t>
-      </w:r>
-      <w:r>
-        <w:fldChar w:fldCharType="end"/>
-      </w:r>
-      <w:r>
-        <w:t xml:space="preserve"> so that Neil, who is completely color-blind, can </w:t>
-      </w:r>
-      <w:r>
-        <w:rPr>
-          <w:shd w:val="clear" w:color="auto" w:fill="FFFFFF"/>
-        </w:rPr>
-        <w:t xml:space="preserve">use </w:t>
-      </w:r>
-      <w:r>
-        <w:rPr>
-          <w:shd w:val="clear" w:color="auto" w:fill="FFFFFF"/>
-        </w:rPr>
-        <w:t>this</w:t>
-      </w:r>
-      <w:r>
-        <w:rPr>
-          <w:shd w:val="clear" w:color="auto" w:fill="FFFFFF"/>
-        </w:rPr>
-        <w:t xml:space="preserve"> device </w:t>
-      </w:r>
-      <w:r>
-        <w:rPr>
-          <w:shd w:val="clear" w:color="auto" w:fill="FFFFFF"/>
-        </w:rPr>
-        <w:t>to capture</w:t>
-      </w:r>
-      <w:r>
-        <w:rPr>
-          <w:shd w:val="clear" w:color="auto" w:fill="FFFFFF"/>
-        </w:rPr>
-        <w:t xml:space="preserve"> color information through a camer</w:t>
-      </w:r>
-      <w:r>
-        <w:rPr>
-          <w:shd w:val="clear" w:color="auto" w:fill="FFFFFF"/>
-        </w:rPr>
-        <w:t>a on his forehead and translate</w:t>
-      </w:r>
-      <w:r>
-        <w:rPr>
-          <w:shd w:val="clear" w:color="auto" w:fill="FFFFFF"/>
-        </w:rPr>
-        <w:t xml:space="preserve"> it to sound he hears through bone conduction.</w:t>
-      </w:r>
-    </w:p>
-    <w:p>
-      <w:pPr>
-        <w:pStyle w:val="Heading2"/>
-      </w:pPr>
-      <w:bookmarkStart w:id="10" w:name="_Toc380073463"/>
-      <w:r>
-        <w:t>New Senses</w:t>
-      </w:r>
-      <w:bookmarkEnd w:id="10"/>
-    </w:p>
-    <w:p>
-      <w:r>
-        <w:t xml:space="preserve">Another big area in this field is creating completely new senses. Mostly out of curiosity, adding a new sense to our repertoire changes the way we understand and interact with the world. The </w:t>
-      </w:r>
-      <w:proofErr w:type="spellStart"/>
-      <w:r>
-        <w:t>F</w:t>
-      </w:r>
-      <w:r>
-        <w:rPr>
-          <w:shd w:val="clear" w:color="auto" w:fill="FFFFFF"/>
-        </w:rPr>
-        <w:t>eelSpace</w:t>
-      </w:r>
-      <w:proofErr w:type="spellEnd"/>
-      <w:r>
-        <w:rPr>
-          <w:shd w:val="clear" w:color="auto" w:fill="FFFFFF"/>
-        </w:rPr>
-        <w:fldChar w:fldCharType="begin" w:fldLock="1"/>
-      </w:r>
-      <w:r>
-        <w:rPr>
-          <w:shd w:val="clear" w:color="auto" w:fill="FFFFFF"/>
-        </w:rPr>
-        <w:instrText>ADDIN CSL_CITATION { "citationItems" : [ { "id" : "ITEM-1", "itemData" : { "ISSN" : "1741-2560", "abstract" : "Rapid advances in neuroscience have sparked numerous efforts to study the neural correlate of consciousness. Prominent subjects include higher sensory area, distributed assemblies bound by synchronization of neuronal activity and neurons in specific cortical laminae. In contrast, it has been suggested that the quality of sensory awareness is determined by systematic change of afferent signals resulting from behaviour and knowledge thereof. Support for such skill-based theories of perception is provided by experiments on sensory substitution. Here, we pursue this line of thought and create new sensorimotor contingencies and, hence, a new quality of perception. Adult subjects received orientation information, obtained by a magnetic compass, via vibrotactile stimulation around the waist. After six weeks of training we evaluated integration of the new input by a battery of tests. The results indicate that the sensory information provided by the belt (1) is processed and boosts performance, (2) if inconsistent with other sensory signals leads to variable performance, (3) does interact with the vestibular nystagmus and (4) in half of the experimental subjects leads to qualitative changes of sensory experience. These data support the hypothesis that new sensorimotor contingencies can be learned and integrated into behaviour and affect perceptual experience.", "author" : [ { "dropping-particle" : "", "family" : "Nagel", "given" : "Saskia K", "non-dropping-particle" : "", "parse-names" : false, "suffix" : "" }, { "dropping-particle" : "", "family" : "Carl", "given" : "Christine", "non-dropping-particle" : "", "parse-names" : false, "suffix" : "" }, { "dropping-particle" : "", "family" : "Kringe", "given" : "Tobias", "non-dropping-particle" : "", "parse-names" : false, "suffix" : "" }, { "dropping-particle" : "", "family" : "M\u00e4rtin", "given" : "Robert", "non-dropping-particle" : "", "parse-names" : false, "suffix" : "" }, { "dropping-particle" : "", "family" : "K\u00f6nig", "given" : "Peter", "non-dropping-particle" : "", "parse-names" : false, "suffix" : "" } ], "container-title" : "Journal of neural engineering", "id" : "ITEM-1", "issue" : "4", "issued" : { "date-parts" : [ [ "2005", "12", "1" ] ] }, "page" : "R13-26", "publisher" : "IOP Publishing", "title" : "Beyond sensory substitution--learning the sixth sense.", "type" : "article-journal", "volume" : "2" }, "uris" : [ "http://www.mendeley.com/documents/?uuid=16e95a93-402b-4def-a305-f763ebc668bf" ] } ], "mendeley" : { "previouslyFormattedCitation" : "[11]" }, "properties" : { "noteIndex" : 0 }, "schema" : "https://github.com/citation-style-language/schema/raw/master/csl-citation.json" }</w:instrText>
-      </w:r>
-      <w:r>
-        <w:rPr>
-          <w:shd w:val="clear" w:color="auto" w:fill="FFFFFF"/>
-        </w:rPr>
-        <w:fldChar w:fldCharType="separate"/>
-      </w:r>
-      <w:r>
-        <w:rPr>
-          <w:noProof/>
-          <w:shd w:val="clear" w:color="auto" w:fill="FFFFFF"/>
-        </w:rPr>
-        <w:t>[11]</w:t>
-      </w:r>
-      <w:r>
-        <w:rPr>
-          <w:shd w:val="clear" w:color="auto" w:fill="FFFFFF"/>
-        </w:rPr>
-        <w:fldChar w:fldCharType="end"/>
-      </w:r>
-      <w:r>
-        <w:t xml:space="preserve"> </w:t>
-      </w:r>
-      <w:r>
-        <w:rPr>
-          <w:shd w:val="clear" w:color="auto" w:fill="FFFFFF"/>
-        </w:rPr>
-        <w:t xml:space="preserve">belt </w:t>
-      </w:r>
-      <w:r>
-        <w:t xml:space="preserve">was a device with vibrators that could be worn around the waist. The vibrator closest to geographical north would constantly vibrate, giving the user a sense of direction. </w:t>
-      </w:r>
-      <w:r>
-        <w:t xml:space="preserve">Another take on navigation is </w:t>
-      </w:r>
-      <w:proofErr w:type="spellStart"/>
-      <w:r>
-        <w:t>Momo</w:t>
-      </w:r>
-      <w:proofErr w:type="spellEnd"/>
-      <w:r>
-        <w:fldChar w:fldCharType="begin" w:fldLock="1"/>
-      </w:r>
-      <w:r>
-        <w:instrText>ADDIN CSL_CITATION { "citationItems" : [ { "id" : "ITEM-1", "itemData" : { "author" : [ { "dropping-particle" : "", "family" : "WANG", "given" : "C", "non-dropping-particle" : "", "parse-names" : false, "suffix" : "" }, { "dropping-particle" : "", "family" : "O'FRIEL", "given" : "K", "non-dropping-particle" : "", "parse-names" : false, "suffix" : "" } ], "id" : "ITEM-1", "issued" : { "date-parts" : [ [ "0" ] ] }, "title" : "MOMO: a haptic navigation device", "type" : "article-journal" }, "uris" : [ "http://www.mendeley.com/documents/?uuid=8576e512-62f4-477c-858f-48b500c90080" ] } ], "mendeley" : { "previouslyFormattedCitation" : "[12]" }, "properties" : { "noteIndex" : 0 }, "schema" : "https://github.com/citation-style-language/schema/raw/master/csl-citation.json" }</w:instrText>
-      </w:r>
-      <w:r>
-        <w:fldChar w:fldCharType="separate"/>
-      </w:r>
-      <w:r>
-        <w:rPr>
-          <w:noProof/>
-        </w:rPr>
-        <w:t>[12]</w:t>
-      </w:r>
-      <w:r>
-        <w:fldChar w:fldCharType="end"/>
-      </w:r>
-      <w:r>
-        <w:t xml:space="preserve"> a egg-like device that leans towards the direction the traveler needs to go so the change in the center of gravity of the device is perceptible in the hands of the user. </w:t>
-      </w:r>
-      <w:r>
-        <w:t xml:space="preserve">Dan Berg, a writer and technology advisor </w:t>
-      </w:r>
-      <w:r>
-        <w:t xml:space="preserve">implanted a small magnet into </w:t>
-      </w:r>
-      <w:r>
-        <w:t>the</w:t>
-      </w:r>
-      <w:r>
-        <w:t xml:space="preserve"> </w:t>
-      </w:r>
-      <w:r>
-        <w:t>little</w:t>
-      </w:r>
-      <w:r>
-        <w:t> finger of his right hand</w:t>
-      </w:r>
-      <w:r>
-        <w:fldChar w:fldCharType="begin" w:fldLock="1"/>
-      </w:r>
-      <w:r>
-        <w:instrText>ADDIN CSL_CITATION { "citationItems" : [ { "id" : "ITEM-1", "itemData" : { "URL" : "http://www.iamdann.com/2012/03/21/my-magnet-implant-body-modification", "author" : [ { "dropping-particle" : "", "family" : "Berg", "given" : "Dann", "non-dropping-particle" : "", "parse-names" : false, "suffix" : "" } ], "id" : "ITEM-1", "issued" : { "date-parts" : [ [ "0" ] ] }, "title" : "Body Hacking: My Magnetic Implant", "type" : "webpage" }, "uris" : [ "http://www.mendeley.com/documents/?uuid=6039a825-c297-4c04-ad99-6e8544843152" ] } ], "mendeley" : { "previouslyFormattedCitation" : "[13]" }, "properties" : { "noteIndex" : 0 }, "schema" : "https://github.com/citation-style-language/schema/raw/master/csl-citation.json" }</w:instrText>
-      </w:r>
-      <w:r>
-        <w:fldChar w:fldCharType="separate"/>
-      </w:r>
-      <w:r>
-        <w:rPr>
-          <w:noProof/>
-        </w:rPr>
-        <w:t>[13]</w:t>
-      </w:r>
-      <w:r>
-        <w:fldChar w:fldCharType="end"/>
-      </w:r>
-      <w:r>
-        <w:t>. One of the reported effects was the ability to sense electrical flow by disruptions on the magnetic field.</w:t>
-      </w:r>
-      <w:r>
-        <w:t xml:space="preserve"> Disney research has developed </w:t>
-      </w:r>
-      <w:proofErr w:type="spellStart"/>
-      <w:r>
-        <w:t>Aireal</w:t>
-      </w:r>
-      <w:proofErr w:type="spellEnd"/>
-      <w:r>
-        <w:fldChar w:fldCharType="begin" w:fldLock="1"/>
-      </w:r>
-      <w:r>
-        <w:instrText>ADDIN CSL_CITATION { "citationItems" : [ { "id" : "ITEM-1", "itemData" : { "ISBN" : "9781450321402", "author" : [ { "dropping-particle" : "", "family" : "Sodhi", "given" : "Rajinder", "non-dropping-particle" : "", "parse-names" : false, "suffix" : "" }, { "dropping-particle" : "", "family" : "Poupyrev", "given" : "I", "non-dropping-particle" : "", "parse-names" : false, "suffix" : "" }, { "dropping-particle" : "", "family" : "Glisson", "given" : "M", "non-dropping-particle" : "", "parse-names" : false, "suffix" : "" }, { "dropping-particle" : "", "family" : "Israr", "given" : "A", "non-dropping-particle" : "", "parse-names" : false, "suffix" : "" } ], "container-title" : "ACM Transactions on Graphics \u2026", "id" : "ITEM-1", "issued" : { "date-parts" : [ [ "2013" ] ] }, "title" : "AIREAL: interactive tactile experiences in free air", "type" : "article-journal" }, "uris" : [ "http://www.mendeley.com/documents/?uuid=71cba1e3-5f99-47dd-a64b-56d0f6770936" ] } ], "mendeley" : { "previouslyFormattedCitation" : "[14]" }, "properties" : { "noteIndex" : 0 }, "schema" : "https://github.com/citation-style-language/schema/raw/master/csl-citation.json" }</w:instrText>
-      </w:r>
-      <w:r>
-        <w:fldChar w:fldCharType="separate"/>
-      </w:r>
-      <w:r>
-        <w:rPr>
-          <w:noProof/>
-        </w:rPr>
-        <w:t>[14]</w:t>
-      </w:r>
-      <w:r>
-        <w:fldChar w:fldCharType="end"/>
-      </w:r>
-      <w:r>
-        <w:t xml:space="preserve"> to use air vortices to create a tactile sensation of virtual images or images projected on the body.</w:t>
-      </w:r>
-    </w:p>
-    <w:p>
-      <w:pPr>
-        <w:pStyle w:val="Heading2"/>
-      </w:pPr>
-      <w:bookmarkStart w:id="11" w:name="_Toc380073464"/>
-      <w:r>
-        <w:t>Situational Awareness</w:t>
-      </w:r>
-      <w:bookmarkEnd w:id="11"/>
-    </w:p>
-    <w:p>
-      <w:r>
-        <w:t>Situational Awareness is the ability to extract information from our environment and integrate it with previous knowledge in order to form a coherent mental picture</w:t>
-      </w:r>
-      <w:r>
-        <w:fldChar w:fldCharType="begin" w:fldLock="1"/>
-      </w:r>
-      <w:r>
-        <w:instrText>ADDIN CSL_CITATION { "citationItems" : [ { "id" : "ITEM-1", "itemData" : { "URL" : "http://en.wikipedia.org/wiki/Situation_awareness", "accessed" : { "date-parts" : [ [ "2013", "9", "5" ] ] }, "author" : [ { "dropping-particle" : "", "family" : "Wikipedia contributors", "given" : "", "non-dropping-particle" : "", "parse-names" : false, "suffix" : "" } ], "container-title" : "Wikipedia, The Free Encyclopedia.", "id" : "ITEM-1", "issued" : { "date-parts" : [ [ "2013" ] ] }, "title" : "Situation awareness - Wikipedia, the free encyclopedia", "type" : "webpage" }, "uris" : [ "http://www.mendeley.com/documents/?uuid=b555cfd8-05c0-46b0-b48f-aa29193a9716" ] } ], "mendeley" : { "previouslyFormattedCitation" : "[15]" }, "properties" : { "noteIndex" : 0 }, "schema" : "https://github.com/citation-style-language/schema/raw/master/csl-citation.json" }</w:instrText>
-      </w:r>
-      <w:r>
-        <w:fldChar w:fldCharType="separate"/>
-      </w:r>
-      <w:r>
-        <w:rPr>
-          <w:noProof/>
-        </w:rPr>
-        <w:t>[15]</w:t>
-      </w:r>
-      <w:r>
-        <w:fldChar w:fldCharType="end"/>
-      </w:r>
-      <w:r>
-        <w:t>. The military has done extensive research on Situational Awareness both learning the limits of the brain when forced to work in an environment with many attention cues as well as the different strategies for reducing the cognitive load while conveying information to the brain through channels other than sight or sound.</w:t>
-      </w:r>
-    </w:p>
-    <w:p>
-      <w:r>
-        <w:t xml:space="preserve">Other than many studies in how to measure Situational Awareness in various users and situations, there are some papers on actual devices being tested that use </w:t>
-      </w:r>
-      <w:proofErr w:type="spellStart"/>
-      <w:r>
-        <w:t>Vibrotactile</w:t>
-      </w:r>
-      <w:proofErr w:type="spellEnd"/>
-      <w:r>
-        <w:t xml:space="preserve"> Displays</w:t>
-      </w:r>
-      <w:r>
-        <w:fldChar w:fldCharType="begin" w:fldLock="1"/>
-      </w:r>
-      <w:r>
-        <w:instrText>ADDIN CSL_CITATION { "citationItems" : [ { "id" : "ITEM-1", "itemData" : { "ISSN" : "1071-1813", "author" : [ { "dropping-particle" : "", "family" : "Raj", "given" : "A. K.", "non-dropping-particle" : "", "parse-names" : false, "suffix" : "" }, { "dropping-particle" : "", "family" : "Kass", "given" : "S. J.", "non-dropping-particle" : "", "parse-names" : false, "suffix" : "" }, { "dropping-particle" : "", "family" : "Perry", "given" : "J. F.", "non-dropping-particle" : "", "parse-names" : false, "suffix" : "" } ], "container-title" : "Proceedings of the Human Factors and Ergonomics Society Annual Meeting", "id" : "ITEM-1", "issue" : "1", "issued" : { "date-parts" : [ [ "2000", "7", "1" ] ] }, "page" : "181-184", "publisher" : "SAGE Publications", "title" : "Vibrotactile Displays for Improving Spatial Awareness", "type" : "article-journal", "volume" : "44" }, "uris" : [ "http://www.mendeley.com/documents/?uuid=7dbe35bb-68c2-4749-a47a-16d248c0a259" ] } ], "mendeley" : { "previouslyFormattedCitation" : "[16]" }, "properties" : { "noteIndex" : 0 }, "schema" : "https://github.com/citation-style-language/schema/raw/master/csl-citation.json" }</w:instrText>
-      </w:r>
-      <w:r>
-        <w:fldChar w:fldCharType="separate"/>
-      </w:r>
-      <w:r>
-        <w:rPr>
-          <w:noProof/>
-        </w:rPr>
-        <w:t>[16]</w:t>
-      </w:r>
-      <w:r>
-        <w:fldChar w:fldCharType="end"/>
-      </w:r>
-      <w:r>
-        <w:t xml:space="preserve"> and Tactile Navigation Cueing</w:t>
-      </w:r>
-      <w:r>
-        <w:fldChar w:fldCharType="begin" w:fldLock="1"/>
-      </w:r>
-      <w:r>
-        <w:instrText>ADDIN CSL_CITATION { "citationItems" : [ { "id" : "ITEM-1", "itemData" : { "ISSN" : "1071-1813", "author" : [ { "dropping-particle" : "", "family" : "Dorneich", "given" : "M. C.", "non-dropping-particle" : "", "parse-names" : false, "suffix" : "" }, { "dropping-particle" : "", "family" : "Ververs", "given" : "P. M.", "non-dropping-particle" : "", "parse-names" : false, "suffix" : "" }, { "dropping-particle" : "", "family" : "Whitlow", "given" : "S. D.", "non-dropping-particle" : "", "parse-names" : false, "suffix" : "" }, { "dropping-particle" : "", "family" : "Mathan", "given" : "S.", "non-dropping-particle" : "", "parse-names" : false, "suffix" : "" } ], "container-title" : "Proceedings of the Human Factors and Ergonomics Society Annual Meeting", "id" : "ITEM-1", "issue" : "24", "issued" : { "date-parts" : [ [ "2006", "10", "1" ] ] }, "page" : "2600-2604", "publisher" : "SAGE Publications", "title" : "Evaluation of a Tactile Navigation Cueing System and Real-Time Assessment of Cognitive State", "type" : "article-journal", "volume" : "50" }, "uris" : [ "http://www.mendeley.com/documents/?uuid=9f303217-2778-4ebe-b098-6b0df64b7567" ] } ], "mendeley" : { "previouslyFormattedCitation" : "[17]" }, "properties" : { "noteIndex" : 0 }, "schema" : "https://github.com/citation-style-language/schema/raw/master/csl-citation.json" }</w:instrText>
-      </w:r>
-      <w:r>
-        <w:fldChar w:fldCharType="separate"/>
-      </w:r>
-      <w:r>
-        <w:rPr>
-          <w:noProof/>
-        </w:rPr>
-        <w:t>[17]</w:t>
-      </w:r>
-      <w:r>
-        <w:fldChar w:fldCharType="end"/>
-      </w:r>
-      <w:r>
-        <w:t>.</w:t>
-      </w:r>
-    </w:p>
-    <w:p>
-      <w:pPr>
-        <w:pStyle w:val="Heading2"/>
-      </w:pPr>
-      <w:bookmarkStart w:id="12" w:name="_Toc380073465"/>
-      <w:r>
-        <w:t>Neuroplasticity</w:t>
-      </w:r>
-      <w:bookmarkEnd w:id="12"/>
-    </w:p>
-    <w:p>
-      <w:r>
-        <w:t>The field of Neuroplasticity has looked into the way the human brain is able to evolve and change given different sensory inputs. Studies have shown that the child brain exhibits a greater range of neuroplasticity than the adult brain but the adult brain is still capable of change and adaptation</w:t>
-      </w:r>
-      <w:r>
-        <w:fldChar w:fldCharType="begin" w:fldLock="1"/>
-      </w:r>
-      <w:r>
-        <w:instrText>ADDIN CSL_CITATION { "citationItems" : [ { "id" : "ITEM-1", "itemData" : { "author" : [ { "dropping-particle" : "", "family" : "Draganski", "given" : "B", "non-dropping-particle" : "", "parse-names" : false, "suffix" : "" }, { "dropping-particle" : "", "family" : "Gaser", "given" : "C", "non-dropping-particle" : "", "parse-names" : false, "suffix" : "" }, { "dropping-particle" : "", "family" : "Busch", "given" : "Volker", "non-dropping-particle" : "", "parse-names" : false, "suffix" : "" } ], "container-title" : "Nature", "id" : "ITEM-1", "issued" : { "date-parts" : [ [ "2004" ] ] }, "page" : "311-312", "title" : "Neuroplasticity: changes in grey matter induced by training", "type" : "article-journal" }, "uris" : [ "http://www.mendeley.com/documents/?uuid=4f643056-937e-4224-a80a-0c032b5268c4" ] } ], "mendeley" : { "previouslyFormattedCitation" : "[18]" }, "properties" : { "noteIndex" : 0 }, "schema" : "https://github.com/citation-style-language/schema/raw/master/csl-citation.json" }</w:instrText>
-      </w:r>
-      <w:r>
-        <w:fldChar w:fldCharType="separate"/>
-      </w:r>
-      <w:r>
-        <w:rPr>
-          <w:noProof/>
-        </w:rPr>
-        <w:t>[18]</w:t>
-      </w:r>
-      <w:r>
-        <w:fldChar w:fldCharType="end"/>
-      </w:r>
-      <w:r>
-        <w:fldChar w:fldCharType="begin" w:fldLock="1"/>
-      </w:r>
-      <w:r>
-        <w:instrText>ADDIN CSL_CITATION { "citationItems" : [ { "id" : "ITEM-1", "itemData" : { "DOI" : "10.1146/annurev.neuro.27.070203.144216", "ISSN" : "0147-006X", "PMID" : "16022601", "abstract" : "Plasticity is an intrinsic property of the human brain and represents evolution's invention to enable the nervous system to escape the restrictions of its own genome and thus adapt to environmental pressures, physiologic changes, and experiences. Dynamic shifts in the strength of preexisting connections across distributed neural networks, changes in task-related cortico-cortical and cortico-subcortical coherence and modifications of the mapping between behavior and neural activity take place in response to changes in afferent input or efferent demand. Such rapid, ongoing changes may be followed by the establishment of new connections through dendritic growth and arborization. However, they harbor the danger that the evolving pattern of neural activation may in itself lead to abnormal behavior. Plasticity is the mechanism for development and learning, as much as a cause of pathology. The challenge we face is to learn enough about the mechanisms of plasticity to modulate them to achieve the best behavioral outcome for a given subject.", "author" : [ { "dropping-particle" : "", "family" : "Pascual-Leone", "given" : "Alvaro", "non-dropping-particle" : "", "parse-names" : false, "suffix" : "" }, { "dropping-particle" : "", "family" : "Amedi", "given" : "Amir", "non-dropping-particle" : "", "parse-names" : false, "suffix" : "" }, { "dropping-particle" : "", "family" : "Fregni", "given" : "Felipe", "non-dropping-particle" : "", "parse-names" : false, "suffix" : "" }, { "dropping-particle" : "", "family" : "Merabet", "given" : "Lotfi B", "non-dropping-particle" : "", "parse-names" : false, "suffix" : "" } ], "container-title" : "Annual review of neuroscience", "id" : "ITEM-1", "issued" : { "date-parts" : [ [ "2005", "1" ] ] }, "page" : "377-401", "title" : "The plastic human brain cortex.", "type" : "article-journal", "volume" : "28" }, "uris" : [ "http://www.mendeley.com/documents/?uuid=dfe49719-b428-463c-8d5b-353b45b35767" ] } ], "mendeley" : { "previouslyFormattedCitation" : "[19]" }, "properties" : { "noteIndex" : 0 }, "schema" : "https://github.com/citation-style-language/schema/raw/master/csl-citation.json" }</w:instrText>
-      </w:r>
-      <w:r>
-        <w:fldChar w:fldCharType="separate"/>
-      </w:r>
-      <w:r>
-        <w:rPr>
-          <w:noProof/>
-        </w:rPr>
-        <w:t>[19]</w:t>
-      </w:r>
-      <w:r>
-        <w:fldChar w:fldCharType="end"/>
-      </w:r>
-      <w:r>
-        <w:t xml:space="preserve">. </w:t>
-      </w:r>
-      <w:r>
-        <w:t xml:space="preserve">This research brings a very interesting question to this project. There might be an interesting parallel process in the way the brain adapts to natural sensory inputs and how the brain will map to the new digital sensory inputs. Even though most studies </w:t>
-      </w:r>
-      <w:r>
-        <w:lastRenderedPageBreak/>
-        <w:t>show that the time scale for these changes in the brain to take effect is longer than what this thesis will allow, some new studies are looking into more immediate effects of learning new skills.</w:t>
+        <w:t>This research brings a very interesting question to this project. There might be an interesting parallel process in the way the brain adapts to natural sensory inputs and how the brain will map to the new digital sensory inputs. Even though most studies show that the time scale for these changes in the brain to take effect is longer than what this thesis will allow, some new studies are looking into more immediate effects of learning new skills.</w:t>
       </w:r>
       <w:r>
         <w:fldChar w:fldCharType="begin" w:fldLock="1"/>
@@ -5153,7 +5685,48 @@
     </w:p>
     <w:p>
       <w:r>
-        <w:t>The author</w:t>
+        <w:t>I</w:t>
+      </w:r>
+      <w:r>
+        <w:t xml:space="preserve">n his </w:t>
+      </w:r>
+      <w:r>
+        <w:t>theory</w:t>
+      </w:r>
+      <w:r>
+        <w:t xml:space="preserve"> of t</w:t>
+      </w:r>
+      <w:r>
+        <w:t xml:space="preserve">he </w:t>
+      </w:r>
+      <w:proofErr w:type="spellStart"/>
+      <w:r>
+        <w:t>Umwelt</w:t>
+      </w:r>
+      <w:proofErr w:type="spellEnd"/>
+      <w:r>
+        <w:fldChar w:fldCharType="begin" w:fldLock="1"/>
+      </w:r>
+      <w:r>
+        <w:instrText>ADDIN CSL_CITATION { "citationItems" : [ { "id" : "ITEM-1", "itemData" : { "author" : [ { "dropping-particle" : "von", "family" : "Uexkull", "given" : "Jakob", "non-dropping-particle" : "", "parse-names" : false, "suffix" : "" } ], "id" : "ITEM-1", "issued" : { "date-parts" : [ [ "2010" ] ] }, "page" : "248", "publisher" : "Univ Of Minnesota Press", "title" : "A Foray into the Worlds of Animals and Humans: with A Theory of Meaning (Posthumanities)", "type" : "book" }, "uris" : [ "http://www.mendeley.com/documents/?uuid=bc401230-cfb4-4222-8980-5e53c85bf9e1" ] } ], "mendeley" : { "previouslyFormattedCitation" : "[23]" }, "properties" : { "noteIndex" : 0 }, "schema" : "https://github.com/citation-style-language/schema/raw/master/csl-citation.json" }</w:instrText>
+      </w:r>
+      <w:r>
+        <w:fldChar w:fldCharType="separate"/>
+      </w:r>
+      <w:r>
+        <w:rPr>
+          <w:noProof/>
+        </w:rPr>
+        <w:t>[23]</w:t>
+      </w:r>
+      <w:r>
+        <w:fldChar w:fldCharType="end"/>
+      </w:r>
+      <w:r>
+        <w:t>,</w:t>
+      </w:r>
+      <w:r>
+        <w:t xml:space="preserve"> author</w:t>
       </w:r>
       <w:r>
         <w:t xml:space="preserve"> </w:t>
@@ -5172,228 +5745,312 @@
       </w:r>
       <w:proofErr w:type="spellEnd"/>
       <w:r>
-        <w:t xml:space="preserve"> in his notions of t</w:t>
-      </w:r>
-      <w:r>
-        <w:t xml:space="preserve">he </w:t>
-      </w:r>
-      <w:proofErr w:type="spellStart"/>
-      <w:r>
-        <w:t>Umwelt</w:t>
-      </w:r>
-      <w:proofErr w:type="spellEnd"/>
-      <w:r>
-        <w:fldChar w:fldCharType="begin" w:fldLock="1"/>
-      </w:r>
-      <w:r>
-        <w:instrText>ADDIN CSL_CITATION { "citationItems" : [ { "id" : "ITEM-1", "itemData" : { "author" : [ { "dropping-particle" : "von", "family" : "Uexkull", "given" : "Jakob", "non-dropping-particle" : "", "parse-names" : false, "suffix" : "" } ], "id" : "ITEM-1", "issued" : { "date-parts" : [ [ "2010" ] ] }, "page" : "248", "publisher" : "Univ Of Minnesota Press", "title" : "A Foray into the Worlds of Animals and Humans: with A Theory of Meaning (Posthumanities)", "type" : "book" }, "uris" : [ "http://www.mendeley.com/documents/?uuid=bc401230-cfb4-4222-8980-5e53c85bf9e1" ] } ], "mendeley" : { "previouslyFormattedCitation" : "[23]" }, "properties" : { "noteIndex" : 0 }, "schema" : "https://github.com/citation-style-language/schema/raw/master/csl-citation.json" }</w:instrText>
-      </w:r>
-      <w:r>
-        <w:fldChar w:fldCharType="separate"/>
-      </w:r>
-      <w:r>
-        <w:rPr>
-          <w:noProof/>
-        </w:rPr>
-        <w:t>[23]</w:t>
-      </w:r>
-      <w:r>
-        <w:fldChar w:fldCharType="end"/>
+        <w:t xml:space="preserve"> </w:t>
+      </w:r>
+      <w:r>
+        <w:t>proposes</w:t>
+      </w:r>
+      <w:r>
+        <w:t xml:space="preserve"> </w:t>
+      </w:r>
+      <w:r>
+        <w:t>that</w:t>
+      </w:r>
+      <w:r>
+        <w:t xml:space="preserve"> every creature </w:t>
+      </w:r>
+      <w:r>
+        <w:t xml:space="preserve">has an individual </w:t>
+      </w:r>
+      <w:r>
+        <w:t xml:space="preserve">and unique </w:t>
+      </w:r>
+      <w:r>
+        <w:t>understa</w:t>
+      </w:r>
+      <w:r>
+        <w:t>n</w:t>
+      </w:r>
+      <w:r>
+        <w:t xml:space="preserve">ding of their environment </w:t>
+      </w:r>
+      <w:r>
+        <w:t>given the individual</w:t>
+      </w:r>
+      <w:r>
+        <w:t xml:space="preserve"> </w:t>
+      </w:r>
+      <w:r>
+        <w:t>affordances offered by their</w:t>
+      </w:r>
+      <w:r>
+        <w:t xml:space="preserve"> senses.</w:t>
+      </w:r>
+      <w:r>
+        <w:t xml:space="preserve"> </w:t>
+      </w:r>
+      <w:r>
+        <w:t>This lead</w:t>
+      </w:r>
+      <w:r>
+        <w:t>s</w:t>
+      </w:r>
+      <w:r>
+        <w:t xml:space="preserve"> to</w:t>
+      </w:r>
+      <w:r>
+        <w:t xml:space="preserve"> the belief</w:t>
+      </w:r>
+      <w:r>
+        <w:t xml:space="preserve"> that </w:t>
+      </w:r>
+      <w:r>
+        <w:t>the access to</w:t>
+      </w:r>
+      <w:r>
+        <w:t xml:space="preserve"> new senses should </w:t>
+      </w:r>
+      <w:r>
+        <w:t>expand the way in which</w:t>
+      </w:r>
+      <w:r>
+        <w:t xml:space="preserve"> humans </w:t>
+      </w:r>
+      <w:r>
+        <w:t xml:space="preserve">experience their world </w:t>
+      </w:r>
+      <w:r>
+        <w:t>and therefore</w:t>
+      </w:r>
+      <w:r>
+        <w:t xml:space="preserve"> is at the center of the Digital Synesthesia project. </w:t>
+      </w:r>
+      <w:r>
+        <w:t>M</w:t>
+      </w:r>
+      <w:r>
+        <w:t xml:space="preserve">odern </w:t>
+      </w:r>
+      <w:r>
+        <w:t>technology</w:t>
+      </w:r>
+      <w:r>
+        <w:t xml:space="preserve"> already offers the ability to detect information from the world that is beyond our natural sensory spectrum</w:t>
+      </w:r>
+      <w:r>
+        <w:t>,</w:t>
+      </w:r>
+      <w:r>
+        <w:t xml:space="preserve"> but what has not been </w:t>
+      </w:r>
+      <w:r>
+        <w:t xml:space="preserve">achieved </w:t>
+      </w:r>
+      <w:r>
+        <w:t xml:space="preserve">is the way for our brains and body </w:t>
+      </w:r>
+      <w:r>
+        <w:t xml:space="preserve">to </w:t>
+      </w:r>
+      <w:r>
+        <w:t>incorporate this new information</w:t>
+      </w:r>
+      <w:r>
+        <w:t xml:space="preserve"> as an addition to our sensory capabilities</w:t>
+      </w:r>
+      <w:r>
+        <w:t xml:space="preserve">. Digital Synesthesia offers a way of taking new sensory experiences and </w:t>
+      </w:r>
+      <w:r>
+        <w:t>transmit</w:t>
+      </w:r>
+      <w:r>
+        <w:t>ting</w:t>
+      </w:r>
+      <w:r>
+        <w:t xml:space="preserve"> them to the body</w:t>
+      </w:r>
+      <w:r>
+        <w:t xml:space="preserve"> </w:t>
+      </w:r>
+      <w:r>
+        <w:t>in a way that mimics our other senses</w:t>
+      </w:r>
+      <w:r>
+        <w:t>,</w:t>
+      </w:r>
+      <w:r>
+        <w:t xml:space="preserve"> </w:t>
+      </w:r>
+      <w:r>
+        <w:t>without relying on</w:t>
+      </w:r>
+      <w:r>
+        <w:t xml:space="preserve"> </w:t>
+      </w:r>
+      <w:r>
+        <w:t xml:space="preserve">a </w:t>
+      </w:r>
+      <w:r>
+        <w:t>mostly</w:t>
+      </w:r>
+      <w:r>
+        <w:t xml:space="preserve"> visual and highly cognitive experience</w:t>
+      </w:r>
+      <w:r>
+        <w:t xml:space="preserve"> </w:t>
+      </w:r>
+      <w:r>
+        <w:t>which</w:t>
+      </w:r>
+      <w:r>
+        <w:t xml:space="preserve"> demands a big part of the </w:t>
+      </w:r>
+      <w:r>
+        <w:t>user’s</w:t>
+      </w:r>
+      <w:r>
+        <w:t xml:space="preserve"> attention</w:t>
+      </w:r>
+      <w:r>
+        <w:t xml:space="preserve">. </w:t>
+      </w:r>
+      <w:r>
+        <w:t>With Digital Synesthesia</w:t>
       </w:r>
       <w:r>
         <w:t xml:space="preserve">, </w:t>
       </w:r>
       <w:r>
-        <w:t>proposes</w:t>
-      </w:r>
-      <w:r>
-        <w:t xml:space="preserve"> how every creature </w:t>
-      </w:r>
-      <w:proofErr w:type="gramStart"/>
-      <w:r>
-        <w:t>can</w:t>
-      </w:r>
-      <w:proofErr w:type="gramEnd"/>
-      <w:r>
-        <w:t xml:space="preserve"> only understand the world through the affordances o</w:t>
-      </w:r>
-      <w:r>
-        <w:t>f its senses.</w:t>
-      </w:r>
-      <w:r>
-        <w:t xml:space="preserve"> </w:t>
-      </w:r>
-      <w:r>
-        <w:t>This will lead to</w:t>
-      </w:r>
-      <w:r>
-        <w:t xml:space="preserve"> the belief</w:t>
-      </w:r>
-      <w:r>
-        <w:t xml:space="preserve"> that </w:t>
-      </w:r>
-      <w:r>
-        <w:t>the access to</w:t>
-      </w:r>
-      <w:r>
-        <w:t xml:space="preserve"> new senses should open up new world perspectives for humans.</w:t>
-      </w:r>
-      <w:r>
-        <w:t xml:space="preserve"> This </w:t>
-      </w:r>
-      <w:r>
-        <w:t>theory</w:t>
-      </w:r>
-      <w:r>
-        <w:t xml:space="preserve"> is at the center of the Digital Synesthesia project. </w:t>
-      </w:r>
-      <w:r>
-        <w:t>M</w:t>
-      </w:r>
-      <w:r>
-        <w:t xml:space="preserve">odern </w:t>
-      </w:r>
-      <w:r>
-        <w:t>technology</w:t>
-      </w:r>
-      <w:r>
-        <w:t xml:space="preserve"> already offers the ability to detect information from the world that is beyond our natural sensory spectrum but what has not been properly done is the way for our brains and body incorporate this new information</w:t>
-      </w:r>
-      <w:r>
-        <w:t xml:space="preserve"> as an addition to our sensory capabilities</w:t>
-      </w:r>
-      <w:r>
-        <w:t xml:space="preserve">. Digital Synesthesia offers a way of taking new sensory experiences and </w:t>
-      </w:r>
-      <w:proofErr w:type="gramStart"/>
-      <w:r>
-        <w:t>transmit</w:t>
-      </w:r>
-      <w:proofErr w:type="gramEnd"/>
-      <w:r>
-        <w:t xml:space="preserve"> them to the body</w:t>
-      </w:r>
-      <w:r>
-        <w:t xml:space="preserve"> </w:t>
-      </w:r>
-      <w:r>
-        <w:t>in a way that mimics our other senses</w:t>
+        <w:t xml:space="preserve">we </w:t>
+      </w:r>
+      <w:r>
+        <w:t>will be able to</w:t>
+      </w:r>
+      <w:r>
+        <w:t xml:space="preserve"> understand our surrounding world in a new and undiscovered way.</w:t>
+      </w:r>
+    </w:p>
+    <w:p>
+      <w:r>
+        <w:t xml:space="preserve">In order to explore these new sensory experiences, this project proposes to </w:t>
+      </w:r>
+      <w:r>
+        <w:t>divide the process in</w:t>
+      </w:r>
+      <w:r>
+        <w:t>to</w:t>
+      </w:r>
+      <w:r>
+        <w:t xml:space="preserve"> stages where I will learn different aspects of how users can cope with the objectives of Digital Synesthesia.</w:t>
+      </w:r>
+    </w:p>
+    <w:p>
+      <w:pPr>
+        <w:pStyle w:val="Heading2"/>
+      </w:pPr>
+      <w:bookmarkStart w:id="14" w:name="_Toc380073467"/>
+      <w:r>
+        <w:t xml:space="preserve">First </w:t>
+      </w:r>
+      <w:r>
+        <w:t>Stage</w:t>
+      </w:r>
+      <w:bookmarkEnd w:id="14"/>
+    </w:p>
+    <w:p>
+      <w:r>
+        <w:t xml:space="preserve">This stage </w:t>
+      </w:r>
+      <w:r>
+        <w:t>compare</w:t>
+      </w:r>
+      <w:r>
+        <w:t>s</w:t>
+      </w:r>
+      <w:r>
+        <w:t xml:space="preserve"> and contrast</w:t>
+      </w:r>
+      <w:r>
+        <w:t>s</w:t>
+      </w:r>
+      <w:r>
+        <w:t xml:space="preserve"> natural sensory experiences with </w:t>
+      </w:r>
+      <w:r>
+        <w:t>digital</w:t>
+      </w:r>
+      <w:r>
+        <w:t xml:space="preserve"> sensory experiences. This way I can compare how the users relate to new input by having it be analogous to one of their existing senses. This stage will also look to compare two sensory experiences against </w:t>
+      </w:r>
+      <w:r>
+        <w:t>one another and</w:t>
+      </w:r>
+      <w:r>
+        <w:t xml:space="preserve"> explore </w:t>
+      </w:r>
+      <w:r>
+        <w:t>whether</w:t>
+      </w:r>
+      <w:r>
+        <w:t xml:space="preserve"> the users might find an enhanced sensory experience to be of more use than the natural un-enhanced body experience.</w:t>
+      </w:r>
+    </w:p>
+    <w:p>
+      <w:pPr>
+        <w:pStyle w:val="Heading2"/>
+      </w:pPr>
+      <w:bookmarkStart w:id="15" w:name="_Toc380073468"/>
+      <w:r>
+        <w:t>Second</w:t>
+      </w:r>
+      <w:r>
+        <w:t xml:space="preserve"> Stage</w:t>
+      </w:r>
+      <w:bookmarkEnd w:id="15"/>
+    </w:p>
+    <w:p>
+      <w:r>
+        <w:t xml:space="preserve">At this stage, </w:t>
+      </w:r>
+      <w:r>
+        <w:t xml:space="preserve">the project will look into </w:t>
+      </w:r>
+      <w:r>
+        <w:t xml:space="preserve">the creation of new sensory experiences. </w:t>
+      </w:r>
+      <w:r>
+        <w:t>Using some of the prototypes that I have already developed and some prototypes that are in the works, t</w:t>
+      </w:r>
+      <w:r>
+        <w:t>his project will study the user</w:t>
+      </w:r>
+      <w:r>
+        <w:t>s</w:t>
+      </w:r>
+      <w:r>
+        <w:t>’</w:t>
+      </w:r>
+      <w:r>
+        <w:t xml:space="preserve"> acceptance of new information that will be consciously mapped to a particular sensory experience. This means that the users will have full understanding of the task to be accomplished, the new sense to be detected</w:t>
       </w:r>
       <w:r>
         <w:t>,</w:t>
       </w:r>
       <w:r>
-        <w:t xml:space="preserve"> </w:t>
-      </w:r>
-      <w:r>
-        <w:t>k</w:t>
-      </w:r>
-      <w:r>
-        <w:t xml:space="preserve">eeping away from </w:t>
-      </w:r>
-      <w:r>
-        <w:t xml:space="preserve">a </w:t>
-      </w:r>
-      <w:r>
-        <w:t>mostly</w:t>
-      </w:r>
-      <w:r>
-        <w:t xml:space="preserve"> visual and highly cognitive experience</w:t>
-      </w:r>
-      <w:r>
-        <w:t xml:space="preserve"> that demands a big part of the </w:t>
-      </w:r>
-      <w:r>
-        <w:t>user’s</w:t>
-      </w:r>
-      <w:r>
-        <w:t xml:space="preserve"> attention</w:t>
-      </w:r>
-      <w:r>
-        <w:t xml:space="preserve">. </w:t>
-      </w:r>
-      <w:r>
-        <w:t>With Digital Synesthesia</w:t>
-      </w:r>
-      <w:r>
-        <w:t xml:space="preserve">, </w:t>
-      </w:r>
-      <w:r>
-        <w:t xml:space="preserve">we </w:t>
-      </w:r>
-      <w:r>
-        <w:t>will be able to</w:t>
-      </w:r>
-      <w:r>
-        <w:t xml:space="preserve"> understand our surrounding world in a new and undiscovered way.</w:t>
-      </w:r>
-    </w:p>
-    <w:p>
-      <w:r>
-        <w:t xml:space="preserve">In order to explore these new sensory experiences, this project proposes to </w:t>
-      </w:r>
-      <w:r>
-        <w:t>divide the process in stages where I will learn different aspects of how users can cope with the objectives of Digital Synesthesia.</w:t>
-      </w:r>
-    </w:p>
-    <w:p>
-      <w:pPr>
-        <w:pStyle w:val="Heading2"/>
-      </w:pPr>
-      <w:bookmarkStart w:id="14" w:name="_Toc380073467"/>
-      <w:r>
-        <w:t xml:space="preserve">First </w:t>
-      </w:r>
-      <w:r>
-        <w:t>Stage</w:t>
-      </w:r>
-      <w:bookmarkEnd w:id="14"/>
-    </w:p>
-    <w:p>
-      <w:r>
-        <w:t>This stage will be</w:t>
-      </w:r>
-      <w:r>
-        <w:t xml:space="preserve"> a compare and contrast stage where natural sensory experiences will be studied side by side with enhanced sensory experiences. This way I can compare how the users relate to new input by having it be analogous to one of their existing senses. This stage will also look to compare two sensory experiences against each other, explore if the users might find an enhanced sensory experience to be of more use than the natural un-enhanced body experience.</w:t>
-      </w:r>
-    </w:p>
-    <w:p>
-      <w:pPr>
-        <w:pStyle w:val="Heading2"/>
-      </w:pPr>
-      <w:bookmarkStart w:id="15" w:name="_Toc380073468"/>
-      <w:r>
-        <w:t>Second</w:t>
-      </w:r>
-      <w:r>
-        <w:t xml:space="preserve"> Stage</w:t>
-      </w:r>
-      <w:bookmarkEnd w:id="15"/>
-    </w:p>
-    <w:p>
-      <w:r>
-        <w:t xml:space="preserve">At this stage, </w:t>
-      </w:r>
-      <w:r>
-        <w:t xml:space="preserve">the project will look into </w:t>
-      </w:r>
-      <w:r>
-        <w:t xml:space="preserve">the creation of new sensory experiences. </w:t>
-      </w:r>
-      <w:r>
-        <w:t>Using some of the prototypes that I have already developed and some prototypes that are in the works, t</w:t>
-      </w:r>
-      <w:r>
-        <w:t>his project will study the user</w:t>
-      </w:r>
-      <w:r>
-        <w:t>s</w:t>
-      </w:r>
-      <w:r>
-        <w:t>’</w:t>
-      </w:r>
-      <w:r>
-        <w:t xml:space="preserve"> acceptance of new information that will be consciously mapped to a particular sensory experience. This means that the users will have full understanding of what is the task to be accomplished, the new sense to be detected and how the information will be translated to the sense they can actually feel. This will allow me to understand how quickly </w:t>
+        <w:t xml:space="preserve"> and how the information will be translated </w:t>
+      </w:r>
+      <w:r>
+        <w:t>in</w:t>
+      </w:r>
+      <w:r>
+        <w:t xml:space="preserve">to </w:t>
+      </w:r>
+      <w:r>
+        <w:t>a</w:t>
+      </w:r>
+      <w:r>
+        <w:t xml:space="preserve"> sense they can actually feel. This will allow me to understand how quickly </w:t>
       </w:r>
       <w:r>
         <w:t>users can</w:t>
@@ -5441,7 +6098,10 @@
         <w:t xml:space="preserve">a new sensory experience </w:t>
       </w:r>
       <w:r>
-        <w:t>of which</w:t>
+        <w:t>in</w:t>
+      </w:r>
+      <w:r>
+        <w:t xml:space="preserve"> which</w:t>
       </w:r>
       <w:r>
         <w:t xml:space="preserve"> the users have no prior understanding of </w:t>
@@ -5450,10 +6110,16 @@
         <w:t>the</w:t>
       </w:r>
       <w:r>
-        <w:t xml:space="preserve"> translation taking place. </w:t>
-      </w:r>
-      <w:r>
-        <w:t>In the same way as a new born might search for patterns in order to understand its new senses</w:t>
+        <w:t xml:space="preserve"> translation taking place.</w:t>
+      </w:r>
+      <w:r>
+        <w:t xml:space="preserve"> </w:t>
+      </w:r>
+      <w:r>
+        <w:t>This situation mimics the pattern in which a new</w:t>
+      </w:r>
+      <w:r>
+        <w:t>born might search for patterns in order to understand its new senses</w:t>
       </w:r>
       <w:r>
         <w:fldChar w:fldCharType="begin" w:fldLock="1"/>
@@ -5483,7 +6149,22 @@
         <w:t xml:space="preserve"> </w:t>
       </w:r>
       <w:r>
-        <w:t>A big angle of research at this stage is looking into the difference that may arise by the user’s age. The project will shed light in how a digital sense is learned and interpreted at different stages of development.</w:t>
+        <w:t xml:space="preserve">This stage also seeks to investigate the impact that a subjects’ </w:t>
+      </w:r>
+      <w:r>
+        <w:t>age</w:t>
+      </w:r>
+      <w:r>
+        <w:t xml:space="preserve"> has in the way the brain will interpret new digital senses. The project will shed light o</w:t>
+      </w:r>
+      <w:r>
+        <w:t xml:space="preserve">n how a digital sense is learned and interpreted at different stages of </w:t>
+      </w:r>
+      <w:r>
+        <w:t xml:space="preserve">human </w:t>
+      </w:r>
+      <w:r>
+        <w:t>development.</w:t>
       </w:r>
     </w:p>
     <w:p>
@@ -5498,7 +6179,13 @@
     </w:p>
     <w:p>
       <w:r>
-        <w:t>This stage will look at the future of Digital Synesthesia. To understand this project as a whole it will be important to take what has been learned in the previous stages and interpret those findings towards a Digital Synesthetic theory of user interface.</w:t>
+        <w:t>This stage will look at the future of Digital Synesthesia. To understand this project as a whole</w:t>
+      </w:r>
+      <w:r>
+        <w:t>,</w:t>
+      </w:r>
+      <w:r>
+        <w:t xml:space="preserve"> it will be important to take what has been learned in the previous stages and interpret those findings towards a Digital Synesthetic theory of user interface.</w:t>
       </w:r>
     </w:p>
     <w:p>
@@ -5519,7 +6206,13 @@
     </w:p>
     <w:p>
       <w:r>
-        <w:t xml:space="preserve">In each stage I will be looking to answer specific questions that will inform the next stage or the overall project. In order to answer the question, specific test scenarios will be designed. </w:t>
+        <w:t>In each stage I will be looking to answer specific questions that will inform the next stage or the overall project. In order to answer the question</w:t>
+      </w:r>
+      <w:r>
+        <w:t>s</w:t>
+      </w:r>
+      <w:r>
+        <w:t xml:space="preserve">, specific test scenarios will be designed. </w:t>
       </w:r>
       <w:r>
         <w:t xml:space="preserve">The </w:t>
@@ -5528,13 +6221,43 @@
         <w:t>questions will look</w:t>
       </w:r>
       <w:r>
+        <w:t xml:space="preserve"> at</w:t>
+      </w:r>
+      <w:r>
         <w:t>, amongst other things,</w:t>
       </w:r>
       <w:r>
-        <w:t xml:space="preserve"> at the relation between type of data and the mode of tran</w:t>
-      </w:r>
-      <w:r>
-        <w:t>smitting this data to the body; how the user will understand an analogous sense, a new sense or the substitution of a sense; and how quickly will the user understand the sensory feedback loop.</w:t>
+        <w:t xml:space="preserve"> A) t</w:t>
+      </w:r>
+      <w:r>
+        <w:t xml:space="preserve">he relation between </w:t>
+      </w:r>
+      <w:r>
+        <w:t xml:space="preserve">the </w:t>
+      </w:r>
+      <w:r>
+        <w:t>type of data and the mode of tran</w:t>
+      </w:r>
+      <w:r>
+        <w:t xml:space="preserve">smitting this data to the body; </w:t>
+      </w:r>
+      <w:r>
+        <w:t xml:space="preserve">B) </w:t>
+      </w:r>
+      <w:r>
+        <w:t xml:space="preserve">how the user will understand an analogous sense, a new sense or the substitution of a sense; and </w:t>
+      </w:r>
+      <w:r>
+        <w:t xml:space="preserve">C) </w:t>
+      </w:r>
+      <w:r>
+        <w:t xml:space="preserve">how quickly the user </w:t>
+      </w:r>
+      <w:r>
+        <w:t xml:space="preserve">will </w:t>
+      </w:r>
+      <w:r>
+        <w:t>understand the sensory feedback loop.</w:t>
       </w:r>
     </w:p>
     <w:p>
@@ -5561,7 +6284,19 @@
     </w:p>
     <w:p>
       <w:r>
-        <w:t>1. Will a discreet signal that just turns on and off to get the users attention be more effective than a continuous signal that needs for the user’s interpretation of changing data?</w:t>
+        <w:t>1. Will a discreet signal that just turns on and off to get the user</w:t>
+      </w:r>
+      <w:r>
+        <w:t>’</w:t>
+      </w:r>
+      <w:r>
+        <w:t xml:space="preserve">s attention be more effective than a </w:t>
+      </w:r>
+      <w:r>
+        <w:t>continuous signal that requires</w:t>
+      </w:r>
+      <w:r>
+        <w:t xml:space="preserve"> the user’s interpretation of changing data?</w:t>
       </w:r>
     </w:p>
     <w:p>
@@ -5572,7 +6307,34 @@
         <w:t xml:space="preserve">. </w:t>
       </w:r>
       <w:r>
-        <w:t>Is there a better or worse pairing between the input channel and the type of data to be analyzed?</w:t>
+        <w:t>Is there a</w:t>
+      </w:r>
+      <w:r>
+        <w:t xml:space="preserve">n optimal </w:t>
+      </w:r>
+      <w:r>
+        <w:t xml:space="preserve">pairing between the input channel and </w:t>
+      </w:r>
+      <w:r>
+        <w:t>the type of data to be analyzed</w:t>
+      </w:r>
+      <w:r>
+        <w:t xml:space="preserve"> </w:t>
+      </w:r>
+      <w:r>
+        <w:t>(</w:t>
+      </w:r>
+      <w:r>
+        <w:t xml:space="preserve">i.e. </w:t>
+      </w:r>
+      <w:r>
+        <w:t>will temperature be better at data that relate to other’s emotional states and vibration at data from the surrounding environment</w:t>
+      </w:r>
+      <w:r>
+        <w:t>)</w:t>
+      </w:r>
+      <w:r>
+        <w:t>?</w:t>
       </w:r>
     </w:p>
     <w:p>
@@ -5593,7 +6355,13 @@
         <w:t xml:space="preserve">. </w:t>
       </w:r>
       <w:r>
-        <w:t xml:space="preserve">In a situation where vision is the sense used to make a quick decision, will Digital Synesthesia prove to be </w:t>
+        <w:t>In a sit</w:t>
+      </w:r>
+      <w:r>
+        <w:t>uation where vision is</w:t>
+      </w:r>
+      <w:r>
+        <w:t xml:space="preserve"> used to make a quick decision, will Digital Synesthesia prove to be </w:t>
       </w:r>
       <w:r>
         <w:t>a valid</w:t>
@@ -5662,7 +6430,13 @@
         <w:t xml:space="preserve">. </w:t>
       </w:r>
       <w:r>
-        <w:t>How does a user perform in a specific task when using new information that could not previously be sensed, compared to the same activity with no sensory enhancement?</w:t>
+        <w:t>How does a user perform in a specific task when using new information that could not previously be sensed, compa</w:t>
+      </w:r>
+      <w:r>
+        <w:t>red to completing the same task without</w:t>
+      </w:r>
+      <w:r>
+        <w:t xml:space="preserve"> sensory enhancement?</w:t>
       </w:r>
     </w:p>
     <w:p>
@@ -5689,7 +6463,13 @@
         <w:t xml:space="preserve">. </w:t>
       </w:r>
       <w:r>
-        <w:t>How accurate is the interpretation of the data when experienced in this new way?</w:t>
+        <w:t xml:space="preserve">How accurate is the interpretation of data </w:t>
+      </w:r>
+      <w:r>
+        <w:t>when experienced through new digital senses</w:t>
+      </w:r>
+      <w:r>
+        <w:t>?</w:t>
       </w:r>
     </w:p>
     <w:p>
@@ -5697,16 +6477,19 @@
         <w:t>7</w:t>
       </w:r>
       <w:r>
-        <w:t xml:space="preserve">. Will there be feelings of “phantom input” where the user will feel the effects of a </w:t>
+        <w:t xml:space="preserve">. Will there be feelings of “phantom </w:t>
+      </w:r>
+      <w:r>
+        <w:t>sense</w:t>
+      </w:r>
+      <w:r>
+        <w:t xml:space="preserve">” where the user will feel the effects of a </w:t>
       </w:r>
       <w:r>
         <w:t>stimulation</w:t>
       </w:r>
       <w:r>
-        <w:t xml:space="preserve"> that is not present.</w:t>
-      </w:r>
-      <w:r>
-        <w:t xml:space="preserve"> </w:t>
+        <w:t xml:space="preserve"> that is not present anymore?</w:t>
       </w:r>
     </w:p>
     <w:p>
@@ -5714,7 +6497,25 @@
         <w:t>8</w:t>
       </w:r>
       <w:r>
-        <w:t>. How valuable is the device when used towards the completion of a task when the user is first learning this task? When used by someone who is experienced in the given task?</w:t>
+        <w:t xml:space="preserve">. How valuable is </w:t>
+      </w:r>
+      <w:r>
+        <w:t>Digital Synesthesia</w:t>
+      </w:r>
+      <w:r>
+        <w:t xml:space="preserve"> when used </w:t>
+      </w:r>
+      <w:r>
+        <w:t>to complete</w:t>
+      </w:r>
+      <w:r>
+        <w:t xml:space="preserve"> a</w:t>
+      </w:r>
+      <w:r>
+        <w:t>n unfamiliar</w:t>
+      </w:r>
+      <w:r>
+        <w:t xml:space="preserve"> task? When used by someone who is experienced in the given task?</w:t>
       </w:r>
     </w:p>
     <w:p>
@@ -5730,16 +6531,19 @@
     </w:p>
     <w:p>
       <w:r>
-        <w:t xml:space="preserve">We know there are other senses but </w:t>
-      </w:r>
-      <w:r>
-        <w:t>the commonness</w:t>
-      </w:r>
-      <w:r>
-        <w:t xml:space="preserve"> of visual user interfaces makes us think of the interface with thes</w:t>
-      </w:r>
-      <w:r>
-        <w:t>e new senses in visual terms,</w:t>
+        <w:t>Because visual interfaces are the most common, we tend to think of the interfacing</w:t>
+      </w:r>
+      <w:r>
+        <w:t xml:space="preserve"> with </w:t>
+      </w:r>
+      <w:r>
+        <w:t>new senses in</w:t>
+      </w:r>
+      <w:r>
+        <w:t xml:space="preserve"> purely</w:t>
+      </w:r>
+      <w:r>
+        <w:t xml:space="preserve"> visual terms,</w:t>
       </w:r>
       <w:r>
         <w:t xml:space="preserve"> </w:t>
@@ -5756,14 +6560,6 @@
         <w:t>9</w:t>
       </w:r>
       <w:r>
-        <w:t>. Can we find the new usage paradigms for senses other than sight?</w:t>
-      </w:r>
-    </w:p>
-    <w:p>
-      <w:r>
-        <w:t>10</w:t>
-      </w:r>
-      <w:r>
         <w:t xml:space="preserve">. Can this research start to uncover the </w:t>
       </w:r>
       <w:r>
@@ -5794,33 +6590,35 @@
         <w:t>1</w:t>
       </w:r>
       <w:r>
+        <w:t>0</w:t>
+      </w:r>
+      <w:r>
+        <w:t>. Can a pattern be observed such that we can use the findings of this thesis to creat</w:t>
+      </w:r>
+      <w:r>
+        <w:t>e a guideline for future Digital Synesthesia interface designers</w:t>
+      </w:r>
+      <w:r>
+        <w:t>? Could this research pave the way for a new “Mixed-Sensory Interface” field in the user interface world?</w:t>
+      </w:r>
+    </w:p>
+    <w:p>
+      <w:pPr>
+        <w:pStyle w:val="Heading2"/>
+      </w:pPr>
+      <w:r>
+        <w:t>Human Development</w:t>
+      </w:r>
+    </w:p>
+    <w:p>
+      <w:r>
         <w:t>1</w:t>
       </w:r>
       <w:r>
-        <w:t>. Can a pattern be observed such that we can use the findings of this thesis to create a guideline of sensory mapping?</w:t>
-      </w:r>
-    </w:p>
-    <w:p>
-      <w:r>
-        <w:t>12</w:t>
-      </w:r>
-      <w:r>
-        <w:t>. Could this research pave the way for a new “Mixed-Sensory Interface” field in the user interface world?</w:t>
-      </w:r>
-    </w:p>
-    <w:p>
-      <w:pPr>
-        <w:pStyle w:val="Heading2"/>
-      </w:pPr>
-      <w:bookmarkStart w:id="26" w:name="_Toc380073479"/>
-      <w:r>
-        <w:t>Children and Adults</w:t>
-      </w:r>
-      <w:bookmarkEnd w:id="26"/>
-    </w:p>
-    <w:p>
-      <w:r>
-        <w:t xml:space="preserve">13. All babies learn to understand their sensory experiences as they explore the world. Can a similar process be identified when learning new digital </w:t>
+        <w:t>1</w:t>
+      </w:r>
+      <w:r>
+        <w:t xml:space="preserve">. All babies learn to understand their sensory experiences as they explore the world. Can a similar process be identified when learning new digital </w:t>
       </w:r>
       <w:r>
         <w:t>sensory experiences</w:t>
@@ -5831,7 +6629,13 @@
     </w:p>
     <w:p>
       <w:r>
-        <w:t>14. Are children able to assimilate a new sensory experience faster than adults?</w:t>
+        <w:t>1</w:t>
+      </w:r>
+      <w:r>
+        <w:t>2</w:t>
+      </w:r>
+      <w:r>
+        <w:t>. Are children able to assimilate a new sensory experience faster than adults?</w:t>
       </w:r>
     </w:p>
     <w:p>
@@ -5850,355 +6654,515 @@
       <w:pPr>
         <w:pStyle w:val="Heading1"/>
       </w:pPr>
-      <w:bookmarkStart w:id="27" w:name="_Toc380073480"/>
+      <w:bookmarkStart w:id="26" w:name="_Toc380073480"/>
       <w:r>
         <w:lastRenderedPageBreak/>
         <w:t>Research Plan</w:t>
       </w:r>
+      <w:bookmarkEnd w:id="26"/>
+    </w:p>
+    <w:p>
+      <w:pPr>
+        <w:pStyle w:val="Heading2"/>
+      </w:pPr>
+      <w:bookmarkStart w:id="27" w:name="_Toc380073481"/>
+      <w:r>
+        <w:t xml:space="preserve">First </w:t>
+      </w:r>
+      <w:r>
+        <w:t>Stage</w:t>
+      </w:r>
+      <w:r>
+        <w:t>– Analogous Sensory Experiences</w:t>
+      </w:r>
       <w:bookmarkEnd w:id="27"/>
     </w:p>
     <w:p>
+      <w:r>
+        <w:t>This stage</w:t>
+      </w:r>
+      <w:r>
+        <w:t xml:space="preserve"> lo</w:t>
+      </w:r>
+      <w:r>
+        <w:t>oks</w:t>
+      </w:r>
+      <w:r>
+        <w:t xml:space="preserve"> to </w:t>
+      </w:r>
+      <w:r>
+        <w:t>explore</w:t>
+      </w:r>
+      <w:r>
+        <w:t xml:space="preserve"> the users’ ability to understand a sensory feedback loop that is felt in parallel to </w:t>
+      </w:r>
+      <w:r>
+        <w:t>a</w:t>
+      </w:r>
+      <w:r>
+        <w:t xml:space="preserve"> natural sensory experience. Sensory experiences like pressure and temperature will be detected by the user and </w:t>
+      </w:r>
+      <w:r>
+        <w:t xml:space="preserve">at the same time by an electronic sensor worn by the user. </w:t>
+      </w:r>
+    </w:p>
+    <w:p>
+      <w:pPr>
+        <w:pStyle w:val="Heading3"/>
+      </w:pPr>
+      <w:bookmarkStart w:id="28" w:name="_Toc380073482"/>
+      <w:r>
+        <w:t>Proposed Scenarios</w:t>
+      </w:r>
+      <w:bookmarkEnd w:id="28"/>
+    </w:p>
+    <w:p>
+      <w:r>
+        <w:t>In order to test a situation of sense augmentation</w:t>
+      </w:r>
+      <w:r>
+        <w:t>,</w:t>
+      </w:r>
+      <w:r>
+        <w:t xml:space="preserve"> a wearable pressure sensor will be placed at the user’s fingertips. Pressure information will be translated to the body </w:t>
+      </w:r>
+      <w:r>
+        <w:t xml:space="preserve">through one of three sensory channels (vibration, temperature or bone conduction) </w:t>
+      </w:r>
+      <w:r>
+        <w:t>and the user will have the ability to</w:t>
+      </w:r>
+      <w:r>
+        <w:t xml:space="preserve"> adjus</w:t>
+      </w:r>
+      <w:r>
+        <w:t>t</w:t>
+      </w:r>
+      <w:r>
+        <w:t xml:space="preserve"> the sensitivity level. </w:t>
+      </w:r>
+      <w:r>
+        <w:t>The users will hold a plate on which different objects of similar weight will be placed one after another.</w:t>
+      </w:r>
+      <w:r>
+        <w:t xml:space="preserve"> This way the subject can feel the weight of the objects and the pressure sensor between the finger and the plate can also take a reading of the objects.</w:t>
+      </w:r>
+      <w:r>
+        <w:t xml:space="preserve"> The subject’s task will be to organize these objects according to their weight. Some of the users will complete this task with no digital feedback, other will have a set digital feedback loop and a third group will be able to adjust the sensitivity of the digital sense. </w:t>
+      </w:r>
+      <w:r>
+        <w:t xml:space="preserve">This will allow </w:t>
+      </w:r>
+      <w:r>
+        <w:t>comparison between</w:t>
+      </w:r>
+      <w:r>
+        <w:t xml:space="preserve"> the hand’s natural pressure sensitivity </w:t>
+      </w:r>
+      <w:r>
+        <w:t xml:space="preserve">and the sensor’s performance. </w:t>
+      </w:r>
+      <w:r>
+        <w:t>Will the ability to change the sensitivity of a digital sense prove advantageous in other situations?</w:t>
+      </w:r>
+    </w:p>
+    <w:p>
+      <w:r>
+        <w:t xml:space="preserve">To compare the reliability of a visual decision making loop to a digital synesthetic </w:t>
+      </w:r>
+      <w:r>
+        <w:t>loop,</w:t>
+      </w:r>
+      <w:r>
+        <w:t xml:space="preserve"> </w:t>
+      </w:r>
+      <w:r>
+        <w:t>t</w:t>
+      </w:r>
+      <w:r>
+        <w:t xml:space="preserve">he user </w:t>
+      </w:r>
+      <w:r>
+        <w:t>will be asked to</w:t>
+      </w:r>
+      <w:r>
+        <w:t xml:space="preserve"> look at a screen and press either a left or right button depending on</w:t>
+      </w:r>
+      <w:r>
+        <w:t xml:space="preserve"> a</w:t>
+      </w:r>
+      <w:r>
+        <w:t xml:space="preserve"> visual </w:t>
+      </w:r>
+      <w:r>
+        <w:t>cue</w:t>
+      </w:r>
+      <w:r>
+        <w:t>. Then this experiment can be replicated using vibr</w:t>
+      </w:r>
+      <w:r>
+        <w:t>ation or temperature as the cue and the response time and accuracy will be compared.</w:t>
+      </w:r>
+    </w:p>
+    <w:p>
+      <w:pPr>
+        <w:pStyle w:val="Heading3"/>
+      </w:pPr>
+      <w:bookmarkStart w:id="29" w:name="_Toc380073483"/>
+      <w:r>
+        <w:t>Addressed Questions</w:t>
+      </w:r>
+      <w:bookmarkEnd w:id="29"/>
+    </w:p>
+    <w:p>
+      <w:r>
+        <w:t>Discreet and Continuous Data, Sensory Substitution, Sensory Augmentation, User and New Stimuli</w:t>
+      </w:r>
+    </w:p>
+    <w:p>
       <w:pPr>
         <w:pStyle w:val="Heading2"/>
       </w:pPr>
-      <w:bookmarkStart w:id="28" w:name="_Toc380073481"/>
-      <w:r>
-        <w:t xml:space="preserve">First </w:t>
-      </w:r>
-      <w:r>
-        <w:t>Stage</w:t>
-      </w:r>
-      <w:r>
-        <w:t>– Analogous Sensory Experiences</w:t>
-      </w:r>
-      <w:bookmarkEnd w:id="28"/>
-    </w:p>
-    <w:p>
-      <w:r>
-        <w:t xml:space="preserve">This stage is looking to understand the users’ ability to understand a sensory feedback loop that is felt in parallel to their natural sensory experience. Sensory experiences like pressure and temperature will be detected by the user and an electronic sensor and a simple task will be devised so that the users have the ability to complete the task without any sensory enhancement or by being able to change the sensitivity of the </w:t>
-      </w:r>
-      <w:r>
-        <w:t>electronic</w:t>
-      </w:r>
-      <w:r>
-        <w:t xml:space="preserve"> sensor, past the sensitivity of their natural sense.</w:t>
+      <w:bookmarkStart w:id="30" w:name="_Toc380073484"/>
+      <w:r>
+        <w:t xml:space="preserve">Second </w:t>
+      </w:r>
+      <w:r>
+        <w:t xml:space="preserve">Stage– New </w:t>
+      </w:r>
+      <w:r>
+        <w:t xml:space="preserve">Conscious </w:t>
+      </w:r>
+      <w:r>
+        <w:t>Sensory Experiences</w:t>
+      </w:r>
+      <w:bookmarkEnd w:id="30"/>
+    </w:p>
+    <w:p>
+      <w:r>
+        <w:t>This stage looks to understand the users’ ability to map information that cannot be s</w:t>
+      </w:r>
+      <w:r>
+        <w:t>ensed by the body to sensory c</w:t>
+      </w:r>
+      <w:r>
+        <w:t xml:space="preserve">ues that are easily felt. </w:t>
+      </w:r>
+      <w:r>
+        <w:t>The relation between the type of data and the type of digital sense will be</w:t>
+      </w:r>
+      <w:r>
+        <w:t xml:space="preserve"> explore</w:t>
+      </w:r>
+      <w:r>
+        <w:t>d.</w:t>
+      </w:r>
+      <w:r>
+        <w:t xml:space="preserve"> The users will be presented with </w:t>
+      </w:r>
+      <w:r>
+        <w:t>two</w:t>
+      </w:r>
+      <w:r>
+        <w:t xml:space="preserve"> types of data</w:t>
+      </w:r>
+      <w:r>
+        <w:t>,</w:t>
+      </w:r>
+      <w:r>
+        <w:t xml:space="preserve"> </w:t>
+      </w:r>
+      <w:r>
+        <w:t>either</w:t>
+      </w:r>
+      <w:r>
+        <w:t xml:space="preserve"> binary or continuous</w:t>
+      </w:r>
+      <w:r>
+        <w:t>, for them to interpret</w:t>
+      </w:r>
+      <w:r>
+        <w:t xml:space="preserve"> via one of three sensory outputs so not only will the results look at the overall success of augmented sensing but at which output best relates to the data.</w:t>
       </w:r>
     </w:p>
     <w:p>
       <w:pPr>
         <w:pStyle w:val="Heading3"/>
       </w:pPr>
-      <w:bookmarkStart w:id="29" w:name="_Toc380073482"/>
+      <w:bookmarkStart w:id="31" w:name="_Toc380073485"/>
       <w:r>
         <w:t>Proposed Scenarios</w:t>
       </w:r>
-      <w:bookmarkEnd w:id="29"/>
-    </w:p>
-    <w:p>
-      <w:r>
-        <w:t xml:space="preserve">In order to test a situation of sense augmentation a wearable pressure sensor will be placed at the user’s fingertips. Pressure information will be translated to the body while adjusting the sensitivity level. This will allow </w:t>
-      </w:r>
-      <w:r>
-        <w:t>comparison between</w:t>
-      </w:r>
-      <w:r>
-        <w:t xml:space="preserve"> the hand’s natural pressure sensitivity </w:t>
-      </w:r>
-      <w:r>
-        <w:t>and the sensor’s performance. B</w:t>
-      </w:r>
-      <w:r>
-        <w:t xml:space="preserve">y adjusting the sensitivity of the sensor </w:t>
-      </w:r>
-      <w:r>
-        <w:t>the effectiveness of</w:t>
-      </w:r>
-      <w:r>
-        <w:t xml:space="preserve"> this sense augmentation strategy is in any way advantageous.</w:t>
+      <w:bookmarkEnd w:id="31"/>
+    </w:p>
+    <w:p>
+      <w:r>
+        <w:lastRenderedPageBreak/>
+        <w:t>For testing a new sense, the users will wear a head band that can detect the facial temperatures of a person standing in front of the user. With accurate temperature measurements, the user shoul</w:t>
+      </w:r>
+      <w:r>
+        <w:t>d be able to detect the</w:t>
+      </w:r>
+      <w:r>
+        <w:t xml:space="preserve"> stress </w:t>
+      </w:r>
+      <w:r>
+        <w:t xml:space="preserve">level </w:t>
+      </w:r>
+      <w:r>
+        <w:t xml:space="preserve">of the </w:t>
+      </w:r>
+      <w:r>
+        <w:t>an</w:t>
+      </w:r>
+      <w:r>
+        <w:t>other person</w:t>
+      </w:r>
+      <w:r>
+        <w:fldChar w:fldCharType="begin" w:fldLock="1"/>
+      </w:r>
+      <w:r>
+        <w:instrText>ADDIN CSL_CITATION { "citationItems" : [ { "id" : "ITEM-1", "itemData" : { "ISSN" : "1094-687X", "abstract" : "Skin temperature is an effective indicator for objectively\nevaluating human sensations, because it is controlled by sympathetic\nnerve activity which reflects the course of information processing in\nthe brain. In this paper, the authors show a method to evaluate stress\nfrom skin temperature and an equipment which continuously measures skin\ntemperature of an subject working in front of a computer terminal. An\nexperiment is performed to investigate a relationship between stressful\ntask and the skin temperature. The experiment shows that there is a high\ncorrelation among stress, skin temperatures on nose and forehead. From\nthis experiment, a regression equation is derived which computes the\nintensity of stress from skin temperatures on nose and forehead. A\nnon-contact skin temperature measuring system is developed based on\nknowledge obtained in the experiment. The system comprised of an\ninfrared camera, color camera, image processing unit and workstation.\nThe features are the abilities to track nose and forehead positions of\nan subject doing computer operation automatically and to evaluate the\nstress continuously", "author" : [ { "dropping-particle" : "", "family" : "Kataoka", "given" : "H.", "non-dropping-particle" : "", "parse-names" : false, "suffix" : "" }, { "dropping-particle" : "", "family" : "Kano", "given" : "H.", "non-dropping-particle" : "", "parse-names" : false, "suffix" : "" }, { "dropping-particle" : "", "family" : "Yoshida", "given" : "H.", "non-dropping-particle" : "", "parse-names" : false, "suffix" : "" }, { "dropping-particle" : "", "family" : "Saijo", "given" : "A.", "non-dropping-particle" : "", "parse-names" : false, "suffix" : "" }, { "dropping-particle" : "", "family" : "Yasuda", "given" : "M.", "non-dropping-particle" : "", "parse-names" : false, "suffix" : "" }, { "dropping-particle" : "", "family" : "Osumi", "given" : "M.", "non-dropping-particle" : "", "parse-names" : false, "suffix" : "" } ], "container-title" : "Proceedings of the 20th Annual International Conference of the IEEE Engineering in Medicine and Biology Society. Vol.20 Biomedical Engineering Towards the Year 2000 and Beyond (Cat. No.98CH36286)", "id" : "ITEM-1", "issued" : { "date-parts" : [ [ "1998" ] ] }, "title" : "Development of a skin temperature measuring system for non-contact\nstress evaluation", "type" : "article-journal", "volume" : "2" }, "uris" : [ "http://www.mendeley.com/documents/?uuid=b1f4ac57-e35f-457e-a497-ce52c1300843" ] } ], "mendeley" : { "previouslyFormattedCitation" : "[25]" }, "properties" : { "noteIndex" : 0 }, "schema" : "https://github.com/citation-style-language/schema/raw/master/csl-citation.json" }</w:instrText>
+      </w:r>
+      <w:r>
+        <w:fldChar w:fldCharType="separate"/>
+      </w:r>
+      <w:r>
+        <w:rPr>
+          <w:noProof/>
+        </w:rPr>
+        <w:t>[25]</w:t>
+      </w:r>
+      <w:r>
+        <w:fldChar w:fldCharType="end"/>
+      </w:r>
+      <w:r>
+        <w:t xml:space="preserve">. </w:t>
+      </w:r>
+      <w:r>
+        <w:t>In order to test the reliability of this sense, a gaming scenario will be designed were one of the players will have a secret identity and the other players must find who it is. It has been shown that in this type of game, the player with the secret identity will have a higher stress level than the other players. Digital Synesthesia will be used by the players to help in identifying the secret identity.</w:t>
+      </w:r>
+    </w:p>
+    <w:p>
+      <w:r>
+        <w:t xml:space="preserve">Another new sense test will be a location awareness scenario where a user can receive feedback depending on their location around the lab. This test will be used to look at the user’s response to an alert that they might not be constantly looking for, un-like the game </w:t>
+      </w:r>
+      <w:r>
+        <w:t xml:space="preserve">scenario </w:t>
+      </w:r>
+      <w:r>
+        <w:t>where the user will want to be constantly paying attention to the signal.</w:t>
+      </w:r>
+    </w:p>
+    <w:p>
+      <w:r>
+        <w:t>A third scenario will include the navigation</w:t>
+      </w:r>
+      <w:r>
+        <w:t xml:space="preserve"> of large datasets in a media consumption context. This way while the user enjoys a video storytelling </w:t>
+      </w:r>
+      <w:r>
+        <w:t>experience</w:t>
+      </w:r>
+      <w:r>
+        <w:t>, different signals will be sent to the body that will signify other media options that might be of Interest.</w:t>
+      </w:r>
+    </w:p>
+    <w:p>
+      <w:pPr>
+        <w:pStyle w:val="Heading3"/>
+      </w:pPr>
+      <w:bookmarkStart w:id="32" w:name="_Toc380073486"/>
+      <w:r>
+        <w:t>Addressed Questions</w:t>
+      </w:r>
+      <w:bookmarkEnd w:id="32"/>
+    </w:p>
+    <w:p>
+      <w:r>
+        <w:t xml:space="preserve">Discreet and Continuous Data, New Senses, </w:t>
+      </w:r>
+      <w:r>
+        <w:t>the</w:t>
+      </w:r>
+      <w:r>
+        <w:t xml:space="preserve"> User and New Stimuli, Escaping the Visual Interface</w:t>
+      </w:r>
+    </w:p>
+    <w:p>
+      <w:pPr>
+        <w:pStyle w:val="Heading2"/>
+      </w:pPr>
+      <w:bookmarkStart w:id="33" w:name="_Toc380073487"/>
+      <w:r>
+        <w:t xml:space="preserve">Third </w:t>
+      </w:r>
+      <w:r>
+        <w:t>Stage– New Unconscious Sensory Experiences</w:t>
+      </w:r>
+      <w:bookmarkEnd w:id="33"/>
+    </w:p>
+    <w:p>
+      <w:r>
+        <w:t xml:space="preserve">This stage </w:t>
+      </w:r>
+      <w:r>
+        <w:t>will explore</w:t>
+      </w:r>
+      <w:r>
+        <w:t xml:space="preserve"> how the users </w:t>
+      </w:r>
+      <w:r>
+        <w:t>are</w:t>
+      </w:r>
+      <w:r>
+        <w:t xml:space="preserve"> able to </w:t>
+      </w:r>
+      <w:r>
+        <w:t xml:space="preserve">understand an unknown sensory feedback loop. This stage is more ambitious because it will require a setting where the users </w:t>
+      </w:r>
+      <w:r>
+        <w:t>are allowed</w:t>
+      </w:r>
+      <w:r>
+        <w:t xml:space="preserve"> to explore at their leisure and have enough time to understand what the new sensory feedback is responding to. </w:t>
+      </w:r>
+      <w:r>
+        <w:t xml:space="preserve">The scenario is designed to look into the </w:t>
+      </w:r>
+      <w:r>
+        <w:t>brain</w:t>
+      </w:r>
+      <w:r>
+        <w:t>’</w:t>
+      </w:r>
+      <w:r>
+        <w:t xml:space="preserve">s ability to find </w:t>
+      </w:r>
+      <w:r>
+        <w:t>the correlation between the digital sense and the source of the information being sensed.</w:t>
+      </w:r>
+      <w:r>
+        <w:t xml:space="preserve"> This stage will also be tested with users of different ages to see what differences there might be in the way the sensory experience is decoded.</w:t>
+      </w:r>
+    </w:p>
+    <w:p>
+      <w:pPr>
+        <w:pStyle w:val="Heading3"/>
+      </w:pPr>
+      <w:bookmarkStart w:id="34" w:name="_Toc380073488"/>
+      <w:r>
+        <w:t>Proposed Scenarios</w:t>
+      </w:r>
+      <w:bookmarkEnd w:id="34"/>
+    </w:p>
+    <w:p>
+      <w:r>
+        <w:t xml:space="preserve">I plan to take advantage of the data available in </w:t>
+      </w:r>
+      <w:proofErr w:type="spellStart"/>
+      <w:r>
+        <w:t>DoppelLab</w:t>
+      </w:r>
+      <w:proofErr w:type="spellEnd"/>
+      <w:r>
+        <w:fldChar w:fldCharType="begin" w:fldLock="1"/>
+      </w:r>
+      <w:r>
+        <w:instrText>ADDIN CSL_CITATION { "citationItems" : [ { "id" : "ITEM-1", "itemData" : { "DOI" : "10.1109/ICSENS.2011.6126903", "ISBN" : "978-1-4244-9289-3", "ISSN" : "1930-0395", "abstract" : "We present DoppelLab, an immersive sensor data browser built on a 3-d game engine. DoppelLab unifies independent sensor networks and data sources within the spatial framework of a building. Animated visualizations and sonifications serve as representations of real-time data within the virtual space.", "author" : [ { "dropping-particle" : "", "family" : "Dublon", "given" : "Gershon", "non-dropping-particle" : "", "parse-names" : false, "suffix" : "" }, { "dropping-particle" : "", "family" : "Pardue", "given" : "Laurel S.", "non-dropping-particle" : "", "parse-names" : false, "suffix" : "" }, { "dropping-particle" : "", "family" : "Mayton", "given" : "Brian", "non-dropping-particle" : "", "parse-names" : false, "suffix" : "" }, { "dropping-particle" : "", "family" : "Swartz", "given" : "Noah", "non-dropping-particle" : "", "parse-names" : false, "suffix" : "" }, { "dropping-particle" : "", "family" : "Joliat", "given" : "Nicholas", "non-dropping-particle" : "", "parse-names" : false, "suffix" : "" }, { "dropping-particle" : "", "family" : "Hurst", "given" : "Patrick", "non-dropping-particle" : "", "parse-names" : false, "suffix" : "" }, { "dropping-particle" : "", "family" : "Paradiso", "given" : "Joseph A.", "non-dropping-particle" : "", "parse-names" : false, "suffix" : "" } ], "container-title" : "2011 IEEE SENSORS Proceedings", "id" : "ITEM-1", "issued" : { "date-parts" : [ [ "2011", "10" ] ] }, "page" : "1612-1615", "publisher" : "IEEE", "shortTitle" : "Sensors, 2011 IEEE", "title" : "DoppelLab: Tools for exploring and harnessing multimodal sensor network data", "type" : "paper-conference" }, "uris" : [ "http://www.mendeley.com/documents/?uuid=e0a02adb-c954-49d1-9815-02a8ec8c3c43" ] } ], "mendeley" : { "previouslyFormattedCitation" : "[26]" }, "properties" : { "noteIndex" : 0 }, "schema" : "https://github.com/citation-style-language/schema/raw/master/csl-citation.json" }</w:instrText>
+      </w:r>
+      <w:r>
+        <w:fldChar w:fldCharType="separate"/>
+      </w:r>
+      <w:r>
+        <w:rPr>
+          <w:noProof/>
+        </w:rPr>
+        <w:t>[26]</w:t>
+      </w:r>
+      <w:r>
+        <w:fldChar w:fldCharType="end"/>
+      </w:r>
+      <w:r>
+        <w:t xml:space="preserve"> in order to create a sensory feedback to specific contextual information. The users will be allowed to explore the Media</w:t>
       </w:r>
       <w:r>
         <w:t xml:space="preserve"> </w:t>
       </w:r>
-    </w:p>
-    <w:p>
-      <w:r>
-        <w:t>To compare the reliability of a visual decision making loop to a digital synesthetic loop. The user can look at a screen and press either a left or right button depending on visual input. Then this experiment can be replicated using vibration or temperature as the cue.</w:t>
+      <w:r>
+        <w:t xml:space="preserve">Lab </w:t>
+      </w:r>
+      <w:r>
+        <w:t xml:space="preserve">building </w:t>
+      </w:r>
+      <w:r>
+        <w:t xml:space="preserve">for a specific amount of time and try to figure out what their sensation is mapped to. The data could be local temperature, </w:t>
+      </w:r>
+      <w:r>
+        <w:t>distance to a point in the building where there is a group of people or distance to a specific person.</w:t>
+      </w:r>
+      <w:r>
+        <w:t xml:space="preserve"> This scenario will use test subjects of different ages in ranges of 6 to 10, 20 to 40 and 50 and above.</w:t>
       </w:r>
     </w:p>
     <w:p>
       <w:pPr>
         <w:pStyle w:val="Heading3"/>
       </w:pPr>
-      <w:bookmarkStart w:id="30" w:name="_Toc380073483"/>
+      <w:bookmarkStart w:id="35" w:name="_Toc380073489"/>
       <w:r>
         <w:t>Addressed Questions</w:t>
       </w:r>
-      <w:bookmarkEnd w:id="30"/>
-    </w:p>
-    <w:p>
-      <w:r>
-        <w:t>Discreet and Continuous Data, Sensory Substitution, Sensory Augmentation, User and New Stimuli</w:t>
+      <w:bookmarkEnd w:id="35"/>
+    </w:p>
+    <w:p>
+      <w:r>
+        <w:lastRenderedPageBreak/>
+        <w:t>The User and New Stimuli, Escaping the Visual Interface, Design Thinking</w:t>
+      </w:r>
+      <w:r>
+        <w:t>, Children and Adults</w:t>
       </w:r>
     </w:p>
     <w:p>
       <w:pPr>
         <w:pStyle w:val="Heading2"/>
       </w:pPr>
-      <w:bookmarkStart w:id="31" w:name="_Toc380073484"/>
-      <w:r>
-        <w:t xml:space="preserve">Second </w:t>
-      </w:r>
-      <w:r>
-        <w:t xml:space="preserve">Stage– New </w:t>
-      </w:r>
-      <w:r>
-        <w:t xml:space="preserve">Conscious </w:t>
-      </w:r>
-      <w:r>
-        <w:t>Sensory Experiences</w:t>
-      </w:r>
-      <w:bookmarkEnd w:id="31"/>
-    </w:p>
-    <w:p>
-      <w:r>
-        <w:t>This stage looks to understand the users’ ability to map information that cannot be sensed by the body to sensory queues that are easily felt. An important aspect of this stage is to explore the relation of different sensory experience when representing different types of data. The users will be presented with different types of data</w:t>
-      </w:r>
-      <w:r>
-        <w:t>,</w:t>
-      </w:r>
-      <w:r>
-        <w:t xml:space="preserve"> whether simple binary or continuous</w:t>
-      </w:r>
-      <w:r>
-        <w:t>, to interpret via one of three sensory outputs so not only will the results look at the overall success of augmented sensing but at which output best relates to the data.</w:t>
-      </w:r>
-    </w:p>
-    <w:p>
-      <w:pPr>
-        <w:pStyle w:val="Heading3"/>
-      </w:pPr>
-      <w:bookmarkStart w:id="32" w:name="_Toc380073485"/>
-      <w:r>
-        <w:t>Proposed Scenarios</w:t>
-      </w:r>
-      <w:bookmarkEnd w:id="32"/>
-    </w:p>
-    <w:p>
-      <w:r>
-        <w:t>For testing a new sense, the users will wear a head band that can detect the facial temperatures of a person standing in front of the user. With accurate temperature measurements, the user should be able to detect the level of stress of the other person</w:t>
-      </w:r>
-      <w:r>
-        <w:fldChar w:fldCharType="begin" w:fldLock="1"/>
-      </w:r>
-      <w:r>
-        <w:instrText>ADDIN CSL_CITATION { "citationItems" : [ { "id" : "ITEM-1", "itemData" : { "ISSN" : "1094-687X", "abstract" : "Skin temperature is an effective indicator for objectively\nevaluating human sensations, because it is controlled by sympathetic\nnerve activity which reflects the course of information processing in\nthe brain. In this paper, the authors show a method to evaluate stress\nfrom skin temperature and an equipment which continuously measures skin\ntemperature of an subject working in front of a computer terminal. An\nexperiment is performed to investigate a relationship between stressful\ntask and the skin temperature. The experiment shows that there is a high\ncorrelation among stress, skin temperatures on nose and forehead. From\nthis experiment, a regression equation is derived which computes the\nintensity of stress from skin temperatures on nose and forehead. A\nnon-contact skin temperature measuring system is developed based on\nknowledge obtained in the experiment. The system comprised of an\ninfrared camera, color camera, image processing unit and workstation.\nThe features are the abilities to track nose and forehead positions of\nan subject doing computer operation automatically and to evaluate the\nstress continuously", "author" : [ { "dropping-particle" : "", "family" : "Kataoka", "given" : "H.", "non-dropping-particle" : "", "parse-names" : false, "suffix" : "" }, { "dropping-particle" : "", "family" : "Kano", "given" : "H.", "non-dropping-particle" : "", "parse-names" : false, "suffix" : "" }, { "dropping-particle" : "", "family" : "Yoshida", "given" : "H.", "non-dropping-particle" : "", "parse-names" : false, "suffix" : "" }, { "dropping-particle" : "", "family" : "Saijo", "given" : "A.", "non-dropping-particle" : "", "parse-names" : false, "suffix" : "" }, { "dropping-particle" : "", "family" : "Yasuda", "given" : "M.", "non-dropping-particle" : "", "parse-names" : false, "suffix" : "" }, { "dropping-particle" : "", "family" : "Osumi", "given" : "M.", "non-dropping-particle" : "", "parse-names" : false, "suffix" : "" } ], "container-title" : "Proceedings of the 20th Annual International Conference of the IEEE Engineering in Medicine and Biology Society. Vol.20 Biomedical Engineering Towards the Year 2000 and Beyond (Cat. No.98CH36286)", "id" : "ITEM-1", "issued" : { "date-parts" : [ [ "1998" ] ] }, "title" : "Development of a skin temperature measuring system for non-contact\nstress evaluation", "type" : "article-journal", "volume" : "2" }, "uris" : [ "http://www.mendeley.com/documents/?uuid=b1f4ac57-e35f-457e-a497-ce52c1300843" ] } ], "mendeley" : { "previouslyFormattedCitation" : "[25]" }, "properties" : { "noteIndex" : 0 }, "schema" : "https://github.com/citation-style-language/schema/raw/master/csl-citation.json" }</w:instrText>
-      </w:r>
-      <w:r>
-        <w:fldChar w:fldCharType="separate"/>
-      </w:r>
-      <w:r>
-        <w:rPr>
-          <w:noProof/>
-        </w:rPr>
-        <w:t>[25]</w:t>
-      </w:r>
-      <w:r>
-        <w:fldChar w:fldCharType="end"/>
-      </w:r>
-      <w:r>
-        <w:t xml:space="preserve">. </w:t>
-      </w:r>
-      <w:r>
-        <w:t xml:space="preserve">In order to test the reliability of this sense, a gaming scenario will be designed were one of the </w:t>
-      </w:r>
-      <w:r>
-        <w:lastRenderedPageBreak/>
-        <w:t>players will have a secret identity and the other players must find who it is. It has been shown that in this type of game, the player with the secret identity will have a higher stress level than the other players. Digital Synesthesia will be used by the players to help in identifying the secret identity.</w:t>
-      </w:r>
-    </w:p>
-    <w:p>
-      <w:r>
-        <w:t xml:space="preserve">Another new sense test will be a location awareness scenario where a user can receive feedback depending on their location around the lab. This test will be used to look at the user’s response to an alert that they might not be constantly looking for, un-like the game </w:t>
-      </w:r>
-      <w:r>
-        <w:t xml:space="preserve">scenario </w:t>
-      </w:r>
-      <w:r>
-        <w:t>where the user will want to be constantly paying attention to the signal.</w:t>
-      </w:r>
-    </w:p>
-    <w:p>
-      <w:r>
-        <w:t>A third scenario will include the navigation</w:t>
-      </w:r>
-      <w:r>
-        <w:t xml:space="preserve"> of large datasets in a media consumption context. This way while the user enjoys a video storytelling activity, different signals will be sent to the body that will signify other media options that might be of Interest.</w:t>
-      </w:r>
-    </w:p>
-    <w:p>
-      <w:pPr>
-        <w:pStyle w:val="Heading3"/>
-      </w:pPr>
-      <w:bookmarkStart w:id="33" w:name="_Toc380073486"/>
-      <w:r>
-        <w:t>Addressed Questions</w:t>
-      </w:r>
-      <w:bookmarkEnd w:id="33"/>
-    </w:p>
-    <w:p>
-      <w:r>
-        <w:t xml:space="preserve">Discreet and Continuous Data, New Senses, </w:t>
-      </w:r>
-      <w:r>
-        <w:t>the</w:t>
-      </w:r>
-      <w:r>
-        <w:t xml:space="preserve"> User and New Stimuli, Escaping the Visual Interface</w:t>
-      </w:r>
-    </w:p>
-    <w:p>
-      <w:pPr>
-        <w:pStyle w:val="Heading2"/>
-      </w:pPr>
-      <w:bookmarkStart w:id="34" w:name="_Toc380073487"/>
-      <w:r>
-        <w:t xml:space="preserve">Third </w:t>
-      </w:r>
-      <w:r>
-        <w:t>Stage– New Unconscious Sensory Experiences</w:t>
-      </w:r>
-      <w:bookmarkEnd w:id="34"/>
-    </w:p>
-    <w:p>
-      <w:r>
-        <w:t xml:space="preserve">This stage will look to understand how the users will be able to </w:t>
-      </w:r>
-      <w:r>
-        <w:t xml:space="preserve">understand an unknown sensory feedback loop. This stage is more ambitious because it will require a setting where the users will be able to explore at their leisure and have enough time to understand what the new sensory feedback is responding to. </w:t>
-      </w:r>
-      <w:r>
-        <w:t xml:space="preserve">The scenario is designed to look into the </w:t>
-      </w:r>
-      <w:r>
-        <w:t>brains ability to find these mappings in a similar way as when new born babies were able to discover and understand their senses.</w:t>
-      </w:r>
-      <w:r>
-        <w:t xml:space="preserve"> This stage will also be tested with users of different ages to see what differences there might be in the way the sensory experience is decoded.</w:t>
-      </w:r>
-    </w:p>
-    <w:p>
-      <w:pPr>
-        <w:pStyle w:val="Heading3"/>
-      </w:pPr>
-      <w:bookmarkStart w:id="35" w:name="_Toc380073488"/>
-      <w:r>
-        <w:t>Proposed Scenarios</w:t>
-      </w:r>
-      <w:bookmarkEnd w:id="35"/>
-    </w:p>
-    <w:p>
-      <w:r>
-        <w:t xml:space="preserve">I plan to take advantage of the data available in </w:t>
-      </w:r>
-      <w:proofErr w:type="spellStart"/>
-      <w:r>
-        <w:t>DoppelLab</w:t>
-      </w:r>
-      <w:proofErr w:type="spellEnd"/>
-      <w:r>
-        <w:fldChar w:fldCharType="begin" w:fldLock="1"/>
-      </w:r>
-      <w:r>
-        <w:instrText>ADDIN CSL_CITATION { "citationItems" : [ { "id" : "ITEM-1", "itemData" : { "DOI" : "10.1109/ICSENS.2011.6126903", "ISBN" : "978-1-4244-9289-3", "ISSN" : "1930-0395", "abstract" : "We present DoppelLab, an immersive sensor data browser built on a 3-d game engine. DoppelLab unifies independent sensor networks and data sources within the spatial framework of a building. Animated visualizations and sonifications serve as representations of real-time data within the virtual space.", "author" : [ { "dropping-particle" : "", "family" : "Dublon", "given" : "Gershon", "non-dropping-particle" : "", "parse-names" : false, "suffix" : "" }, { "dropping-particle" : "", "family" : "Pardue", "given" : "Laurel S.", "non-dropping-particle" : "", "parse-names" : false, "suffix" : "" }, { "dropping-particle" : "", "family" : "Mayton", "given" : "Brian", "non-dropping-particle" : "", "parse-names" : false, "suffix" : "" }, { "dropping-particle" : "", "family" : "Swartz", "given" : "Noah", "non-dropping-particle" : "", "parse-names" : false, "suffix" : "" }, { "dropping-particle" : "", "family" : "Joliat", "given" : "Nicholas", "non-dropping-particle" : "", "parse-names" : false, "suffix" : "" }, { "dropping-particle" : "", "family" : "Hurst", "given" : "Patrick", "non-dropping-particle" : "", "parse-names" : false, "suffix" : "" }, { "dropping-particle" : "", "family" : "Paradiso", "given" : "Joseph A.", "non-dropping-particle" : "", "parse-names" : false, "suffix" : "" } ], "container-title" : "2011 IEEE SENSORS Proceedings", "id" : "ITEM-1", "issued" : { "date-parts" : [ [ "2011", "10" ] ] }, "page" : "1612-1615", "publisher" : "IEEE", "shortTitle" : "Sensors, 2011 IEEE", "title" : "DoppelLab: Tools for exploring and harnessing multimodal sensor network data", "type" : "paper-conference" }, "uris" : [ "http://www.mendeley.com/documents/?uuid=e0a02adb-c954-49d1-9815-02a8ec8c3c43" ] } ], "mendeley" : { "previouslyFormattedCitation" : "[26]" }, "properties" : { "noteIndex" : 0 }, "schema" : "https://github.com/citation-style-language/schema/raw/master/csl-citation.json" }</w:instrText>
-      </w:r>
-      <w:r>
-        <w:fldChar w:fldCharType="separate"/>
-      </w:r>
-      <w:r>
-        <w:rPr>
-          <w:noProof/>
-        </w:rPr>
-        <w:t>[26]</w:t>
-      </w:r>
-      <w:r>
-        <w:fldChar w:fldCharType="end"/>
-      </w:r>
-      <w:r>
-        <w:t xml:space="preserve"> in order to create a sensory feedback to specific contextual information. The users will be allowed to explore the Media</w:t>
-      </w:r>
-      <w:r>
-        <w:t xml:space="preserve"> </w:t>
-      </w:r>
-      <w:r>
-        <w:t xml:space="preserve">Lab </w:t>
-      </w:r>
-      <w:r>
-        <w:t xml:space="preserve">building </w:t>
-      </w:r>
-      <w:r>
-        <w:t xml:space="preserve">for a specific amount of time and try to figure out what their sensation is mapped to. The data could be local temperature, </w:t>
-      </w:r>
-      <w:r>
-        <w:t>distance to a point in the building where there is a group of people or distance to a specific person.</w:t>
-      </w:r>
-      <w:r>
-        <w:t xml:space="preserve"> This scenario will use test subjects of different ages in ranges of 6 to 10, 20 to 40 and 50 and above.</w:t>
-      </w:r>
-    </w:p>
-    <w:p>
-      <w:pPr>
-        <w:pStyle w:val="Heading3"/>
-      </w:pPr>
-      <w:bookmarkStart w:id="36" w:name="_Toc380073489"/>
-      <w:r>
-        <w:t>Addressed Questions</w:t>
+      <w:bookmarkStart w:id="36" w:name="_Toc380073490"/>
+      <w:r>
+        <w:t>Fourth Stage</w:t>
       </w:r>
       <w:bookmarkEnd w:id="36"/>
     </w:p>
     <w:p>
       <w:r>
-        <w:t>The User and New Stimuli, Escaping the Visual Interface, Design Thinking</w:t>
-      </w:r>
-      <w:r>
-        <w:t>, Children and Adults</w:t>
-      </w:r>
-    </w:p>
-    <w:p/>
-    <w:p>
-      <w:pPr>
-        <w:pStyle w:val="Heading2"/>
-      </w:pPr>
-      <w:bookmarkStart w:id="37" w:name="_Toc380073490"/>
-      <w:r>
-        <w:lastRenderedPageBreak/>
-        <w:t>Fourth Stage</w:t>
-      </w:r>
+        <w:t>A way to unify</w:t>
+      </w:r>
+      <w:r>
+        <w:t xml:space="preserve"> the findings will be explored and it will be looked at from two points of view. On the user side, t</w:t>
+      </w:r>
+      <w:r>
+        <w:t>his might be a way for a user to be able to access new sensory experiences in a da</w:t>
+      </w:r>
+      <w:r>
+        <w:t xml:space="preserve">ily setting. It might be </w:t>
+      </w:r>
+      <w:r>
+        <w:t>that a combination of</w:t>
+      </w:r>
+      <w:r>
+        <w:t xml:space="preserve"> wearable technology and the mobile device will allow the user to access or turn the new senses on and off. On the designer side </w:t>
+      </w:r>
+      <w:r>
+        <w:t xml:space="preserve">it will be important to understand the effect of the findings in the general User Interface Design world. </w:t>
+      </w:r>
+      <w:r>
+        <w:t>If there are learning stages that correlate to the user’s age. Is there a time in life when the brain</w:t>
+      </w:r>
+      <w:bookmarkStart w:id="37" w:name="_GoBack"/>
       <w:bookmarkEnd w:id="37"/>
-    </w:p>
-    <w:p>
-      <w:r>
-        <w:t>A way to unify</w:t>
-      </w:r>
-      <w:r>
-        <w:t xml:space="preserve"> the findings will be explored and it will be looked at from two points of view. On the user side, t</w:t>
-      </w:r>
-      <w:r>
-        <w:t>his might be a way for a user to be able to access new sensory experiences in a da</w:t>
-      </w:r>
-      <w:r>
-        <w:t xml:space="preserve">ily setting. It might be </w:t>
-      </w:r>
-      <w:r>
-        <w:t>that a combination of</w:t>
-      </w:r>
-      <w:r>
-        <w:t xml:space="preserve"> wearable technology and the mobile device will allow the user to access or turn the new senses on and off. On the designer side </w:t>
-      </w:r>
-      <w:r>
-        <w:t xml:space="preserve">it will be important to understand the effect of the findings in the general User Interface Design world. </w:t>
-      </w:r>
-      <w:r>
-        <w:t xml:space="preserve">If there are learning stages that correlate to the user’s age. Is there a time in life when the brain is more open to learning these new digital senses? </w:t>
+      <w:r>
+        <w:t xml:space="preserve"> is more open to learning these new digital senses? </w:t>
       </w:r>
       <w:r>
         <w:t>The findings will be generalized in such a way that it will be easier for future designers to see the value of Digital Synesthetic interfaces</w:t>
@@ -7457,7 +8421,7 @@
         </w:rPr>
         <w:t xml:space="preserve">Auvray, Malika, Sylvain Hanneton, Charles Lenay, and Kevin O’Regan. 2005. “There Is Something Out There: Distal Attribution in Sensory Substitution, Twenty Years Later.” Journal of Integrative Neuroscience 4 (04): 505–521. </w:t>
       </w:r>
-      <w:hyperlink r:id="rId9" w:history="1">
+      <w:hyperlink r:id="rId10" w:history="1">
         <w:r>
           <w:t>http://www.worldscientific.com/doi/abs/10.1142/S0219635205001002</w:t>
         </w:r>
@@ -7747,7 +8711,7 @@
       </w:r>
     </w:p>
     <w:sectPr>
-      <w:footerReference w:type="default" r:id="rId10"/>
+      <w:footerReference w:type="default" r:id="rId11"/>
       <w:pgSz w:w="12240" w:h="15840"/>
       <w:pgMar w:top="1440" w:right="1440" w:bottom="1440" w:left="1440" w:header="720" w:footer="720" w:gutter="0"/>
       <w:cols w:space="720"/>
@@ -7756,6 +8720,27 @@
     </w:sectPr>
   </w:body>
 </w:document>
+</file>
+
+<file path=word/comments.xml><?xml version="1.0" encoding="utf-8"?>
+<w:comments xmlns:wpc="http://schemas.microsoft.com/office/word/2010/wordprocessingCanvas" xmlns:mc="http://schemas.openxmlformats.org/markup-compatibility/2006" xmlns:o="urn:schemas-microsoft-com:office:office" xmlns:r="http://schemas.openxmlformats.org/officeDocument/2006/relationships" xmlns:m="http://schemas.openxmlformats.org/officeDocument/2006/math" xmlns:v="urn:schemas-microsoft-com:vml" xmlns:wp14="http://schemas.microsoft.com/office/word/2010/wordprocessingDrawing" xmlns:wp="http://schemas.openxmlformats.org/drawingml/2006/wordprocessingDrawing" xmlns:w10="urn:schemas-microsoft-com:office:word" xmlns:w="http://schemas.openxmlformats.org/wordprocessingml/2006/main" xmlns:w14="http://schemas.microsoft.com/office/word/2010/wordml" xmlns:wpg="http://schemas.microsoft.com/office/word/2010/wordprocessingGroup" xmlns:wpi="http://schemas.microsoft.com/office/word/2010/wordprocessingInk" xmlns:wne="http://schemas.microsoft.com/office/word/2006/wordml" xmlns:wps="http://schemas.microsoft.com/office/word/2010/wordprocessingShape" mc:Ignorable="w14 wp14">
+  <w:comment w:id="8" w:author="TitoAlfaro" w:date="2014-02-13T21:14:00Z" w:initials="T">
+    <w:p>
+      <w:pPr>
+        <w:pStyle w:val="CommentText"/>
+      </w:pPr>
+      <w:r>
+        <w:rPr>
+          <w:rStyle w:val="CommentReference"/>
+        </w:rPr>
+        <w:annotationRef/>
+      </w:r>
+      <w:r>
+        <w:t>Make sure this is true!!!</w:t>
+      </w:r>
+    </w:p>
+  </w:comment>
+</w:comments>
 </file>
 
 <file path=word/endnotes.xml><?xml version="1.0" encoding="utf-8"?>
@@ -7817,7 +8802,7 @@
           <w:rPr>
             <w:noProof/>
           </w:rPr>
-          <w:t>5</w:t>
+          <w:t>17</w:t>
         </w:r>
         <w:r>
           <w:rPr>
@@ -10333,7 +11318,7 @@
 </file>
 
 <file path=customXml/itemProps1.xml><?xml version="1.0" encoding="utf-8"?>
-<ds:datastoreItem xmlns:ds="http://schemas.openxmlformats.org/officeDocument/2006/customXml" ds:itemID="{1EDEA026-986C-484C-9643-8763DCBBD2F4}">
+<ds:datastoreItem xmlns:ds="http://schemas.openxmlformats.org/officeDocument/2006/customXml" ds:itemID="{AEBE5D3D-00D1-463E-A742-F91997455FAC}">
   <ds:schemaRefs>
     <ds:schemaRef ds:uri="http://schemas.openxmlformats.org/officeDocument/2006/bibliography"/>
   </ds:schemaRefs>

</xml_diff>